<commit_message>
Remove useless lines in convention template
</commit_message>
<xml_diff>
--- a/documents/SEM-template.docx
+++ b/documents/SEM-template.docx
@@ -1131,6 +1131,7 @@
         </w:rPr>
         <w:t xml:space="preserve">{{ </w:t>
       </w:r>
+      <w:proofErr w:type="spellStart"/>
       <w:r>
         <w:rPr>
           <w:rFonts w:ascii="TimesNewRomanPSMT" w:hAnsi="TimesNewRomanPSMT" w:cs="TimesNewRomanPSMT"/>
@@ -1141,7 +1142,14 @@
         <w:rPr>
           <w:rFonts w:ascii="TimesNewRomanPSMT" w:hAnsi="TimesNewRomanPSMT" w:cs="TimesNewRomanPSMT"/>
         </w:rPr>
-        <w:t>.nb_logements }}</w:t>
+        <w:t>.nb_logements</w:t>
+      </w:r>
+      <w:proofErr w:type="spellEnd"/>
+      <w:r>
+        <w:rPr>
+          <w:rFonts w:ascii="TimesNewRomanPSMT" w:hAnsi="TimesNewRomanPSMT" w:cs="TimesNewRomanPSMT"/>
+        </w:rPr>
+        <w:t xml:space="preserve"> }}</w:t>
       </w:r>
       <w:r>
         <w:rPr>
@@ -1193,7 +1201,21 @@
         <w:rPr>
           <w:rFonts w:ascii="TimesNewRomanPSMT" w:hAnsi="TimesNewRomanPSMT" w:cs="TimesNewRomanPSMT"/>
         </w:rPr>
-        <w:t>{{ lot.financement }}</w:t>
+        <w:t xml:space="preserve">{{ </w:t>
+      </w:r>
+      <w:proofErr w:type="spellStart"/>
+      <w:r>
+        <w:rPr>
+          <w:rFonts w:ascii="TimesNewRomanPSMT" w:hAnsi="TimesNewRomanPSMT" w:cs="TimesNewRomanPSMT"/>
+        </w:rPr>
+        <w:t>lot.financement</w:t>
+      </w:r>
+      <w:proofErr w:type="spellEnd"/>
+      <w:r>
+        <w:rPr>
+          <w:rFonts w:ascii="TimesNewRomanPSMT" w:hAnsi="TimesNewRomanPSMT" w:cs="TimesNewRomanPSMT"/>
+        </w:rPr>
+        <w:t xml:space="preserve"> }}</w:t>
       </w:r>
       <w:r>
         <w:rPr>
@@ -11438,28 +11460,6 @@
           <w:sz w:val="20"/>
         </w:rPr>
       </w:pPr>
-    </w:p>
-    <w:p>
-      <w:pPr>
-        <w:tabs>
-          <w:tab w:val="left" w:pos="9069"/>
-        </w:tabs>
-        <w:ind w:right="-570"/>
-      </w:pPr>
-      <w:r>
-        <w:rPr>
-          <w:rFonts w:ascii="TimesNewRomanPSMT" w:hAnsi="TimesNewRomanPSMT" w:cs="TimesNewRomanPSMT"/>
-        </w:rPr>
-        <w:t>(Tableau ci-dessous à renseigner uniquement pour les stationnements)</w:t>
-      </w:r>
-    </w:p>
-    <w:p>
-      <w:pPr>
-        <w:rPr>
-          <w:rFonts w:ascii="TimesNewRomanPSMT" w:hAnsi="TimesNewRomanPSMT" w:cs="TimesNewRomanPSMT"/>
-          <w:sz w:val="20"/>
-        </w:rPr>
-      </w:pPr>
       <w:bookmarkStart w:id="47" w:name="S2"/>
       <w:bookmarkEnd w:id="47"/>
     </w:p>
@@ -11842,39 +11842,6 @@
         </w:rPr>
         <w:t>{% endif %}</w:t>
       </w:r>
-    </w:p>
-    <w:p>
-      <w:pPr>
-        <w:rPr>
-          <w:rFonts w:ascii="TimesNewRomanPSMT" w:hAnsi="TimesNewRomanPSMT" w:cs="TimesNewRomanPSMT"/>
-          <w:sz w:val="20"/>
-        </w:rPr>
-      </w:pPr>
-    </w:p>
-    <w:p>
-      <w:pPr>
-        <w:tabs>
-          <w:tab w:val="left" w:pos="9069"/>
-        </w:tabs>
-        <w:ind w:left="993" w:right="-142" w:hanging="993"/>
-      </w:pPr>
-      <w:r>
-        <w:rPr>
-          <w:rFonts w:ascii="TimesNewRomanPSMT" w:hAnsi="TimesNewRomanPSMT" w:cs="TimesNewRomanPSMT"/>
-        </w:rPr>
-        <w:t>(Tableau ci-dessous à renseigner uniquement pour les terrasses et jardins)</w:t>
-      </w:r>
-    </w:p>
-    <w:p>
-      <w:pPr>
-        <w:tabs>
-          <w:tab w:val="left" w:pos="9069"/>
-        </w:tabs>
-        <w:ind w:right="-142"/>
-        <w:rPr>
-          <w:rFonts w:ascii="TimesNewRomanPSMT" w:hAnsi="TimesNewRomanPSMT" w:cs="TimesNewRomanPSMT"/>
-        </w:rPr>
-      </w:pPr>
     </w:p>
     <w:p>
       <w:pPr>
@@ -12857,7 +12824,6 @@
         <w:rPr>
           <w:rFonts w:ascii="TimesNewRomanPSMT" w:hAnsi="TimesNewRomanPSMT" w:cs="TimesNewRomanPSMT"/>
         </w:rPr>
-        <w:lastRenderedPageBreak/>
         <w:t xml:space="preserve">Autres : </w:t>
       </w:r>
       <w:bookmarkStart w:id="53" w:name="Autre"/>
@@ -12994,6 +12960,7 @@
           <w:rFonts w:ascii="TimesNewRomanPSMT" w:hAnsi="TimesNewRomanPSMT" w:cs="TimesNewRomanPSMT"/>
           <w:lang w:val="fr-FR"/>
         </w:rPr>
+        <w:lastRenderedPageBreak/>
         <w:t xml:space="preserve">{% for image in </w:t>
       </w:r>
       <w:proofErr w:type="spellStart"/>
@@ -14602,7 +14569,6 @@
         <w:rPr>
           <w:rFonts w:ascii="TimesNewRomanPSMT" w:hAnsi="TimesNewRomanPSMT" w:cs="TimesNewRomanPSMT"/>
         </w:rPr>
-        <w:lastRenderedPageBreak/>
         <w:t xml:space="preserve">Date d'achèvement de la construction ou certificat de conformité : </w:t>
       </w:r>
       <w:bookmarkStart w:id="63" w:name="Construc"/>
@@ -15947,7 +15913,7 @@
                                   </pic:cNvPicPr>
                                 </pic:nvPicPr>
                                 <pic:blipFill>
-                                  <a:blip r:embed="rId1">
+                                  <a:blip r:embed="rId2">
                                     <a:extLst>
                                       <a:ext uri="{28A0092B-C50C-407E-A947-70E740481C1C}">
                                         <a14:useLocalDpi xmlns:a14="http://schemas.microsoft.com/office/drawing/2010/main" val="0"/>
@@ -16132,15 +16098,7 @@
                                 <w:sz w:val="22"/>
                                 <w:szCs w:val="22"/>
                               </w:rPr>
-                              <w:t xml:space="preserve">  </w:t>
-                            </w:r>
-                            <w:r>
-                              <w:rPr>
-                                <w:kern w:val="1"/>
-                                <w:sz w:val="22"/>
-                                <w:szCs w:val="22"/>
-                              </w:rPr>
-                              <w:t>1</w:t>
+                              <w:t xml:space="preserve">  1</w:t>
                             </w:r>
                             <w:r>
                               <w:rPr>
@@ -16298,7 +16256,7 @@
                             <w:rPr>
                               <w:noProof/>
                             </w:rPr>
-                            <w:object w:dxaOrig="787" w:dyaOrig="520" w14:anchorId="2B1791EE">
+                            <w:object w:dxaOrig="784" w:dyaOrig="516" w14:anchorId="2B1791EE">
                               <v:shapetype id="_x0000_t75" coordsize="21600,21600" o:spt="75" o:preferrelative="t" path="m@4@5l@4@11@9@11@9@5xe" filled="f" stroked="f">
                                 <v:stroke joinstyle="miter"/>
                                 <v:formulas>
@@ -16320,9 +16278,9 @@
                               </v:shapetype>
                               <v:shape id="_x0000_i1025" type="#_x0000_t75" alt="" style="width:39.2pt;height:25.8pt;mso-width-percent:0;mso-height-percent:0;mso-width-percent:0;mso-height-percent:0" filled="t">
                                 <v:fill color2="black"/>
-                                <v:imagedata r:id="rId2" o:title="" croptop="-22f" cropbottom="-22f" cropleft="-25f" cropright="-25f"/>
+                                <v:imagedata r:id="rId3" o:title="" croptop="-22f" cropbottom="-22f" cropleft="-25f" cropright="-25f"/>
                               </v:shape>
-                              <o:OLEObject Type="Embed" ProgID="Word.Picture.8" ShapeID="_x0000_i1025" DrawAspect="Content" ObjectID="_1704693080" r:id="rId3"/>
+                              <o:OLEObject Type="Embed" ProgID="Word.Picture.8" ShapeID="_x0000_i1025" DrawAspect="Content" ObjectID="_1705232226" r:id="rId4"/>
                             </w:object>
                           </w:r>
                         </w:p>
@@ -16368,7 +16326,11 @@
         </mc:Choice>
         <mc:Fallback>
           <w:pict>
-            <v:shape w14:anchorId="19B3A771" id="Text Box 17" o:spid="_x0000_s1031" type="#_x0000_t202" style="position:absolute;margin-left:57.6pt;margin-top:21.6pt;width:78.5pt;height:49.7pt;z-index:251663360;visibility:visible;mso-wrap-style:square;mso-width-percent:0;mso-height-percent:0;mso-wrap-distance-left:9.05pt;mso-wrap-distance-top:0;mso-wrap-distance-right:9.05pt;mso-wrap-distance-bottom:0;mso-position-horizontal:absolute;mso-position-horizontal-relative:page;mso-position-vertical:absolute;mso-position-vertical-relative:page;mso-width-percent:0;mso-height-percent:0;mso-width-relative:page;mso-height-relative:page;v-text-anchor:top" o:gfxdata="UEsDBBQABgAIAAAAIQC2gziS/gAAAOEBAAATAAAAW0NvbnRlbnRfVHlwZXNdLnhtbJSRQU7DMBBF&#13;&#10;90jcwfIWJU67QAgl6YK0S0CoHGBkTxKLZGx5TGhvj5O2G0SRWNoz/78nu9wcxkFMGNg6quQqL6RA&#13;&#10;0s5Y6ir5vt9lD1JwBDIwOMJKHpHlpr69KfdHjyxSmriSfYz+USnWPY7AufNIadK6MEJMx9ApD/oD&#13;&#10;OlTrorhX2lFEilmcO2RdNtjC5xDF9pCuTyYBB5bi6bQ4syoJ3g9WQ0ymaiLzg5KdCXlKLjvcW893&#13;&#10;SUOqXwnz5DrgnHtJTxOsQfEKIT7DmDSUCaxw7Rqn8787ZsmRM9e2VmPeBN4uqYvTtW7jvijg9N/y&#13;&#10;JsXecLq0q+WD6m8AAAD//wMAUEsDBBQABgAIAAAAIQA4/SH/1gAAAJQBAAALAAAAX3JlbHMvLnJl&#13;&#10;bHOkkMFqwzAMhu+DvYPRfXGawxijTi+j0GvpHsDYimMaW0Yy2fr2M4PBMnrbUb/Q94l/f/hMi1qR&#13;&#10;JVI2sOt6UJgd+ZiDgffL8ekFlFSbvV0oo4EbChzGx4f9GRdb25HMsYhqlCwG5lrLq9biZkxWOiqY&#13;&#10;22YiTra2kYMu1l1tQD30/bPm3wwYN0x18gb45AdQl1tp5j/sFB2T0FQ7R0nTNEV3j6o9feQzro1i&#13;&#10;OWA14Fm+Q8a1a8+Bvu/d/dMb2JY5uiPbhG/ktn4cqGU/er3pcvwCAAD//wMAUEsDBBQABgAIAAAA&#13;&#10;IQAFJTfW7gEAANIDAAAOAAAAZHJzL2Uyb0RvYy54bWysU22P0zAM/o7Ef4jynXW70war1p3gTkNI&#13;&#10;x4t08AOyNF0j0jjY2drx63HSbTfgG6IfIsd2Hvt57K7uhs6Jg0Gy4Cs5m0ylMF5Dbf2ukt++bl69&#13;&#10;kYKi8rVy4E0lj4bk3frli1UfSnMDLbjaoGAQT2UfKtnGGMqiIN2aTtEEgvEcbAA7FfmKu6JG1TN6&#13;&#10;54qb6XRR9IB1QNCGiL0PY1CuM37TGB0/Nw2ZKFwlubeYT8znNp3FeqXKHarQWn1qQ/1DF52ynote&#13;&#10;oB5UVGKP9i+ozmoEgiZONHQFNI3VJnNgNrPpH2yeWhVM5sLiULjIRP8PVn86PIUvKOLwDgYeYCZB&#13;&#10;4RH0d2Jtij5QecpJmlJJKXvbf4Sap6n2EfKLocEu0WdCgmFY6eNFXTNEodm5XC6Wc45oDi1uZ7Nl&#13;&#10;Vr9Q5flxQIrvDXQiGZVEHl4GV4dHiqkZVZ5TUi0CZ+uNdS5fcLe9dygOige9yd/41oVWjd5zORpT&#13;&#10;M95vGM4nJA8JcyyXPFmCxHrkH4ftIGxdydu0O0mRLdRH1gRhXC7+GdhoAX9K0fNiVZJ+7BUaKdwH&#13;&#10;z5Obv57NeRGvbLyyt1e28pphKhmlGM37OG7uPqDdtVxlHJeHtzyHxmaNnjs6tc6Lk6meljxt5vU9&#13;&#10;Zz3/iutfAAAA//8DAFBLAwQUAAYACAAAACEACznmhuQAAAAPAQAADwAAAGRycy9kb3ducmV2Lnht&#13;&#10;bExPy07DMBC8I/EP1iJxQdRJKAWlcaqKhwSFS1uExM2N3SSKvY5sNwl/z3KCyz40s7MzxWqyhg3a&#13;&#10;h9ahgHSWANNYOdViLeBj/3x9DyxEiUoah1rAtw6wKs/PCpkrN+JWD7tYMxLBkEsBTYx9znmoGm1l&#13;&#10;mLleI2FH562MtPqaKy9HEreGZ0my4Fa2SB8a2euHRlfd7mQFbF5e0+64ffvcmO7p3fNh/bW/GoW4&#13;&#10;vJgel1TWS2BRT/HvAn4zkH8oydjBnVAFZmhPbzOiCpjfUCdCdpfRcCBkni2AlwX/n6P8AQAA//8D&#13;&#10;AFBLAQItABQABgAIAAAAIQC2gziS/gAAAOEBAAATAAAAAAAAAAAAAAAAAAAAAABbQ29udGVudF9U&#13;&#10;eXBlc10ueG1sUEsBAi0AFAAGAAgAAAAhADj9If/WAAAAlAEAAAsAAAAAAAAAAAAAAAAALwEAAF9y&#13;&#10;ZWxzLy5yZWxzUEsBAi0AFAAGAAgAAAAhAAUlN9buAQAA0gMAAA4AAAAAAAAAAAAAAAAALgIAAGRy&#13;&#10;cy9lMm9Eb2MueG1sUEsBAi0AFAAGAAgAAAAhAAs55obkAAAADwEAAA8AAAAAAAAAAAAAAAAASAQA&#13;&#10;AGRycy9kb3ducmV2LnhtbFBLBQYAAAAABAAEAPMAAABZBQAAAAA=&#13;&#10;" stroked="f">
+            <v:shapetype w14:anchorId="19B3A771" id="_x0000_t202" coordsize="21600,21600" o:spt="202" path="m,l,21600r21600,l21600,xe">
+              <v:stroke joinstyle="miter"/>
+              <v:path gradientshapeok="t" o:connecttype="rect"/>
+            </v:shapetype>
+            <v:shape id="Text Box 17" o:spid="_x0000_s1031" type="#_x0000_t202" style="position:absolute;margin-left:57.6pt;margin-top:21.6pt;width:78.5pt;height:49.7pt;z-index:251663360;visibility:visible;mso-wrap-style:square;mso-width-percent:0;mso-height-percent:0;mso-wrap-distance-left:9.05pt;mso-wrap-distance-top:0;mso-wrap-distance-right:9.05pt;mso-wrap-distance-bottom:0;mso-position-horizontal:absolute;mso-position-horizontal-relative:page;mso-position-vertical:absolute;mso-position-vertical-relative:page;mso-width-percent:0;mso-height-percent:0;mso-width-relative:page;mso-height-relative:page;v-text-anchor:top" o:gfxdata="UEsDBBQABgAIAAAAIQC2gziS/gAAAOEBAAATAAAAW0NvbnRlbnRfVHlwZXNdLnhtbJSRQU7DMBBF&#13;&#10;90jcwfIWJU67QAgl6YK0S0CoHGBkTxKLZGx5TGhvj5O2G0SRWNoz/78nu9wcxkFMGNg6quQqL6RA&#13;&#10;0s5Y6ir5vt9lD1JwBDIwOMJKHpHlpr69KfdHjyxSmriSfYz+USnWPY7AufNIadK6MEJMx9ApD/oD&#13;&#10;OlTrorhX2lFEilmcO2RdNtjC5xDF9pCuTyYBB5bi6bQ4syoJ3g9WQ0ymaiLzg5KdCXlKLjvcW893&#13;&#10;SUOqXwnz5DrgnHtJTxOsQfEKIT7DmDSUCaxw7Rqn8787ZsmRM9e2VmPeBN4uqYvTtW7jvijg9N/y&#13;&#10;JsXecLq0q+WD6m8AAAD//wMAUEsDBBQABgAIAAAAIQA4/SH/1gAAAJQBAAALAAAAX3JlbHMvLnJl&#13;&#10;bHOkkMFqwzAMhu+DvYPRfXGawxijTi+j0GvpHsDYimMaW0Yy2fr2M4PBMnrbUb/Q94l/f/hMi1qR&#13;&#10;JVI2sOt6UJgd+ZiDgffL8ekFlFSbvV0oo4EbChzGx4f9GRdb25HMsYhqlCwG5lrLq9biZkxWOiqY&#13;&#10;22YiTra2kYMu1l1tQD30/bPm3wwYN0x18gb45AdQl1tp5j/sFB2T0FQ7R0nTNEV3j6o9feQzro1i&#13;&#10;OWA14Fm+Q8a1a8+Bvu/d/dMb2JY5uiPbhG/ktn4cqGU/er3pcvwCAAD//wMAUEsDBBQABgAIAAAA&#13;&#10;IQAFJTfW7gEAANIDAAAOAAAAZHJzL2Uyb0RvYy54bWysU22P0zAM/o7Ef4jynXW70war1p3gTkNI&#13;&#10;x4t08AOyNF0j0jjY2drx63HSbTfgG6IfIsd2Hvt57K7uhs6Jg0Gy4Cs5m0ylMF5Dbf2ukt++bl69&#13;&#10;kYKi8rVy4E0lj4bk3frli1UfSnMDLbjaoGAQT2UfKtnGGMqiIN2aTtEEgvEcbAA7FfmKu6JG1TN6&#13;&#10;54qb6XRR9IB1QNCGiL0PY1CuM37TGB0/Nw2ZKFwlubeYT8znNp3FeqXKHarQWn1qQ/1DF52ynote&#13;&#10;oB5UVGKP9i+ozmoEgiZONHQFNI3VJnNgNrPpH2yeWhVM5sLiULjIRP8PVn86PIUvKOLwDgYeYCZB&#13;&#10;4RH0d2Jtij5QecpJmlJJKXvbf4Sap6n2EfKLocEu0WdCgmFY6eNFXTNEodm5XC6Wc45oDi1uZ7Nl&#13;&#10;Vr9Q5flxQIrvDXQiGZVEHl4GV4dHiqkZVZ5TUi0CZ+uNdS5fcLe9dygOige9yd/41oVWjd5zORpT&#13;&#10;M95vGM4nJA8JcyyXPFmCxHrkH4ftIGxdydu0O0mRLdRH1gRhXC7+GdhoAX9K0fNiVZJ+7BUaKdwH&#13;&#10;z5Obv57NeRGvbLyyt1e28pphKhmlGM37OG7uPqDdtVxlHJeHtzyHxmaNnjs6tc6Lk6meljxt5vU9&#13;&#10;Zz3/iutfAAAA//8DAFBLAwQUAAYACAAAACEACznmhuQAAAAPAQAADwAAAGRycy9kb3ducmV2Lnht&#13;&#10;bExPy07DMBC8I/EP1iJxQdRJKAWlcaqKhwSFS1uExM2N3SSKvY5sNwl/z3KCyz40s7MzxWqyhg3a&#13;&#10;h9ahgHSWANNYOdViLeBj/3x9DyxEiUoah1rAtw6wKs/PCpkrN+JWD7tYMxLBkEsBTYx9znmoGm1l&#13;&#10;mLleI2FH562MtPqaKy9HEreGZ0my4Fa2SB8a2euHRlfd7mQFbF5e0+64ffvcmO7p3fNh/bW/GoW4&#13;&#10;vJgel1TWS2BRT/HvAn4zkH8oydjBnVAFZmhPbzOiCpjfUCdCdpfRcCBkni2AlwX/n6P8AQAA//8D&#13;&#10;AFBLAQItABQABgAIAAAAIQC2gziS/gAAAOEBAAATAAAAAAAAAAAAAAAAAAAAAABbQ29udGVudF9U&#13;&#10;eXBlc10ueG1sUEsBAi0AFAAGAAgAAAAhADj9If/WAAAAlAEAAAsAAAAAAAAAAAAAAAAALwEAAF9y&#13;&#10;ZWxzLy5yZWxzUEsBAi0AFAAGAAgAAAAhAAUlN9buAQAA0gMAAA4AAAAAAAAAAAAAAAAALgIAAGRy&#13;&#10;cy9lMm9Eb2MueG1sUEsBAi0AFAAGAAgAAAAhAAs55obkAAAADwEAAA8AAAAAAAAAAAAAAAAASAQA&#13;&#10;AGRycy9kb3ducmV2LnhtbFBLBQYAAAAABAAEAPMAAABZBQAAAAA=&#13;&#10;" stroked="f">
               <v:fill opacity="0"/>
               <v:path arrowok="t"/>
               <v:textbox inset=".45pt,.45pt,.45pt,.45pt">
@@ -16393,12 +16355,12 @@
                       <w:rPr>
                         <w:noProof/>
                       </w:rPr>
-                      <w:object w:dxaOrig="787" w:dyaOrig="520" w14:anchorId="2B1791EE">
+                      <w:object w:dxaOrig="784" w:dyaOrig="516" w14:anchorId="2B1791EE">
                         <v:shape id="_x0000_i1025" type="#_x0000_t75" alt="" style="width:39.2pt;height:25.8pt;mso-width-percent:0;mso-height-percent:0;mso-width-percent:0;mso-height-percent:0" filled="t">
                           <v:fill color2="black"/>
-                          <v:imagedata r:id="rId2" o:title="" croptop="-22f" cropbottom="-22f" cropleft="-25f" cropright="-25f"/>
+                          <v:imagedata r:id="rId3" o:title="" croptop="-22f" cropbottom="-22f" cropleft="-25f" cropright="-25f"/>
                         </v:shape>
-                        <o:OLEObject Type="Embed" ProgID="Word.Picture.8" ShapeID="_x0000_i1025" DrawAspect="Content" ObjectID="_1704693080" r:id="rId4"/>
+                        <o:OLEObject Type="Embed" ProgID="Word.Picture.8" ShapeID="_x0000_i1025" DrawAspect="Content" ObjectID="_1705232226" r:id="rId5"/>
                       </w:object>
                     </w:r>
                   </w:p>
@@ -16804,11 +16766,6 @@
         <w:lang w:val="en-FR" w:eastAsia="en-GB"/>
       </w:rPr>
       <w:tab/>
-    </w:r>
-    <w:r>
-      <w:rPr>
-        <w:lang w:val="en-FR" w:eastAsia="en-GB"/>
-      </w:rPr>
       <w:t xml:space="preserve">- </w:t>
     </w:r>
   </w:p>

</xml_diff>

<commit_message>
S407 aide saisie fichiers xlsx (#185)
* update: xlsx files with help text

* update: model logement EDD + programme begininng at row 4 for the data to upload

* update: add "Numéro de lot des logements" in edd_files instead of type

* update: files with office + add migrations on financement and stationnement

* fix:retro-compatibility

* fix: document convention + numero lot not required
</commit_message>
<xml_diff>
--- a/documents/SEM-template.docx
+++ b/documents/SEM-template.docx
@@ -28,6 +28,7 @@
         <w:t xml:space="preserve">{% if </w:t>
       </w:r>
       <w:proofErr w:type="spellStart"/>
+      <w:proofErr w:type="gramStart"/>
       <w:r>
         <w:rPr>
           <w:rFonts w:ascii="TimesNewRomanPS-BoldMT" w:hAnsi="TimesNewRomanPS-BoldMT" w:cs="TimesNewRomanPS-BoldMT"/>
@@ -37,6 +38,7 @@
         <w:t>convention.numero</w:t>
       </w:r>
       <w:proofErr w:type="spellEnd"/>
+      <w:proofErr w:type="gramEnd"/>
       <w:r>
         <w:rPr>
           <w:rFonts w:ascii="TimesNewRomanPSMT" w:hAnsi="TimesNewRomanPSMT" w:cs="TimesNewRomanPSMT"/>
@@ -250,30 +252,14 @@
           <w:rFonts w:ascii="TimesNewRomanPS-BoldMT" w:hAnsi="TimesNewRomanPS-BoldMT" w:cs="TimesNewRomanPS-BoldMT"/>
           <w:b/>
         </w:rPr>
-        <w:t>(2° ou 3°) du code de la construction et de l'habitation entre l'</w:t>
-      </w:r>
-      <w:proofErr w:type="spellStart"/>
-      <w:r>
-        <w:rPr>
-          <w:rFonts w:ascii="TimesNewRomanPS-BoldMT" w:hAnsi="TimesNewRomanPS-BoldMT" w:cs="TimesNewRomanPS-BoldMT"/>
-          <w:b/>
-        </w:rPr>
-        <w:t>Etat</w:t>
-      </w:r>
-      <w:proofErr w:type="spellEnd"/>
-      <w:r>
-        <w:rPr>
-          <w:rFonts w:ascii="TimesNewRomanPS-BoldMT" w:hAnsi="TimesNewRomanPS-BoldMT" w:cs="TimesNewRomanPS-BoldMT"/>
-          <w:b/>
-        </w:rPr>
-        <w:t xml:space="preserve"> </w:t>
+        <w:t xml:space="preserve">(2° ou 3°) du code de la construction et de l'habitation entre l'Etat </w:t>
       </w:r>
       <w:r>
         <w:rPr>
           <w:rFonts w:ascii="TimesNewRomanPS" w:eastAsia="Times New Roman" w:hAnsi="TimesNewRomanPS" w:cs="Times New Roman"/>
           <w:b/>
           <w:bCs/>
-          <w:lang w:val="en-FR" w:eastAsia="en-GB"/>
+          <w:lang w:eastAsia="en-GB"/>
         </w:rPr>
         <w:t>et la société d'économie mixte de construction et de gestion de logements sociaux</w:t>
       </w:r>
@@ -909,7 +895,7 @@
         <w:jc w:val="both"/>
         <w:rPr>
           <w:rFonts w:ascii="Times New Roman" w:eastAsia="Times New Roman" w:hAnsi="Times New Roman" w:cs="Times New Roman"/>
-          <w:lang w:val="en-FR" w:eastAsia="en-GB"/>
+          <w:lang w:eastAsia="en-GB"/>
         </w:rPr>
       </w:pPr>
       <w:r>
@@ -921,7 +907,7 @@
       <w:r>
         <w:rPr>
           <w:rFonts w:ascii="TimesNewRomanPSMT" w:eastAsia="Times New Roman" w:hAnsi="TimesNewRomanPSMT" w:cs="Times New Roman"/>
-          <w:lang w:val="en-FR" w:eastAsia="en-GB"/>
+          <w:lang w:eastAsia="en-GB"/>
         </w:rPr>
         <w:t>, L. 443-15-2 et L. 481-2</w:t>
       </w:r>
@@ -933,6 +919,7 @@
       </w:r>
       <w:bookmarkStart w:id="14" w:name="NomProgramme2"/>
       <w:bookmarkEnd w:id="14"/>
+      <w:proofErr w:type="gramStart"/>
       <w:r>
         <w:rPr>
           <w:rFonts w:ascii="TimesNewRomanPSMT" w:hAnsi="TimesNewRomanPSMT" w:cs="TimesNewRomanPSMT"/>
@@ -947,6 +934,7 @@
         <w:t>programme.nom</w:t>
       </w:r>
       <w:proofErr w:type="spellEnd"/>
+      <w:proofErr w:type="gramEnd"/>
       <w:r>
         <w:rPr>
           <w:rFonts w:ascii="TimesNewRomanPSMT" w:hAnsi="TimesNewRomanPSMT" w:cs="TimesNewRomanPSMT"/>
@@ -5241,7 +5229,7 @@
                 <v:stroke joinstyle="miter"/>
                 <v:path gradientshapeok="t" o:connecttype="rect"/>
               </v:shapetype>
-              <v:shape id="Text Box 25" o:spid="_x0000_s1026" type="#_x0000_t202" style="width:411.95pt;height:213.85pt;visibility:visible;mso-wrap-style:square;mso-left-percent:-10001;mso-top-percent:-10001;mso-position-horizontal:absolute;mso-position-horizontal-relative:char;mso-position-vertical:absolute;mso-position-vertical-relative:line;mso-left-percent:-10001;mso-top-percent:-10001;v-text-anchor:top" o:gfxdata="UEsDBBQABgAIAAAAIQC2gziS/gAAAOEBAAATAAAAW0NvbnRlbnRfVHlwZXNdLnhtbJSRQU7DMBBF&#13;&#10;90jcwfIWJU67QAgl6YK0S0CoHGBkTxKLZGx5TGhvj5O2G0SRWNoz/78nu9wcxkFMGNg6quQqL6RA&#13;&#10;0s5Y6ir5vt9lD1JwBDIwOMJKHpHlpr69KfdHjyxSmriSfYz+USnWPY7AufNIadK6MEJMx9ApD/oD&#13;&#10;OlTrorhX2lFEilmcO2RdNtjC5xDF9pCuTyYBB5bi6bQ4syoJ3g9WQ0ymaiLzg5KdCXlKLjvcW893&#13;&#10;SUOqXwnz5DrgnHtJTxOsQfEKIT7DmDSUCaxw7Rqn8787ZsmRM9e2VmPeBN4uqYvTtW7jvijg9N/y&#13;&#10;JsXecLq0q+WD6m8AAAD//wMAUEsDBBQABgAIAAAAIQA4/SH/1gAAAJQBAAALAAAAX3JlbHMvLnJl&#13;&#10;bHOkkMFqwzAMhu+DvYPRfXGawxijTi+j0GvpHsDYimMaW0Yy2fr2M4PBMnrbUb/Q94l/f/hMi1qR&#13;&#10;JVI2sOt6UJgd+ZiDgffL8ekFlFSbvV0oo4EbChzGx4f9GRdb25HMsYhqlCwG5lrLq9biZkxWOiqY&#13;&#10;22YiTra2kYMu1l1tQD30/bPm3wwYN0x18gb45AdQl1tp5j/sFB2T0FQ7R0nTNEV3j6o9feQzro1i&#13;&#10;OWA14Fm+Q8a1a8+Bvu/d/dMb2JY5uiPbhG/ktn4cqGU/er3pcvwCAAD//wMAUEsDBBQABgAIAAAA&#13;&#10;IQCiLe6IJAIAAEUEAAAOAAAAZHJzL2Uyb0RvYy54bWysU1GP2jAMfp+0/xDlfbSAYLuKcmKcmCah&#13;&#10;u5O46Z5DmtJKaZw5gZb9+jkphe22p2kvqRs7n+3Pnxf3XaPZSaGrweR8PEo5U0ZCUZtDzr+9bD58&#13;&#10;4sx5YQqhwaicn5Xj98v37xatzdQEKtCFQkYgxmWtzXnlvc2SxMlKNcKNwCpDzhKwEZ5+8ZAUKFpC&#13;&#10;b3QySdN50gIWFkEq5+j2oXfyZcQvSyX9U1k65ZnOOdXm44nx3IczWS5EdkBhq1peyhD/UEUjakNJ&#13;&#10;r1APwgt2xPoPqKaWCA5KP5LQJFCWtVSxB+pmnL7pZlcJq2IvRI6zV5rc/4OVj6edfUbmu8/Q0QAD&#13;&#10;Ia11maPL0E9XYhO+VCkjP1F4vtKmOs8kXc4m0/HddM6ZJN/k43h2l84CTnJ7btH5LwoaFoycI80l&#13;&#10;0iVOW+f70CEkZHOg62JTax1/ghbUWiM7CZqi9rFIAv8tShvW5nw+naUR2EB43iNrQ7XcmgqW7/bd&#13;&#10;pdM9FGciAKHXhrNyU1ORW+H8s0ASA/VMAvdPdJQaKAlcLM4qwB9/uw/xNCPyctaSuHLuvh8FKs70&#13;&#10;V0PTC0ocDByM/WCYY7MG6nRMq2NlNOkBej2YJULzSrpfhSzkEkZSrpz7wVz7XuK0N1KtVjGI9GaF&#13;&#10;35qdlQE6MBsof+leBdrLXDyN9BEG2YnszXj62PDSwOrooazj7AKhPYsXnkmrcfqXvQrL8Ot/jLpt&#13;&#10;//InAAAA//8DAFBLAwQUAAYACAAAACEAO93BeOIAAAAKAQAADwAAAGRycy9kb3ducmV2LnhtbEyP&#13;&#10;zU7DMBCE70i8g7VIXBB1CFUT0jgVP+KABEIU1PM2XpJQex1it015egwXuIy0Gs3sfOVitEbsaPCd&#13;&#10;YwUXkwQEce10x42Ct9f78xyED8gajWNScCAPi+r4qMRCuz2/0G4ZGhFL2BeooA2hL6T0dUsW/cT1&#13;&#10;xNF7d4PFEM+hkXrAfSy3RqZJMpMWO44fWuzptqV6s9xaBflh+nS2mmWrD/P8cNN+NZ/8uEGlTk/G&#13;&#10;u3mU6zmIQGP4S8APQ9wPVRy2dlvWXhgFkSb8avTy9PIKxFrBNM0ykFUp/yNU3wAAAP//AwBQSwEC&#13;&#10;LQAUAAYACAAAACEAtoM4kv4AAADhAQAAEwAAAAAAAAAAAAAAAAAAAAAAW0NvbnRlbnRfVHlwZXNd&#13;&#10;LnhtbFBLAQItABQABgAIAAAAIQA4/SH/1gAAAJQBAAALAAAAAAAAAAAAAAAAAC8BAABfcmVscy8u&#13;&#10;cmVsc1BLAQItABQABgAIAAAAIQCiLe6IJAIAAEUEAAAOAAAAAAAAAAAAAAAAAC4CAABkcnMvZTJv&#13;&#10;RG9jLnhtbFBLAQItABQABgAIAAAAIQA73cF44gAAAAoBAAAPAAAAAAAAAAAAAAAAAH4EAABkcnMv&#13;&#10;ZG93bnJldi54bWxQSwUGAAAAAAQABADzAAAAjQUAAAAA&#13;&#10;" fillcolor="white [3201]" stroked="f" strokeweight=".5pt">
+              <v:shape id="Text Box 25" o:spid="_x0000_s1026" type="#_x0000_t202" style="width:411.95pt;height:213.85pt;visibility:visible;mso-wrap-style:square;mso-left-percent:-10001;mso-top-percent:-10001;mso-position-horizontal:absolute;mso-position-horizontal-relative:char;mso-position-vertical:absolute;mso-position-vertical-relative:line;mso-left-percent:-10001;mso-top-percent:-10001;v-text-anchor:top" o:gfxdata="UEsDBBQABgAIAAAAIQC2gziS/gAAAOEBAAATAAAAW0NvbnRlbnRfVHlwZXNdLnhtbJSRQU7DMBBF&#10;90jcwfIWJU67QAgl6YK0S0CoHGBkTxKLZGx5TGhvj5O2G0SRWNoz/78nu9wcxkFMGNg6quQqL6RA&#10;0s5Y6ir5vt9lD1JwBDIwOMJKHpHlpr69KfdHjyxSmriSfYz+USnWPY7AufNIadK6MEJMx9ApD/oD&#10;OlTrorhX2lFEilmcO2RdNtjC5xDF9pCuTyYBB5bi6bQ4syoJ3g9WQ0ymaiLzg5KdCXlKLjvcW893&#10;SUOqXwnz5DrgnHtJTxOsQfEKIT7DmDSUCaxw7Rqn8787ZsmRM9e2VmPeBN4uqYvTtW7jvijg9N/y&#10;JsXecLq0q+WD6m8AAAD//wMAUEsDBBQABgAIAAAAIQA4/SH/1gAAAJQBAAALAAAAX3JlbHMvLnJl&#10;bHOkkMFqwzAMhu+DvYPRfXGawxijTi+j0GvpHsDYimMaW0Yy2fr2M4PBMnrbUb/Q94l/f/hMi1qR&#10;JVI2sOt6UJgd+ZiDgffL8ekFlFSbvV0oo4EbChzGx4f9GRdb25HMsYhqlCwG5lrLq9biZkxWOiqY&#10;22YiTra2kYMu1l1tQD30/bPm3wwYN0x18gb45AdQl1tp5j/sFB2T0FQ7R0nTNEV3j6o9feQzro1i&#10;OWA14Fm+Q8a1a8+Bvu/d/dMb2JY5uiPbhG/ktn4cqGU/er3pcvwCAAD//wMAUEsDBBQABgAIAAAA&#10;IQCiLe6IJAIAAEUEAAAOAAAAZHJzL2Uyb0RvYy54bWysU1GP2jAMfp+0/xDlfbSAYLuKcmKcmCah&#10;u5O46Z5DmtJKaZw5gZb9+jkphe22p2kvqRs7n+3Pnxf3XaPZSaGrweR8PEo5U0ZCUZtDzr+9bD58&#10;4sx5YQqhwaicn5Xj98v37xatzdQEKtCFQkYgxmWtzXnlvc2SxMlKNcKNwCpDzhKwEZ5+8ZAUKFpC&#10;b3QySdN50gIWFkEq5+j2oXfyZcQvSyX9U1k65ZnOOdXm44nx3IczWS5EdkBhq1peyhD/UEUjakNJ&#10;r1APwgt2xPoPqKaWCA5KP5LQJFCWtVSxB+pmnL7pZlcJq2IvRI6zV5rc/4OVj6edfUbmu8/Q0QAD&#10;Ia11maPL0E9XYhO+VCkjP1F4vtKmOs8kXc4m0/HddM6ZJN/k43h2l84CTnJ7btH5LwoaFoycI80l&#10;0iVOW+f70CEkZHOg62JTax1/ghbUWiM7CZqi9rFIAv8tShvW5nw+naUR2EB43iNrQ7XcmgqW7/bd&#10;pdM9FGciAKHXhrNyU1ORW+H8s0ASA/VMAvdPdJQaKAlcLM4qwB9/uw/xNCPyctaSuHLuvh8FKs70&#10;V0PTC0ocDByM/WCYY7MG6nRMq2NlNOkBej2YJULzSrpfhSzkEkZSrpz7wVz7XuK0N1KtVjGI9GaF&#10;35qdlQE6MBsof+leBdrLXDyN9BEG2YnszXj62PDSwOrooazj7AKhPYsXnkmrcfqXvQrL8Ot/jLpt&#10;//InAAAA//8DAFBLAwQUAAYACAAAACEAO93BeOIAAAAKAQAADwAAAGRycy9kb3ducmV2LnhtbEyP&#10;zU7DMBCE70i8g7VIXBB1CFUT0jgVP+KABEIU1PM2XpJQex1it015egwXuIy0Gs3sfOVitEbsaPCd&#10;YwUXkwQEce10x42Ct9f78xyED8gajWNScCAPi+r4qMRCuz2/0G4ZGhFL2BeooA2hL6T0dUsW/cT1&#10;xNF7d4PFEM+hkXrAfSy3RqZJMpMWO44fWuzptqV6s9xaBflh+nS2mmWrD/P8cNN+NZ/8uEGlTk/G&#10;u3mU6zmIQGP4S8APQ9wPVRy2dlvWXhgFkSb8avTy9PIKxFrBNM0ykFUp/yNU3wAAAP//AwBQSwEC&#10;LQAUAAYACAAAACEAtoM4kv4AAADhAQAAEwAAAAAAAAAAAAAAAAAAAAAAW0NvbnRlbnRfVHlwZXNd&#10;LnhtbFBLAQItABQABgAIAAAAIQA4/SH/1gAAAJQBAAALAAAAAAAAAAAAAAAAAC8BAABfcmVscy8u&#10;cmVsc1BLAQItABQABgAIAAAAIQCiLe6IJAIAAEUEAAAOAAAAAAAAAAAAAAAAAC4CAABkcnMvZTJv&#10;RG9jLnhtbFBLAQItABQABgAIAAAAIQA73cF44gAAAAoBAAAPAAAAAAAAAAAAAAAAAH4EAABkcnMv&#10;ZG93bnJldi54bWxQSwUGAAAAAAQABADzAAAAjQUAAAAA&#10;" fillcolor="white [3201]" stroked="f" strokeweight=".5pt">
                 <v:textbox inset="0,0,0,0">
                   <w:txbxContent>
                     <w:p>
@@ -5692,18 +5680,33 @@
           <w:rFonts w:ascii="TimesNewRomanPSMT" w:hAnsi="TimesNewRomanPSMT" w:cs="TimesNewRomanPSMT"/>
           <w:lang w:val="en-US"/>
         </w:rPr>
-        <w:t xml:space="preserve"> %}</w:t>
-      </w:r>
-      <w:r>
-        <w:rPr>
-          <w:rFonts w:ascii="TimesNewRomanPSMT" w:hAnsi="TimesNewRomanPSMT" w:cs="TimesNewRomanPSMT"/>
-        </w:rPr>
-        <w:t>{% if references_cadastrales|len %}</w:t>
+        <w:t xml:space="preserve"> </w:t>
+      </w:r>
+      <w:proofErr w:type="gramStart"/>
+      <w:r>
+        <w:rPr>
+          <w:rFonts w:ascii="TimesNewRomanPSMT" w:hAnsi="TimesNewRomanPSMT" w:cs="TimesNewRomanPSMT"/>
+          <w:lang w:val="en-US"/>
+        </w:rPr>
+        <w:t>%}</w:t>
+      </w:r>
+      <w:r>
+        <w:rPr>
+          <w:rFonts w:ascii="TimesNewRomanPSMT" w:hAnsi="TimesNewRomanPSMT" w:cs="TimesNewRomanPSMT"/>
+        </w:rPr>
+        <w:t>{</w:t>
+      </w:r>
+      <w:proofErr w:type="gramEnd"/>
+      <w:r>
+        <w:rPr>
+          <w:rFonts w:ascii="TimesNewRomanPSMT" w:hAnsi="TimesNewRomanPSMT" w:cs="TimesNewRomanPSMT"/>
+        </w:rPr>
+        <w:t>% if references_cadastrales|len %}</w:t>
       </w:r>
     </w:p>
     <w:tbl>
       <w:tblPr>
-        <w:tblStyle w:val="TableGrid"/>
+        <w:tblStyle w:val="Grilledutableau"/>
         <w:tblW w:w="0" w:type="auto"/>
         <w:tblLook w:val="04A0" w:firstRow="1" w:lastRow="0" w:firstColumn="1" w:lastColumn="0" w:noHBand="0" w:noVBand="1"/>
       </w:tblPr>
@@ -5912,6 +5915,7 @@
                 <w:lang w:val="en-US"/>
               </w:rPr>
             </w:pPr>
+            <w:proofErr w:type="gramStart"/>
             <w:r>
               <w:rPr>
                 <w:sz w:val="16"/>
@@ -5927,7 +5931,16 @@
                 <w:szCs w:val="16"/>
                 <w:lang w:val="en-US"/>
               </w:rPr>
-              <w:t>rc.section</w:t>
+              <w:t>rc</w:t>
+            </w:r>
+            <w:proofErr w:type="gramEnd"/>
+            <w:r>
+              <w:rPr>
+                <w:sz w:val="16"/>
+                <w:szCs w:val="16"/>
+                <w:lang w:val="en-US"/>
+              </w:rPr>
+              <w:t>.section</w:t>
             </w:r>
             <w:proofErr w:type="spellEnd"/>
             <w:r>
@@ -5953,6 +5966,7 @@
                 <w:lang w:val="en-US"/>
               </w:rPr>
             </w:pPr>
+            <w:proofErr w:type="gramStart"/>
             <w:r>
               <w:rPr>
                 <w:sz w:val="16"/>
@@ -5978,6 +5992,7 @@
               </w:rPr>
               <w:t>rc</w:t>
             </w:r>
+            <w:proofErr w:type="gramEnd"/>
             <w:r>
               <w:rPr>
                 <w:sz w:val="16"/>
@@ -6018,6 +6033,7 @@
                 <w:lang w:val="en-US"/>
               </w:rPr>
             </w:pPr>
+            <w:proofErr w:type="gramStart"/>
             <w:r>
               <w:rPr>
                 <w:sz w:val="16"/>
@@ -6033,7 +6049,16 @@
                 <w:szCs w:val="16"/>
                 <w:lang w:val="en-US"/>
               </w:rPr>
-              <w:t>rc.lieudit</w:t>
+              <w:t>rc</w:t>
+            </w:r>
+            <w:proofErr w:type="gramEnd"/>
+            <w:r>
+              <w:rPr>
+                <w:sz w:val="16"/>
+                <w:szCs w:val="16"/>
+                <w:lang w:val="en-US"/>
+              </w:rPr>
+              <w:t>.lieudit</w:t>
             </w:r>
             <w:proofErr w:type="spellEnd"/>
             <w:r>
@@ -6060,6 +6085,7 @@
                 <w:lang w:val="en-US"/>
               </w:rPr>
             </w:pPr>
+            <w:proofErr w:type="gramStart"/>
             <w:r>
               <w:rPr>
                 <w:rFonts w:ascii="TimesNewRomanPSMT" w:hAnsi="TimesNewRomanPSMT" w:cs="TimesNewRomanPSMT"/>
@@ -6077,7 +6103,17 @@
                 <w:szCs w:val="16"/>
                 <w:lang w:val="en-US"/>
               </w:rPr>
-              <w:t>rc.surface</w:t>
+              <w:t>rc</w:t>
+            </w:r>
+            <w:proofErr w:type="gramEnd"/>
+            <w:r>
+              <w:rPr>
+                <w:rFonts w:ascii="TimesNewRomanPSMT" w:hAnsi="TimesNewRomanPSMT" w:cs="TimesNewRomanPSMT"/>
+                <w:sz w:val="16"/>
+                <w:szCs w:val="16"/>
+                <w:lang w:val="en-US"/>
+              </w:rPr>
+              <w:t>.surface</w:t>
             </w:r>
             <w:proofErr w:type="spellEnd"/>
             <w:r>
@@ -6214,13 +6250,28 @@
           <w:rFonts w:ascii="TimesNewRomanPSMT" w:hAnsi="TimesNewRomanPSMT" w:cs="TimesNewRomanPSMT"/>
           <w:lang w:val="en-US"/>
         </w:rPr>
-        <w:t xml:space="preserve"> %}</w:t>
-      </w:r>
-      <w:r>
-        <w:rPr>
-          <w:rFonts w:ascii="TimesNewRomanPSMT" w:hAnsi="TimesNewRomanPSMT" w:cs="TimesNewRomanPSMT"/>
-        </w:rPr>
-        <w:t xml:space="preserve">{% if </w:t>
+        <w:t xml:space="preserve"> </w:t>
+      </w:r>
+      <w:proofErr w:type="gramStart"/>
+      <w:r>
+        <w:rPr>
+          <w:rFonts w:ascii="TimesNewRomanPSMT" w:hAnsi="TimesNewRomanPSMT" w:cs="TimesNewRomanPSMT"/>
+          <w:lang w:val="en-US"/>
+        </w:rPr>
+        <w:t>%}</w:t>
+      </w:r>
+      <w:r>
+        <w:rPr>
+          <w:rFonts w:ascii="TimesNewRomanPSMT" w:hAnsi="TimesNewRomanPSMT" w:cs="TimesNewRomanPSMT"/>
+        </w:rPr>
+        <w:t>{</w:t>
+      </w:r>
+      <w:proofErr w:type="gramEnd"/>
+      <w:r>
+        <w:rPr>
+          <w:rFonts w:ascii="TimesNewRomanPSMT" w:hAnsi="TimesNewRomanPSMT" w:cs="TimesNewRomanPSMT"/>
+        </w:rPr>
+        <w:t xml:space="preserve">% if </w:t>
       </w:r>
       <w:r>
         <w:rPr>
@@ -6806,7 +6857,7 @@
     </w:p>
     <w:tbl>
       <w:tblPr>
-        <w:tblStyle w:val="TableGrid"/>
+        <w:tblStyle w:val="Grilledutableau"/>
         <w:tblW w:w="0" w:type="auto"/>
         <w:tblLook w:val="04A0" w:firstRow="1" w:lastRow="0" w:firstColumn="1" w:lastColumn="0" w:noHBand="0" w:noVBand="1"/>
       </w:tblPr>
@@ -6857,7 +6908,7 @@
         </w:tc>
         <w:tc>
           <w:tcPr>
-            <w:tcW w:w="2137" w:type="dxa"/>
+            <w:tcW w:w="2136" w:type="dxa"/>
             <w:vAlign w:val="center"/>
           </w:tcPr>
           <w:p>
@@ -6886,7 +6937,7 @@
         </w:tc>
         <w:tc>
           <w:tcPr>
-            <w:tcW w:w="2111" w:type="dxa"/>
+            <w:tcW w:w="2110" w:type="dxa"/>
             <w:vAlign w:val="center"/>
           </w:tcPr>
           <w:p>
@@ -6915,7 +6966,7 @@
         </w:tc>
         <w:tc>
           <w:tcPr>
-            <w:tcW w:w="2495" w:type="dxa"/>
+            <w:tcW w:w="2494" w:type="dxa"/>
             <w:vAlign w:val="center"/>
           </w:tcPr>
           <w:p>
@@ -6928,6 +6979,7 @@
                 <w:lang w:val="en-US"/>
               </w:rPr>
             </w:pPr>
+            <w:proofErr w:type="spellStart"/>
             <w:r>
               <w:rPr>
                 <w:b/>
@@ -6936,7 +6988,143 @@
                 <w:szCs w:val="16"/>
                 <w:lang w:val="en-US"/>
               </w:rPr>
-              <w:t>Type</w:t>
+              <w:t>N</w:t>
+            </w:r>
+            <w:r>
+              <w:rPr>
+                <w:b/>
+                <w:bCs/>
+                <w:sz w:val="16"/>
+                <w:szCs w:val="16"/>
+                <w:lang w:val="en-US"/>
+              </w:rPr>
+              <w:t>uméro</w:t>
+            </w:r>
+            <w:proofErr w:type="spellEnd"/>
+            <w:r>
+              <w:rPr>
+                <w:b/>
+                <w:bCs/>
+                <w:sz w:val="16"/>
+                <w:szCs w:val="16"/>
+                <w:lang w:val="en-US"/>
+              </w:rPr>
+              <w:t xml:space="preserve"> de lot des </w:t>
+            </w:r>
+            <w:proofErr w:type="spellStart"/>
+            <w:r>
+              <w:rPr>
+                <w:b/>
+                <w:bCs/>
+                <w:sz w:val="16"/>
+                <w:szCs w:val="16"/>
+                <w:lang w:val="en-US"/>
+              </w:rPr>
+              <w:t>logements</w:t>
+            </w:r>
+            <w:proofErr w:type="spellEnd"/>
+            <w:r>
+              <w:rPr>
+                <w:b/>
+                <w:bCs/>
+                <w:sz w:val="16"/>
+                <w:szCs w:val="16"/>
+                <w:lang w:val="en-US"/>
+              </w:rPr>
+              <w:t xml:space="preserve"> </w:t>
+            </w:r>
+          </w:p>
+          <w:p>
+            <w:pPr>
+              <w:rPr>
+                <w:b/>
+                <w:bCs/>
+                <w:sz w:val="16"/>
+                <w:szCs w:val="16"/>
+                <w:lang w:val="en-US"/>
+              </w:rPr>
+            </w:pPr>
+            <w:r>
+              <w:rPr>
+                <w:sz w:val="16"/>
+                <w:szCs w:val="16"/>
+                <w:lang w:val="en-US"/>
+              </w:rPr>
+              <w:t>(</w:t>
+            </w:r>
+            <w:proofErr w:type="spellStart"/>
+            <w:proofErr w:type="gramStart"/>
+            <w:r>
+              <w:rPr>
+                <w:sz w:val="16"/>
+                <w:szCs w:val="16"/>
+                <w:lang w:val="en-US"/>
+              </w:rPr>
+              <w:t>tel</w:t>
+            </w:r>
+            <w:proofErr w:type="spellEnd"/>
+            <w:proofErr w:type="gramEnd"/>
+            <w:r>
+              <w:rPr>
+                <w:sz w:val="16"/>
+                <w:szCs w:val="16"/>
+                <w:lang w:val="en-US"/>
+              </w:rPr>
+              <w:t xml:space="preserve"> que </w:t>
+            </w:r>
+            <w:proofErr w:type="spellStart"/>
+            <w:r>
+              <w:rPr>
+                <w:sz w:val="16"/>
+                <w:szCs w:val="16"/>
+                <w:lang w:val="en-US"/>
+              </w:rPr>
+              <w:t>inscrit</w:t>
+            </w:r>
+            <w:proofErr w:type="spellEnd"/>
+            <w:r>
+              <w:rPr>
+                <w:sz w:val="16"/>
+                <w:szCs w:val="16"/>
+                <w:lang w:val="en-US"/>
+              </w:rPr>
+              <w:t xml:space="preserve"> dans les </w:t>
+            </w:r>
+            <w:proofErr w:type="spellStart"/>
+            <w:r>
+              <w:rPr>
+                <w:sz w:val="16"/>
+                <w:szCs w:val="16"/>
+                <w:lang w:val="en-US"/>
+              </w:rPr>
+              <w:t>actes</w:t>
+            </w:r>
+            <w:proofErr w:type="spellEnd"/>
+            <w:r>
+              <w:rPr>
+                <w:sz w:val="16"/>
+                <w:szCs w:val="16"/>
+                <w:lang w:val="en-US"/>
+              </w:rPr>
+              <w:t xml:space="preserve"> de vente/</w:t>
+            </w:r>
+            <w:proofErr w:type="spellStart"/>
+            <w:r>
+              <w:rPr>
+                <w:sz w:val="16"/>
+                <w:szCs w:val="16"/>
+                <w:lang w:val="en-US"/>
+              </w:rPr>
+              <w:t>propriété</w:t>
+            </w:r>
+            <w:proofErr w:type="spellEnd"/>
+            <w:r>
+              <w:rPr>
+                <w:sz w:val="16"/>
+                <w:szCs w:val="16"/>
+                <w:lang w:val="en-US"/>
+              </w:rPr>
+              <w:t>…)</w:t>
             </w:r>
           </w:p>
         </w:tc>
@@ -6944,7 +7132,7 @@
       <w:tr>
         <w:tc>
           <w:tcPr>
-            <w:tcW w:w="8270" w:type="dxa"/>
+            <w:tcW w:w="8267" w:type="dxa"/>
             <w:gridSpan w:val="4"/>
           </w:tcPr>
           <w:p>
@@ -7057,7 +7245,7 @@
         </w:tc>
         <w:tc>
           <w:tcPr>
-            <w:tcW w:w="2137" w:type="dxa"/>
+            <w:tcW w:w="2136" w:type="dxa"/>
           </w:tcPr>
           <w:p>
             <w:pPr>
@@ -7068,6 +7256,7 @@
                 <w:lang w:val="en-US"/>
               </w:rPr>
             </w:pPr>
+            <w:proofErr w:type="gramStart"/>
             <w:r>
               <w:rPr>
                 <w:sz w:val="16"/>
@@ -7083,7 +7272,16 @@
                 <w:szCs w:val="16"/>
                 <w:lang w:val="en-US"/>
               </w:rPr>
-              <w:t>i.financement</w:t>
+              <w:t>i</w:t>
+            </w:r>
+            <w:proofErr w:type="gramEnd"/>
+            <w:r>
+              <w:rPr>
+                <w:sz w:val="16"/>
+                <w:szCs w:val="16"/>
+                <w:lang w:val="en-US"/>
+              </w:rPr>
+              <w:t>.financement</w:t>
             </w:r>
             <w:proofErr w:type="spellEnd"/>
             <w:r>
@@ -7098,7 +7296,7 @@
         </w:tc>
         <w:tc>
           <w:tcPr>
-            <w:tcW w:w="2111" w:type="dxa"/>
+            <w:tcW w:w="2110" w:type="dxa"/>
           </w:tcPr>
           <w:p>
             <w:pPr>
@@ -7109,6 +7307,7 @@
                 <w:lang w:val="en-US"/>
               </w:rPr>
             </w:pPr>
+            <w:proofErr w:type="gramStart"/>
             <w:r>
               <w:rPr>
                 <w:sz w:val="16"/>
@@ -7124,7 +7323,16 @@
                 <w:szCs w:val="16"/>
                 <w:lang w:val="en-US"/>
               </w:rPr>
-              <w:t>i.designation</w:t>
+              <w:t>i</w:t>
+            </w:r>
+            <w:proofErr w:type="gramEnd"/>
+            <w:r>
+              <w:rPr>
+                <w:sz w:val="16"/>
+                <w:szCs w:val="16"/>
+                <w:lang w:val="en-US"/>
+              </w:rPr>
+              <w:t>.designation</w:t>
             </w:r>
             <w:proofErr w:type="spellEnd"/>
             <w:r>
@@ -7139,7 +7347,7 @@
         </w:tc>
         <w:tc>
           <w:tcPr>
-            <w:tcW w:w="2495" w:type="dxa"/>
+            <w:tcW w:w="2494" w:type="dxa"/>
           </w:tcPr>
           <w:p>
             <w:pPr>
@@ -7151,6 +7359,7 @@
                 <w:lang w:val="en-US"/>
               </w:rPr>
             </w:pPr>
+            <w:proofErr w:type="gramStart"/>
             <w:r>
               <w:rPr>
                 <w:rFonts w:ascii="TimesNewRomanPSMT" w:hAnsi="TimesNewRomanPSMT" w:cs="TimesNewRomanPSMT"/>
@@ -7168,7 +7377,17 @@
                 <w:szCs w:val="16"/>
                 <w:lang w:val="en-US"/>
               </w:rPr>
-              <w:t>i.typologie</w:t>
+              <w:t>i</w:t>
+            </w:r>
+            <w:proofErr w:type="gramEnd"/>
+            <w:r>
+              <w:rPr>
+                <w:rFonts w:ascii="TimesNewRomanPSMT" w:hAnsi="TimesNewRomanPSMT" w:cs="TimesNewRomanPSMT"/>
+                <w:sz w:val="16"/>
+                <w:szCs w:val="16"/>
+                <w:lang w:val="en-US"/>
+              </w:rPr>
+              <w:t>.numero_lot</w:t>
             </w:r>
             <w:proofErr w:type="spellEnd"/>
             <w:r>
@@ -7186,7 +7405,7 @@
       <w:tr>
         <w:tc>
           <w:tcPr>
-            <w:tcW w:w="8270" w:type="dxa"/>
+            <w:tcW w:w="8267" w:type="dxa"/>
             <w:gridSpan w:val="4"/>
           </w:tcPr>
           <w:p>
@@ -7402,6 +7621,7 @@
         <w:rPr>
           <w:rFonts w:ascii="TimesNewRomanPSMT" w:hAnsi="TimesNewRomanPSMT" w:cs="TimesNewRomanPSMT"/>
         </w:rPr>
+        <w:lastRenderedPageBreak/>
         <w:t>3° Composition de l'opération.</w:t>
       </w:r>
     </w:p>
@@ -7421,7 +7641,6 @@
         <w:rPr>
           <w:rFonts w:ascii="TimesNewRomanPSMT" w:hAnsi="TimesNewRomanPSMT" w:cs="TimesNewRomanPSMT"/>
         </w:rPr>
-        <w:lastRenderedPageBreak/>
         <w:t>Les éléments ci-après sont décrits par immeuble ou ensemble immobilier :</w:t>
       </w:r>
     </w:p>
@@ -7476,7 +7695,7 @@
     </w:p>
     <w:tbl>
       <w:tblPr>
-        <w:tblStyle w:val="TableGrid"/>
+        <w:tblStyle w:val="Grilledutableau"/>
         <w:tblW w:w="0" w:type="auto"/>
         <w:tblLook w:val="04A0" w:firstRow="1" w:lastRow="0" w:firstColumn="1" w:lastColumn="0" w:noHBand="0" w:noVBand="1"/>
       </w:tblPr>
@@ -7562,6 +7781,7 @@
               <w:t xml:space="preserve">{%tr for </w:t>
             </w:r>
             <w:proofErr w:type="spellStart"/>
+            <w:proofErr w:type="gramStart"/>
             <w:r>
               <w:rPr>
                 <w:sz w:val="16"/>
@@ -7571,6 +7791,7 @@
               <w:t>k,v</w:t>
             </w:r>
             <w:proofErr w:type="spellEnd"/>
+            <w:proofErr w:type="gramEnd"/>
             <w:r>
               <w:rPr>
                 <w:sz w:val="16"/>
@@ -9046,6 +9267,7 @@
           <w:sz w:val="16"/>
           <w:szCs w:val="16"/>
         </w:rPr>
+        <w:lastRenderedPageBreak/>
         <w:fldChar w:fldCharType="begin">
           <w:ffData>
             <w:name w:val="Check1"/>
@@ -9157,7 +9379,6 @@
           <w:sz w:val="16"/>
           <w:szCs w:val="16"/>
         </w:rPr>
-        <w:lastRenderedPageBreak/>
         <w:t>{%</w:t>
       </w:r>
       <w:r>
@@ -9913,6 +10134,7 @@
         <w:t xml:space="preserve">{% if </w:t>
       </w:r>
       <w:proofErr w:type="spellStart"/>
+      <w:proofErr w:type="gramStart"/>
       <w:r>
         <w:rPr>
           <w:rFonts w:ascii="TimesNewRomanPSMT" w:hAnsi="TimesNewRomanPSMT" w:cs="TimesNewRomanPSMT"/>
@@ -9922,6 +10144,7 @@
         <w:t>logements.count</w:t>
       </w:r>
       <w:proofErr w:type="spellEnd"/>
+      <w:proofErr w:type="gramEnd"/>
       <w:r>
         <w:rPr>
           <w:rFonts w:ascii="TimesNewRomanPSMT" w:hAnsi="TimesNewRomanPSMT" w:cs="TimesNewRomanPSMT"/>
@@ -9943,7 +10166,7 @@
     </w:p>
     <w:tbl>
       <w:tblPr>
-        <w:tblStyle w:val="TableGrid"/>
+        <w:tblStyle w:val="Grilledutableau"/>
         <w:tblW w:w="0" w:type="auto"/>
         <w:tblLayout w:type="fixed"/>
         <w:tblLook w:val="04A0" w:firstRow="1" w:lastRow="0" w:firstColumn="1" w:lastColumn="0" w:noHBand="0" w:noVBand="1"/>
@@ -10065,7 +10288,27 @@
                 <w:szCs w:val="14"/>
                 <w:lang w:val="fr-FR"/>
               </w:rPr>
-              <w:t>(art. R. 111-2)</w:t>
+              <w:t>(</w:t>
+            </w:r>
+            <w:proofErr w:type="gramStart"/>
+            <w:r>
+              <w:rPr>
+                <w:rFonts w:ascii="TimesNewRomanPSMT" w:hAnsi="TimesNewRomanPSMT" w:cs="TimesNewRomanPSMT"/>
+                <w:sz w:val="14"/>
+                <w:szCs w:val="14"/>
+                <w:lang w:val="fr-FR"/>
+              </w:rPr>
+              <w:t>art.</w:t>
+            </w:r>
+            <w:proofErr w:type="gramEnd"/>
+            <w:r>
+              <w:rPr>
+                <w:rFonts w:ascii="TimesNewRomanPSMT" w:hAnsi="TimesNewRomanPSMT" w:cs="TimesNewRomanPSMT"/>
+                <w:sz w:val="14"/>
+                <w:szCs w:val="14"/>
+                <w:lang w:val="fr-FR"/>
+              </w:rPr>
+              <w:t xml:space="preserve"> R. 111-2)</w:t>
             </w:r>
           </w:p>
         </w:tc>
@@ -10102,6 +10345,7 @@
                 <w:lang w:val="en-US"/>
               </w:rPr>
             </w:pPr>
+            <w:proofErr w:type="gramStart"/>
             <w:r>
               <w:rPr>
                 <w:rFonts w:ascii="TimesNewRomanPSMT" w:hAnsi="TimesNewRomanPSMT" w:cs="TimesNewRomanPSMT"/>
@@ -10111,6 +10355,7 @@
               </w:rPr>
               <w:t>réelle</w:t>
             </w:r>
+            <w:proofErr w:type="gramEnd"/>
             <w:r>
               <w:rPr>
                 <w:rFonts w:ascii="TimesNewRomanPSMT" w:hAnsi="TimesNewRomanPSMT" w:cs="TimesNewRomanPSMT"/>
@@ -10389,7 +10634,16 @@
                 <w:sz w:val="14"/>
                 <w:szCs w:val="14"/>
               </w:rPr>
-              <w:t xml:space="preserve"> col 6)</w:t>
+              <w:t xml:space="preserve"> col </w:t>
+            </w:r>
+            <w:proofErr w:type="gramStart"/>
+            <w:r>
+              <w:rPr>
+                <w:rFonts w:ascii="TimesNewRomanPSMT" w:hAnsi="TimesNewRomanPSMT" w:cs="TimesNewRomanPSMT"/>
+                <w:sz w:val="14"/>
+                <w:szCs w:val="14"/>
+              </w:rPr>
+              <w:t>6)</w:t>
             </w:r>
             <w:r>
               <w:rPr>
@@ -10400,6 +10654,7 @@
               </w:rPr>
               <w:t>*</w:t>
             </w:r>
+            <w:proofErr w:type="gramEnd"/>
           </w:p>
         </w:tc>
       </w:tr>
@@ -10959,14 +11214,25 @@
               <w:t>{{</w:t>
             </w:r>
             <w:proofErr w:type="spellStart"/>
-            <w:r>
-              <w:rPr>
-                <w:rFonts w:ascii="TimesNewRomanPSMT" w:hAnsi="TimesNewRomanPSMT" w:cs="TimesNewRomanPSMT"/>
-                <w:sz w:val="16"/>
-                <w:szCs w:val="16"/>
-                <w:lang w:val="en-US"/>
-              </w:rPr>
-              <w:t>l.lpmc|f</w:t>
+            <w:proofErr w:type="gramStart"/>
+            <w:r>
+              <w:rPr>
+                <w:rFonts w:ascii="TimesNewRomanPSMT" w:hAnsi="TimesNewRomanPSMT" w:cs="TimesNewRomanPSMT"/>
+                <w:sz w:val="16"/>
+                <w:szCs w:val="16"/>
+                <w:lang w:val="en-US"/>
+              </w:rPr>
+              <w:t>l.lpmc</w:t>
+            </w:r>
+            <w:proofErr w:type="gramEnd"/>
+            <w:r>
+              <w:rPr>
+                <w:rFonts w:ascii="TimesNewRomanPSMT" w:hAnsi="TimesNewRomanPSMT" w:cs="TimesNewRomanPSMT"/>
+                <w:sz w:val="16"/>
+                <w:szCs w:val="16"/>
+                <w:lang w:val="en-US"/>
+              </w:rPr>
+              <w:t>|f</w:t>
             </w:r>
             <w:proofErr w:type="spellEnd"/>
             <w:r>
@@ -11049,14 +11315,25 @@
               <w:t>{{</w:t>
             </w:r>
             <w:proofErr w:type="spellStart"/>
-            <w:r>
-              <w:rPr>
-                <w:rFonts w:ascii="TimesNewRomanPSMT" w:hAnsi="TimesNewRomanPSMT" w:cs="TimesNewRomanPSMT"/>
-                <w:sz w:val="16"/>
-                <w:szCs w:val="16"/>
-                <w:lang w:val="en-US"/>
-              </w:rPr>
-              <w:t>l.l|f</w:t>
+            <w:proofErr w:type="gramStart"/>
+            <w:r>
+              <w:rPr>
+                <w:rFonts w:ascii="TimesNewRomanPSMT" w:hAnsi="TimesNewRomanPSMT" w:cs="TimesNewRomanPSMT"/>
+                <w:sz w:val="16"/>
+                <w:szCs w:val="16"/>
+                <w:lang w:val="en-US"/>
+              </w:rPr>
+              <w:t>l.l</w:t>
+            </w:r>
+            <w:proofErr w:type="gramEnd"/>
+            <w:r>
+              <w:rPr>
+                <w:rFonts w:ascii="TimesNewRomanPSMT" w:hAnsi="TimesNewRomanPSMT" w:cs="TimesNewRomanPSMT"/>
+                <w:sz w:val="16"/>
+                <w:szCs w:val="16"/>
+                <w:lang w:val="en-US"/>
+              </w:rPr>
+              <w:t>|f</w:t>
             </w:r>
             <w:proofErr w:type="spellEnd"/>
             <w:r>
@@ -11627,7 +11904,7 @@
     </w:p>
     <w:tbl>
       <w:tblPr>
-        <w:tblStyle w:val="TableGrid"/>
+        <w:tblStyle w:val="Grilledutableau"/>
         <w:tblW w:w="0" w:type="auto"/>
         <w:tblLook w:val="04A0" w:firstRow="1" w:lastRow="0" w:firstColumn="1" w:lastColumn="0" w:noHBand="0" w:noVBand="1"/>
       </w:tblPr>
@@ -11987,6 +12264,7 @@
         <w:t xml:space="preserve">{% if </w:t>
       </w:r>
       <w:proofErr w:type="spellStart"/>
+      <w:proofErr w:type="gramStart"/>
       <w:r>
         <w:rPr>
           <w:rFonts w:ascii="TimesNewRomanPSMT" w:hAnsi="TimesNewRomanPSMT" w:cs="TimesNewRomanPSMT"/>
@@ -12004,6 +12282,7 @@
         <w:t>.count</w:t>
       </w:r>
       <w:proofErr w:type="spellEnd"/>
+      <w:proofErr w:type="gramEnd"/>
       <w:r>
         <w:rPr>
           <w:rFonts w:ascii="TimesNewRomanPSMT" w:hAnsi="TimesNewRomanPSMT" w:cs="TimesNewRomanPSMT"/>
@@ -12015,7 +12294,7 @@
     </w:p>
     <w:tbl>
       <w:tblPr>
-        <w:tblStyle w:val="TableGrid"/>
+        <w:tblStyle w:val="Grilledutableau"/>
         <w:tblW w:w="0" w:type="auto"/>
         <w:tblLook w:val="04A0" w:firstRow="1" w:lastRow="0" w:firstColumn="1" w:lastColumn="0" w:noHBand="0" w:noVBand="1"/>
       </w:tblPr>
@@ -12481,6 +12760,7 @@
               <w:t>{{</w:t>
             </w:r>
             <w:proofErr w:type="spellStart"/>
+            <w:proofErr w:type="gramStart"/>
             <w:r>
               <w:rPr>
                 <w:rFonts w:ascii="TimesNewRomanPSMT" w:hAnsi="TimesNewRomanPSMT" w:cs="TimesNewRomanPSMT"/>
@@ -12491,6 +12771,7 @@
               <w:t>a.lgt.d</w:t>
             </w:r>
             <w:proofErr w:type="spellEnd"/>
+            <w:proofErr w:type="gramEnd"/>
             <w:r>
               <w:rPr>
                 <w:rFonts w:ascii="TimesNewRomanPSMT" w:hAnsi="TimesNewRomanPSMT" w:cs="TimesNewRomanPSMT"/>
@@ -12569,6 +12850,7 @@
               <w:t>{{</w:t>
             </w:r>
             <w:proofErr w:type="spellStart"/>
+            <w:proofErr w:type="gramStart"/>
             <w:r>
               <w:rPr>
                 <w:rFonts w:ascii="TimesNewRomanPSMT" w:hAnsi="TimesNewRomanPSMT" w:cs="TimesNewRomanPSMT"/>
@@ -12578,6 +12860,7 @@
               </w:rPr>
               <w:t>a.shsr</w:t>
             </w:r>
+            <w:proofErr w:type="gramEnd"/>
             <w:r>
               <w:rPr>
                 <w:rFonts w:ascii="TimesNewRomanPSMT" w:hAnsi="TimesNewRomanPSMT" w:cs="TimesNewRomanPSMT"/>
@@ -12623,6 +12906,7 @@
               <w:t>{{</w:t>
             </w:r>
             <w:proofErr w:type="spellStart"/>
+            <w:proofErr w:type="gramStart"/>
             <w:r>
               <w:rPr>
                 <w:rFonts w:ascii="TimesNewRomanPSMT" w:hAnsi="TimesNewRomanPSMT" w:cs="TimesNewRomanPSMT"/>
@@ -12632,6 +12916,7 @@
               </w:rPr>
               <w:t>a.lpmc</w:t>
             </w:r>
+            <w:proofErr w:type="gramEnd"/>
             <w:r>
               <w:rPr>
                 <w:rFonts w:ascii="TimesNewRomanPSMT" w:hAnsi="TimesNewRomanPSMT" w:cs="TimesNewRomanPSMT"/>
@@ -12677,6 +12962,7 @@
               <w:t>{{</w:t>
             </w:r>
             <w:proofErr w:type="spellStart"/>
+            <w:proofErr w:type="gramStart"/>
             <w:r>
               <w:rPr>
                 <w:rFonts w:ascii="TimesNewRomanPSMT" w:hAnsi="TimesNewRomanPSMT" w:cs="TimesNewRomanPSMT"/>
@@ -12686,6 +12972,7 @@
               </w:rPr>
               <w:t>a.l</w:t>
             </w:r>
+            <w:proofErr w:type="gramEnd"/>
             <w:r>
               <w:rPr>
                 <w:rFonts w:ascii="TimesNewRomanPSMT" w:hAnsi="TimesNewRomanPSMT" w:cs="TimesNewRomanPSMT"/>
@@ -12794,14 +13081,8 @@
         <w:rPr>
           <w:rFonts w:ascii="TimesNewRomanPSMT" w:hAnsi="TimesNewRomanPSMT" w:cs="TimesNewRomanPSMT"/>
         </w:rPr>
-        <w:t xml:space="preserve">Au cas où ces annexes ne trouveraient pas preneur auprès des locataires de l'immeuble ou de tout autre immeuble conventionné appartenant au même bailleur ou géré par lui, le bailleur peut louer l'annexe à toute autre personne. Dans ce cas, le loyer maximum </w:t>
-      </w:r>
-      <w:r>
-        <w:rPr>
-          <w:rFonts w:ascii="TimesNewRomanPSMT" w:hAnsi="TimesNewRomanPSMT" w:cs="TimesNewRomanPSMT"/>
-        </w:rPr>
         <w:lastRenderedPageBreak/>
-        <w:t>fixé par la convention ne lui est pas</w:t>
+        <w:t>Au cas où ces annexes ne trouveraient pas preneur auprès des locataires de l'immeuble ou de tout autre immeuble conventionné appartenant au même bailleur ou géré par lui, le bailleur peut louer l'annexe à toute autre personne. Dans ce cas, le loyer maximum fixé par la convention ne lui est pas</w:t>
       </w:r>
       <w:r>
         <w:t xml:space="preserve"> </w:t>
@@ -13587,7 +13868,7 @@
     </w:p>
     <w:p>
       <w:pPr>
-        <w:pStyle w:val="ListParagraph"/>
+        <w:pStyle w:val="Paragraphedeliste"/>
         <w:numPr>
           <w:ilvl w:val="0"/>
           <w:numId w:val="3"/>
@@ -13603,7 +13884,16 @@
           <w:rFonts w:ascii="TimesNewRomanPSMT" w:hAnsi="TimesNewRomanPSMT" w:cs="TimesNewRomanPSMT"/>
           <w:lang w:val="fr-FR"/>
         </w:rPr>
-        <w:t xml:space="preserve">Numéro : {{ </w:t>
+        <w:lastRenderedPageBreak/>
+        <w:t xml:space="preserve">Numéro : </w:t>
+      </w:r>
+      <w:proofErr w:type="gramStart"/>
+      <w:r>
+        <w:rPr>
+          <w:rFonts w:ascii="TimesNewRomanPSMT" w:hAnsi="TimesNewRomanPSMT" w:cs="TimesNewRomanPSMT"/>
+          <w:lang w:val="fr-FR"/>
+        </w:rPr>
+        <w:t xml:space="preserve">{{ </w:t>
       </w:r>
       <w:proofErr w:type="spellStart"/>
       <w:r>
@@ -13614,6 +13904,7 @@
         <w:t>p.n</w:t>
       </w:r>
       <w:proofErr w:type="spellEnd"/>
+      <w:proofErr w:type="gramEnd"/>
       <w:r>
         <w:rPr>
           <w:rFonts w:ascii="TimesNewRomanPSMT" w:hAnsi="TimesNewRomanPSMT" w:cs="TimesNewRomanPSMT"/>
@@ -13624,7 +13915,7 @@
     </w:p>
     <w:p>
       <w:pPr>
-        <w:pStyle w:val="ListParagraph"/>
+        <w:pStyle w:val="Paragraphedeliste"/>
         <w:numPr>
           <w:ilvl w:val="0"/>
           <w:numId w:val="3"/>
@@ -13640,7 +13931,15 @@
           <w:rFonts w:ascii="TimesNewRomanPSMT" w:hAnsi="TimesNewRomanPSMT" w:cs="TimesNewRomanPSMT"/>
           <w:lang w:val="fr-FR"/>
         </w:rPr>
-        <w:t xml:space="preserve">Date d’octroi : {{ </w:t>
+        <w:t xml:space="preserve">Date d’octroi : </w:t>
+      </w:r>
+      <w:proofErr w:type="gramStart"/>
+      <w:r>
+        <w:rPr>
+          <w:rFonts w:ascii="TimesNewRomanPSMT" w:hAnsi="TimesNewRomanPSMT" w:cs="TimesNewRomanPSMT"/>
+          <w:lang w:val="fr-FR"/>
+        </w:rPr>
+        <w:t xml:space="preserve">{{ </w:t>
       </w:r>
       <w:proofErr w:type="spellStart"/>
       <w:r>
@@ -13648,7 +13947,15 @@
           <w:rFonts w:ascii="TimesNewRomanPSMT" w:hAnsi="TimesNewRomanPSMT" w:cs="TimesNewRomanPSMT"/>
           <w:lang w:val="fr-FR"/>
         </w:rPr>
-        <w:t>p.do|sd</w:t>
+        <w:t>p</w:t>
+      </w:r>
+      <w:proofErr w:type="gramEnd"/>
+      <w:r>
+        <w:rPr>
+          <w:rFonts w:ascii="TimesNewRomanPSMT" w:hAnsi="TimesNewRomanPSMT" w:cs="TimesNewRomanPSMT"/>
+          <w:lang w:val="fr-FR"/>
+        </w:rPr>
+        <w:t>.do|sd</w:t>
       </w:r>
       <w:proofErr w:type="spellEnd"/>
       <w:r>
@@ -13661,7 +13968,7 @@
     </w:p>
     <w:p>
       <w:pPr>
-        <w:pStyle w:val="ListParagraph"/>
+        <w:pStyle w:val="Paragraphedeliste"/>
         <w:numPr>
           <w:ilvl w:val="0"/>
           <w:numId w:val="3"/>
@@ -13672,12 +13979,21 @@
           <w:lang w:val="fr-FR"/>
         </w:rPr>
       </w:pPr>
-      <w:r>
-        <w:rPr>
-          <w:rFonts w:ascii="TimesNewRomanPSMT" w:hAnsi="TimesNewRomanPSMT" w:cs="TimesNewRomanPSMT"/>
-          <w:lang w:val="fr-FR"/>
-        </w:rPr>
-        <w:t xml:space="preserve">Durée: {{ </w:t>
+      <w:proofErr w:type="gramStart"/>
+      <w:r>
+        <w:rPr>
+          <w:rFonts w:ascii="TimesNewRomanPSMT" w:hAnsi="TimesNewRomanPSMT" w:cs="TimesNewRomanPSMT"/>
+          <w:lang w:val="fr-FR"/>
+        </w:rPr>
+        <w:t>Durée:</w:t>
+      </w:r>
+      <w:proofErr w:type="gramEnd"/>
+      <w:r>
+        <w:rPr>
+          <w:rFonts w:ascii="TimesNewRomanPSMT" w:hAnsi="TimesNewRomanPSMT" w:cs="TimesNewRomanPSMT"/>
+          <w:lang w:val="fr-FR"/>
+        </w:rPr>
+        <w:t xml:space="preserve"> {{ </w:t>
       </w:r>
       <w:proofErr w:type="spellStart"/>
       <w:r>
@@ -13714,7 +14030,7 @@
     </w:p>
     <w:p>
       <w:pPr>
-        <w:pStyle w:val="ListParagraph"/>
+        <w:pStyle w:val="Paragraphedeliste"/>
         <w:numPr>
           <w:ilvl w:val="0"/>
           <w:numId w:val="3"/>
@@ -13730,8 +14046,15 @@
           <w:rFonts w:ascii="TimesNewRomanPSMT" w:hAnsi="TimesNewRomanPSMT" w:cs="TimesNewRomanPSMT"/>
           <w:lang w:val="fr-FR"/>
         </w:rPr>
-        <w:lastRenderedPageBreak/>
-        <w:t xml:space="preserve">Montant : {{ </w:t>
+        <w:t xml:space="preserve">Montant : </w:t>
+      </w:r>
+      <w:proofErr w:type="gramStart"/>
+      <w:r>
+        <w:rPr>
+          <w:rFonts w:ascii="TimesNewRomanPSMT" w:hAnsi="TimesNewRomanPSMT" w:cs="TimesNewRomanPSMT"/>
+          <w:lang w:val="fr-FR"/>
+        </w:rPr>
+        <w:t xml:space="preserve">{{ </w:t>
       </w:r>
       <w:proofErr w:type="spellStart"/>
       <w:r>
@@ -13739,7 +14062,15 @@
           <w:rFonts w:ascii="TimesNewRomanPSMT" w:hAnsi="TimesNewRomanPSMT" w:cs="TimesNewRomanPSMT"/>
           <w:lang w:val="fr-FR"/>
         </w:rPr>
-        <w:t>p.m|f</w:t>
+        <w:t>p</w:t>
+      </w:r>
+      <w:proofErr w:type="gramEnd"/>
+      <w:r>
+        <w:rPr>
+          <w:rFonts w:ascii="TimesNewRomanPSMT" w:hAnsi="TimesNewRomanPSMT" w:cs="TimesNewRomanPSMT"/>
+          <w:lang w:val="fr-FR"/>
+        </w:rPr>
+        <w:t>.m|f</w:t>
       </w:r>
       <w:proofErr w:type="spellEnd"/>
       <w:r>
@@ -13752,7 +14083,7 @@
     </w:p>
     <w:p>
       <w:pPr>
-        <w:pStyle w:val="ListParagraph"/>
+        <w:pStyle w:val="Paragraphedeliste"/>
         <w:numPr>
           <w:ilvl w:val="0"/>
           <w:numId w:val="3"/>
@@ -13768,7 +14099,15 @@
           <w:rFonts w:ascii="TimesNewRomanPSMT" w:hAnsi="TimesNewRomanPSMT" w:cs="TimesNewRomanPSMT"/>
           <w:lang w:val="fr-FR"/>
         </w:rPr>
-        <w:t xml:space="preserve">Prêteur : {{ </w:t>
+        <w:t xml:space="preserve">Prêteur : </w:t>
+      </w:r>
+      <w:proofErr w:type="gramStart"/>
+      <w:r>
+        <w:rPr>
+          <w:rFonts w:ascii="TimesNewRomanPSMT" w:hAnsi="TimesNewRomanPSMT" w:cs="TimesNewRomanPSMT"/>
+          <w:lang w:val="fr-FR"/>
+        </w:rPr>
+        <w:t xml:space="preserve">{{ </w:t>
       </w:r>
       <w:proofErr w:type="spellStart"/>
       <w:r>
@@ -13776,7 +14115,15 @@
           <w:rFonts w:ascii="TimesNewRomanPSMT" w:hAnsi="TimesNewRomanPSMT" w:cs="TimesNewRomanPSMT"/>
           <w:lang w:val="fr-FR"/>
         </w:rPr>
-        <w:t>p.p_full</w:t>
+        <w:t>p.p</w:t>
+      </w:r>
+      <w:proofErr w:type="gramEnd"/>
+      <w:r>
+        <w:rPr>
+          <w:rFonts w:ascii="TimesNewRomanPSMT" w:hAnsi="TimesNewRomanPSMT" w:cs="TimesNewRomanPSMT"/>
+          <w:lang w:val="fr-FR"/>
+        </w:rPr>
+        <w:t>_full</w:t>
       </w:r>
       <w:proofErr w:type="spellEnd"/>
       <w:r>
@@ -13816,10 +14163,22 @@
           <w:rFonts w:ascii="TimesNewRomanPSMT" w:hAnsi="TimesNewRomanPSMT" w:cs="TimesNewRomanPSMT"/>
           <w:lang w:val="en-US"/>
         </w:rPr>
-        <w:t xml:space="preserve"> %}</w:t>
-      </w:r>
-      <w:r>
-        <w:t>{% endif %}</w:t>
+        <w:t xml:space="preserve"> </w:t>
+      </w:r>
+      <w:proofErr w:type="gramStart"/>
+      <w:r>
+        <w:rPr>
+          <w:rFonts w:ascii="TimesNewRomanPSMT" w:hAnsi="TimesNewRomanPSMT" w:cs="TimesNewRomanPSMT"/>
+          <w:lang w:val="en-US"/>
+        </w:rPr>
+        <w:t>%}</w:t>
+      </w:r>
+      <w:r>
+        <w:t>{</w:t>
+      </w:r>
+      <w:proofErr w:type="gramEnd"/>
+      <w:r>
+        <w:t>% endif %}</w:t>
       </w:r>
     </w:p>
     <w:p>
@@ -13916,7 +14275,7 @@
     </w:p>
     <w:p>
       <w:pPr>
-        <w:pStyle w:val="ListParagraph"/>
+        <w:pStyle w:val="Paragraphedeliste"/>
         <w:numPr>
           <w:ilvl w:val="0"/>
           <w:numId w:val="3"/>
@@ -13928,6 +14287,7 @@
         </w:rPr>
       </w:pPr>
       <w:proofErr w:type="spellStart"/>
+      <w:proofErr w:type="gramStart"/>
       <w:r>
         <w:rPr>
           <w:rFonts w:ascii="TimesNewRomanPSMT" w:hAnsi="TimesNewRomanPSMT" w:cs="TimesNewRomanPSMT"/>
@@ -13941,7 +14301,15 @@
           <w:rFonts w:ascii="TimesNewRomanPSMT" w:hAnsi="TimesNewRomanPSMT" w:cs="TimesNewRomanPSMT"/>
           <w:lang w:val="en-US"/>
         </w:rPr>
-        <w:t xml:space="preserve"> : {{ </w:t>
+        <w:t> :</w:t>
+      </w:r>
+      <w:proofErr w:type="gramEnd"/>
+      <w:r>
+        <w:rPr>
+          <w:rFonts w:ascii="TimesNewRomanPSMT" w:hAnsi="TimesNewRomanPSMT" w:cs="TimesNewRomanPSMT"/>
+          <w:lang w:val="en-US"/>
+        </w:rPr>
+        <w:t xml:space="preserve"> {{ </w:t>
       </w:r>
       <w:proofErr w:type="spellStart"/>
       <w:r>
@@ -13986,7 +14354,7 @@
     </w:p>
     <w:p>
       <w:pPr>
-        <w:pStyle w:val="ListParagraph"/>
+        <w:pStyle w:val="Paragraphedeliste"/>
         <w:numPr>
           <w:ilvl w:val="0"/>
           <w:numId w:val="3"/>
@@ -14005,6 +14373,7 @@
         <w:t xml:space="preserve">Date </w:t>
       </w:r>
       <w:proofErr w:type="spellStart"/>
+      <w:proofErr w:type="gramStart"/>
       <w:r>
         <w:rPr>
           <w:rFonts w:ascii="TimesNewRomanPSMT" w:hAnsi="TimesNewRomanPSMT" w:cs="TimesNewRomanPSMT"/>
@@ -14018,7 +14387,15 @@
           <w:rFonts w:ascii="TimesNewRomanPSMT" w:hAnsi="TimesNewRomanPSMT" w:cs="TimesNewRomanPSMT"/>
           <w:lang w:val="en-US"/>
         </w:rPr>
-        <w:t xml:space="preserve"> : {{ </w:t>
+        <w:t> :</w:t>
+      </w:r>
+      <w:proofErr w:type="gramEnd"/>
+      <w:r>
+        <w:rPr>
+          <w:rFonts w:ascii="TimesNewRomanPSMT" w:hAnsi="TimesNewRomanPSMT" w:cs="TimesNewRomanPSMT"/>
+          <w:lang w:val="en-US"/>
+        </w:rPr>
+        <w:t xml:space="preserve"> {{ </w:t>
       </w:r>
       <w:proofErr w:type="spellStart"/>
       <w:r>
@@ -14072,7 +14449,7 @@
     </w:p>
     <w:p>
       <w:pPr>
-        <w:pStyle w:val="ListParagraph"/>
+        <w:pStyle w:val="Paragraphedeliste"/>
         <w:numPr>
           <w:ilvl w:val="0"/>
           <w:numId w:val="3"/>
@@ -14083,12 +14460,21 @@
           <w:lang w:val="en-US"/>
         </w:rPr>
       </w:pPr>
+      <w:proofErr w:type="gramStart"/>
       <w:r>
         <w:rPr>
           <w:rFonts w:ascii="TimesNewRomanPSMT" w:hAnsi="TimesNewRomanPSMT" w:cs="TimesNewRomanPSMT"/>
           <w:lang w:val="en-US"/>
         </w:rPr>
-        <w:t xml:space="preserve">Durée : {{ </w:t>
+        <w:t>Durée :</w:t>
+      </w:r>
+      <w:proofErr w:type="gramEnd"/>
+      <w:r>
+        <w:rPr>
+          <w:rFonts w:ascii="TimesNewRomanPSMT" w:hAnsi="TimesNewRomanPSMT" w:cs="TimesNewRomanPSMT"/>
+          <w:lang w:val="en-US"/>
+        </w:rPr>
+        <w:t xml:space="preserve"> {{ </w:t>
       </w:r>
       <w:proofErr w:type="spellStart"/>
       <w:r>
@@ -14165,7 +14551,7 @@
     </w:p>
     <w:p>
       <w:pPr>
-        <w:pStyle w:val="ListParagraph"/>
+        <w:pStyle w:val="Paragraphedeliste"/>
         <w:numPr>
           <w:ilvl w:val="0"/>
           <w:numId w:val="3"/>
@@ -14177,6 +14563,7 @@
         </w:rPr>
       </w:pPr>
       <w:proofErr w:type="spellStart"/>
+      <w:proofErr w:type="gramStart"/>
       <w:r>
         <w:rPr>
           <w:rFonts w:ascii="TimesNewRomanPSMT" w:hAnsi="TimesNewRomanPSMT" w:cs="TimesNewRomanPSMT"/>
@@ -14190,7 +14577,15 @@
           <w:rFonts w:ascii="TimesNewRomanPSMT" w:hAnsi="TimesNewRomanPSMT" w:cs="TimesNewRomanPSMT"/>
           <w:lang w:val="en-US"/>
         </w:rPr>
-        <w:t xml:space="preserve"> : {{ </w:t>
+        <w:t xml:space="preserve"> :</w:t>
+      </w:r>
+      <w:proofErr w:type="gramEnd"/>
+      <w:r>
+        <w:rPr>
+          <w:rFonts w:ascii="TimesNewRomanPSMT" w:hAnsi="TimesNewRomanPSMT" w:cs="TimesNewRomanPSMT"/>
+          <w:lang w:val="en-US"/>
+        </w:rPr>
+        <w:t xml:space="preserve"> {{ </w:t>
       </w:r>
       <w:proofErr w:type="spellStart"/>
       <w:r>
@@ -14258,7 +14653,7 @@
     </w:p>
     <w:p>
       <w:pPr>
-        <w:pStyle w:val="ListParagraph"/>
+        <w:pStyle w:val="Paragraphedeliste"/>
         <w:numPr>
           <w:ilvl w:val="0"/>
           <w:numId w:val="3"/>
@@ -14274,7 +14669,15 @@
           <w:rFonts w:ascii="TimesNewRomanPSMT" w:hAnsi="TimesNewRomanPSMT" w:cs="TimesNewRomanPSMT"/>
           <w:lang w:val="fr-FR"/>
         </w:rPr>
-        <w:t xml:space="preserve">Prêteur : {{ </w:t>
+        <w:t xml:space="preserve">Prêteur : </w:t>
+      </w:r>
+      <w:proofErr w:type="gramStart"/>
+      <w:r>
+        <w:rPr>
+          <w:rFonts w:ascii="TimesNewRomanPSMT" w:hAnsi="TimesNewRomanPSMT" w:cs="TimesNewRomanPSMT"/>
+          <w:lang w:val="fr-FR"/>
+        </w:rPr>
+        <w:t xml:space="preserve">{{ </w:t>
       </w:r>
       <w:proofErr w:type="spellStart"/>
       <w:r>
@@ -14282,7 +14685,15 @@
           <w:rFonts w:ascii="TimesNewRomanPSMT" w:hAnsi="TimesNewRomanPSMT" w:cs="TimesNewRomanPSMT"/>
           <w:lang w:val="fr-FR"/>
         </w:rPr>
-        <w:t>p.preteur_display</w:t>
+        <w:t>p</w:t>
+      </w:r>
+      <w:proofErr w:type="gramEnd"/>
+      <w:r>
+        <w:rPr>
+          <w:rFonts w:ascii="TimesNewRomanPSMT" w:hAnsi="TimesNewRomanPSMT" w:cs="TimesNewRomanPSMT"/>
+          <w:lang w:val="fr-FR"/>
+        </w:rPr>
+        <w:t>.preteur_display</w:t>
       </w:r>
       <w:proofErr w:type="spellEnd"/>
       <w:r>
@@ -14325,10 +14736,22 @@
           <w:rFonts w:ascii="TimesNewRomanPSMT" w:hAnsi="TimesNewRomanPSMT" w:cs="TimesNewRomanPSMT"/>
           <w:lang w:val="fr-FR"/>
         </w:rPr>
-        <w:t xml:space="preserve"> %}</w:t>
-      </w:r>
-      <w:r>
-        <w:t>{% endif %}</w:t>
+        <w:t xml:space="preserve"> </w:t>
+      </w:r>
+      <w:proofErr w:type="gramStart"/>
+      <w:r>
+        <w:rPr>
+          <w:rFonts w:ascii="TimesNewRomanPSMT" w:hAnsi="TimesNewRomanPSMT" w:cs="TimesNewRomanPSMT"/>
+          <w:lang w:val="fr-FR"/>
+        </w:rPr>
+        <w:t>%}</w:t>
+      </w:r>
+      <w:r>
+        <w:t>{</w:t>
+      </w:r>
+      <w:proofErr w:type="gramEnd"/>
+      <w:r>
+        <w:t>% endif %}</w:t>
       </w:r>
     </w:p>
     <w:p>
@@ -14571,7 +14994,7 @@
           </mc:Choice>
           <mc:Fallback>
             <w:pict>
-              <v:shape w14:anchorId="6A4E3B60" id="Text Box 6" o:spid="_x0000_s1027" type="#_x0000_t202" style="width:411.95pt;height:213.85pt;visibility:visible;mso-wrap-style:square;mso-left-percent:-10001;mso-top-percent:-10001;mso-position-horizontal:absolute;mso-position-horizontal-relative:char;mso-position-vertical:absolute;mso-position-vertical-relative:line;mso-left-percent:-10001;mso-top-percent:-10001;v-text-anchor:top" o:gfxdata="UEsDBBQABgAIAAAAIQC2gziS/gAAAOEBAAATAAAAW0NvbnRlbnRfVHlwZXNdLnhtbJSRQU7DMBBF&#13;&#10;90jcwfIWJU67QAgl6YK0S0CoHGBkTxKLZGx5TGhvj5O2G0SRWNoz/78nu9wcxkFMGNg6quQqL6RA&#13;&#10;0s5Y6ir5vt9lD1JwBDIwOMJKHpHlpr69KfdHjyxSmriSfYz+USnWPY7AufNIadK6MEJMx9ApD/oD&#13;&#10;OlTrorhX2lFEilmcO2RdNtjC5xDF9pCuTyYBB5bi6bQ4syoJ3g9WQ0ymaiLzg5KdCXlKLjvcW893&#13;&#10;SUOqXwnz5DrgnHtJTxOsQfEKIT7DmDSUCaxw7Rqn8787ZsmRM9e2VmPeBN4uqYvTtW7jvijg9N/y&#13;&#10;JsXecLq0q+WD6m8AAAD//wMAUEsDBBQABgAIAAAAIQA4/SH/1gAAAJQBAAALAAAAX3JlbHMvLnJl&#13;&#10;bHOkkMFqwzAMhu+DvYPRfXGawxijTi+j0GvpHsDYimMaW0Yy2fr2M4PBMnrbUb/Q94l/f/hMi1qR&#13;&#10;JVI2sOt6UJgd+ZiDgffL8ekFlFSbvV0oo4EbChzGx4f9GRdb25HMsYhqlCwG5lrLq9biZkxWOiqY&#13;&#10;22YiTra2kYMu1l1tQD30/bPm3wwYN0x18gb45AdQl1tp5j/sFB2T0FQ7R0nTNEV3j6o9feQzro1i&#13;&#10;OWA14Fm+Q8a1a8+Bvu/d/dMb2JY5uiPbhG/ktn4cqGU/er3pcvwCAAD//wMAUEsDBBQABgAIAAAA&#13;&#10;IQC6ZqpFJwIAAEwEAAAOAAAAZHJzL2Uyb0RvYy54bWysVFFv2yAQfp+0/4B4X+wkSrZacaosVaZJ&#13;&#10;UVspnfpMMMRImGNAYme/fgeOm7bb07QXfHDHd3fffXhx2zWanITzCkxJx6OcEmE4VMocSvrjafPp&#13;&#10;CyU+MFMxDUaU9Cw8vV1+/LBobSEmUIOuhCMIYnzR2pLWIdgiyzyvRcP8CKww6JTgGhZw6w5Z5ViL&#13;&#10;6I3OJnk+z1pwlXXAhfd4etc76TLhSyl4eJDSi0B0SbG2kFaX1n1cs+WCFQfHbK34pQz2D1U0TBlM&#13;&#10;+gJ1xwIjR6f+gGoUd+BBhhGHJgMpFRepB+xmnL/rZlczK1IvSI63LzT5/wfL7087++hI6L5ChwOM&#13;&#10;hLTWFx4PYz+ddE38YqUE/Ujh+YU20QXC8XA2mY5vpnNKOPomn8ezm3wWcbLrdet8+CagIdEoqcO5&#13;&#10;JLrYaetDHzqExGwetKo2Suu0iVoQa+3IieEUdUhFIvibKG1IW9L5dJYnYAPxeo+sDdZybSpaodt3&#13;&#10;RFWvGt5DdUYeHPQS8ZZvFNa6ZT48MoeawNZR5+EBF6kBc8HFoqQG9+tv5zEeR4VeSlrUWEn9zyNz&#13;&#10;ghL93eAQoyAHww3GfjDMsVkDNjzGF2R5MvGCC3owpYPmGeW/ilnQxQzHXCUNg7kOvdLx+XCxWqUg&#13;&#10;lJ1lYWt2lkfoSHBk/ql7Zs5exhNwsvcwqI8V76bUx8abBlbHAFKlEUZeexYvdKNkkwguzyu+idf7&#13;&#10;FHX9CSx/AwAA//8DAFBLAwQUAAYACAAAACEAO93BeOIAAAAKAQAADwAAAGRycy9kb3ducmV2Lnht&#13;&#10;bEyPzU7DMBCE70i8g7VIXBB1CFUT0jgVP+KABEIU1PM2XpJQex1it015egwXuIy0Gs3sfOVitEbs&#13;&#10;aPCdYwUXkwQEce10x42Ct9f78xyED8gajWNScCAPi+r4qMRCuz2/0G4ZGhFL2BeooA2hL6T0dUsW&#13;&#10;/cT1xNF7d4PFEM+hkXrAfSy3RqZJMpMWO44fWuzptqV6s9xaBflh+nS2mmWrD/P8cNN+NZ/8uEGl&#13;&#10;Tk/Gu3mU6zmIQGP4S8APQ9wPVRy2dlvWXhgFkSb8avTy9PIKxFrBNM0ykFUp/yNU3wAAAP//AwBQ&#13;&#10;SwECLQAUAAYACAAAACEAtoM4kv4AAADhAQAAEwAAAAAAAAAAAAAAAAAAAAAAW0NvbnRlbnRfVHlw&#13;&#10;ZXNdLnhtbFBLAQItABQABgAIAAAAIQA4/SH/1gAAAJQBAAALAAAAAAAAAAAAAAAAAC8BAABfcmVs&#13;&#10;cy8ucmVsc1BLAQItABQABgAIAAAAIQC6ZqpFJwIAAEwEAAAOAAAAAAAAAAAAAAAAAC4CAABkcnMv&#13;&#10;ZTJvRG9jLnhtbFBLAQItABQABgAIAAAAIQA73cF44gAAAAoBAAAPAAAAAAAAAAAAAAAAAIEEAABk&#13;&#10;cnMvZG93bnJldi54bWxQSwUGAAAAAAQABADzAAAAkAUAAAAA&#13;&#10;" fillcolor="white [3201]" stroked="f" strokeweight=".5pt">
+              <v:shape w14:anchorId="6A4E3B60" id="Text Box 6" o:spid="_x0000_s1027" type="#_x0000_t202" style="width:411.95pt;height:213.85pt;visibility:visible;mso-wrap-style:square;mso-left-percent:-10001;mso-top-percent:-10001;mso-position-horizontal:absolute;mso-position-horizontal-relative:char;mso-position-vertical:absolute;mso-position-vertical-relative:line;mso-left-percent:-10001;mso-top-percent:-10001;v-text-anchor:top" o:gfxdata="UEsDBBQABgAIAAAAIQC2gziS/gAAAOEBAAATAAAAW0NvbnRlbnRfVHlwZXNdLnhtbJSRQU7DMBBF&#10;90jcwfIWJU67QAgl6YK0S0CoHGBkTxKLZGx5TGhvj5O2G0SRWNoz/78nu9wcxkFMGNg6quQqL6RA&#10;0s5Y6ir5vt9lD1JwBDIwOMJKHpHlpr69KfdHjyxSmriSfYz+USnWPY7AufNIadK6MEJMx9ApD/oD&#10;OlTrorhX2lFEilmcO2RdNtjC5xDF9pCuTyYBB5bi6bQ4syoJ3g9WQ0ymaiLzg5KdCXlKLjvcW893&#10;SUOqXwnz5DrgnHtJTxOsQfEKIT7DmDSUCaxw7Rqn8787ZsmRM9e2VmPeBN4uqYvTtW7jvijg9N/y&#10;JsXecLq0q+WD6m8AAAD//wMAUEsDBBQABgAIAAAAIQA4/SH/1gAAAJQBAAALAAAAX3JlbHMvLnJl&#10;bHOkkMFqwzAMhu+DvYPRfXGawxijTi+j0GvpHsDYimMaW0Yy2fr2M4PBMnrbUb/Q94l/f/hMi1qR&#10;JVI2sOt6UJgd+ZiDgffL8ekFlFSbvV0oo4EbChzGx4f9GRdb25HMsYhqlCwG5lrLq9biZkxWOiqY&#10;22YiTra2kYMu1l1tQD30/bPm3wwYN0x18gb45AdQl1tp5j/sFB2T0FQ7R0nTNEV3j6o9feQzro1i&#10;OWA14Fm+Q8a1a8+Bvu/d/dMb2JY5uiPbhG/ktn4cqGU/er3pcvwCAAD//wMAUEsDBBQABgAIAAAA&#10;IQC6ZqpFJwIAAEwEAAAOAAAAZHJzL2Uyb0RvYy54bWysVFFv2yAQfp+0/4B4X+wkSrZacaosVaZJ&#10;UVspnfpMMMRImGNAYme/fgeOm7bb07QXfHDHd3fffXhx2zWanITzCkxJx6OcEmE4VMocSvrjafPp&#10;CyU+MFMxDUaU9Cw8vV1+/LBobSEmUIOuhCMIYnzR2pLWIdgiyzyvRcP8CKww6JTgGhZw6w5Z5ViL&#10;6I3OJnk+z1pwlXXAhfd4etc76TLhSyl4eJDSi0B0SbG2kFaX1n1cs+WCFQfHbK34pQz2D1U0TBlM&#10;+gJ1xwIjR6f+gGoUd+BBhhGHJgMpFRepB+xmnL/rZlczK1IvSI63LzT5/wfL7087++hI6L5ChwOM&#10;hLTWFx4PYz+ddE38YqUE/Ujh+YU20QXC8XA2mY5vpnNKOPomn8ezm3wWcbLrdet8+CagIdEoqcO5&#10;JLrYaetDHzqExGwetKo2Suu0iVoQa+3IieEUdUhFIvibKG1IW9L5dJYnYAPxeo+sDdZybSpaodt3&#10;RFWvGt5DdUYeHPQS8ZZvFNa6ZT48MoeawNZR5+EBF6kBc8HFoqQG9+tv5zEeR4VeSlrUWEn9zyNz&#10;ghL93eAQoyAHww3GfjDMsVkDNjzGF2R5MvGCC3owpYPmGeW/ilnQxQzHXCUNg7kOvdLx+XCxWqUg&#10;lJ1lYWt2lkfoSHBk/ql7Zs5exhNwsvcwqI8V76bUx8abBlbHAFKlEUZeexYvdKNkkwguzyu+idf7&#10;FHX9CSx/AwAA//8DAFBLAwQUAAYACAAAACEAO93BeOIAAAAKAQAADwAAAGRycy9kb3ducmV2Lnht&#10;bEyPzU7DMBCE70i8g7VIXBB1CFUT0jgVP+KABEIU1PM2XpJQex1it015egwXuIy0Gs3sfOVitEbs&#10;aPCdYwUXkwQEce10x42Ct9f78xyED8gajWNScCAPi+r4qMRCuz2/0G4ZGhFL2BeooA2hL6T0dUsW&#10;/cT1xNF7d4PFEM+hkXrAfSy3RqZJMpMWO44fWuzptqV6s9xaBflh+nS2mmWrD/P8cNN+NZ/8uEGl&#10;Tk/Gu3mU6zmIQGP4S8APQ9wPVRy2dlvWXhgFkSb8avTy9PIKxFrBNM0ykFUp/yNU3wAAAP//AwBQ&#10;SwECLQAUAAYACAAAACEAtoM4kv4AAADhAQAAEwAAAAAAAAAAAAAAAAAAAAAAW0NvbnRlbnRfVHlw&#10;ZXNdLnhtbFBLAQItABQABgAIAAAAIQA4/SH/1gAAAJQBAAALAAAAAAAAAAAAAAAAAC8BAABfcmVs&#10;cy8ucmVsc1BLAQItABQABgAIAAAAIQC6ZqpFJwIAAEwEAAAOAAAAAAAAAAAAAAAAAC4CAABkcnMv&#10;ZTJvRG9jLnhtbFBLAQItABQABgAIAAAAIQA73cF44gAAAAoBAAAPAAAAAAAAAAAAAAAAAIEEAABk&#10;cnMvZG93bnJldi54bWxQSwUGAAAAAAQABADzAAAAkAUAAAAA&#10;" fillcolor="white [3201]" stroked="f" strokeweight=".5pt">
                 <v:textbox inset="0,0,0,0">
                   <w:txbxContent>
                     <w:p>
@@ -15242,7 +15665,7 @@
 <w:ftr xmlns:wpc="http://schemas.microsoft.com/office/word/2010/wordprocessingCanvas" xmlns:cx="http://schemas.microsoft.com/office/drawing/2014/chartex" xmlns:cx1="http://schemas.microsoft.com/office/drawing/2015/9/8/chartex" xmlns:cx2="http://schemas.microsoft.com/office/drawing/2015/10/21/chartex" xmlns:cx3="http://schemas.microsoft.com/office/drawing/2016/5/9/chartex" xmlns:cx4="http://schemas.microsoft.com/office/drawing/2016/5/10/chartex" xmlns:cx5="http://schemas.microsoft.com/office/drawing/2016/5/11/chartex" xmlns:cx6="http://schemas.microsoft.com/office/drawing/2016/5/12/chartex" xmlns:cx7="http://schemas.microsoft.com/office/drawing/2016/5/13/chartex" xmlns:cx8="http://schemas.microsoft.com/office/drawing/2016/5/14/chartex" xmlns:mc="http://schemas.openxmlformats.org/markup-compatibility/2006" xmlns:aink="http://schemas.microsoft.com/office/drawing/2016/ink" xmlns:am3d="http://schemas.microsoft.com/office/drawing/2017/model3d" xmlns:o="urn:schemas-microsoft-com:office:office" xmlns:oel="http://schemas.microsoft.com/office/2019/extlst" xmlns:r="http://schemas.openxmlformats.org/officeDocument/2006/relationships" xmlns:m="http://schemas.openxmlformats.org/officeDocument/2006/math" xmlns:v="urn:schemas-microsoft-com:vml" xmlns:wp14="http://schemas.microsoft.com/office/word/2010/wordprocessingDrawing" xmlns:wp="http://schemas.openxmlformats.org/drawingml/2006/wordprocessingDrawing" xmlns:w10="urn:schemas-microsoft-com:office:word" xmlns:w="http://schemas.openxmlformats.org/wordprocessingml/2006/main" xmlns:w14="http://schemas.microsoft.com/office/word/2010/wordml" xmlns:w15="http://schemas.microsoft.com/office/word/2012/wordml" xmlns:w16cex="http://schemas.microsoft.com/office/word/2018/wordml/cex" xmlns:w16cid="http://schemas.microsoft.com/office/word/2016/wordml/cid" xmlns:w16="http://schemas.microsoft.com/office/word/2018/wordml" xmlns:w16sdtdh="http://schemas.microsoft.com/office/word/2020/wordml/sdtdatahash" xmlns:w16se="http://schemas.microsoft.com/office/word/2015/wordml/symex" xmlns:wpg="http://schemas.microsoft.com/office/word/2010/wordprocessingGroup" xmlns:wpi="http://schemas.microsoft.com/office/word/2010/wordprocessingInk" xmlns:wne="http://schemas.microsoft.com/office/word/2006/wordml" xmlns:wps="http://schemas.microsoft.com/office/word/2010/wordprocessingShape" mc:Ignorable="w14 w15 w16se w16cid w16 w16cex w16sdtdh wp14">
   <w:p>
     <w:pPr>
-      <w:pStyle w:val="Footer"/>
+      <w:pStyle w:val="Pieddepage"/>
     </w:pPr>
     <w:r>
       <w:t xml:space="preserve"> </w:t>
@@ -15255,7 +15678,7 @@
 <w:ftr xmlns:wpc="http://schemas.microsoft.com/office/word/2010/wordprocessingCanvas" xmlns:cx="http://schemas.microsoft.com/office/drawing/2014/chartex" xmlns:cx1="http://schemas.microsoft.com/office/drawing/2015/9/8/chartex" xmlns:cx2="http://schemas.microsoft.com/office/drawing/2015/10/21/chartex" xmlns:cx3="http://schemas.microsoft.com/office/drawing/2016/5/9/chartex" xmlns:cx4="http://schemas.microsoft.com/office/drawing/2016/5/10/chartex" xmlns:cx5="http://schemas.microsoft.com/office/drawing/2016/5/11/chartex" xmlns:cx6="http://schemas.microsoft.com/office/drawing/2016/5/12/chartex" xmlns:cx7="http://schemas.microsoft.com/office/drawing/2016/5/13/chartex" xmlns:cx8="http://schemas.microsoft.com/office/drawing/2016/5/14/chartex" xmlns:mc="http://schemas.openxmlformats.org/markup-compatibility/2006" xmlns:aink="http://schemas.microsoft.com/office/drawing/2016/ink" xmlns:am3d="http://schemas.microsoft.com/office/drawing/2017/model3d" xmlns:o="urn:schemas-microsoft-com:office:office" xmlns:oel="http://schemas.microsoft.com/office/2019/extlst" xmlns:r="http://schemas.openxmlformats.org/officeDocument/2006/relationships" xmlns:m="http://schemas.openxmlformats.org/officeDocument/2006/math" xmlns:v="urn:schemas-microsoft-com:vml" xmlns:wp14="http://schemas.microsoft.com/office/word/2010/wordprocessingDrawing" xmlns:wp="http://schemas.openxmlformats.org/drawingml/2006/wordprocessingDrawing" xmlns:w10="urn:schemas-microsoft-com:office:word" xmlns:w="http://schemas.openxmlformats.org/wordprocessingml/2006/main" xmlns:w14="http://schemas.microsoft.com/office/word/2010/wordml" xmlns:w15="http://schemas.microsoft.com/office/word/2012/wordml" xmlns:w16cex="http://schemas.microsoft.com/office/word/2018/wordml/cex" xmlns:w16cid="http://schemas.microsoft.com/office/word/2016/wordml/cid" xmlns:w16="http://schemas.microsoft.com/office/word/2018/wordml" xmlns:w16sdtdh="http://schemas.microsoft.com/office/word/2020/wordml/sdtdatahash" xmlns:w16se="http://schemas.microsoft.com/office/word/2015/wordml/symex" xmlns:wpg="http://schemas.microsoft.com/office/word/2010/wordprocessingGroup" xmlns:wpi="http://schemas.microsoft.com/office/word/2010/wordprocessingInk" xmlns:wne="http://schemas.microsoft.com/office/word/2006/wordml" xmlns:wps="http://schemas.microsoft.com/office/word/2010/wordprocessingShape" mc:Ignorable="w14 w15 w16se w16cid w16 w16cex w16sdtdh wp14">
   <w:p>
     <w:pPr>
-      <w:pStyle w:val="Footer"/>
+      <w:pStyle w:val="Pieddepage"/>
     </w:pPr>
     <w:r>
       <w:t xml:space="preserve"> </w:t>
@@ -15268,7 +15691,7 @@
 <w:ftr xmlns:wpc="http://schemas.microsoft.com/office/word/2010/wordprocessingCanvas" xmlns:cx="http://schemas.microsoft.com/office/drawing/2014/chartex" xmlns:cx1="http://schemas.microsoft.com/office/drawing/2015/9/8/chartex" xmlns:cx2="http://schemas.microsoft.com/office/drawing/2015/10/21/chartex" xmlns:cx3="http://schemas.microsoft.com/office/drawing/2016/5/9/chartex" xmlns:cx4="http://schemas.microsoft.com/office/drawing/2016/5/10/chartex" xmlns:cx5="http://schemas.microsoft.com/office/drawing/2016/5/11/chartex" xmlns:cx6="http://schemas.microsoft.com/office/drawing/2016/5/12/chartex" xmlns:cx7="http://schemas.microsoft.com/office/drawing/2016/5/13/chartex" xmlns:cx8="http://schemas.microsoft.com/office/drawing/2016/5/14/chartex" xmlns:mc="http://schemas.openxmlformats.org/markup-compatibility/2006" xmlns:aink="http://schemas.microsoft.com/office/drawing/2016/ink" xmlns:am3d="http://schemas.microsoft.com/office/drawing/2017/model3d" xmlns:o="urn:schemas-microsoft-com:office:office" xmlns:oel="http://schemas.microsoft.com/office/2019/extlst" xmlns:r="http://schemas.openxmlformats.org/officeDocument/2006/relationships" xmlns:m="http://schemas.openxmlformats.org/officeDocument/2006/math" xmlns:v="urn:schemas-microsoft-com:vml" xmlns:wp14="http://schemas.microsoft.com/office/word/2010/wordprocessingDrawing" xmlns:wp="http://schemas.openxmlformats.org/drawingml/2006/wordprocessingDrawing" xmlns:w10="urn:schemas-microsoft-com:office:word" xmlns:w="http://schemas.openxmlformats.org/wordprocessingml/2006/main" xmlns:w14="http://schemas.microsoft.com/office/word/2010/wordml" xmlns:w15="http://schemas.microsoft.com/office/word/2012/wordml" xmlns:w16cex="http://schemas.microsoft.com/office/word/2018/wordml/cex" xmlns:w16cid="http://schemas.microsoft.com/office/word/2016/wordml/cid" xmlns:w16="http://schemas.microsoft.com/office/word/2018/wordml" xmlns:w16sdtdh="http://schemas.microsoft.com/office/word/2020/wordml/sdtdatahash" xmlns:w16se="http://schemas.microsoft.com/office/word/2015/wordml/symex" xmlns:wpg="http://schemas.microsoft.com/office/word/2010/wordprocessingGroup" xmlns:wpi="http://schemas.microsoft.com/office/word/2010/wordprocessingInk" xmlns:wne="http://schemas.microsoft.com/office/word/2006/wordml" xmlns:wps="http://schemas.microsoft.com/office/word/2010/wordprocessingShape" mc:Ignorable="w14 w15 w16se w16cid w16 w16cex w16sdtdh wp14">
   <w:p>
     <w:pPr>
-      <w:pStyle w:val="Footer"/>
+      <w:pStyle w:val="Pieddepage"/>
     </w:pPr>
     <w:r>
       <w:t xml:space="preserve"> </w:t>
@@ -15300,7 +15723,7 @@
 <w:hdr xmlns:wpc="http://schemas.microsoft.com/office/word/2010/wordprocessingCanvas" xmlns:cx="http://schemas.microsoft.com/office/drawing/2014/chartex" xmlns:cx1="http://schemas.microsoft.com/office/drawing/2015/9/8/chartex" xmlns:cx2="http://schemas.microsoft.com/office/drawing/2015/10/21/chartex" xmlns:cx3="http://schemas.microsoft.com/office/drawing/2016/5/9/chartex" xmlns:cx4="http://schemas.microsoft.com/office/drawing/2016/5/10/chartex" xmlns:cx5="http://schemas.microsoft.com/office/drawing/2016/5/11/chartex" xmlns:cx6="http://schemas.microsoft.com/office/drawing/2016/5/12/chartex" xmlns:cx7="http://schemas.microsoft.com/office/drawing/2016/5/13/chartex" xmlns:cx8="http://schemas.microsoft.com/office/drawing/2016/5/14/chartex" xmlns:mc="http://schemas.openxmlformats.org/markup-compatibility/2006" xmlns:aink="http://schemas.microsoft.com/office/drawing/2016/ink" xmlns:am3d="http://schemas.microsoft.com/office/drawing/2017/model3d" xmlns:o="urn:schemas-microsoft-com:office:office" xmlns:oel="http://schemas.microsoft.com/office/2019/extlst" xmlns:r="http://schemas.openxmlformats.org/officeDocument/2006/relationships" xmlns:m="http://schemas.openxmlformats.org/officeDocument/2006/math" xmlns:v="urn:schemas-microsoft-com:vml" xmlns:wp14="http://schemas.microsoft.com/office/word/2010/wordprocessingDrawing" xmlns:wp="http://schemas.openxmlformats.org/drawingml/2006/wordprocessingDrawing" xmlns:w10="urn:schemas-microsoft-com:office:word" xmlns:w="http://schemas.openxmlformats.org/wordprocessingml/2006/main" xmlns:w14="http://schemas.microsoft.com/office/word/2010/wordml" xmlns:w15="http://schemas.microsoft.com/office/word/2012/wordml" xmlns:w16cex="http://schemas.microsoft.com/office/word/2018/wordml/cex" xmlns:w16cid="http://schemas.microsoft.com/office/word/2016/wordml/cid" xmlns:w16="http://schemas.microsoft.com/office/word/2018/wordml" xmlns:w16sdtdh="http://schemas.microsoft.com/office/word/2020/wordml/sdtdatahash" xmlns:w16se="http://schemas.microsoft.com/office/word/2015/wordml/symex" xmlns:wpg="http://schemas.microsoft.com/office/word/2010/wordprocessingGroup" xmlns:wpi="http://schemas.microsoft.com/office/word/2010/wordprocessingInk" xmlns:wne="http://schemas.microsoft.com/office/word/2006/wordml" xmlns:wps="http://schemas.microsoft.com/office/word/2010/wordprocessingShape" mc:Ignorable="w14 w15 w16se w16cid w16 w16cex w16sdtdh wp14">
   <w:p>
     <w:pPr>
-      <w:pStyle w:val="Header"/>
+      <w:pStyle w:val="En-tte"/>
     </w:pPr>
     <w:r>
       <w:rPr>
@@ -15364,7 +15787,7 @@
                         <w:p>
                           <w:r>
                             <w:rPr>
-                              <w:rStyle w:val="PageNumber"/>
+                              <w:rStyle w:val="Numrodepage"/>
                               <w:sz w:val="22"/>
                               <w:szCs w:val="22"/>
                             </w:rPr>
@@ -15372,7 +15795,7 @@
                           </w:r>
                           <w:r>
                             <w:rPr>
-                              <w:rStyle w:val="PageNumber"/>
+                              <w:rStyle w:val="Numrodepage"/>
                               <w:sz w:val="22"/>
                               <w:szCs w:val="22"/>
                             </w:rPr>
@@ -15380,7 +15803,7 @@
                           </w:r>
                           <w:r>
                             <w:rPr>
-                              <w:rStyle w:val="PageNumber"/>
+                              <w:rStyle w:val="Numrodepage"/>
                               <w:sz w:val="22"/>
                               <w:szCs w:val="22"/>
                             </w:rPr>
@@ -15388,7 +15811,7 @@
                           </w:r>
                           <w:r>
                             <w:rPr>
-                              <w:rStyle w:val="PageNumber"/>
+                              <w:rStyle w:val="Numrodepage"/>
                               <w:sz w:val="22"/>
                               <w:szCs w:val="22"/>
                             </w:rPr>
@@ -15396,7 +15819,7 @@
                           </w:r>
                           <w:r>
                             <w:rPr>
-                              <w:rStyle w:val="PageNumber"/>
+                              <w:rStyle w:val="Numrodepage"/>
                               <w:noProof/>
                               <w:sz w:val="22"/>
                               <w:szCs w:val="22"/>
@@ -15405,7 +15828,7 @@
                           </w:r>
                           <w:r>
                             <w:rPr>
-                              <w:rStyle w:val="PageNumber"/>
+                              <w:rStyle w:val="Numrodepage"/>
                               <w:sz w:val="22"/>
                               <w:szCs w:val="22"/>
                             </w:rPr>
@@ -15413,45 +15836,45 @@
                           </w:r>
                           <w:r>
                             <w:rPr>
-                              <w:rStyle w:val="PageNumber"/>
+                              <w:rStyle w:val="Numrodepage"/>
                             </w:rPr>
                             <w:tab/>
                             <w:t xml:space="preserve">- </w:t>
                           </w:r>
                           <w:r>
                             <w:rPr>
-                              <w:rStyle w:val="PageNumber"/>
+                              <w:rStyle w:val="Numrodepage"/>
                             </w:rPr>
                             <w:fldChar w:fldCharType="begin"/>
                           </w:r>
                           <w:r>
                             <w:rPr>
-                              <w:rStyle w:val="PageNumber"/>
+                              <w:rStyle w:val="Numrodepage"/>
                             </w:rPr>
                             <w:instrText xml:space="preserve"> PAGE </w:instrText>
                           </w:r>
                           <w:r>
                             <w:rPr>
-                              <w:rStyle w:val="PageNumber"/>
+                              <w:rStyle w:val="Numrodepage"/>
                             </w:rPr>
                             <w:fldChar w:fldCharType="separate"/>
                           </w:r>
                           <w:r>
                             <w:rPr>
-                              <w:rStyle w:val="PageNumber"/>
+                              <w:rStyle w:val="Numrodepage"/>
                               <w:noProof/>
                             </w:rPr>
                             <w:t>16</w:t>
                           </w:r>
                           <w:r>
                             <w:rPr>
-                              <w:rStyle w:val="PageNumber"/>
+                              <w:rStyle w:val="Numrodepage"/>
                             </w:rPr>
                             <w:fldChar w:fldCharType="end"/>
                           </w:r>
                           <w:r>
                             <w:rPr>
-                              <w:rStyle w:val="PageNumber"/>
+                              <w:rStyle w:val="Numrodepage"/>
                             </w:rPr>
                             <w:t xml:space="preserve"> -101010 878</w:t>
                           </w:r>
@@ -15479,7 +15902,7 @@
               <v:stroke joinstyle="miter"/>
               <v:path gradientshapeok="t" o:connecttype="rect"/>
             </v:shapetype>
-            <v:shape id="Text Box 2" o:spid="_x0000_s1028" type="#_x0000_t202" style="position:absolute;left:0;text-align:left;margin-left:426.85pt;margin-top:19.85pt;width:20.8pt;height:12.85pt;z-index:251665408;visibility:visible;mso-wrap-style:square;mso-width-percent:0;mso-height-percent:0;mso-wrap-distance-left:0;mso-wrap-distance-top:0;mso-wrap-distance-right:0;mso-wrap-distance-bottom:0;mso-position-horizontal:absolute;mso-position-horizontal-relative:page;mso-position-vertical:absolute;mso-position-vertical-relative:page;mso-width-percent:0;mso-height-percent:0;mso-width-relative:page;mso-height-relative:page;v-text-anchor:top" o:gfxdata="UEsDBBQABgAIAAAAIQC2gziS/gAAAOEBAAATAAAAW0NvbnRlbnRfVHlwZXNdLnhtbJSRQU7DMBBF&#13;&#10;90jcwfIWJU67QAgl6YK0S0CoHGBkTxKLZGx5TGhvj5O2G0SRWNoz/78nu9wcxkFMGNg6quQqL6RA&#13;&#10;0s5Y6ir5vt9lD1JwBDIwOMJKHpHlpr69KfdHjyxSmriSfYz+USnWPY7AufNIadK6MEJMx9ApD/oD&#13;&#10;OlTrorhX2lFEilmcO2RdNtjC5xDF9pCuTyYBB5bi6bQ4syoJ3g9WQ0ymaiLzg5KdCXlKLjvcW893&#13;&#10;SUOqXwnz5DrgnHtJTxOsQfEKIT7DmDSUCaxw7Rqn8787ZsmRM9e2VmPeBN4uqYvTtW7jvijg9N/y&#13;&#10;JsXecLq0q+WD6m8AAAD//wMAUEsDBBQABgAIAAAAIQA4/SH/1gAAAJQBAAALAAAAX3JlbHMvLnJl&#13;&#10;bHOkkMFqwzAMhu+DvYPRfXGawxijTi+j0GvpHsDYimMaW0Yy2fr2M4PBMnrbUb/Q94l/f/hMi1qR&#13;&#10;JVI2sOt6UJgd+ZiDgffL8ekFlFSbvV0oo4EbChzGx4f9GRdb25HMsYhqlCwG5lrLq9biZkxWOiqY&#13;&#10;22YiTra2kYMu1l1tQD30/bPm3wwYN0x18gb45AdQl1tp5j/sFB2T0FQ7R0nTNEV3j6o9feQzro1i&#13;&#10;OWA14Fm+Q8a1a8+Bvu/d/dMb2JY5uiPbhG/ktn4cqGU/er3pcvwCAAD//wMAUEsDBBQABgAIAAAA&#13;&#10;IQB+sRkB6QEAAMsDAAAOAAAAZHJzL2Uyb0RvYy54bWysU1GP0zAMfkfiP0R5Z10HG1CtO8GdhpCO&#13;&#10;A+mOH5Cm6RqRxiHO1o5fj5PsdoN7Q/Qhcmzns7/P7vpqGgw7KI8abM3L2ZwzZSW02u5q/v1h++od&#13;&#10;ZxiEbYUBq2p+VMivNi9frEdXqQX0YFrlGYFYrEZX8z4EVxUFyl4NAmfglKVgB34Qga5+V7RejIQ+&#13;&#10;mGIxn6+KEXzrPEiFSN6bHOSbhN91SoavXYcqMFNz6i2k06eziWexWYtq54XrtTy1If6hi0FoS0XP&#13;&#10;UDciCLb3+hnUoKUHhC7MJAwFdJ2WKnEgNuX8Lzb3vXAqcSFx0J1lwv8HK+8O9+6bZ2H6CBMNMJFA&#13;&#10;dwvyB5I2xeiwOuVETbHCmN2MX6ClaYp9gPRi6vwQ6RMhRjCk9PGsrpoCk+RcrN6UK4pICpWr1+X7&#13;&#10;ZVS/ENXjY+cxfFIwsGjU3NPwErg43GLIqY8psRaC0e1WG5MuftdcG88Ogga9TV9+a1wvsjcNm8ph&#13;&#10;Tk2l/8AwNiJZiJi5XPQkCSLrzD9MzUTBKEUD7ZHE8JC3iv4CMnrwvzgbaaNqjj/3wivOzGdLI1u+&#13;&#10;LZe0gRe2v7CbC1tYSTA1D5xl8zrkld07r3c9VclzsvCBBtDpJM5TR6eeaWMSx9N2x5W8vKesp39w&#13;&#10;8xsAAP//AwBQSwMEFAAGAAgAAAAhAJrhpKfmAAAADgEAAA8AAABkcnMvZG93bnJldi54bWxMT8lO&#13;&#10;wzAQvSPxD9YgcUGtU0JKmsapKhaptFzaIiRubuwmUbxEtpuEv2c4wWVGo/fmLflq1Ir00vnGGgaz&#13;&#10;aQREmtKKxlQMPo6vkxSID9wIrqyRDL6lh1VxfZXzTNjB7GV/CBVBEeMzzqAOocso9WUtNfdT20mD&#13;&#10;2Nk6zQOerqLC8QHFtaL3UTSnmjcGHWreyadalu3hohlsN2+z9rzffW5V+/LuaL/+Ot4NjN3ejM9L&#13;&#10;HOslkCDH8PcBvx0wPxQY7GQvRniiGKRJ/IhUBvECNxLSRRIDOTGYJw9Ai5z+r1H8AAAA//8DAFBL&#13;&#10;AQItABQABgAIAAAAIQC2gziS/gAAAOEBAAATAAAAAAAAAAAAAAAAAAAAAABbQ29udGVudF9UeXBl&#13;&#10;c10ueG1sUEsBAi0AFAAGAAgAAAAhADj9If/WAAAAlAEAAAsAAAAAAAAAAAAAAAAALwEAAF9yZWxz&#13;&#10;Ly5yZWxzUEsBAi0AFAAGAAgAAAAhAH6xGQHpAQAAywMAAA4AAAAAAAAAAAAAAAAALgIAAGRycy9l&#13;&#10;Mm9Eb2MueG1sUEsBAi0AFAAGAAgAAAAhAJrhpKfmAAAADgEAAA8AAAAAAAAAAAAAAAAAQwQAAGRy&#13;&#10;cy9kb3ducmV2LnhtbFBLBQYAAAAABAAEAPMAAABWBQAAAAA=&#13;&#10;" stroked="f">
+            <v:shape id="Text Box 2" o:spid="_x0000_s1028" type="#_x0000_t202" style="position:absolute;left:0;text-align:left;margin-left:426.85pt;margin-top:19.85pt;width:20.8pt;height:12.85pt;z-index:251665408;visibility:visible;mso-wrap-style:square;mso-width-percent:0;mso-height-percent:0;mso-wrap-distance-left:0;mso-wrap-distance-top:0;mso-wrap-distance-right:0;mso-wrap-distance-bottom:0;mso-position-horizontal:absolute;mso-position-horizontal-relative:page;mso-position-vertical:absolute;mso-position-vertical-relative:page;mso-width-percent:0;mso-height-percent:0;mso-width-relative:page;mso-height-relative:page;v-text-anchor:top" o:gfxdata="UEsDBBQABgAIAAAAIQC2gziS/gAAAOEBAAATAAAAW0NvbnRlbnRfVHlwZXNdLnhtbJSRQU7DMBBF&#10;90jcwfIWJU67QAgl6YK0S0CoHGBkTxKLZGx5TGhvj5O2G0SRWNoz/78nu9wcxkFMGNg6quQqL6RA&#10;0s5Y6ir5vt9lD1JwBDIwOMJKHpHlpr69KfdHjyxSmriSfYz+USnWPY7AufNIadK6MEJMx9ApD/oD&#10;OlTrorhX2lFEilmcO2RdNtjC5xDF9pCuTyYBB5bi6bQ4syoJ3g9WQ0ymaiLzg5KdCXlKLjvcW893&#10;SUOqXwnz5DrgnHtJTxOsQfEKIT7DmDSUCaxw7Rqn8787ZsmRM9e2VmPeBN4uqYvTtW7jvijg9N/y&#10;JsXecLq0q+WD6m8AAAD//wMAUEsDBBQABgAIAAAAIQA4/SH/1gAAAJQBAAALAAAAX3JlbHMvLnJl&#10;bHOkkMFqwzAMhu+DvYPRfXGawxijTi+j0GvpHsDYimMaW0Yy2fr2M4PBMnrbUb/Q94l/f/hMi1qR&#10;JVI2sOt6UJgd+ZiDgffL8ekFlFSbvV0oo4EbChzGx4f9GRdb25HMsYhqlCwG5lrLq9biZkxWOiqY&#10;22YiTra2kYMu1l1tQD30/bPm3wwYN0x18gb45AdQl1tp5j/sFB2T0FQ7R0nTNEV3j6o9feQzro1i&#10;OWA14Fm+Q8a1a8+Bvu/d/dMb2JY5uiPbhG/ktn4cqGU/er3pcvwCAAD//wMAUEsDBBQABgAIAAAA&#10;IQB+sRkB6QEAAMsDAAAOAAAAZHJzL2Uyb0RvYy54bWysU1GP0zAMfkfiP0R5Z10HG1CtO8GdhpCO&#10;A+mOH5Cm6RqRxiHO1o5fj5PsdoN7Q/Qhcmzns7/P7vpqGgw7KI8abM3L2ZwzZSW02u5q/v1h++od&#10;ZxiEbYUBq2p+VMivNi9frEdXqQX0YFrlGYFYrEZX8z4EVxUFyl4NAmfglKVgB34Qga5+V7RejIQ+&#10;mGIxn6+KEXzrPEiFSN6bHOSbhN91SoavXYcqMFNz6i2k06eziWexWYtq54XrtTy1If6hi0FoS0XP&#10;UDciCLb3+hnUoKUHhC7MJAwFdJ2WKnEgNuX8Lzb3vXAqcSFx0J1lwv8HK+8O9+6bZ2H6CBMNMJFA&#10;dwvyB5I2xeiwOuVETbHCmN2MX6ClaYp9gPRi6vwQ6RMhRjCk9PGsrpoCk+RcrN6UK4pICpWr1+X7&#10;ZVS/ENXjY+cxfFIwsGjU3NPwErg43GLIqY8psRaC0e1WG5MuftdcG88Ogga9TV9+a1wvsjcNm8ph&#10;Tk2l/8AwNiJZiJi5XPQkCSLrzD9MzUTBKEUD7ZHE8JC3iv4CMnrwvzgbaaNqjj/3wivOzGdLI1u+&#10;LZe0gRe2v7CbC1tYSTA1D5xl8zrkld07r3c9VclzsvCBBtDpJM5TR6eeaWMSx9N2x5W8vKesp39w&#10;8xsAAP//AwBQSwMEFAAGAAgAAAAhAJrhpKfmAAAADgEAAA8AAABkcnMvZG93bnJldi54bWxMT8lO&#10;wzAQvSPxD9YgcUGtU0JKmsapKhaptFzaIiRubuwmUbxEtpuEv2c4wWVGo/fmLflq1Ir00vnGGgaz&#10;aQREmtKKxlQMPo6vkxSID9wIrqyRDL6lh1VxfZXzTNjB7GV/CBVBEeMzzqAOocso9WUtNfdT20mD&#10;2Nk6zQOerqLC8QHFtaL3UTSnmjcGHWreyadalu3hohlsN2+z9rzffW5V+/LuaL/+Ot4NjN3ejM9L&#10;HOslkCDH8PcBvx0wPxQY7GQvRniiGKRJ/IhUBvECNxLSRRIDOTGYJw9Ai5z+r1H8AAAA//8DAFBL&#10;AQItABQABgAIAAAAIQC2gziS/gAAAOEBAAATAAAAAAAAAAAAAAAAAAAAAABbQ29udGVudF9UeXBl&#10;c10ueG1sUEsBAi0AFAAGAAgAAAAhADj9If/WAAAAlAEAAAsAAAAAAAAAAAAAAAAALwEAAF9yZWxz&#10;Ly5yZWxzUEsBAi0AFAAGAAgAAAAhAH6xGQHpAQAAywMAAA4AAAAAAAAAAAAAAAAALgIAAGRycy9l&#10;Mm9Eb2MueG1sUEsBAi0AFAAGAAgAAAAhAJrhpKfmAAAADgEAAA8AAAAAAAAAAAAAAAAAQwQAAGRy&#10;cy9kb3ducmV2LnhtbFBLBQYAAAAABAAEAPMAAABWBQAAAAA=&#10;" stroked="f">
               <v:fill opacity="0"/>
               <v:path arrowok="t"/>
               <v:textbox inset=".45pt,.45pt,.45pt,.45pt">
@@ -15630,7 +16053,7 @@
 <w:hdr xmlns:wpc="http://schemas.microsoft.com/office/word/2010/wordprocessingCanvas" xmlns:cx="http://schemas.microsoft.com/office/drawing/2014/chartex" xmlns:cx1="http://schemas.microsoft.com/office/drawing/2015/9/8/chartex" xmlns:cx2="http://schemas.microsoft.com/office/drawing/2015/10/21/chartex" xmlns:cx3="http://schemas.microsoft.com/office/drawing/2016/5/9/chartex" xmlns:cx4="http://schemas.microsoft.com/office/drawing/2016/5/10/chartex" xmlns:cx5="http://schemas.microsoft.com/office/drawing/2016/5/11/chartex" xmlns:cx6="http://schemas.microsoft.com/office/drawing/2016/5/12/chartex" xmlns:cx7="http://schemas.microsoft.com/office/drawing/2016/5/13/chartex" xmlns:cx8="http://schemas.microsoft.com/office/drawing/2016/5/14/chartex" xmlns:mc="http://schemas.openxmlformats.org/markup-compatibility/2006" xmlns:aink="http://schemas.microsoft.com/office/drawing/2016/ink" xmlns:am3d="http://schemas.microsoft.com/office/drawing/2017/model3d" xmlns:o="urn:schemas-microsoft-com:office:office" xmlns:oel="http://schemas.microsoft.com/office/2019/extlst" xmlns:r="http://schemas.openxmlformats.org/officeDocument/2006/relationships" xmlns:m="http://schemas.openxmlformats.org/officeDocument/2006/math" xmlns:v="urn:schemas-microsoft-com:vml" xmlns:wp14="http://schemas.microsoft.com/office/word/2010/wordprocessingDrawing" xmlns:wp="http://schemas.openxmlformats.org/drawingml/2006/wordprocessingDrawing" xmlns:w10="urn:schemas-microsoft-com:office:word" xmlns:w="http://schemas.openxmlformats.org/wordprocessingml/2006/main" xmlns:w14="http://schemas.microsoft.com/office/word/2010/wordml" xmlns:w15="http://schemas.microsoft.com/office/word/2012/wordml" xmlns:w16cex="http://schemas.microsoft.com/office/word/2018/wordml/cex" xmlns:w16cid="http://schemas.microsoft.com/office/word/2016/wordml/cid" xmlns:w16="http://schemas.microsoft.com/office/word/2018/wordml" xmlns:w16sdtdh="http://schemas.microsoft.com/office/word/2020/wordml/sdtdatahash" xmlns:w16se="http://schemas.microsoft.com/office/word/2015/wordml/symex" xmlns:wpg="http://schemas.microsoft.com/office/word/2010/wordprocessingGroup" xmlns:wpi="http://schemas.microsoft.com/office/word/2010/wordprocessingInk" xmlns:wne="http://schemas.microsoft.com/office/word/2006/wordml" xmlns:wps="http://schemas.microsoft.com/office/word/2010/wordprocessingShape" mc:Ignorable="w14 w15 w16se w16cid w16 w16cex w16sdtdh wp14">
   <w:p>
     <w:pPr>
-      <w:pStyle w:val="Header"/>
+      <w:pStyle w:val="En-tte"/>
       <w:ind w:right="360"/>
     </w:pPr>
     <w:r>
@@ -15730,7 +16153,7 @@
                         <w:p>
                           <w:r>
                             <w:rPr>
-                              <w:rStyle w:val="PageNumber"/>
+                              <w:rStyle w:val="Numrodepage"/>
                               <w:sz w:val="22"/>
                               <w:szCs w:val="22"/>
                             </w:rPr>
@@ -15738,7 +16161,7 @@
                           </w:r>
                           <w:r>
                             <w:rPr>
-                              <w:rStyle w:val="PageNumber"/>
+                              <w:rStyle w:val="Numrodepage"/>
                               <w:sz w:val="22"/>
                               <w:szCs w:val="22"/>
                             </w:rPr>
@@ -15746,7 +16169,7 @@
                           </w:r>
                           <w:r>
                             <w:rPr>
-                              <w:rStyle w:val="PageNumber"/>
+                              <w:rStyle w:val="Numrodepage"/>
                               <w:sz w:val="22"/>
                               <w:szCs w:val="22"/>
                             </w:rPr>
@@ -15754,7 +16177,7 @@
                           </w:r>
                           <w:r>
                             <w:rPr>
-                              <w:rStyle w:val="PageNumber"/>
+                              <w:rStyle w:val="Numrodepage"/>
                               <w:sz w:val="22"/>
                               <w:szCs w:val="22"/>
                             </w:rPr>
@@ -15762,16 +16185,25 @@
                           </w:r>
                           <w:r>
                             <w:rPr>
-                              <w:rStyle w:val="PageNumber"/>
+                              <w:rStyle w:val="Numrodepage"/>
                               <w:noProof/>
                               <w:sz w:val="22"/>
                               <w:szCs w:val="22"/>
                             </w:rPr>
-                            <w:t>16</w:t>
+                            <w:t>1</w:t>
                           </w:r>
                           <w:r>
                             <w:rPr>
-                              <w:rStyle w:val="PageNumber"/>
+                              <w:rStyle w:val="Numrodepage"/>
+                              <w:noProof/>
+                              <w:sz w:val="22"/>
+                              <w:szCs w:val="22"/>
+                            </w:rPr>
+                            <w:t>6</w:t>
+                          </w:r>
+                          <w:r>
+                            <w:rPr>
+                              <w:rStyle w:val="Numrodepage"/>
                               <w:sz w:val="22"/>
                               <w:szCs w:val="22"/>
                             </w:rPr>
@@ -15779,50 +16211,45 @@
                           </w:r>
                           <w:r>
                             <w:rPr>
-                              <w:rStyle w:val="PageNumber"/>
+                              <w:rStyle w:val="Numrodepage"/>
                             </w:rPr>
                             <w:tab/>
-                          </w:r>
-                          <w:r>
-                            <w:rPr>
-                              <w:rStyle w:val="PageNumber"/>
-                            </w:rPr>
                             <w:t xml:space="preserve">- </w:t>
                           </w:r>
                           <w:r>
                             <w:rPr>
-                              <w:rStyle w:val="PageNumber"/>
+                              <w:rStyle w:val="Numrodepage"/>
                             </w:rPr>
                             <w:fldChar w:fldCharType="begin"/>
                           </w:r>
                           <w:r>
                             <w:rPr>
-                              <w:rStyle w:val="PageNumber"/>
+                              <w:rStyle w:val="Numrodepage"/>
                             </w:rPr>
                             <w:instrText xml:space="preserve"> PAGE </w:instrText>
                           </w:r>
                           <w:r>
                             <w:rPr>
-                              <w:rStyle w:val="PageNumber"/>
+                              <w:rStyle w:val="Numrodepage"/>
                             </w:rPr>
                             <w:fldChar w:fldCharType="separate"/>
                           </w:r>
                           <w:r>
                             <w:rPr>
-                              <w:rStyle w:val="PageNumber"/>
+                              <w:rStyle w:val="Numrodepage"/>
                               <w:noProof/>
                             </w:rPr>
                             <w:t>16</w:t>
                           </w:r>
                           <w:r>
                             <w:rPr>
-                              <w:rStyle w:val="PageNumber"/>
+                              <w:rStyle w:val="Numrodepage"/>
                             </w:rPr>
                             <w:fldChar w:fldCharType="end"/>
                           </w:r>
                           <w:r>
                             <w:rPr>
-                              <w:rStyle w:val="PageNumber"/>
+                              <w:rStyle w:val="Numrodepage"/>
                             </w:rPr>
                             <w:t xml:space="preserve"> -101010 878</w:t>
                           </w:r>
@@ -15850,7 +16277,7 @@
               <v:stroke joinstyle="miter"/>
               <v:path gradientshapeok="t" o:connecttype="rect"/>
             </v:shapetype>
-            <v:shape id="_x0000_s1029" type="#_x0000_t202" style="position:absolute;left:0;text-align:left;margin-left:538.7pt;margin-top:19.8pt;width:20.8pt;height:12.85pt;z-index:251650048;visibility:visible;mso-wrap-style:square;mso-width-percent:0;mso-height-percent:0;mso-wrap-distance-left:0;mso-wrap-distance-top:0;mso-wrap-distance-right:0;mso-wrap-distance-bottom:0;mso-position-horizontal:absolute;mso-position-horizontal-relative:page;mso-position-vertical:absolute;mso-position-vertical-relative:page;mso-width-percent:0;mso-height-percent:0;mso-width-relative:page;mso-height-relative:page;v-text-anchor:top" o:gfxdata="UEsDBBQABgAIAAAAIQC2gziS/gAAAOEBAAATAAAAW0NvbnRlbnRfVHlwZXNdLnhtbJSRQU7DMBBF&#13;&#10;90jcwfIWJU67QAgl6YK0S0CoHGBkTxKLZGx5TGhvj5O2G0SRWNoz/78nu9wcxkFMGNg6quQqL6RA&#13;&#10;0s5Y6ir5vt9lD1JwBDIwOMJKHpHlpr69KfdHjyxSmriSfYz+USnWPY7AufNIadK6MEJMx9ApD/oD&#13;&#10;OlTrorhX2lFEilmcO2RdNtjC5xDF9pCuTyYBB5bi6bQ4syoJ3g9WQ0ymaiLzg5KdCXlKLjvcW893&#13;&#10;SUOqXwnz5DrgnHtJTxOsQfEKIT7DmDSUCaxw7Rqn8787ZsmRM9e2VmPeBN4uqYvTtW7jvijg9N/y&#13;&#10;JsXecLq0q+WD6m8AAAD//wMAUEsDBBQABgAIAAAAIQA4/SH/1gAAAJQBAAALAAAAX3JlbHMvLnJl&#13;&#10;bHOkkMFqwzAMhu+DvYPRfXGawxijTi+j0GvpHsDYimMaW0Yy2fr2M4PBMnrbUb/Q94l/f/hMi1qR&#13;&#10;JVI2sOt6UJgd+ZiDgffL8ekFlFSbvV0oo4EbChzGx4f9GRdb25HMsYhqlCwG5lrLq9biZkxWOiqY&#13;&#10;22YiTra2kYMu1l1tQD30/bPm3wwYN0x18gb45AdQl1tp5j/sFB2T0FQ7R0nTNEV3j6o9feQzro1i&#13;&#10;OWA14Fm+Q8a1a8+Bvu/d/dMb2JY5uiPbhG/ktn4cqGU/er3pcvwCAAD//wMAUEsDBBQABgAIAAAA&#13;&#10;IQAMVizt7QEAANIDAAAOAAAAZHJzL2Uyb0RvYy54bWysU1GP0zAMfkfiP0R5Z10HG1CtO8GdhpCO&#13;&#10;A+mOH5Cm6RqRxiHO1o5fj5PsdoN7Q/Qhcmzns7/P7vpqGgw7KI8abM3L2ZwzZSW02u5q/v1h++od&#13;&#10;ZxiEbYUBq2p+VMivNi9frEdXqQX0YFrlGYFYrEZX8z4EVxUFyl4NAmfglKVgB34Qga5+V7RejIQ+&#13;&#10;mGIxn6+KEXzrPEiFSN6bHOSbhN91SoavXYcqMFNz6i2k06eziWexWYtq54XrtTy1If6hi0FoS0XP&#13;&#10;UDciCLb3+hnUoKUHhC7MJAwFdJ2WKnEgNuX8Lzb3vXAqcSFx0J1lwv8HK+8O9+6bZ2H6CBMNMJFA&#13;&#10;dwvyB5I2xeiwOuVETbHCmN2MX6ClaYp9gPRi6vwQ6RMhRjCk9PGsrpoCk+RcrN6UK4pICpWr1+X7&#13;&#10;ZVS/ENXjY+cxfFIwsGjU3NPwErg43GLIqY8psRaC0e1WG5MuftdcG88Ogga9TV9+a1wvsjcNm8ph&#13;&#10;Tk2l/8AwNiJZiJi5XPQkCSLrzD9MzcR0G6WinKhIA+2RNPGQl4t+BjJ68L84G2mxao4/98Irzsxn&#13;&#10;S5Nbvi2XtIgXtr+wmwtbWEkwNQ+cZfM65M3dO693PVXJ47LwgebQ6aTRU0en1mlxEtXTksfNvLyn&#13;&#10;rKdfcfMbAAD//wMAUEsDBBQABgAIAAAAIQAhhzmQ6AAAABABAAAPAAAAZHJzL2Rvd25yZXYueG1s&#13;&#10;TI/NTsMwEITvSLyDtUhcEHVCIaVpnKriRyqFS1uExM2N3SSKvY5iNwlvz/YEl5VGOzs7X7YcrWG9&#13;&#10;7nztUEA8iYBpLJyqsRTwuX+9fQTmg0QljUMt4Ed7WOaXF5lMlRtwq/tdKBmFoE+lgCqENuXcF5W2&#13;&#10;0k9cq5F2R9dZGUh2JVedHCjcGn4XRQm3skb6UMlWP1W6aHYnK2Czfoub4/b9a2Oal4+O96vv/c0g&#13;&#10;xPXV+LygsVoAC3oMfxdwZqD+kFOxgzuh8syQjmaze/IKmM4TYGdHHM+J8SAgeZgCzzP+HyT/BQAA&#13;&#10;//8DAFBLAQItABQABgAIAAAAIQC2gziS/gAAAOEBAAATAAAAAAAAAAAAAAAAAAAAAABbQ29udGVu&#13;&#10;dF9UeXBlc10ueG1sUEsBAi0AFAAGAAgAAAAhADj9If/WAAAAlAEAAAsAAAAAAAAAAAAAAAAALwEA&#13;&#10;AF9yZWxzLy5yZWxzUEsBAi0AFAAGAAgAAAAhAAxWLO3tAQAA0gMAAA4AAAAAAAAAAAAAAAAALgIA&#13;&#10;AGRycy9lMm9Eb2MueG1sUEsBAi0AFAAGAAgAAAAhACGHOZDoAAAAEAEAAA8AAAAAAAAAAAAAAAAA&#13;&#10;RwQAAGRycy9kb3ducmV2LnhtbFBLBQYAAAAABAAEAPMAAABcBQAAAAA=&#13;&#10;" stroked="f">
+            <v:shape id="_x0000_s1029" type="#_x0000_t202" style="position:absolute;left:0;text-align:left;margin-left:538.7pt;margin-top:19.8pt;width:20.8pt;height:12.85pt;z-index:251650048;visibility:visible;mso-wrap-style:square;mso-width-percent:0;mso-height-percent:0;mso-wrap-distance-left:0;mso-wrap-distance-top:0;mso-wrap-distance-right:0;mso-wrap-distance-bottom:0;mso-position-horizontal:absolute;mso-position-horizontal-relative:page;mso-position-vertical:absolute;mso-position-vertical-relative:page;mso-width-percent:0;mso-height-percent:0;mso-width-relative:page;mso-height-relative:page;v-text-anchor:top" o:gfxdata="UEsDBBQABgAIAAAAIQC2gziS/gAAAOEBAAATAAAAW0NvbnRlbnRfVHlwZXNdLnhtbJSRQU7DMBBF&#10;90jcwfIWJU67QAgl6YK0S0CoHGBkTxKLZGx5TGhvj5O2G0SRWNoz/78nu9wcxkFMGNg6quQqL6RA&#10;0s5Y6ir5vt9lD1JwBDIwOMJKHpHlpr69KfdHjyxSmriSfYz+USnWPY7AufNIadK6MEJMx9ApD/oD&#10;OlTrorhX2lFEilmcO2RdNtjC5xDF9pCuTyYBB5bi6bQ4syoJ3g9WQ0ymaiLzg5KdCXlKLjvcW893&#10;SUOqXwnz5DrgnHtJTxOsQfEKIT7DmDSUCaxw7Rqn8787ZsmRM9e2VmPeBN4uqYvTtW7jvijg9N/y&#10;JsXecLq0q+WD6m8AAAD//wMAUEsDBBQABgAIAAAAIQA4/SH/1gAAAJQBAAALAAAAX3JlbHMvLnJl&#10;bHOkkMFqwzAMhu+DvYPRfXGawxijTi+j0GvpHsDYimMaW0Yy2fr2M4PBMnrbUb/Q94l/f/hMi1qR&#10;JVI2sOt6UJgd+ZiDgffL8ekFlFSbvV0oo4EbChzGx4f9GRdb25HMsYhqlCwG5lrLq9biZkxWOiqY&#10;22YiTra2kYMu1l1tQD30/bPm3wwYN0x18gb45AdQl1tp5j/sFB2T0FQ7R0nTNEV3j6o9feQzro1i&#10;OWA14Fm+Q8a1a8+Bvu/d/dMb2JY5uiPbhG/ktn4cqGU/er3pcvwCAAD//wMAUEsDBBQABgAIAAAA&#10;IQAMVizt7QEAANIDAAAOAAAAZHJzL2Uyb0RvYy54bWysU1GP0zAMfkfiP0R5Z10HG1CtO8GdhpCO&#10;A+mOH5Cm6RqRxiHO1o5fj5PsdoN7Q/Qhcmzns7/P7vpqGgw7KI8abM3L2ZwzZSW02u5q/v1h++od&#10;ZxiEbYUBq2p+VMivNi9frEdXqQX0YFrlGYFYrEZX8z4EVxUFyl4NAmfglKVgB34Qga5+V7RejIQ+&#10;mGIxn6+KEXzrPEiFSN6bHOSbhN91SoavXYcqMFNz6i2k06eziWexWYtq54XrtTy1If6hi0FoS0XP&#10;UDciCLb3+hnUoKUHhC7MJAwFdJ2WKnEgNuX8Lzb3vXAqcSFx0J1lwv8HK+8O9+6bZ2H6CBMNMJFA&#10;dwvyB5I2xeiwOuVETbHCmN2MX6ClaYp9gPRi6vwQ6RMhRjCk9PGsrpoCk+RcrN6UK4pICpWr1+X7&#10;ZVS/ENXjY+cxfFIwsGjU3NPwErg43GLIqY8psRaC0e1WG5MuftdcG88Ogga9TV9+a1wvsjcNm8ph&#10;Tk2l/8AwNiJZiJi5XPQkCSLrzD9MzcR0G6WinKhIA+2RNPGQl4t+BjJ68L84G2mxao4/98Irzsxn&#10;S5Nbvi2XtIgXtr+wmwtbWEkwNQ+cZfM65M3dO693PVXJ47LwgebQ6aTRU0en1mlxEtXTksfNvLyn&#10;rKdfcfMbAAD//wMAUEsDBBQABgAIAAAAIQAhhzmQ6AAAABABAAAPAAAAZHJzL2Rvd25yZXYueG1s&#10;TI/NTsMwEITvSLyDtUhcEHVCIaVpnKriRyqFS1uExM2N3SSKvY5iNwlvz/YEl5VGOzs7X7YcrWG9&#10;7nztUEA8iYBpLJyqsRTwuX+9fQTmg0QljUMt4Ed7WOaXF5lMlRtwq/tdKBmFoE+lgCqENuXcF5W2&#10;0k9cq5F2R9dZGUh2JVedHCjcGn4XRQm3skb6UMlWP1W6aHYnK2Czfoub4/b9a2Oal4+O96vv/c0g&#10;xPXV+LygsVoAC3oMfxdwZqD+kFOxgzuh8syQjmaze/IKmM4TYGdHHM+J8SAgeZgCzzP+HyT/BQAA&#10;//8DAFBLAQItABQABgAIAAAAIQC2gziS/gAAAOEBAAATAAAAAAAAAAAAAAAAAAAAAABbQ29udGVu&#10;dF9UeXBlc10ueG1sUEsBAi0AFAAGAAgAAAAhADj9If/WAAAAlAEAAAsAAAAAAAAAAAAAAAAALwEA&#10;AF9yZWxzLy5yZWxzUEsBAi0AFAAGAAgAAAAhAAxWLO3tAQAA0gMAAA4AAAAAAAAAAAAAAAAALgIA&#10;AGRycy9lMm9Eb2MueG1sUEsBAi0AFAAGAAgAAAAhACGHOZDoAAAAEAEAAA8AAAAAAAAAAAAAAAAA&#10;RwQAAGRycy9kb3ducmV2LnhtbFBLBQYAAAAABAAEAPMAAABcBQAAAAA=&#10;" stroked="f">
               <v:fill opacity="0"/>
               <v:path arrowok="t"/>
               <v:textbox inset=".45pt,.45pt,.45pt,.45pt">
@@ -15960,25 +16387,25 @@
     </w:r>
     <w:r>
       <w:rPr>
-        <w:rStyle w:val="PageNumber"/>
+        <w:rStyle w:val="Numrodepage"/>
       </w:rPr>
       <w:t xml:space="preserve"> </w:t>
     </w:r>
     <w:r>
       <w:rPr>
-        <w:rStyle w:val="PageNumber"/>
+        <w:rStyle w:val="Numrodepage"/>
       </w:rPr>
       <w:tab/>
     </w:r>
     <w:r>
       <w:rPr>
-        <w:rStyle w:val="PageNumber"/>
+        <w:rStyle w:val="Numrodepage"/>
       </w:rPr>
       <w:tab/>
     </w:r>
     <w:r>
       <w:rPr>
-        <w:rStyle w:val="PageNumber"/>
+        <w:rStyle w:val="Numrodepage"/>
       </w:rPr>
       <w:tab/>
     </w:r>
@@ -15990,7 +16417,7 @@
 <w:hdr xmlns:wpc="http://schemas.microsoft.com/office/word/2010/wordprocessingCanvas" xmlns:cx="http://schemas.microsoft.com/office/drawing/2014/chartex" xmlns:cx1="http://schemas.microsoft.com/office/drawing/2015/9/8/chartex" xmlns:cx2="http://schemas.microsoft.com/office/drawing/2015/10/21/chartex" xmlns:cx3="http://schemas.microsoft.com/office/drawing/2016/5/9/chartex" xmlns:cx4="http://schemas.microsoft.com/office/drawing/2016/5/10/chartex" xmlns:cx5="http://schemas.microsoft.com/office/drawing/2016/5/11/chartex" xmlns:cx6="http://schemas.microsoft.com/office/drawing/2016/5/12/chartex" xmlns:cx7="http://schemas.microsoft.com/office/drawing/2016/5/13/chartex" xmlns:cx8="http://schemas.microsoft.com/office/drawing/2016/5/14/chartex" xmlns:mc="http://schemas.openxmlformats.org/markup-compatibility/2006" xmlns:aink="http://schemas.microsoft.com/office/drawing/2016/ink" xmlns:am3d="http://schemas.microsoft.com/office/drawing/2017/model3d" xmlns:o="urn:schemas-microsoft-com:office:office" xmlns:oel="http://schemas.microsoft.com/office/2019/extlst" xmlns:r="http://schemas.openxmlformats.org/officeDocument/2006/relationships" xmlns:m="http://schemas.openxmlformats.org/officeDocument/2006/math" xmlns:v="urn:schemas-microsoft-com:vml" xmlns:wp14="http://schemas.microsoft.com/office/word/2010/wordprocessingDrawing" xmlns:wp="http://schemas.openxmlformats.org/drawingml/2006/wordprocessingDrawing" xmlns:w10="urn:schemas-microsoft-com:office:word" xmlns:w="http://schemas.openxmlformats.org/wordprocessingml/2006/main" xmlns:w14="http://schemas.microsoft.com/office/word/2010/wordml" xmlns:w15="http://schemas.microsoft.com/office/word/2012/wordml" xmlns:w16cex="http://schemas.microsoft.com/office/word/2018/wordml/cex" xmlns:w16cid="http://schemas.microsoft.com/office/word/2016/wordml/cid" xmlns:w16="http://schemas.microsoft.com/office/word/2018/wordml" xmlns:w16sdtdh="http://schemas.microsoft.com/office/word/2020/wordml/sdtdatahash" xmlns:w16se="http://schemas.microsoft.com/office/word/2015/wordml/symex" xmlns:wpg="http://schemas.microsoft.com/office/word/2010/wordprocessingGroup" xmlns:wpi="http://schemas.microsoft.com/office/word/2010/wordprocessingInk" xmlns:wne="http://schemas.microsoft.com/office/word/2006/wordml" xmlns:wps="http://schemas.microsoft.com/office/word/2010/wordprocessingShape" mc:Ignorable="w14 w15 w16se w16cid w16 w16cex w16sdtdh wp14">
   <w:tbl>
     <w:tblPr>
-      <w:tblStyle w:val="TableGrid"/>
+      <w:tblStyle w:val="Grilledutableau"/>
       <w:tblW w:w="8460" w:type="dxa"/>
       <w:jc w:val="center"/>
       <w:tblBorders>
@@ -16132,7 +16559,7 @@
                     <v:stroke joinstyle="miter"/>
                     <v:path gradientshapeok="t" o:connecttype="rect"/>
                   </v:shapetype>
-                  <v:shape id="Text Box 18" o:spid="_x0000_s1030" type="#_x0000_t202" style="position:absolute;left:0;text-align:left;margin-left:322.25pt;margin-top:14.6pt;width:62.9pt;height:24.15pt;z-index:251659264;visibility:visible;mso-wrap-style:square;mso-width-percent:0;mso-height-percent:0;mso-wrap-distance-left:9.05pt;mso-wrap-distance-top:0;mso-wrap-distance-right:9.05pt;mso-wrap-distance-bottom:0;mso-position-horizontal:absolute;mso-position-horizontal-relative:page;mso-position-vertical:absolute;mso-position-vertical-relative:page;mso-width-percent:0;mso-height-percent:0;mso-width-relative:page;mso-height-relative:page;v-text-anchor:top" o:gfxdata="UEsDBBQABgAIAAAAIQC2gziS/gAAAOEBAAATAAAAW0NvbnRlbnRfVHlwZXNdLnhtbJSRQU7DMBBF&#13;&#10;90jcwfIWJU67QAgl6YK0S0CoHGBkTxKLZGx5TGhvj5O2G0SRWNoz/78nu9wcxkFMGNg6quQqL6RA&#13;&#10;0s5Y6ir5vt9lD1JwBDIwOMJKHpHlpr69KfdHjyxSmriSfYz+USnWPY7AufNIadK6MEJMx9ApD/oD&#13;&#10;OlTrorhX2lFEilmcO2RdNtjC5xDF9pCuTyYBB5bi6bQ4syoJ3g9WQ0ymaiLzg5KdCXlKLjvcW893&#13;&#10;SUOqXwnz5DrgnHtJTxOsQfEKIT7DmDSUCaxw7Rqn8787ZsmRM9e2VmPeBN4uqYvTtW7jvijg9N/y&#13;&#10;JsXecLq0q+WD6m8AAAD//wMAUEsDBBQABgAIAAAAIQA4/SH/1gAAAJQBAAALAAAAX3JlbHMvLnJl&#13;&#10;bHOkkMFqwzAMhu+DvYPRfXGawxijTi+j0GvpHsDYimMaW0Yy2fr2M4PBMnrbUb/Q94l/f/hMi1qR&#13;&#10;JVI2sOt6UJgd+ZiDgffL8ekFlFSbvV0oo4EbChzGx4f9GRdb25HMsYhqlCwG5lrLq9biZkxWOiqY&#13;&#10;22YiTra2kYMu1l1tQD30/bPm3wwYN0x18gb45AdQl1tp5j/sFB2T0FQ7R0nTNEV3j6o9feQzro1i&#13;&#10;OWA14Fm+Q8a1a8+Bvu/d/dMb2JY5uiPbhG/ktn4cqGU/er3pcvwCAAD//wMAUEsDBBQABgAIAAAA&#13;&#10;IQDjaPqa7wEAANIDAAAOAAAAZHJzL2Uyb0RvYy54bWysU1Fv0zAQfkfiP1h+p0k7dR1R0wk2FSEN&#13;&#10;hjT4AY7jNBaOz/jcJuXXc7a7rsAbIg/W+e783X3fXda302DYQXnUYGs+n5WcKSuh1XZX829ft29u&#13;&#10;OMMgbCsMWFXzo0J+u3n9aj26Si2gB9MqzwjEYjW6mvchuKooUPZqEDgDpywFO/CDCHT1u6L1YiT0&#13;&#10;wRSLsrwuRvCt8yAVInnvc5BvEn7XKRkeuw5VYKbm1FtIp09nE89isxbVzgvXa3lqQ/xDF4PQloqe&#13;&#10;oe5FEGzv9V9Qg5YeELowkzAU0HVaqsSB2MzLP9g89cKpxIXEQXeWCf8frPx8eHJfPAvTe5hogIkE&#13;&#10;ugeQ35G0KUaH1SknaooVxuxm/AQtTVPsA6QXU+eHSJ8IMYIhpY9nddUUmCTn6u3NzRVFJIWuyutV&#13;&#10;uYzqF6J6fuw8hg8KBhaNmnsaXgIXhwcMOfU5JdZCMLrdamPSxe+aO+PZQdCgt+nLb43rRfamYVM5&#13;&#10;zKmp9G8YxkYkCxEzl4ueJEFknfmHqZmYbmu+iN1HRRpoj6SJh7xc9DOQ0YP/ydlIi1Vz/LEXXnFm&#13;&#10;Plqa3HI1X9IiXtj+wm4ubGElwdQ8cJbNu5A3d++83vVUJY/LwjuaQ6eTRi8dnVqnxUlUT0seN/Py&#13;&#10;nrJefsXNLwAAAP//AwBQSwMEFAAGAAgAAAAhAN8apRblAAAADgEAAA8AAABkcnMvZG93bnJldi54&#13;&#10;bWxMT8lOwzAQvSPxD9YgcUGt09AF0jhVxSJB6aUtQuLmxtMkipcodpPw90xPcBnN6L15S7oajGYd&#13;&#10;tr5yVsBkHAFDmztV2ULA5+F19ADMB2mV1M6igB/0sMqur1KZKNfbHXb7UDASsT6RAsoQmoRzn5do&#13;&#10;pB+7Bi1hJ9caGehsC65a2ZO40TyOojk3srLkUMoGn0rM6/3ZCNi8vU/q0+7ja6Prl23Lu/X34a4X&#13;&#10;4vZmeF7SWC+BBRzC3wdcOlB+yCjY0Z2t8kwLmE+nM6IKiB9jYERYLKJ7YMfLMgOepfx/jewXAAD/&#13;&#10;/wMAUEsBAi0AFAAGAAgAAAAhALaDOJL+AAAA4QEAABMAAAAAAAAAAAAAAAAAAAAAAFtDb250ZW50&#13;&#10;X1R5cGVzXS54bWxQSwECLQAUAAYACAAAACEAOP0h/9YAAACUAQAACwAAAAAAAAAAAAAAAAAvAQAA&#13;&#10;X3JlbHMvLnJlbHNQSwECLQAUAAYACAAAACEA42j6mu8BAADSAwAADgAAAAAAAAAAAAAAAAAuAgAA&#13;&#10;ZHJzL2Uyb0RvYy54bWxQSwECLQAUAAYACAAAACEA3xqlFuUAAAAOAQAADwAAAAAAAAAAAAAAAABJ&#13;&#10;BAAAZHJzL2Rvd25yZXYueG1sUEsFBgAAAAAEAAQA8wAAAFsFAAAAAA==&#13;&#10;" stroked="f">
+                  <v:shape id="Text Box 18" o:spid="_x0000_s1030" type="#_x0000_t202" style="position:absolute;left:0;text-align:left;margin-left:322.25pt;margin-top:14.6pt;width:62.9pt;height:24.15pt;z-index:251659264;visibility:visible;mso-wrap-style:square;mso-width-percent:0;mso-height-percent:0;mso-wrap-distance-left:9.05pt;mso-wrap-distance-top:0;mso-wrap-distance-right:9.05pt;mso-wrap-distance-bottom:0;mso-position-horizontal:absolute;mso-position-horizontal-relative:page;mso-position-vertical:absolute;mso-position-vertical-relative:page;mso-width-percent:0;mso-height-percent:0;mso-width-relative:page;mso-height-relative:page;v-text-anchor:top" o:gfxdata="UEsDBBQABgAIAAAAIQC2gziS/gAAAOEBAAATAAAAW0NvbnRlbnRfVHlwZXNdLnhtbJSRQU7DMBBF&#10;90jcwfIWJU67QAgl6YK0S0CoHGBkTxKLZGx5TGhvj5O2G0SRWNoz/78nu9wcxkFMGNg6quQqL6RA&#10;0s5Y6ir5vt9lD1JwBDIwOMJKHpHlpr69KfdHjyxSmriSfYz+USnWPY7AufNIadK6MEJMx9ApD/oD&#10;OlTrorhX2lFEilmcO2RdNtjC5xDF9pCuTyYBB5bi6bQ4syoJ3g9WQ0ymaiLzg5KdCXlKLjvcW893&#10;SUOqXwnz5DrgnHtJTxOsQfEKIT7DmDSUCaxw7Rqn8787ZsmRM9e2VmPeBN4uqYvTtW7jvijg9N/y&#10;JsXecLq0q+WD6m8AAAD//wMAUEsDBBQABgAIAAAAIQA4/SH/1gAAAJQBAAALAAAAX3JlbHMvLnJl&#10;bHOkkMFqwzAMhu+DvYPRfXGawxijTi+j0GvpHsDYimMaW0Yy2fr2M4PBMnrbUb/Q94l/f/hMi1qR&#10;JVI2sOt6UJgd+ZiDgffL8ekFlFSbvV0oo4EbChzGx4f9GRdb25HMsYhqlCwG5lrLq9biZkxWOiqY&#10;22YiTra2kYMu1l1tQD30/bPm3wwYN0x18gb45AdQl1tp5j/sFB2T0FQ7R0nTNEV3j6o9feQzro1i&#10;OWA14Fm+Q8a1a8+Bvu/d/dMb2JY5uiPbhG/ktn4cqGU/er3pcvwCAAD//wMAUEsDBBQABgAIAAAA&#10;IQDjaPqa7wEAANIDAAAOAAAAZHJzL2Uyb0RvYy54bWysU1Fv0zAQfkfiP1h+p0k7dR1R0wk2FSEN&#10;hjT4AY7jNBaOz/jcJuXXc7a7rsAbIg/W+e783X3fXda302DYQXnUYGs+n5WcKSuh1XZX829ft29u&#10;OMMgbCsMWFXzo0J+u3n9aj26Si2gB9MqzwjEYjW6mvchuKooUPZqEDgDpywFO/CDCHT1u6L1YiT0&#10;wRSLsrwuRvCt8yAVInnvc5BvEn7XKRkeuw5VYKbm1FtIp09nE89isxbVzgvXa3lqQ/xDF4PQloqe&#10;oe5FEGzv9V9Qg5YeELowkzAU0HVaqsSB2MzLP9g89cKpxIXEQXeWCf8frPx8eHJfPAvTe5hogIkE&#10;ugeQ35G0KUaH1SknaooVxuxm/AQtTVPsA6QXU+eHSJ8IMYIhpY9nddUUmCTn6u3NzRVFJIWuyutV&#10;uYzqF6J6fuw8hg8KBhaNmnsaXgIXhwcMOfU5JdZCMLrdamPSxe+aO+PZQdCgt+nLb43rRfamYVM5&#10;zKmp9G8YxkYkCxEzl4ueJEFknfmHqZmYbmu+iN1HRRpoj6SJh7xc9DOQ0YP/ydlIi1Vz/LEXXnFm&#10;Plqa3HI1X9IiXtj+wm4ubGElwdQ8cJbNu5A3d++83vVUJY/LwjuaQ6eTRi8dnVqnxUlUT0seN/Py&#10;nrJefsXNLwAAAP//AwBQSwMEFAAGAAgAAAAhAN8apRblAAAADgEAAA8AAABkcnMvZG93bnJldi54&#10;bWxMT8lOwzAQvSPxD9YgcUGt09AF0jhVxSJB6aUtQuLmxtMkipcodpPw90xPcBnN6L15S7oajGYd&#10;tr5yVsBkHAFDmztV2ULA5+F19ADMB2mV1M6igB/0sMqur1KZKNfbHXb7UDASsT6RAsoQmoRzn5do&#10;pB+7Bi1hJ9caGehsC65a2ZO40TyOojk3srLkUMoGn0rM6/3ZCNi8vU/q0+7ja6Prl23Lu/X34a4X&#10;4vZmeF7SWC+BBRzC3wdcOlB+yCjY0Z2t8kwLmE+nM6IKiB9jYERYLKJ7YMfLMgOepfx/jewXAAD/&#10;/wMAUEsBAi0AFAAGAAgAAAAhALaDOJL+AAAA4QEAABMAAAAAAAAAAAAAAAAAAAAAAFtDb250ZW50&#10;X1R5cGVzXS54bWxQSwECLQAUAAYACAAAACEAOP0h/9YAAACUAQAACwAAAAAAAAAAAAAAAAAvAQAA&#10;X3JlbHMvLnJlbHNQSwECLQAUAAYACAAAACEA42j6mu8BAADSAwAADgAAAAAAAAAAAAAAAAAuAgAA&#10;ZHJzL2Uyb0RvYy54bWxQSwECLQAUAAYACAAAACEA3xqlFuUAAAAOAQAADwAAAAAAAAAAAAAAAABJ&#10;BAAAZHJzL2Rvd25yZXYueG1sUEsFBgAAAAAEAAQA8wAAAFsFAAAAAA==&#10;" stroked="f">
                     <v:fill opacity="0"/>
                     <v:path arrowok="t"/>
                     <v:textbox inset=".45pt,.45pt,.45pt,.45pt">
@@ -16234,7 +16661,15 @@
             <w:pStyle w:val="Form9"/>
           </w:pPr>
           <w:r>
-            <w:t>(pour l'établissement d'expéditions, copies, extraits d'actes ou décisions judiciaires à publier)</w:t>
+            <w:t>(</w:t>
+          </w:r>
+          <w:proofErr w:type="gramStart"/>
+          <w:r>
+            <w:t>pour</w:t>
+          </w:r>
+          <w:proofErr w:type="gramEnd"/>
+          <w:r>
+            <w:t xml:space="preserve"> l'établissement d'expéditions, copies, extraits d'actes ou décisions judiciaires à publier)</w:t>
           </w:r>
         </w:p>
         <w:p>
@@ -16435,9 +16870,11 @@
             </w:rPr>
             <w:t xml:space="preserve"> </w:t>
           </w:r>
+          <w:proofErr w:type="gramStart"/>
           <w:r>
             <w:t>TAXES:</w:t>
           </w:r>
+          <w:proofErr w:type="gramEnd"/>
         </w:p>
         <w:p>
           <w:pPr>
@@ -16456,9 +16893,11 @@
           <w:pPr>
             <w:pStyle w:val="Form10J"/>
           </w:pPr>
+          <w:proofErr w:type="gramStart"/>
           <w:r>
             <w:t>CSI:</w:t>
           </w:r>
+          <w:proofErr w:type="gramEnd"/>
         </w:p>
         <w:p>
           <w:pPr>
@@ -16518,7 +16957,7 @@
   </w:tbl>
   <w:p>
     <w:pPr>
-      <w:pStyle w:val="Header"/>
+      <w:pStyle w:val="En-tte"/>
       <w:tabs>
         <w:tab w:val="clear" w:pos="4536"/>
         <w:tab w:val="clear" w:pos="9072"/>
@@ -16658,11 +17097,11 @@
                                 <v:path o:extrusionok="f" gradientshapeok="t" o:connecttype="rect"/>
                                 <o:lock v:ext="edit" aspectratio="t"/>
                               </v:shapetype>
-                              <v:shape id="_x0000_i1025" type="#_x0000_t75" alt="" style="width:39.8pt;height:25.6pt;mso-width-percent:0;mso-height-percent:0;mso-width-percent:0;mso-height-percent:0" filled="t">
+                              <v:shape id="_x0000_i1026" type="#_x0000_t75" alt="" style="width:39.9pt;height:25.6pt;mso-width-percent:0;mso-height-percent:0;mso-width-percent:0;mso-height-percent:0" filled="t">
                                 <v:fill color2="black"/>
                                 <v:imagedata r:id="rId2" o:title="" croptop="-22f" cropbottom="-22f" cropleft="-25f" cropright="-25f"/>
                               </v:shape>
-                              <o:OLEObject Type="Embed" ProgID="Word.Picture.8" ShapeID="_x0000_i1025" DrawAspect="Content" ObjectID="_1715448322" r:id="rId3"/>
+                              <o:OLEObject Type="Embed" ProgID="Word.Picture.8" ShapeID="_x0000_i1026" DrawAspect="Content" ObjectID="_1715502032" r:id="rId3"/>
                             </w:object>
                           </w:r>
                         </w:p>
@@ -16712,7 +17151,7 @@
               <v:stroke joinstyle="miter"/>
               <v:path gradientshapeok="t" o:connecttype="rect"/>
             </v:shapetype>
-            <v:shape id="Text Box 17" o:spid="_x0000_s1031" type="#_x0000_t202" style="position:absolute;left:0;text-align:left;margin-left:37.35pt;margin-top:21.2pt;width:78.5pt;height:49.7pt;z-index:251663360;visibility:visible;mso-wrap-style:square;mso-width-percent:0;mso-height-percent:0;mso-wrap-distance-left:9.05pt;mso-wrap-distance-top:0;mso-wrap-distance-right:9.05pt;mso-wrap-distance-bottom:0;mso-position-horizontal:absolute;mso-position-horizontal-relative:page;mso-position-vertical:absolute;mso-position-vertical-relative:page;mso-width-percent:0;mso-height-percent:0;mso-width-relative:page;mso-height-relative:page;v-text-anchor:top" o:gfxdata="UEsDBBQABgAIAAAAIQC2gziS/gAAAOEBAAATAAAAW0NvbnRlbnRfVHlwZXNdLnhtbJSRQU7DMBBF&#13;&#10;90jcwfIWJU67QAgl6YK0S0CoHGBkTxKLZGx5TGhvj5O2G0SRWNoz/78nu9wcxkFMGNg6quQqL6RA&#13;&#10;0s5Y6ir5vt9lD1JwBDIwOMJKHpHlpr69KfdHjyxSmriSfYz+USnWPY7AufNIadK6MEJMx9ApD/oD&#13;&#10;OlTrorhX2lFEilmcO2RdNtjC5xDF9pCuTyYBB5bi6bQ4syoJ3g9WQ0ymaiLzg5KdCXlKLjvcW893&#13;&#10;SUOqXwnz5DrgnHtJTxOsQfEKIT7DmDSUCaxw7Rqn8787ZsmRM9e2VmPeBN4uqYvTtW7jvijg9N/y&#13;&#10;JsXecLq0q+WD6m8AAAD//wMAUEsDBBQABgAIAAAAIQA4/SH/1gAAAJQBAAALAAAAX3JlbHMvLnJl&#13;&#10;bHOkkMFqwzAMhu+DvYPRfXGawxijTi+j0GvpHsDYimMaW0Yy2fr2M4PBMnrbUb/Q94l/f/hMi1qR&#13;&#10;JVI2sOt6UJgd+ZiDgffL8ekFlFSbvV0oo4EbChzGx4f9GRdb25HMsYhqlCwG5lrLq9biZkxWOiqY&#13;&#10;22YiTra2kYMu1l1tQD30/bPm3wwYN0x18gb45AdQl1tp5j/sFB2T0FQ7R0nTNEV3j6o9feQzro1i&#13;&#10;OWA14Fm+Q8a1a8+Bvu/d/dMb2JY5uiPbhG/ktn4cqGU/er3pcvwCAAD//wMAUEsDBBQABgAIAAAA&#13;&#10;IQC8xqUI7AEAANIDAAAOAAAAZHJzL2Uyb0RvYy54bWysU1GP0zAMfkfiP0R5Z90ObbBq3QnuNIR0&#13;&#10;cEgHPyBL0zUijYOdrR2/HifddgPeEH2IHNv57O+zu7odOicOBsmCr+RsMpXCeA219btKfvu6efVW&#13;&#10;CorK18qBN5U8GpK365cvVn0ozQ204GqDgkE8lX2oZBtjKIuCdGs6RRMIxnOwAexU5CvuihpVz+id&#13;&#10;K26m00XRA9YBQRsi9t6PQbnO+E1jdHxsGjJRuEpybzGfmM9tOov1SpU7VKG1+tSG+ocuOmU9F71A&#13;&#10;3auoxB7tX1Cd1QgETZxo6ApoGqtN5sBsZtM/2Dy1KpjMhcWhcJGJ/h+s/nx4Cl9QxOE9DDzATILC&#13;&#10;A+jvxNoUfaDylJM0pZJS9rb/BDVPU+0j5BdDg12iz4QEw7DSx4u6ZohCs3O5XCznHNEcWryezZZZ&#13;&#10;/UKV58cBKX4w0IlkVBJ5eBlcHR4opmZUeU5JtQicrTfWuXzB3fbOoTgoHvQmf+NbF1o1es/laEzN&#13;&#10;eL9hOJ+QPCTMsVzyZAkS65F/HLaDsDVTSLuTFNlCfWRNEMbl4p+BjRbwpxQ9L1Yl6cdeoZHCffQ8&#13;&#10;ufmb2ZwX8crGK3t7ZSuvGaaSUYrRvIvj5u4D2l3LVcZxeXjHc2hs1ui5o1PrvDiZ6mnJ02Ze33PW&#13;&#10;86+4/gUAAP//AwBQSwMEFAAGAAgAAAAhABjliCjkAAAADgEAAA8AAABkcnMvZG93bnJldi54bWxM&#13;&#10;T0tLw0AQvgv+h2UEL2I3icGWNJtSfIBWL31Q8LbNTpOQfYTsNon/3vGkl4GZ75vvka8mo9mAvW+c&#13;&#10;FRDPImBoS6caWwk47F/vF8B8kFZJ7SwK+EYPq+L6KpeZcqPd4rALFSMR6zMpoA6hyzj3ZY1G+pnr&#13;&#10;0BJ2dr2Rgda+4qqXI4kbzZMoeuRGNpYcatnhU41lu7sYAZu397g9bz+OG92+fPZ8WH/t70Yhbm+m&#13;&#10;5yWN9RJYwCn8fcBvB8oPBQU7uYtVnmkB83ROTAFpkgIjPHmI6XAiYhovgBc5/1+j+AEAAP//AwBQ&#13;&#10;SwECLQAUAAYACAAAACEAtoM4kv4AAADhAQAAEwAAAAAAAAAAAAAAAAAAAAAAW0NvbnRlbnRfVHlw&#13;&#10;ZXNdLnhtbFBLAQItABQABgAIAAAAIQA4/SH/1gAAAJQBAAALAAAAAAAAAAAAAAAAAC8BAABfcmVs&#13;&#10;cy8ucmVsc1BLAQItABQABgAIAAAAIQC8xqUI7AEAANIDAAAOAAAAAAAAAAAAAAAAAC4CAABkcnMv&#13;&#10;ZTJvRG9jLnhtbFBLAQItABQABgAIAAAAIQAY5Ygo5AAAAA4BAAAPAAAAAAAAAAAAAAAAAEYEAABk&#13;&#10;cnMvZG93bnJldi54bWxQSwUGAAAAAAQABADzAAAAVwUAAAAA&#13;&#10;" stroked="f">
+            <v:shape id="Text Box 17" o:spid="_x0000_s1031" type="#_x0000_t202" style="position:absolute;left:0;text-align:left;margin-left:37.35pt;margin-top:21.2pt;width:78.5pt;height:49.7pt;z-index:251663360;visibility:visible;mso-wrap-style:square;mso-width-percent:0;mso-height-percent:0;mso-wrap-distance-left:9.05pt;mso-wrap-distance-top:0;mso-wrap-distance-right:9.05pt;mso-wrap-distance-bottom:0;mso-position-horizontal:absolute;mso-position-horizontal-relative:page;mso-position-vertical:absolute;mso-position-vertical-relative:page;mso-width-percent:0;mso-height-percent:0;mso-width-relative:page;mso-height-relative:page;v-text-anchor:top" o:gfxdata="UEsDBBQABgAIAAAAIQC2gziS/gAAAOEBAAATAAAAW0NvbnRlbnRfVHlwZXNdLnhtbJSRQU7DMBBF&#10;90jcwfIWJU67QAgl6YK0S0CoHGBkTxKLZGx5TGhvj5O2G0SRWNoz/78nu9wcxkFMGNg6quQqL6RA&#10;0s5Y6ir5vt9lD1JwBDIwOMJKHpHlpr69KfdHjyxSmriSfYz+USnWPY7AufNIadK6MEJMx9ApD/oD&#10;OlTrorhX2lFEilmcO2RdNtjC5xDF9pCuTyYBB5bi6bQ4syoJ3g9WQ0ymaiLzg5KdCXlKLjvcW893&#10;SUOqXwnz5DrgnHtJTxOsQfEKIT7DmDSUCaxw7Rqn8787ZsmRM9e2VmPeBN4uqYvTtW7jvijg9N/y&#10;JsXecLq0q+WD6m8AAAD//wMAUEsDBBQABgAIAAAAIQA4/SH/1gAAAJQBAAALAAAAX3JlbHMvLnJl&#10;bHOkkMFqwzAMhu+DvYPRfXGawxijTi+j0GvpHsDYimMaW0Yy2fr2M4PBMnrbUb/Q94l/f/hMi1qR&#10;JVI2sOt6UJgd+ZiDgffL8ekFlFSbvV0oo4EbChzGx4f9GRdb25HMsYhqlCwG5lrLq9biZkxWOiqY&#10;22YiTra2kYMu1l1tQD30/bPm3wwYN0x18gb45AdQl1tp5j/sFB2T0FQ7R0nTNEV3j6o9feQzro1i&#10;OWA14Fm+Q8a1a8+Bvu/d/dMb2JY5uiPbhG/ktn4cqGU/er3pcvwCAAD//wMAUEsDBBQABgAIAAAA&#10;IQC8xqUI7AEAANIDAAAOAAAAZHJzL2Uyb0RvYy54bWysU1GP0zAMfkfiP0R5Z90ObbBq3QnuNIR0&#10;cEgHPyBL0zUijYOdrR2/HifddgPeEH2IHNv57O+zu7odOicOBsmCr+RsMpXCeA219btKfvu6efVW&#10;CorK18qBN5U8GpK365cvVn0ozQ204GqDgkE8lX2oZBtjKIuCdGs6RRMIxnOwAexU5CvuihpVz+id&#10;K26m00XRA9YBQRsi9t6PQbnO+E1jdHxsGjJRuEpybzGfmM9tOov1SpU7VKG1+tSG+ocuOmU9F71A&#10;3auoxB7tX1Cd1QgETZxo6ApoGqtN5sBsZtM/2Dy1KpjMhcWhcJGJ/h+s/nx4Cl9QxOE9DDzATILC&#10;A+jvxNoUfaDylJM0pZJS9rb/BDVPU+0j5BdDg12iz4QEw7DSx4u6ZohCs3O5XCznHNEcWryezZZZ&#10;/UKV58cBKX4w0IlkVBJ5eBlcHR4opmZUeU5JtQicrTfWuXzB3fbOoTgoHvQmf+NbF1o1es/laEzN&#10;eL9hOJ+QPCTMsVzyZAkS65F/HLaDsDVTSLuTFNlCfWRNEMbl4p+BjRbwpxQ9L1Yl6cdeoZHCffQ8&#10;ufmb2ZwX8crGK3t7ZSuvGaaSUYrRvIvj5u4D2l3LVcZxeXjHc2hs1ui5o1PrvDiZ6mnJ02Ze33PW&#10;86+4/gUAAP//AwBQSwMEFAAGAAgAAAAhABjliCjkAAAADgEAAA8AAABkcnMvZG93bnJldi54bWxM&#10;T0tLw0AQvgv+h2UEL2I3icGWNJtSfIBWL31Q8LbNTpOQfYTsNon/3vGkl4GZ75vvka8mo9mAvW+c&#10;FRDPImBoS6caWwk47F/vF8B8kFZJ7SwK+EYPq+L6KpeZcqPd4rALFSMR6zMpoA6hyzj3ZY1G+pnr&#10;0BJ2dr2Rgda+4qqXI4kbzZMoeuRGNpYcatnhU41lu7sYAZu397g9bz+OG92+fPZ8WH/t70Yhbm+m&#10;5yWN9RJYwCn8fcBvB8oPBQU7uYtVnmkB83ROTAFpkgIjPHmI6XAiYhovgBc5/1+j+AEAAP//AwBQ&#10;SwECLQAUAAYACAAAACEAtoM4kv4AAADhAQAAEwAAAAAAAAAAAAAAAAAAAAAAW0NvbnRlbnRfVHlw&#10;ZXNdLnhtbFBLAQItABQABgAIAAAAIQA4/SH/1gAAAJQBAAALAAAAAAAAAAAAAAAAAC8BAABfcmVs&#10;cy8ucmVsc1BLAQItABQABgAIAAAAIQC8xqUI7AEAANIDAAAOAAAAAAAAAAAAAAAAAC4CAABkcnMv&#10;ZTJvRG9jLnhtbFBLAQItABQABgAIAAAAIQAY5Ygo5AAAAA4BAAAPAAAAAAAAAAAAAAAAAEYEAABk&#10;cnMvZG93bnJldi54bWxQSwUGAAAAAAQABADzAAAAVwUAAAAA&#10;" stroked="f">
               <v:fill opacity="0"/>
               <v:path arrowok="t"/>
               <v:textbox inset=".45pt,.45pt,.45pt,.45pt">
@@ -16740,9 +17179,9 @@
                       <w:object w:dxaOrig="796" w:dyaOrig="512" w14:anchorId="2CBFC420">
                         <v:shape id="_x0000_i1025" type="#_x0000_t75" alt="" style="width:39.8pt;height:25.6pt;mso-width-percent:0;mso-height-percent:0;mso-width-percent:0;mso-height-percent:0" filled="t">
                           <v:fill color2="black"/>
-                          <v:imagedata r:id="rId2" o:title="" croptop="-22f" cropbottom="-22f" cropleft="-25f" cropright="-25f"/>
+                          <v:imagedata r:id="rId4" o:title="" croptop="-22f" cropbottom="-22f" cropleft="-25f" cropright="-25f"/>
                         </v:shape>
-                        <o:OLEObject Type="Embed" ProgID="Word.Picture.8" ShapeID="_x0000_i1025" DrawAspect="Content" ObjectID="_1715448322" r:id="rId4"/>
+                        <o:OLEObject Type="Embed" ProgID="Word.Picture.8" ShapeID="_x0000_i1025" DrawAspect="Content" ObjectID="_1715448322" r:id="rId5"/>
                       </w:object>
                     </w:r>
                   </w:p>
@@ -16958,11 +17397,11 @@
         </mc:Choice>
         <mc:Fallback>
           <w:pict>
-            <v:group w14:anchorId="0664A23D" id="Group 14" o:spid="_x0000_s1032" style="position:absolute;left:0;text-align:left;margin-left:542.05pt;margin-top:15.45pt;width:21.4pt;height:14.2pt;z-index:251661312;mso-wrap-distance-left:0;mso-wrap-distance-right:0;mso-position-horizontal-relative:page;mso-position-vertical-relative:page" coordorigin="10800,432" coordsize="428,284" o:gfxdata="UEsDBBQABgAIAAAAIQC2gziS/gAAAOEBAAATAAAAW0NvbnRlbnRfVHlwZXNdLnhtbJSRQU7DMBBF&#13;&#10;90jcwfIWJU67QAgl6YK0S0CoHGBkTxKLZGx5TGhvj5O2G0SRWNoz/78nu9wcxkFMGNg6quQqL6RA&#13;&#10;0s5Y6ir5vt9lD1JwBDIwOMJKHpHlpr69KfdHjyxSmriSfYz+USnWPY7AufNIadK6MEJMx9ApD/oD&#13;&#10;OlTrorhX2lFEilmcO2RdNtjC5xDF9pCuTyYBB5bi6bQ4syoJ3g9WQ0ymaiLzg5KdCXlKLjvcW893&#13;&#10;SUOqXwnz5DrgnHtJTxOsQfEKIT7DmDSUCaxw7Rqn8787ZsmRM9e2VmPeBN4uqYvTtW7jvijg9N/y&#13;&#10;JsXecLq0q+WD6m8AAAD//wMAUEsDBBQABgAIAAAAIQA4/SH/1gAAAJQBAAALAAAAX3JlbHMvLnJl&#13;&#10;bHOkkMFqwzAMhu+DvYPRfXGawxijTi+j0GvpHsDYimMaW0Yy2fr2M4PBMnrbUb/Q94l/f/hMi1qR&#13;&#10;JVI2sOt6UJgd+ZiDgffL8ekFlFSbvV0oo4EbChzGx4f9GRdb25HMsYhqlCwG5lrLq9biZkxWOiqY&#13;&#10;22YiTra2kYMu1l1tQD30/bPm3wwYN0x18gb45AdQl1tp5j/sFB2T0FQ7R0nTNEV3j6o9feQzro1i&#13;&#10;OWA14Fm+Q8a1a8+Bvu/d/dMb2JY5uiPbhG/ktn4cqGU/er3pcvwCAAD//wMAUEsDBBQABgAIAAAA&#13;&#10;IQAdRyAasQIAAD0HAAAOAAAAZHJzL2Uyb0RvYy54bWy8lW1v0zAQx98j8R0sv2d5WNZ20dIJGJuQ&#13;&#10;BkxsfADXcR4gsY3tNhmfnvNDu3QIVSoTb6Kczznf/e5/zsXl2Hdow5RuBS9wchJjxDgVZcvrAn97&#13;&#10;uH6zwEgbwkvSCc4K/Mg0vly+fnUxyJylohFdyRSCIFzngyxwY4zMo0jThvVEnwjJODgroXpiwFR1&#13;&#10;VCoyQPS+i9I4nkWDUKVUgjKtYfXKO/HSxa8qRs2XqtLMoK7AkJtxT+WeK/uMlhckrxWRTUtDGuSI&#13;&#10;LHrScjh0F+qKGILWqv0jVN9SJbSozAkVfSSqqqXM1QDVJPGzam6UWEtXS50PtdxhArTPOB0dln7e&#13;&#10;3Ch5L++Uzx5ebwX9oYFLNMg6n/qtXfvNaDV8EiX0k6yNcIWPleptCCgJjY7v444vGw2isJjOk/kC&#13;&#10;ukDBlSzi0yzwpw00yX6VxIsY/ODOTlPfG9p8CF9nKWjJfpouMuuLSO4PdYmGxGzjQUn6CZb+N1j3&#13;&#10;DZHM9UBbGHcKtSUkeo4RJz0AeAsA3B6UnNms7PGwb0tUT3FOPHabBuoHQVok84Dk3CPZ4szSwDKd&#13;&#10;z/aAkFwqbW6Y6JF9KTDoiJdfYRhcq8jmVhvX7jIUQcrvGFV9B9LfkA4ls9lsHiKGzQB7G9N+ycV1&#13;&#10;23VueDq+twAb/Qpz0wcneSn5cj2flSgfoXQl/DjC9QEvjVC/MBpgFAvM4a7AqPvIoXnnSQY6QcYZ&#13;&#10;2dncFq2mntXUQziFQAWmRmHkjffGz/taqrZu4KTEUeDCtq5qd/n5rJzunYL+k5RsPV5KD7ax78QI&#13;&#10;/J8pCZkR1reZv4im4NTpmB2hqT05+Xl8OYmYcTW6SXOjbqfloGj0zzVRO9kk6cxeJV42wfCyCYaX&#13;&#10;TTD+Lhsv7oNScXcQ3NHuWgr/E/sTmNpOWk9/veVvAAAA//8DAFBLAwQUAAYACAAAACEAH30abuQA&#13;&#10;AAAQAQAADwAAAGRycy9kb3ducmV2LnhtbExPy27CMBC8V+o/WFupt2KbFAQhDkL0cUKVCpWq3ky8&#13;&#10;JBGxHcUmCX/f5dReVjva2Xlk69E2rMcu1N4pkBMBDF3hTe1KBV+Ht6cFsBC1M7rxDhVcMcA6v7/L&#13;&#10;dGr84D6x38eSkYgLqVZQxdimnIeiQqvDxLfo6HbyndWRYFdy0+mBxG3Dp0LMudW1I4dKt7itsDjv&#13;&#10;L1bB+6CHTSJf+935tL3+HGYf3zuJSj0+jC8rGpsVsIhj/PuAWwfKDzkFO/qLM4E1hMXiWRJXQSKW&#13;&#10;wG4MOZ3TdlQwWybA84z/L5L/AgAA//8DAFBLAQItABQABgAIAAAAIQC2gziS/gAAAOEBAAATAAAA&#13;&#10;AAAAAAAAAAAAAAAAAABbQ29udGVudF9UeXBlc10ueG1sUEsBAi0AFAAGAAgAAAAhADj9If/WAAAA&#13;&#10;lAEAAAsAAAAAAAAAAAAAAAAALwEAAF9yZWxzLy5yZWxzUEsBAi0AFAAGAAgAAAAhAB1HIBqxAgAA&#13;&#10;PQcAAA4AAAAAAAAAAAAAAAAALgIAAGRycy9lMm9Eb2MueG1sUEsBAi0AFAAGAAgAAAAhAB99Gm7k&#13;&#10;AAAAEAEAAA8AAAAAAAAAAAAAAAAACwUAAGRycy9kb3ducmV2LnhtbFBLBQYAAAAABAAEAPMAAAAc&#13;&#10;BgAAAAA=&#13;&#10;">
-              <v:roundrect id="AutoShape 15" o:spid="_x0000_s1033" style="position:absolute;left:10807;top:439;width:420;height:276;visibility:visible;mso-wrap-style:none;v-text-anchor:middle" arcsize="10923f" o:gfxdata="UEsDBBQABgAIAAAAIQDb4fbL7gAAAIUBAAATAAAAW0NvbnRlbnRfVHlwZXNdLnhtbHyQz07DMAyH&#13;&#10;70i8Q+QralM4IITa7kDhCAiNB7ASt43WOlEcyvb2pNu4IODoPz9/n1xv9vOkForiPDdwXVagiI23&#13;&#10;jocG3rdPxR0oScgWJ8/UwIEENu3lRb09BBKV0ywNjCmFe63FjDSjlD4Q50nv44wpl3HQAc0OB9I3&#13;&#10;VXWrjedEnIq03oC27qjHjympx31un0wiTQLq4bS4shrAECZnMGVTvbD9QSnOhDInjzsyuiBXWQP0&#13;&#10;r4R18jfgnHvJr4nOknrFmJ5xzhraRtHWf3Kkpfz/yGo5S+H73hkquyhdjr3R8m2lj09svwAAAP//&#13;&#10;AwBQSwMEFAAGAAgAAAAhAFr0LFu/AAAAFQEAAAsAAABfcmVscy8ucmVsc2zPwWrDMAwG4Ptg72B0&#13;&#10;X5TuUMaI01uh19I+gLGVxCy2jGSy9e1nemrHjpL4P0nD4SetZiPRyNnCruvBUPYcYp4tXC/Htw8w&#13;&#10;Wl0ObuVMFm6kcBhfX4Yzra62kC6xqGlKVgtLreUTUf1CyWnHhXKbTCzJ1VbKjMX5LzcTvvf9HuXR&#13;&#10;gPHJNKdgQU5hB+ZyK23zHztFL6w81c5zQp6m6P9TMfB3PtPWFCczVQtB9N4U2rp2HOA44NMz4y8A&#13;&#10;AAD//wMAUEsDBBQABgAIAAAAIQADYVz4yAAAAOAAAAAPAAAAZHJzL2Rvd25yZXYueG1sRI/BasJA&#13;&#10;EIbvBd9hGaGXopv2IDW6iigFJaeqiN7G7JgNZmdDdo1pn75bELwMM/z83/BN552tREuNLx0reB8m&#13;&#10;IIhzp0suFOx3X4NPED4ga6wck4If8jCf9V6mmGp3529qt6EQEcI+RQUmhDqV0ueGLPqhq4ljdnGN&#13;&#10;xRDPppC6wXuE20p+JMlIWiw5fjBY09JQft3erALfHn5HZ3PCTb077nWWnd8240yp1363msSxmIAI&#13;&#10;1IVn44FY6+gwhn+huICc/QEAAP//AwBQSwECLQAUAAYACAAAACEA2+H2y+4AAACFAQAAEwAAAAAA&#13;&#10;AAAAAAAAAAAAAAAAW0NvbnRlbnRfVHlwZXNdLnhtbFBLAQItABQABgAIAAAAIQBa9CxbvwAAABUB&#13;&#10;AAALAAAAAAAAAAAAAAAAAB8BAABfcmVscy8ucmVsc1BLAQItABQABgAIAAAAIQADYVz4yAAAAOAA&#13;&#10;AAAPAAAAAAAAAAAAAAAAAAcCAABkcnMvZG93bnJldi54bWxQSwUGAAAAAAMAAwC3AAAA/AIAAAAA&#13;&#10;" filled="f" stroked="f" strokecolor="#3465a4">
+            <v:group w14:anchorId="0664A23D" id="Group 14" o:spid="_x0000_s1032" style="position:absolute;left:0;text-align:left;margin-left:542.05pt;margin-top:15.45pt;width:21.4pt;height:14.2pt;z-index:251661312;mso-wrap-distance-left:0;mso-wrap-distance-right:0;mso-position-horizontal-relative:page;mso-position-vertical-relative:page" coordorigin="10800,432" coordsize="428,284" o:gfxdata="UEsDBBQABgAIAAAAIQC2gziS/gAAAOEBAAATAAAAW0NvbnRlbnRfVHlwZXNdLnhtbJSRQU7DMBBF&#10;90jcwfIWJU67QAgl6YK0S0CoHGBkTxKLZGx5TGhvj5O2G0SRWNoz/78nu9wcxkFMGNg6quQqL6RA&#10;0s5Y6ir5vt9lD1JwBDIwOMJKHpHlpr69KfdHjyxSmriSfYz+USnWPY7AufNIadK6MEJMx9ApD/oD&#10;OlTrorhX2lFEilmcO2RdNtjC5xDF9pCuTyYBB5bi6bQ4syoJ3g9WQ0ymaiLzg5KdCXlKLjvcW893&#10;SUOqXwnz5DrgnHtJTxOsQfEKIT7DmDSUCaxw7Rqn8787ZsmRM9e2VmPeBN4uqYvTtW7jvijg9N/y&#10;JsXecLq0q+WD6m8AAAD//wMAUEsDBBQABgAIAAAAIQA4/SH/1gAAAJQBAAALAAAAX3JlbHMvLnJl&#10;bHOkkMFqwzAMhu+DvYPRfXGawxijTi+j0GvpHsDYimMaW0Yy2fr2M4PBMnrbUb/Q94l/f/hMi1qR&#10;JVI2sOt6UJgd+ZiDgffL8ekFlFSbvV0oo4EbChzGx4f9GRdb25HMsYhqlCwG5lrLq9biZkxWOiqY&#10;22YiTra2kYMu1l1tQD30/bPm3wwYN0x18gb45AdQl1tp5j/sFB2T0FQ7R0nTNEV3j6o9feQzro1i&#10;OWA14Fm+Q8a1a8+Bvu/d/dMb2JY5uiPbhG/ktn4cqGU/er3pcvwCAAD//wMAUEsDBBQABgAIAAAA&#10;IQAdRyAasQIAAD0HAAAOAAAAZHJzL2Uyb0RvYy54bWy8lW1v0zAQx98j8R0sv2d5WNZ20dIJGJuQ&#10;BkxsfADXcR4gsY3tNhmfnvNDu3QIVSoTb6Kczznf/e5/zsXl2Hdow5RuBS9wchJjxDgVZcvrAn97&#10;uH6zwEgbwkvSCc4K/Mg0vly+fnUxyJylohFdyRSCIFzngyxwY4zMo0jThvVEnwjJODgroXpiwFR1&#10;VCoyQPS+i9I4nkWDUKVUgjKtYfXKO/HSxa8qRs2XqtLMoK7AkJtxT+WeK/uMlhckrxWRTUtDGuSI&#10;LHrScjh0F+qKGILWqv0jVN9SJbSozAkVfSSqqqXM1QDVJPGzam6UWEtXS50PtdxhArTPOB0dln7e&#10;3Ch5L++Uzx5ebwX9oYFLNMg6n/qtXfvNaDV8EiX0k6yNcIWPleptCCgJjY7v444vGw2isJjOk/kC&#10;ukDBlSzi0yzwpw00yX6VxIsY/ODOTlPfG9p8CF9nKWjJfpouMuuLSO4PdYmGxGzjQUn6CZb+N1j3&#10;DZHM9UBbGHcKtSUkeo4RJz0AeAsA3B6UnNms7PGwb0tUT3FOPHabBuoHQVok84Dk3CPZ4szSwDKd&#10;z/aAkFwqbW6Y6JF9KTDoiJdfYRhcq8jmVhvX7jIUQcrvGFV9B9LfkA4ls9lsHiKGzQB7G9N+ycV1&#10;23VueDq+twAb/Qpz0wcneSn5cj2flSgfoXQl/DjC9QEvjVC/MBpgFAvM4a7AqPvIoXnnSQY6QcYZ&#10;2dncFq2mntXUQziFQAWmRmHkjffGz/taqrZu4KTEUeDCtq5qd/n5rJzunYL+k5RsPV5KD7ax78QI&#10;/J8pCZkR1reZv4im4NTpmB2hqT05+Xl8OYmYcTW6SXOjbqfloGj0zzVRO9kk6cxeJV42wfCyCYaX&#10;TTD+Lhsv7oNScXcQ3NHuWgr/E/sTmNpOWk9/veVvAAAA//8DAFBLAwQUAAYACAAAACEAH30abuQA&#10;AAAQAQAADwAAAGRycy9kb3ducmV2LnhtbExPy27CMBC8V+o/WFupt2KbFAQhDkL0cUKVCpWq3ky8&#10;JBGxHcUmCX/f5dReVjva2Xlk69E2rMcu1N4pkBMBDF3hTe1KBV+Ht6cFsBC1M7rxDhVcMcA6v7/L&#10;dGr84D6x38eSkYgLqVZQxdimnIeiQqvDxLfo6HbyndWRYFdy0+mBxG3Dp0LMudW1I4dKt7itsDjv&#10;L1bB+6CHTSJf+935tL3+HGYf3zuJSj0+jC8rGpsVsIhj/PuAWwfKDzkFO/qLM4E1hMXiWRJXQSKW&#10;wG4MOZ3TdlQwWybA84z/L5L/AgAA//8DAFBLAQItABQABgAIAAAAIQC2gziS/gAAAOEBAAATAAAA&#10;AAAAAAAAAAAAAAAAAABbQ29udGVudF9UeXBlc10ueG1sUEsBAi0AFAAGAAgAAAAhADj9If/WAAAA&#10;lAEAAAsAAAAAAAAAAAAAAAAALwEAAF9yZWxzLy5yZWxzUEsBAi0AFAAGAAgAAAAhAB1HIBqxAgAA&#10;PQcAAA4AAAAAAAAAAAAAAAAALgIAAGRycy9lMm9Eb2MueG1sUEsBAi0AFAAGAAgAAAAhAB99Gm7k&#10;AAAAEAEAAA8AAAAAAAAAAAAAAAAACwUAAGRycy9kb3ducmV2LnhtbFBLBQYAAAAABAAEAPMAAAAc&#10;BgAAAAA=&#10;">
+              <v:roundrect id="AutoShape 15" o:spid="_x0000_s1033" style="position:absolute;left:10807;top:439;width:420;height:276;visibility:visible;mso-wrap-style:none;v-text-anchor:middle" arcsize="10923f" o:gfxdata="UEsDBBQABgAIAAAAIQDb4fbL7gAAAIUBAAATAAAAW0NvbnRlbnRfVHlwZXNdLnhtbHyQz07DMAyH&#10;70i8Q+QralM4IITa7kDhCAiNB7ASt43WOlEcyvb2pNu4IODoPz9/n1xv9vOkForiPDdwXVagiI23&#10;jocG3rdPxR0oScgWJ8/UwIEENu3lRb09BBKV0ywNjCmFe63FjDSjlD4Q50nv44wpl3HQAc0OB9I3&#10;VXWrjedEnIq03oC27qjHjympx31un0wiTQLq4bS4shrAECZnMGVTvbD9QSnOhDInjzsyuiBXWQP0&#10;r4R18jfgnHvJr4nOknrFmJ5xzhraRtHWf3Kkpfz/yGo5S+H73hkquyhdjr3R8m2lj09svwAAAP//&#10;AwBQSwMEFAAGAAgAAAAhAFr0LFu/AAAAFQEAAAsAAABfcmVscy8ucmVsc2zPwWrDMAwG4Ptg72B0&#10;X5TuUMaI01uh19I+gLGVxCy2jGSy9e1nemrHjpL4P0nD4SetZiPRyNnCruvBUPYcYp4tXC/Htw8w&#10;Wl0ObuVMFm6kcBhfX4Yzra62kC6xqGlKVgtLreUTUf1CyWnHhXKbTCzJ1VbKjMX5LzcTvvf9HuXR&#10;gPHJNKdgQU5hB+ZyK23zHztFL6w81c5zQp6m6P9TMfB3PtPWFCczVQtB9N4U2rp2HOA44NMz4y8A&#10;AAD//wMAUEsDBBQABgAIAAAAIQADYVz4yAAAAOAAAAAPAAAAZHJzL2Rvd25yZXYueG1sRI/BasJA&#10;EIbvBd9hGaGXopv2IDW6iigFJaeqiN7G7JgNZmdDdo1pn75bELwMM/z83/BN552tREuNLx0reB8m&#10;IIhzp0suFOx3X4NPED4ga6wck4If8jCf9V6mmGp3529qt6EQEcI+RQUmhDqV0ueGLPqhq4ljdnGN&#10;xRDPppC6wXuE20p+JMlIWiw5fjBY09JQft3erALfHn5HZ3PCTb077nWWnd8240yp1363msSxmIAI&#10;1IVn44FY6+gwhn+huICc/QEAAP//AwBQSwECLQAUAAYACAAAACEA2+H2y+4AAACFAQAAEwAAAAAA&#10;AAAAAAAAAAAAAAAAW0NvbnRlbnRfVHlwZXNdLnhtbFBLAQItABQABgAIAAAAIQBa9CxbvwAAABUB&#10;AAALAAAAAAAAAAAAAAAAAB8BAABfcmVscy8ucmVsc1BLAQItABQABgAIAAAAIQADYVz4yAAAAOAA&#10;AAAPAAAAAAAAAAAAAAAAAAcCAABkcnMvZG93bnJldi54bWxQSwUGAAAAAAMAAwC3AAAA/AIAAAAA&#10;" filled="f" stroked="f" strokecolor="#3465a4">
                 <v:path arrowok="t"/>
               </v:roundrect>
-              <v:shape id="Text Box 16" o:spid="_x0000_s1034" type="#_x0000_t202" style="position:absolute;left:10800;top:432;width:420;height:276;visibility:visible;mso-wrap-style:square;v-text-anchor:middle" o:gfxdata="UEsDBBQABgAIAAAAIQDb4fbL7gAAAIUBAAATAAAAW0NvbnRlbnRfVHlwZXNdLnhtbHyQz07DMAyH&#13;&#10;70i8Q+QralM4IITa7kDhCAiNB7ASt43WOlEcyvb2pNu4IODoPz9/n1xv9vOkForiPDdwXVagiI23&#13;&#10;jocG3rdPxR0oScgWJ8/UwIEENu3lRb09BBKV0ywNjCmFe63FjDSjlD4Q50nv44wpl3HQAc0OB9I3&#13;&#10;VXWrjedEnIq03oC27qjHjympx31un0wiTQLq4bS4shrAECZnMGVTvbD9QSnOhDInjzsyuiBXWQP0&#13;&#10;r4R18jfgnHvJr4nOknrFmJ5xzhraRtHWf3Kkpfz/yGo5S+H73hkquyhdjr3R8m2lj09svwAAAP//&#13;&#10;AwBQSwMEFAAGAAgAAAAhAFr0LFu/AAAAFQEAAAsAAABfcmVscy8ucmVsc2zPwWrDMAwG4Ptg72B0&#13;&#10;X5TuUMaI01uh19I+gLGVxCy2jGSy9e1nemrHjpL4P0nD4SetZiPRyNnCruvBUPYcYp4tXC/Htw8w&#13;&#10;Wl0ObuVMFm6kcBhfX4Yzra62kC6xqGlKVgtLreUTUf1CyWnHhXKbTCzJ1VbKjMX5LzcTvvf9HuXR&#13;&#10;gPHJNKdgQU5hB+ZyK23zHztFL6w81c5zQp6m6P9TMfB3PtPWFCczVQtB9N4U2rp2HOA44NMz4y8A&#13;&#10;AAD//wMAUEsDBBQABgAIAAAAIQA/sTWJyAAAAOAAAAAPAAAAZHJzL2Rvd25yZXYueG1sRI/LasMw&#13;&#10;EEX3hf6DmEI3pZHjQglOlBDygHTXxoF2OVhTycQaGUtNnL/vLArdDFyGey5nsRpDpy40pDaygemk&#13;&#10;AEXcRNuyM3Cq988zUCkjW+wik4EbJVgt7+8WWNl45Q+6HLNTAuFUoQGfc19pnRpPAdMk9sTy+45D&#13;&#10;wCxxcNoOeBV46HRZFK86YMuy4LGnjafmfPwJBva+/pzZnXt7edoW7fpr817WZ2fM48O4nctZz0Fl&#13;&#10;GvN/4w9xsAZKURAhkQG9/AUAAP//AwBQSwECLQAUAAYACAAAACEA2+H2y+4AAACFAQAAEwAAAAAA&#13;&#10;AAAAAAAAAAAAAAAAW0NvbnRlbnRfVHlwZXNdLnhtbFBLAQItABQABgAIAAAAIQBa9CxbvwAAABUB&#13;&#10;AAALAAAAAAAAAAAAAAAAAB8BAABfcmVscy8ucmVsc1BLAQItABQABgAIAAAAIQA/sTWJyAAAAOAA&#13;&#10;AAAPAAAAAAAAAAAAAAAAAAcCAABkcnMvZG93bnJldi54bWxQSwUGAAAAAAMAAwC3AAAA/AIAAAAA&#13;&#10;" filled="f" stroked="f" strokecolor="#3465a4">
+              <v:shape id="Text Box 16" o:spid="_x0000_s1034" type="#_x0000_t202" style="position:absolute;left:10800;top:432;width:420;height:276;visibility:visible;mso-wrap-style:square;v-text-anchor:middle" o:gfxdata="UEsDBBQABgAIAAAAIQDb4fbL7gAAAIUBAAATAAAAW0NvbnRlbnRfVHlwZXNdLnhtbHyQz07DMAyH&#10;70i8Q+QralM4IITa7kDhCAiNB7ASt43WOlEcyvb2pNu4IODoPz9/n1xv9vOkForiPDdwXVagiI23&#10;jocG3rdPxR0oScgWJ8/UwIEENu3lRb09BBKV0ywNjCmFe63FjDSjlD4Q50nv44wpl3HQAc0OB9I3&#10;VXWrjedEnIq03oC27qjHjympx31un0wiTQLq4bS4shrAECZnMGVTvbD9QSnOhDInjzsyuiBXWQP0&#10;r4R18jfgnHvJr4nOknrFmJ5xzhraRtHWf3Kkpfz/yGo5S+H73hkquyhdjr3R8m2lj09svwAAAP//&#10;AwBQSwMEFAAGAAgAAAAhAFr0LFu/AAAAFQEAAAsAAABfcmVscy8ucmVsc2zPwWrDMAwG4Ptg72B0&#10;X5TuUMaI01uh19I+gLGVxCy2jGSy9e1nemrHjpL4P0nD4SetZiPRyNnCruvBUPYcYp4tXC/Htw8w&#10;Wl0ObuVMFm6kcBhfX4Yzra62kC6xqGlKVgtLreUTUf1CyWnHhXKbTCzJ1VbKjMX5LzcTvvf9HuXR&#10;gPHJNKdgQU5hB+ZyK23zHztFL6w81c5zQp6m6P9TMfB3PtPWFCczVQtB9N4U2rp2HOA44NMz4y8A&#10;AAD//wMAUEsDBBQABgAIAAAAIQA/sTWJyAAAAOAAAAAPAAAAZHJzL2Rvd25yZXYueG1sRI/LasMw&#10;EEX3hf6DmEI3pZHjQglOlBDygHTXxoF2OVhTycQaGUtNnL/vLArdDFyGey5nsRpDpy40pDaygemk&#10;AEXcRNuyM3Cq988zUCkjW+wik4EbJVgt7+8WWNl45Q+6HLNTAuFUoQGfc19pnRpPAdMk9sTy+45D&#10;wCxxcNoOeBV46HRZFK86YMuy4LGnjafmfPwJBva+/pzZnXt7edoW7fpr817WZ2fM48O4nctZz0Fl&#10;GvN/4w9xsAZKURAhkQG9/AUAAP//AwBQSwECLQAUAAYACAAAACEA2+H2y+4AAACFAQAAEwAAAAAA&#10;AAAAAAAAAAAAAAAAW0NvbnRlbnRfVHlwZXNdLnhtbFBLAQItABQABgAIAAAAIQBa9CxbvwAAABUB&#10;AAALAAAAAAAAAAAAAAAAAB8BAABfcmVscy8ucmVsc1BLAQItABQABgAIAAAAIQA/sTWJyAAAAOAA&#10;AAAPAAAAAAAAAAAAAAAAAAcCAABkcnMvZG93bnJldi54bWxQSwUGAAAAAAMAAwC3AAAA/AIAAAAA&#10;" filled="f" stroked="f" strokecolor="#3465a4">
                 <v:stroke joinstyle="round"/>
                 <v:path arrowok="t"/>
                 <v:textbox inset=".35mm,.35mm,.35mm,.35mm">
@@ -17077,7 +17516,7 @@
         </mc:Choice>
         <mc:Fallback>
           <w:pict>
-            <v:line w14:anchorId="432B8050" id="Line 8" o:spid="_x0000_s1026" style="position:absolute;z-index:-251660288;visibility:visible;mso-wrap-style:square;mso-width-percent:0;mso-height-percent:0;mso-wrap-distance-left:9pt;mso-wrap-distance-top:0;mso-wrap-distance-right:9pt;mso-wrap-distance-bottom:0;mso-position-horizontal:absolute;mso-position-horizontal-relative:page;mso-position-vertical:absolute;mso-position-vertical-relative:page;mso-width-percent:0;mso-height-percent:0;mso-width-relative:page;mso-height-relative:page" from="439.2pt,3in" to="547.25pt,216.05pt" o:gfxdata="UEsDBBQABgAIAAAAIQC2gziS/gAAAOEBAAATAAAAW0NvbnRlbnRfVHlwZXNdLnhtbJSRQU7DMBBF&#13;&#10;90jcwfIWJU67QAgl6YK0S0CoHGBkTxKLZGx5TGhvj5O2G0SRWNoz/78nu9wcxkFMGNg6quQqL6RA&#13;&#10;0s5Y6ir5vt9lD1JwBDIwOMJKHpHlpr69KfdHjyxSmriSfYz+USnWPY7AufNIadK6MEJMx9ApD/oD&#13;&#10;OlTrorhX2lFEilmcO2RdNtjC5xDF9pCuTyYBB5bi6bQ4syoJ3g9WQ0ymaiLzg5KdCXlKLjvcW893&#13;&#10;SUOqXwnz5DrgnHtJTxOsQfEKIT7DmDSUCaxw7Rqn8787ZsmRM9e2VmPeBN4uqYvTtW7jvijg9N/y&#13;&#10;JsXecLq0q+WD6m8AAAD//wMAUEsDBBQABgAIAAAAIQA4/SH/1gAAAJQBAAALAAAAX3JlbHMvLnJl&#13;&#10;bHOkkMFqwzAMhu+DvYPRfXGawxijTi+j0GvpHsDYimMaW0Yy2fr2M4PBMnrbUb/Q94l/f/hMi1qR&#13;&#10;JVI2sOt6UJgd+ZiDgffL8ekFlFSbvV0oo4EbChzGx4f9GRdb25HMsYhqlCwG5lrLq9biZkxWOiqY&#13;&#10;22YiTra2kYMu1l1tQD30/bPm3wwYN0x18gb45AdQl1tp5j/sFB2T0FQ7R0nTNEV3j6o9feQzro1i&#13;&#10;OWA14Fm+Q8a1a8+Bvu/d/dMb2JY5uiPbhG/ktn4cqGU/er3pcvwCAAD//wMAUEsDBBQABgAIAAAA&#13;&#10;IQCj3YbhtwEAAFgDAAAOAAAAZHJzL2Uyb0RvYy54bWysU8tu2zAQvBfoPxC81/IDdVPBcg5J00va&#13;&#10;Gkj6AWuKsoiSXJbLWPLfd0nb6utWVAeCyx0OZ3ZXm9vRWXHUkQz6Ri5mcym0V9gaf2jk1+eHNzdS&#13;&#10;UALfgkWvG3nSJG+3r19thlDrJfZoWx0Fk3iqh9DIPqVQVxWpXjugGQbtOdlhdJA4jIeqjTAwu7PV&#13;&#10;cj5fVwPGNkRUmohP789JuS38XadV+tJ1pJOwjWRtqayxrPu8VtsN1IcIoTfqIgP+QYUD4/nRieoe&#13;&#10;EoiXaP6ickZFJOzSTKGrsOuM0sUDu1nM/3Dz1EPQxQsXh8JUJvp/tOrz8c7vYpauRv8UHlF9Iy5K&#13;&#10;NQSqp2QOKOyi2A+fsOU2wkvC4nfsosuX2YkYS1lPU1n1mITiw8Xq3XK5eiuF4tyaN5kf6uvVECl9&#13;&#10;1OhE3jTSGp89Qw3HR0pn6BWSjz0+GGtL36wXQyPfr9bcWQU8PfS93CS0ps2ojKd42N/ZKI6QR6B8&#13;&#10;FwG/wZxJPIjWuEbeTCCoew3tB9+W5xIYe96zeuszuS4jdtF5rVIePqr32J52MevPEbevmL6MWp6P&#13;&#10;X+OC+vlDbH8AAAD//wMAUEsDBBQABgAIAAAAIQAZzRs/5gAAABEBAAAPAAAAZHJzL2Rvd25yZXYu&#13;&#10;eG1sTI9BT8MwDIXvSPyHyEhcEEu3BShd0wmBEIdJaBsIxC1rTFPRJFWSreXf43GBiyXbz8/vK5ej&#13;&#10;7dgBQ2y9kzCdZMDQ1V63rpHw+vJ4mQOLSTmtOu9QwjdGWFanJ6UqtB/cBg/b1DAycbFQEkxKfcF5&#13;&#10;rA1aFSe+R0e7Tx+sStSGhuugBjK3HZ9l2TW3qnX0wage7w3WX9u9lfAchjamuRBrTB9vT6t3s76w&#13;&#10;GynPz8aHBZW7BbCEY/q7gCMD5YeKgu383unIOgn5TS5IKkHMZ0R2VGS34grY7nc0BV6V/D9J9QMA&#13;&#10;AP//AwBQSwECLQAUAAYACAAAACEAtoM4kv4AAADhAQAAEwAAAAAAAAAAAAAAAAAAAAAAW0NvbnRl&#13;&#10;bnRfVHlwZXNdLnhtbFBLAQItABQABgAIAAAAIQA4/SH/1gAAAJQBAAALAAAAAAAAAAAAAAAAAC8B&#13;&#10;AABfcmVscy8ucmVsc1BLAQItABQABgAIAAAAIQCj3YbhtwEAAFgDAAAOAAAAAAAAAAAAAAAAAC4C&#13;&#10;AABkcnMvZTJvRG9jLnhtbFBLAQItABQABgAIAAAAIQAZzRs/5gAAABEBAAAPAAAAAAAAAAAAAAAA&#13;&#10;ABEEAABkcnMvZG93bnJldi54bWxQSwUGAAAAAAQABADzAAAAJAUAAAAA&#13;&#10;" strokeweight=".26mm">
+            <v:line w14:anchorId="432B8050" id="Line 8" o:spid="_x0000_s1026" style="position:absolute;z-index:-251660288;visibility:visible;mso-wrap-style:square;mso-width-percent:0;mso-height-percent:0;mso-wrap-distance-left:9pt;mso-wrap-distance-top:0;mso-wrap-distance-right:9pt;mso-wrap-distance-bottom:0;mso-position-horizontal:absolute;mso-position-horizontal-relative:page;mso-position-vertical:absolute;mso-position-vertical-relative:page;mso-width-percent:0;mso-height-percent:0;mso-width-relative:page;mso-height-relative:page" from="439.2pt,3in" to="547.25pt,216.05pt" o:gfxdata="UEsDBBQABgAIAAAAIQC2gziS/gAAAOEBAAATAAAAW0NvbnRlbnRfVHlwZXNdLnhtbJSRQU7DMBBF&#10;90jcwfIWJU67QAgl6YK0S0CoHGBkTxKLZGx5TGhvj5O2G0SRWNoz/78nu9wcxkFMGNg6quQqL6RA&#10;0s5Y6ir5vt9lD1JwBDIwOMJKHpHlpr69KfdHjyxSmriSfYz+USnWPY7AufNIadK6MEJMx9ApD/oD&#10;OlTrorhX2lFEilmcO2RdNtjC5xDF9pCuTyYBB5bi6bQ4syoJ3g9WQ0ymaiLzg5KdCXlKLjvcW893&#10;SUOqXwnz5DrgnHtJTxOsQfEKIT7DmDSUCaxw7Rqn8787ZsmRM9e2VmPeBN4uqYvTtW7jvijg9N/y&#10;JsXecLq0q+WD6m8AAAD//wMAUEsDBBQABgAIAAAAIQA4/SH/1gAAAJQBAAALAAAAX3JlbHMvLnJl&#10;bHOkkMFqwzAMhu+DvYPRfXGawxijTi+j0GvpHsDYimMaW0Yy2fr2M4PBMnrbUb/Q94l/f/hMi1qR&#10;JVI2sOt6UJgd+ZiDgffL8ekFlFSbvV0oo4EbChzGx4f9GRdb25HMsYhqlCwG5lrLq9biZkxWOiqY&#10;22YiTra2kYMu1l1tQD30/bPm3wwYN0x18gb45AdQl1tp5j/sFB2T0FQ7R0nTNEV3j6o9feQzro1i&#10;OWA14Fm+Q8a1a8+Bvu/d/dMb2JY5uiPbhG/ktn4cqGU/er3pcvwCAAD//wMAUEsDBBQABgAIAAAA&#10;IQCj3YbhtwEAAFgDAAAOAAAAZHJzL2Uyb0RvYy54bWysU8tu2zAQvBfoPxC81/IDdVPBcg5J00va&#10;Gkj6AWuKsoiSXJbLWPLfd0nb6utWVAeCyx0OZ3ZXm9vRWXHUkQz6Ri5mcym0V9gaf2jk1+eHNzdS&#10;UALfgkWvG3nSJG+3r19thlDrJfZoWx0Fk3iqh9DIPqVQVxWpXjugGQbtOdlhdJA4jIeqjTAwu7PV&#10;cj5fVwPGNkRUmohP789JuS38XadV+tJ1pJOwjWRtqayxrPu8VtsN1IcIoTfqIgP+QYUD4/nRieoe&#10;EoiXaP6ickZFJOzSTKGrsOuM0sUDu1nM/3Dz1EPQxQsXh8JUJvp/tOrz8c7vYpauRv8UHlF9Iy5K&#10;NQSqp2QOKOyi2A+fsOU2wkvC4nfsosuX2YkYS1lPU1n1mITiw8Xq3XK5eiuF4tyaN5kf6uvVECl9&#10;1OhE3jTSGp89Qw3HR0pn6BWSjz0+GGtL36wXQyPfr9bcWQU8PfS93CS0ps2ojKd42N/ZKI6QR6B8&#10;FwG/wZxJPIjWuEbeTCCoew3tB9+W5xIYe96zeuszuS4jdtF5rVIePqr32J52MevPEbevmL6MWp6P&#10;X+OC+vlDbH8AAAD//wMAUEsDBBQABgAIAAAAIQAZzRs/5gAAABEBAAAPAAAAZHJzL2Rvd25yZXYu&#10;eG1sTI9BT8MwDIXvSPyHyEhcEEu3BShd0wmBEIdJaBsIxC1rTFPRJFWSreXf43GBiyXbz8/vK5ej&#10;7dgBQ2y9kzCdZMDQ1V63rpHw+vJ4mQOLSTmtOu9QwjdGWFanJ6UqtB/cBg/b1DAycbFQEkxKfcF5&#10;rA1aFSe+R0e7Tx+sStSGhuugBjK3HZ9l2TW3qnX0wage7w3WX9u9lfAchjamuRBrTB9vT6t3s76w&#10;GynPz8aHBZW7BbCEY/q7gCMD5YeKgu383unIOgn5TS5IKkHMZ0R2VGS34grY7nc0BV6V/D9J9QMA&#10;AP//AwBQSwECLQAUAAYACAAAACEAtoM4kv4AAADhAQAAEwAAAAAAAAAAAAAAAAAAAAAAW0NvbnRl&#10;bnRfVHlwZXNdLnhtbFBLAQItABQABgAIAAAAIQA4/SH/1gAAAJQBAAALAAAAAAAAAAAAAAAAAC8B&#10;AABfcmVscy8ucmVsc1BLAQItABQABgAIAAAAIQCj3YbhtwEAAFgDAAAOAAAAAAAAAAAAAAAAAC4C&#10;AABkcnMvZTJvRG9jLnhtbFBLAQItABQABgAIAAAAIQAZzRs/5gAAABEBAAAPAAAAAAAAAAAAAAAA&#10;ABEEAABkcnMvZG93bnJldi54bWxQSwUGAAAAAAQABADzAAAAJAUAAAAA&#10;" strokeweight=".26mm">
               <v:stroke joinstyle="miter" endcap="square"/>
               <o:lock v:ext="edit" shapetype="f"/>
               <w10:wrap anchorx="page" anchory="page"/>
@@ -17099,7 +17538,7 @@
     <w:lvl w:ilvl="0">
       <w:start w:val="1"/>
       <w:numFmt w:val="none"/>
-      <w:pStyle w:val="Heading1"/>
+      <w:pStyle w:val="Titre1"/>
       <w:suff w:val="nothing"/>
       <w:lvlText w:val=""/>
       <w:lvlJc w:val="left"/>
@@ -17113,7 +17552,7 @@
     <w:lvl w:ilvl="1">
       <w:start w:val="1"/>
       <w:numFmt w:val="none"/>
-      <w:pStyle w:val="Heading2"/>
+      <w:pStyle w:val="Titre2"/>
       <w:suff w:val="nothing"/>
       <w:lvlText w:val=""/>
       <w:lvlJc w:val="left"/>
@@ -17127,7 +17566,7 @@
     <w:lvl w:ilvl="2">
       <w:start w:val="1"/>
       <w:numFmt w:val="none"/>
-      <w:pStyle w:val="Heading3"/>
+      <w:pStyle w:val="Titre3"/>
       <w:suff w:val="nothing"/>
       <w:lvlText w:val=""/>
       <w:lvlJc w:val="left"/>
@@ -17141,7 +17580,7 @@
     <w:lvl w:ilvl="3">
       <w:start w:val="1"/>
       <w:numFmt w:val="none"/>
-      <w:pStyle w:val="Heading4"/>
+      <w:pStyle w:val="Titre4"/>
       <w:suff w:val="nothing"/>
       <w:lvlText w:val=""/>
       <w:lvlJc w:val="left"/>
@@ -17155,7 +17594,7 @@
     <w:lvl w:ilvl="4">
       <w:start w:val="1"/>
       <w:numFmt w:val="none"/>
-      <w:pStyle w:val="Heading5"/>
+      <w:pStyle w:val="Titre5"/>
       <w:suff w:val="nothing"/>
       <w:lvlText w:val=""/>
       <w:lvlJc w:val="left"/>
@@ -17169,7 +17608,7 @@
     <w:lvl w:ilvl="5">
       <w:start w:val="1"/>
       <w:numFmt w:val="none"/>
-      <w:pStyle w:val="Heading6"/>
+      <w:pStyle w:val="Titre6"/>
       <w:suff w:val="nothing"/>
       <w:lvlText w:val=""/>
       <w:lvlJc w:val="left"/>
@@ -17183,7 +17622,7 @@
     <w:lvl w:ilvl="6">
       <w:start w:val="1"/>
       <w:numFmt w:val="none"/>
-      <w:pStyle w:val="Heading7"/>
+      <w:pStyle w:val="Titre7"/>
       <w:suff w:val="nothing"/>
       <w:lvlText w:val=""/>
       <w:lvlJc w:val="left"/>
@@ -17470,7 +17909,7 @@
     <w:rPrDefault>
       <w:rPr>
         <w:rFonts w:ascii="Times New Roman" w:eastAsia="Times New Roman" w:hAnsi="Times New Roman" w:cs="Times New Roman"/>
-        <w:lang w:val="en-FR" w:eastAsia="en-GB" w:bidi="ar-SA"/>
+        <w:lang w:eastAsia="en-GB" w:bidi="ar-SA"/>
       </w:rPr>
     </w:rPrDefault>
     <w:pPrDefault/>
@@ -17862,7 +18301,7 @@
       <w:szCs w:val="24"/>
     </w:rPr>
   </w:style>
-  <w:style w:type="paragraph" w:styleId="Heading1">
+  <w:style w:type="paragraph" w:styleId="Titre1">
     <w:name w:val="heading 1"/>
     <w:basedOn w:val="Normal"/>
     <w:next w:val="Normal"/>
@@ -17895,7 +18334,7 @@
       <w:lang w:val="fr-FR" w:eastAsia="zh-CN"/>
     </w:rPr>
   </w:style>
-  <w:style w:type="paragraph" w:styleId="Heading2">
+  <w:style w:type="paragraph" w:styleId="Titre2">
     <w:name w:val="heading 2"/>
     <w:basedOn w:val="Normal"/>
     <w:next w:val="Normal"/>
@@ -17922,9 +18361,9 @@
       <w:lang w:val="fr-FR" w:eastAsia="zh-CN"/>
     </w:rPr>
   </w:style>
-  <w:style w:type="paragraph" w:styleId="Heading3">
+  <w:style w:type="paragraph" w:styleId="Titre3">
     <w:name w:val="heading 3"/>
-    <w:basedOn w:val="Heading2"/>
+    <w:basedOn w:val="Titre2"/>
     <w:next w:val="Normal"/>
     <w:qFormat/>
     <w:pPr>
@@ -17937,7 +18376,7 @@
       <w:color w:val="800080"/>
     </w:rPr>
   </w:style>
-  <w:style w:type="paragraph" w:styleId="Heading4">
+  <w:style w:type="paragraph" w:styleId="Titre4">
     <w:name w:val="heading 4"/>
     <w:basedOn w:val="Normal"/>
     <w:next w:val="Normal"/>
@@ -17961,7 +18400,7 @@
       <w:lang w:val="fr-FR" w:eastAsia="zh-CN"/>
     </w:rPr>
   </w:style>
-  <w:style w:type="paragraph" w:styleId="Heading5">
+  <w:style w:type="paragraph" w:styleId="Titre5">
     <w:name w:val="heading 5"/>
     <w:basedOn w:val="Normal"/>
     <w:next w:val="Normal"/>
@@ -17985,7 +18424,7 @@
       <w:lang w:val="fr-FR" w:eastAsia="zh-CN"/>
     </w:rPr>
   </w:style>
-  <w:style w:type="paragraph" w:styleId="Heading6">
+  <w:style w:type="paragraph" w:styleId="Titre6">
     <w:name w:val="heading 6"/>
     <w:basedOn w:val="Normal"/>
     <w:next w:val="Normal"/>
@@ -18010,7 +18449,7 @@
       <w:lang w:val="fr-FR" w:eastAsia="zh-CN"/>
     </w:rPr>
   </w:style>
-  <w:style w:type="paragraph" w:styleId="Heading7">
+  <w:style w:type="paragraph" w:styleId="Titre7">
     <w:name w:val="heading 7"/>
     <w:basedOn w:val="Normal"/>
     <w:next w:val="Normal"/>
@@ -18036,13 +18475,13 @@
       <w:lang w:val="fr-FR" w:eastAsia="zh-CN"/>
     </w:rPr>
   </w:style>
-  <w:style w:type="character" w:default="1" w:styleId="DefaultParagraphFont">
+  <w:style w:type="character" w:default="1" w:styleId="Policepardfaut">
     <w:name w:val="Default Paragraph Font"/>
     <w:uiPriority w:val="1"/>
     <w:semiHidden/>
     <w:unhideWhenUsed/>
   </w:style>
-  <w:style w:type="table" w:default="1" w:styleId="TableNormal">
+  <w:style w:type="table" w:default="1" w:styleId="TableauNormal">
     <w:name w:val="Normal Table"/>
     <w:uiPriority w:val="99"/>
     <w:semiHidden/>
@@ -18057,7 +18496,7 @@
       </w:tblCellMar>
     </w:tblPr>
   </w:style>
-  <w:style w:type="numbering" w:default="1" w:styleId="NoList">
+  <w:style w:type="numbering" w:default="1" w:styleId="Aucuneliste">
     <w:name w:val="No List"/>
     <w:uiPriority w:val="99"/>
     <w:semiHidden/>
@@ -18273,7 +18712,7 @@
   <w:style w:type="character" w:customStyle="1" w:styleId="WW-Policepardfaut">
     <w:name w:val="WW-Police par défaut"/>
   </w:style>
-  <w:style w:type="character" w:styleId="PageNumber">
+  <w:style w:type="character" w:styleId="Numrodepage">
     <w:name w:val="page number"/>
     <w:basedOn w:val="WW-Policepardfaut"/>
   </w:style>
@@ -18335,10 +18774,10 @@
   <w:style w:type="character" w:customStyle="1" w:styleId="Policepardfaut1">
     <w:name w:val="Police par défaut1"/>
   </w:style>
-  <w:style w:type="paragraph" w:customStyle="1" w:styleId="Titre2">
+  <w:style w:type="paragraph" w:customStyle="1" w:styleId="Titre20">
     <w:name w:val="Titre2"/>
     <w:basedOn w:val="Normal"/>
-    <w:next w:val="BodyText"/>
+    <w:next w:val="Corpsdetexte"/>
     <w:pPr>
       <w:keepNext/>
       <w:suppressAutoHyphens/>
@@ -18355,7 +18794,7 @@
       <w:lang w:val="fr-FR" w:eastAsia="zh-CN"/>
     </w:rPr>
   </w:style>
-  <w:style w:type="paragraph" w:styleId="BodyText">
+  <w:style w:type="paragraph" w:styleId="Corpsdetexte">
     <w:name w:val="Body Text"/>
     <w:basedOn w:val="Normal"/>
     <w:pPr>
@@ -18371,14 +18810,14 @@
       <w:lang w:val="fr-FR" w:eastAsia="zh-CN"/>
     </w:rPr>
   </w:style>
-  <w:style w:type="paragraph" w:styleId="List">
+  <w:style w:type="paragraph" w:styleId="Liste">
     <w:name w:val="List"/>
-    <w:basedOn w:val="BodyText"/>
+    <w:basedOn w:val="Corpsdetexte"/>
     <w:rPr>
       <w:rFonts w:cs="Tahoma"/>
     </w:rPr>
   </w:style>
-  <w:style w:type="paragraph" w:styleId="Caption">
+  <w:style w:type="paragraph" w:styleId="Lgende">
     <w:name w:val="caption"/>
     <w:basedOn w:val="Normal"/>
     <w:qFormat/>
@@ -18432,7 +18871,7 @@
   <w:style w:type="paragraph" w:customStyle="1" w:styleId="WW-Titre">
     <w:name w:val="WW-Titre"/>
     <w:basedOn w:val="Normal"/>
-    <w:next w:val="BodyText"/>
+    <w:next w:val="Corpsdetexte"/>
     <w:pPr>
       <w:keepNext/>
       <w:suppressAutoHyphens/>
@@ -18449,10 +18888,10 @@
       <w:lang w:val="fr-FR" w:eastAsia="zh-CN"/>
     </w:rPr>
   </w:style>
-  <w:style w:type="paragraph" w:styleId="Subtitle">
+  <w:style w:type="paragraph" w:styleId="Sous-titre">
     <w:name w:val="Subtitle"/>
-    <w:basedOn w:val="Titre2"/>
-    <w:next w:val="BodyText"/>
+    <w:basedOn w:val="Titre20"/>
+    <w:next w:val="Corpsdetexte"/>
     <w:qFormat/>
     <w:pPr>
       <w:jc w:val="center"/>
@@ -18479,7 +18918,7 @@
       <w:lang w:val="fr-FR" w:eastAsia="zh-CN"/>
     </w:rPr>
   </w:style>
-  <w:style w:type="paragraph" w:styleId="Header">
+  <w:style w:type="paragraph" w:styleId="En-tte">
     <w:name w:val="header"/>
     <w:basedOn w:val="Normal"/>
     <w:pPr>
@@ -18498,7 +18937,7 @@
       <w:lang w:val="fr-FR" w:eastAsia="zh-CN"/>
     </w:rPr>
   </w:style>
-  <w:style w:type="paragraph" w:styleId="Footer">
+  <w:style w:type="paragraph" w:styleId="Pieddepage">
     <w:name w:val="footer"/>
     <w:basedOn w:val="Normal"/>
     <w:pPr>
@@ -18613,7 +19052,7 @@
       <w:lang w:val="fr-FR" w:eastAsia="zh-CN"/>
     </w:rPr>
   </w:style>
-  <w:style w:type="paragraph" w:styleId="FootnoteText">
+  <w:style w:type="paragraph" w:styleId="Notedebasdepage">
     <w:name w:val="footnote text"/>
     <w:basedOn w:val="Normal"/>
     <w:pPr>
@@ -18783,7 +19222,7 @@
   </w:style>
   <w:style w:type="paragraph" w:customStyle="1" w:styleId="Contenudetableau">
     <w:name w:val="Contenu de tableau"/>
-    <w:basedOn w:val="BodyText"/>
+    <w:basedOn w:val="Corpsdetexte"/>
     <w:pPr>
       <w:suppressLineNumbers/>
     </w:pPr>
@@ -18866,7 +19305,7 @@
       <w:iCs/>
     </w:rPr>
   </w:style>
-  <w:style w:type="paragraph" w:customStyle="1" w:styleId="TITRE4">
+  <w:style w:type="paragraph" w:customStyle="1" w:styleId="TITRE40">
     <w:name w:val="TITRE4"/>
     <w:basedOn w:val="Normal"/>
     <w:pPr>
@@ -18883,7 +19322,7 @@
       <w:lang w:val="fr-FR" w:eastAsia="zh-CN"/>
     </w:rPr>
   </w:style>
-  <w:style w:type="paragraph" w:customStyle="1" w:styleId="TITRE5">
+  <w:style w:type="paragraph" w:customStyle="1" w:styleId="TITRE50">
     <w:name w:val="TITRE5"/>
     <w:basedOn w:val="Normal"/>
     <w:pPr>
@@ -18935,12 +19374,12 @@
   </w:style>
   <w:style w:type="paragraph" w:customStyle="1" w:styleId="Contenuducadre">
     <w:name w:val="Contenu du cadre"/>
-    <w:basedOn w:val="BodyText"/>
+    <w:basedOn w:val="Corpsdetexte"/>
   </w:style>
-  <w:style w:type="paragraph" w:customStyle="1" w:styleId="Titre1">
+  <w:style w:type="paragraph" w:customStyle="1" w:styleId="Titre10">
     <w:name w:val="Titre1"/>
     <w:basedOn w:val="Normal"/>
-    <w:next w:val="BodyText"/>
+    <w:next w:val="Corpsdetexte"/>
     <w:pPr>
       <w:keepNext/>
       <w:suppressAutoHyphens/>
@@ -19023,9 +19462,9 @@
       <w:lang w:val="fr-FR" w:eastAsia="zh-CN"/>
     </w:rPr>
   </w:style>
-  <w:style w:type="table" w:styleId="TableGrid">
+  <w:style w:type="table" w:styleId="Grilledutableau">
     <w:name w:val="Table Grid"/>
-    <w:basedOn w:val="TableNormal"/>
+    <w:basedOn w:val="TableauNormal"/>
     <w:uiPriority w:val="59"/>
     <w:rsid w:val="00ED0284"/>
     <w:tblPr>
@@ -19039,7 +19478,7 @@
       </w:tblBorders>
     </w:tblPr>
   </w:style>
-  <w:style w:type="paragraph" w:styleId="ListParagraph">
+  <w:style w:type="paragraph" w:styleId="Paragraphedeliste">
     <w:name w:val="List Paragraph"/>
     <w:basedOn w:val="Normal"/>
     <w:uiPriority w:val="34"/>

</xml_diff>

<commit_message>
add generate button for the convention for the bailleur
</commit_message>
<xml_diff>
--- a/documents/SEM-template.docx
+++ b/documents/SEM-template.docx
@@ -9,14 +9,12 @@
         <w:rPr>
           <w:rFonts w:ascii="TimesNewRomanPS-BoldMT" w:hAnsi="TimesNewRomanPS-BoldMT" w:cs="TimesNewRomanPS-BoldMT"/>
           <w:b/>
-          <w:lang w:val="fr-FR"/>
         </w:rPr>
       </w:pPr>
       <w:r>
         <w:rPr>
           <w:rFonts w:ascii="TimesNewRomanPS-BoldMT" w:hAnsi="TimesNewRomanPS-BoldMT" w:cs="TimesNewRomanPS-BoldMT"/>
           <w:b/>
-          <w:lang w:val="fr-FR"/>
         </w:rPr>
         <w:t xml:space="preserve">Convention n° </w:t>
       </w:r>
@@ -33,7 +31,6 @@
         <w:rPr>
           <w:rFonts w:ascii="TimesNewRomanPS-BoldMT" w:hAnsi="TimesNewRomanPS-BoldMT" w:cs="TimesNewRomanPS-BoldMT"/>
           <w:b/>
-          <w:lang w:val="fr-FR"/>
         </w:rPr>
         <w:t>convention.numero</w:t>
       </w:r>
@@ -50,7 +47,6 @@
         <w:rPr>
           <w:rFonts w:ascii="TimesNewRomanPS-BoldMT" w:hAnsi="TimesNewRomanPS-BoldMT" w:cs="TimesNewRomanPS-BoldMT"/>
           <w:b/>
-          <w:lang w:val="fr-FR"/>
         </w:rPr>
         <w:t>{{</w:t>
       </w:r>
@@ -59,7 +55,6 @@
         <w:rPr>
           <w:rFonts w:ascii="TimesNewRomanPS-BoldMT" w:hAnsi="TimesNewRomanPS-BoldMT" w:cs="TimesNewRomanPS-BoldMT"/>
           <w:b/>
-          <w:lang w:val="fr-FR"/>
         </w:rPr>
         <w:t>convention.numero</w:t>
       </w:r>
@@ -68,7 +63,6 @@
         <w:rPr>
           <w:rFonts w:ascii="TimesNewRomanPS-BoldMT" w:hAnsi="TimesNewRomanPS-BoldMT" w:cs="TimesNewRomanPS-BoldMT"/>
           <w:b/>
-          <w:lang w:val="fr-FR"/>
         </w:rPr>
         <w:t xml:space="preserve">}}{% </w:t>
       </w:r>
@@ -77,7 +71,6 @@
         <w:rPr>
           <w:rFonts w:ascii="TimesNewRomanPS-BoldMT" w:hAnsi="TimesNewRomanPS-BoldMT" w:cs="TimesNewRomanPS-BoldMT"/>
           <w:b/>
-          <w:lang w:val="fr-FR"/>
         </w:rPr>
         <w:t>else</w:t>
       </w:r>
@@ -86,7 +79,6 @@
         <w:rPr>
           <w:rFonts w:ascii="TimesNewRomanPS-BoldMT" w:hAnsi="TimesNewRomanPS-BoldMT" w:cs="TimesNewRomanPS-BoldMT"/>
           <w:b/>
-          <w:lang w:val="fr-FR"/>
         </w:rPr>
         <w:t xml:space="preserve"> %}</w:t>
       </w:r>
@@ -98,7 +90,6 @@
           <w:iCs/>
           <w:sz w:val="16"/>
           <w:szCs w:val="16"/>
-          <w:lang w:val="fr-FR"/>
         </w:rPr>
         <w:t>Le numéro de la convention sera défini et ajouté ici une fois la convention validée</w:t>
       </w:r>
@@ -106,7 +97,6 @@
         <w:rPr>
           <w:rFonts w:ascii="TimesNewRomanPS-BoldMT" w:hAnsi="TimesNewRomanPS-BoldMT" w:cs="TimesNewRomanPS-BoldMT"/>
           <w:b/>
-          <w:lang w:val="fr-FR"/>
         </w:rPr>
         <w:t xml:space="preserve">{% </w:t>
       </w:r>
@@ -115,7 +105,6 @@
         <w:rPr>
           <w:rFonts w:ascii="TimesNewRomanPS-BoldMT" w:hAnsi="TimesNewRomanPS-BoldMT" w:cs="TimesNewRomanPS-BoldMT"/>
           <w:b/>
-          <w:lang w:val="fr-FR"/>
         </w:rPr>
         <w:t>endif</w:t>
       </w:r>
@@ -124,7 +113,6 @@
         <w:rPr>
           <w:rFonts w:ascii="TimesNewRomanPS-BoldMT" w:hAnsi="TimesNewRomanPS-BoldMT" w:cs="TimesNewRomanPS-BoldMT"/>
           <w:b/>
-          <w:lang w:val="fr-FR"/>
         </w:rPr>
         <w:t xml:space="preserve"> %}</w:t>
       </w:r>
@@ -135,7 +123,6 @@
         <w:rPr>
           <w:rFonts w:ascii="TimesNewRomanPS-BoldMT" w:hAnsi="TimesNewRomanPS-BoldMT" w:cs="TimesNewRomanPS-BoldMT"/>
           <w:b/>
-          <w:lang w:val="fr-FR"/>
         </w:rPr>
       </w:pPr>
     </w:p>
@@ -280,20 +267,7 @@
         <w:rPr>
           <w:rFonts w:ascii="TimesNewRomanPSMT" w:hAnsi="TimesNewRomanPSMT" w:cs="TimesNewRomanPSMT"/>
         </w:rPr>
-        <w:t>Convention type conclue entre l'E</w:t>
-      </w:r>
-      <w:r>
-        <w:rPr>
-          <w:rFonts w:ascii="TimesNewRomanPSMT" w:hAnsi="TimesNewRomanPSMT" w:cs="TimesNewRomanPSMT"/>
-          <w:lang w:val="fr-FR"/>
-        </w:rPr>
-        <w:t>TAT</w:t>
-      </w:r>
-      <w:r>
-        <w:rPr>
-          <w:rFonts w:ascii="TimesNewRomanPSMT" w:hAnsi="TimesNewRomanPSMT" w:cs="TimesNewRomanPSMT"/>
-        </w:rPr>
-        <w:t xml:space="preserve"> et </w:t>
+        <w:t xml:space="preserve">Convention type conclue entre l'ETAT et </w:t>
       </w:r>
       <w:bookmarkStart w:id="0" w:name="NomBailleur1"/>
       <w:bookmarkEnd w:id="0"/>
@@ -301,22 +275,14 @@
         <w:rPr>
           <w:rFonts w:ascii="TimesNewRomanPSMT" w:hAnsi="TimesNewRomanPSMT" w:cs="TimesNewRomanPSMT"/>
         </w:rPr>
-        <w:t>{{ bailleur.nom</w:t>
-      </w:r>
-      <w:r>
-        <w:rPr>
-          <w:rFonts w:ascii="TimesNewRomanPSMT" w:hAnsi="TimesNewRomanPSMT" w:cs="TimesNewRomanPSMT"/>
-          <w:lang w:val="fr-FR"/>
-        </w:rPr>
-        <w:t>|</w:t>
+        <w:t xml:space="preserve">{{ </w:t>
       </w:r>
       <w:proofErr w:type="spellStart"/>
       <w:r>
         <w:rPr>
           <w:rFonts w:ascii="TimesNewRomanPSMT" w:hAnsi="TimesNewRomanPSMT" w:cs="TimesNewRomanPSMT"/>
-          <w:lang w:val="fr-FR"/>
-        </w:rPr>
-        <w:t>upper</w:t>
+        </w:rPr>
+        <w:t>bailleur.nom|upper</w:t>
       </w:r>
       <w:proofErr w:type="spellEnd"/>
       <w:r>
@@ -335,20 +301,7 @@
         <w:rPr>
           <w:rFonts w:ascii="TimesNewRomanPSMT" w:hAnsi="TimesNewRomanPSMT" w:cs="TimesNewRomanPSMT"/>
         </w:rPr>
-        <w:t>(</w:t>
-      </w:r>
-      <w:r>
-        <w:rPr>
-          <w:rFonts w:ascii="TimesNewRomanPSMT" w:hAnsi="TimesNewRomanPSMT" w:cs="TimesNewRomanPSMT"/>
-          <w:lang w:val="fr-FR"/>
-        </w:rPr>
-        <w:t>2</w:t>
-      </w:r>
-      <w:r>
-        <w:rPr>
-          <w:rFonts w:ascii="TimesNewRomanPSMT" w:hAnsi="TimesNewRomanPSMT" w:cs="TimesNewRomanPSMT"/>
-        </w:rPr>
-        <w:t xml:space="preserve">) en application des articles L. 353-1 et L. 831-1 (2° ou 3°) du code de la construction et de l'habitation pour l'opération </w:t>
+        <w:t xml:space="preserve">(2) en application des articles L. 353-1 et L. 831-1 (2° ou 3°) du code de la construction et de l'habitation pour l'opération </w:t>
       </w:r>
       <w:bookmarkStart w:id="1" w:name="NomProgramme1"/>
       <w:bookmarkEnd w:id="1"/>
@@ -364,14 +317,27 @@
         <w:rPr>
           <w:rFonts w:ascii="TimesNewRomanPSMT" w:hAnsi="TimesNewRomanPSMT" w:cs="TimesNewRomanPSMT"/>
         </w:rPr>
-        <w:t>{{ lot.nb_logements }} logement</w:t>
+        <w:t xml:space="preserve">{{ </w:t>
+      </w:r>
+      <w:proofErr w:type="spellStart"/>
+      <w:r>
+        <w:rPr>
+          <w:rFonts w:ascii="TimesNewRomanPSMT" w:hAnsi="TimesNewRomanPSMT" w:cs="TimesNewRomanPSMT"/>
+        </w:rPr>
+        <w:t>lot.nb_logements</w:t>
+      </w:r>
+      <w:proofErr w:type="spellEnd"/>
+      <w:r>
+        <w:rPr>
+          <w:rFonts w:ascii="TimesNewRomanPSMT" w:hAnsi="TimesNewRomanPSMT" w:cs="TimesNewRomanPSMT"/>
+        </w:rPr>
+        <w:t xml:space="preserve"> }} logement</w:t>
       </w:r>
       <w:bookmarkStart w:id="3" w:name="Type"/>
       <w:bookmarkEnd w:id="3"/>
       <w:r>
         <w:rPr>
           <w:rFonts w:ascii="TimesNewRomanPSMT" w:hAnsi="TimesNewRomanPSMT" w:cs="TimesNewRomanPSMT"/>
-          <w:lang w:val="fr-FR"/>
         </w:rPr>
         <w:t>{{</w:t>
       </w:r>
@@ -379,7 +345,6 @@
       <w:r>
         <w:rPr>
           <w:rFonts w:ascii="TimesNewRomanPSMT" w:hAnsi="TimesNewRomanPSMT" w:cs="TimesNewRomanPSMT"/>
-          <w:lang w:val="fr-FR"/>
         </w:rPr>
         <w:t>lot.nb_logements|pl</w:t>
       </w:r>
@@ -387,15 +352,22 @@
       <w:r>
         <w:rPr>
           <w:rFonts w:ascii="TimesNewRomanPSMT" w:hAnsi="TimesNewRomanPSMT" w:cs="TimesNewRomanPSMT"/>
-          <w:lang w:val="fr-FR"/>
-        </w:rPr>
-        <w:t xml:space="preserve">}} </w:t>
-      </w:r>
-      <w:r>
-        <w:rPr>
-          <w:rFonts w:ascii="TimesNewRomanPSMT" w:hAnsi="TimesNewRomanPSMT" w:cs="TimesNewRomanPSMT"/>
-        </w:rPr>
-        <w:t xml:space="preserve">{{ lot.financement }}, </w:t>
+        </w:rPr>
+        <w:t xml:space="preserve">}} {{ </w:t>
+      </w:r>
+      <w:proofErr w:type="spellStart"/>
+      <w:r>
+        <w:rPr>
+          <w:rFonts w:ascii="TimesNewRomanPSMT" w:hAnsi="TimesNewRomanPSMT" w:cs="TimesNewRomanPSMT"/>
+        </w:rPr>
+        <w:t>lot.financement</w:t>
+      </w:r>
+      <w:proofErr w:type="spellEnd"/>
+      <w:r>
+        <w:rPr>
+          <w:rFonts w:ascii="TimesNewRomanPSMT" w:hAnsi="TimesNewRomanPSMT" w:cs="TimesNewRomanPSMT"/>
+        </w:rPr>
+        <w:t xml:space="preserve"> }}, </w:t>
       </w:r>
       <w:bookmarkStart w:id="4" w:name="Adresse1"/>
       <w:bookmarkEnd w:id="4"/>
@@ -403,22 +375,14 @@
         <w:rPr>
           <w:rFonts w:ascii="TimesNewRomanPSMT" w:hAnsi="TimesNewRomanPSMT" w:cs="TimesNewRomanPSMT"/>
         </w:rPr>
-        <w:t>{{ programme.adresse</w:t>
-      </w:r>
-      <w:r>
-        <w:rPr>
-          <w:rFonts w:ascii="TimesNewRomanPSMT" w:hAnsi="TimesNewRomanPSMT" w:cs="TimesNewRomanPSMT"/>
-          <w:lang w:val="fr-FR"/>
-        </w:rPr>
-        <w:t>|</w:t>
+        <w:t xml:space="preserve">{{ </w:t>
       </w:r>
       <w:proofErr w:type="spellStart"/>
       <w:r>
         <w:rPr>
           <w:rFonts w:ascii="TimesNewRomanPSMT" w:hAnsi="TimesNewRomanPSMT" w:cs="TimesNewRomanPSMT"/>
-          <w:lang w:val="fr-FR"/>
-        </w:rPr>
-        <w:t>inline_text_multiline</w:t>
+        </w:rPr>
+        <w:t>programme.adresse|inline_text_multiline</w:t>
       </w:r>
       <w:proofErr w:type="spellEnd"/>
       <w:r>
@@ -441,20 +405,7 @@
         <w:rPr>
           <w:rFonts w:ascii="TimesNewRomanPSMT" w:hAnsi="TimesNewRomanPSMT" w:cs="TimesNewRomanPSMT"/>
         </w:rPr>
-        <w:t>{{ programme.ville }} (</w:t>
-      </w:r>
-      <w:r>
-        <w:rPr>
-          <w:rFonts w:ascii="TimesNewRomanPSMT" w:hAnsi="TimesNewRomanPSMT" w:cs="TimesNewRomanPSMT"/>
-          <w:lang w:val="fr-FR"/>
-        </w:rPr>
-        <w:t>3</w:t>
-      </w:r>
-      <w:r>
-        <w:rPr>
-          <w:rFonts w:ascii="TimesNewRomanPSMT" w:hAnsi="TimesNewRomanPSMT" w:cs="TimesNewRomanPSMT"/>
-        </w:rPr>
-        <w:t>).</w:t>
+        <w:t>{{ programme.ville }} (3).</w:t>
       </w:r>
     </w:p>
     <w:p>
@@ -519,42 +470,21 @@
         <w:rPr>
           <w:rFonts w:ascii="TimesNewRomanPSMT" w:hAnsi="TimesNewRomanPSMT" w:cs="TimesNewRomanPSMT"/>
         </w:rPr>
-        <w:t>{{ bailleur.nom</w:t>
-      </w:r>
-      <w:r>
-        <w:rPr>
-          <w:rFonts w:ascii="TimesNewRomanPSMT" w:hAnsi="TimesNewRomanPSMT" w:cs="TimesNewRomanPSMT"/>
-          <w:lang w:val="fr-FR"/>
-        </w:rPr>
-        <w:t>|</w:t>
+        <w:t xml:space="preserve">{{ </w:t>
       </w:r>
       <w:proofErr w:type="spellStart"/>
       <w:r>
         <w:rPr>
           <w:rFonts w:ascii="TimesNewRomanPSMT" w:hAnsi="TimesNewRomanPSMT" w:cs="TimesNewRomanPSMT"/>
-          <w:lang w:val="fr-FR"/>
-        </w:rPr>
-        <w:t>upper</w:t>
+        </w:rPr>
+        <w:t>bailleur.nom|upper</w:t>
       </w:r>
       <w:proofErr w:type="spellEnd"/>
       <w:r>
         <w:rPr>
           <w:rFonts w:ascii="TimesNewRomanPSMT" w:hAnsi="TimesNewRomanPSMT" w:cs="TimesNewRomanPSMT"/>
         </w:rPr>
-        <w:t xml:space="preserve"> }} (</w:t>
-      </w:r>
-      <w:r>
-        <w:rPr>
-          <w:rFonts w:ascii="TimesNewRomanPSMT" w:hAnsi="TimesNewRomanPSMT" w:cs="TimesNewRomanPSMT"/>
-          <w:lang w:val="fr-FR"/>
-        </w:rPr>
-        <w:t>2</w:t>
-      </w:r>
-      <w:r>
-        <w:rPr>
-          <w:rFonts w:ascii="TimesNewRomanPSMT" w:hAnsi="TimesNewRomanPSMT" w:cs="TimesNewRomanPSMT"/>
-        </w:rPr>
-        <w:t xml:space="preserve">), représenté (e) par </w:t>
+        <w:t xml:space="preserve"> }} (2), représenté (e) par </w:t>
       </w:r>
       <w:bookmarkStart w:id="8" w:name="NomDG1"/>
       <w:bookmarkEnd w:id="8"/>
@@ -562,20 +492,7 @@
         <w:rPr>
           <w:rFonts w:ascii="TimesNewRomanPSMT" w:hAnsi="TimesNewRomanPSMT" w:cs="TimesNewRomanPSMT"/>
         </w:rPr>
-        <w:t>{{ bailleur.</w:t>
-      </w:r>
-      <w:r>
-        <w:rPr>
-          <w:rFonts w:ascii="TimesNewRomanPSMT" w:hAnsi="TimesNewRomanPSMT" w:cs="TimesNewRomanPSMT"/>
-          <w:lang w:val="fr-FR"/>
-        </w:rPr>
-        <w:t>signataire</w:t>
-      </w:r>
-      <w:r>
-        <w:rPr>
-          <w:rFonts w:ascii="TimesNewRomanPSMT" w:hAnsi="TimesNewRomanPSMT" w:cs="TimesNewRomanPSMT"/>
-        </w:rPr>
-        <w:t xml:space="preserve">_nom }}, </w:t>
+        <w:t xml:space="preserve">{{ bailleur.signataire_nom }}, </w:t>
       </w:r>
       <w:bookmarkStart w:id="9" w:name="Fonction"/>
       <w:bookmarkEnd w:id="9"/>
@@ -583,33 +500,7 @@
         <w:rPr>
           <w:rFonts w:ascii="TimesNewRomanPSMT" w:hAnsi="TimesNewRomanPSMT" w:cs="TimesNewRomanPSMT"/>
         </w:rPr>
-        <w:t>{{ bailleur.</w:t>
-      </w:r>
-      <w:r>
-        <w:rPr>
-          <w:rFonts w:ascii="TimesNewRomanPSMT" w:hAnsi="TimesNewRomanPSMT" w:cs="TimesNewRomanPSMT"/>
-          <w:lang w:val="fr-FR"/>
-        </w:rPr>
-        <w:t>signataire</w:t>
-      </w:r>
-      <w:r>
-        <w:rPr>
-          <w:rFonts w:ascii="TimesNewRomanPSMT" w:hAnsi="TimesNewRomanPSMT" w:cs="TimesNewRomanPSMT"/>
-        </w:rPr>
-        <w:t>_fonction }} (</w:t>
-      </w:r>
-      <w:r>
-        <w:rPr>
-          <w:rFonts w:ascii="TimesNewRomanPSMT" w:hAnsi="TimesNewRomanPSMT" w:cs="TimesNewRomanPSMT"/>
-          <w:lang w:val="fr-FR"/>
-        </w:rPr>
-        <w:t>4</w:t>
-      </w:r>
-      <w:r>
-        <w:rPr>
-          <w:rFonts w:ascii="TimesNewRomanPSMT" w:hAnsi="TimesNewRomanPSMT" w:cs="TimesNewRomanPSMT"/>
-        </w:rPr>
-        <w:t>) agissant en vertu de la délibération du Conseil d</w:t>
+        <w:t>{{ bailleur.signataire_fonction }} (4) agissant en vertu de la délibération du Conseil d</w:t>
       </w:r>
       <w:r>
         <w:rPr>
@@ -629,20 +520,7 @@
         <w:rPr>
           <w:rFonts w:ascii="TimesNewRomanPSMT" w:hAnsi="TimesNewRomanPSMT" w:cs="TimesNewRomanPSMT"/>
         </w:rPr>
-        <w:t>{{ bailleur.</w:t>
-      </w:r>
-      <w:r>
-        <w:rPr>
-          <w:rFonts w:ascii="TimesNewRomanPSMT" w:hAnsi="TimesNewRomanPSMT" w:cs="TimesNewRomanPSMT"/>
-          <w:lang w:val="fr-FR"/>
-        </w:rPr>
-        <w:t>signataire</w:t>
-      </w:r>
-      <w:r>
-        <w:rPr>
-          <w:rFonts w:ascii="TimesNewRomanPSMT" w:hAnsi="TimesNewRomanPSMT" w:cs="TimesNewRomanPSMT"/>
-        </w:rPr>
-        <w:t xml:space="preserve">_date_deliberation|d }}, inscrit sous le numéro </w:t>
+        <w:t xml:space="preserve">{{ bailleur.signataire_date_deliberation|d }}, inscrit sous le numéro </w:t>
       </w:r>
       <w:bookmarkStart w:id="11" w:name="Siret1"/>
       <w:bookmarkEnd w:id="11"/>
@@ -658,33 +536,7 @@
         <w:rPr>
           <w:rFonts w:ascii="TimesNewRomanPSMT" w:hAnsi="TimesNewRomanPSMT" w:cs="TimesNewRomanPSMT"/>
         </w:rPr>
-        <w:t>{{ bailleur.capital_social</w:t>
-      </w:r>
-      <w:r>
-        <w:rPr>
-          <w:rFonts w:ascii="TimesNewRomanPSMT" w:hAnsi="TimesNewRomanPSMT" w:cs="TimesNewRomanPSMT"/>
-          <w:lang w:val="fr-FR"/>
-        </w:rPr>
-        <w:t>|f</w:t>
-      </w:r>
-      <w:r>
-        <w:rPr>
-          <w:rFonts w:ascii="TimesNewRomanPSMT" w:hAnsi="TimesNewRomanPSMT" w:cs="TimesNewRomanPSMT"/>
-        </w:rPr>
-        <w:t xml:space="preserve"> }} </w:t>
-      </w:r>
-      <w:r>
-        <w:rPr>
-          <w:rFonts w:ascii="TimesNewRomanPSMT" w:hAnsi="TimesNewRomanPSMT" w:cs="TimesNewRomanPSMT"/>
-          <w:lang w:val="fr-FR"/>
-        </w:rPr>
-        <w:t xml:space="preserve">€ </w:t>
-      </w:r>
-      <w:r>
-        <w:rPr>
-          <w:rFonts w:ascii="TimesNewRomanPSMT" w:hAnsi="TimesNewRomanPSMT" w:cs="TimesNewRomanPSMT"/>
-        </w:rPr>
-        <w:t xml:space="preserve">{% endif %} dont le siège est </w:t>
+        <w:t xml:space="preserve">{{ bailleur.capital_social|f }} € {% endif %} dont le siège est </w:t>
       </w:r>
       <w:bookmarkStart w:id="13" w:name="Siege1"/>
       <w:bookmarkEnd w:id="13"/>
@@ -692,46 +544,7 @@
         <w:rPr>
           <w:rFonts w:ascii="TimesNewRomanPSMT" w:hAnsi="TimesNewRomanPSMT" w:cs="TimesNewRomanPSMT"/>
         </w:rPr>
-        <w:t xml:space="preserve">{{ bailleur.adresse </w:t>
-      </w:r>
-      <w:r>
-        <w:rPr>
-          <w:rFonts w:ascii="TimesNewRomanPSMT" w:hAnsi="TimesNewRomanPSMT" w:cs="TimesNewRomanPSMT"/>
-          <w:lang w:val="fr-FR"/>
-        </w:rPr>
-        <w:t>}}</w:t>
-      </w:r>
-      <w:r>
-        <w:rPr>
-          <w:rFonts w:ascii="TimesNewRomanPSMT" w:hAnsi="TimesNewRomanPSMT" w:cs="TimesNewRomanPSMT"/>
-        </w:rPr>
-        <w:t xml:space="preserve">, </w:t>
-      </w:r>
-      <w:r>
-        <w:rPr>
-          <w:rFonts w:ascii="TimesNewRomanPSMT" w:hAnsi="TimesNewRomanPSMT" w:cs="TimesNewRomanPSMT"/>
-          <w:lang w:val="fr-FR"/>
-        </w:rPr>
-        <w:t xml:space="preserve">{{ </w:t>
-      </w:r>
-      <w:r>
-        <w:rPr>
-          <w:rFonts w:ascii="TimesNewRomanPSMT" w:hAnsi="TimesNewRomanPSMT" w:cs="TimesNewRomanPSMT"/>
-        </w:rPr>
-        <w:t>bailleur.code_postal</w:t>
-      </w:r>
-      <w:r>
-        <w:rPr>
-          <w:rFonts w:ascii="TimesNewRomanPSMT" w:hAnsi="TimesNewRomanPSMT" w:cs="TimesNewRomanPSMT"/>
-          <w:lang w:val="fr-FR"/>
-        </w:rPr>
-        <w:t xml:space="preserve"> }} {{ </w:t>
-      </w:r>
-      <w:r>
-        <w:rPr>
-          <w:rFonts w:ascii="TimesNewRomanPSMT" w:hAnsi="TimesNewRomanPSMT" w:cs="TimesNewRomanPSMT"/>
-        </w:rPr>
-        <w:t>bailleur.ville }} dénommé (e) ci-après, le bailleur,</w:t>
+        <w:t>{{ bailleur.adresse }}, {{ bailleur.code_postal }} {{ bailleur.ville }} dénommé (e) ci-après, le bailleur,</w:t>
       </w:r>
     </w:p>
     <w:p>
@@ -1500,20 +1313,7 @@
         <w:rPr>
           <w:rFonts w:ascii="TimesNewRomanPSMT" w:hAnsi="TimesNewRomanPSMT" w:cs="TimesNewRomanPSMT"/>
         </w:rPr>
-        <w:t xml:space="preserve">Article </w:t>
-      </w:r>
-      <w:r>
-        <w:rPr>
-          <w:rFonts w:ascii="TimesNewRomanPSMT" w:hAnsi="TimesNewRomanPSMT" w:cs="TimesNewRomanPSMT"/>
-          <w:lang w:val="fr-FR"/>
-        </w:rPr>
-        <w:t>7</w:t>
-      </w:r>
-      <w:r>
-        <w:rPr>
-          <w:rFonts w:ascii="TimesNewRomanPSMT" w:hAnsi="TimesNewRomanPSMT" w:cs="TimesNewRomanPSMT"/>
-        </w:rPr>
-        <w:t>.</w:t>
+        <w:t>Article 7.</w:t>
       </w:r>
     </w:p>
     <w:p>
@@ -1552,20 +1352,7 @@
         <w:rPr>
           <w:rFonts w:ascii="TimesNewRomanPSMT" w:hAnsi="TimesNewRomanPSMT" w:cs="TimesNewRomanPSMT"/>
         </w:rPr>
-        <w:t>Les logements faisant l'objet de la présente convention sont maintenus à usage locatif jusqu'à la date fixée pour son expiration, sous réserve des dispositions de l'article L. 443-1</w:t>
-      </w:r>
-      <w:r>
-        <w:rPr>
-          <w:rFonts w:ascii="TimesNewRomanPSMT" w:hAnsi="TimesNewRomanPSMT" w:cs="TimesNewRomanPSMT"/>
-          <w:lang w:val="fr-FR"/>
-        </w:rPr>
-        <w:t>5-2</w:t>
-      </w:r>
-      <w:r>
-        <w:rPr>
-          <w:rFonts w:ascii="TimesNewRomanPSMT" w:hAnsi="TimesNewRomanPSMT" w:cs="TimesNewRomanPSMT"/>
-        </w:rPr>
-        <w:t xml:space="preserve"> du code de la construction et de l'habitation.</w:t>
+        <w:t>Les logements faisant l'objet de la présente convention sont maintenus à usage locatif jusqu'à la date fixée pour son expiration, sous réserve des dispositions de l'article L. 443-15-2 du code de la construction et de l'habitation.</w:t>
       </w:r>
     </w:p>
     <w:p>
@@ -1748,27 +1535,7 @@
         <w:rPr>
           <w:rFonts w:ascii="TimesNewRomanPSMT" w:hAnsi="TimesNewRomanPSMT" w:cs="TimesNewRomanPSMT"/>
         </w:rPr>
-        <w:t>(</w:t>
-      </w:r>
-      <w:r>
-        <w:rPr>
-          <w:rFonts w:ascii="TimesNewRomanPSMT" w:hAnsi="TimesNewRomanPSMT" w:cs="TimesNewRomanPSMT"/>
-          <w:lang w:val="fr-FR"/>
-        </w:rPr>
-        <w:t>5</w:t>
-      </w:r>
-      <w:r>
-        <w:rPr>
-          <w:rFonts w:ascii="TimesNewRomanPSMT" w:hAnsi="TimesNewRomanPSMT" w:cs="TimesNewRomanPSMT"/>
-        </w:rPr>
-        <w:t>) logement</w:t>
-      </w:r>
-      <w:r>
-        <w:rPr>
-          <w:rFonts w:ascii="TimesNewRomanPSMT" w:hAnsi="TimesNewRomanPSMT" w:cs="TimesNewRomanPSMT"/>
-          <w:lang w:val="fr-FR"/>
-        </w:rPr>
-        <w:t>{{</w:t>
+        <w:t>(5) logement{{</w:t>
       </w:r>
       <w:r>
         <w:rPr>
@@ -1780,15 +1547,8 @@
       <w:r>
         <w:rPr>
           <w:rFonts w:ascii="TimesNewRomanPSMT" w:hAnsi="TimesNewRomanPSMT" w:cs="TimesNewRomanPSMT"/>
-          <w:lang w:val="fr-FR"/>
-        </w:rPr>
-        <w:t>|pl}}</w:t>
-      </w:r>
-      <w:r>
-        <w:rPr>
-          <w:rFonts w:ascii="TimesNewRomanPSMT" w:hAnsi="TimesNewRomanPSMT" w:cs="TimesNewRomanPSMT"/>
-        </w:rPr>
-        <w:t>, doivent être attribués à des ménages dont les ressources n'excèdent pas le plafond fixé au I de l'article D. 331-12 précité pour l'attribution des logements</w:t>
+        </w:rPr>
+        <w:t>|pl}}, doivent être attribués à des ménages dont les ressources n'excèdent pas le plafond fixé au I de l'article D. 331-12 précité pour l'attribution des logements</w:t>
       </w:r>
       <w:r>
         <w:t xml:space="preserve"> </w:t>
@@ -1849,14 +1609,7 @@
         <w:rPr>
           <w:rFonts w:ascii="TimesNewRomanPSMT" w:hAnsi="TimesNewRomanPSMT" w:cs="TimesNewRomanPSMT"/>
         </w:rPr>
-        <w:t xml:space="preserve"> logement</w:t>
-      </w:r>
-      <w:r>
-        <w:rPr>
-          <w:rFonts w:ascii="TimesNewRomanPSMT" w:hAnsi="TimesNewRomanPSMT" w:cs="TimesNewRomanPSMT"/>
-          <w:lang w:val="fr-FR"/>
-        </w:rPr>
-        <w:t>{{</w:t>
+        <w:t xml:space="preserve"> logement{{</w:t>
       </w:r>
       <w:r>
         <w:rPr>
@@ -1865,160 +1618,94 @@
         </w:rPr>
         <w:t>mixPLUS</w:t>
       </w:r>
+      <w:r>
+        <w:rPr>
+          <w:rFonts w:ascii="TimesNewRomanPSMT" w:hAnsi="TimesNewRomanPSMT" w:cs="TimesNewRomanPSMT"/>
+          <w:bCs/>
+        </w:rPr>
+        <w:t>inf</w:t>
+      </w:r>
+      <w:r>
+        <w:rPr>
+          <w:rFonts w:ascii="TimesNewRomanPSMT" w:hAnsi="TimesNewRomanPSMT" w:cs="TimesNewRomanPSMT"/>
+          <w:bCs/>
+        </w:rPr>
+        <w:t>10_30pc</w:t>
+      </w:r>
+      <w:r>
+        <w:rPr>
+          <w:rFonts w:ascii="TimesNewRomanPSMT" w:hAnsi="TimesNewRomanPSMT" w:cs="TimesNewRomanPSMT"/>
+        </w:rPr>
+        <w:t>|pl }} (ce nombre s'obtenant en arrondissant à l'unité la plus proche le résultat de l'application du pourcentage), doivent être attribués à des ménages dont les ressources n'excèdent pas le plafond fixé au I de l'article D. 331-12 précité pour l'attribution des logements sociaux. Cette obligation n'est pas applicable aux opérations comportant un seul logement.</w:t>
+      </w:r>
+    </w:p>
+    <w:p>
+      <w:pPr>
+        <w:jc w:val="both"/>
+        <w:rPr>
+          <w:rFonts w:ascii="TimesNewRomanPSMT" w:hAnsi="TimesNewRomanPSMT" w:cs="TimesNewRomanPSMT"/>
+        </w:rPr>
+      </w:pPr>
+    </w:p>
+    <w:p>
+      <w:pPr>
+        <w:jc w:val="both"/>
+      </w:pPr>
+      <w:r>
+        <w:rPr>
+          <w:rFonts w:ascii="TimesNewRomanPSMT" w:hAnsi="TimesNewRomanPSMT" w:cs="TimesNewRomanPSMT"/>
+        </w:rPr>
+        <w:t>A l'entrée en service de l'immeuble, en sus des 30 % de logements ci-dessus mentionnés, le bailleur s'engage, compte tenu de la demande locale, que visent notamment à satisfaire le plan d'action départemental pour le logement et l’hébergement des personnes défavorisées, l'accord collectif départemental signé avec le bailleur, les conventions intercommunales d’attribution et les orientations adoptées par les conférences intercommunales du logement, à louer</w:t>
+      </w:r>
+      <w:r>
+        <w:rPr>
+          <w:rFonts w:ascii="TimesNewRomanPSMT" w:hAnsi="TimesNewRomanPSMT" w:cs="TimesNewRomanPSMT"/>
+          <w:b/>
+        </w:rPr>
+        <w:t xml:space="preserve"> </w:t>
+      </w:r>
+      <w:r>
+        <w:rPr>
+          <w:rFonts w:ascii="TimesNewRomanPSMT" w:hAnsi="TimesNewRomanPSMT" w:cs="TimesNewRomanPSMT"/>
+          <w:b/>
+        </w:rPr>
+        <w:t xml:space="preserve">{{ </w:t>
+      </w:r>
       <w:proofErr w:type="spellStart"/>
       <w:r>
         <w:rPr>
           <w:rFonts w:ascii="TimesNewRomanPSMT" w:hAnsi="TimesNewRomanPSMT" w:cs="TimesNewRomanPSMT"/>
-          <w:bCs/>
-          <w:lang w:val="fr-FR"/>
-        </w:rPr>
-        <w:t>inf</w:t>
+          <w:b/>
+        </w:rPr>
+        <w:t>lot.lgts_mixite_sociale_negocies_display</w:t>
       </w:r>
       <w:proofErr w:type="spellEnd"/>
       <w:r>
         <w:rPr>
           <w:rFonts w:ascii="TimesNewRomanPSMT" w:hAnsi="TimesNewRomanPSMT" w:cs="TimesNewRomanPSMT"/>
-          <w:bCs/>
-        </w:rPr>
-        <w:t>10_30pc</w:t>
-      </w:r>
-      <w:r>
-        <w:rPr>
-          <w:rFonts w:ascii="TimesNewRomanPSMT" w:hAnsi="TimesNewRomanPSMT" w:cs="TimesNewRomanPSMT"/>
-          <w:lang w:val="fr-FR"/>
-        </w:rPr>
-        <w:t>|pl }}</w:t>
-      </w:r>
-      <w:r>
-        <w:rPr>
-          <w:rFonts w:ascii="TimesNewRomanPSMT" w:hAnsi="TimesNewRomanPSMT" w:cs="TimesNewRomanPSMT"/>
-        </w:rPr>
-        <w:t xml:space="preserve"> (ce nombre s'obtenant en arrondissant à l'unité la plus proche le résultat de l'application du pourcentage), doivent être attribués à des ménages dont les ressources n'excèdent pas le plafond fixé au I de l'article D. 331-12 précité pour l'attribution des logements sociaux. Cette obligation n'est pas applicable aux opérations comportant un seul logement.</w:t>
-      </w:r>
-    </w:p>
-    <w:p>
-      <w:pPr>
-        <w:jc w:val="both"/>
-        <w:rPr>
-          <w:rFonts w:ascii="TimesNewRomanPSMT" w:hAnsi="TimesNewRomanPSMT" w:cs="TimesNewRomanPSMT"/>
-        </w:rPr>
-      </w:pPr>
-    </w:p>
-    <w:p>
-      <w:pPr>
-        <w:jc w:val="both"/>
-      </w:pPr>
-      <w:r>
-        <w:rPr>
-          <w:rFonts w:ascii="TimesNewRomanPSMT" w:hAnsi="TimesNewRomanPSMT" w:cs="TimesNewRomanPSMT"/>
-        </w:rPr>
-        <w:t xml:space="preserve">A l'entrée en service de l'immeuble, en sus des 30 % de logements ci-dessus mentionnés, </w:t>
-      </w:r>
-      <w:r>
-        <w:rPr>
-          <w:rFonts w:ascii="TimesNewRomanPSMT" w:hAnsi="TimesNewRomanPSMT" w:cs="TimesNewRomanPSMT"/>
-          <w:lang w:val="fr-FR"/>
-        </w:rPr>
-        <w:t>le bailleur</w:t>
-      </w:r>
-      <w:r>
-        <w:rPr>
-          <w:rFonts w:ascii="TimesNewRomanPSMT" w:hAnsi="TimesNewRomanPSMT" w:cs="TimesNewRomanPSMT"/>
-        </w:rPr>
-        <w:t xml:space="preserve"> s'engage, compte tenu de la demande locale, que visent notamment à satisfaire le plan d'action départemental pour le logement et l’hébergement des personnes défavorisées, l'accord collectif départemental signé avec </w:t>
-      </w:r>
-      <w:r>
-        <w:rPr>
-          <w:rFonts w:ascii="TimesNewRomanPSMT" w:hAnsi="TimesNewRomanPSMT" w:cs="TimesNewRomanPSMT"/>
-          <w:lang w:val="fr-FR"/>
-        </w:rPr>
-        <w:t>le bailleur</w:t>
-      </w:r>
-      <w:r>
-        <w:rPr>
-          <w:rFonts w:ascii="TimesNewRomanPSMT" w:hAnsi="TimesNewRomanPSMT" w:cs="TimesNewRomanPSMT"/>
-        </w:rPr>
-        <w:t>, les conventions intercommunales d’attribution et les orientations adoptées par les conférences intercommunales du logement, à louer</w:t>
-      </w:r>
-      <w:r>
-        <w:rPr>
-          <w:rFonts w:ascii="TimesNewRomanPSMT" w:hAnsi="TimesNewRomanPSMT" w:cs="TimesNewRomanPSMT"/>
           <w:b/>
         </w:rPr>
+        <w:t>()</w:t>
+      </w:r>
+      <w:r>
+        <w:rPr>
+          <w:rFonts w:ascii="TimesNewRomanPSMT" w:hAnsi="TimesNewRomanPSMT" w:cs="TimesNewRomanPSMT"/>
+          <w:b/>
+        </w:rPr>
+        <w:t xml:space="preserve"> }}</w:t>
+      </w:r>
+      <w:r>
+        <w:rPr>
+          <w:rFonts w:ascii="TimesNewRomanPSMT" w:hAnsi="TimesNewRomanPSMT" w:cs="TimesNewRomanPSMT"/>
+          <w:b/>
+        </w:rPr>
         <w:t xml:space="preserve"> </w:t>
       </w:r>
       <w:r>
         <w:rPr>
           <w:rFonts w:ascii="TimesNewRomanPSMT" w:hAnsi="TimesNewRomanPSMT" w:cs="TimesNewRomanPSMT"/>
-          <w:b/>
-          <w:lang w:val="fr-FR"/>
-        </w:rPr>
-        <w:t xml:space="preserve">{{ </w:t>
-      </w:r>
-      <w:proofErr w:type="spellStart"/>
-      <w:r>
-        <w:rPr>
-          <w:rFonts w:ascii="TimesNewRomanPSMT" w:hAnsi="TimesNewRomanPSMT" w:cs="TimesNewRomanPSMT"/>
-          <w:b/>
-          <w:lang w:val="fr-FR"/>
-        </w:rPr>
-        <w:t>lot.lgts_mixite_sociale_negocies_display</w:t>
-      </w:r>
-      <w:proofErr w:type="spellEnd"/>
-      <w:r>
-        <w:rPr>
-          <w:rFonts w:ascii="TimesNewRomanPSMT" w:hAnsi="TimesNewRomanPSMT" w:cs="TimesNewRomanPSMT"/>
-          <w:b/>
-          <w:lang w:val="fr-FR"/>
-        </w:rPr>
-        <w:t>()</w:t>
-      </w:r>
-      <w:r>
-        <w:rPr>
-          <w:rFonts w:ascii="TimesNewRomanPSMT" w:hAnsi="TimesNewRomanPSMT" w:cs="TimesNewRomanPSMT"/>
-          <w:b/>
-          <w:lang w:val="fr-FR"/>
-        </w:rPr>
-        <w:t xml:space="preserve"> }}</w:t>
-      </w:r>
-      <w:r>
-        <w:rPr>
-          <w:rFonts w:ascii="TimesNewRomanPSMT" w:hAnsi="TimesNewRomanPSMT" w:cs="TimesNewRomanPSMT"/>
-          <w:b/>
-        </w:rPr>
-        <w:t xml:space="preserve"> </w:t>
-      </w:r>
-      <w:r>
-        <w:rPr>
-          <w:rFonts w:ascii="TimesNewRomanPSMT" w:hAnsi="TimesNewRomanPSMT" w:cs="TimesNewRomanPSMT"/>
-        </w:rPr>
-        <w:t>(</w:t>
-      </w:r>
-      <w:r>
-        <w:rPr>
-          <w:rFonts w:ascii="TimesNewRomanPSMT" w:hAnsi="TimesNewRomanPSMT" w:cs="TimesNewRomanPSMT"/>
-          <w:lang w:val="fr-FR"/>
-        </w:rPr>
-        <w:t>6</w:t>
-      </w:r>
-      <w:r>
-        <w:rPr>
-          <w:rFonts w:ascii="TimesNewRomanPSMT" w:hAnsi="TimesNewRomanPSMT" w:cs="TimesNewRomanPSMT"/>
-        </w:rPr>
-        <w:t xml:space="preserve">) autres logements à des ménages dont les ressources n'excèdent pas le plafond fixé au I de l'article D. 331-12 précité pour l'attribution des logements sociaux. </w:t>
-      </w:r>
-      <w:r>
-        <w:rPr>
-          <w:rFonts w:ascii="TimesNewRomanPSMT" w:hAnsi="TimesNewRomanPSMT" w:cs="TimesNewRomanPSMT"/>
-          <w:lang w:val="fr-FR"/>
-        </w:rPr>
-        <w:t>Le bailleur</w:t>
-      </w:r>
-      <w:r>
-        <w:rPr>
-          <w:rFonts w:ascii="TimesNewRomanPSMT" w:hAnsi="TimesNewRomanPSMT" w:cs="TimesNewRomanPSMT"/>
-        </w:rPr>
-        <w:t xml:space="preserve"> s'engage à fournir au préfet un état à la mise en location, permettant de vérifier que cet engagement d'occupation sociale est respecté.</w:t>
+        </w:rPr>
+        <w:t>(6) autres logements à des ménages dont les ressources n'excèdent pas le plafond fixé au I de l'article D. 331-12 précité pour l'attribution des logements sociaux. Le bailleur s'engage à fournir au préfet un état à la mise en location, permettant de vérifier que cet engagement d'occupation sociale est respecté.</w:t>
       </w:r>
     </w:p>
     <w:p>
@@ -2048,20 +1735,7 @@
         <w:rPr>
           <w:rFonts w:ascii="TimesNewRomanPSMT" w:hAnsi="TimesNewRomanPSMT" w:cs="TimesNewRomanPSMT"/>
         </w:rPr>
-        <w:t xml:space="preserve">D. 331-12 précité pour l'attribution des logements sociaux, jusqu'à ce que </w:t>
-      </w:r>
-      <w:r>
-        <w:rPr>
-          <w:rFonts w:ascii="TimesNewRomanPSMT" w:hAnsi="TimesNewRomanPSMT" w:cs="TimesNewRomanPSMT"/>
-          <w:lang w:val="fr-FR"/>
-        </w:rPr>
-        <w:t>le bailleur</w:t>
-      </w:r>
-      <w:r>
-        <w:rPr>
-          <w:rFonts w:ascii="TimesNewRomanPSMT" w:hAnsi="TimesNewRomanPSMT" w:cs="TimesNewRomanPSMT"/>
-        </w:rPr>
-        <w:t xml:space="preserve"> établisse que l'engagement est respecté à nouveau.</w:t>
+        <w:t>D. 331-12 précité pour l'attribution des logements sociaux, jusqu'à ce que le bailleur établisse que l'engagement est respecté à nouveau.</w:t>
       </w:r>
     </w:p>
     <w:p>
@@ -2130,14 +1804,7 @@
         <w:rPr>
           <w:rFonts w:ascii="TimesNewRomanPSMT" w:hAnsi="TimesNewRomanPSMT" w:cs="TimesNewRomanPSMT"/>
         </w:rPr>
-        <w:t>logement</w:t>
-      </w:r>
-      <w:r>
-        <w:rPr>
-          <w:rFonts w:ascii="TimesNewRomanPSMT" w:hAnsi="TimesNewRomanPSMT" w:cs="TimesNewRomanPSMT"/>
-          <w:lang w:val="fr-FR"/>
-        </w:rPr>
-        <w:t>{{</w:t>
+        <w:t>logement{{</w:t>
       </w:r>
       <w:r>
         <w:rPr>
@@ -2146,16 +1813,13 @@
         </w:rPr>
         <w:t>mixPLUS</w:t>
       </w:r>
-      <w:proofErr w:type="spellStart"/>
       <w:r>
         <w:rPr>
           <w:rFonts w:ascii="TimesNewRomanPSMT" w:hAnsi="TimesNewRomanPSMT" w:cs="TimesNewRomanPSMT"/>
           <w:bCs/>
-          <w:lang w:val="fr-FR"/>
         </w:rPr>
         <w:t>inf</w:t>
       </w:r>
-      <w:proofErr w:type="spellEnd"/>
       <w:r>
         <w:rPr>
           <w:rFonts w:ascii="TimesNewRomanPSMT" w:hAnsi="TimesNewRomanPSMT" w:cs="TimesNewRomanPSMT"/>
@@ -2167,7 +1831,6 @@
         <w:rPr>
           <w:rFonts w:ascii="TimesNewRomanPSMT" w:hAnsi="TimesNewRomanPSMT" w:cs="TimesNewRomanPSMT"/>
           <w:bCs/>
-          <w:lang w:val="fr-FR"/>
         </w:rPr>
         <w:t>1</w:t>
       </w:r>
@@ -2181,15 +1844,8 @@
       <w:r>
         <w:rPr>
           <w:rFonts w:ascii="TimesNewRomanPSMT" w:hAnsi="TimesNewRomanPSMT" w:cs="TimesNewRomanPSMT"/>
-          <w:lang w:val="fr-FR"/>
-        </w:rPr>
-        <w:t>|pl }}</w:t>
-      </w:r>
-      <w:r>
-        <w:rPr>
-          <w:rFonts w:ascii="TimesNewRomanPSMT" w:hAnsi="TimesNewRomanPSMT" w:cs="TimesNewRomanPSMT"/>
-        </w:rPr>
-        <w:t xml:space="preserve"> (ce nombre s'obtenant en arrondissant à l'unité la plus proche le résultat de l'application du pourcentage), peut être loué à des ménages dont les ressources n'excèdent pas le plafond fixé au II de l'article D. 331-12 précité pour l'attribution des logements sociaux.</w:t>
+        </w:rPr>
+        <w:t>|pl }} (ce nombre s'obtenant en arrondissant à l'unité la plus proche le résultat de l'application du pourcentage), peut être loué à des ménages dont les ressources n'excèdent pas le plafond fixé au II de l'article D. 331-12 précité pour l'attribution des logements sociaux.</w:t>
       </w:r>
     </w:p>
     <w:p>
@@ -2246,20 +1902,7 @@
         <w:rPr>
           <w:rFonts w:ascii="TimesNewRomanPSMT" w:hAnsi="TimesNewRomanPSMT" w:cs="TimesNewRomanPSMT"/>
         </w:rPr>
-        <w:t xml:space="preserve">Article </w:t>
-      </w:r>
-      <w:r>
-        <w:rPr>
-          <w:rFonts w:ascii="TimesNewRomanPSMT" w:hAnsi="TimesNewRomanPSMT" w:cs="TimesNewRomanPSMT"/>
-          <w:lang w:val="fr-FR"/>
-        </w:rPr>
-        <w:t>8</w:t>
-      </w:r>
-      <w:r>
-        <w:rPr>
-          <w:rFonts w:ascii="TimesNewRomanPSMT" w:hAnsi="TimesNewRomanPSMT" w:cs="TimesNewRomanPSMT"/>
-        </w:rPr>
-        <w:t>.</w:t>
+        <w:t>Article 8.</w:t>
       </w:r>
     </w:p>
     <w:p>
@@ -2298,20 +1941,7 @@
         <w:rPr>
           <w:rFonts w:ascii="TimesNewRomanPSMT" w:hAnsi="TimesNewRomanPSMT" w:cs="TimesNewRomanPSMT"/>
         </w:rPr>
-        <w:t>Le montant du loyer maximum mentionné à l'article D. 353-</w:t>
-      </w:r>
-      <w:r>
-        <w:rPr>
-          <w:rFonts w:ascii="TimesNewRomanPSMT" w:hAnsi="TimesNewRomanPSMT" w:cs="TimesNewRomanPSMT"/>
-          <w:lang w:val="fr-FR"/>
-        </w:rPr>
-        <w:t>70</w:t>
-      </w:r>
-      <w:r>
-        <w:rPr>
-          <w:rFonts w:ascii="TimesNewRomanPSMT" w:hAnsi="TimesNewRomanPSMT" w:cs="TimesNewRomanPSMT"/>
-        </w:rPr>
-        <w:t xml:space="preserve"> du code de la construction et de l’habitation est fixé </w:t>
+        <w:t xml:space="preserve">Le montant du loyer maximum mentionné à l'article D. 353-70 du code de la construction et de l’habitation est fixé </w:t>
       </w:r>
       <w:r>
         <w:rPr>
@@ -2340,7 +1970,6 @@
           <w:rFonts w:ascii="TimesNewRomanPSMT" w:hAnsi="TimesNewRomanPSMT" w:cs="TimesNewRomanPSMT"/>
           <w:b/>
           <w:bCs/>
-          <w:lang w:val="fr-FR"/>
         </w:rPr>
         <w:t>|f</w:t>
       </w:r>
@@ -2381,20 +2010,7 @@
         <w:rPr>
           <w:rFonts w:ascii="TimesNewRomanPSMT" w:hAnsi="TimesNewRomanPSMT" w:cs="TimesNewRomanPSMT"/>
         </w:rPr>
-        <w:t xml:space="preserve">Ce montant est majoré de 33 % pour les logements qui ont été attribués dans les conditions du b du 3° de l'article </w:t>
-      </w:r>
-      <w:r>
-        <w:rPr>
-          <w:rFonts w:ascii="TimesNewRomanPSMT" w:hAnsi="TimesNewRomanPSMT" w:cs="TimesNewRomanPSMT"/>
-          <w:lang w:val="fr-FR"/>
-        </w:rPr>
-        <w:t>7</w:t>
-      </w:r>
-      <w:r>
-        <w:rPr>
-          <w:rFonts w:ascii="TimesNewRomanPSMT" w:hAnsi="TimesNewRomanPSMT" w:cs="TimesNewRomanPSMT"/>
-        </w:rPr>
-        <w:t xml:space="preserve"> de la présente convention.</w:t>
+        <w:t>Ce montant est majoré de 33 % pour les logements qui ont été attribués dans les conditions du b du 3° de l'article 7 de la présente convention.</w:t>
       </w:r>
     </w:p>
     <w:p>
@@ -2451,20 +2067,7 @@
         <w:rPr>
           <w:rFonts w:ascii="TimesNewRomanPSMT" w:hAnsi="TimesNewRomanPSMT" w:cs="TimesNewRomanPSMT"/>
         </w:rPr>
-        <w:t xml:space="preserve">Article </w:t>
-      </w:r>
-      <w:r>
-        <w:rPr>
-          <w:rFonts w:ascii="TimesNewRomanPSMT" w:hAnsi="TimesNewRomanPSMT" w:cs="TimesNewRomanPSMT"/>
-          <w:lang w:val="fr-FR"/>
-        </w:rPr>
-        <w:t>8</w:t>
-      </w:r>
-      <w:r>
-        <w:rPr>
-          <w:rFonts w:ascii="TimesNewRomanPSMT" w:hAnsi="TimesNewRomanPSMT" w:cs="TimesNewRomanPSMT"/>
-        </w:rPr>
-        <w:t xml:space="preserve"> bis.</w:t>
+        <w:t>Article 8 bis.</w:t>
       </w:r>
     </w:p>
     <w:p>
@@ -2511,7 +2114,6 @@
           <w:rFonts w:ascii="TimesNewRomanPSMT" w:hAnsi="TimesNewRomanPSMT" w:cs="TimesNewRomanPSMT"/>
           <w:b/>
           <w:bCs/>
-          <w:lang w:val="fr-FR"/>
         </w:rPr>
         <w:t xml:space="preserve">{{ </w:t>
       </w:r>
@@ -2521,7 +2123,6 @@
           <w:rFonts w:ascii="TimesNewRomanPSMT" w:hAnsi="TimesNewRomanPSMT" w:cs="TimesNewRomanPSMT"/>
           <w:b/>
           <w:bCs/>
-          <w:lang w:val="fr-FR"/>
         </w:rPr>
         <w:t>lot.loyer_derogatoire|f</w:t>
       </w:r>
@@ -2531,7 +2132,6 @@
           <w:rFonts w:ascii="TimesNewRomanPSMT" w:hAnsi="TimesNewRomanPSMT" w:cs="TimesNewRomanPSMT"/>
           <w:b/>
           <w:bCs/>
-          <w:lang w:val="fr-FR"/>
         </w:rPr>
         <w:t xml:space="preserve"> }}</w:t>
       </w:r>
@@ -2558,20 +2158,7 @@
         <w:rPr>
           <w:rFonts w:ascii="TimesNewRomanPSMT" w:hAnsi="TimesNewRomanPSMT" w:cs="TimesNewRomanPSMT"/>
         </w:rPr>
-        <w:t xml:space="preserve">Article </w:t>
-      </w:r>
-      <w:r>
-        <w:rPr>
-          <w:rFonts w:ascii="TimesNewRomanPSMT" w:hAnsi="TimesNewRomanPSMT" w:cs="TimesNewRomanPSMT"/>
-          <w:lang w:val="fr-FR"/>
-        </w:rPr>
-        <w:t>8</w:t>
-      </w:r>
-      <w:r>
-        <w:rPr>
-          <w:rFonts w:ascii="TimesNewRomanPSMT" w:hAnsi="TimesNewRomanPSMT" w:cs="TimesNewRomanPSMT"/>
-        </w:rPr>
-        <w:t xml:space="preserve"> ter.</w:t>
+        <w:t>Article 8 ter.</w:t>
       </w:r>
     </w:p>
     <w:p>
@@ -2647,20 +2234,7 @@
         <w:rPr>
           <w:rFonts w:ascii="TimesNewRomanPSMT" w:hAnsi="TimesNewRomanPSMT" w:cs="TimesNewRomanPSMT"/>
         </w:rPr>
-        <w:t xml:space="preserve">Article </w:t>
-      </w:r>
-      <w:r>
-        <w:rPr>
-          <w:rFonts w:ascii="TimesNewRomanPSMT" w:hAnsi="TimesNewRomanPSMT" w:cs="TimesNewRomanPSMT"/>
-          <w:lang w:val="fr-FR"/>
-        </w:rPr>
-        <w:t>9</w:t>
-      </w:r>
-      <w:r>
-        <w:rPr>
-          <w:rFonts w:ascii="TimesNewRomanPSMT" w:hAnsi="TimesNewRomanPSMT" w:cs="TimesNewRomanPSMT"/>
-        </w:rPr>
-        <w:t>.</w:t>
+        <w:t>Article 9.</w:t>
       </w:r>
     </w:p>
     <w:p>
@@ -2775,20 +2349,7 @@
         <w:rPr>
           <w:rFonts w:ascii="TimesNewRomanPSMT" w:hAnsi="TimesNewRomanPSMT" w:cs="TimesNewRomanPSMT"/>
         </w:rPr>
-        <w:t xml:space="preserve">Article </w:t>
-      </w:r>
-      <w:r>
-        <w:rPr>
-          <w:rFonts w:ascii="TimesNewRomanPSMT" w:hAnsi="TimesNewRomanPSMT" w:cs="TimesNewRomanPSMT"/>
-          <w:lang w:val="fr-FR"/>
-        </w:rPr>
-        <w:t>9</w:t>
-      </w:r>
-      <w:r>
-        <w:rPr>
-          <w:rFonts w:ascii="TimesNewRomanPSMT" w:hAnsi="TimesNewRomanPSMT" w:cs="TimesNewRomanPSMT"/>
-        </w:rPr>
-        <w:t xml:space="preserve"> bis.</w:t>
+        <w:t>Article 9 bis.</w:t>
       </w:r>
     </w:p>
     <w:p>
@@ -2823,9 +2384,6 @@
     <w:p>
       <w:pPr>
         <w:jc w:val="both"/>
-        <w:rPr>
-          <w:lang w:val="fr-FR"/>
-        </w:rPr>
       </w:pPr>
     </w:p>
     <w:p>
@@ -2839,42 +2397,13 @@
         <w:t>Durant le mois qui suit la signature de la convention, le bailleur informe les locataires ou occupants de bonne foi en place à la date de signature de la convention qu'ils disposent d'un délai de deux mois à compter de la réception de l'information pour présenter leurs justificatifs de revenus dans les conditions prévues pour l'attribution des logements sociaux et que ceux disposant de ressources</w:t>
       </w:r>
       <w:r>
-        <w:rPr>
-          <w:lang w:val="fr-FR"/>
-        </w:rPr>
         <w:t xml:space="preserve"> </w:t>
       </w:r>
       <w:r>
         <w:rPr>
           <w:rFonts w:ascii="TimesNewRomanPSMT" w:hAnsi="TimesNewRomanPSMT" w:cs="TimesNewRomanPSMT"/>
         </w:rPr>
-        <w:t xml:space="preserve">inférieures aux plafonds prévus à l'article D. 331-12 précité pour l'attribution des logements sociaux se verront appliquer, à partir de la réception par </w:t>
-      </w:r>
-      <w:r>
-        <w:rPr>
-          <w:rFonts w:ascii="TimesNewRomanPSMT" w:hAnsi="TimesNewRomanPSMT" w:cs="TimesNewRomanPSMT"/>
-          <w:lang w:val="fr-FR"/>
-        </w:rPr>
-        <w:t>le bailleur</w:t>
-      </w:r>
-      <w:r>
-        <w:rPr>
-          <w:rFonts w:ascii="TimesNewRomanPSMT" w:hAnsi="TimesNewRomanPSMT" w:cs="TimesNewRomanPSMT"/>
-        </w:rPr>
-        <w:t xml:space="preserve"> des justificatifs et au plus tard le quatrième mois suivant la date de signature de la convention ou la date d'achèvement des travaux si celle-ci en prévoit, un nouveau loyer dans la limite du loyer maximum fixé au document prévu par l'article 1er de la présente convention. Avant l'application de ce nouveau loyer, le loyer maximum est celui mentionné à l'article </w:t>
-      </w:r>
-      <w:r>
-        <w:rPr>
-          <w:rFonts w:ascii="TimesNewRomanPSMT" w:hAnsi="TimesNewRomanPSMT" w:cs="TimesNewRomanPSMT"/>
-          <w:lang w:val="fr-FR"/>
-        </w:rPr>
-        <w:t>8</w:t>
-      </w:r>
-      <w:r>
-        <w:rPr>
-          <w:rFonts w:ascii="TimesNewRomanPSMT" w:hAnsi="TimesNewRomanPSMT" w:cs="TimesNewRomanPSMT"/>
-        </w:rPr>
-        <w:t xml:space="preserve"> bis de la présente convention.</w:t>
+        <w:t>inférieures aux plafonds prévus à l'article D. 331-12 précité pour l'attribution des logements sociaux se verront appliquer, à partir de la réception par le bailleur des justificatifs et au plus tard le quatrième mois suivant la date de signature de la convention ou la date d'achèvement des travaux si celle-ci en prévoit, un nouveau loyer dans la limite du loyer maximum fixé au document prévu par l'article 1er de la présente convention. Avant l'application de ce nouveau loyer, le loyer maximum est celui mentionné à l'article 8 bis de la présente convention.</w:t>
       </w:r>
     </w:p>
     <w:p>
@@ -2912,20 +2441,7 @@
         <w:rPr>
           <w:rFonts w:ascii="TimesNewRomanPSMT" w:hAnsi="TimesNewRomanPSMT" w:cs="TimesNewRomanPSMT"/>
         </w:rPr>
-        <w:t xml:space="preserve">Le loyer pratiqué applicable à chaque logement occupé par un locataire ou un occupant de bonne foi dont les ressources excèdent les plafonds de ressources prévus à l'article D. 331-12 précité pour l'attribution des logements sociaux au moment de l'acquisition ou qui n'a pas fourni d'informations sur le niveau de ses ressources ne peut excéder le loyer maximum fixé à l'article </w:t>
-      </w:r>
-      <w:r>
-        <w:rPr>
-          <w:rFonts w:ascii="TimesNewRomanPSMT" w:hAnsi="TimesNewRomanPSMT" w:cs="TimesNewRomanPSMT"/>
-          <w:lang w:val="fr-FR"/>
-        </w:rPr>
-        <w:t>8</w:t>
-      </w:r>
-      <w:r>
-        <w:rPr>
-          <w:rFonts w:ascii="TimesNewRomanPSMT" w:hAnsi="TimesNewRomanPSMT" w:cs="TimesNewRomanPSMT"/>
-        </w:rPr>
-        <w:t xml:space="preserve"> bis de la présente convention. Il peut être révisé chaque année le 1er janvier dans les conditions prévues à l’article L. 353-9-3 précité.</w:t>
+        <w:t>Le loyer pratiqué applicable à chaque logement occupé par un locataire ou un occupant de bonne foi dont les ressources excèdent les plafonds de ressources prévus à l'article D. 331-12 précité pour l'attribution des logements sociaux au moment de l'acquisition ou qui n'a pas fourni d'informations sur le niveau de ses ressources ne peut excéder le loyer maximum fixé à l'article 8 bis de la présente convention. Il peut être révisé chaque année le 1er janvier dans les conditions prévues à l’article L. 353-9-3 précité.</w:t>
       </w:r>
     </w:p>
     <w:p>
@@ -2969,20 +2485,7 @@
         <w:rPr>
           <w:rFonts w:ascii="TimesNewRomanPSMT" w:hAnsi="TimesNewRomanPSMT" w:cs="TimesNewRomanPSMT"/>
         </w:rPr>
-        <w:t>Article 1</w:t>
-      </w:r>
-      <w:r>
-        <w:rPr>
-          <w:rFonts w:ascii="TimesNewRomanPSMT" w:hAnsi="TimesNewRomanPSMT" w:cs="TimesNewRomanPSMT"/>
-          <w:lang w:val="fr-FR"/>
-        </w:rPr>
-        <w:t>0</w:t>
-      </w:r>
-      <w:r>
-        <w:rPr>
-          <w:rFonts w:ascii="TimesNewRomanPSMT" w:hAnsi="TimesNewRomanPSMT" w:cs="TimesNewRomanPSMT"/>
-        </w:rPr>
-        <w:t>.</w:t>
+        <w:t>Article 10.</w:t>
       </w:r>
     </w:p>
     <w:p>
@@ -3059,20 +2562,7 @@
         <w:rPr>
           <w:rFonts w:ascii="TimesNewRomanPSMT" w:hAnsi="TimesNewRomanPSMT" w:cs="TimesNewRomanPSMT"/>
         </w:rPr>
-        <w:t>Article 1</w:t>
-      </w:r>
-      <w:r>
-        <w:rPr>
-          <w:rFonts w:ascii="TimesNewRomanPSMT" w:hAnsi="TimesNewRomanPSMT" w:cs="TimesNewRomanPSMT"/>
-          <w:lang w:val="fr-FR"/>
-        </w:rPr>
-        <w:t>1</w:t>
-      </w:r>
-      <w:r>
-        <w:rPr>
-          <w:rFonts w:ascii="TimesNewRomanPSMT" w:hAnsi="TimesNewRomanPSMT" w:cs="TimesNewRomanPSMT"/>
-        </w:rPr>
-        <w:t>.</w:t>
+        <w:t>Article 11.</w:t>
       </w:r>
     </w:p>
     <w:p>
@@ -3114,20 +2604,7 @@
         <w:rPr>
           <w:rFonts w:ascii="TimesNewRomanPSMT" w:hAnsi="TimesNewRomanPSMT" w:cs="TimesNewRomanPSMT"/>
         </w:rPr>
-        <w:t xml:space="preserve">Lorsque l'exécution des travaux nécessite l'évacuation temporaire des lieux, </w:t>
-      </w:r>
-      <w:r>
-        <w:rPr>
-          <w:rFonts w:ascii="TimesNewRomanPSMT" w:hAnsi="TimesNewRomanPSMT" w:cs="TimesNewRomanPSMT"/>
-          <w:lang w:val="fr-FR"/>
-        </w:rPr>
-        <w:t xml:space="preserve">le </w:t>
-      </w:r>
-      <w:r>
-        <w:rPr>
-          <w:rFonts w:ascii="TimesNewRomanPSMT" w:hAnsi="TimesNewRomanPSMT" w:cs="TimesNewRomanPSMT"/>
-        </w:rPr>
-        <w:t xml:space="preserve">bailleur doit mettre provisoirement à la disposition du locataire un logement en bon état </w:t>
+        <w:t xml:space="preserve">Lorsque l'exécution des travaux nécessite l'évacuation temporaire des lieux, le bailleur doit mettre provisoirement à la disposition du locataire un logement en bon état </w:t>
       </w:r>
       <w:r>
         <w:rPr>
@@ -3207,20 +2684,7 @@
         <w:rPr>
           <w:rFonts w:ascii="TimesNewRomanPSMT" w:hAnsi="TimesNewRomanPSMT" w:cs="TimesNewRomanPSMT"/>
         </w:rPr>
-        <w:t>Article 1</w:t>
-      </w:r>
-      <w:r>
-        <w:rPr>
-          <w:rFonts w:ascii="TimesNewRomanPSMT" w:hAnsi="TimesNewRomanPSMT" w:cs="TimesNewRomanPSMT"/>
-          <w:lang w:val="fr-FR"/>
-        </w:rPr>
-        <w:t>2</w:t>
-      </w:r>
-      <w:r>
-        <w:rPr>
-          <w:rFonts w:ascii="TimesNewRomanPSMT" w:hAnsi="TimesNewRomanPSMT" w:cs="TimesNewRomanPSMT"/>
-        </w:rPr>
-        <w:t>.</w:t>
+        <w:t>Article 12.</w:t>
       </w:r>
     </w:p>
     <w:p>
@@ -3289,20 +2753,7 @@
         <w:rPr>
           <w:rFonts w:ascii="TimesNewRomanPSMT" w:hAnsi="TimesNewRomanPSMT" w:cs="TimesNewRomanPSMT"/>
         </w:rPr>
-        <w:t>Article 1</w:t>
-      </w:r>
-      <w:r>
-        <w:rPr>
-          <w:rFonts w:ascii="TimesNewRomanPSMT" w:hAnsi="TimesNewRomanPSMT" w:cs="TimesNewRomanPSMT"/>
-          <w:lang w:val="fr-FR"/>
-        </w:rPr>
-        <w:t>3</w:t>
-      </w:r>
-      <w:r>
-        <w:rPr>
-          <w:rFonts w:ascii="TimesNewRomanPSMT" w:hAnsi="TimesNewRomanPSMT" w:cs="TimesNewRomanPSMT"/>
-        </w:rPr>
-        <w:t>.</w:t>
+        <w:t>Article 13.</w:t>
       </w:r>
     </w:p>
     <w:p>
@@ -3379,20 +2830,7 @@
         <w:rPr>
           <w:rFonts w:ascii="TimesNewRomanPSMT" w:hAnsi="TimesNewRomanPSMT" w:cs="TimesNewRomanPSMT"/>
         </w:rPr>
-        <w:t>Article 1</w:t>
-      </w:r>
-      <w:r>
-        <w:rPr>
-          <w:rFonts w:ascii="TimesNewRomanPSMT" w:hAnsi="TimesNewRomanPSMT" w:cs="TimesNewRomanPSMT"/>
-          <w:lang w:val="fr-FR"/>
-        </w:rPr>
-        <w:t>4</w:t>
-      </w:r>
-      <w:r>
-        <w:rPr>
-          <w:rFonts w:ascii="TimesNewRomanPSMT" w:hAnsi="TimesNewRomanPSMT" w:cs="TimesNewRomanPSMT"/>
-        </w:rPr>
-        <w:t>.</w:t>
+        <w:t>Article 14.</w:t>
       </w:r>
     </w:p>
     <w:p>
@@ -3489,20 +2927,7 @@
         <w:rPr>
           <w:rFonts w:ascii="TimesNewRomanPSMT" w:hAnsi="TimesNewRomanPSMT" w:cs="TimesNewRomanPSMT"/>
         </w:rPr>
-        <w:t>Article 1</w:t>
-      </w:r>
-      <w:r>
-        <w:rPr>
-          <w:rFonts w:ascii="TimesNewRomanPSMT" w:hAnsi="TimesNewRomanPSMT" w:cs="TimesNewRomanPSMT"/>
-          <w:lang w:val="fr-FR"/>
-        </w:rPr>
-        <w:t>5</w:t>
-      </w:r>
-      <w:r>
-        <w:rPr>
-          <w:rFonts w:ascii="TimesNewRomanPSMT" w:hAnsi="TimesNewRomanPSMT" w:cs="TimesNewRomanPSMT"/>
-        </w:rPr>
-        <w:t>.</w:t>
+        <w:t>Article 15.</w:t>
       </w:r>
     </w:p>
     <w:p>
@@ -3655,20 +3080,7 @@
         <w:rPr>
           <w:rFonts w:ascii="TimesNewRomanPSMT" w:hAnsi="TimesNewRomanPSMT" w:cs="TimesNewRomanPSMT"/>
         </w:rPr>
-        <w:t>Article 1</w:t>
-      </w:r>
-      <w:r>
-        <w:rPr>
-          <w:rFonts w:ascii="TimesNewRomanPSMT" w:hAnsi="TimesNewRomanPSMT" w:cs="TimesNewRomanPSMT"/>
-          <w:lang w:val="fr-FR"/>
-        </w:rPr>
-        <w:t>6</w:t>
-      </w:r>
-      <w:r>
-        <w:rPr>
-          <w:rFonts w:ascii="TimesNewRomanPSMT" w:hAnsi="TimesNewRomanPSMT" w:cs="TimesNewRomanPSMT"/>
-        </w:rPr>
-        <w:t>.</w:t>
+        <w:t>Article 16.</w:t>
       </w:r>
     </w:p>
     <w:p>
@@ -3754,20 +3166,7 @@
         <w:rPr>
           <w:rFonts w:ascii="TimesNewRomanPSMT" w:hAnsi="TimesNewRomanPSMT" w:cs="TimesNewRomanPSMT"/>
         </w:rPr>
-        <w:t>Article 1</w:t>
-      </w:r>
-      <w:r>
-        <w:rPr>
-          <w:rFonts w:ascii="TimesNewRomanPSMT" w:hAnsi="TimesNewRomanPSMT" w:cs="TimesNewRomanPSMT"/>
-          <w:lang w:val="fr-FR"/>
-        </w:rPr>
-        <w:t>7</w:t>
-      </w:r>
-      <w:r>
-        <w:rPr>
-          <w:rFonts w:ascii="TimesNewRomanPSMT" w:hAnsi="TimesNewRomanPSMT" w:cs="TimesNewRomanPSMT"/>
-        </w:rPr>
-        <w:t>.</w:t>
+        <w:t>Article 17.</w:t>
       </w:r>
     </w:p>
     <w:p>
@@ -4068,29 +3467,13 @@
         <w:t>En application du VIII de l’article 40 de la loi du 6 juillet 1989 précitée, les charges locatives accessoires au loyer principal des logements de la résidence universitaire peuvent être récupérées par le bailleur sous la forme d'un forfait versé simultanément au loyer, dont le montant et la périodicité de versement sont définis au contrat et qui ne peut donner lieu à complément ou à régularisation ultérieure. Le montant du forfait de charges est fixé en fonction des montants exigibles par le bailleur en application de l'article 23 de la loi du 6 juillet 1989 précitée. Ce montant</w:t>
       </w:r>
       <w:r>
-        <w:rPr>
-          <w:lang w:val="fr-FR"/>
-        </w:rPr>
         <w:t xml:space="preserve"> </w:t>
       </w:r>
       <w:r>
         <w:rPr>
           <w:rFonts w:ascii="TimesNewRomanPSMT" w:hAnsi="TimesNewRomanPSMT" w:cs="TimesNewRomanPSMT"/>
         </w:rPr>
-        <w:t>ne doit pas être</w:t>
-      </w:r>
-      <w:r>
-        <w:rPr>
-          <w:rFonts w:ascii="TimesNewRomanPSMT" w:hAnsi="TimesNewRomanPSMT" w:cs="TimesNewRomanPSMT"/>
-          <w:lang w:val="fr-FR"/>
-        </w:rPr>
-        <w:t xml:space="preserve"> </w:t>
-      </w:r>
-      <w:r>
-        <w:rPr>
-          <w:rFonts w:ascii="TimesNewRomanPSMT" w:hAnsi="TimesNewRomanPSMT" w:cs="TimesNewRomanPSMT"/>
-        </w:rPr>
-        <w:t>manifestement disproportionné au regard des charges dont le locataire ou, le cas échéant, le précédent locataire se serait acquitté.</w:t>
+        <w:t>ne doit pas être manifestement disproportionné au regard des charges dont le locataire ou, le cas échéant, le précédent locataire se serait acquitté.</w:t>
       </w:r>
     </w:p>
     <w:p>
@@ -4125,20 +3508,7 @@
         <w:rPr>
           <w:rFonts w:ascii="TimesNewRomanPSMT" w:hAnsi="TimesNewRomanPSMT" w:cs="TimesNewRomanPSMT"/>
         </w:rPr>
-        <w:t>Article 1</w:t>
-      </w:r>
-      <w:r>
-        <w:rPr>
-          <w:rFonts w:ascii="TimesNewRomanPSMT" w:hAnsi="TimesNewRomanPSMT" w:cs="TimesNewRomanPSMT"/>
-          <w:lang w:val="fr-FR"/>
-        </w:rPr>
-        <w:t>8</w:t>
-      </w:r>
-      <w:r>
-        <w:rPr>
-          <w:rFonts w:ascii="TimesNewRomanPSMT" w:hAnsi="TimesNewRomanPSMT" w:cs="TimesNewRomanPSMT"/>
-        </w:rPr>
-        <w:t>.</w:t>
+        <w:t>Article 18.</w:t>
       </w:r>
     </w:p>
     <w:p>
@@ -4224,20 +3594,7 @@
         <w:rPr>
           <w:rFonts w:ascii="TimesNewRomanPSMT" w:hAnsi="TimesNewRomanPSMT" w:cs="TimesNewRomanPSMT"/>
         </w:rPr>
-        <w:t xml:space="preserve">Article </w:t>
-      </w:r>
-      <w:r>
-        <w:rPr>
-          <w:rFonts w:ascii="TimesNewRomanPSMT" w:hAnsi="TimesNewRomanPSMT" w:cs="TimesNewRomanPSMT"/>
-          <w:lang w:val="fr-FR"/>
-        </w:rPr>
-        <w:t>19</w:t>
-      </w:r>
-      <w:r>
-        <w:rPr>
-          <w:rFonts w:ascii="TimesNewRomanPSMT" w:hAnsi="TimesNewRomanPSMT" w:cs="TimesNewRomanPSMT"/>
-        </w:rPr>
-        <w:t>.</w:t>
+        <w:t>Article 19.</w:t>
       </w:r>
     </w:p>
     <w:p>
@@ -4391,20 +3748,7 @@
         <w:rPr>
           <w:rFonts w:ascii="TimesNewRomanPSMT" w:hAnsi="TimesNewRomanPSMT" w:cs="TimesNewRomanPSMT"/>
         </w:rPr>
-        <w:t>Article 2</w:t>
-      </w:r>
-      <w:r>
-        <w:rPr>
-          <w:rFonts w:ascii="TimesNewRomanPSMT" w:hAnsi="TimesNewRomanPSMT" w:cs="TimesNewRomanPSMT"/>
-          <w:lang w:val="fr-FR"/>
-        </w:rPr>
-        <w:t>0</w:t>
-      </w:r>
-      <w:r>
-        <w:rPr>
-          <w:rFonts w:ascii="TimesNewRomanPSMT" w:hAnsi="TimesNewRomanPSMT" w:cs="TimesNewRomanPSMT"/>
-        </w:rPr>
-        <w:t>.</w:t>
+        <w:t>Article 20.</w:t>
       </w:r>
     </w:p>
     <w:p>
@@ -4443,20 +3787,7 @@
         <w:rPr>
           <w:rFonts w:ascii="TimesNewRomanPSMT" w:hAnsi="TimesNewRomanPSMT" w:cs="TimesNewRomanPSMT"/>
         </w:rPr>
-        <w:t>En application des articles L. 824-1</w:t>
-      </w:r>
-      <w:r>
-        <w:rPr>
-          <w:rFonts w:ascii="TimesNewRomanPSMT" w:hAnsi="TimesNewRomanPSMT" w:cs="TimesNewRomanPSMT"/>
-          <w:lang w:val="fr-FR"/>
-        </w:rPr>
-        <w:t>, D.823-15</w:t>
-      </w:r>
-      <w:r>
-        <w:rPr>
-          <w:rFonts w:ascii="TimesNewRomanPSMT" w:hAnsi="TimesNewRomanPSMT" w:cs="TimesNewRomanPSMT"/>
-        </w:rPr>
-        <w:t xml:space="preserve"> et R. 824-4 du code de la construction et de l’habitation, le bailleur auprès duquel l'aide est versée signale à l’organisme payeur lorsqu’un allocataire ne règle pas la part de la dépense de logement restant à sa charge, dans un délai de deux mois après la constitution de l'impayé défini à l’article R. 824-1 du code de la construction et de l’habitation, sauf si la somme due a été réglée entre-temps en totalité. Le bailleur doit justifier qu'il poursuit par tous les moyens possibles le recouvrement de sa créance. En outre, il communique le montant de l'impayé constitué au moment de la saisine de l’organisme payeur.</w:t>
+        <w:t>En application des articles L. 824-1, D.823-15 et R. 824-4 du code de la construction et de l’habitation, le bailleur auprès duquel l'aide est versée signale à l’organisme payeur lorsqu’un allocataire ne règle pas la part de la dépense de logement restant à sa charge, dans un délai de deux mois après la constitution de l'impayé défini à l’article R. 824-1 du code de la construction et de l’habitation, sauf si la somme due a été réglée entre-temps en totalité. Le bailleur doit justifier qu'il poursuit par tous les moyens possibles le recouvrement de sa créance. En outre, il communique le montant de l'impayé constitué au moment de la saisine de l’organisme payeur.</w:t>
       </w:r>
     </w:p>
     <w:p>
@@ -4554,20 +3885,7 @@
         <w:rPr>
           <w:rFonts w:ascii="TimesNewRomanPSMT" w:hAnsi="TimesNewRomanPSMT" w:cs="TimesNewRomanPSMT"/>
         </w:rPr>
-        <w:t>Article 2</w:t>
-      </w:r>
-      <w:r>
-        <w:rPr>
-          <w:rFonts w:ascii="TimesNewRomanPSMT" w:hAnsi="TimesNewRomanPSMT" w:cs="TimesNewRomanPSMT"/>
-          <w:lang w:val="fr-FR"/>
-        </w:rPr>
-        <w:t>1</w:t>
-      </w:r>
-      <w:r>
-        <w:rPr>
-          <w:rFonts w:ascii="TimesNewRomanPSMT" w:hAnsi="TimesNewRomanPSMT" w:cs="TimesNewRomanPSMT"/>
-        </w:rPr>
-        <w:t>.</w:t>
+        <w:t>Article 21.</w:t>
       </w:r>
     </w:p>
     <w:p>
@@ -4632,20 +3950,7 @@
         <w:rPr>
           <w:rFonts w:ascii="TimesNewRomanPSMT" w:hAnsi="TimesNewRomanPSMT" w:cs="TimesNewRomanPSMT"/>
         </w:rPr>
-        <w:t>Article 2</w:t>
-      </w:r>
-      <w:r>
-        <w:rPr>
-          <w:rFonts w:ascii="TimesNewRomanPSMT" w:hAnsi="TimesNewRomanPSMT" w:cs="TimesNewRomanPSMT"/>
-          <w:lang w:val="fr-FR"/>
-        </w:rPr>
-        <w:t>2</w:t>
-      </w:r>
-      <w:r>
-        <w:rPr>
-          <w:rFonts w:ascii="TimesNewRomanPSMT" w:hAnsi="TimesNewRomanPSMT" w:cs="TimesNewRomanPSMT"/>
-        </w:rPr>
-        <w:t>.</w:t>
+        <w:t>Article 22.</w:t>
       </w:r>
     </w:p>
     <w:p>
@@ -4703,20 +4008,7 @@
         <w:rPr>
           <w:rFonts w:ascii="TimesNewRomanPSMT" w:hAnsi="TimesNewRomanPSMT" w:cs="TimesNewRomanPSMT"/>
         </w:rPr>
-        <w:t>Article 2</w:t>
-      </w:r>
-      <w:r>
-        <w:rPr>
-          <w:rFonts w:ascii="TimesNewRomanPSMT" w:hAnsi="TimesNewRomanPSMT" w:cs="TimesNewRomanPSMT"/>
-          <w:lang w:val="fr-FR"/>
-        </w:rPr>
-        <w:t>3</w:t>
-      </w:r>
-      <w:r>
-        <w:rPr>
-          <w:rFonts w:ascii="TimesNewRomanPSMT" w:hAnsi="TimesNewRomanPSMT" w:cs="TimesNewRomanPSMT"/>
-        </w:rPr>
-        <w:t>.</w:t>
+        <w:t>Article 23.</w:t>
       </w:r>
     </w:p>
     <w:p>
@@ -4812,78 +4104,26 @@
         <w:rPr>
           <w:rFonts w:ascii="TimesNewRomanPSMT" w:hAnsi="TimesNewRomanPSMT" w:cs="TimesNewRomanPSMT"/>
         </w:rPr>
-        <w:t>Lorsqu</w:t>
-      </w:r>
-      <w:r>
-        <w:rPr>
-          <w:rFonts w:ascii="TimesNewRomanPSMT" w:hAnsi="TimesNewRomanPSMT" w:cs="TimesNewRomanPSMT"/>
-          <w:lang w:val="fr-FR"/>
-        </w:rPr>
-        <w:t xml:space="preserve">e le bailleur </w:t>
-      </w:r>
-      <w:r>
-        <w:rPr>
-          <w:rFonts w:ascii="TimesNewRomanPSMT" w:hAnsi="TimesNewRomanPSMT" w:cs="TimesNewRomanPSMT"/>
-        </w:rPr>
-        <w:t xml:space="preserve">ne respecte pas, pour un ou plusieurs logements, les engagements prévus par la convention, et après que </w:t>
-      </w:r>
-      <w:r>
-        <w:rPr>
-          <w:rFonts w:ascii="TimesNewRomanPSMT" w:hAnsi="TimesNewRomanPSMT" w:cs="TimesNewRomanPSMT"/>
-          <w:lang w:val="fr-FR"/>
-        </w:rPr>
-        <w:t>le bailleur</w:t>
-      </w:r>
-      <w:r>
-        <w:rPr>
-          <w:rFonts w:ascii="TimesNewRomanPSMT" w:hAnsi="TimesNewRomanPSMT" w:cs="TimesNewRomanPSMT"/>
-        </w:rPr>
-        <w:t xml:space="preserve"> a été mis en mesure de présenter ses observations conformément aux dispositions de l'article L. 342-12 du code de la construction et de l’habitation ou, en cas de mise en demeure, à l'issue du délai mentionné à ce même article, l’Agence nationale de contrôle du logement social peut proposer au ministre chargé du logement de prononcer une sanction en application de l’article L. 342-14 du même code.</w:t>
-      </w:r>
-    </w:p>
-    <w:p>
-      <w:pPr>
-        <w:jc w:val="both"/>
-        <w:rPr>
-          <w:rFonts w:ascii="TimesNewRomanPSMT" w:hAnsi="TimesNewRomanPSMT" w:cs="TimesNewRomanPSMT"/>
-        </w:rPr>
-      </w:pPr>
-    </w:p>
-    <w:p>
-      <w:pPr>
-        <w:jc w:val="both"/>
-      </w:pPr>
-      <w:r>
-        <w:rPr>
-          <w:rFonts w:ascii="TimesNewRomanPSMT" w:hAnsi="TimesNewRomanPSMT" w:cs="TimesNewRomanPSMT"/>
-        </w:rPr>
-        <w:t xml:space="preserve">3°- En cas d'inexécution par le bailleur de ses engagements prévus par la convention, tels que notamment non-respect du loyer maximum ou en cas de fraude, dissimulation ou fausse déclaration à l'égard des organismes liquidateurs de l'APL, le préfet peut procéder à la résiliation de la présente convention aux torts du bailleur. Le préfet doit préalablement mettre en demeure </w:t>
-      </w:r>
-      <w:r>
-        <w:rPr>
-          <w:rFonts w:ascii="TimesNewRomanPSMT" w:hAnsi="TimesNewRomanPSMT" w:cs="TimesNewRomanPSMT"/>
-          <w:lang w:val="fr-FR"/>
-        </w:rPr>
-        <w:t>le bailleur</w:t>
-      </w:r>
-      <w:r>
-        <w:rPr>
-          <w:rFonts w:ascii="TimesNewRomanPSMT" w:hAnsi="TimesNewRomanPSMT" w:cs="TimesNewRomanPSMT"/>
-        </w:rPr>
-        <w:t xml:space="preserve"> par lettre recommandée avec demande d'avis de réception. </w:t>
-      </w:r>
-      <w:r>
-        <w:rPr>
-          <w:rFonts w:ascii="TimesNewRomanPSMT" w:hAnsi="TimesNewRomanPSMT" w:cs="TimesNewRomanPSMT"/>
-          <w:lang w:val="fr-FR"/>
-        </w:rPr>
-        <w:t>Le bailleur</w:t>
-      </w:r>
-      <w:r>
-        <w:rPr>
-          <w:rFonts w:ascii="TimesNewRomanPSMT" w:hAnsi="TimesNewRomanPSMT" w:cs="TimesNewRomanPSMT"/>
-        </w:rPr>
-        <w:t xml:space="preserve"> doit dans un délai de deux mois soit satisfaire à ses obligations, soit formuler ses observations.</w:t>
+        <w:t>Lorsque le bailleur ne respecte pas, pour un ou plusieurs logements, les engagements prévus par la convention, et après que le bailleur a été mis en mesure de présenter ses observations conformément aux dispositions de l'article L. 342-12 du code de la construction et de l’habitation ou, en cas de mise en demeure, à l'issue du délai mentionné à ce même article, l’Agence nationale de contrôle du logement social peut proposer au ministre chargé du logement de prononcer une sanction en application de l’article L. 342-14 du même code.</w:t>
+      </w:r>
+    </w:p>
+    <w:p>
+      <w:pPr>
+        <w:jc w:val="both"/>
+        <w:rPr>
+          <w:rFonts w:ascii="TimesNewRomanPSMT" w:hAnsi="TimesNewRomanPSMT" w:cs="TimesNewRomanPSMT"/>
+        </w:rPr>
+      </w:pPr>
+    </w:p>
+    <w:p>
+      <w:pPr>
+        <w:jc w:val="both"/>
+      </w:pPr>
+      <w:r>
+        <w:rPr>
+          <w:rFonts w:ascii="TimesNewRomanPSMT" w:hAnsi="TimesNewRomanPSMT" w:cs="TimesNewRomanPSMT"/>
+        </w:rPr>
+        <w:t>3°- En cas d'inexécution par le bailleur de ses engagements prévus par la convention, tels que notamment non-respect du loyer maximum ou en cas de fraude, dissimulation ou fausse déclaration à l'égard des organismes liquidateurs de l'APL, le préfet peut procéder à la résiliation de la présente convention aux torts du bailleur. Le préfet doit préalablement mettre en demeure le bailleur par lettre recommandée avec demande d'avis de réception. Le bailleur doit dans un délai de deux mois soit satisfaire à ses obligations, soit formuler ses observations.</w:t>
       </w:r>
     </w:p>
     <w:p>
@@ -4939,20 +4179,7 @@
         <w:rPr>
           <w:rFonts w:ascii="TimesNewRomanPSMT" w:hAnsi="TimesNewRomanPSMT" w:cs="TimesNewRomanPSMT"/>
         </w:rPr>
-        <w:t>Article 2</w:t>
-      </w:r>
-      <w:r>
-        <w:rPr>
-          <w:rFonts w:ascii="TimesNewRomanPSMT" w:hAnsi="TimesNewRomanPSMT" w:cs="TimesNewRomanPSMT"/>
-          <w:lang w:val="fr-FR"/>
-        </w:rPr>
-        <w:t>4</w:t>
-      </w:r>
-      <w:r>
-        <w:rPr>
-          <w:rFonts w:ascii="TimesNewRomanPSMT" w:hAnsi="TimesNewRomanPSMT" w:cs="TimesNewRomanPSMT"/>
-        </w:rPr>
-        <w:t>.</w:t>
+        <w:t>Article 24.</w:t>
       </w:r>
     </w:p>
     <w:p>
@@ -4991,20 +4218,7 @@
         <w:rPr>
           <w:rFonts w:ascii="TimesNewRomanPSMT" w:hAnsi="TimesNewRomanPSMT" w:cs="TimesNewRomanPSMT"/>
         </w:rPr>
-        <w:t>La publication de la convention, de ses éventuels avenants et de sa résiliation au fichier immobilier ou leur inscription au livre foncier incombe au préfet, ou, lorsqu'un établissement public de coopération intercommunale, un département, la métropole de Lyon ou la collectivité de Corse a signé une convention mentionnée aux articles L. 301-5-1, L. 301-5-2, L. 3641-5, L. 5219-1, L. 5218-2 et L. 5217-2 précités, au président de l'établissement public de coopération intercommunale, du conseil départemental, de la métropole de Lyon ou du conseil exécutif de Corse. Les frais de publication sont à la charge d</w:t>
-      </w:r>
-      <w:r>
-        <w:rPr>
-          <w:rFonts w:ascii="TimesNewRomanPSMT" w:hAnsi="TimesNewRomanPSMT" w:cs="TimesNewRomanPSMT"/>
-          <w:lang w:val="fr-FR"/>
-        </w:rPr>
-        <w:t>u bailleur</w:t>
-      </w:r>
-      <w:r>
-        <w:rPr>
-          <w:rFonts w:ascii="TimesNewRomanPSMT" w:hAnsi="TimesNewRomanPSMT" w:cs="TimesNewRomanPSMT"/>
-        </w:rPr>
-        <w:t>.</w:t>
+        <w:t>La publication de la convention, de ses éventuels avenants et de sa résiliation au fichier immobilier ou leur inscription au livre foncier incombe au préfet, ou, lorsqu'un établissement public de coopération intercommunale, un département, la métropole de Lyon ou la collectivité de Corse a signé une convention mentionnée aux articles L. 301-5-1, L. 301-5-2, L. 3641-5, L. 5219-1, L. 5218-2 et L. 5217-2 précités, au président de l'établissement public de coopération intercommunale, du conseil départemental, de la métropole de Lyon ou du conseil exécutif de Corse. Les frais de publication sont à la charge du bailleur.</w:t>
       </w:r>
     </w:p>
     <w:p>
@@ -5093,46 +4307,7 @@
                               <w:rPr>
                                 <w:rFonts w:ascii="TimesNewRomanPSMT" w:hAnsi="TimesNewRomanPSMT" w:cs="TimesNewRomanPSMT"/>
                               </w:rPr>
-                              <w:t xml:space="preserve">Fait en </w:t>
-                            </w:r>
-                            <w:r>
-                              <w:rPr>
-                                <w:rFonts w:ascii="TimesNewRomanPSMT" w:hAnsi="TimesNewRomanPSMT" w:cs="TimesNewRomanPSMT"/>
-                                <w:lang w:val="fr-FR"/>
-                              </w:rPr>
-                              <w:t>trois</w:t>
-                            </w:r>
-                            <w:r>
-                              <w:rPr>
-                                <w:rFonts w:ascii="TimesNewRomanPSMT" w:hAnsi="TimesNewRomanPSMT" w:cs="TimesNewRomanPSMT"/>
-                              </w:rPr>
-                              <w:t xml:space="preserve"> originaux à {{administration.</w:t>
-                            </w:r>
-                            <w:r>
-                              <w:rPr>
-                                <w:rFonts w:ascii="TimesNewRomanPSMT" w:hAnsi="TimesNewRomanPSMT" w:cs="TimesNewRomanPSMT"/>
-                                <w:lang w:val="fr-FR"/>
-                              </w:rPr>
-                              <w:t>get_</w:t>
-                            </w:r>
-                            <w:r>
-                              <w:rPr>
-                                <w:rFonts w:ascii="TimesNewRomanPSMT" w:hAnsi="TimesNewRomanPSMT" w:cs="TimesNewRomanPSMT"/>
-                              </w:rPr>
-                              <w:t>ville_signature</w:t>
-                            </w:r>
-                            <w:r>
-                              <w:rPr>
-                                <w:rFonts w:ascii="TimesNewRomanPSMT" w:hAnsi="TimesNewRomanPSMT" w:cs="TimesNewRomanPSMT"/>
-                                <w:lang w:val="fr-FR"/>
-                              </w:rPr>
-                              <w:t>_or_empty()</w:t>
-                            </w:r>
-                            <w:r>
-                              <w:rPr>
-                                <w:rFonts w:ascii="TimesNewRomanPSMT" w:hAnsi="TimesNewRomanPSMT" w:cs="TimesNewRomanPSMT"/>
-                              </w:rPr>
-                              <w:t xml:space="preserve"> }}, le</w:t>
+                              <w:t>Fait en trois originaux à {{administration.get_ville_signature_or_empty() }}, le</w:t>
                             </w:r>
                           </w:p>
                           <w:p>
@@ -5229,7 +4404,7 @@
                 <v:stroke joinstyle="miter"/>
                 <v:path gradientshapeok="t" o:connecttype="rect"/>
               </v:shapetype>
-              <v:shape id="Text Box 25" o:spid="_x0000_s1026" type="#_x0000_t202" style="width:411.95pt;height:213.85pt;visibility:visible;mso-wrap-style:square;mso-left-percent:-10001;mso-top-percent:-10001;mso-position-horizontal:absolute;mso-position-horizontal-relative:char;mso-position-vertical:absolute;mso-position-vertical-relative:line;mso-left-percent:-10001;mso-top-percent:-10001;v-text-anchor:top" o:gfxdata="UEsDBBQABgAIAAAAIQC2gziS/gAAAOEBAAATAAAAW0NvbnRlbnRfVHlwZXNdLnhtbJSRQU7DMBBF&#10;90jcwfIWJU67QAgl6YK0S0CoHGBkTxKLZGx5TGhvj5O2G0SRWNoz/78nu9wcxkFMGNg6quQqL6RA&#10;0s5Y6ir5vt9lD1JwBDIwOMJKHpHlpr69KfdHjyxSmriSfYz+USnWPY7AufNIadK6MEJMx9ApD/oD&#10;OlTrorhX2lFEilmcO2RdNtjC5xDF9pCuTyYBB5bi6bQ4syoJ3g9WQ0ymaiLzg5KdCXlKLjvcW893&#10;SUOqXwnz5DrgnHtJTxOsQfEKIT7DmDSUCaxw7Rqn8787ZsmRM9e2VmPeBN4uqYvTtW7jvijg9N/y&#10;JsXecLq0q+WD6m8AAAD//wMAUEsDBBQABgAIAAAAIQA4/SH/1gAAAJQBAAALAAAAX3JlbHMvLnJl&#10;bHOkkMFqwzAMhu+DvYPRfXGawxijTi+j0GvpHsDYimMaW0Yy2fr2M4PBMnrbUb/Q94l/f/hMi1qR&#10;JVI2sOt6UJgd+ZiDgffL8ekFlFSbvV0oo4EbChzGx4f9GRdb25HMsYhqlCwG5lrLq9biZkxWOiqY&#10;22YiTra2kYMu1l1tQD30/bPm3wwYN0x18gb45AdQl1tp5j/sFB2T0FQ7R0nTNEV3j6o9feQzro1i&#10;OWA14Fm+Q8a1a8+Bvu/d/dMb2JY5uiPbhG/ktn4cqGU/er3pcvwCAAD//wMAUEsDBBQABgAIAAAA&#10;IQCiLe6IJAIAAEUEAAAOAAAAZHJzL2Uyb0RvYy54bWysU1GP2jAMfp+0/xDlfbSAYLuKcmKcmCah&#10;u5O46Z5DmtJKaZw5gZb9+jkphe22p2kvqRs7n+3Pnxf3XaPZSaGrweR8PEo5U0ZCUZtDzr+9bD58&#10;4sx5YQqhwaicn5Xj98v37xatzdQEKtCFQkYgxmWtzXnlvc2SxMlKNcKNwCpDzhKwEZ5+8ZAUKFpC&#10;b3QySdN50gIWFkEq5+j2oXfyZcQvSyX9U1k65ZnOOdXm44nx3IczWS5EdkBhq1peyhD/UEUjakNJ&#10;r1APwgt2xPoPqKaWCA5KP5LQJFCWtVSxB+pmnL7pZlcJq2IvRI6zV5rc/4OVj6edfUbmu8/Q0QAD&#10;Ia11maPL0E9XYhO+VCkjP1F4vtKmOs8kXc4m0/HddM6ZJN/k43h2l84CTnJ7btH5LwoaFoycI80l&#10;0iVOW+f70CEkZHOg62JTax1/ghbUWiM7CZqi9rFIAv8tShvW5nw+naUR2EB43iNrQ7XcmgqW7/bd&#10;pdM9FGciAKHXhrNyU1ORW+H8s0ASA/VMAvdPdJQaKAlcLM4qwB9/uw/xNCPyctaSuHLuvh8FKs70&#10;V0PTC0ocDByM/WCYY7MG6nRMq2NlNOkBej2YJULzSrpfhSzkEkZSrpz7wVz7XuK0N1KtVjGI9GaF&#10;35qdlQE6MBsof+leBdrLXDyN9BEG2YnszXj62PDSwOrooazj7AKhPYsXnkmrcfqXvQrL8Ot/jLpt&#10;//InAAAA//8DAFBLAwQUAAYACAAAACEAO93BeOIAAAAKAQAADwAAAGRycy9kb3ducmV2LnhtbEyP&#10;zU7DMBCE70i8g7VIXBB1CFUT0jgVP+KABEIU1PM2XpJQex1it015egwXuIy0Gs3sfOVitEbsaPCd&#10;YwUXkwQEce10x42Ct9f78xyED8gajWNScCAPi+r4qMRCuz2/0G4ZGhFL2BeooA2hL6T0dUsW/cT1&#10;xNF7d4PFEM+hkXrAfSy3RqZJMpMWO44fWuzptqV6s9xaBflh+nS2mmWrD/P8cNN+NZ/8uEGlTk/G&#10;u3mU6zmIQGP4S8APQ9wPVRy2dlvWXhgFkSb8avTy9PIKxFrBNM0ykFUp/yNU3wAAAP//AwBQSwEC&#10;LQAUAAYACAAAACEAtoM4kv4AAADhAQAAEwAAAAAAAAAAAAAAAAAAAAAAW0NvbnRlbnRfVHlwZXNd&#10;LnhtbFBLAQItABQABgAIAAAAIQA4/SH/1gAAAJQBAAALAAAAAAAAAAAAAAAAAC8BAABfcmVscy8u&#10;cmVsc1BLAQItABQABgAIAAAAIQCiLe6IJAIAAEUEAAAOAAAAAAAAAAAAAAAAAC4CAABkcnMvZTJv&#10;RG9jLnhtbFBLAQItABQABgAIAAAAIQA73cF44gAAAAoBAAAPAAAAAAAAAAAAAAAAAH4EAABkcnMv&#10;ZG93bnJldi54bWxQSwUGAAAAAAQABADzAAAAjQUAAAAA&#10;" fillcolor="white [3201]" stroked="f" strokeweight=".5pt">
+              <v:shape id="Text Box 25" o:spid="_x0000_s1026" type="#_x0000_t202" style="width:411.95pt;height:213.85pt;visibility:visible;mso-wrap-style:square;mso-left-percent:-10001;mso-top-percent:-10001;mso-position-horizontal:absolute;mso-position-horizontal-relative:char;mso-position-vertical:absolute;mso-position-vertical-relative:line;mso-left-percent:-10001;mso-top-percent:-10001;v-text-anchor:top" o:gfxdata="UEsDBBQABgAIAAAAIQC2gziS/gAAAOEBAAATAAAAW0NvbnRlbnRfVHlwZXNdLnhtbJSRQU7DMBBF&#10;90jcwfIWJU67QAgl6YK0S0CoHGBkTxKLZGx5TGhvj5O2G0SRWNoz/78nu9wcxkFMGNg6quQqL6RA&#10;0s5Y6ir5vt9lD1JwBDIwOMJKHpHlpr69KfdHjyxSmriSfYz+USnWPY7AufNIadK6MEJMx9ApD/oD&#10;OlTrorhX2lFEilmcO2RdNtjC5xDF9pCuTyYBB5bi6bQ4syoJ3g9WQ0ymaiLzg5KdCXlKLjvcW893&#10;SUOqXwnz5DrgnHtJTxOsQfEKIT7DmDSUCaxw7Rqn8787ZsmRM9e2VmPeBN4uqYvTtW7jvijg9N/y&#10;JsXecLq0q+WD6m8AAAD//wMAUEsDBBQABgAIAAAAIQA4/SH/1gAAAJQBAAALAAAAX3JlbHMvLnJl&#10;bHOkkMFqwzAMhu+DvYPRfXGawxijTi+j0GvpHsDYimMaW0Yy2fr2M4PBMnrbUb/Q94l/f/hMi1qR&#10;JVI2sOt6UJgd+ZiDgffL8ekFlFSbvV0oo4EbChzGx4f9GRdb25HMsYhqlCwG5lrLq9biZkxWOiqY&#10;22YiTra2kYMu1l1tQD30/bPm3wwYN0x18gb45AdQl1tp5j/sFB2T0FQ7R0nTNEV3j6o9feQzro1i&#10;OWA14Fm+Q8a1a8+Bvu/d/dMb2JY5uiPbhG/ktn4cqGU/er3pcvwCAAD//wMAUEsDBBQABgAIAAAA&#10;IQCiLe6IJAIAAEUEAAAOAAAAZHJzL2Uyb0RvYy54bWysU1GP2jAMfp+0/xDlfbSAYLuKcmKcmCah&#10;u5O46Z5DmtJKaZw5gZb9+jkphe22p2kvqRs7n+3Pnxf3XaPZSaGrweR8PEo5U0ZCUZtDzr+9bD58&#10;4sx5YQqhwaicn5Xj98v37xatzdQEKtCFQkYgxmWtzXnlvc2SxMlKNcKNwCpDzhKwEZ5+8ZAUKFpC&#10;b3QySdN50gIWFkEq5+j2oXfyZcQvSyX9U1k65ZnOOdXm44nx3IczWS5EdkBhq1peyhD/UEUjakNJ&#10;r1APwgt2xPoPqKaWCA5KP5LQJFCWtVSxB+pmnL7pZlcJq2IvRI6zV5rc/4OVj6edfUbmu8/Q0QAD&#10;Ia11maPL0E9XYhO+VCkjP1F4vtKmOs8kXc4m0/HddM6ZJN/k43h2l84CTnJ7btH5LwoaFoycI80l&#10;0iVOW+f70CEkZHOg62JTax1/ghbUWiM7CZqi9rFIAv8tShvW5nw+naUR2EB43iNrQ7XcmgqW7/bd&#10;pdM9FGciAKHXhrNyU1ORW+H8s0ASA/VMAvdPdJQaKAlcLM4qwB9/uw/xNCPyctaSuHLuvh8FKs70&#10;V0PTC0ocDByM/WCYY7MG6nRMq2NlNOkBej2YJULzSrpfhSzkEkZSrpz7wVz7XuK0N1KtVjGI9GaF&#10;35qdlQE6MBsof+leBdrLXDyN9BEG2YnszXj62PDSwOrooazj7AKhPYsXnkmrcfqXvQrL8Ot/jLpt&#10;//InAAAA//8DAFBLAwQUAAYACAAAACEAJV1NQ94AAAAFAQAADwAAAGRycy9kb3ducmV2LnhtbEyP&#10;QUvDQBCF74L/YRnBi9iNsTQxZlNU8CAoYlt6nmbHJHZ3Nma3beqvd/Wil4HHe7z3TTkfrRF7Gnzn&#10;WMHVJAFBXDvdcaNgtXy8zEH4gKzROCYFR/Iwr05PSiy0O/Ab7RehEbGEfYEK2hD6Qkpft2TRT1xP&#10;HL13N1gMUQ6N1AMeYrk1Mk2SmbTYcVxosaeHlurtYmcV5Mfpy8V6lq0/zOvTffvVfPLzFpU6Pxvv&#10;bkEEGsNfGH7wIzpUkWnjdqy9MAriI+H3Ri9Pr29AbBRM0ywDWZXyP331DQAA//8DAFBLAQItABQA&#10;BgAIAAAAIQC2gziS/gAAAOEBAAATAAAAAAAAAAAAAAAAAAAAAABbQ29udGVudF9UeXBlc10ueG1s&#10;UEsBAi0AFAAGAAgAAAAhADj9If/WAAAAlAEAAAsAAAAAAAAAAAAAAAAALwEAAF9yZWxzLy5yZWxz&#10;UEsBAi0AFAAGAAgAAAAhAKIt7ogkAgAARQQAAA4AAAAAAAAAAAAAAAAALgIAAGRycy9lMm9Eb2Mu&#10;eG1sUEsBAi0AFAAGAAgAAAAhACVdTUPeAAAABQEAAA8AAAAAAAAAAAAAAAAAfgQAAGRycy9kb3du&#10;cmV2LnhtbFBLBQYAAAAABAAEAPMAAACJBQAAAAA=&#10;" fillcolor="white [3201]" stroked="f" strokeweight=".5pt">
                 <v:textbox inset="0,0,0,0">
                   <w:txbxContent>
                     <w:p>
@@ -5240,46 +4415,7 @@
                         <w:rPr>
                           <w:rFonts w:ascii="TimesNewRomanPSMT" w:hAnsi="TimesNewRomanPSMT" w:cs="TimesNewRomanPSMT"/>
                         </w:rPr>
-                        <w:t xml:space="preserve">Fait en </w:t>
-                      </w:r>
-                      <w:r>
-                        <w:rPr>
-                          <w:rFonts w:ascii="TimesNewRomanPSMT" w:hAnsi="TimesNewRomanPSMT" w:cs="TimesNewRomanPSMT"/>
-                          <w:lang w:val="fr-FR"/>
-                        </w:rPr>
-                        <w:t>trois</w:t>
-                      </w:r>
-                      <w:r>
-                        <w:rPr>
-                          <w:rFonts w:ascii="TimesNewRomanPSMT" w:hAnsi="TimesNewRomanPSMT" w:cs="TimesNewRomanPSMT"/>
-                        </w:rPr>
-                        <w:t xml:space="preserve"> originaux à {{administration.</w:t>
-                      </w:r>
-                      <w:r>
-                        <w:rPr>
-                          <w:rFonts w:ascii="TimesNewRomanPSMT" w:hAnsi="TimesNewRomanPSMT" w:cs="TimesNewRomanPSMT"/>
-                          <w:lang w:val="fr-FR"/>
-                        </w:rPr>
-                        <w:t>get_</w:t>
-                      </w:r>
-                      <w:r>
-                        <w:rPr>
-                          <w:rFonts w:ascii="TimesNewRomanPSMT" w:hAnsi="TimesNewRomanPSMT" w:cs="TimesNewRomanPSMT"/>
-                        </w:rPr>
-                        <w:t>ville_signature</w:t>
-                      </w:r>
-                      <w:r>
-                        <w:rPr>
-                          <w:rFonts w:ascii="TimesNewRomanPSMT" w:hAnsi="TimesNewRomanPSMT" w:cs="TimesNewRomanPSMT"/>
-                          <w:lang w:val="fr-FR"/>
-                        </w:rPr>
-                        <w:t>_or_empty()</w:t>
-                      </w:r>
-                      <w:r>
-                        <w:rPr>
-                          <w:rFonts w:ascii="TimesNewRomanPSMT" w:hAnsi="TimesNewRomanPSMT" w:cs="TimesNewRomanPSMT"/>
-                        </w:rPr>
-                        <w:t xml:space="preserve"> }}, le</w:t>
+                        <w:t>Fait en trois originaux à {{administration.get_ville_signature_or_empty() }}, le</w:t>
                       </w:r>
                     </w:p>
                     <w:p>
@@ -5376,60 +4512,15 @@
           <w:b/>
         </w:rPr>
         <w:lastRenderedPageBreak/>
-        <w:t>Document prévu par l'article 1er de</w:t>
-      </w:r>
-      <w:r>
+        <w:t>Document prévu par l'article 1er de l’annexes à l'article D. 353-59 du code de la construction et de l’habitation lorsque le loyer maximum des logements est exprimé en surface utile.</w:t>
+      </w:r>
+    </w:p>
+    <w:p>
+      <w:pPr>
+        <w:jc w:val="both"/>
         <w:rPr>
           <w:rFonts w:ascii="TimesNewRomanPS-BoldMT" w:hAnsi="TimesNewRomanPS-BoldMT" w:cs="TimesNewRomanPS-BoldMT"/>
           <w:b/>
-          <w:lang w:val="fr-FR"/>
-        </w:rPr>
-        <w:t xml:space="preserve"> l’</w:t>
-      </w:r>
-      <w:r>
-        <w:rPr>
-          <w:rFonts w:ascii="TimesNewRomanPS-BoldMT" w:hAnsi="TimesNewRomanPS-BoldMT" w:cs="TimesNewRomanPS-BoldMT"/>
-          <w:b/>
-        </w:rPr>
-        <w:t>annexes à l'article D. 353-</w:t>
-      </w:r>
-      <w:r>
-        <w:rPr>
-          <w:rFonts w:ascii="TimesNewRomanPS-BoldMT" w:hAnsi="TimesNewRomanPS-BoldMT" w:cs="TimesNewRomanPS-BoldMT"/>
-          <w:b/>
-          <w:lang w:val="fr-FR"/>
-        </w:rPr>
-        <w:t>59</w:t>
-      </w:r>
-      <w:r>
-        <w:rPr>
-          <w:rFonts w:ascii="TimesNewRomanPS-BoldMT" w:hAnsi="TimesNewRomanPS-BoldMT" w:cs="TimesNewRomanPS-BoldMT"/>
-          <w:b/>
-        </w:rPr>
-        <w:t xml:space="preserve"> du code de la construction et de l’habitation lorsque le loyer maximum des logements est exprimé en surface </w:t>
-      </w:r>
-      <w:r>
-        <w:rPr>
-          <w:rFonts w:ascii="TimesNewRomanPS-BoldMT" w:hAnsi="TimesNewRomanPS-BoldMT" w:cs="TimesNewRomanPS-BoldMT"/>
-          <w:b/>
-          <w:lang w:val="fr-FR"/>
-        </w:rPr>
-        <w:t>utile</w:t>
-      </w:r>
-      <w:r>
-        <w:rPr>
-          <w:rFonts w:ascii="TimesNewRomanPS-BoldMT" w:hAnsi="TimesNewRomanPS-BoldMT" w:cs="TimesNewRomanPS-BoldMT"/>
-          <w:b/>
-        </w:rPr>
-        <w:t>.</w:t>
-      </w:r>
-    </w:p>
-    <w:p>
-      <w:pPr>
-        <w:jc w:val="both"/>
-        <w:rPr>
-          <w:rFonts w:ascii="TimesNewRomanPS-BoldMT" w:hAnsi="TimesNewRomanPS-BoldMT" w:cs="TimesNewRomanPS-BoldMT"/>
-          <w:b/>
         </w:rPr>
       </w:pPr>
     </w:p>
@@ -5565,20 +4656,7 @@
         <w:rPr>
           <w:rFonts w:ascii="TimesNewRomanPSMT" w:hAnsi="TimesNewRomanPSMT" w:cs="TimesNewRomanPSMT"/>
         </w:rPr>
-        <w:t>1° Désignation du ou des immeubles (</w:t>
-      </w:r>
-      <w:r>
-        <w:rPr>
-          <w:rFonts w:ascii="TimesNewRomanPSMT" w:hAnsi="TimesNewRomanPSMT" w:cs="TimesNewRomanPSMT"/>
-          <w:lang w:val="fr-FR"/>
-        </w:rPr>
-        <w:t>8</w:t>
-      </w:r>
-      <w:r>
-        <w:rPr>
-          <w:rFonts w:ascii="TimesNewRomanPSMT" w:hAnsi="TimesNewRomanPSMT" w:cs="TimesNewRomanPSMT"/>
-        </w:rPr>
-        <w:t>).</w:t>
+        <w:t>1° Désignation du ou des immeubles (8).</w:t>
       </w:r>
     </w:p>
     <w:p>
@@ -7912,52 +6990,26 @@
         <w:rPr>
           <w:rFonts w:ascii="TimesNewRomanPSMT" w:hAnsi="TimesNewRomanPSMT" w:cs="TimesNewRomanPSMT"/>
         </w:rPr>
-        <w:t xml:space="preserve">1.1. Nombre de logements à attribuer à des personnes dont les ressources n'excèdent pas 60 % des plafonds de ressources prévus au premier alinéa de l'article D. 331-12 du code de la construction et de l’habitation pour l'attribution des logements sociaux (article </w:t>
-      </w:r>
-      <w:r>
-        <w:rPr>
-          <w:rFonts w:ascii="TimesNewRomanPSMT" w:hAnsi="TimesNewRomanPSMT" w:cs="TimesNewRomanPSMT"/>
-          <w:lang w:val="fr-FR"/>
-        </w:rPr>
-        <w:t>7</w:t>
-      </w:r>
-      <w:r>
-        <w:rPr>
-          <w:rFonts w:ascii="TimesNewRomanPSMT" w:hAnsi="TimesNewRomanPSMT" w:cs="TimesNewRomanPSMT"/>
-        </w:rPr>
-        <w:t xml:space="preserve"> de la présente convention) </w:t>
-      </w:r>
-    </w:p>
-    <w:p>
-      <w:pPr>
-        <w:jc w:val="both"/>
-        <w:rPr>
-          <w:rFonts w:ascii="TimesNewRomanPSMT" w:hAnsi="TimesNewRomanPSMT" w:cs="TimesNewRomanPSMT"/>
-        </w:rPr>
-      </w:pPr>
-    </w:p>
-    <w:p>
-      <w:pPr>
-        <w:jc w:val="both"/>
-      </w:pPr>
-      <w:r>
-        <w:rPr>
-          <w:rFonts w:ascii="TimesNewRomanPSMT" w:hAnsi="TimesNewRomanPSMT" w:cs="TimesNewRomanPSMT"/>
-        </w:rPr>
-        <w:t xml:space="preserve">- nombre de logements prévus au premier alinéa du a du 3° de l'article </w:t>
-      </w:r>
-      <w:r>
-        <w:rPr>
-          <w:rFonts w:ascii="TimesNewRomanPSMT" w:hAnsi="TimesNewRomanPSMT" w:cs="TimesNewRomanPSMT"/>
-          <w:lang w:val="fr-FR"/>
-        </w:rPr>
-        <w:t>7</w:t>
-      </w:r>
-      <w:r>
-        <w:rPr>
-          <w:rFonts w:ascii="TimesNewRomanPSMT" w:hAnsi="TimesNewRomanPSMT" w:cs="TimesNewRomanPSMT"/>
-        </w:rPr>
-        <w:t xml:space="preserve"> de la présente convention</w:t>
+        <w:t xml:space="preserve">1.1. Nombre de logements à attribuer à des personnes dont les ressources n'excèdent pas 60 % des plafonds de ressources prévus au premier alinéa de l'article D. 331-12 du code de la construction et de l’habitation pour l'attribution des logements sociaux (article 7 de la présente convention) </w:t>
+      </w:r>
+    </w:p>
+    <w:p>
+      <w:pPr>
+        <w:jc w:val="both"/>
+        <w:rPr>
+          <w:rFonts w:ascii="TimesNewRomanPSMT" w:hAnsi="TimesNewRomanPSMT" w:cs="TimesNewRomanPSMT"/>
+        </w:rPr>
+      </w:pPr>
+    </w:p>
+    <w:p>
+      <w:pPr>
+        <w:jc w:val="both"/>
+      </w:pPr>
+      <w:r>
+        <w:rPr>
+          <w:rFonts w:ascii="TimesNewRomanPSMT" w:hAnsi="TimesNewRomanPSMT" w:cs="TimesNewRomanPSMT"/>
+        </w:rPr>
+        <w:t>- nombre de logements prévus au premier alinéa du a du 3° de l'article 7 de la présente convention</w:t>
       </w:r>
       <w:r>
         <w:rPr>
@@ -8017,7 +7069,6 @@
         <w:rPr>
           <w:rFonts w:ascii="TimesNewRomanPSMT" w:hAnsi="TimesNewRomanPSMT" w:cs="TimesNewRomanPSMT"/>
           <w:bCs/>
-          <w:lang w:val="fr-FR"/>
         </w:rPr>
         <w:t>_</w:t>
       </w:r>
@@ -8031,7 +7082,6 @@
       <w:r>
         <w:rPr>
           <w:rFonts w:ascii="TimesNewRomanPSMT" w:hAnsi="TimesNewRomanPSMT" w:cs="TimesNewRomanPSMT"/>
-          <w:lang w:val="fr-FR"/>
         </w:rPr>
         <w:t>|pl</w:t>
       </w:r>
@@ -8061,20 +7111,7 @@
         <w:rPr>
           <w:rFonts w:ascii="TimesNewRomanPSMT" w:hAnsi="TimesNewRomanPSMT" w:cs="TimesNewRomanPSMT"/>
         </w:rPr>
-        <w:t xml:space="preserve">- nombre de logements prévus au deuxième alinéa du a du 3° de l'article </w:t>
-      </w:r>
-      <w:r>
-        <w:rPr>
-          <w:rFonts w:ascii="TimesNewRomanPSMT" w:hAnsi="TimesNewRomanPSMT" w:cs="TimesNewRomanPSMT"/>
-          <w:lang w:val="fr-FR"/>
-        </w:rPr>
-        <w:t>7</w:t>
-      </w:r>
-      <w:r>
-        <w:rPr>
-          <w:rFonts w:ascii="TimesNewRomanPSMT" w:hAnsi="TimesNewRomanPSMT" w:cs="TimesNewRomanPSMT"/>
-        </w:rPr>
-        <w:t xml:space="preserve"> de la présente convention</w:t>
+        <w:t>- nombre de logements prévus au deuxième alinéa du a du 3° de l'article 7 de la présente convention</w:t>
       </w:r>
       <w:r>
         <w:rPr>
@@ -8107,20 +7144,7 @@
         <w:rPr>
           <w:rFonts w:ascii="TimesNewRomanPSMT" w:hAnsi="TimesNewRomanPSMT" w:cs="TimesNewRomanPSMT"/>
         </w:rPr>
-        <w:t xml:space="preserve">1.2. Nombre de logements qu'il est possible d'attribuer à des personnes dont les ressources excèdent les plafonds de ressources prévus au premier alinéa de l'article D. 331-12 précité pour l'attribution des logements sociaux, dans la limite de 120 % de ces plafonds (article </w:t>
-      </w:r>
-      <w:r>
-        <w:rPr>
-          <w:rFonts w:ascii="TimesNewRomanPSMT" w:hAnsi="TimesNewRomanPSMT" w:cs="TimesNewRomanPSMT"/>
-          <w:lang w:val="fr-FR"/>
-        </w:rPr>
-        <w:t>7</w:t>
-      </w:r>
-      <w:r>
-        <w:rPr>
-          <w:rFonts w:ascii="TimesNewRomanPSMT" w:hAnsi="TimesNewRomanPSMT" w:cs="TimesNewRomanPSMT"/>
-        </w:rPr>
-        <w:t xml:space="preserve"> de la présente convention) : </w:t>
+        <w:t xml:space="preserve">1.2. Nombre de logements qu'il est possible d'attribuer à des personnes dont les ressources excèdent les plafonds de ressources prévus au premier alinéa de l'article D. 331-12 précité pour l'attribution des logements sociaux, dans la limite de 120 % de ces plafonds (article 7 de la présente convention) : </w:t>
       </w:r>
       <w:bookmarkStart w:id="41" w:name="Mix1092"/>
       <w:bookmarkEnd w:id="41"/>
@@ -8193,9 +7217,6 @@
     <w:p>
       <w:pPr>
         <w:jc w:val="both"/>
-        <w:rPr>
-          <w:lang w:val="fr-FR"/>
-        </w:rPr>
       </w:pPr>
       <w:r>
         <w:rPr>
@@ -8209,33 +7230,7 @@
         <w:rPr>
           <w:rFonts w:ascii="TimesNewRomanPSMT" w:hAnsi="TimesNewRomanPSMT" w:cs="TimesNewRomanPSMT"/>
         </w:rPr>
-        <w:t>{{ sar_totale</w:t>
-      </w:r>
-      <w:r>
-        <w:rPr>
-          <w:rFonts w:ascii="TimesNewRomanPSMT" w:hAnsi="TimesNewRomanPSMT" w:cs="TimesNewRomanPSMT"/>
-          <w:lang w:val="fr-FR"/>
-        </w:rPr>
-        <w:t>|f</w:t>
-      </w:r>
-      <w:r>
-        <w:rPr>
-          <w:rFonts w:ascii="TimesNewRomanPSMT" w:hAnsi="TimesNewRomanPSMT" w:cs="TimesNewRomanPSMT"/>
-        </w:rPr>
-        <w:t xml:space="preserve"> }}</w:t>
-      </w:r>
-      <w:r>
-        <w:rPr>
-          <w:rFonts w:ascii="TimesNewRomanPSMT" w:hAnsi="TimesNewRomanPSMT" w:cs="TimesNewRomanPSMT"/>
-          <w:lang w:val="fr-FR"/>
-        </w:rPr>
-        <w:t xml:space="preserve"> </w:t>
-      </w:r>
-      <w:r>
-        <w:rPr>
-          <w:rFonts w:ascii="TimesNewRomanPSMT" w:hAnsi="TimesNewRomanPSMT" w:cs="TimesNewRomanPSMT"/>
-        </w:rPr>
-        <w:t>m</w:t>
+        <w:t>{{ sar_totale|f }} m</w:t>
       </w:r>
       <w:r>
         <w:rPr>
@@ -8425,7 +7420,6 @@
           <w:rFonts w:ascii="TimesNewRomanPSMT" w:hAnsi="TimesNewRomanPSMT" w:cs="TimesNewRomanPSMT"/>
           <w:sz w:val="16"/>
           <w:szCs w:val="16"/>
-          <w:lang w:val="fr-FR"/>
         </w:rPr>
         <w:t>-</w:t>
       </w:r>
@@ -9058,7 +8052,7 @@
           <w:sz w:val="16"/>
           <w:szCs w:val="16"/>
         </w:rPr>
-        <w:t xml:space="preserve"> if lot.annexe_</w:t>
+        <w:t xml:space="preserve"> if </w:t>
       </w:r>
       <w:proofErr w:type="spellStart"/>
       <w:r>
@@ -9066,6 +8060,24 @@
           <w:rFonts w:ascii="TimesNewRomanPSMT" w:hAnsi="TimesNewRomanPSMT" w:cs="TimesNewRomanPSMT"/>
           <w:sz w:val="16"/>
           <w:szCs w:val="16"/>
+        </w:rPr>
+        <w:t>lot.annexe</w:t>
+      </w:r>
+      <w:proofErr w:type="spellEnd"/>
+      <w:r>
+        <w:rPr>
+          <w:rFonts w:ascii="TimesNewRomanPSMT" w:hAnsi="TimesNewRomanPSMT" w:cs="TimesNewRomanPSMT"/>
+          <w:sz w:val="16"/>
+          <w:szCs w:val="16"/>
+        </w:rPr>
+        <w:t>_</w:t>
+      </w:r>
+      <w:proofErr w:type="spellStart"/>
+      <w:r>
+        <w:rPr>
+          <w:rFonts w:ascii="TimesNewRomanPSMT" w:hAnsi="TimesNewRomanPSMT" w:cs="TimesNewRomanPSMT"/>
+          <w:sz w:val="16"/>
+          <w:szCs w:val="16"/>
           <w:lang w:val="en-US"/>
         </w:rPr>
         <w:t>celliers</w:t>
@@ -9086,7 +8098,6 @@
         <w:jc w:val="both"/>
         <w:rPr>
           <w:rFonts w:ascii="TimesNewRomanPSMT" w:hAnsi="TimesNewRomanPSMT" w:cs="TimesNewRomanPSMT"/>
-          <w:lang w:val="fr-FR"/>
         </w:rPr>
       </w:pPr>
       <w:r>
@@ -9149,7 +8160,6 @@
       <w:r>
         <w:rPr>
           <w:rFonts w:ascii="TimesNewRomanPSMT" w:hAnsi="TimesNewRomanPSMT" w:cs="TimesNewRomanPSMT"/>
-          <w:lang w:val="fr-FR"/>
         </w:rPr>
         <w:t>Celliers extérieurs au logement</w:t>
       </w:r>
@@ -9175,7 +8185,6 @@
           <w:rFonts w:ascii="TimesNewRomanPSMT" w:hAnsi="TimesNewRomanPSMT" w:cs="TimesNewRomanPSMT"/>
           <w:sz w:val="16"/>
           <w:szCs w:val="16"/>
-          <w:lang w:val="fr-FR"/>
         </w:rPr>
         <w:t>-</w:t>
       </w:r>
@@ -9221,7 +8230,25 @@
           <w:sz w:val="16"/>
           <w:szCs w:val="16"/>
         </w:rPr>
-        <w:t xml:space="preserve"> if lot.annexe_</w:t>
+        <w:t xml:space="preserve"> if </w:t>
+      </w:r>
+      <w:proofErr w:type="spellStart"/>
+      <w:r>
+        <w:rPr>
+          <w:rFonts w:ascii="TimesNewRomanPSMT" w:hAnsi="TimesNewRomanPSMT" w:cs="TimesNewRomanPSMT"/>
+          <w:sz w:val="16"/>
+          <w:szCs w:val="16"/>
+        </w:rPr>
+        <w:t>lot.annexe</w:t>
+      </w:r>
+      <w:proofErr w:type="spellEnd"/>
+      <w:r>
+        <w:rPr>
+          <w:rFonts w:ascii="TimesNewRomanPSMT" w:hAnsi="TimesNewRomanPSMT" w:cs="TimesNewRomanPSMT"/>
+          <w:sz w:val="16"/>
+          <w:szCs w:val="16"/>
+        </w:rPr>
+        <w:t>_</w:t>
       </w:r>
       <w:proofErr w:type="spellStart"/>
       <w:r>
@@ -9422,7 +8449,6 @@
         <w:jc w:val="both"/>
         <w:rPr>
           <w:rFonts w:ascii="TimesNewRomanPSMT" w:hAnsi="TimesNewRomanPSMT" w:cs="TimesNewRomanPSMT"/>
-          <w:lang w:val="fr-FR"/>
         </w:rPr>
       </w:pPr>
       <w:r>
@@ -9485,7 +8511,6 @@
       <w:r>
         <w:rPr>
           <w:rFonts w:ascii="TimesNewRomanPSMT" w:hAnsi="TimesNewRomanPSMT" w:cs="TimesNewRomanPSMT"/>
-          <w:lang w:val="fr-FR"/>
         </w:rPr>
         <w:t>Combles et greniers aménageable</w:t>
       </w:r>
@@ -9511,7 +8536,6 @@
           <w:rFonts w:ascii="TimesNewRomanPSMT" w:hAnsi="TimesNewRomanPSMT" w:cs="TimesNewRomanPSMT"/>
           <w:sz w:val="16"/>
           <w:szCs w:val="16"/>
-          <w:lang w:val="fr-FR"/>
         </w:rPr>
         <w:t>-</w:t>
       </w:r>
@@ -9557,7 +8581,25 @@
           <w:sz w:val="16"/>
           <w:szCs w:val="16"/>
         </w:rPr>
-        <w:t xml:space="preserve"> if lot.annexe_</w:t>
+        <w:t xml:space="preserve"> if </w:t>
+      </w:r>
+      <w:proofErr w:type="spellStart"/>
+      <w:r>
+        <w:rPr>
+          <w:rFonts w:ascii="TimesNewRomanPSMT" w:hAnsi="TimesNewRomanPSMT" w:cs="TimesNewRomanPSMT"/>
+          <w:sz w:val="16"/>
+          <w:szCs w:val="16"/>
+        </w:rPr>
+        <w:t>lot.annexe</w:t>
+      </w:r>
+      <w:proofErr w:type="spellEnd"/>
+      <w:r>
+        <w:rPr>
+          <w:rFonts w:ascii="TimesNewRomanPSMT" w:hAnsi="TimesNewRomanPSMT" w:cs="TimesNewRomanPSMT"/>
+          <w:sz w:val="16"/>
+          <w:szCs w:val="16"/>
+        </w:rPr>
+        <w:t>_</w:t>
       </w:r>
       <w:proofErr w:type="spellStart"/>
       <w:r>
@@ -9741,7 +8783,6 @@
         <w:jc w:val="both"/>
         <w:rPr>
           <w:rFonts w:ascii="TimesNewRomanPSMT" w:hAnsi="TimesNewRomanPSMT" w:cs="TimesNewRomanPSMT"/>
-          <w:lang w:val="fr-FR"/>
         </w:rPr>
       </w:pPr>
       <w:r>
@@ -9804,7 +8845,6 @@
       <w:r>
         <w:rPr>
           <w:rFonts w:ascii="TimesNewRomanPSMT" w:hAnsi="TimesNewRomanPSMT" w:cs="TimesNewRomanPSMT"/>
-          <w:lang w:val="fr-FR"/>
         </w:rPr>
         <w:t>Loggias et Vérandas</w:t>
       </w:r>
@@ -9830,7 +8870,6 @@
           <w:rFonts w:ascii="TimesNewRomanPSMT" w:hAnsi="TimesNewRomanPSMT" w:cs="TimesNewRomanPSMT"/>
           <w:sz w:val="16"/>
           <w:szCs w:val="16"/>
-          <w:lang w:val="fr-FR"/>
         </w:rPr>
         <w:t>-</w:t>
       </w:r>
@@ -9866,7 +8905,6 @@
           <w:rFonts w:ascii="TimesNewRomanPSMT" w:hAnsi="TimesNewRomanPSMT" w:cs="TimesNewRomanPSMT"/>
           <w:sz w:val="16"/>
           <w:szCs w:val="16"/>
-          <w:lang w:val="fr-FR"/>
         </w:rPr>
         <w:t>-</w:t>
       </w:r>
@@ -9883,7 +8921,6 @@
           <w:rFonts w:ascii="TimesNewRomanPSMT" w:hAnsi="TimesNewRomanPSMT" w:cs="TimesNewRomanPSMT"/>
           <w:sz w:val="16"/>
           <w:szCs w:val="16"/>
-          <w:lang w:val="fr-FR"/>
         </w:rPr>
         <w:t>terrasses</w:t>
       </w:r>
@@ -9902,7 +8939,6 @@
         <w:jc w:val="both"/>
         <w:rPr>
           <w:rFonts w:ascii="TimesNewRomanPSMT" w:hAnsi="TimesNewRomanPSMT" w:cs="TimesNewRomanPSMT"/>
-          <w:lang w:val="fr-FR"/>
         </w:rPr>
       </w:pPr>
       <w:r>
@@ -9965,14 +9001,12 @@
       <w:r>
         <w:rPr>
           <w:rFonts w:ascii="TimesNewRomanPSMT" w:hAnsi="TimesNewRomanPSMT" w:cs="TimesNewRomanPSMT"/>
-          <w:lang w:val="fr-FR"/>
         </w:rPr>
         <w:t xml:space="preserve">Dans la limite de 9 m2, </w:t>
       </w:r>
       <w:r>
         <w:rPr>
           <w:rFonts w:ascii="TimesNewRomanPSMT" w:hAnsi="TimesNewRomanPSMT" w:cs="TimesNewRomanPSMT"/>
-          <w:lang w:val="fr-FR"/>
         </w:rPr>
         <w:t>les parties de terrasses accessibles en étage ou aménagées sur ouvrage enterré ou à moitié enterré</w:t>
       </w:r>
@@ -9998,7 +9032,6 @@
           <w:rFonts w:ascii="TimesNewRomanPSMT" w:hAnsi="TimesNewRomanPSMT" w:cs="TimesNewRomanPSMT"/>
           <w:sz w:val="16"/>
           <w:szCs w:val="16"/>
-          <w:lang w:val="fr-FR"/>
         </w:rPr>
         <w:t>-</w:t>
       </w:r>
@@ -10044,9 +9077,6 @@
     <w:p>
       <w:pPr>
         <w:jc w:val="both"/>
-        <w:rPr>
-          <w:lang w:val="fr-FR"/>
-        </w:rPr>
       </w:pPr>
       <w:r>
         <w:rPr>
@@ -10060,33 +9090,7 @@
         <w:rPr>
           <w:rFonts w:ascii="TimesNewRomanPSMT" w:hAnsi="TimesNewRomanPSMT" w:cs="TimesNewRomanPSMT"/>
         </w:rPr>
-        <w:t>{{ su_totale</w:t>
-      </w:r>
-      <w:r>
-        <w:rPr>
-          <w:rFonts w:ascii="TimesNewRomanPSMT" w:hAnsi="TimesNewRomanPSMT" w:cs="TimesNewRomanPSMT"/>
-          <w:lang w:val="fr-FR"/>
-        </w:rPr>
-        <w:t xml:space="preserve">|f </w:t>
-      </w:r>
-      <w:r>
-        <w:rPr>
-          <w:rFonts w:ascii="TimesNewRomanPSMT" w:hAnsi="TimesNewRomanPSMT" w:cs="TimesNewRomanPSMT"/>
-        </w:rPr>
-        <w:t>}}</w:t>
-      </w:r>
-      <w:r>
-        <w:rPr>
-          <w:rFonts w:ascii="TimesNewRomanPSMT" w:hAnsi="TimesNewRomanPSMT" w:cs="TimesNewRomanPSMT"/>
-          <w:lang w:val="fr-FR"/>
-        </w:rPr>
-        <w:t xml:space="preserve"> </w:t>
-      </w:r>
-      <w:r>
-        <w:rPr>
-          <w:rFonts w:ascii="TimesNewRomanPSMT" w:hAnsi="TimesNewRomanPSMT" w:cs="TimesNewRomanPSMT"/>
-        </w:rPr>
-        <w:t>m</w:t>
+        <w:t>{{ su_totale|f }} m</w:t>
       </w:r>
       <w:r>
         <w:rPr>
@@ -10201,32 +9205,15 @@
                 <w:sz w:val="14"/>
                 <w:szCs w:val="14"/>
               </w:rPr>
-              <w:t>D</w:t>
+              <w:t>DÉSIGNATION</w:t>
             </w:r>
             <w:r>
               <w:rPr>
                 <w:rFonts w:ascii="TimesNewRomanPSMT" w:hAnsi="TimesNewRomanPSMT" w:cs="TimesNewRomanPSMT"/>
                 <w:sz w:val="14"/>
                 <w:szCs w:val="14"/>
-                <w:lang w:val="fr-FR"/>
-              </w:rPr>
-              <w:t>ÉSIGNATION</w:t>
-            </w:r>
-            <w:r>
-              <w:rPr>
-                <w:rFonts w:ascii="TimesNewRomanPSMT" w:hAnsi="TimesNewRomanPSMT" w:cs="TimesNewRomanPSMT"/>
-                <w:sz w:val="14"/>
-                <w:szCs w:val="14"/>
-                <w:lang w:val="fr-FR"/>
               </w:rPr>
               <w:br/>
-            </w:r>
-            <w:r>
-              <w:rPr>
-                <w:rFonts w:ascii="TimesNewRomanPSMT" w:hAnsi="TimesNewRomanPSMT" w:cs="TimesNewRomanPSMT"/>
-                <w:sz w:val="14"/>
-                <w:szCs w:val="14"/>
-              </w:rPr>
               <w:t>des logements</w:t>
             </w:r>
           </w:p>
@@ -10242,7 +9229,6 @@
                 <w:rFonts w:ascii="TimesNewRomanPSMT" w:hAnsi="TimesNewRomanPSMT" w:cs="TimesNewRomanPSMT"/>
                 <w:sz w:val="14"/>
                 <w:szCs w:val="14"/>
-                <w:lang w:val="fr-FR"/>
               </w:rPr>
             </w:pPr>
             <w:r>
@@ -10250,7 +9236,6 @@
                 <w:rFonts w:ascii="TimesNewRomanPSMT" w:hAnsi="TimesNewRomanPSMT" w:cs="TimesNewRomanPSMT"/>
                 <w:sz w:val="14"/>
                 <w:szCs w:val="14"/>
-                <w:lang w:val="fr-FR"/>
               </w:rPr>
               <w:t>SURFACE</w:t>
             </w:r>
@@ -10286,7 +9271,6 @@
                 <w:rFonts w:ascii="TimesNewRomanPSMT" w:hAnsi="TimesNewRomanPSMT" w:cs="TimesNewRomanPSMT"/>
                 <w:sz w:val="14"/>
                 <w:szCs w:val="14"/>
-                <w:lang w:val="fr-FR"/>
               </w:rPr>
               <w:t>(</w:t>
             </w:r>
@@ -10296,7 +9280,6 @@
                 <w:rFonts w:ascii="TimesNewRomanPSMT" w:hAnsi="TimesNewRomanPSMT" w:cs="TimesNewRomanPSMT"/>
                 <w:sz w:val="14"/>
                 <w:szCs w:val="14"/>
-                <w:lang w:val="fr-FR"/>
               </w:rPr>
               <w:t>art.</w:t>
             </w:r>
@@ -10306,7 +9289,6 @@
                 <w:rFonts w:ascii="TimesNewRomanPSMT" w:hAnsi="TimesNewRomanPSMT" w:cs="TimesNewRomanPSMT"/>
                 <w:sz w:val="14"/>
                 <w:szCs w:val="14"/>
-                <w:lang w:val="fr-FR"/>
               </w:rPr>
               <w:t xml:space="preserve"> R. 111-2)</w:t>
             </w:r>
@@ -10323,7 +9305,6 @@
                 <w:rFonts w:ascii="TimesNewRomanPSMT" w:hAnsi="TimesNewRomanPSMT" w:cs="TimesNewRomanPSMT"/>
                 <w:sz w:val="14"/>
                 <w:szCs w:val="14"/>
-                <w:lang w:val="fr-FR"/>
               </w:rPr>
             </w:pPr>
             <w:r>
@@ -10331,7 +9312,6 @@
                 <w:rFonts w:ascii="TimesNewRomanPSMT" w:hAnsi="TimesNewRomanPSMT" w:cs="TimesNewRomanPSMT"/>
                 <w:sz w:val="14"/>
                 <w:szCs w:val="14"/>
-                <w:lang w:val="fr-FR"/>
               </w:rPr>
               <w:t>SURFACE</w:t>
             </w:r>
@@ -10351,7 +9331,6 @@
                 <w:rFonts w:ascii="TimesNewRomanPSMT" w:hAnsi="TimesNewRomanPSMT" w:cs="TimesNewRomanPSMT"/>
                 <w:sz w:val="14"/>
                 <w:szCs w:val="14"/>
-                <w:lang w:val="fr-FR"/>
               </w:rPr>
               <w:t>réelle</w:t>
             </w:r>
@@ -10377,7 +9356,6 @@
                 <w:rFonts w:ascii="TimesNewRomanPSMT" w:hAnsi="TimesNewRomanPSMT" w:cs="TimesNewRomanPSMT"/>
                 <w:sz w:val="14"/>
                 <w:szCs w:val="14"/>
-                <w:lang w:val="fr-FR"/>
               </w:rPr>
             </w:pPr>
             <w:r>
@@ -10385,7 +9363,6 @@
                 <w:rFonts w:ascii="TimesNewRomanPSMT" w:hAnsi="TimesNewRomanPSMT" w:cs="TimesNewRomanPSMT"/>
                 <w:sz w:val="14"/>
                 <w:szCs w:val="14"/>
-                <w:lang w:val="fr-FR"/>
               </w:rPr>
               <w:t>SURFACE UTILE</w:t>
             </w:r>
@@ -10396,7 +9373,6 @@
                 <w:rFonts w:ascii="TimesNewRomanPSMT" w:hAnsi="TimesNewRomanPSMT" w:cs="TimesNewRomanPSMT"/>
                 <w:sz w:val="14"/>
                 <w:szCs w:val="14"/>
-                <w:lang w:val="fr-FR"/>
               </w:rPr>
             </w:pPr>
             <w:r>
@@ -10420,7 +9396,6 @@
                 <w:rFonts w:ascii="TimesNewRomanPSMT" w:hAnsi="TimesNewRomanPSMT" w:cs="TimesNewRomanPSMT"/>
                 <w:sz w:val="14"/>
                 <w:szCs w:val="14"/>
-                <w:lang w:val="fr-FR"/>
               </w:rPr>
             </w:pPr>
             <w:r>
@@ -10428,60 +9403,8 @@
                 <w:rFonts w:ascii="TimesNewRomanPSMT" w:hAnsi="TimesNewRomanPSMT" w:cs="TimesNewRomanPSMT"/>
                 <w:sz w:val="14"/>
                 <w:szCs w:val="14"/>
-                <w:lang w:val="fr-FR"/>
-              </w:rPr>
-              <w:t>LOYER</w:t>
-            </w:r>
-            <w:r>
-              <w:rPr>
-                <w:rFonts w:ascii="TimesNewRomanPSMT" w:hAnsi="TimesNewRomanPSMT" w:cs="TimesNewRomanPSMT"/>
-                <w:sz w:val="14"/>
-                <w:szCs w:val="14"/>
-              </w:rPr>
-              <w:t xml:space="preserve"> maxinum </w:t>
-            </w:r>
-            <w:r>
-              <w:rPr>
-                <w:rFonts w:ascii="TimesNewRomanPSMT" w:hAnsi="TimesNewRomanPSMT" w:cs="TimesNewRomanPSMT"/>
-                <w:sz w:val="14"/>
-                <w:szCs w:val="14"/>
-                <w:lang w:val="fr-FR"/>
-              </w:rPr>
-              <w:t xml:space="preserve">du logement </w:t>
-            </w:r>
-            <w:r>
-              <w:rPr>
-                <w:rFonts w:ascii="TimesNewRomanPSMT" w:hAnsi="TimesNewRomanPSMT" w:cs="TimesNewRomanPSMT"/>
-                <w:sz w:val="14"/>
-                <w:szCs w:val="14"/>
-              </w:rPr>
-              <w:t xml:space="preserve">en </w:t>
-            </w:r>
-            <w:r>
-              <w:rPr>
-                <w:rFonts w:ascii="TimesNewRomanPSMT" w:hAnsi="TimesNewRomanPSMT" w:cs="TimesNewRomanPSMT"/>
-                <w:sz w:val="14"/>
-                <w:szCs w:val="14"/>
-                <w:lang w:val="fr-FR"/>
-              </w:rPr>
-              <w:t>euros</w:t>
-            </w:r>
-            <w:r>
-              <w:rPr>
-                <w:rFonts w:ascii="TimesNewRomanPSMT" w:hAnsi="TimesNewRomanPSMT" w:cs="TimesNewRomanPSMT"/>
-                <w:sz w:val="14"/>
-                <w:szCs w:val="14"/>
-              </w:rPr>
-              <w:t xml:space="preserve"> par </w:t>
-            </w:r>
-            <w:r>
-              <w:rPr>
-                <w:rFonts w:ascii="TimesNewRomanPSMT" w:hAnsi="TimesNewRomanPSMT" w:cs="TimesNewRomanPSMT"/>
-                <w:sz w:val="14"/>
-                <w:szCs w:val="14"/>
-                <w:lang w:val="fr-FR"/>
-              </w:rPr>
-              <w:t>mètre carré de surface utile</w:t>
+              </w:rPr>
+              <w:t>LOYER maxinum du logement en euros par mètre carré de surface utile</w:t>
             </w:r>
           </w:p>
         </w:tc>
@@ -10496,7 +9419,6 @@
                 <w:rFonts w:ascii="TimesNewRomanPSMT" w:hAnsi="TimesNewRomanPSMT" w:cs="TimesNewRomanPSMT"/>
                 <w:sz w:val="14"/>
                 <w:szCs w:val="14"/>
-                <w:lang w:val="fr-FR"/>
               </w:rPr>
             </w:pPr>
             <w:r>
@@ -10504,17 +9426,8 @@
                 <w:rFonts w:ascii="TimesNewRomanPSMT" w:hAnsi="TimesNewRomanPSMT" w:cs="TimesNewRomanPSMT"/>
                 <w:sz w:val="14"/>
                 <w:szCs w:val="14"/>
-                <w:lang w:val="fr-FR"/>
-              </w:rPr>
-              <w:t xml:space="preserve">COEFFICIENT </w:t>
-            </w:r>
-            <w:r>
-              <w:rPr>
-                <w:rFonts w:ascii="TimesNewRomanPSMT" w:hAnsi="TimesNewRomanPSMT" w:cs="TimesNewRomanPSMT"/>
-                <w:sz w:val="14"/>
-                <w:szCs w:val="14"/>
-              </w:rPr>
-              <w:t>propre au logement</w:t>
+              </w:rPr>
+              <w:t>COEFFICIENT propre au logement</w:t>
             </w:r>
           </w:p>
         </w:tc>
@@ -10529,7 +9442,6 @@
                 <w:rFonts w:ascii="TimesNewRomanPSMT" w:hAnsi="TimesNewRomanPSMT" w:cs="TimesNewRomanPSMT"/>
                 <w:sz w:val="14"/>
                 <w:szCs w:val="14"/>
-                <w:lang w:val="fr-FR"/>
               </w:rPr>
             </w:pPr>
             <w:r>
@@ -10537,26 +9449,8 @@
                 <w:rFonts w:ascii="TimesNewRomanPSMT" w:hAnsi="TimesNewRomanPSMT" w:cs="TimesNewRomanPSMT"/>
                 <w:sz w:val="14"/>
                 <w:szCs w:val="14"/>
-                <w:lang w:val="fr-FR"/>
-              </w:rPr>
-              <w:t>LOYER</w:t>
-            </w:r>
-            <w:r>
-              <w:rPr>
-                <w:rFonts w:ascii="TimesNewRomanPSMT" w:hAnsi="TimesNewRomanPSMT" w:cs="TimesNewRomanPSMT"/>
-                <w:sz w:val="14"/>
-                <w:szCs w:val="14"/>
-              </w:rPr>
-              <w:t xml:space="preserve"> </w:t>
-            </w:r>
-            <w:r>
-              <w:rPr>
-                <w:rFonts w:ascii="TimesNewRomanPSMT" w:hAnsi="TimesNewRomanPSMT" w:cs="TimesNewRomanPSMT"/>
-                <w:sz w:val="14"/>
-                <w:szCs w:val="14"/>
-                <w:lang w:val="fr-FR"/>
-              </w:rPr>
-              <w:t>MAXIMUM</w:t>
+              </w:rPr>
+              <w:t>LOYER MAXIMUM</w:t>
             </w:r>
           </w:p>
           <w:p>
@@ -10597,7 +9491,6 @@
                 <w:rFonts w:ascii="TimesNewRomanPSMT" w:hAnsi="TimesNewRomanPSMT" w:cs="TimesNewRomanPSMT"/>
                 <w:sz w:val="14"/>
                 <w:szCs w:val="14"/>
-                <w:lang w:val="fr-FR"/>
               </w:rPr>
               <w:t>x</w:t>
             </w:r>
@@ -10616,7 +9509,6 @@
                 <w:rFonts w:ascii="TimesNewRomanPSMT" w:hAnsi="TimesNewRomanPSMT" w:cs="TimesNewRomanPSMT"/>
                 <w:sz w:val="12"/>
                 <w:szCs w:val="12"/>
-                <w:lang w:val="fr-FR"/>
               </w:rPr>
             </w:pPr>
             <w:r>
@@ -10650,7 +9542,6 @@
                 <w:rFonts w:ascii="TimesNewRomanPSMT" w:hAnsi="TimesNewRomanPSMT" w:cs="TimesNewRomanPSMT"/>
                 <w:sz w:val="14"/>
                 <w:szCs w:val="14"/>
-                <w:lang w:val="fr-FR"/>
               </w:rPr>
               <w:t>*</w:t>
             </w:r>
@@ -11786,7 +10677,7 @@
                 <w:rFonts w:ascii="TimesNewRomanPSMT" w:hAnsi="TimesNewRomanPSMT" w:cs="TimesNewRomanPSMT"/>
                 <w:sz w:val="16"/>
                 <w:szCs w:val="16"/>
-                <w:lang w:val="fr-FR" w:eastAsia="fr-FR"/>
+                <w:lang w:eastAsia="fr-FR"/>
               </w:rPr>
               <w:t>8</w:t>
             </w:r>
@@ -11822,28 +10713,17 @@
     <w:p>
       <w:pPr>
         <w:jc w:val="both"/>
-        <w:rPr>
-          <w:lang w:val="fr-FR"/>
-        </w:rPr>
-      </w:pPr>
-      <w:r>
-        <w:rPr>
-          <w:rFonts w:ascii="TimesNewRomanPSMT" w:hAnsi="TimesNewRomanPSMT" w:cs="TimesNewRomanPSMT"/>
-        </w:rPr>
-        <w:t>6. Nombre et liste des annexes susceptibles de donner lieu à perception d'un loyer accessoire :</w:t>
-      </w:r>
-      <w:r>
-        <w:rPr>
-          <w:rFonts w:ascii="TimesNewRomanPSMT" w:hAnsi="TimesNewRomanPSMT" w:cs="TimesNewRomanPSMT"/>
-          <w:lang w:val="fr-FR"/>
-        </w:rPr>
-        <w:t xml:space="preserve"> {{ </w:t>
+      </w:pPr>
+      <w:r>
+        <w:rPr>
+          <w:rFonts w:ascii="TimesNewRomanPSMT" w:hAnsi="TimesNewRomanPSMT" w:cs="TimesNewRomanPSMT"/>
+        </w:rPr>
+        <w:t xml:space="preserve">6. Nombre et liste des annexes susceptibles de donner lieu à perception d'un loyer accessoire : {{ </w:t>
       </w:r>
       <w:proofErr w:type="spellStart"/>
       <w:r>
         <w:rPr>
           <w:rFonts w:ascii="TimesNewRomanPSMT" w:hAnsi="TimesNewRomanPSMT" w:cs="TimesNewRomanPSMT"/>
-          <w:lang w:val="fr-FR"/>
         </w:rPr>
         <w:t>liste_des_annexes</w:t>
       </w:r>
@@ -11851,7 +10731,6 @@
       <w:r>
         <w:rPr>
           <w:rFonts w:ascii="TimesNewRomanPSMT" w:hAnsi="TimesNewRomanPSMT" w:cs="TimesNewRomanPSMT"/>
-          <w:lang w:val="fr-FR"/>
         </w:rPr>
         <w:t xml:space="preserve"> }}</w:t>
       </w:r>
@@ -13263,50 +12142,33 @@
         <w:rPr>
           <w:rFonts w:ascii="TimesNewRomanPSMT" w:hAnsi="TimesNewRomanPSMT" w:cs="TimesNewRomanPSMT"/>
         </w:rPr>
-        <w:t>{{ programme.vendeur</w:t>
-      </w:r>
-      <w:r>
-        <w:rPr>
-          <w:rFonts w:ascii="TimesNewRomanPSMT" w:hAnsi="TimesNewRomanPSMT" w:cs="TimesNewRomanPSMT"/>
-          <w:lang w:val="fr-FR"/>
-        </w:rPr>
-        <w:t>_</w:t>
+        <w:t xml:space="preserve">{{ </w:t>
       </w:r>
       <w:proofErr w:type="spellStart"/>
       <w:r>
         <w:rPr>
           <w:rFonts w:ascii="TimesNewRomanPSMT" w:hAnsi="TimesNewRomanPSMT" w:cs="TimesNewRomanPSMT"/>
-          <w:lang w:val="fr-FR"/>
-        </w:rPr>
-        <w:t>text</w:t>
+        </w:rPr>
+        <w:t>programme.vendeur_text</w:t>
       </w:r>
       <w:proofErr w:type="spellEnd"/>
       <w:r>
         <w:rPr>
           <w:rFonts w:ascii="TimesNewRomanPSMT" w:hAnsi="TimesNewRomanPSMT" w:cs="TimesNewRomanPSMT"/>
-          <w:lang w:val="fr-FR"/>
-        </w:rPr>
-        <w:t>()</w:t>
-      </w:r>
-      <w:r>
-        <w:rPr>
-          <w:rFonts w:ascii="TimesNewRomanPSMT" w:hAnsi="TimesNewRomanPSMT" w:cs="TimesNewRomanPSMT"/>
-        </w:rPr>
-        <w:t xml:space="preserve">  }}</w:t>
-      </w:r>
-    </w:p>
-    <w:p>
-      <w:pPr>
-        <w:jc w:val="both"/>
-        <w:rPr>
-          <w:rFonts w:ascii="TimesNewRomanPSMT" w:hAnsi="TimesNewRomanPSMT" w:cs="TimesNewRomanPSMT"/>
-          <w:lang w:val="fr-FR"/>
-        </w:rPr>
-      </w:pPr>
-      <w:r>
-        <w:rPr>
-          <w:rFonts w:ascii="TimesNewRomanPSMT" w:hAnsi="TimesNewRomanPSMT" w:cs="TimesNewRomanPSMT"/>
-          <w:lang w:val="fr-FR"/>
+        </w:rPr>
+        <w:t>()  }}</w:t>
+      </w:r>
+    </w:p>
+    <w:p>
+      <w:pPr>
+        <w:jc w:val="both"/>
+        <w:rPr>
+          <w:rFonts w:ascii="TimesNewRomanPSMT" w:hAnsi="TimesNewRomanPSMT" w:cs="TimesNewRomanPSMT"/>
+        </w:rPr>
+      </w:pPr>
+      <w:r>
+        <w:rPr>
+          <w:rFonts w:ascii="TimesNewRomanPSMT" w:hAnsi="TimesNewRomanPSMT" w:cs="TimesNewRomanPSMT"/>
         </w:rPr>
         <w:t xml:space="preserve">{% for image in </w:t>
       </w:r>
@@ -13314,7 +12176,6 @@
       <w:r>
         <w:rPr>
           <w:rFonts w:ascii="TimesNewRomanPSMT" w:hAnsi="TimesNewRomanPSMT" w:cs="TimesNewRomanPSMT"/>
-          <w:lang w:val="fr-FR"/>
         </w:rPr>
         <w:t>vendeur_images</w:t>
       </w:r>
@@ -13322,7 +12183,6 @@
       <w:r>
         <w:rPr>
           <w:rFonts w:ascii="TimesNewRomanPSMT" w:hAnsi="TimesNewRomanPSMT" w:cs="TimesNewRomanPSMT"/>
-          <w:lang w:val="fr-FR"/>
         </w:rPr>
         <w:t xml:space="preserve"> %}</w:t>
       </w:r>
@@ -13332,13 +12192,11 @@
         <w:jc w:val="both"/>
         <w:rPr>
           <w:rFonts w:ascii="TimesNewRomanPSMT" w:hAnsi="TimesNewRomanPSMT" w:cs="TimesNewRomanPSMT"/>
-          <w:lang w:val="fr-FR"/>
-        </w:rPr>
-      </w:pPr>
-      <w:r>
-        <w:rPr>
-          <w:rFonts w:ascii="TimesNewRomanPSMT" w:hAnsi="TimesNewRomanPSMT" w:cs="TimesNewRomanPSMT"/>
-          <w:lang w:val="fr-FR"/>
+        </w:rPr>
+      </w:pPr>
+      <w:r>
+        <w:rPr>
+          <w:rFonts w:ascii="TimesNewRomanPSMT" w:hAnsi="TimesNewRomanPSMT" w:cs="TimesNewRomanPSMT"/>
         </w:rPr>
         <w:t>{{image}}</w:t>
       </w:r>
@@ -13348,22 +12206,19 @@
         <w:jc w:val="both"/>
         <w:rPr>
           <w:rFonts w:ascii="TimesNewRomanPSMT" w:hAnsi="TimesNewRomanPSMT" w:cs="TimesNewRomanPSMT"/>
-          <w:lang w:val="fr-FR"/>
-        </w:rPr>
-      </w:pPr>
-    </w:p>
-    <w:p>
-      <w:pPr>
-        <w:jc w:val="both"/>
-        <w:rPr>
-          <w:rFonts w:ascii="TimesNewRomanPSMT" w:hAnsi="TimesNewRomanPSMT" w:cs="TimesNewRomanPSMT"/>
-          <w:lang w:val="fr-FR"/>
-        </w:rPr>
-      </w:pPr>
-      <w:r>
-        <w:rPr>
-          <w:rFonts w:ascii="TimesNewRomanPSMT" w:hAnsi="TimesNewRomanPSMT" w:cs="TimesNewRomanPSMT"/>
-          <w:lang w:val="fr-FR"/>
+        </w:rPr>
+      </w:pPr>
+    </w:p>
+    <w:p>
+      <w:pPr>
+        <w:jc w:val="both"/>
+        <w:rPr>
+          <w:rFonts w:ascii="TimesNewRomanPSMT" w:hAnsi="TimesNewRomanPSMT" w:cs="TimesNewRomanPSMT"/>
+        </w:rPr>
+      </w:pPr>
+      <w:r>
+        <w:rPr>
+          <w:rFonts w:ascii="TimesNewRomanPSMT" w:hAnsi="TimesNewRomanPSMT" w:cs="TimesNewRomanPSMT"/>
         </w:rPr>
         <w:t xml:space="preserve">{% </w:t>
       </w:r>
@@ -13371,7 +12226,6 @@
       <w:r>
         <w:rPr>
           <w:rFonts w:ascii="TimesNewRomanPSMT" w:hAnsi="TimesNewRomanPSMT" w:cs="TimesNewRomanPSMT"/>
-          <w:lang w:val="fr-FR"/>
         </w:rPr>
         <w:t>endfor</w:t>
       </w:r>
@@ -13379,7 +12233,6 @@
       <w:r>
         <w:rPr>
           <w:rFonts w:ascii="TimesNewRomanPSMT" w:hAnsi="TimesNewRomanPSMT" w:cs="TimesNewRomanPSMT"/>
-          <w:lang w:val="fr-FR"/>
         </w:rPr>
         <w:t xml:space="preserve"> %}</w:t>
       </w:r>
@@ -13415,29 +12268,21 @@
         <w:rPr>
           <w:rFonts w:ascii="TimesNewRomanPSMT" w:hAnsi="TimesNewRomanPSMT" w:cs="TimesNewRomanPSMT"/>
         </w:rPr>
-        <w:t>{{ programme.acquereu</w:t>
+        <w:t xml:space="preserve">{{ </w:t>
       </w:r>
       <w:proofErr w:type="spellStart"/>
       <w:r>
         <w:rPr>
           <w:rFonts w:ascii="TimesNewRomanPSMT" w:hAnsi="TimesNewRomanPSMT" w:cs="TimesNewRomanPSMT"/>
-          <w:lang w:val="fr-FR"/>
-        </w:rPr>
-        <w:t>r_text</w:t>
+        </w:rPr>
+        <w:t>programme.acquereur_text</w:t>
       </w:r>
       <w:proofErr w:type="spellEnd"/>
       <w:r>
         <w:rPr>
           <w:rFonts w:ascii="TimesNewRomanPSMT" w:hAnsi="TimesNewRomanPSMT" w:cs="TimesNewRomanPSMT"/>
-          <w:lang w:val="fr-FR"/>
-        </w:rPr>
-        <w:t>()</w:t>
-      </w:r>
-      <w:r>
-        <w:rPr>
-          <w:rFonts w:ascii="TimesNewRomanPSMT" w:hAnsi="TimesNewRomanPSMT" w:cs="TimesNewRomanPSMT"/>
-        </w:rPr>
-        <w:t xml:space="preserve"> }}</w:t>
+        </w:rPr>
+        <w:t>() }}</w:t>
       </w:r>
     </w:p>
     <w:p>
@@ -13642,12 +12487,14 @@
         </w:rPr>
         <w:t xml:space="preserve">{% for image in </w:t>
       </w:r>
+      <w:proofErr w:type="spellStart"/>
       <w:r>
         <w:rPr>
           <w:rFonts w:ascii="TimesNewRomanPSMT" w:hAnsi="TimesNewRomanPSMT" w:cs="TimesNewRomanPSMT"/>
         </w:rPr>
         <w:t>reference_publication</w:t>
       </w:r>
+      <w:proofErr w:type="spellEnd"/>
       <w:r>
         <w:rPr>
           <w:rFonts w:ascii="TimesNewRomanPSMT" w:hAnsi="TimesNewRomanPSMT" w:cs="TimesNewRomanPSMT"/>
@@ -13703,7 +12550,6 @@
       <w:r>
         <w:rPr>
           <w:rFonts w:ascii="TimesNewRomanPSMT" w:hAnsi="TimesNewRomanPSMT" w:cs="TimesNewRomanPSMT"/>
-          <w:lang w:val="fr-FR"/>
         </w:rPr>
         <w:t xml:space="preserve">{% </w:t>
       </w:r>
@@ -13711,7 +12557,6 @@
       <w:r>
         <w:rPr>
           <w:rFonts w:ascii="TimesNewRomanPSMT" w:hAnsi="TimesNewRomanPSMT" w:cs="TimesNewRomanPSMT"/>
-          <w:lang w:val="fr-FR"/>
         </w:rPr>
         <w:t>endfor</w:t>
       </w:r>
@@ -13719,7 +12564,6 @@
       <w:r>
         <w:rPr>
           <w:rFonts w:ascii="TimesNewRomanPSMT" w:hAnsi="TimesNewRomanPSMT" w:cs="TimesNewRomanPSMT"/>
-          <w:lang w:val="fr-FR"/>
         </w:rPr>
         <w:t xml:space="preserve"> %}</w:t>
       </w:r>
@@ -13781,20 +12625,7 @@
         <w:rPr>
           <w:rFonts w:ascii="TimesNewRomanPSMT" w:hAnsi="TimesNewRomanPSMT" w:cs="TimesNewRomanPSMT"/>
         </w:rPr>
-        <w:t>5.2. Date prévisible ou effective d'achèvement des travaux de construction ou d'amélioration : {{ programme.date_achevement_</w:t>
-      </w:r>
-      <w:r>
-        <w:rPr>
-          <w:rFonts w:ascii="TimesNewRomanPSMT" w:hAnsi="TimesNewRomanPSMT" w:cs="TimesNewRomanPSMT"/>
-          <w:lang w:val="fr-FR"/>
-        </w:rPr>
-        <w:t>compile</w:t>
-      </w:r>
-      <w:r>
-        <w:rPr>
-          <w:rFonts w:ascii="TimesNewRomanPSMT" w:hAnsi="TimesNewRomanPSMT" w:cs="TimesNewRomanPSMT"/>
-        </w:rPr>
-        <w:t>|d }}</w:t>
+        <w:t>5.2. Date prévisible ou effective d'achèvement des travaux de construction ou d'amélioration : {{ programme.date_achevement_compile|d }}</w:t>
       </w:r>
     </w:p>
     <w:p>
@@ -13876,13 +12707,11 @@
         <w:jc w:val="both"/>
         <w:rPr>
           <w:rFonts w:ascii="TimesNewRomanPSMT" w:hAnsi="TimesNewRomanPSMT" w:cs="TimesNewRomanPSMT"/>
-          <w:lang w:val="fr-FR"/>
-        </w:rPr>
-      </w:pPr>
-      <w:r>
-        <w:rPr>
-          <w:rFonts w:ascii="TimesNewRomanPSMT" w:hAnsi="TimesNewRomanPSMT" w:cs="TimesNewRomanPSMT"/>
-          <w:lang w:val="fr-FR"/>
+        </w:rPr>
+      </w:pPr>
+      <w:r>
+        <w:rPr>
+          <w:rFonts w:ascii="TimesNewRomanPSMT" w:hAnsi="TimesNewRomanPSMT" w:cs="TimesNewRomanPSMT"/>
         </w:rPr>
         <w:lastRenderedPageBreak/>
         <w:t xml:space="preserve">Numéro : </w:t>
@@ -13891,7 +12720,6 @@
       <w:r>
         <w:rPr>
           <w:rFonts w:ascii="TimesNewRomanPSMT" w:hAnsi="TimesNewRomanPSMT" w:cs="TimesNewRomanPSMT"/>
-          <w:lang w:val="fr-FR"/>
         </w:rPr>
         <w:t xml:space="preserve">{{ </w:t>
       </w:r>
@@ -13899,7 +12727,6 @@
       <w:r>
         <w:rPr>
           <w:rFonts w:ascii="TimesNewRomanPSMT" w:hAnsi="TimesNewRomanPSMT" w:cs="TimesNewRomanPSMT"/>
-          <w:lang w:val="fr-FR"/>
         </w:rPr>
         <w:t>p.n</w:t>
       </w:r>
@@ -13908,7 +12735,6 @@
       <w:r>
         <w:rPr>
           <w:rFonts w:ascii="TimesNewRomanPSMT" w:hAnsi="TimesNewRomanPSMT" w:cs="TimesNewRomanPSMT"/>
-          <w:lang w:val="fr-FR"/>
         </w:rPr>
         <w:t xml:space="preserve"> }}</w:t>
       </w:r>
@@ -13923,13 +12749,11 @@
         <w:jc w:val="both"/>
         <w:rPr>
           <w:rFonts w:ascii="TimesNewRomanPSMT" w:hAnsi="TimesNewRomanPSMT" w:cs="TimesNewRomanPSMT"/>
-          <w:lang w:val="fr-FR"/>
-        </w:rPr>
-      </w:pPr>
-      <w:r>
-        <w:rPr>
-          <w:rFonts w:ascii="TimesNewRomanPSMT" w:hAnsi="TimesNewRomanPSMT" w:cs="TimesNewRomanPSMT"/>
-          <w:lang w:val="fr-FR"/>
+        </w:rPr>
+      </w:pPr>
+      <w:r>
+        <w:rPr>
+          <w:rFonts w:ascii="TimesNewRomanPSMT" w:hAnsi="TimesNewRomanPSMT" w:cs="TimesNewRomanPSMT"/>
         </w:rPr>
         <w:t xml:space="preserve">Date d’octroi : </w:t>
       </w:r>
@@ -13937,7 +12761,6 @@
       <w:r>
         <w:rPr>
           <w:rFonts w:ascii="TimesNewRomanPSMT" w:hAnsi="TimesNewRomanPSMT" w:cs="TimesNewRomanPSMT"/>
-          <w:lang w:val="fr-FR"/>
         </w:rPr>
         <w:t xml:space="preserve">{{ </w:t>
       </w:r>
@@ -13945,7 +12768,6 @@
       <w:r>
         <w:rPr>
           <w:rFonts w:ascii="TimesNewRomanPSMT" w:hAnsi="TimesNewRomanPSMT" w:cs="TimesNewRomanPSMT"/>
-          <w:lang w:val="fr-FR"/>
         </w:rPr>
         <w:t>p</w:t>
       </w:r>
@@ -13953,7 +12775,6 @@
       <w:r>
         <w:rPr>
           <w:rFonts w:ascii="TimesNewRomanPSMT" w:hAnsi="TimesNewRomanPSMT" w:cs="TimesNewRomanPSMT"/>
-          <w:lang w:val="fr-FR"/>
         </w:rPr>
         <w:t>.do|sd</w:t>
       </w:r>
@@ -13961,7 +12782,6 @@
       <w:r>
         <w:rPr>
           <w:rFonts w:ascii="TimesNewRomanPSMT" w:hAnsi="TimesNewRomanPSMT" w:cs="TimesNewRomanPSMT"/>
-          <w:lang w:val="fr-FR"/>
         </w:rPr>
         <w:t xml:space="preserve"> }}</w:t>
       </w:r>
@@ -13976,14 +12796,12 @@
         <w:jc w:val="both"/>
         <w:rPr>
           <w:rFonts w:ascii="TimesNewRomanPSMT" w:hAnsi="TimesNewRomanPSMT" w:cs="TimesNewRomanPSMT"/>
-          <w:lang w:val="fr-FR"/>
         </w:rPr>
       </w:pPr>
       <w:proofErr w:type="gramStart"/>
       <w:r>
         <w:rPr>
           <w:rFonts w:ascii="TimesNewRomanPSMT" w:hAnsi="TimesNewRomanPSMT" w:cs="TimesNewRomanPSMT"/>
-          <w:lang w:val="fr-FR"/>
         </w:rPr>
         <w:t>Durée:</w:t>
       </w:r>
@@ -13991,7 +12809,6 @@
       <w:r>
         <w:rPr>
           <w:rFonts w:ascii="TimesNewRomanPSMT" w:hAnsi="TimesNewRomanPSMT" w:cs="TimesNewRomanPSMT"/>
-          <w:lang w:val="fr-FR"/>
         </w:rPr>
         <w:t xml:space="preserve"> {{ </w:t>
       </w:r>
@@ -13999,7 +12816,6 @@
       <w:r>
         <w:rPr>
           <w:rFonts w:ascii="TimesNewRomanPSMT" w:hAnsi="TimesNewRomanPSMT" w:cs="TimesNewRomanPSMT"/>
-          <w:lang w:val="fr-FR"/>
         </w:rPr>
         <w:t>p.d</w:t>
       </w:r>
@@ -14007,7 +12823,6 @@
       <w:r>
         <w:rPr>
           <w:rFonts w:ascii="TimesNewRomanPSMT" w:hAnsi="TimesNewRomanPSMT" w:cs="TimesNewRomanPSMT"/>
-          <w:lang w:val="fr-FR"/>
         </w:rPr>
         <w:t xml:space="preserve"> }} an{{ </w:t>
       </w:r>
@@ -14015,7 +12830,6 @@
       <w:r>
         <w:rPr>
           <w:rFonts w:ascii="TimesNewRomanPSMT" w:hAnsi="TimesNewRomanPSMT" w:cs="TimesNewRomanPSMT"/>
-          <w:lang w:val="fr-FR"/>
         </w:rPr>
         <w:t>p.d|pl</w:t>
       </w:r>
@@ -14023,7 +12837,6 @@
       <w:r>
         <w:rPr>
           <w:rFonts w:ascii="TimesNewRomanPSMT" w:hAnsi="TimesNewRomanPSMT" w:cs="TimesNewRomanPSMT"/>
-          <w:lang w:val="fr-FR"/>
         </w:rPr>
         <w:t xml:space="preserve"> }}</w:t>
       </w:r>
@@ -14038,13 +12851,11 @@
         <w:jc w:val="both"/>
         <w:rPr>
           <w:rFonts w:ascii="TimesNewRomanPSMT" w:hAnsi="TimesNewRomanPSMT" w:cs="TimesNewRomanPSMT"/>
-          <w:lang w:val="fr-FR"/>
-        </w:rPr>
-      </w:pPr>
-      <w:r>
-        <w:rPr>
-          <w:rFonts w:ascii="TimesNewRomanPSMT" w:hAnsi="TimesNewRomanPSMT" w:cs="TimesNewRomanPSMT"/>
-          <w:lang w:val="fr-FR"/>
+        </w:rPr>
+      </w:pPr>
+      <w:r>
+        <w:rPr>
+          <w:rFonts w:ascii="TimesNewRomanPSMT" w:hAnsi="TimesNewRomanPSMT" w:cs="TimesNewRomanPSMT"/>
         </w:rPr>
         <w:t xml:space="preserve">Montant : </w:t>
       </w:r>
@@ -14052,7 +12863,6 @@
       <w:r>
         <w:rPr>
           <w:rFonts w:ascii="TimesNewRomanPSMT" w:hAnsi="TimesNewRomanPSMT" w:cs="TimesNewRomanPSMT"/>
-          <w:lang w:val="fr-FR"/>
         </w:rPr>
         <w:t xml:space="preserve">{{ </w:t>
       </w:r>
@@ -14060,7 +12870,6 @@
       <w:r>
         <w:rPr>
           <w:rFonts w:ascii="TimesNewRomanPSMT" w:hAnsi="TimesNewRomanPSMT" w:cs="TimesNewRomanPSMT"/>
-          <w:lang w:val="fr-FR"/>
         </w:rPr>
         <w:t>p</w:t>
       </w:r>
@@ -14068,7 +12877,6 @@
       <w:r>
         <w:rPr>
           <w:rFonts w:ascii="TimesNewRomanPSMT" w:hAnsi="TimesNewRomanPSMT" w:cs="TimesNewRomanPSMT"/>
-          <w:lang w:val="fr-FR"/>
         </w:rPr>
         <w:t>.m|f</w:t>
       </w:r>
@@ -14076,7 +12884,6 @@
       <w:r>
         <w:rPr>
           <w:rFonts w:ascii="TimesNewRomanPSMT" w:hAnsi="TimesNewRomanPSMT" w:cs="TimesNewRomanPSMT"/>
-          <w:lang w:val="fr-FR"/>
         </w:rPr>
         <w:t xml:space="preserve"> }} €</w:t>
       </w:r>
@@ -14091,13 +12898,11 @@
         <w:jc w:val="both"/>
         <w:rPr>
           <w:rFonts w:ascii="TimesNewRomanPSMT" w:hAnsi="TimesNewRomanPSMT" w:cs="TimesNewRomanPSMT"/>
-          <w:lang w:val="fr-FR"/>
-        </w:rPr>
-      </w:pPr>
-      <w:r>
-        <w:rPr>
-          <w:rFonts w:ascii="TimesNewRomanPSMT" w:hAnsi="TimesNewRomanPSMT" w:cs="TimesNewRomanPSMT"/>
-          <w:lang w:val="fr-FR"/>
+        </w:rPr>
+      </w:pPr>
+      <w:r>
+        <w:rPr>
+          <w:rFonts w:ascii="TimesNewRomanPSMT" w:hAnsi="TimesNewRomanPSMT" w:cs="TimesNewRomanPSMT"/>
         </w:rPr>
         <w:t xml:space="preserve">Prêteur : </w:t>
       </w:r>
@@ -14105,7 +12910,6 @@
       <w:r>
         <w:rPr>
           <w:rFonts w:ascii="TimesNewRomanPSMT" w:hAnsi="TimesNewRomanPSMT" w:cs="TimesNewRomanPSMT"/>
-          <w:lang w:val="fr-FR"/>
         </w:rPr>
         <w:t xml:space="preserve">{{ </w:t>
       </w:r>
@@ -14113,7 +12917,6 @@
       <w:r>
         <w:rPr>
           <w:rFonts w:ascii="TimesNewRomanPSMT" w:hAnsi="TimesNewRomanPSMT" w:cs="TimesNewRomanPSMT"/>
-          <w:lang w:val="fr-FR"/>
         </w:rPr>
         <w:t>p.p</w:t>
       </w:r>
@@ -14121,7 +12924,6 @@
       <w:r>
         <w:rPr>
           <w:rFonts w:ascii="TimesNewRomanPSMT" w:hAnsi="TimesNewRomanPSMT" w:cs="TimesNewRomanPSMT"/>
-          <w:lang w:val="fr-FR"/>
         </w:rPr>
         <w:t>_full</w:t>
       </w:r>
@@ -14129,7 +12931,6 @@
       <w:r>
         <w:rPr>
           <w:rFonts w:ascii="TimesNewRomanPSMT" w:hAnsi="TimesNewRomanPSMT" w:cs="TimesNewRomanPSMT"/>
-          <w:lang w:val="fr-FR"/>
         </w:rPr>
         <w:t>() }}</w:t>
       </w:r>
@@ -14243,11 +13044,19 @@
         </w:rPr>
         <w:t>_</w:t>
       </w:r>
-      <w:r>
-        <w:rPr>
-          <w:rFonts w:ascii="TimesNewRomanPSMT" w:hAnsi="TimesNewRomanPSMT" w:cs="TimesNewRomanPSMT"/>
-        </w:rPr>
-        <w:t>prets %}</w:t>
+      <w:proofErr w:type="spellStart"/>
+      <w:r>
+        <w:rPr>
+          <w:rFonts w:ascii="TimesNewRomanPSMT" w:hAnsi="TimesNewRomanPSMT" w:cs="TimesNewRomanPSMT"/>
+        </w:rPr>
+        <w:t>prets</w:t>
+      </w:r>
+      <w:proofErr w:type="spellEnd"/>
+      <w:r>
+        <w:rPr>
+          <w:rFonts w:ascii="TimesNewRomanPSMT" w:hAnsi="TimesNewRomanPSMT" w:cs="TimesNewRomanPSMT"/>
+        </w:rPr>
+        <w:t xml:space="preserve"> %}</w:t>
       </w:r>
       <w:r>
         <w:rPr>
@@ -14661,13 +13470,11 @@
         <w:jc w:val="both"/>
         <w:rPr>
           <w:rFonts w:ascii="TimesNewRomanPSMT" w:hAnsi="TimesNewRomanPSMT" w:cs="TimesNewRomanPSMT"/>
-          <w:lang w:val="fr-FR"/>
-        </w:rPr>
-      </w:pPr>
-      <w:r>
-        <w:rPr>
-          <w:rFonts w:ascii="TimesNewRomanPSMT" w:hAnsi="TimesNewRomanPSMT" w:cs="TimesNewRomanPSMT"/>
-          <w:lang w:val="fr-FR"/>
+        </w:rPr>
+      </w:pPr>
+      <w:r>
+        <w:rPr>
+          <w:rFonts w:ascii="TimesNewRomanPSMT" w:hAnsi="TimesNewRomanPSMT" w:cs="TimesNewRomanPSMT"/>
         </w:rPr>
         <w:t xml:space="preserve">Prêteur : </w:t>
       </w:r>
@@ -14675,7 +13482,6 @@
       <w:r>
         <w:rPr>
           <w:rFonts w:ascii="TimesNewRomanPSMT" w:hAnsi="TimesNewRomanPSMT" w:cs="TimesNewRomanPSMT"/>
-          <w:lang w:val="fr-FR"/>
         </w:rPr>
         <w:t xml:space="preserve">{{ </w:t>
       </w:r>
@@ -14683,7 +13489,6 @@
       <w:r>
         <w:rPr>
           <w:rFonts w:ascii="TimesNewRomanPSMT" w:hAnsi="TimesNewRomanPSMT" w:cs="TimesNewRomanPSMT"/>
-          <w:lang w:val="fr-FR"/>
         </w:rPr>
         <w:t>p</w:t>
       </w:r>
@@ -14691,7 +13496,6 @@
       <w:r>
         <w:rPr>
           <w:rFonts w:ascii="TimesNewRomanPSMT" w:hAnsi="TimesNewRomanPSMT" w:cs="TimesNewRomanPSMT"/>
-          <w:lang w:val="fr-FR"/>
         </w:rPr>
         <w:t>.preteur_display</w:t>
       </w:r>
@@ -14699,34 +13503,38 @@
       <w:r>
         <w:rPr>
           <w:rFonts w:ascii="TimesNewRomanPSMT" w:hAnsi="TimesNewRomanPSMT" w:cs="TimesNewRomanPSMT"/>
-          <w:lang w:val="fr-FR"/>
         </w:rPr>
         <w:t>() }}</w:t>
       </w:r>
       <w:r>
-        <w:t>{% endif %}</w:t>
-      </w:r>
-    </w:p>
-    <w:p>
-      <w:pPr>
-        <w:jc w:val="both"/>
-        <w:rPr>
-          <w:rFonts w:ascii="TimesNewRomanPSMT" w:hAnsi="TimesNewRomanPSMT" w:cs="TimesNewRomanPSMT"/>
-          <w:lang w:val="fr-FR"/>
-        </w:rPr>
-      </w:pPr>
-      <w:r>
-        <w:rPr>
-          <w:rFonts w:ascii="TimesNewRomanPSMT" w:hAnsi="TimesNewRomanPSMT" w:cs="TimesNewRomanPSMT"/>
-          <w:lang w:val="fr-FR"/>
-        </w:rPr>
         <w:t xml:space="preserve">{% </w:t>
       </w:r>
       <w:proofErr w:type="spellStart"/>
       <w:r>
-        <w:rPr>
-          <w:rFonts w:ascii="TimesNewRomanPSMT" w:hAnsi="TimesNewRomanPSMT" w:cs="TimesNewRomanPSMT"/>
-          <w:lang w:val="fr-FR"/>
+        <w:t>endif</w:t>
+      </w:r>
+      <w:proofErr w:type="spellEnd"/>
+      <w:r>
+        <w:t xml:space="preserve"> %}</w:t>
+      </w:r>
+    </w:p>
+    <w:p>
+      <w:pPr>
+        <w:jc w:val="both"/>
+        <w:rPr>
+          <w:rFonts w:ascii="TimesNewRomanPSMT" w:hAnsi="TimesNewRomanPSMT" w:cs="TimesNewRomanPSMT"/>
+        </w:rPr>
+      </w:pPr>
+      <w:r>
+        <w:rPr>
+          <w:rFonts w:ascii="TimesNewRomanPSMT" w:hAnsi="TimesNewRomanPSMT" w:cs="TimesNewRomanPSMT"/>
+        </w:rPr>
+        <w:t xml:space="preserve">{% </w:t>
+      </w:r>
+      <w:proofErr w:type="spellStart"/>
+      <w:r>
+        <w:rPr>
+          <w:rFonts w:ascii="TimesNewRomanPSMT" w:hAnsi="TimesNewRomanPSMT" w:cs="TimesNewRomanPSMT"/>
         </w:rPr>
         <w:t>endfor</w:t>
       </w:r>
@@ -14734,7 +13542,6 @@
       <w:r>
         <w:rPr>
           <w:rFonts w:ascii="TimesNewRomanPSMT" w:hAnsi="TimesNewRomanPSMT" w:cs="TimesNewRomanPSMT"/>
-          <w:lang w:val="fr-FR"/>
         </w:rPr>
         <w:t xml:space="preserve"> </w:t>
       </w:r>
@@ -14742,7 +13549,6 @@
       <w:r>
         <w:rPr>
           <w:rFonts w:ascii="TimesNewRomanPSMT" w:hAnsi="TimesNewRomanPSMT" w:cs="TimesNewRomanPSMT"/>
-          <w:lang w:val="fr-FR"/>
         </w:rPr>
         <w:t>%}</w:t>
       </w:r>
@@ -14751,7 +13557,15 @@
       </w:r>
       <w:proofErr w:type="gramEnd"/>
       <w:r>
-        <w:t>% endif %}</w:t>
+        <w:t xml:space="preserve">% </w:t>
+      </w:r>
+      <w:proofErr w:type="spellStart"/>
+      <w:r>
+        <w:t>endif</w:t>
+      </w:r>
+      <w:proofErr w:type="spellEnd"/>
+      <w:r>
+        <w:t xml:space="preserve"> %}</w:t>
       </w:r>
     </w:p>
     <w:p>
@@ -14862,46 +13676,7 @@
                               <w:rPr>
                                 <w:rFonts w:ascii="TimesNewRomanPSMT" w:hAnsi="TimesNewRomanPSMT" w:cs="TimesNewRomanPSMT"/>
                               </w:rPr>
-                              <w:t xml:space="preserve">Fait en </w:t>
-                            </w:r>
-                            <w:r>
-                              <w:rPr>
-                                <w:rFonts w:ascii="TimesNewRomanPSMT" w:hAnsi="TimesNewRomanPSMT" w:cs="TimesNewRomanPSMT"/>
-                                <w:lang w:val="fr-FR"/>
-                              </w:rPr>
-                              <w:t>trois</w:t>
-                            </w:r>
-                            <w:r>
-                              <w:rPr>
-                                <w:rFonts w:ascii="TimesNewRomanPSMT" w:hAnsi="TimesNewRomanPSMT" w:cs="TimesNewRomanPSMT"/>
-                              </w:rPr>
-                              <w:t xml:space="preserve"> originaux à {{administration.</w:t>
-                            </w:r>
-                            <w:r>
-                              <w:rPr>
-                                <w:rFonts w:ascii="TimesNewRomanPSMT" w:hAnsi="TimesNewRomanPSMT" w:cs="TimesNewRomanPSMT"/>
-                                <w:lang w:val="fr-FR"/>
-                              </w:rPr>
-                              <w:t>get_</w:t>
-                            </w:r>
-                            <w:r>
-                              <w:rPr>
-                                <w:rFonts w:ascii="TimesNewRomanPSMT" w:hAnsi="TimesNewRomanPSMT" w:cs="TimesNewRomanPSMT"/>
-                              </w:rPr>
-                              <w:t>ville_signature</w:t>
-                            </w:r>
-                            <w:r>
-                              <w:rPr>
-                                <w:rFonts w:ascii="TimesNewRomanPSMT" w:hAnsi="TimesNewRomanPSMT" w:cs="TimesNewRomanPSMT"/>
-                                <w:lang w:val="fr-FR"/>
-                              </w:rPr>
-                              <w:t>_or_empty()</w:t>
-                            </w:r>
-                            <w:r>
-                              <w:rPr>
-                                <w:rFonts w:ascii="TimesNewRomanPSMT" w:hAnsi="TimesNewRomanPSMT" w:cs="TimesNewRomanPSMT"/>
-                              </w:rPr>
-                              <w:t xml:space="preserve"> }}, le</w:t>
+                              <w:t>Fait en trois originaux à {{administration.get_ville_signature_or_empty() }}, le</w:t>
                             </w:r>
                           </w:p>
                           <w:p>
@@ -14994,7 +13769,7 @@
           </mc:Choice>
           <mc:Fallback>
             <w:pict>
-              <v:shape w14:anchorId="6A4E3B60" id="Text Box 6" o:spid="_x0000_s1027" type="#_x0000_t202" style="width:411.95pt;height:213.85pt;visibility:visible;mso-wrap-style:square;mso-left-percent:-10001;mso-top-percent:-10001;mso-position-horizontal:absolute;mso-position-horizontal-relative:char;mso-position-vertical:absolute;mso-position-vertical-relative:line;mso-left-percent:-10001;mso-top-percent:-10001;v-text-anchor:top" o:gfxdata="UEsDBBQABgAIAAAAIQC2gziS/gAAAOEBAAATAAAAW0NvbnRlbnRfVHlwZXNdLnhtbJSRQU7DMBBF&#10;90jcwfIWJU67QAgl6YK0S0CoHGBkTxKLZGx5TGhvj5O2G0SRWNoz/78nu9wcxkFMGNg6quQqL6RA&#10;0s5Y6ir5vt9lD1JwBDIwOMJKHpHlpr69KfdHjyxSmriSfYz+USnWPY7AufNIadK6MEJMx9ApD/oD&#10;OlTrorhX2lFEilmcO2RdNtjC5xDF9pCuTyYBB5bi6bQ4syoJ3g9WQ0ymaiLzg5KdCXlKLjvcW893&#10;SUOqXwnz5DrgnHtJTxOsQfEKIT7DmDSUCaxw7Rqn8787ZsmRM9e2VmPeBN4uqYvTtW7jvijg9N/y&#10;JsXecLq0q+WD6m8AAAD//wMAUEsDBBQABgAIAAAAIQA4/SH/1gAAAJQBAAALAAAAX3JlbHMvLnJl&#10;bHOkkMFqwzAMhu+DvYPRfXGawxijTi+j0GvpHsDYimMaW0Yy2fr2M4PBMnrbUb/Q94l/f/hMi1qR&#10;JVI2sOt6UJgd+ZiDgffL8ekFlFSbvV0oo4EbChzGx4f9GRdb25HMsYhqlCwG5lrLq9biZkxWOiqY&#10;22YiTra2kYMu1l1tQD30/bPm3wwYN0x18gb45AdQl1tp5j/sFB2T0FQ7R0nTNEV3j6o9feQzro1i&#10;OWA14Fm+Q8a1a8+Bvu/d/dMb2JY5uiPbhG/ktn4cqGU/er3pcvwCAAD//wMAUEsDBBQABgAIAAAA&#10;IQC6ZqpFJwIAAEwEAAAOAAAAZHJzL2Uyb0RvYy54bWysVFFv2yAQfp+0/4B4X+wkSrZacaosVaZJ&#10;UVspnfpMMMRImGNAYme/fgeOm7bb07QXfHDHd3fffXhx2zWanITzCkxJx6OcEmE4VMocSvrjafPp&#10;CyU+MFMxDUaU9Cw8vV1+/LBobSEmUIOuhCMIYnzR2pLWIdgiyzyvRcP8CKww6JTgGhZw6w5Z5ViL&#10;6I3OJnk+z1pwlXXAhfd4etc76TLhSyl4eJDSi0B0SbG2kFaX1n1cs+WCFQfHbK34pQz2D1U0TBlM&#10;+gJ1xwIjR6f+gGoUd+BBhhGHJgMpFRepB+xmnL/rZlczK1IvSI63LzT5/wfL7087++hI6L5ChwOM&#10;hLTWFx4PYz+ddE38YqUE/Ujh+YU20QXC8XA2mY5vpnNKOPomn8ezm3wWcbLrdet8+CagIdEoqcO5&#10;JLrYaetDHzqExGwetKo2Suu0iVoQa+3IieEUdUhFIvibKG1IW9L5dJYnYAPxeo+sDdZybSpaodt3&#10;RFWvGt5DdUYeHPQS8ZZvFNa6ZT48MoeawNZR5+EBF6kBc8HFoqQG9+tv5zEeR4VeSlrUWEn9zyNz&#10;ghL93eAQoyAHww3GfjDMsVkDNjzGF2R5MvGCC3owpYPmGeW/ilnQxQzHXCUNg7kOvdLx+XCxWqUg&#10;lJ1lYWt2lkfoSHBk/ql7Zs5exhNwsvcwqI8V76bUx8abBlbHAFKlEUZeexYvdKNkkwguzyu+idf7&#10;FHX9CSx/AwAA//8DAFBLAwQUAAYACAAAACEAO93BeOIAAAAKAQAADwAAAGRycy9kb3ducmV2Lnht&#10;bEyPzU7DMBCE70i8g7VIXBB1CFUT0jgVP+KABEIU1PM2XpJQex1it015egwXuIy0Gs3sfOVitEbs&#10;aPCdYwUXkwQEce10x42Ct9f78xyED8gajWNScCAPi+r4qMRCuz2/0G4ZGhFL2BeooA2hL6T0dUsW&#10;/cT1xNF7d4PFEM+hkXrAfSy3RqZJMpMWO44fWuzptqV6s9xaBflh+nS2mmWrD/P8cNN+NZ/8uEGl&#10;Tk/Gu3mU6zmIQGP4S8APQ9wPVRy2dlvWXhgFkSb8avTy9PIKxFrBNM0ykFUp/yNU3wAAAP//AwBQ&#10;SwECLQAUAAYACAAAACEAtoM4kv4AAADhAQAAEwAAAAAAAAAAAAAAAAAAAAAAW0NvbnRlbnRfVHlw&#10;ZXNdLnhtbFBLAQItABQABgAIAAAAIQA4/SH/1gAAAJQBAAALAAAAAAAAAAAAAAAAAC8BAABfcmVs&#10;cy8ucmVsc1BLAQItABQABgAIAAAAIQC6ZqpFJwIAAEwEAAAOAAAAAAAAAAAAAAAAAC4CAABkcnMv&#10;ZTJvRG9jLnhtbFBLAQItABQABgAIAAAAIQA73cF44gAAAAoBAAAPAAAAAAAAAAAAAAAAAIEEAABk&#10;cnMvZG93bnJldi54bWxQSwUGAAAAAAQABADzAAAAkAUAAAAA&#10;" fillcolor="white [3201]" stroked="f" strokeweight=".5pt">
+              <v:shape w14:anchorId="6A4E3B60" id="Text Box 6" o:spid="_x0000_s1027" type="#_x0000_t202" style="width:411.95pt;height:213.85pt;visibility:visible;mso-wrap-style:square;mso-left-percent:-10001;mso-top-percent:-10001;mso-position-horizontal:absolute;mso-position-horizontal-relative:char;mso-position-vertical:absolute;mso-position-vertical-relative:line;mso-left-percent:-10001;mso-top-percent:-10001;v-text-anchor:top" o:gfxdata="UEsDBBQABgAIAAAAIQC2gziS/gAAAOEBAAATAAAAW0NvbnRlbnRfVHlwZXNdLnhtbJSRQU7DMBBF&#10;90jcwfIWJU67QAgl6YK0S0CoHGBkTxKLZGx5TGhvj5O2G0SRWNoz/78nu9wcxkFMGNg6quQqL6RA&#10;0s5Y6ir5vt9lD1JwBDIwOMJKHpHlpr69KfdHjyxSmriSfYz+USnWPY7AufNIadK6MEJMx9ApD/oD&#10;OlTrorhX2lFEilmcO2RdNtjC5xDF9pCuTyYBB5bi6bQ4syoJ3g9WQ0ymaiLzg5KdCXlKLjvcW893&#10;SUOqXwnz5DrgnHtJTxOsQfEKIT7DmDSUCaxw7Rqn8787ZsmRM9e2VmPeBN4uqYvTtW7jvijg9N/y&#10;JsXecLq0q+WD6m8AAAD//wMAUEsDBBQABgAIAAAAIQA4/SH/1gAAAJQBAAALAAAAX3JlbHMvLnJl&#10;bHOkkMFqwzAMhu+DvYPRfXGawxijTi+j0GvpHsDYimMaW0Yy2fr2M4PBMnrbUb/Q94l/f/hMi1qR&#10;JVI2sOt6UJgd+ZiDgffL8ekFlFSbvV0oo4EbChzGx4f9GRdb25HMsYhqlCwG5lrLq9biZkxWOiqY&#10;22YiTra2kYMu1l1tQD30/bPm3wwYN0x18gb45AdQl1tp5j/sFB2T0FQ7R0nTNEV3j6o9feQzro1i&#10;OWA14Fm+Q8a1a8+Bvu/d/dMb2JY5uiPbhG/ktn4cqGU/er3pcvwCAAD//wMAUEsDBBQABgAIAAAA&#10;IQC6ZqpFJwIAAEwEAAAOAAAAZHJzL2Uyb0RvYy54bWysVFFv2yAQfp+0/4B4X+wkSrZacaosVaZJ&#10;UVspnfpMMMRImGNAYme/fgeOm7bb07QXfHDHd3fffXhx2zWanITzCkxJx6OcEmE4VMocSvrjafPp&#10;CyU+MFMxDUaU9Cw8vV1+/LBobSEmUIOuhCMIYnzR2pLWIdgiyzyvRcP8CKww6JTgGhZw6w5Z5ViL&#10;6I3OJnk+z1pwlXXAhfd4etc76TLhSyl4eJDSi0B0SbG2kFaX1n1cs+WCFQfHbK34pQz2D1U0TBlM&#10;+gJ1xwIjR6f+gGoUd+BBhhGHJgMpFRepB+xmnL/rZlczK1IvSI63LzT5/wfL7087++hI6L5ChwOM&#10;hLTWFx4PYz+ddE38YqUE/Ujh+YU20QXC8XA2mY5vpnNKOPomn8ezm3wWcbLrdet8+CagIdEoqcO5&#10;JLrYaetDHzqExGwetKo2Suu0iVoQa+3IieEUdUhFIvibKG1IW9L5dJYnYAPxeo+sDdZybSpaodt3&#10;RFWvGt5DdUYeHPQS8ZZvFNa6ZT48MoeawNZR5+EBF6kBc8HFoqQG9+tv5zEeR4VeSlrUWEn9zyNz&#10;ghL93eAQoyAHww3GfjDMsVkDNjzGF2R5MvGCC3owpYPmGeW/ilnQxQzHXCUNg7kOvdLx+XCxWqUg&#10;lJ1lYWt2lkfoSHBk/ql7Zs5exhNwsvcwqI8V76bUx8abBlbHAFKlEUZeexYvdKNkkwguzyu+idf7&#10;FHX9CSx/AwAA//8DAFBLAwQUAAYACAAAACEAJV1NQ94AAAAFAQAADwAAAGRycy9kb3ducmV2Lnht&#10;bEyPQUvDQBCF74L/YRnBi9iNsTQxZlNU8CAoYlt6nmbHJHZ3Nma3beqvd/Wil4HHe7z3TTkfrRF7&#10;GnznWMHVJAFBXDvdcaNgtXy8zEH4gKzROCYFR/Iwr05PSiy0O/Ab7RehEbGEfYEK2hD6Qkpft2TR&#10;T1xPHL13N1gMUQ6N1AMeYrk1Mk2SmbTYcVxosaeHlurtYmcV5Mfpy8V6lq0/zOvTffvVfPLzFpU6&#10;PxvvbkEEGsNfGH7wIzpUkWnjdqy9MAriI+H3Ri9Pr29AbBRM0ywDWZXyP331DQAA//8DAFBLAQIt&#10;ABQABgAIAAAAIQC2gziS/gAAAOEBAAATAAAAAAAAAAAAAAAAAAAAAABbQ29udGVudF9UeXBlc10u&#10;eG1sUEsBAi0AFAAGAAgAAAAhADj9If/WAAAAlAEAAAsAAAAAAAAAAAAAAAAALwEAAF9yZWxzLy5y&#10;ZWxzUEsBAi0AFAAGAAgAAAAhALpmqkUnAgAATAQAAA4AAAAAAAAAAAAAAAAALgIAAGRycy9lMm9E&#10;b2MueG1sUEsBAi0AFAAGAAgAAAAhACVdTUPeAAAABQEAAA8AAAAAAAAAAAAAAAAAgQQAAGRycy9k&#10;b3ducmV2LnhtbFBLBQYAAAAABAAEAPMAAACMBQAAAAA=&#10;" fillcolor="white [3201]" stroked="f" strokeweight=".5pt">
                 <v:textbox inset="0,0,0,0">
                   <w:txbxContent>
                     <w:p>
@@ -15005,46 +13780,7 @@
                         <w:rPr>
                           <w:rFonts w:ascii="TimesNewRomanPSMT" w:hAnsi="TimesNewRomanPSMT" w:cs="TimesNewRomanPSMT"/>
                         </w:rPr>
-                        <w:t xml:space="preserve">Fait en </w:t>
-                      </w:r>
-                      <w:r>
-                        <w:rPr>
-                          <w:rFonts w:ascii="TimesNewRomanPSMT" w:hAnsi="TimesNewRomanPSMT" w:cs="TimesNewRomanPSMT"/>
-                          <w:lang w:val="fr-FR"/>
-                        </w:rPr>
-                        <w:t>trois</w:t>
-                      </w:r>
-                      <w:r>
-                        <w:rPr>
-                          <w:rFonts w:ascii="TimesNewRomanPSMT" w:hAnsi="TimesNewRomanPSMT" w:cs="TimesNewRomanPSMT"/>
-                        </w:rPr>
-                        <w:t xml:space="preserve"> originaux à {{administration.</w:t>
-                      </w:r>
-                      <w:r>
-                        <w:rPr>
-                          <w:rFonts w:ascii="TimesNewRomanPSMT" w:hAnsi="TimesNewRomanPSMT" w:cs="TimesNewRomanPSMT"/>
-                          <w:lang w:val="fr-FR"/>
-                        </w:rPr>
-                        <w:t>get_</w:t>
-                      </w:r>
-                      <w:r>
-                        <w:rPr>
-                          <w:rFonts w:ascii="TimesNewRomanPSMT" w:hAnsi="TimesNewRomanPSMT" w:cs="TimesNewRomanPSMT"/>
-                        </w:rPr>
-                        <w:t>ville_signature</w:t>
-                      </w:r>
-                      <w:r>
-                        <w:rPr>
-                          <w:rFonts w:ascii="TimesNewRomanPSMT" w:hAnsi="TimesNewRomanPSMT" w:cs="TimesNewRomanPSMT"/>
-                          <w:lang w:val="fr-FR"/>
-                        </w:rPr>
-                        <w:t>_or_empty()</w:t>
-                      </w:r>
-                      <w:r>
-                        <w:rPr>
-                          <w:rFonts w:ascii="TimesNewRomanPSMT" w:hAnsi="TimesNewRomanPSMT" w:cs="TimesNewRomanPSMT"/>
-                        </w:rPr>
-                        <w:t xml:space="preserve"> }}, le</w:t>
+                        <w:t>Fait en trois originaux à {{administration.get_ville_signature_or_empty() }}, le</w:t>
                       </w:r>
                     </w:p>
                     <w:p>
@@ -15145,7 +13881,6 @@
           <w:rFonts w:ascii="TimesNewRomanPSMT" w:hAnsi="TimesNewRomanPSMT" w:cs="TimesNewRomanPSMT"/>
           <w:sz w:val="16"/>
           <w:szCs w:val="16"/>
-          <w:lang w:val="fr-FR"/>
         </w:rPr>
         <w:t>(1</w:t>
       </w:r>
@@ -15408,9 +14143,6 @@
       <w:pPr>
         <w:keepLines/>
         <w:jc w:val="both"/>
-        <w:rPr>
-          <w:lang w:val="fr-FR"/>
-        </w:rPr>
       </w:pPr>
       <w:r>
         <w:rPr>
@@ -15434,17 +14166,10 @@
           <w:szCs w:val="22"/>
           <w:lang w:eastAsia="fr-FR"/>
         </w:rPr>
-        <w:t>des statuts et de l'avis d'identification délivré par l'INSEE par son numéro SIRE</w:t>
-      </w:r>
-      <w:r>
-        <w:rPr>
-          <w:rFonts w:ascii="TimesNewRomanPSMT" w:hAnsi="TimesNewRomanPSMT" w:cs="TimesNewRomanPSMT"/>
-          <w:color w:val="000000"/>
-          <w:szCs w:val="22"/>
-          <w:lang w:val="fr-FR" w:eastAsia="fr-FR"/>
-        </w:rPr>
-        <w:t>T</w:t>
-      </w:r>
+        <w:t xml:space="preserve">des statuts et de l'avis d'identification délivré par l'INSEE par son numéro SIRET </w:t>
+      </w:r>
+      <w:bookmarkStart w:id="64" w:name="Siret2"/>
+      <w:bookmarkEnd w:id="64"/>
       <w:r>
         <w:rPr>
           <w:rFonts w:ascii="TimesNewRomanPSMT" w:hAnsi="TimesNewRomanPSMT" w:cs="TimesNewRomanPSMT"/>
@@ -15452,27 +14177,7 @@
           <w:szCs w:val="22"/>
           <w:lang w:eastAsia="fr-FR"/>
         </w:rPr>
-        <w:t xml:space="preserve"> </w:t>
-      </w:r>
-      <w:bookmarkStart w:id="64" w:name="Siret2"/>
-      <w:bookmarkEnd w:id="64"/>
-      <w:r>
-        <w:rPr>
-          <w:rFonts w:ascii="TimesNewRomanPSMT" w:hAnsi="TimesNewRomanPSMT" w:cs="TimesNewRomanPSMT"/>
-          <w:color w:val="000000"/>
-          <w:szCs w:val="22"/>
-          <w:lang w:eastAsia="fr-FR"/>
-        </w:rPr>
-        <w:t xml:space="preserve">{{ bailleur.siret </w:t>
-      </w:r>
-      <w:r>
-        <w:rPr>
-          <w:rFonts w:ascii="TimesNewRomanPSMT" w:hAnsi="TimesNewRomanPSMT" w:cs="TimesNewRomanPSMT"/>
-          <w:color w:val="000000"/>
-          <w:szCs w:val="22"/>
-          <w:lang w:val="fr-FR" w:eastAsia="fr-FR"/>
-        </w:rPr>
-        <w:t>}}</w:t>
+        <w:t>{{ bailleur.siret }}</w:t>
       </w:r>
     </w:p>
     <w:p>
@@ -15543,71 +14248,21 @@
         <w:rPr>
           <w:rFonts w:ascii="TimesNewRomanPSMT" w:hAnsi="TimesNewRomanPSMT" w:cs="TimesNewRomanPSMT"/>
         </w:rPr>
-        <w:t>{{</w:t>
-      </w:r>
-      <w:r>
-        <w:rPr>
-          <w:rFonts w:ascii="TimesNewRomanPSMT" w:hAnsi="TimesNewRomanPSMT" w:cs="TimesNewRomanPSMT"/>
-          <w:lang w:val="fr-FR"/>
-        </w:rPr>
-        <w:t xml:space="preserve"> </w:t>
-      </w:r>
-      <w:r>
-        <w:rPr>
-          <w:rFonts w:ascii="TimesNewRomanPSMT" w:hAnsi="TimesNewRomanPSMT" w:cs="TimesNewRomanPSMT"/>
-        </w:rPr>
-        <w:t>administration.</w:t>
+        <w:t xml:space="preserve">{{ </w:t>
       </w:r>
       <w:proofErr w:type="spellStart"/>
       <w:r>
         <w:rPr>
           <w:rFonts w:ascii="TimesNewRomanPSMT" w:hAnsi="TimesNewRomanPSMT" w:cs="TimesNewRomanPSMT"/>
-          <w:lang w:val="fr-FR"/>
-        </w:rPr>
-        <w:t>get</w:t>
+        </w:rPr>
+        <w:t>administration.get_ville_signature_or_empty</w:t>
       </w:r>
       <w:proofErr w:type="spellEnd"/>
       <w:r>
         <w:rPr>
           <w:rFonts w:ascii="TimesNewRomanPSMT" w:hAnsi="TimesNewRomanPSMT" w:cs="TimesNewRomanPSMT"/>
-          <w:lang w:val="fr-FR"/>
-        </w:rPr>
-        <w:t>_</w:t>
-      </w:r>
-      <w:r>
-        <w:rPr>
-          <w:rFonts w:ascii="TimesNewRomanPSMT" w:hAnsi="TimesNewRomanPSMT" w:cs="TimesNewRomanPSMT"/>
-        </w:rPr>
-        <w:t>ville_signature</w:t>
-      </w:r>
-      <w:r>
-        <w:rPr>
-          <w:rFonts w:ascii="TimesNewRomanPSMT" w:hAnsi="TimesNewRomanPSMT" w:cs="TimesNewRomanPSMT"/>
-          <w:lang w:val="fr-FR"/>
-        </w:rPr>
-        <w:t>_</w:t>
-      </w:r>
-      <w:proofErr w:type="spellStart"/>
-      <w:r>
-        <w:rPr>
-          <w:rFonts w:ascii="TimesNewRomanPSMT" w:hAnsi="TimesNewRomanPSMT" w:cs="TimesNewRomanPSMT"/>
-          <w:lang w:val="fr-FR"/>
-        </w:rPr>
-        <w:t>or_empty</w:t>
-      </w:r>
-      <w:proofErr w:type="spellEnd"/>
-      <w:r>
-        <w:rPr>
-          <w:rFonts w:ascii="TimesNewRomanPSMT" w:hAnsi="TimesNewRomanPSMT" w:cs="TimesNewRomanPSMT"/>
-          <w:lang w:val="fr-FR"/>
-        </w:rPr>
-        <w:t xml:space="preserve">() </w:t>
-      </w:r>
-      <w:r>
-        <w:rPr>
-          <w:rFonts w:ascii="TimesNewRomanPSMT" w:hAnsi="TimesNewRomanPSMT" w:cs="TimesNewRomanPSMT"/>
-        </w:rPr>
-        <w:t>}}</w:t>
+        </w:rPr>
+        <w:t>() }}</w:t>
       </w:r>
       <w:r>
         <w:rPr>
@@ -15902,7 +14557,7 @@
               <v:stroke joinstyle="miter"/>
               <v:path gradientshapeok="t" o:connecttype="rect"/>
             </v:shapetype>
-            <v:shape id="Text Box 2" o:spid="_x0000_s1028" type="#_x0000_t202" style="position:absolute;left:0;text-align:left;margin-left:426.85pt;margin-top:19.85pt;width:20.8pt;height:12.85pt;z-index:251665408;visibility:visible;mso-wrap-style:square;mso-width-percent:0;mso-height-percent:0;mso-wrap-distance-left:0;mso-wrap-distance-top:0;mso-wrap-distance-right:0;mso-wrap-distance-bottom:0;mso-position-horizontal:absolute;mso-position-horizontal-relative:page;mso-position-vertical:absolute;mso-position-vertical-relative:page;mso-width-percent:0;mso-height-percent:0;mso-width-relative:page;mso-height-relative:page;v-text-anchor:top" o:gfxdata="UEsDBBQABgAIAAAAIQC2gziS/gAAAOEBAAATAAAAW0NvbnRlbnRfVHlwZXNdLnhtbJSRQU7DMBBF&#10;90jcwfIWJU67QAgl6YK0S0CoHGBkTxKLZGx5TGhvj5O2G0SRWNoz/78nu9wcxkFMGNg6quQqL6RA&#10;0s5Y6ir5vt9lD1JwBDIwOMJKHpHlpr69KfdHjyxSmriSfYz+USnWPY7AufNIadK6MEJMx9ApD/oD&#10;OlTrorhX2lFEilmcO2RdNtjC5xDF9pCuTyYBB5bi6bQ4syoJ3g9WQ0ymaiLzg5KdCXlKLjvcW893&#10;SUOqXwnz5DrgnHtJTxOsQfEKIT7DmDSUCaxw7Rqn8787ZsmRM9e2VmPeBN4uqYvTtW7jvijg9N/y&#10;JsXecLq0q+WD6m8AAAD//wMAUEsDBBQABgAIAAAAIQA4/SH/1gAAAJQBAAALAAAAX3JlbHMvLnJl&#10;bHOkkMFqwzAMhu+DvYPRfXGawxijTi+j0GvpHsDYimMaW0Yy2fr2M4PBMnrbUb/Q94l/f/hMi1qR&#10;JVI2sOt6UJgd+ZiDgffL8ekFlFSbvV0oo4EbChzGx4f9GRdb25HMsYhqlCwG5lrLq9biZkxWOiqY&#10;22YiTra2kYMu1l1tQD30/bPm3wwYN0x18gb45AdQl1tp5j/sFB2T0FQ7R0nTNEV3j6o9feQzro1i&#10;OWA14Fm+Q8a1a8+Bvu/d/dMb2JY5uiPbhG/ktn4cqGU/er3pcvwCAAD//wMAUEsDBBQABgAIAAAA&#10;IQB+sRkB6QEAAMsDAAAOAAAAZHJzL2Uyb0RvYy54bWysU1GP0zAMfkfiP0R5Z10HG1CtO8GdhpCO&#10;A+mOH5Cm6RqRxiHO1o5fj5PsdoN7Q/Qhcmzns7/P7vpqGgw7KI8abM3L2ZwzZSW02u5q/v1h++od&#10;ZxiEbYUBq2p+VMivNi9frEdXqQX0YFrlGYFYrEZX8z4EVxUFyl4NAmfglKVgB34Qga5+V7RejIQ+&#10;mGIxn6+KEXzrPEiFSN6bHOSbhN91SoavXYcqMFNz6i2k06eziWexWYtq54XrtTy1If6hi0FoS0XP&#10;UDciCLb3+hnUoKUHhC7MJAwFdJ2WKnEgNuX8Lzb3vXAqcSFx0J1lwv8HK+8O9+6bZ2H6CBMNMJFA&#10;dwvyB5I2xeiwOuVETbHCmN2MX6ClaYp9gPRi6vwQ6RMhRjCk9PGsrpoCk+RcrN6UK4pICpWr1+X7&#10;ZVS/ENXjY+cxfFIwsGjU3NPwErg43GLIqY8psRaC0e1WG5MuftdcG88Ogga9TV9+a1wvsjcNm8ph&#10;Tk2l/8AwNiJZiJi5XPQkCSLrzD9MzUTBKEUD7ZHE8JC3iv4CMnrwvzgbaaNqjj/3wivOzGdLI1u+&#10;LZe0gRe2v7CbC1tYSTA1D5xl8zrkld07r3c9VclzsvCBBtDpJM5TR6eeaWMSx9N2x5W8vKesp39w&#10;8xsAAP//AwBQSwMEFAAGAAgAAAAhAJrhpKfmAAAADgEAAA8AAABkcnMvZG93bnJldi54bWxMT8lO&#10;wzAQvSPxD9YgcUGtU0JKmsapKhaptFzaIiRubuwmUbxEtpuEv2c4wWVGo/fmLflq1Ir00vnGGgaz&#10;aQREmtKKxlQMPo6vkxSID9wIrqyRDL6lh1VxfZXzTNjB7GV/CBVBEeMzzqAOocso9WUtNfdT20mD&#10;2Nk6zQOerqLC8QHFtaL3UTSnmjcGHWreyadalu3hohlsN2+z9rzffW5V+/LuaL/+Ot4NjN3ejM9L&#10;HOslkCDH8PcBvx0wPxQY7GQvRniiGKRJ/IhUBvECNxLSRRIDOTGYJw9Ai5z+r1H8AAAA//8DAFBL&#10;AQItABQABgAIAAAAIQC2gziS/gAAAOEBAAATAAAAAAAAAAAAAAAAAAAAAABbQ29udGVudF9UeXBl&#10;c10ueG1sUEsBAi0AFAAGAAgAAAAhADj9If/WAAAAlAEAAAsAAAAAAAAAAAAAAAAALwEAAF9yZWxz&#10;Ly5yZWxzUEsBAi0AFAAGAAgAAAAhAH6xGQHpAQAAywMAAA4AAAAAAAAAAAAAAAAALgIAAGRycy9l&#10;Mm9Eb2MueG1sUEsBAi0AFAAGAAgAAAAhAJrhpKfmAAAADgEAAA8AAAAAAAAAAAAAAAAAQwQAAGRy&#10;cy9kb3ducmV2LnhtbFBLBQYAAAAABAAEAPMAAABWBQAAAAA=&#10;" stroked="f">
+            <v:shape id="Text Box 2" o:spid="_x0000_s1028" type="#_x0000_t202" style="position:absolute;left:0;text-align:left;margin-left:426.85pt;margin-top:19.85pt;width:20.8pt;height:12.85pt;z-index:251665408;visibility:visible;mso-wrap-style:square;mso-width-percent:0;mso-height-percent:0;mso-wrap-distance-left:0;mso-wrap-distance-top:0;mso-wrap-distance-right:0;mso-wrap-distance-bottom:0;mso-position-horizontal:absolute;mso-position-horizontal-relative:page;mso-position-vertical:absolute;mso-position-vertical-relative:page;mso-width-percent:0;mso-height-percent:0;mso-width-relative:page;mso-height-relative:page;v-text-anchor:top" o:gfxdata="UEsDBBQABgAIAAAAIQC2gziS/gAAAOEBAAATAAAAW0NvbnRlbnRfVHlwZXNdLnhtbJSRQU7DMBBF&#10;90jcwfIWJU67QAgl6YK0S0CoHGBkTxKLZGx5TGhvj5O2G0SRWNoz/78nu9wcxkFMGNg6quQqL6RA&#10;0s5Y6ir5vt9lD1JwBDIwOMJKHpHlpr69KfdHjyxSmriSfYz+USnWPY7AufNIadK6MEJMx9ApD/oD&#10;OlTrorhX2lFEilmcO2RdNtjC5xDF9pCuTyYBB5bi6bQ4syoJ3g9WQ0ymaiLzg5KdCXlKLjvcW893&#10;SUOqXwnz5DrgnHtJTxOsQfEKIT7DmDSUCaxw7Rqn8787ZsmRM9e2VmPeBN4uqYvTtW7jvijg9N/y&#10;JsXecLq0q+WD6m8AAAD//wMAUEsDBBQABgAIAAAAIQA4/SH/1gAAAJQBAAALAAAAX3JlbHMvLnJl&#10;bHOkkMFqwzAMhu+DvYPRfXGawxijTi+j0GvpHsDYimMaW0Yy2fr2M4PBMnrbUb/Q94l/f/hMi1qR&#10;JVI2sOt6UJgd+ZiDgffL8ekFlFSbvV0oo4EbChzGx4f9GRdb25HMsYhqlCwG5lrLq9biZkxWOiqY&#10;22YiTra2kYMu1l1tQD30/bPm3wwYN0x18gb45AdQl1tp5j/sFB2T0FQ7R0nTNEV3j6o9feQzro1i&#10;OWA14Fm+Q8a1a8+Bvu/d/dMb2JY5uiPbhG/ktn4cqGU/er3pcvwCAAD//wMAUEsDBBQABgAIAAAA&#10;IQB+sRkB6QEAAMsDAAAOAAAAZHJzL2Uyb0RvYy54bWysU1GP0zAMfkfiP0R5Z10HG1CtO8GdhpCO&#10;A+mOH5Cm6RqRxiHO1o5fj5PsdoN7Q/Qhcmzns7/P7vpqGgw7KI8abM3L2ZwzZSW02u5q/v1h++od&#10;ZxiEbYUBq2p+VMivNi9frEdXqQX0YFrlGYFYrEZX8z4EVxUFyl4NAmfglKVgB34Qga5+V7RejIQ+&#10;mGIxn6+KEXzrPEiFSN6bHOSbhN91SoavXYcqMFNz6i2k06eziWexWYtq54XrtTy1If6hi0FoS0XP&#10;UDciCLb3+hnUoKUHhC7MJAwFdJ2WKnEgNuX8Lzb3vXAqcSFx0J1lwv8HK+8O9+6bZ2H6CBMNMJFA&#10;dwvyB5I2xeiwOuVETbHCmN2MX6ClaYp9gPRi6vwQ6RMhRjCk9PGsrpoCk+RcrN6UK4pICpWr1+X7&#10;ZVS/ENXjY+cxfFIwsGjU3NPwErg43GLIqY8psRaC0e1WG5MuftdcG88Ogga9TV9+a1wvsjcNm8ph&#10;Tk2l/8AwNiJZiJi5XPQkCSLrzD9MzUTBKEUD7ZHE8JC3iv4CMnrwvzgbaaNqjj/3wivOzGdLI1u+&#10;LZe0gRe2v7CbC1tYSTA1D5xl8zrkld07r3c9VclzsvCBBtDpJM5TR6eeaWMSx9N2x5W8vKesp39w&#10;8xsAAP//AwBQSwMEFAAGAAgAAAAhACh/sc7jAAAACQEAAA8AAABkcnMvZG93bnJldi54bWxMj01L&#10;w0AQhu+C/2EZwYvYTY2pacymFFGw1UtbEbxts9MkZD9CdpvEf+940tMwzMM7z5uvJqPZgL1vnBUw&#10;n0XA0JZONbYS8HF4uU2B+SCtktpZFPCNHlbF5UUuM+VGu8NhHypGIdZnUkAdQpdx7ssajfQz16Gl&#10;28n1RgZa+4qrXo4UbjS/i6IFN7Kx9KGWHT7VWLb7sxGwfd3M29Pu7XOr2+f3ng/rr8PNKMT11bR+&#10;BBZwCn8w/OqTOhTkdHRnqzzTAtIkfiBUQLykSUC6TGJgRwGL5B54kfP/DYofAAAA//8DAFBLAQIt&#10;ABQABgAIAAAAIQC2gziS/gAAAOEBAAATAAAAAAAAAAAAAAAAAAAAAABbQ29udGVudF9UeXBlc10u&#10;eG1sUEsBAi0AFAAGAAgAAAAhADj9If/WAAAAlAEAAAsAAAAAAAAAAAAAAAAALwEAAF9yZWxzLy5y&#10;ZWxzUEsBAi0AFAAGAAgAAAAhAH6xGQHpAQAAywMAAA4AAAAAAAAAAAAAAAAALgIAAGRycy9lMm9E&#10;b2MueG1sUEsBAi0AFAAGAAgAAAAhACh/sc7jAAAACQEAAA8AAAAAAAAAAAAAAAAAQwQAAGRycy9k&#10;b3ducmV2LnhtbFBLBQYAAAAABAAEAPMAAABTBQAAAAA=&#10;" stroked="f">
               <v:fill opacity="0"/>
               <v:path arrowok="t"/>
               <v:textbox inset=".45pt,.45pt,.45pt,.45pt">
@@ -15910,7 +14565,7 @@
                   <w:p>
                     <w:r>
                       <w:rPr>
-                        <w:rStyle w:val="PageNumber"/>
+                        <w:rStyle w:val="Numrodepage"/>
                         <w:sz w:val="22"/>
                         <w:szCs w:val="22"/>
                       </w:rPr>
@@ -15918,7 +14573,7 @@
                     </w:r>
                     <w:r>
                       <w:rPr>
-                        <w:rStyle w:val="PageNumber"/>
+                        <w:rStyle w:val="Numrodepage"/>
                         <w:sz w:val="22"/>
                         <w:szCs w:val="22"/>
                       </w:rPr>
@@ -15926,7 +14581,7 @@
                     </w:r>
                     <w:r>
                       <w:rPr>
-                        <w:rStyle w:val="PageNumber"/>
+                        <w:rStyle w:val="Numrodepage"/>
                         <w:sz w:val="22"/>
                         <w:szCs w:val="22"/>
                       </w:rPr>
@@ -15934,7 +14589,7 @@
                     </w:r>
                     <w:r>
                       <w:rPr>
-                        <w:rStyle w:val="PageNumber"/>
+                        <w:rStyle w:val="Numrodepage"/>
                         <w:sz w:val="22"/>
                         <w:szCs w:val="22"/>
                       </w:rPr>
@@ -15942,7 +14597,7 @@
                     </w:r>
                     <w:r>
                       <w:rPr>
-                        <w:rStyle w:val="PageNumber"/>
+                        <w:rStyle w:val="Numrodepage"/>
                         <w:noProof/>
                         <w:sz w:val="22"/>
                         <w:szCs w:val="22"/>
@@ -15951,7 +14606,7 @@
                     </w:r>
                     <w:r>
                       <w:rPr>
-                        <w:rStyle w:val="PageNumber"/>
+                        <w:rStyle w:val="Numrodepage"/>
                         <w:sz w:val="22"/>
                         <w:szCs w:val="22"/>
                       </w:rPr>
@@ -15959,45 +14614,45 @@
                     </w:r>
                     <w:r>
                       <w:rPr>
-                        <w:rStyle w:val="PageNumber"/>
+                        <w:rStyle w:val="Numrodepage"/>
                       </w:rPr>
                       <w:tab/>
                       <w:t xml:space="preserve">- </w:t>
                     </w:r>
                     <w:r>
                       <w:rPr>
-                        <w:rStyle w:val="PageNumber"/>
+                        <w:rStyle w:val="Numrodepage"/>
                       </w:rPr>
                       <w:fldChar w:fldCharType="begin"/>
                     </w:r>
                     <w:r>
                       <w:rPr>
-                        <w:rStyle w:val="PageNumber"/>
+                        <w:rStyle w:val="Numrodepage"/>
                       </w:rPr>
                       <w:instrText xml:space="preserve"> PAGE </w:instrText>
                     </w:r>
                     <w:r>
                       <w:rPr>
-                        <w:rStyle w:val="PageNumber"/>
+                        <w:rStyle w:val="Numrodepage"/>
                       </w:rPr>
                       <w:fldChar w:fldCharType="separate"/>
                     </w:r>
                     <w:r>
                       <w:rPr>
-                        <w:rStyle w:val="PageNumber"/>
+                        <w:rStyle w:val="Numrodepage"/>
                         <w:noProof/>
                       </w:rPr>
                       <w:t>16</w:t>
                     </w:r>
                     <w:r>
                       <w:rPr>
-                        <w:rStyle w:val="PageNumber"/>
+                        <w:rStyle w:val="Numrodepage"/>
                       </w:rPr>
                       <w:fldChar w:fldCharType="end"/>
                     </w:r>
                     <w:r>
                       <w:rPr>
-                        <w:rStyle w:val="PageNumber"/>
+                        <w:rStyle w:val="Numrodepage"/>
                       </w:rPr>
                       <w:t xml:space="preserve"> -101010 878</w:t>
                     </w:r>
@@ -16039,7 +14694,7 @@
           </v:handles>
           <o:lock v:ext="edit" text="t" shapetype="t"/>
         </v:shapetype>
-        <v:shape id="PowerPlusWaterMarkObject354142600" o:spid="_x0000_s1027" type="#_x0000_t136" alt="" style="position:absolute;left:0;text-align:left;margin-left:0;margin-top:0;width:554.2pt;height:29.15pt;rotation:315;z-index:-251634688;mso-wrap-edited:f;mso-width-percent:0;mso-height-percent:0;mso-position-horizontal:center;mso-position-horizontal-relative:margin;mso-position-vertical:center;mso-position-vertical-relative:margin;mso-width-percent:0;mso-height-percent:0" o:allowincell="f" fillcolor="silver" stroked="f">
+        <v:shape id="PowerPlusWaterMarkObject1360048844" o:spid="_x0000_s1027" type="#_x0000_t136" alt="" style="position:absolute;left:0;text-align:left;margin-left:0;margin-top:0;width:559.4pt;height:23.8pt;rotation:315;z-index:-251634688;mso-wrap-edited:f;mso-position-horizontal:center;mso-position-horizontal-relative:margin;mso-position-vertical:center;mso-position-vertical-relative:margin" o:allowincell="f" fillcolor="#7f7f7f [1612]" stroked="f">
           <v:textpath style="font-family:&quot;Times New Roman&quot;;font-size:1pt" string="{{ convention.display_not_validated_status() }}"/>
           <w10:wrap anchorx="margin" anchory="margin"/>
         </v:shape>
@@ -16085,7 +14740,7 @@
           </v:handles>
           <o:lock v:ext="edit" text="t" shapetype="t"/>
         </v:shapetype>
-        <v:shape id="PowerPlusWaterMarkObject354142601" o:spid="_x0000_s1026" type="#_x0000_t136" alt="" style="position:absolute;left:0;text-align:left;margin-left:0;margin-top:0;width:554.2pt;height:29.15pt;rotation:315;z-index:-251632640;mso-wrap-edited:f;mso-width-percent:0;mso-height-percent:0;mso-position-horizontal:center;mso-position-horizontal-relative:margin;mso-position-vertical:center;mso-position-vertical-relative:margin;mso-width-percent:0;mso-height-percent:0" o:allowincell="f" fillcolor="silver" stroked="f">
+        <v:shape id="PowerPlusWaterMarkObject1360048845" o:spid="_x0000_s1026" type="#_x0000_t136" alt="" style="position:absolute;left:0;text-align:left;margin-left:0;margin-top:0;width:559.4pt;height:23.8pt;rotation:315;z-index:-251632640;mso-wrap-edited:f;mso-position-horizontal:center;mso-position-horizontal-relative:margin;mso-position-vertical:center;mso-position-vertical-relative:margin" o:allowincell="f" fillcolor="#7f7f7f [1612]" stroked="f">
           <v:textpath style="font-family:&quot;Times New Roman&quot;;font-size:1pt" string="{{ convention.display_not_validated_status() }}"/>
           <w10:wrap anchorx="margin" anchory="margin"/>
         </v:shape>
@@ -16190,16 +14845,7 @@
                               <w:sz w:val="22"/>
                               <w:szCs w:val="22"/>
                             </w:rPr>
-                            <w:t>1</w:t>
-                          </w:r>
-                          <w:r>
-                            <w:rPr>
-                              <w:rStyle w:val="Numrodepage"/>
-                              <w:noProof/>
-                              <w:sz w:val="22"/>
-                              <w:szCs w:val="22"/>
-                            </w:rPr>
-                            <w:t>6</w:t>
+                            <w:t>16</w:t>
                           </w:r>
                           <w:r>
                             <w:rPr>
@@ -16277,7 +14923,7 @@
               <v:stroke joinstyle="miter"/>
               <v:path gradientshapeok="t" o:connecttype="rect"/>
             </v:shapetype>
-            <v:shape id="_x0000_s1029" type="#_x0000_t202" style="position:absolute;left:0;text-align:left;margin-left:538.7pt;margin-top:19.8pt;width:20.8pt;height:12.85pt;z-index:251650048;visibility:visible;mso-wrap-style:square;mso-width-percent:0;mso-height-percent:0;mso-wrap-distance-left:0;mso-wrap-distance-top:0;mso-wrap-distance-right:0;mso-wrap-distance-bottom:0;mso-position-horizontal:absolute;mso-position-horizontal-relative:page;mso-position-vertical:absolute;mso-position-vertical-relative:page;mso-width-percent:0;mso-height-percent:0;mso-width-relative:page;mso-height-relative:page;v-text-anchor:top" o:gfxdata="UEsDBBQABgAIAAAAIQC2gziS/gAAAOEBAAATAAAAW0NvbnRlbnRfVHlwZXNdLnhtbJSRQU7DMBBF&#10;90jcwfIWJU67QAgl6YK0S0CoHGBkTxKLZGx5TGhvj5O2G0SRWNoz/78nu9wcxkFMGNg6quQqL6RA&#10;0s5Y6ir5vt9lD1JwBDIwOMJKHpHlpr69KfdHjyxSmriSfYz+USnWPY7AufNIadK6MEJMx9ApD/oD&#10;OlTrorhX2lFEilmcO2RdNtjC5xDF9pCuTyYBB5bi6bQ4syoJ3g9WQ0ymaiLzg5KdCXlKLjvcW893&#10;SUOqXwnz5DrgnHtJTxOsQfEKIT7DmDSUCaxw7Rqn8787ZsmRM9e2VmPeBN4uqYvTtW7jvijg9N/y&#10;JsXecLq0q+WD6m8AAAD//wMAUEsDBBQABgAIAAAAIQA4/SH/1gAAAJQBAAALAAAAX3JlbHMvLnJl&#10;bHOkkMFqwzAMhu+DvYPRfXGawxijTi+j0GvpHsDYimMaW0Yy2fr2M4PBMnrbUb/Q94l/f/hMi1qR&#10;JVI2sOt6UJgd+ZiDgffL8ekFlFSbvV0oo4EbChzGx4f9GRdb25HMsYhqlCwG5lrLq9biZkxWOiqY&#10;22YiTra2kYMu1l1tQD30/bPm3wwYN0x18gb45AdQl1tp5j/sFB2T0FQ7R0nTNEV3j6o9feQzro1i&#10;OWA14Fm+Q8a1a8+Bvu/d/dMb2JY5uiPbhG/ktn4cqGU/er3pcvwCAAD//wMAUEsDBBQABgAIAAAA&#10;IQAMVizt7QEAANIDAAAOAAAAZHJzL2Uyb0RvYy54bWysU1GP0zAMfkfiP0R5Z10HG1CtO8GdhpCO&#10;A+mOH5Cm6RqRxiHO1o5fj5PsdoN7Q/Qhcmzns7/P7vpqGgw7KI8abM3L2ZwzZSW02u5q/v1h++od&#10;ZxiEbYUBq2p+VMivNi9frEdXqQX0YFrlGYFYrEZX8z4EVxUFyl4NAmfglKVgB34Qga5+V7RejIQ+&#10;mGIxn6+KEXzrPEiFSN6bHOSbhN91SoavXYcqMFNz6i2k06eziWexWYtq54XrtTy1If6hi0FoS0XP&#10;UDciCLb3+hnUoKUHhC7MJAwFdJ2WKnEgNuX8Lzb3vXAqcSFx0J1lwv8HK+8O9+6bZ2H6CBMNMJFA&#10;dwvyB5I2xeiwOuVETbHCmN2MX6ClaYp9gPRi6vwQ6RMhRjCk9PGsrpoCk+RcrN6UK4pICpWr1+X7&#10;ZVS/ENXjY+cxfFIwsGjU3NPwErg43GLIqY8psRaC0e1WG5MuftdcG88Ogga9TV9+a1wvsjcNm8ph&#10;Tk2l/8AwNiJZiJi5XPQkCSLrzD9MzcR0G6WinKhIA+2RNPGQl4t+BjJ68L84G2mxao4/98Irzsxn&#10;S5Nbvi2XtIgXtr+wmwtbWEkwNQ+cZfM65M3dO693PVXJ47LwgebQ6aTRU0en1mlxEtXTksfNvLyn&#10;rKdfcfMbAAD//wMAUEsDBBQABgAIAAAAIQAhhzmQ6AAAABABAAAPAAAAZHJzL2Rvd25yZXYueG1s&#10;TI/NTsMwEITvSLyDtUhcEHVCIaVpnKriRyqFS1uExM2N3SSKvY5iNwlvz/YEl5VGOzs7X7YcrWG9&#10;7nztUEA8iYBpLJyqsRTwuX+9fQTmg0QljUMt4Ed7WOaXF5lMlRtwq/tdKBmFoE+lgCqENuXcF5W2&#10;0k9cq5F2R9dZGUh2JVedHCjcGn4XRQm3skb6UMlWP1W6aHYnK2Czfoub4/b9a2Oal4+O96vv/c0g&#10;xPXV+LygsVoAC3oMfxdwZqD+kFOxgzuh8syQjmaze/IKmM4TYGdHHM+J8SAgeZgCzzP+HyT/BQAA&#10;//8DAFBLAQItABQABgAIAAAAIQC2gziS/gAAAOEBAAATAAAAAAAAAAAAAAAAAAAAAABbQ29udGVu&#10;dF9UeXBlc10ueG1sUEsBAi0AFAAGAAgAAAAhADj9If/WAAAAlAEAAAsAAAAAAAAAAAAAAAAALwEA&#10;AF9yZWxzLy5yZWxzUEsBAi0AFAAGAAgAAAAhAAxWLO3tAQAA0gMAAA4AAAAAAAAAAAAAAAAALgIA&#10;AGRycy9lMm9Eb2MueG1sUEsBAi0AFAAGAAgAAAAhACGHOZDoAAAAEAEAAA8AAAAAAAAAAAAAAAAA&#10;RwQAAGRycy9kb3ducmV2LnhtbFBLBQYAAAAABAAEAPMAAABcBQAAAAA=&#10;" stroked="f">
+            <v:shape id="_x0000_s1029" type="#_x0000_t202" style="position:absolute;left:0;text-align:left;margin-left:538.7pt;margin-top:19.8pt;width:20.8pt;height:12.85pt;z-index:251650048;visibility:visible;mso-wrap-style:square;mso-width-percent:0;mso-height-percent:0;mso-wrap-distance-left:0;mso-wrap-distance-top:0;mso-wrap-distance-right:0;mso-wrap-distance-bottom:0;mso-position-horizontal:absolute;mso-position-horizontal-relative:page;mso-position-vertical:absolute;mso-position-vertical-relative:page;mso-width-percent:0;mso-height-percent:0;mso-width-relative:page;mso-height-relative:page;v-text-anchor:top" o:gfxdata="UEsDBBQABgAIAAAAIQC2gziS/gAAAOEBAAATAAAAW0NvbnRlbnRfVHlwZXNdLnhtbJSRQU7DMBBF&#10;90jcwfIWJU67QAgl6YK0S0CoHGBkTxKLZGx5TGhvj5O2G0SRWNoz/78nu9wcxkFMGNg6quQqL6RA&#10;0s5Y6ir5vt9lD1JwBDIwOMJKHpHlpr69KfdHjyxSmriSfYz+USnWPY7AufNIadK6MEJMx9ApD/oD&#10;OlTrorhX2lFEilmcO2RdNtjC5xDF9pCuTyYBB5bi6bQ4syoJ3g9WQ0ymaiLzg5KdCXlKLjvcW893&#10;SUOqXwnz5DrgnHtJTxOsQfEKIT7DmDSUCaxw7Rqn8787ZsmRM9e2VmPeBN4uqYvTtW7jvijg9N/y&#10;JsXecLq0q+WD6m8AAAD//wMAUEsDBBQABgAIAAAAIQA4/SH/1gAAAJQBAAALAAAAX3JlbHMvLnJl&#10;bHOkkMFqwzAMhu+DvYPRfXGawxijTi+j0GvpHsDYimMaW0Yy2fr2M4PBMnrbUb/Q94l/f/hMi1qR&#10;JVI2sOt6UJgd+ZiDgffL8ekFlFSbvV0oo4EbChzGx4f9GRdb25HMsYhqlCwG5lrLq9biZkxWOiqY&#10;22YiTra2kYMu1l1tQD30/bPm3wwYN0x18gb45AdQl1tp5j/sFB2T0FQ7R0nTNEV3j6o9feQzro1i&#10;OWA14Fm+Q8a1a8+Bvu/d/dMb2JY5uiPbhG/ktn4cqGU/er3pcvwCAAD//wMAUEsDBBQABgAIAAAA&#10;IQAMVizt7QEAANIDAAAOAAAAZHJzL2Uyb0RvYy54bWysU1GP0zAMfkfiP0R5Z10HG1CtO8GdhpCO&#10;A+mOH5Cm6RqRxiHO1o5fj5PsdoN7Q/Qhcmzns7/P7vpqGgw7KI8abM3L2ZwzZSW02u5q/v1h++od&#10;ZxiEbYUBq2p+VMivNi9frEdXqQX0YFrlGYFYrEZX8z4EVxUFyl4NAmfglKVgB34Qga5+V7RejIQ+&#10;mGIxn6+KEXzrPEiFSN6bHOSbhN91SoavXYcqMFNz6i2k06eziWexWYtq54XrtTy1If6hi0FoS0XP&#10;UDciCLb3+hnUoKUHhC7MJAwFdJ2WKnEgNuX8Lzb3vXAqcSFx0J1lwv8HK+8O9+6bZ2H6CBMNMJFA&#10;dwvyB5I2xeiwOuVETbHCmN2MX6ClaYp9gPRi6vwQ6RMhRjCk9PGsrpoCk+RcrN6UK4pICpWr1+X7&#10;ZVS/ENXjY+cxfFIwsGjU3NPwErg43GLIqY8psRaC0e1WG5MuftdcG88Ogga9TV9+a1wvsjcNm8ph&#10;Tk2l/8AwNiJZiJi5XPQkCSLrzD9MzcR0G6WinKhIA+2RNPGQl4t+BjJ68L84G2mxao4/98Irzsxn&#10;S5Nbvi2XtIgXtr+wmwtbWEkwNQ+cZfM65M3dO693PVXJ47LwgebQ6aTRU0en1mlxEtXTksfNvLyn&#10;rKdfcfMbAAD//wMAUEsDBBQABgAIAAAAIQBNnH1R4wAAAAsBAAAPAAAAZHJzL2Rvd25yZXYueG1s&#10;TI9LS8NAFIX3gv9huIIbsZNYTduYSSmiYKubPhDcTTO3Scg8QmaaxH/v7UqXh/tx7ney5Wg067Hz&#10;tbMC4kkEDG3hVG1LAYf92/0cmA/SKqmdRQE/6GGZX19lMlVusFvsd6FkVGJ9KgVUIbQp576o0Eg/&#10;cS1aup1cZ2Sg2JVcdXKgcqP5QxQl3Mja0odKtvhSYdHszkbA5n0dN6ftx9dGN6+fHe9X3/u7QYjb&#10;m3H1DCzgGP5guOiTOuTkdHRnqzzTlKPZ7JFYAdNFAuxCxPGC5h0FJE9T4HnG/2/IfwEAAP//AwBQ&#10;SwECLQAUAAYACAAAACEAtoM4kv4AAADhAQAAEwAAAAAAAAAAAAAAAAAAAAAAW0NvbnRlbnRfVHlw&#10;ZXNdLnhtbFBLAQItABQABgAIAAAAIQA4/SH/1gAAAJQBAAALAAAAAAAAAAAAAAAAAC8BAABfcmVs&#10;cy8ucmVsc1BLAQItABQABgAIAAAAIQAMVizt7QEAANIDAAAOAAAAAAAAAAAAAAAAAC4CAABkcnMv&#10;ZTJvRG9jLnhtbFBLAQItABQABgAIAAAAIQBNnH1R4wAAAAsBAAAPAAAAAAAAAAAAAAAAAEcEAABk&#10;cnMvZG93bnJldi54bWxQSwUGAAAAAAQABADzAAAAVwUAAAAA&#10;" stroked="f">
               <v:fill opacity="0"/>
               <v:path arrowok="t"/>
               <v:textbox inset=".45pt,.45pt,.45pt,.45pt">
@@ -16285,7 +14931,7 @@
                   <w:p>
                     <w:r>
                       <w:rPr>
-                        <w:rStyle w:val="PageNumber"/>
+                        <w:rStyle w:val="Numrodepage"/>
                         <w:sz w:val="22"/>
                         <w:szCs w:val="22"/>
                       </w:rPr>
@@ -16293,7 +14939,7 @@
                     </w:r>
                     <w:r>
                       <w:rPr>
-                        <w:rStyle w:val="PageNumber"/>
+                        <w:rStyle w:val="Numrodepage"/>
                         <w:sz w:val="22"/>
                         <w:szCs w:val="22"/>
                       </w:rPr>
@@ -16301,7 +14947,7 @@
                     </w:r>
                     <w:r>
                       <w:rPr>
-                        <w:rStyle w:val="PageNumber"/>
+                        <w:rStyle w:val="Numrodepage"/>
                         <w:sz w:val="22"/>
                         <w:szCs w:val="22"/>
                       </w:rPr>
@@ -16309,7 +14955,7 @@
                     </w:r>
                     <w:r>
                       <w:rPr>
-                        <w:rStyle w:val="PageNumber"/>
+                        <w:rStyle w:val="Numrodepage"/>
                         <w:sz w:val="22"/>
                         <w:szCs w:val="22"/>
                       </w:rPr>
@@ -16317,7 +14963,7 @@
                     </w:r>
                     <w:r>
                       <w:rPr>
-                        <w:rStyle w:val="PageNumber"/>
+                        <w:rStyle w:val="Numrodepage"/>
                         <w:noProof/>
                         <w:sz w:val="22"/>
                         <w:szCs w:val="22"/>
@@ -16326,7 +14972,7 @@
                     </w:r>
                     <w:r>
                       <w:rPr>
-                        <w:rStyle w:val="PageNumber"/>
+                        <w:rStyle w:val="Numrodepage"/>
                         <w:sz w:val="22"/>
                         <w:szCs w:val="22"/>
                       </w:rPr>
@@ -16334,45 +14980,45 @@
                     </w:r>
                     <w:r>
                       <w:rPr>
-                        <w:rStyle w:val="PageNumber"/>
+                        <w:rStyle w:val="Numrodepage"/>
                       </w:rPr>
                       <w:tab/>
                       <w:t xml:space="preserve">- </w:t>
                     </w:r>
                     <w:r>
                       <w:rPr>
-                        <w:rStyle w:val="PageNumber"/>
+                        <w:rStyle w:val="Numrodepage"/>
                       </w:rPr>
                       <w:fldChar w:fldCharType="begin"/>
                     </w:r>
                     <w:r>
                       <w:rPr>
-                        <w:rStyle w:val="PageNumber"/>
+                        <w:rStyle w:val="Numrodepage"/>
                       </w:rPr>
                       <w:instrText xml:space="preserve"> PAGE </w:instrText>
                     </w:r>
                     <w:r>
                       <w:rPr>
-                        <w:rStyle w:val="PageNumber"/>
+                        <w:rStyle w:val="Numrodepage"/>
                       </w:rPr>
                       <w:fldChar w:fldCharType="separate"/>
                     </w:r>
                     <w:r>
                       <w:rPr>
-                        <w:rStyle w:val="PageNumber"/>
+                        <w:rStyle w:val="Numrodepage"/>
                         <w:noProof/>
                       </w:rPr>
                       <w:t>16</w:t>
                     </w:r>
                     <w:r>
                       <w:rPr>
-                        <w:rStyle w:val="PageNumber"/>
+                        <w:rStyle w:val="Numrodepage"/>
                       </w:rPr>
                       <w:fldChar w:fldCharType="end"/>
                     </w:r>
                     <w:r>
                       <w:rPr>
-                        <w:rStyle w:val="PageNumber"/>
+                        <w:rStyle w:val="Numrodepage"/>
                       </w:rPr>
                       <w:t xml:space="preserve"> -101010 878</w:t>
                     </w:r>
@@ -16446,16 +15092,12 @@
             <w:rPr>
               <w:sz w:val="12"/>
               <w:szCs w:val="12"/>
-              <w:lang w:val="fr-FR"/>
             </w:rPr>
           </w:pPr>
         </w:p>
         <w:p>
           <w:pPr>
             <w:jc w:val="center"/>
-            <w:rPr>
-              <w:lang w:val="fr-FR"/>
-            </w:rPr>
           </w:pPr>
           <w:r>
             <w:rPr>
@@ -16559,7 +15201,7 @@
                     <v:stroke joinstyle="miter"/>
                     <v:path gradientshapeok="t" o:connecttype="rect"/>
                   </v:shapetype>
-                  <v:shape id="Text Box 18" o:spid="_x0000_s1030" type="#_x0000_t202" style="position:absolute;left:0;text-align:left;margin-left:322.25pt;margin-top:14.6pt;width:62.9pt;height:24.15pt;z-index:251659264;visibility:visible;mso-wrap-style:square;mso-width-percent:0;mso-height-percent:0;mso-wrap-distance-left:9.05pt;mso-wrap-distance-top:0;mso-wrap-distance-right:9.05pt;mso-wrap-distance-bottom:0;mso-position-horizontal:absolute;mso-position-horizontal-relative:page;mso-position-vertical:absolute;mso-position-vertical-relative:page;mso-width-percent:0;mso-height-percent:0;mso-width-relative:page;mso-height-relative:page;v-text-anchor:top" o:gfxdata="UEsDBBQABgAIAAAAIQC2gziS/gAAAOEBAAATAAAAW0NvbnRlbnRfVHlwZXNdLnhtbJSRQU7DMBBF&#10;90jcwfIWJU67QAgl6YK0S0CoHGBkTxKLZGx5TGhvj5O2G0SRWNoz/78nu9wcxkFMGNg6quQqL6RA&#10;0s5Y6ir5vt9lD1JwBDIwOMJKHpHlpr69KfdHjyxSmriSfYz+USnWPY7AufNIadK6MEJMx9ApD/oD&#10;OlTrorhX2lFEilmcO2RdNtjC5xDF9pCuTyYBB5bi6bQ4syoJ3g9WQ0ymaiLzg5KdCXlKLjvcW893&#10;SUOqXwnz5DrgnHtJTxOsQfEKIT7DmDSUCaxw7Rqn8787ZsmRM9e2VmPeBN4uqYvTtW7jvijg9N/y&#10;JsXecLq0q+WD6m8AAAD//wMAUEsDBBQABgAIAAAAIQA4/SH/1gAAAJQBAAALAAAAX3JlbHMvLnJl&#10;bHOkkMFqwzAMhu+DvYPRfXGawxijTi+j0GvpHsDYimMaW0Yy2fr2M4PBMnrbUb/Q94l/f/hMi1qR&#10;JVI2sOt6UJgd+ZiDgffL8ekFlFSbvV0oo4EbChzGx4f9GRdb25HMsYhqlCwG5lrLq9biZkxWOiqY&#10;22YiTra2kYMu1l1tQD30/bPm3wwYN0x18gb45AdQl1tp5j/sFB2T0FQ7R0nTNEV3j6o9feQzro1i&#10;OWA14Fm+Q8a1a8+Bvu/d/dMb2JY5uiPbhG/ktn4cqGU/er3pcvwCAAD//wMAUEsDBBQABgAIAAAA&#10;IQDjaPqa7wEAANIDAAAOAAAAZHJzL2Uyb0RvYy54bWysU1Fv0zAQfkfiP1h+p0k7dR1R0wk2FSEN&#10;hjT4AY7jNBaOz/jcJuXXc7a7rsAbIg/W+e783X3fXda302DYQXnUYGs+n5WcKSuh1XZX829ft29u&#10;OMMgbCsMWFXzo0J+u3n9aj26Si2gB9MqzwjEYjW6mvchuKooUPZqEDgDpywFO/CDCHT1u6L1YiT0&#10;wRSLsrwuRvCt8yAVInnvc5BvEn7XKRkeuw5VYKbm1FtIp09nE89isxbVzgvXa3lqQ/xDF4PQloqe&#10;oe5FEGzv9V9Qg5YeELowkzAU0HVaqsSB2MzLP9g89cKpxIXEQXeWCf8frPx8eHJfPAvTe5hogIkE&#10;ugeQ35G0KUaH1SknaooVxuxm/AQtTVPsA6QXU+eHSJ8IMYIhpY9nddUUmCTn6u3NzRVFJIWuyutV&#10;uYzqF6J6fuw8hg8KBhaNmnsaXgIXhwcMOfU5JdZCMLrdamPSxe+aO+PZQdCgt+nLb43rRfamYVM5&#10;zKmp9G8YxkYkCxEzl4ueJEFknfmHqZmYbmu+iN1HRRpoj6SJh7xc9DOQ0YP/ydlIi1Vz/LEXXnFm&#10;Plqa3HI1X9IiXtj+wm4ubGElwdQ8cJbNu5A3d++83vVUJY/LwjuaQ6eTRi8dnVqnxUlUT0seN/Py&#10;nrJefsXNLwAAAP//AwBQSwMEFAAGAAgAAAAhAN8apRblAAAADgEAAA8AAABkcnMvZG93bnJldi54&#10;bWxMT8lOwzAQvSPxD9YgcUGt09AF0jhVxSJB6aUtQuLmxtMkipcodpPw90xPcBnN6L15S7oajGYd&#10;tr5yVsBkHAFDmztV2ULA5+F19ADMB2mV1M6igB/0sMqur1KZKNfbHXb7UDASsT6RAsoQmoRzn5do&#10;pB+7Bi1hJ9caGehsC65a2ZO40TyOojk3srLkUMoGn0rM6/3ZCNi8vU/q0+7ja6Prl23Lu/X34a4X&#10;4vZmeF7SWC+BBRzC3wdcOlB+yCjY0Z2t8kwLmE+nM6IKiB9jYERYLKJ7YMfLMgOepfx/jewXAAD/&#10;/wMAUEsBAi0AFAAGAAgAAAAhALaDOJL+AAAA4QEAABMAAAAAAAAAAAAAAAAAAAAAAFtDb250ZW50&#10;X1R5cGVzXS54bWxQSwECLQAUAAYACAAAACEAOP0h/9YAAACUAQAACwAAAAAAAAAAAAAAAAAvAQAA&#10;X3JlbHMvLnJlbHNQSwECLQAUAAYACAAAACEA42j6mu8BAADSAwAADgAAAAAAAAAAAAAAAAAuAgAA&#10;ZHJzL2Uyb0RvYy54bWxQSwECLQAUAAYACAAAACEA3xqlFuUAAAAOAQAADwAAAAAAAAAAAAAAAABJ&#10;BAAAZHJzL2Rvd25yZXYueG1sUEsFBgAAAAAEAAQA8wAAAFsFAAAAAA==&#10;" stroked="f">
+                  <v:shape id="Text Box 18" o:spid="_x0000_s1030" type="#_x0000_t202" style="position:absolute;left:0;text-align:left;margin-left:322.25pt;margin-top:14.6pt;width:62.9pt;height:24.15pt;z-index:251659264;visibility:visible;mso-wrap-style:square;mso-width-percent:0;mso-height-percent:0;mso-wrap-distance-left:9.05pt;mso-wrap-distance-top:0;mso-wrap-distance-right:9.05pt;mso-wrap-distance-bottom:0;mso-position-horizontal:absolute;mso-position-horizontal-relative:page;mso-position-vertical:absolute;mso-position-vertical-relative:page;mso-width-percent:0;mso-height-percent:0;mso-width-relative:page;mso-height-relative:page;v-text-anchor:top" o:gfxdata="UEsDBBQABgAIAAAAIQC2gziS/gAAAOEBAAATAAAAW0NvbnRlbnRfVHlwZXNdLnhtbJSRQU7DMBBF&#10;90jcwfIWJU67QAgl6YK0S0CoHGBkTxKLZGx5TGhvj5O2G0SRWNoz/78nu9wcxkFMGNg6quQqL6RA&#10;0s5Y6ir5vt9lD1JwBDIwOMJKHpHlpr69KfdHjyxSmriSfYz+USnWPY7AufNIadK6MEJMx9ApD/oD&#10;OlTrorhX2lFEilmcO2RdNtjC5xDF9pCuTyYBB5bi6bQ4syoJ3g9WQ0ymaiLzg5KdCXlKLjvcW893&#10;SUOqXwnz5DrgnHtJTxOsQfEKIT7DmDSUCaxw7Rqn8787ZsmRM9e2VmPeBN4uqYvTtW7jvijg9N/y&#10;JsXecLq0q+WD6m8AAAD//wMAUEsDBBQABgAIAAAAIQA4/SH/1gAAAJQBAAALAAAAX3JlbHMvLnJl&#10;bHOkkMFqwzAMhu+DvYPRfXGawxijTi+j0GvpHsDYimMaW0Yy2fr2M4PBMnrbUb/Q94l/f/hMi1qR&#10;JVI2sOt6UJgd+ZiDgffL8ekFlFSbvV0oo4EbChzGx4f9GRdb25HMsYhqlCwG5lrLq9biZkxWOiqY&#10;22YiTra2kYMu1l1tQD30/bPm3wwYN0x18gb45AdQl1tp5j/sFB2T0FQ7R0nTNEV3j6o9feQzro1i&#10;OWA14Fm+Q8a1a8+Bvu/d/dMb2JY5uiPbhG/ktn4cqGU/er3pcvwCAAD//wMAUEsDBBQABgAIAAAA&#10;IQDjaPqa7wEAANIDAAAOAAAAZHJzL2Uyb0RvYy54bWysU1Fv0zAQfkfiP1h+p0k7dR1R0wk2FSEN&#10;hjT4AY7jNBaOz/jcJuXXc7a7rsAbIg/W+e783X3fXda302DYQXnUYGs+n5WcKSuh1XZX829ft29u&#10;OMMgbCsMWFXzo0J+u3n9aj26Si2gB9MqzwjEYjW6mvchuKooUPZqEDgDpywFO/CDCHT1u6L1YiT0&#10;wRSLsrwuRvCt8yAVInnvc5BvEn7XKRkeuw5VYKbm1FtIp09nE89isxbVzgvXa3lqQ/xDF4PQloqe&#10;oe5FEGzv9V9Qg5YeELowkzAU0HVaqsSB2MzLP9g89cKpxIXEQXeWCf8frPx8eHJfPAvTe5hogIkE&#10;ugeQ35G0KUaH1SknaooVxuxm/AQtTVPsA6QXU+eHSJ8IMYIhpY9nddUUmCTn6u3NzRVFJIWuyutV&#10;uYzqF6J6fuw8hg8KBhaNmnsaXgIXhwcMOfU5JdZCMLrdamPSxe+aO+PZQdCgt+nLb43rRfamYVM5&#10;zKmp9G8YxkYkCxEzl4ueJEFknfmHqZmYbmu+iN1HRRpoj6SJh7xc9DOQ0YP/ydlIi1Vz/LEXXnFm&#10;Plqa3HI1X9IiXtj+wm4ubGElwdQ8cJbNu5A3d++83vVUJY/LwjuaQ6eTRi8dnVqnxUlUT0seN/Py&#10;nrJefsXNLwAAAP//AwBQSwMEFAAGAAgAAAAhAG2EsH/iAAAACQEAAA8AAABkcnMvZG93bnJldi54&#10;bWxMj8tOwzAQRfdI/IM1SGwQdRr6gBCnqhBIUNi0RUjs3HiaRLHHke0m4e9xV7Cb0RzdOTdfjUaz&#10;Hp1vLAmYThJgSKVVDVUCPvcvt/fAfJCkpLaEAn7Qw6q4vMhlpuxAW+x3oWIxhHwmBdQhdBnnvqzR&#10;SD+xHVK8Ha0zMsTVVVw5OcRwo3maJAtuZEPxQy07fKqxbHcnI2Dz+jZtj9v3r41unz8c79ff+5tB&#10;iOurcf0ILOAY/mA460d1KKLTwZ5IeaYFLGazeUQFpA8psAgsl8kdsMN5mAMvcv6/QfELAAD//wMA&#10;UEsBAi0AFAAGAAgAAAAhALaDOJL+AAAA4QEAABMAAAAAAAAAAAAAAAAAAAAAAFtDb250ZW50X1R5&#10;cGVzXS54bWxQSwECLQAUAAYACAAAACEAOP0h/9YAAACUAQAACwAAAAAAAAAAAAAAAAAvAQAAX3Jl&#10;bHMvLnJlbHNQSwECLQAUAAYACAAAACEA42j6mu8BAADSAwAADgAAAAAAAAAAAAAAAAAuAgAAZHJz&#10;L2Uyb0RvYy54bWxQSwECLQAUAAYACAAAACEAbYSwf+IAAAAJAQAADwAAAAAAAAAAAAAAAABJBAAA&#10;ZHJzL2Rvd25yZXYueG1sUEsFBgAAAAAEAAQA8wAAAFgFAAAAAA==&#10;" stroked="f">
                     <v:fill opacity="0"/>
                     <v:path arrowok="t"/>
                     <v:textbox inset=".45pt,.45pt,.45pt,.45pt">
@@ -16672,13 +15314,7 @@
             <w:t xml:space="preserve"> l'établissement d'expéditions, copies, extraits d'actes ou décisions judiciaires à publier)</w:t>
           </w:r>
         </w:p>
-        <w:p>
-          <w:pPr>
-            <w:rPr>
-              <w:lang w:val="fr-FR"/>
-            </w:rPr>
-          </w:pPr>
-        </w:p>
+        <w:p/>
       </w:tc>
     </w:tr>
     <w:tr>
@@ -16763,13 +15399,7 @@
             <w:t>DÉPÔT</w:t>
           </w:r>
         </w:p>
-        <w:p>
-          <w:pPr>
-            <w:rPr>
-              <w:lang w:val="fr-FR"/>
-            </w:rPr>
-          </w:pPr>
-        </w:p>
+        <w:p/>
       </w:tc>
       <w:tc>
         <w:tcPr>
@@ -16780,7 +15410,6 @@
             <w:rPr>
               <w:sz w:val="4"/>
               <w:szCs w:val="4"/>
-              <w:lang w:val="fr-FR"/>
             </w:rPr>
           </w:pPr>
         </w:p>
@@ -16789,14 +15418,12 @@
             <w:rPr>
               <w:sz w:val="20"/>
               <w:szCs w:val="20"/>
-              <w:lang w:val="fr-FR"/>
             </w:rPr>
           </w:pPr>
           <w:r>
             <w:rPr>
               <w:sz w:val="20"/>
               <w:szCs w:val="20"/>
-              <w:lang w:val="fr-FR"/>
             </w:rPr>
             <w:t>DATE</w:t>
           </w:r>
@@ -16806,7 +15433,6 @@
             <w:rPr>
               <w:sz w:val="20"/>
               <w:szCs w:val="20"/>
-              <w:lang w:val="fr-FR"/>
             </w:rPr>
           </w:pPr>
         </w:p>
@@ -16815,7 +15441,6 @@
             <w:rPr>
               <w:sz w:val="20"/>
               <w:szCs w:val="20"/>
-              <w:lang w:val="fr-FR"/>
             </w:rPr>
           </w:pPr>
         </w:p>
@@ -16824,14 +15449,12 @@
             <w:rPr>
               <w:sz w:val="20"/>
               <w:szCs w:val="20"/>
-              <w:lang w:val="fr-FR"/>
             </w:rPr>
           </w:pPr>
           <w:r>
             <w:rPr>
               <w:sz w:val="20"/>
               <w:szCs w:val="20"/>
-              <w:lang w:val="fr-FR"/>
             </w:rPr>
             <w:t>VOL                      N°</w:t>
           </w:r>
@@ -16992,7 +15615,7 @@
           </v:handles>
           <o:lock v:ext="edit" text="t" shapetype="t"/>
         </v:shapetype>
-        <v:shape id="PowerPlusWaterMarkObject354142599" o:spid="_x0000_s1025" type="#_x0000_t136" alt="" style="position:absolute;left:0;text-align:left;margin-left:0;margin-top:0;width:554.2pt;height:29.15pt;rotation:315;z-index:-251636736;mso-wrap-edited:f;mso-width-percent:0;mso-height-percent:0;mso-position-horizontal:center;mso-position-horizontal-relative:margin;mso-position-vertical:center;mso-position-vertical-relative:margin;mso-width-percent:0;mso-height-percent:0" o:allowincell="f" fillcolor="silver" stroked="f">
+        <v:shape id="PowerPlusWaterMarkObject1360048843" o:spid="_x0000_s1025" type="#_x0000_t136" alt="" style="position:absolute;left:0;text-align:left;margin-left:0;margin-top:0;width:559.4pt;height:23.8pt;rotation:315;z-index:-251636736;mso-wrap-edited:f;mso-position-horizontal:center;mso-position-horizontal-relative:margin;mso-position-vertical:center;mso-position-vertical-relative:margin" o:allowincell="f" fillcolor="#7f7f7f [1612]" stroked="f">
           <v:textpath style="font-family:&quot;Times New Roman&quot;;font-size:1pt" string="{{ convention.display_not_validated_status() }}"/>
           <w10:wrap anchorx="margin" anchory="margin"/>
         </v:shape>
@@ -17077,7 +15700,7 @@
                             <w:rPr>
                               <w:noProof/>
                             </w:rPr>
-                            <w:object w:dxaOrig="796" w:dyaOrig="512" w14:anchorId="2CBFC420">
+                            <w:object w:dxaOrig="798" w:dyaOrig="512" w14:anchorId="2CBFC420">
                               <v:shapetype id="_x0000_t75" coordsize="21600,21600" o:spt="75" o:preferrelative="t" path="m@4@5l@4@11@9@11@9@5xe" filled="f" stroked="f">
                                 <v:stroke joinstyle="miter"/>
                                 <v:formulas>
@@ -17097,11 +15720,11 @@
                                 <v:path o:extrusionok="f" gradientshapeok="t" o:connecttype="rect"/>
                                 <o:lock v:ext="edit" aspectratio="t"/>
                               </v:shapetype>
-                              <v:shape id="_x0000_i1026" type="#_x0000_t75" alt="" style="width:39.9pt;height:25.6pt;mso-width-percent:0;mso-height-percent:0;mso-width-percent:0;mso-height-percent:0" filled="t">
+                              <v:shape id="_x0000_i1026" type="#_x0000_t75" alt="" style="width:43.2pt;height:28.8pt;mso-width-percent:0;mso-height-percent:0;mso-width-percent:0;mso-height-percent:0" filled="t">
                                 <v:fill color2="black"/>
                                 <v:imagedata r:id="rId2" o:title="" croptop="-22f" cropbottom="-22f" cropleft="-25f" cropright="-25f"/>
                               </v:shape>
-                              <o:OLEObject Type="Embed" ProgID="Word.Picture.8" ShapeID="_x0000_i1026" DrawAspect="Content" ObjectID="_1715502032" r:id="rId3"/>
+                              <o:OLEObject Type="Embed" ProgID="Word.Picture.8" ShapeID="_x0000_i1026" DrawAspect="Content" ObjectID="_1715518889" r:id="rId3"/>
                             </w:object>
                           </w:r>
                         </w:p>
@@ -17147,11 +15770,7 @@
         </mc:Choice>
         <mc:Fallback>
           <w:pict>
-            <v:shapetype w14:anchorId="20DB70F0" id="_x0000_t202" coordsize="21600,21600" o:spt="202" path="m,l,21600r21600,l21600,xe">
-              <v:stroke joinstyle="miter"/>
-              <v:path gradientshapeok="t" o:connecttype="rect"/>
-            </v:shapetype>
-            <v:shape id="Text Box 17" o:spid="_x0000_s1031" type="#_x0000_t202" style="position:absolute;left:0;text-align:left;margin-left:37.35pt;margin-top:21.2pt;width:78.5pt;height:49.7pt;z-index:251663360;visibility:visible;mso-wrap-style:square;mso-width-percent:0;mso-height-percent:0;mso-wrap-distance-left:9.05pt;mso-wrap-distance-top:0;mso-wrap-distance-right:9.05pt;mso-wrap-distance-bottom:0;mso-position-horizontal:absolute;mso-position-horizontal-relative:page;mso-position-vertical:absolute;mso-position-vertical-relative:page;mso-width-percent:0;mso-height-percent:0;mso-width-relative:page;mso-height-relative:page;v-text-anchor:top" o:gfxdata="UEsDBBQABgAIAAAAIQC2gziS/gAAAOEBAAATAAAAW0NvbnRlbnRfVHlwZXNdLnhtbJSRQU7DMBBF&#10;90jcwfIWJU67QAgl6YK0S0CoHGBkTxKLZGx5TGhvj5O2G0SRWNoz/78nu9wcxkFMGNg6quQqL6RA&#10;0s5Y6ir5vt9lD1JwBDIwOMJKHpHlpr69KfdHjyxSmriSfYz+USnWPY7AufNIadK6MEJMx9ApD/oD&#10;OlTrorhX2lFEilmcO2RdNtjC5xDF9pCuTyYBB5bi6bQ4syoJ3g9WQ0ymaiLzg5KdCXlKLjvcW893&#10;SUOqXwnz5DrgnHtJTxOsQfEKIT7DmDSUCaxw7Rqn8787ZsmRM9e2VmPeBN4uqYvTtW7jvijg9N/y&#10;JsXecLq0q+WD6m8AAAD//wMAUEsDBBQABgAIAAAAIQA4/SH/1gAAAJQBAAALAAAAX3JlbHMvLnJl&#10;bHOkkMFqwzAMhu+DvYPRfXGawxijTi+j0GvpHsDYimMaW0Yy2fr2M4PBMnrbUb/Q94l/f/hMi1qR&#10;JVI2sOt6UJgd+ZiDgffL8ekFlFSbvV0oo4EbChzGx4f9GRdb25HMsYhqlCwG5lrLq9biZkxWOiqY&#10;22YiTra2kYMu1l1tQD30/bPm3wwYN0x18gb45AdQl1tp5j/sFB2T0FQ7R0nTNEV3j6o9feQzro1i&#10;OWA14Fm+Q8a1a8+Bvu/d/dMb2JY5uiPbhG/ktn4cqGU/er3pcvwCAAD//wMAUEsDBBQABgAIAAAA&#10;IQC8xqUI7AEAANIDAAAOAAAAZHJzL2Uyb0RvYy54bWysU1GP0zAMfkfiP0R5Z90ObbBq3QnuNIR0&#10;cEgHPyBL0zUijYOdrR2/HifddgPeEH2IHNv57O+zu7odOicOBsmCr+RsMpXCeA219btKfvu6efVW&#10;CorK18qBN5U8GpK365cvVn0ozQ204GqDgkE8lX2oZBtjKIuCdGs6RRMIxnOwAexU5CvuihpVz+id&#10;K26m00XRA9YBQRsi9t6PQbnO+E1jdHxsGjJRuEpybzGfmM9tOov1SpU7VKG1+tSG+ocuOmU9F71A&#10;3auoxB7tX1Cd1QgETZxo6ApoGqtN5sBsZtM/2Dy1KpjMhcWhcJGJ/h+s/nx4Cl9QxOE9DDzATILC&#10;A+jvxNoUfaDylJM0pZJS9rb/BDVPU+0j5BdDg12iz4QEw7DSx4u6ZohCs3O5XCznHNEcWryezZZZ&#10;/UKV58cBKX4w0IlkVBJ5eBlcHR4opmZUeU5JtQicrTfWuXzB3fbOoTgoHvQmf+NbF1o1es/laEzN&#10;eL9hOJ+QPCTMsVzyZAkS65F/HLaDsDVTSLuTFNlCfWRNEMbl4p+BjRbwpxQ9L1Yl6cdeoZHCffQ8&#10;ufmb2ZwX8crGK3t7ZSuvGaaSUYrRvIvj5u4D2l3LVcZxeXjHc2hs1ui5o1PrvDiZ6mnJ02Ze33PW&#10;86+4/gUAAP//AwBQSwMEFAAGAAgAAAAhABjliCjkAAAADgEAAA8AAABkcnMvZG93bnJldi54bWxM&#10;T0tLw0AQvgv+h2UEL2I3icGWNJtSfIBWL31Q8LbNTpOQfYTsNon/3vGkl4GZ75vvka8mo9mAvW+c&#10;FRDPImBoS6caWwk47F/vF8B8kFZJ7SwK+EYPq+L6KpeZcqPd4rALFSMR6zMpoA6hyzj3ZY1G+pnr&#10;0BJ2dr2Rgda+4qqXI4kbzZMoeuRGNpYcatnhU41lu7sYAZu397g9bz+OG92+fPZ8WH/t70Yhbm+m&#10;5yWN9RJYwCn8fcBvB8oPBQU7uYtVnmkB83ROTAFpkgIjPHmI6XAiYhovgBc5/1+j+AEAAP//AwBQ&#10;SwECLQAUAAYACAAAACEAtoM4kv4AAADhAQAAEwAAAAAAAAAAAAAAAAAAAAAAW0NvbnRlbnRfVHlw&#10;ZXNdLnhtbFBLAQItABQABgAIAAAAIQA4/SH/1gAAAJQBAAALAAAAAAAAAAAAAAAAAC8BAABfcmVs&#10;cy8ucmVsc1BLAQItABQABgAIAAAAIQC8xqUI7AEAANIDAAAOAAAAAAAAAAAAAAAAAC4CAABkcnMv&#10;ZTJvRG9jLnhtbFBLAQItABQABgAIAAAAIQAY5Ygo5AAAAA4BAAAPAAAAAAAAAAAAAAAAAEYEAABk&#10;cnMvZG93bnJldi54bWxQSwUGAAAAAAQABADzAAAAVwUAAAAA&#10;" stroked="f">
+            <v:shape w14:anchorId="20DB70F0" id="Text Box 17" o:spid="_x0000_s1031" type="#_x0000_t202" style="position:absolute;left:0;text-align:left;margin-left:37.35pt;margin-top:21.2pt;width:78.5pt;height:49.7pt;z-index:251663360;visibility:visible;mso-wrap-style:square;mso-width-percent:0;mso-height-percent:0;mso-wrap-distance-left:9.05pt;mso-wrap-distance-top:0;mso-wrap-distance-right:9.05pt;mso-wrap-distance-bottom:0;mso-position-horizontal:absolute;mso-position-horizontal-relative:page;mso-position-vertical:absolute;mso-position-vertical-relative:page;mso-width-percent:0;mso-height-percent:0;mso-width-relative:page;mso-height-relative:page;v-text-anchor:top" o:gfxdata="UEsDBBQABgAIAAAAIQC2gziS/gAAAOEBAAATAAAAW0NvbnRlbnRfVHlwZXNdLnhtbJSRQU7DMBBF&#10;90jcwfIWJU67QAgl6YK0S0CoHGBkTxKLZGx5TGhvj5O2G0SRWNoz/78nu9wcxkFMGNg6quQqL6RA&#10;0s5Y6ir5vt9lD1JwBDIwOMJKHpHlpr69KfdHjyxSmriSfYz+USnWPY7AufNIadK6MEJMx9ApD/oD&#10;OlTrorhX2lFEilmcO2RdNtjC5xDF9pCuTyYBB5bi6bQ4syoJ3g9WQ0ymaiLzg5KdCXlKLjvcW893&#10;SUOqXwnz5DrgnHtJTxOsQfEKIT7DmDSUCaxw7Rqn8787ZsmRM9e2VmPeBN4uqYvTtW7jvijg9N/y&#10;JsXecLq0q+WD6m8AAAD//wMAUEsDBBQABgAIAAAAIQA4/SH/1gAAAJQBAAALAAAAX3JlbHMvLnJl&#10;bHOkkMFqwzAMhu+DvYPRfXGawxijTi+j0GvpHsDYimMaW0Yy2fr2M4PBMnrbUb/Q94l/f/hMi1qR&#10;JVI2sOt6UJgd+ZiDgffL8ekFlFSbvV0oo4EbChzGx4f9GRdb25HMsYhqlCwG5lrLq9biZkxWOiqY&#10;22YiTra2kYMu1l1tQD30/bPm3wwYN0x18gb45AdQl1tp5j/sFB2T0FQ7R0nTNEV3j6o9feQzro1i&#10;OWA14Fm+Q8a1a8+Bvu/d/dMb2JY5uiPbhG/ktn4cqGU/er3pcvwCAAD//wMAUEsDBBQABgAIAAAA&#10;IQAFJTfW7gEAANIDAAAOAAAAZHJzL2Uyb0RvYy54bWysU22P0zAM/o7Ef4jynXW70war1p3gTkNI&#10;x4t08AOyNF0j0jjY2drx63HSbTfgG6IfIsd2Hvt57K7uhs6Jg0Gy4Cs5m0ylMF5Dbf2ukt++bl69&#10;kYKi8rVy4E0lj4bk3frli1UfSnMDLbjaoGAQT2UfKtnGGMqiIN2aTtEEgvEcbAA7FfmKu6JG1TN6&#10;54qb6XRR9IB1QNCGiL0PY1CuM37TGB0/Nw2ZKFwlubeYT8znNp3FeqXKHarQWn1qQ/1DF52ynote&#10;oB5UVGKP9i+ozmoEgiZONHQFNI3VJnNgNrPpH2yeWhVM5sLiULjIRP8PVn86PIUvKOLwDgYeYCZB&#10;4RH0d2Jtij5QecpJmlJJKXvbf4Sap6n2EfKLocEu0WdCgmFY6eNFXTNEodm5XC6Wc45oDi1uZ7Nl&#10;Vr9Q5flxQIrvDXQiGZVEHl4GV4dHiqkZVZ5TUi0CZ+uNdS5fcLe9dygOige9yd/41oVWjd5zORpT&#10;M95vGM4nJA8JcyyXPFmCxHrkH4ftIGxdydu0O0mRLdRH1gRhXC7+GdhoAX9K0fNiVZJ+7BUaKdwH&#10;z5Obv57NeRGvbLyyt1e28pphKhmlGM37OG7uPqDdtVxlHJeHtzyHxmaNnjs6tc6Lk6meljxt5vU9&#10;Zz3/iutfAAAA//8DAFBLAwQUAAYACAAAACEAqnudQeEAAAAJAQAADwAAAGRycy9kb3ducmV2Lnht&#10;bEyPwU7DMAyG70i8Q2QkLoilLRWbStNpQiDB4LINIXHLmqytmjhVkrXl7TEnONr/p9+fy/VsDRu1&#10;D51DAekiAaaxdqrDRsDH4fl2BSxEiUoah1rAtw6wri4vSlkoN+FOj/vYMCrBUEgBbYxDwXmoW21l&#10;WLhBI2Un562MNPqGKy8nKreGZ0lyz63skC60ctCPra77/dkK2L68pv1p9/a5Nf3Tu+fj5utwMwlx&#10;fTVvHoBFPcc/GH71SR0qcjq6M6rAjIBlviRSQJ7lwCjP7lJaHAnM0xXwquT/P6h+AAAA//8DAFBL&#10;AQItABQABgAIAAAAIQC2gziS/gAAAOEBAAATAAAAAAAAAAAAAAAAAAAAAABbQ29udGVudF9UeXBl&#10;c10ueG1sUEsBAi0AFAAGAAgAAAAhADj9If/WAAAAlAEAAAsAAAAAAAAAAAAAAAAALwEAAF9yZWxz&#10;Ly5yZWxzUEsBAi0AFAAGAAgAAAAhAAUlN9buAQAA0gMAAA4AAAAAAAAAAAAAAAAALgIAAGRycy9l&#10;Mm9Eb2MueG1sUEsBAi0AFAAGAAgAAAAhAKp7nUHhAAAACQEAAA8AAAAAAAAAAAAAAAAASAQAAGRy&#10;cy9kb3ducmV2LnhtbFBLBQYAAAAABAAEAPMAAABWBQAAAAA=&#10;" stroked="f">
               <v:fill opacity="0"/>
               <v:path arrowok="t"/>
               <v:textbox inset=".45pt,.45pt,.45pt,.45pt">
@@ -17176,12 +15795,12 @@
                       <w:rPr>
                         <w:noProof/>
                       </w:rPr>
-                      <w:object w:dxaOrig="796" w:dyaOrig="512" w14:anchorId="2CBFC420">
-                        <v:shape id="_x0000_i1025" type="#_x0000_t75" alt="" style="width:39.8pt;height:25.6pt;mso-width-percent:0;mso-height-percent:0;mso-width-percent:0;mso-height-percent:0" filled="t">
+                      <w:object w:dxaOrig="798" w:dyaOrig="512" w14:anchorId="2CBFC420">
+                        <v:shape id="_x0000_i1026" type="#_x0000_t75" alt="" style="width:43.2pt;height:28.8pt;mso-width-percent:0;mso-height-percent:0;mso-width-percent:0;mso-height-percent:0" filled="t">
                           <v:fill color2="black"/>
-                          <v:imagedata r:id="rId4" o:title="" croptop="-22f" cropbottom="-22f" cropleft="-25f" cropright="-25f"/>
+                          <v:imagedata r:id="rId2" o:title="" croptop="-22f" cropbottom="-22f" cropleft="-25f" cropright="-25f"/>
                         </v:shape>
-                        <o:OLEObject Type="Embed" ProgID="Word.Picture.8" ShapeID="_x0000_i1025" DrawAspect="Content" ObjectID="_1715448322" r:id="rId5"/>
+                        <o:OLEObject Type="Embed" ProgID="Word.Picture.8" ShapeID="_x0000_i1026" DrawAspect="Content" ObjectID="_1715518889" r:id="rId4"/>
                       </w:object>
                     </w:r>
                   </w:p>
@@ -17359,15 +15978,7 @@
                                 <w:sz w:val="22"/>
                                 <w:szCs w:val="22"/>
                               </w:rPr>
-                              <w:t xml:space="preserve">  </w:t>
-                            </w:r>
-                            <w:r>
-                              <w:rPr>
-                                <w:kern w:val="1"/>
-                                <w:sz w:val="22"/>
-                                <w:szCs w:val="22"/>
-                              </w:rPr>
-                              <w:t>1</w:t>
+                              <w:t xml:space="preserve">  1</w:t>
                             </w:r>
                             <w:r>
                               <w:rPr>
@@ -17397,11 +16008,11 @@
         </mc:Choice>
         <mc:Fallback>
           <w:pict>
-            <v:group w14:anchorId="0664A23D" id="Group 14" o:spid="_x0000_s1032" style="position:absolute;left:0;text-align:left;margin-left:542.05pt;margin-top:15.45pt;width:21.4pt;height:14.2pt;z-index:251661312;mso-wrap-distance-left:0;mso-wrap-distance-right:0;mso-position-horizontal-relative:page;mso-position-vertical-relative:page" coordorigin="10800,432" coordsize="428,284" o:gfxdata="UEsDBBQABgAIAAAAIQC2gziS/gAAAOEBAAATAAAAW0NvbnRlbnRfVHlwZXNdLnhtbJSRQU7DMBBF&#10;90jcwfIWJU67QAgl6YK0S0CoHGBkTxKLZGx5TGhvj5O2G0SRWNoz/78nu9wcxkFMGNg6quQqL6RA&#10;0s5Y6ir5vt9lD1JwBDIwOMJKHpHlpr69KfdHjyxSmriSfYz+USnWPY7AufNIadK6MEJMx9ApD/oD&#10;OlTrorhX2lFEilmcO2RdNtjC5xDF9pCuTyYBB5bi6bQ4syoJ3g9WQ0ymaiLzg5KdCXlKLjvcW893&#10;SUOqXwnz5DrgnHtJTxOsQfEKIT7DmDSUCaxw7Rqn8787ZsmRM9e2VmPeBN4uqYvTtW7jvijg9N/y&#10;JsXecLq0q+WD6m8AAAD//wMAUEsDBBQABgAIAAAAIQA4/SH/1gAAAJQBAAALAAAAX3JlbHMvLnJl&#10;bHOkkMFqwzAMhu+DvYPRfXGawxijTi+j0GvpHsDYimMaW0Yy2fr2M4PBMnrbUb/Q94l/f/hMi1qR&#10;JVI2sOt6UJgd+ZiDgffL8ekFlFSbvV0oo4EbChzGx4f9GRdb25HMsYhqlCwG5lrLq9biZkxWOiqY&#10;22YiTra2kYMu1l1tQD30/bPm3wwYN0x18gb45AdQl1tp5j/sFB2T0FQ7R0nTNEV3j6o9feQzro1i&#10;OWA14Fm+Q8a1a8+Bvu/d/dMb2JY5uiPbhG/ktn4cqGU/er3pcvwCAAD//wMAUEsDBBQABgAIAAAA&#10;IQAdRyAasQIAAD0HAAAOAAAAZHJzL2Uyb0RvYy54bWy8lW1v0zAQx98j8R0sv2d5WNZ20dIJGJuQ&#10;BkxsfADXcR4gsY3tNhmfnvNDu3QIVSoTb6Kczznf/e5/zsXl2Hdow5RuBS9wchJjxDgVZcvrAn97&#10;uH6zwEgbwkvSCc4K/Mg0vly+fnUxyJylohFdyRSCIFzngyxwY4zMo0jThvVEnwjJODgroXpiwFR1&#10;VCoyQPS+i9I4nkWDUKVUgjKtYfXKO/HSxa8qRs2XqtLMoK7AkJtxT+WeK/uMlhckrxWRTUtDGuSI&#10;LHrScjh0F+qKGILWqv0jVN9SJbSozAkVfSSqqqXM1QDVJPGzam6UWEtXS50PtdxhArTPOB0dln7e&#10;3Ch5L++Uzx5ebwX9oYFLNMg6n/qtXfvNaDV8EiX0k6yNcIWPleptCCgJjY7v444vGw2isJjOk/kC&#10;ukDBlSzi0yzwpw00yX6VxIsY/ODOTlPfG9p8CF9nKWjJfpouMuuLSO4PdYmGxGzjQUn6CZb+N1j3&#10;DZHM9UBbGHcKtSUkeo4RJz0AeAsA3B6UnNms7PGwb0tUT3FOPHabBuoHQVok84Dk3CPZ4szSwDKd&#10;z/aAkFwqbW6Y6JF9KTDoiJdfYRhcq8jmVhvX7jIUQcrvGFV9B9LfkA4ls9lsHiKGzQB7G9N+ycV1&#10;23VueDq+twAb/Qpz0wcneSn5cj2flSgfoXQl/DjC9QEvjVC/MBpgFAvM4a7AqPvIoXnnSQY6QcYZ&#10;2dncFq2mntXUQziFQAWmRmHkjffGz/taqrZu4KTEUeDCtq5qd/n5rJzunYL+k5RsPV5KD7ax78QI&#10;/J8pCZkR1reZv4im4NTpmB2hqT05+Xl8OYmYcTW6SXOjbqfloGj0zzVRO9kk6cxeJV42wfCyCYaX&#10;TTD+Lhsv7oNScXcQ3NHuWgr/E/sTmNpOWk9/veVvAAAA//8DAFBLAwQUAAYACAAAACEAH30abuQA&#10;AAAQAQAADwAAAGRycy9kb3ducmV2LnhtbExPy27CMBC8V+o/WFupt2KbFAQhDkL0cUKVCpWq3ky8&#10;JBGxHcUmCX/f5dReVjva2Xlk69E2rMcu1N4pkBMBDF3hTe1KBV+Ht6cFsBC1M7rxDhVcMcA6v7/L&#10;dGr84D6x38eSkYgLqVZQxdimnIeiQqvDxLfo6HbyndWRYFdy0+mBxG3Dp0LMudW1I4dKt7itsDjv&#10;L1bB+6CHTSJf+935tL3+HGYf3zuJSj0+jC8rGpsVsIhj/PuAWwfKDzkFO/qLM4E1hMXiWRJXQSKW&#10;wG4MOZ3TdlQwWybA84z/L5L/AgAA//8DAFBLAQItABQABgAIAAAAIQC2gziS/gAAAOEBAAATAAAA&#10;AAAAAAAAAAAAAAAAAABbQ29udGVudF9UeXBlc10ueG1sUEsBAi0AFAAGAAgAAAAhADj9If/WAAAA&#10;lAEAAAsAAAAAAAAAAAAAAAAALwEAAF9yZWxzLy5yZWxzUEsBAi0AFAAGAAgAAAAhAB1HIBqxAgAA&#10;PQcAAA4AAAAAAAAAAAAAAAAALgIAAGRycy9lMm9Eb2MueG1sUEsBAi0AFAAGAAgAAAAhAB99Gm7k&#10;AAAAEAEAAA8AAAAAAAAAAAAAAAAACwUAAGRycy9kb3ducmV2LnhtbFBLBQYAAAAABAAEAPMAAAAc&#10;BgAAAAA=&#10;">
-              <v:roundrect id="AutoShape 15" o:spid="_x0000_s1033" style="position:absolute;left:10807;top:439;width:420;height:276;visibility:visible;mso-wrap-style:none;v-text-anchor:middle" arcsize="10923f" o:gfxdata="UEsDBBQABgAIAAAAIQDb4fbL7gAAAIUBAAATAAAAW0NvbnRlbnRfVHlwZXNdLnhtbHyQz07DMAyH&#10;70i8Q+QralM4IITa7kDhCAiNB7ASt43WOlEcyvb2pNu4IODoPz9/n1xv9vOkForiPDdwXVagiI23&#10;jocG3rdPxR0oScgWJ8/UwIEENu3lRb09BBKV0ywNjCmFe63FjDSjlD4Q50nv44wpl3HQAc0OB9I3&#10;VXWrjedEnIq03oC27qjHjympx31un0wiTQLq4bS4shrAECZnMGVTvbD9QSnOhDInjzsyuiBXWQP0&#10;r4R18jfgnHvJr4nOknrFmJ5xzhraRtHWf3Kkpfz/yGo5S+H73hkquyhdjr3R8m2lj09svwAAAP//&#10;AwBQSwMEFAAGAAgAAAAhAFr0LFu/AAAAFQEAAAsAAABfcmVscy8ucmVsc2zPwWrDMAwG4Ptg72B0&#10;X5TuUMaI01uh19I+gLGVxCy2jGSy9e1nemrHjpL4P0nD4SetZiPRyNnCruvBUPYcYp4tXC/Htw8w&#10;Wl0ObuVMFm6kcBhfX4Yzra62kC6xqGlKVgtLreUTUf1CyWnHhXKbTCzJ1VbKjMX5LzcTvvf9HuXR&#10;gPHJNKdgQU5hB+ZyK23zHztFL6w81c5zQp6m6P9TMfB3PtPWFCczVQtB9N4U2rp2HOA44NMz4y8A&#10;AAD//wMAUEsDBBQABgAIAAAAIQADYVz4yAAAAOAAAAAPAAAAZHJzL2Rvd25yZXYueG1sRI/BasJA&#10;EIbvBd9hGaGXopv2IDW6iigFJaeqiN7G7JgNZmdDdo1pn75bELwMM/z83/BN552tREuNLx0reB8m&#10;IIhzp0suFOx3X4NPED4ga6wck4If8jCf9V6mmGp3529qt6EQEcI+RQUmhDqV0ueGLPqhq4ljdnGN&#10;xRDPppC6wXuE20p+JMlIWiw5fjBY09JQft3erALfHn5HZ3PCTb077nWWnd8240yp1363msSxmIAI&#10;1IVn44FY6+gwhn+huICc/QEAAP//AwBQSwECLQAUAAYACAAAACEA2+H2y+4AAACFAQAAEwAAAAAA&#10;AAAAAAAAAAAAAAAAW0NvbnRlbnRfVHlwZXNdLnhtbFBLAQItABQABgAIAAAAIQBa9CxbvwAAABUB&#10;AAALAAAAAAAAAAAAAAAAAB8BAABfcmVscy8ucmVsc1BLAQItABQABgAIAAAAIQADYVz4yAAAAOAA&#10;AAAPAAAAAAAAAAAAAAAAAAcCAABkcnMvZG93bnJldi54bWxQSwUGAAAAAAMAAwC3AAAA/AIAAAAA&#10;" filled="f" stroked="f" strokecolor="#3465a4">
+            <v:group w14:anchorId="0664A23D" id="Group 14" o:spid="_x0000_s1032" style="position:absolute;left:0;text-align:left;margin-left:542.05pt;margin-top:15.45pt;width:21.4pt;height:14.2pt;z-index:251661312;mso-wrap-distance-left:0;mso-wrap-distance-right:0;mso-position-horizontal-relative:page;mso-position-vertical-relative:page" coordorigin="10800,432" coordsize="428,284" o:gfxdata="UEsDBBQABgAIAAAAIQC2gziS/gAAAOEBAAATAAAAW0NvbnRlbnRfVHlwZXNdLnhtbJSRQU7DMBBF&#10;90jcwfIWJU67QAgl6YK0S0CoHGBkTxKLZGx5TGhvj5O2G0SRWNoz/78nu9wcxkFMGNg6quQqL6RA&#10;0s5Y6ir5vt9lD1JwBDIwOMJKHpHlpr69KfdHjyxSmriSfYz+USnWPY7AufNIadK6MEJMx9ApD/oD&#10;OlTrorhX2lFEilmcO2RdNtjC5xDF9pCuTyYBB5bi6bQ4syoJ3g9WQ0ymaiLzg5KdCXlKLjvcW893&#10;SUOqXwnz5DrgnHtJTxOsQfEKIT7DmDSUCaxw7Rqn8787ZsmRM9e2VmPeBN4uqYvTtW7jvijg9N/y&#10;JsXecLq0q+WD6m8AAAD//wMAUEsDBBQABgAIAAAAIQA4/SH/1gAAAJQBAAALAAAAX3JlbHMvLnJl&#10;bHOkkMFqwzAMhu+DvYPRfXGawxijTi+j0GvpHsDYimMaW0Yy2fr2M4PBMnrbUb/Q94l/f/hMi1qR&#10;JVI2sOt6UJgd+ZiDgffL8ekFlFSbvV0oo4EbChzGx4f9GRdb25HMsYhqlCwG5lrLq9biZkxWOiqY&#10;22YiTra2kYMu1l1tQD30/bPm3wwYN0x18gb45AdQl1tp5j/sFB2T0FQ7R0nTNEV3j6o9feQzro1i&#10;OWA14Fm+Q8a1a8+Bvu/d/dMb2JY5uiPbhG/ktn4cqGU/er3pcvwCAAD//wMAUEsDBBQABgAIAAAA&#10;IQAdRyAasQIAAD0HAAAOAAAAZHJzL2Uyb0RvYy54bWy8lW1v0zAQx98j8R0sv2d5WNZ20dIJGJuQ&#10;BkxsfADXcR4gsY3tNhmfnvNDu3QIVSoTb6Kczznf/e5/zsXl2Hdow5RuBS9wchJjxDgVZcvrAn97&#10;uH6zwEgbwkvSCc4K/Mg0vly+fnUxyJylohFdyRSCIFzngyxwY4zMo0jThvVEnwjJODgroXpiwFR1&#10;VCoyQPS+i9I4nkWDUKVUgjKtYfXKO/HSxa8qRs2XqtLMoK7AkJtxT+WeK/uMlhckrxWRTUtDGuSI&#10;LHrScjh0F+qKGILWqv0jVN9SJbSozAkVfSSqqqXM1QDVJPGzam6UWEtXS50PtdxhArTPOB0dln7e&#10;3Ch5L++Uzx5ebwX9oYFLNMg6n/qtXfvNaDV8EiX0k6yNcIWPleptCCgJjY7v444vGw2isJjOk/kC&#10;ukDBlSzi0yzwpw00yX6VxIsY/ODOTlPfG9p8CF9nKWjJfpouMuuLSO4PdYmGxGzjQUn6CZb+N1j3&#10;DZHM9UBbGHcKtSUkeo4RJz0AeAsA3B6UnNms7PGwb0tUT3FOPHabBuoHQVok84Dk3CPZ4szSwDKd&#10;z/aAkFwqbW6Y6JF9KTDoiJdfYRhcq8jmVhvX7jIUQcrvGFV9B9LfkA4ls9lsHiKGzQB7G9N+ycV1&#10;23VueDq+twAb/Qpz0wcneSn5cj2flSgfoXQl/DjC9QEvjVC/MBpgFAvM4a7AqPvIoXnnSQY6QcYZ&#10;2dncFq2mntXUQziFQAWmRmHkjffGz/taqrZu4KTEUeDCtq5qd/n5rJzunYL+k5RsPV5KD7ax78QI&#10;/J8pCZkR1reZv4im4NTpmB2hqT05+Xl8OYmYcTW6SXOjbqfloGj0zzVRO9kk6cxeJV42wfCyCYaX&#10;TTD+Lhsv7oNScXcQ3NHuWgr/E/sTmNpOWk9/veVvAAAA//8DAFBLAwQUAAYACAAAACEAbyOuN+EA&#10;AAALAQAADwAAAGRycy9kb3ducmV2LnhtbEyPwW7CMAyG75P2DpEn7TaS0IGgNEUIbTuhSYNJE7fQ&#10;mLaiSaomtOXtZ07bzb/86ffnbD3ahvXYhdo7BXIigKErvKldqeD78P6yABaidkY33qGCGwZY548P&#10;mU6NH9wX9vtYMipxIdUKqhjblPNQVGh1mPgWHe3OvrM6UuxKbjo9ULlt+FSIObe6dnSh0i1uKywu&#10;+6tV8DHoYZPIt353OW9vx8Ps82cnUannp3GzAhZxjH8w3PVJHXJyOvmrM4E1lMXiVRKrIBFLYHdC&#10;Tuc0nRTMlgnwPOP/f8h/AQAA//8DAFBLAQItABQABgAIAAAAIQC2gziS/gAAAOEBAAATAAAAAAAA&#10;AAAAAAAAAAAAAABbQ29udGVudF9UeXBlc10ueG1sUEsBAi0AFAAGAAgAAAAhADj9If/WAAAAlAEA&#10;AAsAAAAAAAAAAAAAAAAALwEAAF9yZWxzLy5yZWxzUEsBAi0AFAAGAAgAAAAhAB1HIBqxAgAAPQcA&#10;AA4AAAAAAAAAAAAAAAAALgIAAGRycy9lMm9Eb2MueG1sUEsBAi0AFAAGAAgAAAAhAG8jrjfhAAAA&#10;CwEAAA8AAAAAAAAAAAAAAAAACwUAAGRycy9kb3ducmV2LnhtbFBLBQYAAAAABAAEAPMAAAAZBgAA&#10;AAA=&#10;">
+              <v:roundrect id="AutoShape 15" o:spid="_x0000_s1033" style="position:absolute;left:10807;top:439;width:420;height:276;visibility:visible;mso-wrap-style:none;v-text-anchor:middle" arcsize="10923f" o:gfxdata="UEsDBBQABgAIAAAAIQDb4fbL7gAAAIUBAAATAAAAW0NvbnRlbnRfVHlwZXNdLnhtbHyQz07DMAyH&#10;70i8Q+QralM4IITa7kDhCAiNB7ASt43WOlEcyvb2pNu4IODoPz9/n1xv9vOkForiPDdwXVagiI23&#10;jocG3rdPxR0oScgWJ8/UwIEENu3lRb09BBKV0ywNjCmFe63FjDSjlD4Q50nv44wpl3HQAc0OB9I3&#10;VXWrjedEnIq03oC27qjHjympx31un0wiTQLq4bS4shrAECZnMGVTvbD9QSnOhDInjzsyuiBXWQP0&#10;r4R18jfgnHvJr4nOknrFmJ5xzhraRtHWf3Kkpfz/yGo5S+H73hkquyhdjr3R8m2lj09svwAAAP//&#10;AwBQSwMEFAAGAAgAAAAhAFr0LFu/AAAAFQEAAAsAAABfcmVscy8ucmVsc2zPwWrDMAwG4Ptg72B0&#10;X5TuUMaI01uh19I+gLGVxCy2jGSy9e1nemrHjpL4P0nD4SetZiPRyNnCruvBUPYcYp4tXC/Htw8w&#10;Wl0ObuVMFm6kcBhfX4Yzra62kC6xqGlKVgtLreUTUf1CyWnHhXKbTCzJ1VbKjMX5LzcTvvf9HuXR&#10;gPHJNKdgQU5hB+ZyK23zHztFL6w81c5zQp6m6P9TMfB3PtPWFCczVQtB9N4U2rp2HOA44NMz4y8A&#10;AAD//wMAUEsDBBQABgAIAAAAIQArcXoowwAAANsAAAAPAAAAZHJzL2Rvd25yZXYueG1sRE9La8JA&#10;EL4L/odlhF6kbtqDaJqNSKFQyckHYm9jdpoNZmdDdhtTf323IHibj+852Wqwjeip87VjBS+zBARx&#10;6XTNlYLD/uN5AcIHZI2NY1LwSx5W+XiUYardlbfU70IlYgj7FBWYENpUSl8asuhnriWO3LfrLIYI&#10;u0rqDq8x3DbyNUnm0mLNscFgS++Gysvuxyrw/fE2P5sv3LT700EXxXm6WRZKPU2G9RuIQEN4iO/u&#10;Tx3nL+H/l3iAzP8AAAD//wMAUEsBAi0AFAAGAAgAAAAhANvh9svuAAAAhQEAABMAAAAAAAAAAAAA&#10;AAAAAAAAAFtDb250ZW50X1R5cGVzXS54bWxQSwECLQAUAAYACAAAACEAWvQsW78AAAAVAQAACwAA&#10;AAAAAAAAAAAAAAAfAQAAX3JlbHMvLnJlbHNQSwECLQAUAAYACAAAACEAK3F6KMMAAADbAAAADwAA&#10;AAAAAAAAAAAAAAAHAgAAZHJzL2Rvd25yZXYueG1sUEsFBgAAAAADAAMAtwAAAPcCAAAAAA==&#10;" filled="f" stroked="f" strokecolor="#3465a4">
                 <v:path arrowok="t"/>
               </v:roundrect>
-              <v:shape id="Text Box 16" o:spid="_x0000_s1034" type="#_x0000_t202" style="position:absolute;left:10800;top:432;width:420;height:276;visibility:visible;mso-wrap-style:square;v-text-anchor:middle" o:gfxdata="UEsDBBQABgAIAAAAIQDb4fbL7gAAAIUBAAATAAAAW0NvbnRlbnRfVHlwZXNdLnhtbHyQz07DMAyH&#10;70i8Q+QralM4IITa7kDhCAiNB7ASt43WOlEcyvb2pNu4IODoPz9/n1xv9vOkForiPDdwXVagiI23&#10;jocG3rdPxR0oScgWJ8/UwIEENu3lRb09BBKV0ywNjCmFe63FjDSjlD4Q50nv44wpl3HQAc0OB9I3&#10;VXWrjedEnIq03oC27qjHjympx31un0wiTQLq4bS4shrAECZnMGVTvbD9QSnOhDInjzsyuiBXWQP0&#10;r4R18jfgnHvJr4nOknrFmJ5xzhraRtHWf3Kkpfz/yGo5S+H73hkquyhdjr3R8m2lj09svwAAAP//&#10;AwBQSwMEFAAGAAgAAAAhAFr0LFu/AAAAFQEAAAsAAABfcmVscy8ucmVsc2zPwWrDMAwG4Ptg72B0&#10;X5TuUMaI01uh19I+gLGVxCy2jGSy9e1nemrHjpL4P0nD4SetZiPRyNnCruvBUPYcYp4tXC/Htw8w&#10;Wl0ObuVMFm6kcBhfX4Yzra62kC6xqGlKVgtLreUTUf1CyWnHhXKbTCzJ1VbKjMX5LzcTvvf9HuXR&#10;gPHJNKdgQU5hB+ZyK23zHztFL6w81c5zQp6m6P9TMfB3PtPWFCczVQtB9N4U2rp2HOA44NMz4y8A&#10;AAD//wMAUEsDBBQABgAIAAAAIQA/sTWJyAAAAOAAAAAPAAAAZHJzL2Rvd25yZXYueG1sRI/LasMw&#10;EEX3hf6DmEI3pZHjQglOlBDygHTXxoF2OVhTycQaGUtNnL/vLArdDFyGey5nsRpDpy40pDaygemk&#10;AEXcRNuyM3Cq988zUCkjW+wik4EbJVgt7+8WWNl45Q+6HLNTAuFUoQGfc19pnRpPAdMk9sTy+45D&#10;wCxxcNoOeBV46HRZFK86YMuy4LGnjafmfPwJBva+/pzZnXt7edoW7fpr817WZ2fM48O4nctZz0Fl&#10;GvN/4w9xsAZKURAhkQG9/AUAAP//AwBQSwECLQAUAAYACAAAACEA2+H2y+4AAACFAQAAEwAAAAAA&#10;AAAAAAAAAAAAAAAAW0NvbnRlbnRfVHlwZXNdLnhtbFBLAQItABQABgAIAAAAIQBa9CxbvwAAABUB&#10;AAALAAAAAAAAAAAAAAAAAB8BAABfcmVscy8ucmVsc1BLAQItABQABgAIAAAAIQA/sTWJyAAAAOAA&#10;AAAPAAAAAAAAAAAAAAAAAAcCAABkcnMvZG93bnJldi54bWxQSwUGAAAAAAMAAwC3AAAA/AIAAAAA&#10;" filled="f" stroked="f" strokecolor="#3465a4">
+              <v:shape id="Text Box 16" o:spid="_x0000_s1034" type="#_x0000_t202" style="position:absolute;left:10800;top:432;width:420;height:276;visibility:visible;mso-wrap-style:square;v-text-anchor:middle" o:gfxdata="UEsDBBQABgAIAAAAIQDb4fbL7gAAAIUBAAATAAAAW0NvbnRlbnRfVHlwZXNdLnhtbHyQz07DMAyH&#10;70i8Q+QralM4IITa7kDhCAiNB7ASt43WOlEcyvb2pNu4IODoPz9/n1xv9vOkForiPDdwXVagiI23&#10;jocG3rdPxR0oScgWJ8/UwIEENu3lRb09BBKV0ywNjCmFe63FjDSjlD4Q50nv44wpl3HQAc0OB9I3&#10;VXWrjedEnIq03oC27qjHjympx31un0wiTQLq4bS4shrAECZnMGVTvbD9QSnOhDInjzsyuiBXWQP0&#10;r4R18jfgnHvJr4nOknrFmJ5xzhraRtHWf3Kkpfz/yGo5S+H73hkquyhdjr3R8m2lj09svwAAAP//&#10;AwBQSwMEFAAGAAgAAAAhAFr0LFu/AAAAFQEAAAsAAABfcmVscy8ucmVsc2zPwWrDMAwG4Ptg72B0&#10;X5TuUMaI01uh19I+gLGVxCy2jGSy9e1nemrHjpL4P0nD4SetZiPRyNnCruvBUPYcYp4tXC/Htw8w&#10;Wl0ObuVMFm6kcBhfX4Yzra62kC6xqGlKVgtLreUTUf1CyWnHhXKbTCzJ1VbKjMX5LzcTvvf9HuXR&#10;gPHJNKdgQU5hB+ZyK23zHztFL6w81c5zQp6m6P9TMfB3PtPWFCczVQtB9N4U2rp2HOA44NMz4y8A&#10;AAD//wMAUEsDBBQABgAIAAAAIQAURDnnwAAAANsAAAAPAAAAZHJzL2Rvd25yZXYueG1sRE/Pa8Iw&#10;FL4P/B/CE7wMTVdhSDWK6AR326ygx0fzTIrNS2mi1v9+OQg7fny/F6veNeJOXag9K/iYZCCIK69r&#10;NgqO5W48AxEissbGMyl4UoDVcvC2wEL7B//S/RCNSCEcClRgY2wLKUNlyWGY+JY4cRffOYwJdkbq&#10;Dh8p3DUyz7JP6bDm1GCxpY2l6nq4OQU7W55m+st8T9+3Wb0+b37y8mqUGg379RxEpD7+i1/uvVaQ&#10;p/XpS/oBcvkHAAD//wMAUEsBAi0AFAAGAAgAAAAhANvh9svuAAAAhQEAABMAAAAAAAAAAAAAAAAA&#10;AAAAAFtDb250ZW50X1R5cGVzXS54bWxQSwECLQAUAAYACAAAACEAWvQsW78AAAAVAQAACwAAAAAA&#10;AAAAAAAAAAAfAQAAX3JlbHMvLnJlbHNQSwECLQAUAAYACAAAACEAFEQ558AAAADbAAAADwAAAAAA&#10;AAAAAAAAAAAHAgAAZHJzL2Rvd25yZXYueG1sUEsFBgAAAAADAAMAtwAAAPQCAAAAAA==&#10;" filled="f" stroked="f" strokecolor="#3465a4">
                 <v:stroke joinstyle="round"/>
                 <v:path arrowok="t"/>
                 <v:textbox inset=".35mm,.35mm,.35mm,.35mm">
@@ -17909,7 +16520,7 @@
     <w:rPrDefault>
       <w:rPr>
         <w:rFonts w:ascii="Times New Roman" w:eastAsia="Times New Roman" w:hAnsi="Times New Roman" w:cs="Times New Roman"/>
-        <w:lang w:eastAsia="en-GB" w:bidi="ar-SA"/>
+        <w:lang w:val="fr-FR" w:eastAsia="en-GB" w:bidi="ar-SA"/>
       </w:rPr>
     </w:rPrDefault>
     <w:pPrDefault/>
@@ -18331,7 +16942,7 @@
       <w:color w:val="FF0000"/>
       <w:sz w:val="28"/>
       <w:szCs w:val="20"/>
-      <w:lang w:val="fr-FR" w:eastAsia="zh-CN"/>
+      <w:lang w:eastAsia="zh-CN"/>
     </w:rPr>
   </w:style>
   <w:style w:type="paragraph" w:styleId="Titre2">
@@ -18358,7 +16969,7 @@
       <w:b/>
       <w:color w:val="FF00FF"/>
       <w:szCs w:val="20"/>
-      <w:lang w:val="fr-FR" w:eastAsia="zh-CN"/>
+      <w:lang w:eastAsia="zh-CN"/>
     </w:rPr>
   </w:style>
   <w:style w:type="paragraph" w:styleId="Titre3">
@@ -18397,7 +17008,7 @@
     <w:rPr>
       <w:i/>
       <w:szCs w:val="20"/>
-      <w:lang w:val="fr-FR" w:eastAsia="zh-CN"/>
+      <w:lang w:eastAsia="zh-CN"/>
     </w:rPr>
   </w:style>
   <w:style w:type="paragraph" w:styleId="Titre5">
@@ -18421,7 +17032,7 @@
     <w:rPr>
       <w:b/>
       <w:szCs w:val="20"/>
-      <w:lang w:val="fr-FR" w:eastAsia="zh-CN"/>
+      <w:lang w:eastAsia="zh-CN"/>
     </w:rPr>
   </w:style>
   <w:style w:type="paragraph" w:styleId="Titre6">
@@ -18446,7 +17057,7 @@
       <w:b/>
       <w:sz w:val="20"/>
       <w:szCs w:val="20"/>
-      <w:lang w:val="fr-FR" w:eastAsia="zh-CN"/>
+      <w:lang w:eastAsia="zh-CN"/>
     </w:rPr>
   </w:style>
   <w:style w:type="paragraph" w:styleId="Titre7">
@@ -18472,7 +17083,7 @@
       <w:b/>
       <w:iCs/>
       <w:szCs w:val="20"/>
-      <w:lang w:val="fr-FR" w:eastAsia="zh-CN"/>
+      <w:lang w:eastAsia="zh-CN"/>
     </w:rPr>
   </w:style>
   <w:style w:type="character" w:default="1" w:styleId="Policepardfaut">
@@ -18791,7 +17402,7 @@
       <w:rFonts w:ascii="Arial" w:eastAsia="Lucida Sans Unicode" w:hAnsi="Arial" w:cs="Tahoma"/>
       <w:sz w:val="28"/>
       <w:szCs w:val="28"/>
-      <w:lang w:val="fr-FR" w:eastAsia="zh-CN"/>
+      <w:lang w:eastAsia="zh-CN"/>
     </w:rPr>
   </w:style>
   <w:style w:type="paragraph" w:styleId="Corpsdetexte">
@@ -18807,7 +17418,7 @@
     <w:rPr>
       <w:b/>
       <w:szCs w:val="20"/>
-      <w:lang w:val="fr-FR" w:eastAsia="zh-CN"/>
+      <w:lang w:eastAsia="zh-CN"/>
     </w:rPr>
   </w:style>
   <w:style w:type="paragraph" w:styleId="Liste">
@@ -18836,7 +17447,7 @@
       <w:iCs/>
       <w:sz w:val="20"/>
       <w:szCs w:val="20"/>
-      <w:lang w:val="fr-FR" w:eastAsia="zh-CN"/>
+      <w:lang w:eastAsia="zh-CN"/>
     </w:rPr>
   </w:style>
   <w:style w:type="paragraph" w:customStyle="1" w:styleId="Index">
@@ -18848,7 +17459,7 @@
     </w:pPr>
     <w:rPr>
       <w:rFonts w:ascii="Liberation Sans" w:hAnsi="Liberation Sans" w:cs="Tahoma"/>
-      <w:lang w:val="fr-FR" w:eastAsia="zh-CN"/>
+      <w:lang w:eastAsia="zh-CN"/>
     </w:rPr>
   </w:style>
   <w:style w:type="paragraph" w:customStyle="1" w:styleId="Rpertoire">
@@ -18865,7 +17476,7 @@
     <w:rPr>
       <w:rFonts w:cs="Tahoma"/>
       <w:szCs w:val="20"/>
-      <w:lang w:val="fr-FR" w:eastAsia="zh-CN"/>
+      <w:lang w:eastAsia="zh-CN"/>
     </w:rPr>
   </w:style>
   <w:style w:type="paragraph" w:customStyle="1" w:styleId="WW-Titre">
@@ -18885,7 +17496,7 @@
       <w:rFonts w:ascii="Arial" w:eastAsia="MS Mincho" w:hAnsi="Arial" w:cs="Tahoma"/>
       <w:sz w:val="28"/>
       <w:szCs w:val="28"/>
-      <w:lang w:val="fr-FR" w:eastAsia="zh-CN"/>
+      <w:lang w:eastAsia="zh-CN"/>
     </w:rPr>
   </w:style>
   <w:style w:type="paragraph" w:styleId="Sous-titre">
@@ -18915,7 +17526,7 @@
       <w:color w:val="0000FF"/>
       <w:sz w:val="52"/>
       <w:szCs w:val="20"/>
-      <w:lang w:val="fr-FR" w:eastAsia="zh-CN"/>
+      <w:lang w:eastAsia="zh-CN"/>
     </w:rPr>
   </w:style>
   <w:style w:type="paragraph" w:styleId="En-tte">
@@ -18934,7 +17545,7 @@
     </w:pPr>
     <w:rPr>
       <w:szCs w:val="20"/>
-      <w:lang w:val="fr-FR" w:eastAsia="zh-CN"/>
+      <w:lang w:eastAsia="zh-CN"/>
     </w:rPr>
   </w:style>
   <w:style w:type="paragraph" w:styleId="Pieddepage">
@@ -18953,7 +17564,7 @@
     </w:pPr>
     <w:rPr>
       <w:szCs w:val="20"/>
-      <w:lang w:val="fr-FR" w:eastAsia="zh-CN"/>
+      <w:lang w:eastAsia="zh-CN"/>
     </w:rPr>
   </w:style>
   <w:style w:type="paragraph" w:customStyle="1" w:styleId="Form12">
@@ -18966,7 +17577,7 @@
       <w:rFonts w:eastAsia="Arial"/>
       <w:b/>
       <w:sz w:val="24"/>
-      <w:lang w:val="fr-FR" w:eastAsia="zh-CN"/>
+      <w:lang w:eastAsia="zh-CN"/>
     </w:rPr>
   </w:style>
   <w:style w:type="paragraph" w:customStyle="1" w:styleId="Form16">
@@ -18979,7 +17590,7 @@
       <w:rFonts w:eastAsia="Arial"/>
       <w:b/>
       <w:sz w:val="32"/>
-      <w:lang w:val="fr-FR" w:eastAsia="zh-CN"/>
+      <w:lang w:eastAsia="zh-CN"/>
     </w:rPr>
   </w:style>
   <w:style w:type="paragraph" w:customStyle="1" w:styleId="Form9">
@@ -18991,7 +17602,7 @@
     <w:rPr>
       <w:rFonts w:eastAsia="Arial"/>
       <w:sz w:val="18"/>
-      <w:lang w:val="fr-FR" w:eastAsia="zh-CN"/>
+      <w:lang w:eastAsia="zh-CN"/>
     </w:rPr>
   </w:style>
   <w:style w:type="paragraph" w:customStyle="1" w:styleId="Form10C">
@@ -19002,7 +17613,7 @@
     </w:pPr>
     <w:rPr>
       <w:rFonts w:eastAsia="Arial"/>
-      <w:lang w:val="fr-FR" w:eastAsia="zh-CN"/>
+      <w:lang w:eastAsia="zh-CN"/>
     </w:rPr>
   </w:style>
   <w:style w:type="paragraph" w:customStyle="1" w:styleId="Form10J">
@@ -19012,7 +17623,7 @@
     </w:pPr>
     <w:rPr>
       <w:rFonts w:eastAsia="Arial"/>
-      <w:lang w:val="fr-FR" w:eastAsia="zh-CN"/>
+      <w:lang w:eastAsia="zh-CN"/>
     </w:rPr>
   </w:style>
   <w:style w:type="paragraph" w:customStyle="1" w:styleId="Form6">
@@ -19024,7 +17635,7 @@
     <w:rPr>
       <w:rFonts w:ascii="Arial" w:eastAsia="Arial" w:hAnsi="Arial"/>
       <w:sz w:val="12"/>
-      <w:lang w:val="fr-FR" w:eastAsia="zh-CN"/>
+      <w:lang w:eastAsia="zh-CN"/>
     </w:rPr>
   </w:style>
   <w:style w:type="paragraph" w:customStyle="1" w:styleId="Marianne">
@@ -19037,7 +17648,7 @@
       <w:rFonts w:ascii="Arial" w:eastAsia="Arial" w:hAnsi="Arial"/>
       <w:i/>
       <w:sz w:val="28"/>
-      <w:lang w:val="fr-FR" w:eastAsia="zh-CN"/>
+      <w:lang w:eastAsia="zh-CN"/>
     </w:rPr>
   </w:style>
   <w:style w:type="paragraph" w:customStyle="1" w:styleId="Cerfa">
@@ -19049,7 +17660,7 @@
     <w:rPr>
       <w:rFonts w:eastAsia="Arial"/>
       <w:sz w:val="36"/>
-      <w:lang w:val="fr-FR" w:eastAsia="zh-CN"/>
+      <w:lang w:eastAsia="zh-CN"/>
     </w:rPr>
   </w:style>
   <w:style w:type="paragraph" w:styleId="Notedebasdepage">
@@ -19064,7 +17675,7 @@
     <w:rPr>
       <w:sz w:val="20"/>
       <w:szCs w:val="20"/>
-      <w:lang w:val="fr-FR" w:eastAsia="zh-CN"/>
+      <w:lang w:eastAsia="zh-CN"/>
     </w:rPr>
   </w:style>
   <w:style w:type="paragraph" w:customStyle="1" w:styleId="WW-Corpsdetexte2">
@@ -19080,7 +17691,7 @@
     <w:rPr>
       <w:i/>
       <w:szCs w:val="20"/>
-      <w:lang w:val="fr-FR" w:eastAsia="zh-CN"/>
+      <w:lang w:eastAsia="zh-CN"/>
     </w:rPr>
   </w:style>
   <w:style w:type="paragraph" w:customStyle="1" w:styleId="Retraitcorpsdetexte21">
@@ -19097,7 +17708,7 @@
     </w:pPr>
     <w:rPr>
       <w:szCs w:val="20"/>
-      <w:lang w:val="fr-FR" w:eastAsia="zh-CN"/>
+      <w:lang w:eastAsia="zh-CN"/>
     </w:rPr>
   </w:style>
   <w:style w:type="paragraph" w:customStyle="1" w:styleId="Retraitcorpsdetexte31">
@@ -19115,7 +17726,7 @@
     <w:rPr>
       <w:sz w:val="16"/>
       <w:szCs w:val="16"/>
-      <w:lang w:val="fr-FR" w:eastAsia="zh-CN"/>
+      <w:lang w:eastAsia="zh-CN"/>
     </w:rPr>
   </w:style>
   <w:style w:type="paragraph" w:customStyle="1" w:styleId="Niv1">
@@ -19136,7 +17747,7 @@
       <w:sz w:val="22"/>
       <w:szCs w:val="26"/>
       <w:u w:val="single"/>
-      <w:lang w:val="fr-FR" w:eastAsia="zh-CN"/>
+      <w:lang w:eastAsia="zh-CN"/>
     </w:rPr>
   </w:style>
   <w:style w:type="paragraph" w:customStyle="1" w:styleId="Niv2">
@@ -19151,7 +17762,7 @@
       <w:rFonts w:cs="Arial"/>
       <w:b/>
       <w:u w:val="single"/>
-      <w:lang w:val="fr-FR" w:eastAsia="zh-CN"/>
+      <w:lang w:eastAsia="zh-CN"/>
     </w:rPr>
   </w:style>
   <w:style w:type="paragraph" w:customStyle="1" w:styleId="Niv3">
@@ -19168,7 +17779,7 @@
     <w:rPr>
       <w:rFonts w:ascii="Arial" w:hAnsi="Arial" w:cs="Arial"/>
       <w:sz w:val="20"/>
-      <w:lang w:val="fr-FR" w:eastAsia="zh-CN"/>
+      <w:lang w:eastAsia="zh-CN"/>
     </w:rPr>
   </w:style>
   <w:style w:type="paragraph" w:customStyle="1" w:styleId="Niv4">
@@ -19185,7 +17796,7 @@
     <w:rPr>
       <w:rFonts w:ascii="Arial" w:hAnsi="Arial" w:cs="Arial"/>
       <w:sz w:val="20"/>
-      <w:lang w:val="fr-FR" w:eastAsia="zh-CN"/>
+      <w:lang w:eastAsia="zh-CN"/>
     </w:rPr>
   </w:style>
   <w:style w:type="paragraph" w:customStyle="1" w:styleId="Niv5">
@@ -19202,7 +17813,7 @@
     <w:rPr>
       <w:rFonts w:ascii="Arial" w:hAnsi="Arial" w:cs="Arial"/>
       <w:sz w:val="20"/>
-      <w:lang w:val="fr-FR" w:eastAsia="zh-CN"/>
+      <w:lang w:eastAsia="zh-CN"/>
     </w:rPr>
   </w:style>
   <w:style w:type="paragraph" w:customStyle="1" w:styleId="BodyText21">
@@ -19217,7 +17828,7 @@
     </w:pPr>
     <w:rPr>
       <w:szCs w:val="20"/>
-      <w:lang w:val="fr-FR" w:eastAsia="zh-CN"/>
+      <w:lang w:eastAsia="zh-CN"/>
     </w:rPr>
   </w:style>
   <w:style w:type="paragraph" w:customStyle="1" w:styleId="Contenudetableau">
@@ -19244,7 +17855,7 @@
       <w:color w:val="FF0000"/>
       <w:sz w:val="22"/>
       <w:szCs w:val="22"/>
-      <w:lang w:val="fr-FR" w:eastAsia="zh-CN"/>
+      <w:lang w:eastAsia="zh-CN"/>
     </w:rPr>
   </w:style>
   <w:style w:type="paragraph" w:customStyle="1" w:styleId="Niv6">
@@ -19254,7 +17865,7 @@
     <w:rPr>
       <w:rFonts w:ascii="Arial" w:hAnsi="Arial" w:cs="Arial"/>
       <w:sz w:val="20"/>
-      <w:lang w:val="fr-FR" w:eastAsia="zh-CN"/>
+      <w:lang w:eastAsia="zh-CN"/>
     </w:rPr>
   </w:style>
   <w:style w:type="paragraph" w:customStyle="1" w:styleId="Style1">
@@ -19272,7 +17883,7 @@
       <w:b/>
       <w:spacing w:val="20"/>
       <w:szCs w:val="20"/>
-      <w:lang w:val="fr-FR" w:eastAsia="zh-CN"/>
+      <w:lang w:eastAsia="zh-CN"/>
     </w:rPr>
   </w:style>
   <w:style w:type="paragraph" w:customStyle="1" w:styleId="Style2">
@@ -19293,7 +17904,7 @@
     </w:pPr>
     <w:rPr>
       <w:szCs w:val="20"/>
-      <w:lang w:val="fr-FR" w:eastAsia="zh-CN"/>
+      <w:lang w:eastAsia="zh-CN"/>
     </w:rPr>
   </w:style>
   <w:style w:type="paragraph" w:customStyle="1" w:styleId="Titredetableau">
@@ -19319,7 +17930,7 @@
       <w:i/>
       <w:szCs w:val="20"/>
       <w:u w:val="single"/>
-      <w:lang w:val="fr-FR" w:eastAsia="zh-CN"/>
+      <w:lang w:eastAsia="zh-CN"/>
     </w:rPr>
   </w:style>
   <w:style w:type="paragraph" w:customStyle="1" w:styleId="TITRE50">
@@ -19335,7 +17946,7 @@
     <w:rPr>
       <w:szCs w:val="20"/>
       <w:u w:val="single"/>
-      <w:lang w:val="fr-FR" w:eastAsia="zh-CN"/>
+      <w:lang w:eastAsia="zh-CN"/>
     </w:rPr>
   </w:style>
   <w:style w:type="paragraph" w:customStyle="1" w:styleId="TxBrp6">
@@ -19369,7 +17980,7 @@
       <w:b/>
       <w:sz w:val="20"/>
       <w:szCs w:val="20"/>
-      <w:lang w:val="fr-FR" w:eastAsia="zh-CN"/>
+      <w:lang w:eastAsia="zh-CN"/>
     </w:rPr>
   </w:style>
   <w:style w:type="paragraph" w:customStyle="1" w:styleId="Contenuducadre">
@@ -19389,7 +18000,7 @@
       <w:rFonts w:ascii="Liberation Sans" w:eastAsia="Lucida Sans Unicode" w:hAnsi="Liberation Sans" w:cs="Tahoma"/>
       <w:sz w:val="28"/>
       <w:szCs w:val="28"/>
-      <w:lang w:val="fr-FR" w:eastAsia="zh-CN"/>
+      <w:lang w:eastAsia="zh-CN"/>
     </w:rPr>
   </w:style>
   <w:style w:type="paragraph" w:customStyle="1" w:styleId="Lgende1">
@@ -19404,7 +18015,7 @@
       <w:rFonts w:ascii="Liberation Sans" w:hAnsi="Liberation Sans" w:cs="Tahoma"/>
       <w:i/>
       <w:iCs/>
-      <w:lang w:val="fr-FR" w:eastAsia="zh-CN"/>
+      <w:lang w:eastAsia="zh-CN"/>
     </w:rPr>
   </w:style>
   <w:style w:type="paragraph" w:styleId="NormalWeb">
@@ -19417,7 +18028,7 @@
     </w:pPr>
     <w:rPr>
       <w:rFonts w:ascii="Arial Unicode MS" w:eastAsia="Arial Unicode MS" w:hAnsi="Arial Unicode MS" w:cs="Arial Unicode MS"/>
-      <w:lang w:val="fr-FR" w:eastAsia="zh-CN"/>
+      <w:lang w:eastAsia="zh-CN"/>
     </w:rPr>
   </w:style>
   <w:style w:type="paragraph" w:customStyle="1" w:styleId="Corpsdetexte21">
@@ -19429,7 +18040,7 @@
     <w:rPr>
       <w:sz w:val="20"/>
       <w:szCs w:val="20"/>
-      <w:lang w:val="fr-FR" w:eastAsia="zh-CN"/>
+      <w:lang w:eastAsia="zh-CN"/>
     </w:rPr>
   </w:style>
   <w:style w:type="paragraph" w:customStyle="1" w:styleId="interligne">
@@ -19444,7 +18055,7 @@
     <w:rPr>
       <w:sz w:val="22"/>
       <w:szCs w:val="20"/>
-      <w:lang w:val="fr-FR" w:eastAsia="zh-CN"/>
+      <w:lang w:eastAsia="zh-CN"/>
     </w:rPr>
   </w:style>
   <w:style w:type="paragraph" w:customStyle="1" w:styleId="Contenudecadre">
@@ -19459,7 +18070,7 @@
     </w:pPr>
     <w:rPr>
       <w:szCs w:val="20"/>
-      <w:lang w:val="fr-FR" w:eastAsia="zh-CN"/>
+      <w:lang w:eastAsia="zh-CN"/>
     </w:rPr>
   </w:style>
   <w:style w:type="table" w:styleId="Grilledutableau">

</xml_diff>

<commit_message>
add generate button for the convention for the bailleur (#197)
</commit_message>
<xml_diff>
--- a/documents/SEM-template.docx
+++ b/documents/SEM-template.docx
@@ -9,14 +9,12 @@
         <w:rPr>
           <w:rFonts w:ascii="TimesNewRomanPS-BoldMT" w:hAnsi="TimesNewRomanPS-BoldMT" w:cs="TimesNewRomanPS-BoldMT"/>
           <w:b/>
-          <w:lang w:val="fr-FR"/>
         </w:rPr>
       </w:pPr>
       <w:r>
         <w:rPr>
           <w:rFonts w:ascii="TimesNewRomanPS-BoldMT" w:hAnsi="TimesNewRomanPS-BoldMT" w:cs="TimesNewRomanPS-BoldMT"/>
           <w:b/>
-          <w:lang w:val="fr-FR"/>
         </w:rPr>
         <w:t xml:space="preserve">Convention n° </w:t>
       </w:r>
@@ -33,7 +31,6 @@
         <w:rPr>
           <w:rFonts w:ascii="TimesNewRomanPS-BoldMT" w:hAnsi="TimesNewRomanPS-BoldMT" w:cs="TimesNewRomanPS-BoldMT"/>
           <w:b/>
-          <w:lang w:val="fr-FR"/>
         </w:rPr>
         <w:t>convention.numero</w:t>
       </w:r>
@@ -50,7 +47,6 @@
         <w:rPr>
           <w:rFonts w:ascii="TimesNewRomanPS-BoldMT" w:hAnsi="TimesNewRomanPS-BoldMT" w:cs="TimesNewRomanPS-BoldMT"/>
           <w:b/>
-          <w:lang w:val="fr-FR"/>
         </w:rPr>
         <w:t>{{</w:t>
       </w:r>
@@ -59,7 +55,6 @@
         <w:rPr>
           <w:rFonts w:ascii="TimesNewRomanPS-BoldMT" w:hAnsi="TimesNewRomanPS-BoldMT" w:cs="TimesNewRomanPS-BoldMT"/>
           <w:b/>
-          <w:lang w:val="fr-FR"/>
         </w:rPr>
         <w:t>convention.numero</w:t>
       </w:r>
@@ -68,7 +63,6 @@
         <w:rPr>
           <w:rFonts w:ascii="TimesNewRomanPS-BoldMT" w:hAnsi="TimesNewRomanPS-BoldMT" w:cs="TimesNewRomanPS-BoldMT"/>
           <w:b/>
-          <w:lang w:val="fr-FR"/>
         </w:rPr>
         <w:t xml:space="preserve">}}{% </w:t>
       </w:r>
@@ -77,7 +71,6 @@
         <w:rPr>
           <w:rFonts w:ascii="TimesNewRomanPS-BoldMT" w:hAnsi="TimesNewRomanPS-BoldMT" w:cs="TimesNewRomanPS-BoldMT"/>
           <w:b/>
-          <w:lang w:val="fr-FR"/>
         </w:rPr>
         <w:t>else</w:t>
       </w:r>
@@ -86,7 +79,6 @@
         <w:rPr>
           <w:rFonts w:ascii="TimesNewRomanPS-BoldMT" w:hAnsi="TimesNewRomanPS-BoldMT" w:cs="TimesNewRomanPS-BoldMT"/>
           <w:b/>
-          <w:lang w:val="fr-FR"/>
         </w:rPr>
         <w:t xml:space="preserve"> %}</w:t>
       </w:r>
@@ -98,7 +90,6 @@
           <w:iCs/>
           <w:sz w:val="16"/>
           <w:szCs w:val="16"/>
-          <w:lang w:val="fr-FR"/>
         </w:rPr>
         <w:t>Le numéro de la convention sera défini et ajouté ici une fois la convention validée</w:t>
       </w:r>
@@ -106,7 +97,6 @@
         <w:rPr>
           <w:rFonts w:ascii="TimesNewRomanPS-BoldMT" w:hAnsi="TimesNewRomanPS-BoldMT" w:cs="TimesNewRomanPS-BoldMT"/>
           <w:b/>
-          <w:lang w:val="fr-FR"/>
         </w:rPr>
         <w:t xml:space="preserve">{% </w:t>
       </w:r>
@@ -115,7 +105,6 @@
         <w:rPr>
           <w:rFonts w:ascii="TimesNewRomanPS-BoldMT" w:hAnsi="TimesNewRomanPS-BoldMT" w:cs="TimesNewRomanPS-BoldMT"/>
           <w:b/>
-          <w:lang w:val="fr-FR"/>
         </w:rPr>
         <w:t>endif</w:t>
       </w:r>
@@ -124,7 +113,6 @@
         <w:rPr>
           <w:rFonts w:ascii="TimesNewRomanPS-BoldMT" w:hAnsi="TimesNewRomanPS-BoldMT" w:cs="TimesNewRomanPS-BoldMT"/>
           <w:b/>
-          <w:lang w:val="fr-FR"/>
         </w:rPr>
         <w:t xml:space="preserve"> %}</w:t>
       </w:r>
@@ -135,7 +123,6 @@
         <w:rPr>
           <w:rFonts w:ascii="TimesNewRomanPS-BoldMT" w:hAnsi="TimesNewRomanPS-BoldMT" w:cs="TimesNewRomanPS-BoldMT"/>
           <w:b/>
-          <w:lang w:val="fr-FR"/>
         </w:rPr>
       </w:pPr>
     </w:p>
@@ -280,20 +267,7 @@
         <w:rPr>
           <w:rFonts w:ascii="TimesNewRomanPSMT" w:hAnsi="TimesNewRomanPSMT" w:cs="TimesNewRomanPSMT"/>
         </w:rPr>
-        <w:t>Convention type conclue entre l'E</w:t>
-      </w:r>
-      <w:r>
-        <w:rPr>
-          <w:rFonts w:ascii="TimesNewRomanPSMT" w:hAnsi="TimesNewRomanPSMT" w:cs="TimesNewRomanPSMT"/>
-          <w:lang w:val="fr-FR"/>
-        </w:rPr>
-        <w:t>TAT</w:t>
-      </w:r>
-      <w:r>
-        <w:rPr>
-          <w:rFonts w:ascii="TimesNewRomanPSMT" w:hAnsi="TimesNewRomanPSMT" w:cs="TimesNewRomanPSMT"/>
-        </w:rPr>
-        <w:t xml:space="preserve"> et </w:t>
+        <w:t xml:space="preserve">Convention type conclue entre l'ETAT et </w:t>
       </w:r>
       <w:bookmarkStart w:id="0" w:name="NomBailleur1"/>
       <w:bookmarkEnd w:id="0"/>
@@ -301,22 +275,14 @@
         <w:rPr>
           <w:rFonts w:ascii="TimesNewRomanPSMT" w:hAnsi="TimesNewRomanPSMT" w:cs="TimesNewRomanPSMT"/>
         </w:rPr>
-        <w:t>{{ bailleur.nom</w:t>
-      </w:r>
-      <w:r>
-        <w:rPr>
-          <w:rFonts w:ascii="TimesNewRomanPSMT" w:hAnsi="TimesNewRomanPSMT" w:cs="TimesNewRomanPSMT"/>
-          <w:lang w:val="fr-FR"/>
-        </w:rPr>
-        <w:t>|</w:t>
+        <w:t xml:space="preserve">{{ </w:t>
       </w:r>
       <w:proofErr w:type="spellStart"/>
       <w:r>
         <w:rPr>
           <w:rFonts w:ascii="TimesNewRomanPSMT" w:hAnsi="TimesNewRomanPSMT" w:cs="TimesNewRomanPSMT"/>
-          <w:lang w:val="fr-FR"/>
-        </w:rPr>
-        <w:t>upper</w:t>
+        </w:rPr>
+        <w:t>bailleur.nom|upper</w:t>
       </w:r>
       <w:proofErr w:type="spellEnd"/>
       <w:r>
@@ -335,20 +301,7 @@
         <w:rPr>
           <w:rFonts w:ascii="TimesNewRomanPSMT" w:hAnsi="TimesNewRomanPSMT" w:cs="TimesNewRomanPSMT"/>
         </w:rPr>
-        <w:t>(</w:t>
-      </w:r>
-      <w:r>
-        <w:rPr>
-          <w:rFonts w:ascii="TimesNewRomanPSMT" w:hAnsi="TimesNewRomanPSMT" w:cs="TimesNewRomanPSMT"/>
-          <w:lang w:val="fr-FR"/>
-        </w:rPr>
-        <w:t>2</w:t>
-      </w:r>
-      <w:r>
-        <w:rPr>
-          <w:rFonts w:ascii="TimesNewRomanPSMT" w:hAnsi="TimesNewRomanPSMT" w:cs="TimesNewRomanPSMT"/>
-        </w:rPr>
-        <w:t xml:space="preserve">) en application des articles L. 353-1 et L. 831-1 (2° ou 3°) du code de la construction et de l'habitation pour l'opération </w:t>
+        <w:t xml:space="preserve">(2) en application des articles L. 353-1 et L. 831-1 (2° ou 3°) du code de la construction et de l'habitation pour l'opération </w:t>
       </w:r>
       <w:bookmarkStart w:id="1" w:name="NomProgramme1"/>
       <w:bookmarkEnd w:id="1"/>
@@ -364,14 +317,27 @@
         <w:rPr>
           <w:rFonts w:ascii="TimesNewRomanPSMT" w:hAnsi="TimesNewRomanPSMT" w:cs="TimesNewRomanPSMT"/>
         </w:rPr>
-        <w:t>{{ lot.nb_logements }} logement</w:t>
+        <w:t xml:space="preserve">{{ </w:t>
+      </w:r>
+      <w:proofErr w:type="spellStart"/>
+      <w:r>
+        <w:rPr>
+          <w:rFonts w:ascii="TimesNewRomanPSMT" w:hAnsi="TimesNewRomanPSMT" w:cs="TimesNewRomanPSMT"/>
+        </w:rPr>
+        <w:t>lot.nb_logements</w:t>
+      </w:r>
+      <w:proofErr w:type="spellEnd"/>
+      <w:r>
+        <w:rPr>
+          <w:rFonts w:ascii="TimesNewRomanPSMT" w:hAnsi="TimesNewRomanPSMT" w:cs="TimesNewRomanPSMT"/>
+        </w:rPr>
+        <w:t xml:space="preserve"> }} logement</w:t>
       </w:r>
       <w:bookmarkStart w:id="3" w:name="Type"/>
       <w:bookmarkEnd w:id="3"/>
       <w:r>
         <w:rPr>
           <w:rFonts w:ascii="TimesNewRomanPSMT" w:hAnsi="TimesNewRomanPSMT" w:cs="TimesNewRomanPSMT"/>
-          <w:lang w:val="fr-FR"/>
         </w:rPr>
         <w:t>{{</w:t>
       </w:r>
@@ -379,7 +345,6 @@
       <w:r>
         <w:rPr>
           <w:rFonts w:ascii="TimesNewRomanPSMT" w:hAnsi="TimesNewRomanPSMT" w:cs="TimesNewRomanPSMT"/>
-          <w:lang w:val="fr-FR"/>
         </w:rPr>
         <w:t>lot.nb_logements|pl</w:t>
       </w:r>
@@ -387,15 +352,22 @@
       <w:r>
         <w:rPr>
           <w:rFonts w:ascii="TimesNewRomanPSMT" w:hAnsi="TimesNewRomanPSMT" w:cs="TimesNewRomanPSMT"/>
-          <w:lang w:val="fr-FR"/>
-        </w:rPr>
-        <w:t xml:space="preserve">}} </w:t>
-      </w:r>
-      <w:r>
-        <w:rPr>
-          <w:rFonts w:ascii="TimesNewRomanPSMT" w:hAnsi="TimesNewRomanPSMT" w:cs="TimesNewRomanPSMT"/>
-        </w:rPr>
-        <w:t xml:space="preserve">{{ lot.financement }}, </w:t>
+        </w:rPr>
+        <w:t xml:space="preserve">}} {{ </w:t>
+      </w:r>
+      <w:proofErr w:type="spellStart"/>
+      <w:r>
+        <w:rPr>
+          <w:rFonts w:ascii="TimesNewRomanPSMT" w:hAnsi="TimesNewRomanPSMT" w:cs="TimesNewRomanPSMT"/>
+        </w:rPr>
+        <w:t>lot.financement</w:t>
+      </w:r>
+      <w:proofErr w:type="spellEnd"/>
+      <w:r>
+        <w:rPr>
+          <w:rFonts w:ascii="TimesNewRomanPSMT" w:hAnsi="TimesNewRomanPSMT" w:cs="TimesNewRomanPSMT"/>
+        </w:rPr>
+        <w:t xml:space="preserve"> }}, </w:t>
       </w:r>
       <w:bookmarkStart w:id="4" w:name="Adresse1"/>
       <w:bookmarkEnd w:id="4"/>
@@ -403,22 +375,14 @@
         <w:rPr>
           <w:rFonts w:ascii="TimesNewRomanPSMT" w:hAnsi="TimesNewRomanPSMT" w:cs="TimesNewRomanPSMT"/>
         </w:rPr>
-        <w:t>{{ programme.adresse</w:t>
-      </w:r>
-      <w:r>
-        <w:rPr>
-          <w:rFonts w:ascii="TimesNewRomanPSMT" w:hAnsi="TimesNewRomanPSMT" w:cs="TimesNewRomanPSMT"/>
-          <w:lang w:val="fr-FR"/>
-        </w:rPr>
-        <w:t>|</w:t>
+        <w:t xml:space="preserve">{{ </w:t>
       </w:r>
       <w:proofErr w:type="spellStart"/>
       <w:r>
         <w:rPr>
           <w:rFonts w:ascii="TimesNewRomanPSMT" w:hAnsi="TimesNewRomanPSMT" w:cs="TimesNewRomanPSMT"/>
-          <w:lang w:val="fr-FR"/>
-        </w:rPr>
-        <w:t>inline_text_multiline</w:t>
+        </w:rPr>
+        <w:t>programme.adresse|inline_text_multiline</w:t>
       </w:r>
       <w:proofErr w:type="spellEnd"/>
       <w:r>
@@ -441,20 +405,7 @@
         <w:rPr>
           <w:rFonts w:ascii="TimesNewRomanPSMT" w:hAnsi="TimesNewRomanPSMT" w:cs="TimesNewRomanPSMT"/>
         </w:rPr>
-        <w:t>{{ programme.ville }} (</w:t>
-      </w:r>
-      <w:r>
-        <w:rPr>
-          <w:rFonts w:ascii="TimesNewRomanPSMT" w:hAnsi="TimesNewRomanPSMT" w:cs="TimesNewRomanPSMT"/>
-          <w:lang w:val="fr-FR"/>
-        </w:rPr>
-        <w:t>3</w:t>
-      </w:r>
-      <w:r>
-        <w:rPr>
-          <w:rFonts w:ascii="TimesNewRomanPSMT" w:hAnsi="TimesNewRomanPSMT" w:cs="TimesNewRomanPSMT"/>
-        </w:rPr>
-        <w:t>).</w:t>
+        <w:t>{{ programme.ville }} (3).</w:t>
       </w:r>
     </w:p>
     <w:p>
@@ -519,42 +470,21 @@
         <w:rPr>
           <w:rFonts w:ascii="TimesNewRomanPSMT" w:hAnsi="TimesNewRomanPSMT" w:cs="TimesNewRomanPSMT"/>
         </w:rPr>
-        <w:t>{{ bailleur.nom</w:t>
-      </w:r>
-      <w:r>
-        <w:rPr>
-          <w:rFonts w:ascii="TimesNewRomanPSMT" w:hAnsi="TimesNewRomanPSMT" w:cs="TimesNewRomanPSMT"/>
-          <w:lang w:val="fr-FR"/>
-        </w:rPr>
-        <w:t>|</w:t>
+        <w:t xml:space="preserve">{{ </w:t>
       </w:r>
       <w:proofErr w:type="spellStart"/>
       <w:r>
         <w:rPr>
           <w:rFonts w:ascii="TimesNewRomanPSMT" w:hAnsi="TimesNewRomanPSMT" w:cs="TimesNewRomanPSMT"/>
-          <w:lang w:val="fr-FR"/>
-        </w:rPr>
-        <w:t>upper</w:t>
+        </w:rPr>
+        <w:t>bailleur.nom|upper</w:t>
       </w:r>
       <w:proofErr w:type="spellEnd"/>
       <w:r>
         <w:rPr>
           <w:rFonts w:ascii="TimesNewRomanPSMT" w:hAnsi="TimesNewRomanPSMT" w:cs="TimesNewRomanPSMT"/>
         </w:rPr>
-        <w:t xml:space="preserve"> }} (</w:t>
-      </w:r>
-      <w:r>
-        <w:rPr>
-          <w:rFonts w:ascii="TimesNewRomanPSMT" w:hAnsi="TimesNewRomanPSMT" w:cs="TimesNewRomanPSMT"/>
-          <w:lang w:val="fr-FR"/>
-        </w:rPr>
-        <w:t>2</w:t>
-      </w:r>
-      <w:r>
-        <w:rPr>
-          <w:rFonts w:ascii="TimesNewRomanPSMT" w:hAnsi="TimesNewRomanPSMT" w:cs="TimesNewRomanPSMT"/>
-        </w:rPr>
-        <w:t xml:space="preserve">), représenté (e) par </w:t>
+        <w:t xml:space="preserve"> }} (2), représenté (e) par </w:t>
       </w:r>
       <w:bookmarkStart w:id="8" w:name="NomDG1"/>
       <w:bookmarkEnd w:id="8"/>
@@ -562,20 +492,7 @@
         <w:rPr>
           <w:rFonts w:ascii="TimesNewRomanPSMT" w:hAnsi="TimesNewRomanPSMT" w:cs="TimesNewRomanPSMT"/>
         </w:rPr>
-        <w:t>{{ bailleur.</w:t>
-      </w:r>
-      <w:r>
-        <w:rPr>
-          <w:rFonts w:ascii="TimesNewRomanPSMT" w:hAnsi="TimesNewRomanPSMT" w:cs="TimesNewRomanPSMT"/>
-          <w:lang w:val="fr-FR"/>
-        </w:rPr>
-        <w:t>signataire</w:t>
-      </w:r>
-      <w:r>
-        <w:rPr>
-          <w:rFonts w:ascii="TimesNewRomanPSMT" w:hAnsi="TimesNewRomanPSMT" w:cs="TimesNewRomanPSMT"/>
-        </w:rPr>
-        <w:t xml:space="preserve">_nom }}, </w:t>
+        <w:t xml:space="preserve">{{ bailleur.signataire_nom }}, </w:t>
       </w:r>
       <w:bookmarkStart w:id="9" w:name="Fonction"/>
       <w:bookmarkEnd w:id="9"/>
@@ -583,33 +500,7 @@
         <w:rPr>
           <w:rFonts w:ascii="TimesNewRomanPSMT" w:hAnsi="TimesNewRomanPSMT" w:cs="TimesNewRomanPSMT"/>
         </w:rPr>
-        <w:t>{{ bailleur.</w:t>
-      </w:r>
-      <w:r>
-        <w:rPr>
-          <w:rFonts w:ascii="TimesNewRomanPSMT" w:hAnsi="TimesNewRomanPSMT" w:cs="TimesNewRomanPSMT"/>
-          <w:lang w:val="fr-FR"/>
-        </w:rPr>
-        <w:t>signataire</w:t>
-      </w:r>
-      <w:r>
-        <w:rPr>
-          <w:rFonts w:ascii="TimesNewRomanPSMT" w:hAnsi="TimesNewRomanPSMT" w:cs="TimesNewRomanPSMT"/>
-        </w:rPr>
-        <w:t>_fonction }} (</w:t>
-      </w:r>
-      <w:r>
-        <w:rPr>
-          <w:rFonts w:ascii="TimesNewRomanPSMT" w:hAnsi="TimesNewRomanPSMT" w:cs="TimesNewRomanPSMT"/>
-          <w:lang w:val="fr-FR"/>
-        </w:rPr>
-        <w:t>4</w:t>
-      </w:r>
-      <w:r>
-        <w:rPr>
-          <w:rFonts w:ascii="TimesNewRomanPSMT" w:hAnsi="TimesNewRomanPSMT" w:cs="TimesNewRomanPSMT"/>
-        </w:rPr>
-        <w:t>) agissant en vertu de la délibération du Conseil d</w:t>
+        <w:t>{{ bailleur.signataire_fonction }} (4) agissant en vertu de la délibération du Conseil d</w:t>
       </w:r>
       <w:r>
         <w:rPr>
@@ -629,20 +520,7 @@
         <w:rPr>
           <w:rFonts w:ascii="TimesNewRomanPSMT" w:hAnsi="TimesNewRomanPSMT" w:cs="TimesNewRomanPSMT"/>
         </w:rPr>
-        <w:t>{{ bailleur.</w:t>
-      </w:r>
-      <w:r>
-        <w:rPr>
-          <w:rFonts w:ascii="TimesNewRomanPSMT" w:hAnsi="TimesNewRomanPSMT" w:cs="TimesNewRomanPSMT"/>
-          <w:lang w:val="fr-FR"/>
-        </w:rPr>
-        <w:t>signataire</w:t>
-      </w:r>
-      <w:r>
-        <w:rPr>
-          <w:rFonts w:ascii="TimesNewRomanPSMT" w:hAnsi="TimesNewRomanPSMT" w:cs="TimesNewRomanPSMT"/>
-        </w:rPr>
-        <w:t xml:space="preserve">_date_deliberation|d }}, inscrit sous le numéro </w:t>
+        <w:t xml:space="preserve">{{ bailleur.signataire_date_deliberation|d }}, inscrit sous le numéro </w:t>
       </w:r>
       <w:bookmarkStart w:id="11" w:name="Siret1"/>
       <w:bookmarkEnd w:id="11"/>
@@ -658,33 +536,7 @@
         <w:rPr>
           <w:rFonts w:ascii="TimesNewRomanPSMT" w:hAnsi="TimesNewRomanPSMT" w:cs="TimesNewRomanPSMT"/>
         </w:rPr>
-        <w:t>{{ bailleur.capital_social</w:t>
-      </w:r>
-      <w:r>
-        <w:rPr>
-          <w:rFonts w:ascii="TimesNewRomanPSMT" w:hAnsi="TimesNewRomanPSMT" w:cs="TimesNewRomanPSMT"/>
-          <w:lang w:val="fr-FR"/>
-        </w:rPr>
-        <w:t>|f</w:t>
-      </w:r>
-      <w:r>
-        <w:rPr>
-          <w:rFonts w:ascii="TimesNewRomanPSMT" w:hAnsi="TimesNewRomanPSMT" w:cs="TimesNewRomanPSMT"/>
-        </w:rPr>
-        <w:t xml:space="preserve"> }} </w:t>
-      </w:r>
-      <w:r>
-        <w:rPr>
-          <w:rFonts w:ascii="TimesNewRomanPSMT" w:hAnsi="TimesNewRomanPSMT" w:cs="TimesNewRomanPSMT"/>
-          <w:lang w:val="fr-FR"/>
-        </w:rPr>
-        <w:t xml:space="preserve">€ </w:t>
-      </w:r>
-      <w:r>
-        <w:rPr>
-          <w:rFonts w:ascii="TimesNewRomanPSMT" w:hAnsi="TimesNewRomanPSMT" w:cs="TimesNewRomanPSMT"/>
-        </w:rPr>
-        <w:t xml:space="preserve">{% endif %} dont le siège est </w:t>
+        <w:t xml:space="preserve">{{ bailleur.capital_social|f }} € {% endif %} dont le siège est </w:t>
       </w:r>
       <w:bookmarkStart w:id="13" w:name="Siege1"/>
       <w:bookmarkEnd w:id="13"/>
@@ -692,46 +544,7 @@
         <w:rPr>
           <w:rFonts w:ascii="TimesNewRomanPSMT" w:hAnsi="TimesNewRomanPSMT" w:cs="TimesNewRomanPSMT"/>
         </w:rPr>
-        <w:t xml:space="preserve">{{ bailleur.adresse </w:t>
-      </w:r>
-      <w:r>
-        <w:rPr>
-          <w:rFonts w:ascii="TimesNewRomanPSMT" w:hAnsi="TimesNewRomanPSMT" w:cs="TimesNewRomanPSMT"/>
-          <w:lang w:val="fr-FR"/>
-        </w:rPr>
-        <w:t>}}</w:t>
-      </w:r>
-      <w:r>
-        <w:rPr>
-          <w:rFonts w:ascii="TimesNewRomanPSMT" w:hAnsi="TimesNewRomanPSMT" w:cs="TimesNewRomanPSMT"/>
-        </w:rPr>
-        <w:t xml:space="preserve">, </w:t>
-      </w:r>
-      <w:r>
-        <w:rPr>
-          <w:rFonts w:ascii="TimesNewRomanPSMT" w:hAnsi="TimesNewRomanPSMT" w:cs="TimesNewRomanPSMT"/>
-          <w:lang w:val="fr-FR"/>
-        </w:rPr>
-        <w:t xml:space="preserve">{{ </w:t>
-      </w:r>
-      <w:r>
-        <w:rPr>
-          <w:rFonts w:ascii="TimesNewRomanPSMT" w:hAnsi="TimesNewRomanPSMT" w:cs="TimesNewRomanPSMT"/>
-        </w:rPr>
-        <w:t>bailleur.code_postal</w:t>
-      </w:r>
-      <w:r>
-        <w:rPr>
-          <w:rFonts w:ascii="TimesNewRomanPSMT" w:hAnsi="TimesNewRomanPSMT" w:cs="TimesNewRomanPSMT"/>
-          <w:lang w:val="fr-FR"/>
-        </w:rPr>
-        <w:t xml:space="preserve"> }} {{ </w:t>
-      </w:r>
-      <w:r>
-        <w:rPr>
-          <w:rFonts w:ascii="TimesNewRomanPSMT" w:hAnsi="TimesNewRomanPSMT" w:cs="TimesNewRomanPSMT"/>
-        </w:rPr>
-        <w:t>bailleur.ville }} dénommé (e) ci-après, le bailleur,</w:t>
+        <w:t>{{ bailleur.adresse }}, {{ bailleur.code_postal }} {{ bailleur.ville }} dénommé (e) ci-après, le bailleur,</w:t>
       </w:r>
     </w:p>
     <w:p>
@@ -1500,20 +1313,7 @@
         <w:rPr>
           <w:rFonts w:ascii="TimesNewRomanPSMT" w:hAnsi="TimesNewRomanPSMT" w:cs="TimesNewRomanPSMT"/>
         </w:rPr>
-        <w:t xml:space="preserve">Article </w:t>
-      </w:r>
-      <w:r>
-        <w:rPr>
-          <w:rFonts w:ascii="TimesNewRomanPSMT" w:hAnsi="TimesNewRomanPSMT" w:cs="TimesNewRomanPSMT"/>
-          <w:lang w:val="fr-FR"/>
-        </w:rPr>
-        <w:t>7</w:t>
-      </w:r>
-      <w:r>
-        <w:rPr>
-          <w:rFonts w:ascii="TimesNewRomanPSMT" w:hAnsi="TimesNewRomanPSMT" w:cs="TimesNewRomanPSMT"/>
-        </w:rPr>
-        <w:t>.</w:t>
+        <w:t>Article 7.</w:t>
       </w:r>
     </w:p>
     <w:p>
@@ -1552,20 +1352,7 @@
         <w:rPr>
           <w:rFonts w:ascii="TimesNewRomanPSMT" w:hAnsi="TimesNewRomanPSMT" w:cs="TimesNewRomanPSMT"/>
         </w:rPr>
-        <w:t>Les logements faisant l'objet de la présente convention sont maintenus à usage locatif jusqu'à la date fixée pour son expiration, sous réserve des dispositions de l'article L. 443-1</w:t>
-      </w:r>
-      <w:r>
-        <w:rPr>
-          <w:rFonts w:ascii="TimesNewRomanPSMT" w:hAnsi="TimesNewRomanPSMT" w:cs="TimesNewRomanPSMT"/>
-          <w:lang w:val="fr-FR"/>
-        </w:rPr>
-        <w:t>5-2</w:t>
-      </w:r>
-      <w:r>
-        <w:rPr>
-          <w:rFonts w:ascii="TimesNewRomanPSMT" w:hAnsi="TimesNewRomanPSMT" w:cs="TimesNewRomanPSMT"/>
-        </w:rPr>
-        <w:t xml:space="preserve"> du code de la construction et de l'habitation.</w:t>
+        <w:t>Les logements faisant l'objet de la présente convention sont maintenus à usage locatif jusqu'à la date fixée pour son expiration, sous réserve des dispositions de l'article L. 443-15-2 du code de la construction et de l'habitation.</w:t>
       </w:r>
     </w:p>
     <w:p>
@@ -1748,27 +1535,7 @@
         <w:rPr>
           <w:rFonts w:ascii="TimesNewRomanPSMT" w:hAnsi="TimesNewRomanPSMT" w:cs="TimesNewRomanPSMT"/>
         </w:rPr>
-        <w:t>(</w:t>
-      </w:r>
-      <w:r>
-        <w:rPr>
-          <w:rFonts w:ascii="TimesNewRomanPSMT" w:hAnsi="TimesNewRomanPSMT" w:cs="TimesNewRomanPSMT"/>
-          <w:lang w:val="fr-FR"/>
-        </w:rPr>
-        <w:t>5</w:t>
-      </w:r>
-      <w:r>
-        <w:rPr>
-          <w:rFonts w:ascii="TimesNewRomanPSMT" w:hAnsi="TimesNewRomanPSMT" w:cs="TimesNewRomanPSMT"/>
-        </w:rPr>
-        <w:t>) logement</w:t>
-      </w:r>
-      <w:r>
-        <w:rPr>
-          <w:rFonts w:ascii="TimesNewRomanPSMT" w:hAnsi="TimesNewRomanPSMT" w:cs="TimesNewRomanPSMT"/>
-          <w:lang w:val="fr-FR"/>
-        </w:rPr>
-        <w:t>{{</w:t>
+        <w:t>(5) logement{{</w:t>
       </w:r>
       <w:r>
         <w:rPr>
@@ -1780,15 +1547,8 @@
       <w:r>
         <w:rPr>
           <w:rFonts w:ascii="TimesNewRomanPSMT" w:hAnsi="TimesNewRomanPSMT" w:cs="TimesNewRomanPSMT"/>
-          <w:lang w:val="fr-FR"/>
-        </w:rPr>
-        <w:t>|pl}}</w:t>
-      </w:r>
-      <w:r>
-        <w:rPr>
-          <w:rFonts w:ascii="TimesNewRomanPSMT" w:hAnsi="TimesNewRomanPSMT" w:cs="TimesNewRomanPSMT"/>
-        </w:rPr>
-        <w:t>, doivent être attribués à des ménages dont les ressources n'excèdent pas le plafond fixé au I de l'article D. 331-12 précité pour l'attribution des logements</w:t>
+        </w:rPr>
+        <w:t>|pl}}, doivent être attribués à des ménages dont les ressources n'excèdent pas le plafond fixé au I de l'article D. 331-12 précité pour l'attribution des logements</w:t>
       </w:r>
       <w:r>
         <w:t xml:space="preserve"> </w:t>
@@ -1849,14 +1609,7 @@
         <w:rPr>
           <w:rFonts w:ascii="TimesNewRomanPSMT" w:hAnsi="TimesNewRomanPSMT" w:cs="TimesNewRomanPSMT"/>
         </w:rPr>
-        <w:t xml:space="preserve"> logement</w:t>
-      </w:r>
-      <w:r>
-        <w:rPr>
-          <w:rFonts w:ascii="TimesNewRomanPSMT" w:hAnsi="TimesNewRomanPSMT" w:cs="TimesNewRomanPSMT"/>
-          <w:lang w:val="fr-FR"/>
-        </w:rPr>
-        <w:t>{{</w:t>
+        <w:t xml:space="preserve"> logement{{</w:t>
       </w:r>
       <w:r>
         <w:rPr>
@@ -1865,160 +1618,94 @@
         </w:rPr>
         <w:t>mixPLUS</w:t>
       </w:r>
+      <w:r>
+        <w:rPr>
+          <w:rFonts w:ascii="TimesNewRomanPSMT" w:hAnsi="TimesNewRomanPSMT" w:cs="TimesNewRomanPSMT"/>
+          <w:bCs/>
+        </w:rPr>
+        <w:t>inf</w:t>
+      </w:r>
+      <w:r>
+        <w:rPr>
+          <w:rFonts w:ascii="TimesNewRomanPSMT" w:hAnsi="TimesNewRomanPSMT" w:cs="TimesNewRomanPSMT"/>
+          <w:bCs/>
+        </w:rPr>
+        <w:t>10_30pc</w:t>
+      </w:r>
+      <w:r>
+        <w:rPr>
+          <w:rFonts w:ascii="TimesNewRomanPSMT" w:hAnsi="TimesNewRomanPSMT" w:cs="TimesNewRomanPSMT"/>
+        </w:rPr>
+        <w:t>|pl }} (ce nombre s'obtenant en arrondissant à l'unité la plus proche le résultat de l'application du pourcentage), doivent être attribués à des ménages dont les ressources n'excèdent pas le plafond fixé au I de l'article D. 331-12 précité pour l'attribution des logements sociaux. Cette obligation n'est pas applicable aux opérations comportant un seul logement.</w:t>
+      </w:r>
+    </w:p>
+    <w:p>
+      <w:pPr>
+        <w:jc w:val="both"/>
+        <w:rPr>
+          <w:rFonts w:ascii="TimesNewRomanPSMT" w:hAnsi="TimesNewRomanPSMT" w:cs="TimesNewRomanPSMT"/>
+        </w:rPr>
+      </w:pPr>
+    </w:p>
+    <w:p>
+      <w:pPr>
+        <w:jc w:val="both"/>
+      </w:pPr>
+      <w:r>
+        <w:rPr>
+          <w:rFonts w:ascii="TimesNewRomanPSMT" w:hAnsi="TimesNewRomanPSMT" w:cs="TimesNewRomanPSMT"/>
+        </w:rPr>
+        <w:t>A l'entrée en service de l'immeuble, en sus des 30 % de logements ci-dessus mentionnés, le bailleur s'engage, compte tenu de la demande locale, que visent notamment à satisfaire le plan d'action départemental pour le logement et l’hébergement des personnes défavorisées, l'accord collectif départemental signé avec le bailleur, les conventions intercommunales d’attribution et les orientations adoptées par les conférences intercommunales du logement, à louer</w:t>
+      </w:r>
+      <w:r>
+        <w:rPr>
+          <w:rFonts w:ascii="TimesNewRomanPSMT" w:hAnsi="TimesNewRomanPSMT" w:cs="TimesNewRomanPSMT"/>
+          <w:b/>
+        </w:rPr>
+        <w:t xml:space="preserve"> </w:t>
+      </w:r>
+      <w:r>
+        <w:rPr>
+          <w:rFonts w:ascii="TimesNewRomanPSMT" w:hAnsi="TimesNewRomanPSMT" w:cs="TimesNewRomanPSMT"/>
+          <w:b/>
+        </w:rPr>
+        <w:t xml:space="preserve">{{ </w:t>
+      </w:r>
       <w:proofErr w:type="spellStart"/>
       <w:r>
         <w:rPr>
           <w:rFonts w:ascii="TimesNewRomanPSMT" w:hAnsi="TimesNewRomanPSMT" w:cs="TimesNewRomanPSMT"/>
-          <w:bCs/>
-          <w:lang w:val="fr-FR"/>
-        </w:rPr>
-        <w:t>inf</w:t>
+          <w:b/>
+        </w:rPr>
+        <w:t>lot.lgts_mixite_sociale_negocies_display</w:t>
       </w:r>
       <w:proofErr w:type="spellEnd"/>
       <w:r>
         <w:rPr>
           <w:rFonts w:ascii="TimesNewRomanPSMT" w:hAnsi="TimesNewRomanPSMT" w:cs="TimesNewRomanPSMT"/>
-          <w:bCs/>
-        </w:rPr>
-        <w:t>10_30pc</w:t>
-      </w:r>
-      <w:r>
-        <w:rPr>
-          <w:rFonts w:ascii="TimesNewRomanPSMT" w:hAnsi="TimesNewRomanPSMT" w:cs="TimesNewRomanPSMT"/>
-          <w:lang w:val="fr-FR"/>
-        </w:rPr>
-        <w:t>|pl }}</w:t>
-      </w:r>
-      <w:r>
-        <w:rPr>
-          <w:rFonts w:ascii="TimesNewRomanPSMT" w:hAnsi="TimesNewRomanPSMT" w:cs="TimesNewRomanPSMT"/>
-        </w:rPr>
-        <w:t xml:space="preserve"> (ce nombre s'obtenant en arrondissant à l'unité la plus proche le résultat de l'application du pourcentage), doivent être attribués à des ménages dont les ressources n'excèdent pas le plafond fixé au I de l'article D. 331-12 précité pour l'attribution des logements sociaux. Cette obligation n'est pas applicable aux opérations comportant un seul logement.</w:t>
-      </w:r>
-    </w:p>
-    <w:p>
-      <w:pPr>
-        <w:jc w:val="both"/>
-        <w:rPr>
-          <w:rFonts w:ascii="TimesNewRomanPSMT" w:hAnsi="TimesNewRomanPSMT" w:cs="TimesNewRomanPSMT"/>
-        </w:rPr>
-      </w:pPr>
-    </w:p>
-    <w:p>
-      <w:pPr>
-        <w:jc w:val="both"/>
-      </w:pPr>
-      <w:r>
-        <w:rPr>
-          <w:rFonts w:ascii="TimesNewRomanPSMT" w:hAnsi="TimesNewRomanPSMT" w:cs="TimesNewRomanPSMT"/>
-        </w:rPr>
-        <w:t xml:space="preserve">A l'entrée en service de l'immeuble, en sus des 30 % de logements ci-dessus mentionnés, </w:t>
-      </w:r>
-      <w:r>
-        <w:rPr>
-          <w:rFonts w:ascii="TimesNewRomanPSMT" w:hAnsi="TimesNewRomanPSMT" w:cs="TimesNewRomanPSMT"/>
-          <w:lang w:val="fr-FR"/>
-        </w:rPr>
-        <w:t>le bailleur</w:t>
-      </w:r>
-      <w:r>
-        <w:rPr>
-          <w:rFonts w:ascii="TimesNewRomanPSMT" w:hAnsi="TimesNewRomanPSMT" w:cs="TimesNewRomanPSMT"/>
-        </w:rPr>
-        <w:t xml:space="preserve"> s'engage, compte tenu de la demande locale, que visent notamment à satisfaire le plan d'action départemental pour le logement et l’hébergement des personnes défavorisées, l'accord collectif départemental signé avec </w:t>
-      </w:r>
-      <w:r>
-        <w:rPr>
-          <w:rFonts w:ascii="TimesNewRomanPSMT" w:hAnsi="TimesNewRomanPSMT" w:cs="TimesNewRomanPSMT"/>
-          <w:lang w:val="fr-FR"/>
-        </w:rPr>
-        <w:t>le bailleur</w:t>
-      </w:r>
-      <w:r>
-        <w:rPr>
-          <w:rFonts w:ascii="TimesNewRomanPSMT" w:hAnsi="TimesNewRomanPSMT" w:cs="TimesNewRomanPSMT"/>
-        </w:rPr>
-        <w:t>, les conventions intercommunales d’attribution et les orientations adoptées par les conférences intercommunales du logement, à louer</w:t>
-      </w:r>
-      <w:r>
-        <w:rPr>
-          <w:rFonts w:ascii="TimesNewRomanPSMT" w:hAnsi="TimesNewRomanPSMT" w:cs="TimesNewRomanPSMT"/>
           <w:b/>
         </w:rPr>
+        <w:t>()</w:t>
+      </w:r>
+      <w:r>
+        <w:rPr>
+          <w:rFonts w:ascii="TimesNewRomanPSMT" w:hAnsi="TimesNewRomanPSMT" w:cs="TimesNewRomanPSMT"/>
+          <w:b/>
+        </w:rPr>
+        <w:t xml:space="preserve"> }}</w:t>
+      </w:r>
+      <w:r>
+        <w:rPr>
+          <w:rFonts w:ascii="TimesNewRomanPSMT" w:hAnsi="TimesNewRomanPSMT" w:cs="TimesNewRomanPSMT"/>
+          <w:b/>
+        </w:rPr>
         <w:t xml:space="preserve"> </w:t>
       </w:r>
       <w:r>
         <w:rPr>
           <w:rFonts w:ascii="TimesNewRomanPSMT" w:hAnsi="TimesNewRomanPSMT" w:cs="TimesNewRomanPSMT"/>
-          <w:b/>
-          <w:lang w:val="fr-FR"/>
-        </w:rPr>
-        <w:t xml:space="preserve">{{ </w:t>
-      </w:r>
-      <w:proofErr w:type="spellStart"/>
-      <w:r>
-        <w:rPr>
-          <w:rFonts w:ascii="TimesNewRomanPSMT" w:hAnsi="TimesNewRomanPSMT" w:cs="TimesNewRomanPSMT"/>
-          <w:b/>
-          <w:lang w:val="fr-FR"/>
-        </w:rPr>
-        <w:t>lot.lgts_mixite_sociale_negocies_display</w:t>
-      </w:r>
-      <w:proofErr w:type="spellEnd"/>
-      <w:r>
-        <w:rPr>
-          <w:rFonts w:ascii="TimesNewRomanPSMT" w:hAnsi="TimesNewRomanPSMT" w:cs="TimesNewRomanPSMT"/>
-          <w:b/>
-          <w:lang w:val="fr-FR"/>
-        </w:rPr>
-        <w:t>()</w:t>
-      </w:r>
-      <w:r>
-        <w:rPr>
-          <w:rFonts w:ascii="TimesNewRomanPSMT" w:hAnsi="TimesNewRomanPSMT" w:cs="TimesNewRomanPSMT"/>
-          <w:b/>
-          <w:lang w:val="fr-FR"/>
-        </w:rPr>
-        <w:t xml:space="preserve"> }}</w:t>
-      </w:r>
-      <w:r>
-        <w:rPr>
-          <w:rFonts w:ascii="TimesNewRomanPSMT" w:hAnsi="TimesNewRomanPSMT" w:cs="TimesNewRomanPSMT"/>
-          <w:b/>
-        </w:rPr>
-        <w:t xml:space="preserve"> </w:t>
-      </w:r>
-      <w:r>
-        <w:rPr>
-          <w:rFonts w:ascii="TimesNewRomanPSMT" w:hAnsi="TimesNewRomanPSMT" w:cs="TimesNewRomanPSMT"/>
-        </w:rPr>
-        <w:t>(</w:t>
-      </w:r>
-      <w:r>
-        <w:rPr>
-          <w:rFonts w:ascii="TimesNewRomanPSMT" w:hAnsi="TimesNewRomanPSMT" w:cs="TimesNewRomanPSMT"/>
-          <w:lang w:val="fr-FR"/>
-        </w:rPr>
-        <w:t>6</w:t>
-      </w:r>
-      <w:r>
-        <w:rPr>
-          <w:rFonts w:ascii="TimesNewRomanPSMT" w:hAnsi="TimesNewRomanPSMT" w:cs="TimesNewRomanPSMT"/>
-        </w:rPr>
-        <w:t xml:space="preserve">) autres logements à des ménages dont les ressources n'excèdent pas le plafond fixé au I de l'article D. 331-12 précité pour l'attribution des logements sociaux. </w:t>
-      </w:r>
-      <w:r>
-        <w:rPr>
-          <w:rFonts w:ascii="TimesNewRomanPSMT" w:hAnsi="TimesNewRomanPSMT" w:cs="TimesNewRomanPSMT"/>
-          <w:lang w:val="fr-FR"/>
-        </w:rPr>
-        <w:t>Le bailleur</w:t>
-      </w:r>
-      <w:r>
-        <w:rPr>
-          <w:rFonts w:ascii="TimesNewRomanPSMT" w:hAnsi="TimesNewRomanPSMT" w:cs="TimesNewRomanPSMT"/>
-        </w:rPr>
-        <w:t xml:space="preserve"> s'engage à fournir au préfet un état à la mise en location, permettant de vérifier que cet engagement d'occupation sociale est respecté.</w:t>
+        </w:rPr>
+        <w:t>(6) autres logements à des ménages dont les ressources n'excèdent pas le plafond fixé au I de l'article D. 331-12 précité pour l'attribution des logements sociaux. Le bailleur s'engage à fournir au préfet un état à la mise en location, permettant de vérifier que cet engagement d'occupation sociale est respecté.</w:t>
       </w:r>
     </w:p>
     <w:p>
@@ -2048,20 +1735,7 @@
         <w:rPr>
           <w:rFonts w:ascii="TimesNewRomanPSMT" w:hAnsi="TimesNewRomanPSMT" w:cs="TimesNewRomanPSMT"/>
         </w:rPr>
-        <w:t xml:space="preserve">D. 331-12 précité pour l'attribution des logements sociaux, jusqu'à ce que </w:t>
-      </w:r>
-      <w:r>
-        <w:rPr>
-          <w:rFonts w:ascii="TimesNewRomanPSMT" w:hAnsi="TimesNewRomanPSMT" w:cs="TimesNewRomanPSMT"/>
-          <w:lang w:val="fr-FR"/>
-        </w:rPr>
-        <w:t>le bailleur</w:t>
-      </w:r>
-      <w:r>
-        <w:rPr>
-          <w:rFonts w:ascii="TimesNewRomanPSMT" w:hAnsi="TimesNewRomanPSMT" w:cs="TimesNewRomanPSMT"/>
-        </w:rPr>
-        <w:t xml:space="preserve"> établisse que l'engagement est respecté à nouveau.</w:t>
+        <w:t>D. 331-12 précité pour l'attribution des logements sociaux, jusqu'à ce que le bailleur établisse que l'engagement est respecté à nouveau.</w:t>
       </w:r>
     </w:p>
     <w:p>
@@ -2130,14 +1804,7 @@
         <w:rPr>
           <w:rFonts w:ascii="TimesNewRomanPSMT" w:hAnsi="TimesNewRomanPSMT" w:cs="TimesNewRomanPSMT"/>
         </w:rPr>
-        <w:t>logement</w:t>
-      </w:r>
-      <w:r>
-        <w:rPr>
-          <w:rFonts w:ascii="TimesNewRomanPSMT" w:hAnsi="TimesNewRomanPSMT" w:cs="TimesNewRomanPSMT"/>
-          <w:lang w:val="fr-FR"/>
-        </w:rPr>
-        <w:t>{{</w:t>
+        <w:t>logement{{</w:t>
       </w:r>
       <w:r>
         <w:rPr>
@@ -2146,16 +1813,13 @@
         </w:rPr>
         <w:t>mixPLUS</w:t>
       </w:r>
-      <w:proofErr w:type="spellStart"/>
       <w:r>
         <w:rPr>
           <w:rFonts w:ascii="TimesNewRomanPSMT" w:hAnsi="TimesNewRomanPSMT" w:cs="TimesNewRomanPSMT"/>
           <w:bCs/>
-          <w:lang w:val="fr-FR"/>
         </w:rPr>
         <w:t>inf</w:t>
       </w:r>
-      <w:proofErr w:type="spellEnd"/>
       <w:r>
         <w:rPr>
           <w:rFonts w:ascii="TimesNewRomanPSMT" w:hAnsi="TimesNewRomanPSMT" w:cs="TimesNewRomanPSMT"/>
@@ -2167,7 +1831,6 @@
         <w:rPr>
           <w:rFonts w:ascii="TimesNewRomanPSMT" w:hAnsi="TimesNewRomanPSMT" w:cs="TimesNewRomanPSMT"/>
           <w:bCs/>
-          <w:lang w:val="fr-FR"/>
         </w:rPr>
         <w:t>1</w:t>
       </w:r>
@@ -2181,15 +1844,8 @@
       <w:r>
         <w:rPr>
           <w:rFonts w:ascii="TimesNewRomanPSMT" w:hAnsi="TimesNewRomanPSMT" w:cs="TimesNewRomanPSMT"/>
-          <w:lang w:val="fr-FR"/>
-        </w:rPr>
-        <w:t>|pl }}</w:t>
-      </w:r>
-      <w:r>
-        <w:rPr>
-          <w:rFonts w:ascii="TimesNewRomanPSMT" w:hAnsi="TimesNewRomanPSMT" w:cs="TimesNewRomanPSMT"/>
-        </w:rPr>
-        <w:t xml:space="preserve"> (ce nombre s'obtenant en arrondissant à l'unité la plus proche le résultat de l'application du pourcentage), peut être loué à des ménages dont les ressources n'excèdent pas le plafond fixé au II de l'article D. 331-12 précité pour l'attribution des logements sociaux.</w:t>
+        </w:rPr>
+        <w:t>|pl }} (ce nombre s'obtenant en arrondissant à l'unité la plus proche le résultat de l'application du pourcentage), peut être loué à des ménages dont les ressources n'excèdent pas le plafond fixé au II de l'article D. 331-12 précité pour l'attribution des logements sociaux.</w:t>
       </w:r>
     </w:p>
     <w:p>
@@ -2246,20 +1902,7 @@
         <w:rPr>
           <w:rFonts w:ascii="TimesNewRomanPSMT" w:hAnsi="TimesNewRomanPSMT" w:cs="TimesNewRomanPSMT"/>
         </w:rPr>
-        <w:t xml:space="preserve">Article </w:t>
-      </w:r>
-      <w:r>
-        <w:rPr>
-          <w:rFonts w:ascii="TimesNewRomanPSMT" w:hAnsi="TimesNewRomanPSMT" w:cs="TimesNewRomanPSMT"/>
-          <w:lang w:val="fr-FR"/>
-        </w:rPr>
-        <w:t>8</w:t>
-      </w:r>
-      <w:r>
-        <w:rPr>
-          <w:rFonts w:ascii="TimesNewRomanPSMT" w:hAnsi="TimesNewRomanPSMT" w:cs="TimesNewRomanPSMT"/>
-        </w:rPr>
-        <w:t>.</w:t>
+        <w:t>Article 8.</w:t>
       </w:r>
     </w:p>
     <w:p>
@@ -2298,20 +1941,7 @@
         <w:rPr>
           <w:rFonts w:ascii="TimesNewRomanPSMT" w:hAnsi="TimesNewRomanPSMT" w:cs="TimesNewRomanPSMT"/>
         </w:rPr>
-        <w:t>Le montant du loyer maximum mentionné à l'article D. 353-</w:t>
-      </w:r>
-      <w:r>
-        <w:rPr>
-          <w:rFonts w:ascii="TimesNewRomanPSMT" w:hAnsi="TimesNewRomanPSMT" w:cs="TimesNewRomanPSMT"/>
-          <w:lang w:val="fr-FR"/>
-        </w:rPr>
-        <w:t>70</w:t>
-      </w:r>
-      <w:r>
-        <w:rPr>
-          <w:rFonts w:ascii="TimesNewRomanPSMT" w:hAnsi="TimesNewRomanPSMT" w:cs="TimesNewRomanPSMT"/>
-        </w:rPr>
-        <w:t xml:space="preserve"> du code de la construction et de l’habitation est fixé </w:t>
+        <w:t xml:space="preserve">Le montant du loyer maximum mentionné à l'article D. 353-70 du code de la construction et de l’habitation est fixé </w:t>
       </w:r>
       <w:r>
         <w:rPr>
@@ -2340,7 +1970,6 @@
           <w:rFonts w:ascii="TimesNewRomanPSMT" w:hAnsi="TimesNewRomanPSMT" w:cs="TimesNewRomanPSMT"/>
           <w:b/>
           <w:bCs/>
-          <w:lang w:val="fr-FR"/>
         </w:rPr>
         <w:t>|f</w:t>
       </w:r>
@@ -2381,20 +2010,7 @@
         <w:rPr>
           <w:rFonts w:ascii="TimesNewRomanPSMT" w:hAnsi="TimesNewRomanPSMT" w:cs="TimesNewRomanPSMT"/>
         </w:rPr>
-        <w:t xml:space="preserve">Ce montant est majoré de 33 % pour les logements qui ont été attribués dans les conditions du b du 3° de l'article </w:t>
-      </w:r>
-      <w:r>
-        <w:rPr>
-          <w:rFonts w:ascii="TimesNewRomanPSMT" w:hAnsi="TimesNewRomanPSMT" w:cs="TimesNewRomanPSMT"/>
-          <w:lang w:val="fr-FR"/>
-        </w:rPr>
-        <w:t>7</w:t>
-      </w:r>
-      <w:r>
-        <w:rPr>
-          <w:rFonts w:ascii="TimesNewRomanPSMT" w:hAnsi="TimesNewRomanPSMT" w:cs="TimesNewRomanPSMT"/>
-        </w:rPr>
-        <w:t xml:space="preserve"> de la présente convention.</w:t>
+        <w:t>Ce montant est majoré de 33 % pour les logements qui ont été attribués dans les conditions du b du 3° de l'article 7 de la présente convention.</w:t>
       </w:r>
     </w:p>
     <w:p>
@@ -2451,20 +2067,7 @@
         <w:rPr>
           <w:rFonts w:ascii="TimesNewRomanPSMT" w:hAnsi="TimesNewRomanPSMT" w:cs="TimesNewRomanPSMT"/>
         </w:rPr>
-        <w:t xml:space="preserve">Article </w:t>
-      </w:r>
-      <w:r>
-        <w:rPr>
-          <w:rFonts w:ascii="TimesNewRomanPSMT" w:hAnsi="TimesNewRomanPSMT" w:cs="TimesNewRomanPSMT"/>
-          <w:lang w:val="fr-FR"/>
-        </w:rPr>
-        <w:t>8</w:t>
-      </w:r>
-      <w:r>
-        <w:rPr>
-          <w:rFonts w:ascii="TimesNewRomanPSMT" w:hAnsi="TimesNewRomanPSMT" w:cs="TimesNewRomanPSMT"/>
-        </w:rPr>
-        <w:t xml:space="preserve"> bis.</w:t>
+        <w:t>Article 8 bis.</w:t>
       </w:r>
     </w:p>
     <w:p>
@@ -2511,7 +2114,6 @@
           <w:rFonts w:ascii="TimesNewRomanPSMT" w:hAnsi="TimesNewRomanPSMT" w:cs="TimesNewRomanPSMT"/>
           <w:b/>
           <w:bCs/>
-          <w:lang w:val="fr-FR"/>
         </w:rPr>
         <w:t xml:space="preserve">{{ </w:t>
       </w:r>
@@ -2521,7 +2123,6 @@
           <w:rFonts w:ascii="TimesNewRomanPSMT" w:hAnsi="TimesNewRomanPSMT" w:cs="TimesNewRomanPSMT"/>
           <w:b/>
           <w:bCs/>
-          <w:lang w:val="fr-FR"/>
         </w:rPr>
         <w:t>lot.loyer_derogatoire|f</w:t>
       </w:r>
@@ -2531,7 +2132,6 @@
           <w:rFonts w:ascii="TimesNewRomanPSMT" w:hAnsi="TimesNewRomanPSMT" w:cs="TimesNewRomanPSMT"/>
           <w:b/>
           <w:bCs/>
-          <w:lang w:val="fr-FR"/>
         </w:rPr>
         <w:t xml:space="preserve"> }}</w:t>
       </w:r>
@@ -2558,20 +2158,7 @@
         <w:rPr>
           <w:rFonts w:ascii="TimesNewRomanPSMT" w:hAnsi="TimesNewRomanPSMT" w:cs="TimesNewRomanPSMT"/>
         </w:rPr>
-        <w:t xml:space="preserve">Article </w:t>
-      </w:r>
-      <w:r>
-        <w:rPr>
-          <w:rFonts w:ascii="TimesNewRomanPSMT" w:hAnsi="TimesNewRomanPSMT" w:cs="TimesNewRomanPSMT"/>
-          <w:lang w:val="fr-FR"/>
-        </w:rPr>
-        <w:t>8</w:t>
-      </w:r>
-      <w:r>
-        <w:rPr>
-          <w:rFonts w:ascii="TimesNewRomanPSMT" w:hAnsi="TimesNewRomanPSMT" w:cs="TimesNewRomanPSMT"/>
-        </w:rPr>
-        <w:t xml:space="preserve"> ter.</w:t>
+        <w:t>Article 8 ter.</w:t>
       </w:r>
     </w:p>
     <w:p>
@@ -2647,20 +2234,7 @@
         <w:rPr>
           <w:rFonts w:ascii="TimesNewRomanPSMT" w:hAnsi="TimesNewRomanPSMT" w:cs="TimesNewRomanPSMT"/>
         </w:rPr>
-        <w:t xml:space="preserve">Article </w:t>
-      </w:r>
-      <w:r>
-        <w:rPr>
-          <w:rFonts w:ascii="TimesNewRomanPSMT" w:hAnsi="TimesNewRomanPSMT" w:cs="TimesNewRomanPSMT"/>
-          <w:lang w:val="fr-FR"/>
-        </w:rPr>
-        <w:t>9</w:t>
-      </w:r>
-      <w:r>
-        <w:rPr>
-          <w:rFonts w:ascii="TimesNewRomanPSMT" w:hAnsi="TimesNewRomanPSMT" w:cs="TimesNewRomanPSMT"/>
-        </w:rPr>
-        <w:t>.</w:t>
+        <w:t>Article 9.</w:t>
       </w:r>
     </w:p>
     <w:p>
@@ -2775,20 +2349,7 @@
         <w:rPr>
           <w:rFonts w:ascii="TimesNewRomanPSMT" w:hAnsi="TimesNewRomanPSMT" w:cs="TimesNewRomanPSMT"/>
         </w:rPr>
-        <w:t xml:space="preserve">Article </w:t>
-      </w:r>
-      <w:r>
-        <w:rPr>
-          <w:rFonts w:ascii="TimesNewRomanPSMT" w:hAnsi="TimesNewRomanPSMT" w:cs="TimesNewRomanPSMT"/>
-          <w:lang w:val="fr-FR"/>
-        </w:rPr>
-        <w:t>9</w:t>
-      </w:r>
-      <w:r>
-        <w:rPr>
-          <w:rFonts w:ascii="TimesNewRomanPSMT" w:hAnsi="TimesNewRomanPSMT" w:cs="TimesNewRomanPSMT"/>
-        </w:rPr>
-        <w:t xml:space="preserve"> bis.</w:t>
+        <w:t>Article 9 bis.</w:t>
       </w:r>
     </w:p>
     <w:p>
@@ -2823,9 +2384,6 @@
     <w:p>
       <w:pPr>
         <w:jc w:val="both"/>
-        <w:rPr>
-          <w:lang w:val="fr-FR"/>
-        </w:rPr>
       </w:pPr>
     </w:p>
     <w:p>
@@ -2839,42 +2397,13 @@
         <w:t>Durant le mois qui suit la signature de la convention, le bailleur informe les locataires ou occupants de bonne foi en place à la date de signature de la convention qu'ils disposent d'un délai de deux mois à compter de la réception de l'information pour présenter leurs justificatifs de revenus dans les conditions prévues pour l'attribution des logements sociaux et que ceux disposant de ressources</w:t>
       </w:r>
       <w:r>
-        <w:rPr>
-          <w:lang w:val="fr-FR"/>
-        </w:rPr>
         <w:t xml:space="preserve"> </w:t>
       </w:r>
       <w:r>
         <w:rPr>
           <w:rFonts w:ascii="TimesNewRomanPSMT" w:hAnsi="TimesNewRomanPSMT" w:cs="TimesNewRomanPSMT"/>
         </w:rPr>
-        <w:t xml:space="preserve">inférieures aux plafonds prévus à l'article D. 331-12 précité pour l'attribution des logements sociaux se verront appliquer, à partir de la réception par </w:t>
-      </w:r>
-      <w:r>
-        <w:rPr>
-          <w:rFonts w:ascii="TimesNewRomanPSMT" w:hAnsi="TimesNewRomanPSMT" w:cs="TimesNewRomanPSMT"/>
-          <w:lang w:val="fr-FR"/>
-        </w:rPr>
-        <w:t>le bailleur</w:t>
-      </w:r>
-      <w:r>
-        <w:rPr>
-          <w:rFonts w:ascii="TimesNewRomanPSMT" w:hAnsi="TimesNewRomanPSMT" w:cs="TimesNewRomanPSMT"/>
-        </w:rPr>
-        <w:t xml:space="preserve"> des justificatifs et au plus tard le quatrième mois suivant la date de signature de la convention ou la date d'achèvement des travaux si celle-ci en prévoit, un nouveau loyer dans la limite du loyer maximum fixé au document prévu par l'article 1er de la présente convention. Avant l'application de ce nouveau loyer, le loyer maximum est celui mentionné à l'article </w:t>
-      </w:r>
-      <w:r>
-        <w:rPr>
-          <w:rFonts w:ascii="TimesNewRomanPSMT" w:hAnsi="TimesNewRomanPSMT" w:cs="TimesNewRomanPSMT"/>
-          <w:lang w:val="fr-FR"/>
-        </w:rPr>
-        <w:t>8</w:t>
-      </w:r>
-      <w:r>
-        <w:rPr>
-          <w:rFonts w:ascii="TimesNewRomanPSMT" w:hAnsi="TimesNewRomanPSMT" w:cs="TimesNewRomanPSMT"/>
-        </w:rPr>
-        <w:t xml:space="preserve"> bis de la présente convention.</w:t>
+        <w:t>inférieures aux plafonds prévus à l'article D. 331-12 précité pour l'attribution des logements sociaux se verront appliquer, à partir de la réception par le bailleur des justificatifs et au plus tard le quatrième mois suivant la date de signature de la convention ou la date d'achèvement des travaux si celle-ci en prévoit, un nouveau loyer dans la limite du loyer maximum fixé au document prévu par l'article 1er de la présente convention. Avant l'application de ce nouveau loyer, le loyer maximum est celui mentionné à l'article 8 bis de la présente convention.</w:t>
       </w:r>
     </w:p>
     <w:p>
@@ -2912,20 +2441,7 @@
         <w:rPr>
           <w:rFonts w:ascii="TimesNewRomanPSMT" w:hAnsi="TimesNewRomanPSMT" w:cs="TimesNewRomanPSMT"/>
         </w:rPr>
-        <w:t xml:space="preserve">Le loyer pratiqué applicable à chaque logement occupé par un locataire ou un occupant de bonne foi dont les ressources excèdent les plafonds de ressources prévus à l'article D. 331-12 précité pour l'attribution des logements sociaux au moment de l'acquisition ou qui n'a pas fourni d'informations sur le niveau de ses ressources ne peut excéder le loyer maximum fixé à l'article </w:t>
-      </w:r>
-      <w:r>
-        <w:rPr>
-          <w:rFonts w:ascii="TimesNewRomanPSMT" w:hAnsi="TimesNewRomanPSMT" w:cs="TimesNewRomanPSMT"/>
-          <w:lang w:val="fr-FR"/>
-        </w:rPr>
-        <w:t>8</w:t>
-      </w:r>
-      <w:r>
-        <w:rPr>
-          <w:rFonts w:ascii="TimesNewRomanPSMT" w:hAnsi="TimesNewRomanPSMT" w:cs="TimesNewRomanPSMT"/>
-        </w:rPr>
-        <w:t xml:space="preserve"> bis de la présente convention. Il peut être révisé chaque année le 1er janvier dans les conditions prévues à l’article L. 353-9-3 précité.</w:t>
+        <w:t>Le loyer pratiqué applicable à chaque logement occupé par un locataire ou un occupant de bonne foi dont les ressources excèdent les plafonds de ressources prévus à l'article D. 331-12 précité pour l'attribution des logements sociaux au moment de l'acquisition ou qui n'a pas fourni d'informations sur le niveau de ses ressources ne peut excéder le loyer maximum fixé à l'article 8 bis de la présente convention. Il peut être révisé chaque année le 1er janvier dans les conditions prévues à l’article L. 353-9-3 précité.</w:t>
       </w:r>
     </w:p>
     <w:p>
@@ -2969,20 +2485,7 @@
         <w:rPr>
           <w:rFonts w:ascii="TimesNewRomanPSMT" w:hAnsi="TimesNewRomanPSMT" w:cs="TimesNewRomanPSMT"/>
         </w:rPr>
-        <w:t>Article 1</w:t>
-      </w:r>
-      <w:r>
-        <w:rPr>
-          <w:rFonts w:ascii="TimesNewRomanPSMT" w:hAnsi="TimesNewRomanPSMT" w:cs="TimesNewRomanPSMT"/>
-          <w:lang w:val="fr-FR"/>
-        </w:rPr>
-        <w:t>0</w:t>
-      </w:r>
-      <w:r>
-        <w:rPr>
-          <w:rFonts w:ascii="TimesNewRomanPSMT" w:hAnsi="TimesNewRomanPSMT" w:cs="TimesNewRomanPSMT"/>
-        </w:rPr>
-        <w:t>.</w:t>
+        <w:t>Article 10.</w:t>
       </w:r>
     </w:p>
     <w:p>
@@ -3059,20 +2562,7 @@
         <w:rPr>
           <w:rFonts w:ascii="TimesNewRomanPSMT" w:hAnsi="TimesNewRomanPSMT" w:cs="TimesNewRomanPSMT"/>
         </w:rPr>
-        <w:t>Article 1</w:t>
-      </w:r>
-      <w:r>
-        <w:rPr>
-          <w:rFonts w:ascii="TimesNewRomanPSMT" w:hAnsi="TimesNewRomanPSMT" w:cs="TimesNewRomanPSMT"/>
-          <w:lang w:val="fr-FR"/>
-        </w:rPr>
-        <w:t>1</w:t>
-      </w:r>
-      <w:r>
-        <w:rPr>
-          <w:rFonts w:ascii="TimesNewRomanPSMT" w:hAnsi="TimesNewRomanPSMT" w:cs="TimesNewRomanPSMT"/>
-        </w:rPr>
-        <w:t>.</w:t>
+        <w:t>Article 11.</w:t>
       </w:r>
     </w:p>
     <w:p>
@@ -3114,20 +2604,7 @@
         <w:rPr>
           <w:rFonts w:ascii="TimesNewRomanPSMT" w:hAnsi="TimesNewRomanPSMT" w:cs="TimesNewRomanPSMT"/>
         </w:rPr>
-        <w:t xml:space="preserve">Lorsque l'exécution des travaux nécessite l'évacuation temporaire des lieux, </w:t>
-      </w:r>
-      <w:r>
-        <w:rPr>
-          <w:rFonts w:ascii="TimesNewRomanPSMT" w:hAnsi="TimesNewRomanPSMT" w:cs="TimesNewRomanPSMT"/>
-          <w:lang w:val="fr-FR"/>
-        </w:rPr>
-        <w:t xml:space="preserve">le </w:t>
-      </w:r>
-      <w:r>
-        <w:rPr>
-          <w:rFonts w:ascii="TimesNewRomanPSMT" w:hAnsi="TimesNewRomanPSMT" w:cs="TimesNewRomanPSMT"/>
-        </w:rPr>
-        <w:t xml:space="preserve">bailleur doit mettre provisoirement à la disposition du locataire un logement en bon état </w:t>
+        <w:t xml:space="preserve">Lorsque l'exécution des travaux nécessite l'évacuation temporaire des lieux, le bailleur doit mettre provisoirement à la disposition du locataire un logement en bon état </w:t>
       </w:r>
       <w:r>
         <w:rPr>
@@ -3207,20 +2684,7 @@
         <w:rPr>
           <w:rFonts w:ascii="TimesNewRomanPSMT" w:hAnsi="TimesNewRomanPSMT" w:cs="TimesNewRomanPSMT"/>
         </w:rPr>
-        <w:t>Article 1</w:t>
-      </w:r>
-      <w:r>
-        <w:rPr>
-          <w:rFonts w:ascii="TimesNewRomanPSMT" w:hAnsi="TimesNewRomanPSMT" w:cs="TimesNewRomanPSMT"/>
-          <w:lang w:val="fr-FR"/>
-        </w:rPr>
-        <w:t>2</w:t>
-      </w:r>
-      <w:r>
-        <w:rPr>
-          <w:rFonts w:ascii="TimesNewRomanPSMT" w:hAnsi="TimesNewRomanPSMT" w:cs="TimesNewRomanPSMT"/>
-        </w:rPr>
-        <w:t>.</w:t>
+        <w:t>Article 12.</w:t>
       </w:r>
     </w:p>
     <w:p>
@@ -3289,20 +2753,7 @@
         <w:rPr>
           <w:rFonts w:ascii="TimesNewRomanPSMT" w:hAnsi="TimesNewRomanPSMT" w:cs="TimesNewRomanPSMT"/>
         </w:rPr>
-        <w:t>Article 1</w:t>
-      </w:r>
-      <w:r>
-        <w:rPr>
-          <w:rFonts w:ascii="TimesNewRomanPSMT" w:hAnsi="TimesNewRomanPSMT" w:cs="TimesNewRomanPSMT"/>
-          <w:lang w:val="fr-FR"/>
-        </w:rPr>
-        <w:t>3</w:t>
-      </w:r>
-      <w:r>
-        <w:rPr>
-          <w:rFonts w:ascii="TimesNewRomanPSMT" w:hAnsi="TimesNewRomanPSMT" w:cs="TimesNewRomanPSMT"/>
-        </w:rPr>
-        <w:t>.</w:t>
+        <w:t>Article 13.</w:t>
       </w:r>
     </w:p>
     <w:p>
@@ -3379,20 +2830,7 @@
         <w:rPr>
           <w:rFonts w:ascii="TimesNewRomanPSMT" w:hAnsi="TimesNewRomanPSMT" w:cs="TimesNewRomanPSMT"/>
         </w:rPr>
-        <w:t>Article 1</w:t>
-      </w:r>
-      <w:r>
-        <w:rPr>
-          <w:rFonts w:ascii="TimesNewRomanPSMT" w:hAnsi="TimesNewRomanPSMT" w:cs="TimesNewRomanPSMT"/>
-          <w:lang w:val="fr-FR"/>
-        </w:rPr>
-        <w:t>4</w:t>
-      </w:r>
-      <w:r>
-        <w:rPr>
-          <w:rFonts w:ascii="TimesNewRomanPSMT" w:hAnsi="TimesNewRomanPSMT" w:cs="TimesNewRomanPSMT"/>
-        </w:rPr>
-        <w:t>.</w:t>
+        <w:t>Article 14.</w:t>
       </w:r>
     </w:p>
     <w:p>
@@ -3489,20 +2927,7 @@
         <w:rPr>
           <w:rFonts w:ascii="TimesNewRomanPSMT" w:hAnsi="TimesNewRomanPSMT" w:cs="TimesNewRomanPSMT"/>
         </w:rPr>
-        <w:t>Article 1</w:t>
-      </w:r>
-      <w:r>
-        <w:rPr>
-          <w:rFonts w:ascii="TimesNewRomanPSMT" w:hAnsi="TimesNewRomanPSMT" w:cs="TimesNewRomanPSMT"/>
-          <w:lang w:val="fr-FR"/>
-        </w:rPr>
-        <w:t>5</w:t>
-      </w:r>
-      <w:r>
-        <w:rPr>
-          <w:rFonts w:ascii="TimesNewRomanPSMT" w:hAnsi="TimesNewRomanPSMT" w:cs="TimesNewRomanPSMT"/>
-        </w:rPr>
-        <w:t>.</w:t>
+        <w:t>Article 15.</w:t>
       </w:r>
     </w:p>
     <w:p>
@@ -3655,20 +3080,7 @@
         <w:rPr>
           <w:rFonts w:ascii="TimesNewRomanPSMT" w:hAnsi="TimesNewRomanPSMT" w:cs="TimesNewRomanPSMT"/>
         </w:rPr>
-        <w:t>Article 1</w:t>
-      </w:r>
-      <w:r>
-        <w:rPr>
-          <w:rFonts w:ascii="TimesNewRomanPSMT" w:hAnsi="TimesNewRomanPSMT" w:cs="TimesNewRomanPSMT"/>
-          <w:lang w:val="fr-FR"/>
-        </w:rPr>
-        <w:t>6</w:t>
-      </w:r>
-      <w:r>
-        <w:rPr>
-          <w:rFonts w:ascii="TimesNewRomanPSMT" w:hAnsi="TimesNewRomanPSMT" w:cs="TimesNewRomanPSMT"/>
-        </w:rPr>
-        <w:t>.</w:t>
+        <w:t>Article 16.</w:t>
       </w:r>
     </w:p>
     <w:p>
@@ -3754,20 +3166,7 @@
         <w:rPr>
           <w:rFonts w:ascii="TimesNewRomanPSMT" w:hAnsi="TimesNewRomanPSMT" w:cs="TimesNewRomanPSMT"/>
         </w:rPr>
-        <w:t>Article 1</w:t>
-      </w:r>
-      <w:r>
-        <w:rPr>
-          <w:rFonts w:ascii="TimesNewRomanPSMT" w:hAnsi="TimesNewRomanPSMT" w:cs="TimesNewRomanPSMT"/>
-          <w:lang w:val="fr-FR"/>
-        </w:rPr>
-        <w:t>7</w:t>
-      </w:r>
-      <w:r>
-        <w:rPr>
-          <w:rFonts w:ascii="TimesNewRomanPSMT" w:hAnsi="TimesNewRomanPSMT" w:cs="TimesNewRomanPSMT"/>
-        </w:rPr>
-        <w:t>.</w:t>
+        <w:t>Article 17.</w:t>
       </w:r>
     </w:p>
     <w:p>
@@ -4068,29 +3467,13 @@
         <w:t>En application du VIII de l’article 40 de la loi du 6 juillet 1989 précitée, les charges locatives accessoires au loyer principal des logements de la résidence universitaire peuvent être récupérées par le bailleur sous la forme d'un forfait versé simultanément au loyer, dont le montant et la périodicité de versement sont définis au contrat et qui ne peut donner lieu à complément ou à régularisation ultérieure. Le montant du forfait de charges est fixé en fonction des montants exigibles par le bailleur en application de l'article 23 de la loi du 6 juillet 1989 précitée. Ce montant</w:t>
       </w:r>
       <w:r>
-        <w:rPr>
-          <w:lang w:val="fr-FR"/>
-        </w:rPr>
         <w:t xml:space="preserve"> </w:t>
       </w:r>
       <w:r>
         <w:rPr>
           <w:rFonts w:ascii="TimesNewRomanPSMT" w:hAnsi="TimesNewRomanPSMT" w:cs="TimesNewRomanPSMT"/>
         </w:rPr>
-        <w:t>ne doit pas être</w:t>
-      </w:r>
-      <w:r>
-        <w:rPr>
-          <w:rFonts w:ascii="TimesNewRomanPSMT" w:hAnsi="TimesNewRomanPSMT" w:cs="TimesNewRomanPSMT"/>
-          <w:lang w:val="fr-FR"/>
-        </w:rPr>
-        <w:t xml:space="preserve"> </w:t>
-      </w:r>
-      <w:r>
-        <w:rPr>
-          <w:rFonts w:ascii="TimesNewRomanPSMT" w:hAnsi="TimesNewRomanPSMT" w:cs="TimesNewRomanPSMT"/>
-        </w:rPr>
-        <w:t>manifestement disproportionné au regard des charges dont le locataire ou, le cas échéant, le précédent locataire se serait acquitté.</w:t>
+        <w:t>ne doit pas être manifestement disproportionné au regard des charges dont le locataire ou, le cas échéant, le précédent locataire se serait acquitté.</w:t>
       </w:r>
     </w:p>
     <w:p>
@@ -4125,20 +3508,7 @@
         <w:rPr>
           <w:rFonts w:ascii="TimesNewRomanPSMT" w:hAnsi="TimesNewRomanPSMT" w:cs="TimesNewRomanPSMT"/>
         </w:rPr>
-        <w:t>Article 1</w:t>
-      </w:r>
-      <w:r>
-        <w:rPr>
-          <w:rFonts w:ascii="TimesNewRomanPSMT" w:hAnsi="TimesNewRomanPSMT" w:cs="TimesNewRomanPSMT"/>
-          <w:lang w:val="fr-FR"/>
-        </w:rPr>
-        <w:t>8</w:t>
-      </w:r>
-      <w:r>
-        <w:rPr>
-          <w:rFonts w:ascii="TimesNewRomanPSMT" w:hAnsi="TimesNewRomanPSMT" w:cs="TimesNewRomanPSMT"/>
-        </w:rPr>
-        <w:t>.</w:t>
+        <w:t>Article 18.</w:t>
       </w:r>
     </w:p>
     <w:p>
@@ -4224,20 +3594,7 @@
         <w:rPr>
           <w:rFonts w:ascii="TimesNewRomanPSMT" w:hAnsi="TimesNewRomanPSMT" w:cs="TimesNewRomanPSMT"/>
         </w:rPr>
-        <w:t xml:space="preserve">Article </w:t>
-      </w:r>
-      <w:r>
-        <w:rPr>
-          <w:rFonts w:ascii="TimesNewRomanPSMT" w:hAnsi="TimesNewRomanPSMT" w:cs="TimesNewRomanPSMT"/>
-          <w:lang w:val="fr-FR"/>
-        </w:rPr>
-        <w:t>19</w:t>
-      </w:r>
-      <w:r>
-        <w:rPr>
-          <w:rFonts w:ascii="TimesNewRomanPSMT" w:hAnsi="TimesNewRomanPSMT" w:cs="TimesNewRomanPSMT"/>
-        </w:rPr>
-        <w:t>.</w:t>
+        <w:t>Article 19.</w:t>
       </w:r>
     </w:p>
     <w:p>
@@ -4391,20 +3748,7 @@
         <w:rPr>
           <w:rFonts w:ascii="TimesNewRomanPSMT" w:hAnsi="TimesNewRomanPSMT" w:cs="TimesNewRomanPSMT"/>
         </w:rPr>
-        <w:t>Article 2</w:t>
-      </w:r>
-      <w:r>
-        <w:rPr>
-          <w:rFonts w:ascii="TimesNewRomanPSMT" w:hAnsi="TimesNewRomanPSMT" w:cs="TimesNewRomanPSMT"/>
-          <w:lang w:val="fr-FR"/>
-        </w:rPr>
-        <w:t>0</w:t>
-      </w:r>
-      <w:r>
-        <w:rPr>
-          <w:rFonts w:ascii="TimesNewRomanPSMT" w:hAnsi="TimesNewRomanPSMT" w:cs="TimesNewRomanPSMT"/>
-        </w:rPr>
-        <w:t>.</w:t>
+        <w:t>Article 20.</w:t>
       </w:r>
     </w:p>
     <w:p>
@@ -4443,20 +3787,7 @@
         <w:rPr>
           <w:rFonts w:ascii="TimesNewRomanPSMT" w:hAnsi="TimesNewRomanPSMT" w:cs="TimesNewRomanPSMT"/>
         </w:rPr>
-        <w:t>En application des articles L. 824-1</w:t>
-      </w:r>
-      <w:r>
-        <w:rPr>
-          <w:rFonts w:ascii="TimesNewRomanPSMT" w:hAnsi="TimesNewRomanPSMT" w:cs="TimesNewRomanPSMT"/>
-          <w:lang w:val="fr-FR"/>
-        </w:rPr>
-        <w:t>, D.823-15</w:t>
-      </w:r>
-      <w:r>
-        <w:rPr>
-          <w:rFonts w:ascii="TimesNewRomanPSMT" w:hAnsi="TimesNewRomanPSMT" w:cs="TimesNewRomanPSMT"/>
-        </w:rPr>
-        <w:t xml:space="preserve"> et R. 824-4 du code de la construction et de l’habitation, le bailleur auprès duquel l'aide est versée signale à l’organisme payeur lorsqu’un allocataire ne règle pas la part de la dépense de logement restant à sa charge, dans un délai de deux mois après la constitution de l'impayé défini à l’article R. 824-1 du code de la construction et de l’habitation, sauf si la somme due a été réglée entre-temps en totalité. Le bailleur doit justifier qu'il poursuit par tous les moyens possibles le recouvrement de sa créance. En outre, il communique le montant de l'impayé constitué au moment de la saisine de l’organisme payeur.</w:t>
+        <w:t>En application des articles L. 824-1, D.823-15 et R. 824-4 du code de la construction et de l’habitation, le bailleur auprès duquel l'aide est versée signale à l’organisme payeur lorsqu’un allocataire ne règle pas la part de la dépense de logement restant à sa charge, dans un délai de deux mois après la constitution de l'impayé défini à l’article R. 824-1 du code de la construction et de l’habitation, sauf si la somme due a été réglée entre-temps en totalité. Le bailleur doit justifier qu'il poursuit par tous les moyens possibles le recouvrement de sa créance. En outre, il communique le montant de l'impayé constitué au moment de la saisine de l’organisme payeur.</w:t>
       </w:r>
     </w:p>
     <w:p>
@@ -4554,20 +3885,7 @@
         <w:rPr>
           <w:rFonts w:ascii="TimesNewRomanPSMT" w:hAnsi="TimesNewRomanPSMT" w:cs="TimesNewRomanPSMT"/>
         </w:rPr>
-        <w:t>Article 2</w:t>
-      </w:r>
-      <w:r>
-        <w:rPr>
-          <w:rFonts w:ascii="TimesNewRomanPSMT" w:hAnsi="TimesNewRomanPSMT" w:cs="TimesNewRomanPSMT"/>
-          <w:lang w:val="fr-FR"/>
-        </w:rPr>
-        <w:t>1</w:t>
-      </w:r>
-      <w:r>
-        <w:rPr>
-          <w:rFonts w:ascii="TimesNewRomanPSMT" w:hAnsi="TimesNewRomanPSMT" w:cs="TimesNewRomanPSMT"/>
-        </w:rPr>
-        <w:t>.</w:t>
+        <w:t>Article 21.</w:t>
       </w:r>
     </w:p>
     <w:p>
@@ -4632,20 +3950,7 @@
         <w:rPr>
           <w:rFonts w:ascii="TimesNewRomanPSMT" w:hAnsi="TimesNewRomanPSMT" w:cs="TimesNewRomanPSMT"/>
         </w:rPr>
-        <w:t>Article 2</w:t>
-      </w:r>
-      <w:r>
-        <w:rPr>
-          <w:rFonts w:ascii="TimesNewRomanPSMT" w:hAnsi="TimesNewRomanPSMT" w:cs="TimesNewRomanPSMT"/>
-          <w:lang w:val="fr-FR"/>
-        </w:rPr>
-        <w:t>2</w:t>
-      </w:r>
-      <w:r>
-        <w:rPr>
-          <w:rFonts w:ascii="TimesNewRomanPSMT" w:hAnsi="TimesNewRomanPSMT" w:cs="TimesNewRomanPSMT"/>
-        </w:rPr>
-        <w:t>.</w:t>
+        <w:t>Article 22.</w:t>
       </w:r>
     </w:p>
     <w:p>
@@ -4703,20 +4008,7 @@
         <w:rPr>
           <w:rFonts w:ascii="TimesNewRomanPSMT" w:hAnsi="TimesNewRomanPSMT" w:cs="TimesNewRomanPSMT"/>
         </w:rPr>
-        <w:t>Article 2</w:t>
-      </w:r>
-      <w:r>
-        <w:rPr>
-          <w:rFonts w:ascii="TimesNewRomanPSMT" w:hAnsi="TimesNewRomanPSMT" w:cs="TimesNewRomanPSMT"/>
-          <w:lang w:val="fr-FR"/>
-        </w:rPr>
-        <w:t>3</w:t>
-      </w:r>
-      <w:r>
-        <w:rPr>
-          <w:rFonts w:ascii="TimesNewRomanPSMT" w:hAnsi="TimesNewRomanPSMT" w:cs="TimesNewRomanPSMT"/>
-        </w:rPr>
-        <w:t>.</w:t>
+        <w:t>Article 23.</w:t>
       </w:r>
     </w:p>
     <w:p>
@@ -4812,78 +4104,26 @@
         <w:rPr>
           <w:rFonts w:ascii="TimesNewRomanPSMT" w:hAnsi="TimesNewRomanPSMT" w:cs="TimesNewRomanPSMT"/>
         </w:rPr>
-        <w:t>Lorsqu</w:t>
-      </w:r>
-      <w:r>
-        <w:rPr>
-          <w:rFonts w:ascii="TimesNewRomanPSMT" w:hAnsi="TimesNewRomanPSMT" w:cs="TimesNewRomanPSMT"/>
-          <w:lang w:val="fr-FR"/>
-        </w:rPr>
-        <w:t xml:space="preserve">e le bailleur </w:t>
-      </w:r>
-      <w:r>
-        <w:rPr>
-          <w:rFonts w:ascii="TimesNewRomanPSMT" w:hAnsi="TimesNewRomanPSMT" w:cs="TimesNewRomanPSMT"/>
-        </w:rPr>
-        <w:t xml:space="preserve">ne respecte pas, pour un ou plusieurs logements, les engagements prévus par la convention, et après que </w:t>
-      </w:r>
-      <w:r>
-        <w:rPr>
-          <w:rFonts w:ascii="TimesNewRomanPSMT" w:hAnsi="TimesNewRomanPSMT" w:cs="TimesNewRomanPSMT"/>
-          <w:lang w:val="fr-FR"/>
-        </w:rPr>
-        <w:t>le bailleur</w:t>
-      </w:r>
-      <w:r>
-        <w:rPr>
-          <w:rFonts w:ascii="TimesNewRomanPSMT" w:hAnsi="TimesNewRomanPSMT" w:cs="TimesNewRomanPSMT"/>
-        </w:rPr>
-        <w:t xml:space="preserve"> a été mis en mesure de présenter ses observations conformément aux dispositions de l'article L. 342-12 du code de la construction et de l’habitation ou, en cas de mise en demeure, à l'issue du délai mentionné à ce même article, l’Agence nationale de contrôle du logement social peut proposer au ministre chargé du logement de prononcer une sanction en application de l’article L. 342-14 du même code.</w:t>
-      </w:r>
-    </w:p>
-    <w:p>
-      <w:pPr>
-        <w:jc w:val="both"/>
-        <w:rPr>
-          <w:rFonts w:ascii="TimesNewRomanPSMT" w:hAnsi="TimesNewRomanPSMT" w:cs="TimesNewRomanPSMT"/>
-        </w:rPr>
-      </w:pPr>
-    </w:p>
-    <w:p>
-      <w:pPr>
-        <w:jc w:val="both"/>
-      </w:pPr>
-      <w:r>
-        <w:rPr>
-          <w:rFonts w:ascii="TimesNewRomanPSMT" w:hAnsi="TimesNewRomanPSMT" w:cs="TimesNewRomanPSMT"/>
-        </w:rPr>
-        <w:t xml:space="preserve">3°- En cas d'inexécution par le bailleur de ses engagements prévus par la convention, tels que notamment non-respect du loyer maximum ou en cas de fraude, dissimulation ou fausse déclaration à l'égard des organismes liquidateurs de l'APL, le préfet peut procéder à la résiliation de la présente convention aux torts du bailleur. Le préfet doit préalablement mettre en demeure </w:t>
-      </w:r>
-      <w:r>
-        <w:rPr>
-          <w:rFonts w:ascii="TimesNewRomanPSMT" w:hAnsi="TimesNewRomanPSMT" w:cs="TimesNewRomanPSMT"/>
-          <w:lang w:val="fr-FR"/>
-        </w:rPr>
-        <w:t>le bailleur</w:t>
-      </w:r>
-      <w:r>
-        <w:rPr>
-          <w:rFonts w:ascii="TimesNewRomanPSMT" w:hAnsi="TimesNewRomanPSMT" w:cs="TimesNewRomanPSMT"/>
-        </w:rPr>
-        <w:t xml:space="preserve"> par lettre recommandée avec demande d'avis de réception. </w:t>
-      </w:r>
-      <w:r>
-        <w:rPr>
-          <w:rFonts w:ascii="TimesNewRomanPSMT" w:hAnsi="TimesNewRomanPSMT" w:cs="TimesNewRomanPSMT"/>
-          <w:lang w:val="fr-FR"/>
-        </w:rPr>
-        <w:t>Le bailleur</w:t>
-      </w:r>
-      <w:r>
-        <w:rPr>
-          <w:rFonts w:ascii="TimesNewRomanPSMT" w:hAnsi="TimesNewRomanPSMT" w:cs="TimesNewRomanPSMT"/>
-        </w:rPr>
-        <w:t xml:space="preserve"> doit dans un délai de deux mois soit satisfaire à ses obligations, soit formuler ses observations.</w:t>
+        <w:t>Lorsque le bailleur ne respecte pas, pour un ou plusieurs logements, les engagements prévus par la convention, et après que le bailleur a été mis en mesure de présenter ses observations conformément aux dispositions de l'article L. 342-12 du code de la construction et de l’habitation ou, en cas de mise en demeure, à l'issue du délai mentionné à ce même article, l’Agence nationale de contrôle du logement social peut proposer au ministre chargé du logement de prononcer une sanction en application de l’article L. 342-14 du même code.</w:t>
+      </w:r>
+    </w:p>
+    <w:p>
+      <w:pPr>
+        <w:jc w:val="both"/>
+        <w:rPr>
+          <w:rFonts w:ascii="TimesNewRomanPSMT" w:hAnsi="TimesNewRomanPSMT" w:cs="TimesNewRomanPSMT"/>
+        </w:rPr>
+      </w:pPr>
+    </w:p>
+    <w:p>
+      <w:pPr>
+        <w:jc w:val="both"/>
+      </w:pPr>
+      <w:r>
+        <w:rPr>
+          <w:rFonts w:ascii="TimesNewRomanPSMT" w:hAnsi="TimesNewRomanPSMT" w:cs="TimesNewRomanPSMT"/>
+        </w:rPr>
+        <w:t>3°- En cas d'inexécution par le bailleur de ses engagements prévus par la convention, tels que notamment non-respect du loyer maximum ou en cas de fraude, dissimulation ou fausse déclaration à l'égard des organismes liquidateurs de l'APL, le préfet peut procéder à la résiliation de la présente convention aux torts du bailleur. Le préfet doit préalablement mettre en demeure le bailleur par lettre recommandée avec demande d'avis de réception. Le bailleur doit dans un délai de deux mois soit satisfaire à ses obligations, soit formuler ses observations.</w:t>
       </w:r>
     </w:p>
     <w:p>
@@ -4939,20 +4179,7 @@
         <w:rPr>
           <w:rFonts w:ascii="TimesNewRomanPSMT" w:hAnsi="TimesNewRomanPSMT" w:cs="TimesNewRomanPSMT"/>
         </w:rPr>
-        <w:t>Article 2</w:t>
-      </w:r>
-      <w:r>
-        <w:rPr>
-          <w:rFonts w:ascii="TimesNewRomanPSMT" w:hAnsi="TimesNewRomanPSMT" w:cs="TimesNewRomanPSMT"/>
-          <w:lang w:val="fr-FR"/>
-        </w:rPr>
-        <w:t>4</w:t>
-      </w:r>
-      <w:r>
-        <w:rPr>
-          <w:rFonts w:ascii="TimesNewRomanPSMT" w:hAnsi="TimesNewRomanPSMT" w:cs="TimesNewRomanPSMT"/>
-        </w:rPr>
-        <w:t>.</w:t>
+        <w:t>Article 24.</w:t>
       </w:r>
     </w:p>
     <w:p>
@@ -4991,20 +4218,7 @@
         <w:rPr>
           <w:rFonts w:ascii="TimesNewRomanPSMT" w:hAnsi="TimesNewRomanPSMT" w:cs="TimesNewRomanPSMT"/>
         </w:rPr>
-        <w:t>La publication de la convention, de ses éventuels avenants et de sa résiliation au fichier immobilier ou leur inscription au livre foncier incombe au préfet, ou, lorsqu'un établissement public de coopération intercommunale, un département, la métropole de Lyon ou la collectivité de Corse a signé une convention mentionnée aux articles L. 301-5-1, L. 301-5-2, L. 3641-5, L. 5219-1, L. 5218-2 et L. 5217-2 précités, au président de l'établissement public de coopération intercommunale, du conseil départemental, de la métropole de Lyon ou du conseil exécutif de Corse. Les frais de publication sont à la charge d</w:t>
-      </w:r>
-      <w:r>
-        <w:rPr>
-          <w:rFonts w:ascii="TimesNewRomanPSMT" w:hAnsi="TimesNewRomanPSMT" w:cs="TimesNewRomanPSMT"/>
-          <w:lang w:val="fr-FR"/>
-        </w:rPr>
-        <w:t>u bailleur</w:t>
-      </w:r>
-      <w:r>
-        <w:rPr>
-          <w:rFonts w:ascii="TimesNewRomanPSMT" w:hAnsi="TimesNewRomanPSMT" w:cs="TimesNewRomanPSMT"/>
-        </w:rPr>
-        <w:t>.</w:t>
+        <w:t>La publication de la convention, de ses éventuels avenants et de sa résiliation au fichier immobilier ou leur inscription au livre foncier incombe au préfet, ou, lorsqu'un établissement public de coopération intercommunale, un département, la métropole de Lyon ou la collectivité de Corse a signé une convention mentionnée aux articles L. 301-5-1, L. 301-5-2, L. 3641-5, L. 5219-1, L. 5218-2 et L. 5217-2 précités, au président de l'établissement public de coopération intercommunale, du conseil départemental, de la métropole de Lyon ou du conseil exécutif de Corse. Les frais de publication sont à la charge du bailleur.</w:t>
       </w:r>
     </w:p>
     <w:p>
@@ -5093,46 +4307,7 @@
                               <w:rPr>
                                 <w:rFonts w:ascii="TimesNewRomanPSMT" w:hAnsi="TimesNewRomanPSMT" w:cs="TimesNewRomanPSMT"/>
                               </w:rPr>
-                              <w:t xml:space="preserve">Fait en </w:t>
-                            </w:r>
-                            <w:r>
-                              <w:rPr>
-                                <w:rFonts w:ascii="TimesNewRomanPSMT" w:hAnsi="TimesNewRomanPSMT" w:cs="TimesNewRomanPSMT"/>
-                                <w:lang w:val="fr-FR"/>
-                              </w:rPr>
-                              <w:t>trois</w:t>
-                            </w:r>
-                            <w:r>
-                              <w:rPr>
-                                <w:rFonts w:ascii="TimesNewRomanPSMT" w:hAnsi="TimesNewRomanPSMT" w:cs="TimesNewRomanPSMT"/>
-                              </w:rPr>
-                              <w:t xml:space="preserve"> originaux à {{administration.</w:t>
-                            </w:r>
-                            <w:r>
-                              <w:rPr>
-                                <w:rFonts w:ascii="TimesNewRomanPSMT" w:hAnsi="TimesNewRomanPSMT" w:cs="TimesNewRomanPSMT"/>
-                                <w:lang w:val="fr-FR"/>
-                              </w:rPr>
-                              <w:t>get_</w:t>
-                            </w:r>
-                            <w:r>
-                              <w:rPr>
-                                <w:rFonts w:ascii="TimesNewRomanPSMT" w:hAnsi="TimesNewRomanPSMT" w:cs="TimesNewRomanPSMT"/>
-                              </w:rPr>
-                              <w:t>ville_signature</w:t>
-                            </w:r>
-                            <w:r>
-                              <w:rPr>
-                                <w:rFonts w:ascii="TimesNewRomanPSMT" w:hAnsi="TimesNewRomanPSMT" w:cs="TimesNewRomanPSMT"/>
-                                <w:lang w:val="fr-FR"/>
-                              </w:rPr>
-                              <w:t>_or_empty()</w:t>
-                            </w:r>
-                            <w:r>
-                              <w:rPr>
-                                <w:rFonts w:ascii="TimesNewRomanPSMT" w:hAnsi="TimesNewRomanPSMT" w:cs="TimesNewRomanPSMT"/>
-                              </w:rPr>
-                              <w:t xml:space="preserve"> }}, le</w:t>
+                              <w:t>Fait en trois originaux à {{administration.get_ville_signature_or_empty() }}, le</w:t>
                             </w:r>
                           </w:p>
                           <w:p>
@@ -5229,7 +4404,7 @@
                 <v:stroke joinstyle="miter"/>
                 <v:path gradientshapeok="t" o:connecttype="rect"/>
               </v:shapetype>
-              <v:shape id="Text Box 25" o:spid="_x0000_s1026" type="#_x0000_t202" style="width:411.95pt;height:213.85pt;visibility:visible;mso-wrap-style:square;mso-left-percent:-10001;mso-top-percent:-10001;mso-position-horizontal:absolute;mso-position-horizontal-relative:char;mso-position-vertical:absolute;mso-position-vertical-relative:line;mso-left-percent:-10001;mso-top-percent:-10001;v-text-anchor:top" o:gfxdata="UEsDBBQABgAIAAAAIQC2gziS/gAAAOEBAAATAAAAW0NvbnRlbnRfVHlwZXNdLnhtbJSRQU7DMBBF&#10;90jcwfIWJU67QAgl6YK0S0CoHGBkTxKLZGx5TGhvj5O2G0SRWNoz/78nu9wcxkFMGNg6quQqL6RA&#10;0s5Y6ir5vt9lD1JwBDIwOMJKHpHlpr69KfdHjyxSmriSfYz+USnWPY7AufNIadK6MEJMx9ApD/oD&#10;OlTrorhX2lFEilmcO2RdNtjC5xDF9pCuTyYBB5bi6bQ4syoJ3g9WQ0ymaiLzg5KdCXlKLjvcW893&#10;SUOqXwnz5DrgnHtJTxOsQfEKIT7DmDSUCaxw7Rqn8787ZsmRM9e2VmPeBN4uqYvTtW7jvijg9N/y&#10;JsXecLq0q+WD6m8AAAD//wMAUEsDBBQABgAIAAAAIQA4/SH/1gAAAJQBAAALAAAAX3JlbHMvLnJl&#10;bHOkkMFqwzAMhu+DvYPRfXGawxijTi+j0GvpHsDYimMaW0Yy2fr2M4PBMnrbUb/Q94l/f/hMi1qR&#10;JVI2sOt6UJgd+ZiDgffL8ekFlFSbvV0oo4EbChzGx4f9GRdb25HMsYhqlCwG5lrLq9biZkxWOiqY&#10;22YiTra2kYMu1l1tQD30/bPm3wwYN0x18gb45AdQl1tp5j/sFB2T0FQ7R0nTNEV3j6o9feQzro1i&#10;OWA14Fm+Q8a1a8+Bvu/d/dMb2JY5uiPbhG/ktn4cqGU/er3pcvwCAAD//wMAUEsDBBQABgAIAAAA&#10;IQCiLe6IJAIAAEUEAAAOAAAAZHJzL2Uyb0RvYy54bWysU1GP2jAMfp+0/xDlfbSAYLuKcmKcmCah&#10;u5O46Z5DmtJKaZw5gZb9+jkphe22p2kvqRs7n+3Pnxf3XaPZSaGrweR8PEo5U0ZCUZtDzr+9bD58&#10;4sx5YQqhwaicn5Xj98v37xatzdQEKtCFQkYgxmWtzXnlvc2SxMlKNcKNwCpDzhKwEZ5+8ZAUKFpC&#10;b3QySdN50gIWFkEq5+j2oXfyZcQvSyX9U1k65ZnOOdXm44nx3IczWS5EdkBhq1peyhD/UEUjakNJ&#10;r1APwgt2xPoPqKaWCA5KP5LQJFCWtVSxB+pmnL7pZlcJq2IvRI6zV5rc/4OVj6edfUbmu8/Q0QAD&#10;Ia11maPL0E9XYhO+VCkjP1F4vtKmOs8kXc4m0/HddM6ZJN/k43h2l84CTnJ7btH5LwoaFoycI80l&#10;0iVOW+f70CEkZHOg62JTax1/ghbUWiM7CZqi9rFIAv8tShvW5nw+naUR2EB43iNrQ7XcmgqW7/bd&#10;pdM9FGciAKHXhrNyU1ORW+H8s0ASA/VMAvdPdJQaKAlcLM4qwB9/uw/xNCPyctaSuHLuvh8FKs70&#10;V0PTC0ocDByM/WCYY7MG6nRMq2NlNOkBej2YJULzSrpfhSzkEkZSrpz7wVz7XuK0N1KtVjGI9GaF&#10;35qdlQE6MBsof+leBdrLXDyN9BEG2YnszXj62PDSwOrooazj7AKhPYsXnkmrcfqXvQrL8Ot/jLpt&#10;//InAAAA//8DAFBLAwQUAAYACAAAACEAO93BeOIAAAAKAQAADwAAAGRycy9kb3ducmV2LnhtbEyP&#10;zU7DMBCE70i8g7VIXBB1CFUT0jgVP+KABEIU1PM2XpJQex1it015egwXuIy0Gs3sfOVitEbsaPCd&#10;YwUXkwQEce10x42Ct9f78xyED8gajWNScCAPi+r4qMRCuz2/0G4ZGhFL2BeooA2hL6T0dUsW/cT1&#10;xNF7d4PFEM+hkXrAfSy3RqZJMpMWO44fWuzptqV6s9xaBflh+nS2mmWrD/P8cNN+NZ/8uEGlTk/G&#10;u3mU6zmIQGP4S8APQ9wPVRy2dlvWXhgFkSb8avTy9PIKxFrBNM0ykFUp/yNU3wAAAP//AwBQSwEC&#10;LQAUAAYACAAAACEAtoM4kv4AAADhAQAAEwAAAAAAAAAAAAAAAAAAAAAAW0NvbnRlbnRfVHlwZXNd&#10;LnhtbFBLAQItABQABgAIAAAAIQA4/SH/1gAAAJQBAAALAAAAAAAAAAAAAAAAAC8BAABfcmVscy8u&#10;cmVsc1BLAQItABQABgAIAAAAIQCiLe6IJAIAAEUEAAAOAAAAAAAAAAAAAAAAAC4CAABkcnMvZTJv&#10;RG9jLnhtbFBLAQItABQABgAIAAAAIQA73cF44gAAAAoBAAAPAAAAAAAAAAAAAAAAAH4EAABkcnMv&#10;ZG93bnJldi54bWxQSwUGAAAAAAQABADzAAAAjQUAAAAA&#10;" fillcolor="white [3201]" stroked="f" strokeweight=".5pt">
+              <v:shape id="Text Box 25" o:spid="_x0000_s1026" type="#_x0000_t202" style="width:411.95pt;height:213.85pt;visibility:visible;mso-wrap-style:square;mso-left-percent:-10001;mso-top-percent:-10001;mso-position-horizontal:absolute;mso-position-horizontal-relative:char;mso-position-vertical:absolute;mso-position-vertical-relative:line;mso-left-percent:-10001;mso-top-percent:-10001;v-text-anchor:top" o:gfxdata="UEsDBBQABgAIAAAAIQC2gziS/gAAAOEBAAATAAAAW0NvbnRlbnRfVHlwZXNdLnhtbJSRQU7DMBBF&#10;90jcwfIWJU67QAgl6YK0S0CoHGBkTxKLZGx5TGhvj5O2G0SRWNoz/78nu9wcxkFMGNg6quQqL6RA&#10;0s5Y6ir5vt9lD1JwBDIwOMJKHpHlpr69KfdHjyxSmriSfYz+USnWPY7AufNIadK6MEJMx9ApD/oD&#10;OlTrorhX2lFEilmcO2RdNtjC5xDF9pCuTyYBB5bi6bQ4syoJ3g9WQ0ymaiLzg5KdCXlKLjvcW893&#10;SUOqXwnz5DrgnHtJTxOsQfEKIT7DmDSUCaxw7Rqn8787ZsmRM9e2VmPeBN4uqYvTtW7jvijg9N/y&#10;JsXecLq0q+WD6m8AAAD//wMAUEsDBBQABgAIAAAAIQA4/SH/1gAAAJQBAAALAAAAX3JlbHMvLnJl&#10;bHOkkMFqwzAMhu+DvYPRfXGawxijTi+j0GvpHsDYimMaW0Yy2fr2M4PBMnrbUb/Q94l/f/hMi1qR&#10;JVI2sOt6UJgd+ZiDgffL8ekFlFSbvV0oo4EbChzGx4f9GRdb25HMsYhqlCwG5lrLq9biZkxWOiqY&#10;22YiTra2kYMu1l1tQD30/bPm3wwYN0x18gb45AdQl1tp5j/sFB2T0FQ7R0nTNEV3j6o9feQzro1i&#10;OWA14Fm+Q8a1a8+Bvu/d/dMb2JY5uiPbhG/ktn4cqGU/er3pcvwCAAD//wMAUEsDBBQABgAIAAAA&#10;IQCiLe6IJAIAAEUEAAAOAAAAZHJzL2Uyb0RvYy54bWysU1GP2jAMfp+0/xDlfbSAYLuKcmKcmCah&#10;u5O46Z5DmtJKaZw5gZb9+jkphe22p2kvqRs7n+3Pnxf3XaPZSaGrweR8PEo5U0ZCUZtDzr+9bD58&#10;4sx5YQqhwaicn5Xj98v37xatzdQEKtCFQkYgxmWtzXnlvc2SxMlKNcKNwCpDzhKwEZ5+8ZAUKFpC&#10;b3QySdN50gIWFkEq5+j2oXfyZcQvSyX9U1k65ZnOOdXm44nx3IczWS5EdkBhq1peyhD/UEUjakNJ&#10;r1APwgt2xPoPqKaWCA5KP5LQJFCWtVSxB+pmnL7pZlcJq2IvRI6zV5rc/4OVj6edfUbmu8/Q0QAD&#10;Ia11maPL0E9XYhO+VCkjP1F4vtKmOs8kXc4m0/HddM6ZJN/k43h2l84CTnJ7btH5LwoaFoycI80l&#10;0iVOW+f70CEkZHOg62JTax1/ghbUWiM7CZqi9rFIAv8tShvW5nw+naUR2EB43iNrQ7XcmgqW7/bd&#10;pdM9FGciAKHXhrNyU1ORW+H8s0ASA/VMAvdPdJQaKAlcLM4qwB9/uw/xNCPyctaSuHLuvh8FKs70&#10;V0PTC0ocDByM/WCYY7MG6nRMq2NlNOkBej2YJULzSrpfhSzkEkZSrpz7wVz7XuK0N1KtVjGI9GaF&#10;35qdlQE6MBsof+leBdrLXDyN9BEG2YnszXj62PDSwOrooazj7AKhPYsXnkmrcfqXvQrL8Ot/jLpt&#10;//InAAAA//8DAFBLAwQUAAYACAAAACEAJV1NQ94AAAAFAQAADwAAAGRycy9kb3ducmV2LnhtbEyP&#10;QUvDQBCF74L/YRnBi9iNsTQxZlNU8CAoYlt6nmbHJHZ3Nma3beqvd/Wil4HHe7z3TTkfrRF7Gnzn&#10;WMHVJAFBXDvdcaNgtXy8zEH4gKzROCYFR/Iwr05PSiy0O/Ab7RehEbGEfYEK2hD6Qkpft2TRT1xP&#10;HL13N1gMUQ6N1AMeYrk1Mk2SmbTYcVxosaeHlurtYmcV5Mfpy8V6lq0/zOvTffvVfPLzFpU6Pxvv&#10;bkEEGsNfGH7wIzpUkWnjdqy9MAriI+H3Ri9Pr29AbBRM0ywDWZXyP331DQAA//8DAFBLAQItABQA&#10;BgAIAAAAIQC2gziS/gAAAOEBAAATAAAAAAAAAAAAAAAAAAAAAABbQ29udGVudF9UeXBlc10ueG1s&#10;UEsBAi0AFAAGAAgAAAAhADj9If/WAAAAlAEAAAsAAAAAAAAAAAAAAAAALwEAAF9yZWxzLy5yZWxz&#10;UEsBAi0AFAAGAAgAAAAhAKIt7ogkAgAARQQAAA4AAAAAAAAAAAAAAAAALgIAAGRycy9lMm9Eb2Mu&#10;eG1sUEsBAi0AFAAGAAgAAAAhACVdTUPeAAAABQEAAA8AAAAAAAAAAAAAAAAAfgQAAGRycy9kb3du&#10;cmV2LnhtbFBLBQYAAAAABAAEAPMAAACJBQAAAAA=&#10;" fillcolor="white [3201]" stroked="f" strokeweight=".5pt">
                 <v:textbox inset="0,0,0,0">
                   <w:txbxContent>
                     <w:p>
@@ -5240,46 +4415,7 @@
                         <w:rPr>
                           <w:rFonts w:ascii="TimesNewRomanPSMT" w:hAnsi="TimesNewRomanPSMT" w:cs="TimesNewRomanPSMT"/>
                         </w:rPr>
-                        <w:t xml:space="preserve">Fait en </w:t>
-                      </w:r>
-                      <w:r>
-                        <w:rPr>
-                          <w:rFonts w:ascii="TimesNewRomanPSMT" w:hAnsi="TimesNewRomanPSMT" w:cs="TimesNewRomanPSMT"/>
-                          <w:lang w:val="fr-FR"/>
-                        </w:rPr>
-                        <w:t>trois</w:t>
-                      </w:r>
-                      <w:r>
-                        <w:rPr>
-                          <w:rFonts w:ascii="TimesNewRomanPSMT" w:hAnsi="TimesNewRomanPSMT" w:cs="TimesNewRomanPSMT"/>
-                        </w:rPr>
-                        <w:t xml:space="preserve"> originaux à {{administration.</w:t>
-                      </w:r>
-                      <w:r>
-                        <w:rPr>
-                          <w:rFonts w:ascii="TimesNewRomanPSMT" w:hAnsi="TimesNewRomanPSMT" w:cs="TimesNewRomanPSMT"/>
-                          <w:lang w:val="fr-FR"/>
-                        </w:rPr>
-                        <w:t>get_</w:t>
-                      </w:r>
-                      <w:r>
-                        <w:rPr>
-                          <w:rFonts w:ascii="TimesNewRomanPSMT" w:hAnsi="TimesNewRomanPSMT" w:cs="TimesNewRomanPSMT"/>
-                        </w:rPr>
-                        <w:t>ville_signature</w:t>
-                      </w:r>
-                      <w:r>
-                        <w:rPr>
-                          <w:rFonts w:ascii="TimesNewRomanPSMT" w:hAnsi="TimesNewRomanPSMT" w:cs="TimesNewRomanPSMT"/>
-                          <w:lang w:val="fr-FR"/>
-                        </w:rPr>
-                        <w:t>_or_empty()</w:t>
-                      </w:r>
-                      <w:r>
-                        <w:rPr>
-                          <w:rFonts w:ascii="TimesNewRomanPSMT" w:hAnsi="TimesNewRomanPSMT" w:cs="TimesNewRomanPSMT"/>
-                        </w:rPr>
-                        <w:t xml:space="preserve"> }}, le</w:t>
+                        <w:t>Fait en trois originaux à {{administration.get_ville_signature_or_empty() }}, le</w:t>
                       </w:r>
                     </w:p>
                     <w:p>
@@ -5376,60 +4512,15 @@
           <w:b/>
         </w:rPr>
         <w:lastRenderedPageBreak/>
-        <w:t>Document prévu par l'article 1er de</w:t>
-      </w:r>
-      <w:r>
+        <w:t>Document prévu par l'article 1er de l’annexes à l'article D. 353-59 du code de la construction et de l’habitation lorsque le loyer maximum des logements est exprimé en surface utile.</w:t>
+      </w:r>
+    </w:p>
+    <w:p>
+      <w:pPr>
+        <w:jc w:val="both"/>
         <w:rPr>
           <w:rFonts w:ascii="TimesNewRomanPS-BoldMT" w:hAnsi="TimesNewRomanPS-BoldMT" w:cs="TimesNewRomanPS-BoldMT"/>
           <w:b/>
-          <w:lang w:val="fr-FR"/>
-        </w:rPr>
-        <w:t xml:space="preserve"> l’</w:t>
-      </w:r>
-      <w:r>
-        <w:rPr>
-          <w:rFonts w:ascii="TimesNewRomanPS-BoldMT" w:hAnsi="TimesNewRomanPS-BoldMT" w:cs="TimesNewRomanPS-BoldMT"/>
-          <w:b/>
-        </w:rPr>
-        <w:t>annexes à l'article D. 353-</w:t>
-      </w:r>
-      <w:r>
-        <w:rPr>
-          <w:rFonts w:ascii="TimesNewRomanPS-BoldMT" w:hAnsi="TimesNewRomanPS-BoldMT" w:cs="TimesNewRomanPS-BoldMT"/>
-          <w:b/>
-          <w:lang w:val="fr-FR"/>
-        </w:rPr>
-        <w:t>59</w:t>
-      </w:r>
-      <w:r>
-        <w:rPr>
-          <w:rFonts w:ascii="TimesNewRomanPS-BoldMT" w:hAnsi="TimesNewRomanPS-BoldMT" w:cs="TimesNewRomanPS-BoldMT"/>
-          <w:b/>
-        </w:rPr>
-        <w:t xml:space="preserve"> du code de la construction et de l’habitation lorsque le loyer maximum des logements est exprimé en surface </w:t>
-      </w:r>
-      <w:r>
-        <w:rPr>
-          <w:rFonts w:ascii="TimesNewRomanPS-BoldMT" w:hAnsi="TimesNewRomanPS-BoldMT" w:cs="TimesNewRomanPS-BoldMT"/>
-          <w:b/>
-          <w:lang w:val="fr-FR"/>
-        </w:rPr>
-        <w:t>utile</w:t>
-      </w:r>
-      <w:r>
-        <w:rPr>
-          <w:rFonts w:ascii="TimesNewRomanPS-BoldMT" w:hAnsi="TimesNewRomanPS-BoldMT" w:cs="TimesNewRomanPS-BoldMT"/>
-          <w:b/>
-        </w:rPr>
-        <w:t>.</w:t>
-      </w:r>
-    </w:p>
-    <w:p>
-      <w:pPr>
-        <w:jc w:val="both"/>
-        <w:rPr>
-          <w:rFonts w:ascii="TimesNewRomanPS-BoldMT" w:hAnsi="TimesNewRomanPS-BoldMT" w:cs="TimesNewRomanPS-BoldMT"/>
-          <w:b/>
         </w:rPr>
       </w:pPr>
     </w:p>
@@ -5565,20 +4656,7 @@
         <w:rPr>
           <w:rFonts w:ascii="TimesNewRomanPSMT" w:hAnsi="TimesNewRomanPSMT" w:cs="TimesNewRomanPSMT"/>
         </w:rPr>
-        <w:t>1° Désignation du ou des immeubles (</w:t>
-      </w:r>
-      <w:r>
-        <w:rPr>
-          <w:rFonts w:ascii="TimesNewRomanPSMT" w:hAnsi="TimesNewRomanPSMT" w:cs="TimesNewRomanPSMT"/>
-          <w:lang w:val="fr-FR"/>
-        </w:rPr>
-        <w:t>8</w:t>
-      </w:r>
-      <w:r>
-        <w:rPr>
-          <w:rFonts w:ascii="TimesNewRomanPSMT" w:hAnsi="TimesNewRomanPSMT" w:cs="TimesNewRomanPSMT"/>
-        </w:rPr>
-        <w:t>).</w:t>
+        <w:t>1° Désignation du ou des immeubles (8).</w:t>
       </w:r>
     </w:p>
     <w:p>
@@ -7912,52 +6990,26 @@
         <w:rPr>
           <w:rFonts w:ascii="TimesNewRomanPSMT" w:hAnsi="TimesNewRomanPSMT" w:cs="TimesNewRomanPSMT"/>
         </w:rPr>
-        <w:t xml:space="preserve">1.1. Nombre de logements à attribuer à des personnes dont les ressources n'excèdent pas 60 % des plafonds de ressources prévus au premier alinéa de l'article D. 331-12 du code de la construction et de l’habitation pour l'attribution des logements sociaux (article </w:t>
-      </w:r>
-      <w:r>
-        <w:rPr>
-          <w:rFonts w:ascii="TimesNewRomanPSMT" w:hAnsi="TimesNewRomanPSMT" w:cs="TimesNewRomanPSMT"/>
-          <w:lang w:val="fr-FR"/>
-        </w:rPr>
-        <w:t>7</w:t>
-      </w:r>
-      <w:r>
-        <w:rPr>
-          <w:rFonts w:ascii="TimesNewRomanPSMT" w:hAnsi="TimesNewRomanPSMT" w:cs="TimesNewRomanPSMT"/>
-        </w:rPr>
-        <w:t xml:space="preserve"> de la présente convention) </w:t>
-      </w:r>
-    </w:p>
-    <w:p>
-      <w:pPr>
-        <w:jc w:val="both"/>
-        <w:rPr>
-          <w:rFonts w:ascii="TimesNewRomanPSMT" w:hAnsi="TimesNewRomanPSMT" w:cs="TimesNewRomanPSMT"/>
-        </w:rPr>
-      </w:pPr>
-    </w:p>
-    <w:p>
-      <w:pPr>
-        <w:jc w:val="both"/>
-      </w:pPr>
-      <w:r>
-        <w:rPr>
-          <w:rFonts w:ascii="TimesNewRomanPSMT" w:hAnsi="TimesNewRomanPSMT" w:cs="TimesNewRomanPSMT"/>
-        </w:rPr>
-        <w:t xml:space="preserve">- nombre de logements prévus au premier alinéa du a du 3° de l'article </w:t>
-      </w:r>
-      <w:r>
-        <w:rPr>
-          <w:rFonts w:ascii="TimesNewRomanPSMT" w:hAnsi="TimesNewRomanPSMT" w:cs="TimesNewRomanPSMT"/>
-          <w:lang w:val="fr-FR"/>
-        </w:rPr>
-        <w:t>7</w:t>
-      </w:r>
-      <w:r>
-        <w:rPr>
-          <w:rFonts w:ascii="TimesNewRomanPSMT" w:hAnsi="TimesNewRomanPSMT" w:cs="TimesNewRomanPSMT"/>
-        </w:rPr>
-        <w:t xml:space="preserve"> de la présente convention</w:t>
+        <w:t xml:space="preserve">1.1. Nombre de logements à attribuer à des personnes dont les ressources n'excèdent pas 60 % des plafonds de ressources prévus au premier alinéa de l'article D. 331-12 du code de la construction et de l’habitation pour l'attribution des logements sociaux (article 7 de la présente convention) </w:t>
+      </w:r>
+    </w:p>
+    <w:p>
+      <w:pPr>
+        <w:jc w:val="both"/>
+        <w:rPr>
+          <w:rFonts w:ascii="TimesNewRomanPSMT" w:hAnsi="TimesNewRomanPSMT" w:cs="TimesNewRomanPSMT"/>
+        </w:rPr>
+      </w:pPr>
+    </w:p>
+    <w:p>
+      <w:pPr>
+        <w:jc w:val="both"/>
+      </w:pPr>
+      <w:r>
+        <w:rPr>
+          <w:rFonts w:ascii="TimesNewRomanPSMT" w:hAnsi="TimesNewRomanPSMT" w:cs="TimesNewRomanPSMT"/>
+        </w:rPr>
+        <w:t>- nombre de logements prévus au premier alinéa du a du 3° de l'article 7 de la présente convention</w:t>
       </w:r>
       <w:r>
         <w:rPr>
@@ -8017,7 +7069,6 @@
         <w:rPr>
           <w:rFonts w:ascii="TimesNewRomanPSMT" w:hAnsi="TimesNewRomanPSMT" w:cs="TimesNewRomanPSMT"/>
           <w:bCs/>
-          <w:lang w:val="fr-FR"/>
         </w:rPr>
         <w:t>_</w:t>
       </w:r>
@@ -8031,7 +7082,6 @@
       <w:r>
         <w:rPr>
           <w:rFonts w:ascii="TimesNewRomanPSMT" w:hAnsi="TimesNewRomanPSMT" w:cs="TimesNewRomanPSMT"/>
-          <w:lang w:val="fr-FR"/>
         </w:rPr>
         <w:t>|pl</w:t>
       </w:r>
@@ -8061,20 +7111,7 @@
         <w:rPr>
           <w:rFonts w:ascii="TimesNewRomanPSMT" w:hAnsi="TimesNewRomanPSMT" w:cs="TimesNewRomanPSMT"/>
         </w:rPr>
-        <w:t xml:space="preserve">- nombre de logements prévus au deuxième alinéa du a du 3° de l'article </w:t>
-      </w:r>
-      <w:r>
-        <w:rPr>
-          <w:rFonts w:ascii="TimesNewRomanPSMT" w:hAnsi="TimesNewRomanPSMT" w:cs="TimesNewRomanPSMT"/>
-          <w:lang w:val="fr-FR"/>
-        </w:rPr>
-        <w:t>7</w:t>
-      </w:r>
-      <w:r>
-        <w:rPr>
-          <w:rFonts w:ascii="TimesNewRomanPSMT" w:hAnsi="TimesNewRomanPSMT" w:cs="TimesNewRomanPSMT"/>
-        </w:rPr>
-        <w:t xml:space="preserve"> de la présente convention</w:t>
+        <w:t>- nombre de logements prévus au deuxième alinéa du a du 3° de l'article 7 de la présente convention</w:t>
       </w:r>
       <w:r>
         <w:rPr>
@@ -8107,20 +7144,7 @@
         <w:rPr>
           <w:rFonts w:ascii="TimesNewRomanPSMT" w:hAnsi="TimesNewRomanPSMT" w:cs="TimesNewRomanPSMT"/>
         </w:rPr>
-        <w:t xml:space="preserve">1.2. Nombre de logements qu'il est possible d'attribuer à des personnes dont les ressources excèdent les plafonds de ressources prévus au premier alinéa de l'article D. 331-12 précité pour l'attribution des logements sociaux, dans la limite de 120 % de ces plafonds (article </w:t>
-      </w:r>
-      <w:r>
-        <w:rPr>
-          <w:rFonts w:ascii="TimesNewRomanPSMT" w:hAnsi="TimesNewRomanPSMT" w:cs="TimesNewRomanPSMT"/>
-          <w:lang w:val="fr-FR"/>
-        </w:rPr>
-        <w:t>7</w:t>
-      </w:r>
-      <w:r>
-        <w:rPr>
-          <w:rFonts w:ascii="TimesNewRomanPSMT" w:hAnsi="TimesNewRomanPSMT" w:cs="TimesNewRomanPSMT"/>
-        </w:rPr>
-        <w:t xml:space="preserve"> de la présente convention) : </w:t>
+        <w:t xml:space="preserve">1.2. Nombre de logements qu'il est possible d'attribuer à des personnes dont les ressources excèdent les plafonds de ressources prévus au premier alinéa de l'article D. 331-12 précité pour l'attribution des logements sociaux, dans la limite de 120 % de ces plafonds (article 7 de la présente convention) : </w:t>
       </w:r>
       <w:bookmarkStart w:id="41" w:name="Mix1092"/>
       <w:bookmarkEnd w:id="41"/>
@@ -8193,9 +7217,6 @@
     <w:p>
       <w:pPr>
         <w:jc w:val="both"/>
-        <w:rPr>
-          <w:lang w:val="fr-FR"/>
-        </w:rPr>
       </w:pPr>
       <w:r>
         <w:rPr>
@@ -8209,33 +7230,7 @@
         <w:rPr>
           <w:rFonts w:ascii="TimesNewRomanPSMT" w:hAnsi="TimesNewRomanPSMT" w:cs="TimesNewRomanPSMT"/>
         </w:rPr>
-        <w:t>{{ sar_totale</w:t>
-      </w:r>
-      <w:r>
-        <w:rPr>
-          <w:rFonts w:ascii="TimesNewRomanPSMT" w:hAnsi="TimesNewRomanPSMT" w:cs="TimesNewRomanPSMT"/>
-          <w:lang w:val="fr-FR"/>
-        </w:rPr>
-        <w:t>|f</w:t>
-      </w:r>
-      <w:r>
-        <w:rPr>
-          <w:rFonts w:ascii="TimesNewRomanPSMT" w:hAnsi="TimesNewRomanPSMT" w:cs="TimesNewRomanPSMT"/>
-        </w:rPr>
-        <w:t xml:space="preserve"> }}</w:t>
-      </w:r>
-      <w:r>
-        <w:rPr>
-          <w:rFonts w:ascii="TimesNewRomanPSMT" w:hAnsi="TimesNewRomanPSMT" w:cs="TimesNewRomanPSMT"/>
-          <w:lang w:val="fr-FR"/>
-        </w:rPr>
-        <w:t xml:space="preserve"> </w:t>
-      </w:r>
-      <w:r>
-        <w:rPr>
-          <w:rFonts w:ascii="TimesNewRomanPSMT" w:hAnsi="TimesNewRomanPSMT" w:cs="TimesNewRomanPSMT"/>
-        </w:rPr>
-        <w:t>m</w:t>
+        <w:t>{{ sar_totale|f }} m</w:t>
       </w:r>
       <w:r>
         <w:rPr>
@@ -8425,7 +7420,6 @@
           <w:rFonts w:ascii="TimesNewRomanPSMT" w:hAnsi="TimesNewRomanPSMT" w:cs="TimesNewRomanPSMT"/>
           <w:sz w:val="16"/>
           <w:szCs w:val="16"/>
-          <w:lang w:val="fr-FR"/>
         </w:rPr>
         <w:t>-</w:t>
       </w:r>
@@ -9058,7 +8052,7 @@
           <w:sz w:val="16"/>
           <w:szCs w:val="16"/>
         </w:rPr>
-        <w:t xml:space="preserve"> if lot.annexe_</w:t>
+        <w:t xml:space="preserve"> if </w:t>
       </w:r>
       <w:proofErr w:type="spellStart"/>
       <w:r>
@@ -9066,6 +8060,24 @@
           <w:rFonts w:ascii="TimesNewRomanPSMT" w:hAnsi="TimesNewRomanPSMT" w:cs="TimesNewRomanPSMT"/>
           <w:sz w:val="16"/>
           <w:szCs w:val="16"/>
+        </w:rPr>
+        <w:t>lot.annexe</w:t>
+      </w:r>
+      <w:proofErr w:type="spellEnd"/>
+      <w:r>
+        <w:rPr>
+          <w:rFonts w:ascii="TimesNewRomanPSMT" w:hAnsi="TimesNewRomanPSMT" w:cs="TimesNewRomanPSMT"/>
+          <w:sz w:val="16"/>
+          <w:szCs w:val="16"/>
+        </w:rPr>
+        <w:t>_</w:t>
+      </w:r>
+      <w:proofErr w:type="spellStart"/>
+      <w:r>
+        <w:rPr>
+          <w:rFonts w:ascii="TimesNewRomanPSMT" w:hAnsi="TimesNewRomanPSMT" w:cs="TimesNewRomanPSMT"/>
+          <w:sz w:val="16"/>
+          <w:szCs w:val="16"/>
           <w:lang w:val="en-US"/>
         </w:rPr>
         <w:t>celliers</w:t>
@@ -9086,7 +8098,6 @@
         <w:jc w:val="both"/>
         <w:rPr>
           <w:rFonts w:ascii="TimesNewRomanPSMT" w:hAnsi="TimesNewRomanPSMT" w:cs="TimesNewRomanPSMT"/>
-          <w:lang w:val="fr-FR"/>
         </w:rPr>
       </w:pPr>
       <w:r>
@@ -9149,7 +8160,6 @@
       <w:r>
         <w:rPr>
           <w:rFonts w:ascii="TimesNewRomanPSMT" w:hAnsi="TimesNewRomanPSMT" w:cs="TimesNewRomanPSMT"/>
-          <w:lang w:val="fr-FR"/>
         </w:rPr>
         <w:t>Celliers extérieurs au logement</w:t>
       </w:r>
@@ -9175,7 +8185,6 @@
           <w:rFonts w:ascii="TimesNewRomanPSMT" w:hAnsi="TimesNewRomanPSMT" w:cs="TimesNewRomanPSMT"/>
           <w:sz w:val="16"/>
           <w:szCs w:val="16"/>
-          <w:lang w:val="fr-FR"/>
         </w:rPr>
         <w:t>-</w:t>
       </w:r>
@@ -9221,7 +8230,25 @@
           <w:sz w:val="16"/>
           <w:szCs w:val="16"/>
         </w:rPr>
-        <w:t xml:space="preserve"> if lot.annexe_</w:t>
+        <w:t xml:space="preserve"> if </w:t>
+      </w:r>
+      <w:proofErr w:type="spellStart"/>
+      <w:r>
+        <w:rPr>
+          <w:rFonts w:ascii="TimesNewRomanPSMT" w:hAnsi="TimesNewRomanPSMT" w:cs="TimesNewRomanPSMT"/>
+          <w:sz w:val="16"/>
+          <w:szCs w:val="16"/>
+        </w:rPr>
+        <w:t>lot.annexe</w:t>
+      </w:r>
+      <w:proofErr w:type="spellEnd"/>
+      <w:r>
+        <w:rPr>
+          <w:rFonts w:ascii="TimesNewRomanPSMT" w:hAnsi="TimesNewRomanPSMT" w:cs="TimesNewRomanPSMT"/>
+          <w:sz w:val="16"/>
+          <w:szCs w:val="16"/>
+        </w:rPr>
+        <w:t>_</w:t>
       </w:r>
       <w:proofErr w:type="spellStart"/>
       <w:r>
@@ -9422,7 +8449,6 @@
         <w:jc w:val="both"/>
         <w:rPr>
           <w:rFonts w:ascii="TimesNewRomanPSMT" w:hAnsi="TimesNewRomanPSMT" w:cs="TimesNewRomanPSMT"/>
-          <w:lang w:val="fr-FR"/>
         </w:rPr>
       </w:pPr>
       <w:r>
@@ -9485,7 +8511,6 @@
       <w:r>
         <w:rPr>
           <w:rFonts w:ascii="TimesNewRomanPSMT" w:hAnsi="TimesNewRomanPSMT" w:cs="TimesNewRomanPSMT"/>
-          <w:lang w:val="fr-FR"/>
         </w:rPr>
         <w:t>Combles et greniers aménageable</w:t>
       </w:r>
@@ -9511,7 +8536,6 @@
           <w:rFonts w:ascii="TimesNewRomanPSMT" w:hAnsi="TimesNewRomanPSMT" w:cs="TimesNewRomanPSMT"/>
           <w:sz w:val="16"/>
           <w:szCs w:val="16"/>
-          <w:lang w:val="fr-FR"/>
         </w:rPr>
         <w:t>-</w:t>
       </w:r>
@@ -9557,7 +8581,25 @@
           <w:sz w:val="16"/>
           <w:szCs w:val="16"/>
         </w:rPr>
-        <w:t xml:space="preserve"> if lot.annexe_</w:t>
+        <w:t xml:space="preserve"> if </w:t>
+      </w:r>
+      <w:proofErr w:type="spellStart"/>
+      <w:r>
+        <w:rPr>
+          <w:rFonts w:ascii="TimesNewRomanPSMT" w:hAnsi="TimesNewRomanPSMT" w:cs="TimesNewRomanPSMT"/>
+          <w:sz w:val="16"/>
+          <w:szCs w:val="16"/>
+        </w:rPr>
+        <w:t>lot.annexe</w:t>
+      </w:r>
+      <w:proofErr w:type="spellEnd"/>
+      <w:r>
+        <w:rPr>
+          <w:rFonts w:ascii="TimesNewRomanPSMT" w:hAnsi="TimesNewRomanPSMT" w:cs="TimesNewRomanPSMT"/>
+          <w:sz w:val="16"/>
+          <w:szCs w:val="16"/>
+        </w:rPr>
+        <w:t>_</w:t>
       </w:r>
       <w:proofErr w:type="spellStart"/>
       <w:r>
@@ -9741,7 +8783,6 @@
         <w:jc w:val="both"/>
         <w:rPr>
           <w:rFonts w:ascii="TimesNewRomanPSMT" w:hAnsi="TimesNewRomanPSMT" w:cs="TimesNewRomanPSMT"/>
-          <w:lang w:val="fr-FR"/>
         </w:rPr>
       </w:pPr>
       <w:r>
@@ -9804,7 +8845,6 @@
       <w:r>
         <w:rPr>
           <w:rFonts w:ascii="TimesNewRomanPSMT" w:hAnsi="TimesNewRomanPSMT" w:cs="TimesNewRomanPSMT"/>
-          <w:lang w:val="fr-FR"/>
         </w:rPr>
         <w:t>Loggias et Vérandas</w:t>
       </w:r>
@@ -9830,7 +8870,6 @@
           <w:rFonts w:ascii="TimesNewRomanPSMT" w:hAnsi="TimesNewRomanPSMT" w:cs="TimesNewRomanPSMT"/>
           <w:sz w:val="16"/>
           <w:szCs w:val="16"/>
-          <w:lang w:val="fr-FR"/>
         </w:rPr>
         <w:t>-</w:t>
       </w:r>
@@ -9866,7 +8905,6 @@
           <w:rFonts w:ascii="TimesNewRomanPSMT" w:hAnsi="TimesNewRomanPSMT" w:cs="TimesNewRomanPSMT"/>
           <w:sz w:val="16"/>
           <w:szCs w:val="16"/>
-          <w:lang w:val="fr-FR"/>
         </w:rPr>
         <w:t>-</w:t>
       </w:r>
@@ -9883,7 +8921,6 @@
           <w:rFonts w:ascii="TimesNewRomanPSMT" w:hAnsi="TimesNewRomanPSMT" w:cs="TimesNewRomanPSMT"/>
           <w:sz w:val="16"/>
           <w:szCs w:val="16"/>
-          <w:lang w:val="fr-FR"/>
         </w:rPr>
         <w:t>terrasses</w:t>
       </w:r>
@@ -9902,7 +8939,6 @@
         <w:jc w:val="both"/>
         <w:rPr>
           <w:rFonts w:ascii="TimesNewRomanPSMT" w:hAnsi="TimesNewRomanPSMT" w:cs="TimesNewRomanPSMT"/>
-          <w:lang w:val="fr-FR"/>
         </w:rPr>
       </w:pPr>
       <w:r>
@@ -9965,14 +9001,12 @@
       <w:r>
         <w:rPr>
           <w:rFonts w:ascii="TimesNewRomanPSMT" w:hAnsi="TimesNewRomanPSMT" w:cs="TimesNewRomanPSMT"/>
-          <w:lang w:val="fr-FR"/>
         </w:rPr>
         <w:t xml:space="preserve">Dans la limite de 9 m2, </w:t>
       </w:r>
       <w:r>
         <w:rPr>
           <w:rFonts w:ascii="TimesNewRomanPSMT" w:hAnsi="TimesNewRomanPSMT" w:cs="TimesNewRomanPSMT"/>
-          <w:lang w:val="fr-FR"/>
         </w:rPr>
         <w:t>les parties de terrasses accessibles en étage ou aménagées sur ouvrage enterré ou à moitié enterré</w:t>
       </w:r>
@@ -9998,7 +9032,6 @@
           <w:rFonts w:ascii="TimesNewRomanPSMT" w:hAnsi="TimesNewRomanPSMT" w:cs="TimesNewRomanPSMT"/>
           <w:sz w:val="16"/>
           <w:szCs w:val="16"/>
-          <w:lang w:val="fr-FR"/>
         </w:rPr>
         <w:t>-</w:t>
       </w:r>
@@ -10044,9 +9077,6 @@
     <w:p>
       <w:pPr>
         <w:jc w:val="both"/>
-        <w:rPr>
-          <w:lang w:val="fr-FR"/>
-        </w:rPr>
       </w:pPr>
       <w:r>
         <w:rPr>
@@ -10060,33 +9090,7 @@
         <w:rPr>
           <w:rFonts w:ascii="TimesNewRomanPSMT" w:hAnsi="TimesNewRomanPSMT" w:cs="TimesNewRomanPSMT"/>
         </w:rPr>
-        <w:t>{{ su_totale</w:t>
-      </w:r>
-      <w:r>
-        <w:rPr>
-          <w:rFonts w:ascii="TimesNewRomanPSMT" w:hAnsi="TimesNewRomanPSMT" w:cs="TimesNewRomanPSMT"/>
-          <w:lang w:val="fr-FR"/>
-        </w:rPr>
-        <w:t xml:space="preserve">|f </w:t>
-      </w:r>
-      <w:r>
-        <w:rPr>
-          <w:rFonts w:ascii="TimesNewRomanPSMT" w:hAnsi="TimesNewRomanPSMT" w:cs="TimesNewRomanPSMT"/>
-        </w:rPr>
-        <w:t>}}</w:t>
-      </w:r>
-      <w:r>
-        <w:rPr>
-          <w:rFonts w:ascii="TimesNewRomanPSMT" w:hAnsi="TimesNewRomanPSMT" w:cs="TimesNewRomanPSMT"/>
-          <w:lang w:val="fr-FR"/>
-        </w:rPr>
-        <w:t xml:space="preserve"> </w:t>
-      </w:r>
-      <w:r>
-        <w:rPr>
-          <w:rFonts w:ascii="TimesNewRomanPSMT" w:hAnsi="TimesNewRomanPSMT" w:cs="TimesNewRomanPSMT"/>
-        </w:rPr>
-        <w:t>m</w:t>
+        <w:t>{{ su_totale|f }} m</w:t>
       </w:r>
       <w:r>
         <w:rPr>
@@ -10201,32 +9205,15 @@
                 <w:sz w:val="14"/>
                 <w:szCs w:val="14"/>
               </w:rPr>
-              <w:t>D</w:t>
+              <w:t>DÉSIGNATION</w:t>
             </w:r>
             <w:r>
               <w:rPr>
                 <w:rFonts w:ascii="TimesNewRomanPSMT" w:hAnsi="TimesNewRomanPSMT" w:cs="TimesNewRomanPSMT"/>
                 <w:sz w:val="14"/>
                 <w:szCs w:val="14"/>
-                <w:lang w:val="fr-FR"/>
-              </w:rPr>
-              <w:t>ÉSIGNATION</w:t>
-            </w:r>
-            <w:r>
-              <w:rPr>
-                <w:rFonts w:ascii="TimesNewRomanPSMT" w:hAnsi="TimesNewRomanPSMT" w:cs="TimesNewRomanPSMT"/>
-                <w:sz w:val="14"/>
-                <w:szCs w:val="14"/>
-                <w:lang w:val="fr-FR"/>
               </w:rPr>
               <w:br/>
-            </w:r>
-            <w:r>
-              <w:rPr>
-                <w:rFonts w:ascii="TimesNewRomanPSMT" w:hAnsi="TimesNewRomanPSMT" w:cs="TimesNewRomanPSMT"/>
-                <w:sz w:val="14"/>
-                <w:szCs w:val="14"/>
-              </w:rPr>
               <w:t>des logements</w:t>
             </w:r>
           </w:p>
@@ -10242,7 +9229,6 @@
                 <w:rFonts w:ascii="TimesNewRomanPSMT" w:hAnsi="TimesNewRomanPSMT" w:cs="TimesNewRomanPSMT"/>
                 <w:sz w:val="14"/>
                 <w:szCs w:val="14"/>
-                <w:lang w:val="fr-FR"/>
               </w:rPr>
             </w:pPr>
             <w:r>
@@ -10250,7 +9236,6 @@
                 <w:rFonts w:ascii="TimesNewRomanPSMT" w:hAnsi="TimesNewRomanPSMT" w:cs="TimesNewRomanPSMT"/>
                 <w:sz w:val="14"/>
                 <w:szCs w:val="14"/>
-                <w:lang w:val="fr-FR"/>
               </w:rPr>
               <w:t>SURFACE</w:t>
             </w:r>
@@ -10286,7 +9271,6 @@
                 <w:rFonts w:ascii="TimesNewRomanPSMT" w:hAnsi="TimesNewRomanPSMT" w:cs="TimesNewRomanPSMT"/>
                 <w:sz w:val="14"/>
                 <w:szCs w:val="14"/>
-                <w:lang w:val="fr-FR"/>
               </w:rPr>
               <w:t>(</w:t>
             </w:r>
@@ -10296,7 +9280,6 @@
                 <w:rFonts w:ascii="TimesNewRomanPSMT" w:hAnsi="TimesNewRomanPSMT" w:cs="TimesNewRomanPSMT"/>
                 <w:sz w:val="14"/>
                 <w:szCs w:val="14"/>
-                <w:lang w:val="fr-FR"/>
               </w:rPr>
               <w:t>art.</w:t>
             </w:r>
@@ -10306,7 +9289,6 @@
                 <w:rFonts w:ascii="TimesNewRomanPSMT" w:hAnsi="TimesNewRomanPSMT" w:cs="TimesNewRomanPSMT"/>
                 <w:sz w:val="14"/>
                 <w:szCs w:val="14"/>
-                <w:lang w:val="fr-FR"/>
               </w:rPr>
               <w:t xml:space="preserve"> R. 111-2)</w:t>
             </w:r>
@@ -10323,7 +9305,6 @@
                 <w:rFonts w:ascii="TimesNewRomanPSMT" w:hAnsi="TimesNewRomanPSMT" w:cs="TimesNewRomanPSMT"/>
                 <w:sz w:val="14"/>
                 <w:szCs w:val="14"/>
-                <w:lang w:val="fr-FR"/>
               </w:rPr>
             </w:pPr>
             <w:r>
@@ -10331,7 +9312,6 @@
                 <w:rFonts w:ascii="TimesNewRomanPSMT" w:hAnsi="TimesNewRomanPSMT" w:cs="TimesNewRomanPSMT"/>
                 <w:sz w:val="14"/>
                 <w:szCs w:val="14"/>
-                <w:lang w:val="fr-FR"/>
               </w:rPr>
               <w:t>SURFACE</w:t>
             </w:r>
@@ -10351,7 +9331,6 @@
                 <w:rFonts w:ascii="TimesNewRomanPSMT" w:hAnsi="TimesNewRomanPSMT" w:cs="TimesNewRomanPSMT"/>
                 <w:sz w:val="14"/>
                 <w:szCs w:val="14"/>
-                <w:lang w:val="fr-FR"/>
               </w:rPr>
               <w:t>réelle</w:t>
             </w:r>
@@ -10377,7 +9356,6 @@
                 <w:rFonts w:ascii="TimesNewRomanPSMT" w:hAnsi="TimesNewRomanPSMT" w:cs="TimesNewRomanPSMT"/>
                 <w:sz w:val="14"/>
                 <w:szCs w:val="14"/>
-                <w:lang w:val="fr-FR"/>
               </w:rPr>
             </w:pPr>
             <w:r>
@@ -10385,7 +9363,6 @@
                 <w:rFonts w:ascii="TimesNewRomanPSMT" w:hAnsi="TimesNewRomanPSMT" w:cs="TimesNewRomanPSMT"/>
                 <w:sz w:val="14"/>
                 <w:szCs w:val="14"/>
-                <w:lang w:val="fr-FR"/>
               </w:rPr>
               <w:t>SURFACE UTILE</w:t>
             </w:r>
@@ -10396,7 +9373,6 @@
                 <w:rFonts w:ascii="TimesNewRomanPSMT" w:hAnsi="TimesNewRomanPSMT" w:cs="TimesNewRomanPSMT"/>
                 <w:sz w:val="14"/>
                 <w:szCs w:val="14"/>
-                <w:lang w:val="fr-FR"/>
               </w:rPr>
             </w:pPr>
             <w:r>
@@ -10420,7 +9396,6 @@
                 <w:rFonts w:ascii="TimesNewRomanPSMT" w:hAnsi="TimesNewRomanPSMT" w:cs="TimesNewRomanPSMT"/>
                 <w:sz w:val="14"/>
                 <w:szCs w:val="14"/>
-                <w:lang w:val="fr-FR"/>
               </w:rPr>
             </w:pPr>
             <w:r>
@@ -10428,60 +9403,8 @@
                 <w:rFonts w:ascii="TimesNewRomanPSMT" w:hAnsi="TimesNewRomanPSMT" w:cs="TimesNewRomanPSMT"/>
                 <w:sz w:val="14"/>
                 <w:szCs w:val="14"/>
-                <w:lang w:val="fr-FR"/>
-              </w:rPr>
-              <w:t>LOYER</w:t>
-            </w:r>
-            <w:r>
-              <w:rPr>
-                <w:rFonts w:ascii="TimesNewRomanPSMT" w:hAnsi="TimesNewRomanPSMT" w:cs="TimesNewRomanPSMT"/>
-                <w:sz w:val="14"/>
-                <w:szCs w:val="14"/>
-              </w:rPr>
-              <w:t xml:space="preserve"> maxinum </w:t>
-            </w:r>
-            <w:r>
-              <w:rPr>
-                <w:rFonts w:ascii="TimesNewRomanPSMT" w:hAnsi="TimesNewRomanPSMT" w:cs="TimesNewRomanPSMT"/>
-                <w:sz w:val="14"/>
-                <w:szCs w:val="14"/>
-                <w:lang w:val="fr-FR"/>
-              </w:rPr>
-              <w:t xml:space="preserve">du logement </w:t>
-            </w:r>
-            <w:r>
-              <w:rPr>
-                <w:rFonts w:ascii="TimesNewRomanPSMT" w:hAnsi="TimesNewRomanPSMT" w:cs="TimesNewRomanPSMT"/>
-                <w:sz w:val="14"/>
-                <w:szCs w:val="14"/>
-              </w:rPr>
-              <w:t xml:space="preserve">en </w:t>
-            </w:r>
-            <w:r>
-              <w:rPr>
-                <w:rFonts w:ascii="TimesNewRomanPSMT" w:hAnsi="TimesNewRomanPSMT" w:cs="TimesNewRomanPSMT"/>
-                <w:sz w:val="14"/>
-                <w:szCs w:val="14"/>
-                <w:lang w:val="fr-FR"/>
-              </w:rPr>
-              <w:t>euros</w:t>
-            </w:r>
-            <w:r>
-              <w:rPr>
-                <w:rFonts w:ascii="TimesNewRomanPSMT" w:hAnsi="TimesNewRomanPSMT" w:cs="TimesNewRomanPSMT"/>
-                <w:sz w:val="14"/>
-                <w:szCs w:val="14"/>
-              </w:rPr>
-              <w:t xml:space="preserve"> par </w:t>
-            </w:r>
-            <w:r>
-              <w:rPr>
-                <w:rFonts w:ascii="TimesNewRomanPSMT" w:hAnsi="TimesNewRomanPSMT" w:cs="TimesNewRomanPSMT"/>
-                <w:sz w:val="14"/>
-                <w:szCs w:val="14"/>
-                <w:lang w:val="fr-FR"/>
-              </w:rPr>
-              <w:t>mètre carré de surface utile</w:t>
+              </w:rPr>
+              <w:t>LOYER maxinum du logement en euros par mètre carré de surface utile</w:t>
             </w:r>
           </w:p>
         </w:tc>
@@ -10496,7 +9419,6 @@
                 <w:rFonts w:ascii="TimesNewRomanPSMT" w:hAnsi="TimesNewRomanPSMT" w:cs="TimesNewRomanPSMT"/>
                 <w:sz w:val="14"/>
                 <w:szCs w:val="14"/>
-                <w:lang w:val="fr-FR"/>
               </w:rPr>
             </w:pPr>
             <w:r>
@@ -10504,17 +9426,8 @@
                 <w:rFonts w:ascii="TimesNewRomanPSMT" w:hAnsi="TimesNewRomanPSMT" w:cs="TimesNewRomanPSMT"/>
                 <w:sz w:val="14"/>
                 <w:szCs w:val="14"/>
-                <w:lang w:val="fr-FR"/>
-              </w:rPr>
-              <w:t xml:space="preserve">COEFFICIENT </w:t>
-            </w:r>
-            <w:r>
-              <w:rPr>
-                <w:rFonts w:ascii="TimesNewRomanPSMT" w:hAnsi="TimesNewRomanPSMT" w:cs="TimesNewRomanPSMT"/>
-                <w:sz w:val="14"/>
-                <w:szCs w:val="14"/>
-              </w:rPr>
-              <w:t>propre au logement</w:t>
+              </w:rPr>
+              <w:t>COEFFICIENT propre au logement</w:t>
             </w:r>
           </w:p>
         </w:tc>
@@ -10529,7 +9442,6 @@
                 <w:rFonts w:ascii="TimesNewRomanPSMT" w:hAnsi="TimesNewRomanPSMT" w:cs="TimesNewRomanPSMT"/>
                 <w:sz w:val="14"/>
                 <w:szCs w:val="14"/>
-                <w:lang w:val="fr-FR"/>
               </w:rPr>
             </w:pPr>
             <w:r>
@@ -10537,26 +9449,8 @@
                 <w:rFonts w:ascii="TimesNewRomanPSMT" w:hAnsi="TimesNewRomanPSMT" w:cs="TimesNewRomanPSMT"/>
                 <w:sz w:val="14"/>
                 <w:szCs w:val="14"/>
-                <w:lang w:val="fr-FR"/>
-              </w:rPr>
-              <w:t>LOYER</w:t>
-            </w:r>
-            <w:r>
-              <w:rPr>
-                <w:rFonts w:ascii="TimesNewRomanPSMT" w:hAnsi="TimesNewRomanPSMT" w:cs="TimesNewRomanPSMT"/>
-                <w:sz w:val="14"/>
-                <w:szCs w:val="14"/>
-              </w:rPr>
-              <w:t xml:space="preserve"> </w:t>
-            </w:r>
-            <w:r>
-              <w:rPr>
-                <w:rFonts w:ascii="TimesNewRomanPSMT" w:hAnsi="TimesNewRomanPSMT" w:cs="TimesNewRomanPSMT"/>
-                <w:sz w:val="14"/>
-                <w:szCs w:val="14"/>
-                <w:lang w:val="fr-FR"/>
-              </w:rPr>
-              <w:t>MAXIMUM</w:t>
+              </w:rPr>
+              <w:t>LOYER MAXIMUM</w:t>
             </w:r>
           </w:p>
           <w:p>
@@ -10597,7 +9491,6 @@
                 <w:rFonts w:ascii="TimesNewRomanPSMT" w:hAnsi="TimesNewRomanPSMT" w:cs="TimesNewRomanPSMT"/>
                 <w:sz w:val="14"/>
                 <w:szCs w:val="14"/>
-                <w:lang w:val="fr-FR"/>
               </w:rPr>
               <w:t>x</w:t>
             </w:r>
@@ -10616,7 +9509,6 @@
                 <w:rFonts w:ascii="TimesNewRomanPSMT" w:hAnsi="TimesNewRomanPSMT" w:cs="TimesNewRomanPSMT"/>
                 <w:sz w:val="12"/>
                 <w:szCs w:val="12"/>
-                <w:lang w:val="fr-FR"/>
               </w:rPr>
             </w:pPr>
             <w:r>
@@ -10650,7 +9542,6 @@
                 <w:rFonts w:ascii="TimesNewRomanPSMT" w:hAnsi="TimesNewRomanPSMT" w:cs="TimesNewRomanPSMT"/>
                 <w:sz w:val="14"/>
                 <w:szCs w:val="14"/>
-                <w:lang w:val="fr-FR"/>
               </w:rPr>
               <w:t>*</w:t>
             </w:r>
@@ -11786,7 +10677,7 @@
                 <w:rFonts w:ascii="TimesNewRomanPSMT" w:hAnsi="TimesNewRomanPSMT" w:cs="TimesNewRomanPSMT"/>
                 <w:sz w:val="16"/>
                 <w:szCs w:val="16"/>
-                <w:lang w:val="fr-FR" w:eastAsia="fr-FR"/>
+                <w:lang w:eastAsia="fr-FR"/>
               </w:rPr>
               <w:t>8</w:t>
             </w:r>
@@ -11822,28 +10713,17 @@
     <w:p>
       <w:pPr>
         <w:jc w:val="both"/>
-        <w:rPr>
-          <w:lang w:val="fr-FR"/>
-        </w:rPr>
-      </w:pPr>
-      <w:r>
-        <w:rPr>
-          <w:rFonts w:ascii="TimesNewRomanPSMT" w:hAnsi="TimesNewRomanPSMT" w:cs="TimesNewRomanPSMT"/>
-        </w:rPr>
-        <w:t>6. Nombre et liste des annexes susceptibles de donner lieu à perception d'un loyer accessoire :</w:t>
-      </w:r>
-      <w:r>
-        <w:rPr>
-          <w:rFonts w:ascii="TimesNewRomanPSMT" w:hAnsi="TimesNewRomanPSMT" w:cs="TimesNewRomanPSMT"/>
-          <w:lang w:val="fr-FR"/>
-        </w:rPr>
-        <w:t xml:space="preserve"> {{ </w:t>
+      </w:pPr>
+      <w:r>
+        <w:rPr>
+          <w:rFonts w:ascii="TimesNewRomanPSMT" w:hAnsi="TimesNewRomanPSMT" w:cs="TimesNewRomanPSMT"/>
+        </w:rPr>
+        <w:t xml:space="preserve">6. Nombre et liste des annexes susceptibles de donner lieu à perception d'un loyer accessoire : {{ </w:t>
       </w:r>
       <w:proofErr w:type="spellStart"/>
       <w:r>
         <w:rPr>
           <w:rFonts w:ascii="TimesNewRomanPSMT" w:hAnsi="TimesNewRomanPSMT" w:cs="TimesNewRomanPSMT"/>
-          <w:lang w:val="fr-FR"/>
         </w:rPr>
         <w:t>liste_des_annexes</w:t>
       </w:r>
@@ -11851,7 +10731,6 @@
       <w:r>
         <w:rPr>
           <w:rFonts w:ascii="TimesNewRomanPSMT" w:hAnsi="TimesNewRomanPSMT" w:cs="TimesNewRomanPSMT"/>
-          <w:lang w:val="fr-FR"/>
         </w:rPr>
         <w:t xml:space="preserve"> }}</w:t>
       </w:r>
@@ -13263,50 +12142,33 @@
         <w:rPr>
           <w:rFonts w:ascii="TimesNewRomanPSMT" w:hAnsi="TimesNewRomanPSMT" w:cs="TimesNewRomanPSMT"/>
         </w:rPr>
-        <w:t>{{ programme.vendeur</w:t>
-      </w:r>
-      <w:r>
-        <w:rPr>
-          <w:rFonts w:ascii="TimesNewRomanPSMT" w:hAnsi="TimesNewRomanPSMT" w:cs="TimesNewRomanPSMT"/>
-          <w:lang w:val="fr-FR"/>
-        </w:rPr>
-        <w:t>_</w:t>
+        <w:t xml:space="preserve">{{ </w:t>
       </w:r>
       <w:proofErr w:type="spellStart"/>
       <w:r>
         <w:rPr>
           <w:rFonts w:ascii="TimesNewRomanPSMT" w:hAnsi="TimesNewRomanPSMT" w:cs="TimesNewRomanPSMT"/>
-          <w:lang w:val="fr-FR"/>
-        </w:rPr>
-        <w:t>text</w:t>
+        </w:rPr>
+        <w:t>programme.vendeur_text</w:t>
       </w:r>
       <w:proofErr w:type="spellEnd"/>
       <w:r>
         <w:rPr>
           <w:rFonts w:ascii="TimesNewRomanPSMT" w:hAnsi="TimesNewRomanPSMT" w:cs="TimesNewRomanPSMT"/>
-          <w:lang w:val="fr-FR"/>
-        </w:rPr>
-        <w:t>()</w:t>
-      </w:r>
-      <w:r>
-        <w:rPr>
-          <w:rFonts w:ascii="TimesNewRomanPSMT" w:hAnsi="TimesNewRomanPSMT" w:cs="TimesNewRomanPSMT"/>
-        </w:rPr>
-        <w:t xml:space="preserve">  }}</w:t>
-      </w:r>
-    </w:p>
-    <w:p>
-      <w:pPr>
-        <w:jc w:val="both"/>
-        <w:rPr>
-          <w:rFonts w:ascii="TimesNewRomanPSMT" w:hAnsi="TimesNewRomanPSMT" w:cs="TimesNewRomanPSMT"/>
-          <w:lang w:val="fr-FR"/>
-        </w:rPr>
-      </w:pPr>
-      <w:r>
-        <w:rPr>
-          <w:rFonts w:ascii="TimesNewRomanPSMT" w:hAnsi="TimesNewRomanPSMT" w:cs="TimesNewRomanPSMT"/>
-          <w:lang w:val="fr-FR"/>
+        </w:rPr>
+        <w:t>()  }}</w:t>
+      </w:r>
+    </w:p>
+    <w:p>
+      <w:pPr>
+        <w:jc w:val="both"/>
+        <w:rPr>
+          <w:rFonts w:ascii="TimesNewRomanPSMT" w:hAnsi="TimesNewRomanPSMT" w:cs="TimesNewRomanPSMT"/>
+        </w:rPr>
+      </w:pPr>
+      <w:r>
+        <w:rPr>
+          <w:rFonts w:ascii="TimesNewRomanPSMT" w:hAnsi="TimesNewRomanPSMT" w:cs="TimesNewRomanPSMT"/>
         </w:rPr>
         <w:t xml:space="preserve">{% for image in </w:t>
       </w:r>
@@ -13314,7 +12176,6 @@
       <w:r>
         <w:rPr>
           <w:rFonts w:ascii="TimesNewRomanPSMT" w:hAnsi="TimesNewRomanPSMT" w:cs="TimesNewRomanPSMT"/>
-          <w:lang w:val="fr-FR"/>
         </w:rPr>
         <w:t>vendeur_images</w:t>
       </w:r>
@@ -13322,7 +12183,6 @@
       <w:r>
         <w:rPr>
           <w:rFonts w:ascii="TimesNewRomanPSMT" w:hAnsi="TimesNewRomanPSMT" w:cs="TimesNewRomanPSMT"/>
-          <w:lang w:val="fr-FR"/>
         </w:rPr>
         <w:t xml:space="preserve"> %}</w:t>
       </w:r>
@@ -13332,13 +12192,11 @@
         <w:jc w:val="both"/>
         <w:rPr>
           <w:rFonts w:ascii="TimesNewRomanPSMT" w:hAnsi="TimesNewRomanPSMT" w:cs="TimesNewRomanPSMT"/>
-          <w:lang w:val="fr-FR"/>
-        </w:rPr>
-      </w:pPr>
-      <w:r>
-        <w:rPr>
-          <w:rFonts w:ascii="TimesNewRomanPSMT" w:hAnsi="TimesNewRomanPSMT" w:cs="TimesNewRomanPSMT"/>
-          <w:lang w:val="fr-FR"/>
+        </w:rPr>
+      </w:pPr>
+      <w:r>
+        <w:rPr>
+          <w:rFonts w:ascii="TimesNewRomanPSMT" w:hAnsi="TimesNewRomanPSMT" w:cs="TimesNewRomanPSMT"/>
         </w:rPr>
         <w:t>{{image}}</w:t>
       </w:r>
@@ -13348,22 +12206,19 @@
         <w:jc w:val="both"/>
         <w:rPr>
           <w:rFonts w:ascii="TimesNewRomanPSMT" w:hAnsi="TimesNewRomanPSMT" w:cs="TimesNewRomanPSMT"/>
-          <w:lang w:val="fr-FR"/>
-        </w:rPr>
-      </w:pPr>
-    </w:p>
-    <w:p>
-      <w:pPr>
-        <w:jc w:val="both"/>
-        <w:rPr>
-          <w:rFonts w:ascii="TimesNewRomanPSMT" w:hAnsi="TimesNewRomanPSMT" w:cs="TimesNewRomanPSMT"/>
-          <w:lang w:val="fr-FR"/>
-        </w:rPr>
-      </w:pPr>
-      <w:r>
-        <w:rPr>
-          <w:rFonts w:ascii="TimesNewRomanPSMT" w:hAnsi="TimesNewRomanPSMT" w:cs="TimesNewRomanPSMT"/>
-          <w:lang w:val="fr-FR"/>
+        </w:rPr>
+      </w:pPr>
+    </w:p>
+    <w:p>
+      <w:pPr>
+        <w:jc w:val="both"/>
+        <w:rPr>
+          <w:rFonts w:ascii="TimesNewRomanPSMT" w:hAnsi="TimesNewRomanPSMT" w:cs="TimesNewRomanPSMT"/>
+        </w:rPr>
+      </w:pPr>
+      <w:r>
+        <w:rPr>
+          <w:rFonts w:ascii="TimesNewRomanPSMT" w:hAnsi="TimesNewRomanPSMT" w:cs="TimesNewRomanPSMT"/>
         </w:rPr>
         <w:t xml:space="preserve">{% </w:t>
       </w:r>
@@ -13371,7 +12226,6 @@
       <w:r>
         <w:rPr>
           <w:rFonts w:ascii="TimesNewRomanPSMT" w:hAnsi="TimesNewRomanPSMT" w:cs="TimesNewRomanPSMT"/>
-          <w:lang w:val="fr-FR"/>
         </w:rPr>
         <w:t>endfor</w:t>
       </w:r>
@@ -13379,7 +12233,6 @@
       <w:r>
         <w:rPr>
           <w:rFonts w:ascii="TimesNewRomanPSMT" w:hAnsi="TimesNewRomanPSMT" w:cs="TimesNewRomanPSMT"/>
-          <w:lang w:val="fr-FR"/>
         </w:rPr>
         <w:t xml:space="preserve"> %}</w:t>
       </w:r>
@@ -13415,29 +12268,21 @@
         <w:rPr>
           <w:rFonts w:ascii="TimesNewRomanPSMT" w:hAnsi="TimesNewRomanPSMT" w:cs="TimesNewRomanPSMT"/>
         </w:rPr>
-        <w:t>{{ programme.acquereu</w:t>
+        <w:t xml:space="preserve">{{ </w:t>
       </w:r>
       <w:proofErr w:type="spellStart"/>
       <w:r>
         <w:rPr>
           <w:rFonts w:ascii="TimesNewRomanPSMT" w:hAnsi="TimesNewRomanPSMT" w:cs="TimesNewRomanPSMT"/>
-          <w:lang w:val="fr-FR"/>
-        </w:rPr>
-        <w:t>r_text</w:t>
+        </w:rPr>
+        <w:t>programme.acquereur_text</w:t>
       </w:r>
       <w:proofErr w:type="spellEnd"/>
       <w:r>
         <w:rPr>
           <w:rFonts w:ascii="TimesNewRomanPSMT" w:hAnsi="TimesNewRomanPSMT" w:cs="TimesNewRomanPSMT"/>
-          <w:lang w:val="fr-FR"/>
-        </w:rPr>
-        <w:t>()</w:t>
-      </w:r>
-      <w:r>
-        <w:rPr>
-          <w:rFonts w:ascii="TimesNewRomanPSMT" w:hAnsi="TimesNewRomanPSMT" w:cs="TimesNewRomanPSMT"/>
-        </w:rPr>
-        <w:t xml:space="preserve"> }}</w:t>
+        </w:rPr>
+        <w:t>() }}</w:t>
       </w:r>
     </w:p>
     <w:p>
@@ -13642,12 +12487,14 @@
         </w:rPr>
         <w:t xml:space="preserve">{% for image in </w:t>
       </w:r>
+      <w:proofErr w:type="spellStart"/>
       <w:r>
         <w:rPr>
           <w:rFonts w:ascii="TimesNewRomanPSMT" w:hAnsi="TimesNewRomanPSMT" w:cs="TimesNewRomanPSMT"/>
         </w:rPr>
         <w:t>reference_publication</w:t>
       </w:r>
+      <w:proofErr w:type="spellEnd"/>
       <w:r>
         <w:rPr>
           <w:rFonts w:ascii="TimesNewRomanPSMT" w:hAnsi="TimesNewRomanPSMT" w:cs="TimesNewRomanPSMT"/>
@@ -13703,7 +12550,6 @@
       <w:r>
         <w:rPr>
           <w:rFonts w:ascii="TimesNewRomanPSMT" w:hAnsi="TimesNewRomanPSMT" w:cs="TimesNewRomanPSMT"/>
-          <w:lang w:val="fr-FR"/>
         </w:rPr>
         <w:t xml:space="preserve">{% </w:t>
       </w:r>
@@ -13711,7 +12557,6 @@
       <w:r>
         <w:rPr>
           <w:rFonts w:ascii="TimesNewRomanPSMT" w:hAnsi="TimesNewRomanPSMT" w:cs="TimesNewRomanPSMT"/>
-          <w:lang w:val="fr-FR"/>
         </w:rPr>
         <w:t>endfor</w:t>
       </w:r>
@@ -13719,7 +12564,6 @@
       <w:r>
         <w:rPr>
           <w:rFonts w:ascii="TimesNewRomanPSMT" w:hAnsi="TimesNewRomanPSMT" w:cs="TimesNewRomanPSMT"/>
-          <w:lang w:val="fr-FR"/>
         </w:rPr>
         <w:t xml:space="preserve"> %}</w:t>
       </w:r>
@@ -13781,20 +12625,7 @@
         <w:rPr>
           <w:rFonts w:ascii="TimesNewRomanPSMT" w:hAnsi="TimesNewRomanPSMT" w:cs="TimesNewRomanPSMT"/>
         </w:rPr>
-        <w:t>5.2. Date prévisible ou effective d'achèvement des travaux de construction ou d'amélioration : {{ programme.date_achevement_</w:t>
-      </w:r>
-      <w:r>
-        <w:rPr>
-          <w:rFonts w:ascii="TimesNewRomanPSMT" w:hAnsi="TimesNewRomanPSMT" w:cs="TimesNewRomanPSMT"/>
-          <w:lang w:val="fr-FR"/>
-        </w:rPr>
-        <w:t>compile</w:t>
-      </w:r>
-      <w:r>
-        <w:rPr>
-          <w:rFonts w:ascii="TimesNewRomanPSMT" w:hAnsi="TimesNewRomanPSMT" w:cs="TimesNewRomanPSMT"/>
-        </w:rPr>
-        <w:t>|d }}</w:t>
+        <w:t>5.2. Date prévisible ou effective d'achèvement des travaux de construction ou d'amélioration : {{ programme.date_achevement_compile|d }}</w:t>
       </w:r>
     </w:p>
     <w:p>
@@ -13876,13 +12707,11 @@
         <w:jc w:val="both"/>
         <w:rPr>
           <w:rFonts w:ascii="TimesNewRomanPSMT" w:hAnsi="TimesNewRomanPSMT" w:cs="TimesNewRomanPSMT"/>
-          <w:lang w:val="fr-FR"/>
-        </w:rPr>
-      </w:pPr>
-      <w:r>
-        <w:rPr>
-          <w:rFonts w:ascii="TimesNewRomanPSMT" w:hAnsi="TimesNewRomanPSMT" w:cs="TimesNewRomanPSMT"/>
-          <w:lang w:val="fr-FR"/>
+        </w:rPr>
+      </w:pPr>
+      <w:r>
+        <w:rPr>
+          <w:rFonts w:ascii="TimesNewRomanPSMT" w:hAnsi="TimesNewRomanPSMT" w:cs="TimesNewRomanPSMT"/>
         </w:rPr>
         <w:lastRenderedPageBreak/>
         <w:t xml:space="preserve">Numéro : </w:t>
@@ -13891,7 +12720,6 @@
       <w:r>
         <w:rPr>
           <w:rFonts w:ascii="TimesNewRomanPSMT" w:hAnsi="TimesNewRomanPSMT" w:cs="TimesNewRomanPSMT"/>
-          <w:lang w:val="fr-FR"/>
         </w:rPr>
         <w:t xml:space="preserve">{{ </w:t>
       </w:r>
@@ -13899,7 +12727,6 @@
       <w:r>
         <w:rPr>
           <w:rFonts w:ascii="TimesNewRomanPSMT" w:hAnsi="TimesNewRomanPSMT" w:cs="TimesNewRomanPSMT"/>
-          <w:lang w:val="fr-FR"/>
         </w:rPr>
         <w:t>p.n</w:t>
       </w:r>
@@ -13908,7 +12735,6 @@
       <w:r>
         <w:rPr>
           <w:rFonts w:ascii="TimesNewRomanPSMT" w:hAnsi="TimesNewRomanPSMT" w:cs="TimesNewRomanPSMT"/>
-          <w:lang w:val="fr-FR"/>
         </w:rPr>
         <w:t xml:space="preserve"> }}</w:t>
       </w:r>
@@ -13923,13 +12749,11 @@
         <w:jc w:val="both"/>
         <w:rPr>
           <w:rFonts w:ascii="TimesNewRomanPSMT" w:hAnsi="TimesNewRomanPSMT" w:cs="TimesNewRomanPSMT"/>
-          <w:lang w:val="fr-FR"/>
-        </w:rPr>
-      </w:pPr>
-      <w:r>
-        <w:rPr>
-          <w:rFonts w:ascii="TimesNewRomanPSMT" w:hAnsi="TimesNewRomanPSMT" w:cs="TimesNewRomanPSMT"/>
-          <w:lang w:val="fr-FR"/>
+        </w:rPr>
+      </w:pPr>
+      <w:r>
+        <w:rPr>
+          <w:rFonts w:ascii="TimesNewRomanPSMT" w:hAnsi="TimesNewRomanPSMT" w:cs="TimesNewRomanPSMT"/>
         </w:rPr>
         <w:t xml:space="preserve">Date d’octroi : </w:t>
       </w:r>
@@ -13937,7 +12761,6 @@
       <w:r>
         <w:rPr>
           <w:rFonts w:ascii="TimesNewRomanPSMT" w:hAnsi="TimesNewRomanPSMT" w:cs="TimesNewRomanPSMT"/>
-          <w:lang w:val="fr-FR"/>
         </w:rPr>
         <w:t xml:space="preserve">{{ </w:t>
       </w:r>
@@ -13945,7 +12768,6 @@
       <w:r>
         <w:rPr>
           <w:rFonts w:ascii="TimesNewRomanPSMT" w:hAnsi="TimesNewRomanPSMT" w:cs="TimesNewRomanPSMT"/>
-          <w:lang w:val="fr-FR"/>
         </w:rPr>
         <w:t>p</w:t>
       </w:r>
@@ -13953,7 +12775,6 @@
       <w:r>
         <w:rPr>
           <w:rFonts w:ascii="TimesNewRomanPSMT" w:hAnsi="TimesNewRomanPSMT" w:cs="TimesNewRomanPSMT"/>
-          <w:lang w:val="fr-FR"/>
         </w:rPr>
         <w:t>.do|sd</w:t>
       </w:r>
@@ -13961,7 +12782,6 @@
       <w:r>
         <w:rPr>
           <w:rFonts w:ascii="TimesNewRomanPSMT" w:hAnsi="TimesNewRomanPSMT" w:cs="TimesNewRomanPSMT"/>
-          <w:lang w:val="fr-FR"/>
         </w:rPr>
         <w:t xml:space="preserve"> }}</w:t>
       </w:r>
@@ -13976,14 +12796,12 @@
         <w:jc w:val="both"/>
         <w:rPr>
           <w:rFonts w:ascii="TimesNewRomanPSMT" w:hAnsi="TimesNewRomanPSMT" w:cs="TimesNewRomanPSMT"/>
-          <w:lang w:val="fr-FR"/>
         </w:rPr>
       </w:pPr>
       <w:proofErr w:type="gramStart"/>
       <w:r>
         <w:rPr>
           <w:rFonts w:ascii="TimesNewRomanPSMT" w:hAnsi="TimesNewRomanPSMT" w:cs="TimesNewRomanPSMT"/>
-          <w:lang w:val="fr-FR"/>
         </w:rPr>
         <w:t>Durée:</w:t>
       </w:r>
@@ -13991,7 +12809,6 @@
       <w:r>
         <w:rPr>
           <w:rFonts w:ascii="TimesNewRomanPSMT" w:hAnsi="TimesNewRomanPSMT" w:cs="TimesNewRomanPSMT"/>
-          <w:lang w:val="fr-FR"/>
         </w:rPr>
         <w:t xml:space="preserve"> {{ </w:t>
       </w:r>
@@ -13999,7 +12816,6 @@
       <w:r>
         <w:rPr>
           <w:rFonts w:ascii="TimesNewRomanPSMT" w:hAnsi="TimesNewRomanPSMT" w:cs="TimesNewRomanPSMT"/>
-          <w:lang w:val="fr-FR"/>
         </w:rPr>
         <w:t>p.d</w:t>
       </w:r>
@@ -14007,7 +12823,6 @@
       <w:r>
         <w:rPr>
           <w:rFonts w:ascii="TimesNewRomanPSMT" w:hAnsi="TimesNewRomanPSMT" w:cs="TimesNewRomanPSMT"/>
-          <w:lang w:val="fr-FR"/>
         </w:rPr>
         <w:t xml:space="preserve"> }} an{{ </w:t>
       </w:r>
@@ -14015,7 +12830,6 @@
       <w:r>
         <w:rPr>
           <w:rFonts w:ascii="TimesNewRomanPSMT" w:hAnsi="TimesNewRomanPSMT" w:cs="TimesNewRomanPSMT"/>
-          <w:lang w:val="fr-FR"/>
         </w:rPr>
         <w:t>p.d|pl</w:t>
       </w:r>
@@ -14023,7 +12837,6 @@
       <w:r>
         <w:rPr>
           <w:rFonts w:ascii="TimesNewRomanPSMT" w:hAnsi="TimesNewRomanPSMT" w:cs="TimesNewRomanPSMT"/>
-          <w:lang w:val="fr-FR"/>
         </w:rPr>
         <w:t xml:space="preserve"> }}</w:t>
       </w:r>
@@ -14038,13 +12851,11 @@
         <w:jc w:val="both"/>
         <w:rPr>
           <w:rFonts w:ascii="TimesNewRomanPSMT" w:hAnsi="TimesNewRomanPSMT" w:cs="TimesNewRomanPSMT"/>
-          <w:lang w:val="fr-FR"/>
-        </w:rPr>
-      </w:pPr>
-      <w:r>
-        <w:rPr>
-          <w:rFonts w:ascii="TimesNewRomanPSMT" w:hAnsi="TimesNewRomanPSMT" w:cs="TimesNewRomanPSMT"/>
-          <w:lang w:val="fr-FR"/>
+        </w:rPr>
+      </w:pPr>
+      <w:r>
+        <w:rPr>
+          <w:rFonts w:ascii="TimesNewRomanPSMT" w:hAnsi="TimesNewRomanPSMT" w:cs="TimesNewRomanPSMT"/>
         </w:rPr>
         <w:t xml:space="preserve">Montant : </w:t>
       </w:r>
@@ -14052,7 +12863,6 @@
       <w:r>
         <w:rPr>
           <w:rFonts w:ascii="TimesNewRomanPSMT" w:hAnsi="TimesNewRomanPSMT" w:cs="TimesNewRomanPSMT"/>
-          <w:lang w:val="fr-FR"/>
         </w:rPr>
         <w:t xml:space="preserve">{{ </w:t>
       </w:r>
@@ -14060,7 +12870,6 @@
       <w:r>
         <w:rPr>
           <w:rFonts w:ascii="TimesNewRomanPSMT" w:hAnsi="TimesNewRomanPSMT" w:cs="TimesNewRomanPSMT"/>
-          <w:lang w:val="fr-FR"/>
         </w:rPr>
         <w:t>p</w:t>
       </w:r>
@@ -14068,7 +12877,6 @@
       <w:r>
         <w:rPr>
           <w:rFonts w:ascii="TimesNewRomanPSMT" w:hAnsi="TimesNewRomanPSMT" w:cs="TimesNewRomanPSMT"/>
-          <w:lang w:val="fr-FR"/>
         </w:rPr>
         <w:t>.m|f</w:t>
       </w:r>
@@ -14076,7 +12884,6 @@
       <w:r>
         <w:rPr>
           <w:rFonts w:ascii="TimesNewRomanPSMT" w:hAnsi="TimesNewRomanPSMT" w:cs="TimesNewRomanPSMT"/>
-          <w:lang w:val="fr-FR"/>
         </w:rPr>
         <w:t xml:space="preserve"> }} €</w:t>
       </w:r>
@@ -14091,13 +12898,11 @@
         <w:jc w:val="both"/>
         <w:rPr>
           <w:rFonts w:ascii="TimesNewRomanPSMT" w:hAnsi="TimesNewRomanPSMT" w:cs="TimesNewRomanPSMT"/>
-          <w:lang w:val="fr-FR"/>
-        </w:rPr>
-      </w:pPr>
-      <w:r>
-        <w:rPr>
-          <w:rFonts w:ascii="TimesNewRomanPSMT" w:hAnsi="TimesNewRomanPSMT" w:cs="TimesNewRomanPSMT"/>
-          <w:lang w:val="fr-FR"/>
+        </w:rPr>
+      </w:pPr>
+      <w:r>
+        <w:rPr>
+          <w:rFonts w:ascii="TimesNewRomanPSMT" w:hAnsi="TimesNewRomanPSMT" w:cs="TimesNewRomanPSMT"/>
         </w:rPr>
         <w:t xml:space="preserve">Prêteur : </w:t>
       </w:r>
@@ -14105,7 +12910,6 @@
       <w:r>
         <w:rPr>
           <w:rFonts w:ascii="TimesNewRomanPSMT" w:hAnsi="TimesNewRomanPSMT" w:cs="TimesNewRomanPSMT"/>
-          <w:lang w:val="fr-FR"/>
         </w:rPr>
         <w:t xml:space="preserve">{{ </w:t>
       </w:r>
@@ -14113,7 +12917,6 @@
       <w:r>
         <w:rPr>
           <w:rFonts w:ascii="TimesNewRomanPSMT" w:hAnsi="TimesNewRomanPSMT" w:cs="TimesNewRomanPSMT"/>
-          <w:lang w:val="fr-FR"/>
         </w:rPr>
         <w:t>p.p</w:t>
       </w:r>
@@ -14121,7 +12924,6 @@
       <w:r>
         <w:rPr>
           <w:rFonts w:ascii="TimesNewRomanPSMT" w:hAnsi="TimesNewRomanPSMT" w:cs="TimesNewRomanPSMT"/>
-          <w:lang w:val="fr-FR"/>
         </w:rPr>
         <w:t>_full</w:t>
       </w:r>
@@ -14129,7 +12931,6 @@
       <w:r>
         <w:rPr>
           <w:rFonts w:ascii="TimesNewRomanPSMT" w:hAnsi="TimesNewRomanPSMT" w:cs="TimesNewRomanPSMT"/>
-          <w:lang w:val="fr-FR"/>
         </w:rPr>
         <w:t>() }}</w:t>
       </w:r>
@@ -14243,11 +13044,19 @@
         </w:rPr>
         <w:t>_</w:t>
       </w:r>
-      <w:r>
-        <w:rPr>
-          <w:rFonts w:ascii="TimesNewRomanPSMT" w:hAnsi="TimesNewRomanPSMT" w:cs="TimesNewRomanPSMT"/>
-        </w:rPr>
-        <w:t>prets %}</w:t>
+      <w:proofErr w:type="spellStart"/>
+      <w:r>
+        <w:rPr>
+          <w:rFonts w:ascii="TimesNewRomanPSMT" w:hAnsi="TimesNewRomanPSMT" w:cs="TimesNewRomanPSMT"/>
+        </w:rPr>
+        <w:t>prets</w:t>
+      </w:r>
+      <w:proofErr w:type="spellEnd"/>
+      <w:r>
+        <w:rPr>
+          <w:rFonts w:ascii="TimesNewRomanPSMT" w:hAnsi="TimesNewRomanPSMT" w:cs="TimesNewRomanPSMT"/>
+        </w:rPr>
+        <w:t xml:space="preserve"> %}</w:t>
       </w:r>
       <w:r>
         <w:rPr>
@@ -14661,13 +13470,11 @@
         <w:jc w:val="both"/>
         <w:rPr>
           <w:rFonts w:ascii="TimesNewRomanPSMT" w:hAnsi="TimesNewRomanPSMT" w:cs="TimesNewRomanPSMT"/>
-          <w:lang w:val="fr-FR"/>
-        </w:rPr>
-      </w:pPr>
-      <w:r>
-        <w:rPr>
-          <w:rFonts w:ascii="TimesNewRomanPSMT" w:hAnsi="TimesNewRomanPSMT" w:cs="TimesNewRomanPSMT"/>
-          <w:lang w:val="fr-FR"/>
+        </w:rPr>
+      </w:pPr>
+      <w:r>
+        <w:rPr>
+          <w:rFonts w:ascii="TimesNewRomanPSMT" w:hAnsi="TimesNewRomanPSMT" w:cs="TimesNewRomanPSMT"/>
         </w:rPr>
         <w:t xml:space="preserve">Prêteur : </w:t>
       </w:r>
@@ -14675,7 +13482,6 @@
       <w:r>
         <w:rPr>
           <w:rFonts w:ascii="TimesNewRomanPSMT" w:hAnsi="TimesNewRomanPSMT" w:cs="TimesNewRomanPSMT"/>
-          <w:lang w:val="fr-FR"/>
         </w:rPr>
         <w:t xml:space="preserve">{{ </w:t>
       </w:r>
@@ -14683,7 +13489,6 @@
       <w:r>
         <w:rPr>
           <w:rFonts w:ascii="TimesNewRomanPSMT" w:hAnsi="TimesNewRomanPSMT" w:cs="TimesNewRomanPSMT"/>
-          <w:lang w:val="fr-FR"/>
         </w:rPr>
         <w:t>p</w:t>
       </w:r>
@@ -14691,7 +13496,6 @@
       <w:r>
         <w:rPr>
           <w:rFonts w:ascii="TimesNewRomanPSMT" w:hAnsi="TimesNewRomanPSMT" w:cs="TimesNewRomanPSMT"/>
-          <w:lang w:val="fr-FR"/>
         </w:rPr>
         <w:t>.preteur_display</w:t>
       </w:r>
@@ -14699,34 +13503,38 @@
       <w:r>
         <w:rPr>
           <w:rFonts w:ascii="TimesNewRomanPSMT" w:hAnsi="TimesNewRomanPSMT" w:cs="TimesNewRomanPSMT"/>
-          <w:lang w:val="fr-FR"/>
         </w:rPr>
         <w:t>() }}</w:t>
       </w:r>
       <w:r>
-        <w:t>{% endif %}</w:t>
-      </w:r>
-    </w:p>
-    <w:p>
-      <w:pPr>
-        <w:jc w:val="both"/>
-        <w:rPr>
-          <w:rFonts w:ascii="TimesNewRomanPSMT" w:hAnsi="TimesNewRomanPSMT" w:cs="TimesNewRomanPSMT"/>
-          <w:lang w:val="fr-FR"/>
-        </w:rPr>
-      </w:pPr>
-      <w:r>
-        <w:rPr>
-          <w:rFonts w:ascii="TimesNewRomanPSMT" w:hAnsi="TimesNewRomanPSMT" w:cs="TimesNewRomanPSMT"/>
-          <w:lang w:val="fr-FR"/>
-        </w:rPr>
         <w:t xml:space="preserve">{% </w:t>
       </w:r>
       <w:proofErr w:type="spellStart"/>
       <w:r>
-        <w:rPr>
-          <w:rFonts w:ascii="TimesNewRomanPSMT" w:hAnsi="TimesNewRomanPSMT" w:cs="TimesNewRomanPSMT"/>
-          <w:lang w:val="fr-FR"/>
+        <w:t>endif</w:t>
+      </w:r>
+      <w:proofErr w:type="spellEnd"/>
+      <w:r>
+        <w:t xml:space="preserve"> %}</w:t>
+      </w:r>
+    </w:p>
+    <w:p>
+      <w:pPr>
+        <w:jc w:val="both"/>
+        <w:rPr>
+          <w:rFonts w:ascii="TimesNewRomanPSMT" w:hAnsi="TimesNewRomanPSMT" w:cs="TimesNewRomanPSMT"/>
+        </w:rPr>
+      </w:pPr>
+      <w:r>
+        <w:rPr>
+          <w:rFonts w:ascii="TimesNewRomanPSMT" w:hAnsi="TimesNewRomanPSMT" w:cs="TimesNewRomanPSMT"/>
+        </w:rPr>
+        <w:t xml:space="preserve">{% </w:t>
+      </w:r>
+      <w:proofErr w:type="spellStart"/>
+      <w:r>
+        <w:rPr>
+          <w:rFonts w:ascii="TimesNewRomanPSMT" w:hAnsi="TimesNewRomanPSMT" w:cs="TimesNewRomanPSMT"/>
         </w:rPr>
         <w:t>endfor</w:t>
       </w:r>
@@ -14734,7 +13542,6 @@
       <w:r>
         <w:rPr>
           <w:rFonts w:ascii="TimesNewRomanPSMT" w:hAnsi="TimesNewRomanPSMT" w:cs="TimesNewRomanPSMT"/>
-          <w:lang w:val="fr-FR"/>
         </w:rPr>
         <w:t xml:space="preserve"> </w:t>
       </w:r>
@@ -14742,7 +13549,6 @@
       <w:r>
         <w:rPr>
           <w:rFonts w:ascii="TimesNewRomanPSMT" w:hAnsi="TimesNewRomanPSMT" w:cs="TimesNewRomanPSMT"/>
-          <w:lang w:val="fr-FR"/>
         </w:rPr>
         <w:t>%}</w:t>
       </w:r>
@@ -14751,7 +13557,15 @@
       </w:r>
       <w:proofErr w:type="gramEnd"/>
       <w:r>
-        <w:t>% endif %}</w:t>
+        <w:t xml:space="preserve">% </w:t>
+      </w:r>
+      <w:proofErr w:type="spellStart"/>
+      <w:r>
+        <w:t>endif</w:t>
+      </w:r>
+      <w:proofErr w:type="spellEnd"/>
+      <w:r>
+        <w:t xml:space="preserve"> %}</w:t>
       </w:r>
     </w:p>
     <w:p>
@@ -14862,46 +13676,7 @@
                               <w:rPr>
                                 <w:rFonts w:ascii="TimesNewRomanPSMT" w:hAnsi="TimesNewRomanPSMT" w:cs="TimesNewRomanPSMT"/>
                               </w:rPr>
-                              <w:t xml:space="preserve">Fait en </w:t>
-                            </w:r>
-                            <w:r>
-                              <w:rPr>
-                                <w:rFonts w:ascii="TimesNewRomanPSMT" w:hAnsi="TimesNewRomanPSMT" w:cs="TimesNewRomanPSMT"/>
-                                <w:lang w:val="fr-FR"/>
-                              </w:rPr>
-                              <w:t>trois</w:t>
-                            </w:r>
-                            <w:r>
-                              <w:rPr>
-                                <w:rFonts w:ascii="TimesNewRomanPSMT" w:hAnsi="TimesNewRomanPSMT" w:cs="TimesNewRomanPSMT"/>
-                              </w:rPr>
-                              <w:t xml:space="preserve"> originaux à {{administration.</w:t>
-                            </w:r>
-                            <w:r>
-                              <w:rPr>
-                                <w:rFonts w:ascii="TimesNewRomanPSMT" w:hAnsi="TimesNewRomanPSMT" w:cs="TimesNewRomanPSMT"/>
-                                <w:lang w:val="fr-FR"/>
-                              </w:rPr>
-                              <w:t>get_</w:t>
-                            </w:r>
-                            <w:r>
-                              <w:rPr>
-                                <w:rFonts w:ascii="TimesNewRomanPSMT" w:hAnsi="TimesNewRomanPSMT" w:cs="TimesNewRomanPSMT"/>
-                              </w:rPr>
-                              <w:t>ville_signature</w:t>
-                            </w:r>
-                            <w:r>
-                              <w:rPr>
-                                <w:rFonts w:ascii="TimesNewRomanPSMT" w:hAnsi="TimesNewRomanPSMT" w:cs="TimesNewRomanPSMT"/>
-                                <w:lang w:val="fr-FR"/>
-                              </w:rPr>
-                              <w:t>_or_empty()</w:t>
-                            </w:r>
-                            <w:r>
-                              <w:rPr>
-                                <w:rFonts w:ascii="TimesNewRomanPSMT" w:hAnsi="TimesNewRomanPSMT" w:cs="TimesNewRomanPSMT"/>
-                              </w:rPr>
-                              <w:t xml:space="preserve"> }}, le</w:t>
+                              <w:t>Fait en trois originaux à {{administration.get_ville_signature_or_empty() }}, le</w:t>
                             </w:r>
                           </w:p>
                           <w:p>
@@ -14994,7 +13769,7 @@
           </mc:Choice>
           <mc:Fallback>
             <w:pict>
-              <v:shape w14:anchorId="6A4E3B60" id="Text Box 6" o:spid="_x0000_s1027" type="#_x0000_t202" style="width:411.95pt;height:213.85pt;visibility:visible;mso-wrap-style:square;mso-left-percent:-10001;mso-top-percent:-10001;mso-position-horizontal:absolute;mso-position-horizontal-relative:char;mso-position-vertical:absolute;mso-position-vertical-relative:line;mso-left-percent:-10001;mso-top-percent:-10001;v-text-anchor:top" o:gfxdata="UEsDBBQABgAIAAAAIQC2gziS/gAAAOEBAAATAAAAW0NvbnRlbnRfVHlwZXNdLnhtbJSRQU7DMBBF&#10;90jcwfIWJU67QAgl6YK0S0CoHGBkTxKLZGx5TGhvj5O2G0SRWNoz/78nu9wcxkFMGNg6quQqL6RA&#10;0s5Y6ir5vt9lD1JwBDIwOMJKHpHlpr69KfdHjyxSmriSfYz+USnWPY7AufNIadK6MEJMx9ApD/oD&#10;OlTrorhX2lFEilmcO2RdNtjC5xDF9pCuTyYBB5bi6bQ4syoJ3g9WQ0ymaiLzg5KdCXlKLjvcW893&#10;SUOqXwnz5DrgnHtJTxOsQfEKIT7DmDSUCaxw7Rqn8787ZsmRM9e2VmPeBN4uqYvTtW7jvijg9N/y&#10;JsXecLq0q+WD6m8AAAD//wMAUEsDBBQABgAIAAAAIQA4/SH/1gAAAJQBAAALAAAAX3JlbHMvLnJl&#10;bHOkkMFqwzAMhu+DvYPRfXGawxijTi+j0GvpHsDYimMaW0Yy2fr2M4PBMnrbUb/Q94l/f/hMi1qR&#10;JVI2sOt6UJgd+ZiDgffL8ekFlFSbvV0oo4EbChzGx4f9GRdb25HMsYhqlCwG5lrLq9biZkxWOiqY&#10;22YiTra2kYMu1l1tQD30/bPm3wwYN0x18gb45AdQl1tp5j/sFB2T0FQ7R0nTNEV3j6o9feQzro1i&#10;OWA14Fm+Q8a1a8+Bvu/d/dMb2JY5uiPbhG/ktn4cqGU/er3pcvwCAAD//wMAUEsDBBQABgAIAAAA&#10;IQC6ZqpFJwIAAEwEAAAOAAAAZHJzL2Uyb0RvYy54bWysVFFv2yAQfp+0/4B4X+wkSrZacaosVaZJ&#10;UVspnfpMMMRImGNAYme/fgeOm7bb07QXfHDHd3fffXhx2zWanITzCkxJx6OcEmE4VMocSvrjafPp&#10;CyU+MFMxDUaU9Cw8vV1+/LBobSEmUIOuhCMIYnzR2pLWIdgiyzyvRcP8CKww6JTgGhZw6w5Z5ViL&#10;6I3OJnk+z1pwlXXAhfd4etc76TLhSyl4eJDSi0B0SbG2kFaX1n1cs+WCFQfHbK34pQz2D1U0TBlM&#10;+gJ1xwIjR6f+gGoUd+BBhhGHJgMpFRepB+xmnL/rZlczK1IvSI63LzT5/wfL7087++hI6L5ChwOM&#10;hLTWFx4PYz+ddE38YqUE/Ujh+YU20QXC8XA2mY5vpnNKOPomn8ezm3wWcbLrdet8+CagIdEoqcO5&#10;JLrYaetDHzqExGwetKo2Suu0iVoQa+3IieEUdUhFIvibKG1IW9L5dJYnYAPxeo+sDdZybSpaodt3&#10;RFWvGt5DdUYeHPQS8ZZvFNa6ZT48MoeawNZR5+EBF6kBc8HFoqQG9+tv5zEeR4VeSlrUWEn9zyNz&#10;ghL93eAQoyAHww3GfjDMsVkDNjzGF2R5MvGCC3owpYPmGeW/ilnQxQzHXCUNg7kOvdLx+XCxWqUg&#10;lJ1lYWt2lkfoSHBk/ql7Zs5exhNwsvcwqI8V76bUx8abBlbHAFKlEUZeexYvdKNkkwguzyu+idf7&#10;FHX9CSx/AwAA//8DAFBLAwQUAAYACAAAACEAO93BeOIAAAAKAQAADwAAAGRycy9kb3ducmV2Lnht&#10;bEyPzU7DMBCE70i8g7VIXBB1CFUT0jgVP+KABEIU1PM2XpJQex1it015egwXuIy0Gs3sfOVitEbs&#10;aPCdYwUXkwQEce10x42Ct9f78xyED8gajWNScCAPi+r4qMRCuz2/0G4ZGhFL2BeooA2hL6T0dUsW&#10;/cT1xNF7d4PFEM+hkXrAfSy3RqZJMpMWO44fWuzptqV6s9xaBflh+nS2mmWrD/P8cNN+NZ/8uEGl&#10;Tk/Gu3mU6zmIQGP4S8APQ9wPVRy2dlvWXhgFkSb8avTy9PIKxFrBNM0ykFUp/yNU3wAAAP//AwBQ&#10;SwECLQAUAAYACAAAACEAtoM4kv4AAADhAQAAEwAAAAAAAAAAAAAAAAAAAAAAW0NvbnRlbnRfVHlw&#10;ZXNdLnhtbFBLAQItABQABgAIAAAAIQA4/SH/1gAAAJQBAAALAAAAAAAAAAAAAAAAAC8BAABfcmVs&#10;cy8ucmVsc1BLAQItABQABgAIAAAAIQC6ZqpFJwIAAEwEAAAOAAAAAAAAAAAAAAAAAC4CAABkcnMv&#10;ZTJvRG9jLnhtbFBLAQItABQABgAIAAAAIQA73cF44gAAAAoBAAAPAAAAAAAAAAAAAAAAAIEEAABk&#10;cnMvZG93bnJldi54bWxQSwUGAAAAAAQABADzAAAAkAUAAAAA&#10;" fillcolor="white [3201]" stroked="f" strokeweight=".5pt">
+              <v:shape w14:anchorId="6A4E3B60" id="Text Box 6" o:spid="_x0000_s1027" type="#_x0000_t202" style="width:411.95pt;height:213.85pt;visibility:visible;mso-wrap-style:square;mso-left-percent:-10001;mso-top-percent:-10001;mso-position-horizontal:absolute;mso-position-horizontal-relative:char;mso-position-vertical:absolute;mso-position-vertical-relative:line;mso-left-percent:-10001;mso-top-percent:-10001;v-text-anchor:top" o:gfxdata="UEsDBBQABgAIAAAAIQC2gziS/gAAAOEBAAATAAAAW0NvbnRlbnRfVHlwZXNdLnhtbJSRQU7DMBBF&#10;90jcwfIWJU67QAgl6YK0S0CoHGBkTxKLZGx5TGhvj5O2G0SRWNoz/78nu9wcxkFMGNg6quQqL6RA&#10;0s5Y6ir5vt9lD1JwBDIwOMJKHpHlpr69KfdHjyxSmriSfYz+USnWPY7AufNIadK6MEJMx9ApD/oD&#10;OlTrorhX2lFEilmcO2RdNtjC5xDF9pCuTyYBB5bi6bQ4syoJ3g9WQ0ymaiLzg5KdCXlKLjvcW893&#10;SUOqXwnz5DrgnHtJTxOsQfEKIT7DmDSUCaxw7Rqn8787ZsmRM9e2VmPeBN4uqYvTtW7jvijg9N/y&#10;JsXecLq0q+WD6m8AAAD//wMAUEsDBBQABgAIAAAAIQA4/SH/1gAAAJQBAAALAAAAX3JlbHMvLnJl&#10;bHOkkMFqwzAMhu+DvYPRfXGawxijTi+j0GvpHsDYimMaW0Yy2fr2M4PBMnrbUb/Q94l/f/hMi1qR&#10;JVI2sOt6UJgd+ZiDgffL8ekFlFSbvV0oo4EbChzGx4f9GRdb25HMsYhqlCwG5lrLq9biZkxWOiqY&#10;22YiTra2kYMu1l1tQD30/bPm3wwYN0x18gb45AdQl1tp5j/sFB2T0FQ7R0nTNEV3j6o9feQzro1i&#10;OWA14Fm+Q8a1a8+Bvu/d/dMb2JY5uiPbhG/ktn4cqGU/er3pcvwCAAD//wMAUEsDBBQABgAIAAAA&#10;IQC6ZqpFJwIAAEwEAAAOAAAAZHJzL2Uyb0RvYy54bWysVFFv2yAQfp+0/4B4X+wkSrZacaosVaZJ&#10;UVspnfpMMMRImGNAYme/fgeOm7bb07QXfHDHd3fffXhx2zWanITzCkxJx6OcEmE4VMocSvrjafPp&#10;CyU+MFMxDUaU9Cw8vV1+/LBobSEmUIOuhCMIYnzR2pLWIdgiyzyvRcP8CKww6JTgGhZw6w5Z5ViL&#10;6I3OJnk+z1pwlXXAhfd4etc76TLhSyl4eJDSi0B0SbG2kFaX1n1cs+WCFQfHbK34pQz2D1U0TBlM&#10;+gJ1xwIjR6f+gGoUd+BBhhGHJgMpFRepB+xmnL/rZlczK1IvSI63LzT5/wfL7087++hI6L5ChwOM&#10;hLTWFx4PYz+ddE38YqUE/Ujh+YU20QXC8XA2mY5vpnNKOPomn8ezm3wWcbLrdet8+CagIdEoqcO5&#10;JLrYaetDHzqExGwetKo2Suu0iVoQa+3IieEUdUhFIvibKG1IW9L5dJYnYAPxeo+sDdZybSpaodt3&#10;RFWvGt5DdUYeHPQS8ZZvFNa6ZT48MoeawNZR5+EBF6kBc8HFoqQG9+tv5zEeR4VeSlrUWEn9zyNz&#10;ghL93eAQoyAHww3GfjDMsVkDNjzGF2R5MvGCC3owpYPmGeW/ilnQxQzHXCUNg7kOvdLx+XCxWqUg&#10;lJ1lYWt2lkfoSHBk/ql7Zs5exhNwsvcwqI8V76bUx8abBlbHAFKlEUZeexYvdKNkkwguzyu+idf7&#10;FHX9CSx/AwAA//8DAFBLAwQUAAYACAAAACEAJV1NQ94AAAAFAQAADwAAAGRycy9kb3ducmV2Lnht&#10;bEyPQUvDQBCF74L/YRnBi9iNsTQxZlNU8CAoYlt6nmbHJHZ3Nma3beqvd/Wil4HHe7z3TTkfrRF7&#10;GnznWMHVJAFBXDvdcaNgtXy8zEH4gKzROCYFR/Iwr05PSiy0O/Ab7RehEbGEfYEK2hD6Qkpft2TR&#10;T1xPHL13N1gMUQ6N1AMeYrk1Mk2SmbTYcVxosaeHlurtYmcV5Mfpy8V6lq0/zOvTffvVfPLzFpU6&#10;PxvvbkEEGsNfGH7wIzpUkWnjdqy9MAriI+H3Ri9Pr29AbBRM0ywDWZXyP331DQAA//8DAFBLAQIt&#10;ABQABgAIAAAAIQC2gziS/gAAAOEBAAATAAAAAAAAAAAAAAAAAAAAAABbQ29udGVudF9UeXBlc10u&#10;eG1sUEsBAi0AFAAGAAgAAAAhADj9If/WAAAAlAEAAAsAAAAAAAAAAAAAAAAALwEAAF9yZWxzLy5y&#10;ZWxzUEsBAi0AFAAGAAgAAAAhALpmqkUnAgAATAQAAA4AAAAAAAAAAAAAAAAALgIAAGRycy9lMm9E&#10;b2MueG1sUEsBAi0AFAAGAAgAAAAhACVdTUPeAAAABQEAAA8AAAAAAAAAAAAAAAAAgQQAAGRycy9k&#10;b3ducmV2LnhtbFBLBQYAAAAABAAEAPMAAACMBQAAAAA=&#10;" fillcolor="white [3201]" stroked="f" strokeweight=".5pt">
                 <v:textbox inset="0,0,0,0">
                   <w:txbxContent>
                     <w:p>
@@ -15005,46 +13780,7 @@
                         <w:rPr>
                           <w:rFonts w:ascii="TimesNewRomanPSMT" w:hAnsi="TimesNewRomanPSMT" w:cs="TimesNewRomanPSMT"/>
                         </w:rPr>
-                        <w:t xml:space="preserve">Fait en </w:t>
-                      </w:r>
-                      <w:r>
-                        <w:rPr>
-                          <w:rFonts w:ascii="TimesNewRomanPSMT" w:hAnsi="TimesNewRomanPSMT" w:cs="TimesNewRomanPSMT"/>
-                          <w:lang w:val="fr-FR"/>
-                        </w:rPr>
-                        <w:t>trois</w:t>
-                      </w:r>
-                      <w:r>
-                        <w:rPr>
-                          <w:rFonts w:ascii="TimesNewRomanPSMT" w:hAnsi="TimesNewRomanPSMT" w:cs="TimesNewRomanPSMT"/>
-                        </w:rPr>
-                        <w:t xml:space="preserve"> originaux à {{administration.</w:t>
-                      </w:r>
-                      <w:r>
-                        <w:rPr>
-                          <w:rFonts w:ascii="TimesNewRomanPSMT" w:hAnsi="TimesNewRomanPSMT" w:cs="TimesNewRomanPSMT"/>
-                          <w:lang w:val="fr-FR"/>
-                        </w:rPr>
-                        <w:t>get_</w:t>
-                      </w:r>
-                      <w:r>
-                        <w:rPr>
-                          <w:rFonts w:ascii="TimesNewRomanPSMT" w:hAnsi="TimesNewRomanPSMT" w:cs="TimesNewRomanPSMT"/>
-                        </w:rPr>
-                        <w:t>ville_signature</w:t>
-                      </w:r>
-                      <w:r>
-                        <w:rPr>
-                          <w:rFonts w:ascii="TimesNewRomanPSMT" w:hAnsi="TimesNewRomanPSMT" w:cs="TimesNewRomanPSMT"/>
-                          <w:lang w:val="fr-FR"/>
-                        </w:rPr>
-                        <w:t>_or_empty()</w:t>
-                      </w:r>
-                      <w:r>
-                        <w:rPr>
-                          <w:rFonts w:ascii="TimesNewRomanPSMT" w:hAnsi="TimesNewRomanPSMT" w:cs="TimesNewRomanPSMT"/>
-                        </w:rPr>
-                        <w:t xml:space="preserve"> }}, le</w:t>
+                        <w:t>Fait en trois originaux à {{administration.get_ville_signature_or_empty() }}, le</w:t>
                       </w:r>
                     </w:p>
                     <w:p>
@@ -15145,7 +13881,6 @@
           <w:rFonts w:ascii="TimesNewRomanPSMT" w:hAnsi="TimesNewRomanPSMT" w:cs="TimesNewRomanPSMT"/>
           <w:sz w:val="16"/>
           <w:szCs w:val="16"/>
-          <w:lang w:val="fr-FR"/>
         </w:rPr>
         <w:t>(1</w:t>
       </w:r>
@@ -15408,9 +14143,6 @@
       <w:pPr>
         <w:keepLines/>
         <w:jc w:val="both"/>
-        <w:rPr>
-          <w:lang w:val="fr-FR"/>
-        </w:rPr>
       </w:pPr>
       <w:r>
         <w:rPr>
@@ -15434,17 +14166,10 @@
           <w:szCs w:val="22"/>
           <w:lang w:eastAsia="fr-FR"/>
         </w:rPr>
-        <w:t>des statuts et de l'avis d'identification délivré par l'INSEE par son numéro SIRE</w:t>
-      </w:r>
-      <w:r>
-        <w:rPr>
-          <w:rFonts w:ascii="TimesNewRomanPSMT" w:hAnsi="TimesNewRomanPSMT" w:cs="TimesNewRomanPSMT"/>
-          <w:color w:val="000000"/>
-          <w:szCs w:val="22"/>
-          <w:lang w:val="fr-FR" w:eastAsia="fr-FR"/>
-        </w:rPr>
-        <w:t>T</w:t>
-      </w:r>
+        <w:t xml:space="preserve">des statuts et de l'avis d'identification délivré par l'INSEE par son numéro SIRET </w:t>
+      </w:r>
+      <w:bookmarkStart w:id="64" w:name="Siret2"/>
+      <w:bookmarkEnd w:id="64"/>
       <w:r>
         <w:rPr>
           <w:rFonts w:ascii="TimesNewRomanPSMT" w:hAnsi="TimesNewRomanPSMT" w:cs="TimesNewRomanPSMT"/>
@@ -15452,27 +14177,7 @@
           <w:szCs w:val="22"/>
           <w:lang w:eastAsia="fr-FR"/>
         </w:rPr>
-        <w:t xml:space="preserve"> </w:t>
-      </w:r>
-      <w:bookmarkStart w:id="64" w:name="Siret2"/>
-      <w:bookmarkEnd w:id="64"/>
-      <w:r>
-        <w:rPr>
-          <w:rFonts w:ascii="TimesNewRomanPSMT" w:hAnsi="TimesNewRomanPSMT" w:cs="TimesNewRomanPSMT"/>
-          <w:color w:val="000000"/>
-          <w:szCs w:val="22"/>
-          <w:lang w:eastAsia="fr-FR"/>
-        </w:rPr>
-        <w:t xml:space="preserve">{{ bailleur.siret </w:t>
-      </w:r>
-      <w:r>
-        <w:rPr>
-          <w:rFonts w:ascii="TimesNewRomanPSMT" w:hAnsi="TimesNewRomanPSMT" w:cs="TimesNewRomanPSMT"/>
-          <w:color w:val="000000"/>
-          <w:szCs w:val="22"/>
-          <w:lang w:val="fr-FR" w:eastAsia="fr-FR"/>
-        </w:rPr>
-        <w:t>}}</w:t>
+        <w:t>{{ bailleur.siret }}</w:t>
       </w:r>
     </w:p>
     <w:p>
@@ -15543,71 +14248,21 @@
         <w:rPr>
           <w:rFonts w:ascii="TimesNewRomanPSMT" w:hAnsi="TimesNewRomanPSMT" w:cs="TimesNewRomanPSMT"/>
         </w:rPr>
-        <w:t>{{</w:t>
-      </w:r>
-      <w:r>
-        <w:rPr>
-          <w:rFonts w:ascii="TimesNewRomanPSMT" w:hAnsi="TimesNewRomanPSMT" w:cs="TimesNewRomanPSMT"/>
-          <w:lang w:val="fr-FR"/>
-        </w:rPr>
-        <w:t xml:space="preserve"> </w:t>
-      </w:r>
-      <w:r>
-        <w:rPr>
-          <w:rFonts w:ascii="TimesNewRomanPSMT" w:hAnsi="TimesNewRomanPSMT" w:cs="TimesNewRomanPSMT"/>
-        </w:rPr>
-        <w:t>administration.</w:t>
+        <w:t xml:space="preserve">{{ </w:t>
       </w:r>
       <w:proofErr w:type="spellStart"/>
       <w:r>
         <w:rPr>
           <w:rFonts w:ascii="TimesNewRomanPSMT" w:hAnsi="TimesNewRomanPSMT" w:cs="TimesNewRomanPSMT"/>
-          <w:lang w:val="fr-FR"/>
-        </w:rPr>
-        <w:t>get</w:t>
+        </w:rPr>
+        <w:t>administration.get_ville_signature_or_empty</w:t>
       </w:r>
       <w:proofErr w:type="spellEnd"/>
       <w:r>
         <w:rPr>
           <w:rFonts w:ascii="TimesNewRomanPSMT" w:hAnsi="TimesNewRomanPSMT" w:cs="TimesNewRomanPSMT"/>
-          <w:lang w:val="fr-FR"/>
-        </w:rPr>
-        <w:t>_</w:t>
-      </w:r>
-      <w:r>
-        <w:rPr>
-          <w:rFonts w:ascii="TimesNewRomanPSMT" w:hAnsi="TimesNewRomanPSMT" w:cs="TimesNewRomanPSMT"/>
-        </w:rPr>
-        <w:t>ville_signature</w:t>
-      </w:r>
-      <w:r>
-        <w:rPr>
-          <w:rFonts w:ascii="TimesNewRomanPSMT" w:hAnsi="TimesNewRomanPSMT" w:cs="TimesNewRomanPSMT"/>
-          <w:lang w:val="fr-FR"/>
-        </w:rPr>
-        <w:t>_</w:t>
-      </w:r>
-      <w:proofErr w:type="spellStart"/>
-      <w:r>
-        <w:rPr>
-          <w:rFonts w:ascii="TimesNewRomanPSMT" w:hAnsi="TimesNewRomanPSMT" w:cs="TimesNewRomanPSMT"/>
-          <w:lang w:val="fr-FR"/>
-        </w:rPr>
-        <w:t>or_empty</w:t>
-      </w:r>
-      <w:proofErr w:type="spellEnd"/>
-      <w:r>
-        <w:rPr>
-          <w:rFonts w:ascii="TimesNewRomanPSMT" w:hAnsi="TimesNewRomanPSMT" w:cs="TimesNewRomanPSMT"/>
-          <w:lang w:val="fr-FR"/>
-        </w:rPr>
-        <w:t xml:space="preserve">() </w:t>
-      </w:r>
-      <w:r>
-        <w:rPr>
-          <w:rFonts w:ascii="TimesNewRomanPSMT" w:hAnsi="TimesNewRomanPSMT" w:cs="TimesNewRomanPSMT"/>
-        </w:rPr>
-        <w:t>}}</w:t>
+        </w:rPr>
+        <w:t>() }}</w:t>
       </w:r>
       <w:r>
         <w:rPr>
@@ -15902,7 +14557,7 @@
               <v:stroke joinstyle="miter"/>
               <v:path gradientshapeok="t" o:connecttype="rect"/>
             </v:shapetype>
-            <v:shape id="Text Box 2" o:spid="_x0000_s1028" type="#_x0000_t202" style="position:absolute;left:0;text-align:left;margin-left:426.85pt;margin-top:19.85pt;width:20.8pt;height:12.85pt;z-index:251665408;visibility:visible;mso-wrap-style:square;mso-width-percent:0;mso-height-percent:0;mso-wrap-distance-left:0;mso-wrap-distance-top:0;mso-wrap-distance-right:0;mso-wrap-distance-bottom:0;mso-position-horizontal:absolute;mso-position-horizontal-relative:page;mso-position-vertical:absolute;mso-position-vertical-relative:page;mso-width-percent:0;mso-height-percent:0;mso-width-relative:page;mso-height-relative:page;v-text-anchor:top" o:gfxdata="UEsDBBQABgAIAAAAIQC2gziS/gAAAOEBAAATAAAAW0NvbnRlbnRfVHlwZXNdLnhtbJSRQU7DMBBF&#10;90jcwfIWJU67QAgl6YK0S0CoHGBkTxKLZGx5TGhvj5O2G0SRWNoz/78nu9wcxkFMGNg6quQqL6RA&#10;0s5Y6ir5vt9lD1JwBDIwOMJKHpHlpr69KfdHjyxSmriSfYz+USnWPY7AufNIadK6MEJMx9ApD/oD&#10;OlTrorhX2lFEilmcO2RdNtjC5xDF9pCuTyYBB5bi6bQ4syoJ3g9WQ0ymaiLzg5KdCXlKLjvcW893&#10;SUOqXwnz5DrgnHtJTxOsQfEKIT7DmDSUCaxw7Rqn8787ZsmRM9e2VmPeBN4uqYvTtW7jvijg9N/y&#10;JsXecLq0q+WD6m8AAAD//wMAUEsDBBQABgAIAAAAIQA4/SH/1gAAAJQBAAALAAAAX3JlbHMvLnJl&#10;bHOkkMFqwzAMhu+DvYPRfXGawxijTi+j0GvpHsDYimMaW0Yy2fr2M4PBMnrbUb/Q94l/f/hMi1qR&#10;JVI2sOt6UJgd+ZiDgffL8ekFlFSbvV0oo4EbChzGx4f9GRdb25HMsYhqlCwG5lrLq9biZkxWOiqY&#10;22YiTra2kYMu1l1tQD30/bPm3wwYN0x18gb45AdQl1tp5j/sFB2T0FQ7R0nTNEV3j6o9feQzro1i&#10;OWA14Fm+Q8a1a8+Bvu/d/dMb2JY5uiPbhG/ktn4cqGU/er3pcvwCAAD//wMAUEsDBBQABgAIAAAA&#10;IQB+sRkB6QEAAMsDAAAOAAAAZHJzL2Uyb0RvYy54bWysU1GP0zAMfkfiP0R5Z10HG1CtO8GdhpCO&#10;A+mOH5Cm6RqRxiHO1o5fj5PsdoN7Q/Qhcmzns7/P7vpqGgw7KI8abM3L2ZwzZSW02u5q/v1h++od&#10;ZxiEbYUBq2p+VMivNi9frEdXqQX0YFrlGYFYrEZX8z4EVxUFyl4NAmfglKVgB34Qga5+V7RejIQ+&#10;mGIxn6+KEXzrPEiFSN6bHOSbhN91SoavXYcqMFNz6i2k06eziWexWYtq54XrtTy1If6hi0FoS0XP&#10;UDciCLb3+hnUoKUHhC7MJAwFdJ2WKnEgNuX8Lzb3vXAqcSFx0J1lwv8HK+8O9+6bZ2H6CBMNMJFA&#10;dwvyB5I2xeiwOuVETbHCmN2MX6ClaYp9gPRi6vwQ6RMhRjCk9PGsrpoCk+RcrN6UK4pICpWr1+X7&#10;ZVS/ENXjY+cxfFIwsGjU3NPwErg43GLIqY8psRaC0e1WG5MuftdcG88Ogga9TV9+a1wvsjcNm8ph&#10;Tk2l/8AwNiJZiJi5XPQkCSLrzD9MzUTBKEUD7ZHE8JC3iv4CMnrwvzgbaaNqjj/3wivOzGdLI1u+&#10;LZe0gRe2v7CbC1tYSTA1D5xl8zrkld07r3c9VclzsvCBBtDpJM5TR6eeaWMSx9N2x5W8vKesp39w&#10;8xsAAP//AwBQSwMEFAAGAAgAAAAhAJrhpKfmAAAADgEAAA8AAABkcnMvZG93bnJldi54bWxMT8lO&#10;wzAQvSPxD9YgcUGtU0JKmsapKhaptFzaIiRubuwmUbxEtpuEv2c4wWVGo/fmLflq1Ir00vnGGgaz&#10;aQREmtKKxlQMPo6vkxSID9wIrqyRDL6lh1VxfZXzTNjB7GV/CBVBEeMzzqAOocso9WUtNfdT20mD&#10;2Nk6zQOerqLC8QHFtaL3UTSnmjcGHWreyadalu3hohlsN2+z9rzffW5V+/LuaL/+Ot4NjN3ejM9L&#10;HOslkCDH8PcBvx0wPxQY7GQvRniiGKRJ/IhUBvECNxLSRRIDOTGYJw9Ai5z+r1H8AAAA//8DAFBL&#10;AQItABQABgAIAAAAIQC2gziS/gAAAOEBAAATAAAAAAAAAAAAAAAAAAAAAABbQ29udGVudF9UeXBl&#10;c10ueG1sUEsBAi0AFAAGAAgAAAAhADj9If/WAAAAlAEAAAsAAAAAAAAAAAAAAAAALwEAAF9yZWxz&#10;Ly5yZWxzUEsBAi0AFAAGAAgAAAAhAH6xGQHpAQAAywMAAA4AAAAAAAAAAAAAAAAALgIAAGRycy9l&#10;Mm9Eb2MueG1sUEsBAi0AFAAGAAgAAAAhAJrhpKfmAAAADgEAAA8AAAAAAAAAAAAAAAAAQwQAAGRy&#10;cy9kb3ducmV2LnhtbFBLBQYAAAAABAAEAPMAAABWBQAAAAA=&#10;" stroked="f">
+            <v:shape id="Text Box 2" o:spid="_x0000_s1028" type="#_x0000_t202" style="position:absolute;left:0;text-align:left;margin-left:426.85pt;margin-top:19.85pt;width:20.8pt;height:12.85pt;z-index:251665408;visibility:visible;mso-wrap-style:square;mso-width-percent:0;mso-height-percent:0;mso-wrap-distance-left:0;mso-wrap-distance-top:0;mso-wrap-distance-right:0;mso-wrap-distance-bottom:0;mso-position-horizontal:absolute;mso-position-horizontal-relative:page;mso-position-vertical:absolute;mso-position-vertical-relative:page;mso-width-percent:0;mso-height-percent:0;mso-width-relative:page;mso-height-relative:page;v-text-anchor:top" o:gfxdata="UEsDBBQABgAIAAAAIQC2gziS/gAAAOEBAAATAAAAW0NvbnRlbnRfVHlwZXNdLnhtbJSRQU7DMBBF&#10;90jcwfIWJU67QAgl6YK0S0CoHGBkTxKLZGx5TGhvj5O2G0SRWNoz/78nu9wcxkFMGNg6quQqL6RA&#10;0s5Y6ir5vt9lD1JwBDIwOMJKHpHlpr69KfdHjyxSmriSfYz+USnWPY7AufNIadK6MEJMx9ApD/oD&#10;OlTrorhX2lFEilmcO2RdNtjC5xDF9pCuTyYBB5bi6bQ4syoJ3g9WQ0ymaiLzg5KdCXlKLjvcW893&#10;SUOqXwnz5DrgnHtJTxOsQfEKIT7DmDSUCaxw7Rqn8787ZsmRM9e2VmPeBN4uqYvTtW7jvijg9N/y&#10;JsXecLq0q+WD6m8AAAD//wMAUEsDBBQABgAIAAAAIQA4/SH/1gAAAJQBAAALAAAAX3JlbHMvLnJl&#10;bHOkkMFqwzAMhu+DvYPRfXGawxijTi+j0GvpHsDYimMaW0Yy2fr2M4PBMnrbUb/Q94l/f/hMi1qR&#10;JVI2sOt6UJgd+ZiDgffL8ekFlFSbvV0oo4EbChzGx4f9GRdb25HMsYhqlCwG5lrLq9biZkxWOiqY&#10;22YiTra2kYMu1l1tQD30/bPm3wwYN0x18gb45AdQl1tp5j/sFB2T0FQ7R0nTNEV3j6o9feQzro1i&#10;OWA14Fm+Q8a1a8+Bvu/d/dMb2JY5uiPbhG/ktn4cqGU/er3pcvwCAAD//wMAUEsDBBQABgAIAAAA&#10;IQB+sRkB6QEAAMsDAAAOAAAAZHJzL2Uyb0RvYy54bWysU1GP0zAMfkfiP0R5Z10HG1CtO8GdhpCO&#10;A+mOH5Cm6RqRxiHO1o5fj5PsdoN7Q/Qhcmzns7/P7vpqGgw7KI8abM3L2ZwzZSW02u5q/v1h++od&#10;ZxiEbYUBq2p+VMivNi9frEdXqQX0YFrlGYFYrEZX8z4EVxUFyl4NAmfglKVgB34Qga5+V7RejIQ+&#10;mGIxn6+KEXzrPEiFSN6bHOSbhN91SoavXYcqMFNz6i2k06eziWexWYtq54XrtTy1If6hi0FoS0XP&#10;UDciCLb3+hnUoKUHhC7MJAwFdJ2WKnEgNuX8Lzb3vXAqcSFx0J1lwv8HK+8O9+6bZ2H6CBMNMJFA&#10;dwvyB5I2xeiwOuVETbHCmN2MX6ClaYp9gPRi6vwQ6RMhRjCk9PGsrpoCk+RcrN6UK4pICpWr1+X7&#10;ZVS/ENXjY+cxfFIwsGjU3NPwErg43GLIqY8psRaC0e1WG5MuftdcG88Ogga9TV9+a1wvsjcNm8ph&#10;Tk2l/8AwNiJZiJi5XPQkCSLrzD9MzUTBKEUD7ZHE8JC3iv4CMnrwvzgbaaNqjj/3wivOzGdLI1u+&#10;LZe0gRe2v7CbC1tYSTA1D5xl8zrkld07r3c9VclzsvCBBtDpJM5TR6eeaWMSx9N2x5W8vKesp39w&#10;8xsAAP//AwBQSwMEFAAGAAgAAAAhACh/sc7jAAAACQEAAA8AAABkcnMvZG93bnJldi54bWxMj01L&#10;w0AQhu+C/2EZwYvYTY2pacymFFGw1UtbEbxts9MkZD9CdpvEf+940tMwzMM7z5uvJqPZgL1vnBUw&#10;n0XA0JZONbYS8HF4uU2B+SCtktpZFPCNHlbF5UUuM+VGu8NhHypGIdZnUkAdQpdx7ssajfQz16Gl&#10;28n1RgZa+4qrXo4UbjS/i6IFN7Kx9KGWHT7VWLb7sxGwfd3M29Pu7XOr2+f3ng/rr8PNKMT11bR+&#10;BBZwCn8w/OqTOhTkdHRnqzzTAtIkfiBUQLykSUC6TGJgRwGL5B54kfP/DYofAAAA//8DAFBLAQIt&#10;ABQABgAIAAAAIQC2gziS/gAAAOEBAAATAAAAAAAAAAAAAAAAAAAAAABbQ29udGVudF9UeXBlc10u&#10;eG1sUEsBAi0AFAAGAAgAAAAhADj9If/WAAAAlAEAAAsAAAAAAAAAAAAAAAAALwEAAF9yZWxzLy5y&#10;ZWxzUEsBAi0AFAAGAAgAAAAhAH6xGQHpAQAAywMAAA4AAAAAAAAAAAAAAAAALgIAAGRycy9lMm9E&#10;b2MueG1sUEsBAi0AFAAGAAgAAAAhACh/sc7jAAAACQEAAA8AAAAAAAAAAAAAAAAAQwQAAGRycy9k&#10;b3ducmV2LnhtbFBLBQYAAAAABAAEAPMAAABTBQAAAAA=&#10;" stroked="f">
               <v:fill opacity="0"/>
               <v:path arrowok="t"/>
               <v:textbox inset=".45pt,.45pt,.45pt,.45pt">
@@ -15910,7 +14565,7 @@
                   <w:p>
                     <w:r>
                       <w:rPr>
-                        <w:rStyle w:val="PageNumber"/>
+                        <w:rStyle w:val="Numrodepage"/>
                         <w:sz w:val="22"/>
                         <w:szCs w:val="22"/>
                       </w:rPr>
@@ -15918,7 +14573,7 @@
                     </w:r>
                     <w:r>
                       <w:rPr>
-                        <w:rStyle w:val="PageNumber"/>
+                        <w:rStyle w:val="Numrodepage"/>
                         <w:sz w:val="22"/>
                         <w:szCs w:val="22"/>
                       </w:rPr>
@@ -15926,7 +14581,7 @@
                     </w:r>
                     <w:r>
                       <w:rPr>
-                        <w:rStyle w:val="PageNumber"/>
+                        <w:rStyle w:val="Numrodepage"/>
                         <w:sz w:val="22"/>
                         <w:szCs w:val="22"/>
                       </w:rPr>
@@ -15934,7 +14589,7 @@
                     </w:r>
                     <w:r>
                       <w:rPr>
-                        <w:rStyle w:val="PageNumber"/>
+                        <w:rStyle w:val="Numrodepage"/>
                         <w:sz w:val="22"/>
                         <w:szCs w:val="22"/>
                       </w:rPr>
@@ -15942,7 +14597,7 @@
                     </w:r>
                     <w:r>
                       <w:rPr>
-                        <w:rStyle w:val="PageNumber"/>
+                        <w:rStyle w:val="Numrodepage"/>
                         <w:noProof/>
                         <w:sz w:val="22"/>
                         <w:szCs w:val="22"/>
@@ -15951,7 +14606,7 @@
                     </w:r>
                     <w:r>
                       <w:rPr>
-                        <w:rStyle w:val="PageNumber"/>
+                        <w:rStyle w:val="Numrodepage"/>
                         <w:sz w:val="22"/>
                         <w:szCs w:val="22"/>
                       </w:rPr>
@@ -15959,45 +14614,45 @@
                     </w:r>
                     <w:r>
                       <w:rPr>
-                        <w:rStyle w:val="PageNumber"/>
+                        <w:rStyle w:val="Numrodepage"/>
                       </w:rPr>
                       <w:tab/>
                       <w:t xml:space="preserve">- </w:t>
                     </w:r>
                     <w:r>
                       <w:rPr>
-                        <w:rStyle w:val="PageNumber"/>
+                        <w:rStyle w:val="Numrodepage"/>
                       </w:rPr>
                       <w:fldChar w:fldCharType="begin"/>
                     </w:r>
                     <w:r>
                       <w:rPr>
-                        <w:rStyle w:val="PageNumber"/>
+                        <w:rStyle w:val="Numrodepage"/>
                       </w:rPr>
                       <w:instrText xml:space="preserve"> PAGE </w:instrText>
                     </w:r>
                     <w:r>
                       <w:rPr>
-                        <w:rStyle w:val="PageNumber"/>
+                        <w:rStyle w:val="Numrodepage"/>
                       </w:rPr>
                       <w:fldChar w:fldCharType="separate"/>
                     </w:r>
                     <w:r>
                       <w:rPr>
-                        <w:rStyle w:val="PageNumber"/>
+                        <w:rStyle w:val="Numrodepage"/>
                         <w:noProof/>
                       </w:rPr>
                       <w:t>16</w:t>
                     </w:r>
                     <w:r>
                       <w:rPr>
-                        <w:rStyle w:val="PageNumber"/>
+                        <w:rStyle w:val="Numrodepage"/>
                       </w:rPr>
                       <w:fldChar w:fldCharType="end"/>
                     </w:r>
                     <w:r>
                       <w:rPr>
-                        <w:rStyle w:val="PageNumber"/>
+                        <w:rStyle w:val="Numrodepage"/>
                       </w:rPr>
                       <w:t xml:space="preserve"> -101010 878</w:t>
                     </w:r>
@@ -16039,7 +14694,7 @@
           </v:handles>
           <o:lock v:ext="edit" text="t" shapetype="t"/>
         </v:shapetype>
-        <v:shape id="PowerPlusWaterMarkObject354142600" o:spid="_x0000_s1027" type="#_x0000_t136" alt="" style="position:absolute;left:0;text-align:left;margin-left:0;margin-top:0;width:554.2pt;height:29.15pt;rotation:315;z-index:-251634688;mso-wrap-edited:f;mso-width-percent:0;mso-height-percent:0;mso-position-horizontal:center;mso-position-horizontal-relative:margin;mso-position-vertical:center;mso-position-vertical-relative:margin;mso-width-percent:0;mso-height-percent:0" o:allowincell="f" fillcolor="silver" stroked="f">
+        <v:shape id="PowerPlusWaterMarkObject1360048844" o:spid="_x0000_s1027" type="#_x0000_t136" alt="" style="position:absolute;left:0;text-align:left;margin-left:0;margin-top:0;width:559.4pt;height:23.8pt;rotation:315;z-index:-251634688;mso-wrap-edited:f;mso-position-horizontal:center;mso-position-horizontal-relative:margin;mso-position-vertical:center;mso-position-vertical-relative:margin" o:allowincell="f" fillcolor="#7f7f7f [1612]" stroked="f">
           <v:textpath style="font-family:&quot;Times New Roman&quot;;font-size:1pt" string="{{ convention.display_not_validated_status() }}"/>
           <w10:wrap anchorx="margin" anchory="margin"/>
         </v:shape>
@@ -16085,7 +14740,7 @@
           </v:handles>
           <o:lock v:ext="edit" text="t" shapetype="t"/>
         </v:shapetype>
-        <v:shape id="PowerPlusWaterMarkObject354142601" o:spid="_x0000_s1026" type="#_x0000_t136" alt="" style="position:absolute;left:0;text-align:left;margin-left:0;margin-top:0;width:554.2pt;height:29.15pt;rotation:315;z-index:-251632640;mso-wrap-edited:f;mso-width-percent:0;mso-height-percent:0;mso-position-horizontal:center;mso-position-horizontal-relative:margin;mso-position-vertical:center;mso-position-vertical-relative:margin;mso-width-percent:0;mso-height-percent:0" o:allowincell="f" fillcolor="silver" stroked="f">
+        <v:shape id="PowerPlusWaterMarkObject1360048845" o:spid="_x0000_s1026" type="#_x0000_t136" alt="" style="position:absolute;left:0;text-align:left;margin-left:0;margin-top:0;width:559.4pt;height:23.8pt;rotation:315;z-index:-251632640;mso-wrap-edited:f;mso-position-horizontal:center;mso-position-horizontal-relative:margin;mso-position-vertical:center;mso-position-vertical-relative:margin" o:allowincell="f" fillcolor="#7f7f7f [1612]" stroked="f">
           <v:textpath style="font-family:&quot;Times New Roman&quot;;font-size:1pt" string="{{ convention.display_not_validated_status() }}"/>
           <w10:wrap anchorx="margin" anchory="margin"/>
         </v:shape>
@@ -16190,16 +14845,7 @@
                               <w:sz w:val="22"/>
                               <w:szCs w:val="22"/>
                             </w:rPr>
-                            <w:t>1</w:t>
-                          </w:r>
-                          <w:r>
-                            <w:rPr>
-                              <w:rStyle w:val="Numrodepage"/>
-                              <w:noProof/>
-                              <w:sz w:val="22"/>
-                              <w:szCs w:val="22"/>
-                            </w:rPr>
-                            <w:t>6</w:t>
+                            <w:t>16</w:t>
                           </w:r>
                           <w:r>
                             <w:rPr>
@@ -16277,7 +14923,7 @@
               <v:stroke joinstyle="miter"/>
               <v:path gradientshapeok="t" o:connecttype="rect"/>
             </v:shapetype>
-            <v:shape id="_x0000_s1029" type="#_x0000_t202" style="position:absolute;left:0;text-align:left;margin-left:538.7pt;margin-top:19.8pt;width:20.8pt;height:12.85pt;z-index:251650048;visibility:visible;mso-wrap-style:square;mso-width-percent:0;mso-height-percent:0;mso-wrap-distance-left:0;mso-wrap-distance-top:0;mso-wrap-distance-right:0;mso-wrap-distance-bottom:0;mso-position-horizontal:absolute;mso-position-horizontal-relative:page;mso-position-vertical:absolute;mso-position-vertical-relative:page;mso-width-percent:0;mso-height-percent:0;mso-width-relative:page;mso-height-relative:page;v-text-anchor:top" o:gfxdata="UEsDBBQABgAIAAAAIQC2gziS/gAAAOEBAAATAAAAW0NvbnRlbnRfVHlwZXNdLnhtbJSRQU7DMBBF&#10;90jcwfIWJU67QAgl6YK0S0CoHGBkTxKLZGx5TGhvj5O2G0SRWNoz/78nu9wcxkFMGNg6quQqL6RA&#10;0s5Y6ir5vt9lD1JwBDIwOMJKHpHlpr69KfdHjyxSmriSfYz+USnWPY7AufNIadK6MEJMx9ApD/oD&#10;OlTrorhX2lFEilmcO2RdNtjC5xDF9pCuTyYBB5bi6bQ4syoJ3g9WQ0ymaiLzg5KdCXlKLjvcW893&#10;SUOqXwnz5DrgnHtJTxOsQfEKIT7DmDSUCaxw7Rqn8787ZsmRM9e2VmPeBN4uqYvTtW7jvijg9N/y&#10;JsXecLq0q+WD6m8AAAD//wMAUEsDBBQABgAIAAAAIQA4/SH/1gAAAJQBAAALAAAAX3JlbHMvLnJl&#10;bHOkkMFqwzAMhu+DvYPRfXGawxijTi+j0GvpHsDYimMaW0Yy2fr2M4PBMnrbUb/Q94l/f/hMi1qR&#10;JVI2sOt6UJgd+ZiDgffL8ekFlFSbvV0oo4EbChzGx4f9GRdb25HMsYhqlCwG5lrLq9biZkxWOiqY&#10;22YiTra2kYMu1l1tQD30/bPm3wwYN0x18gb45AdQl1tp5j/sFB2T0FQ7R0nTNEV3j6o9feQzro1i&#10;OWA14Fm+Q8a1a8+Bvu/d/dMb2JY5uiPbhG/ktn4cqGU/er3pcvwCAAD//wMAUEsDBBQABgAIAAAA&#10;IQAMVizt7QEAANIDAAAOAAAAZHJzL2Uyb0RvYy54bWysU1GP0zAMfkfiP0R5Z10HG1CtO8GdhpCO&#10;A+mOH5Cm6RqRxiHO1o5fj5PsdoN7Q/Qhcmzns7/P7vpqGgw7KI8abM3L2ZwzZSW02u5q/v1h++od&#10;ZxiEbYUBq2p+VMivNi9frEdXqQX0YFrlGYFYrEZX8z4EVxUFyl4NAmfglKVgB34Qga5+V7RejIQ+&#10;mGIxn6+KEXzrPEiFSN6bHOSbhN91SoavXYcqMFNz6i2k06eziWexWYtq54XrtTy1If6hi0FoS0XP&#10;UDciCLb3+hnUoKUHhC7MJAwFdJ2WKnEgNuX8Lzb3vXAqcSFx0J1lwv8HK+8O9+6bZ2H6CBMNMJFA&#10;dwvyB5I2xeiwOuVETbHCmN2MX6ClaYp9gPRi6vwQ6RMhRjCk9PGsrpoCk+RcrN6UK4pICpWr1+X7&#10;ZVS/ENXjY+cxfFIwsGjU3NPwErg43GLIqY8psRaC0e1WG5MuftdcG88Ogga9TV9+a1wvsjcNm8ph&#10;Tk2l/8AwNiJZiJi5XPQkCSLrzD9MzcR0G6WinKhIA+2RNPGQl4t+BjJ68L84G2mxao4/98Irzsxn&#10;S5Nbvi2XtIgXtr+wmwtbWEkwNQ+cZfM65M3dO693PVXJ47LwgebQ6aTRU0en1mlxEtXTksfNvLyn&#10;rKdfcfMbAAD//wMAUEsDBBQABgAIAAAAIQAhhzmQ6AAAABABAAAPAAAAZHJzL2Rvd25yZXYueG1s&#10;TI/NTsMwEITvSLyDtUhcEHVCIaVpnKriRyqFS1uExM2N3SSKvY5iNwlvz/YEl5VGOzs7X7YcrWG9&#10;7nztUEA8iYBpLJyqsRTwuX+9fQTmg0QljUMt4Ed7WOaXF5lMlRtwq/tdKBmFoE+lgCqENuXcF5W2&#10;0k9cq5F2R9dZGUh2JVedHCjcGn4XRQm3skb6UMlWP1W6aHYnK2Czfoub4/b9a2Oal4+O96vv/c0g&#10;xPXV+LygsVoAC3oMfxdwZqD+kFOxgzuh8syQjmaze/IKmM4TYGdHHM+J8SAgeZgCzzP+HyT/BQAA&#10;//8DAFBLAQItABQABgAIAAAAIQC2gziS/gAAAOEBAAATAAAAAAAAAAAAAAAAAAAAAABbQ29udGVu&#10;dF9UeXBlc10ueG1sUEsBAi0AFAAGAAgAAAAhADj9If/WAAAAlAEAAAsAAAAAAAAAAAAAAAAALwEA&#10;AF9yZWxzLy5yZWxzUEsBAi0AFAAGAAgAAAAhAAxWLO3tAQAA0gMAAA4AAAAAAAAAAAAAAAAALgIA&#10;AGRycy9lMm9Eb2MueG1sUEsBAi0AFAAGAAgAAAAhACGHOZDoAAAAEAEAAA8AAAAAAAAAAAAAAAAA&#10;RwQAAGRycy9kb3ducmV2LnhtbFBLBQYAAAAABAAEAPMAAABcBQAAAAA=&#10;" stroked="f">
+            <v:shape id="_x0000_s1029" type="#_x0000_t202" style="position:absolute;left:0;text-align:left;margin-left:538.7pt;margin-top:19.8pt;width:20.8pt;height:12.85pt;z-index:251650048;visibility:visible;mso-wrap-style:square;mso-width-percent:0;mso-height-percent:0;mso-wrap-distance-left:0;mso-wrap-distance-top:0;mso-wrap-distance-right:0;mso-wrap-distance-bottom:0;mso-position-horizontal:absolute;mso-position-horizontal-relative:page;mso-position-vertical:absolute;mso-position-vertical-relative:page;mso-width-percent:0;mso-height-percent:0;mso-width-relative:page;mso-height-relative:page;v-text-anchor:top" o:gfxdata="UEsDBBQABgAIAAAAIQC2gziS/gAAAOEBAAATAAAAW0NvbnRlbnRfVHlwZXNdLnhtbJSRQU7DMBBF&#10;90jcwfIWJU67QAgl6YK0S0CoHGBkTxKLZGx5TGhvj5O2G0SRWNoz/78nu9wcxkFMGNg6quQqL6RA&#10;0s5Y6ir5vt9lD1JwBDIwOMJKHpHlpr69KfdHjyxSmriSfYz+USnWPY7AufNIadK6MEJMx9ApD/oD&#10;OlTrorhX2lFEilmcO2RdNtjC5xDF9pCuTyYBB5bi6bQ4syoJ3g9WQ0ymaiLzg5KdCXlKLjvcW893&#10;SUOqXwnz5DrgnHtJTxOsQfEKIT7DmDSUCaxw7Rqn8787ZsmRM9e2VmPeBN4uqYvTtW7jvijg9N/y&#10;JsXecLq0q+WD6m8AAAD//wMAUEsDBBQABgAIAAAAIQA4/SH/1gAAAJQBAAALAAAAX3JlbHMvLnJl&#10;bHOkkMFqwzAMhu+DvYPRfXGawxijTi+j0GvpHsDYimMaW0Yy2fr2M4PBMnrbUb/Q94l/f/hMi1qR&#10;JVI2sOt6UJgd+ZiDgffL8ekFlFSbvV0oo4EbChzGx4f9GRdb25HMsYhqlCwG5lrLq9biZkxWOiqY&#10;22YiTra2kYMu1l1tQD30/bPm3wwYN0x18gb45AdQl1tp5j/sFB2T0FQ7R0nTNEV3j6o9feQzro1i&#10;OWA14Fm+Q8a1a8+Bvu/d/dMb2JY5uiPbhG/ktn4cqGU/er3pcvwCAAD//wMAUEsDBBQABgAIAAAA&#10;IQAMVizt7QEAANIDAAAOAAAAZHJzL2Uyb0RvYy54bWysU1GP0zAMfkfiP0R5Z10HG1CtO8GdhpCO&#10;A+mOH5Cm6RqRxiHO1o5fj5PsdoN7Q/Qhcmzns7/P7vpqGgw7KI8abM3L2ZwzZSW02u5q/v1h++od&#10;ZxiEbYUBq2p+VMivNi9frEdXqQX0YFrlGYFYrEZX8z4EVxUFyl4NAmfglKVgB34Qga5+V7RejIQ+&#10;mGIxn6+KEXzrPEiFSN6bHOSbhN91SoavXYcqMFNz6i2k06eziWexWYtq54XrtTy1If6hi0FoS0XP&#10;UDciCLb3+hnUoKUHhC7MJAwFdJ2WKnEgNuX8Lzb3vXAqcSFx0J1lwv8HK+8O9+6bZ2H6CBMNMJFA&#10;dwvyB5I2xeiwOuVETbHCmN2MX6ClaYp9gPRi6vwQ6RMhRjCk9PGsrpoCk+RcrN6UK4pICpWr1+X7&#10;ZVS/ENXjY+cxfFIwsGjU3NPwErg43GLIqY8psRaC0e1WG5MuftdcG88Ogga9TV9+a1wvsjcNm8ph&#10;Tk2l/8AwNiJZiJi5XPQkCSLrzD9MzcR0G6WinKhIA+2RNPGQl4t+BjJ68L84G2mxao4/98Irzsxn&#10;S5Nbvi2XtIgXtr+wmwtbWEkwNQ+cZfM65M3dO693PVXJ47LwgebQ6aTRU0en1mlxEtXTksfNvLyn&#10;rKdfcfMbAAD//wMAUEsDBBQABgAIAAAAIQBNnH1R4wAAAAsBAAAPAAAAZHJzL2Rvd25yZXYueG1s&#10;TI9LS8NAFIX3gv9huIIbsZNYTduYSSmiYKubPhDcTTO3Scg8QmaaxH/v7UqXh/tx7ney5Wg067Hz&#10;tbMC4kkEDG3hVG1LAYf92/0cmA/SKqmdRQE/6GGZX19lMlVusFvsd6FkVGJ9KgVUIbQp576o0Eg/&#10;cS1aup1cZ2Sg2JVcdXKgcqP5QxQl3Mja0odKtvhSYdHszkbA5n0dN6ftx9dGN6+fHe9X3/u7QYjb&#10;m3H1DCzgGP5guOiTOuTkdHRnqzzTlKPZ7JFYAdNFAuxCxPGC5h0FJE9T4HnG/2/IfwEAAP//AwBQ&#10;SwECLQAUAAYACAAAACEAtoM4kv4AAADhAQAAEwAAAAAAAAAAAAAAAAAAAAAAW0NvbnRlbnRfVHlw&#10;ZXNdLnhtbFBLAQItABQABgAIAAAAIQA4/SH/1gAAAJQBAAALAAAAAAAAAAAAAAAAAC8BAABfcmVs&#10;cy8ucmVsc1BLAQItABQABgAIAAAAIQAMVizt7QEAANIDAAAOAAAAAAAAAAAAAAAAAC4CAABkcnMv&#10;ZTJvRG9jLnhtbFBLAQItABQABgAIAAAAIQBNnH1R4wAAAAsBAAAPAAAAAAAAAAAAAAAAAEcEAABk&#10;cnMvZG93bnJldi54bWxQSwUGAAAAAAQABADzAAAAVwUAAAAA&#10;" stroked="f">
               <v:fill opacity="0"/>
               <v:path arrowok="t"/>
               <v:textbox inset=".45pt,.45pt,.45pt,.45pt">
@@ -16285,7 +14931,7 @@
                   <w:p>
                     <w:r>
                       <w:rPr>
-                        <w:rStyle w:val="PageNumber"/>
+                        <w:rStyle w:val="Numrodepage"/>
                         <w:sz w:val="22"/>
                         <w:szCs w:val="22"/>
                       </w:rPr>
@@ -16293,7 +14939,7 @@
                     </w:r>
                     <w:r>
                       <w:rPr>
-                        <w:rStyle w:val="PageNumber"/>
+                        <w:rStyle w:val="Numrodepage"/>
                         <w:sz w:val="22"/>
                         <w:szCs w:val="22"/>
                       </w:rPr>
@@ -16301,7 +14947,7 @@
                     </w:r>
                     <w:r>
                       <w:rPr>
-                        <w:rStyle w:val="PageNumber"/>
+                        <w:rStyle w:val="Numrodepage"/>
                         <w:sz w:val="22"/>
                         <w:szCs w:val="22"/>
                       </w:rPr>
@@ -16309,7 +14955,7 @@
                     </w:r>
                     <w:r>
                       <w:rPr>
-                        <w:rStyle w:val="PageNumber"/>
+                        <w:rStyle w:val="Numrodepage"/>
                         <w:sz w:val="22"/>
                         <w:szCs w:val="22"/>
                       </w:rPr>
@@ -16317,7 +14963,7 @@
                     </w:r>
                     <w:r>
                       <w:rPr>
-                        <w:rStyle w:val="PageNumber"/>
+                        <w:rStyle w:val="Numrodepage"/>
                         <w:noProof/>
                         <w:sz w:val="22"/>
                         <w:szCs w:val="22"/>
@@ -16326,7 +14972,7 @@
                     </w:r>
                     <w:r>
                       <w:rPr>
-                        <w:rStyle w:val="PageNumber"/>
+                        <w:rStyle w:val="Numrodepage"/>
                         <w:sz w:val="22"/>
                         <w:szCs w:val="22"/>
                       </w:rPr>
@@ -16334,45 +14980,45 @@
                     </w:r>
                     <w:r>
                       <w:rPr>
-                        <w:rStyle w:val="PageNumber"/>
+                        <w:rStyle w:val="Numrodepage"/>
                       </w:rPr>
                       <w:tab/>
                       <w:t xml:space="preserve">- </w:t>
                     </w:r>
                     <w:r>
                       <w:rPr>
-                        <w:rStyle w:val="PageNumber"/>
+                        <w:rStyle w:val="Numrodepage"/>
                       </w:rPr>
                       <w:fldChar w:fldCharType="begin"/>
                     </w:r>
                     <w:r>
                       <w:rPr>
-                        <w:rStyle w:val="PageNumber"/>
+                        <w:rStyle w:val="Numrodepage"/>
                       </w:rPr>
                       <w:instrText xml:space="preserve"> PAGE </w:instrText>
                     </w:r>
                     <w:r>
                       <w:rPr>
-                        <w:rStyle w:val="PageNumber"/>
+                        <w:rStyle w:val="Numrodepage"/>
                       </w:rPr>
                       <w:fldChar w:fldCharType="separate"/>
                     </w:r>
                     <w:r>
                       <w:rPr>
-                        <w:rStyle w:val="PageNumber"/>
+                        <w:rStyle w:val="Numrodepage"/>
                         <w:noProof/>
                       </w:rPr>
                       <w:t>16</w:t>
                     </w:r>
                     <w:r>
                       <w:rPr>
-                        <w:rStyle w:val="PageNumber"/>
+                        <w:rStyle w:val="Numrodepage"/>
                       </w:rPr>
                       <w:fldChar w:fldCharType="end"/>
                     </w:r>
                     <w:r>
                       <w:rPr>
-                        <w:rStyle w:val="PageNumber"/>
+                        <w:rStyle w:val="Numrodepage"/>
                       </w:rPr>
                       <w:t xml:space="preserve"> -101010 878</w:t>
                     </w:r>
@@ -16446,16 +15092,12 @@
             <w:rPr>
               <w:sz w:val="12"/>
               <w:szCs w:val="12"/>
-              <w:lang w:val="fr-FR"/>
             </w:rPr>
           </w:pPr>
         </w:p>
         <w:p>
           <w:pPr>
             <w:jc w:val="center"/>
-            <w:rPr>
-              <w:lang w:val="fr-FR"/>
-            </w:rPr>
           </w:pPr>
           <w:r>
             <w:rPr>
@@ -16559,7 +15201,7 @@
                     <v:stroke joinstyle="miter"/>
                     <v:path gradientshapeok="t" o:connecttype="rect"/>
                   </v:shapetype>
-                  <v:shape id="Text Box 18" o:spid="_x0000_s1030" type="#_x0000_t202" style="position:absolute;left:0;text-align:left;margin-left:322.25pt;margin-top:14.6pt;width:62.9pt;height:24.15pt;z-index:251659264;visibility:visible;mso-wrap-style:square;mso-width-percent:0;mso-height-percent:0;mso-wrap-distance-left:9.05pt;mso-wrap-distance-top:0;mso-wrap-distance-right:9.05pt;mso-wrap-distance-bottom:0;mso-position-horizontal:absolute;mso-position-horizontal-relative:page;mso-position-vertical:absolute;mso-position-vertical-relative:page;mso-width-percent:0;mso-height-percent:0;mso-width-relative:page;mso-height-relative:page;v-text-anchor:top" o:gfxdata="UEsDBBQABgAIAAAAIQC2gziS/gAAAOEBAAATAAAAW0NvbnRlbnRfVHlwZXNdLnhtbJSRQU7DMBBF&#10;90jcwfIWJU67QAgl6YK0S0CoHGBkTxKLZGx5TGhvj5O2G0SRWNoz/78nu9wcxkFMGNg6quQqL6RA&#10;0s5Y6ir5vt9lD1JwBDIwOMJKHpHlpr69KfdHjyxSmriSfYz+USnWPY7AufNIadK6MEJMx9ApD/oD&#10;OlTrorhX2lFEilmcO2RdNtjC5xDF9pCuTyYBB5bi6bQ4syoJ3g9WQ0ymaiLzg5KdCXlKLjvcW893&#10;SUOqXwnz5DrgnHtJTxOsQfEKIT7DmDSUCaxw7Rqn8787ZsmRM9e2VmPeBN4uqYvTtW7jvijg9N/y&#10;JsXecLq0q+WD6m8AAAD//wMAUEsDBBQABgAIAAAAIQA4/SH/1gAAAJQBAAALAAAAX3JlbHMvLnJl&#10;bHOkkMFqwzAMhu+DvYPRfXGawxijTi+j0GvpHsDYimMaW0Yy2fr2M4PBMnrbUb/Q94l/f/hMi1qR&#10;JVI2sOt6UJgd+ZiDgffL8ekFlFSbvV0oo4EbChzGx4f9GRdb25HMsYhqlCwG5lrLq9biZkxWOiqY&#10;22YiTra2kYMu1l1tQD30/bPm3wwYN0x18gb45AdQl1tp5j/sFB2T0FQ7R0nTNEV3j6o9feQzro1i&#10;OWA14Fm+Q8a1a8+Bvu/d/dMb2JY5uiPbhG/ktn4cqGU/er3pcvwCAAD//wMAUEsDBBQABgAIAAAA&#10;IQDjaPqa7wEAANIDAAAOAAAAZHJzL2Uyb0RvYy54bWysU1Fv0zAQfkfiP1h+p0k7dR1R0wk2FSEN&#10;hjT4AY7jNBaOz/jcJuXXc7a7rsAbIg/W+e783X3fXda302DYQXnUYGs+n5WcKSuh1XZX829ft29u&#10;OMMgbCsMWFXzo0J+u3n9aj26Si2gB9MqzwjEYjW6mvchuKooUPZqEDgDpywFO/CDCHT1u6L1YiT0&#10;wRSLsrwuRvCt8yAVInnvc5BvEn7XKRkeuw5VYKbm1FtIp09nE89isxbVzgvXa3lqQ/xDF4PQloqe&#10;oe5FEGzv9V9Qg5YeELowkzAU0HVaqsSB2MzLP9g89cKpxIXEQXeWCf8frPx8eHJfPAvTe5hogIkE&#10;ugeQ35G0KUaH1SknaooVxuxm/AQtTVPsA6QXU+eHSJ8IMYIhpY9nddUUmCTn6u3NzRVFJIWuyutV&#10;uYzqF6J6fuw8hg8KBhaNmnsaXgIXhwcMOfU5JdZCMLrdamPSxe+aO+PZQdCgt+nLb43rRfamYVM5&#10;zKmp9G8YxkYkCxEzl4ueJEFknfmHqZmYbmu+iN1HRRpoj6SJh7xc9DOQ0YP/ydlIi1Vz/LEXXnFm&#10;Plqa3HI1X9IiXtj+wm4ubGElwdQ8cJbNu5A3d++83vVUJY/LwjuaQ6eTRi8dnVqnxUlUT0seN/Py&#10;nrJefsXNLwAAAP//AwBQSwMEFAAGAAgAAAAhAN8apRblAAAADgEAAA8AAABkcnMvZG93bnJldi54&#10;bWxMT8lOwzAQvSPxD9YgcUGt09AF0jhVxSJB6aUtQuLmxtMkipcodpPw90xPcBnN6L15S7oajGYd&#10;tr5yVsBkHAFDmztV2ULA5+F19ADMB2mV1M6igB/0sMqur1KZKNfbHXb7UDASsT6RAsoQmoRzn5do&#10;pB+7Bi1hJ9caGehsC65a2ZO40TyOojk3srLkUMoGn0rM6/3ZCNi8vU/q0+7ja6Prl23Lu/X34a4X&#10;4vZmeF7SWC+BBRzC3wdcOlB+yCjY0Z2t8kwLmE+nM6IKiB9jYERYLKJ7YMfLMgOepfx/jewXAAD/&#10;/wMAUEsBAi0AFAAGAAgAAAAhALaDOJL+AAAA4QEAABMAAAAAAAAAAAAAAAAAAAAAAFtDb250ZW50&#10;X1R5cGVzXS54bWxQSwECLQAUAAYACAAAACEAOP0h/9YAAACUAQAACwAAAAAAAAAAAAAAAAAvAQAA&#10;X3JlbHMvLnJlbHNQSwECLQAUAAYACAAAACEA42j6mu8BAADSAwAADgAAAAAAAAAAAAAAAAAuAgAA&#10;ZHJzL2Uyb0RvYy54bWxQSwECLQAUAAYACAAAACEA3xqlFuUAAAAOAQAADwAAAAAAAAAAAAAAAABJ&#10;BAAAZHJzL2Rvd25yZXYueG1sUEsFBgAAAAAEAAQA8wAAAFsFAAAAAA==&#10;" stroked="f">
+                  <v:shape id="Text Box 18" o:spid="_x0000_s1030" type="#_x0000_t202" style="position:absolute;left:0;text-align:left;margin-left:322.25pt;margin-top:14.6pt;width:62.9pt;height:24.15pt;z-index:251659264;visibility:visible;mso-wrap-style:square;mso-width-percent:0;mso-height-percent:0;mso-wrap-distance-left:9.05pt;mso-wrap-distance-top:0;mso-wrap-distance-right:9.05pt;mso-wrap-distance-bottom:0;mso-position-horizontal:absolute;mso-position-horizontal-relative:page;mso-position-vertical:absolute;mso-position-vertical-relative:page;mso-width-percent:0;mso-height-percent:0;mso-width-relative:page;mso-height-relative:page;v-text-anchor:top" o:gfxdata="UEsDBBQABgAIAAAAIQC2gziS/gAAAOEBAAATAAAAW0NvbnRlbnRfVHlwZXNdLnhtbJSRQU7DMBBF&#10;90jcwfIWJU67QAgl6YK0S0CoHGBkTxKLZGx5TGhvj5O2G0SRWNoz/78nu9wcxkFMGNg6quQqL6RA&#10;0s5Y6ir5vt9lD1JwBDIwOMJKHpHlpr69KfdHjyxSmriSfYz+USnWPY7AufNIadK6MEJMx9ApD/oD&#10;OlTrorhX2lFEilmcO2RdNtjC5xDF9pCuTyYBB5bi6bQ4syoJ3g9WQ0ymaiLzg5KdCXlKLjvcW893&#10;SUOqXwnz5DrgnHtJTxOsQfEKIT7DmDSUCaxw7Rqn8787ZsmRM9e2VmPeBN4uqYvTtW7jvijg9N/y&#10;JsXecLq0q+WD6m8AAAD//wMAUEsDBBQABgAIAAAAIQA4/SH/1gAAAJQBAAALAAAAX3JlbHMvLnJl&#10;bHOkkMFqwzAMhu+DvYPRfXGawxijTi+j0GvpHsDYimMaW0Yy2fr2M4PBMnrbUb/Q94l/f/hMi1qR&#10;JVI2sOt6UJgd+ZiDgffL8ekFlFSbvV0oo4EbChzGx4f9GRdb25HMsYhqlCwG5lrLq9biZkxWOiqY&#10;22YiTra2kYMu1l1tQD30/bPm3wwYN0x18gb45AdQl1tp5j/sFB2T0FQ7R0nTNEV3j6o9feQzro1i&#10;OWA14Fm+Q8a1a8+Bvu/d/dMb2JY5uiPbhG/ktn4cqGU/er3pcvwCAAD//wMAUEsDBBQABgAIAAAA&#10;IQDjaPqa7wEAANIDAAAOAAAAZHJzL2Uyb0RvYy54bWysU1Fv0zAQfkfiP1h+p0k7dR1R0wk2FSEN&#10;hjT4AY7jNBaOz/jcJuXXc7a7rsAbIg/W+e783X3fXda302DYQXnUYGs+n5WcKSuh1XZX829ft29u&#10;OMMgbCsMWFXzo0J+u3n9aj26Si2gB9MqzwjEYjW6mvchuKooUPZqEDgDpywFO/CDCHT1u6L1YiT0&#10;wRSLsrwuRvCt8yAVInnvc5BvEn7XKRkeuw5VYKbm1FtIp09nE89isxbVzgvXa3lqQ/xDF4PQloqe&#10;oe5FEGzv9V9Qg5YeELowkzAU0HVaqsSB2MzLP9g89cKpxIXEQXeWCf8frPx8eHJfPAvTe5hogIkE&#10;ugeQ35G0KUaH1SknaooVxuxm/AQtTVPsA6QXU+eHSJ8IMYIhpY9nddUUmCTn6u3NzRVFJIWuyutV&#10;uYzqF6J6fuw8hg8KBhaNmnsaXgIXhwcMOfU5JdZCMLrdamPSxe+aO+PZQdCgt+nLb43rRfamYVM5&#10;zKmp9G8YxkYkCxEzl4ueJEFknfmHqZmYbmu+iN1HRRpoj6SJh7xc9DOQ0YP/ydlIi1Vz/LEXXnFm&#10;Plqa3HI1X9IiXtj+wm4ubGElwdQ8cJbNu5A3d++83vVUJY/LwjuaQ6eTRi8dnVqnxUlUT0seN/Py&#10;nrJefsXNLwAAAP//AwBQSwMEFAAGAAgAAAAhAG2EsH/iAAAACQEAAA8AAABkcnMvZG93bnJldi54&#10;bWxMj8tOwzAQRfdI/IM1SGwQdRr6gBCnqhBIUNi0RUjs3HiaRLHHke0m4e9xV7Cb0RzdOTdfjUaz&#10;Hp1vLAmYThJgSKVVDVUCPvcvt/fAfJCkpLaEAn7Qw6q4vMhlpuxAW+x3oWIxhHwmBdQhdBnnvqzR&#10;SD+xHVK8Ha0zMsTVVVw5OcRwo3maJAtuZEPxQy07fKqxbHcnI2Dz+jZtj9v3r41unz8c79ff+5tB&#10;iOurcf0ILOAY/mA460d1KKLTwZ5IeaYFLGazeUQFpA8psAgsl8kdsMN5mAMvcv6/QfELAAD//wMA&#10;UEsBAi0AFAAGAAgAAAAhALaDOJL+AAAA4QEAABMAAAAAAAAAAAAAAAAAAAAAAFtDb250ZW50X1R5&#10;cGVzXS54bWxQSwECLQAUAAYACAAAACEAOP0h/9YAAACUAQAACwAAAAAAAAAAAAAAAAAvAQAAX3Jl&#10;bHMvLnJlbHNQSwECLQAUAAYACAAAACEA42j6mu8BAADSAwAADgAAAAAAAAAAAAAAAAAuAgAAZHJz&#10;L2Uyb0RvYy54bWxQSwECLQAUAAYACAAAACEAbYSwf+IAAAAJAQAADwAAAAAAAAAAAAAAAABJBAAA&#10;ZHJzL2Rvd25yZXYueG1sUEsFBgAAAAAEAAQA8wAAAFgFAAAAAA==&#10;" stroked="f">
                     <v:fill opacity="0"/>
                     <v:path arrowok="t"/>
                     <v:textbox inset=".45pt,.45pt,.45pt,.45pt">
@@ -16672,13 +15314,7 @@
             <w:t xml:space="preserve"> l'établissement d'expéditions, copies, extraits d'actes ou décisions judiciaires à publier)</w:t>
           </w:r>
         </w:p>
-        <w:p>
-          <w:pPr>
-            <w:rPr>
-              <w:lang w:val="fr-FR"/>
-            </w:rPr>
-          </w:pPr>
-        </w:p>
+        <w:p/>
       </w:tc>
     </w:tr>
     <w:tr>
@@ -16763,13 +15399,7 @@
             <w:t>DÉPÔT</w:t>
           </w:r>
         </w:p>
-        <w:p>
-          <w:pPr>
-            <w:rPr>
-              <w:lang w:val="fr-FR"/>
-            </w:rPr>
-          </w:pPr>
-        </w:p>
+        <w:p/>
       </w:tc>
       <w:tc>
         <w:tcPr>
@@ -16780,7 +15410,6 @@
             <w:rPr>
               <w:sz w:val="4"/>
               <w:szCs w:val="4"/>
-              <w:lang w:val="fr-FR"/>
             </w:rPr>
           </w:pPr>
         </w:p>
@@ -16789,14 +15418,12 @@
             <w:rPr>
               <w:sz w:val="20"/>
               <w:szCs w:val="20"/>
-              <w:lang w:val="fr-FR"/>
             </w:rPr>
           </w:pPr>
           <w:r>
             <w:rPr>
               <w:sz w:val="20"/>
               <w:szCs w:val="20"/>
-              <w:lang w:val="fr-FR"/>
             </w:rPr>
             <w:t>DATE</w:t>
           </w:r>
@@ -16806,7 +15433,6 @@
             <w:rPr>
               <w:sz w:val="20"/>
               <w:szCs w:val="20"/>
-              <w:lang w:val="fr-FR"/>
             </w:rPr>
           </w:pPr>
         </w:p>
@@ -16815,7 +15441,6 @@
             <w:rPr>
               <w:sz w:val="20"/>
               <w:szCs w:val="20"/>
-              <w:lang w:val="fr-FR"/>
             </w:rPr>
           </w:pPr>
         </w:p>
@@ -16824,14 +15449,12 @@
             <w:rPr>
               <w:sz w:val="20"/>
               <w:szCs w:val="20"/>
-              <w:lang w:val="fr-FR"/>
             </w:rPr>
           </w:pPr>
           <w:r>
             <w:rPr>
               <w:sz w:val="20"/>
               <w:szCs w:val="20"/>
-              <w:lang w:val="fr-FR"/>
             </w:rPr>
             <w:t>VOL                      N°</w:t>
           </w:r>
@@ -16992,7 +15615,7 @@
           </v:handles>
           <o:lock v:ext="edit" text="t" shapetype="t"/>
         </v:shapetype>
-        <v:shape id="PowerPlusWaterMarkObject354142599" o:spid="_x0000_s1025" type="#_x0000_t136" alt="" style="position:absolute;left:0;text-align:left;margin-left:0;margin-top:0;width:554.2pt;height:29.15pt;rotation:315;z-index:-251636736;mso-wrap-edited:f;mso-width-percent:0;mso-height-percent:0;mso-position-horizontal:center;mso-position-horizontal-relative:margin;mso-position-vertical:center;mso-position-vertical-relative:margin;mso-width-percent:0;mso-height-percent:0" o:allowincell="f" fillcolor="silver" stroked="f">
+        <v:shape id="PowerPlusWaterMarkObject1360048843" o:spid="_x0000_s1025" type="#_x0000_t136" alt="" style="position:absolute;left:0;text-align:left;margin-left:0;margin-top:0;width:559.4pt;height:23.8pt;rotation:315;z-index:-251636736;mso-wrap-edited:f;mso-position-horizontal:center;mso-position-horizontal-relative:margin;mso-position-vertical:center;mso-position-vertical-relative:margin" o:allowincell="f" fillcolor="#7f7f7f [1612]" stroked="f">
           <v:textpath style="font-family:&quot;Times New Roman&quot;;font-size:1pt" string="{{ convention.display_not_validated_status() }}"/>
           <w10:wrap anchorx="margin" anchory="margin"/>
         </v:shape>
@@ -17077,7 +15700,7 @@
                             <w:rPr>
                               <w:noProof/>
                             </w:rPr>
-                            <w:object w:dxaOrig="796" w:dyaOrig="512" w14:anchorId="2CBFC420">
+                            <w:object w:dxaOrig="798" w:dyaOrig="512" w14:anchorId="2CBFC420">
                               <v:shapetype id="_x0000_t75" coordsize="21600,21600" o:spt="75" o:preferrelative="t" path="m@4@5l@4@11@9@11@9@5xe" filled="f" stroked="f">
                                 <v:stroke joinstyle="miter"/>
                                 <v:formulas>
@@ -17097,11 +15720,11 @@
                                 <v:path o:extrusionok="f" gradientshapeok="t" o:connecttype="rect"/>
                                 <o:lock v:ext="edit" aspectratio="t"/>
                               </v:shapetype>
-                              <v:shape id="_x0000_i1026" type="#_x0000_t75" alt="" style="width:39.9pt;height:25.6pt;mso-width-percent:0;mso-height-percent:0;mso-width-percent:0;mso-height-percent:0" filled="t">
+                              <v:shape id="_x0000_i1026" type="#_x0000_t75" alt="" style="width:43.2pt;height:28.8pt;mso-width-percent:0;mso-height-percent:0;mso-width-percent:0;mso-height-percent:0" filled="t">
                                 <v:fill color2="black"/>
                                 <v:imagedata r:id="rId2" o:title="" croptop="-22f" cropbottom="-22f" cropleft="-25f" cropright="-25f"/>
                               </v:shape>
-                              <o:OLEObject Type="Embed" ProgID="Word.Picture.8" ShapeID="_x0000_i1026" DrawAspect="Content" ObjectID="_1715502032" r:id="rId3"/>
+                              <o:OLEObject Type="Embed" ProgID="Word.Picture.8" ShapeID="_x0000_i1026" DrawAspect="Content" ObjectID="_1715518889" r:id="rId3"/>
                             </w:object>
                           </w:r>
                         </w:p>
@@ -17147,11 +15770,7 @@
         </mc:Choice>
         <mc:Fallback>
           <w:pict>
-            <v:shapetype w14:anchorId="20DB70F0" id="_x0000_t202" coordsize="21600,21600" o:spt="202" path="m,l,21600r21600,l21600,xe">
-              <v:stroke joinstyle="miter"/>
-              <v:path gradientshapeok="t" o:connecttype="rect"/>
-            </v:shapetype>
-            <v:shape id="Text Box 17" o:spid="_x0000_s1031" type="#_x0000_t202" style="position:absolute;left:0;text-align:left;margin-left:37.35pt;margin-top:21.2pt;width:78.5pt;height:49.7pt;z-index:251663360;visibility:visible;mso-wrap-style:square;mso-width-percent:0;mso-height-percent:0;mso-wrap-distance-left:9.05pt;mso-wrap-distance-top:0;mso-wrap-distance-right:9.05pt;mso-wrap-distance-bottom:0;mso-position-horizontal:absolute;mso-position-horizontal-relative:page;mso-position-vertical:absolute;mso-position-vertical-relative:page;mso-width-percent:0;mso-height-percent:0;mso-width-relative:page;mso-height-relative:page;v-text-anchor:top" o:gfxdata="UEsDBBQABgAIAAAAIQC2gziS/gAAAOEBAAATAAAAW0NvbnRlbnRfVHlwZXNdLnhtbJSRQU7DMBBF&#10;90jcwfIWJU67QAgl6YK0S0CoHGBkTxKLZGx5TGhvj5O2G0SRWNoz/78nu9wcxkFMGNg6quQqL6RA&#10;0s5Y6ir5vt9lD1JwBDIwOMJKHpHlpr69KfdHjyxSmriSfYz+USnWPY7AufNIadK6MEJMx9ApD/oD&#10;OlTrorhX2lFEilmcO2RdNtjC5xDF9pCuTyYBB5bi6bQ4syoJ3g9WQ0ymaiLzg5KdCXlKLjvcW893&#10;SUOqXwnz5DrgnHtJTxOsQfEKIT7DmDSUCaxw7Rqn8787ZsmRM9e2VmPeBN4uqYvTtW7jvijg9N/y&#10;JsXecLq0q+WD6m8AAAD//wMAUEsDBBQABgAIAAAAIQA4/SH/1gAAAJQBAAALAAAAX3JlbHMvLnJl&#10;bHOkkMFqwzAMhu+DvYPRfXGawxijTi+j0GvpHsDYimMaW0Yy2fr2M4PBMnrbUb/Q94l/f/hMi1qR&#10;JVI2sOt6UJgd+ZiDgffL8ekFlFSbvV0oo4EbChzGx4f9GRdb25HMsYhqlCwG5lrLq9biZkxWOiqY&#10;22YiTra2kYMu1l1tQD30/bPm3wwYN0x18gb45AdQl1tp5j/sFB2T0FQ7R0nTNEV3j6o9feQzro1i&#10;OWA14Fm+Q8a1a8+Bvu/d/dMb2JY5uiPbhG/ktn4cqGU/er3pcvwCAAD//wMAUEsDBBQABgAIAAAA&#10;IQC8xqUI7AEAANIDAAAOAAAAZHJzL2Uyb0RvYy54bWysU1GP0zAMfkfiP0R5Z90ObbBq3QnuNIR0&#10;cEgHPyBL0zUijYOdrR2/HifddgPeEH2IHNv57O+zu7odOicOBsmCr+RsMpXCeA219btKfvu6efVW&#10;CorK18qBN5U8GpK365cvVn0ozQ204GqDgkE8lX2oZBtjKIuCdGs6RRMIxnOwAexU5CvuihpVz+id&#10;K26m00XRA9YBQRsi9t6PQbnO+E1jdHxsGjJRuEpybzGfmM9tOov1SpU7VKG1+tSG+ocuOmU9F71A&#10;3auoxB7tX1Cd1QgETZxo6ApoGqtN5sBsZtM/2Dy1KpjMhcWhcJGJ/h+s/nx4Cl9QxOE9DDzATILC&#10;A+jvxNoUfaDylJM0pZJS9rb/BDVPU+0j5BdDg12iz4QEw7DSx4u6ZohCs3O5XCznHNEcWryezZZZ&#10;/UKV58cBKX4w0IlkVBJ5eBlcHR4opmZUeU5JtQicrTfWuXzB3fbOoTgoHvQmf+NbF1o1es/laEzN&#10;eL9hOJ+QPCTMsVzyZAkS65F/HLaDsDVTSLuTFNlCfWRNEMbl4p+BjRbwpxQ9L1Yl6cdeoZHCffQ8&#10;ufmb2ZwX8crGK3t7ZSuvGaaSUYrRvIvj5u4D2l3LVcZxeXjHc2hs1ui5o1PrvDiZ6mnJ02Ze33PW&#10;86+4/gUAAP//AwBQSwMEFAAGAAgAAAAhABjliCjkAAAADgEAAA8AAABkcnMvZG93bnJldi54bWxM&#10;T0tLw0AQvgv+h2UEL2I3icGWNJtSfIBWL31Q8LbNTpOQfYTsNon/3vGkl4GZ75vvka8mo9mAvW+c&#10;FRDPImBoS6caWwk47F/vF8B8kFZJ7SwK+EYPq+L6KpeZcqPd4rALFSMR6zMpoA6hyzj3ZY1G+pnr&#10;0BJ2dr2Rgda+4qqXI4kbzZMoeuRGNpYcatnhU41lu7sYAZu397g9bz+OG92+fPZ8WH/t70Yhbm+m&#10;5yWN9RJYwCn8fcBvB8oPBQU7uYtVnmkB83ROTAFpkgIjPHmI6XAiYhovgBc5/1+j+AEAAP//AwBQ&#10;SwECLQAUAAYACAAAACEAtoM4kv4AAADhAQAAEwAAAAAAAAAAAAAAAAAAAAAAW0NvbnRlbnRfVHlw&#10;ZXNdLnhtbFBLAQItABQABgAIAAAAIQA4/SH/1gAAAJQBAAALAAAAAAAAAAAAAAAAAC8BAABfcmVs&#10;cy8ucmVsc1BLAQItABQABgAIAAAAIQC8xqUI7AEAANIDAAAOAAAAAAAAAAAAAAAAAC4CAABkcnMv&#10;ZTJvRG9jLnhtbFBLAQItABQABgAIAAAAIQAY5Ygo5AAAAA4BAAAPAAAAAAAAAAAAAAAAAEYEAABk&#10;cnMvZG93bnJldi54bWxQSwUGAAAAAAQABADzAAAAVwUAAAAA&#10;" stroked="f">
+            <v:shape w14:anchorId="20DB70F0" id="Text Box 17" o:spid="_x0000_s1031" type="#_x0000_t202" style="position:absolute;left:0;text-align:left;margin-left:37.35pt;margin-top:21.2pt;width:78.5pt;height:49.7pt;z-index:251663360;visibility:visible;mso-wrap-style:square;mso-width-percent:0;mso-height-percent:0;mso-wrap-distance-left:9.05pt;mso-wrap-distance-top:0;mso-wrap-distance-right:9.05pt;mso-wrap-distance-bottom:0;mso-position-horizontal:absolute;mso-position-horizontal-relative:page;mso-position-vertical:absolute;mso-position-vertical-relative:page;mso-width-percent:0;mso-height-percent:0;mso-width-relative:page;mso-height-relative:page;v-text-anchor:top" o:gfxdata="UEsDBBQABgAIAAAAIQC2gziS/gAAAOEBAAATAAAAW0NvbnRlbnRfVHlwZXNdLnhtbJSRQU7DMBBF&#10;90jcwfIWJU67QAgl6YK0S0CoHGBkTxKLZGx5TGhvj5O2G0SRWNoz/78nu9wcxkFMGNg6quQqL6RA&#10;0s5Y6ir5vt9lD1JwBDIwOMJKHpHlpr69KfdHjyxSmriSfYz+USnWPY7AufNIadK6MEJMx9ApD/oD&#10;OlTrorhX2lFEilmcO2RdNtjC5xDF9pCuTyYBB5bi6bQ4syoJ3g9WQ0ymaiLzg5KdCXlKLjvcW893&#10;SUOqXwnz5DrgnHtJTxOsQfEKIT7DmDSUCaxw7Rqn8787ZsmRM9e2VmPeBN4uqYvTtW7jvijg9N/y&#10;JsXecLq0q+WD6m8AAAD//wMAUEsDBBQABgAIAAAAIQA4/SH/1gAAAJQBAAALAAAAX3JlbHMvLnJl&#10;bHOkkMFqwzAMhu+DvYPRfXGawxijTi+j0GvpHsDYimMaW0Yy2fr2M4PBMnrbUb/Q94l/f/hMi1qR&#10;JVI2sOt6UJgd+ZiDgffL8ekFlFSbvV0oo4EbChzGx4f9GRdb25HMsYhqlCwG5lrLq9biZkxWOiqY&#10;22YiTra2kYMu1l1tQD30/bPm3wwYN0x18gb45AdQl1tp5j/sFB2T0FQ7R0nTNEV3j6o9feQzro1i&#10;OWA14Fm+Q8a1a8+Bvu/d/dMb2JY5uiPbhG/ktn4cqGU/er3pcvwCAAD//wMAUEsDBBQABgAIAAAA&#10;IQAFJTfW7gEAANIDAAAOAAAAZHJzL2Uyb0RvYy54bWysU22P0zAM/o7Ef4jynXW70war1p3gTkNI&#10;x4t08AOyNF0j0jjY2drx63HSbTfgG6IfIsd2Hvt57K7uhs6Jg0Gy4Cs5m0ylMF5Dbf2ukt++bl69&#10;kYKi8rVy4E0lj4bk3frli1UfSnMDLbjaoGAQT2UfKtnGGMqiIN2aTtEEgvEcbAA7FfmKu6JG1TN6&#10;54qb6XRR9IB1QNCGiL0PY1CuM37TGB0/Nw2ZKFwlubeYT8znNp3FeqXKHarQWn1qQ/1DF52ynote&#10;oB5UVGKP9i+ozmoEgiZONHQFNI3VJnNgNrPpH2yeWhVM5sLiULjIRP8PVn86PIUvKOLwDgYeYCZB&#10;4RH0d2Jtij5QecpJmlJJKXvbf4Sap6n2EfKLocEu0WdCgmFY6eNFXTNEodm5XC6Wc45oDi1uZ7Nl&#10;Vr9Q5flxQIrvDXQiGZVEHl4GV4dHiqkZVZ5TUi0CZ+uNdS5fcLe9dygOige9yd/41oVWjd5zORpT&#10;M95vGM4nJA8JcyyXPFmCxHrkH4ftIGxdydu0O0mRLdRH1gRhXC7+GdhoAX9K0fNiVZJ+7BUaKdwH&#10;z5Obv57NeRGvbLyyt1e28pphKhmlGM37OG7uPqDdtVxlHJeHtzyHxmaNnjs6tc6Lk6meljxt5vU9&#10;Zz3/iutfAAAA//8DAFBLAwQUAAYACAAAACEAqnudQeEAAAAJAQAADwAAAGRycy9kb3ducmV2Lnht&#10;bEyPwU7DMAyG70i8Q2QkLoilLRWbStNpQiDB4LINIXHLmqytmjhVkrXl7TEnONr/p9+fy/VsDRu1&#10;D51DAekiAaaxdqrDRsDH4fl2BSxEiUoah1rAtw6wri4vSlkoN+FOj/vYMCrBUEgBbYxDwXmoW21l&#10;WLhBI2Un562MNPqGKy8nKreGZ0lyz63skC60ctCPra77/dkK2L68pv1p9/a5Nf3Tu+fj5utwMwlx&#10;fTVvHoBFPcc/GH71SR0qcjq6M6rAjIBlviRSQJ7lwCjP7lJaHAnM0xXwquT/P6h+AAAA//8DAFBL&#10;AQItABQABgAIAAAAIQC2gziS/gAAAOEBAAATAAAAAAAAAAAAAAAAAAAAAABbQ29udGVudF9UeXBl&#10;c10ueG1sUEsBAi0AFAAGAAgAAAAhADj9If/WAAAAlAEAAAsAAAAAAAAAAAAAAAAALwEAAF9yZWxz&#10;Ly5yZWxzUEsBAi0AFAAGAAgAAAAhAAUlN9buAQAA0gMAAA4AAAAAAAAAAAAAAAAALgIAAGRycy9l&#10;Mm9Eb2MueG1sUEsBAi0AFAAGAAgAAAAhAKp7nUHhAAAACQEAAA8AAAAAAAAAAAAAAAAASAQAAGRy&#10;cy9kb3ducmV2LnhtbFBLBQYAAAAABAAEAPMAAABWBQAAAAA=&#10;" stroked="f">
               <v:fill opacity="0"/>
               <v:path arrowok="t"/>
               <v:textbox inset=".45pt,.45pt,.45pt,.45pt">
@@ -17176,12 +15795,12 @@
                       <w:rPr>
                         <w:noProof/>
                       </w:rPr>
-                      <w:object w:dxaOrig="796" w:dyaOrig="512" w14:anchorId="2CBFC420">
-                        <v:shape id="_x0000_i1025" type="#_x0000_t75" alt="" style="width:39.8pt;height:25.6pt;mso-width-percent:0;mso-height-percent:0;mso-width-percent:0;mso-height-percent:0" filled="t">
+                      <w:object w:dxaOrig="798" w:dyaOrig="512" w14:anchorId="2CBFC420">
+                        <v:shape id="_x0000_i1026" type="#_x0000_t75" alt="" style="width:43.2pt;height:28.8pt;mso-width-percent:0;mso-height-percent:0;mso-width-percent:0;mso-height-percent:0" filled="t">
                           <v:fill color2="black"/>
-                          <v:imagedata r:id="rId4" o:title="" croptop="-22f" cropbottom="-22f" cropleft="-25f" cropright="-25f"/>
+                          <v:imagedata r:id="rId2" o:title="" croptop="-22f" cropbottom="-22f" cropleft="-25f" cropright="-25f"/>
                         </v:shape>
-                        <o:OLEObject Type="Embed" ProgID="Word.Picture.8" ShapeID="_x0000_i1025" DrawAspect="Content" ObjectID="_1715448322" r:id="rId5"/>
+                        <o:OLEObject Type="Embed" ProgID="Word.Picture.8" ShapeID="_x0000_i1026" DrawAspect="Content" ObjectID="_1715518889" r:id="rId4"/>
                       </w:object>
                     </w:r>
                   </w:p>
@@ -17359,15 +15978,7 @@
                                 <w:sz w:val="22"/>
                                 <w:szCs w:val="22"/>
                               </w:rPr>
-                              <w:t xml:space="preserve">  </w:t>
-                            </w:r>
-                            <w:r>
-                              <w:rPr>
-                                <w:kern w:val="1"/>
-                                <w:sz w:val="22"/>
-                                <w:szCs w:val="22"/>
-                              </w:rPr>
-                              <w:t>1</w:t>
+                              <w:t xml:space="preserve">  1</w:t>
                             </w:r>
                             <w:r>
                               <w:rPr>
@@ -17397,11 +16008,11 @@
         </mc:Choice>
         <mc:Fallback>
           <w:pict>
-            <v:group w14:anchorId="0664A23D" id="Group 14" o:spid="_x0000_s1032" style="position:absolute;left:0;text-align:left;margin-left:542.05pt;margin-top:15.45pt;width:21.4pt;height:14.2pt;z-index:251661312;mso-wrap-distance-left:0;mso-wrap-distance-right:0;mso-position-horizontal-relative:page;mso-position-vertical-relative:page" coordorigin="10800,432" coordsize="428,284" o:gfxdata="UEsDBBQABgAIAAAAIQC2gziS/gAAAOEBAAATAAAAW0NvbnRlbnRfVHlwZXNdLnhtbJSRQU7DMBBF&#10;90jcwfIWJU67QAgl6YK0S0CoHGBkTxKLZGx5TGhvj5O2G0SRWNoz/78nu9wcxkFMGNg6quQqL6RA&#10;0s5Y6ir5vt9lD1JwBDIwOMJKHpHlpr69KfdHjyxSmriSfYz+USnWPY7AufNIadK6MEJMx9ApD/oD&#10;OlTrorhX2lFEilmcO2RdNtjC5xDF9pCuTyYBB5bi6bQ4syoJ3g9WQ0ymaiLzg5KdCXlKLjvcW893&#10;SUOqXwnz5DrgnHtJTxOsQfEKIT7DmDSUCaxw7Rqn8787ZsmRM9e2VmPeBN4uqYvTtW7jvijg9N/y&#10;JsXecLq0q+WD6m8AAAD//wMAUEsDBBQABgAIAAAAIQA4/SH/1gAAAJQBAAALAAAAX3JlbHMvLnJl&#10;bHOkkMFqwzAMhu+DvYPRfXGawxijTi+j0GvpHsDYimMaW0Yy2fr2M4PBMnrbUb/Q94l/f/hMi1qR&#10;JVI2sOt6UJgd+ZiDgffL8ekFlFSbvV0oo4EbChzGx4f9GRdb25HMsYhqlCwG5lrLq9biZkxWOiqY&#10;22YiTra2kYMu1l1tQD30/bPm3wwYN0x18gb45AdQl1tp5j/sFB2T0FQ7R0nTNEV3j6o9feQzro1i&#10;OWA14Fm+Q8a1a8+Bvu/d/dMb2JY5uiPbhG/ktn4cqGU/er3pcvwCAAD//wMAUEsDBBQABgAIAAAA&#10;IQAdRyAasQIAAD0HAAAOAAAAZHJzL2Uyb0RvYy54bWy8lW1v0zAQx98j8R0sv2d5WNZ20dIJGJuQ&#10;BkxsfADXcR4gsY3tNhmfnvNDu3QIVSoTb6Kczznf/e5/zsXl2Hdow5RuBS9wchJjxDgVZcvrAn97&#10;uH6zwEgbwkvSCc4K/Mg0vly+fnUxyJylohFdyRSCIFzngyxwY4zMo0jThvVEnwjJODgroXpiwFR1&#10;VCoyQPS+i9I4nkWDUKVUgjKtYfXKO/HSxa8qRs2XqtLMoK7AkJtxT+WeK/uMlhckrxWRTUtDGuSI&#10;LHrScjh0F+qKGILWqv0jVN9SJbSozAkVfSSqqqXM1QDVJPGzam6UWEtXS50PtdxhArTPOB0dln7e&#10;3Ch5L++Uzx5ebwX9oYFLNMg6n/qtXfvNaDV8EiX0k6yNcIWPleptCCgJjY7v444vGw2isJjOk/kC&#10;ukDBlSzi0yzwpw00yX6VxIsY/ODOTlPfG9p8CF9nKWjJfpouMuuLSO4PdYmGxGzjQUn6CZb+N1j3&#10;DZHM9UBbGHcKtSUkeo4RJz0AeAsA3B6UnNms7PGwb0tUT3FOPHabBuoHQVok84Dk3CPZ4szSwDKd&#10;z/aAkFwqbW6Y6JF9KTDoiJdfYRhcq8jmVhvX7jIUQcrvGFV9B9LfkA4ls9lsHiKGzQB7G9N+ycV1&#10;23VueDq+twAb/Qpz0wcneSn5cj2flSgfoXQl/DjC9QEvjVC/MBpgFAvM4a7AqPvIoXnnSQY6QcYZ&#10;2dncFq2mntXUQziFQAWmRmHkjffGz/taqrZu4KTEUeDCtq5qd/n5rJzunYL+k5RsPV5KD7ax78QI&#10;/J8pCZkR1reZv4im4NTpmB2hqT05+Xl8OYmYcTW6SXOjbqfloGj0zzVRO9kk6cxeJV42wfCyCYaX&#10;TTD+Lhsv7oNScXcQ3NHuWgr/E/sTmNpOWk9/veVvAAAA//8DAFBLAwQUAAYACAAAACEAH30abuQA&#10;AAAQAQAADwAAAGRycy9kb3ducmV2LnhtbExPy27CMBC8V+o/WFupt2KbFAQhDkL0cUKVCpWq3ky8&#10;JBGxHcUmCX/f5dReVjva2Xlk69E2rMcu1N4pkBMBDF3hTe1KBV+Ht6cFsBC1M7rxDhVcMcA6v7/L&#10;dGr84D6x38eSkYgLqVZQxdimnIeiQqvDxLfo6HbyndWRYFdy0+mBxG3Dp0LMudW1I4dKt7itsDjv&#10;L1bB+6CHTSJf+935tL3+HGYf3zuJSj0+jC8rGpsVsIhj/PuAWwfKDzkFO/qLM4E1hMXiWRJXQSKW&#10;wG4MOZ3TdlQwWybA84z/L5L/AgAA//8DAFBLAQItABQABgAIAAAAIQC2gziS/gAAAOEBAAATAAAA&#10;AAAAAAAAAAAAAAAAAABbQ29udGVudF9UeXBlc10ueG1sUEsBAi0AFAAGAAgAAAAhADj9If/WAAAA&#10;lAEAAAsAAAAAAAAAAAAAAAAALwEAAF9yZWxzLy5yZWxzUEsBAi0AFAAGAAgAAAAhAB1HIBqxAgAA&#10;PQcAAA4AAAAAAAAAAAAAAAAALgIAAGRycy9lMm9Eb2MueG1sUEsBAi0AFAAGAAgAAAAhAB99Gm7k&#10;AAAAEAEAAA8AAAAAAAAAAAAAAAAACwUAAGRycy9kb3ducmV2LnhtbFBLBQYAAAAABAAEAPMAAAAc&#10;BgAAAAA=&#10;">
-              <v:roundrect id="AutoShape 15" o:spid="_x0000_s1033" style="position:absolute;left:10807;top:439;width:420;height:276;visibility:visible;mso-wrap-style:none;v-text-anchor:middle" arcsize="10923f" o:gfxdata="UEsDBBQABgAIAAAAIQDb4fbL7gAAAIUBAAATAAAAW0NvbnRlbnRfVHlwZXNdLnhtbHyQz07DMAyH&#10;70i8Q+QralM4IITa7kDhCAiNB7ASt43WOlEcyvb2pNu4IODoPz9/n1xv9vOkForiPDdwXVagiI23&#10;jocG3rdPxR0oScgWJ8/UwIEENu3lRb09BBKV0ywNjCmFe63FjDSjlD4Q50nv44wpl3HQAc0OB9I3&#10;VXWrjedEnIq03oC27qjHjympx31un0wiTQLq4bS4shrAECZnMGVTvbD9QSnOhDInjzsyuiBXWQP0&#10;r4R18jfgnHvJr4nOknrFmJ5xzhraRtHWf3Kkpfz/yGo5S+H73hkquyhdjr3R8m2lj09svwAAAP//&#10;AwBQSwMEFAAGAAgAAAAhAFr0LFu/AAAAFQEAAAsAAABfcmVscy8ucmVsc2zPwWrDMAwG4Ptg72B0&#10;X5TuUMaI01uh19I+gLGVxCy2jGSy9e1nemrHjpL4P0nD4SetZiPRyNnCruvBUPYcYp4tXC/Htw8w&#10;Wl0ObuVMFm6kcBhfX4Yzra62kC6xqGlKVgtLreUTUf1CyWnHhXKbTCzJ1VbKjMX5LzcTvvf9HuXR&#10;gPHJNKdgQU5hB+ZyK23zHztFL6w81c5zQp6m6P9TMfB3PtPWFCczVQtB9N4U2rp2HOA44NMz4y8A&#10;AAD//wMAUEsDBBQABgAIAAAAIQADYVz4yAAAAOAAAAAPAAAAZHJzL2Rvd25yZXYueG1sRI/BasJA&#10;EIbvBd9hGaGXopv2IDW6iigFJaeqiN7G7JgNZmdDdo1pn75bELwMM/z83/BN552tREuNLx0reB8m&#10;IIhzp0suFOx3X4NPED4ga6wck4If8jCf9V6mmGp3529qt6EQEcI+RQUmhDqV0ueGLPqhq4ljdnGN&#10;xRDPppC6wXuE20p+JMlIWiw5fjBY09JQft3erALfHn5HZ3PCTb077nWWnd8240yp1363msSxmIAI&#10;1IVn44FY6+gwhn+huICc/QEAAP//AwBQSwECLQAUAAYACAAAACEA2+H2y+4AAACFAQAAEwAAAAAA&#10;AAAAAAAAAAAAAAAAW0NvbnRlbnRfVHlwZXNdLnhtbFBLAQItABQABgAIAAAAIQBa9CxbvwAAABUB&#10;AAALAAAAAAAAAAAAAAAAAB8BAABfcmVscy8ucmVsc1BLAQItABQABgAIAAAAIQADYVz4yAAAAOAA&#10;AAAPAAAAAAAAAAAAAAAAAAcCAABkcnMvZG93bnJldi54bWxQSwUGAAAAAAMAAwC3AAAA/AIAAAAA&#10;" filled="f" stroked="f" strokecolor="#3465a4">
+            <v:group w14:anchorId="0664A23D" id="Group 14" o:spid="_x0000_s1032" style="position:absolute;left:0;text-align:left;margin-left:542.05pt;margin-top:15.45pt;width:21.4pt;height:14.2pt;z-index:251661312;mso-wrap-distance-left:0;mso-wrap-distance-right:0;mso-position-horizontal-relative:page;mso-position-vertical-relative:page" coordorigin="10800,432" coordsize="428,284" o:gfxdata="UEsDBBQABgAIAAAAIQC2gziS/gAAAOEBAAATAAAAW0NvbnRlbnRfVHlwZXNdLnhtbJSRQU7DMBBF&#10;90jcwfIWJU67QAgl6YK0S0CoHGBkTxKLZGx5TGhvj5O2G0SRWNoz/78nu9wcxkFMGNg6quQqL6RA&#10;0s5Y6ir5vt9lD1JwBDIwOMJKHpHlpr69KfdHjyxSmriSfYz+USnWPY7AufNIadK6MEJMx9ApD/oD&#10;OlTrorhX2lFEilmcO2RdNtjC5xDF9pCuTyYBB5bi6bQ4syoJ3g9WQ0ymaiLzg5KdCXlKLjvcW893&#10;SUOqXwnz5DrgnHtJTxOsQfEKIT7DmDSUCaxw7Rqn8787ZsmRM9e2VmPeBN4uqYvTtW7jvijg9N/y&#10;JsXecLq0q+WD6m8AAAD//wMAUEsDBBQABgAIAAAAIQA4/SH/1gAAAJQBAAALAAAAX3JlbHMvLnJl&#10;bHOkkMFqwzAMhu+DvYPRfXGawxijTi+j0GvpHsDYimMaW0Yy2fr2M4PBMnrbUb/Q94l/f/hMi1qR&#10;JVI2sOt6UJgd+ZiDgffL8ekFlFSbvV0oo4EbChzGx4f9GRdb25HMsYhqlCwG5lrLq9biZkxWOiqY&#10;22YiTra2kYMu1l1tQD30/bPm3wwYN0x18gb45AdQl1tp5j/sFB2T0FQ7R0nTNEV3j6o9feQzro1i&#10;OWA14Fm+Q8a1a8+Bvu/d/dMb2JY5uiPbhG/ktn4cqGU/er3pcvwCAAD//wMAUEsDBBQABgAIAAAA&#10;IQAdRyAasQIAAD0HAAAOAAAAZHJzL2Uyb0RvYy54bWy8lW1v0zAQx98j8R0sv2d5WNZ20dIJGJuQ&#10;BkxsfADXcR4gsY3tNhmfnvNDu3QIVSoTb6Kczznf/e5/zsXl2Hdow5RuBS9wchJjxDgVZcvrAn97&#10;uH6zwEgbwkvSCc4K/Mg0vly+fnUxyJylohFdyRSCIFzngyxwY4zMo0jThvVEnwjJODgroXpiwFR1&#10;VCoyQPS+i9I4nkWDUKVUgjKtYfXKO/HSxa8qRs2XqtLMoK7AkJtxT+WeK/uMlhckrxWRTUtDGuSI&#10;LHrScjh0F+qKGILWqv0jVN9SJbSozAkVfSSqqqXM1QDVJPGzam6UWEtXS50PtdxhArTPOB0dln7e&#10;3Ch5L++Uzx5ebwX9oYFLNMg6n/qtXfvNaDV8EiX0k6yNcIWPleptCCgJjY7v444vGw2isJjOk/kC&#10;ukDBlSzi0yzwpw00yX6VxIsY/ODOTlPfG9p8CF9nKWjJfpouMuuLSO4PdYmGxGzjQUn6CZb+N1j3&#10;DZHM9UBbGHcKtSUkeo4RJz0AeAsA3B6UnNms7PGwb0tUT3FOPHabBuoHQVok84Dk3CPZ4szSwDKd&#10;z/aAkFwqbW6Y6JF9KTDoiJdfYRhcq8jmVhvX7jIUQcrvGFV9B9LfkA4ls9lsHiKGzQB7G9N+ycV1&#10;23VueDq+twAb/Qpz0wcneSn5cj2flSgfoXQl/DjC9QEvjVC/MBpgFAvM4a7AqPvIoXnnSQY6QcYZ&#10;2dncFq2mntXUQziFQAWmRmHkjffGz/taqrZu4KTEUeDCtq5qd/n5rJzunYL+k5RsPV5KD7ax78QI&#10;/J8pCZkR1reZv4im4NTpmB2hqT05+Xl8OYmYcTW6SXOjbqfloGj0zzVRO9kk6cxeJV42wfCyCYaX&#10;TTD+Lhsv7oNScXcQ3NHuWgr/E/sTmNpOWk9/veVvAAAA//8DAFBLAwQUAAYACAAAACEAbyOuN+EA&#10;AAALAQAADwAAAGRycy9kb3ducmV2LnhtbEyPwW7CMAyG75P2DpEn7TaS0IGgNEUIbTuhSYNJE7fQ&#10;mLaiSaomtOXtZ07bzb/86ffnbD3ahvXYhdo7BXIigKErvKldqeD78P6yABaidkY33qGCGwZY548P&#10;mU6NH9wX9vtYMipxIdUKqhjblPNQVGh1mPgWHe3OvrM6UuxKbjo9ULlt+FSIObe6dnSh0i1uKywu&#10;+6tV8DHoYZPIt353OW9vx8Ps82cnUannp3GzAhZxjH8w3PVJHXJyOvmrM4E1lMXiVRKrIBFLYHdC&#10;Tuc0nRTMlgnwPOP/f8h/AQAA//8DAFBLAQItABQABgAIAAAAIQC2gziS/gAAAOEBAAATAAAAAAAA&#10;AAAAAAAAAAAAAABbQ29udGVudF9UeXBlc10ueG1sUEsBAi0AFAAGAAgAAAAhADj9If/WAAAAlAEA&#10;AAsAAAAAAAAAAAAAAAAALwEAAF9yZWxzLy5yZWxzUEsBAi0AFAAGAAgAAAAhAB1HIBqxAgAAPQcA&#10;AA4AAAAAAAAAAAAAAAAALgIAAGRycy9lMm9Eb2MueG1sUEsBAi0AFAAGAAgAAAAhAG8jrjfhAAAA&#10;CwEAAA8AAAAAAAAAAAAAAAAACwUAAGRycy9kb3ducmV2LnhtbFBLBQYAAAAABAAEAPMAAAAZBgAA&#10;AAA=&#10;">
+              <v:roundrect id="AutoShape 15" o:spid="_x0000_s1033" style="position:absolute;left:10807;top:439;width:420;height:276;visibility:visible;mso-wrap-style:none;v-text-anchor:middle" arcsize="10923f" o:gfxdata="UEsDBBQABgAIAAAAIQDb4fbL7gAAAIUBAAATAAAAW0NvbnRlbnRfVHlwZXNdLnhtbHyQz07DMAyH&#10;70i8Q+QralM4IITa7kDhCAiNB7ASt43WOlEcyvb2pNu4IODoPz9/n1xv9vOkForiPDdwXVagiI23&#10;jocG3rdPxR0oScgWJ8/UwIEENu3lRb09BBKV0ywNjCmFe63FjDSjlD4Q50nv44wpl3HQAc0OB9I3&#10;VXWrjedEnIq03oC27qjHjympx31un0wiTQLq4bS4shrAECZnMGVTvbD9QSnOhDInjzsyuiBXWQP0&#10;r4R18jfgnHvJr4nOknrFmJ5xzhraRtHWf3Kkpfz/yGo5S+H73hkquyhdjr3R8m2lj09svwAAAP//&#10;AwBQSwMEFAAGAAgAAAAhAFr0LFu/AAAAFQEAAAsAAABfcmVscy8ucmVsc2zPwWrDMAwG4Ptg72B0&#10;X5TuUMaI01uh19I+gLGVxCy2jGSy9e1nemrHjpL4P0nD4SetZiPRyNnCruvBUPYcYp4tXC/Htw8w&#10;Wl0ObuVMFm6kcBhfX4Yzra62kC6xqGlKVgtLreUTUf1CyWnHhXKbTCzJ1VbKjMX5LzcTvvf9HuXR&#10;gPHJNKdgQU5hB+ZyK23zHztFL6w81c5zQp6m6P9TMfB3PtPWFCczVQtB9N4U2rp2HOA44NMz4y8A&#10;AAD//wMAUEsDBBQABgAIAAAAIQArcXoowwAAANsAAAAPAAAAZHJzL2Rvd25yZXYueG1sRE9La8JA&#10;EL4L/odlhF6kbtqDaJqNSKFQyckHYm9jdpoNZmdDdhtTf323IHibj+852Wqwjeip87VjBS+zBARx&#10;6XTNlYLD/uN5AcIHZI2NY1LwSx5W+XiUYardlbfU70IlYgj7FBWYENpUSl8asuhnriWO3LfrLIYI&#10;u0rqDq8x3DbyNUnm0mLNscFgS++Gysvuxyrw/fE2P5sv3LT700EXxXm6WRZKPU2G9RuIQEN4iO/u&#10;Tx3nL+H/l3iAzP8AAAD//wMAUEsBAi0AFAAGAAgAAAAhANvh9svuAAAAhQEAABMAAAAAAAAAAAAA&#10;AAAAAAAAAFtDb250ZW50X1R5cGVzXS54bWxQSwECLQAUAAYACAAAACEAWvQsW78AAAAVAQAACwAA&#10;AAAAAAAAAAAAAAAfAQAAX3JlbHMvLnJlbHNQSwECLQAUAAYACAAAACEAK3F6KMMAAADbAAAADwAA&#10;AAAAAAAAAAAAAAAHAgAAZHJzL2Rvd25yZXYueG1sUEsFBgAAAAADAAMAtwAAAPcCAAAAAA==&#10;" filled="f" stroked="f" strokecolor="#3465a4">
                 <v:path arrowok="t"/>
               </v:roundrect>
-              <v:shape id="Text Box 16" o:spid="_x0000_s1034" type="#_x0000_t202" style="position:absolute;left:10800;top:432;width:420;height:276;visibility:visible;mso-wrap-style:square;v-text-anchor:middle" o:gfxdata="UEsDBBQABgAIAAAAIQDb4fbL7gAAAIUBAAATAAAAW0NvbnRlbnRfVHlwZXNdLnhtbHyQz07DMAyH&#10;70i8Q+QralM4IITa7kDhCAiNB7ASt43WOlEcyvb2pNu4IODoPz9/n1xv9vOkForiPDdwXVagiI23&#10;jocG3rdPxR0oScgWJ8/UwIEENu3lRb09BBKV0ywNjCmFe63FjDSjlD4Q50nv44wpl3HQAc0OB9I3&#10;VXWrjedEnIq03oC27qjHjympx31un0wiTQLq4bS4shrAECZnMGVTvbD9QSnOhDInjzsyuiBXWQP0&#10;r4R18jfgnHvJr4nOknrFmJ5xzhraRtHWf3Kkpfz/yGo5S+H73hkquyhdjr3R8m2lj09svwAAAP//&#10;AwBQSwMEFAAGAAgAAAAhAFr0LFu/AAAAFQEAAAsAAABfcmVscy8ucmVsc2zPwWrDMAwG4Ptg72B0&#10;X5TuUMaI01uh19I+gLGVxCy2jGSy9e1nemrHjpL4P0nD4SetZiPRyNnCruvBUPYcYp4tXC/Htw8w&#10;Wl0ObuVMFm6kcBhfX4Yzra62kC6xqGlKVgtLreUTUf1CyWnHhXKbTCzJ1VbKjMX5LzcTvvf9HuXR&#10;gPHJNKdgQU5hB+ZyK23zHztFL6w81c5zQp6m6P9TMfB3PtPWFCczVQtB9N4U2rp2HOA44NMz4y8A&#10;AAD//wMAUEsDBBQABgAIAAAAIQA/sTWJyAAAAOAAAAAPAAAAZHJzL2Rvd25yZXYueG1sRI/LasMw&#10;EEX3hf6DmEI3pZHjQglOlBDygHTXxoF2OVhTycQaGUtNnL/vLArdDFyGey5nsRpDpy40pDaygemk&#10;AEXcRNuyM3Cq988zUCkjW+wik4EbJVgt7+8WWNl45Q+6HLNTAuFUoQGfc19pnRpPAdMk9sTy+45D&#10;wCxxcNoOeBV46HRZFK86YMuy4LGnjafmfPwJBva+/pzZnXt7edoW7fpr817WZ2fM48O4nctZz0Fl&#10;GvN/4w9xsAZKURAhkQG9/AUAAP//AwBQSwECLQAUAAYACAAAACEA2+H2y+4AAACFAQAAEwAAAAAA&#10;AAAAAAAAAAAAAAAAW0NvbnRlbnRfVHlwZXNdLnhtbFBLAQItABQABgAIAAAAIQBa9CxbvwAAABUB&#10;AAALAAAAAAAAAAAAAAAAAB8BAABfcmVscy8ucmVsc1BLAQItABQABgAIAAAAIQA/sTWJyAAAAOAA&#10;AAAPAAAAAAAAAAAAAAAAAAcCAABkcnMvZG93bnJldi54bWxQSwUGAAAAAAMAAwC3AAAA/AIAAAAA&#10;" filled="f" stroked="f" strokecolor="#3465a4">
+              <v:shape id="Text Box 16" o:spid="_x0000_s1034" type="#_x0000_t202" style="position:absolute;left:10800;top:432;width:420;height:276;visibility:visible;mso-wrap-style:square;v-text-anchor:middle" o:gfxdata="UEsDBBQABgAIAAAAIQDb4fbL7gAAAIUBAAATAAAAW0NvbnRlbnRfVHlwZXNdLnhtbHyQz07DMAyH&#10;70i8Q+QralM4IITa7kDhCAiNB7ASt43WOlEcyvb2pNu4IODoPz9/n1xv9vOkForiPDdwXVagiI23&#10;jocG3rdPxR0oScgWJ8/UwIEENu3lRb09BBKV0ywNjCmFe63FjDSjlD4Q50nv44wpl3HQAc0OB9I3&#10;VXWrjedEnIq03oC27qjHjympx31un0wiTQLq4bS4shrAECZnMGVTvbD9QSnOhDInjzsyuiBXWQP0&#10;r4R18jfgnHvJr4nOknrFmJ5xzhraRtHWf3Kkpfz/yGo5S+H73hkquyhdjr3R8m2lj09svwAAAP//&#10;AwBQSwMEFAAGAAgAAAAhAFr0LFu/AAAAFQEAAAsAAABfcmVscy8ucmVsc2zPwWrDMAwG4Ptg72B0&#10;X5TuUMaI01uh19I+gLGVxCy2jGSy9e1nemrHjpL4P0nD4SetZiPRyNnCruvBUPYcYp4tXC/Htw8w&#10;Wl0ObuVMFm6kcBhfX4Yzra62kC6xqGlKVgtLreUTUf1CyWnHhXKbTCzJ1VbKjMX5LzcTvvf9HuXR&#10;gPHJNKdgQU5hB+ZyK23zHztFL6w81c5zQp6m6P9TMfB3PtPWFCczVQtB9N4U2rp2HOA44NMz4y8A&#10;AAD//wMAUEsDBBQABgAIAAAAIQAURDnnwAAAANsAAAAPAAAAZHJzL2Rvd25yZXYueG1sRE/Pa8Iw&#10;FL4P/B/CE7wMTVdhSDWK6AR326ygx0fzTIrNS2mi1v9+OQg7fny/F6veNeJOXag9K/iYZCCIK69r&#10;NgqO5W48AxEissbGMyl4UoDVcvC2wEL7B//S/RCNSCEcClRgY2wLKUNlyWGY+JY4cRffOYwJdkbq&#10;Dh8p3DUyz7JP6bDm1GCxpY2l6nq4OQU7W55m+st8T9+3Wb0+b37y8mqUGg379RxEpD7+i1/uvVaQ&#10;p/XpS/oBcvkHAAD//wMAUEsBAi0AFAAGAAgAAAAhANvh9svuAAAAhQEAABMAAAAAAAAAAAAAAAAA&#10;AAAAAFtDb250ZW50X1R5cGVzXS54bWxQSwECLQAUAAYACAAAACEAWvQsW78AAAAVAQAACwAAAAAA&#10;AAAAAAAAAAAfAQAAX3JlbHMvLnJlbHNQSwECLQAUAAYACAAAACEAFEQ558AAAADbAAAADwAAAAAA&#10;AAAAAAAAAAAHAgAAZHJzL2Rvd25yZXYueG1sUEsFBgAAAAADAAMAtwAAAPQCAAAAAA==&#10;" filled="f" stroked="f" strokecolor="#3465a4">
                 <v:stroke joinstyle="round"/>
                 <v:path arrowok="t"/>
                 <v:textbox inset=".35mm,.35mm,.35mm,.35mm">
@@ -17909,7 +16520,7 @@
     <w:rPrDefault>
       <w:rPr>
         <w:rFonts w:ascii="Times New Roman" w:eastAsia="Times New Roman" w:hAnsi="Times New Roman" w:cs="Times New Roman"/>
-        <w:lang w:eastAsia="en-GB" w:bidi="ar-SA"/>
+        <w:lang w:val="fr-FR" w:eastAsia="en-GB" w:bidi="ar-SA"/>
       </w:rPr>
     </w:rPrDefault>
     <w:pPrDefault/>
@@ -18331,7 +16942,7 @@
       <w:color w:val="FF0000"/>
       <w:sz w:val="28"/>
       <w:szCs w:val="20"/>
-      <w:lang w:val="fr-FR" w:eastAsia="zh-CN"/>
+      <w:lang w:eastAsia="zh-CN"/>
     </w:rPr>
   </w:style>
   <w:style w:type="paragraph" w:styleId="Titre2">
@@ -18358,7 +16969,7 @@
       <w:b/>
       <w:color w:val="FF00FF"/>
       <w:szCs w:val="20"/>
-      <w:lang w:val="fr-FR" w:eastAsia="zh-CN"/>
+      <w:lang w:eastAsia="zh-CN"/>
     </w:rPr>
   </w:style>
   <w:style w:type="paragraph" w:styleId="Titre3">
@@ -18397,7 +17008,7 @@
     <w:rPr>
       <w:i/>
       <w:szCs w:val="20"/>
-      <w:lang w:val="fr-FR" w:eastAsia="zh-CN"/>
+      <w:lang w:eastAsia="zh-CN"/>
     </w:rPr>
   </w:style>
   <w:style w:type="paragraph" w:styleId="Titre5">
@@ -18421,7 +17032,7 @@
     <w:rPr>
       <w:b/>
       <w:szCs w:val="20"/>
-      <w:lang w:val="fr-FR" w:eastAsia="zh-CN"/>
+      <w:lang w:eastAsia="zh-CN"/>
     </w:rPr>
   </w:style>
   <w:style w:type="paragraph" w:styleId="Titre6">
@@ -18446,7 +17057,7 @@
       <w:b/>
       <w:sz w:val="20"/>
       <w:szCs w:val="20"/>
-      <w:lang w:val="fr-FR" w:eastAsia="zh-CN"/>
+      <w:lang w:eastAsia="zh-CN"/>
     </w:rPr>
   </w:style>
   <w:style w:type="paragraph" w:styleId="Titre7">
@@ -18472,7 +17083,7 @@
       <w:b/>
       <w:iCs/>
       <w:szCs w:val="20"/>
-      <w:lang w:val="fr-FR" w:eastAsia="zh-CN"/>
+      <w:lang w:eastAsia="zh-CN"/>
     </w:rPr>
   </w:style>
   <w:style w:type="character" w:default="1" w:styleId="Policepardfaut">
@@ -18791,7 +17402,7 @@
       <w:rFonts w:ascii="Arial" w:eastAsia="Lucida Sans Unicode" w:hAnsi="Arial" w:cs="Tahoma"/>
       <w:sz w:val="28"/>
       <w:szCs w:val="28"/>
-      <w:lang w:val="fr-FR" w:eastAsia="zh-CN"/>
+      <w:lang w:eastAsia="zh-CN"/>
     </w:rPr>
   </w:style>
   <w:style w:type="paragraph" w:styleId="Corpsdetexte">
@@ -18807,7 +17418,7 @@
     <w:rPr>
       <w:b/>
       <w:szCs w:val="20"/>
-      <w:lang w:val="fr-FR" w:eastAsia="zh-CN"/>
+      <w:lang w:eastAsia="zh-CN"/>
     </w:rPr>
   </w:style>
   <w:style w:type="paragraph" w:styleId="Liste">
@@ -18836,7 +17447,7 @@
       <w:iCs/>
       <w:sz w:val="20"/>
       <w:szCs w:val="20"/>
-      <w:lang w:val="fr-FR" w:eastAsia="zh-CN"/>
+      <w:lang w:eastAsia="zh-CN"/>
     </w:rPr>
   </w:style>
   <w:style w:type="paragraph" w:customStyle="1" w:styleId="Index">
@@ -18848,7 +17459,7 @@
     </w:pPr>
     <w:rPr>
       <w:rFonts w:ascii="Liberation Sans" w:hAnsi="Liberation Sans" w:cs="Tahoma"/>
-      <w:lang w:val="fr-FR" w:eastAsia="zh-CN"/>
+      <w:lang w:eastAsia="zh-CN"/>
     </w:rPr>
   </w:style>
   <w:style w:type="paragraph" w:customStyle="1" w:styleId="Rpertoire">
@@ -18865,7 +17476,7 @@
     <w:rPr>
       <w:rFonts w:cs="Tahoma"/>
       <w:szCs w:val="20"/>
-      <w:lang w:val="fr-FR" w:eastAsia="zh-CN"/>
+      <w:lang w:eastAsia="zh-CN"/>
     </w:rPr>
   </w:style>
   <w:style w:type="paragraph" w:customStyle="1" w:styleId="WW-Titre">
@@ -18885,7 +17496,7 @@
       <w:rFonts w:ascii="Arial" w:eastAsia="MS Mincho" w:hAnsi="Arial" w:cs="Tahoma"/>
       <w:sz w:val="28"/>
       <w:szCs w:val="28"/>
-      <w:lang w:val="fr-FR" w:eastAsia="zh-CN"/>
+      <w:lang w:eastAsia="zh-CN"/>
     </w:rPr>
   </w:style>
   <w:style w:type="paragraph" w:styleId="Sous-titre">
@@ -18915,7 +17526,7 @@
       <w:color w:val="0000FF"/>
       <w:sz w:val="52"/>
       <w:szCs w:val="20"/>
-      <w:lang w:val="fr-FR" w:eastAsia="zh-CN"/>
+      <w:lang w:eastAsia="zh-CN"/>
     </w:rPr>
   </w:style>
   <w:style w:type="paragraph" w:styleId="En-tte">
@@ -18934,7 +17545,7 @@
     </w:pPr>
     <w:rPr>
       <w:szCs w:val="20"/>
-      <w:lang w:val="fr-FR" w:eastAsia="zh-CN"/>
+      <w:lang w:eastAsia="zh-CN"/>
     </w:rPr>
   </w:style>
   <w:style w:type="paragraph" w:styleId="Pieddepage">
@@ -18953,7 +17564,7 @@
     </w:pPr>
     <w:rPr>
       <w:szCs w:val="20"/>
-      <w:lang w:val="fr-FR" w:eastAsia="zh-CN"/>
+      <w:lang w:eastAsia="zh-CN"/>
     </w:rPr>
   </w:style>
   <w:style w:type="paragraph" w:customStyle="1" w:styleId="Form12">
@@ -18966,7 +17577,7 @@
       <w:rFonts w:eastAsia="Arial"/>
       <w:b/>
       <w:sz w:val="24"/>
-      <w:lang w:val="fr-FR" w:eastAsia="zh-CN"/>
+      <w:lang w:eastAsia="zh-CN"/>
     </w:rPr>
   </w:style>
   <w:style w:type="paragraph" w:customStyle="1" w:styleId="Form16">
@@ -18979,7 +17590,7 @@
       <w:rFonts w:eastAsia="Arial"/>
       <w:b/>
       <w:sz w:val="32"/>
-      <w:lang w:val="fr-FR" w:eastAsia="zh-CN"/>
+      <w:lang w:eastAsia="zh-CN"/>
     </w:rPr>
   </w:style>
   <w:style w:type="paragraph" w:customStyle="1" w:styleId="Form9">
@@ -18991,7 +17602,7 @@
     <w:rPr>
       <w:rFonts w:eastAsia="Arial"/>
       <w:sz w:val="18"/>
-      <w:lang w:val="fr-FR" w:eastAsia="zh-CN"/>
+      <w:lang w:eastAsia="zh-CN"/>
     </w:rPr>
   </w:style>
   <w:style w:type="paragraph" w:customStyle="1" w:styleId="Form10C">
@@ -19002,7 +17613,7 @@
     </w:pPr>
     <w:rPr>
       <w:rFonts w:eastAsia="Arial"/>
-      <w:lang w:val="fr-FR" w:eastAsia="zh-CN"/>
+      <w:lang w:eastAsia="zh-CN"/>
     </w:rPr>
   </w:style>
   <w:style w:type="paragraph" w:customStyle="1" w:styleId="Form10J">
@@ -19012,7 +17623,7 @@
     </w:pPr>
     <w:rPr>
       <w:rFonts w:eastAsia="Arial"/>
-      <w:lang w:val="fr-FR" w:eastAsia="zh-CN"/>
+      <w:lang w:eastAsia="zh-CN"/>
     </w:rPr>
   </w:style>
   <w:style w:type="paragraph" w:customStyle="1" w:styleId="Form6">
@@ -19024,7 +17635,7 @@
     <w:rPr>
       <w:rFonts w:ascii="Arial" w:eastAsia="Arial" w:hAnsi="Arial"/>
       <w:sz w:val="12"/>
-      <w:lang w:val="fr-FR" w:eastAsia="zh-CN"/>
+      <w:lang w:eastAsia="zh-CN"/>
     </w:rPr>
   </w:style>
   <w:style w:type="paragraph" w:customStyle="1" w:styleId="Marianne">
@@ -19037,7 +17648,7 @@
       <w:rFonts w:ascii="Arial" w:eastAsia="Arial" w:hAnsi="Arial"/>
       <w:i/>
       <w:sz w:val="28"/>
-      <w:lang w:val="fr-FR" w:eastAsia="zh-CN"/>
+      <w:lang w:eastAsia="zh-CN"/>
     </w:rPr>
   </w:style>
   <w:style w:type="paragraph" w:customStyle="1" w:styleId="Cerfa">
@@ -19049,7 +17660,7 @@
     <w:rPr>
       <w:rFonts w:eastAsia="Arial"/>
       <w:sz w:val="36"/>
-      <w:lang w:val="fr-FR" w:eastAsia="zh-CN"/>
+      <w:lang w:eastAsia="zh-CN"/>
     </w:rPr>
   </w:style>
   <w:style w:type="paragraph" w:styleId="Notedebasdepage">
@@ -19064,7 +17675,7 @@
     <w:rPr>
       <w:sz w:val="20"/>
       <w:szCs w:val="20"/>
-      <w:lang w:val="fr-FR" w:eastAsia="zh-CN"/>
+      <w:lang w:eastAsia="zh-CN"/>
     </w:rPr>
   </w:style>
   <w:style w:type="paragraph" w:customStyle="1" w:styleId="WW-Corpsdetexte2">
@@ -19080,7 +17691,7 @@
     <w:rPr>
       <w:i/>
       <w:szCs w:val="20"/>
-      <w:lang w:val="fr-FR" w:eastAsia="zh-CN"/>
+      <w:lang w:eastAsia="zh-CN"/>
     </w:rPr>
   </w:style>
   <w:style w:type="paragraph" w:customStyle="1" w:styleId="Retraitcorpsdetexte21">
@@ -19097,7 +17708,7 @@
     </w:pPr>
     <w:rPr>
       <w:szCs w:val="20"/>
-      <w:lang w:val="fr-FR" w:eastAsia="zh-CN"/>
+      <w:lang w:eastAsia="zh-CN"/>
     </w:rPr>
   </w:style>
   <w:style w:type="paragraph" w:customStyle="1" w:styleId="Retraitcorpsdetexte31">
@@ -19115,7 +17726,7 @@
     <w:rPr>
       <w:sz w:val="16"/>
       <w:szCs w:val="16"/>
-      <w:lang w:val="fr-FR" w:eastAsia="zh-CN"/>
+      <w:lang w:eastAsia="zh-CN"/>
     </w:rPr>
   </w:style>
   <w:style w:type="paragraph" w:customStyle="1" w:styleId="Niv1">
@@ -19136,7 +17747,7 @@
       <w:sz w:val="22"/>
       <w:szCs w:val="26"/>
       <w:u w:val="single"/>
-      <w:lang w:val="fr-FR" w:eastAsia="zh-CN"/>
+      <w:lang w:eastAsia="zh-CN"/>
     </w:rPr>
   </w:style>
   <w:style w:type="paragraph" w:customStyle="1" w:styleId="Niv2">
@@ -19151,7 +17762,7 @@
       <w:rFonts w:cs="Arial"/>
       <w:b/>
       <w:u w:val="single"/>
-      <w:lang w:val="fr-FR" w:eastAsia="zh-CN"/>
+      <w:lang w:eastAsia="zh-CN"/>
     </w:rPr>
   </w:style>
   <w:style w:type="paragraph" w:customStyle="1" w:styleId="Niv3">
@@ -19168,7 +17779,7 @@
     <w:rPr>
       <w:rFonts w:ascii="Arial" w:hAnsi="Arial" w:cs="Arial"/>
       <w:sz w:val="20"/>
-      <w:lang w:val="fr-FR" w:eastAsia="zh-CN"/>
+      <w:lang w:eastAsia="zh-CN"/>
     </w:rPr>
   </w:style>
   <w:style w:type="paragraph" w:customStyle="1" w:styleId="Niv4">
@@ -19185,7 +17796,7 @@
     <w:rPr>
       <w:rFonts w:ascii="Arial" w:hAnsi="Arial" w:cs="Arial"/>
       <w:sz w:val="20"/>
-      <w:lang w:val="fr-FR" w:eastAsia="zh-CN"/>
+      <w:lang w:eastAsia="zh-CN"/>
     </w:rPr>
   </w:style>
   <w:style w:type="paragraph" w:customStyle="1" w:styleId="Niv5">
@@ -19202,7 +17813,7 @@
     <w:rPr>
       <w:rFonts w:ascii="Arial" w:hAnsi="Arial" w:cs="Arial"/>
       <w:sz w:val="20"/>
-      <w:lang w:val="fr-FR" w:eastAsia="zh-CN"/>
+      <w:lang w:eastAsia="zh-CN"/>
     </w:rPr>
   </w:style>
   <w:style w:type="paragraph" w:customStyle="1" w:styleId="BodyText21">
@@ -19217,7 +17828,7 @@
     </w:pPr>
     <w:rPr>
       <w:szCs w:val="20"/>
-      <w:lang w:val="fr-FR" w:eastAsia="zh-CN"/>
+      <w:lang w:eastAsia="zh-CN"/>
     </w:rPr>
   </w:style>
   <w:style w:type="paragraph" w:customStyle="1" w:styleId="Contenudetableau">
@@ -19244,7 +17855,7 @@
       <w:color w:val="FF0000"/>
       <w:sz w:val="22"/>
       <w:szCs w:val="22"/>
-      <w:lang w:val="fr-FR" w:eastAsia="zh-CN"/>
+      <w:lang w:eastAsia="zh-CN"/>
     </w:rPr>
   </w:style>
   <w:style w:type="paragraph" w:customStyle="1" w:styleId="Niv6">
@@ -19254,7 +17865,7 @@
     <w:rPr>
       <w:rFonts w:ascii="Arial" w:hAnsi="Arial" w:cs="Arial"/>
       <w:sz w:val="20"/>
-      <w:lang w:val="fr-FR" w:eastAsia="zh-CN"/>
+      <w:lang w:eastAsia="zh-CN"/>
     </w:rPr>
   </w:style>
   <w:style w:type="paragraph" w:customStyle="1" w:styleId="Style1">
@@ -19272,7 +17883,7 @@
       <w:b/>
       <w:spacing w:val="20"/>
       <w:szCs w:val="20"/>
-      <w:lang w:val="fr-FR" w:eastAsia="zh-CN"/>
+      <w:lang w:eastAsia="zh-CN"/>
     </w:rPr>
   </w:style>
   <w:style w:type="paragraph" w:customStyle="1" w:styleId="Style2">
@@ -19293,7 +17904,7 @@
     </w:pPr>
     <w:rPr>
       <w:szCs w:val="20"/>
-      <w:lang w:val="fr-FR" w:eastAsia="zh-CN"/>
+      <w:lang w:eastAsia="zh-CN"/>
     </w:rPr>
   </w:style>
   <w:style w:type="paragraph" w:customStyle="1" w:styleId="Titredetableau">
@@ -19319,7 +17930,7 @@
       <w:i/>
       <w:szCs w:val="20"/>
       <w:u w:val="single"/>
-      <w:lang w:val="fr-FR" w:eastAsia="zh-CN"/>
+      <w:lang w:eastAsia="zh-CN"/>
     </w:rPr>
   </w:style>
   <w:style w:type="paragraph" w:customStyle="1" w:styleId="TITRE50">
@@ -19335,7 +17946,7 @@
     <w:rPr>
       <w:szCs w:val="20"/>
       <w:u w:val="single"/>
-      <w:lang w:val="fr-FR" w:eastAsia="zh-CN"/>
+      <w:lang w:eastAsia="zh-CN"/>
     </w:rPr>
   </w:style>
   <w:style w:type="paragraph" w:customStyle="1" w:styleId="TxBrp6">
@@ -19369,7 +17980,7 @@
       <w:b/>
       <w:sz w:val="20"/>
       <w:szCs w:val="20"/>
-      <w:lang w:val="fr-FR" w:eastAsia="zh-CN"/>
+      <w:lang w:eastAsia="zh-CN"/>
     </w:rPr>
   </w:style>
   <w:style w:type="paragraph" w:customStyle="1" w:styleId="Contenuducadre">
@@ -19389,7 +18000,7 @@
       <w:rFonts w:ascii="Liberation Sans" w:eastAsia="Lucida Sans Unicode" w:hAnsi="Liberation Sans" w:cs="Tahoma"/>
       <w:sz w:val="28"/>
       <w:szCs w:val="28"/>
-      <w:lang w:val="fr-FR" w:eastAsia="zh-CN"/>
+      <w:lang w:eastAsia="zh-CN"/>
     </w:rPr>
   </w:style>
   <w:style w:type="paragraph" w:customStyle="1" w:styleId="Lgende1">
@@ -19404,7 +18015,7 @@
       <w:rFonts w:ascii="Liberation Sans" w:hAnsi="Liberation Sans" w:cs="Tahoma"/>
       <w:i/>
       <w:iCs/>
-      <w:lang w:val="fr-FR" w:eastAsia="zh-CN"/>
+      <w:lang w:eastAsia="zh-CN"/>
     </w:rPr>
   </w:style>
   <w:style w:type="paragraph" w:styleId="NormalWeb">
@@ -19417,7 +18028,7 @@
     </w:pPr>
     <w:rPr>
       <w:rFonts w:ascii="Arial Unicode MS" w:eastAsia="Arial Unicode MS" w:hAnsi="Arial Unicode MS" w:cs="Arial Unicode MS"/>
-      <w:lang w:val="fr-FR" w:eastAsia="zh-CN"/>
+      <w:lang w:eastAsia="zh-CN"/>
     </w:rPr>
   </w:style>
   <w:style w:type="paragraph" w:customStyle="1" w:styleId="Corpsdetexte21">
@@ -19429,7 +18040,7 @@
     <w:rPr>
       <w:sz w:val="20"/>
       <w:szCs w:val="20"/>
-      <w:lang w:val="fr-FR" w:eastAsia="zh-CN"/>
+      <w:lang w:eastAsia="zh-CN"/>
     </w:rPr>
   </w:style>
   <w:style w:type="paragraph" w:customStyle="1" w:styleId="interligne">
@@ -19444,7 +18055,7 @@
     <w:rPr>
       <w:sz w:val="22"/>
       <w:szCs w:val="20"/>
-      <w:lang w:val="fr-FR" w:eastAsia="zh-CN"/>
+      <w:lang w:eastAsia="zh-CN"/>
     </w:rPr>
   </w:style>
   <w:style w:type="paragraph" w:customStyle="1" w:styleId="Contenudecadre">
@@ -19459,7 +18070,7 @@
     </w:pPr>
     <w:rPr>
       <w:szCs w:val="20"/>
-      <w:lang w:val="fr-FR" w:eastAsia="zh-CN"/>
+      <w:lang w:eastAsia="zh-CN"/>
     </w:rPr>
   </w:style>
   <w:style w:type="table" w:styleId="Grilledutableau">

</xml_diff>

<commit_message>
fix locaux non conventionnés
</commit_message>
<xml_diff>
--- a/documents/SEM-template.docx
+++ b/documents/SEM-template.docx
@@ -25,8 +25,6 @@
         </w:rPr>
         <w:t xml:space="preserve">{% if </w:t>
       </w:r>
-      <w:proofErr w:type="spellStart"/>
-      <w:proofErr w:type="gramStart"/>
       <w:r>
         <w:rPr>
           <w:rFonts w:ascii="TimesNewRomanPS-BoldMT" w:hAnsi="TimesNewRomanPS-BoldMT" w:cs="TimesNewRomanPS-BoldMT"/>
@@ -34,8 +32,6 @@
         </w:rPr>
         <w:t>convention.numero</w:t>
       </w:r>
-      <w:proofErr w:type="spellEnd"/>
-      <w:proofErr w:type="gramEnd"/>
       <w:r>
         <w:rPr>
           <w:rFonts w:ascii="TimesNewRomanPSMT" w:hAnsi="TimesNewRomanPSMT" w:cs="TimesNewRomanPSMT"/>
@@ -48,39 +44,7 @@
           <w:rFonts w:ascii="TimesNewRomanPS-BoldMT" w:hAnsi="TimesNewRomanPS-BoldMT" w:cs="TimesNewRomanPS-BoldMT"/>
           <w:b/>
         </w:rPr>
-        <w:t>{{</w:t>
-      </w:r>
-      <w:proofErr w:type="spellStart"/>
-      <w:r>
-        <w:rPr>
-          <w:rFonts w:ascii="TimesNewRomanPS-BoldMT" w:hAnsi="TimesNewRomanPS-BoldMT" w:cs="TimesNewRomanPS-BoldMT"/>
-          <w:b/>
-        </w:rPr>
-        <w:t>convention.numero</w:t>
-      </w:r>
-      <w:proofErr w:type="spellEnd"/>
-      <w:r>
-        <w:rPr>
-          <w:rFonts w:ascii="TimesNewRomanPS-BoldMT" w:hAnsi="TimesNewRomanPS-BoldMT" w:cs="TimesNewRomanPS-BoldMT"/>
-          <w:b/>
-        </w:rPr>
-        <w:t xml:space="preserve">}}{% </w:t>
-      </w:r>
-      <w:proofErr w:type="spellStart"/>
-      <w:r>
-        <w:rPr>
-          <w:rFonts w:ascii="TimesNewRomanPS-BoldMT" w:hAnsi="TimesNewRomanPS-BoldMT" w:cs="TimesNewRomanPS-BoldMT"/>
-          <w:b/>
-        </w:rPr>
-        <w:t>else</w:t>
-      </w:r>
-      <w:proofErr w:type="spellEnd"/>
-      <w:r>
-        <w:rPr>
-          <w:rFonts w:ascii="TimesNewRomanPS-BoldMT" w:hAnsi="TimesNewRomanPS-BoldMT" w:cs="TimesNewRomanPS-BoldMT"/>
-          <w:b/>
-        </w:rPr>
-        <w:t xml:space="preserve"> %}</w:t>
+        <w:t>{{convention.numero}}{% else %}</w:t>
       </w:r>
       <w:r>
         <w:rPr>
@@ -98,23 +62,7 @@
           <w:rFonts w:ascii="TimesNewRomanPS-BoldMT" w:hAnsi="TimesNewRomanPS-BoldMT" w:cs="TimesNewRomanPS-BoldMT"/>
           <w:b/>
         </w:rPr>
-        <w:t xml:space="preserve">{% </w:t>
-      </w:r>
-      <w:proofErr w:type="spellStart"/>
-      <w:r>
-        <w:rPr>
-          <w:rFonts w:ascii="TimesNewRomanPS-BoldMT" w:hAnsi="TimesNewRomanPS-BoldMT" w:cs="TimesNewRomanPS-BoldMT"/>
-          <w:b/>
-        </w:rPr>
-        <w:t>endif</w:t>
-      </w:r>
-      <w:proofErr w:type="spellEnd"/>
-      <w:r>
-        <w:rPr>
-          <w:rFonts w:ascii="TimesNewRomanPS-BoldMT" w:hAnsi="TimesNewRomanPS-BoldMT" w:cs="TimesNewRomanPS-BoldMT"/>
-          <w:b/>
-        </w:rPr>
-        <w:t xml:space="preserve"> %}</w:t>
+        <w:t>{% endif %}</w:t>
       </w:r>
     </w:p>
     <w:p>
@@ -275,21 +223,7 @@
         <w:rPr>
           <w:rFonts w:ascii="TimesNewRomanPSMT" w:hAnsi="TimesNewRomanPSMT" w:cs="TimesNewRomanPSMT"/>
         </w:rPr>
-        <w:t xml:space="preserve">{{ </w:t>
-      </w:r>
-      <w:proofErr w:type="spellStart"/>
-      <w:r>
-        <w:rPr>
-          <w:rFonts w:ascii="TimesNewRomanPSMT" w:hAnsi="TimesNewRomanPSMT" w:cs="TimesNewRomanPSMT"/>
-        </w:rPr>
-        <w:t>bailleur.nom|upper</w:t>
-      </w:r>
-      <w:proofErr w:type="spellEnd"/>
-      <w:r>
-        <w:rPr>
-          <w:rFonts w:ascii="TimesNewRomanPSMT" w:hAnsi="TimesNewRomanPSMT" w:cs="TimesNewRomanPSMT"/>
-        </w:rPr>
-        <w:t xml:space="preserve"> }} (1)</w:t>
+        <w:t>{{ bailleur.nom|upper }} (1)</w:t>
       </w:r>
       <w:r>
         <w:rPr>
@@ -317,21 +251,7 @@
         <w:rPr>
           <w:rFonts w:ascii="TimesNewRomanPSMT" w:hAnsi="TimesNewRomanPSMT" w:cs="TimesNewRomanPSMT"/>
         </w:rPr>
-        <w:t xml:space="preserve">{{ </w:t>
-      </w:r>
-      <w:proofErr w:type="spellStart"/>
-      <w:r>
-        <w:rPr>
-          <w:rFonts w:ascii="TimesNewRomanPSMT" w:hAnsi="TimesNewRomanPSMT" w:cs="TimesNewRomanPSMT"/>
-        </w:rPr>
-        <w:t>lot.nb_logements</w:t>
-      </w:r>
-      <w:proofErr w:type="spellEnd"/>
-      <w:r>
-        <w:rPr>
-          <w:rFonts w:ascii="TimesNewRomanPSMT" w:hAnsi="TimesNewRomanPSMT" w:cs="TimesNewRomanPSMT"/>
-        </w:rPr>
-        <w:t xml:space="preserve"> }} logement</w:t>
+        <w:t>{{ lot.nb_logements }} logement</w:t>
       </w:r>
       <w:bookmarkStart w:id="3" w:name="Type"/>
       <w:bookmarkEnd w:id="3"/>
@@ -339,35 +259,7 @@
         <w:rPr>
           <w:rFonts w:ascii="TimesNewRomanPSMT" w:hAnsi="TimesNewRomanPSMT" w:cs="TimesNewRomanPSMT"/>
         </w:rPr>
-        <w:t>{{</w:t>
-      </w:r>
-      <w:proofErr w:type="spellStart"/>
-      <w:r>
-        <w:rPr>
-          <w:rFonts w:ascii="TimesNewRomanPSMT" w:hAnsi="TimesNewRomanPSMT" w:cs="TimesNewRomanPSMT"/>
-        </w:rPr>
-        <w:t>lot.nb_logements|pl</w:t>
-      </w:r>
-      <w:proofErr w:type="spellEnd"/>
-      <w:r>
-        <w:rPr>
-          <w:rFonts w:ascii="TimesNewRomanPSMT" w:hAnsi="TimesNewRomanPSMT" w:cs="TimesNewRomanPSMT"/>
-        </w:rPr>
-        <w:t xml:space="preserve">}} {{ </w:t>
-      </w:r>
-      <w:proofErr w:type="spellStart"/>
-      <w:r>
-        <w:rPr>
-          <w:rFonts w:ascii="TimesNewRomanPSMT" w:hAnsi="TimesNewRomanPSMT" w:cs="TimesNewRomanPSMT"/>
-        </w:rPr>
-        <w:t>lot.financement</w:t>
-      </w:r>
-      <w:proofErr w:type="spellEnd"/>
-      <w:r>
-        <w:rPr>
-          <w:rFonts w:ascii="TimesNewRomanPSMT" w:hAnsi="TimesNewRomanPSMT" w:cs="TimesNewRomanPSMT"/>
-        </w:rPr>
-        <w:t xml:space="preserve"> }}, </w:t>
+        <w:t xml:space="preserve">{{lot.nb_logements|pl}} {{ lot.financement }}, </w:t>
       </w:r>
       <w:bookmarkStart w:id="4" w:name="Adresse1"/>
       <w:bookmarkEnd w:id="4"/>
@@ -375,21 +267,7 @@
         <w:rPr>
           <w:rFonts w:ascii="TimesNewRomanPSMT" w:hAnsi="TimesNewRomanPSMT" w:cs="TimesNewRomanPSMT"/>
         </w:rPr>
-        <w:t xml:space="preserve">{{ </w:t>
-      </w:r>
-      <w:proofErr w:type="spellStart"/>
-      <w:r>
-        <w:rPr>
-          <w:rFonts w:ascii="TimesNewRomanPSMT" w:hAnsi="TimesNewRomanPSMT" w:cs="TimesNewRomanPSMT"/>
-        </w:rPr>
-        <w:t>programme.adresse|inline_text_multiline</w:t>
-      </w:r>
-      <w:proofErr w:type="spellEnd"/>
-      <w:r>
-        <w:rPr>
-          <w:rFonts w:ascii="TimesNewRomanPSMT" w:hAnsi="TimesNewRomanPSMT" w:cs="TimesNewRomanPSMT"/>
-        </w:rPr>
-        <w:t xml:space="preserve"> }} à </w:t>
+        <w:t xml:space="preserve">{{ programme.adresse|inline_text_multiline }} à </w:t>
       </w:r>
       <w:bookmarkStart w:id="5" w:name="CodePostal1"/>
       <w:bookmarkEnd w:id="5"/>
@@ -470,21 +348,7 @@
         <w:rPr>
           <w:rFonts w:ascii="TimesNewRomanPSMT" w:hAnsi="TimesNewRomanPSMT" w:cs="TimesNewRomanPSMT"/>
         </w:rPr>
-        <w:t xml:space="preserve">{{ </w:t>
-      </w:r>
-      <w:proofErr w:type="spellStart"/>
-      <w:r>
-        <w:rPr>
-          <w:rFonts w:ascii="TimesNewRomanPSMT" w:hAnsi="TimesNewRomanPSMT" w:cs="TimesNewRomanPSMT"/>
-        </w:rPr>
-        <w:t>bailleur.nom|upper</w:t>
-      </w:r>
-      <w:proofErr w:type="spellEnd"/>
-      <w:r>
-        <w:rPr>
-          <w:rFonts w:ascii="TimesNewRomanPSMT" w:hAnsi="TimesNewRomanPSMT" w:cs="TimesNewRomanPSMT"/>
-        </w:rPr>
-        <w:t xml:space="preserve"> }} (2), représenté (e) par </w:t>
+        <w:t xml:space="preserve">{{ bailleur.nom|upper }} (2), représenté (e) par </w:t>
       </w:r>
       <w:bookmarkStart w:id="8" w:name="NomDG1"/>
       <w:bookmarkEnd w:id="8"/>
@@ -732,27 +596,11 @@
       </w:r>
       <w:bookmarkStart w:id="14" w:name="NomProgramme2"/>
       <w:bookmarkEnd w:id="14"/>
-      <w:proofErr w:type="gramStart"/>
-      <w:r>
-        <w:rPr>
-          <w:rFonts w:ascii="TimesNewRomanPSMT" w:hAnsi="TimesNewRomanPSMT" w:cs="TimesNewRomanPSMT"/>
-        </w:rPr>
-        <w:t xml:space="preserve">{{ </w:t>
-      </w:r>
-      <w:proofErr w:type="spellStart"/>
-      <w:r>
-        <w:rPr>
-          <w:rFonts w:ascii="TimesNewRomanPSMT" w:hAnsi="TimesNewRomanPSMT" w:cs="TimesNewRomanPSMT"/>
-        </w:rPr>
-        <w:t>programme.nom</w:t>
-      </w:r>
-      <w:proofErr w:type="spellEnd"/>
-      <w:proofErr w:type="gramEnd"/>
-      <w:r>
-        <w:rPr>
-          <w:rFonts w:ascii="TimesNewRomanPSMT" w:hAnsi="TimesNewRomanPSMT" w:cs="TimesNewRomanPSMT"/>
-        </w:rPr>
-        <w:t xml:space="preserve"> }} de </w:t>
+      <w:r>
+        <w:rPr>
+          <w:rFonts w:ascii="TimesNewRomanPSMT" w:hAnsi="TimesNewRomanPSMT" w:cs="TimesNewRomanPSMT"/>
+        </w:rPr>
+        <w:t xml:space="preserve">{{ programme.nom }} de </w:t>
       </w:r>
       <w:bookmarkStart w:id="15" w:name="NbLogement2"/>
       <w:bookmarkEnd w:id="15"/>
@@ -760,35 +608,7 @@
         <w:rPr>
           <w:rFonts w:ascii="TimesNewRomanPSMT" w:hAnsi="TimesNewRomanPSMT" w:cs="TimesNewRomanPSMT"/>
         </w:rPr>
-        <w:t xml:space="preserve">{{ </w:t>
-      </w:r>
-      <w:proofErr w:type="spellStart"/>
-      <w:r>
-        <w:rPr>
-          <w:rFonts w:ascii="TimesNewRomanPSMT" w:hAnsi="TimesNewRomanPSMT" w:cs="TimesNewRomanPSMT"/>
-        </w:rPr>
-        <w:t>lot.nb_logements</w:t>
-      </w:r>
-      <w:proofErr w:type="spellEnd"/>
-      <w:r>
-        <w:rPr>
-          <w:rFonts w:ascii="TimesNewRomanPSMT" w:hAnsi="TimesNewRomanPSMT" w:cs="TimesNewRomanPSMT"/>
-        </w:rPr>
-        <w:t xml:space="preserve"> }} logement{{</w:t>
-      </w:r>
-      <w:proofErr w:type="spellStart"/>
-      <w:r>
-        <w:rPr>
-          <w:rFonts w:ascii="TimesNewRomanPSMT" w:hAnsi="TimesNewRomanPSMT" w:cs="TimesNewRomanPSMT"/>
-        </w:rPr>
-        <w:t>lot.nb_logements|pl</w:t>
-      </w:r>
-      <w:proofErr w:type="spellEnd"/>
-      <w:r>
-        <w:rPr>
-          <w:rFonts w:ascii="TimesNewRomanPSMT" w:hAnsi="TimesNewRomanPSMT" w:cs="TimesNewRomanPSMT"/>
-        </w:rPr>
-        <w:t xml:space="preserve"> }} </w:t>
+        <w:t xml:space="preserve">{{ lot.nb_logements }} logement{{lot.nb_logements|pl }} </w:t>
       </w:r>
       <w:bookmarkStart w:id="16" w:name="Fi2"/>
       <w:bookmarkEnd w:id="16"/>
@@ -796,21 +616,7 @@
         <w:rPr>
           <w:rFonts w:ascii="TimesNewRomanPSMT" w:hAnsi="TimesNewRomanPSMT" w:cs="TimesNewRomanPSMT"/>
         </w:rPr>
-        <w:t xml:space="preserve">{{ </w:t>
-      </w:r>
-      <w:proofErr w:type="spellStart"/>
-      <w:r>
-        <w:rPr>
-          <w:rFonts w:ascii="TimesNewRomanPSMT" w:hAnsi="TimesNewRomanPSMT" w:cs="TimesNewRomanPSMT"/>
-        </w:rPr>
-        <w:t>lot.financement</w:t>
-      </w:r>
-      <w:proofErr w:type="spellEnd"/>
-      <w:r>
-        <w:rPr>
-          <w:rFonts w:ascii="TimesNewRomanPSMT" w:hAnsi="TimesNewRomanPSMT" w:cs="TimesNewRomanPSMT"/>
-        </w:rPr>
-        <w:t xml:space="preserve"> }} à </w:t>
+        <w:t xml:space="preserve">{{ lot.financement }} à </w:t>
       </w:r>
       <w:bookmarkStart w:id="17" w:name="Adresse2"/>
       <w:bookmarkEnd w:id="17"/>
@@ -818,21 +624,7 @@
         <w:rPr>
           <w:rFonts w:ascii="TimesNewRomanPSMT" w:hAnsi="TimesNewRomanPSMT" w:cs="TimesNewRomanPSMT"/>
         </w:rPr>
-        <w:t xml:space="preserve">{{ </w:t>
-      </w:r>
-      <w:proofErr w:type="spellStart"/>
-      <w:r>
-        <w:rPr>
-          <w:rFonts w:ascii="TimesNewRomanPSMT" w:hAnsi="TimesNewRomanPSMT" w:cs="TimesNewRomanPSMT"/>
-        </w:rPr>
-        <w:t>programme.adresse|inline_text_multiline</w:t>
-      </w:r>
-      <w:proofErr w:type="spellEnd"/>
-      <w:r>
-        <w:rPr>
-          <w:rFonts w:ascii="TimesNewRomanPSMT" w:hAnsi="TimesNewRomanPSMT" w:cs="TimesNewRomanPSMT"/>
-        </w:rPr>
-        <w:t xml:space="preserve"> }} à </w:t>
+        <w:t xml:space="preserve">{{ programme.adresse|inline_text_multiline }} à </w:t>
       </w:r>
       <w:bookmarkStart w:id="18" w:name="CodePostal2"/>
       <w:bookmarkEnd w:id="18"/>
@@ -840,21 +632,7 @@
         <w:rPr>
           <w:rFonts w:ascii="TimesNewRomanPSMT" w:hAnsi="TimesNewRomanPSMT" w:cs="TimesNewRomanPSMT"/>
         </w:rPr>
-        <w:t xml:space="preserve">{{ </w:t>
-      </w:r>
-      <w:proofErr w:type="spellStart"/>
-      <w:r>
-        <w:rPr>
-          <w:rFonts w:ascii="TimesNewRomanPSMT" w:hAnsi="TimesNewRomanPSMT" w:cs="TimesNewRomanPSMT"/>
-        </w:rPr>
-        <w:t>programme.code_postal</w:t>
-      </w:r>
-      <w:proofErr w:type="spellEnd"/>
-      <w:r>
-        <w:rPr>
-          <w:rFonts w:ascii="TimesNewRomanPSMT" w:hAnsi="TimesNewRomanPSMT" w:cs="TimesNewRomanPSMT"/>
-        </w:rPr>
-        <w:t xml:space="preserve"> }}, </w:t>
+        <w:t xml:space="preserve">{{ programme.code_postal }}, </w:t>
       </w:r>
       <w:bookmarkStart w:id="19" w:name="Ville2"/>
       <w:bookmarkEnd w:id="19"/>
@@ -862,21 +640,7 @@
         <w:rPr>
           <w:rFonts w:ascii="TimesNewRomanPSMT" w:hAnsi="TimesNewRomanPSMT" w:cs="TimesNewRomanPSMT"/>
         </w:rPr>
-        <w:t xml:space="preserve">{{ </w:t>
-      </w:r>
-      <w:proofErr w:type="spellStart"/>
-      <w:r>
-        <w:rPr>
-          <w:rFonts w:ascii="TimesNewRomanPSMT" w:hAnsi="TimesNewRomanPSMT" w:cs="TimesNewRomanPSMT"/>
-        </w:rPr>
-        <w:t>programme.ville</w:t>
-      </w:r>
-      <w:proofErr w:type="spellEnd"/>
-      <w:r>
-        <w:rPr>
-          <w:rFonts w:ascii="TimesNewRomanPSMT" w:hAnsi="TimesNewRomanPSMT" w:cs="TimesNewRomanPSMT"/>
-        </w:rPr>
-        <w:t xml:space="preserve"> }} décrite plus précisément dans le document joint à la présente convention.</w:t>
+        <w:t>{{ programme.ville }} décrite plus précisément dans le document joint à la présente convention.</w:t>
       </w:r>
     </w:p>
     <w:p>
@@ -1669,17 +1433,8 @@
           <w:rFonts w:ascii="TimesNewRomanPSMT" w:hAnsi="TimesNewRomanPSMT" w:cs="TimesNewRomanPSMT"/>
           <w:b/>
         </w:rPr>
-        <w:t xml:space="preserve">{{ </w:t>
-      </w:r>
-      <w:proofErr w:type="spellStart"/>
-      <w:r>
-        <w:rPr>
-          <w:rFonts w:ascii="TimesNewRomanPSMT" w:hAnsi="TimesNewRomanPSMT" w:cs="TimesNewRomanPSMT"/>
-          <w:b/>
-        </w:rPr>
-        <w:t>lot.lgts_mixite_sociale_negocies_display</w:t>
-      </w:r>
-      <w:proofErr w:type="spellEnd"/>
+        <w:t>{{ lot.lgts_mixite_sociale_negocies_display</w:t>
+      </w:r>
       <w:r>
         <w:rPr>
           <w:rFonts w:ascii="TimesNewRomanPSMT" w:hAnsi="TimesNewRomanPSMT" w:cs="TimesNewRomanPSMT"/>
@@ -2115,25 +1870,7 @@
           <w:b/>
           <w:bCs/>
         </w:rPr>
-        <w:t xml:space="preserve">{{ </w:t>
-      </w:r>
-      <w:proofErr w:type="spellStart"/>
-      <w:r>
-        <w:rPr>
-          <w:rFonts w:ascii="TimesNewRomanPSMT" w:hAnsi="TimesNewRomanPSMT" w:cs="TimesNewRomanPSMT"/>
-          <w:b/>
-          <w:bCs/>
-        </w:rPr>
-        <w:t>lot.loyer_derogatoire|f</w:t>
-      </w:r>
-      <w:proofErr w:type="spellEnd"/>
-      <w:r>
-        <w:rPr>
-          <w:rFonts w:ascii="TimesNewRomanPSMT" w:hAnsi="TimesNewRomanPSMT" w:cs="TimesNewRomanPSMT"/>
-          <w:b/>
-          <w:bCs/>
-        </w:rPr>
-        <w:t xml:space="preserve"> }}</w:t>
+        <w:t>{{ lot.loyer_derogatoire|f }}</w:t>
       </w:r>
       <w:r>
         <w:rPr>
@@ -4742,44 +4479,13 @@
           <w:rFonts w:ascii="TimesNewRomanPSMT" w:hAnsi="TimesNewRomanPSMT" w:cs="TimesNewRomanPSMT"/>
           <w:lang w:val="en-US"/>
         </w:rPr>
-        <w:t xml:space="preserve">{% </w:t>
-      </w:r>
-      <w:proofErr w:type="spellStart"/>
-      <w:r>
-        <w:rPr>
-          <w:rFonts w:ascii="TimesNewRomanPSMT" w:hAnsi="TimesNewRomanPSMT" w:cs="TimesNewRomanPSMT"/>
-          <w:lang w:val="en-US"/>
-        </w:rPr>
-        <w:t>endfor</w:t>
-      </w:r>
-      <w:proofErr w:type="spellEnd"/>
-      <w:r>
-        <w:rPr>
-          <w:rFonts w:ascii="TimesNewRomanPSMT" w:hAnsi="TimesNewRomanPSMT" w:cs="TimesNewRomanPSMT"/>
-          <w:lang w:val="en-US"/>
-        </w:rPr>
-        <w:t xml:space="preserve"> </w:t>
-      </w:r>
-      <w:proofErr w:type="gramStart"/>
-      <w:r>
-        <w:rPr>
-          <w:rFonts w:ascii="TimesNewRomanPSMT" w:hAnsi="TimesNewRomanPSMT" w:cs="TimesNewRomanPSMT"/>
-          <w:lang w:val="en-US"/>
-        </w:rPr>
-        <w:t>%}</w:t>
-      </w:r>
-      <w:r>
-        <w:rPr>
-          <w:rFonts w:ascii="TimesNewRomanPSMT" w:hAnsi="TimesNewRomanPSMT" w:cs="TimesNewRomanPSMT"/>
-        </w:rPr>
-        <w:t>{</w:t>
-      </w:r>
-      <w:proofErr w:type="gramEnd"/>
-      <w:r>
-        <w:rPr>
-          <w:rFonts w:ascii="TimesNewRomanPSMT" w:hAnsi="TimesNewRomanPSMT" w:cs="TimesNewRomanPSMT"/>
-        </w:rPr>
-        <w:t>% if references_cadastrales|len %}</w:t>
+        <w:t>{% endfor %}</w:t>
+      </w:r>
+      <w:r>
+        <w:rPr>
+          <w:rFonts w:ascii="TimesNewRomanPSMT" w:hAnsi="TimesNewRomanPSMT" w:cs="TimesNewRomanPSMT"/>
+        </w:rPr>
+        <w:t>{% if references_cadastrales|len %}</w:t>
       </w:r>
     </w:p>
     <w:tbl>
@@ -4836,7 +4542,6 @@
                 <w:lang w:val="en-US"/>
               </w:rPr>
             </w:pPr>
-            <w:proofErr w:type="spellStart"/>
             <w:r>
               <w:rPr>
                 <w:b/>
@@ -4847,7 +4552,6 @@
               </w:rPr>
               <w:t>Numéro</w:t>
             </w:r>
-            <w:proofErr w:type="spellEnd"/>
           </w:p>
         </w:tc>
         <w:tc>
@@ -4865,7 +4569,6 @@
                 <w:lang w:val="en-US"/>
               </w:rPr>
             </w:pPr>
-            <w:proofErr w:type="spellStart"/>
             <w:r>
               <w:rPr>
                 <w:b/>
@@ -4876,7 +4579,6 @@
               </w:rPr>
               <w:t>Lieudit</w:t>
             </w:r>
-            <w:proofErr w:type="spellEnd"/>
           </w:p>
         </w:tc>
         <w:tc>
@@ -4932,7 +4634,6 @@
               </w:rPr>
               <w:t xml:space="preserve">{%tr for </w:t>
             </w:r>
-            <w:proofErr w:type="spellStart"/>
             <w:r>
               <w:rPr>
                 <w:b/>
@@ -4943,7 +4644,6 @@
               </w:rPr>
               <w:t>rc</w:t>
             </w:r>
-            <w:proofErr w:type="spellEnd"/>
             <w:r>
               <w:rPr>
                 <w:b/>
@@ -4954,7 +4654,6 @@
               </w:rPr>
               <w:t xml:space="preserve"> in </w:t>
             </w:r>
-            <w:proofErr w:type="spellStart"/>
             <w:r>
               <w:rPr>
                 <w:b/>
@@ -4965,7 +4664,6 @@
               </w:rPr>
               <w:t>references_cadastrales</w:t>
             </w:r>
-            <w:proofErr w:type="spellEnd"/>
             <w:r>
               <w:rPr>
                 <w:b/>
@@ -4993,41 +4691,13 @@
                 <w:lang w:val="en-US"/>
               </w:rPr>
             </w:pPr>
-            <w:proofErr w:type="gramStart"/>
             <w:r>
               <w:rPr>
                 <w:sz w:val="16"/>
                 <w:szCs w:val="16"/>
                 <w:lang w:val="en-US"/>
               </w:rPr>
-              <w:t xml:space="preserve">{{ </w:t>
-            </w:r>
-            <w:proofErr w:type="spellStart"/>
-            <w:r>
-              <w:rPr>
-                <w:sz w:val="16"/>
-                <w:szCs w:val="16"/>
-                <w:lang w:val="en-US"/>
-              </w:rPr>
-              <w:t>rc</w:t>
-            </w:r>
-            <w:proofErr w:type="gramEnd"/>
-            <w:r>
-              <w:rPr>
-                <w:sz w:val="16"/>
-                <w:szCs w:val="16"/>
-                <w:lang w:val="en-US"/>
-              </w:rPr>
-              <w:t>.section</w:t>
-            </w:r>
-            <w:proofErr w:type="spellEnd"/>
-            <w:r>
-              <w:rPr>
-                <w:sz w:val="16"/>
-                <w:szCs w:val="16"/>
-                <w:lang w:val="en-US"/>
-              </w:rPr>
-              <w:t xml:space="preserve"> }}</w:t>
+              <w:t>{{ rc.section }}</w:t>
             </w:r>
           </w:p>
         </w:tc>
@@ -5044,7 +4714,6 @@
                 <w:lang w:val="en-US"/>
               </w:rPr>
             </w:pPr>
-            <w:proofErr w:type="gramStart"/>
             <w:r>
               <w:rPr>
                 <w:sz w:val="16"/>
@@ -5059,18 +4728,8 @@
                 <w:szCs w:val="16"/>
                 <w:lang w:val="en-US"/>
               </w:rPr>
-              <w:t xml:space="preserve"> </w:t>
+              <w:t xml:space="preserve"> rc</w:t>
             </w:r>
-            <w:proofErr w:type="spellStart"/>
-            <w:r>
-              <w:rPr>
-                <w:sz w:val="16"/>
-                <w:szCs w:val="16"/>
-                <w:lang w:val="en-US"/>
-              </w:rPr>
-              <w:t>rc</w:t>
-            </w:r>
-            <w:proofErr w:type="gramEnd"/>
             <w:r>
               <w:rPr>
                 <w:sz w:val="16"/>
@@ -5087,7 +4746,6 @@
               </w:rPr>
               <w:t>numero</w:t>
             </w:r>
-            <w:proofErr w:type="spellEnd"/>
             <w:r>
               <w:rPr>
                 <w:sz w:val="16"/>
@@ -5111,7 +4769,6 @@
                 <w:lang w:val="en-US"/>
               </w:rPr>
             </w:pPr>
-            <w:proofErr w:type="gramStart"/>
             <w:r>
               <w:rPr>
                 <w:sz w:val="16"/>
@@ -5120,25 +4777,14 @@
               </w:rPr>
               <w:t xml:space="preserve">{{ </w:t>
             </w:r>
-            <w:proofErr w:type="spellStart"/>
             <w:r>
               <w:rPr>
                 <w:sz w:val="16"/>
                 <w:szCs w:val="16"/>
                 <w:lang w:val="en-US"/>
               </w:rPr>
-              <w:t>rc</w:t>
+              <w:t>rc.lieudit</w:t>
             </w:r>
-            <w:proofErr w:type="gramEnd"/>
-            <w:r>
-              <w:rPr>
-                <w:sz w:val="16"/>
-                <w:szCs w:val="16"/>
-                <w:lang w:val="en-US"/>
-              </w:rPr>
-              <w:t>.lieudit</w:t>
-            </w:r>
-            <w:proofErr w:type="spellEnd"/>
             <w:r>
               <w:rPr>
                 <w:sz w:val="16"/>
@@ -5163,7 +4809,6 @@
                 <w:lang w:val="en-US"/>
               </w:rPr>
             </w:pPr>
-            <w:proofErr w:type="gramStart"/>
             <w:r>
               <w:rPr>
                 <w:rFonts w:ascii="TimesNewRomanPSMT" w:hAnsi="TimesNewRomanPSMT" w:cs="TimesNewRomanPSMT"/>
@@ -5173,7 +4818,6 @@
               </w:rPr>
               <w:t xml:space="preserve">{{ </w:t>
             </w:r>
-            <w:proofErr w:type="spellStart"/>
             <w:r>
               <w:rPr>
                 <w:rFonts w:ascii="TimesNewRomanPSMT" w:hAnsi="TimesNewRomanPSMT" w:cs="TimesNewRomanPSMT"/>
@@ -5181,27 +4825,7 @@
                 <w:szCs w:val="16"/>
                 <w:lang w:val="en-US"/>
               </w:rPr>
-              <w:t>rc</w:t>
-            </w:r>
-            <w:proofErr w:type="gramEnd"/>
-            <w:r>
-              <w:rPr>
-                <w:rFonts w:ascii="TimesNewRomanPSMT" w:hAnsi="TimesNewRomanPSMT" w:cs="TimesNewRomanPSMT"/>
-                <w:sz w:val="16"/>
-                <w:szCs w:val="16"/>
-                <w:lang w:val="en-US"/>
-              </w:rPr>
-              <w:t>.surface</w:t>
-            </w:r>
-            <w:proofErr w:type="spellEnd"/>
-            <w:r>
-              <w:rPr>
-                <w:rFonts w:ascii="TimesNewRomanPSMT" w:hAnsi="TimesNewRomanPSMT" w:cs="TimesNewRomanPSMT"/>
-                <w:sz w:val="16"/>
-                <w:szCs w:val="16"/>
-                <w:lang w:val="en-US"/>
-              </w:rPr>
-              <w:t xml:space="preserve"> </w:t>
+              <w:t xml:space="preserve">rc.surface </w:t>
             </w:r>
             <w:r>
               <w:rPr>
@@ -5238,29 +4862,7 @@
                 <w:szCs w:val="16"/>
                 <w:lang w:val="en-US"/>
               </w:rPr>
-              <w:t xml:space="preserve">{%tr </w:t>
-            </w:r>
-            <w:proofErr w:type="spellStart"/>
-            <w:r>
-              <w:rPr>
-                <w:b/>
-                <w:bCs/>
-                <w:sz w:val="16"/>
-                <w:szCs w:val="16"/>
-                <w:lang w:val="en-US"/>
-              </w:rPr>
-              <w:t>endfor</w:t>
-            </w:r>
-            <w:proofErr w:type="spellEnd"/>
-            <w:r>
-              <w:rPr>
-                <w:b/>
-                <w:bCs/>
-                <w:sz w:val="16"/>
-                <w:szCs w:val="16"/>
-                <w:lang w:val="en-US"/>
-              </w:rPr>
-              <w:t xml:space="preserve"> %}</w:t>
+              <w:t>{%tr endfor %}</w:t>
             </w:r>
           </w:p>
         </w:tc>
@@ -5312,44 +4914,13 @@
           <w:rFonts w:ascii="TimesNewRomanPSMT" w:hAnsi="TimesNewRomanPSMT" w:cs="TimesNewRomanPSMT"/>
           <w:lang w:val="en-US"/>
         </w:rPr>
-        <w:t xml:space="preserve">{% </w:t>
-      </w:r>
-      <w:proofErr w:type="spellStart"/>
-      <w:r>
-        <w:rPr>
-          <w:rFonts w:ascii="TimesNewRomanPSMT" w:hAnsi="TimesNewRomanPSMT" w:cs="TimesNewRomanPSMT"/>
-          <w:lang w:val="en-US"/>
-        </w:rPr>
-        <w:t>endfor</w:t>
-      </w:r>
-      <w:proofErr w:type="spellEnd"/>
-      <w:r>
-        <w:rPr>
-          <w:rFonts w:ascii="TimesNewRomanPSMT" w:hAnsi="TimesNewRomanPSMT" w:cs="TimesNewRomanPSMT"/>
-          <w:lang w:val="en-US"/>
-        </w:rPr>
-        <w:t xml:space="preserve"> </w:t>
-      </w:r>
-      <w:proofErr w:type="gramStart"/>
-      <w:r>
-        <w:rPr>
-          <w:rFonts w:ascii="TimesNewRomanPSMT" w:hAnsi="TimesNewRomanPSMT" w:cs="TimesNewRomanPSMT"/>
-          <w:lang w:val="en-US"/>
-        </w:rPr>
-        <w:t>%}</w:t>
-      </w:r>
-      <w:r>
-        <w:rPr>
-          <w:rFonts w:ascii="TimesNewRomanPSMT" w:hAnsi="TimesNewRomanPSMT" w:cs="TimesNewRomanPSMT"/>
-        </w:rPr>
-        <w:t>{</w:t>
-      </w:r>
-      <w:proofErr w:type="gramEnd"/>
-      <w:r>
-        <w:rPr>
-          <w:rFonts w:ascii="TimesNewRomanPSMT" w:hAnsi="TimesNewRomanPSMT" w:cs="TimesNewRomanPSMT"/>
-        </w:rPr>
-        <w:t xml:space="preserve">% if </w:t>
+        <w:t>{% endfor %}</w:t>
+      </w:r>
+      <w:r>
+        <w:rPr>
+          <w:rFonts w:ascii="TimesNewRomanPSMT" w:hAnsi="TimesNewRomanPSMT" w:cs="TimesNewRomanPSMT"/>
+        </w:rPr>
+        <w:t xml:space="preserve">{% if </w:t>
       </w:r>
       <w:r>
         <w:rPr>
@@ -5960,7 +5531,6 @@
                 <w:lang w:val="en-US"/>
               </w:rPr>
             </w:pPr>
-            <w:proofErr w:type="spellStart"/>
             <w:r>
               <w:rPr>
                 <w:b/>
@@ -5969,18 +5539,7 @@
                 <w:szCs w:val="16"/>
                 <w:lang w:val="en-US"/>
               </w:rPr>
-              <w:t>Numéro</w:t>
-            </w:r>
-            <w:proofErr w:type="spellEnd"/>
-            <w:r>
-              <w:rPr>
-                <w:b/>
-                <w:bCs/>
-                <w:sz w:val="16"/>
-                <w:szCs w:val="16"/>
-                <w:lang w:val="en-US"/>
-              </w:rPr>
-              <w:t xml:space="preserve"> du lot</w:t>
+              <w:t>Numéro du lot</w:t>
             </w:r>
           </w:p>
         </w:tc>
@@ -5999,7 +5558,6 @@
                 <w:lang w:val="en-US"/>
               </w:rPr>
             </w:pPr>
-            <w:proofErr w:type="spellStart"/>
             <w:r>
               <w:rPr>
                 <w:b/>
@@ -6010,7 +5568,6 @@
               </w:rPr>
               <w:t>Financement</w:t>
             </w:r>
-            <w:proofErr w:type="spellEnd"/>
           </w:p>
         </w:tc>
         <w:tc>
@@ -6028,7 +5585,6 @@
                 <w:lang w:val="en-US"/>
               </w:rPr>
             </w:pPr>
-            <w:proofErr w:type="spellStart"/>
             <w:r>
               <w:rPr>
                 <w:b/>
@@ -6039,7 +5595,6 @@
               </w:rPr>
               <w:t>Désignation</w:t>
             </w:r>
-            <w:proofErr w:type="spellEnd"/>
           </w:p>
         </w:tc>
         <w:tc>
@@ -6057,7 +5612,6 @@
                 <w:lang w:val="en-US"/>
               </w:rPr>
             </w:pPr>
-            <w:proofErr w:type="spellStart"/>
             <w:r>
               <w:rPr>
                 <w:b/>
@@ -6076,40 +5630,7 @@
                 <w:szCs w:val="16"/>
                 <w:lang w:val="en-US"/>
               </w:rPr>
-              <w:t>uméro</w:t>
-            </w:r>
-            <w:proofErr w:type="spellEnd"/>
-            <w:r>
-              <w:rPr>
-                <w:b/>
-                <w:bCs/>
-                <w:sz w:val="16"/>
-                <w:szCs w:val="16"/>
-                <w:lang w:val="en-US"/>
-              </w:rPr>
-              <w:t xml:space="preserve"> de lot des </w:t>
-            </w:r>
-            <w:proofErr w:type="spellStart"/>
-            <w:r>
-              <w:rPr>
-                <w:b/>
-                <w:bCs/>
-                <w:sz w:val="16"/>
-                <w:szCs w:val="16"/>
-                <w:lang w:val="en-US"/>
-              </w:rPr>
-              <w:t>logements</w:t>
-            </w:r>
-            <w:proofErr w:type="spellEnd"/>
-            <w:r>
-              <w:rPr>
-                <w:b/>
-                <w:bCs/>
-                <w:sz w:val="16"/>
-                <w:szCs w:val="16"/>
-                <w:lang w:val="en-US"/>
-              </w:rPr>
-              <w:t xml:space="preserve"> </w:t>
+              <w:t xml:space="preserve">uméro de lot des logements </w:t>
             </w:r>
           </w:p>
           <w:p>
@@ -6128,81 +5649,7 @@
                 <w:szCs w:val="16"/>
                 <w:lang w:val="en-US"/>
               </w:rPr>
-              <w:t>(</w:t>
-            </w:r>
-            <w:proofErr w:type="spellStart"/>
-            <w:proofErr w:type="gramStart"/>
-            <w:r>
-              <w:rPr>
-                <w:sz w:val="16"/>
-                <w:szCs w:val="16"/>
-                <w:lang w:val="en-US"/>
-              </w:rPr>
-              <w:t>tel</w:t>
-            </w:r>
-            <w:proofErr w:type="spellEnd"/>
-            <w:proofErr w:type="gramEnd"/>
-            <w:r>
-              <w:rPr>
-                <w:sz w:val="16"/>
-                <w:szCs w:val="16"/>
-                <w:lang w:val="en-US"/>
-              </w:rPr>
-              <w:t xml:space="preserve"> que </w:t>
-            </w:r>
-            <w:proofErr w:type="spellStart"/>
-            <w:r>
-              <w:rPr>
-                <w:sz w:val="16"/>
-                <w:szCs w:val="16"/>
-                <w:lang w:val="en-US"/>
-              </w:rPr>
-              <w:t>inscrit</w:t>
-            </w:r>
-            <w:proofErr w:type="spellEnd"/>
-            <w:r>
-              <w:rPr>
-                <w:sz w:val="16"/>
-                <w:szCs w:val="16"/>
-                <w:lang w:val="en-US"/>
-              </w:rPr>
-              <w:t xml:space="preserve"> dans les </w:t>
-            </w:r>
-            <w:proofErr w:type="spellStart"/>
-            <w:r>
-              <w:rPr>
-                <w:sz w:val="16"/>
-                <w:szCs w:val="16"/>
-                <w:lang w:val="en-US"/>
-              </w:rPr>
-              <w:t>actes</w:t>
-            </w:r>
-            <w:proofErr w:type="spellEnd"/>
-            <w:r>
-              <w:rPr>
-                <w:sz w:val="16"/>
-                <w:szCs w:val="16"/>
-                <w:lang w:val="en-US"/>
-              </w:rPr>
-              <w:t xml:space="preserve"> de vente/</w:t>
-            </w:r>
-            <w:proofErr w:type="spellStart"/>
-            <w:r>
-              <w:rPr>
-                <w:sz w:val="16"/>
-                <w:szCs w:val="16"/>
-                <w:lang w:val="en-US"/>
-              </w:rPr>
-              <w:t>propriété</w:t>
-            </w:r>
-            <w:proofErr w:type="spellEnd"/>
-            <w:r>
-              <w:rPr>
-                <w:sz w:val="16"/>
-                <w:szCs w:val="16"/>
-                <w:lang w:val="en-US"/>
-              </w:rPr>
-              <w:t>…)</w:t>
+              <w:t>(tel que inscrit dans les actes de vente/propriété…)</w:t>
             </w:r>
           </w:p>
         </w:tc>
@@ -6230,51 +5677,7 @@
                 <w:szCs w:val="16"/>
                 <w:lang w:val="en-US"/>
               </w:rPr>
-              <w:t xml:space="preserve">{%tr for </w:t>
-            </w:r>
-            <w:proofErr w:type="spellStart"/>
-            <w:r>
-              <w:rPr>
-                <w:b/>
-                <w:bCs/>
-                <w:sz w:val="16"/>
-                <w:szCs w:val="16"/>
-                <w:lang w:val="en-US"/>
-              </w:rPr>
-              <w:t>i</w:t>
-            </w:r>
-            <w:proofErr w:type="spellEnd"/>
-            <w:r>
-              <w:rPr>
-                <w:b/>
-                <w:bCs/>
-                <w:sz w:val="16"/>
-                <w:szCs w:val="16"/>
-                <w:lang w:val="en-US"/>
-              </w:rPr>
-              <w:t xml:space="preserve"> in </w:t>
-            </w:r>
-            <w:proofErr w:type="spellStart"/>
-            <w:r>
-              <w:rPr>
-                <w:b/>
-                <w:bCs/>
-                <w:sz w:val="16"/>
-                <w:szCs w:val="16"/>
-                <w:lang w:val="en-US"/>
-              </w:rPr>
-              <w:t>logement_edds</w:t>
-            </w:r>
-            <w:proofErr w:type="spellEnd"/>
-            <w:r>
-              <w:rPr>
-                <w:b/>
-                <w:bCs/>
-                <w:sz w:val="16"/>
-                <w:szCs w:val="16"/>
-                <w:lang w:val="en-US"/>
-              </w:rPr>
-              <w:t xml:space="preserve"> %}</w:t>
+              <w:t>{%tr for i in logement_edds %}</w:t>
             </w:r>
           </w:p>
         </w:tc>
@@ -6299,25 +5702,7 @@
                 <w:szCs w:val="16"/>
                 <w:lang w:val="en-US"/>
               </w:rPr>
-              <w:t>{{</w:t>
-            </w:r>
-            <w:proofErr w:type="spellStart"/>
-            <w:r>
-              <w:rPr>
-                <w:sz w:val="16"/>
-                <w:szCs w:val="16"/>
-                <w:lang w:val="en-US"/>
-              </w:rPr>
-              <w:t>i.lot_num</w:t>
-            </w:r>
-            <w:proofErr w:type="spellEnd"/>
-            <w:r>
-              <w:rPr>
-                <w:sz w:val="16"/>
-                <w:szCs w:val="16"/>
-                <w:lang w:val="en-US"/>
-              </w:rPr>
-              <w:t>}}</w:t>
+              <w:t>{{i.lot_num}}</w:t>
             </w:r>
           </w:p>
         </w:tc>
@@ -6334,41 +5719,13 @@
                 <w:lang w:val="en-US"/>
               </w:rPr>
             </w:pPr>
-            <w:proofErr w:type="gramStart"/>
             <w:r>
               <w:rPr>
                 <w:sz w:val="16"/>
                 <w:szCs w:val="16"/>
                 <w:lang w:val="en-US"/>
               </w:rPr>
-              <w:t xml:space="preserve">{{ </w:t>
-            </w:r>
-            <w:proofErr w:type="spellStart"/>
-            <w:r>
-              <w:rPr>
-                <w:sz w:val="16"/>
-                <w:szCs w:val="16"/>
-                <w:lang w:val="en-US"/>
-              </w:rPr>
-              <w:t>i</w:t>
-            </w:r>
-            <w:proofErr w:type="gramEnd"/>
-            <w:r>
-              <w:rPr>
-                <w:sz w:val="16"/>
-                <w:szCs w:val="16"/>
-                <w:lang w:val="en-US"/>
-              </w:rPr>
-              <w:t>.financement</w:t>
-            </w:r>
-            <w:proofErr w:type="spellEnd"/>
-            <w:r>
-              <w:rPr>
-                <w:sz w:val="16"/>
-                <w:szCs w:val="16"/>
-                <w:lang w:val="en-US"/>
-              </w:rPr>
-              <w:t xml:space="preserve"> }}</w:t>
+              <w:t>{{ i.financement }}</w:t>
             </w:r>
           </w:p>
         </w:tc>
@@ -6385,41 +5742,13 @@
                 <w:lang w:val="en-US"/>
               </w:rPr>
             </w:pPr>
-            <w:proofErr w:type="gramStart"/>
             <w:r>
               <w:rPr>
                 <w:sz w:val="16"/>
                 <w:szCs w:val="16"/>
                 <w:lang w:val="en-US"/>
               </w:rPr>
-              <w:t xml:space="preserve">{{ </w:t>
-            </w:r>
-            <w:proofErr w:type="spellStart"/>
-            <w:r>
-              <w:rPr>
-                <w:sz w:val="16"/>
-                <w:szCs w:val="16"/>
-                <w:lang w:val="en-US"/>
-              </w:rPr>
-              <w:t>i</w:t>
-            </w:r>
-            <w:proofErr w:type="gramEnd"/>
-            <w:r>
-              <w:rPr>
-                <w:sz w:val="16"/>
-                <w:szCs w:val="16"/>
-                <w:lang w:val="en-US"/>
-              </w:rPr>
-              <w:t>.designation</w:t>
-            </w:r>
-            <w:proofErr w:type="spellEnd"/>
-            <w:r>
-              <w:rPr>
-                <w:sz w:val="16"/>
-                <w:szCs w:val="16"/>
-                <w:lang w:val="en-US"/>
-              </w:rPr>
-              <w:t xml:space="preserve"> }}</w:t>
+              <w:t>{{ i.designation }}</w:t>
             </w:r>
           </w:p>
         </w:tc>
@@ -6437,7 +5766,6 @@
                 <w:lang w:val="en-US"/>
               </w:rPr>
             </w:pPr>
-            <w:proofErr w:type="gramStart"/>
             <w:r>
               <w:rPr>
                 <w:rFonts w:ascii="TimesNewRomanPSMT" w:hAnsi="TimesNewRomanPSMT" w:cs="TimesNewRomanPSMT"/>
@@ -6445,37 +5773,7 @@
                 <w:szCs w:val="16"/>
                 <w:lang w:val="en-US"/>
               </w:rPr>
-              <w:t xml:space="preserve">{{ </w:t>
-            </w:r>
-            <w:proofErr w:type="spellStart"/>
-            <w:r>
-              <w:rPr>
-                <w:rFonts w:ascii="TimesNewRomanPSMT" w:hAnsi="TimesNewRomanPSMT" w:cs="TimesNewRomanPSMT"/>
-                <w:sz w:val="16"/>
-                <w:szCs w:val="16"/>
-                <w:lang w:val="en-US"/>
-              </w:rPr>
-              <w:t>i</w:t>
-            </w:r>
-            <w:proofErr w:type="gramEnd"/>
-            <w:r>
-              <w:rPr>
-                <w:rFonts w:ascii="TimesNewRomanPSMT" w:hAnsi="TimesNewRomanPSMT" w:cs="TimesNewRomanPSMT"/>
-                <w:sz w:val="16"/>
-                <w:szCs w:val="16"/>
-                <w:lang w:val="en-US"/>
-              </w:rPr>
-              <w:t>.numero_lot</w:t>
-            </w:r>
-            <w:proofErr w:type="spellEnd"/>
-            <w:r>
-              <w:rPr>
-                <w:rFonts w:ascii="TimesNewRomanPSMT" w:hAnsi="TimesNewRomanPSMT" w:cs="TimesNewRomanPSMT"/>
-                <w:sz w:val="16"/>
-                <w:szCs w:val="16"/>
-                <w:lang w:val="en-US"/>
-              </w:rPr>
-              <w:t>}}</w:t>
+              <w:t>{{ i.numero_lot}}</w:t>
             </w:r>
           </w:p>
         </w:tc>
@@ -6503,29 +5801,7 @@
                 <w:szCs w:val="16"/>
                 <w:lang w:val="en-US"/>
               </w:rPr>
-              <w:t xml:space="preserve">{%tr </w:t>
-            </w:r>
-            <w:proofErr w:type="spellStart"/>
-            <w:r>
-              <w:rPr>
-                <w:b/>
-                <w:bCs/>
-                <w:sz w:val="16"/>
-                <w:szCs w:val="16"/>
-                <w:lang w:val="en-US"/>
-              </w:rPr>
-              <w:t>endfor</w:t>
-            </w:r>
-            <w:proofErr w:type="spellEnd"/>
-            <w:r>
-              <w:rPr>
-                <w:b/>
-                <w:bCs/>
-                <w:sz w:val="16"/>
-                <w:szCs w:val="16"/>
-                <w:lang w:val="en-US"/>
-              </w:rPr>
-              <w:t xml:space="preserve"> %}</w:t>
+              <w:t>{%tr endfor %}</w:t>
             </w:r>
           </w:p>
         </w:tc>
@@ -6856,45 +6132,7 @@
                 <w:szCs w:val="16"/>
                 <w:lang w:val="en-US"/>
               </w:rPr>
-              <w:t xml:space="preserve">{%tr for </w:t>
-            </w:r>
-            <w:proofErr w:type="spellStart"/>
-            <w:proofErr w:type="gramStart"/>
-            <w:r>
-              <w:rPr>
-                <w:sz w:val="16"/>
-                <w:szCs w:val="16"/>
-                <w:lang w:val="en-US"/>
-              </w:rPr>
-              <w:t>k,v</w:t>
-            </w:r>
-            <w:proofErr w:type="spellEnd"/>
-            <w:proofErr w:type="gramEnd"/>
-            <w:r>
-              <w:rPr>
-                <w:sz w:val="16"/>
-                <w:szCs w:val="16"/>
-                <w:lang w:val="en-US"/>
-              </w:rPr>
-              <w:t xml:space="preserve"> in </w:t>
-            </w:r>
-            <w:proofErr w:type="spellStart"/>
-            <w:r>
-              <w:rPr>
-                <w:sz w:val="16"/>
-                <w:szCs w:val="16"/>
-                <w:lang w:val="en-US"/>
-              </w:rPr>
-              <w:t>nb_logements_par_type.items</w:t>
-            </w:r>
-            <w:proofErr w:type="spellEnd"/>
-            <w:r>
-              <w:rPr>
-                <w:sz w:val="16"/>
-                <w:szCs w:val="16"/>
-                <w:lang w:val="en-US"/>
-              </w:rPr>
-              <w:t>() %}</w:t>
+              <w:t>{%tr for k,v in nb_logements_par_type.items() %}</w:t>
             </w:r>
           </w:p>
         </w:tc>
@@ -8052,27 +7290,8 @@
           <w:sz w:val="16"/>
           <w:szCs w:val="16"/>
         </w:rPr>
-        <w:t xml:space="preserve"> if </w:t>
-      </w:r>
-      <w:proofErr w:type="spellStart"/>
-      <w:r>
-        <w:rPr>
-          <w:rFonts w:ascii="TimesNewRomanPSMT" w:hAnsi="TimesNewRomanPSMT" w:cs="TimesNewRomanPSMT"/>
-          <w:sz w:val="16"/>
-          <w:szCs w:val="16"/>
-        </w:rPr>
-        <w:t>lot.annexe</w:t>
-      </w:r>
-      <w:proofErr w:type="spellEnd"/>
-      <w:r>
-        <w:rPr>
-          <w:rFonts w:ascii="TimesNewRomanPSMT" w:hAnsi="TimesNewRomanPSMT" w:cs="TimesNewRomanPSMT"/>
-          <w:sz w:val="16"/>
-          <w:szCs w:val="16"/>
-        </w:rPr>
-        <w:t>_</w:t>
-      </w:r>
-      <w:proofErr w:type="spellStart"/>
+        <w:t xml:space="preserve"> if lot.annexe_</w:t>
+      </w:r>
       <w:r>
         <w:rPr>
           <w:rFonts w:ascii="TimesNewRomanPSMT" w:hAnsi="TimesNewRomanPSMT" w:cs="TimesNewRomanPSMT"/>
@@ -8082,7 +7301,6 @@
         </w:rPr>
         <w:t>celliers</w:t>
       </w:r>
-      <w:proofErr w:type="spellEnd"/>
       <w:r>
         <w:rPr>
           <w:rFonts w:ascii="TimesNewRomanPSMT" w:hAnsi="TimesNewRomanPSMT" w:cs="TimesNewRomanPSMT"/>
@@ -8230,27 +7448,8 @@
           <w:sz w:val="16"/>
           <w:szCs w:val="16"/>
         </w:rPr>
-        <w:t xml:space="preserve"> if </w:t>
-      </w:r>
-      <w:proofErr w:type="spellStart"/>
-      <w:r>
-        <w:rPr>
-          <w:rFonts w:ascii="TimesNewRomanPSMT" w:hAnsi="TimesNewRomanPSMT" w:cs="TimesNewRomanPSMT"/>
-          <w:sz w:val="16"/>
-          <w:szCs w:val="16"/>
-        </w:rPr>
-        <w:t>lot.annexe</w:t>
-      </w:r>
-      <w:proofErr w:type="spellEnd"/>
-      <w:r>
-        <w:rPr>
-          <w:rFonts w:ascii="TimesNewRomanPSMT" w:hAnsi="TimesNewRomanPSMT" w:cs="TimesNewRomanPSMT"/>
-          <w:sz w:val="16"/>
-          <w:szCs w:val="16"/>
-        </w:rPr>
-        <w:t>_</w:t>
-      </w:r>
-      <w:proofErr w:type="spellStart"/>
+        <w:t xml:space="preserve"> if lot.annexe_</w:t>
+      </w:r>
       <w:r>
         <w:rPr>
           <w:rFonts w:ascii="TimesNewRomanPSMT" w:hAnsi="TimesNewRomanPSMT" w:cs="TimesNewRomanPSMT"/>
@@ -8269,7 +7468,6 @@
         </w:rPr>
         <w:t>sserres</w:t>
       </w:r>
-      <w:proofErr w:type="spellEnd"/>
       <w:r>
         <w:rPr>
           <w:rFonts w:ascii="TimesNewRomanPSMT" w:hAnsi="TimesNewRomanPSMT" w:cs="TimesNewRomanPSMT"/>
@@ -8346,7 +7544,6 @@
         </w:rPr>
         <w:t xml:space="preserve"> </w:t>
       </w:r>
-      <w:proofErr w:type="spellStart"/>
       <w:r>
         <w:rPr>
           <w:rFonts w:ascii="TimesNewRomanPSMT" w:hAnsi="TimesNewRomanPSMT" w:cs="TimesNewRomanPSMT"/>
@@ -8354,7 +7551,6 @@
         </w:rPr>
         <w:t>Resserres</w:t>
       </w:r>
-      <w:proofErr w:type="spellEnd"/>
     </w:p>
     <w:p>
       <w:pPr>
@@ -8581,27 +7777,8 @@
           <w:sz w:val="16"/>
           <w:szCs w:val="16"/>
         </w:rPr>
-        <w:t xml:space="preserve"> if </w:t>
-      </w:r>
-      <w:proofErr w:type="spellStart"/>
-      <w:r>
-        <w:rPr>
-          <w:rFonts w:ascii="TimesNewRomanPSMT" w:hAnsi="TimesNewRomanPSMT" w:cs="TimesNewRomanPSMT"/>
-          <w:sz w:val="16"/>
-          <w:szCs w:val="16"/>
-        </w:rPr>
-        <w:t>lot.annexe</w:t>
-      </w:r>
-      <w:proofErr w:type="spellEnd"/>
-      <w:r>
-        <w:rPr>
-          <w:rFonts w:ascii="TimesNewRomanPSMT" w:hAnsi="TimesNewRomanPSMT" w:cs="TimesNewRomanPSMT"/>
-          <w:sz w:val="16"/>
-          <w:szCs w:val="16"/>
-        </w:rPr>
-        <w:t>_</w:t>
-      </w:r>
-      <w:proofErr w:type="spellStart"/>
+        <w:t xml:space="preserve"> if lot.annexe_</w:t>
+      </w:r>
       <w:r>
         <w:rPr>
           <w:rFonts w:ascii="TimesNewRomanPSMT" w:hAnsi="TimesNewRomanPSMT" w:cs="TimesNewRomanPSMT"/>
@@ -8611,7 +7788,6 @@
         </w:rPr>
         <w:t>balcons</w:t>
       </w:r>
-      <w:proofErr w:type="spellEnd"/>
       <w:r>
         <w:rPr>
           <w:rFonts w:ascii="TimesNewRomanPSMT" w:hAnsi="TimesNewRomanPSMT" w:cs="TimesNewRomanPSMT"/>
@@ -9135,27 +8311,7 @@
           <w:sz w:val="20"/>
           <w:lang w:val="en-US"/>
         </w:rPr>
-        <w:t xml:space="preserve">{% if </w:t>
-      </w:r>
-      <w:proofErr w:type="spellStart"/>
-      <w:proofErr w:type="gramStart"/>
-      <w:r>
-        <w:rPr>
-          <w:rFonts w:ascii="TimesNewRomanPSMT" w:hAnsi="TimesNewRomanPSMT" w:cs="TimesNewRomanPSMT"/>
-          <w:sz w:val="20"/>
-          <w:lang w:val="en-US"/>
-        </w:rPr>
-        <w:t>logements.count</w:t>
-      </w:r>
-      <w:proofErr w:type="spellEnd"/>
-      <w:proofErr w:type="gramEnd"/>
-      <w:r>
-        <w:rPr>
-          <w:rFonts w:ascii="TimesNewRomanPSMT" w:hAnsi="TimesNewRomanPSMT" w:cs="TimesNewRomanPSMT"/>
-          <w:sz w:val="20"/>
-          <w:lang w:val="en-US"/>
-        </w:rPr>
-        <w:t>() %}</w:t>
+        <w:t>{% if logements.count() %}</w:t>
       </w:r>
     </w:p>
     <w:p>
@@ -9272,25 +8428,7 @@
                 <w:sz w:val="14"/>
                 <w:szCs w:val="14"/>
               </w:rPr>
-              <w:t>(</w:t>
-            </w:r>
-            <w:proofErr w:type="gramStart"/>
-            <w:r>
-              <w:rPr>
-                <w:rFonts w:ascii="TimesNewRomanPSMT" w:hAnsi="TimesNewRomanPSMT" w:cs="TimesNewRomanPSMT"/>
-                <w:sz w:val="14"/>
-                <w:szCs w:val="14"/>
-              </w:rPr>
-              <w:t>art.</w:t>
-            </w:r>
-            <w:proofErr w:type="gramEnd"/>
-            <w:r>
-              <w:rPr>
-                <w:rFonts w:ascii="TimesNewRomanPSMT" w:hAnsi="TimesNewRomanPSMT" w:cs="TimesNewRomanPSMT"/>
-                <w:sz w:val="14"/>
-                <w:szCs w:val="14"/>
-              </w:rPr>
-              <w:t xml:space="preserve"> R. 111-2)</w:t>
+              <w:t>(art. R. 111-2)</w:t>
             </w:r>
           </w:p>
         </w:tc>
@@ -9325,23 +8463,13 @@
                 <w:lang w:val="en-US"/>
               </w:rPr>
             </w:pPr>
-            <w:proofErr w:type="gramStart"/>
             <w:r>
               <w:rPr>
                 <w:rFonts w:ascii="TimesNewRomanPSMT" w:hAnsi="TimesNewRomanPSMT" w:cs="TimesNewRomanPSMT"/>
                 <w:sz w:val="14"/>
                 <w:szCs w:val="14"/>
               </w:rPr>
-              <w:t>réelle</w:t>
-            </w:r>
-            <w:proofErr w:type="gramEnd"/>
-            <w:r>
-              <w:rPr>
-                <w:rFonts w:ascii="TimesNewRomanPSMT" w:hAnsi="TimesNewRomanPSMT" w:cs="TimesNewRomanPSMT"/>
-                <w:sz w:val="14"/>
-                <w:szCs w:val="14"/>
-              </w:rPr>
-              <w:t xml:space="preserve"> des annexes</w:t>
+              <w:t>réelle des annexes</w:t>
             </w:r>
           </w:p>
         </w:tc>
@@ -9526,26 +8654,16 @@
                 <w:sz w:val="14"/>
                 <w:szCs w:val="14"/>
               </w:rPr>
-              <w:t xml:space="preserve"> col </w:t>
+              <w:t xml:space="preserve"> col 6)</w:t>
             </w:r>
-            <w:proofErr w:type="gramStart"/>
             <w:r>
               <w:rPr>
                 <w:rFonts w:ascii="TimesNewRomanPSMT" w:hAnsi="TimesNewRomanPSMT" w:cs="TimesNewRomanPSMT"/>
                 <w:sz w:val="14"/>
                 <w:szCs w:val="14"/>
               </w:rPr>
-              <w:t>6)</w:t>
-            </w:r>
-            <w:r>
-              <w:rPr>
-                <w:rFonts w:ascii="TimesNewRomanPSMT" w:hAnsi="TimesNewRomanPSMT" w:cs="TimesNewRomanPSMT"/>
-                <w:sz w:val="14"/>
-                <w:szCs w:val="14"/>
-              </w:rPr>
               <w:t>*</w:t>
             </w:r>
-            <w:proofErr w:type="gramEnd"/>
           </w:p>
         </w:tc>
       </w:tr>
@@ -9875,27 +8993,7 @@
                 <w:szCs w:val="16"/>
                 <w:lang w:val="en-US"/>
               </w:rPr>
-              <w:t xml:space="preserve">{%tr for l in </w:t>
-            </w:r>
-            <w:proofErr w:type="spellStart"/>
-            <w:r>
-              <w:rPr>
-                <w:rFonts w:ascii="TimesNewRomanPSMT" w:hAnsi="TimesNewRomanPSMT" w:cs="TimesNewRomanPSMT"/>
-                <w:sz w:val="16"/>
-                <w:szCs w:val="16"/>
-                <w:lang w:val="en-US"/>
-              </w:rPr>
-              <w:t>logements</w:t>
-            </w:r>
-            <w:proofErr w:type="spellEnd"/>
-            <w:r>
-              <w:rPr>
-                <w:rFonts w:ascii="TimesNewRomanPSMT" w:hAnsi="TimesNewRomanPSMT" w:cs="TimesNewRomanPSMT"/>
-                <w:sz w:val="16"/>
-                <w:szCs w:val="16"/>
-                <w:lang w:val="en-US"/>
-              </w:rPr>
-              <w:t xml:space="preserve"> %}</w:t>
+              <w:t>{%tr for l in logements %}</w:t>
             </w:r>
           </w:p>
         </w:tc>
@@ -9922,9 +9020,24 @@
                 <w:szCs w:val="16"/>
                 <w:lang w:val="en-US"/>
               </w:rPr>
-              <w:t>{{</w:t>
+              <w:t>{{l.d}}</w:t>
             </w:r>
-            <w:proofErr w:type="spellStart"/>
+          </w:p>
+        </w:tc>
+        <w:tc>
+          <w:tcPr>
+            <w:tcW w:w="1134" w:type="dxa"/>
+          </w:tcPr>
+          <w:p>
+            <w:pPr>
+              <w:jc w:val="both"/>
+              <w:rPr>
+                <w:rFonts w:ascii="TimesNewRomanPSMT" w:hAnsi="TimesNewRomanPSMT" w:cs="TimesNewRomanPSMT"/>
+                <w:sz w:val="16"/>
+                <w:szCs w:val="16"/>
+                <w:lang w:val="en-US"/>
+              </w:rPr>
+            </w:pPr>
             <w:r>
               <w:rPr>
                 <w:rFonts w:ascii="TimesNewRomanPSMT" w:hAnsi="TimesNewRomanPSMT" w:cs="TimesNewRomanPSMT"/>
@@ -9932,12 +9045,374 @@
                 <w:szCs w:val="16"/>
                 <w:lang w:val="en-US"/>
               </w:rPr>
-              <w:t>l.d</w:t>
+              <w:t>{{l.sh|f }}</w:t>
             </w:r>
-            <w:proofErr w:type="spellEnd"/>
+          </w:p>
+        </w:tc>
+        <w:tc>
+          <w:tcPr>
+            <w:tcW w:w="850" w:type="dxa"/>
+          </w:tcPr>
+          <w:p>
+            <w:pPr>
+              <w:jc w:val="both"/>
+              <w:rPr>
+                <w:rFonts w:ascii="TimesNewRomanPSMT" w:hAnsi="TimesNewRomanPSMT" w:cs="TimesNewRomanPSMT"/>
+                <w:sz w:val="16"/>
+                <w:szCs w:val="16"/>
+                <w:lang w:val="en-US"/>
+              </w:rPr>
+            </w:pPr>
             <w:r>
               <w:rPr>
                 <w:rFonts w:ascii="TimesNewRomanPSMT" w:hAnsi="TimesNewRomanPSMT" w:cs="TimesNewRomanPSMT"/>
+                <w:sz w:val="16"/>
+                <w:szCs w:val="16"/>
+                <w:lang w:val="en-US"/>
+              </w:rPr>
+              <w:t>{{l.sa|f }}</w:t>
+            </w:r>
+          </w:p>
+        </w:tc>
+        <w:tc>
+          <w:tcPr>
+            <w:tcW w:w="1276" w:type="dxa"/>
+          </w:tcPr>
+          <w:p>
+            <w:pPr>
+              <w:jc w:val="both"/>
+              <w:rPr>
+                <w:rFonts w:ascii="TimesNewRomanPSMT" w:hAnsi="TimesNewRomanPSMT" w:cs="TimesNewRomanPSMT"/>
+                <w:sz w:val="16"/>
+                <w:szCs w:val="16"/>
+                <w:lang w:val="en-US"/>
+              </w:rPr>
+            </w:pPr>
+            <w:r>
+              <w:rPr>
+                <w:rFonts w:ascii="TimesNewRomanPSMT" w:hAnsi="TimesNewRomanPSMT" w:cs="TimesNewRomanPSMT"/>
+                <w:sz w:val="16"/>
+                <w:szCs w:val="16"/>
+                <w:lang w:val="en-US"/>
+              </w:rPr>
+              <w:t>{{l.su|f }}</w:t>
+            </w:r>
+          </w:p>
+        </w:tc>
+        <w:tc>
+          <w:tcPr>
+            <w:tcW w:w="1134" w:type="dxa"/>
+          </w:tcPr>
+          <w:p>
+            <w:pPr>
+              <w:jc w:val="both"/>
+              <w:rPr>
+                <w:rFonts w:ascii="TimesNewRomanPSMT" w:hAnsi="TimesNewRomanPSMT" w:cs="TimesNewRomanPSMT"/>
+                <w:sz w:val="16"/>
+                <w:szCs w:val="16"/>
+                <w:lang w:val="en-US"/>
+              </w:rPr>
+            </w:pPr>
+            <w:r>
+              <w:rPr>
+                <w:rFonts w:ascii="TimesNewRomanPSMT" w:hAnsi="TimesNewRomanPSMT" w:cs="TimesNewRomanPSMT"/>
+                <w:sz w:val="16"/>
+                <w:szCs w:val="16"/>
+                <w:lang w:val="en-US"/>
+              </w:rPr>
+              <w:t>{{l.lpmc|f }}</w:t>
+            </w:r>
+          </w:p>
+        </w:tc>
+        <w:tc>
+          <w:tcPr>
+            <w:tcW w:w="1134" w:type="dxa"/>
+          </w:tcPr>
+          <w:p>
+            <w:pPr>
+              <w:jc w:val="both"/>
+              <w:rPr>
+                <w:rFonts w:ascii="TimesNewRomanPSMT" w:hAnsi="TimesNewRomanPSMT" w:cs="TimesNewRomanPSMT"/>
+                <w:sz w:val="16"/>
+                <w:szCs w:val="16"/>
+                <w:lang w:val="en-US"/>
+              </w:rPr>
+            </w:pPr>
+            <w:r>
+              <w:rPr>
+                <w:rFonts w:ascii="TimesNewRomanPSMT" w:hAnsi="TimesNewRomanPSMT" w:cs="TimesNewRomanPSMT"/>
+                <w:sz w:val="16"/>
+                <w:szCs w:val="16"/>
+                <w:lang w:val="en-US"/>
+              </w:rPr>
+              <w:t>{{l.c|f(d=4)}}</w:t>
+            </w:r>
+          </w:p>
+        </w:tc>
+        <w:tc>
+          <w:tcPr>
+            <w:tcW w:w="1187" w:type="dxa"/>
+          </w:tcPr>
+          <w:p>
+            <w:pPr>
+              <w:jc w:val="both"/>
+              <w:rPr>
+                <w:rFonts w:ascii="TimesNewRomanPSMT" w:hAnsi="TimesNewRomanPSMT" w:cs="TimesNewRomanPSMT"/>
+                <w:sz w:val="16"/>
+                <w:szCs w:val="16"/>
+                <w:lang w:val="en-US"/>
+              </w:rPr>
+            </w:pPr>
+            <w:r>
+              <w:rPr>
+                <w:rFonts w:ascii="TimesNewRomanPSMT" w:hAnsi="TimesNewRomanPSMT" w:cs="TimesNewRomanPSMT"/>
+                <w:sz w:val="16"/>
+                <w:szCs w:val="16"/>
+                <w:lang w:val="en-US"/>
+              </w:rPr>
+              <w:t>{{l.l|f}}</w:t>
+            </w:r>
+          </w:p>
+        </w:tc>
+      </w:tr>
+      <w:tr>
+        <w:tc>
+          <w:tcPr>
+            <w:tcW w:w="8270" w:type="dxa"/>
+            <w:gridSpan w:val="7"/>
+          </w:tcPr>
+          <w:p>
+            <w:pPr>
+              <w:jc w:val="both"/>
+              <w:rPr>
+                <w:rFonts w:ascii="TimesNewRomanPSMT" w:hAnsi="TimesNewRomanPSMT" w:cs="TimesNewRomanPSMT"/>
+                <w:sz w:val="16"/>
+                <w:szCs w:val="16"/>
+                <w:lang w:val="en-US"/>
+              </w:rPr>
+            </w:pPr>
+            <w:r>
+              <w:rPr>
+                <w:sz w:val="16"/>
+                <w:szCs w:val="16"/>
+                <w:lang w:val="en-US"/>
+              </w:rPr>
+              <w:t>{%tr endfor %}</w:t>
+            </w:r>
+          </w:p>
+        </w:tc>
+      </w:tr>
+      <w:tr>
+        <w:tc>
+          <w:tcPr>
+            <w:tcW w:w="1555" w:type="dxa"/>
+          </w:tcPr>
+          <w:p>
+            <w:pPr>
+              <w:jc w:val="both"/>
+              <w:rPr>
+                <w:rFonts w:ascii="TimesNewRomanPSMT" w:hAnsi="TimesNewRomanPSMT" w:cs="TimesNewRomanPSMT"/>
+                <w:sz w:val="16"/>
+                <w:szCs w:val="16"/>
+                <w:lang w:val="en-US"/>
+              </w:rPr>
+            </w:pPr>
+            <w:r>
+              <w:rPr>
+                <w:rFonts w:ascii="TimesNewRomanPSMT" w:hAnsi="TimesNewRomanPSMT" w:cs="TimesNewRomanPSMT"/>
+                <w:b/>
+                <w:bCs/>
+                <w:sz w:val="16"/>
+                <w:szCs w:val="16"/>
+                <w:lang w:val="en-US"/>
+              </w:rPr>
+              <w:t>Total</w:t>
+            </w:r>
+          </w:p>
+        </w:tc>
+        <w:tc>
+          <w:tcPr>
+            <w:tcW w:w="1134" w:type="dxa"/>
+          </w:tcPr>
+          <w:p>
+            <w:pPr>
+              <w:jc w:val="both"/>
+              <w:rPr>
+                <w:rFonts w:ascii="TimesNewRomanPSMT" w:hAnsi="TimesNewRomanPSMT" w:cs="TimesNewRomanPSMT"/>
+                <w:sz w:val="16"/>
+                <w:szCs w:val="16"/>
+                <w:lang w:val="en-US"/>
+              </w:rPr>
+            </w:pPr>
+            <w:r>
+              <w:rPr>
+                <w:rFonts w:ascii="TimesNewRomanPSMT" w:hAnsi="TimesNewRomanPSMT" w:cs="TimesNewRomanPSMT"/>
+                <w:b/>
+                <w:bCs/>
+                <w:sz w:val="16"/>
+                <w:szCs w:val="16"/>
+                <w:lang w:val="en-US"/>
+              </w:rPr>
+              <w:t>{{sh_totale</w:t>
+            </w:r>
+            <w:r>
+              <w:rPr>
+                <w:rFonts w:ascii="TimesNewRomanPSMT" w:hAnsi="TimesNewRomanPSMT" w:cs="TimesNewRomanPSMT"/>
+                <w:b/>
+                <w:bCs/>
+                <w:sz w:val="16"/>
+                <w:szCs w:val="16"/>
+                <w:lang w:val="en-US"/>
+              </w:rPr>
+              <w:t>|f</w:t>
+            </w:r>
+            <w:r>
+              <w:rPr>
+                <w:rFonts w:ascii="TimesNewRomanPSMT" w:hAnsi="TimesNewRomanPSMT" w:cs="TimesNewRomanPSMT"/>
+                <w:b/>
+                <w:bCs/>
+                <w:sz w:val="16"/>
+                <w:szCs w:val="16"/>
+                <w:lang w:val="en-US"/>
+              </w:rPr>
+              <w:t xml:space="preserve"> }}</w:t>
+            </w:r>
+          </w:p>
+        </w:tc>
+        <w:tc>
+          <w:tcPr>
+            <w:tcW w:w="850" w:type="dxa"/>
+          </w:tcPr>
+          <w:p>
+            <w:pPr>
+              <w:jc w:val="both"/>
+              <w:rPr>
+                <w:rFonts w:ascii="TimesNewRomanPSMT" w:hAnsi="TimesNewRomanPSMT" w:cs="TimesNewRomanPSMT"/>
+                <w:sz w:val="16"/>
+                <w:szCs w:val="16"/>
+                <w:lang w:val="en-US"/>
+              </w:rPr>
+            </w:pPr>
+            <w:r>
+              <w:rPr>
+                <w:rFonts w:ascii="TimesNewRomanPSMT" w:hAnsi="TimesNewRomanPSMT" w:cs="TimesNewRomanPSMT"/>
+                <w:b/>
+                <w:bCs/>
+                <w:sz w:val="16"/>
+                <w:szCs w:val="16"/>
+                <w:lang w:val="en-US"/>
+              </w:rPr>
+              <w:t>{{s</w:t>
+            </w:r>
+            <w:r>
+              <w:rPr>
+                <w:rFonts w:ascii="TimesNewRomanPSMT" w:hAnsi="TimesNewRomanPSMT" w:cs="TimesNewRomanPSMT"/>
+                <w:b/>
+                <w:bCs/>
+                <w:sz w:val="16"/>
+                <w:szCs w:val="16"/>
+                <w:lang w:val="en-US"/>
+              </w:rPr>
+              <w:t>a</w:t>
+            </w:r>
+            <w:r>
+              <w:rPr>
+                <w:rFonts w:ascii="TimesNewRomanPSMT" w:hAnsi="TimesNewRomanPSMT" w:cs="TimesNewRomanPSMT"/>
+                <w:b/>
+                <w:bCs/>
+                <w:sz w:val="16"/>
+                <w:szCs w:val="16"/>
+                <w:lang w:val="en-US"/>
+              </w:rPr>
+              <w:t>_totale</w:t>
+            </w:r>
+            <w:r>
+              <w:rPr>
+                <w:rFonts w:ascii="TimesNewRomanPSMT" w:hAnsi="TimesNewRomanPSMT" w:cs="TimesNewRomanPSMT"/>
+                <w:b/>
+                <w:bCs/>
+                <w:sz w:val="16"/>
+                <w:szCs w:val="16"/>
+                <w:lang w:val="en-US"/>
+              </w:rPr>
+              <w:t>|f</w:t>
+            </w:r>
+            <w:r>
+              <w:rPr>
+                <w:rFonts w:ascii="TimesNewRomanPSMT" w:hAnsi="TimesNewRomanPSMT" w:cs="TimesNewRomanPSMT"/>
+                <w:b/>
+                <w:bCs/>
+                <w:sz w:val="16"/>
+                <w:szCs w:val="16"/>
+                <w:lang w:val="en-US"/>
+              </w:rPr>
+              <w:t xml:space="preserve"> }}</w:t>
+            </w:r>
+          </w:p>
+        </w:tc>
+        <w:tc>
+          <w:tcPr>
+            <w:tcW w:w="1276" w:type="dxa"/>
+          </w:tcPr>
+          <w:p>
+            <w:pPr>
+              <w:jc w:val="both"/>
+              <w:rPr>
+                <w:rFonts w:ascii="TimesNewRomanPSMT" w:hAnsi="TimesNewRomanPSMT" w:cs="TimesNewRomanPSMT"/>
+                <w:sz w:val="16"/>
+                <w:szCs w:val="16"/>
+                <w:lang w:val="en-US"/>
+              </w:rPr>
+            </w:pPr>
+            <w:r>
+              <w:rPr>
+                <w:rFonts w:ascii="TimesNewRomanPSMT" w:hAnsi="TimesNewRomanPSMT" w:cs="TimesNewRomanPSMT"/>
+                <w:b/>
+                <w:bCs/>
+                <w:sz w:val="16"/>
+                <w:szCs w:val="16"/>
+                <w:lang w:val="en-US"/>
+              </w:rPr>
+              <w:t>{{s</w:t>
+            </w:r>
+            <w:r>
+              <w:rPr>
+                <w:rFonts w:ascii="TimesNewRomanPSMT" w:hAnsi="TimesNewRomanPSMT" w:cs="TimesNewRomanPSMT"/>
+                <w:b/>
+                <w:bCs/>
+                <w:sz w:val="16"/>
+                <w:szCs w:val="16"/>
+                <w:lang w:val="en-US"/>
+              </w:rPr>
+              <w:t>u</w:t>
+            </w:r>
+            <w:r>
+              <w:rPr>
+                <w:rFonts w:ascii="TimesNewRomanPSMT" w:hAnsi="TimesNewRomanPSMT" w:cs="TimesNewRomanPSMT"/>
+                <w:b/>
+                <w:bCs/>
+                <w:sz w:val="16"/>
+                <w:szCs w:val="16"/>
+                <w:lang w:val="en-US"/>
+              </w:rPr>
+              <w:t>_totale</w:t>
+            </w:r>
+            <w:r>
+              <w:rPr>
+                <w:rFonts w:ascii="TimesNewRomanPSMT" w:hAnsi="TimesNewRomanPSMT" w:cs="TimesNewRomanPSMT"/>
+                <w:b/>
+                <w:bCs/>
+                <w:sz w:val="16"/>
+                <w:szCs w:val="16"/>
+                <w:lang w:val="en-US"/>
+              </w:rPr>
+              <w:t>|f</w:t>
+            </w:r>
+            <w:r>
+              <w:rPr>
+                <w:rFonts w:ascii="TimesNewRomanPSMT" w:hAnsi="TimesNewRomanPSMT" w:cs="TimesNewRomanPSMT"/>
+                <w:b/>
+                <w:bCs/>
                 <w:sz w:val="16"/>
                 <w:szCs w:val="16"/>
                 <w:lang w:val="en-US"/>
@@ -9960,125 +9435,6 @@
                 <w:lang w:val="en-US"/>
               </w:rPr>
             </w:pPr>
-            <w:r>
-              <w:rPr>
-                <w:rFonts w:ascii="TimesNewRomanPSMT" w:hAnsi="TimesNewRomanPSMT" w:cs="TimesNewRomanPSMT"/>
-                <w:sz w:val="16"/>
-                <w:szCs w:val="16"/>
-                <w:lang w:val="en-US"/>
-              </w:rPr>
-              <w:t>{{</w:t>
-            </w:r>
-            <w:proofErr w:type="spellStart"/>
-            <w:r>
-              <w:rPr>
-                <w:rFonts w:ascii="TimesNewRomanPSMT" w:hAnsi="TimesNewRomanPSMT" w:cs="TimesNewRomanPSMT"/>
-                <w:sz w:val="16"/>
-                <w:szCs w:val="16"/>
-                <w:lang w:val="en-US"/>
-              </w:rPr>
-              <w:t>l.sh|f</w:t>
-            </w:r>
-            <w:proofErr w:type="spellEnd"/>
-            <w:r>
-              <w:rPr>
-                <w:rFonts w:ascii="TimesNewRomanPSMT" w:hAnsi="TimesNewRomanPSMT" w:cs="TimesNewRomanPSMT"/>
-                <w:sz w:val="16"/>
-                <w:szCs w:val="16"/>
-                <w:lang w:val="en-US"/>
-              </w:rPr>
-              <w:t xml:space="preserve"> }}</w:t>
-            </w:r>
-          </w:p>
-        </w:tc>
-        <w:tc>
-          <w:tcPr>
-            <w:tcW w:w="850" w:type="dxa"/>
-          </w:tcPr>
-          <w:p>
-            <w:pPr>
-              <w:jc w:val="both"/>
-              <w:rPr>
-                <w:rFonts w:ascii="TimesNewRomanPSMT" w:hAnsi="TimesNewRomanPSMT" w:cs="TimesNewRomanPSMT"/>
-                <w:sz w:val="16"/>
-                <w:szCs w:val="16"/>
-                <w:lang w:val="en-US"/>
-              </w:rPr>
-            </w:pPr>
-            <w:r>
-              <w:rPr>
-                <w:rFonts w:ascii="TimesNewRomanPSMT" w:hAnsi="TimesNewRomanPSMT" w:cs="TimesNewRomanPSMT"/>
-                <w:sz w:val="16"/>
-                <w:szCs w:val="16"/>
-                <w:lang w:val="en-US"/>
-              </w:rPr>
-              <w:t>{{</w:t>
-            </w:r>
-            <w:proofErr w:type="spellStart"/>
-            <w:r>
-              <w:rPr>
-                <w:rFonts w:ascii="TimesNewRomanPSMT" w:hAnsi="TimesNewRomanPSMT" w:cs="TimesNewRomanPSMT"/>
-                <w:sz w:val="16"/>
-                <w:szCs w:val="16"/>
-                <w:lang w:val="en-US"/>
-              </w:rPr>
-              <w:t>l.sa|f</w:t>
-            </w:r>
-            <w:proofErr w:type="spellEnd"/>
-            <w:r>
-              <w:rPr>
-                <w:rFonts w:ascii="TimesNewRomanPSMT" w:hAnsi="TimesNewRomanPSMT" w:cs="TimesNewRomanPSMT"/>
-                <w:sz w:val="16"/>
-                <w:szCs w:val="16"/>
-                <w:lang w:val="en-US"/>
-              </w:rPr>
-              <w:t xml:space="preserve"> }}</w:t>
-            </w:r>
-          </w:p>
-        </w:tc>
-        <w:tc>
-          <w:tcPr>
-            <w:tcW w:w="1276" w:type="dxa"/>
-          </w:tcPr>
-          <w:p>
-            <w:pPr>
-              <w:jc w:val="both"/>
-              <w:rPr>
-                <w:rFonts w:ascii="TimesNewRomanPSMT" w:hAnsi="TimesNewRomanPSMT" w:cs="TimesNewRomanPSMT"/>
-                <w:sz w:val="16"/>
-                <w:szCs w:val="16"/>
-                <w:lang w:val="en-US"/>
-              </w:rPr>
-            </w:pPr>
-            <w:r>
-              <w:rPr>
-                <w:rFonts w:ascii="TimesNewRomanPSMT" w:hAnsi="TimesNewRomanPSMT" w:cs="TimesNewRomanPSMT"/>
-                <w:sz w:val="16"/>
-                <w:szCs w:val="16"/>
-                <w:lang w:val="en-US"/>
-              </w:rPr>
-              <w:t>{{</w:t>
-            </w:r>
-            <w:proofErr w:type="spellStart"/>
-            <w:r>
-              <w:rPr>
-                <w:rFonts w:ascii="TimesNewRomanPSMT" w:hAnsi="TimesNewRomanPSMT" w:cs="TimesNewRomanPSMT"/>
-                <w:sz w:val="16"/>
-                <w:szCs w:val="16"/>
-                <w:lang w:val="en-US"/>
-              </w:rPr>
-              <w:t>l.su|f</w:t>
-            </w:r>
-            <w:proofErr w:type="spellEnd"/>
-            <w:r>
-              <w:rPr>
-                <w:rFonts w:ascii="TimesNewRomanPSMT" w:hAnsi="TimesNewRomanPSMT" w:cs="TimesNewRomanPSMT"/>
-                <w:sz w:val="16"/>
-                <w:szCs w:val="16"/>
-                <w:lang w:val="en-US"/>
-              </w:rPr>
-              <w:t xml:space="preserve"> }}</w:t>
-            </w:r>
           </w:p>
         </w:tc>
         <w:tc>
@@ -10095,91 +9451,6 @@
                 <w:lang w:val="en-US"/>
               </w:rPr>
             </w:pPr>
-            <w:r>
-              <w:rPr>
-                <w:rFonts w:ascii="TimesNewRomanPSMT" w:hAnsi="TimesNewRomanPSMT" w:cs="TimesNewRomanPSMT"/>
-                <w:sz w:val="16"/>
-                <w:szCs w:val="16"/>
-                <w:lang w:val="en-US"/>
-              </w:rPr>
-              <w:t>{{</w:t>
-            </w:r>
-            <w:proofErr w:type="spellStart"/>
-            <w:proofErr w:type="gramStart"/>
-            <w:r>
-              <w:rPr>
-                <w:rFonts w:ascii="TimesNewRomanPSMT" w:hAnsi="TimesNewRomanPSMT" w:cs="TimesNewRomanPSMT"/>
-                <w:sz w:val="16"/>
-                <w:szCs w:val="16"/>
-                <w:lang w:val="en-US"/>
-              </w:rPr>
-              <w:t>l.lpmc</w:t>
-            </w:r>
-            <w:proofErr w:type="gramEnd"/>
-            <w:r>
-              <w:rPr>
-                <w:rFonts w:ascii="TimesNewRomanPSMT" w:hAnsi="TimesNewRomanPSMT" w:cs="TimesNewRomanPSMT"/>
-                <w:sz w:val="16"/>
-                <w:szCs w:val="16"/>
-                <w:lang w:val="en-US"/>
-              </w:rPr>
-              <w:t>|f</w:t>
-            </w:r>
-            <w:proofErr w:type="spellEnd"/>
-            <w:r>
-              <w:rPr>
-                <w:rFonts w:ascii="TimesNewRomanPSMT" w:hAnsi="TimesNewRomanPSMT" w:cs="TimesNewRomanPSMT"/>
-                <w:sz w:val="16"/>
-                <w:szCs w:val="16"/>
-                <w:lang w:val="en-US"/>
-              </w:rPr>
-              <w:t xml:space="preserve"> }}</w:t>
-            </w:r>
-          </w:p>
-        </w:tc>
-        <w:tc>
-          <w:tcPr>
-            <w:tcW w:w="1134" w:type="dxa"/>
-          </w:tcPr>
-          <w:p>
-            <w:pPr>
-              <w:jc w:val="both"/>
-              <w:rPr>
-                <w:rFonts w:ascii="TimesNewRomanPSMT" w:hAnsi="TimesNewRomanPSMT" w:cs="TimesNewRomanPSMT"/>
-                <w:sz w:val="16"/>
-                <w:szCs w:val="16"/>
-                <w:lang w:val="en-US"/>
-              </w:rPr>
-            </w:pPr>
-            <w:r>
-              <w:rPr>
-                <w:rFonts w:ascii="TimesNewRomanPSMT" w:hAnsi="TimesNewRomanPSMT" w:cs="TimesNewRomanPSMT"/>
-                <w:sz w:val="16"/>
-                <w:szCs w:val="16"/>
-                <w:lang w:val="en-US"/>
-              </w:rPr>
-              <w:t>{{</w:t>
-            </w:r>
-            <w:proofErr w:type="spellStart"/>
-            <w:r>
-              <w:rPr>
-                <w:rFonts w:ascii="TimesNewRomanPSMT" w:hAnsi="TimesNewRomanPSMT" w:cs="TimesNewRomanPSMT"/>
-                <w:sz w:val="16"/>
-                <w:szCs w:val="16"/>
-                <w:lang w:val="en-US"/>
-              </w:rPr>
-              <w:t>l.c|f</w:t>
-            </w:r>
-            <w:proofErr w:type="spellEnd"/>
-            <w:r>
-              <w:rPr>
-                <w:rFonts w:ascii="TimesNewRomanPSMT" w:hAnsi="TimesNewRomanPSMT" w:cs="TimesNewRomanPSMT"/>
-                <w:sz w:val="16"/>
-                <w:szCs w:val="16"/>
-                <w:lang w:val="en-US"/>
-              </w:rPr>
-              <w:t>(d=4)}}</w:t>
-            </w:r>
           </w:p>
         </w:tc>
         <w:tc>
@@ -10199,37 +9470,52 @@
             <w:r>
               <w:rPr>
                 <w:rFonts w:ascii="TimesNewRomanPSMT" w:hAnsi="TimesNewRomanPSMT" w:cs="TimesNewRomanPSMT"/>
+                <w:b/>
+                <w:bCs/>
                 <w:sz w:val="16"/>
                 <w:szCs w:val="16"/>
                 <w:lang w:val="en-US"/>
               </w:rPr>
               <w:t>{{</w:t>
             </w:r>
-            <w:proofErr w:type="spellStart"/>
-            <w:proofErr w:type="gramStart"/>
             <w:r>
               <w:rPr>
                 <w:rFonts w:ascii="TimesNewRomanPSMT" w:hAnsi="TimesNewRomanPSMT" w:cs="TimesNewRomanPSMT"/>
-                <w:sz w:val="16"/>
-                <w:szCs w:val="16"/>
-                <w:lang w:val="en-US"/>
-              </w:rPr>
-              <w:t>l.l</w:t>
+                <w:b/>
+                <w:bCs/>
+                <w:sz w:val="16"/>
+                <w:szCs w:val="16"/>
+                <w:lang w:val="en-US"/>
+              </w:rPr>
+              <w:t>loyer</w:t>
             </w:r>
-            <w:proofErr w:type="gramEnd"/>
             <w:r>
               <w:rPr>
                 <w:rFonts w:ascii="TimesNewRomanPSMT" w:hAnsi="TimesNewRomanPSMT" w:cs="TimesNewRomanPSMT"/>
+                <w:b/>
+                <w:bCs/>
+                <w:sz w:val="16"/>
+                <w:szCs w:val="16"/>
+                <w:lang w:val="en-US"/>
+              </w:rPr>
+              <w:t>_total</w:t>
+            </w:r>
+            <w:r>
+              <w:rPr>
+                <w:rFonts w:ascii="TimesNewRomanPSMT" w:hAnsi="TimesNewRomanPSMT" w:cs="TimesNewRomanPSMT"/>
+                <w:b/>
+                <w:bCs/>
                 <w:sz w:val="16"/>
                 <w:szCs w:val="16"/>
                 <w:lang w:val="en-US"/>
               </w:rPr>
               <w:t>|f</w:t>
             </w:r>
-            <w:proofErr w:type="spellEnd"/>
             <w:r>
               <w:rPr>
                 <w:rFonts w:ascii="TimesNewRomanPSMT" w:hAnsi="TimesNewRomanPSMT" w:cs="TimesNewRomanPSMT"/>
+                <w:b/>
+                <w:bCs/>
                 <w:sz w:val="16"/>
                 <w:szCs w:val="16"/>
                 <w:lang w:val="en-US"/>
@@ -10252,415 +9538,6 @@
                 <w:rFonts w:ascii="TimesNewRomanPSMT" w:hAnsi="TimesNewRomanPSMT" w:cs="TimesNewRomanPSMT"/>
                 <w:sz w:val="16"/>
                 <w:szCs w:val="16"/>
-                <w:lang w:val="en-US"/>
-              </w:rPr>
-            </w:pPr>
-            <w:r>
-              <w:rPr>
-                <w:sz w:val="16"/>
-                <w:szCs w:val="16"/>
-                <w:lang w:val="en-US"/>
-              </w:rPr>
-              <w:t xml:space="preserve">{%tr </w:t>
-            </w:r>
-            <w:proofErr w:type="spellStart"/>
-            <w:r>
-              <w:rPr>
-                <w:sz w:val="16"/>
-                <w:szCs w:val="16"/>
-                <w:lang w:val="en-US"/>
-              </w:rPr>
-              <w:t>endfor</w:t>
-            </w:r>
-            <w:proofErr w:type="spellEnd"/>
-            <w:r>
-              <w:rPr>
-                <w:sz w:val="16"/>
-                <w:szCs w:val="16"/>
-                <w:lang w:val="en-US"/>
-              </w:rPr>
-              <w:t xml:space="preserve"> %}</w:t>
-            </w:r>
-          </w:p>
-        </w:tc>
-      </w:tr>
-      <w:tr>
-        <w:tc>
-          <w:tcPr>
-            <w:tcW w:w="1555" w:type="dxa"/>
-          </w:tcPr>
-          <w:p>
-            <w:pPr>
-              <w:jc w:val="both"/>
-              <w:rPr>
-                <w:rFonts w:ascii="TimesNewRomanPSMT" w:hAnsi="TimesNewRomanPSMT" w:cs="TimesNewRomanPSMT"/>
-                <w:sz w:val="16"/>
-                <w:szCs w:val="16"/>
-                <w:lang w:val="en-US"/>
-              </w:rPr>
-            </w:pPr>
-            <w:r>
-              <w:rPr>
-                <w:rFonts w:ascii="TimesNewRomanPSMT" w:hAnsi="TimesNewRomanPSMT" w:cs="TimesNewRomanPSMT"/>
-                <w:b/>
-                <w:bCs/>
-                <w:sz w:val="16"/>
-                <w:szCs w:val="16"/>
-                <w:lang w:val="en-US"/>
-              </w:rPr>
-              <w:t>Total</w:t>
-            </w:r>
-          </w:p>
-        </w:tc>
-        <w:tc>
-          <w:tcPr>
-            <w:tcW w:w="1134" w:type="dxa"/>
-          </w:tcPr>
-          <w:p>
-            <w:pPr>
-              <w:jc w:val="both"/>
-              <w:rPr>
-                <w:rFonts w:ascii="TimesNewRomanPSMT" w:hAnsi="TimesNewRomanPSMT" w:cs="TimesNewRomanPSMT"/>
-                <w:sz w:val="16"/>
-                <w:szCs w:val="16"/>
-                <w:lang w:val="en-US"/>
-              </w:rPr>
-            </w:pPr>
-            <w:r>
-              <w:rPr>
-                <w:rFonts w:ascii="TimesNewRomanPSMT" w:hAnsi="TimesNewRomanPSMT" w:cs="TimesNewRomanPSMT"/>
-                <w:b/>
-                <w:bCs/>
-                <w:sz w:val="16"/>
-                <w:szCs w:val="16"/>
-                <w:lang w:val="en-US"/>
-              </w:rPr>
-              <w:t>{{</w:t>
-            </w:r>
-            <w:proofErr w:type="spellStart"/>
-            <w:r>
-              <w:rPr>
-                <w:rFonts w:ascii="TimesNewRomanPSMT" w:hAnsi="TimesNewRomanPSMT" w:cs="TimesNewRomanPSMT"/>
-                <w:b/>
-                <w:bCs/>
-                <w:sz w:val="16"/>
-                <w:szCs w:val="16"/>
-                <w:lang w:val="en-US"/>
-              </w:rPr>
-              <w:t>sh_totale</w:t>
-            </w:r>
-            <w:r>
-              <w:rPr>
-                <w:rFonts w:ascii="TimesNewRomanPSMT" w:hAnsi="TimesNewRomanPSMT" w:cs="TimesNewRomanPSMT"/>
-                <w:b/>
-                <w:bCs/>
-                <w:sz w:val="16"/>
-                <w:szCs w:val="16"/>
-                <w:lang w:val="en-US"/>
-              </w:rPr>
-              <w:t>|f</w:t>
-            </w:r>
-            <w:proofErr w:type="spellEnd"/>
-            <w:r>
-              <w:rPr>
-                <w:rFonts w:ascii="TimesNewRomanPSMT" w:hAnsi="TimesNewRomanPSMT" w:cs="TimesNewRomanPSMT"/>
-                <w:b/>
-                <w:bCs/>
-                <w:sz w:val="16"/>
-                <w:szCs w:val="16"/>
-                <w:lang w:val="en-US"/>
-              </w:rPr>
-              <w:t xml:space="preserve"> }}</w:t>
-            </w:r>
-          </w:p>
-        </w:tc>
-        <w:tc>
-          <w:tcPr>
-            <w:tcW w:w="850" w:type="dxa"/>
-          </w:tcPr>
-          <w:p>
-            <w:pPr>
-              <w:jc w:val="both"/>
-              <w:rPr>
-                <w:rFonts w:ascii="TimesNewRomanPSMT" w:hAnsi="TimesNewRomanPSMT" w:cs="TimesNewRomanPSMT"/>
-                <w:sz w:val="16"/>
-                <w:szCs w:val="16"/>
-                <w:lang w:val="en-US"/>
-              </w:rPr>
-            </w:pPr>
-            <w:r>
-              <w:rPr>
-                <w:rFonts w:ascii="TimesNewRomanPSMT" w:hAnsi="TimesNewRomanPSMT" w:cs="TimesNewRomanPSMT"/>
-                <w:b/>
-                <w:bCs/>
-                <w:sz w:val="16"/>
-                <w:szCs w:val="16"/>
-                <w:lang w:val="en-US"/>
-              </w:rPr>
-              <w:t>{{</w:t>
-            </w:r>
-            <w:proofErr w:type="spellStart"/>
-            <w:r>
-              <w:rPr>
-                <w:rFonts w:ascii="TimesNewRomanPSMT" w:hAnsi="TimesNewRomanPSMT" w:cs="TimesNewRomanPSMT"/>
-                <w:b/>
-                <w:bCs/>
-                <w:sz w:val="16"/>
-                <w:szCs w:val="16"/>
-                <w:lang w:val="en-US"/>
-              </w:rPr>
-              <w:t>s</w:t>
-            </w:r>
-            <w:r>
-              <w:rPr>
-                <w:rFonts w:ascii="TimesNewRomanPSMT" w:hAnsi="TimesNewRomanPSMT" w:cs="TimesNewRomanPSMT"/>
-                <w:b/>
-                <w:bCs/>
-                <w:sz w:val="16"/>
-                <w:szCs w:val="16"/>
-                <w:lang w:val="en-US"/>
-              </w:rPr>
-              <w:t>a</w:t>
-            </w:r>
-            <w:r>
-              <w:rPr>
-                <w:rFonts w:ascii="TimesNewRomanPSMT" w:hAnsi="TimesNewRomanPSMT" w:cs="TimesNewRomanPSMT"/>
-                <w:b/>
-                <w:bCs/>
-                <w:sz w:val="16"/>
-                <w:szCs w:val="16"/>
-                <w:lang w:val="en-US"/>
-              </w:rPr>
-              <w:t>_totale</w:t>
-            </w:r>
-            <w:r>
-              <w:rPr>
-                <w:rFonts w:ascii="TimesNewRomanPSMT" w:hAnsi="TimesNewRomanPSMT" w:cs="TimesNewRomanPSMT"/>
-                <w:b/>
-                <w:bCs/>
-                <w:sz w:val="16"/>
-                <w:szCs w:val="16"/>
-                <w:lang w:val="en-US"/>
-              </w:rPr>
-              <w:t>|f</w:t>
-            </w:r>
-            <w:proofErr w:type="spellEnd"/>
-            <w:r>
-              <w:rPr>
-                <w:rFonts w:ascii="TimesNewRomanPSMT" w:hAnsi="TimesNewRomanPSMT" w:cs="TimesNewRomanPSMT"/>
-                <w:b/>
-                <w:bCs/>
-                <w:sz w:val="16"/>
-                <w:szCs w:val="16"/>
-                <w:lang w:val="en-US"/>
-              </w:rPr>
-              <w:t xml:space="preserve"> }}</w:t>
-            </w:r>
-          </w:p>
-        </w:tc>
-        <w:tc>
-          <w:tcPr>
-            <w:tcW w:w="1276" w:type="dxa"/>
-          </w:tcPr>
-          <w:p>
-            <w:pPr>
-              <w:jc w:val="both"/>
-              <w:rPr>
-                <w:rFonts w:ascii="TimesNewRomanPSMT" w:hAnsi="TimesNewRomanPSMT" w:cs="TimesNewRomanPSMT"/>
-                <w:sz w:val="16"/>
-                <w:szCs w:val="16"/>
-                <w:lang w:val="en-US"/>
-              </w:rPr>
-            </w:pPr>
-            <w:r>
-              <w:rPr>
-                <w:rFonts w:ascii="TimesNewRomanPSMT" w:hAnsi="TimesNewRomanPSMT" w:cs="TimesNewRomanPSMT"/>
-                <w:b/>
-                <w:bCs/>
-                <w:sz w:val="16"/>
-                <w:szCs w:val="16"/>
-                <w:lang w:val="en-US"/>
-              </w:rPr>
-              <w:t>{{</w:t>
-            </w:r>
-            <w:proofErr w:type="spellStart"/>
-            <w:r>
-              <w:rPr>
-                <w:rFonts w:ascii="TimesNewRomanPSMT" w:hAnsi="TimesNewRomanPSMT" w:cs="TimesNewRomanPSMT"/>
-                <w:b/>
-                <w:bCs/>
-                <w:sz w:val="16"/>
-                <w:szCs w:val="16"/>
-                <w:lang w:val="en-US"/>
-              </w:rPr>
-              <w:t>s</w:t>
-            </w:r>
-            <w:r>
-              <w:rPr>
-                <w:rFonts w:ascii="TimesNewRomanPSMT" w:hAnsi="TimesNewRomanPSMT" w:cs="TimesNewRomanPSMT"/>
-                <w:b/>
-                <w:bCs/>
-                <w:sz w:val="16"/>
-                <w:szCs w:val="16"/>
-                <w:lang w:val="en-US"/>
-              </w:rPr>
-              <w:t>u</w:t>
-            </w:r>
-            <w:r>
-              <w:rPr>
-                <w:rFonts w:ascii="TimesNewRomanPSMT" w:hAnsi="TimesNewRomanPSMT" w:cs="TimesNewRomanPSMT"/>
-                <w:b/>
-                <w:bCs/>
-                <w:sz w:val="16"/>
-                <w:szCs w:val="16"/>
-                <w:lang w:val="en-US"/>
-              </w:rPr>
-              <w:t>_totale</w:t>
-            </w:r>
-            <w:r>
-              <w:rPr>
-                <w:rFonts w:ascii="TimesNewRomanPSMT" w:hAnsi="TimesNewRomanPSMT" w:cs="TimesNewRomanPSMT"/>
-                <w:b/>
-                <w:bCs/>
-                <w:sz w:val="16"/>
-                <w:szCs w:val="16"/>
-                <w:lang w:val="en-US"/>
-              </w:rPr>
-              <w:t>|f</w:t>
-            </w:r>
-            <w:proofErr w:type="spellEnd"/>
-            <w:r>
-              <w:rPr>
-                <w:rFonts w:ascii="TimesNewRomanPSMT" w:hAnsi="TimesNewRomanPSMT" w:cs="TimesNewRomanPSMT"/>
-                <w:b/>
-                <w:bCs/>
-                <w:sz w:val="16"/>
-                <w:szCs w:val="16"/>
-                <w:lang w:val="en-US"/>
-              </w:rPr>
-              <w:t>}}</w:t>
-            </w:r>
-          </w:p>
-        </w:tc>
-        <w:tc>
-          <w:tcPr>
-            <w:tcW w:w="1134" w:type="dxa"/>
-          </w:tcPr>
-          <w:p>
-            <w:pPr>
-              <w:jc w:val="both"/>
-              <w:rPr>
-                <w:rFonts w:ascii="TimesNewRomanPSMT" w:hAnsi="TimesNewRomanPSMT" w:cs="TimesNewRomanPSMT"/>
-                <w:sz w:val="16"/>
-                <w:szCs w:val="16"/>
-                <w:lang w:val="en-US"/>
-              </w:rPr>
-            </w:pPr>
-          </w:p>
-        </w:tc>
-        <w:tc>
-          <w:tcPr>
-            <w:tcW w:w="1134" w:type="dxa"/>
-          </w:tcPr>
-          <w:p>
-            <w:pPr>
-              <w:jc w:val="both"/>
-              <w:rPr>
-                <w:rFonts w:ascii="TimesNewRomanPSMT" w:hAnsi="TimesNewRomanPSMT" w:cs="TimesNewRomanPSMT"/>
-                <w:sz w:val="16"/>
-                <w:szCs w:val="16"/>
-                <w:lang w:val="en-US"/>
-              </w:rPr>
-            </w:pPr>
-          </w:p>
-        </w:tc>
-        <w:tc>
-          <w:tcPr>
-            <w:tcW w:w="1187" w:type="dxa"/>
-          </w:tcPr>
-          <w:p>
-            <w:pPr>
-              <w:jc w:val="both"/>
-              <w:rPr>
-                <w:rFonts w:ascii="TimesNewRomanPSMT" w:hAnsi="TimesNewRomanPSMT" w:cs="TimesNewRomanPSMT"/>
-                <w:sz w:val="16"/>
-                <w:szCs w:val="16"/>
-                <w:lang w:val="en-US"/>
-              </w:rPr>
-            </w:pPr>
-            <w:r>
-              <w:rPr>
-                <w:rFonts w:ascii="TimesNewRomanPSMT" w:hAnsi="TimesNewRomanPSMT" w:cs="TimesNewRomanPSMT"/>
-                <w:b/>
-                <w:bCs/>
-                <w:sz w:val="16"/>
-                <w:szCs w:val="16"/>
-                <w:lang w:val="en-US"/>
-              </w:rPr>
-              <w:t>{{</w:t>
-            </w:r>
-            <w:proofErr w:type="spellStart"/>
-            <w:r>
-              <w:rPr>
-                <w:rFonts w:ascii="TimesNewRomanPSMT" w:hAnsi="TimesNewRomanPSMT" w:cs="TimesNewRomanPSMT"/>
-                <w:b/>
-                <w:bCs/>
-                <w:sz w:val="16"/>
-                <w:szCs w:val="16"/>
-                <w:lang w:val="en-US"/>
-              </w:rPr>
-              <w:t>loyer</w:t>
-            </w:r>
-            <w:r>
-              <w:rPr>
-                <w:rFonts w:ascii="TimesNewRomanPSMT" w:hAnsi="TimesNewRomanPSMT" w:cs="TimesNewRomanPSMT"/>
-                <w:b/>
-                <w:bCs/>
-                <w:sz w:val="16"/>
-                <w:szCs w:val="16"/>
-                <w:lang w:val="en-US"/>
-              </w:rPr>
-              <w:t>_total</w:t>
-            </w:r>
-            <w:r>
-              <w:rPr>
-                <w:rFonts w:ascii="TimesNewRomanPSMT" w:hAnsi="TimesNewRomanPSMT" w:cs="TimesNewRomanPSMT"/>
-                <w:b/>
-                <w:bCs/>
-                <w:sz w:val="16"/>
-                <w:szCs w:val="16"/>
-                <w:lang w:val="en-US"/>
-              </w:rPr>
-              <w:t>|f</w:t>
-            </w:r>
-            <w:proofErr w:type="spellEnd"/>
-            <w:r>
-              <w:rPr>
-                <w:rFonts w:ascii="TimesNewRomanPSMT" w:hAnsi="TimesNewRomanPSMT" w:cs="TimesNewRomanPSMT"/>
-                <w:b/>
-                <w:bCs/>
-                <w:sz w:val="16"/>
-                <w:szCs w:val="16"/>
-                <w:lang w:val="en-US"/>
-              </w:rPr>
-              <w:t>}}</w:t>
-            </w:r>
-          </w:p>
-        </w:tc>
-      </w:tr>
-      <w:tr>
-        <w:tc>
-          <w:tcPr>
-            <w:tcW w:w="8270" w:type="dxa"/>
-            <w:gridSpan w:val="7"/>
-          </w:tcPr>
-          <w:p>
-            <w:pPr>
-              <w:jc w:val="both"/>
-              <w:rPr>
-                <w:rFonts w:ascii="TimesNewRomanPSMT" w:hAnsi="TimesNewRomanPSMT" w:cs="TimesNewRomanPSMT"/>
-                <w:sz w:val="16"/>
-                <w:szCs w:val="16"/>
               </w:rPr>
             </w:pPr>
             <w:r>
@@ -10718,21 +9595,7 @@
         <w:rPr>
           <w:rFonts w:ascii="TimesNewRomanPSMT" w:hAnsi="TimesNewRomanPSMT" w:cs="TimesNewRomanPSMT"/>
         </w:rPr>
-        <w:t xml:space="preserve">6. Nombre et liste des annexes susceptibles de donner lieu à perception d'un loyer accessoire : {{ </w:t>
-      </w:r>
-      <w:proofErr w:type="spellStart"/>
-      <w:r>
-        <w:rPr>
-          <w:rFonts w:ascii="TimesNewRomanPSMT" w:hAnsi="TimesNewRomanPSMT" w:cs="TimesNewRomanPSMT"/>
-        </w:rPr>
-        <w:t>liste_des_annexes</w:t>
-      </w:r>
-      <w:proofErr w:type="spellEnd"/>
-      <w:r>
-        <w:rPr>
-          <w:rFonts w:ascii="TimesNewRomanPSMT" w:hAnsi="TimesNewRomanPSMT" w:cs="TimesNewRomanPSMT"/>
-        </w:rPr>
-        <w:t xml:space="preserve"> }}</w:t>
+        <w:t>6. Nombre et liste des annexes susceptibles de donner lieu à perception d'un loyer accessoire : {{ liste_des_annexes }}</w:t>
       </w:r>
     </w:p>
     <w:p>
@@ -10933,7 +9796,6 @@
               </w:rPr>
               <w:t xml:space="preserve"> in </w:t>
             </w:r>
-            <w:proofErr w:type="spellStart"/>
             <w:r>
               <w:rPr>
                 <w:rFonts w:ascii="TimesNewRomanPSMT" w:hAnsi="TimesNewRomanPSMT" w:cs="TimesNewRomanPSMT"/>
@@ -10943,7 +9805,6 @@
               </w:rPr>
               <w:t>stationnements</w:t>
             </w:r>
-            <w:proofErr w:type="spellEnd"/>
             <w:r>
               <w:rPr>
                 <w:rFonts w:ascii="TimesNewRomanPSMT" w:hAnsi="TimesNewRomanPSMT" w:cs="TimesNewRomanPSMT"/>
@@ -11083,27 +9944,7 @@
                 <w:szCs w:val="16"/>
                 <w:lang w:val="en-US"/>
               </w:rPr>
-              <w:t xml:space="preserve">%tr </w:t>
-            </w:r>
-            <w:proofErr w:type="spellStart"/>
-            <w:r>
-              <w:rPr>
-                <w:rFonts w:ascii="TimesNewRomanPSMT" w:hAnsi="TimesNewRomanPSMT" w:cs="TimesNewRomanPSMT"/>
-                <w:sz w:val="16"/>
-                <w:szCs w:val="16"/>
-                <w:lang w:val="en-US"/>
-              </w:rPr>
-              <w:t>endfor</w:t>
-            </w:r>
-            <w:proofErr w:type="spellEnd"/>
-            <w:r>
-              <w:rPr>
-                <w:rFonts w:ascii="TimesNewRomanPSMT" w:hAnsi="TimesNewRomanPSMT" w:cs="TimesNewRomanPSMT"/>
-                <w:sz w:val="16"/>
-                <w:szCs w:val="16"/>
-                <w:lang w:val="en-US"/>
-              </w:rPr>
-              <w:t xml:space="preserve"> %}</w:t>
+              <w:t>%tr endfor %}</w:t>
             </w:r>
           </w:p>
         </w:tc>
@@ -11142,8 +9983,6 @@
         </w:rPr>
         <w:t xml:space="preserve">{% if </w:t>
       </w:r>
-      <w:proofErr w:type="spellStart"/>
-      <w:proofErr w:type="gramStart"/>
       <w:r>
         <w:rPr>
           <w:rFonts w:ascii="TimesNewRomanPSMT" w:hAnsi="TimesNewRomanPSMT" w:cs="TimesNewRomanPSMT"/>
@@ -11158,17 +9997,7 @@
           <w:sz w:val="20"/>
           <w:lang w:val="en-US"/>
         </w:rPr>
-        <w:t>.count</w:t>
-      </w:r>
-      <w:proofErr w:type="spellEnd"/>
-      <w:proofErr w:type="gramEnd"/>
-      <w:r>
-        <w:rPr>
-          <w:rFonts w:ascii="TimesNewRomanPSMT" w:hAnsi="TimesNewRomanPSMT" w:cs="TimesNewRomanPSMT"/>
-          <w:sz w:val="20"/>
-          <w:lang w:val="en-US"/>
-        </w:rPr>
-        <w:t>() %}</w:t>
+        <w:t>.count() %}</w:t>
       </w:r>
     </w:p>
     <w:tbl>
@@ -11211,21 +10040,8 @@
                 <w:szCs w:val="16"/>
                 <w:lang w:val="en-US"/>
               </w:rPr>
-              <w:t xml:space="preserve">Type </w:t>
+              <w:t>Type d’annexe</w:t>
             </w:r>
-            <w:proofErr w:type="spellStart"/>
-            <w:r>
-              <w:rPr>
-                <w:rFonts w:ascii="TimesNewRomanPSMT" w:hAnsi="TimesNewRomanPSMT" w:cs="TimesNewRomanPSMT"/>
-                <w:b/>
-                <w:bCs/>
-                <w:sz w:val="16"/>
-                <w:szCs w:val="16"/>
-                <w:lang w:val="en-US"/>
-              </w:rPr>
-              <w:t>d’annexe</w:t>
-            </w:r>
-            <w:proofErr w:type="spellEnd"/>
           </w:p>
         </w:tc>
         <w:tc>
@@ -11244,7 +10060,6 @@
                 <w:lang w:val="en-US"/>
               </w:rPr>
             </w:pPr>
-            <w:proofErr w:type="spellStart"/>
             <w:r>
               <w:rPr>
                 <w:rFonts w:ascii="TimesNewRomanPSMT" w:hAnsi="TimesNewRomanPSMT" w:cs="TimesNewRomanPSMT"/>
@@ -11254,33 +10069,8 @@
                 <w:szCs w:val="16"/>
                 <w:lang w:val="en-US"/>
               </w:rPr>
-              <w:t>Désignation</w:t>
+              <w:t>Désignation des logement</w:t>
             </w:r>
-            <w:proofErr w:type="spellEnd"/>
-            <w:r>
-              <w:rPr>
-                <w:rFonts w:ascii="TimesNewRomanPSMT" w:hAnsi="TimesNewRomanPSMT" w:cs="TimesNewRomanPSMT"/>
-                <w:b/>
-                <w:bCs/>
-                <w:sz w:val="16"/>
-                <w:szCs w:val="16"/>
-                <w:lang w:val="en-US"/>
-              </w:rPr>
-              <w:t xml:space="preserve"> des </w:t>
-            </w:r>
-            <w:proofErr w:type="spellStart"/>
-            <w:r>
-              <w:rPr>
-                <w:rFonts w:ascii="TimesNewRomanPSMT" w:hAnsi="TimesNewRomanPSMT" w:cs="TimesNewRomanPSMT"/>
-                <w:b/>
-                <w:bCs/>
-                <w:sz w:val="16"/>
-                <w:szCs w:val="16"/>
-                <w:lang w:val="en-US"/>
-              </w:rPr>
-              <w:t>logement</w:t>
-            </w:r>
-            <w:proofErr w:type="spellEnd"/>
           </w:p>
         </w:tc>
         <w:tc>
@@ -11299,7 +10089,6 @@
                 <w:lang w:val="en-US"/>
               </w:rPr>
             </w:pPr>
-            <w:proofErr w:type="spellStart"/>
             <w:r>
               <w:rPr>
                 <w:rFonts w:ascii="TimesNewRomanPSMT" w:hAnsi="TimesNewRomanPSMT" w:cs="TimesNewRomanPSMT"/>
@@ -11309,33 +10098,8 @@
                 <w:szCs w:val="16"/>
                 <w:lang w:val="en-US"/>
               </w:rPr>
-              <w:t>Typologie</w:t>
+              <w:t>Typologie des logements</w:t>
             </w:r>
-            <w:proofErr w:type="spellEnd"/>
-            <w:r>
-              <w:rPr>
-                <w:rFonts w:ascii="TimesNewRomanPSMT" w:hAnsi="TimesNewRomanPSMT" w:cs="TimesNewRomanPSMT"/>
-                <w:b/>
-                <w:bCs/>
-                <w:sz w:val="16"/>
-                <w:szCs w:val="16"/>
-                <w:lang w:val="en-US"/>
-              </w:rPr>
-              <w:t xml:space="preserve"> des </w:t>
-            </w:r>
-            <w:proofErr w:type="spellStart"/>
-            <w:r>
-              <w:rPr>
-                <w:rFonts w:ascii="TimesNewRomanPSMT" w:hAnsi="TimesNewRomanPSMT" w:cs="TimesNewRomanPSMT"/>
-                <w:b/>
-                <w:bCs/>
-                <w:sz w:val="16"/>
-                <w:szCs w:val="16"/>
-                <w:lang w:val="en-US"/>
-              </w:rPr>
-              <w:t>logements</w:t>
-            </w:r>
-            <w:proofErr w:type="spellEnd"/>
           </w:p>
         </w:tc>
         <w:tc>
@@ -11363,21 +10127,8 @@
                 <w:szCs w:val="16"/>
                 <w:lang w:val="en-US"/>
               </w:rPr>
-              <w:t xml:space="preserve">Surface de </w:t>
+              <w:t>Surface de l’annexe</w:t>
             </w:r>
-            <w:proofErr w:type="spellStart"/>
-            <w:r>
-              <w:rPr>
-                <w:rFonts w:ascii="TimesNewRomanPSMT" w:hAnsi="TimesNewRomanPSMT" w:cs="TimesNewRomanPSMT"/>
-                <w:b/>
-                <w:bCs/>
-                <w:sz w:val="16"/>
-                <w:szCs w:val="16"/>
-                <w:lang w:val="en-US"/>
-              </w:rPr>
-              <w:t>l’annexe</w:t>
-            </w:r>
-            <w:proofErr w:type="spellEnd"/>
           </w:p>
         </w:tc>
         <w:tc>
@@ -11396,7 +10147,6 @@
                 <w:lang w:val="en-US"/>
               </w:rPr>
             </w:pPr>
-            <w:proofErr w:type="spellStart"/>
             <w:r>
               <w:rPr>
                 <w:rFonts w:ascii="TimesNewRomanPSMT" w:hAnsi="TimesNewRomanPSMT" w:cs="TimesNewRomanPSMT"/>
@@ -11406,67 +10156,7 @@
                 <w:szCs w:val="16"/>
                 <w:lang w:val="en-US"/>
               </w:rPr>
-              <w:t>Loyer</w:t>
-            </w:r>
-            <w:proofErr w:type="spellEnd"/>
-            <w:r>
-              <w:rPr>
-                <w:rFonts w:ascii="TimesNewRomanPSMT" w:hAnsi="TimesNewRomanPSMT" w:cs="TimesNewRomanPSMT"/>
-                <w:b/>
-                <w:bCs/>
-                <w:sz w:val="16"/>
-                <w:szCs w:val="16"/>
-                <w:lang w:val="en-US"/>
-              </w:rPr>
-              <w:t xml:space="preserve"> </w:t>
-            </w:r>
-            <w:proofErr w:type="spellStart"/>
-            <w:r>
-              <w:rPr>
-                <w:rFonts w:ascii="TimesNewRomanPSMT" w:hAnsi="TimesNewRomanPSMT" w:cs="TimesNewRomanPSMT"/>
-                <w:b/>
-                <w:bCs/>
-                <w:sz w:val="16"/>
-                <w:szCs w:val="16"/>
-                <w:lang w:val="en-US"/>
-              </w:rPr>
-              <w:t>unitaire</w:t>
-            </w:r>
-            <w:proofErr w:type="spellEnd"/>
-            <w:r>
-              <w:rPr>
-                <w:rFonts w:ascii="TimesNewRomanPSMT" w:hAnsi="TimesNewRomanPSMT" w:cs="TimesNewRomanPSMT"/>
-                <w:b/>
-                <w:bCs/>
-                <w:sz w:val="16"/>
-                <w:szCs w:val="16"/>
-                <w:lang w:val="en-US"/>
-              </w:rPr>
-              <w:t xml:space="preserve"> </w:t>
-            </w:r>
-            <w:proofErr w:type="spellStart"/>
-            <w:r>
-              <w:rPr>
-                <w:rFonts w:ascii="TimesNewRomanPSMT" w:hAnsi="TimesNewRomanPSMT" w:cs="TimesNewRomanPSMT"/>
-                <w:b/>
-                <w:bCs/>
-                <w:sz w:val="16"/>
-                <w:szCs w:val="16"/>
-                <w:lang w:val="en-US"/>
-              </w:rPr>
-              <w:t>en</w:t>
-            </w:r>
-            <w:proofErr w:type="spellEnd"/>
-            <w:r>
-              <w:rPr>
-                <w:rFonts w:ascii="TimesNewRomanPSMT" w:hAnsi="TimesNewRomanPSMT" w:cs="TimesNewRomanPSMT"/>
-                <w:b/>
-                <w:bCs/>
-                <w:sz w:val="16"/>
-                <w:szCs w:val="16"/>
-                <w:lang w:val="en-US"/>
-              </w:rPr>
-              <w:t xml:space="preserve"> €</w:t>
+              <w:t>Loyer unitaire en €</w:t>
             </w:r>
           </w:p>
         </w:tc>
@@ -11486,7 +10176,6 @@
                 <w:lang w:val="en-US"/>
               </w:rPr>
             </w:pPr>
-            <w:proofErr w:type="spellStart"/>
             <w:r>
               <w:rPr>
                 <w:rFonts w:ascii="TimesNewRomanPSMT" w:hAnsi="TimesNewRomanPSMT" w:cs="TimesNewRomanPSMT"/>
@@ -11496,67 +10185,7 @@
                 <w:szCs w:val="16"/>
                 <w:lang w:val="en-US"/>
               </w:rPr>
-              <w:t>Loyer</w:t>
-            </w:r>
-            <w:proofErr w:type="spellEnd"/>
-            <w:r>
-              <w:rPr>
-                <w:rFonts w:ascii="TimesNewRomanPSMT" w:hAnsi="TimesNewRomanPSMT" w:cs="TimesNewRomanPSMT"/>
-                <w:b/>
-                <w:bCs/>
-                <w:sz w:val="16"/>
-                <w:szCs w:val="16"/>
-                <w:lang w:val="en-US"/>
-              </w:rPr>
-              <w:t xml:space="preserve"> </w:t>
-            </w:r>
-            <w:proofErr w:type="spellStart"/>
-            <w:r>
-              <w:rPr>
-                <w:rFonts w:ascii="TimesNewRomanPSMT" w:hAnsi="TimesNewRomanPSMT" w:cs="TimesNewRomanPSMT"/>
-                <w:b/>
-                <w:bCs/>
-                <w:sz w:val="16"/>
-                <w:szCs w:val="16"/>
-                <w:lang w:val="en-US"/>
-              </w:rPr>
-              <w:t>maximun</w:t>
-            </w:r>
-            <w:proofErr w:type="spellEnd"/>
-            <w:r>
-              <w:rPr>
-                <w:rFonts w:ascii="TimesNewRomanPSMT" w:hAnsi="TimesNewRomanPSMT" w:cs="TimesNewRomanPSMT"/>
-                <w:b/>
-                <w:bCs/>
-                <w:sz w:val="16"/>
-                <w:szCs w:val="16"/>
-                <w:lang w:val="en-US"/>
-              </w:rPr>
-              <w:t xml:space="preserve"> </w:t>
-            </w:r>
-            <w:proofErr w:type="spellStart"/>
-            <w:r>
-              <w:rPr>
-                <w:rFonts w:ascii="TimesNewRomanPSMT" w:hAnsi="TimesNewRomanPSMT" w:cs="TimesNewRomanPSMT"/>
-                <w:b/>
-                <w:bCs/>
-                <w:sz w:val="16"/>
-                <w:szCs w:val="16"/>
-                <w:lang w:val="en-US"/>
-              </w:rPr>
-              <w:t>en</w:t>
-            </w:r>
-            <w:proofErr w:type="spellEnd"/>
-            <w:r>
-              <w:rPr>
-                <w:rFonts w:ascii="TimesNewRomanPSMT" w:hAnsi="TimesNewRomanPSMT" w:cs="TimesNewRomanPSMT"/>
-                <w:b/>
-                <w:bCs/>
-                <w:sz w:val="16"/>
-                <w:szCs w:val="16"/>
-                <w:lang w:val="en-US"/>
-              </w:rPr>
-              <w:t xml:space="preserve"> €</w:t>
+              <w:t>Loyer maximun en €</w:t>
             </w:r>
           </w:p>
         </w:tc>
@@ -11636,29 +10265,7 @@
                 <w:szCs w:val="16"/>
                 <w:lang w:val="en-US"/>
               </w:rPr>
-              <w:t>{{</w:t>
-            </w:r>
-            <w:proofErr w:type="spellStart"/>
-            <w:proofErr w:type="gramStart"/>
-            <w:r>
-              <w:rPr>
-                <w:rFonts w:ascii="TimesNewRomanPSMT" w:hAnsi="TimesNewRomanPSMT" w:cs="TimesNewRomanPSMT"/>
-                <w:sz w:val="16"/>
-                <w:szCs w:val="16"/>
-                <w:lang w:val="en-US"/>
-              </w:rPr>
-              <w:t>a.lgt.d</w:t>
-            </w:r>
-            <w:proofErr w:type="spellEnd"/>
-            <w:proofErr w:type="gramEnd"/>
-            <w:r>
-              <w:rPr>
-                <w:rFonts w:ascii="TimesNewRomanPSMT" w:hAnsi="TimesNewRomanPSMT" w:cs="TimesNewRomanPSMT"/>
-                <w:sz w:val="16"/>
-                <w:szCs w:val="16"/>
-                <w:lang w:val="en-US"/>
-              </w:rPr>
-              <w:t>}}</w:t>
+              <w:t>{{a.lgt.d}}</w:t>
             </w:r>
           </w:p>
         </w:tc>
@@ -11726,20 +10333,8 @@
                 <w:szCs w:val="16"/>
                 <w:lang w:val="en-US"/>
               </w:rPr>
-              <w:t>{{</w:t>
+              <w:t>{{a.shsr</w:t>
             </w:r>
-            <w:proofErr w:type="spellStart"/>
-            <w:proofErr w:type="gramStart"/>
-            <w:r>
-              <w:rPr>
-                <w:rFonts w:ascii="TimesNewRomanPSMT" w:hAnsi="TimesNewRomanPSMT" w:cs="TimesNewRomanPSMT"/>
-                <w:sz w:val="16"/>
-                <w:szCs w:val="16"/>
-                <w:lang w:val="en-US"/>
-              </w:rPr>
-              <w:t>a.shsr</w:t>
-            </w:r>
-            <w:proofErr w:type="gramEnd"/>
             <w:r>
               <w:rPr>
                 <w:rFonts w:ascii="TimesNewRomanPSMT" w:hAnsi="TimesNewRomanPSMT" w:cs="TimesNewRomanPSMT"/>
@@ -11749,7 +10344,6 @@
               </w:rPr>
               <w:t>|f</w:t>
             </w:r>
-            <w:proofErr w:type="spellEnd"/>
             <w:r>
               <w:rPr>
                 <w:rFonts w:ascii="TimesNewRomanPSMT" w:hAnsi="TimesNewRomanPSMT" w:cs="TimesNewRomanPSMT"/>
@@ -11782,20 +10376,8 @@
                 <w:szCs w:val="16"/>
                 <w:lang w:val="en-US"/>
               </w:rPr>
-              <w:t>{{</w:t>
+              <w:t>{{a.lpmc</w:t>
             </w:r>
-            <w:proofErr w:type="spellStart"/>
-            <w:proofErr w:type="gramStart"/>
-            <w:r>
-              <w:rPr>
-                <w:rFonts w:ascii="TimesNewRomanPSMT" w:hAnsi="TimesNewRomanPSMT" w:cs="TimesNewRomanPSMT"/>
-                <w:sz w:val="16"/>
-                <w:szCs w:val="16"/>
-                <w:lang w:val="en-US"/>
-              </w:rPr>
-              <w:t>a.lpmc</w:t>
-            </w:r>
-            <w:proofErr w:type="gramEnd"/>
             <w:r>
               <w:rPr>
                 <w:rFonts w:ascii="TimesNewRomanPSMT" w:hAnsi="TimesNewRomanPSMT" w:cs="TimesNewRomanPSMT"/>
@@ -11805,7 +10387,6 @@
               </w:rPr>
               <w:t>|f</w:t>
             </w:r>
-            <w:proofErr w:type="spellEnd"/>
             <w:r>
               <w:rPr>
                 <w:rFonts w:ascii="TimesNewRomanPSMT" w:hAnsi="TimesNewRomanPSMT" w:cs="TimesNewRomanPSMT"/>
@@ -11838,20 +10419,8 @@
                 <w:szCs w:val="16"/>
                 <w:lang w:val="en-US"/>
               </w:rPr>
-              <w:t>{{</w:t>
+              <w:t>{{a.l</w:t>
             </w:r>
-            <w:proofErr w:type="spellStart"/>
-            <w:proofErr w:type="gramStart"/>
-            <w:r>
-              <w:rPr>
-                <w:rFonts w:ascii="TimesNewRomanPSMT" w:hAnsi="TimesNewRomanPSMT" w:cs="TimesNewRomanPSMT"/>
-                <w:sz w:val="16"/>
-                <w:szCs w:val="16"/>
-                <w:lang w:val="en-US"/>
-              </w:rPr>
-              <w:t>a.l</w:t>
-            </w:r>
-            <w:proofErr w:type="gramEnd"/>
             <w:r>
               <w:rPr>
                 <w:rFonts w:ascii="TimesNewRomanPSMT" w:hAnsi="TimesNewRomanPSMT" w:cs="TimesNewRomanPSMT"/>
@@ -11861,7 +10430,6 @@
               </w:rPr>
               <w:t>|f</w:t>
             </w:r>
-            <w:proofErr w:type="spellEnd"/>
             <w:r>
               <w:rPr>
                 <w:rFonts w:ascii="TimesNewRomanPSMT" w:hAnsi="TimesNewRomanPSMT" w:cs="TimesNewRomanPSMT"/>
@@ -11897,27 +10465,7 @@
                 <w:szCs w:val="16"/>
                 <w:lang w:val="en-US"/>
               </w:rPr>
-              <w:t xml:space="preserve">{%tr </w:t>
-            </w:r>
-            <w:proofErr w:type="spellStart"/>
-            <w:r>
-              <w:rPr>
-                <w:rFonts w:ascii="TimesNewRomanPSMT" w:hAnsi="TimesNewRomanPSMT" w:cs="TimesNewRomanPSMT"/>
-                <w:sz w:val="16"/>
-                <w:szCs w:val="16"/>
-                <w:lang w:val="en-US"/>
-              </w:rPr>
-              <w:t>endfor</w:t>
-            </w:r>
-            <w:proofErr w:type="spellEnd"/>
-            <w:r>
-              <w:rPr>
-                <w:rFonts w:ascii="TimesNewRomanPSMT" w:hAnsi="TimesNewRomanPSMT" w:cs="TimesNewRomanPSMT"/>
-                <w:sz w:val="16"/>
-                <w:szCs w:val="16"/>
-                <w:lang w:val="en-US"/>
-              </w:rPr>
-              <w:t xml:space="preserve"> %}</w:t>
+              <w:t>{%tr endfor %}</w:t>
             </w:r>
           </w:p>
         </w:tc>
@@ -12078,7 +10626,19 @@
         <w:rPr>
           <w:rFonts w:ascii="TimesNewRomanPSMT" w:hAnsi="TimesNewRomanPSMT" w:cs="TimesNewRomanPSMT"/>
         </w:rPr>
-        <w:t>{{ programme.autre_locaux_hors_convention or ‘’ }}</w:t>
+        <w:t>{{ programme.autre</w:t>
+      </w:r>
+      <w:r>
+        <w:rPr>
+          <w:rFonts w:ascii="TimesNewRomanPSMT" w:hAnsi="TimesNewRomanPSMT" w:cs="TimesNewRomanPSMT"/>
+        </w:rPr>
+        <w:t>s</w:t>
+      </w:r>
+      <w:r>
+        <w:rPr>
+          <w:rFonts w:ascii="TimesNewRomanPSMT" w:hAnsi="TimesNewRomanPSMT" w:cs="TimesNewRomanPSMT"/>
+        </w:rPr>
+        <w:t>_locaux_hors_convention or ‘’ }}</w:t>
       </w:r>
     </w:p>
     <w:p>
@@ -12142,49 +10702,21 @@
         <w:rPr>
           <w:rFonts w:ascii="TimesNewRomanPSMT" w:hAnsi="TimesNewRomanPSMT" w:cs="TimesNewRomanPSMT"/>
         </w:rPr>
-        <w:t xml:space="preserve">{{ </w:t>
-      </w:r>
-      <w:proofErr w:type="spellStart"/>
-      <w:r>
-        <w:rPr>
-          <w:rFonts w:ascii="TimesNewRomanPSMT" w:hAnsi="TimesNewRomanPSMT" w:cs="TimesNewRomanPSMT"/>
-        </w:rPr>
-        <w:t>programme.vendeur_text</w:t>
-      </w:r>
-      <w:proofErr w:type="spellEnd"/>
-      <w:r>
-        <w:rPr>
-          <w:rFonts w:ascii="TimesNewRomanPSMT" w:hAnsi="TimesNewRomanPSMT" w:cs="TimesNewRomanPSMT"/>
-        </w:rPr>
-        <w:t>()  }}</w:t>
-      </w:r>
-    </w:p>
-    <w:p>
-      <w:pPr>
-        <w:jc w:val="both"/>
-        <w:rPr>
-          <w:rFonts w:ascii="TimesNewRomanPSMT" w:hAnsi="TimesNewRomanPSMT" w:cs="TimesNewRomanPSMT"/>
-        </w:rPr>
-      </w:pPr>
-      <w:r>
-        <w:rPr>
-          <w:rFonts w:ascii="TimesNewRomanPSMT" w:hAnsi="TimesNewRomanPSMT" w:cs="TimesNewRomanPSMT"/>
-        </w:rPr>
-        <w:t xml:space="preserve">{% for image in </w:t>
-      </w:r>
-      <w:proofErr w:type="spellStart"/>
-      <w:r>
-        <w:rPr>
-          <w:rFonts w:ascii="TimesNewRomanPSMT" w:hAnsi="TimesNewRomanPSMT" w:cs="TimesNewRomanPSMT"/>
-        </w:rPr>
-        <w:t>vendeur_images</w:t>
-      </w:r>
-      <w:proofErr w:type="spellEnd"/>
-      <w:r>
-        <w:rPr>
-          <w:rFonts w:ascii="TimesNewRomanPSMT" w:hAnsi="TimesNewRomanPSMT" w:cs="TimesNewRomanPSMT"/>
-        </w:rPr>
-        <w:t xml:space="preserve"> %}</w:t>
+        <w:t>{{ programme.vendeur_text()  }}</w:t>
+      </w:r>
+    </w:p>
+    <w:p>
+      <w:pPr>
+        <w:jc w:val="both"/>
+        <w:rPr>
+          <w:rFonts w:ascii="TimesNewRomanPSMT" w:hAnsi="TimesNewRomanPSMT" w:cs="TimesNewRomanPSMT"/>
+        </w:rPr>
+      </w:pPr>
+      <w:r>
+        <w:rPr>
+          <w:rFonts w:ascii="TimesNewRomanPSMT" w:hAnsi="TimesNewRomanPSMT" w:cs="TimesNewRomanPSMT"/>
+        </w:rPr>
+        <w:t>{% for image in vendeur_images %}</w:t>
       </w:r>
     </w:p>
     <w:p>
@@ -12220,21 +10752,7 @@
         <w:rPr>
           <w:rFonts w:ascii="TimesNewRomanPSMT" w:hAnsi="TimesNewRomanPSMT" w:cs="TimesNewRomanPSMT"/>
         </w:rPr>
-        <w:t xml:space="preserve">{% </w:t>
-      </w:r>
-      <w:proofErr w:type="spellStart"/>
-      <w:r>
-        <w:rPr>
-          <w:rFonts w:ascii="TimesNewRomanPSMT" w:hAnsi="TimesNewRomanPSMT" w:cs="TimesNewRomanPSMT"/>
-        </w:rPr>
-        <w:t>endfor</w:t>
-      </w:r>
-      <w:proofErr w:type="spellEnd"/>
-      <w:r>
-        <w:rPr>
-          <w:rFonts w:ascii="TimesNewRomanPSMT" w:hAnsi="TimesNewRomanPSMT" w:cs="TimesNewRomanPSMT"/>
-        </w:rPr>
-        <w:t xml:space="preserve"> %}</w:t>
+        <w:t>{% endfor %}</w:t>
       </w:r>
     </w:p>
     <w:p>
@@ -12268,21 +10786,7 @@
         <w:rPr>
           <w:rFonts w:ascii="TimesNewRomanPSMT" w:hAnsi="TimesNewRomanPSMT" w:cs="TimesNewRomanPSMT"/>
         </w:rPr>
-        <w:t xml:space="preserve">{{ </w:t>
-      </w:r>
-      <w:proofErr w:type="spellStart"/>
-      <w:r>
-        <w:rPr>
-          <w:rFonts w:ascii="TimesNewRomanPSMT" w:hAnsi="TimesNewRomanPSMT" w:cs="TimesNewRomanPSMT"/>
-        </w:rPr>
-        <w:t>programme.acquereur_text</w:t>
-      </w:r>
-      <w:proofErr w:type="spellEnd"/>
-      <w:r>
-        <w:rPr>
-          <w:rFonts w:ascii="TimesNewRomanPSMT" w:hAnsi="TimesNewRomanPSMT" w:cs="TimesNewRomanPSMT"/>
-        </w:rPr>
-        <w:t>() }}</w:t>
+        <w:t>{{ programme.acquereur_text() }}</w:t>
       </w:r>
     </w:p>
     <w:p>
@@ -12487,30 +10991,19 @@
         </w:rPr>
         <w:t xml:space="preserve">{% for image in </w:t>
       </w:r>
-      <w:proofErr w:type="spellStart"/>
       <w:r>
         <w:rPr>
           <w:rFonts w:ascii="TimesNewRomanPSMT" w:hAnsi="TimesNewRomanPSMT" w:cs="TimesNewRomanPSMT"/>
         </w:rPr>
         <w:t>reference_publication</w:t>
       </w:r>
-      <w:proofErr w:type="spellEnd"/>
       <w:r>
         <w:rPr>
           <w:rFonts w:ascii="TimesNewRomanPSMT" w:hAnsi="TimesNewRomanPSMT" w:cs="TimesNewRomanPSMT"/>
           <w:lang w:val="en-US"/>
         </w:rPr>
-        <w:t>_</w:t>
-      </w:r>
-      <w:proofErr w:type="spellStart"/>
-      <w:r>
-        <w:rPr>
-          <w:rFonts w:ascii="TimesNewRomanPSMT" w:hAnsi="TimesNewRomanPSMT" w:cs="TimesNewRomanPSMT"/>
-          <w:lang w:val="en-US"/>
-        </w:rPr>
-        <w:t>acte</w:t>
-      </w:r>
-      <w:proofErr w:type="spellEnd"/>
+        <w:t>_acte</w:t>
+      </w:r>
       <w:r>
         <w:rPr>
           <w:rFonts w:ascii="TimesNewRomanPSMT" w:hAnsi="TimesNewRomanPSMT" w:cs="TimesNewRomanPSMT"/>
@@ -12551,21 +11044,7 @@
         <w:rPr>
           <w:rFonts w:ascii="TimesNewRomanPSMT" w:hAnsi="TimesNewRomanPSMT" w:cs="TimesNewRomanPSMT"/>
         </w:rPr>
-        <w:t xml:space="preserve">{% </w:t>
-      </w:r>
-      <w:proofErr w:type="spellStart"/>
-      <w:r>
-        <w:rPr>
-          <w:rFonts w:ascii="TimesNewRomanPSMT" w:hAnsi="TimesNewRomanPSMT" w:cs="TimesNewRomanPSMT"/>
-        </w:rPr>
-        <w:t>endfor</w:t>
-      </w:r>
-      <w:proofErr w:type="spellEnd"/>
-      <w:r>
-        <w:rPr>
-          <w:rFonts w:ascii="TimesNewRomanPSMT" w:hAnsi="TimesNewRomanPSMT" w:cs="TimesNewRomanPSMT"/>
-        </w:rPr>
-        <w:t xml:space="preserve"> %}</w:t>
+        <w:t>{% endfor %}</w:t>
       </w:r>
     </w:p>
     <w:p>
@@ -12714,29 +11193,7 @@
           <w:rFonts w:ascii="TimesNewRomanPSMT" w:hAnsi="TimesNewRomanPSMT" w:cs="TimesNewRomanPSMT"/>
         </w:rPr>
         <w:lastRenderedPageBreak/>
-        <w:t xml:space="preserve">Numéro : </w:t>
-      </w:r>
-      <w:proofErr w:type="gramStart"/>
-      <w:r>
-        <w:rPr>
-          <w:rFonts w:ascii="TimesNewRomanPSMT" w:hAnsi="TimesNewRomanPSMT" w:cs="TimesNewRomanPSMT"/>
-        </w:rPr>
-        <w:t xml:space="preserve">{{ </w:t>
-      </w:r>
-      <w:proofErr w:type="spellStart"/>
-      <w:r>
-        <w:rPr>
-          <w:rFonts w:ascii="TimesNewRomanPSMT" w:hAnsi="TimesNewRomanPSMT" w:cs="TimesNewRomanPSMT"/>
-        </w:rPr>
-        <w:t>p.n</w:t>
-      </w:r>
-      <w:proofErr w:type="spellEnd"/>
-      <w:proofErr w:type="gramEnd"/>
-      <w:r>
-        <w:rPr>
-          <w:rFonts w:ascii="TimesNewRomanPSMT" w:hAnsi="TimesNewRomanPSMT" w:cs="TimesNewRomanPSMT"/>
-        </w:rPr>
-        <w:t xml:space="preserve"> }}</w:t>
+        <w:t>Numéro : {{ p.n }}</w:t>
       </w:r>
     </w:p>
     <w:p>
@@ -12755,35 +11212,7 @@
         <w:rPr>
           <w:rFonts w:ascii="TimesNewRomanPSMT" w:hAnsi="TimesNewRomanPSMT" w:cs="TimesNewRomanPSMT"/>
         </w:rPr>
-        <w:t xml:space="preserve">Date d’octroi : </w:t>
-      </w:r>
-      <w:proofErr w:type="gramStart"/>
-      <w:r>
-        <w:rPr>
-          <w:rFonts w:ascii="TimesNewRomanPSMT" w:hAnsi="TimesNewRomanPSMT" w:cs="TimesNewRomanPSMT"/>
-        </w:rPr>
-        <w:t xml:space="preserve">{{ </w:t>
-      </w:r>
-      <w:proofErr w:type="spellStart"/>
-      <w:r>
-        <w:rPr>
-          <w:rFonts w:ascii="TimesNewRomanPSMT" w:hAnsi="TimesNewRomanPSMT" w:cs="TimesNewRomanPSMT"/>
-        </w:rPr>
-        <w:t>p</w:t>
-      </w:r>
-      <w:proofErr w:type="gramEnd"/>
-      <w:r>
-        <w:rPr>
-          <w:rFonts w:ascii="TimesNewRomanPSMT" w:hAnsi="TimesNewRomanPSMT" w:cs="TimesNewRomanPSMT"/>
-        </w:rPr>
-        <w:t>.do|sd</w:t>
-      </w:r>
-      <w:proofErr w:type="spellEnd"/>
-      <w:r>
-        <w:rPr>
-          <w:rFonts w:ascii="TimesNewRomanPSMT" w:hAnsi="TimesNewRomanPSMT" w:cs="TimesNewRomanPSMT"/>
-        </w:rPr>
-        <w:t xml:space="preserve"> }}</w:t>
+        <w:t>Date d’octroi : {{ p.do|sd }}</w:t>
       </w:r>
     </w:p>
     <w:p>
@@ -12798,47 +11227,11 @@
           <w:rFonts w:ascii="TimesNewRomanPSMT" w:hAnsi="TimesNewRomanPSMT" w:cs="TimesNewRomanPSMT"/>
         </w:rPr>
       </w:pPr>
-      <w:proofErr w:type="gramStart"/>
-      <w:r>
-        <w:rPr>
-          <w:rFonts w:ascii="TimesNewRomanPSMT" w:hAnsi="TimesNewRomanPSMT" w:cs="TimesNewRomanPSMT"/>
-        </w:rPr>
-        <w:t>Durée:</w:t>
-      </w:r>
-      <w:proofErr w:type="gramEnd"/>
-      <w:r>
-        <w:rPr>
-          <w:rFonts w:ascii="TimesNewRomanPSMT" w:hAnsi="TimesNewRomanPSMT" w:cs="TimesNewRomanPSMT"/>
-        </w:rPr>
-        <w:t xml:space="preserve"> {{ </w:t>
-      </w:r>
-      <w:proofErr w:type="spellStart"/>
-      <w:r>
-        <w:rPr>
-          <w:rFonts w:ascii="TimesNewRomanPSMT" w:hAnsi="TimesNewRomanPSMT" w:cs="TimesNewRomanPSMT"/>
-        </w:rPr>
-        <w:t>p.d</w:t>
-      </w:r>
-      <w:proofErr w:type="spellEnd"/>
-      <w:r>
-        <w:rPr>
-          <w:rFonts w:ascii="TimesNewRomanPSMT" w:hAnsi="TimesNewRomanPSMT" w:cs="TimesNewRomanPSMT"/>
-        </w:rPr>
-        <w:t xml:space="preserve"> }} an{{ </w:t>
-      </w:r>
-      <w:proofErr w:type="spellStart"/>
-      <w:r>
-        <w:rPr>
-          <w:rFonts w:ascii="TimesNewRomanPSMT" w:hAnsi="TimesNewRomanPSMT" w:cs="TimesNewRomanPSMT"/>
-        </w:rPr>
-        <w:t>p.d|pl</w:t>
-      </w:r>
-      <w:proofErr w:type="spellEnd"/>
-      <w:r>
-        <w:rPr>
-          <w:rFonts w:ascii="TimesNewRomanPSMT" w:hAnsi="TimesNewRomanPSMT" w:cs="TimesNewRomanPSMT"/>
-        </w:rPr>
-        <w:t xml:space="preserve"> }}</w:t>
+      <w:r>
+        <w:rPr>
+          <w:rFonts w:ascii="TimesNewRomanPSMT" w:hAnsi="TimesNewRomanPSMT" w:cs="TimesNewRomanPSMT"/>
+        </w:rPr>
+        <w:t>Durée: {{ p.d }} an{{ p.d|pl }}</w:t>
       </w:r>
     </w:p>
     <w:p>
@@ -12857,35 +11250,7 @@
         <w:rPr>
           <w:rFonts w:ascii="TimesNewRomanPSMT" w:hAnsi="TimesNewRomanPSMT" w:cs="TimesNewRomanPSMT"/>
         </w:rPr>
-        <w:t xml:space="preserve">Montant : </w:t>
-      </w:r>
-      <w:proofErr w:type="gramStart"/>
-      <w:r>
-        <w:rPr>
-          <w:rFonts w:ascii="TimesNewRomanPSMT" w:hAnsi="TimesNewRomanPSMT" w:cs="TimesNewRomanPSMT"/>
-        </w:rPr>
-        <w:t xml:space="preserve">{{ </w:t>
-      </w:r>
-      <w:proofErr w:type="spellStart"/>
-      <w:r>
-        <w:rPr>
-          <w:rFonts w:ascii="TimesNewRomanPSMT" w:hAnsi="TimesNewRomanPSMT" w:cs="TimesNewRomanPSMT"/>
-        </w:rPr>
-        <w:t>p</w:t>
-      </w:r>
-      <w:proofErr w:type="gramEnd"/>
-      <w:r>
-        <w:rPr>
-          <w:rFonts w:ascii="TimesNewRomanPSMT" w:hAnsi="TimesNewRomanPSMT" w:cs="TimesNewRomanPSMT"/>
-        </w:rPr>
-        <w:t>.m|f</w:t>
-      </w:r>
-      <w:proofErr w:type="spellEnd"/>
-      <w:r>
-        <w:rPr>
-          <w:rFonts w:ascii="TimesNewRomanPSMT" w:hAnsi="TimesNewRomanPSMT" w:cs="TimesNewRomanPSMT"/>
-        </w:rPr>
-        <w:t xml:space="preserve"> }} €</w:t>
+        <w:t>Montant : {{ p.m|f }} €</w:t>
       </w:r>
     </w:p>
     <w:p>
@@ -12904,35 +11269,7 @@
         <w:rPr>
           <w:rFonts w:ascii="TimesNewRomanPSMT" w:hAnsi="TimesNewRomanPSMT" w:cs="TimesNewRomanPSMT"/>
         </w:rPr>
-        <w:t xml:space="preserve">Prêteur : </w:t>
-      </w:r>
-      <w:proofErr w:type="gramStart"/>
-      <w:r>
-        <w:rPr>
-          <w:rFonts w:ascii="TimesNewRomanPSMT" w:hAnsi="TimesNewRomanPSMT" w:cs="TimesNewRomanPSMT"/>
-        </w:rPr>
-        <w:t xml:space="preserve">{{ </w:t>
-      </w:r>
-      <w:proofErr w:type="spellStart"/>
-      <w:r>
-        <w:rPr>
-          <w:rFonts w:ascii="TimesNewRomanPSMT" w:hAnsi="TimesNewRomanPSMT" w:cs="TimesNewRomanPSMT"/>
-        </w:rPr>
-        <w:t>p.p</w:t>
-      </w:r>
-      <w:proofErr w:type="gramEnd"/>
-      <w:r>
-        <w:rPr>
-          <w:rFonts w:ascii="TimesNewRomanPSMT" w:hAnsi="TimesNewRomanPSMT" w:cs="TimesNewRomanPSMT"/>
-        </w:rPr>
-        <w:t>_full</w:t>
-      </w:r>
-      <w:proofErr w:type="spellEnd"/>
-      <w:r>
-        <w:rPr>
-          <w:rFonts w:ascii="TimesNewRomanPSMT" w:hAnsi="TimesNewRomanPSMT" w:cs="TimesNewRomanPSMT"/>
-        </w:rPr>
-        <w:t>() }}</w:t>
+        <w:t>Prêteur : {{ p.p_full() }}</w:t>
       </w:r>
     </w:p>
     <w:p>
@@ -12948,38 +11285,10 @@
           <w:rFonts w:ascii="TimesNewRomanPSMT" w:hAnsi="TimesNewRomanPSMT" w:cs="TimesNewRomanPSMT"/>
           <w:lang w:val="en-US"/>
         </w:rPr>
-        <w:t xml:space="preserve">{% </w:t>
-      </w:r>
-      <w:proofErr w:type="spellStart"/>
-      <w:r>
-        <w:rPr>
-          <w:rFonts w:ascii="TimesNewRomanPSMT" w:hAnsi="TimesNewRomanPSMT" w:cs="TimesNewRomanPSMT"/>
-          <w:lang w:val="en-US"/>
-        </w:rPr>
-        <w:t>endfor</w:t>
-      </w:r>
-      <w:proofErr w:type="spellEnd"/>
-      <w:r>
-        <w:rPr>
-          <w:rFonts w:ascii="TimesNewRomanPSMT" w:hAnsi="TimesNewRomanPSMT" w:cs="TimesNewRomanPSMT"/>
-          <w:lang w:val="en-US"/>
-        </w:rPr>
-        <w:t xml:space="preserve"> </w:t>
-      </w:r>
-      <w:proofErr w:type="gramStart"/>
-      <w:r>
-        <w:rPr>
-          <w:rFonts w:ascii="TimesNewRomanPSMT" w:hAnsi="TimesNewRomanPSMT" w:cs="TimesNewRomanPSMT"/>
-          <w:lang w:val="en-US"/>
-        </w:rPr>
-        <w:t>%}</w:t>
-      </w:r>
-      <w:r>
-        <w:t>{</w:t>
-      </w:r>
-      <w:proofErr w:type="gramEnd"/>
-      <w:r>
-        <w:t>% endif %}</w:t>
+        <w:t>{% endfor %}</w:t>
+      </w:r>
+      <w:r>
+        <w:t>{% endif %}</w:t>
       </w:r>
     </w:p>
     <w:p>
@@ -13021,7 +11330,6 @@
         </w:rPr>
         <w:t xml:space="preserve">{% for p in </w:t>
       </w:r>
-      <w:proofErr w:type="spellStart"/>
       <w:r>
         <w:rPr>
           <w:rFonts w:ascii="TimesNewRomanPSMT" w:hAnsi="TimesNewRomanPSMT" w:cs="TimesNewRomanPSMT"/>
@@ -13034,52 +11342,20 @@
           <w:rFonts w:ascii="TimesNewRomanPSMT" w:hAnsi="TimesNewRomanPSMT" w:cs="TimesNewRomanPSMT"/>
           <w:lang w:val="en-US"/>
         </w:rPr>
-        <w:t>s</w:t>
-      </w:r>
-      <w:proofErr w:type="spellEnd"/>
+        <w:t>s_</w:t>
+      </w:r>
+      <w:r>
+        <w:rPr>
+          <w:rFonts w:ascii="TimesNewRomanPSMT" w:hAnsi="TimesNewRomanPSMT" w:cs="TimesNewRomanPSMT"/>
+        </w:rPr>
+        <w:t>prets %}</w:t>
+      </w:r>
       <w:r>
         <w:rPr>
           <w:rFonts w:ascii="TimesNewRomanPSMT" w:hAnsi="TimesNewRomanPSMT" w:cs="TimesNewRomanPSMT"/>
           <w:lang w:val="en-US"/>
         </w:rPr>
-        <w:t>_</w:t>
-      </w:r>
-      <w:proofErr w:type="spellStart"/>
-      <w:r>
-        <w:rPr>
-          <w:rFonts w:ascii="TimesNewRomanPSMT" w:hAnsi="TimesNewRomanPSMT" w:cs="TimesNewRomanPSMT"/>
-        </w:rPr>
-        <w:t>prets</w:t>
-      </w:r>
-      <w:proofErr w:type="spellEnd"/>
-      <w:r>
-        <w:rPr>
-          <w:rFonts w:ascii="TimesNewRomanPSMT" w:hAnsi="TimesNewRomanPSMT" w:cs="TimesNewRomanPSMT"/>
-        </w:rPr>
-        <w:t xml:space="preserve"> %}</w:t>
-      </w:r>
-      <w:r>
-        <w:rPr>
-          <w:rFonts w:ascii="TimesNewRomanPSMT" w:hAnsi="TimesNewRomanPSMT" w:cs="TimesNewRomanPSMT"/>
-          <w:lang w:val="en-US"/>
-        </w:rPr>
-        <w:t xml:space="preserve">{% if </w:t>
-      </w:r>
-      <w:proofErr w:type="spellStart"/>
-      <w:r>
-        <w:rPr>
-          <w:rFonts w:ascii="TimesNewRomanPSMT" w:hAnsi="TimesNewRomanPSMT" w:cs="TimesNewRomanPSMT"/>
-          <w:lang w:val="en-US"/>
-        </w:rPr>
-        <w:t>p.n</w:t>
-      </w:r>
-      <w:proofErr w:type="spellEnd"/>
-      <w:r>
-        <w:rPr>
-          <w:rFonts w:ascii="TimesNewRomanPSMT" w:hAnsi="TimesNewRomanPSMT" w:cs="TimesNewRomanPSMT"/>
-          <w:lang w:val="en-US"/>
-        </w:rPr>
-        <w:t xml:space="preserve"> %}</w:t>
+        <w:t>{% if p.n %}</w:t>
       </w:r>
     </w:p>
     <w:p>
@@ -13095,46 +11371,12 @@
           <w:lang w:val="en-US"/>
         </w:rPr>
       </w:pPr>
-      <w:proofErr w:type="spellStart"/>
-      <w:proofErr w:type="gramStart"/>
       <w:r>
         <w:rPr>
           <w:rFonts w:ascii="TimesNewRomanPSMT" w:hAnsi="TimesNewRomanPSMT" w:cs="TimesNewRomanPSMT"/>
           <w:lang w:val="en-US"/>
         </w:rPr>
-        <w:t>Numéro</w:t>
-      </w:r>
-      <w:proofErr w:type="spellEnd"/>
-      <w:r>
-        <w:rPr>
-          <w:rFonts w:ascii="TimesNewRomanPSMT" w:hAnsi="TimesNewRomanPSMT" w:cs="TimesNewRomanPSMT"/>
-          <w:lang w:val="en-US"/>
-        </w:rPr>
-        <w:t> :</w:t>
-      </w:r>
-      <w:proofErr w:type="gramEnd"/>
-      <w:r>
-        <w:rPr>
-          <w:rFonts w:ascii="TimesNewRomanPSMT" w:hAnsi="TimesNewRomanPSMT" w:cs="TimesNewRomanPSMT"/>
-          <w:lang w:val="en-US"/>
-        </w:rPr>
-        <w:t xml:space="preserve"> {{ </w:t>
-      </w:r>
-      <w:proofErr w:type="spellStart"/>
-      <w:r>
-        <w:rPr>
-          <w:rFonts w:ascii="TimesNewRomanPSMT" w:hAnsi="TimesNewRomanPSMT" w:cs="TimesNewRomanPSMT"/>
-          <w:lang w:val="en-US"/>
-        </w:rPr>
-        <w:t>p.n</w:t>
-      </w:r>
-      <w:proofErr w:type="spellEnd"/>
-      <w:r>
-        <w:rPr>
-          <w:rFonts w:ascii="TimesNewRomanPSMT" w:hAnsi="TimesNewRomanPSMT" w:cs="TimesNewRomanPSMT"/>
-          <w:lang w:val="en-US"/>
-        </w:rPr>
-        <w:t xml:space="preserve"> }}</w:t>
+        <w:t>Numéro : {{ p.n }}</w:t>
       </w:r>
       <w:r>
         <w:t>{% endif %}</w:t>
@@ -13179,75 +11421,25 @@
           <w:rFonts w:ascii="TimesNewRomanPSMT" w:hAnsi="TimesNewRomanPSMT" w:cs="TimesNewRomanPSMT"/>
           <w:lang w:val="en-US"/>
         </w:rPr>
-        <w:t xml:space="preserve">Date </w:t>
-      </w:r>
-      <w:proofErr w:type="spellStart"/>
-      <w:proofErr w:type="gramStart"/>
+        <w:t>Date d’octroi : {{ p.do|sd }}</w:t>
+      </w:r>
+      <w:r>
+        <w:t>{% endif %}</w:t>
+      </w:r>
       <w:r>
         <w:rPr>
           <w:rFonts w:ascii="TimesNewRomanPSMT" w:hAnsi="TimesNewRomanPSMT" w:cs="TimesNewRomanPSMT"/>
           <w:lang w:val="en-US"/>
         </w:rPr>
-        <w:t>d’octroi</w:t>
-      </w:r>
-      <w:proofErr w:type="spellEnd"/>
+        <w:t>{% if p.</w:t>
+      </w:r>
       <w:r>
         <w:rPr>
           <w:rFonts w:ascii="TimesNewRomanPSMT" w:hAnsi="TimesNewRomanPSMT" w:cs="TimesNewRomanPSMT"/>
           <w:lang w:val="en-US"/>
         </w:rPr>
-        <w:t> :</w:t>
-      </w:r>
-      <w:proofErr w:type="gramEnd"/>
-      <w:r>
-        <w:rPr>
-          <w:rFonts w:ascii="TimesNewRomanPSMT" w:hAnsi="TimesNewRomanPSMT" w:cs="TimesNewRomanPSMT"/>
-          <w:lang w:val="en-US"/>
-        </w:rPr>
-        <w:t xml:space="preserve"> {{ </w:t>
-      </w:r>
-      <w:proofErr w:type="spellStart"/>
-      <w:r>
-        <w:rPr>
-          <w:rFonts w:ascii="TimesNewRomanPSMT" w:hAnsi="TimesNewRomanPSMT" w:cs="TimesNewRomanPSMT"/>
-          <w:lang w:val="en-US"/>
-        </w:rPr>
-        <w:t>p.do|sd</w:t>
-      </w:r>
-      <w:proofErr w:type="spellEnd"/>
-      <w:r>
-        <w:rPr>
-          <w:rFonts w:ascii="TimesNewRomanPSMT" w:hAnsi="TimesNewRomanPSMT" w:cs="TimesNewRomanPSMT"/>
-          <w:lang w:val="en-US"/>
-        </w:rPr>
-        <w:t xml:space="preserve"> }}</w:t>
-      </w:r>
-      <w:r>
-        <w:t>{% endif %}</w:t>
-      </w:r>
-      <w:r>
-        <w:rPr>
-          <w:rFonts w:ascii="TimesNewRomanPSMT" w:hAnsi="TimesNewRomanPSMT" w:cs="TimesNewRomanPSMT"/>
-          <w:lang w:val="en-US"/>
-        </w:rPr>
-        <w:t xml:space="preserve">{% if </w:t>
-      </w:r>
-      <w:proofErr w:type="spellStart"/>
-      <w:r>
-        <w:rPr>
-          <w:rFonts w:ascii="TimesNewRomanPSMT" w:hAnsi="TimesNewRomanPSMT" w:cs="TimesNewRomanPSMT"/>
-          <w:lang w:val="en-US"/>
-        </w:rPr>
-        <w:t>p.</w:t>
-      </w:r>
-      <w:r>
-        <w:rPr>
-          <w:rFonts w:ascii="TimesNewRomanPSMT" w:hAnsi="TimesNewRomanPSMT" w:cs="TimesNewRomanPSMT"/>
-          <w:lang w:val="en-US"/>
-        </w:rPr>
         <w:t>d</w:t>
       </w:r>
-      <w:proofErr w:type="spellEnd"/>
       <w:r>
         <w:rPr>
           <w:rFonts w:ascii="TimesNewRomanPSMT" w:hAnsi="TimesNewRomanPSMT" w:cs="TimesNewRomanPSMT"/>
@@ -13269,93 +11461,36 @@
           <w:lang w:val="en-US"/>
         </w:rPr>
       </w:pPr>
-      <w:proofErr w:type="gramStart"/>
       <w:r>
         <w:rPr>
           <w:rFonts w:ascii="TimesNewRomanPSMT" w:hAnsi="TimesNewRomanPSMT" w:cs="TimesNewRomanPSMT"/>
           <w:lang w:val="en-US"/>
         </w:rPr>
-        <w:t>Durée :</w:t>
-      </w:r>
-      <w:proofErr w:type="gramEnd"/>
+        <w:t xml:space="preserve">Durée : {{ p.d }} </w:t>
+      </w:r>
       <w:r>
         <w:rPr>
           <w:rFonts w:ascii="TimesNewRomanPSMT" w:hAnsi="TimesNewRomanPSMT" w:cs="TimesNewRomanPSMT"/>
           <w:lang w:val="en-US"/>
         </w:rPr>
-        <w:t xml:space="preserve"> {{ </w:t>
-      </w:r>
-      <w:proofErr w:type="spellStart"/>
+        <w:t>an</w:t>
+      </w:r>
       <w:r>
         <w:rPr>
           <w:rFonts w:ascii="TimesNewRomanPSMT" w:hAnsi="TimesNewRomanPSMT" w:cs="TimesNewRomanPSMT"/>
           <w:lang w:val="en-US"/>
         </w:rPr>
-        <w:t>p.d</w:t>
-      </w:r>
-      <w:proofErr w:type="spellEnd"/>
+        <w:t>{{ p.d|pl }}</w:t>
+      </w:r>
+      <w:r>
+        <w:t>{% endif %}</w:t>
+      </w:r>
       <w:r>
         <w:rPr>
           <w:rFonts w:ascii="TimesNewRomanPSMT" w:hAnsi="TimesNewRomanPSMT" w:cs="TimesNewRomanPSMT"/>
           <w:lang w:val="en-US"/>
         </w:rPr>
-        <w:t xml:space="preserve"> }} </w:t>
-      </w:r>
-      <w:r>
-        <w:rPr>
-          <w:rFonts w:ascii="TimesNewRomanPSMT" w:hAnsi="TimesNewRomanPSMT" w:cs="TimesNewRomanPSMT"/>
-          <w:lang w:val="en-US"/>
-        </w:rPr>
-        <w:t>an</w:t>
-      </w:r>
-      <w:r>
-        <w:rPr>
-          <w:rFonts w:ascii="TimesNewRomanPSMT" w:hAnsi="TimesNewRomanPSMT" w:cs="TimesNewRomanPSMT"/>
-          <w:lang w:val="en-US"/>
-        </w:rPr>
-        <w:t xml:space="preserve">{{ </w:t>
-      </w:r>
-      <w:proofErr w:type="spellStart"/>
-      <w:r>
-        <w:rPr>
-          <w:rFonts w:ascii="TimesNewRomanPSMT" w:hAnsi="TimesNewRomanPSMT" w:cs="TimesNewRomanPSMT"/>
-          <w:lang w:val="en-US"/>
-        </w:rPr>
-        <w:t>p.d|pl</w:t>
-      </w:r>
-      <w:proofErr w:type="spellEnd"/>
-      <w:r>
-        <w:rPr>
-          <w:rFonts w:ascii="TimesNewRomanPSMT" w:hAnsi="TimesNewRomanPSMT" w:cs="TimesNewRomanPSMT"/>
-          <w:lang w:val="en-US"/>
-        </w:rPr>
-        <w:t xml:space="preserve"> }}</w:t>
-      </w:r>
-      <w:r>
-        <w:t>{% endif %}</w:t>
-      </w:r>
-      <w:r>
-        <w:rPr>
-          <w:rFonts w:ascii="TimesNewRomanPSMT" w:hAnsi="TimesNewRomanPSMT" w:cs="TimesNewRomanPSMT"/>
-          <w:lang w:val="en-US"/>
-        </w:rPr>
-        <w:t xml:space="preserve">{% if </w:t>
-      </w:r>
-      <w:proofErr w:type="spellStart"/>
-      <w:r>
-        <w:rPr>
-          <w:rFonts w:ascii="TimesNewRomanPSMT" w:hAnsi="TimesNewRomanPSMT" w:cs="TimesNewRomanPSMT"/>
-          <w:lang w:val="en-US"/>
-        </w:rPr>
-        <w:t>p.m</w:t>
-      </w:r>
-      <w:proofErr w:type="spellEnd"/>
-      <w:r>
-        <w:rPr>
-          <w:rFonts w:ascii="TimesNewRomanPSMT" w:hAnsi="TimesNewRomanPSMT" w:cs="TimesNewRomanPSMT"/>
-          <w:lang w:val="en-US"/>
-        </w:rPr>
-        <w:t xml:space="preserve"> %}</w:t>
+        <w:t>{% if p.m %}</w:t>
       </w:r>
     </w:p>
     <w:p>
@@ -13371,86 +11506,36 @@
           <w:lang w:val="en-US"/>
         </w:rPr>
       </w:pPr>
-      <w:proofErr w:type="spellStart"/>
-      <w:proofErr w:type="gramStart"/>
       <w:r>
         <w:rPr>
           <w:rFonts w:ascii="TimesNewRomanPSMT" w:hAnsi="TimesNewRomanPSMT" w:cs="TimesNewRomanPSMT"/>
           <w:lang w:val="en-US"/>
         </w:rPr>
-        <w:t>Montant</w:t>
-      </w:r>
-      <w:proofErr w:type="spellEnd"/>
+        <w:t>Montant : {{ p.m|f }}</w:t>
+      </w:r>
       <w:r>
         <w:rPr>
           <w:rFonts w:ascii="TimesNewRomanPSMT" w:hAnsi="TimesNewRomanPSMT" w:cs="TimesNewRomanPSMT"/>
           <w:lang w:val="en-US"/>
         </w:rPr>
-        <w:t xml:space="preserve"> :</w:t>
-      </w:r>
-      <w:proofErr w:type="gramEnd"/>
+        <w:t xml:space="preserve"> €</w:t>
+      </w:r>
+      <w:r>
+        <w:t>{% endif %}</w:t>
+      </w:r>
       <w:r>
         <w:rPr>
           <w:rFonts w:ascii="TimesNewRomanPSMT" w:hAnsi="TimesNewRomanPSMT" w:cs="TimesNewRomanPSMT"/>
           <w:lang w:val="en-US"/>
         </w:rPr>
-        <w:t xml:space="preserve"> {{ </w:t>
-      </w:r>
-      <w:proofErr w:type="spellStart"/>
+        <w:t>{% if p.</w:t>
+      </w:r>
       <w:r>
         <w:rPr>
           <w:rFonts w:ascii="TimesNewRomanPSMT" w:hAnsi="TimesNewRomanPSMT" w:cs="TimesNewRomanPSMT"/>
           <w:lang w:val="en-US"/>
         </w:rPr>
-        <w:t>p.m|f</w:t>
-      </w:r>
-      <w:proofErr w:type="spellEnd"/>
-      <w:r>
-        <w:rPr>
-          <w:rFonts w:ascii="TimesNewRomanPSMT" w:hAnsi="TimesNewRomanPSMT" w:cs="TimesNewRomanPSMT"/>
-          <w:lang w:val="en-US"/>
-        </w:rPr>
-        <w:t xml:space="preserve"> }}</w:t>
-      </w:r>
-      <w:r>
-        <w:rPr>
-          <w:rFonts w:ascii="TimesNewRomanPSMT" w:hAnsi="TimesNewRomanPSMT" w:cs="TimesNewRomanPSMT"/>
-          <w:lang w:val="en-US"/>
-        </w:rPr>
-        <w:t xml:space="preserve"> €</w:t>
-      </w:r>
-      <w:r>
-        <w:t>{% endif %}</w:t>
-      </w:r>
-      <w:r>
-        <w:rPr>
-          <w:rFonts w:ascii="TimesNewRomanPSMT" w:hAnsi="TimesNewRomanPSMT" w:cs="TimesNewRomanPSMT"/>
-          <w:lang w:val="en-US"/>
-        </w:rPr>
-        <w:t xml:space="preserve">{% if </w:t>
-      </w:r>
-      <w:proofErr w:type="spellStart"/>
-      <w:r>
-        <w:rPr>
-          <w:rFonts w:ascii="TimesNewRomanPSMT" w:hAnsi="TimesNewRomanPSMT" w:cs="TimesNewRomanPSMT"/>
-          <w:lang w:val="en-US"/>
-        </w:rPr>
-        <w:t>p.</w:t>
-      </w:r>
-      <w:r>
-        <w:rPr>
-          <w:rFonts w:ascii="TimesNewRomanPSMT" w:hAnsi="TimesNewRomanPSMT" w:cs="TimesNewRomanPSMT"/>
-          <w:lang w:val="en-US"/>
-        </w:rPr>
-        <w:t>preteur_display</w:t>
-      </w:r>
-      <w:proofErr w:type="spellEnd"/>
-      <w:r>
-        <w:rPr>
-          <w:rFonts w:ascii="TimesNewRomanPSMT" w:hAnsi="TimesNewRomanPSMT" w:cs="TimesNewRomanPSMT"/>
-          <w:lang w:val="en-US"/>
-        </w:rPr>
-        <w:t>()</w:t>
+        <w:t>preteur_display()</w:t>
       </w:r>
       <w:r>
         <w:rPr>
@@ -13476,96 +11561,27 @@
         <w:rPr>
           <w:rFonts w:ascii="TimesNewRomanPSMT" w:hAnsi="TimesNewRomanPSMT" w:cs="TimesNewRomanPSMT"/>
         </w:rPr>
-        <w:t xml:space="preserve">Prêteur : </w:t>
-      </w:r>
-      <w:proofErr w:type="gramStart"/>
-      <w:r>
-        <w:rPr>
-          <w:rFonts w:ascii="TimesNewRomanPSMT" w:hAnsi="TimesNewRomanPSMT" w:cs="TimesNewRomanPSMT"/>
-        </w:rPr>
-        <w:t xml:space="preserve">{{ </w:t>
-      </w:r>
-      <w:proofErr w:type="spellStart"/>
-      <w:r>
-        <w:rPr>
-          <w:rFonts w:ascii="TimesNewRomanPSMT" w:hAnsi="TimesNewRomanPSMT" w:cs="TimesNewRomanPSMT"/>
-        </w:rPr>
-        <w:t>p</w:t>
-      </w:r>
-      <w:proofErr w:type="gramEnd"/>
-      <w:r>
-        <w:rPr>
-          <w:rFonts w:ascii="TimesNewRomanPSMT" w:hAnsi="TimesNewRomanPSMT" w:cs="TimesNewRomanPSMT"/>
-        </w:rPr>
-        <w:t>.preteur_display</w:t>
-      </w:r>
-      <w:proofErr w:type="spellEnd"/>
-      <w:r>
-        <w:rPr>
-          <w:rFonts w:ascii="TimesNewRomanPSMT" w:hAnsi="TimesNewRomanPSMT" w:cs="TimesNewRomanPSMT"/>
-        </w:rPr>
-        <w:t>() }}</w:t>
-      </w:r>
-      <w:r>
-        <w:t xml:space="preserve">{% </w:t>
-      </w:r>
-      <w:proofErr w:type="spellStart"/>
-      <w:r>
-        <w:t>endif</w:t>
-      </w:r>
-      <w:proofErr w:type="spellEnd"/>
-      <w:r>
-        <w:t xml:space="preserve"> %}</w:t>
-      </w:r>
-    </w:p>
-    <w:p>
-      <w:pPr>
-        <w:jc w:val="both"/>
-        <w:rPr>
-          <w:rFonts w:ascii="TimesNewRomanPSMT" w:hAnsi="TimesNewRomanPSMT" w:cs="TimesNewRomanPSMT"/>
-        </w:rPr>
-      </w:pPr>
-      <w:r>
-        <w:rPr>
-          <w:rFonts w:ascii="TimesNewRomanPSMT" w:hAnsi="TimesNewRomanPSMT" w:cs="TimesNewRomanPSMT"/>
-        </w:rPr>
-        <w:t xml:space="preserve">{% </w:t>
-      </w:r>
-      <w:proofErr w:type="spellStart"/>
-      <w:r>
-        <w:rPr>
-          <w:rFonts w:ascii="TimesNewRomanPSMT" w:hAnsi="TimesNewRomanPSMT" w:cs="TimesNewRomanPSMT"/>
-        </w:rPr>
-        <w:t>endfor</w:t>
-      </w:r>
-      <w:proofErr w:type="spellEnd"/>
-      <w:r>
-        <w:rPr>
-          <w:rFonts w:ascii="TimesNewRomanPSMT" w:hAnsi="TimesNewRomanPSMT" w:cs="TimesNewRomanPSMT"/>
-        </w:rPr>
-        <w:t xml:space="preserve"> </w:t>
-      </w:r>
-      <w:proofErr w:type="gramStart"/>
-      <w:r>
-        <w:rPr>
-          <w:rFonts w:ascii="TimesNewRomanPSMT" w:hAnsi="TimesNewRomanPSMT" w:cs="TimesNewRomanPSMT"/>
-        </w:rPr>
-        <w:t>%}</w:t>
-      </w:r>
-      <w:r>
-        <w:t>{</w:t>
-      </w:r>
-      <w:proofErr w:type="gramEnd"/>
-      <w:r>
-        <w:t xml:space="preserve">% </w:t>
-      </w:r>
-      <w:proofErr w:type="spellStart"/>
-      <w:r>
-        <w:t>endif</w:t>
-      </w:r>
-      <w:proofErr w:type="spellEnd"/>
-      <w:r>
-        <w:t xml:space="preserve"> %}</w:t>
+        <w:t>Prêteur : {{ p.preteur_display() }}</w:t>
+      </w:r>
+      <w:r>
+        <w:t>{% endif %}</w:t>
+      </w:r>
+    </w:p>
+    <w:p>
+      <w:pPr>
+        <w:jc w:val="both"/>
+        <w:rPr>
+          <w:rFonts w:ascii="TimesNewRomanPSMT" w:hAnsi="TimesNewRomanPSMT" w:cs="TimesNewRomanPSMT"/>
+        </w:rPr>
+      </w:pPr>
+      <w:r>
+        <w:rPr>
+          <w:rFonts w:ascii="TimesNewRomanPSMT" w:hAnsi="TimesNewRomanPSMT" w:cs="TimesNewRomanPSMT"/>
+        </w:rPr>
+        <w:t>{% endfor %}</w:t>
+      </w:r>
+      <w:r>
+        <w:t>{% endif %}</w:t>
       </w:r>
     </w:p>
     <w:p>
@@ -14250,21 +12266,7 @@
         <w:rPr>
           <w:rFonts w:ascii="TimesNewRomanPSMT" w:hAnsi="TimesNewRomanPSMT" w:cs="TimesNewRomanPSMT"/>
         </w:rPr>
-        <w:t xml:space="preserve">{{ </w:t>
-      </w:r>
-      <w:proofErr w:type="spellStart"/>
-      <w:r>
-        <w:rPr>
-          <w:rFonts w:ascii="TimesNewRomanPSMT" w:hAnsi="TimesNewRomanPSMT" w:cs="TimesNewRomanPSMT"/>
-        </w:rPr>
-        <w:t>administration.get_ville_signature_or_empty</w:t>
-      </w:r>
-      <w:proofErr w:type="spellEnd"/>
-      <w:r>
-        <w:rPr>
-          <w:rFonts w:ascii="TimesNewRomanPSMT" w:hAnsi="TimesNewRomanPSMT" w:cs="TimesNewRomanPSMT"/>
-        </w:rPr>
-        <w:t>() }}</w:t>
+        <w:t>{{ administration.get_ville_signature_or_empty() }}</w:t>
       </w:r>
       <w:r>
         <w:rPr>
@@ -15305,15 +13307,7 @@
             <w:pStyle w:val="Form9"/>
           </w:pPr>
           <w:r>
-            <w:t>(</w:t>
-          </w:r>
-          <w:proofErr w:type="gramStart"/>
-          <w:r>
-            <w:t>pour</w:t>
-          </w:r>
-          <w:proofErr w:type="gramEnd"/>
-          <w:r>
-            <w:t xml:space="preserve"> l'établissement d'expéditions, copies, extraits d'actes ou décisions judiciaires à publier)</w:t>
+            <w:t>(pour l'établissement d'expéditions, copies, extraits d'actes ou décisions judiciaires à publier)</w:t>
           </w:r>
         </w:p>
         <w:p/>
@@ -15495,11 +13489,9 @@
             </w:rPr>
             <w:t xml:space="preserve"> </w:t>
           </w:r>
-          <w:proofErr w:type="gramStart"/>
           <w:r>
             <w:t>TAXES:</w:t>
           </w:r>
-          <w:proofErr w:type="gramEnd"/>
         </w:p>
         <w:p>
           <w:pPr>
@@ -15518,11 +13510,9 @@
           <w:pPr>
             <w:pStyle w:val="Form10J"/>
           </w:pPr>
-          <w:proofErr w:type="gramStart"/>
           <w:r>
             <w:t>CSI:</w:t>
           </w:r>
-          <w:proofErr w:type="gramEnd"/>
         </w:p>
         <w:p>
           <w:pPr>
@@ -15702,7 +13692,7 @@
                             <w:rPr>
                               <w:noProof/>
                             </w:rPr>
-                            <w:object w:dxaOrig="864" w:dyaOrig="576" w14:anchorId="2CBFC420">
+                            <w:object w:dxaOrig="870" w:dyaOrig="570" w14:anchorId="2CBFC420">
                               <v:shapetype id="_x0000_t75" coordsize="21600,21600" o:spt="75" o:preferrelative="t" path="m@4@5l@4@11@9@11@9@5xe" filled="f" stroked="f">
                                 <v:stroke joinstyle="miter"/>
                                 <v:formulas>
@@ -15726,7 +13716,7 @@
                                 <v:fill color2="black"/>
                                 <v:imagedata r:id="rId2" o:title="" croptop="-22f" cropbottom="-22f" cropleft="-25f" cropright="-25f"/>
                               </v:shape>
-                              <o:OLEObject Type="Embed" ProgID="Word.Picture.8" ShapeID="_x0000_i1026" DrawAspect="Content" ObjectID="_1716190589" r:id="rId3"/>
+                              <o:OLEObject Type="Embed" ProgID="Word.Picture.8" ShapeID="_x0000_i1026" DrawAspect="Content" ObjectID="_1718454082" r:id="rId3"/>
                             </w:object>
                           </w:r>
                         </w:p>
@@ -15800,9 +13790,9 @@
                       <w:object w:dxaOrig="864" w:dyaOrig="576" w14:anchorId="2CBFC420">
                         <v:shape id="_x0000_i1026" type="#_x0000_t75" alt="" style="width:43.5pt;height:28.5pt;mso-width-percent:0;mso-height-percent:0;mso-width-percent:0;mso-height-percent:0" filled="t">
                           <v:fill color2="black"/>
-                          <v:imagedata r:id="rId2" o:title="" croptop="-22f" cropbottom="-22f" cropleft="-25f" cropright="-25f"/>
+                          <v:imagedata r:id="rId4" o:title="" croptop="-22f" cropbottom="-22f" cropleft="-25f" cropright="-25f"/>
                         </v:shape>
-                        <o:OLEObject Type="Embed" ProgID="Word.Picture.8" ShapeID="_x0000_i1026" DrawAspect="Content" ObjectID="_1716190589" r:id="rId4"/>
+                        <o:OLEObject Type="Embed" ProgID="Word.Picture.8" ShapeID="_x0000_i1026" DrawAspect="Content" ObjectID="_1716190589" r:id="rId5"/>
                       </w:object>
                     </w:r>
                   </w:p>

</xml_diff>

<commit_message>
fix locaux non conventionnés (#227)
</commit_message>
<xml_diff>
--- a/documents/SEM-template.docx
+++ b/documents/SEM-template.docx
@@ -25,8 +25,6 @@
         </w:rPr>
         <w:t xml:space="preserve">{% if </w:t>
       </w:r>
-      <w:proofErr w:type="spellStart"/>
-      <w:proofErr w:type="gramStart"/>
       <w:r>
         <w:rPr>
           <w:rFonts w:ascii="TimesNewRomanPS-BoldMT" w:hAnsi="TimesNewRomanPS-BoldMT" w:cs="TimesNewRomanPS-BoldMT"/>
@@ -34,8 +32,6 @@
         </w:rPr>
         <w:t>convention.numero</w:t>
       </w:r>
-      <w:proofErr w:type="spellEnd"/>
-      <w:proofErr w:type="gramEnd"/>
       <w:r>
         <w:rPr>
           <w:rFonts w:ascii="TimesNewRomanPSMT" w:hAnsi="TimesNewRomanPSMT" w:cs="TimesNewRomanPSMT"/>
@@ -48,39 +44,7 @@
           <w:rFonts w:ascii="TimesNewRomanPS-BoldMT" w:hAnsi="TimesNewRomanPS-BoldMT" w:cs="TimesNewRomanPS-BoldMT"/>
           <w:b/>
         </w:rPr>
-        <w:t>{{</w:t>
-      </w:r>
-      <w:proofErr w:type="spellStart"/>
-      <w:r>
-        <w:rPr>
-          <w:rFonts w:ascii="TimesNewRomanPS-BoldMT" w:hAnsi="TimesNewRomanPS-BoldMT" w:cs="TimesNewRomanPS-BoldMT"/>
-          <w:b/>
-        </w:rPr>
-        <w:t>convention.numero</w:t>
-      </w:r>
-      <w:proofErr w:type="spellEnd"/>
-      <w:r>
-        <w:rPr>
-          <w:rFonts w:ascii="TimesNewRomanPS-BoldMT" w:hAnsi="TimesNewRomanPS-BoldMT" w:cs="TimesNewRomanPS-BoldMT"/>
-          <w:b/>
-        </w:rPr>
-        <w:t xml:space="preserve">}}{% </w:t>
-      </w:r>
-      <w:proofErr w:type="spellStart"/>
-      <w:r>
-        <w:rPr>
-          <w:rFonts w:ascii="TimesNewRomanPS-BoldMT" w:hAnsi="TimesNewRomanPS-BoldMT" w:cs="TimesNewRomanPS-BoldMT"/>
-          <w:b/>
-        </w:rPr>
-        <w:t>else</w:t>
-      </w:r>
-      <w:proofErr w:type="spellEnd"/>
-      <w:r>
-        <w:rPr>
-          <w:rFonts w:ascii="TimesNewRomanPS-BoldMT" w:hAnsi="TimesNewRomanPS-BoldMT" w:cs="TimesNewRomanPS-BoldMT"/>
-          <w:b/>
-        </w:rPr>
-        <w:t xml:space="preserve"> %}</w:t>
+        <w:t>{{convention.numero}}{% else %}</w:t>
       </w:r>
       <w:r>
         <w:rPr>
@@ -98,23 +62,7 @@
           <w:rFonts w:ascii="TimesNewRomanPS-BoldMT" w:hAnsi="TimesNewRomanPS-BoldMT" w:cs="TimesNewRomanPS-BoldMT"/>
           <w:b/>
         </w:rPr>
-        <w:t xml:space="preserve">{% </w:t>
-      </w:r>
-      <w:proofErr w:type="spellStart"/>
-      <w:r>
-        <w:rPr>
-          <w:rFonts w:ascii="TimesNewRomanPS-BoldMT" w:hAnsi="TimesNewRomanPS-BoldMT" w:cs="TimesNewRomanPS-BoldMT"/>
-          <w:b/>
-        </w:rPr>
-        <w:t>endif</w:t>
-      </w:r>
-      <w:proofErr w:type="spellEnd"/>
-      <w:r>
-        <w:rPr>
-          <w:rFonts w:ascii="TimesNewRomanPS-BoldMT" w:hAnsi="TimesNewRomanPS-BoldMT" w:cs="TimesNewRomanPS-BoldMT"/>
-          <w:b/>
-        </w:rPr>
-        <w:t xml:space="preserve"> %}</w:t>
+        <w:t>{% endif %}</w:t>
       </w:r>
     </w:p>
     <w:p>
@@ -275,21 +223,7 @@
         <w:rPr>
           <w:rFonts w:ascii="TimesNewRomanPSMT" w:hAnsi="TimesNewRomanPSMT" w:cs="TimesNewRomanPSMT"/>
         </w:rPr>
-        <w:t xml:space="preserve">{{ </w:t>
-      </w:r>
-      <w:proofErr w:type="spellStart"/>
-      <w:r>
-        <w:rPr>
-          <w:rFonts w:ascii="TimesNewRomanPSMT" w:hAnsi="TimesNewRomanPSMT" w:cs="TimesNewRomanPSMT"/>
-        </w:rPr>
-        <w:t>bailleur.nom|upper</w:t>
-      </w:r>
-      <w:proofErr w:type="spellEnd"/>
-      <w:r>
-        <w:rPr>
-          <w:rFonts w:ascii="TimesNewRomanPSMT" w:hAnsi="TimesNewRomanPSMT" w:cs="TimesNewRomanPSMT"/>
-        </w:rPr>
-        <w:t xml:space="preserve"> }} (1)</w:t>
+        <w:t>{{ bailleur.nom|upper }} (1)</w:t>
       </w:r>
       <w:r>
         <w:rPr>
@@ -317,21 +251,7 @@
         <w:rPr>
           <w:rFonts w:ascii="TimesNewRomanPSMT" w:hAnsi="TimesNewRomanPSMT" w:cs="TimesNewRomanPSMT"/>
         </w:rPr>
-        <w:t xml:space="preserve">{{ </w:t>
-      </w:r>
-      <w:proofErr w:type="spellStart"/>
-      <w:r>
-        <w:rPr>
-          <w:rFonts w:ascii="TimesNewRomanPSMT" w:hAnsi="TimesNewRomanPSMT" w:cs="TimesNewRomanPSMT"/>
-        </w:rPr>
-        <w:t>lot.nb_logements</w:t>
-      </w:r>
-      <w:proofErr w:type="spellEnd"/>
-      <w:r>
-        <w:rPr>
-          <w:rFonts w:ascii="TimesNewRomanPSMT" w:hAnsi="TimesNewRomanPSMT" w:cs="TimesNewRomanPSMT"/>
-        </w:rPr>
-        <w:t xml:space="preserve"> }} logement</w:t>
+        <w:t>{{ lot.nb_logements }} logement</w:t>
       </w:r>
       <w:bookmarkStart w:id="3" w:name="Type"/>
       <w:bookmarkEnd w:id="3"/>
@@ -339,35 +259,7 @@
         <w:rPr>
           <w:rFonts w:ascii="TimesNewRomanPSMT" w:hAnsi="TimesNewRomanPSMT" w:cs="TimesNewRomanPSMT"/>
         </w:rPr>
-        <w:t>{{</w:t>
-      </w:r>
-      <w:proofErr w:type="spellStart"/>
-      <w:r>
-        <w:rPr>
-          <w:rFonts w:ascii="TimesNewRomanPSMT" w:hAnsi="TimesNewRomanPSMT" w:cs="TimesNewRomanPSMT"/>
-        </w:rPr>
-        <w:t>lot.nb_logements|pl</w:t>
-      </w:r>
-      <w:proofErr w:type="spellEnd"/>
-      <w:r>
-        <w:rPr>
-          <w:rFonts w:ascii="TimesNewRomanPSMT" w:hAnsi="TimesNewRomanPSMT" w:cs="TimesNewRomanPSMT"/>
-        </w:rPr>
-        <w:t xml:space="preserve">}} {{ </w:t>
-      </w:r>
-      <w:proofErr w:type="spellStart"/>
-      <w:r>
-        <w:rPr>
-          <w:rFonts w:ascii="TimesNewRomanPSMT" w:hAnsi="TimesNewRomanPSMT" w:cs="TimesNewRomanPSMT"/>
-        </w:rPr>
-        <w:t>lot.financement</w:t>
-      </w:r>
-      <w:proofErr w:type="spellEnd"/>
-      <w:r>
-        <w:rPr>
-          <w:rFonts w:ascii="TimesNewRomanPSMT" w:hAnsi="TimesNewRomanPSMT" w:cs="TimesNewRomanPSMT"/>
-        </w:rPr>
-        <w:t xml:space="preserve"> }}, </w:t>
+        <w:t xml:space="preserve">{{lot.nb_logements|pl}} {{ lot.financement }}, </w:t>
       </w:r>
       <w:bookmarkStart w:id="4" w:name="Adresse1"/>
       <w:bookmarkEnd w:id="4"/>
@@ -375,21 +267,7 @@
         <w:rPr>
           <w:rFonts w:ascii="TimesNewRomanPSMT" w:hAnsi="TimesNewRomanPSMT" w:cs="TimesNewRomanPSMT"/>
         </w:rPr>
-        <w:t xml:space="preserve">{{ </w:t>
-      </w:r>
-      <w:proofErr w:type="spellStart"/>
-      <w:r>
-        <w:rPr>
-          <w:rFonts w:ascii="TimesNewRomanPSMT" w:hAnsi="TimesNewRomanPSMT" w:cs="TimesNewRomanPSMT"/>
-        </w:rPr>
-        <w:t>programme.adresse|inline_text_multiline</w:t>
-      </w:r>
-      <w:proofErr w:type="spellEnd"/>
-      <w:r>
-        <w:rPr>
-          <w:rFonts w:ascii="TimesNewRomanPSMT" w:hAnsi="TimesNewRomanPSMT" w:cs="TimesNewRomanPSMT"/>
-        </w:rPr>
-        <w:t xml:space="preserve"> }} à </w:t>
+        <w:t xml:space="preserve">{{ programme.adresse|inline_text_multiline }} à </w:t>
       </w:r>
       <w:bookmarkStart w:id="5" w:name="CodePostal1"/>
       <w:bookmarkEnd w:id="5"/>
@@ -470,21 +348,7 @@
         <w:rPr>
           <w:rFonts w:ascii="TimesNewRomanPSMT" w:hAnsi="TimesNewRomanPSMT" w:cs="TimesNewRomanPSMT"/>
         </w:rPr>
-        <w:t xml:space="preserve">{{ </w:t>
-      </w:r>
-      <w:proofErr w:type="spellStart"/>
-      <w:r>
-        <w:rPr>
-          <w:rFonts w:ascii="TimesNewRomanPSMT" w:hAnsi="TimesNewRomanPSMT" w:cs="TimesNewRomanPSMT"/>
-        </w:rPr>
-        <w:t>bailleur.nom|upper</w:t>
-      </w:r>
-      <w:proofErr w:type="spellEnd"/>
-      <w:r>
-        <w:rPr>
-          <w:rFonts w:ascii="TimesNewRomanPSMT" w:hAnsi="TimesNewRomanPSMT" w:cs="TimesNewRomanPSMT"/>
-        </w:rPr>
-        <w:t xml:space="preserve"> }} (2), représenté (e) par </w:t>
+        <w:t xml:space="preserve">{{ bailleur.nom|upper }} (2), représenté (e) par </w:t>
       </w:r>
       <w:bookmarkStart w:id="8" w:name="NomDG1"/>
       <w:bookmarkEnd w:id="8"/>
@@ -732,27 +596,11 @@
       </w:r>
       <w:bookmarkStart w:id="14" w:name="NomProgramme2"/>
       <w:bookmarkEnd w:id="14"/>
-      <w:proofErr w:type="gramStart"/>
-      <w:r>
-        <w:rPr>
-          <w:rFonts w:ascii="TimesNewRomanPSMT" w:hAnsi="TimesNewRomanPSMT" w:cs="TimesNewRomanPSMT"/>
-        </w:rPr>
-        <w:t xml:space="preserve">{{ </w:t>
-      </w:r>
-      <w:proofErr w:type="spellStart"/>
-      <w:r>
-        <w:rPr>
-          <w:rFonts w:ascii="TimesNewRomanPSMT" w:hAnsi="TimesNewRomanPSMT" w:cs="TimesNewRomanPSMT"/>
-        </w:rPr>
-        <w:t>programme.nom</w:t>
-      </w:r>
-      <w:proofErr w:type="spellEnd"/>
-      <w:proofErr w:type="gramEnd"/>
-      <w:r>
-        <w:rPr>
-          <w:rFonts w:ascii="TimesNewRomanPSMT" w:hAnsi="TimesNewRomanPSMT" w:cs="TimesNewRomanPSMT"/>
-        </w:rPr>
-        <w:t xml:space="preserve"> }} de </w:t>
+      <w:r>
+        <w:rPr>
+          <w:rFonts w:ascii="TimesNewRomanPSMT" w:hAnsi="TimesNewRomanPSMT" w:cs="TimesNewRomanPSMT"/>
+        </w:rPr>
+        <w:t xml:space="preserve">{{ programme.nom }} de </w:t>
       </w:r>
       <w:bookmarkStart w:id="15" w:name="NbLogement2"/>
       <w:bookmarkEnd w:id="15"/>
@@ -760,35 +608,7 @@
         <w:rPr>
           <w:rFonts w:ascii="TimesNewRomanPSMT" w:hAnsi="TimesNewRomanPSMT" w:cs="TimesNewRomanPSMT"/>
         </w:rPr>
-        <w:t xml:space="preserve">{{ </w:t>
-      </w:r>
-      <w:proofErr w:type="spellStart"/>
-      <w:r>
-        <w:rPr>
-          <w:rFonts w:ascii="TimesNewRomanPSMT" w:hAnsi="TimesNewRomanPSMT" w:cs="TimesNewRomanPSMT"/>
-        </w:rPr>
-        <w:t>lot.nb_logements</w:t>
-      </w:r>
-      <w:proofErr w:type="spellEnd"/>
-      <w:r>
-        <w:rPr>
-          <w:rFonts w:ascii="TimesNewRomanPSMT" w:hAnsi="TimesNewRomanPSMT" w:cs="TimesNewRomanPSMT"/>
-        </w:rPr>
-        <w:t xml:space="preserve"> }} logement{{</w:t>
-      </w:r>
-      <w:proofErr w:type="spellStart"/>
-      <w:r>
-        <w:rPr>
-          <w:rFonts w:ascii="TimesNewRomanPSMT" w:hAnsi="TimesNewRomanPSMT" w:cs="TimesNewRomanPSMT"/>
-        </w:rPr>
-        <w:t>lot.nb_logements|pl</w:t>
-      </w:r>
-      <w:proofErr w:type="spellEnd"/>
-      <w:r>
-        <w:rPr>
-          <w:rFonts w:ascii="TimesNewRomanPSMT" w:hAnsi="TimesNewRomanPSMT" w:cs="TimesNewRomanPSMT"/>
-        </w:rPr>
-        <w:t xml:space="preserve"> }} </w:t>
+        <w:t xml:space="preserve">{{ lot.nb_logements }} logement{{lot.nb_logements|pl }} </w:t>
       </w:r>
       <w:bookmarkStart w:id="16" w:name="Fi2"/>
       <w:bookmarkEnd w:id="16"/>
@@ -796,21 +616,7 @@
         <w:rPr>
           <w:rFonts w:ascii="TimesNewRomanPSMT" w:hAnsi="TimesNewRomanPSMT" w:cs="TimesNewRomanPSMT"/>
         </w:rPr>
-        <w:t xml:space="preserve">{{ </w:t>
-      </w:r>
-      <w:proofErr w:type="spellStart"/>
-      <w:r>
-        <w:rPr>
-          <w:rFonts w:ascii="TimesNewRomanPSMT" w:hAnsi="TimesNewRomanPSMT" w:cs="TimesNewRomanPSMT"/>
-        </w:rPr>
-        <w:t>lot.financement</w:t>
-      </w:r>
-      <w:proofErr w:type="spellEnd"/>
-      <w:r>
-        <w:rPr>
-          <w:rFonts w:ascii="TimesNewRomanPSMT" w:hAnsi="TimesNewRomanPSMT" w:cs="TimesNewRomanPSMT"/>
-        </w:rPr>
-        <w:t xml:space="preserve"> }} à </w:t>
+        <w:t xml:space="preserve">{{ lot.financement }} à </w:t>
       </w:r>
       <w:bookmarkStart w:id="17" w:name="Adresse2"/>
       <w:bookmarkEnd w:id="17"/>
@@ -818,21 +624,7 @@
         <w:rPr>
           <w:rFonts w:ascii="TimesNewRomanPSMT" w:hAnsi="TimesNewRomanPSMT" w:cs="TimesNewRomanPSMT"/>
         </w:rPr>
-        <w:t xml:space="preserve">{{ </w:t>
-      </w:r>
-      <w:proofErr w:type="spellStart"/>
-      <w:r>
-        <w:rPr>
-          <w:rFonts w:ascii="TimesNewRomanPSMT" w:hAnsi="TimesNewRomanPSMT" w:cs="TimesNewRomanPSMT"/>
-        </w:rPr>
-        <w:t>programme.adresse|inline_text_multiline</w:t>
-      </w:r>
-      <w:proofErr w:type="spellEnd"/>
-      <w:r>
-        <w:rPr>
-          <w:rFonts w:ascii="TimesNewRomanPSMT" w:hAnsi="TimesNewRomanPSMT" w:cs="TimesNewRomanPSMT"/>
-        </w:rPr>
-        <w:t xml:space="preserve"> }} à </w:t>
+        <w:t xml:space="preserve">{{ programme.adresse|inline_text_multiline }} à </w:t>
       </w:r>
       <w:bookmarkStart w:id="18" w:name="CodePostal2"/>
       <w:bookmarkEnd w:id="18"/>
@@ -840,21 +632,7 @@
         <w:rPr>
           <w:rFonts w:ascii="TimesNewRomanPSMT" w:hAnsi="TimesNewRomanPSMT" w:cs="TimesNewRomanPSMT"/>
         </w:rPr>
-        <w:t xml:space="preserve">{{ </w:t>
-      </w:r>
-      <w:proofErr w:type="spellStart"/>
-      <w:r>
-        <w:rPr>
-          <w:rFonts w:ascii="TimesNewRomanPSMT" w:hAnsi="TimesNewRomanPSMT" w:cs="TimesNewRomanPSMT"/>
-        </w:rPr>
-        <w:t>programme.code_postal</w:t>
-      </w:r>
-      <w:proofErr w:type="spellEnd"/>
-      <w:r>
-        <w:rPr>
-          <w:rFonts w:ascii="TimesNewRomanPSMT" w:hAnsi="TimesNewRomanPSMT" w:cs="TimesNewRomanPSMT"/>
-        </w:rPr>
-        <w:t xml:space="preserve"> }}, </w:t>
+        <w:t xml:space="preserve">{{ programme.code_postal }}, </w:t>
       </w:r>
       <w:bookmarkStart w:id="19" w:name="Ville2"/>
       <w:bookmarkEnd w:id="19"/>
@@ -862,21 +640,7 @@
         <w:rPr>
           <w:rFonts w:ascii="TimesNewRomanPSMT" w:hAnsi="TimesNewRomanPSMT" w:cs="TimesNewRomanPSMT"/>
         </w:rPr>
-        <w:t xml:space="preserve">{{ </w:t>
-      </w:r>
-      <w:proofErr w:type="spellStart"/>
-      <w:r>
-        <w:rPr>
-          <w:rFonts w:ascii="TimesNewRomanPSMT" w:hAnsi="TimesNewRomanPSMT" w:cs="TimesNewRomanPSMT"/>
-        </w:rPr>
-        <w:t>programme.ville</w:t>
-      </w:r>
-      <w:proofErr w:type="spellEnd"/>
-      <w:r>
-        <w:rPr>
-          <w:rFonts w:ascii="TimesNewRomanPSMT" w:hAnsi="TimesNewRomanPSMT" w:cs="TimesNewRomanPSMT"/>
-        </w:rPr>
-        <w:t xml:space="preserve"> }} décrite plus précisément dans le document joint à la présente convention.</w:t>
+        <w:t>{{ programme.ville }} décrite plus précisément dans le document joint à la présente convention.</w:t>
       </w:r>
     </w:p>
     <w:p>
@@ -1669,17 +1433,8 @@
           <w:rFonts w:ascii="TimesNewRomanPSMT" w:hAnsi="TimesNewRomanPSMT" w:cs="TimesNewRomanPSMT"/>
           <w:b/>
         </w:rPr>
-        <w:t xml:space="preserve">{{ </w:t>
-      </w:r>
-      <w:proofErr w:type="spellStart"/>
-      <w:r>
-        <w:rPr>
-          <w:rFonts w:ascii="TimesNewRomanPSMT" w:hAnsi="TimesNewRomanPSMT" w:cs="TimesNewRomanPSMT"/>
-          <w:b/>
-        </w:rPr>
-        <w:t>lot.lgts_mixite_sociale_negocies_display</w:t>
-      </w:r>
-      <w:proofErr w:type="spellEnd"/>
+        <w:t>{{ lot.lgts_mixite_sociale_negocies_display</w:t>
+      </w:r>
       <w:r>
         <w:rPr>
           <w:rFonts w:ascii="TimesNewRomanPSMT" w:hAnsi="TimesNewRomanPSMT" w:cs="TimesNewRomanPSMT"/>
@@ -2115,25 +1870,7 @@
           <w:b/>
           <w:bCs/>
         </w:rPr>
-        <w:t xml:space="preserve">{{ </w:t>
-      </w:r>
-      <w:proofErr w:type="spellStart"/>
-      <w:r>
-        <w:rPr>
-          <w:rFonts w:ascii="TimesNewRomanPSMT" w:hAnsi="TimesNewRomanPSMT" w:cs="TimesNewRomanPSMT"/>
-          <w:b/>
-          <w:bCs/>
-        </w:rPr>
-        <w:t>lot.loyer_derogatoire|f</w:t>
-      </w:r>
-      <w:proofErr w:type="spellEnd"/>
-      <w:r>
-        <w:rPr>
-          <w:rFonts w:ascii="TimesNewRomanPSMT" w:hAnsi="TimesNewRomanPSMT" w:cs="TimesNewRomanPSMT"/>
-          <w:b/>
-          <w:bCs/>
-        </w:rPr>
-        <w:t xml:space="preserve"> }}</w:t>
+        <w:t>{{ lot.loyer_derogatoire|f }}</w:t>
       </w:r>
       <w:r>
         <w:rPr>
@@ -4742,44 +4479,13 @@
           <w:rFonts w:ascii="TimesNewRomanPSMT" w:hAnsi="TimesNewRomanPSMT" w:cs="TimesNewRomanPSMT"/>
           <w:lang w:val="en-US"/>
         </w:rPr>
-        <w:t xml:space="preserve">{% </w:t>
-      </w:r>
-      <w:proofErr w:type="spellStart"/>
-      <w:r>
-        <w:rPr>
-          <w:rFonts w:ascii="TimesNewRomanPSMT" w:hAnsi="TimesNewRomanPSMT" w:cs="TimesNewRomanPSMT"/>
-          <w:lang w:val="en-US"/>
-        </w:rPr>
-        <w:t>endfor</w:t>
-      </w:r>
-      <w:proofErr w:type="spellEnd"/>
-      <w:r>
-        <w:rPr>
-          <w:rFonts w:ascii="TimesNewRomanPSMT" w:hAnsi="TimesNewRomanPSMT" w:cs="TimesNewRomanPSMT"/>
-          <w:lang w:val="en-US"/>
-        </w:rPr>
-        <w:t xml:space="preserve"> </w:t>
-      </w:r>
-      <w:proofErr w:type="gramStart"/>
-      <w:r>
-        <w:rPr>
-          <w:rFonts w:ascii="TimesNewRomanPSMT" w:hAnsi="TimesNewRomanPSMT" w:cs="TimesNewRomanPSMT"/>
-          <w:lang w:val="en-US"/>
-        </w:rPr>
-        <w:t>%}</w:t>
-      </w:r>
-      <w:r>
-        <w:rPr>
-          <w:rFonts w:ascii="TimesNewRomanPSMT" w:hAnsi="TimesNewRomanPSMT" w:cs="TimesNewRomanPSMT"/>
-        </w:rPr>
-        <w:t>{</w:t>
-      </w:r>
-      <w:proofErr w:type="gramEnd"/>
-      <w:r>
-        <w:rPr>
-          <w:rFonts w:ascii="TimesNewRomanPSMT" w:hAnsi="TimesNewRomanPSMT" w:cs="TimesNewRomanPSMT"/>
-        </w:rPr>
-        <w:t>% if references_cadastrales|len %}</w:t>
+        <w:t>{% endfor %}</w:t>
+      </w:r>
+      <w:r>
+        <w:rPr>
+          <w:rFonts w:ascii="TimesNewRomanPSMT" w:hAnsi="TimesNewRomanPSMT" w:cs="TimesNewRomanPSMT"/>
+        </w:rPr>
+        <w:t>{% if references_cadastrales|len %}</w:t>
       </w:r>
     </w:p>
     <w:tbl>
@@ -4836,7 +4542,6 @@
                 <w:lang w:val="en-US"/>
               </w:rPr>
             </w:pPr>
-            <w:proofErr w:type="spellStart"/>
             <w:r>
               <w:rPr>
                 <w:b/>
@@ -4847,7 +4552,6 @@
               </w:rPr>
               <w:t>Numéro</w:t>
             </w:r>
-            <w:proofErr w:type="spellEnd"/>
           </w:p>
         </w:tc>
         <w:tc>
@@ -4865,7 +4569,6 @@
                 <w:lang w:val="en-US"/>
               </w:rPr>
             </w:pPr>
-            <w:proofErr w:type="spellStart"/>
             <w:r>
               <w:rPr>
                 <w:b/>
@@ -4876,7 +4579,6 @@
               </w:rPr>
               <w:t>Lieudit</w:t>
             </w:r>
-            <w:proofErr w:type="spellEnd"/>
           </w:p>
         </w:tc>
         <w:tc>
@@ -4932,7 +4634,6 @@
               </w:rPr>
               <w:t xml:space="preserve">{%tr for </w:t>
             </w:r>
-            <w:proofErr w:type="spellStart"/>
             <w:r>
               <w:rPr>
                 <w:b/>
@@ -4943,7 +4644,6 @@
               </w:rPr>
               <w:t>rc</w:t>
             </w:r>
-            <w:proofErr w:type="spellEnd"/>
             <w:r>
               <w:rPr>
                 <w:b/>
@@ -4954,7 +4654,6 @@
               </w:rPr>
               <w:t xml:space="preserve"> in </w:t>
             </w:r>
-            <w:proofErr w:type="spellStart"/>
             <w:r>
               <w:rPr>
                 <w:b/>
@@ -4965,7 +4664,6 @@
               </w:rPr>
               <w:t>references_cadastrales</w:t>
             </w:r>
-            <w:proofErr w:type="spellEnd"/>
             <w:r>
               <w:rPr>
                 <w:b/>
@@ -4993,41 +4691,13 @@
                 <w:lang w:val="en-US"/>
               </w:rPr>
             </w:pPr>
-            <w:proofErr w:type="gramStart"/>
             <w:r>
               <w:rPr>
                 <w:sz w:val="16"/>
                 <w:szCs w:val="16"/>
                 <w:lang w:val="en-US"/>
               </w:rPr>
-              <w:t xml:space="preserve">{{ </w:t>
-            </w:r>
-            <w:proofErr w:type="spellStart"/>
-            <w:r>
-              <w:rPr>
-                <w:sz w:val="16"/>
-                <w:szCs w:val="16"/>
-                <w:lang w:val="en-US"/>
-              </w:rPr>
-              <w:t>rc</w:t>
-            </w:r>
-            <w:proofErr w:type="gramEnd"/>
-            <w:r>
-              <w:rPr>
-                <w:sz w:val="16"/>
-                <w:szCs w:val="16"/>
-                <w:lang w:val="en-US"/>
-              </w:rPr>
-              <w:t>.section</w:t>
-            </w:r>
-            <w:proofErr w:type="spellEnd"/>
-            <w:r>
-              <w:rPr>
-                <w:sz w:val="16"/>
-                <w:szCs w:val="16"/>
-                <w:lang w:val="en-US"/>
-              </w:rPr>
-              <w:t xml:space="preserve"> }}</w:t>
+              <w:t>{{ rc.section }}</w:t>
             </w:r>
           </w:p>
         </w:tc>
@@ -5044,7 +4714,6 @@
                 <w:lang w:val="en-US"/>
               </w:rPr>
             </w:pPr>
-            <w:proofErr w:type="gramStart"/>
             <w:r>
               <w:rPr>
                 <w:sz w:val="16"/>
@@ -5059,18 +4728,8 @@
                 <w:szCs w:val="16"/>
                 <w:lang w:val="en-US"/>
               </w:rPr>
-              <w:t xml:space="preserve"> </w:t>
+              <w:t xml:space="preserve"> rc</w:t>
             </w:r>
-            <w:proofErr w:type="spellStart"/>
-            <w:r>
-              <w:rPr>
-                <w:sz w:val="16"/>
-                <w:szCs w:val="16"/>
-                <w:lang w:val="en-US"/>
-              </w:rPr>
-              <w:t>rc</w:t>
-            </w:r>
-            <w:proofErr w:type="gramEnd"/>
             <w:r>
               <w:rPr>
                 <w:sz w:val="16"/>
@@ -5087,7 +4746,6 @@
               </w:rPr>
               <w:t>numero</w:t>
             </w:r>
-            <w:proofErr w:type="spellEnd"/>
             <w:r>
               <w:rPr>
                 <w:sz w:val="16"/>
@@ -5111,7 +4769,6 @@
                 <w:lang w:val="en-US"/>
               </w:rPr>
             </w:pPr>
-            <w:proofErr w:type="gramStart"/>
             <w:r>
               <w:rPr>
                 <w:sz w:val="16"/>
@@ -5120,25 +4777,14 @@
               </w:rPr>
               <w:t xml:space="preserve">{{ </w:t>
             </w:r>
-            <w:proofErr w:type="spellStart"/>
             <w:r>
               <w:rPr>
                 <w:sz w:val="16"/>
                 <w:szCs w:val="16"/>
                 <w:lang w:val="en-US"/>
               </w:rPr>
-              <w:t>rc</w:t>
+              <w:t>rc.lieudit</w:t>
             </w:r>
-            <w:proofErr w:type="gramEnd"/>
-            <w:r>
-              <w:rPr>
-                <w:sz w:val="16"/>
-                <w:szCs w:val="16"/>
-                <w:lang w:val="en-US"/>
-              </w:rPr>
-              <w:t>.lieudit</w:t>
-            </w:r>
-            <w:proofErr w:type="spellEnd"/>
             <w:r>
               <w:rPr>
                 <w:sz w:val="16"/>
@@ -5163,7 +4809,6 @@
                 <w:lang w:val="en-US"/>
               </w:rPr>
             </w:pPr>
-            <w:proofErr w:type="gramStart"/>
             <w:r>
               <w:rPr>
                 <w:rFonts w:ascii="TimesNewRomanPSMT" w:hAnsi="TimesNewRomanPSMT" w:cs="TimesNewRomanPSMT"/>
@@ -5173,7 +4818,6 @@
               </w:rPr>
               <w:t xml:space="preserve">{{ </w:t>
             </w:r>
-            <w:proofErr w:type="spellStart"/>
             <w:r>
               <w:rPr>
                 <w:rFonts w:ascii="TimesNewRomanPSMT" w:hAnsi="TimesNewRomanPSMT" w:cs="TimesNewRomanPSMT"/>
@@ -5181,27 +4825,7 @@
                 <w:szCs w:val="16"/>
                 <w:lang w:val="en-US"/>
               </w:rPr>
-              <w:t>rc</w:t>
-            </w:r>
-            <w:proofErr w:type="gramEnd"/>
-            <w:r>
-              <w:rPr>
-                <w:rFonts w:ascii="TimesNewRomanPSMT" w:hAnsi="TimesNewRomanPSMT" w:cs="TimesNewRomanPSMT"/>
-                <w:sz w:val="16"/>
-                <w:szCs w:val="16"/>
-                <w:lang w:val="en-US"/>
-              </w:rPr>
-              <w:t>.surface</w:t>
-            </w:r>
-            <w:proofErr w:type="spellEnd"/>
-            <w:r>
-              <w:rPr>
-                <w:rFonts w:ascii="TimesNewRomanPSMT" w:hAnsi="TimesNewRomanPSMT" w:cs="TimesNewRomanPSMT"/>
-                <w:sz w:val="16"/>
-                <w:szCs w:val="16"/>
-                <w:lang w:val="en-US"/>
-              </w:rPr>
-              <w:t xml:space="preserve"> </w:t>
+              <w:t xml:space="preserve">rc.surface </w:t>
             </w:r>
             <w:r>
               <w:rPr>
@@ -5238,29 +4862,7 @@
                 <w:szCs w:val="16"/>
                 <w:lang w:val="en-US"/>
               </w:rPr>
-              <w:t xml:space="preserve">{%tr </w:t>
-            </w:r>
-            <w:proofErr w:type="spellStart"/>
-            <w:r>
-              <w:rPr>
-                <w:b/>
-                <w:bCs/>
-                <w:sz w:val="16"/>
-                <w:szCs w:val="16"/>
-                <w:lang w:val="en-US"/>
-              </w:rPr>
-              <w:t>endfor</w:t>
-            </w:r>
-            <w:proofErr w:type="spellEnd"/>
-            <w:r>
-              <w:rPr>
-                <w:b/>
-                <w:bCs/>
-                <w:sz w:val="16"/>
-                <w:szCs w:val="16"/>
-                <w:lang w:val="en-US"/>
-              </w:rPr>
-              <w:t xml:space="preserve"> %}</w:t>
+              <w:t>{%tr endfor %}</w:t>
             </w:r>
           </w:p>
         </w:tc>
@@ -5312,44 +4914,13 @@
           <w:rFonts w:ascii="TimesNewRomanPSMT" w:hAnsi="TimesNewRomanPSMT" w:cs="TimesNewRomanPSMT"/>
           <w:lang w:val="en-US"/>
         </w:rPr>
-        <w:t xml:space="preserve">{% </w:t>
-      </w:r>
-      <w:proofErr w:type="spellStart"/>
-      <w:r>
-        <w:rPr>
-          <w:rFonts w:ascii="TimesNewRomanPSMT" w:hAnsi="TimesNewRomanPSMT" w:cs="TimesNewRomanPSMT"/>
-          <w:lang w:val="en-US"/>
-        </w:rPr>
-        <w:t>endfor</w:t>
-      </w:r>
-      <w:proofErr w:type="spellEnd"/>
-      <w:r>
-        <w:rPr>
-          <w:rFonts w:ascii="TimesNewRomanPSMT" w:hAnsi="TimesNewRomanPSMT" w:cs="TimesNewRomanPSMT"/>
-          <w:lang w:val="en-US"/>
-        </w:rPr>
-        <w:t xml:space="preserve"> </w:t>
-      </w:r>
-      <w:proofErr w:type="gramStart"/>
-      <w:r>
-        <w:rPr>
-          <w:rFonts w:ascii="TimesNewRomanPSMT" w:hAnsi="TimesNewRomanPSMT" w:cs="TimesNewRomanPSMT"/>
-          <w:lang w:val="en-US"/>
-        </w:rPr>
-        <w:t>%}</w:t>
-      </w:r>
-      <w:r>
-        <w:rPr>
-          <w:rFonts w:ascii="TimesNewRomanPSMT" w:hAnsi="TimesNewRomanPSMT" w:cs="TimesNewRomanPSMT"/>
-        </w:rPr>
-        <w:t>{</w:t>
-      </w:r>
-      <w:proofErr w:type="gramEnd"/>
-      <w:r>
-        <w:rPr>
-          <w:rFonts w:ascii="TimesNewRomanPSMT" w:hAnsi="TimesNewRomanPSMT" w:cs="TimesNewRomanPSMT"/>
-        </w:rPr>
-        <w:t xml:space="preserve">% if </w:t>
+        <w:t>{% endfor %}</w:t>
+      </w:r>
+      <w:r>
+        <w:rPr>
+          <w:rFonts w:ascii="TimesNewRomanPSMT" w:hAnsi="TimesNewRomanPSMT" w:cs="TimesNewRomanPSMT"/>
+        </w:rPr>
+        <w:t xml:space="preserve">{% if </w:t>
       </w:r>
       <w:r>
         <w:rPr>
@@ -5960,7 +5531,6 @@
                 <w:lang w:val="en-US"/>
               </w:rPr>
             </w:pPr>
-            <w:proofErr w:type="spellStart"/>
             <w:r>
               <w:rPr>
                 <w:b/>
@@ -5969,18 +5539,7 @@
                 <w:szCs w:val="16"/>
                 <w:lang w:val="en-US"/>
               </w:rPr>
-              <w:t>Numéro</w:t>
-            </w:r>
-            <w:proofErr w:type="spellEnd"/>
-            <w:r>
-              <w:rPr>
-                <w:b/>
-                <w:bCs/>
-                <w:sz w:val="16"/>
-                <w:szCs w:val="16"/>
-                <w:lang w:val="en-US"/>
-              </w:rPr>
-              <w:t xml:space="preserve"> du lot</w:t>
+              <w:t>Numéro du lot</w:t>
             </w:r>
           </w:p>
         </w:tc>
@@ -5999,7 +5558,6 @@
                 <w:lang w:val="en-US"/>
               </w:rPr>
             </w:pPr>
-            <w:proofErr w:type="spellStart"/>
             <w:r>
               <w:rPr>
                 <w:b/>
@@ -6010,7 +5568,6 @@
               </w:rPr>
               <w:t>Financement</w:t>
             </w:r>
-            <w:proofErr w:type="spellEnd"/>
           </w:p>
         </w:tc>
         <w:tc>
@@ -6028,7 +5585,6 @@
                 <w:lang w:val="en-US"/>
               </w:rPr>
             </w:pPr>
-            <w:proofErr w:type="spellStart"/>
             <w:r>
               <w:rPr>
                 <w:b/>
@@ -6039,7 +5595,6 @@
               </w:rPr>
               <w:t>Désignation</w:t>
             </w:r>
-            <w:proofErr w:type="spellEnd"/>
           </w:p>
         </w:tc>
         <w:tc>
@@ -6057,7 +5612,6 @@
                 <w:lang w:val="en-US"/>
               </w:rPr>
             </w:pPr>
-            <w:proofErr w:type="spellStart"/>
             <w:r>
               <w:rPr>
                 <w:b/>
@@ -6076,40 +5630,7 @@
                 <w:szCs w:val="16"/>
                 <w:lang w:val="en-US"/>
               </w:rPr>
-              <w:t>uméro</w:t>
-            </w:r>
-            <w:proofErr w:type="spellEnd"/>
-            <w:r>
-              <w:rPr>
-                <w:b/>
-                <w:bCs/>
-                <w:sz w:val="16"/>
-                <w:szCs w:val="16"/>
-                <w:lang w:val="en-US"/>
-              </w:rPr>
-              <w:t xml:space="preserve"> de lot des </w:t>
-            </w:r>
-            <w:proofErr w:type="spellStart"/>
-            <w:r>
-              <w:rPr>
-                <w:b/>
-                <w:bCs/>
-                <w:sz w:val="16"/>
-                <w:szCs w:val="16"/>
-                <w:lang w:val="en-US"/>
-              </w:rPr>
-              <w:t>logements</w:t>
-            </w:r>
-            <w:proofErr w:type="spellEnd"/>
-            <w:r>
-              <w:rPr>
-                <w:b/>
-                <w:bCs/>
-                <w:sz w:val="16"/>
-                <w:szCs w:val="16"/>
-                <w:lang w:val="en-US"/>
-              </w:rPr>
-              <w:t xml:space="preserve"> </w:t>
+              <w:t xml:space="preserve">uméro de lot des logements </w:t>
             </w:r>
           </w:p>
           <w:p>
@@ -6128,81 +5649,7 @@
                 <w:szCs w:val="16"/>
                 <w:lang w:val="en-US"/>
               </w:rPr>
-              <w:t>(</w:t>
-            </w:r>
-            <w:proofErr w:type="spellStart"/>
-            <w:proofErr w:type="gramStart"/>
-            <w:r>
-              <w:rPr>
-                <w:sz w:val="16"/>
-                <w:szCs w:val="16"/>
-                <w:lang w:val="en-US"/>
-              </w:rPr>
-              <w:t>tel</w:t>
-            </w:r>
-            <w:proofErr w:type="spellEnd"/>
-            <w:proofErr w:type="gramEnd"/>
-            <w:r>
-              <w:rPr>
-                <w:sz w:val="16"/>
-                <w:szCs w:val="16"/>
-                <w:lang w:val="en-US"/>
-              </w:rPr>
-              <w:t xml:space="preserve"> que </w:t>
-            </w:r>
-            <w:proofErr w:type="spellStart"/>
-            <w:r>
-              <w:rPr>
-                <w:sz w:val="16"/>
-                <w:szCs w:val="16"/>
-                <w:lang w:val="en-US"/>
-              </w:rPr>
-              <w:t>inscrit</w:t>
-            </w:r>
-            <w:proofErr w:type="spellEnd"/>
-            <w:r>
-              <w:rPr>
-                <w:sz w:val="16"/>
-                <w:szCs w:val="16"/>
-                <w:lang w:val="en-US"/>
-              </w:rPr>
-              <w:t xml:space="preserve"> dans les </w:t>
-            </w:r>
-            <w:proofErr w:type="spellStart"/>
-            <w:r>
-              <w:rPr>
-                <w:sz w:val="16"/>
-                <w:szCs w:val="16"/>
-                <w:lang w:val="en-US"/>
-              </w:rPr>
-              <w:t>actes</w:t>
-            </w:r>
-            <w:proofErr w:type="spellEnd"/>
-            <w:r>
-              <w:rPr>
-                <w:sz w:val="16"/>
-                <w:szCs w:val="16"/>
-                <w:lang w:val="en-US"/>
-              </w:rPr>
-              <w:t xml:space="preserve"> de vente/</w:t>
-            </w:r>
-            <w:proofErr w:type="spellStart"/>
-            <w:r>
-              <w:rPr>
-                <w:sz w:val="16"/>
-                <w:szCs w:val="16"/>
-                <w:lang w:val="en-US"/>
-              </w:rPr>
-              <w:t>propriété</w:t>
-            </w:r>
-            <w:proofErr w:type="spellEnd"/>
-            <w:r>
-              <w:rPr>
-                <w:sz w:val="16"/>
-                <w:szCs w:val="16"/>
-                <w:lang w:val="en-US"/>
-              </w:rPr>
-              <w:t>…)</w:t>
+              <w:t>(tel que inscrit dans les actes de vente/propriété…)</w:t>
             </w:r>
           </w:p>
         </w:tc>
@@ -6230,51 +5677,7 @@
                 <w:szCs w:val="16"/>
                 <w:lang w:val="en-US"/>
               </w:rPr>
-              <w:t xml:space="preserve">{%tr for </w:t>
-            </w:r>
-            <w:proofErr w:type="spellStart"/>
-            <w:r>
-              <w:rPr>
-                <w:b/>
-                <w:bCs/>
-                <w:sz w:val="16"/>
-                <w:szCs w:val="16"/>
-                <w:lang w:val="en-US"/>
-              </w:rPr>
-              <w:t>i</w:t>
-            </w:r>
-            <w:proofErr w:type="spellEnd"/>
-            <w:r>
-              <w:rPr>
-                <w:b/>
-                <w:bCs/>
-                <w:sz w:val="16"/>
-                <w:szCs w:val="16"/>
-                <w:lang w:val="en-US"/>
-              </w:rPr>
-              <w:t xml:space="preserve"> in </w:t>
-            </w:r>
-            <w:proofErr w:type="spellStart"/>
-            <w:r>
-              <w:rPr>
-                <w:b/>
-                <w:bCs/>
-                <w:sz w:val="16"/>
-                <w:szCs w:val="16"/>
-                <w:lang w:val="en-US"/>
-              </w:rPr>
-              <w:t>logement_edds</w:t>
-            </w:r>
-            <w:proofErr w:type="spellEnd"/>
-            <w:r>
-              <w:rPr>
-                <w:b/>
-                <w:bCs/>
-                <w:sz w:val="16"/>
-                <w:szCs w:val="16"/>
-                <w:lang w:val="en-US"/>
-              </w:rPr>
-              <w:t xml:space="preserve"> %}</w:t>
+              <w:t>{%tr for i in logement_edds %}</w:t>
             </w:r>
           </w:p>
         </w:tc>
@@ -6299,25 +5702,7 @@
                 <w:szCs w:val="16"/>
                 <w:lang w:val="en-US"/>
               </w:rPr>
-              <w:t>{{</w:t>
-            </w:r>
-            <w:proofErr w:type="spellStart"/>
-            <w:r>
-              <w:rPr>
-                <w:sz w:val="16"/>
-                <w:szCs w:val="16"/>
-                <w:lang w:val="en-US"/>
-              </w:rPr>
-              <w:t>i.lot_num</w:t>
-            </w:r>
-            <w:proofErr w:type="spellEnd"/>
-            <w:r>
-              <w:rPr>
-                <w:sz w:val="16"/>
-                <w:szCs w:val="16"/>
-                <w:lang w:val="en-US"/>
-              </w:rPr>
-              <w:t>}}</w:t>
+              <w:t>{{i.lot_num}}</w:t>
             </w:r>
           </w:p>
         </w:tc>
@@ -6334,41 +5719,13 @@
                 <w:lang w:val="en-US"/>
               </w:rPr>
             </w:pPr>
-            <w:proofErr w:type="gramStart"/>
             <w:r>
               <w:rPr>
                 <w:sz w:val="16"/>
                 <w:szCs w:val="16"/>
                 <w:lang w:val="en-US"/>
               </w:rPr>
-              <w:t xml:space="preserve">{{ </w:t>
-            </w:r>
-            <w:proofErr w:type="spellStart"/>
-            <w:r>
-              <w:rPr>
-                <w:sz w:val="16"/>
-                <w:szCs w:val="16"/>
-                <w:lang w:val="en-US"/>
-              </w:rPr>
-              <w:t>i</w:t>
-            </w:r>
-            <w:proofErr w:type="gramEnd"/>
-            <w:r>
-              <w:rPr>
-                <w:sz w:val="16"/>
-                <w:szCs w:val="16"/>
-                <w:lang w:val="en-US"/>
-              </w:rPr>
-              <w:t>.financement</w:t>
-            </w:r>
-            <w:proofErr w:type="spellEnd"/>
-            <w:r>
-              <w:rPr>
-                <w:sz w:val="16"/>
-                <w:szCs w:val="16"/>
-                <w:lang w:val="en-US"/>
-              </w:rPr>
-              <w:t xml:space="preserve"> }}</w:t>
+              <w:t>{{ i.financement }}</w:t>
             </w:r>
           </w:p>
         </w:tc>
@@ -6385,41 +5742,13 @@
                 <w:lang w:val="en-US"/>
               </w:rPr>
             </w:pPr>
-            <w:proofErr w:type="gramStart"/>
             <w:r>
               <w:rPr>
                 <w:sz w:val="16"/>
                 <w:szCs w:val="16"/>
                 <w:lang w:val="en-US"/>
               </w:rPr>
-              <w:t xml:space="preserve">{{ </w:t>
-            </w:r>
-            <w:proofErr w:type="spellStart"/>
-            <w:r>
-              <w:rPr>
-                <w:sz w:val="16"/>
-                <w:szCs w:val="16"/>
-                <w:lang w:val="en-US"/>
-              </w:rPr>
-              <w:t>i</w:t>
-            </w:r>
-            <w:proofErr w:type="gramEnd"/>
-            <w:r>
-              <w:rPr>
-                <w:sz w:val="16"/>
-                <w:szCs w:val="16"/>
-                <w:lang w:val="en-US"/>
-              </w:rPr>
-              <w:t>.designation</w:t>
-            </w:r>
-            <w:proofErr w:type="spellEnd"/>
-            <w:r>
-              <w:rPr>
-                <w:sz w:val="16"/>
-                <w:szCs w:val="16"/>
-                <w:lang w:val="en-US"/>
-              </w:rPr>
-              <w:t xml:space="preserve"> }}</w:t>
+              <w:t>{{ i.designation }}</w:t>
             </w:r>
           </w:p>
         </w:tc>
@@ -6437,7 +5766,6 @@
                 <w:lang w:val="en-US"/>
               </w:rPr>
             </w:pPr>
-            <w:proofErr w:type="gramStart"/>
             <w:r>
               <w:rPr>
                 <w:rFonts w:ascii="TimesNewRomanPSMT" w:hAnsi="TimesNewRomanPSMT" w:cs="TimesNewRomanPSMT"/>
@@ -6445,37 +5773,7 @@
                 <w:szCs w:val="16"/>
                 <w:lang w:val="en-US"/>
               </w:rPr>
-              <w:t xml:space="preserve">{{ </w:t>
-            </w:r>
-            <w:proofErr w:type="spellStart"/>
-            <w:r>
-              <w:rPr>
-                <w:rFonts w:ascii="TimesNewRomanPSMT" w:hAnsi="TimesNewRomanPSMT" w:cs="TimesNewRomanPSMT"/>
-                <w:sz w:val="16"/>
-                <w:szCs w:val="16"/>
-                <w:lang w:val="en-US"/>
-              </w:rPr>
-              <w:t>i</w:t>
-            </w:r>
-            <w:proofErr w:type="gramEnd"/>
-            <w:r>
-              <w:rPr>
-                <w:rFonts w:ascii="TimesNewRomanPSMT" w:hAnsi="TimesNewRomanPSMT" w:cs="TimesNewRomanPSMT"/>
-                <w:sz w:val="16"/>
-                <w:szCs w:val="16"/>
-                <w:lang w:val="en-US"/>
-              </w:rPr>
-              <w:t>.numero_lot</w:t>
-            </w:r>
-            <w:proofErr w:type="spellEnd"/>
-            <w:r>
-              <w:rPr>
-                <w:rFonts w:ascii="TimesNewRomanPSMT" w:hAnsi="TimesNewRomanPSMT" w:cs="TimesNewRomanPSMT"/>
-                <w:sz w:val="16"/>
-                <w:szCs w:val="16"/>
-                <w:lang w:val="en-US"/>
-              </w:rPr>
-              <w:t>}}</w:t>
+              <w:t>{{ i.numero_lot}}</w:t>
             </w:r>
           </w:p>
         </w:tc>
@@ -6503,29 +5801,7 @@
                 <w:szCs w:val="16"/>
                 <w:lang w:val="en-US"/>
               </w:rPr>
-              <w:t xml:space="preserve">{%tr </w:t>
-            </w:r>
-            <w:proofErr w:type="spellStart"/>
-            <w:r>
-              <w:rPr>
-                <w:b/>
-                <w:bCs/>
-                <w:sz w:val="16"/>
-                <w:szCs w:val="16"/>
-                <w:lang w:val="en-US"/>
-              </w:rPr>
-              <w:t>endfor</w:t>
-            </w:r>
-            <w:proofErr w:type="spellEnd"/>
-            <w:r>
-              <w:rPr>
-                <w:b/>
-                <w:bCs/>
-                <w:sz w:val="16"/>
-                <w:szCs w:val="16"/>
-                <w:lang w:val="en-US"/>
-              </w:rPr>
-              <w:t xml:space="preserve"> %}</w:t>
+              <w:t>{%tr endfor %}</w:t>
             </w:r>
           </w:p>
         </w:tc>
@@ -6856,45 +6132,7 @@
                 <w:szCs w:val="16"/>
                 <w:lang w:val="en-US"/>
               </w:rPr>
-              <w:t xml:space="preserve">{%tr for </w:t>
-            </w:r>
-            <w:proofErr w:type="spellStart"/>
-            <w:proofErr w:type="gramStart"/>
-            <w:r>
-              <w:rPr>
-                <w:sz w:val="16"/>
-                <w:szCs w:val="16"/>
-                <w:lang w:val="en-US"/>
-              </w:rPr>
-              <w:t>k,v</w:t>
-            </w:r>
-            <w:proofErr w:type="spellEnd"/>
-            <w:proofErr w:type="gramEnd"/>
-            <w:r>
-              <w:rPr>
-                <w:sz w:val="16"/>
-                <w:szCs w:val="16"/>
-                <w:lang w:val="en-US"/>
-              </w:rPr>
-              <w:t xml:space="preserve"> in </w:t>
-            </w:r>
-            <w:proofErr w:type="spellStart"/>
-            <w:r>
-              <w:rPr>
-                <w:sz w:val="16"/>
-                <w:szCs w:val="16"/>
-                <w:lang w:val="en-US"/>
-              </w:rPr>
-              <w:t>nb_logements_par_type.items</w:t>
-            </w:r>
-            <w:proofErr w:type="spellEnd"/>
-            <w:r>
-              <w:rPr>
-                <w:sz w:val="16"/>
-                <w:szCs w:val="16"/>
-                <w:lang w:val="en-US"/>
-              </w:rPr>
-              <w:t>() %}</w:t>
+              <w:t>{%tr for k,v in nb_logements_par_type.items() %}</w:t>
             </w:r>
           </w:p>
         </w:tc>
@@ -8052,27 +7290,8 @@
           <w:sz w:val="16"/>
           <w:szCs w:val="16"/>
         </w:rPr>
-        <w:t xml:space="preserve"> if </w:t>
-      </w:r>
-      <w:proofErr w:type="spellStart"/>
-      <w:r>
-        <w:rPr>
-          <w:rFonts w:ascii="TimesNewRomanPSMT" w:hAnsi="TimesNewRomanPSMT" w:cs="TimesNewRomanPSMT"/>
-          <w:sz w:val="16"/>
-          <w:szCs w:val="16"/>
-        </w:rPr>
-        <w:t>lot.annexe</w:t>
-      </w:r>
-      <w:proofErr w:type="spellEnd"/>
-      <w:r>
-        <w:rPr>
-          <w:rFonts w:ascii="TimesNewRomanPSMT" w:hAnsi="TimesNewRomanPSMT" w:cs="TimesNewRomanPSMT"/>
-          <w:sz w:val="16"/>
-          <w:szCs w:val="16"/>
-        </w:rPr>
-        <w:t>_</w:t>
-      </w:r>
-      <w:proofErr w:type="spellStart"/>
+        <w:t xml:space="preserve"> if lot.annexe_</w:t>
+      </w:r>
       <w:r>
         <w:rPr>
           <w:rFonts w:ascii="TimesNewRomanPSMT" w:hAnsi="TimesNewRomanPSMT" w:cs="TimesNewRomanPSMT"/>
@@ -8082,7 +7301,6 @@
         </w:rPr>
         <w:t>celliers</w:t>
       </w:r>
-      <w:proofErr w:type="spellEnd"/>
       <w:r>
         <w:rPr>
           <w:rFonts w:ascii="TimesNewRomanPSMT" w:hAnsi="TimesNewRomanPSMT" w:cs="TimesNewRomanPSMT"/>
@@ -8230,27 +7448,8 @@
           <w:sz w:val="16"/>
           <w:szCs w:val="16"/>
         </w:rPr>
-        <w:t xml:space="preserve"> if </w:t>
-      </w:r>
-      <w:proofErr w:type="spellStart"/>
-      <w:r>
-        <w:rPr>
-          <w:rFonts w:ascii="TimesNewRomanPSMT" w:hAnsi="TimesNewRomanPSMT" w:cs="TimesNewRomanPSMT"/>
-          <w:sz w:val="16"/>
-          <w:szCs w:val="16"/>
-        </w:rPr>
-        <w:t>lot.annexe</w:t>
-      </w:r>
-      <w:proofErr w:type="spellEnd"/>
-      <w:r>
-        <w:rPr>
-          <w:rFonts w:ascii="TimesNewRomanPSMT" w:hAnsi="TimesNewRomanPSMT" w:cs="TimesNewRomanPSMT"/>
-          <w:sz w:val="16"/>
-          <w:szCs w:val="16"/>
-        </w:rPr>
-        <w:t>_</w:t>
-      </w:r>
-      <w:proofErr w:type="spellStart"/>
+        <w:t xml:space="preserve"> if lot.annexe_</w:t>
+      </w:r>
       <w:r>
         <w:rPr>
           <w:rFonts w:ascii="TimesNewRomanPSMT" w:hAnsi="TimesNewRomanPSMT" w:cs="TimesNewRomanPSMT"/>
@@ -8269,7 +7468,6 @@
         </w:rPr>
         <w:t>sserres</w:t>
       </w:r>
-      <w:proofErr w:type="spellEnd"/>
       <w:r>
         <w:rPr>
           <w:rFonts w:ascii="TimesNewRomanPSMT" w:hAnsi="TimesNewRomanPSMT" w:cs="TimesNewRomanPSMT"/>
@@ -8346,7 +7544,6 @@
         </w:rPr>
         <w:t xml:space="preserve"> </w:t>
       </w:r>
-      <w:proofErr w:type="spellStart"/>
       <w:r>
         <w:rPr>
           <w:rFonts w:ascii="TimesNewRomanPSMT" w:hAnsi="TimesNewRomanPSMT" w:cs="TimesNewRomanPSMT"/>
@@ -8354,7 +7551,6 @@
         </w:rPr>
         <w:t>Resserres</w:t>
       </w:r>
-      <w:proofErr w:type="spellEnd"/>
     </w:p>
     <w:p>
       <w:pPr>
@@ -8581,27 +7777,8 @@
           <w:sz w:val="16"/>
           <w:szCs w:val="16"/>
         </w:rPr>
-        <w:t xml:space="preserve"> if </w:t>
-      </w:r>
-      <w:proofErr w:type="spellStart"/>
-      <w:r>
-        <w:rPr>
-          <w:rFonts w:ascii="TimesNewRomanPSMT" w:hAnsi="TimesNewRomanPSMT" w:cs="TimesNewRomanPSMT"/>
-          <w:sz w:val="16"/>
-          <w:szCs w:val="16"/>
-        </w:rPr>
-        <w:t>lot.annexe</w:t>
-      </w:r>
-      <w:proofErr w:type="spellEnd"/>
-      <w:r>
-        <w:rPr>
-          <w:rFonts w:ascii="TimesNewRomanPSMT" w:hAnsi="TimesNewRomanPSMT" w:cs="TimesNewRomanPSMT"/>
-          <w:sz w:val="16"/>
-          <w:szCs w:val="16"/>
-        </w:rPr>
-        <w:t>_</w:t>
-      </w:r>
-      <w:proofErr w:type="spellStart"/>
+        <w:t xml:space="preserve"> if lot.annexe_</w:t>
+      </w:r>
       <w:r>
         <w:rPr>
           <w:rFonts w:ascii="TimesNewRomanPSMT" w:hAnsi="TimesNewRomanPSMT" w:cs="TimesNewRomanPSMT"/>
@@ -8611,7 +7788,6 @@
         </w:rPr>
         <w:t>balcons</w:t>
       </w:r>
-      <w:proofErr w:type="spellEnd"/>
       <w:r>
         <w:rPr>
           <w:rFonts w:ascii="TimesNewRomanPSMT" w:hAnsi="TimesNewRomanPSMT" w:cs="TimesNewRomanPSMT"/>
@@ -9135,27 +8311,7 @@
           <w:sz w:val="20"/>
           <w:lang w:val="en-US"/>
         </w:rPr>
-        <w:t xml:space="preserve">{% if </w:t>
-      </w:r>
-      <w:proofErr w:type="spellStart"/>
-      <w:proofErr w:type="gramStart"/>
-      <w:r>
-        <w:rPr>
-          <w:rFonts w:ascii="TimesNewRomanPSMT" w:hAnsi="TimesNewRomanPSMT" w:cs="TimesNewRomanPSMT"/>
-          <w:sz w:val="20"/>
-          <w:lang w:val="en-US"/>
-        </w:rPr>
-        <w:t>logements.count</w:t>
-      </w:r>
-      <w:proofErr w:type="spellEnd"/>
-      <w:proofErr w:type="gramEnd"/>
-      <w:r>
-        <w:rPr>
-          <w:rFonts w:ascii="TimesNewRomanPSMT" w:hAnsi="TimesNewRomanPSMT" w:cs="TimesNewRomanPSMT"/>
-          <w:sz w:val="20"/>
-          <w:lang w:val="en-US"/>
-        </w:rPr>
-        <w:t>() %}</w:t>
+        <w:t>{% if logements.count() %}</w:t>
       </w:r>
     </w:p>
     <w:p>
@@ -9272,25 +8428,7 @@
                 <w:sz w:val="14"/>
                 <w:szCs w:val="14"/>
               </w:rPr>
-              <w:t>(</w:t>
-            </w:r>
-            <w:proofErr w:type="gramStart"/>
-            <w:r>
-              <w:rPr>
-                <w:rFonts w:ascii="TimesNewRomanPSMT" w:hAnsi="TimesNewRomanPSMT" w:cs="TimesNewRomanPSMT"/>
-                <w:sz w:val="14"/>
-                <w:szCs w:val="14"/>
-              </w:rPr>
-              <w:t>art.</w:t>
-            </w:r>
-            <w:proofErr w:type="gramEnd"/>
-            <w:r>
-              <w:rPr>
-                <w:rFonts w:ascii="TimesNewRomanPSMT" w:hAnsi="TimesNewRomanPSMT" w:cs="TimesNewRomanPSMT"/>
-                <w:sz w:val="14"/>
-                <w:szCs w:val="14"/>
-              </w:rPr>
-              <w:t xml:space="preserve"> R. 111-2)</w:t>
+              <w:t>(art. R. 111-2)</w:t>
             </w:r>
           </w:p>
         </w:tc>
@@ -9325,23 +8463,13 @@
                 <w:lang w:val="en-US"/>
               </w:rPr>
             </w:pPr>
-            <w:proofErr w:type="gramStart"/>
             <w:r>
               <w:rPr>
                 <w:rFonts w:ascii="TimesNewRomanPSMT" w:hAnsi="TimesNewRomanPSMT" w:cs="TimesNewRomanPSMT"/>
                 <w:sz w:val="14"/>
                 <w:szCs w:val="14"/>
               </w:rPr>
-              <w:t>réelle</w:t>
-            </w:r>
-            <w:proofErr w:type="gramEnd"/>
-            <w:r>
-              <w:rPr>
-                <w:rFonts w:ascii="TimesNewRomanPSMT" w:hAnsi="TimesNewRomanPSMT" w:cs="TimesNewRomanPSMT"/>
-                <w:sz w:val="14"/>
-                <w:szCs w:val="14"/>
-              </w:rPr>
-              <w:t xml:space="preserve"> des annexes</w:t>
+              <w:t>réelle des annexes</w:t>
             </w:r>
           </w:p>
         </w:tc>
@@ -9526,26 +8654,16 @@
                 <w:sz w:val="14"/>
                 <w:szCs w:val="14"/>
               </w:rPr>
-              <w:t xml:space="preserve"> col </w:t>
+              <w:t xml:space="preserve"> col 6)</w:t>
             </w:r>
-            <w:proofErr w:type="gramStart"/>
             <w:r>
               <w:rPr>
                 <w:rFonts w:ascii="TimesNewRomanPSMT" w:hAnsi="TimesNewRomanPSMT" w:cs="TimesNewRomanPSMT"/>
                 <w:sz w:val="14"/>
                 <w:szCs w:val="14"/>
               </w:rPr>
-              <w:t>6)</w:t>
-            </w:r>
-            <w:r>
-              <w:rPr>
-                <w:rFonts w:ascii="TimesNewRomanPSMT" w:hAnsi="TimesNewRomanPSMT" w:cs="TimesNewRomanPSMT"/>
-                <w:sz w:val="14"/>
-                <w:szCs w:val="14"/>
-              </w:rPr>
               <w:t>*</w:t>
             </w:r>
-            <w:proofErr w:type="gramEnd"/>
           </w:p>
         </w:tc>
       </w:tr>
@@ -9875,27 +8993,7 @@
                 <w:szCs w:val="16"/>
                 <w:lang w:val="en-US"/>
               </w:rPr>
-              <w:t xml:space="preserve">{%tr for l in </w:t>
-            </w:r>
-            <w:proofErr w:type="spellStart"/>
-            <w:r>
-              <w:rPr>
-                <w:rFonts w:ascii="TimesNewRomanPSMT" w:hAnsi="TimesNewRomanPSMT" w:cs="TimesNewRomanPSMT"/>
-                <w:sz w:val="16"/>
-                <w:szCs w:val="16"/>
-                <w:lang w:val="en-US"/>
-              </w:rPr>
-              <w:t>logements</w:t>
-            </w:r>
-            <w:proofErr w:type="spellEnd"/>
-            <w:r>
-              <w:rPr>
-                <w:rFonts w:ascii="TimesNewRomanPSMT" w:hAnsi="TimesNewRomanPSMT" w:cs="TimesNewRomanPSMT"/>
-                <w:sz w:val="16"/>
-                <w:szCs w:val="16"/>
-                <w:lang w:val="en-US"/>
-              </w:rPr>
-              <w:t xml:space="preserve"> %}</w:t>
+              <w:t>{%tr for l in logements %}</w:t>
             </w:r>
           </w:p>
         </w:tc>
@@ -9922,9 +9020,24 @@
                 <w:szCs w:val="16"/>
                 <w:lang w:val="en-US"/>
               </w:rPr>
-              <w:t>{{</w:t>
+              <w:t>{{l.d}}</w:t>
             </w:r>
-            <w:proofErr w:type="spellStart"/>
+          </w:p>
+        </w:tc>
+        <w:tc>
+          <w:tcPr>
+            <w:tcW w:w="1134" w:type="dxa"/>
+          </w:tcPr>
+          <w:p>
+            <w:pPr>
+              <w:jc w:val="both"/>
+              <w:rPr>
+                <w:rFonts w:ascii="TimesNewRomanPSMT" w:hAnsi="TimesNewRomanPSMT" w:cs="TimesNewRomanPSMT"/>
+                <w:sz w:val="16"/>
+                <w:szCs w:val="16"/>
+                <w:lang w:val="en-US"/>
+              </w:rPr>
+            </w:pPr>
             <w:r>
               <w:rPr>
                 <w:rFonts w:ascii="TimesNewRomanPSMT" w:hAnsi="TimesNewRomanPSMT" w:cs="TimesNewRomanPSMT"/>
@@ -9932,12 +9045,374 @@
                 <w:szCs w:val="16"/>
                 <w:lang w:val="en-US"/>
               </w:rPr>
-              <w:t>l.d</w:t>
+              <w:t>{{l.sh|f }}</w:t>
             </w:r>
-            <w:proofErr w:type="spellEnd"/>
+          </w:p>
+        </w:tc>
+        <w:tc>
+          <w:tcPr>
+            <w:tcW w:w="850" w:type="dxa"/>
+          </w:tcPr>
+          <w:p>
+            <w:pPr>
+              <w:jc w:val="both"/>
+              <w:rPr>
+                <w:rFonts w:ascii="TimesNewRomanPSMT" w:hAnsi="TimesNewRomanPSMT" w:cs="TimesNewRomanPSMT"/>
+                <w:sz w:val="16"/>
+                <w:szCs w:val="16"/>
+                <w:lang w:val="en-US"/>
+              </w:rPr>
+            </w:pPr>
             <w:r>
               <w:rPr>
                 <w:rFonts w:ascii="TimesNewRomanPSMT" w:hAnsi="TimesNewRomanPSMT" w:cs="TimesNewRomanPSMT"/>
+                <w:sz w:val="16"/>
+                <w:szCs w:val="16"/>
+                <w:lang w:val="en-US"/>
+              </w:rPr>
+              <w:t>{{l.sa|f }}</w:t>
+            </w:r>
+          </w:p>
+        </w:tc>
+        <w:tc>
+          <w:tcPr>
+            <w:tcW w:w="1276" w:type="dxa"/>
+          </w:tcPr>
+          <w:p>
+            <w:pPr>
+              <w:jc w:val="both"/>
+              <w:rPr>
+                <w:rFonts w:ascii="TimesNewRomanPSMT" w:hAnsi="TimesNewRomanPSMT" w:cs="TimesNewRomanPSMT"/>
+                <w:sz w:val="16"/>
+                <w:szCs w:val="16"/>
+                <w:lang w:val="en-US"/>
+              </w:rPr>
+            </w:pPr>
+            <w:r>
+              <w:rPr>
+                <w:rFonts w:ascii="TimesNewRomanPSMT" w:hAnsi="TimesNewRomanPSMT" w:cs="TimesNewRomanPSMT"/>
+                <w:sz w:val="16"/>
+                <w:szCs w:val="16"/>
+                <w:lang w:val="en-US"/>
+              </w:rPr>
+              <w:t>{{l.su|f }}</w:t>
+            </w:r>
+          </w:p>
+        </w:tc>
+        <w:tc>
+          <w:tcPr>
+            <w:tcW w:w="1134" w:type="dxa"/>
+          </w:tcPr>
+          <w:p>
+            <w:pPr>
+              <w:jc w:val="both"/>
+              <w:rPr>
+                <w:rFonts w:ascii="TimesNewRomanPSMT" w:hAnsi="TimesNewRomanPSMT" w:cs="TimesNewRomanPSMT"/>
+                <w:sz w:val="16"/>
+                <w:szCs w:val="16"/>
+                <w:lang w:val="en-US"/>
+              </w:rPr>
+            </w:pPr>
+            <w:r>
+              <w:rPr>
+                <w:rFonts w:ascii="TimesNewRomanPSMT" w:hAnsi="TimesNewRomanPSMT" w:cs="TimesNewRomanPSMT"/>
+                <w:sz w:val="16"/>
+                <w:szCs w:val="16"/>
+                <w:lang w:val="en-US"/>
+              </w:rPr>
+              <w:t>{{l.lpmc|f }}</w:t>
+            </w:r>
+          </w:p>
+        </w:tc>
+        <w:tc>
+          <w:tcPr>
+            <w:tcW w:w="1134" w:type="dxa"/>
+          </w:tcPr>
+          <w:p>
+            <w:pPr>
+              <w:jc w:val="both"/>
+              <w:rPr>
+                <w:rFonts w:ascii="TimesNewRomanPSMT" w:hAnsi="TimesNewRomanPSMT" w:cs="TimesNewRomanPSMT"/>
+                <w:sz w:val="16"/>
+                <w:szCs w:val="16"/>
+                <w:lang w:val="en-US"/>
+              </w:rPr>
+            </w:pPr>
+            <w:r>
+              <w:rPr>
+                <w:rFonts w:ascii="TimesNewRomanPSMT" w:hAnsi="TimesNewRomanPSMT" w:cs="TimesNewRomanPSMT"/>
+                <w:sz w:val="16"/>
+                <w:szCs w:val="16"/>
+                <w:lang w:val="en-US"/>
+              </w:rPr>
+              <w:t>{{l.c|f(d=4)}}</w:t>
+            </w:r>
+          </w:p>
+        </w:tc>
+        <w:tc>
+          <w:tcPr>
+            <w:tcW w:w="1187" w:type="dxa"/>
+          </w:tcPr>
+          <w:p>
+            <w:pPr>
+              <w:jc w:val="both"/>
+              <w:rPr>
+                <w:rFonts w:ascii="TimesNewRomanPSMT" w:hAnsi="TimesNewRomanPSMT" w:cs="TimesNewRomanPSMT"/>
+                <w:sz w:val="16"/>
+                <w:szCs w:val="16"/>
+                <w:lang w:val="en-US"/>
+              </w:rPr>
+            </w:pPr>
+            <w:r>
+              <w:rPr>
+                <w:rFonts w:ascii="TimesNewRomanPSMT" w:hAnsi="TimesNewRomanPSMT" w:cs="TimesNewRomanPSMT"/>
+                <w:sz w:val="16"/>
+                <w:szCs w:val="16"/>
+                <w:lang w:val="en-US"/>
+              </w:rPr>
+              <w:t>{{l.l|f}}</w:t>
+            </w:r>
+          </w:p>
+        </w:tc>
+      </w:tr>
+      <w:tr>
+        <w:tc>
+          <w:tcPr>
+            <w:tcW w:w="8270" w:type="dxa"/>
+            <w:gridSpan w:val="7"/>
+          </w:tcPr>
+          <w:p>
+            <w:pPr>
+              <w:jc w:val="both"/>
+              <w:rPr>
+                <w:rFonts w:ascii="TimesNewRomanPSMT" w:hAnsi="TimesNewRomanPSMT" w:cs="TimesNewRomanPSMT"/>
+                <w:sz w:val="16"/>
+                <w:szCs w:val="16"/>
+                <w:lang w:val="en-US"/>
+              </w:rPr>
+            </w:pPr>
+            <w:r>
+              <w:rPr>
+                <w:sz w:val="16"/>
+                <w:szCs w:val="16"/>
+                <w:lang w:val="en-US"/>
+              </w:rPr>
+              <w:t>{%tr endfor %}</w:t>
+            </w:r>
+          </w:p>
+        </w:tc>
+      </w:tr>
+      <w:tr>
+        <w:tc>
+          <w:tcPr>
+            <w:tcW w:w="1555" w:type="dxa"/>
+          </w:tcPr>
+          <w:p>
+            <w:pPr>
+              <w:jc w:val="both"/>
+              <w:rPr>
+                <w:rFonts w:ascii="TimesNewRomanPSMT" w:hAnsi="TimesNewRomanPSMT" w:cs="TimesNewRomanPSMT"/>
+                <w:sz w:val="16"/>
+                <w:szCs w:val="16"/>
+                <w:lang w:val="en-US"/>
+              </w:rPr>
+            </w:pPr>
+            <w:r>
+              <w:rPr>
+                <w:rFonts w:ascii="TimesNewRomanPSMT" w:hAnsi="TimesNewRomanPSMT" w:cs="TimesNewRomanPSMT"/>
+                <w:b/>
+                <w:bCs/>
+                <w:sz w:val="16"/>
+                <w:szCs w:val="16"/>
+                <w:lang w:val="en-US"/>
+              </w:rPr>
+              <w:t>Total</w:t>
+            </w:r>
+          </w:p>
+        </w:tc>
+        <w:tc>
+          <w:tcPr>
+            <w:tcW w:w="1134" w:type="dxa"/>
+          </w:tcPr>
+          <w:p>
+            <w:pPr>
+              <w:jc w:val="both"/>
+              <w:rPr>
+                <w:rFonts w:ascii="TimesNewRomanPSMT" w:hAnsi="TimesNewRomanPSMT" w:cs="TimesNewRomanPSMT"/>
+                <w:sz w:val="16"/>
+                <w:szCs w:val="16"/>
+                <w:lang w:val="en-US"/>
+              </w:rPr>
+            </w:pPr>
+            <w:r>
+              <w:rPr>
+                <w:rFonts w:ascii="TimesNewRomanPSMT" w:hAnsi="TimesNewRomanPSMT" w:cs="TimesNewRomanPSMT"/>
+                <w:b/>
+                <w:bCs/>
+                <w:sz w:val="16"/>
+                <w:szCs w:val="16"/>
+                <w:lang w:val="en-US"/>
+              </w:rPr>
+              <w:t>{{sh_totale</w:t>
+            </w:r>
+            <w:r>
+              <w:rPr>
+                <w:rFonts w:ascii="TimesNewRomanPSMT" w:hAnsi="TimesNewRomanPSMT" w:cs="TimesNewRomanPSMT"/>
+                <w:b/>
+                <w:bCs/>
+                <w:sz w:val="16"/>
+                <w:szCs w:val="16"/>
+                <w:lang w:val="en-US"/>
+              </w:rPr>
+              <w:t>|f</w:t>
+            </w:r>
+            <w:r>
+              <w:rPr>
+                <w:rFonts w:ascii="TimesNewRomanPSMT" w:hAnsi="TimesNewRomanPSMT" w:cs="TimesNewRomanPSMT"/>
+                <w:b/>
+                <w:bCs/>
+                <w:sz w:val="16"/>
+                <w:szCs w:val="16"/>
+                <w:lang w:val="en-US"/>
+              </w:rPr>
+              <w:t xml:space="preserve"> }}</w:t>
+            </w:r>
+          </w:p>
+        </w:tc>
+        <w:tc>
+          <w:tcPr>
+            <w:tcW w:w="850" w:type="dxa"/>
+          </w:tcPr>
+          <w:p>
+            <w:pPr>
+              <w:jc w:val="both"/>
+              <w:rPr>
+                <w:rFonts w:ascii="TimesNewRomanPSMT" w:hAnsi="TimesNewRomanPSMT" w:cs="TimesNewRomanPSMT"/>
+                <w:sz w:val="16"/>
+                <w:szCs w:val="16"/>
+                <w:lang w:val="en-US"/>
+              </w:rPr>
+            </w:pPr>
+            <w:r>
+              <w:rPr>
+                <w:rFonts w:ascii="TimesNewRomanPSMT" w:hAnsi="TimesNewRomanPSMT" w:cs="TimesNewRomanPSMT"/>
+                <w:b/>
+                <w:bCs/>
+                <w:sz w:val="16"/>
+                <w:szCs w:val="16"/>
+                <w:lang w:val="en-US"/>
+              </w:rPr>
+              <w:t>{{s</w:t>
+            </w:r>
+            <w:r>
+              <w:rPr>
+                <w:rFonts w:ascii="TimesNewRomanPSMT" w:hAnsi="TimesNewRomanPSMT" w:cs="TimesNewRomanPSMT"/>
+                <w:b/>
+                <w:bCs/>
+                <w:sz w:val="16"/>
+                <w:szCs w:val="16"/>
+                <w:lang w:val="en-US"/>
+              </w:rPr>
+              <w:t>a</w:t>
+            </w:r>
+            <w:r>
+              <w:rPr>
+                <w:rFonts w:ascii="TimesNewRomanPSMT" w:hAnsi="TimesNewRomanPSMT" w:cs="TimesNewRomanPSMT"/>
+                <w:b/>
+                <w:bCs/>
+                <w:sz w:val="16"/>
+                <w:szCs w:val="16"/>
+                <w:lang w:val="en-US"/>
+              </w:rPr>
+              <w:t>_totale</w:t>
+            </w:r>
+            <w:r>
+              <w:rPr>
+                <w:rFonts w:ascii="TimesNewRomanPSMT" w:hAnsi="TimesNewRomanPSMT" w:cs="TimesNewRomanPSMT"/>
+                <w:b/>
+                <w:bCs/>
+                <w:sz w:val="16"/>
+                <w:szCs w:val="16"/>
+                <w:lang w:val="en-US"/>
+              </w:rPr>
+              <w:t>|f</w:t>
+            </w:r>
+            <w:r>
+              <w:rPr>
+                <w:rFonts w:ascii="TimesNewRomanPSMT" w:hAnsi="TimesNewRomanPSMT" w:cs="TimesNewRomanPSMT"/>
+                <w:b/>
+                <w:bCs/>
+                <w:sz w:val="16"/>
+                <w:szCs w:val="16"/>
+                <w:lang w:val="en-US"/>
+              </w:rPr>
+              <w:t xml:space="preserve"> }}</w:t>
+            </w:r>
+          </w:p>
+        </w:tc>
+        <w:tc>
+          <w:tcPr>
+            <w:tcW w:w="1276" w:type="dxa"/>
+          </w:tcPr>
+          <w:p>
+            <w:pPr>
+              <w:jc w:val="both"/>
+              <w:rPr>
+                <w:rFonts w:ascii="TimesNewRomanPSMT" w:hAnsi="TimesNewRomanPSMT" w:cs="TimesNewRomanPSMT"/>
+                <w:sz w:val="16"/>
+                <w:szCs w:val="16"/>
+                <w:lang w:val="en-US"/>
+              </w:rPr>
+            </w:pPr>
+            <w:r>
+              <w:rPr>
+                <w:rFonts w:ascii="TimesNewRomanPSMT" w:hAnsi="TimesNewRomanPSMT" w:cs="TimesNewRomanPSMT"/>
+                <w:b/>
+                <w:bCs/>
+                <w:sz w:val="16"/>
+                <w:szCs w:val="16"/>
+                <w:lang w:val="en-US"/>
+              </w:rPr>
+              <w:t>{{s</w:t>
+            </w:r>
+            <w:r>
+              <w:rPr>
+                <w:rFonts w:ascii="TimesNewRomanPSMT" w:hAnsi="TimesNewRomanPSMT" w:cs="TimesNewRomanPSMT"/>
+                <w:b/>
+                <w:bCs/>
+                <w:sz w:val="16"/>
+                <w:szCs w:val="16"/>
+                <w:lang w:val="en-US"/>
+              </w:rPr>
+              <w:t>u</w:t>
+            </w:r>
+            <w:r>
+              <w:rPr>
+                <w:rFonts w:ascii="TimesNewRomanPSMT" w:hAnsi="TimesNewRomanPSMT" w:cs="TimesNewRomanPSMT"/>
+                <w:b/>
+                <w:bCs/>
+                <w:sz w:val="16"/>
+                <w:szCs w:val="16"/>
+                <w:lang w:val="en-US"/>
+              </w:rPr>
+              <w:t>_totale</w:t>
+            </w:r>
+            <w:r>
+              <w:rPr>
+                <w:rFonts w:ascii="TimesNewRomanPSMT" w:hAnsi="TimesNewRomanPSMT" w:cs="TimesNewRomanPSMT"/>
+                <w:b/>
+                <w:bCs/>
+                <w:sz w:val="16"/>
+                <w:szCs w:val="16"/>
+                <w:lang w:val="en-US"/>
+              </w:rPr>
+              <w:t>|f</w:t>
+            </w:r>
+            <w:r>
+              <w:rPr>
+                <w:rFonts w:ascii="TimesNewRomanPSMT" w:hAnsi="TimesNewRomanPSMT" w:cs="TimesNewRomanPSMT"/>
+                <w:b/>
+                <w:bCs/>
                 <w:sz w:val="16"/>
                 <w:szCs w:val="16"/>
                 <w:lang w:val="en-US"/>
@@ -9960,125 +9435,6 @@
                 <w:lang w:val="en-US"/>
               </w:rPr>
             </w:pPr>
-            <w:r>
-              <w:rPr>
-                <w:rFonts w:ascii="TimesNewRomanPSMT" w:hAnsi="TimesNewRomanPSMT" w:cs="TimesNewRomanPSMT"/>
-                <w:sz w:val="16"/>
-                <w:szCs w:val="16"/>
-                <w:lang w:val="en-US"/>
-              </w:rPr>
-              <w:t>{{</w:t>
-            </w:r>
-            <w:proofErr w:type="spellStart"/>
-            <w:r>
-              <w:rPr>
-                <w:rFonts w:ascii="TimesNewRomanPSMT" w:hAnsi="TimesNewRomanPSMT" w:cs="TimesNewRomanPSMT"/>
-                <w:sz w:val="16"/>
-                <w:szCs w:val="16"/>
-                <w:lang w:val="en-US"/>
-              </w:rPr>
-              <w:t>l.sh|f</w:t>
-            </w:r>
-            <w:proofErr w:type="spellEnd"/>
-            <w:r>
-              <w:rPr>
-                <w:rFonts w:ascii="TimesNewRomanPSMT" w:hAnsi="TimesNewRomanPSMT" w:cs="TimesNewRomanPSMT"/>
-                <w:sz w:val="16"/>
-                <w:szCs w:val="16"/>
-                <w:lang w:val="en-US"/>
-              </w:rPr>
-              <w:t xml:space="preserve"> }}</w:t>
-            </w:r>
-          </w:p>
-        </w:tc>
-        <w:tc>
-          <w:tcPr>
-            <w:tcW w:w="850" w:type="dxa"/>
-          </w:tcPr>
-          <w:p>
-            <w:pPr>
-              <w:jc w:val="both"/>
-              <w:rPr>
-                <w:rFonts w:ascii="TimesNewRomanPSMT" w:hAnsi="TimesNewRomanPSMT" w:cs="TimesNewRomanPSMT"/>
-                <w:sz w:val="16"/>
-                <w:szCs w:val="16"/>
-                <w:lang w:val="en-US"/>
-              </w:rPr>
-            </w:pPr>
-            <w:r>
-              <w:rPr>
-                <w:rFonts w:ascii="TimesNewRomanPSMT" w:hAnsi="TimesNewRomanPSMT" w:cs="TimesNewRomanPSMT"/>
-                <w:sz w:val="16"/>
-                <w:szCs w:val="16"/>
-                <w:lang w:val="en-US"/>
-              </w:rPr>
-              <w:t>{{</w:t>
-            </w:r>
-            <w:proofErr w:type="spellStart"/>
-            <w:r>
-              <w:rPr>
-                <w:rFonts w:ascii="TimesNewRomanPSMT" w:hAnsi="TimesNewRomanPSMT" w:cs="TimesNewRomanPSMT"/>
-                <w:sz w:val="16"/>
-                <w:szCs w:val="16"/>
-                <w:lang w:val="en-US"/>
-              </w:rPr>
-              <w:t>l.sa|f</w:t>
-            </w:r>
-            <w:proofErr w:type="spellEnd"/>
-            <w:r>
-              <w:rPr>
-                <w:rFonts w:ascii="TimesNewRomanPSMT" w:hAnsi="TimesNewRomanPSMT" w:cs="TimesNewRomanPSMT"/>
-                <w:sz w:val="16"/>
-                <w:szCs w:val="16"/>
-                <w:lang w:val="en-US"/>
-              </w:rPr>
-              <w:t xml:space="preserve"> }}</w:t>
-            </w:r>
-          </w:p>
-        </w:tc>
-        <w:tc>
-          <w:tcPr>
-            <w:tcW w:w="1276" w:type="dxa"/>
-          </w:tcPr>
-          <w:p>
-            <w:pPr>
-              <w:jc w:val="both"/>
-              <w:rPr>
-                <w:rFonts w:ascii="TimesNewRomanPSMT" w:hAnsi="TimesNewRomanPSMT" w:cs="TimesNewRomanPSMT"/>
-                <w:sz w:val="16"/>
-                <w:szCs w:val="16"/>
-                <w:lang w:val="en-US"/>
-              </w:rPr>
-            </w:pPr>
-            <w:r>
-              <w:rPr>
-                <w:rFonts w:ascii="TimesNewRomanPSMT" w:hAnsi="TimesNewRomanPSMT" w:cs="TimesNewRomanPSMT"/>
-                <w:sz w:val="16"/>
-                <w:szCs w:val="16"/>
-                <w:lang w:val="en-US"/>
-              </w:rPr>
-              <w:t>{{</w:t>
-            </w:r>
-            <w:proofErr w:type="spellStart"/>
-            <w:r>
-              <w:rPr>
-                <w:rFonts w:ascii="TimesNewRomanPSMT" w:hAnsi="TimesNewRomanPSMT" w:cs="TimesNewRomanPSMT"/>
-                <w:sz w:val="16"/>
-                <w:szCs w:val="16"/>
-                <w:lang w:val="en-US"/>
-              </w:rPr>
-              <w:t>l.su|f</w:t>
-            </w:r>
-            <w:proofErr w:type="spellEnd"/>
-            <w:r>
-              <w:rPr>
-                <w:rFonts w:ascii="TimesNewRomanPSMT" w:hAnsi="TimesNewRomanPSMT" w:cs="TimesNewRomanPSMT"/>
-                <w:sz w:val="16"/>
-                <w:szCs w:val="16"/>
-                <w:lang w:val="en-US"/>
-              </w:rPr>
-              <w:t xml:space="preserve"> }}</w:t>
-            </w:r>
           </w:p>
         </w:tc>
         <w:tc>
@@ -10095,91 +9451,6 @@
                 <w:lang w:val="en-US"/>
               </w:rPr>
             </w:pPr>
-            <w:r>
-              <w:rPr>
-                <w:rFonts w:ascii="TimesNewRomanPSMT" w:hAnsi="TimesNewRomanPSMT" w:cs="TimesNewRomanPSMT"/>
-                <w:sz w:val="16"/>
-                <w:szCs w:val="16"/>
-                <w:lang w:val="en-US"/>
-              </w:rPr>
-              <w:t>{{</w:t>
-            </w:r>
-            <w:proofErr w:type="spellStart"/>
-            <w:proofErr w:type="gramStart"/>
-            <w:r>
-              <w:rPr>
-                <w:rFonts w:ascii="TimesNewRomanPSMT" w:hAnsi="TimesNewRomanPSMT" w:cs="TimesNewRomanPSMT"/>
-                <w:sz w:val="16"/>
-                <w:szCs w:val="16"/>
-                <w:lang w:val="en-US"/>
-              </w:rPr>
-              <w:t>l.lpmc</w:t>
-            </w:r>
-            <w:proofErr w:type="gramEnd"/>
-            <w:r>
-              <w:rPr>
-                <w:rFonts w:ascii="TimesNewRomanPSMT" w:hAnsi="TimesNewRomanPSMT" w:cs="TimesNewRomanPSMT"/>
-                <w:sz w:val="16"/>
-                <w:szCs w:val="16"/>
-                <w:lang w:val="en-US"/>
-              </w:rPr>
-              <w:t>|f</w:t>
-            </w:r>
-            <w:proofErr w:type="spellEnd"/>
-            <w:r>
-              <w:rPr>
-                <w:rFonts w:ascii="TimesNewRomanPSMT" w:hAnsi="TimesNewRomanPSMT" w:cs="TimesNewRomanPSMT"/>
-                <w:sz w:val="16"/>
-                <w:szCs w:val="16"/>
-                <w:lang w:val="en-US"/>
-              </w:rPr>
-              <w:t xml:space="preserve"> }}</w:t>
-            </w:r>
-          </w:p>
-        </w:tc>
-        <w:tc>
-          <w:tcPr>
-            <w:tcW w:w="1134" w:type="dxa"/>
-          </w:tcPr>
-          <w:p>
-            <w:pPr>
-              <w:jc w:val="both"/>
-              <w:rPr>
-                <w:rFonts w:ascii="TimesNewRomanPSMT" w:hAnsi="TimesNewRomanPSMT" w:cs="TimesNewRomanPSMT"/>
-                <w:sz w:val="16"/>
-                <w:szCs w:val="16"/>
-                <w:lang w:val="en-US"/>
-              </w:rPr>
-            </w:pPr>
-            <w:r>
-              <w:rPr>
-                <w:rFonts w:ascii="TimesNewRomanPSMT" w:hAnsi="TimesNewRomanPSMT" w:cs="TimesNewRomanPSMT"/>
-                <w:sz w:val="16"/>
-                <w:szCs w:val="16"/>
-                <w:lang w:val="en-US"/>
-              </w:rPr>
-              <w:t>{{</w:t>
-            </w:r>
-            <w:proofErr w:type="spellStart"/>
-            <w:r>
-              <w:rPr>
-                <w:rFonts w:ascii="TimesNewRomanPSMT" w:hAnsi="TimesNewRomanPSMT" w:cs="TimesNewRomanPSMT"/>
-                <w:sz w:val="16"/>
-                <w:szCs w:val="16"/>
-                <w:lang w:val="en-US"/>
-              </w:rPr>
-              <w:t>l.c|f</w:t>
-            </w:r>
-            <w:proofErr w:type="spellEnd"/>
-            <w:r>
-              <w:rPr>
-                <w:rFonts w:ascii="TimesNewRomanPSMT" w:hAnsi="TimesNewRomanPSMT" w:cs="TimesNewRomanPSMT"/>
-                <w:sz w:val="16"/>
-                <w:szCs w:val="16"/>
-                <w:lang w:val="en-US"/>
-              </w:rPr>
-              <w:t>(d=4)}}</w:t>
-            </w:r>
           </w:p>
         </w:tc>
         <w:tc>
@@ -10199,37 +9470,52 @@
             <w:r>
               <w:rPr>
                 <w:rFonts w:ascii="TimesNewRomanPSMT" w:hAnsi="TimesNewRomanPSMT" w:cs="TimesNewRomanPSMT"/>
+                <w:b/>
+                <w:bCs/>
                 <w:sz w:val="16"/>
                 <w:szCs w:val="16"/>
                 <w:lang w:val="en-US"/>
               </w:rPr>
               <w:t>{{</w:t>
             </w:r>
-            <w:proofErr w:type="spellStart"/>
-            <w:proofErr w:type="gramStart"/>
             <w:r>
               <w:rPr>
                 <w:rFonts w:ascii="TimesNewRomanPSMT" w:hAnsi="TimesNewRomanPSMT" w:cs="TimesNewRomanPSMT"/>
-                <w:sz w:val="16"/>
-                <w:szCs w:val="16"/>
-                <w:lang w:val="en-US"/>
-              </w:rPr>
-              <w:t>l.l</w:t>
+                <w:b/>
+                <w:bCs/>
+                <w:sz w:val="16"/>
+                <w:szCs w:val="16"/>
+                <w:lang w:val="en-US"/>
+              </w:rPr>
+              <w:t>loyer</w:t>
             </w:r>
-            <w:proofErr w:type="gramEnd"/>
             <w:r>
               <w:rPr>
                 <w:rFonts w:ascii="TimesNewRomanPSMT" w:hAnsi="TimesNewRomanPSMT" w:cs="TimesNewRomanPSMT"/>
+                <w:b/>
+                <w:bCs/>
+                <w:sz w:val="16"/>
+                <w:szCs w:val="16"/>
+                <w:lang w:val="en-US"/>
+              </w:rPr>
+              <w:t>_total</w:t>
+            </w:r>
+            <w:r>
+              <w:rPr>
+                <w:rFonts w:ascii="TimesNewRomanPSMT" w:hAnsi="TimesNewRomanPSMT" w:cs="TimesNewRomanPSMT"/>
+                <w:b/>
+                <w:bCs/>
                 <w:sz w:val="16"/>
                 <w:szCs w:val="16"/>
                 <w:lang w:val="en-US"/>
               </w:rPr>
               <w:t>|f</w:t>
             </w:r>
-            <w:proofErr w:type="spellEnd"/>
             <w:r>
               <w:rPr>
                 <w:rFonts w:ascii="TimesNewRomanPSMT" w:hAnsi="TimesNewRomanPSMT" w:cs="TimesNewRomanPSMT"/>
+                <w:b/>
+                <w:bCs/>
                 <w:sz w:val="16"/>
                 <w:szCs w:val="16"/>
                 <w:lang w:val="en-US"/>
@@ -10252,415 +9538,6 @@
                 <w:rFonts w:ascii="TimesNewRomanPSMT" w:hAnsi="TimesNewRomanPSMT" w:cs="TimesNewRomanPSMT"/>
                 <w:sz w:val="16"/>
                 <w:szCs w:val="16"/>
-                <w:lang w:val="en-US"/>
-              </w:rPr>
-            </w:pPr>
-            <w:r>
-              <w:rPr>
-                <w:sz w:val="16"/>
-                <w:szCs w:val="16"/>
-                <w:lang w:val="en-US"/>
-              </w:rPr>
-              <w:t xml:space="preserve">{%tr </w:t>
-            </w:r>
-            <w:proofErr w:type="spellStart"/>
-            <w:r>
-              <w:rPr>
-                <w:sz w:val="16"/>
-                <w:szCs w:val="16"/>
-                <w:lang w:val="en-US"/>
-              </w:rPr>
-              <w:t>endfor</w:t>
-            </w:r>
-            <w:proofErr w:type="spellEnd"/>
-            <w:r>
-              <w:rPr>
-                <w:sz w:val="16"/>
-                <w:szCs w:val="16"/>
-                <w:lang w:val="en-US"/>
-              </w:rPr>
-              <w:t xml:space="preserve"> %}</w:t>
-            </w:r>
-          </w:p>
-        </w:tc>
-      </w:tr>
-      <w:tr>
-        <w:tc>
-          <w:tcPr>
-            <w:tcW w:w="1555" w:type="dxa"/>
-          </w:tcPr>
-          <w:p>
-            <w:pPr>
-              <w:jc w:val="both"/>
-              <w:rPr>
-                <w:rFonts w:ascii="TimesNewRomanPSMT" w:hAnsi="TimesNewRomanPSMT" w:cs="TimesNewRomanPSMT"/>
-                <w:sz w:val="16"/>
-                <w:szCs w:val="16"/>
-                <w:lang w:val="en-US"/>
-              </w:rPr>
-            </w:pPr>
-            <w:r>
-              <w:rPr>
-                <w:rFonts w:ascii="TimesNewRomanPSMT" w:hAnsi="TimesNewRomanPSMT" w:cs="TimesNewRomanPSMT"/>
-                <w:b/>
-                <w:bCs/>
-                <w:sz w:val="16"/>
-                <w:szCs w:val="16"/>
-                <w:lang w:val="en-US"/>
-              </w:rPr>
-              <w:t>Total</w:t>
-            </w:r>
-          </w:p>
-        </w:tc>
-        <w:tc>
-          <w:tcPr>
-            <w:tcW w:w="1134" w:type="dxa"/>
-          </w:tcPr>
-          <w:p>
-            <w:pPr>
-              <w:jc w:val="both"/>
-              <w:rPr>
-                <w:rFonts w:ascii="TimesNewRomanPSMT" w:hAnsi="TimesNewRomanPSMT" w:cs="TimesNewRomanPSMT"/>
-                <w:sz w:val="16"/>
-                <w:szCs w:val="16"/>
-                <w:lang w:val="en-US"/>
-              </w:rPr>
-            </w:pPr>
-            <w:r>
-              <w:rPr>
-                <w:rFonts w:ascii="TimesNewRomanPSMT" w:hAnsi="TimesNewRomanPSMT" w:cs="TimesNewRomanPSMT"/>
-                <w:b/>
-                <w:bCs/>
-                <w:sz w:val="16"/>
-                <w:szCs w:val="16"/>
-                <w:lang w:val="en-US"/>
-              </w:rPr>
-              <w:t>{{</w:t>
-            </w:r>
-            <w:proofErr w:type="spellStart"/>
-            <w:r>
-              <w:rPr>
-                <w:rFonts w:ascii="TimesNewRomanPSMT" w:hAnsi="TimesNewRomanPSMT" w:cs="TimesNewRomanPSMT"/>
-                <w:b/>
-                <w:bCs/>
-                <w:sz w:val="16"/>
-                <w:szCs w:val="16"/>
-                <w:lang w:val="en-US"/>
-              </w:rPr>
-              <w:t>sh_totale</w:t>
-            </w:r>
-            <w:r>
-              <w:rPr>
-                <w:rFonts w:ascii="TimesNewRomanPSMT" w:hAnsi="TimesNewRomanPSMT" w:cs="TimesNewRomanPSMT"/>
-                <w:b/>
-                <w:bCs/>
-                <w:sz w:val="16"/>
-                <w:szCs w:val="16"/>
-                <w:lang w:val="en-US"/>
-              </w:rPr>
-              <w:t>|f</w:t>
-            </w:r>
-            <w:proofErr w:type="spellEnd"/>
-            <w:r>
-              <w:rPr>
-                <w:rFonts w:ascii="TimesNewRomanPSMT" w:hAnsi="TimesNewRomanPSMT" w:cs="TimesNewRomanPSMT"/>
-                <w:b/>
-                <w:bCs/>
-                <w:sz w:val="16"/>
-                <w:szCs w:val="16"/>
-                <w:lang w:val="en-US"/>
-              </w:rPr>
-              <w:t xml:space="preserve"> }}</w:t>
-            </w:r>
-          </w:p>
-        </w:tc>
-        <w:tc>
-          <w:tcPr>
-            <w:tcW w:w="850" w:type="dxa"/>
-          </w:tcPr>
-          <w:p>
-            <w:pPr>
-              <w:jc w:val="both"/>
-              <w:rPr>
-                <w:rFonts w:ascii="TimesNewRomanPSMT" w:hAnsi="TimesNewRomanPSMT" w:cs="TimesNewRomanPSMT"/>
-                <w:sz w:val="16"/>
-                <w:szCs w:val="16"/>
-                <w:lang w:val="en-US"/>
-              </w:rPr>
-            </w:pPr>
-            <w:r>
-              <w:rPr>
-                <w:rFonts w:ascii="TimesNewRomanPSMT" w:hAnsi="TimesNewRomanPSMT" w:cs="TimesNewRomanPSMT"/>
-                <w:b/>
-                <w:bCs/>
-                <w:sz w:val="16"/>
-                <w:szCs w:val="16"/>
-                <w:lang w:val="en-US"/>
-              </w:rPr>
-              <w:t>{{</w:t>
-            </w:r>
-            <w:proofErr w:type="spellStart"/>
-            <w:r>
-              <w:rPr>
-                <w:rFonts w:ascii="TimesNewRomanPSMT" w:hAnsi="TimesNewRomanPSMT" w:cs="TimesNewRomanPSMT"/>
-                <w:b/>
-                <w:bCs/>
-                <w:sz w:val="16"/>
-                <w:szCs w:val="16"/>
-                <w:lang w:val="en-US"/>
-              </w:rPr>
-              <w:t>s</w:t>
-            </w:r>
-            <w:r>
-              <w:rPr>
-                <w:rFonts w:ascii="TimesNewRomanPSMT" w:hAnsi="TimesNewRomanPSMT" w:cs="TimesNewRomanPSMT"/>
-                <w:b/>
-                <w:bCs/>
-                <w:sz w:val="16"/>
-                <w:szCs w:val="16"/>
-                <w:lang w:val="en-US"/>
-              </w:rPr>
-              <w:t>a</w:t>
-            </w:r>
-            <w:r>
-              <w:rPr>
-                <w:rFonts w:ascii="TimesNewRomanPSMT" w:hAnsi="TimesNewRomanPSMT" w:cs="TimesNewRomanPSMT"/>
-                <w:b/>
-                <w:bCs/>
-                <w:sz w:val="16"/>
-                <w:szCs w:val="16"/>
-                <w:lang w:val="en-US"/>
-              </w:rPr>
-              <w:t>_totale</w:t>
-            </w:r>
-            <w:r>
-              <w:rPr>
-                <w:rFonts w:ascii="TimesNewRomanPSMT" w:hAnsi="TimesNewRomanPSMT" w:cs="TimesNewRomanPSMT"/>
-                <w:b/>
-                <w:bCs/>
-                <w:sz w:val="16"/>
-                <w:szCs w:val="16"/>
-                <w:lang w:val="en-US"/>
-              </w:rPr>
-              <w:t>|f</w:t>
-            </w:r>
-            <w:proofErr w:type="spellEnd"/>
-            <w:r>
-              <w:rPr>
-                <w:rFonts w:ascii="TimesNewRomanPSMT" w:hAnsi="TimesNewRomanPSMT" w:cs="TimesNewRomanPSMT"/>
-                <w:b/>
-                <w:bCs/>
-                <w:sz w:val="16"/>
-                <w:szCs w:val="16"/>
-                <w:lang w:val="en-US"/>
-              </w:rPr>
-              <w:t xml:space="preserve"> }}</w:t>
-            </w:r>
-          </w:p>
-        </w:tc>
-        <w:tc>
-          <w:tcPr>
-            <w:tcW w:w="1276" w:type="dxa"/>
-          </w:tcPr>
-          <w:p>
-            <w:pPr>
-              <w:jc w:val="both"/>
-              <w:rPr>
-                <w:rFonts w:ascii="TimesNewRomanPSMT" w:hAnsi="TimesNewRomanPSMT" w:cs="TimesNewRomanPSMT"/>
-                <w:sz w:val="16"/>
-                <w:szCs w:val="16"/>
-                <w:lang w:val="en-US"/>
-              </w:rPr>
-            </w:pPr>
-            <w:r>
-              <w:rPr>
-                <w:rFonts w:ascii="TimesNewRomanPSMT" w:hAnsi="TimesNewRomanPSMT" w:cs="TimesNewRomanPSMT"/>
-                <w:b/>
-                <w:bCs/>
-                <w:sz w:val="16"/>
-                <w:szCs w:val="16"/>
-                <w:lang w:val="en-US"/>
-              </w:rPr>
-              <w:t>{{</w:t>
-            </w:r>
-            <w:proofErr w:type="spellStart"/>
-            <w:r>
-              <w:rPr>
-                <w:rFonts w:ascii="TimesNewRomanPSMT" w:hAnsi="TimesNewRomanPSMT" w:cs="TimesNewRomanPSMT"/>
-                <w:b/>
-                <w:bCs/>
-                <w:sz w:val="16"/>
-                <w:szCs w:val="16"/>
-                <w:lang w:val="en-US"/>
-              </w:rPr>
-              <w:t>s</w:t>
-            </w:r>
-            <w:r>
-              <w:rPr>
-                <w:rFonts w:ascii="TimesNewRomanPSMT" w:hAnsi="TimesNewRomanPSMT" w:cs="TimesNewRomanPSMT"/>
-                <w:b/>
-                <w:bCs/>
-                <w:sz w:val="16"/>
-                <w:szCs w:val="16"/>
-                <w:lang w:val="en-US"/>
-              </w:rPr>
-              <w:t>u</w:t>
-            </w:r>
-            <w:r>
-              <w:rPr>
-                <w:rFonts w:ascii="TimesNewRomanPSMT" w:hAnsi="TimesNewRomanPSMT" w:cs="TimesNewRomanPSMT"/>
-                <w:b/>
-                <w:bCs/>
-                <w:sz w:val="16"/>
-                <w:szCs w:val="16"/>
-                <w:lang w:val="en-US"/>
-              </w:rPr>
-              <w:t>_totale</w:t>
-            </w:r>
-            <w:r>
-              <w:rPr>
-                <w:rFonts w:ascii="TimesNewRomanPSMT" w:hAnsi="TimesNewRomanPSMT" w:cs="TimesNewRomanPSMT"/>
-                <w:b/>
-                <w:bCs/>
-                <w:sz w:val="16"/>
-                <w:szCs w:val="16"/>
-                <w:lang w:val="en-US"/>
-              </w:rPr>
-              <w:t>|f</w:t>
-            </w:r>
-            <w:proofErr w:type="spellEnd"/>
-            <w:r>
-              <w:rPr>
-                <w:rFonts w:ascii="TimesNewRomanPSMT" w:hAnsi="TimesNewRomanPSMT" w:cs="TimesNewRomanPSMT"/>
-                <w:b/>
-                <w:bCs/>
-                <w:sz w:val="16"/>
-                <w:szCs w:val="16"/>
-                <w:lang w:val="en-US"/>
-              </w:rPr>
-              <w:t>}}</w:t>
-            </w:r>
-          </w:p>
-        </w:tc>
-        <w:tc>
-          <w:tcPr>
-            <w:tcW w:w="1134" w:type="dxa"/>
-          </w:tcPr>
-          <w:p>
-            <w:pPr>
-              <w:jc w:val="both"/>
-              <w:rPr>
-                <w:rFonts w:ascii="TimesNewRomanPSMT" w:hAnsi="TimesNewRomanPSMT" w:cs="TimesNewRomanPSMT"/>
-                <w:sz w:val="16"/>
-                <w:szCs w:val="16"/>
-                <w:lang w:val="en-US"/>
-              </w:rPr>
-            </w:pPr>
-          </w:p>
-        </w:tc>
-        <w:tc>
-          <w:tcPr>
-            <w:tcW w:w="1134" w:type="dxa"/>
-          </w:tcPr>
-          <w:p>
-            <w:pPr>
-              <w:jc w:val="both"/>
-              <w:rPr>
-                <w:rFonts w:ascii="TimesNewRomanPSMT" w:hAnsi="TimesNewRomanPSMT" w:cs="TimesNewRomanPSMT"/>
-                <w:sz w:val="16"/>
-                <w:szCs w:val="16"/>
-                <w:lang w:val="en-US"/>
-              </w:rPr>
-            </w:pPr>
-          </w:p>
-        </w:tc>
-        <w:tc>
-          <w:tcPr>
-            <w:tcW w:w="1187" w:type="dxa"/>
-          </w:tcPr>
-          <w:p>
-            <w:pPr>
-              <w:jc w:val="both"/>
-              <w:rPr>
-                <w:rFonts w:ascii="TimesNewRomanPSMT" w:hAnsi="TimesNewRomanPSMT" w:cs="TimesNewRomanPSMT"/>
-                <w:sz w:val="16"/>
-                <w:szCs w:val="16"/>
-                <w:lang w:val="en-US"/>
-              </w:rPr>
-            </w:pPr>
-            <w:r>
-              <w:rPr>
-                <w:rFonts w:ascii="TimesNewRomanPSMT" w:hAnsi="TimesNewRomanPSMT" w:cs="TimesNewRomanPSMT"/>
-                <w:b/>
-                <w:bCs/>
-                <w:sz w:val="16"/>
-                <w:szCs w:val="16"/>
-                <w:lang w:val="en-US"/>
-              </w:rPr>
-              <w:t>{{</w:t>
-            </w:r>
-            <w:proofErr w:type="spellStart"/>
-            <w:r>
-              <w:rPr>
-                <w:rFonts w:ascii="TimesNewRomanPSMT" w:hAnsi="TimesNewRomanPSMT" w:cs="TimesNewRomanPSMT"/>
-                <w:b/>
-                <w:bCs/>
-                <w:sz w:val="16"/>
-                <w:szCs w:val="16"/>
-                <w:lang w:val="en-US"/>
-              </w:rPr>
-              <w:t>loyer</w:t>
-            </w:r>
-            <w:r>
-              <w:rPr>
-                <w:rFonts w:ascii="TimesNewRomanPSMT" w:hAnsi="TimesNewRomanPSMT" w:cs="TimesNewRomanPSMT"/>
-                <w:b/>
-                <w:bCs/>
-                <w:sz w:val="16"/>
-                <w:szCs w:val="16"/>
-                <w:lang w:val="en-US"/>
-              </w:rPr>
-              <w:t>_total</w:t>
-            </w:r>
-            <w:r>
-              <w:rPr>
-                <w:rFonts w:ascii="TimesNewRomanPSMT" w:hAnsi="TimesNewRomanPSMT" w:cs="TimesNewRomanPSMT"/>
-                <w:b/>
-                <w:bCs/>
-                <w:sz w:val="16"/>
-                <w:szCs w:val="16"/>
-                <w:lang w:val="en-US"/>
-              </w:rPr>
-              <w:t>|f</w:t>
-            </w:r>
-            <w:proofErr w:type="spellEnd"/>
-            <w:r>
-              <w:rPr>
-                <w:rFonts w:ascii="TimesNewRomanPSMT" w:hAnsi="TimesNewRomanPSMT" w:cs="TimesNewRomanPSMT"/>
-                <w:b/>
-                <w:bCs/>
-                <w:sz w:val="16"/>
-                <w:szCs w:val="16"/>
-                <w:lang w:val="en-US"/>
-              </w:rPr>
-              <w:t>}}</w:t>
-            </w:r>
-          </w:p>
-        </w:tc>
-      </w:tr>
-      <w:tr>
-        <w:tc>
-          <w:tcPr>
-            <w:tcW w:w="8270" w:type="dxa"/>
-            <w:gridSpan w:val="7"/>
-          </w:tcPr>
-          <w:p>
-            <w:pPr>
-              <w:jc w:val="both"/>
-              <w:rPr>
-                <w:rFonts w:ascii="TimesNewRomanPSMT" w:hAnsi="TimesNewRomanPSMT" w:cs="TimesNewRomanPSMT"/>
-                <w:sz w:val="16"/>
-                <w:szCs w:val="16"/>
               </w:rPr>
             </w:pPr>
             <w:r>
@@ -10718,21 +9595,7 @@
         <w:rPr>
           <w:rFonts w:ascii="TimesNewRomanPSMT" w:hAnsi="TimesNewRomanPSMT" w:cs="TimesNewRomanPSMT"/>
         </w:rPr>
-        <w:t xml:space="preserve">6. Nombre et liste des annexes susceptibles de donner lieu à perception d'un loyer accessoire : {{ </w:t>
-      </w:r>
-      <w:proofErr w:type="spellStart"/>
-      <w:r>
-        <w:rPr>
-          <w:rFonts w:ascii="TimesNewRomanPSMT" w:hAnsi="TimesNewRomanPSMT" w:cs="TimesNewRomanPSMT"/>
-        </w:rPr>
-        <w:t>liste_des_annexes</w:t>
-      </w:r>
-      <w:proofErr w:type="spellEnd"/>
-      <w:r>
-        <w:rPr>
-          <w:rFonts w:ascii="TimesNewRomanPSMT" w:hAnsi="TimesNewRomanPSMT" w:cs="TimesNewRomanPSMT"/>
-        </w:rPr>
-        <w:t xml:space="preserve"> }}</w:t>
+        <w:t>6. Nombre et liste des annexes susceptibles de donner lieu à perception d'un loyer accessoire : {{ liste_des_annexes }}</w:t>
       </w:r>
     </w:p>
     <w:p>
@@ -10933,7 +9796,6 @@
               </w:rPr>
               <w:t xml:space="preserve"> in </w:t>
             </w:r>
-            <w:proofErr w:type="spellStart"/>
             <w:r>
               <w:rPr>
                 <w:rFonts w:ascii="TimesNewRomanPSMT" w:hAnsi="TimesNewRomanPSMT" w:cs="TimesNewRomanPSMT"/>
@@ -10943,7 +9805,6 @@
               </w:rPr>
               <w:t>stationnements</w:t>
             </w:r>
-            <w:proofErr w:type="spellEnd"/>
             <w:r>
               <w:rPr>
                 <w:rFonts w:ascii="TimesNewRomanPSMT" w:hAnsi="TimesNewRomanPSMT" w:cs="TimesNewRomanPSMT"/>
@@ -11083,27 +9944,7 @@
                 <w:szCs w:val="16"/>
                 <w:lang w:val="en-US"/>
               </w:rPr>
-              <w:t xml:space="preserve">%tr </w:t>
-            </w:r>
-            <w:proofErr w:type="spellStart"/>
-            <w:r>
-              <w:rPr>
-                <w:rFonts w:ascii="TimesNewRomanPSMT" w:hAnsi="TimesNewRomanPSMT" w:cs="TimesNewRomanPSMT"/>
-                <w:sz w:val="16"/>
-                <w:szCs w:val="16"/>
-                <w:lang w:val="en-US"/>
-              </w:rPr>
-              <w:t>endfor</w:t>
-            </w:r>
-            <w:proofErr w:type="spellEnd"/>
-            <w:r>
-              <w:rPr>
-                <w:rFonts w:ascii="TimesNewRomanPSMT" w:hAnsi="TimesNewRomanPSMT" w:cs="TimesNewRomanPSMT"/>
-                <w:sz w:val="16"/>
-                <w:szCs w:val="16"/>
-                <w:lang w:val="en-US"/>
-              </w:rPr>
-              <w:t xml:space="preserve"> %}</w:t>
+              <w:t>%tr endfor %}</w:t>
             </w:r>
           </w:p>
         </w:tc>
@@ -11142,8 +9983,6 @@
         </w:rPr>
         <w:t xml:space="preserve">{% if </w:t>
       </w:r>
-      <w:proofErr w:type="spellStart"/>
-      <w:proofErr w:type="gramStart"/>
       <w:r>
         <w:rPr>
           <w:rFonts w:ascii="TimesNewRomanPSMT" w:hAnsi="TimesNewRomanPSMT" w:cs="TimesNewRomanPSMT"/>
@@ -11158,17 +9997,7 @@
           <w:sz w:val="20"/>
           <w:lang w:val="en-US"/>
         </w:rPr>
-        <w:t>.count</w:t>
-      </w:r>
-      <w:proofErr w:type="spellEnd"/>
-      <w:proofErr w:type="gramEnd"/>
-      <w:r>
-        <w:rPr>
-          <w:rFonts w:ascii="TimesNewRomanPSMT" w:hAnsi="TimesNewRomanPSMT" w:cs="TimesNewRomanPSMT"/>
-          <w:sz w:val="20"/>
-          <w:lang w:val="en-US"/>
-        </w:rPr>
-        <w:t>() %}</w:t>
+        <w:t>.count() %}</w:t>
       </w:r>
     </w:p>
     <w:tbl>
@@ -11211,21 +10040,8 @@
                 <w:szCs w:val="16"/>
                 <w:lang w:val="en-US"/>
               </w:rPr>
-              <w:t xml:space="preserve">Type </w:t>
+              <w:t>Type d’annexe</w:t>
             </w:r>
-            <w:proofErr w:type="spellStart"/>
-            <w:r>
-              <w:rPr>
-                <w:rFonts w:ascii="TimesNewRomanPSMT" w:hAnsi="TimesNewRomanPSMT" w:cs="TimesNewRomanPSMT"/>
-                <w:b/>
-                <w:bCs/>
-                <w:sz w:val="16"/>
-                <w:szCs w:val="16"/>
-                <w:lang w:val="en-US"/>
-              </w:rPr>
-              <w:t>d’annexe</w:t>
-            </w:r>
-            <w:proofErr w:type="spellEnd"/>
           </w:p>
         </w:tc>
         <w:tc>
@@ -11244,7 +10060,6 @@
                 <w:lang w:val="en-US"/>
               </w:rPr>
             </w:pPr>
-            <w:proofErr w:type="spellStart"/>
             <w:r>
               <w:rPr>
                 <w:rFonts w:ascii="TimesNewRomanPSMT" w:hAnsi="TimesNewRomanPSMT" w:cs="TimesNewRomanPSMT"/>
@@ -11254,33 +10069,8 @@
                 <w:szCs w:val="16"/>
                 <w:lang w:val="en-US"/>
               </w:rPr>
-              <w:t>Désignation</w:t>
+              <w:t>Désignation des logement</w:t>
             </w:r>
-            <w:proofErr w:type="spellEnd"/>
-            <w:r>
-              <w:rPr>
-                <w:rFonts w:ascii="TimesNewRomanPSMT" w:hAnsi="TimesNewRomanPSMT" w:cs="TimesNewRomanPSMT"/>
-                <w:b/>
-                <w:bCs/>
-                <w:sz w:val="16"/>
-                <w:szCs w:val="16"/>
-                <w:lang w:val="en-US"/>
-              </w:rPr>
-              <w:t xml:space="preserve"> des </w:t>
-            </w:r>
-            <w:proofErr w:type="spellStart"/>
-            <w:r>
-              <w:rPr>
-                <w:rFonts w:ascii="TimesNewRomanPSMT" w:hAnsi="TimesNewRomanPSMT" w:cs="TimesNewRomanPSMT"/>
-                <w:b/>
-                <w:bCs/>
-                <w:sz w:val="16"/>
-                <w:szCs w:val="16"/>
-                <w:lang w:val="en-US"/>
-              </w:rPr>
-              <w:t>logement</w:t>
-            </w:r>
-            <w:proofErr w:type="spellEnd"/>
           </w:p>
         </w:tc>
         <w:tc>
@@ -11299,7 +10089,6 @@
                 <w:lang w:val="en-US"/>
               </w:rPr>
             </w:pPr>
-            <w:proofErr w:type="spellStart"/>
             <w:r>
               <w:rPr>
                 <w:rFonts w:ascii="TimesNewRomanPSMT" w:hAnsi="TimesNewRomanPSMT" w:cs="TimesNewRomanPSMT"/>
@@ -11309,33 +10098,8 @@
                 <w:szCs w:val="16"/>
                 <w:lang w:val="en-US"/>
               </w:rPr>
-              <w:t>Typologie</w:t>
+              <w:t>Typologie des logements</w:t>
             </w:r>
-            <w:proofErr w:type="spellEnd"/>
-            <w:r>
-              <w:rPr>
-                <w:rFonts w:ascii="TimesNewRomanPSMT" w:hAnsi="TimesNewRomanPSMT" w:cs="TimesNewRomanPSMT"/>
-                <w:b/>
-                <w:bCs/>
-                <w:sz w:val="16"/>
-                <w:szCs w:val="16"/>
-                <w:lang w:val="en-US"/>
-              </w:rPr>
-              <w:t xml:space="preserve"> des </w:t>
-            </w:r>
-            <w:proofErr w:type="spellStart"/>
-            <w:r>
-              <w:rPr>
-                <w:rFonts w:ascii="TimesNewRomanPSMT" w:hAnsi="TimesNewRomanPSMT" w:cs="TimesNewRomanPSMT"/>
-                <w:b/>
-                <w:bCs/>
-                <w:sz w:val="16"/>
-                <w:szCs w:val="16"/>
-                <w:lang w:val="en-US"/>
-              </w:rPr>
-              <w:t>logements</w:t>
-            </w:r>
-            <w:proofErr w:type="spellEnd"/>
           </w:p>
         </w:tc>
         <w:tc>
@@ -11363,21 +10127,8 @@
                 <w:szCs w:val="16"/>
                 <w:lang w:val="en-US"/>
               </w:rPr>
-              <w:t xml:space="preserve">Surface de </w:t>
+              <w:t>Surface de l’annexe</w:t>
             </w:r>
-            <w:proofErr w:type="spellStart"/>
-            <w:r>
-              <w:rPr>
-                <w:rFonts w:ascii="TimesNewRomanPSMT" w:hAnsi="TimesNewRomanPSMT" w:cs="TimesNewRomanPSMT"/>
-                <w:b/>
-                <w:bCs/>
-                <w:sz w:val="16"/>
-                <w:szCs w:val="16"/>
-                <w:lang w:val="en-US"/>
-              </w:rPr>
-              <w:t>l’annexe</w:t>
-            </w:r>
-            <w:proofErr w:type="spellEnd"/>
           </w:p>
         </w:tc>
         <w:tc>
@@ -11396,7 +10147,6 @@
                 <w:lang w:val="en-US"/>
               </w:rPr>
             </w:pPr>
-            <w:proofErr w:type="spellStart"/>
             <w:r>
               <w:rPr>
                 <w:rFonts w:ascii="TimesNewRomanPSMT" w:hAnsi="TimesNewRomanPSMT" w:cs="TimesNewRomanPSMT"/>
@@ -11406,67 +10156,7 @@
                 <w:szCs w:val="16"/>
                 <w:lang w:val="en-US"/>
               </w:rPr>
-              <w:t>Loyer</w:t>
-            </w:r>
-            <w:proofErr w:type="spellEnd"/>
-            <w:r>
-              <w:rPr>
-                <w:rFonts w:ascii="TimesNewRomanPSMT" w:hAnsi="TimesNewRomanPSMT" w:cs="TimesNewRomanPSMT"/>
-                <w:b/>
-                <w:bCs/>
-                <w:sz w:val="16"/>
-                <w:szCs w:val="16"/>
-                <w:lang w:val="en-US"/>
-              </w:rPr>
-              <w:t xml:space="preserve"> </w:t>
-            </w:r>
-            <w:proofErr w:type="spellStart"/>
-            <w:r>
-              <w:rPr>
-                <w:rFonts w:ascii="TimesNewRomanPSMT" w:hAnsi="TimesNewRomanPSMT" w:cs="TimesNewRomanPSMT"/>
-                <w:b/>
-                <w:bCs/>
-                <w:sz w:val="16"/>
-                <w:szCs w:val="16"/>
-                <w:lang w:val="en-US"/>
-              </w:rPr>
-              <w:t>unitaire</w:t>
-            </w:r>
-            <w:proofErr w:type="spellEnd"/>
-            <w:r>
-              <w:rPr>
-                <w:rFonts w:ascii="TimesNewRomanPSMT" w:hAnsi="TimesNewRomanPSMT" w:cs="TimesNewRomanPSMT"/>
-                <w:b/>
-                <w:bCs/>
-                <w:sz w:val="16"/>
-                <w:szCs w:val="16"/>
-                <w:lang w:val="en-US"/>
-              </w:rPr>
-              <w:t xml:space="preserve"> </w:t>
-            </w:r>
-            <w:proofErr w:type="spellStart"/>
-            <w:r>
-              <w:rPr>
-                <w:rFonts w:ascii="TimesNewRomanPSMT" w:hAnsi="TimesNewRomanPSMT" w:cs="TimesNewRomanPSMT"/>
-                <w:b/>
-                <w:bCs/>
-                <w:sz w:val="16"/>
-                <w:szCs w:val="16"/>
-                <w:lang w:val="en-US"/>
-              </w:rPr>
-              <w:t>en</w:t>
-            </w:r>
-            <w:proofErr w:type="spellEnd"/>
-            <w:r>
-              <w:rPr>
-                <w:rFonts w:ascii="TimesNewRomanPSMT" w:hAnsi="TimesNewRomanPSMT" w:cs="TimesNewRomanPSMT"/>
-                <w:b/>
-                <w:bCs/>
-                <w:sz w:val="16"/>
-                <w:szCs w:val="16"/>
-                <w:lang w:val="en-US"/>
-              </w:rPr>
-              <w:t xml:space="preserve"> €</w:t>
+              <w:t>Loyer unitaire en €</w:t>
             </w:r>
           </w:p>
         </w:tc>
@@ -11486,7 +10176,6 @@
                 <w:lang w:val="en-US"/>
               </w:rPr>
             </w:pPr>
-            <w:proofErr w:type="spellStart"/>
             <w:r>
               <w:rPr>
                 <w:rFonts w:ascii="TimesNewRomanPSMT" w:hAnsi="TimesNewRomanPSMT" w:cs="TimesNewRomanPSMT"/>
@@ -11496,67 +10185,7 @@
                 <w:szCs w:val="16"/>
                 <w:lang w:val="en-US"/>
               </w:rPr>
-              <w:t>Loyer</w:t>
-            </w:r>
-            <w:proofErr w:type="spellEnd"/>
-            <w:r>
-              <w:rPr>
-                <w:rFonts w:ascii="TimesNewRomanPSMT" w:hAnsi="TimesNewRomanPSMT" w:cs="TimesNewRomanPSMT"/>
-                <w:b/>
-                <w:bCs/>
-                <w:sz w:val="16"/>
-                <w:szCs w:val="16"/>
-                <w:lang w:val="en-US"/>
-              </w:rPr>
-              <w:t xml:space="preserve"> </w:t>
-            </w:r>
-            <w:proofErr w:type="spellStart"/>
-            <w:r>
-              <w:rPr>
-                <w:rFonts w:ascii="TimesNewRomanPSMT" w:hAnsi="TimesNewRomanPSMT" w:cs="TimesNewRomanPSMT"/>
-                <w:b/>
-                <w:bCs/>
-                <w:sz w:val="16"/>
-                <w:szCs w:val="16"/>
-                <w:lang w:val="en-US"/>
-              </w:rPr>
-              <w:t>maximun</w:t>
-            </w:r>
-            <w:proofErr w:type="spellEnd"/>
-            <w:r>
-              <w:rPr>
-                <w:rFonts w:ascii="TimesNewRomanPSMT" w:hAnsi="TimesNewRomanPSMT" w:cs="TimesNewRomanPSMT"/>
-                <w:b/>
-                <w:bCs/>
-                <w:sz w:val="16"/>
-                <w:szCs w:val="16"/>
-                <w:lang w:val="en-US"/>
-              </w:rPr>
-              <w:t xml:space="preserve"> </w:t>
-            </w:r>
-            <w:proofErr w:type="spellStart"/>
-            <w:r>
-              <w:rPr>
-                <w:rFonts w:ascii="TimesNewRomanPSMT" w:hAnsi="TimesNewRomanPSMT" w:cs="TimesNewRomanPSMT"/>
-                <w:b/>
-                <w:bCs/>
-                <w:sz w:val="16"/>
-                <w:szCs w:val="16"/>
-                <w:lang w:val="en-US"/>
-              </w:rPr>
-              <w:t>en</w:t>
-            </w:r>
-            <w:proofErr w:type="spellEnd"/>
-            <w:r>
-              <w:rPr>
-                <w:rFonts w:ascii="TimesNewRomanPSMT" w:hAnsi="TimesNewRomanPSMT" w:cs="TimesNewRomanPSMT"/>
-                <w:b/>
-                <w:bCs/>
-                <w:sz w:val="16"/>
-                <w:szCs w:val="16"/>
-                <w:lang w:val="en-US"/>
-              </w:rPr>
-              <w:t xml:space="preserve"> €</w:t>
+              <w:t>Loyer maximun en €</w:t>
             </w:r>
           </w:p>
         </w:tc>
@@ -11636,29 +10265,7 @@
                 <w:szCs w:val="16"/>
                 <w:lang w:val="en-US"/>
               </w:rPr>
-              <w:t>{{</w:t>
-            </w:r>
-            <w:proofErr w:type="spellStart"/>
-            <w:proofErr w:type="gramStart"/>
-            <w:r>
-              <w:rPr>
-                <w:rFonts w:ascii="TimesNewRomanPSMT" w:hAnsi="TimesNewRomanPSMT" w:cs="TimesNewRomanPSMT"/>
-                <w:sz w:val="16"/>
-                <w:szCs w:val="16"/>
-                <w:lang w:val="en-US"/>
-              </w:rPr>
-              <w:t>a.lgt.d</w:t>
-            </w:r>
-            <w:proofErr w:type="spellEnd"/>
-            <w:proofErr w:type="gramEnd"/>
-            <w:r>
-              <w:rPr>
-                <w:rFonts w:ascii="TimesNewRomanPSMT" w:hAnsi="TimesNewRomanPSMT" w:cs="TimesNewRomanPSMT"/>
-                <w:sz w:val="16"/>
-                <w:szCs w:val="16"/>
-                <w:lang w:val="en-US"/>
-              </w:rPr>
-              <w:t>}}</w:t>
+              <w:t>{{a.lgt.d}}</w:t>
             </w:r>
           </w:p>
         </w:tc>
@@ -11726,20 +10333,8 @@
                 <w:szCs w:val="16"/>
                 <w:lang w:val="en-US"/>
               </w:rPr>
-              <w:t>{{</w:t>
+              <w:t>{{a.shsr</w:t>
             </w:r>
-            <w:proofErr w:type="spellStart"/>
-            <w:proofErr w:type="gramStart"/>
-            <w:r>
-              <w:rPr>
-                <w:rFonts w:ascii="TimesNewRomanPSMT" w:hAnsi="TimesNewRomanPSMT" w:cs="TimesNewRomanPSMT"/>
-                <w:sz w:val="16"/>
-                <w:szCs w:val="16"/>
-                <w:lang w:val="en-US"/>
-              </w:rPr>
-              <w:t>a.shsr</w:t>
-            </w:r>
-            <w:proofErr w:type="gramEnd"/>
             <w:r>
               <w:rPr>
                 <w:rFonts w:ascii="TimesNewRomanPSMT" w:hAnsi="TimesNewRomanPSMT" w:cs="TimesNewRomanPSMT"/>
@@ -11749,7 +10344,6 @@
               </w:rPr>
               <w:t>|f</w:t>
             </w:r>
-            <w:proofErr w:type="spellEnd"/>
             <w:r>
               <w:rPr>
                 <w:rFonts w:ascii="TimesNewRomanPSMT" w:hAnsi="TimesNewRomanPSMT" w:cs="TimesNewRomanPSMT"/>
@@ -11782,20 +10376,8 @@
                 <w:szCs w:val="16"/>
                 <w:lang w:val="en-US"/>
               </w:rPr>
-              <w:t>{{</w:t>
+              <w:t>{{a.lpmc</w:t>
             </w:r>
-            <w:proofErr w:type="spellStart"/>
-            <w:proofErr w:type="gramStart"/>
-            <w:r>
-              <w:rPr>
-                <w:rFonts w:ascii="TimesNewRomanPSMT" w:hAnsi="TimesNewRomanPSMT" w:cs="TimesNewRomanPSMT"/>
-                <w:sz w:val="16"/>
-                <w:szCs w:val="16"/>
-                <w:lang w:val="en-US"/>
-              </w:rPr>
-              <w:t>a.lpmc</w:t>
-            </w:r>
-            <w:proofErr w:type="gramEnd"/>
             <w:r>
               <w:rPr>
                 <w:rFonts w:ascii="TimesNewRomanPSMT" w:hAnsi="TimesNewRomanPSMT" w:cs="TimesNewRomanPSMT"/>
@@ -11805,7 +10387,6 @@
               </w:rPr>
               <w:t>|f</w:t>
             </w:r>
-            <w:proofErr w:type="spellEnd"/>
             <w:r>
               <w:rPr>
                 <w:rFonts w:ascii="TimesNewRomanPSMT" w:hAnsi="TimesNewRomanPSMT" w:cs="TimesNewRomanPSMT"/>
@@ -11838,20 +10419,8 @@
                 <w:szCs w:val="16"/>
                 <w:lang w:val="en-US"/>
               </w:rPr>
-              <w:t>{{</w:t>
+              <w:t>{{a.l</w:t>
             </w:r>
-            <w:proofErr w:type="spellStart"/>
-            <w:proofErr w:type="gramStart"/>
-            <w:r>
-              <w:rPr>
-                <w:rFonts w:ascii="TimesNewRomanPSMT" w:hAnsi="TimesNewRomanPSMT" w:cs="TimesNewRomanPSMT"/>
-                <w:sz w:val="16"/>
-                <w:szCs w:val="16"/>
-                <w:lang w:val="en-US"/>
-              </w:rPr>
-              <w:t>a.l</w:t>
-            </w:r>
-            <w:proofErr w:type="gramEnd"/>
             <w:r>
               <w:rPr>
                 <w:rFonts w:ascii="TimesNewRomanPSMT" w:hAnsi="TimesNewRomanPSMT" w:cs="TimesNewRomanPSMT"/>
@@ -11861,7 +10430,6 @@
               </w:rPr>
               <w:t>|f</w:t>
             </w:r>
-            <w:proofErr w:type="spellEnd"/>
             <w:r>
               <w:rPr>
                 <w:rFonts w:ascii="TimesNewRomanPSMT" w:hAnsi="TimesNewRomanPSMT" w:cs="TimesNewRomanPSMT"/>
@@ -11897,27 +10465,7 @@
                 <w:szCs w:val="16"/>
                 <w:lang w:val="en-US"/>
               </w:rPr>
-              <w:t xml:space="preserve">{%tr </w:t>
-            </w:r>
-            <w:proofErr w:type="spellStart"/>
-            <w:r>
-              <w:rPr>
-                <w:rFonts w:ascii="TimesNewRomanPSMT" w:hAnsi="TimesNewRomanPSMT" w:cs="TimesNewRomanPSMT"/>
-                <w:sz w:val="16"/>
-                <w:szCs w:val="16"/>
-                <w:lang w:val="en-US"/>
-              </w:rPr>
-              <w:t>endfor</w:t>
-            </w:r>
-            <w:proofErr w:type="spellEnd"/>
-            <w:r>
-              <w:rPr>
-                <w:rFonts w:ascii="TimesNewRomanPSMT" w:hAnsi="TimesNewRomanPSMT" w:cs="TimesNewRomanPSMT"/>
-                <w:sz w:val="16"/>
-                <w:szCs w:val="16"/>
-                <w:lang w:val="en-US"/>
-              </w:rPr>
-              <w:t xml:space="preserve"> %}</w:t>
+              <w:t>{%tr endfor %}</w:t>
             </w:r>
           </w:p>
         </w:tc>
@@ -12078,7 +10626,19 @@
         <w:rPr>
           <w:rFonts w:ascii="TimesNewRomanPSMT" w:hAnsi="TimesNewRomanPSMT" w:cs="TimesNewRomanPSMT"/>
         </w:rPr>
-        <w:t>{{ programme.autre_locaux_hors_convention or ‘’ }}</w:t>
+        <w:t>{{ programme.autre</w:t>
+      </w:r>
+      <w:r>
+        <w:rPr>
+          <w:rFonts w:ascii="TimesNewRomanPSMT" w:hAnsi="TimesNewRomanPSMT" w:cs="TimesNewRomanPSMT"/>
+        </w:rPr>
+        <w:t>s</w:t>
+      </w:r>
+      <w:r>
+        <w:rPr>
+          <w:rFonts w:ascii="TimesNewRomanPSMT" w:hAnsi="TimesNewRomanPSMT" w:cs="TimesNewRomanPSMT"/>
+        </w:rPr>
+        <w:t>_locaux_hors_convention or ‘’ }}</w:t>
       </w:r>
     </w:p>
     <w:p>
@@ -12142,49 +10702,21 @@
         <w:rPr>
           <w:rFonts w:ascii="TimesNewRomanPSMT" w:hAnsi="TimesNewRomanPSMT" w:cs="TimesNewRomanPSMT"/>
         </w:rPr>
-        <w:t xml:space="preserve">{{ </w:t>
-      </w:r>
-      <w:proofErr w:type="spellStart"/>
-      <w:r>
-        <w:rPr>
-          <w:rFonts w:ascii="TimesNewRomanPSMT" w:hAnsi="TimesNewRomanPSMT" w:cs="TimesNewRomanPSMT"/>
-        </w:rPr>
-        <w:t>programme.vendeur_text</w:t>
-      </w:r>
-      <w:proofErr w:type="spellEnd"/>
-      <w:r>
-        <w:rPr>
-          <w:rFonts w:ascii="TimesNewRomanPSMT" w:hAnsi="TimesNewRomanPSMT" w:cs="TimesNewRomanPSMT"/>
-        </w:rPr>
-        <w:t>()  }}</w:t>
-      </w:r>
-    </w:p>
-    <w:p>
-      <w:pPr>
-        <w:jc w:val="both"/>
-        <w:rPr>
-          <w:rFonts w:ascii="TimesNewRomanPSMT" w:hAnsi="TimesNewRomanPSMT" w:cs="TimesNewRomanPSMT"/>
-        </w:rPr>
-      </w:pPr>
-      <w:r>
-        <w:rPr>
-          <w:rFonts w:ascii="TimesNewRomanPSMT" w:hAnsi="TimesNewRomanPSMT" w:cs="TimesNewRomanPSMT"/>
-        </w:rPr>
-        <w:t xml:space="preserve">{% for image in </w:t>
-      </w:r>
-      <w:proofErr w:type="spellStart"/>
-      <w:r>
-        <w:rPr>
-          <w:rFonts w:ascii="TimesNewRomanPSMT" w:hAnsi="TimesNewRomanPSMT" w:cs="TimesNewRomanPSMT"/>
-        </w:rPr>
-        <w:t>vendeur_images</w:t>
-      </w:r>
-      <w:proofErr w:type="spellEnd"/>
-      <w:r>
-        <w:rPr>
-          <w:rFonts w:ascii="TimesNewRomanPSMT" w:hAnsi="TimesNewRomanPSMT" w:cs="TimesNewRomanPSMT"/>
-        </w:rPr>
-        <w:t xml:space="preserve"> %}</w:t>
+        <w:t>{{ programme.vendeur_text()  }}</w:t>
+      </w:r>
+    </w:p>
+    <w:p>
+      <w:pPr>
+        <w:jc w:val="both"/>
+        <w:rPr>
+          <w:rFonts w:ascii="TimesNewRomanPSMT" w:hAnsi="TimesNewRomanPSMT" w:cs="TimesNewRomanPSMT"/>
+        </w:rPr>
+      </w:pPr>
+      <w:r>
+        <w:rPr>
+          <w:rFonts w:ascii="TimesNewRomanPSMT" w:hAnsi="TimesNewRomanPSMT" w:cs="TimesNewRomanPSMT"/>
+        </w:rPr>
+        <w:t>{% for image in vendeur_images %}</w:t>
       </w:r>
     </w:p>
     <w:p>
@@ -12220,21 +10752,7 @@
         <w:rPr>
           <w:rFonts w:ascii="TimesNewRomanPSMT" w:hAnsi="TimesNewRomanPSMT" w:cs="TimesNewRomanPSMT"/>
         </w:rPr>
-        <w:t xml:space="preserve">{% </w:t>
-      </w:r>
-      <w:proofErr w:type="spellStart"/>
-      <w:r>
-        <w:rPr>
-          <w:rFonts w:ascii="TimesNewRomanPSMT" w:hAnsi="TimesNewRomanPSMT" w:cs="TimesNewRomanPSMT"/>
-        </w:rPr>
-        <w:t>endfor</w:t>
-      </w:r>
-      <w:proofErr w:type="spellEnd"/>
-      <w:r>
-        <w:rPr>
-          <w:rFonts w:ascii="TimesNewRomanPSMT" w:hAnsi="TimesNewRomanPSMT" w:cs="TimesNewRomanPSMT"/>
-        </w:rPr>
-        <w:t xml:space="preserve"> %}</w:t>
+        <w:t>{% endfor %}</w:t>
       </w:r>
     </w:p>
     <w:p>
@@ -12268,21 +10786,7 @@
         <w:rPr>
           <w:rFonts w:ascii="TimesNewRomanPSMT" w:hAnsi="TimesNewRomanPSMT" w:cs="TimesNewRomanPSMT"/>
         </w:rPr>
-        <w:t xml:space="preserve">{{ </w:t>
-      </w:r>
-      <w:proofErr w:type="spellStart"/>
-      <w:r>
-        <w:rPr>
-          <w:rFonts w:ascii="TimesNewRomanPSMT" w:hAnsi="TimesNewRomanPSMT" w:cs="TimesNewRomanPSMT"/>
-        </w:rPr>
-        <w:t>programme.acquereur_text</w:t>
-      </w:r>
-      <w:proofErr w:type="spellEnd"/>
-      <w:r>
-        <w:rPr>
-          <w:rFonts w:ascii="TimesNewRomanPSMT" w:hAnsi="TimesNewRomanPSMT" w:cs="TimesNewRomanPSMT"/>
-        </w:rPr>
-        <w:t>() }}</w:t>
+        <w:t>{{ programme.acquereur_text() }}</w:t>
       </w:r>
     </w:p>
     <w:p>
@@ -12487,30 +10991,19 @@
         </w:rPr>
         <w:t xml:space="preserve">{% for image in </w:t>
       </w:r>
-      <w:proofErr w:type="spellStart"/>
       <w:r>
         <w:rPr>
           <w:rFonts w:ascii="TimesNewRomanPSMT" w:hAnsi="TimesNewRomanPSMT" w:cs="TimesNewRomanPSMT"/>
         </w:rPr>
         <w:t>reference_publication</w:t>
       </w:r>
-      <w:proofErr w:type="spellEnd"/>
       <w:r>
         <w:rPr>
           <w:rFonts w:ascii="TimesNewRomanPSMT" w:hAnsi="TimesNewRomanPSMT" w:cs="TimesNewRomanPSMT"/>
           <w:lang w:val="en-US"/>
         </w:rPr>
-        <w:t>_</w:t>
-      </w:r>
-      <w:proofErr w:type="spellStart"/>
-      <w:r>
-        <w:rPr>
-          <w:rFonts w:ascii="TimesNewRomanPSMT" w:hAnsi="TimesNewRomanPSMT" w:cs="TimesNewRomanPSMT"/>
-          <w:lang w:val="en-US"/>
-        </w:rPr>
-        <w:t>acte</w:t>
-      </w:r>
-      <w:proofErr w:type="spellEnd"/>
+        <w:t>_acte</w:t>
+      </w:r>
       <w:r>
         <w:rPr>
           <w:rFonts w:ascii="TimesNewRomanPSMT" w:hAnsi="TimesNewRomanPSMT" w:cs="TimesNewRomanPSMT"/>
@@ -12551,21 +11044,7 @@
         <w:rPr>
           <w:rFonts w:ascii="TimesNewRomanPSMT" w:hAnsi="TimesNewRomanPSMT" w:cs="TimesNewRomanPSMT"/>
         </w:rPr>
-        <w:t xml:space="preserve">{% </w:t>
-      </w:r>
-      <w:proofErr w:type="spellStart"/>
-      <w:r>
-        <w:rPr>
-          <w:rFonts w:ascii="TimesNewRomanPSMT" w:hAnsi="TimesNewRomanPSMT" w:cs="TimesNewRomanPSMT"/>
-        </w:rPr>
-        <w:t>endfor</w:t>
-      </w:r>
-      <w:proofErr w:type="spellEnd"/>
-      <w:r>
-        <w:rPr>
-          <w:rFonts w:ascii="TimesNewRomanPSMT" w:hAnsi="TimesNewRomanPSMT" w:cs="TimesNewRomanPSMT"/>
-        </w:rPr>
-        <w:t xml:space="preserve"> %}</w:t>
+        <w:t>{% endfor %}</w:t>
       </w:r>
     </w:p>
     <w:p>
@@ -12714,29 +11193,7 @@
           <w:rFonts w:ascii="TimesNewRomanPSMT" w:hAnsi="TimesNewRomanPSMT" w:cs="TimesNewRomanPSMT"/>
         </w:rPr>
         <w:lastRenderedPageBreak/>
-        <w:t xml:space="preserve">Numéro : </w:t>
-      </w:r>
-      <w:proofErr w:type="gramStart"/>
-      <w:r>
-        <w:rPr>
-          <w:rFonts w:ascii="TimesNewRomanPSMT" w:hAnsi="TimesNewRomanPSMT" w:cs="TimesNewRomanPSMT"/>
-        </w:rPr>
-        <w:t xml:space="preserve">{{ </w:t>
-      </w:r>
-      <w:proofErr w:type="spellStart"/>
-      <w:r>
-        <w:rPr>
-          <w:rFonts w:ascii="TimesNewRomanPSMT" w:hAnsi="TimesNewRomanPSMT" w:cs="TimesNewRomanPSMT"/>
-        </w:rPr>
-        <w:t>p.n</w:t>
-      </w:r>
-      <w:proofErr w:type="spellEnd"/>
-      <w:proofErr w:type="gramEnd"/>
-      <w:r>
-        <w:rPr>
-          <w:rFonts w:ascii="TimesNewRomanPSMT" w:hAnsi="TimesNewRomanPSMT" w:cs="TimesNewRomanPSMT"/>
-        </w:rPr>
-        <w:t xml:space="preserve"> }}</w:t>
+        <w:t>Numéro : {{ p.n }}</w:t>
       </w:r>
     </w:p>
     <w:p>
@@ -12755,35 +11212,7 @@
         <w:rPr>
           <w:rFonts w:ascii="TimesNewRomanPSMT" w:hAnsi="TimesNewRomanPSMT" w:cs="TimesNewRomanPSMT"/>
         </w:rPr>
-        <w:t xml:space="preserve">Date d’octroi : </w:t>
-      </w:r>
-      <w:proofErr w:type="gramStart"/>
-      <w:r>
-        <w:rPr>
-          <w:rFonts w:ascii="TimesNewRomanPSMT" w:hAnsi="TimesNewRomanPSMT" w:cs="TimesNewRomanPSMT"/>
-        </w:rPr>
-        <w:t xml:space="preserve">{{ </w:t>
-      </w:r>
-      <w:proofErr w:type="spellStart"/>
-      <w:r>
-        <w:rPr>
-          <w:rFonts w:ascii="TimesNewRomanPSMT" w:hAnsi="TimesNewRomanPSMT" w:cs="TimesNewRomanPSMT"/>
-        </w:rPr>
-        <w:t>p</w:t>
-      </w:r>
-      <w:proofErr w:type="gramEnd"/>
-      <w:r>
-        <w:rPr>
-          <w:rFonts w:ascii="TimesNewRomanPSMT" w:hAnsi="TimesNewRomanPSMT" w:cs="TimesNewRomanPSMT"/>
-        </w:rPr>
-        <w:t>.do|sd</w:t>
-      </w:r>
-      <w:proofErr w:type="spellEnd"/>
-      <w:r>
-        <w:rPr>
-          <w:rFonts w:ascii="TimesNewRomanPSMT" w:hAnsi="TimesNewRomanPSMT" w:cs="TimesNewRomanPSMT"/>
-        </w:rPr>
-        <w:t xml:space="preserve"> }}</w:t>
+        <w:t>Date d’octroi : {{ p.do|sd }}</w:t>
       </w:r>
     </w:p>
     <w:p>
@@ -12798,47 +11227,11 @@
           <w:rFonts w:ascii="TimesNewRomanPSMT" w:hAnsi="TimesNewRomanPSMT" w:cs="TimesNewRomanPSMT"/>
         </w:rPr>
       </w:pPr>
-      <w:proofErr w:type="gramStart"/>
-      <w:r>
-        <w:rPr>
-          <w:rFonts w:ascii="TimesNewRomanPSMT" w:hAnsi="TimesNewRomanPSMT" w:cs="TimesNewRomanPSMT"/>
-        </w:rPr>
-        <w:t>Durée:</w:t>
-      </w:r>
-      <w:proofErr w:type="gramEnd"/>
-      <w:r>
-        <w:rPr>
-          <w:rFonts w:ascii="TimesNewRomanPSMT" w:hAnsi="TimesNewRomanPSMT" w:cs="TimesNewRomanPSMT"/>
-        </w:rPr>
-        <w:t xml:space="preserve"> {{ </w:t>
-      </w:r>
-      <w:proofErr w:type="spellStart"/>
-      <w:r>
-        <w:rPr>
-          <w:rFonts w:ascii="TimesNewRomanPSMT" w:hAnsi="TimesNewRomanPSMT" w:cs="TimesNewRomanPSMT"/>
-        </w:rPr>
-        <w:t>p.d</w:t>
-      </w:r>
-      <w:proofErr w:type="spellEnd"/>
-      <w:r>
-        <w:rPr>
-          <w:rFonts w:ascii="TimesNewRomanPSMT" w:hAnsi="TimesNewRomanPSMT" w:cs="TimesNewRomanPSMT"/>
-        </w:rPr>
-        <w:t xml:space="preserve"> }} an{{ </w:t>
-      </w:r>
-      <w:proofErr w:type="spellStart"/>
-      <w:r>
-        <w:rPr>
-          <w:rFonts w:ascii="TimesNewRomanPSMT" w:hAnsi="TimesNewRomanPSMT" w:cs="TimesNewRomanPSMT"/>
-        </w:rPr>
-        <w:t>p.d|pl</w:t>
-      </w:r>
-      <w:proofErr w:type="spellEnd"/>
-      <w:r>
-        <w:rPr>
-          <w:rFonts w:ascii="TimesNewRomanPSMT" w:hAnsi="TimesNewRomanPSMT" w:cs="TimesNewRomanPSMT"/>
-        </w:rPr>
-        <w:t xml:space="preserve"> }}</w:t>
+      <w:r>
+        <w:rPr>
+          <w:rFonts w:ascii="TimesNewRomanPSMT" w:hAnsi="TimesNewRomanPSMT" w:cs="TimesNewRomanPSMT"/>
+        </w:rPr>
+        <w:t>Durée: {{ p.d }} an{{ p.d|pl }}</w:t>
       </w:r>
     </w:p>
     <w:p>
@@ -12857,35 +11250,7 @@
         <w:rPr>
           <w:rFonts w:ascii="TimesNewRomanPSMT" w:hAnsi="TimesNewRomanPSMT" w:cs="TimesNewRomanPSMT"/>
         </w:rPr>
-        <w:t xml:space="preserve">Montant : </w:t>
-      </w:r>
-      <w:proofErr w:type="gramStart"/>
-      <w:r>
-        <w:rPr>
-          <w:rFonts w:ascii="TimesNewRomanPSMT" w:hAnsi="TimesNewRomanPSMT" w:cs="TimesNewRomanPSMT"/>
-        </w:rPr>
-        <w:t xml:space="preserve">{{ </w:t>
-      </w:r>
-      <w:proofErr w:type="spellStart"/>
-      <w:r>
-        <w:rPr>
-          <w:rFonts w:ascii="TimesNewRomanPSMT" w:hAnsi="TimesNewRomanPSMT" w:cs="TimesNewRomanPSMT"/>
-        </w:rPr>
-        <w:t>p</w:t>
-      </w:r>
-      <w:proofErr w:type="gramEnd"/>
-      <w:r>
-        <w:rPr>
-          <w:rFonts w:ascii="TimesNewRomanPSMT" w:hAnsi="TimesNewRomanPSMT" w:cs="TimesNewRomanPSMT"/>
-        </w:rPr>
-        <w:t>.m|f</w:t>
-      </w:r>
-      <w:proofErr w:type="spellEnd"/>
-      <w:r>
-        <w:rPr>
-          <w:rFonts w:ascii="TimesNewRomanPSMT" w:hAnsi="TimesNewRomanPSMT" w:cs="TimesNewRomanPSMT"/>
-        </w:rPr>
-        <w:t xml:space="preserve"> }} €</w:t>
+        <w:t>Montant : {{ p.m|f }} €</w:t>
       </w:r>
     </w:p>
     <w:p>
@@ -12904,35 +11269,7 @@
         <w:rPr>
           <w:rFonts w:ascii="TimesNewRomanPSMT" w:hAnsi="TimesNewRomanPSMT" w:cs="TimesNewRomanPSMT"/>
         </w:rPr>
-        <w:t xml:space="preserve">Prêteur : </w:t>
-      </w:r>
-      <w:proofErr w:type="gramStart"/>
-      <w:r>
-        <w:rPr>
-          <w:rFonts w:ascii="TimesNewRomanPSMT" w:hAnsi="TimesNewRomanPSMT" w:cs="TimesNewRomanPSMT"/>
-        </w:rPr>
-        <w:t xml:space="preserve">{{ </w:t>
-      </w:r>
-      <w:proofErr w:type="spellStart"/>
-      <w:r>
-        <w:rPr>
-          <w:rFonts w:ascii="TimesNewRomanPSMT" w:hAnsi="TimesNewRomanPSMT" w:cs="TimesNewRomanPSMT"/>
-        </w:rPr>
-        <w:t>p.p</w:t>
-      </w:r>
-      <w:proofErr w:type="gramEnd"/>
-      <w:r>
-        <w:rPr>
-          <w:rFonts w:ascii="TimesNewRomanPSMT" w:hAnsi="TimesNewRomanPSMT" w:cs="TimesNewRomanPSMT"/>
-        </w:rPr>
-        <w:t>_full</w:t>
-      </w:r>
-      <w:proofErr w:type="spellEnd"/>
-      <w:r>
-        <w:rPr>
-          <w:rFonts w:ascii="TimesNewRomanPSMT" w:hAnsi="TimesNewRomanPSMT" w:cs="TimesNewRomanPSMT"/>
-        </w:rPr>
-        <w:t>() }}</w:t>
+        <w:t>Prêteur : {{ p.p_full() }}</w:t>
       </w:r>
     </w:p>
     <w:p>
@@ -12948,38 +11285,10 @@
           <w:rFonts w:ascii="TimesNewRomanPSMT" w:hAnsi="TimesNewRomanPSMT" w:cs="TimesNewRomanPSMT"/>
           <w:lang w:val="en-US"/>
         </w:rPr>
-        <w:t xml:space="preserve">{% </w:t>
-      </w:r>
-      <w:proofErr w:type="spellStart"/>
-      <w:r>
-        <w:rPr>
-          <w:rFonts w:ascii="TimesNewRomanPSMT" w:hAnsi="TimesNewRomanPSMT" w:cs="TimesNewRomanPSMT"/>
-          <w:lang w:val="en-US"/>
-        </w:rPr>
-        <w:t>endfor</w:t>
-      </w:r>
-      <w:proofErr w:type="spellEnd"/>
-      <w:r>
-        <w:rPr>
-          <w:rFonts w:ascii="TimesNewRomanPSMT" w:hAnsi="TimesNewRomanPSMT" w:cs="TimesNewRomanPSMT"/>
-          <w:lang w:val="en-US"/>
-        </w:rPr>
-        <w:t xml:space="preserve"> </w:t>
-      </w:r>
-      <w:proofErr w:type="gramStart"/>
-      <w:r>
-        <w:rPr>
-          <w:rFonts w:ascii="TimesNewRomanPSMT" w:hAnsi="TimesNewRomanPSMT" w:cs="TimesNewRomanPSMT"/>
-          <w:lang w:val="en-US"/>
-        </w:rPr>
-        <w:t>%}</w:t>
-      </w:r>
-      <w:r>
-        <w:t>{</w:t>
-      </w:r>
-      <w:proofErr w:type="gramEnd"/>
-      <w:r>
-        <w:t>% endif %}</w:t>
+        <w:t>{% endfor %}</w:t>
+      </w:r>
+      <w:r>
+        <w:t>{% endif %}</w:t>
       </w:r>
     </w:p>
     <w:p>
@@ -13021,7 +11330,6 @@
         </w:rPr>
         <w:t xml:space="preserve">{% for p in </w:t>
       </w:r>
-      <w:proofErr w:type="spellStart"/>
       <w:r>
         <w:rPr>
           <w:rFonts w:ascii="TimesNewRomanPSMT" w:hAnsi="TimesNewRomanPSMT" w:cs="TimesNewRomanPSMT"/>
@@ -13034,52 +11342,20 @@
           <w:rFonts w:ascii="TimesNewRomanPSMT" w:hAnsi="TimesNewRomanPSMT" w:cs="TimesNewRomanPSMT"/>
           <w:lang w:val="en-US"/>
         </w:rPr>
-        <w:t>s</w:t>
-      </w:r>
-      <w:proofErr w:type="spellEnd"/>
+        <w:t>s_</w:t>
+      </w:r>
+      <w:r>
+        <w:rPr>
+          <w:rFonts w:ascii="TimesNewRomanPSMT" w:hAnsi="TimesNewRomanPSMT" w:cs="TimesNewRomanPSMT"/>
+        </w:rPr>
+        <w:t>prets %}</w:t>
+      </w:r>
       <w:r>
         <w:rPr>
           <w:rFonts w:ascii="TimesNewRomanPSMT" w:hAnsi="TimesNewRomanPSMT" w:cs="TimesNewRomanPSMT"/>
           <w:lang w:val="en-US"/>
         </w:rPr>
-        <w:t>_</w:t>
-      </w:r>
-      <w:proofErr w:type="spellStart"/>
-      <w:r>
-        <w:rPr>
-          <w:rFonts w:ascii="TimesNewRomanPSMT" w:hAnsi="TimesNewRomanPSMT" w:cs="TimesNewRomanPSMT"/>
-        </w:rPr>
-        <w:t>prets</w:t>
-      </w:r>
-      <w:proofErr w:type="spellEnd"/>
-      <w:r>
-        <w:rPr>
-          <w:rFonts w:ascii="TimesNewRomanPSMT" w:hAnsi="TimesNewRomanPSMT" w:cs="TimesNewRomanPSMT"/>
-        </w:rPr>
-        <w:t xml:space="preserve"> %}</w:t>
-      </w:r>
-      <w:r>
-        <w:rPr>
-          <w:rFonts w:ascii="TimesNewRomanPSMT" w:hAnsi="TimesNewRomanPSMT" w:cs="TimesNewRomanPSMT"/>
-          <w:lang w:val="en-US"/>
-        </w:rPr>
-        <w:t xml:space="preserve">{% if </w:t>
-      </w:r>
-      <w:proofErr w:type="spellStart"/>
-      <w:r>
-        <w:rPr>
-          <w:rFonts w:ascii="TimesNewRomanPSMT" w:hAnsi="TimesNewRomanPSMT" w:cs="TimesNewRomanPSMT"/>
-          <w:lang w:val="en-US"/>
-        </w:rPr>
-        <w:t>p.n</w:t>
-      </w:r>
-      <w:proofErr w:type="spellEnd"/>
-      <w:r>
-        <w:rPr>
-          <w:rFonts w:ascii="TimesNewRomanPSMT" w:hAnsi="TimesNewRomanPSMT" w:cs="TimesNewRomanPSMT"/>
-          <w:lang w:val="en-US"/>
-        </w:rPr>
-        <w:t xml:space="preserve"> %}</w:t>
+        <w:t>{% if p.n %}</w:t>
       </w:r>
     </w:p>
     <w:p>
@@ -13095,46 +11371,12 @@
           <w:lang w:val="en-US"/>
         </w:rPr>
       </w:pPr>
-      <w:proofErr w:type="spellStart"/>
-      <w:proofErr w:type="gramStart"/>
       <w:r>
         <w:rPr>
           <w:rFonts w:ascii="TimesNewRomanPSMT" w:hAnsi="TimesNewRomanPSMT" w:cs="TimesNewRomanPSMT"/>
           <w:lang w:val="en-US"/>
         </w:rPr>
-        <w:t>Numéro</w:t>
-      </w:r>
-      <w:proofErr w:type="spellEnd"/>
-      <w:r>
-        <w:rPr>
-          <w:rFonts w:ascii="TimesNewRomanPSMT" w:hAnsi="TimesNewRomanPSMT" w:cs="TimesNewRomanPSMT"/>
-          <w:lang w:val="en-US"/>
-        </w:rPr>
-        <w:t> :</w:t>
-      </w:r>
-      <w:proofErr w:type="gramEnd"/>
-      <w:r>
-        <w:rPr>
-          <w:rFonts w:ascii="TimesNewRomanPSMT" w:hAnsi="TimesNewRomanPSMT" w:cs="TimesNewRomanPSMT"/>
-          <w:lang w:val="en-US"/>
-        </w:rPr>
-        <w:t xml:space="preserve"> {{ </w:t>
-      </w:r>
-      <w:proofErr w:type="spellStart"/>
-      <w:r>
-        <w:rPr>
-          <w:rFonts w:ascii="TimesNewRomanPSMT" w:hAnsi="TimesNewRomanPSMT" w:cs="TimesNewRomanPSMT"/>
-          <w:lang w:val="en-US"/>
-        </w:rPr>
-        <w:t>p.n</w:t>
-      </w:r>
-      <w:proofErr w:type="spellEnd"/>
-      <w:r>
-        <w:rPr>
-          <w:rFonts w:ascii="TimesNewRomanPSMT" w:hAnsi="TimesNewRomanPSMT" w:cs="TimesNewRomanPSMT"/>
-          <w:lang w:val="en-US"/>
-        </w:rPr>
-        <w:t xml:space="preserve"> }}</w:t>
+        <w:t>Numéro : {{ p.n }}</w:t>
       </w:r>
       <w:r>
         <w:t>{% endif %}</w:t>
@@ -13179,75 +11421,25 @@
           <w:rFonts w:ascii="TimesNewRomanPSMT" w:hAnsi="TimesNewRomanPSMT" w:cs="TimesNewRomanPSMT"/>
           <w:lang w:val="en-US"/>
         </w:rPr>
-        <w:t xml:space="preserve">Date </w:t>
-      </w:r>
-      <w:proofErr w:type="spellStart"/>
-      <w:proofErr w:type="gramStart"/>
+        <w:t>Date d’octroi : {{ p.do|sd }}</w:t>
+      </w:r>
+      <w:r>
+        <w:t>{% endif %}</w:t>
+      </w:r>
       <w:r>
         <w:rPr>
           <w:rFonts w:ascii="TimesNewRomanPSMT" w:hAnsi="TimesNewRomanPSMT" w:cs="TimesNewRomanPSMT"/>
           <w:lang w:val="en-US"/>
         </w:rPr>
-        <w:t>d’octroi</w:t>
-      </w:r>
-      <w:proofErr w:type="spellEnd"/>
+        <w:t>{% if p.</w:t>
+      </w:r>
       <w:r>
         <w:rPr>
           <w:rFonts w:ascii="TimesNewRomanPSMT" w:hAnsi="TimesNewRomanPSMT" w:cs="TimesNewRomanPSMT"/>
           <w:lang w:val="en-US"/>
         </w:rPr>
-        <w:t> :</w:t>
-      </w:r>
-      <w:proofErr w:type="gramEnd"/>
-      <w:r>
-        <w:rPr>
-          <w:rFonts w:ascii="TimesNewRomanPSMT" w:hAnsi="TimesNewRomanPSMT" w:cs="TimesNewRomanPSMT"/>
-          <w:lang w:val="en-US"/>
-        </w:rPr>
-        <w:t xml:space="preserve"> {{ </w:t>
-      </w:r>
-      <w:proofErr w:type="spellStart"/>
-      <w:r>
-        <w:rPr>
-          <w:rFonts w:ascii="TimesNewRomanPSMT" w:hAnsi="TimesNewRomanPSMT" w:cs="TimesNewRomanPSMT"/>
-          <w:lang w:val="en-US"/>
-        </w:rPr>
-        <w:t>p.do|sd</w:t>
-      </w:r>
-      <w:proofErr w:type="spellEnd"/>
-      <w:r>
-        <w:rPr>
-          <w:rFonts w:ascii="TimesNewRomanPSMT" w:hAnsi="TimesNewRomanPSMT" w:cs="TimesNewRomanPSMT"/>
-          <w:lang w:val="en-US"/>
-        </w:rPr>
-        <w:t xml:space="preserve"> }}</w:t>
-      </w:r>
-      <w:r>
-        <w:t>{% endif %}</w:t>
-      </w:r>
-      <w:r>
-        <w:rPr>
-          <w:rFonts w:ascii="TimesNewRomanPSMT" w:hAnsi="TimesNewRomanPSMT" w:cs="TimesNewRomanPSMT"/>
-          <w:lang w:val="en-US"/>
-        </w:rPr>
-        <w:t xml:space="preserve">{% if </w:t>
-      </w:r>
-      <w:proofErr w:type="spellStart"/>
-      <w:r>
-        <w:rPr>
-          <w:rFonts w:ascii="TimesNewRomanPSMT" w:hAnsi="TimesNewRomanPSMT" w:cs="TimesNewRomanPSMT"/>
-          <w:lang w:val="en-US"/>
-        </w:rPr>
-        <w:t>p.</w:t>
-      </w:r>
-      <w:r>
-        <w:rPr>
-          <w:rFonts w:ascii="TimesNewRomanPSMT" w:hAnsi="TimesNewRomanPSMT" w:cs="TimesNewRomanPSMT"/>
-          <w:lang w:val="en-US"/>
-        </w:rPr>
         <w:t>d</w:t>
       </w:r>
-      <w:proofErr w:type="spellEnd"/>
       <w:r>
         <w:rPr>
           <w:rFonts w:ascii="TimesNewRomanPSMT" w:hAnsi="TimesNewRomanPSMT" w:cs="TimesNewRomanPSMT"/>
@@ -13269,93 +11461,36 @@
           <w:lang w:val="en-US"/>
         </w:rPr>
       </w:pPr>
-      <w:proofErr w:type="gramStart"/>
       <w:r>
         <w:rPr>
           <w:rFonts w:ascii="TimesNewRomanPSMT" w:hAnsi="TimesNewRomanPSMT" w:cs="TimesNewRomanPSMT"/>
           <w:lang w:val="en-US"/>
         </w:rPr>
-        <w:t>Durée :</w:t>
-      </w:r>
-      <w:proofErr w:type="gramEnd"/>
+        <w:t xml:space="preserve">Durée : {{ p.d }} </w:t>
+      </w:r>
       <w:r>
         <w:rPr>
           <w:rFonts w:ascii="TimesNewRomanPSMT" w:hAnsi="TimesNewRomanPSMT" w:cs="TimesNewRomanPSMT"/>
           <w:lang w:val="en-US"/>
         </w:rPr>
-        <w:t xml:space="preserve"> {{ </w:t>
-      </w:r>
-      <w:proofErr w:type="spellStart"/>
+        <w:t>an</w:t>
+      </w:r>
       <w:r>
         <w:rPr>
           <w:rFonts w:ascii="TimesNewRomanPSMT" w:hAnsi="TimesNewRomanPSMT" w:cs="TimesNewRomanPSMT"/>
           <w:lang w:val="en-US"/>
         </w:rPr>
-        <w:t>p.d</w:t>
-      </w:r>
-      <w:proofErr w:type="spellEnd"/>
+        <w:t>{{ p.d|pl }}</w:t>
+      </w:r>
+      <w:r>
+        <w:t>{% endif %}</w:t>
+      </w:r>
       <w:r>
         <w:rPr>
           <w:rFonts w:ascii="TimesNewRomanPSMT" w:hAnsi="TimesNewRomanPSMT" w:cs="TimesNewRomanPSMT"/>
           <w:lang w:val="en-US"/>
         </w:rPr>
-        <w:t xml:space="preserve"> }} </w:t>
-      </w:r>
-      <w:r>
-        <w:rPr>
-          <w:rFonts w:ascii="TimesNewRomanPSMT" w:hAnsi="TimesNewRomanPSMT" w:cs="TimesNewRomanPSMT"/>
-          <w:lang w:val="en-US"/>
-        </w:rPr>
-        <w:t>an</w:t>
-      </w:r>
-      <w:r>
-        <w:rPr>
-          <w:rFonts w:ascii="TimesNewRomanPSMT" w:hAnsi="TimesNewRomanPSMT" w:cs="TimesNewRomanPSMT"/>
-          <w:lang w:val="en-US"/>
-        </w:rPr>
-        <w:t xml:space="preserve">{{ </w:t>
-      </w:r>
-      <w:proofErr w:type="spellStart"/>
-      <w:r>
-        <w:rPr>
-          <w:rFonts w:ascii="TimesNewRomanPSMT" w:hAnsi="TimesNewRomanPSMT" w:cs="TimesNewRomanPSMT"/>
-          <w:lang w:val="en-US"/>
-        </w:rPr>
-        <w:t>p.d|pl</w:t>
-      </w:r>
-      <w:proofErr w:type="spellEnd"/>
-      <w:r>
-        <w:rPr>
-          <w:rFonts w:ascii="TimesNewRomanPSMT" w:hAnsi="TimesNewRomanPSMT" w:cs="TimesNewRomanPSMT"/>
-          <w:lang w:val="en-US"/>
-        </w:rPr>
-        <w:t xml:space="preserve"> }}</w:t>
-      </w:r>
-      <w:r>
-        <w:t>{% endif %}</w:t>
-      </w:r>
-      <w:r>
-        <w:rPr>
-          <w:rFonts w:ascii="TimesNewRomanPSMT" w:hAnsi="TimesNewRomanPSMT" w:cs="TimesNewRomanPSMT"/>
-          <w:lang w:val="en-US"/>
-        </w:rPr>
-        <w:t xml:space="preserve">{% if </w:t>
-      </w:r>
-      <w:proofErr w:type="spellStart"/>
-      <w:r>
-        <w:rPr>
-          <w:rFonts w:ascii="TimesNewRomanPSMT" w:hAnsi="TimesNewRomanPSMT" w:cs="TimesNewRomanPSMT"/>
-          <w:lang w:val="en-US"/>
-        </w:rPr>
-        <w:t>p.m</w:t>
-      </w:r>
-      <w:proofErr w:type="spellEnd"/>
-      <w:r>
-        <w:rPr>
-          <w:rFonts w:ascii="TimesNewRomanPSMT" w:hAnsi="TimesNewRomanPSMT" w:cs="TimesNewRomanPSMT"/>
-          <w:lang w:val="en-US"/>
-        </w:rPr>
-        <w:t xml:space="preserve"> %}</w:t>
+        <w:t>{% if p.m %}</w:t>
       </w:r>
     </w:p>
     <w:p>
@@ -13371,86 +11506,36 @@
           <w:lang w:val="en-US"/>
         </w:rPr>
       </w:pPr>
-      <w:proofErr w:type="spellStart"/>
-      <w:proofErr w:type="gramStart"/>
       <w:r>
         <w:rPr>
           <w:rFonts w:ascii="TimesNewRomanPSMT" w:hAnsi="TimesNewRomanPSMT" w:cs="TimesNewRomanPSMT"/>
           <w:lang w:val="en-US"/>
         </w:rPr>
-        <w:t>Montant</w:t>
-      </w:r>
-      <w:proofErr w:type="spellEnd"/>
+        <w:t>Montant : {{ p.m|f }}</w:t>
+      </w:r>
       <w:r>
         <w:rPr>
           <w:rFonts w:ascii="TimesNewRomanPSMT" w:hAnsi="TimesNewRomanPSMT" w:cs="TimesNewRomanPSMT"/>
           <w:lang w:val="en-US"/>
         </w:rPr>
-        <w:t xml:space="preserve"> :</w:t>
-      </w:r>
-      <w:proofErr w:type="gramEnd"/>
+        <w:t xml:space="preserve"> €</w:t>
+      </w:r>
+      <w:r>
+        <w:t>{% endif %}</w:t>
+      </w:r>
       <w:r>
         <w:rPr>
           <w:rFonts w:ascii="TimesNewRomanPSMT" w:hAnsi="TimesNewRomanPSMT" w:cs="TimesNewRomanPSMT"/>
           <w:lang w:val="en-US"/>
         </w:rPr>
-        <w:t xml:space="preserve"> {{ </w:t>
-      </w:r>
-      <w:proofErr w:type="spellStart"/>
+        <w:t>{% if p.</w:t>
+      </w:r>
       <w:r>
         <w:rPr>
           <w:rFonts w:ascii="TimesNewRomanPSMT" w:hAnsi="TimesNewRomanPSMT" w:cs="TimesNewRomanPSMT"/>
           <w:lang w:val="en-US"/>
         </w:rPr>
-        <w:t>p.m|f</w:t>
-      </w:r>
-      <w:proofErr w:type="spellEnd"/>
-      <w:r>
-        <w:rPr>
-          <w:rFonts w:ascii="TimesNewRomanPSMT" w:hAnsi="TimesNewRomanPSMT" w:cs="TimesNewRomanPSMT"/>
-          <w:lang w:val="en-US"/>
-        </w:rPr>
-        <w:t xml:space="preserve"> }}</w:t>
-      </w:r>
-      <w:r>
-        <w:rPr>
-          <w:rFonts w:ascii="TimesNewRomanPSMT" w:hAnsi="TimesNewRomanPSMT" w:cs="TimesNewRomanPSMT"/>
-          <w:lang w:val="en-US"/>
-        </w:rPr>
-        <w:t xml:space="preserve"> €</w:t>
-      </w:r>
-      <w:r>
-        <w:t>{% endif %}</w:t>
-      </w:r>
-      <w:r>
-        <w:rPr>
-          <w:rFonts w:ascii="TimesNewRomanPSMT" w:hAnsi="TimesNewRomanPSMT" w:cs="TimesNewRomanPSMT"/>
-          <w:lang w:val="en-US"/>
-        </w:rPr>
-        <w:t xml:space="preserve">{% if </w:t>
-      </w:r>
-      <w:proofErr w:type="spellStart"/>
-      <w:r>
-        <w:rPr>
-          <w:rFonts w:ascii="TimesNewRomanPSMT" w:hAnsi="TimesNewRomanPSMT" w:cs="TimesNewRomanPSMT"/>
-          <w:lang w:val="en-US"/>
-        </w:rPr>
-        <w:t>p.</w:t>
-      </w:r>
-      <w:r>
-        <w:rPr>
-          <w:rFonts w:ascii="TimesNewRomanPSMT" w:hAnsi="TimesNewRomanPSMT" w:cs="TimesNewRomanPSMT"/>
-          <w:lang w:val="en-US"/>
-        </w:rPr>
-        <w:t>preteur_display</w:t>
-      </w:r>
-      <w:proofErr w:type="spellEnd"/>
-      <w:r>
-        <w:rPr>
-          <w:rFonts w:ascii="TimesNewRomanPSMT" w:hAnsi="TimesNewRomanPSMT" w:cs="TimesNewRomanPSMT"/>
-          <w:lang w:val="en-US"/>
-        </w:rPr>
-        <w:t>()</w:t>
+        <w:t>preteur_display()</w:t>
       </w:r>
       <w:r>
         <w:rPr>
@@ -13476,96 +11561,27 @@
         <w:rPr>
           <w:rFonts w:ascii="TimesNewRomanPSMT" w:hAnsi="TimesNewRomanPSMT" w:cs="TimesNewRomanPSMT"/>
         </w:rPr>
-        <w:t xml:space="preserve">Prêteur : </w:t>
-      </w:r>
-      <w:proofErr w:type="gramStart"/>
-      <w:r>
-        <w:rPr>
-          <w:rFonts w:ascii="TimesNewRomanPSMT" w:hAnsi="TimesNewRomanPSMT" w:cs="TimesNewRomanPSMT"/>
-        </w:rPr>
-        <w:t xml:space="preserve">{{ </w:t>
-      </w:r>
-      <w:proofErr w:type="spellStart"/>
-      <w:r>
-        <w:rPr>
-          <w:rFonts w:ascii="TimesNewRomanPSMT" w:hAnsi="TimesNewRomanPSMT" w:cs="TimesNewRomanPSMT"/>
-        </w:rPr>
-        <w:t>p</w:t>
-      </w:r>
-      <w:proofErr w:type="gramEnd"/>
-      <w:r>
-        <w:rPr>
-          <w:rFonts w:ascii="TimesNewRomanPSMT" w:hAnsi="TimesNewRomanPSMT" w:cs="TimesNewRomanPSMT"/>
-        </w:rPr>
-        <w:t>.preteur_display</w:t>
-      </w:r>
-      <w:proofErr w:type="spellEnd"/>
-      <w:r>
-        <w:rPr>
-          <w:rFonts w:ascii="TimesNewRomanPSMT" w:hAnsi="TimesNewRomanPSMT" w:cs="TimesNewRomanPSMT"/>
-        </w:rPr>
-        <w:t>() }}</w:t>
-      </w:r>
-      <w:r>
-        <w:t xml:space="preserve">{% </w:t>
-      </w:r>
-      <w:proofErr w:type="spellStart"/>
-      <w:r>
-        <w:t>endif</w:t>
-      </w:r>
-      <w:proofErr w:type="spellEnd"/>
-      <w:r>
-        <w:t xml:space="preserve"> %}</w:t>
-      </w:r>
-    </w:p>
-    <w:p>
-      <w:pPr>
-        <w:jc w:val="both"/>
-        <w:rPr>
-          <w:rFonts w:ascii="TimesNewRomanPSMT" w:hAnsi="TimesNewRomanPSMT" w:cs="TimesNewRomanPSMT"/>
-        </w:rPr>
-      </w:pPr>
-      <w:r>
-        <w:rPr>
-          <w:rFonts w:ascii="TimesNewRomanPSMT" w:hAnsi="TimesNewRomanPSMT" w:cs="TimesNewRomanPSMT"/>
-        </w:rPr>
-        <w:t xml:space="preserve">{% </w:t>
-      </w:r>
-      <w:proofErr w:type="spellStart"/>
-      <w:r>
-        <w:rPr>
-          <w:rFonts w:ascii="TimesNewRomanPSMT" w:hAnsi="TimesNewRomanPSMT" w:cs="TimesNewRomanPSMT"/>
-        </w:rPr>
-        <w:t>endfor</w:t>
-      </w:r>
-      <w:proofErr w:type="spellEnd"/>
-      <w:r>
-        <w:rPr>
-          <w:rFonts w:ascii="TimesNewRomanPSMT" w:hAnsi="TimesNewRomanPSMT" w:cs="TimesNewRomanPSMT"/>
-        </w:rPr>
-        <w:t xml:space="preserve"> </w:t>
-      </w:r>
-      <w:proofErr w:type="gramStart"/>
-      <w:r>
-        <w:rPr>
-          <w:rFonts w:ascii="TimesNewRomanPSMT" w:hAnsi="TimesNewRomanPSMT" w:cs="TimesNewRomanPSMT"/>
-        </w:rPr>
-        <w:t>%}</w:t>
-      </w:r>
-      <w:r>
-        <w:t>{</w:t>
-      </w:r>
-      <w:proofErr w:type="gramEnd"/>
-      <w:r>
-        <w:t xml:space="preserve">% </w:t>
-      </w:r>
-      <w:proofErr w:type="spellStart"/>
-      <w:r>
-        <w:t>endif</w:t>
-      </w:r>
-      <w:proofErr w:type="spellEnd"/>
-      <w:r>
-        <w:t xml:space="preserve"> %}</w:t>
+        <w:t>Prêteur : {{ p.preteur_display() }}</w:t>
+      </w:r>
+      <w:r>
+        <w:t>{% endif %}</w:t>
+      </w:r>
+    </w:p>
+    <w:p>
+      <w:pPr>
+        <w:jc w:val="both"/>
+        <w:rPr>
+          <w:rFonts w:ascii="TimesNewRomanPSMT" w:hAnsi="TimesNewRomanPSMT" w:cs="TimesNewRomanPSMT"/>
+        </w:rPr>
+      </w:pPr>
+      <w:r>
+        <w:rPr>
+          <w:rFonts w:ascii="TimesNewRomanPSMT" w:hAnsi="TimesNewRomanPSMT" w:cs="TimesNewRomanPSMT"/>
+        </w:rPr>
+        <w:t>{% endfor %}</w:t>
+      </w:r>
+      <w:r>
+        <w:t>{% endif %}</w:t>
       </w:r>
     </w:p>
     <w:p>
@@ -14250,21 +12266,7 @@
         <w:rPr>
           <w:rFonts w:ascii="TimesNewRomanPSMT" w:hAnsi="TimesNewRomanPSMT" w:cs="TimesNewRomanPSMT"/>
         </w:rPr>
-        <w:t xml:space="preserve">{{ </w:t>
-      </w:r>
-      <w:proofErr w:type="spellStart"/>
-      <w:r>
-        <w:rPr>
-          <w:rFonts w:ascii="TimesNewRomanPSMT" w:hAnsi="TimesNewRomanPSMT" w:cs="TimesNewRomanPSMT"/>
-        </w:rPr>
-        <w:t>administration.get_ville_signature_or_empty</w:t>
-      </w:r>
-      <w:proofErr w:type="spellEnd"/>
-      <w:r>
-        <w:rPr>
-          <w:rFonts w:ascii="TimesNewRomanPSMT" w:hAnsi="TimesNewRomanPSMT" w:cs="TimesNewRomanPSMT"/>
-        </w:rPr>
-        <w:t>() }}</w:t>
+        <w:t>{{ administration.get_ville_signature_or_empty() }}</w:t>
       </w:r>
       <w:r>
         <w:rPr>
@@ -15305,15 +13307,7 @@
             <w:pStyle w:val="Form9"/>
           </w:pPr>
           <w:r>
-            <w:t>(</w:t>
-          </w:r>
-          <w:proofErr w:type="gramStart"/>
-          <w:r>
-            <w:t>pour</w:t>
-          </w:r>
-          <w:proofErr w:type="gramEnd"/>
-          <w:r>
-            <w:t xml:space="preserve"> l'établissement d'expéditions, copies, extraits d'actes ou décisions judiciaires à publier)</w:t>
+            <w:t>(pour l'établissement d'expéditions, copies, extraits d'actes ou décisions judiciaires à publier)</w:t>
           </w:r>
         </w:p>
         <w:p/>
@@ -15495,11 +13489,9 @@
             </w:rPr>
             <w:t xml:space="preserve"> </w:t>
           </w:r>
-          <w:proofErr w:type="gramStart"/>
           <w:r>
             <w:t>TAXES:</w:t>
           </w:r>
-          <w:proofErr w:type="gramEnd"/>
         </w:p>
         <w:p>
           <w:pPr>
@@ -15518,11 +13510,9 @@
           <w:pPr>
             <w:pStyle w:val="Form10J"/>
           </w:pPr>
-          <w:proofErr w:type="gramStart"/>
           <w:r>
             <w:t>CSI:</w:t>
           </w:r>
-          <w:proofErr w:type="gramEnd"/>
         </w:p>
         <w:p>
           <w:pPr>
@@ -15702,7 +13692,7 @@
                             <w:rPr>
                               <w:noProof/>
                             </w:rPr>
-                            <w:object w:dxaOrig="864" w:dyaOrig="576" w14:anchorId="2CBFC420">
+                            <w:object w:dxaOrig="870" w:dyaOrig="570" w14:anchorId="2CBFC420">
                               <v:shapetype id="_x0000_t75" coordsize="21600,21600" o:spt="75" o:preferrelative="t" path="m@4@5l@4@11@9@11@9@5xe" filled="f" stroked="f">
                                 <v:stroke joinstyle="miter"/>
                                 <v:formulas>
@@ -15726,7 +13716,7 @@
                                 <v:fill color2="black"/>
                                 <v:imagedata r:id="rId2" o:title="" croptop="-22f" cropbottom="-22f" cropleft="-25f" cropright="-25f"/>
                               </v:shape>
-                              <o:OLEObject Type="Embed" ProgID="Word.Picture.8" ShapeID="_x0000_i1026" DrawAspect="Content" ObjectID="_1716190589" r:id="rId3"/>
+                              <o:OLEObject Type="Embed" ProgID="Word.Picture.8" ShapeID="_x0000_i1026" DrawAspect="Content" ObjectID="_1718454082" r:id="rId3"/>
                             </w:object>
                           </w:r>
                         </w:p>
@@ -15800,9 +13790,9 @@
                       <w:object w:dxaOrig="864" w:dyaOrig="576" w14:anchorId="2CBFC420">
                         <v:shape id="_x0000_i1026" type="#_x0000_t75" alt="" style="width:43.5pt;height:28.5pt;mso-width-percent:0;mso-height-percent:0;mso-width-percent:0;mso-height-percent:0" filled="t">
                           <v:fill color2="black"/>
-                          <v:imagedata r:id="rId2" o:title="" croptop="-22f" cropbottom="-22f" cropleft="-25f" cropright="-25f"/>
+                          <v:imagedata r:id="rId4" o:title="" croptop="-22f" cropbottom="-22f" cropleft="-25f" cropright="-25f"/>
                         </v:shape>
-                        <o:OLEObject Type="Embed" ProgID="Word.Picture.8" ShapeID="_x0000_i1026" DrawAspect="Content" ObjectID="_1716190589" r:id="rId4"/>
+                        <o:OLEObject Type="Embed" ProgID="Word.Picture.8" ShapeID="_x0000_i1026" DrawAspect="Content" ObjectID="_1716190589" r:id="rId5"/>
                       </w:object>
                     </w:r>
                   </w:p>

</xml_diff>

<commit_message>
manage avenant naavigation and refactor a little bit
</commit_message>
<xml_diff>
--- a/documents/SEM-template.docx
+++ b/documents/SEM-template.docx
@@ -25,6 +25,7 @@
         </w:rPr>
         <w:t xml:space="preserve">{% if </w:t>
       </w:r>
+      <w:proofErr w:type="gramStart"/>
       <w:r>
         <w:rPr>
           <w:rFonts w:ascii="TimesNewRomanPS-BoldMT" w:hAnsi="TimesNewRomanPS-BoldMT" w:cs="TimesNewRomanPS-BoldMT"/>
@@ -32,6 +33,7 @@
         </w:rPr>
         <w:t>convention.numero</w:t>
       </w:r>
+      <w:proofErr w:type="gramEnd"/>
       <w:r>
         <w:rPr>
           <w:rFonts w:ascii="TimesNewRomanPSMT" w:hAnsi="TimesNewRomanPSMT" w:cs="TimesNewRomanPSMT"/>
@@ -219,11 +221,19 @@
       </w:r>
       <w:bookmarkStart w:id="0" w:name="NomBailleur1"/>
       <w:bookmarkEnd w:id="0"/>
-      <w:r>
-        <w:rPr>
-          <w:rFonts w:ascii="TimesNewRomanPSMT" w:hAnsi="TimesNewRomanPSMT" w:cs="TimesNewRomanPSMT"/>
-        </w:rPr>
-        <w:t>{{ bailleur.nom|upper }} (1)</w:t>
+      <w:proofErr w:type="gramStart"/>
+      <w:r>
+        <w:rPr>
+          <w:rFonts w:ascii="TimesNewRomanPSMT" w:hAnsi="TimesNewRomanPSMT" w:cs="TimesNewRomanPSMT"/>
+        </w:rPr>
+        <w:t>{{ bailleur.nom</w:t>
+      </w:r>
+      <w:proofErr w:type="gramEnd"/>
+      <w:r>
+        <w:rPr>
+          <w:rFonts w:ascii="TimesNewRomanPSMT" w:hAnsi="TimesNewRomanPSMT" w:cs="TimesNewRomanPSMT"/>
+        </w:rPr>
+        <w:t>|upper }} (1)</w:t>
       </w:r>
       <w:r>
         <w:rPr>
@@ -317,11 +327,19 @@
       <w:pPr>
         <w:jc w:val="both"/>
       </w:pPr>
-      <w:r>
-        <w:rPr>
-          <w:rFonts w:ascii="TimesNewRomanPSMT" w:hAnsi="TimesNewRomanPSMT" w:cs="TimesNewRomanPSMT"/>
-        </w:rPr>
-        <w:t>d'une part,</w:t>
+      <w:proofErr w:type="gramStart"/>
+      <w:r>
+        <w:rPr>
+          <w:rFonts w:ascii="TimesNewRomanPSMT" w:hAnsi="TimesNewRomanPSMT" w:cs="TimesNewRomanPSMT"/>
+        </w:rPr>
+        <w:t>d'une</w:t>
+      </w:r>
+      <w:proofErr w:type="gramEnd"/>
+      <w:r>
+        <w:rPr>
+          <w:rFonts w:ascii="TimesNewRomanPSMT" w:hAnsi="TimesNewRomanPSMT" w:cs="TimesNewRomanPSMT"/>
+        </w:rPr>
+        <w:t xml:space="preserve"> part,</w:t>
       </w:r>
     </w:p>
     <w:p>
@@ -423,30 +441,46 @@
       <w:pPr>
         <w:jc w:val="both"/>
       </w:pPr>
-      <w:r>
-        <w:rPr>
-          <w:rFonts w:ascii="TimesNewRomanPSMT" w:hAnsi="TimesNewRomanPSMT" w:cs="TimesNewRomanPSMT"/>
-        </w:rPr>
-        <w:t>d'autre part,</w:t>
-      </w:r>
-    </w:p>
-    <w:p>
-      <w:pPr>
-        <w:jc w:val="both"/>
-        <w:rPr>
-          <w:rFonts w:ascii="TimesNewRomanPSMT" w:hAnsi="TimesNewRomanPSMT" w:cs="TimesNewRomanPSMT"/>
-        </w:rPr>
-      </w:pPr>
-    </w:p>
-    <w:p>
-      <w:pPr>
-        <w:jc w:val="both"/>
-      </w:pPr>
-      <w:r>
-        <w:rPr>
-          <w:rFonts w:ascii="TimesNewRomanPSMT" w:hAnsi="TimesNewRomanPSMT" w:cs="TimesNewRomanPSMT"/>
-        </w:rPr>
-        <w:t>sont convenus de ce qui suit :</w:t>
+      <w:proofErr w:type="gramStart"/>
+      <w:r>
+        <w:rPr>
+          <w:rFonts w:ascii="TimesNewRomanPSMT" w:hAnsi="TimesNewRomanPSMT" w:cs="TimesNewRomanPSMT"/>
+        </w:rPr>
+        <w:t>d'autre</w:t>
+      </w:r>
+      <w:proofErr w:type="gramEnd"/>
+      <w:r>
+        <w:rPr>
+          <w:rFonts w:ascii="TimesNewRomanPSMT" w:hAnsi="TimesNewRomanPSMT" w:cs="TimesNewRomanPSMT"/>
+        </w:rPr>
+        <w:t xml:space="preserve"> part,</w:t>
+      </w:r>
+    </w:p>
+    <w:p>
+      <w:pPr>
+        <w:jc w:val="both"/>
+        <w:rPr>
+          <w:rFonts w:ascii="TimesNewRomanPSMT" w:hAnsi="TimesNewRomanPSMT" w:cs="TimesNewRomanPSMT"/>
+        </w:rPr>
+      </w:pPr>
+    </w:p>
+    <w:p>
+      <w:pPr>
+        <w:jc w:val="both"/>
+      </w:pPr>
+      <w:proofErr w:type="gramStart"/>
+      <w:r>
+        <w:rPr>
+          <w:rFonts w:ascii="TimesNewRomanPSMT" w:hAnsi="TimesNewRomanPSMT" w:cs="TimesNewRomanPSMT"/>
+        </w:rPr>
+        <w:t>sont</w:t>
+      </w:r>
+      <w:proofErr w:type="gramEnd"/>
+      <w:r>
+        <w:rPr>
+          <w:rFonts w:ascii="TimesNewRomanPSMT" w:hAnsi="TimesNewRomanPSMT" w:cs="TimesNewRomanPSMT"/>
+        </w:rPr>
+        <w:t xml:space="preserve"> convenus de ce qui suit :</w:t>
       </w:r>
     </w:p>
     <w:p>
@@ -596,11 +630,19 @@
       </w:r>
       <w:bookmarkStart w:id="14" w:name="NomProgramme2"/>
       <w:bookmarkEnd w:id="14"/>
-      <w:r>
-        <w:rPr>
-          <w:rFonts w:ascii="TimesNewRomanPSMT" w:hAnsi="TimesNewRomanPSMT" w:cs="TimesNewRomanPSMT"/>
-        </w:rPr>
-        <w:t xml:space="preserve">{{ programme.nom }} de </w:t>
+      <w:proofErr w:type="gramStart"/>
+      <w:r>
+        <w:rPr>
+          <w:rFonts w:ascii="TimesNewRomanPSMT" w:hAnsi="TimesNewRomanPSMT" w:cs="TimesNewRomanPSMT"/>
+        </w:rPr>
+        <w:t>{{ programme.nom</w:t>
+      </w:r>
+      <w:proofErr w:type="gramEnd"/>
+      <w:r>
+        <w:rPr>
+          <w:rFonts w:ascii="TimesNewRomanPSMT" w:hAnsi="TimesNewRomanPSMT" w:cs="TimesNewRomanPSMT"/>
+        </w:rPr>
+        <w:t xml:space="preserve"> }} de </w:t>
       </w:r>
       <w:bookmarkStart w:id="15" w:name="NbLogement2"/>
       <w:bookmarkEnd w:id="15"/>
@@ -781,11 +823,19 @@
       </w:r>
       <w:bookmarkStart w:id="20" w:name="DateExpir1"/>
       <w:bookmarkEnd w:id="20"/>
-      <w:r>
-        <w:rPr>
-          <w:rFonts w:ascii="TimesNewRomanPSMT" w:hAnsi="TimesNewRomanPSMT" w:cs="TimesNewRomanPSMT"/>
-        </w:rPr>
-        <w:t>{{ convention.date_fin_conventionnement|d }}</w:t>
+      <w:proofErr w:type="gramStart"/>
+      <w:r>
+        <w:rPr>
+          <w:rFonts w:ascii="TimesNewRomanPSMT" w:hAnsi="TimesNewRomanPSMT" w:cs="TimesNewRomanPSMT"/>
+        </w:rPr>
+        <w:t>{{ convention</w:t>
+      </w:r>
+      <w:proofErr w:type="gramEnd"/>
+      <w:r>
+        <w:rPr>
+          <w:rFonts w:ascii="TimesNewRomanPSMT" w:hAnsi="TimesNewRomanPSMT" w:cs="TimesNewRomanPSMT"/>
+        </w:rPr>
+        <w:t>.date_fin_conventionnement|d }}</w:t>
       </w:r>
     </w:p>
     <w:p>
@@ -1054,12 +1104,21 @@
       <w:pPr>
         <w:jc w:val="center"/>
       </w:pPr>
+      <w:proofErr w:type="gramStart"/>
       <w:r>
         <w:rPr>
           <w:rFonts w:ascii="TimesNewRomanPS-BoldMT" w:hAnsi="TimesNewRomanPS-BoldMT" w:cs="TimesNewRomanPS-BoldMT"/>
           <w:b/>
         </w:rPr>
-        <w:t>aux conditions de location des logements.</w:t>
+        <w:t>aux</w:t>
+      </w:r>
+      <w:proofErr w:type="gramEnd"/>
+      <w:r>
+        <w:rPr>
+          <w:rFonts w:ascii="TimesNewRomanPS-BoldMT" w:hAnsi="TimesNewRomanPS-BoldMT" w:cs="TimesNewRomanPS-BoldMT"/>
+          <w:b/>
+        </w:rPr>
+        <w:t xml:space="preserve"> conditions de location des logements.</w:t>
       </w:r>
     </w:p>
     <w:p>
@@ -1325,6 +1384,7 @@
       </w:r>
       <w:bookmarkStart w:id="22" w:name="Mix3092"/>
       <w:bookmarkEnd w:id="22"/>
+      <w:proofErr w:type="gramStart"/>
       <w:r>
         <w:rPr>
           <w:rFonts w:ascii="TimesNewRomanPSMT" w:hAnsi="TimesNewRomanPSMT" w:cs="TimesNewRomanPSMT"/>
@@ -1347,6 +1407,7 @@
         </w:rPr>
         <w:t>inf</w:t>
       </w:r>
+      <w:proofErr w:type="gramEnd"/>
       <w:r>
         <w:rPr>
           <w:rFonts w:ascii="TimesNewRomanPSMT" w:hAnsi="TimesNewRomanPSMT" w:cs="TimesNewRomanPSMT"/>
@@ -1527,6 +1588,7 @@
       </w:r>
       <w:bookmarkStart w:id="23" w:name="Mix1091"/>
       <w:bookmarkEnd w:id="23"/>
+      <w:proofErr w:type="gramStart"/>
       <w:r>
         <w:rPr>
           <w:rFonts w:ascii="TimesNewRomanPSMT" w:hAnsi="TimesNewRomanPSMT" w:cs="TimesNewRomanPSMT"/>
@@ -1539,7 +1601,15 @@
           <w:rFonts w:ascii="TimesNewRomanPSMT" w:hAnsi="TimesNewRomanPSMT" w:cs="TimesNewRomanPSMT"/>
           <w:b/>
         </w:rPr>
-        <w:t>mixPLUSinf10_10pc</w:t>
+        <w:t>mixPLUSinf</w:t>
+      </w:r>
+      <w:proofErr w:type="gramEnd"/>
+      <w:r>
+        <w:rPr>
+          <w:rFonts w:ascii="TimesNewRomanPSMT" w:hAnsi="TimesNewRomanPSMT" w:cs="TimesNewRomanPSMT"/>
+          <w:b/>
+        </w:rPr>
+        <w:t>10_10pc</w:t>
       </w:r>
       <w:r>
         <w:rPr>
@@ -1713,12 +1783,21 @@
       </w:r>
       <w:bookmarkStart w:id="24" w:name="Loyer1"/>
       <w:bookmarkEnd w:id="24"/>
+      <w:proofErr w:type="gramStart"/>
       <w:r>
         <w:rPr>
           <w:rFonts w:ascii="TimesNewRomanPSMT" w:hAnsi="TimesNewRomanPSMT" w:cs="TimesNewRomanPSMT"/>
           <w:b/>
         </w:rPr>
-        <w:t>{{ loyer_m2</w:t>
+        <w:t>{{ loyer</w:t>
+      </w:r>
+      <w:proofErr w:type="gramEnd"/>
+      <w:r>
+        <w:rPr>
+          <w:rFonts w:ascii="TimesNewRomanPSMT" w:hAnsi="TimesNewRomanPSMT" w:cs="TimesNewRomanPSMT"/>
+          <w:b/>
+        </w:rPr>
+        <w:t>_m2</w:t>
       </w:r>
       <w:r>
         <w:rPr>
@@ -3018,7 +3097,21 @@
         <w:rPr>
           <w:rFonts w:ascii="TimesNewRomanPSMT" w:hAnsi="TimesNewRomanPSMT" w:cs="TimesNewRomanPSMT"/>
         </w:rPr>
-        <w:t>Les logements peuvent également être loués dans les conditions prévues aux quatrième et cinquième alinéas du I de l’article L. 442-8-1 du code de la construction et de l’habitation.</w:t>
+        <w:t xml:space="preserve">Les logements peuvent également être loués dans les conditions prévues </w:t>
+      </w:r>
+      <w:proofErr w:type="gramStart"/>
+      <w:r>
+        <w:rPr>
+          <w:rFonts w:ascii="TimesNewRomanPSMT" w:hAnsi="TimesNewRomanPSMT" w:cs="TimesNewRomanPSMT"/>
+        </w:rPr>
+        <w:t>aux quatrième et cinquième alinéas</w:t>
+      </w:r>
+      <w:proofErr w:type="gramEnd"/>
+      <w:r>
+        <w:rPr>
+          <w:rFonts w:ascii="TimesNewRomanPSMT" w:hAnsi="TimesNewRomanPSMT" w:cs="TimesNewRomanPSMT"/>
+        </w:rPr>
+        <w:t xml:space="preserve"> du I de l’article L. 442-8-1 du code de la construction et de l’habitation.</w:t>
       </w:r>
     </w:p>
     <w:p>
@@ -3151,7 +3244,21 @@
         <w:rPr>
           <w:rFonts w:ascii="TimesNewRomanPSMT" w:hAnsi="TimesNewRomanPSMT" w:cs="TimesNewRomanPSMT"/>
         </w:rPr>
-        <w:t>Le locataire peut donner congé à tout moment, dans les conditions des treizième à vingt-deuxième alinéas du I de l'article 15 de la loi du 6 juillet 1989 précitée. Il est redevable du loyer et des charges pendant la durée effective du délai de préavis, de jour à jour, sauf si le logement se trouve occupé avant la fin du préavis par un autre locataire en accord avec le bailleur.</w:t>
+        <w:t xml:space="preserve">Le locataire peut donner congé à tout moment, dans les conditions </w:t>
+      </w:r>
+      <w:proofErr w:type="gramStart"/>
+      <w:r>
+        <w:rPr>
+          <w:rFonts w:ascii="TimesNewRomanPSMT" w:hAnsi="TimesNewRomanPSMT" w:cs="TimesNewRomanPSMT"/>
+        </w:rPr>
+        <w:t>des treizième</w:t>
+      </w:r>
+      <w:proofErr w:type="gramEnd"/>
+      <w:r>
+        <w:rPr>
+          <w:rFonts w:ascii="TimesNewRomanPSMT" w:hAnsi="TimesNewRomanPSMT" w:cs="TimesNewRomanPSMT"/>
+        </w:rPr>
+        <w:t xml:space="preserve"> à vingt-deuxième alinéas du I de l'article 15 de la loi du 6 juillet 1989 précitée. Il est redevable du loyer et des charges pendant la durée effective du délai de préavis, de jour à jour, sauf si le logement se trouve occupé avant la fin du préavis par un autre locataire en accord avec le bailleur.</w:t>
       </w:r>
     </w:p>
     <w:p>
@@ -3981,11 +4088,19 @@
       <w:pPr>
         <w:jc w:val="both"/>
       </w:pPr>
-      <w:r>
-        <w:rPr>
-          <w:rFonts w:ascii="TimesNewRomanPSMT" w:hAnsi="TimesNewRomanPSMT" w:cs="TimesNewRomanPSMT"/>
-        </w:rPr>
-        <w:t>paiement de l'APL une copie de la présente convention, de ses avenants éventuels ainsi que l'état prouvant qu'elle (ou ils) a (ont) bien fait l'objet d'une publication au fichier immobilier (ou d'une inscription au livre foncier).</w:t>
+      <w:proofErr w:type="gramStart"/>
+      <w:r>
+        <w:rPr>
+          <w:rFonts w:ascii="TimesNewRomanPSMT" w:hAnsi="TimesNewRomanPSMT" w:cs="TimesNewRomanPSMT"/>
+        </w:rPr>
+        <w:t>paiement</w:t>
+      </w:r>
+      <w:proofErr w:type="gramEnd"/>
+      <w:r>
+        <w:rPr>
+          <w:rFonts w:ascii="TimesNewRomanPSMT" w:hAnsi="TimesNewRomanPSMT" w:cs="TimesNewRomanPSMT"/>
+        </w:rPr>
+        <w:t xml:space="preserve"> de l'APL une copie de la présente convention, de ses avenants éventuels ainsi que l'état prouvant qu'elle (ou ils) a (ont) bien fait l'objet d'une publication au fichier immobilier (ou d'une inscription au livre foncier).</w:t>
       </w:r>
     </w:p>
     <w:p>
@@ -4044,7 +4159,33 @@
                               <w:rPr>
                                 <w:rFonts w:ascii="TimesNewRomanPSMT" w:hAnsi="TimesNewRomanPSMT" w:cs="TimesNewRomanPSMT"/>
                               </w:rPr>
-                              <w:t>Fait en trois originaux à {{administration.get_ville_signature_or_empty() }}, le</w:t>
+                              <w:t xml:space="preserve">Fait en </w:t>
+                            </w:r>
+                            <w:proofErr w:type="gramStart"/>
+                            <w:r>
+                              <w:rPr>
+                                <w:rFonts w:ascii="TimesNewRomanPSMT" w:hAnsi="TimesNewRomanPSMT" w:cs="TimesNewRomanPSMT"/>
+                              </w:rPr>
+                              <w:t>{{ administration</w:t>
+                            </w:r>
+                            <w:proofErr w:type="gramEnd"/>
+                            <w:r>
+                              <w:rPr>
+                                <w:rFonts w:ascii="TimesNewRomanPSMT" w:hAnsi="TimesNewRomanPSMT" w:cs="TimesNewRomanPSMT"/>
+                              </w:rPr>
+                              <w:t>.nb_convention_exemplaires }}</w:t>
+                            </w:r>
+                            <w:r>
+                              <w:rPr>
+                                <w:rFonts w:ascii="TimesNewRomanPSMT" w:hAnsi="TimesNewRomanPSMT" w:cs="TimesNewRomanPSMT"/>
+                              </w:rPr>
+                              <w:t xml:space="preserve"> </w:t>
+                            </w:r>
+                            <w:r>
+                              <w:rPr>
+                                <w:rFonts w:ascii="TimesNewRomanPSMT" w:hAnsi="TimesNewRomanPSMT" w:cs="TimesNewRomanPSMT"/>
+                              </w:rPr>
+                              <w:t>originaux à {{administration.get_ville_signature_or_empty() }}, le</w:t>
                             </w:r>
                           </w:p>
                           <w:p>
@@ -4141,7 +4282,7 @@
                 <v:stroke joinstyle="miter"/>
                 <v:path gradientshapeok="t" o:connecttype="rect"/>
               </v:shapetype>
-              <v:shape id="Text Box 25" o:spid="_x0000_s1026" type="#_x0000_t202" style="width:411.95pt;height:213.85pt;visibility:visible;mso-wrap-style:square;mso-left-percent:-10001;mso-top-percent:-10001;mso-position-horizontal:absolute;mso-position-horizontal-relative:char;mso-position-vertical:absolute;mso-position-vertical-relative:line;mso-left-percent:-10001;mso-top-percent:-10001;v-text-anchor:top" o:gfxdata="UEsDBBQABgAIAAAAIQC2gziS/gAAAOEBAAATAAAAW0NvbnRlbnRfVHlwZXNdLnhtbJSRQU7DMBBF&#10;90jcwfIWJU67QAgl6YK0S0CoHGBkTxKLZGx5TGhvj5O2G0SRWNoz/78nu9wcxkFMGNg6quQqL6RA&#10;0s5Y6ir5vt9lD1JwBDIwOMJKHpHlpr69KfdHjyxSmriSfYz+USnWPY7AufNIadK6MEJMx9ApD/oD&#10;OlTrorhX2lFEilmcO2RdNtjC5xDF9pCuTyYBB5bi6bQ4syoJ3g9WQ0ymaiLzg5KdCXlKLjvcW893&#10;SUOqXwnz5DrgnHtJTxOsQfEKIT7DmDSUCaxw7Rqn8787ZsmRM9e2VmPeBN4uqYvTtW7jvijg9N/y&#10;JsXecLq0q+WD6m8AAAD//wMAUEsDBBQABgAIAAAAIQA4/SH/1gAAAJQBAAALAAAAX3JlbHMvLnJl&#10;bHOkkMFqwzAMhu+DvYPRfXGawxijTi+j0GvpHsDYimMaW0Yy2fr2M4PBMnrbUb/Q94l/f/hMi1qR&#10;JVI2sOt6UJgd+ZiDgffL8ekFlFSbvV0oo4EbChzGx4f9GRdb25HMsYhqlCwG5lrLq9biZkxWOiqY&#10;22YiTra2kYMu1l1tQD30/bPm3wwYN0x18gb45AdQl1tp5j/sFB2T0FQ7R0nTNEV3j6o9feQzro1i&#10;OWA14Fm+Q8a1a8+Bvu/d/dMb2JY5uiPbhG/ktn4cqGU/er3pcvwCAAD//wMAUEsDBBQABgAIAAAA&#10;IQCiLe6IJAIAAEUEAAAOAAAAZHJzL2Uyb0RvYy54bWysU1GP2jAMfp+0/xDlfbSAYLuKcmKcmCah&#10;u5O46Z5DmtJKaZw5gZb9+jkphe22p2kvqRs7n+3Pnxf3XaPZSaGrweR8PEo5U0ZCUZtDzr+9bD58&#10;4sx5YQqhwaicn5Xj98v37xatzdQEKtCFQkYgxmWtzXnlvc2SxMlKNcKNwCpDzhKwEZ5+8ZAUKFpC&#10;b3QySdN50gIWFkEq5+j2oXfyZcQvSyX9U1k65ZnOOdXm44nx3IczWS5EdkBhq1peyhD/UEUjakNJ&#10;r1APwgt2xPoPqKaWCA5KP5LQJFCWtVSxB+pmnL7pZlcJq2IvRI6zV5rc/4OVj6edfUbmu8/Q0QAD&#10;Ia11maPL0E9XYhO+VCkjP1F4vtKmOs8kXc4m0/HddM6ZJN/k43h2l84CTnJ7btH5LwoaFoycI80l&#10;0iVOW+f70CEkZHOg62JTax1/ghbUWiM7CZqi9rFIAv8tShvW5nw+naUR2EB43iNrQ7XcmgqW7/bd&#10;pdM9FGciAKHXhrNyU1ORW+H8s0ASA/VMAvdPdJQaKAlcLM4qwB9/uw/xNCPyctaSuHLuvh8FKs70&#10;V0PTC0ocDByM/WCYY7MG6nRMq2NlNOkBej2YJULzSrpfhSzkEkZSrpz7wVz7XuK0N1KtVjGI9GaF&#10;35qdlQE6MBsof+leBdrLXDyN9BEG2YnszXj62PDSwOrooazj7AKhPYsXnkmrcfqXvQrL8Ot/jLpt&#10;//InAAAA//8DAFBLAwQUAAYACAAAACEAJV1NQ94AAAAFAQAADwAAAGRycy9kb3ducmV2LnhtbEyP&#10;QUvDQBCF74L/YRnBi9iNsTQxZlNU8CAoYlt6nmbHJHZ3Nma3beqvd/Wil4HHe7z3TTkfrRF7Gnzn&#10;WMHVJAFBXDvdcaNgtXy8zEH4gKzROCYFR/Iwr05PSiy0O/Ab7RehEbGEfYEK2hD6Qkpft2TRT1xP&#10;HL13N1gMUQ6N1AMeYrk1Mk2SmbTYcVxosaeHlurtYmcV5Mfpy8V6lq0/zOvTffvVfPLzFpU6Pxvv&#10;bkEEGsNfGH7wIzpUkWnjdqy9MAriI+H3Ri9Pr29AbBRM0ywDWZXyP331DQAA//8DAFBLAQItABQA&#10;BgAIAAAAIQC2gziS/gAAAOEBAAATAAAAAAAAAAAAAAAAAAAAAABbQ29udGVudF9UeXBlc10ueG1s&#10;UEsBAi0AFAAGAAgAAAAhADj9If/WAAAAlAEAAAsAAAAAAAAAAAAAAAAALwEAAF9yZWxzLy5yZWxz&#10;UEsBAi0AFAAGAAgAAAAhAKIt7ogkAgAARQQAAA4AAAAAAAAAAAAAAAAALgIAAGRycy9lMm9Eb2Mu&#10;eG1sUEsBAi0AFAAGAAgAAAAhACVdTUPeAAAABQEAAA8AAAAAAAAAAAAAAAAAfgQAAGRycy9kb3du&#10;cmV2LnhtbFBLBQYAAAAABAAEAPMAAACJBQAAAAA=&#10;" fillcolor="white [3201]" stroked="f" strokeweight=".5pt">
+              <v:shape id="Text Box 25" o:spid="_x0000_s1026" type="#_x0000_t202" style="width:411.95pt;height:213.85pt;visibility:visible;mso-wrap-style:square;mso-left-percent:-10001;mso-top-percent:-10001;mso-position-horizontal:absolute;mso-position-horizontal-relative:char;mso-position-vertical:absolute;mso-position-vertical-relative:line;mso-left-percent:-10001;mso-top-percent:-10001;v-text-anchor:top" o:gfxdata="UEsDBBQABgAIAAAAIQC2gziS/gAAAOEBAAATAAAAW0NvbnRlbnRfVHlwZXNdLnhtbJSRQU7DMBBF&#13;&#10;90jcwfIWJU67QAgl6YK0S0CoHGBkTxKLZGx5TGhvj5O2G0SRWNoz/78nu9wcxkFMGNg6quQqL6RA&#13;&#10;0s5Y6ir5vt9lD1JwBDIwOMJKHpHlpr69KfdHjyxSmriSfYz+USnWPY7AufNIadK6MEJMx9ApD/oD&#13;&#10;OlTrorhX2lFEilmcO2RdNtjC5xDF9pCuTyYBB5bi6bQ4syoJ3g9WQ0ymaiLzg5KdCXlKLjvcW893&#13;&#10;SUOqXwnz5DrgnHtJTxOsQfEKIT7DmDSUCaxw7Rqn8787ZsmRM9e2VmPeBN4uqYvTtW7jvijg9N/y&#13;&#10;JsXecLq0q+WD6m8AAAD//wMAUEsDBBQABgAIAAAAIQA4/SH/1gAAAJQBAAALAAAAX3JlbHMvLnJl&#13;&#10;bHOkkMFqwzAMhu+DvYPRfXGawxijTi+j0GvpHsDYimMaW0Yy2fr2M4PBMnrbUb/Q94l/f/hMi1qR&#13;&#10;JVI2sOt6UJgd+ZiDgffL8ekFlFSbvV0oo4EbChzGx4f9GRdb25HMsYhqlCwG5lrLq9biZkxWOiqY&#13;&#10;22YiTra2kYMu1l1tQD30/bPm3wwYN0x18gb45AdQl1tp5j/sFB2T0FQ7R0nTNEV3j6o9feQzro1i&#13;&#10;OWA14Fm+Q8a1a8+Bvu/d/dMb2JY5uiPbhG/ktn4cqGU/er3pcvwCAAD//wMAUEsDBBQABgAIAAAA&#13;&#10;IQCiLe6IJAIAAEUEAAAOAAAAZHJzL2Uyb0RvYy54bWysU1GP2jAMfp+0/xDlfbSAYLuKcmKcmCah&#13;&#10;u5O46Z5DmtJKaZw5gZb9+jkphe22p2kvqRs7n+3Pnxf3XaPZSaGrweR8PEo5U0ZCUZtDzr+9bD58&#13;&#10;4sx5YQqhwaicn5Xj98v37xatzdQEKtCFQkYgxmWtzXnlvc2SxMlKNcKNwCpDzhKwEZ5+8ZAUKFpC&#13;&#10;b3QySdN50gIWFkEq5+j2oXfyZcQvSyX9U1k65ZnOOdXm44nx3IczWS5EdkBhq1peyhD/UEUjakNJ&#13;&#10;r1APwgt2xPoPqKaWCA5KP5LQJFCWtVSxB+pmnL7pZlcJq2IvRI6zV5rc/4OVj6edfUbmu8/Q0QAD&#13;&#10;Ia11maPL0E9XYhO+VCkjP1F4vtKmOs8kXc4m0/HddM6ZJN/k43h2l84CTnJ7btH5LwoaFoycI80l&#13;&#10;0iVOW+f70CEkZHOg62JTax1/ghbUWiM7CZqi9rFIAv8tShvW5nw+naUR2EB43iNrQ7XcmgqW7/bd&#13;&#10;pdM9FGciAKHXhrNyU1ORW+H8s0ASA/VMAvdPdJQaKAlcLM4qwB9/uw/xNCPyctaSuHLuvh8FKs70&#13;&#10;V0PTC0ocDByM/WCYY7MG6nRMq2NlNOkBej2YJULzSrpfhSzkEkZSrpz7wVz7XuK0N1KtVjGI9GaF&#13;&#10;35qdlQE6MBsof+leBdrLXDyN9BEG2YnszXj62PDSwOrooazj7AKhPYsXnkmrcfqXvQrL8Ot/jLpt&#13;&#10;//InAAAA//8DAFBLAwQUAAYACAAAACEAO93BeOIAAAAKAQAADwAAAGRycy9kb3ducmV2LnhtbEyP&#13;&#10;zU7DMBCE70i8g7VIXBB1CFUT0jgVP+KABEIU1PM2XpJQex1it015egwXuIy0Gs3sfOVitEbsaPCd&#13;&#10;YwUXkwQEce10x42Ct9f78xyED8gajWNScCAPi+r4qMRCuz2/0G4ZGhFL2BeooA2hL6T0dUsW/cT1&#13;&#10;xNF7d4PFEM+hkXrAfSy3RqZJMpMWO44fWuzptqV6s9xaBflh+nS2mmWrD/P8cNN+NZ/8uEGlTk/G&#13;&#10;u3mU6zmIQGP4S8APQ9wPVRy2dlvWXhgFkSb8avTy9PIKxFrBNM0ykFUp/yNU3wAAAP//AwBQSwEC&#13;&#10;LQAUAAYACAAAACEAtoM4kv4AAADhAQAAEwAAAAAAAAAAAAAAAAAAAAAAW0NvbnRlbnRfVHlwZXNd&#13;&#10;LnhtbFBLAQItABQABgAIAAAAIQA4/SH/1gAAAJQBAAALAAAAAAAAAAAAAAAAAC8BAABfcmVscy8u&#13;&#10;cmVsc1BLAQItABQABgAIAAAAIQCiLe6IJAIAAEUEAAAOAAAAAAAAAAAAAAAAAC4CAABkcnMvZTJv&#13;&#10;RG9jLnhtbFBLAQItABQABgAIAAAAIQA73cF44gAAAAoBAAAPAAAAAAAAAAAAAAAAAH4EAABkcnMv&#13;&#10;ZG93bnJldi54bWxQSwUGAAAAAAQABADzAAAAjQUAAAAA&#13;&#10;" fillcolor="white [3201]" stroked="f" strokeweight=".5pt">
                 <v:textbox inset="0,0,0,0">
                   <w:txbxContent>
                     <w:p>
@@ -4152,7 +4293,33 @@
                         <w:rPr>
                           <w:rFonts w:ascii="TimesNewRomanPSMT" w:hAnsi="TimesNewRomanPSMT" w:cs="TimesNewRomanPSMT"/>
                         </w:rPr>
-                        <w:t>Fait en trois originaux à {{administration.get_ville_signature_or_empty() }}, le</w:t>
+                        <w:t xml:space="preserve">Fait en </w:t>
+                      </w:r>
+                      <w:proofErr w:type="gramStart"/>
+                      <w:r>
+                        <w:rPr>
+                          <w:rFonts w:ascii="TimesNewRomanPSMT" w:hAnsi="TimesNewRomanPSMT" w:cs="TimesNewRomanPSMT"/>
+                        </w:rPr>
+                        <w:t>{{ administration</w:t>
+                      </w:r>
+                      <w:proofErr w:type="gramEnd"/>
+                      <w:r>
+                        <w:rPr>
+                          <w:rFonts w:ascii="TimesNewRomanPSMT" w:hAnsi="TimesNewRomanPSMT" w:cs="TimesNewRomanPSMT"/>
+                        </w:rPr>
+                        <w:t>.nb_convention_exemplaires }}</w:t>
+                      </w:r>
+                      <w:r>
+                        <w:rPr>
+                          <w:rFonts w:ascii="TimesNewRomanPSMT" w:hAnsi="TimesNewRomanPSMT" w:cs="TimesNewRomanPSMT"/>
+                        </w:rPr>
+                        <w:t xml:space="preserve"> </w:t>
+                      </w:r>
+                      <w:r>
+                        <w:rPr>
+                          <w:rFonts w:ascii="TimesNewRomanPSMT" w:hAnsi="TimesNewRomanPSMT" w:cs="TimesNewRomanPSMT"/>
+                        </w:rPr>
+                        <w:t>originaux à {{administration.get_ville_signature_or_empty() }}, le</w:t>
                       </w:r>
                     </w:p>
                     <w:p>
@@ -4273,11 +4440,19 @@
       </w:r>
       <w:bookmarkStart w:id="25" w:name="NomProgramme3"/>
       <w:bookmarkEnd w:id="25"/>
-      <w:r>
-        <w:rPr>
-          <w:rFonts w:ascii="TimesNewRomanPSMT" w:hAnsi="TimesNewRomanPSMT" w:cs="TimesNewRomanPSMT"/>
-        </w:rPr>
-        <w:t xml:space="preserve">{{ programme.nom }}, pour </w:t>
+      <w:proofErr w:type="gramStart"/>
+      <w:r>
+        <w:rPr>
+          <w:rFonts w:ascii="TimesNewRomanPSMT" w:hAnsi="TimesNewRomanPSMT" w:cs="TimesNewRomanPSMT"/>
+        </w:rPr>
+        <w:t>{{ programme.nom</w:t>
+      </w:r>
+      <w:proofErr w:type="gramEnd"/>
+      <w:r>
+        <w:rPr>
+          <w:rFonts w:ascii="TimesNewRomanPSMT" w:hAnsi="TimesNewRomanPSMT" w:cs="TimesNewRomanPSMT"/>
+        </w:rPr>
+        <w:t xml:space="preserve"> }}, pour </w:t>
       </w:r>
       <w:bookmarkStart w:id="26" w:name="NbLogement3"/>
       <w:bookmarkEnd w:id="26"/>
@@ -4479,18 +4654,33 @@
           <w:rFonts w:ascii="TimesNewRomanPSMT" w:hAnsi="TimesNewRomanPSMT" w:cs="TimesNewRomanPSMT"/>
           <w:lang w:val="en-US"/>
         </w:rPr>
-        <w:t>{% endfor %}</w:t>
-      </w:r>
-      <w:r>
-        <w:rPr>
-          <w:rFonts w:ascii="TimesNewRomanPSMT" w:hAnsi="TimesNewRomanPSMT" w:cs="TimesNewRomanPSMT"/>
-        </w:rPr>
-        <w:t>{% if references_cadastrales|len %}</w:t>
+        <w:t xml:space="preserve">{% endfor </w:t>
+      </w:r>
+      <w:proofErr w:type="gramStart"/>
+      <w:r>
+        <w:rPr>
+          <w:rFonts w:ascii="TimesNewRomanPSMT" w:hAnsi="TimesNewRomanPSMT" w:cs="TimesNewRomanPSMT"/>
+          <w:lang w:val="en-US"/>
+        </w:rPr>
+        <w:t>%}</w:t>
+      </w:r>
+      <w:r>
+        <w:rPr>
+          <w:rFonts w:ascii="TimesNewRomanPSMT" w:hAnsi="TimesNewRomanPSMT" w:cs="TimesNewRomanPSMT"/>
+        </w:rPr>
+        <w:t>{</w:t>
+      </w:r>
+      <w:proofErr w:type="gramEnd"/>
+      <w:r>
+        <w:rPr>
+          <w:rFonts w:ascii="TimesNewRomanPSMT" w:hAnsi="TimesNewRomanPSMT" w:cs="TimesNewRomanPSMT"/>
+        </w:rPr>
+        <w:t>% if references_cadastrales|len %}</w:t>
       </w:r>
     </w:p>
     <w:tbl>
       <w:tblPr>
-        <w:tblStyle w:val="Grilledutableau"/>
+        <w:tblStyle w:val="TableGrid"/>
         <w:tblW w:w="0" w:type="auto"/>
         <w:tblLook w:val="04A0" w:firstRow="1" w:lastRow="0" w:firstColumn="1" w:lastColumn="0" w:noHBand="0" w:noVBand="1"/>
       </w:tblPr>
@@ -4691,13 +4881,23 @@
                 <w:lang w:val="en-US"/>
               </w:rPr>
             </w:pPr>
-            <w:r>
-              <w:rPr>
-                <w:sz w:val="16"/>
-                <w:szCs w:val="16"/>
-                <w:lang w:val="en-US"/>
-              </w:rPr>
-              <w:t>{{ rc.section }}</w:t>
+            <w:proofErr w:type="gramStart"/>
+            <w:r>
+              <w:rPr>
+                <w:sz w:val="16"/>
+                <w:szCs w:val="16"/>
+                <w:lang w:val="en-US"/>
+              </w:rPr>
+              <w:t>{{ rc</w:t>
+            </w:r>
+            <w:proofErr w:type="gramEnd"/>
+            <w:r>
+              <w:rPr>
+                <w:sz w:val="16"/>
+                <w:szCs w:val="16"/>
+                <w:lang w:val="en-US"/>
+              </w:rPr>
+              <w:t>.section }}</w:t>
             </w:r>
           </w:p>
         </w:tc>
@@ -4714,6 +4914,7 @@
                 <w:lang w:val="en-US"/>
               </w:rPr>
             </w:pPr>
+            <w:proofErr w:type="gramStart"/>
             <w:r>
               <w:rPr>
                 <w:sz w:val="16"/>
@@ -4730,6 +4931,7 @@
               </w:rPr>
               <w:t xml:space="preserve"> rc</w:t>
             </w:r>
+            <w:proofErr w:type="gramEnd"/>
             <w:r>
               <w:rPr>
                 <w:sz w:val="16"/>
@@ -4769,6 +4971,7 @@
                 <w:lang w:val="en-US"/>
               </w:rPr>
             </w:pPr>
+            <w:proofErr w:type="gramStart"/>
             <w:r>
               <w:rPr>
                 <w:sz w:val="16"/>
@@ -4783,7 +4986,16 @@
                 <w:szCs w:val="16"/>
                 <w:lang w:val="en-US"/>
               </w:rPr>
-              <w:t>rc.lieudit</w:t>
+              <w:t>rc</w:t>
+            </w:r>
+            <w:proofErr w:type="gramEnd"/>
+            <w:r>
+              <w:rPr>
+                <w:sz w:val="16"/>
+                <w:szCs w:val="16"/>
+                <w:lang w:val="en-US"/>
+              </w:rPr>
+              <w:t>.lieudit</w:t>
             </w:r>
             <w:r>
               <w:rPr>
@@ -4809,6 +5021,7 @@
                 <w:lang w:val="en-US"/>
               </w:rPr>
             </w:pPr>
+            <w:proofErr w:type="gramStart"/>
             <w:r>
               <w:rPr>
                 <w:rFonts w:ascii="TimesNewRomanPSMT" w:hAnsi="TimesNewRomanPSMT" w:cs="TimesNewRomanPSMT"/>
@@ -4825,7 +5038,17 @@
                 <w:szCs w:val="16"/>
                 <w:lang w:val="en-US"/>
               </w:rPr>
-              <w:t xml:space="preserve">rc.surface </w:t>
+              <w:t>rc</w:t>
+            </w:r>
+            <w:proofErr w:type="gramEnd"/>
+            <w:r>
+              <w:rPr>
+                <w:rFonts w:ascii="TimesNewRomanPSMT" w:hAnsi="TimesNewRomanPSMT" w:cs="TimesNewRomanPSMT"/>
+                <w:sz w:val="16"/>
+                <w:szCs w:val="16"/>
+                <w:lang w:val="en-US"/>
+              </w:rPr>
+              <w:t xml:space="preserve">.surface </w:t>
             </w:r>
             <w:r>
               <w:rPr>
@@ -4879,13 +5102,27 @@
         <w:rPr>
           <w:rFonts w:ascii="TimesNewRomanPSMT" w:hAnsi="TimesNewRomanPSMT" w:cs="TimesNewRomanPSMT"/>
         </w:rPr>
-        <w:t>{% endif %}</w:t>
-      </w:r>
-      <w:r>
-        <w:rPr>
-          <w:rFonts w:ascii="TimesNewRomanPSMT" w:hAnsi="TimesNewRomanPSMT" w:cs="TimesNewRomanPSMT"/>
-        </w:rPr>
-        <w:t>{% for image in effet_relatif_images %}</w:t>
+        <w:t xml:space="preserve">{% endif </w:t>
+      </w:r>
+      <w:proofErr w:type="gramStart"/>
+      <w:r>
+        <w:rPr>
+          <w:rFonts w:ascii="TimesNewRomanPSMT" w:hAnsi="TimesNewRomanPSMT" w:cs="TimesNewRomanPSMT"/>
+        </w:rPr>
+        <w:t>%}</w:t>
+      </w:r>
+      <w:r>
+        <w:rPr>
+          <w:rFonts w:ascii="TimesNewRomanPSMT" w:hAnsi="TimesNewRomanPSMT" w:cs="TimesNewRomanPSMT"/>
+        </w:rPr>
+        <w:t>{</w:t>
+      </w:r>
+      <w:proofErr w:type="gramEnd"/>
+      <w:r>
+        <w:rPr>
+          <w:rFonts w:ascii="TimesNewRomanPSMT" w:hAnsi="TimesNewRomanPSMT" w:cs="TimesNewRomanPSMT"/>
+        </w:rPr>
+        <w:t>% for image in effet_relatif_images %}</w:t>
       </w:r>
     </w:p>
     <w:p>
@@ -4907,77 +5144,68 @@
         <w:jc w:val="both"/>
         <w:rPr>
           <w:rFonts w:ascii="TimesNewRomanPSMT" w:hAnsi="TimesNewRomanPSMT" w:cs="TimesNewRomanPSMT"/>
-        </w:rPr>
-      </w:pPr>
-      <w:r>
-        <w:rPr>
-          <w:rFonts w:ascii="TimesNewRomanPSMT" w:hAnsi="TimesNewRomanPSMT" w:cs="TimesNewRomanPSMT"/>
           <w:lang w:val="en-US"/>
         </w:rPr>
-        <w:t>{% endfor %}</w:t>
-      </w:r>
-      <w:r>
-        <w:rPr>
-          <w:rFonts w:ascii="TimesNewRomanPSMT" w:hAnsi="TimesNewRomanPSMT" w:cs="TimesNewRomanPSMT"/>
-        </w:rPr>
-        <w:t xml:space="preserve">{% if </w:t>
-      </w:r>
+      </w:pPr>
       <w:r>
         <w:rPr>
           <w:rFonts w:ascii="TimesNewRomanPSMT" w:hAnsi="TimesNewRomanPSMT" w:cs="TimesNewRomanPSMT"/>
           <w:lang w:val="en-US"/>
         </w:rPr>
+        <w:t xml:space="preserve">{% endfor </w:t>
+      </w:r>
+      <w:proofErr w:type="gramStart"/>
+      <w:r>
+        <w:rPr>
+          <w:rFonts w:ascii="TimesNewRomanPSMT" w:hAnsi="TimesNewRomanPSMT" w:cs="TimesNewRomanPSMT"/>
+          <w:lang w:val="en-US"/>
+        </w:rPr>
+        <w:t>%}</w:t>
+      </w:r>
+      <w:r>
+        <w:rPr>
+          <w:rFonts w:ascii="TimesNewRomanPSMT" w:hAnsi="TimesNewRomanPSMT" w:cs="TimesNewRomanPSMT"/>
+          <w:lang w:val="en-US"/>
+        </w:rPr>
+        <w:t>{</w:t>
+      </w:r>
+      <w:proofErr w:type="gramEnd"/>
+      <w:r>
+        <w:rPr>
+          <w:rFonts w:ascii="TimesNewRomanPSMT" w:hAnsi="TimesNewRomanPSMT" w:cs="TimesNewRomanPSMT"/>
+          <w:lang w:val="en-US"/>
+        </w:rPr>
+        <w:t xml:space="preserve">% if </w:t>
+      </w:r>
+      <w:r>
+        <w:rPr>
+          <w:rFonts w:ascii="TimesNewRomanPSMT" w:hAnsi="TimesNewRomanPSMT" w:cs="TimesNewRomanPSMT"/>
+          <w:lang w:val="en-US"/>
+        </w:rPr>
         <w:t>lot</w:t>
       </w:r>
       <w:r>
         <w:rPr>
           <w:rFonts w:ascii="TimesNewRomanPSMT" w:hAnsi="TimesNewRomanPSMT" w:cs="TimesNewRomanPSMT"/>
-        </w:rPr>
-        <w:t>.edd_volumetrique</w:t>
-      </w:r>
-      <w:r>
-        <w:rPr>
-          <w:rFonts w:ascii="TimesNewRomanPSMT" w:hAnsi="TimesNewRomanPSMT" w:cs="TimesNewRomanPSMT"/>
-        </w:rPr>
-        <w:t>_text()|len %}</w:t>
-      </w:r>
-    </w:p>
-    <w:p>
-      <w:pPr>
-        <w:jc w:val="both"/>
-        <w:rPr>
-          <w:rFonts w:ascii="TimesNewRomanPSMT" w:hAnsi="TimesNewRomanPSMT" w:cs="TimesNewRomanPSMT"/>
-        </w:rPr>
-      </w:pPr>
-      <w:r>
-        <w:rPr>
-          <w:rFonts w:ascii="TimesNewRomanPSMT" w:hAnsi="TimesNewRomanPSMT" w:cs="TimesNewRomanPSMT"/>
-        </w:rPr>
-        <w:t xml:space="preserve">{{ </w:t>
-      </w:r>
-      <w:r>
-        <w:rPr>
-          <w:rFonts w:ascii="TimesNewRomanPSMT" w:hAnsi="TimesNewRomanPSMT" w:cs="TimesNewRomanPSMT"/>
-        </w:rPr>
-        <w:t>lot</w:t>
-      </w:r>
-      <w:r>
-        <w:rPr>
-          <w:rFonts w:ascii="TimesNewRomanPSMT" w:hAnsi="TimesNewRomanPSMT" w:cs="TimesNewRomanPSMT"/>
-        </w:rPr>
-        <w:t>.edd_volumetrique</w:t>
-      </w:r>
-      <w:r>
-        <w:rPr>
-          <w:rFonts w:ascii="TimesNewRomanPSMT" w:hAnsi="TimesNewRomanPSMT" w:cs="TimesNewRomanPSMT"/>
-        </w:rPr>
-        <w:t>_text()</w:t>
-      </w:r>
-      <w:r>
-        <w:rPr>
-          <w:rFonts w:ascii="TimesNewRomanPSMT" w:hAnsi="TimesNewRomanPSMT" w:cs="TimesNewRomanPSMT"/>
-        </w:rPr>
-        <w:t xml:space="preserve"> }}</w:t>
+          <w:lang w:val="en-US"/>
+        </w:rPr>
+        <w:t>.edd_volumetrique_text()|len %}</w:t>
+      </w:r>
+    </w:p>
+    <w:p>
+      <w:pPr>
+        <w:jc w:val="both"/>
+        <w:rPr>
+          <w:rFonts w:ascii="TimesNewRomanPSMT" w:hAnsi="TimesNewRomanPSMT" w:cs="TimesNewRomanPSMT"/>
+          <w:lang w:val="en-US"/>
+        </w:rPr>
+      </w:pPr>
+      <w:r>
+        <w:rPr>
+          <w:rFonts w:ascii="TimesNewRomanPSMT" w:hAnsi="TimesNewRomanPSMT" w:cs="TimesNewRomanPSMT"/>
+          <w:lang w:val="en-US"/>
+        </w:rPr>
+        <w:t>{{ lot.edd_volumetrique_text() }}</w:t>
       </w:r>
       <w:bookmarkStart w:id="32" w:name="S4"/>
       <w:bookmarkEnd w:id="32"/>
@@ -4987,43 +5215,29 @@
         <w:jc w:val="both"/>
         <w:rPr>
           <w:rFonts w:ascii="TimesNewRomanPSMT" w:hAnsi="TimesNewRomanPSMT" w:cs="TimesNewRomanPSMT"/>
-        </w:rPr>
-      </w:pPr>
-      <w:r>
-        <w:rPr>
-          <w:rFonts w:ascii="TimesNewRomanPSMT" w:hAnsi="TimesNewRomanPSMT" w:cs="TimesNewRomanPSMT"/>
-        </w:rPr>
-        <w:t>{% endif %}</w:t>
-      </w:r>
-      <w:r>
-        <w:rPr>
-          <w:rFonts w:ascii="TimesNewRomanPSMT" w:hAnsi="TimesNewRomanPSMT" w:cs="TimesNewRomanPSMT"/>
-        </w:rPr>
-        <w:t xml:space="preserve">{% for image in </w:t>
-      </w:r>
-      <w:r>
-        <w:rPr>
-          <w:rFonts w:ascii="TimesNewRomanPSMT" w:hAnsi="TimesNewRomanPSMT" w:cs="TimesNewRomanPSMT"/>
-        </w:rPr>
-        <w:t>edd_volumetrique</w:t>
-      </w:r>
-      <w:r>
-        <w:rPr>
-          <w:rFonts w:ascii="TimesNewRomanPSMT" w:hAnsi="TimesNewRomanPSMT" w:cs="TimesNewRomanPSMT"/>
-        </w:rPr>
-        <w:t>_images %}</w:t>
-      </w:r>
-    </w:p>
-    <w:p>
-      <w:pPr>
-        <w:jc w:val="both"/>
-        <w:rPr>
-          <w:rFonts w:ascii="TimesNewRomanPSMT" w:hAnsi="TimesNewRomanPSMT" w:cs="TimesNewRomanPSMT"/>
-        </w:rPr>
-      </w:pPr>
-      <w:r>
-        <w:rPr>
-          <w:rFonts w:ascii="TimesNewRomanPSMT" w:hAnsi="TimesNewRomanPSMT" w:cs="TimesNewRomanPSMT"/>
+          <w:lang w:val="en-US"/>
+        </w:rPr>
+      </w:pPr>
+      <w:r>
+        <w:rPr>
+          <w:rFonts w:ascii="TimesNewRomanPSMT" w:hAnsi="TimesNewRomanPSMT" w:cs="TimesNewRomanPSMT"/>
+          <w:lang w:val="en-US"/>
+        </w:rPr>
+        <w:t>{% endif %}{% for image in edd_volumetrique_images %}</w:t>
+      </w:r>
+    </w:p>
+    <w:p>
+      <w:pPr>
+        <w:jc w:val="both"/>
+        <w:rPr>
+          <w:rFonts w:ascii="TimesNewRomanPSMT" w:hAnsi="TimesNewRomanPSMT" w:cs="TimesNewRomanPSMT"/>
+          <w:lang w:val="en-US"/>
+        </w:rPr>
+      </w:pPr>
+      <w:r>
+        <w:rPr>
+          <w:rFonts w:ascii="TimesNewRomanPSMT" w:hAnsi="TimesNewRomanPSMT" w:cs="TimesNewRomanPSMT"/>
+          <w:lang w:val="en-US"/>
         </w:rPr>
         <w:t>{{image}}</w:t>
       </w:r>
@@ -5033,19 +5247,30 @@
         <w:jc w:val="both"/>
         <w:rPr>
           <w:rFonts w:ascii="TimesNewRomanPSMT" w:hAnsi="TimesNewRomanPSMT" w:cs="TimesNewRomanPSMT"/>
-        </w:rPr>
-      </w:pPr>
-      <w:r>
-        <w:rPr>
-          <w:rFonts w:ascii="TimesNewRomanPSMT" w:hAnsi="TimesNewRomanPSMT" w:cs="TimesNewRomanPSMT"/>
-        </w:rPr>
-        <w:t>{% endfor %}</w:t>
-      </w:r>
-      <w:r>
-        <w:rPr>
-          <w:rFonts w:ascii="TimesNewRomanPSMT" w:hAnsi="TimesNewRomanPSMT" w:cs="TimesNewRomanPSMT"/>
-        </w:rPr>
-        <w:t xml:space="preserve">{% if </w:t>
+          <w:lang w:val="en-US"/>
+        </w:rPr>
+      </w:pPr>
+      <w:r>
+        <w:rPr>
+          <w:rFonts w:ascii="TimesNewRomanPSMT" w:hAnsi="TimesNewRomanPSMT" w:cs="TimesNewRomanPSMT"/>
+          <w:lang w:val="en-US"/>
+        </w:rPr>
+        <w:t>{% endfor %}{% if programme.mention_publication_edd_volumetrique %}</w:t>
+      </w:r>
+    </w:p>
+    <w:p>
+      <w:pPr>
+        <w:jc w:val="both"/>
+        <w:rPr>
+          <w:rFonts w:ascii="TimesNewRomanPSMT" w:hAnsi="TimesNewRomanPSMT" w:cs="TimesNewRomanPSMT"/>
+        </w:rPr>
+      </w:pPr>
+      <w:proofErr w:type="gramStart"/>
+      <w:r>
+        <w:rPr>
+          <w:rFonts w:ascii="TimesNewRomanPSMT" w:hAnsi="TimesNewRomanPSMT" w:cs="TimesNewRomanPSMT"/>
+        </w:rPr>
+        <w:t xml:space="preserve">{{ </w:t>
       </w:r>
       <w:r>
         <w:rPr>
@@ -5053,6 +5278,7 @@
         </w:rPr>
         <w:t>programme</w:t>
       </w:r>
+      <w:proofErr w:type="gramEnd"/>
       <w:r>
         <w:rPr>
           <w:rFonts w:ascii="TimesNewRomanPSMT" w:hAnsi="TimesNewRomanPSMT" w:cs="TimesNewRomanPSMT"/>
@@ -5087,62 +5313,6 @@
         <w:rPr>
           <w:rFonts w:ascii="TimesNewRomanPSMT" w:hAnsi="TimesNewRomanPSMT" w:cs="TimesNewRomanPSMT"/>
         </w:rPr>
-        <w:t xml:space="preserve"> %}</w:t>
-      </w:r>
-    </w:p>
-    <w:p>
-      <w:pPr>
-        <w:jc w:val="both"/>
-        <w:rPr>
-          <w:rFonts w:ascii="TimesNewRomanPSMT" w:hAnsi="TimesNewRomanPSMT" w:cs="TimesNewRomanPSMT"/>
-        </w:rPr>
-      </w:pPr>
-      <w:r>
-        <w:rPr>
-          <w:rFonts w:ascii="TimesNewRomanPSMT" w:hAnsi="TimesNewRomanPSMT" w:cs="TimesNewRomanPSMT"/>
-        </w:rPr>
-        <w:t xml:space="preserve">{{ </w:t>
-      </w:r>
-      <w:r>
-        <w:rPr>
-          <w:rFonts w:ascii="TimesNewRomanPSMT" w:hAnsi="TimesNewRomanPSMT" w:cs="TimesNewRomanPSMT"/>
-        </w:rPr>
-        <w:t>programme</w:t>
-      </w:r>
-      <w:r>
-        <w:rPr>
-          <w:rFonts w:ascii="TimesNewRomanPSMT" w:hAnsi="TimesNewRomanPSMT" w:cs="TimesNewRomanPSMT"/>
-        </w:rPr>
-        <w:t>.</w:t>
-      </w:r>
-      <w:r>
-        <w:rPr>
-          <w:rFonts w:ascii="TimesNewRomanPSMT" w:hAnsi="TimesNewRomanPSMT" w:cs="TimesNewRomanPSMT"/>
-        </w:rPr>
-        <w:t>mention_publication</w:t>
-      </w:r>
-      <w:r>
-        <w:rPr>
-          <w:rFonts w:ascii="TimesNewRomanPSMT" w:hAnsi="TimesNewRomanPSMT" w:cs="TimesNewRomanPSMT"/>
-        </w:rPr>
-        <w:t>_</w:t>
-      </w:r>
-      <w:r>
-        <w:rPr>
-          <w:rFonts w:ascii="TimesNewRomanPSMT" w:hAnsi="TimesNewRomanPSMT" w:cs="TimesNewRomanPSMT"/>
-        </w:rPr>
-        <w:t>edd_</w:t>
-      </w:r>
-      <w:r>
-        <w:rPr>
-          <w:rFonts w:ascii="TimesNewRomanPSMT" w:hAnsi="TimesNewRomanPSMT" w:cs="TimesNewRomanPSMT"/>
-        </w:rPr>
-        <w:t>volumetrique</w:t>
-      </w:r>
-      <w:r>
-        <w:rPr>
-          <w:rFonts w:ascii="TimesNewRomanPSMT" w:hAnsi="TimesNewRomanPSMT" w:cs="TimesNewRomanPSMT"/>
-        </w:rPr>
         <w:t xml:space="preserve"> </w:t>
       </w:r>
       <w:r>
@@ -5157,143 +5327,77 @@
         <w:jc w:val="both"/>
         <w:rPr>
           <w:rFonts w:ascii="TimesNewRomanPSMT" w:hAnsi="TimesNewRomanPSMT" w:cs="TimesNewRomanPSMT"/>
-        </w:rPr>
-      </w:pPr>
-      <w:r>
-        <w:rPr>
-          <w:rFonts w:ascii="TimesNewRomanPSMT" w:hAnsi="TimesNewRomanPSMT" w:cs="TimesNewRomanPSMT"/>
-        </w:rPr>
-        <w:t>{% endif %}</w:t>
-      </w:r>
-      <w:r>
-        <w:rPr>
-          <w:rFonts w:ascii="TimesNewRomanPSMT" w:hAnsi="TimesNewRomanPSMT" w:cs="TimesNewRomanPSMT"/>
-        </w:rPr>
-        <w:t xml:space="preserve">{% if </w:t>
-      </w:r>
-      <w:r>
-        <w:rPr>
-          <w:rFonts w:ascii="TimesNewRomanPSMT" w:hAnsi="TimesNewRomanPSMT" w:cs="TimesNewRomanPSMT"/>
-        </w:rPr>
-        <w:t>lot</w:t>
-      </w:r>
-      <w:r>
-        <w:rPr>
-          <w:rFonts w:ascii="TimesNewRomanPSMT" w:hAnsi="TimesNewRomanPSMT" w:cs="TimesNewRomanPSMT"/>
-        </w:rPr>
-        <w:t>.edd_</w:t>
-      </w:r>
-      <w:r>
-        <w:rPr>
-          <w:rFonts w:ascii="TimesNewRomanPSMT" w:hAnsi="TimesNewRomanPSMT" w:cs="TimesNewRomanPSMT"/>
-        </w:rPr>
-        <w:t>classique</w:t>
-      </w:r>
-      <w:r>
-        <w:rPr>
-          <w:rFonts w:ascii="TimesNewRomanPSMT" w:hAnsi="TimesNewRomanPSMT" w:cs="TimesNewRomanPSMT"/>
-        </w:rPr>
-        <w:t>_text()|len %}</w:t>
-      </w:r>
-    </w:p>
-    <w:p>
-      <w:pPr>
-        <w:jc w:val="both"/>
-        <w:rPr>
-          <w:rFonts w:ascii="TimesNewRomanPSMT" w:hAnsi="TimesNewRomanPSMT" w:cs="TimesNewRomanPSMT"/>
-        </w:rPr>
-      </w:pPr>
-      <w:r>
-        <w:rPr>
-          <w:rFonts w:ascii="TimesNewRomanPSMT" w:hAnsi="TimesNewRomanPSMT" w:cs="TimesNewRomanPSMT"/>
-        </w:rPr>
-        <w:t xml:space="preserve">{{ </w:t>
-      </w:r>
-      <w:r>
-        <w:rPr>
-          <w:rFonts w:ascii="TimesNewRomanPSMT" w:hAnsi="TimesNewRomanPSMT" w:cs="TimesNewRomanPSMT"/>
-        </w:rPr>
-        <w:t>lot</w:t>
-      </w:r>
-      <w:r>
-        <w:rPr>
-          <w:rFonts w:ascii="TimesNewRomanPSMT" w:hAnsi="TimesNewRomanPSMT" w:cs="TimesNewRomanPSMT"/>
-        </w:rPr>
-        <w:t>.edd_</w:t>
-      </w:r>
-      <w:r>
-        <w:rPr>
-          <w:rFonts w:ascii="TimesNewRomanPSMT" w:hAnsi="TimesNewRomanPSMT" w:cs="TimesNewRomanPSMT"/>
-        </w:rPr>
-        <w:t>class</w:t>
-      </w:r>
-      <w:r>
-        <w:rPr>
-          <w:rFonts w:ascii="TimesNewRomanPSMT" w:hAnsi="TimesNewRomanPSMT" w:cs="TimesNewRomanPSMT"/>
-        </w:rPr>
-        <w:t>ique</w:t>
-      </w:r>
-      <w:r>
-        <w:rPr>
-          <w:rFonts w:ascii="TimesNewRomanPSMT" w:hAnsi="TimesNewRomanPSMT" w:cs="TimesNewRomanPSMT"/>
-        </w:rPr>
-        <w:t xml:space="preserve">_text() </w:t>
-      </w:r>
-      <w:r>
-        <w:rPr>
-          <w:rFonts w:ascii="TimesNewRomanPSMT" w:hAnsi="TimesNewRomanPSMT" w:cs="TimesNewRomanPSMT"/>
-        </w:rPr>
-        <w:t>}}</w:t>
-      </w:r>
-    </w:p>
-    <w:p>
-      <w:pPr>
-        <w:jc w:val="both"/>
-        <w:rPr>
-          <w:rFonts w:ascii="TimesNewRomanPSMT" w:hAnsi="TimesNewRomanPSMT" w:cs="TimesNewRomanPSMT"/>
-        </w:rPr>
-      </w:pPr>
-      <w:r>
-        <w:rPr>
-          <w:rFonts w:ascii="TimesNewRomanPSMT" w:hAnsi="TimesNewRomanPSMT" w:cs="TimesNewRomanPSMT"/>
-        </w:rPr>
-        <w:t>{% endif %}</w:t>
-      </w:r>
-      <w:r>
-        <w:rPr>
-          <w:rFonts w:ascii="TimesNewRomanPSMT" w:hAnsi="TimesNewRomanPSMT" w:cs="TimesNewRomanPSMT"/>
-        </w:rPr>
-        <w:t xml:space="preserve">{% for image in </w:t>
-      </w:r>
-      <w:r>
-        <w:rPr>
-          <w:rFonts w:ascii="TimesNewRomanPSMT" w:hAnsi="TimesNewRomanPSMT" w:cs="TimesNewRomanPSMT"/>
-        </w:rPr>
-        <w:t>edd_</w:t>
-      </w:r>
-      <w:r>
-        <w:rPr>
-          <w:rFonts w:ascii="TimesNewRomanPSMT" w:hAnsi="TimesNewRomanPSMT" w:cs="TimesNewRomanPSMT"/>
-        </w:rPr>
-        <w:t>classique</w:t>
-      </w:r>
-      <w:r>
-        <w:rPr>
-          <w:rFonts w:ascii="TimesNewRomanPSMT" w:hAnsi="TimesNewRomanPSMT" w:cs="TimesNewRomanPSMT"/>
-        </w:rPr>
-        <w:t>_images %}</w:t>
-      </w:r>
-    </w:p>
-    <w:p>
-      <w:pPr>
-        <w:jc w:val="both"/>
-        <w:rPr>
-          <w:rFonts w:ascii="TimesNewRomanPSMT" w:hAnsi="TimesNewRomanPSMT" w:cs="TimesNewRomanPSMT"/>
-        </w:rPr>
-      </w:pPr>
-      <w:r>
-        <w:rPr>
-          <w:rFonts w:ascii="TimesNewRomanPSMT" w:hAnsi="TimesNewRomanPSMT" w:cs="TimesNewRomanPSMT"/>
+          <w:lang w:val="en-US"/>
+        </w:rPr>
+      </w:pPr>
+      <w:r>
+        <w:rPr>
+          <w:rFonts w:ascii="TimesNewRomanPSMT" w:hAnsi="TimesNewRomanPSMT" w:cs="TimesNewRomanPSMT"/>
+          <w:lang w:val="en-US"/>
+        </w:rPr>
+        <w:t xml:space="preserve">{% endif </w:t>
+      </w:r>
+      <w:proofErr w:type="gramStart"/>
+      <w:r>
+        <w:rPr>
+          <w:rFonts w:ascii="TimesNewRomanPSMT" w:hAnsi="TimesNewRomanPSMT" w:cs="TimesNewRomanPSMT"/>
+          <w:lang w:val="en-US"/>
+        </w:rPr>
+        <w:t>%}{</w:t>
+      </w:r>
+      <w:proofErr w:type="gramEnd"/>
+      <w:r>
+        <w:rPr>
+          <w:rFonts w:ascii="TimesNewRomanPSMT" w:hAnsi="TimesNewRomanPSMT" w:cs="TimesNewRomanPSMT"/>
+          <w:lang w:val="en-US"/>
+        </w:rPr>
+        <w:t>% if lot.edd_classique_text()|len %}</w:t>
+      </w:r>
+    </w:p>
+    <w:p>
+      <w:pPr>
+        <w:jc w:val="both"/>
+        <w:rPr>
+          <w:rFonts w:ascii="TimesNewRomanPSMT" w:hAnsi="TimesNewRomanPSMT" w:cs="TimesNewRomanPSMT"/>
+          <w:lang w:val="en-US"/>
+        </w:rPr>
+      </w:pPr>
+      <w:r>
+        <w:rPr>
+          <w:rFonts w:ascii="TimesNewRomanPSMT" w:hAnsi="TimesNewRomanPSMT" w:cs="TimesNewRomanPSMT"/>
+          <w:lang w:val="en-US"/>
+        </w:rPr>
+        <w:t>{{ lot.edd_classique_text() }}</w:t>
+      </w:r>
+    </w:p>
+    <w:p>
+      <w:pPr>
+        <w:jc w:val="both"/>
+        <w:rPr>
+          <w:rFonts w:ascii="TimesNewRomanPSMT" w:hAnsi="TimesNewRomanPSMT" w:cs="TimesNewRomanPSMT"/>
+          <w:lang w:val="en-US"/>
+        </w:rPr>
+      </w:pPr>
+      <w:r>
+        <w:rPr>
+          <w:rFonts w:ascii="TimesNewRomanPSMT" w:hAnsi="TimesNewRomanPSMT" w:cs="TimesNewRomanPSMT"/>
+          <w:lang w:val="en-US"/>
+        </w:rPr>
+        <w:t>{% endif %}{% for image in edd_classique_images %}</w:t>
+      </w:r>
+    </w:p>
+    <w:p>
+      <w:pPr>
+        <w:jc w:val="both"/>
+        <w:rPr>
+          <w:rFonts w:ascii="TimesNewRomanPSMT" w:hAnsi="TimesNewRomanPSMT" w:cs="TimesNewRomanPSMT"/>
+          <w:lang w:val="en-US"/>
+        </w:rPr>
+      </w:pPr>
+      <w:r>
+        <w:rPr>
+          <w:rFonts w:ascii="TimesNewRomanPSMT" w:hAnsi="TimesNewRomanPSMT" w:cs="TimesNewRomanPSMT"/>
+          <w:lang w:val="en-US"/>
         </w:rPr>
         <w:t>{{image}}</w:t>
       </w:r>
@@ -5303,155 +5407,72 @@
         <w:jc w:val="both"/>
         <w:rPr>
           <w:rFonts w:ascii="TimesNewRomanPSMT" w:hAnsi="TimesNewRomanPSMT" w:cs="TimesNewRomanPSMT"/>
-        </w:rPr>
-      </w:pPr>
-      <w:r>
-        <w:rPr>
-          <w:rFonts w:ascii="TimesNewRomanPSMT" w:hAnsi="TimesNewRomanPSMT" w:cs="TimesNewRomanPSMT"/>
-        </w:rPr>
-        <w:t>{% endfor %}</w:t>
-      </w:r>
-      <w:r>
-        <w:rPr>
-          <w:rFonts w:ascii="TimesNewRomanPSMT" w:hAnsi="TimesNewRomanPSMT" w:cs="TimesNewRomanPSMT"/>
-        </w:rPr>
-        <w:t xml:space="preserve">{% if </w:t>
-      </w:r>
-      <w:r>
-        <w:rPr>
-          <w:rFonts w:ascii="TimesNewRomanPSMT" w:hAnsi="TimesNewRomanPSMT" w:cs="TimesNewRomanPSMT"/>
-        </w:rPr>
-        <w:t>programme</w:t>
-      </w:r>
-      <w:r>
-        <w:rPr>
-          <w:rFonts w:ascii="TimesNewRomanPSMT" w:hAnsi="TimesNewRomanPSMT" w:cs="TimesNewRomanPSMT"/>
-        </w:rPr>
-        <w:t>.</w:t>
-      </w:r>
-      <w:r>
-        <w:rPr>
-          <w:rFonts w:ascii="TimesNewRomanPSMT" w:hAnsi="TimesNewRomanPSMT" w:cs="TimesNewRomanPSMT"/>
-        </w:rPr>
-        <w:t>mention_publication</w:t>
-      </w:r>
-      <w:r>
-        <w:rPr>
-          <w:rFonts w:ascii="TimesNewRomanPSMT" w:hAnsi="TimesNewRomanPSMT" w:cs="TimesNewRomanPSMT"/>
-        </w:rPr>
-        <w:t>_</w:t>
-      </w:r>
-      <w:r>
-        <w:rPr>
-          <w:rFonts w:ascii="TimesNewRomanPSMT" w:hAnsi="TimesNewRomanPSMT" w:cs="TimesNewRomanPSMT"/>
-        </w:rPr>
-        <w:t>edd_</w:t>
-      </w:r>
-      <w:r>
-        <w:rPr>
-          <w:rFonts w:ascii="TimesNewRomanPSMT" w:hAnsi="TimesNewRomanPSMT" w:cs="TimesNewRomanPSMT"/>
-        </w:rPr>
-        <w:t>classique</w:t>
-      </w:r>
-      <w:r>
-        <w:rPr>
-          <w:rFonts w:ascii="TimesNewRomanPSMT" w:hAnsi="TimesNewRomanPSMT" w:cs="TimesNewRomanPSMT"/>
-        </w:rPr>
-        <w:t xml:space="preserve"> %}</w:t>
-      </w:r>
-    </w:p>
-    <w:p>
-      <w:pPr>
-        <w:jc w:val="both"/>
-        <w:rPr>
-          <w:rFonts w:ascii="TimesNewRomanPSMT" w:hAnsi="TimesNewRomanPSMT" w:cs="TimesNewRomanPSMT"/>
-        </w:rPr>
-      </w:pPr>
-      <w:r>
-        <w:rPr>
-          <w:rFonts w:ascii="TimesNewRomanPSMT" w:hAnsi="TimesNewRomanPSMT" w:cs="TimesNewRomanPSMT"/>
-        </w:rPr>
-        <w:t xml:space="preserve">{{ </w:t>
-      </w:r>
-      <w:r>
-        <w:rPr>
-          <w:rFonts w:ascii="TimesNewRomanPSMT" w:hAnsi="TimesNewRomanPSMT" w:cs="TimesNewRomanPSMT"/>
-        </w:rPr>
-        <w:t>programme</w:t>
-      </w:r>
-      <w:r>
-        <w:rPr>
-          <w:rFonts w:ascii="TimesNewRomanPSMT" w:hAnsi="TimesNewRomanPSMT" w:cs="TimesNewRomanPSMT"/>
-        </w:rPr>
-        <w:t>.</w:t>
-      </w:r>
-      <w:r>
-        <w:rPr>
-          <w:rFonts w:ascii="TimesNewRomanPSMT" w:hAnsi="TimesNewRomanPSMT" w:cs="TimesNewRomanPSMT"/>
-        </w:rPr>
-        <w:t>mention_publication</w:t>
-      </w:r>
-      <w:r>
-        <w:rPr>
-          <w:rFonts w:ascii="TimesNewRomanPSMT" w:hAnsi="TimesNewRomanPSMT" w:cs="TimesNewRomanPSMT"/>
-        </w:rPr>
-        <w:t>_</w:t>
-      </w:r>
-      <w:r>
-        <w:rPr>
-          <w:rFonts w:ascii="TimesNewRomanPSMT" w:hAnsi="TimesNewRomanPSMT" w:cs="TimesNewRomanPSMT"/>
-        </w:rPr>
-        <w:t>edd_</w:t>
-      </w:r>
-      <w:r>
-        <w:rPr>
-          <w:rFonts w:ascii="TimesNewRomanPSMT" w:hAnsi="TimesNewRomanPSMT" w:cs="TimesNewRomanPSMT"/>
-        </w:rPr>
-        <w:t>classique</w:t>
-      </w:r>
-      <w:r>
-        <w:rPr>
-          <w:rFonts w:ascii="TimesNewRomanPSMT" w:hAnsi="TimesNewRomanPSMT" w:cs="TimesNewRomanPSMT"/>
-        </w:rPr>
-        <w:t xml:space="preserve"> </w:t>
-      </w:r>
-      <w:r>
-        <w:rPr>
-          <w:rFonts w:ascii="TimesNewRomanPSMT" w:hAnsi="TimesNewRomanPSMT" w:cs="TimesNewRomanPSMT"/>
-        </w:rPr>
-        <w:t>}}</w:t>
-      </w:r>
-    </w:p>
-    <w:p>
-      <w:pPr>
-        <w:jc w:val="both"/>
-        <w:rPr>
-          <w:rFonts w:ascii="TimesNewRomanPSMT" w:hAnsi="TimesNewRomanPSMT" w:cs="TimesNewRomanPSMT"/>
-        </w:rPr>
-      </w:pPr>
-      <w:r>
-        <w:rPr>
-          <w:rFonts w:ascii="TimesNewRomanPSMT" w:hAnsi="TimesNewRomanPSMT" w:cs="TimesNewRomanPSMT"/>
-        </w:rPr>
-        <w:t>{% endif %}</w:t>
-      </w:r>
-      <w:r>
-        <w:rPr>
-          <w:rFonts w:ascii="TimesNewRomanPSMT" w:hAnsi="TimesNewRomanPSMT" w:cs="TimesNewRomanPSMT"/>
-        </w:rPr>
-        <w:t>{% if logement_edds</w:t>
-      </w:r>
-      <w:r>
-        <w:rPr>
-          <w:rFonts w:ascii="TimesNewRomanPSMT" w:hAnsi="TimesNewRomanPSMT" w:cs="TimesNewRomanPSMT"/>
-        </w:rPr>
-        <w:t>|len</w:t>
-      </w:r>
-      <w:r>
-        <w:rPr>
-          <w:rFonts w:ascii="TimesNewRomanPSMT" w:hAnsi="TimesNewRomanPSMT" w:cs="TimesNewRomanPSMT"/>
-        </w:rPr>
-        <w:t xml:space="preserve"> %}</w:t>
+          <w:lang w:val="en-US"/>
+        </w:rPr>
+      </w:pPr>
+      <w:r>
+        <w:rPr>
+          <w:rFonts w:ascii="TimesNewRomanPSMT" w:hAnsi="TimesNewRomanPSMT" w:cs="TimesNewRomanPSMT"/>
+          <w:lang w:val="en-US"/>
+        </w:rPr>
+        <w:t>{% endfor %}{% if programme.mention_publication_edd_classique %}</w:t>
+      </w:r>
+    </w:p>
+    <w:p>
+      <w:pPr>
+        <w:jc w:val="both"/>
+        <w:rPr>
+          <w:rFonts w:ascii="TimesNewRomanPSMT" w:hAnsi="TimesNewRomanPSMT" w:cs="TimesNewRomanPSMT"/>
+          <w:lang w:val="en-US"/>
+        </w:rPr>
+      </w:pPr>
+      <w:proofErr w:type="gramStart"/>
+      <w:r>
+        <w:rPr>
+          <w:rFonts w:ascii="TimesNewRomanPSMT" w:hAnsi="TimesNewRomanPSMT" w:cs="TimesNewRomanPSMT"/>
+          <w:lang w:val="en-US"/>
+        </w:rPr>
+        <w:t>{{ programme</w:t>
+      </w:r>
+      <w:proofErr w:type="gramEnd"/>
+      <w:r>
+        <w:rPr>
+          <w:rFonts w:ascii="TimesNewRomanPSMT" w:hAnsi="TimesNewRomanPSMT" w:cs="TimesNewRomanPSMT"/>
+          <w:lang w:val="en-US"/>
+        </w:rPr>
+        <w:t>.mention_publication_edd_classique }}</w:t>
+      </w:r>
+    </w:p>
+    <w:p>
+      <w:pPr>
+        <w:jc w:val="both"/>
+        <w:rPr>
+          <w:rFonts w:ascii="TimesNewRomanPSMT" w:hAnsi="TimesNewRomanPSMT" w:cs="TimesNewRomanPSMT"/>
+          <w:lang w:val="en-US"/>
+        </w:rPr>
+      </w:pPr>
+      <w:r>
+        <w:rPr>
+          <w:rFonts w:ascii="TimesNewRomanPSMT" w:hAnsi="TimesNewRomanPSMT" w:cs="TimesNewRomanPSMT"/>
+          <w:lang w:val="en-US"/>
+        </w:rPr>
+        <w:t xml:space="preserve">{% endif </w:t>
+      </w:r>
+      <w:proofErr w:type="gramStart"/>
+      <w:r>
+        <w:rPr>
+          <w:rFonts w:ascii="TimesNewRomanPSMT" w:hAnsi="TimesNewRomanPSMT" w:cs="TimesNewRomanPSMT"/>
+          <w:lang w:val="en-US"/>
+        </w:rPr>
+        <w:t>%}{</w:t>
+      </w:r>
+      <w:proofErr w:type="gramEnd"/>
+      <w:r>
+        <w:rPr>
+          <w:rFonts w:ascii="TimesNewRomanPSMT" w:hAnsi="TimesNewRomanPSMT" w:cs="TimesNewRomanPSMT"/>
+          <w:lang w:val="en-US"/>
+        </w:rPr>
+        <w:t>% if logement_edds|len %}</w:t>
       </w:r>
     </w:p>
     <w:p>
@@ -5484,6 +5505,7 @@
           <w:b/>
         </w:rPr>
       </w:pPr>
+      <w:proofErr w:type="gramStart"/>
       <w:r>
         <w:rPr>
           <w:b/>
@@ -5491,7 +5513,17 @@
           <w:szCs w:val="22"/>
           <w:lang w:eastAsia="fr-FR"/>
         </w:rPr>
-        <w:t>division simplifié afin de désigner les parties objet du conventionnement :</w:t>
+        <w:t>division</w:t>
+      </w:r>
+      <w:proofErr w:type="gramEnd"/>
+      <w:r>
+        <w:rPr>
+          <w:b/>
+          <w:sz w:val="22"/>
+          <w:szCs w:val="22"/>
+          <w:lang w:eastAsia="fr-FR"/>
+        </w:rPr>
+        <w:t xml:space="preserve"> simplifié afin de désigner les parties objet du conventionnement :</w:t>
       </w:r>
     </w:p>
     <w:p>
@@ -5506,7 +5538,7 @@
     </w:p>
     <w:tbl>
       <w:tblPr>
-        <w:tblStyle w:val="Grilledutableau"/>
+        <w:tblStyle w:val="TableGrid"/>
         <w:tblW w:w="0" w:type="auto"/>
         <w:tblLook w:val="04A0" w:firstRow="1" w:lastRow="0" w:firstColumn="1" w:lastColumn="0" w:noHBand="0" w:noVBand="1"/>
       </w:tblPr>
@@ -5609,7 +5641,6 @@
                 <w:bCs/>
                 <w:sz w:val="16"/>
                 <w:szCs w:val="16"/>
-                <w:lang w:val="en-US"/>
               </w:rPr>
             </w:pPr>
             <w:r>
@@ -5618,19 +5649,8 @@
                 <w:bCs/>
                 <w:sz w:val="16"/>
                 <w:szCs w:val="16"/>
-                <w:lang w:val="en-US"/>
-              </w:rPr>
-              <w:t>N</w:t>
-            </w:r>
-            <w:r>
-              <w:rPr>
-                <w:b/>
-                <w:bCs/>
-                <w:sz w:val="16"/>
-                <w:szCs w:val="16"/>
-                <w:lang w:val="en-US"/>
-              </w:rPr>
-              <w:t xml:space="preserve">uméro de lot des logements </w:t>
+              </w:rPr>
+              <w:t xml:space="preserve">Numéro de lot des logements </w:t>
             </w:r>
           </w:p>
           <w:p>
@@ -5640,16 +5660,30 @@
                 <w:bCs/>
                 <w:sz w:val="16"/>
                 <w:szCs w:val="16"/>
-                <w:lang w:val="en-US"/>
               </w:rPr>
             </w:pPr>
             <w:r>
               <w:rPr>
                 <w:sz w:val="16"/>
                 <w:szCs w:val="16"/>
-                <w:lang w:val="en-US"/>
-              </w:rPr>
-              <w:t>(tel que inscrit dans les actes de vente/propriété…)</w:t>
+              </w:rPr>
+              <w:t>(</w:t>
+            </w:r>
+            <w:proofErr w:type="gramStart"/>
+            <w:r>
+              <w:rPr>
+                <w:sz w:val="16"/>
+                <w:szCs w:val="16"/>
+              </w:rPr>
+              <w:t>tel</w:t>
+            </w:r>
+            <w:proofErr w:type="gramEnd"/>
+            <w:r>
+              <w:rPr>
+                <w:sz w:val="16"/>
+                <w:szCs w:val="16"/>
+              </w:rPr>
+              <w:t xml:space="preserve"> que inscrit dans les actes de vente/propriété…)</w:t>
             </w:r>
           </w:p>
         </w:tc>
@@ -5719,13 +5753,23 @@
                 <w:lang w:val="en-US"/>
               </w:rPr>
             </w:pPr>
-            <w:r>
-              <w:rPr>
-                <w:sz w:val="16"/>
-                <w:szCs w:val="16"/>
-                <w:lang w:val="en-US"/>
-              </w:rPr>
-              <w:t>{{ i.financement }}</w:t>
+            <w:proofErr w:type="gramStart"/>
+            <w:r>
+              <w:rPr>
+                <w:sz w:val="16"/>
+                <w:szCs w:val="16"/>
+                <w:lang w:val="en-US"/>
+              </w:rPr>
+              <w:t>{{ i</w:t>
+            </w:r>
+            <w:proofErr w:type="gramEnd"/>
+            <w:r>
+              <w:rPr>
+                <w:sz w:val="16"/>
+                <w:szCs w:val="16"/>
+                <w:lang w:val="en-US"/>
+              </w:rPr>
+              <w:t>.financement }}</w:t>
             </w:r>
           </w:p>
         </w:tc>
@@ -5742,13 +5786,23 @@
                 <w:lang w:val="en-US"/>
               </w:rPr>
             </w:pPr>
-            <w:r>
-              <w:rPr>
-                <w:sz w:val="16"/>
-                <w:szCs w:val="16"/>
-                <w:lang w:val="en-US"/>
-              </w:rPr>
-              <w:t>{{ i.designation }}</w:t>
+            <w:proofErr w:type="gramStart"/>
+            <w:r>
+              <w:rPr>
+                <w:sz w:val="16"/>
+                <w:szCs w:val="16"/>
+                <w:lang w:val="en-US"/>
+              </w:rPr>
+              <w:t>{{ i</w:t>
+            </w:r>
+            <w:proofErr w:type="gramEnd"/>
+            <w:r>
+              <w:rPr>
+                <w:sz w:val="16"/>
+                <w:szCs w:val="16"/>
+                <w:lang w:val="en-US"/>
+              </w:rPr>
+              <w:t>.designation }}</w:t>
             </w:r>
           </w:p>
         </w:tc>
@@ -5766,14 +5820,25 @@
                 <w:lang w:val="en-US"/>
               </w:rPr>
             </w:pPr>
-            <w:r>
-              <w:rPr>
-                <w:rFonts w:ascii="TimesNewRomanPSMT" w:hAnsi="TimesNewRomanPSMT" w:cs="TimesNewRomanPSMT"/>
-                <w:sz w:val="16"/>
-                <w:szCs w:val="16"/>
-                <w:lang w:val="en-US"/>
-              </w:rPr>
-              <w:t>{{ i.numero_lot}}</w:t>
+            <w:proofErr w:type="gramStart"/>
+            <w:r>
+              <w:rPr>
+                <w:rFonts w:ascii="TimesNewRomanPSMT" w:hAnsi="TimesNewRomanPSMT" w:cs="TimesNewRomanPSMT"/>
+                <w:sz w:val="16"/>
+                <w:szCs w:val="16"/>
+                <w:lang w:val="en-US"/>
+              </w:rPr>
+              <w:t>{{ i</w:t>
+            </w:r>
+            <w:proofErr w:type="gramEnd"/>
+            <w:r>
+              <w:rPr>
+                <w:rFonts w:ascii="TimesNewRomanPSMT" w:hAnsi="TimesNewRomanPSMT" w:cs="TimesNewRomanPSMT"/>
+                <w:sz w:val="16"/>
+                <w:szCs w:val="16"/>
+                <w:lang w:val="en-US"/>
+              </w:rPr>
+              <w:t>.numero_lot}}</w:t>
             </w:r>
           </w:p>
         </w:tc>
@@ -5845,7 +5910,23 @@
           <w:rFonts w:ascii="TimesNewRomanPSMT" w:hAnsi="TimesNewRomanPSMT" w:cs="TimesNewRomanPSMT"/>
           <w:b/>
         </w:rPr>
-        <w:t xml:space="preserve"> {{ lot_num }}</w:t>
+        <w:t xml:space="preserve"> </w:t>
+      </w:r>
+      <w:proofErr w:type="gramStart"/>
+      <w:r>
+        <w:rPr>
+          <w:rFonts w:ascii="TimesNewRomanPSMT" w:hAnsi="TimesNewRomanPSMT" w:cs="TimesNewRomanPSMT"/>
+          <w:b/>
+        </w:rPr>
+        <w:t>{{ lot</w:t>
+      </w:r>
+      <w:proofErr w:type="gramEnd"/>
+      <w:r>
+        <w:rPr>
+          <w:rFonts w:ascii="TimesNewRomanPSMT" w:hAnsi="TimesNewRomanPSMT" w:cs="TimesNewRomanPSMT"/>
+          <w:b/>
+        </w:rPr>
+        <w:t>_num }}</w:t>
       </w:r>
     </w:p>
     <w:p>
@@ -5905,8 +5986,13 @@
       <w:bookmarkEnd w:id="35"/>
       <w:bookmarkEnd w:id="36"/>
       <w:bookmarkEnd w:id="37"/>
-      <w:r>
-        <w:t xml:space="preserve">{{ lot.nb_logements }} </w:t>
+      <w:proofErr w:type="gramStart"/>
+      <w:r>
+        <w:t>{{ lot</w:t>
+      </w:r>
+      <w:proofErr w:type="gramEnd"/>
+      <w:r>
+        <w:t xml:space="preserve">.nb_logements }} </w:t>
       </w:r>
       <w:r>
         <w:t>logement</w:t>
@@ -6049,7 +6135,7 @@
     </w:p>
     <w:tbl>
       <w:tblPr>
-        <w:tblStyle w:val="Grilledutableau"/>
+        <w:tblStyle w:val="TableGrid"/>
         <w:tblW w:w="0" w:type="auto"/>
         <w:tblLook w:val="04A0" w:firstRow="1" w:lastRow="0" w:firstColumn="1" w:lastColumn="0" w:noHBand="0" w:noVBand="1"/>
       </w:tblPr>
@@ -6132,7 +6218,25 @@
                 <w:szCs w:val="16"/>
                 <w:lang w:val="en-US"/>
               </w:rPr>
-              <w:t>{%tr for k,v in nb_logements_par_type.items() %}</w:t>
+              <w:t xml:space="preserve">{%tr for </w:t>
+            </w:r>
+            <w:proofErr w:type="gramStart"/>
+            <w:r>
+              <w:rPr>
+                <w:sz w:val="16"/>
+                <w:szCs w:val="16"/>
+                <w:lang w:val="en-US"/>
+              </w:rPr>
+              <w:t>k,v</w:t>
+            </w:r>
+            <w:proofErr w:type="gramEnd"/>
+            <w:r>
+              <w:rPr>
+                <w:sz w:val="16"/>
+                <w:szCs w:val="16"/>
+                <w:lang w:val="en-US"/>
+              </w:rPr>
+              <w:t xml:space="preserve"> in nb_logements_par_type.items() %}</w:t>
             </w:r>
           </w:p>
         </w:tc>
@@ -6263,6 +6367,7 @@
       </w:r>
       <w:bookmarkStart w:id="39" w:name="Mix30111"/>
       <w:bookmarkEnd w:id="39"/>
+      <w:proofErr w:type="gramStart"/>
       <w:r>
         <w:rPr>
           <w:rFonts w:ascii="TimesNewRomanPSMT" w:hAnsi="TimesNewRomanPSMT" w:cs="TimesNewRomanPSMT"/>
@@ -6275,7 +6380,15 @@
           <w:rFonts w:ascii="TimesNewRomanPSMT" w:hAnsi="TimesNewRomanPSMT" w:cs="TimesNewRomanPSMT"/>
           <w:b/>
         </w:rPr>
-        <w:t>mixPLUS_30pc</w:t>
+        <w:t>mixPLUS</w:t>
+      </w:r>
+      <w:proofErr w:type="gramEnd"/>
+      <w:r>
+        <w:rPr>
+          <w:rFonts w:ascii="TimesNewRomanPSMT" w:hAnsi="TimesNewRomanPSMT" w:cs="TimesNewRomanPSMT"/>
+          <w:b/>
+        </w:rPr>
+        <w:t>_30pc</w:t>
       </w:r>
       <w:r>
         <w:rPr>
@@ -6386,6 +6499,7 @@
       </w:r>
       <w:bookmarkStart w:id="41" w:name="Mix1092"/>
       <w:bookmarkEnd w:id="41"/>
+      <w:proofErr w:type="gramStart"/>
       <w:r>
         <w:rPr>
           <w:rFonts w:ascii="TimesNewRomanPSMT" w:hAnsi="TimesNewRomanPSMT" w:cs="TimesNewRomanPSMT"/>
@@ -6402,6 +6516,7 @@
         </w:rPr>
         <w:t>xPLUS</w:t>
       </w:r>
+      <w:proofErr w:type="gramEnd"/>
       <w:r>
         <w:rPr>
           <w:rFonts w:ascii="TimesNewRomanPSMT" w:hAnsi="TimesNewRomanPSMT" w:cs="TimesNewRomanPSMT"/>
@@ -6431,11 +6546,19 @@
       </w:r>
       <w:bookmarkStart w:id="42" w:name="SH"/>
       <w:bookmarkEnd w:id="42"/>
-      <w:r>
-        <w:rPr>
-          <w:rFonts w:ascii="TimesNewRomanPSMT" w:hAnsi="TimesNewRomanPSMT" w:cs="TimesNewRomanPSMT"/>
-        </w:rPr>
-        <w:t>{{ sh_totale|f }} m</w:t>
+      <w:proofErr w:type="gramStart"/>
+      <w:r>
+        <w:rPr>
+          <w:rFonts w:ascii="TimesNewRomanPSMT" w:hAnsi="TimesNewRomanPSMT" w:cs="TimesNewRomanPSMT"/>
+        </w:rPr>
+        <w:t>{{ sh</w:t>
+      </w:r>
+      <w:proofErr w:type="gramEnd"/>
+      <w:r>
+        <w:rPr>
+          <w:rFonts w:ascii="TimesNewRomanPSMT" w:hAnsi="TimesNewRomanPSMT" w:cs="TimesNewRomanPSMT"/>
+        </w:rPr>
+        <w:t>_totale|f }} m</w:t>
       </w:r>
       <w:r>
         <w:rPr>
@@ -6464,11 +6587,19 @@
       </w:r>
       <w:bookmarkStart w:id="43" w:name="SA"/>
       <w:bookmarkEnd w:id="43"/>
-      <w:r>
-        <w:rPr>
-          <w:rFonts w:ascii="TimesNewRomanPSMT" w:hAnsi="TimesNewRomanPSMT" w:cs="TimesNewRomanPSMT"/>
-        </w:rPr>
-        <w:t>{{ sar_totale|f }} m</w:t>
+      <w:proofErr w:type="gramStart"/>
+      <w:r>
+        <w:rPr>
+          <w:rFonts w:ascii="TimesNewRomanPSMT" w:hAnsi="TimesNewRomanPSMT" w:cs="TimesNewRomanPSMT"/>
+        </w:rPr>
+        <w:t>{{ sar</w:t>
+      </w:r>
+      <w:proofErr w:type="gramEnd"/>
+      <w:r>
+        <w:rPr>
+          <w:rFonts w:ascii="TimesNewRomanPSMT" w:hAnsi="TimesNewRomanPSMT" w:cs="TimesNewRomanPSMT"/>
+        </w:rPr>
+        <w:t>_totale|f }} m</w:t>
       </w:r>
       <w:r>
         <w:rPr>
@@ -6515,7 +6646,25 @@
           <w:sz w:val="16"/>
           <w:szCs w:val="16"/>
         </w:rPr>
-        <w:t>{% if lot.annexe_caves %}</w:t>
+        <w:t xml:space="preserve">{% if </w:t>
+      </w:r>
+      <w:proofErr w:type="gramStart"/>
+      <w:r>
+        <w:rPr>
+          <w:rFonts w:ascii="TimesNewRomanPSMT" w:hAnsi="TimesNewRomanPSMT" w:cs="TimesNewRomanPSMT"/>
+          <w:sz w:val="16"/>
+          <w:szCs w:val="16"/>
+        </w:rPr>
+        <w:t>lot.annexe</w:t>
+      </w:r>
+      <w:proofErr w:type="gramEnd"/>
+      <w:r>
+        <w:rPr>
+          <w:rFonts w:ascii="TimesNewRomanPSMT" w:hAnsi="TimesNewRomanPSMT" w:cs="TimesNewRomanPSMT"/>
+          <w:sz w:val="16"/>
+          <w:szCs w:val="16"/>
+        </w:rPr>
+        <w:t>_caves %}</w:t>
       </w:r>
     </w:p>
     <w:p>
@@ -6667,7 +6816,25 @@
           <w:sz w:val="16"/>
           <w:szCs w:val="16"/>
         </w:rPr>
-        <w:t xml:space="preserve"> if lot.annexe_soussols %}</w:t>
+        <w:t xml:space="preserve"> if </w:t>
+      </w:r>
+      <w:proofErr w:type="gramStart"/>
+      <w:r>
+        <w:rPr>
+          <w:rFonts w:ascii="TimesNewRomanPSMT" w:hAnsi="TimesNewRomanPSMT" w:cs="TimesNewRomanPSMT"/>
+          <w:sz w:val="16"/>
+          <w:szCs w:val="16"/>
+        </w:rPr>
+        <w:t>lot.annexe</w:t>
+      </w:r>
+      <w:proofErr w:type="gramEnd"/>
+      <w:r>
+        <w:rPr>
+          <w:rFonts w:ascii="TimesNewRomanPSMT" w:hAnsi="TimesNewRomanPSMT" w:cs="TimesNewRomanPSMT"/>
+          <w:sz w:val="16"/>
+          <w:szCs w:val="16"/>
+        </w:rPr>
+        <w:t>_soussols %}</w:t>
       </w:r>
     </w:p>
     <w:p>
@@ -6756,13 +6923,15 @@
         <w:jc w:val="both"/>
         <w:rPr>
           <w:rFonts w:ascii="TimesNewRomanPSMT" w:hAnsi="TimesNewRomanPSMT" w:cs="TimesNewRomanPSMT"/>
-        </w:rPr>
-      </w:pPr>
-      <w:r>
-        <w:rPr>
-          <w:rFonts w:ascii="TimesNewRomanPSMT" w:hAnsi="TimesNewRomanPSMT" w:cs="TimesNewRomanPSMT"/>
-          <w:sz w:val="16"/>
-          <w:szCs w:val="16"/>
+          <w:lang w:val="en-US"/>
+        </w:rPr>
+      </w:pPr>
+      <w:r>
+        <w:rPr>
+          <w:rFonts w:ascii="TimesNewRomanPSMT" w:hAnsi="TimesNewRomanPSMT" w:cs="TimesNewRomanPSMT"/>
+          <w:sz w:val="16"/>
+          <w:szCs w:val="16"/>
+          <w:lang w:val="en-US"/>
         </w:rPr>
         <w:t>{%</w:t>
       </w:r>
@@ -6780,6 +6949,7 @@
           <w:rFonts w:ascii="TimesNewRomanPSMT" w:hAnsi="TimesNewRomanPSMT" w:cs="TimesNewRomanPSMT"/>
           <w:sz w:val="16"/>
           <w:szCs w:val="16"/>
+          <w:lang w:val="en-US"/>
         </w:rPr>
         <w:t xml:space="preserve"> endif %} </w:t>
       </w:r>
@@ -6792,13 +6962,15 @@
           <w:rFonts w:ascii="TimesNewRomanPSMT" w:hAnsi="TimesNewRomanPSMT" w:cs="TimesNewRomanPSMT"/>
           <w:sz w:val="16"/>
           <w:szCs w:val="16"/>
-        </w:rPr>
-      </w:pPr>
-      <w:r>
-        <w:rPr>
-          <w:rFonts w:ascii="TimesNewRomanPSMT" w:hAnsi="TimesNewRomanPSMT" w:cs="TimesNewRomanPSMT"/>
-          <w:sz w:val="16"/>
-          <w:szCs w:val="16"/>
+          <w:lang w:val="en-US"/>
+        </w:rPr>
+      </w:pPr>
+      <w:r>
+        <w:rPr>
+          <w:rFonts w:ascii="TimesNewRomanPSMT" w:hAnsi="TimesNewRomanPSMT" w:cs="TimesNewRomanPSMT"/>
+          <w:sz w:val="16"/>
+          <w:szCs w:val="16"/>
+          <w:lang w:val="en-US"/>
         </w:rPr>
         <w:t>{%</w:t>
       </w:r>
@@ -6816,16 +6988,37 @@
           <w:rFonts w:ascii="TimesNewRomanPSMT" w:hAnsi="TimesNewRomanPSMT" w:cs="TimesNewRomanPSMT"/>
           <w:sz w:val="16"/>
           <w:szCs w:val="16"/>
-        </w:rPr>
-        <w:t xml:space="preserve"> if lot.annexe_</w:t>
-      </w:r>
-      <w:r>
-        <w:rPr>
-          <w:rFonts w:ascii="TimesNewRomanPSMT" w:hAnsi="TimesNewRomanPSMT" w:cs="TimesNewRomanPSMT"/>
-          <w:sz w:val="16"/>
-          <w:szCs w:val="16"/>
           <w:lang w:val="en-US"/>
         </w:rPr>
+        <w:t xml:space="preserve"> if </w:t>
+      </w:r>
+      <w:proofErr w:type="gramStart"/>
+      <w:r>
+        <w:rPr>
+          <w:rFonts w:ascii="TimesNewRomanPSMT" w:hAnsi="TimesNewRomanPSMT" w:cs="TimesNewRomanPSMT"/>
+          <w:sz w:val="16"/>
+          <w:szCs w:val="16"/>
+          <w:lang w:val="en-US"/>
+        </w:rPr>
+        <w:t>lot.annexe</w:t>
+      </w:r>
+      <w:proofErr w:type="gramEnd"/>
+      <w:r>
+        <w:rPr>
+          <w:rFonts w:ascii="TimesNewRomanPSMT" w:hAnsi="TimesNewRomanPSMT" w:cs="TimesNewRomanPSMT"/>
+          <w:sz w:val="16"/>
+          <w:szCs w:val="16"/>
+          <w:lang w:val="en-US"/>
+        </w:rPr>
+        <w:t>_</w:t>
+      </w:r>
+      <w:r>
+        <w:rPr>
+          <w:rFonts w:ascii="TimesNewRomanPSMT" w:hAnsi="TimesNewRomanPSMT" w:cs="TimesNewRomanPSMT"/>
+          <w:sz w:val="16"/>
+          <w:szCs w:val="16"/>
+          <w:lang w:val="en-US"/>
+        </w:rPr>
         <w:t>remises</w:t>
       </w:r>
       <w:r>
@@ -6833,6 +7026,7 @@
           <w:rFonts w:ascii="TimesNewRomanPSMT" w:hAnsi="TimesNewRomanPSMT" w:cs="TimesNewRomanPSMT"/>
           <w:sz w:val="16"/>
           <w:szCs w:val="16"/>
+          <w:lang w:val="en-US"/>
         </w:rPr>
         <w:t xml:space="preserve"> %}</w:t>
       </w:r>
@@ -6869,6 +7063,7 @@
           <w:rFonts w:ascii="TimesNewRomanPSMT" w:hAnsi="TimesNewRomanPSMT" w:cs="TimesNewRomanPSMT"/>
           <w:sz w:val="16"/>
           <w:szCs w:val="16"/>
+          <w:lang w:val="en-US"/>
         </w:rPr>
         <w:instrText xml:space="preserve"> FORMCHECKBOX </w:instrText>
       </w:r>
@@ -6900,6 +7095,7 @@
           <w:rFonts w:ascii="TimesNewRomanPSMT" w:hAnsi="TimesNewRomanPSMT" w:cs="TimesNewRomanPSMT"/>
           <w:sz w:val="16"/>
           <w:szCs w:val="16"/>
+          <w:lang w:val="en-US"/>
         </w:rPr>
         <w:t xml:space="preserve"> </w:t>
       </w:r>
@@ -6917,13 +7113,15 @@
         <w:jc w:val="both"/>
         <w:rPr>
           <w:rFonts w:ascii="TimesNewRomanPSMT" w:hAnsi="TimesNewRomanPSMT" w:cs="TimesNewRomanPSMT"/>
-        </w:rPr>
-      </w:pPr>
-      <w:r>
-        <w:rPr>
-          <w:rFonts w:ascii="TimesNewRomanPSMT" w:hAnsi="TimesNewRomanPSMT" w:cs="TimesNewRomanPSMT"/>
-          <w:sz w:val="16"/>
-          <w:szCs w:val="16"/>
+          <w:lang w:val="en-US"/>
+        </w:rPr>
+      </w:pPr>
+      <w:r>
+        <w:rPr>
+          <w:rFonts w:ascii="TimesNewRomanPSMT" w:hAnsi="TimesNewRomanPSMT" w:cs="TimesNewRomanPSMT"/>
+          <w:sz w:val="16"/>
+          <w:szCs w:val="16"/>
+          <w:lang w:val="en-US"/>
         </w:rPr>
         <w:t>{%</w:t>
       </w:r>
@@ -6941,6 +7139,7 @@
           <w:rFonts w:ascii="TimesNewRomanPSMT" w:hAnsi="TimesNewRomanPSMT" w:cs="TimesNewRomanPSMT"/>
           <w:sz w:val="16"/>
           <w:szCs w:val="16"/>
+          <w:lang w:val="en-US"/>
         </w:rPr>
         <w:t xml:space="preserve"> endif %} </w:t>
       </w:r>
@@ -6953,47 +7152,17 @@
           <w:rFonts w:ascii="TimesNewRomanPSMT" w:hAnsi="TimesNewRomanPSMT" w:cs="TimesNewRomanPSMT"/>
           <w:sz w:val="16"/>
           <w:szCs w:val="16"/>
-        </w:rPr>
-      </w:pPr>
-      <w:r>
-        <w:rPr>
-          <w:rFonts w:ascii="TimesNewRomanPSMT" w:hAnsi="TimesNewRomanPSMT" w:cs="TimesNewRomanPSMT"/>
-          <w:sz w:val="16"/>
-          <w:szCs w:val="16"/>
-        </w:rPr>
-        <w:t>{%</w:t>
-      </w:r>
-      <w:r>
-        <w:rPr>
-          <w:rFonts w:ascii="TimesNewRomanPSMT" w:hAnsi="TimesNewRomanPSMT" w:cs="TimesNewRomanPSMT"/>
-          <w:sz w:val="16"/>
-          <w:szCs w:val="16"/>
-        </w:rPr>
-        <w:t>-</w:t>
-      </w:r>
-      <w:r>
-        <w:rPr>
-          <w:rFonts w:ascii="TimesNewRomanPSMT" w:hAnsi="TimesNewRomanPSMT" w:cs="TimesNewRomanPSMT"/>
-          <w:sz w:val="16"/>
-          <w:szCs w:val="16"/>
-        </w:rPr>
-        <w:t xml:space="preserve"> if lot.annexe_</w:t>
-      </w:r>
-      <w:r>
-        <w:rPr>
-          <w:rFonts w:ascii="TimesNewRomanPSMT" w:hAnsi="TimesNewRomanPSMT" w:cs="TimesNewRomanPSMT"/>
-          <w:sz w:val="16"/>
-          <w:szCs w:val="16"/>
-        </w:rPr>
-        <w:t>ateliers</w:t>
-      </w:r>
-      <w:r>
-        <w:rPr>
-          <w:rFonts w:ascii="TimesNewRomanPSMT" w:hAnsi="TimesNewRomanPSMT" w:cs="TimesNewRomanPSMT"/>
-          <w:sz w:val="16"/>
-          <w:szCs w:val="16"/>
-        </w:rPr>
-        <w:t xml:space="preserve"> %}</w:t>
+          <w:lang w:val="en-US"/>
+        </w:rPr>
+      </w:pPr>
+      <w:r>
+        <w:rPr>
+          <w:rFonts w:ascii="TimesNewRomanPSMT" w:hAnsi="TimesNewRomanPSMT" w:cs="TimesNewRomanPSMT"/>
+          <w:sz w:val="16"/>
+          <w:szCs w:val="16"/>
+          <w:lang w:val="en-US"/>
+        </w:rPr>
+        <w:t>{%- if lot.annexe_ateliers %}</w:t>
       </w:r>
     </w:p>
     <w:p>
@@ -7133,7 +7302,25 @@
           <w:sz w:val="16"/>
           <w:szCs w:val="16"/>
         </w:rPr>
-        <w:t xml:space="preserve"> if lot.annexe_</w:t>
+        <w:t xml:space="preserve"> if </w:t>
+      </w:r>
+      <w:proofErr w:type="gramStart"/>
+      <w:r>
+        <w:rPr>
+          <w:rFonts w:ascii="TimesNewRomanPSMT" w:hAnsi="TimesNewRomanPSMT" w:cs="TimesNewRomanPSMT"/>
+          <w:sz w:val="16"/>
+          <w:szCs w:val="16"/>
+        </w:rPr>
+        <w:t>lot.annexe</w:t>
+      </w:r>
+      <w:proofErr w:type="gramEnd"/>
+      <w:r>
+        <w:rPr>
+          <w:rFonts w:ascii="TimesNewRomanPSMT" w:hAnsi="TimesNewRomanPSMT" w:cs="TimesNewRomanPSMT"/>
+          <w:sz w:val="16"/>
+          <w:szCs w:val="16"/>
+        </w:rPr>
+        <w:t>_</w:t>
       </w:r>
       <w:r>
         <w:rPr>
@@ -7230,13 +7417,36 @@
         <w:jc w:val="both"/>
         <w:rPr>
           <w:rFonts w:ascii="TimesNewRomanPSMT" w:hAnsi="TimesNewRomanPSMT" w:cs="TimesNewRomanPSMT"/>
-        </w:rPr>
-      </w:pPr>
-      <w:r>
-        <w:rPr>
-          <w:rFonts w:ascii="TimesNewRomanPSMT" w:hAnsi="TimesNewRomanPSMT" w:cs="TimesNewRomanPSMT"/>
-          <w:sz w:val="16"/>
-          <w:szCs w:val="16"/>
+          <w:lang w:val="en-US"/>
+        </w:rPr>
+      </w:pPr>
+      <w:r>
+        <w:rPr>
+          <w:rFonts w:ascii="TimesNewRomanPSMT" w:hAnsi="TimesNewRomanPSMT" w:cs="TimesNewRomanPSMT"/>
+          <w:sz w:val="16"/>
+          <w:szCs w:val="16"/>
+          <w:lang w:val="en-US"/>
+        </w:rPr>
+        <w:t xml:space="preserve">{%- endif %} </w:t>
+      </w:r>
+    </w:p>
+    <w:p>
+      <w:pPr>
+        <w:ind w:firstLine="708"/>
+        <w:jc w:val="both"/>
+        <w:rPr>
+          <w:rFonts w:ascii="TimesNewRomanPSMT" w:hAnsi="TimesNewRomanPSMT" w:cs="TimesNewRomanPSMT"/>
+          <w:sz w:val="16"/>
+          <w:szCs w:val="16"/>
+          <w:lang w:val="en-US"/>
+        </w:rPr>
+      </w:pPr>
+      <w:r>
+        <w:rPr>
+          <w:rFonts w:ascii="TimesNewRomanPSMT" w:hAnsi="TimesNewRomanPSMT" w:cs="TimesNewRomanPSMT"/>
+          <w:sz w:val="16"/>
+          <w:szCs w:val="16"/>
+          <w:lang w:val="en-US"/>
         </w:rPr>
         <w:t>{%</w:t>
       </w:r>
@@ -7245,6 +7455,7 @@
           <w:rFonts w:ascii="TimesNewRomanPSMT" w:hAnsi="TimesNewRomanPSMT" w:cs="TimesNewRomanPSMT"/>
           <w:sz w:val="16"/>
           <w:szCs w:val="16"/>
+          <w:lang w:val="en-US"/>
         </w:rPr>
         <w:t>-</w:t>
       </w:r>
@@ -7253,45 +7464,11 @@
           <w:rFonts w:ascii="TimesNewRomanPSMT" w:hAnsi="TimesNewRomanPSMT" w:cs="TimesNewRomanPSMT"/>
           <w:sz w:val="16"/>
           <w:szCs w:val="16"/>
-        </w:rPr>
-        <w:t xml:space="preserve"> endif %} </w:t>
-      </w:r>
-    </w:p>
-    <w:p>
-      <w:pPr>
-        <w:ind w:firstLine="708"/>
-        <w:jc w:val="both"/>
-        <w:rPr>
-          <w:rFonts w:ascii="TimesNewRomanPSMT" w:hAnsi="TimesNewRomanPSMT" w:cs="TimesNewRomanPSMT"/>
-          <w:sz w:val="16"/>
-          <w:szCs w:val="16"/>
-        </w:rPr>
-      </w:pPr>
-      <w:r>
-        <w:rPr>
-          <w:rFonts w:ascii="TimesNewRomanPSMT" w:hAnsi="TimesNewRomanPSMT" w:cs="TimesNewRomanPSMT"/>
-          <w:sz w:val="16"/>
-          <w:szCs w:val="16"/>
-        </w:rPr>
-        <w:t>{%</w:t>
-      </w:r>
-      <w:r>
-        <w:rPr>
-          <w:rFonts w:ascii="TimesNewRomanPSMT" w:hAnsi="TimesNewRomanPSMT" w:cs="TimesNewRomanPSMT"/>
-          <w:sz w:val="16"/>
-          <w:szCs w:val="16"/>
           <w:lang w:val="en-US"/>
         </w:rPr>
-        <w:t>-</w:t>
-      </w:r>
-      <w:r>
-        <w:rPr>
-          <w:rFonts w:ascii="TimesNewRomanPSMT" w:hAnsi="TimesNewRomanPSMT" w:cs="TimesNewRomanPSMT"/>
-          <w:sz w:val="16"/>
-          <w:szCs w:val="16"/>
-        </w:rPr>
-        <w:t xml:space="preserve"> if lot.annexe_</w:t>
-      </w:r>
+        <w:t xml:space="preserve"> if </w:t>
+      </w:r>
+      <w:proofErr w:type="gramStart"/>
       <w:r>
         <w:rPr>
           <w:rFonts w:ascii="TimesNewRomanPSMT" w:hAnsi="TimesNewRomanPSMT" w:cs="TimesNewRomanPSMT"/>
@@ -7299,6 +7476,25 @@
           <w:szCs w:val="16"/>
           <w:lang w:val="en-US"/>
         </w:rPr>
+        <w:t>lot.annexe</w:t>
+      </w:r>
+      <w:proofErr w:type="gramEnd"/>
+      <w:r>
+        <w:rPr>
+          <w:rFonts w:ascii="TimesNewRomanPSMT" w:hAnsi="TimesNewRomanPSMT" w:cs="TimesNewRomanPSMT"/>
+          <w:sz w:val="16"/>
+          <w:szCs w:val="16"/>
+          <w:lang w:val="en-US"/>
+        </w:rPr>
+        <w:t>_</w:t>
+      </w:r>
+      <w:r>
+        <w:rPr>
+          <w:rFonts w:ascii="TimesNewRomanPSMT" w:hAnsi="TimesNewRomanPSMT" w:cs="TimesNewRomanPSMT"/>
+          <w:sz w:val="16"/>
+          <w:szCs w:val="16"/>
+          <w:lang w:val="en-US"/>
+        </w:rPr>
         <w:t>celliers</w:t>
       </w:r>
       <w:r>
@@ -7306,6 +7502,7 @@
           <w:rFonts w:ascii="TimesNewRomanPSMT" w:hAnsi="TimesNewRomanPSMT" w:cs="TimesNewRomanPSMT"/>
           <w:sz w:val="16"/>
           <w:szCs w:val="16"/>
+          <w:lang w:val="en-US"/>
         </w:rPr>
         <w:t xml:space="preserve"> %}</w:t>
       </w:r>
@@ -7423,13 +7620,15 @@
           <w:rFonts w:ascii="TimesNewRomanPSMT" w:hAnsi="TimesNewRomanPSMT" w:cs="TimesNewRomanPSMT"/>
           <w:sz w:val="16"/>
           <w:szCs w:val="16"/>
-        </w:rPr>
-      </w:pPr>
-      <w:r>
-        <w:rPr>
-          <w:rFonts w:ascii="TimesNewRomanPSMT" w:hAnsi="TimesNewRomanPSMT" w:cs="TimesNewRomanPSMT"/>
-          <w:sz w:val="16"/>
-          <w:szCs w:val="16"/>
+          <w:lang w:val="en-US"/>
+        </w:rPr>
+      </w:pPr>
+      <w:r>
+        <w:rPr>
+          <w:rFonts w:ascii="TimesNewRomanPSMT" w:hAnsi="TimesNewRomanPSMT" w:cs="TimesNewRomanPSMT"/>
+          <w:sz w:val="16"/>
+          <w:szCs w:val="16"/>
+          <w:lang w:val="en-US"/>
         </w:rPr>
         <w:t>{%</w:t>
       </w:r>
@@ -7447,6 +7646,7 @@
           <w:rFonts w:ascii="TimesNewRomanPSMT" w:hAnsi="TimesNewRomanPSMT" w:cs="TimesNewRomanPSMT"/>
           <w:sz w:val="16"/>
           <w:szCs w:val="16"/>
+          <w:lang w:val="en-US"/>
         </w:rPr>
         <w:t xml:space="preserve"> if lot.annexe_</w:t>
       </w:r>
@@ -7473,6 +7673,7 @@
           <w:rFonts w:ascii="TimesNewRomanPSMT" w:hAnsi="TimesNewRomanPSMT" w:cs="TimesNewRomanPSMT"/>
           <w:sz w:val="16"/>
           <w:szCs w:val="16"/>
+          <w:lang w:val="en-US"/>
         </w:rPr>
         <w:t xml:space="preserve"> %}</w:t>
       </w:r>
@@ -7510,6 +7711,7 @@
           <w:rFonts w:ascii="TimesNewRomanPSMT" w:hAnsi="TimesNewRomanPSMT" w:cs="TimesNewRomanPSMT"/>
           <w:sz w:val="16"/>
           <w:szCs w:val="16"/>
+          <w:lang w:val="en-US"/>
         </w:rPr>
         <w:instrText xml:space="preserve"> FORMCHECKBOX </w:instrText>
       </w:r>
@@ -7541,6 +7743,7 @@
           <w:rFonts w:ascii="TimesNewRomanPSMT" w:hAnsi="TimesNewRomanPSMT" w:cs="TimesNewRomanPSMT"/>
           <w:sz w:val="16"/>
           <w:szCs w:val="16"/>
+          <w:lang w:val="en-US"/>
         </w:rPr>
         <w:t xml:space="preserve"> </w:t>
       </w:r>
@@ -7558,13 +7761,15 @@
         <w:jc w:val="both"/>
         <w:rPr>
           <w:rFonts w:ascii="TimesNewRomanPSMT" w:hAnsi="TimesNewRomanPSMT" w:cs="TimesNewRomanPSMT"/>
-        </w:rPr>
-      </w:pPr>
-      <w:r>
-        <w:rPr>
-          <w:rFonts w:ascii="TimesNewRomanPSMT" w:hAnsi="TimesNewRomanPSMT" w:cs="TimesNewRomanPSMT"/>
-          <w:sz w:val="16"/>
-          <w:szCs w:val="16"/>
+          <w:lang w:val="en-US"/>
+        </w:rPr>
+      </w:pPr>
+      <w:r>
+        <w:rPr>
+          <w:rFonts w:ascii="TimesNewRomanPSMT" w:hAnsi="TimesNewRomanPSMT" w:cs="TimesNewRomanPSMT"/>
+          <w:sz w:val="16"/>
+          <w:szCs w:val="16"/>
+          <w:lang w:val="en-US"/>
         </w:rPr>
         <w:t>{%</w:t>
       </w:r>
@@ -7582,6 +7787,7 @@
           <w:rFonts w:ascii="TimesNewRomanPSMT" w:hAnsi="TimesNewRomanPSMT" w:cs="TimesNewRomanPSMT"/>
           <w:sz w:val="16"/>
           <w:szCs w:val="16"/>
+          <w:lang w:val="en-US"/>
         </w:rPr>
         <w:t xml:space="preserve"> endif %} </w:t>
       </w:r>
@@ -7594,13 +7800,15 @@
           <w:rFonts w:ascii="TimesNewRomanPSMT" w:hAnsi="TimesNewRomanPSMT" w:cs="TimesNewRomanPSMT"/>
           <w:sz w:val="16"/>
           <w:szCs w:val="16"/>
-        </w:rPr>
-      </w:pPr>
-      <w:r>
-        <w:rPr>
-          <w:rFonts w:ascii="TimesNewRomanPSMT" w:hAnsi="TimesNewRomanPSMT" w:cs="TimesNewRomanPSMT"/>
-          <w:sz w:val="16"/>
-          <w:szCs w:val="16"/>
+          <w:lang w:val="en-US"/>
+        </w:rPr>
+      </w:pPr>
+      <w:r>
+        <w:rPr>
+          <w:rFonts w:ascii="TimesNewRomanPSMT" w:hAnsi="TimesNewRomanPSMT" w:cs="TimesNewRomanPSMT"/>
+          <w:sz w:val="16"/>
+          <w:szCs w:val="16"/>
+          <w:lang w:val="en-US"/>
         </w:rPr>
         <w:t>{%</w:t>
       </w:r>
@@ -7618,16 +7826,28 @@
           <w:rFonts w:ascii="TimesNewRomanPSMT" w:hAnsi="TimesNewRomanPSMT" w:cs="TimesNewRomanPSMT"/>
           <w:sz w:val="16"/>
           <w:szCs w:val="16"/>
-        </w:rPr>
-        <w:t xml:space="preserve"> if lot.annexe</w:t>
-      </w:r>
-      <w:r>
-        <w:rPr>
-          <w:rFonts w:ascii="TimesNewRomanPSMT" w:hAnsi="TimesNewRomanPSMT" w:cs="TimesNewRomanPSMT"/>
-          <w:sz w:val="16"/>
-          <w:szCs w:val="16"/>
           <w:lang w:val="en-US"/>
         </w:rPr>
+        <w:t xml:space="preserve"> if </w:t>
+      </w:r>
+      <w:proofErr w:type="gramStart"/>
+      <w:r>
+        <w:rPr>
+          <w:rFonts w:ascii="TimesNewRomanPSMT" w:hAnsi="TimesNewRomanPSMT" w:cs="TimesNewRomanPSMT"/>
+          <w:sz w:val="16"/>
+          <w:szCs w:val="16"/>
+          <w:lang w:val="en-US"/>
+        </w:rPr>
+        <w:t>lot.annexe</w:t>
+      </w:r>
+      <w:proofErr w:type="gramEnd"/>
+      <w:r>
+        <w:rPr>
+          <w:rFonts w:ascii="TimesNewRomanPSMT" w:hAnsi="TimesNewRomanPSMT" w:cs="TimesNewRomanPSMT"/>
+          <w:sz w:val="16"/>
+          <w:szCs w:val="16"/>
+          <w:lang w:val="en-US"/>
+        </w:rPr>
         <w:t>_combles</w:t>
       </w:r>
       <w:r>
@@ -7635,6 +7855,7 @@
           <w:rFonts w:ascii="TimesNewRomanPSMT" w:hAnsi="TimesNewRomanPSMT" w:cs="TimesNewRomanPSMT"/>
           <w:sz w:val="16"/>
           <w:szCs w:val="16"/>
+          <w:lang w:val="en-US"/>
         </w:rPr>
         <w:t xml:space="preserve"> %}</w:t>
       </w:r>
@@ -7752,13 +7973,15 @@
           <w:rFonts w:ascii="TimesNewRomanPSMT" w:hAnsi="TimesNewRomanPSMT" w:cs="TimesNewRomanPSMT"/>
           <w:sz w:val="16"/>
           <w:szCs w:val="16"/>
-        </w:rPr>
-      </w:pPr>
-      <w:r>
-        <w:rPr>
-          <w:rFonts w:ascii="TimesNewRomanPSMT" w:hAnsi="TimesNewRomanPSMT" w:cs="TimesNewRomanPSMT"/>
-          <w:sz w:val="16"/>
-          <w:szCs w:val="16"/>
+          <w:lang w:val="en-US"/>
+        </w:rPr>
+      </w:pPr>
+      <w:r>
+        <w:rPr>
+          <w:rFonts w:ascii="TimesNewRomanPSMT" w:hAnsi="TimesNewRomanPSMT" w:cs="TimesNewRomanPSMT"/>
+          <w:sz w:val="16"/>
+          <w:szCs w:val="16"/>
+          <w:lang w:val="en-US"/>
         </w:rPr>
         <w:t>{%</w:t>
       </w:r>
@@ -7776,6 +7999,7 @@
           <w:rFonts w:ascii="TimesNewRomanPSMT" w:hAnsi="TimesNewRomanPSMT" w:cs="TimesNewRomanPSMT"/>
           <w:sz w:val="16"/>
           <w:szCs w:val="16"/>
+          <w:lang w:val="en-US"/>
         </w:rPr>
         <w:t xml:space="preserve"> if lot.annexe_</w:t>
       </w:r>
@@ -7793,6 +8017,7 @@
           <w:rFonts w:ascii="TimesNewRomanPSMT" w:hAnsi="TimesNewRomanPSMT" w:cs="TimesNewRomanPSMT"/>
           <w:sz w:val="16"/>
           <w:szCs w:val="16"/>
+          <w:lang w:val="en-US"/>
         </w:rPr>
         <w:t xml:space="preserve"> %}</w:t>
       </w:r>
@@ -7803,6 +8028,7 @@
         <w:jc w:val="both"/>
         <w:rPr>
           <w:rFonts w:ascii="TimesNewRomanPSMT" w:hAnsi="TimesNewRomanPSMT" w:cs="TimesNewRomanPSMT"/>
+          <w:lang w:val="en-US"/>
         </w:rPr>
       </w:pPr>
       <w:r>
@@ -7828,6 +8054,7 @@
           <w:rFonts w:ascii="TimesNewRomanPSMT" w:hAnsi="TimesNewRomanPSMT" w:cs="TimesNewRomanPSMT"/>
           <w:sz w:val="16"/>
           <w:szCs w:val="16"/>
+          <w:lang w:val="en-US"/>
         </w:rPr>
         <w:instrText xml:space="preserve"> FORMCHECKBOX </w:instrText>
       </w:r>
@@ -7859,12 +8086,14 @@
           <w:rFonts w:ascii="TimesNewRomanPSMT" w:hAnsi="TimesNewRomanPSMT" w:cs="TimesNewRomanPSMT"/>
           <w:sz w:val="16"/>
           <w:szCs w:val="16"/>
+          <w:lang w:val="en-US"/>
         </w:rPr>
         <w:t xml:space="preserve"> </w:t>
       </w:r>
       <w:r>
         <w:rPr>
           <w:rFonts w:ascii="TimesNewRomanPSMT" w:hAnsi="TimesNewRomanPSMT" w:cs="TimesNewRomanPSMT"/>
+          <w:lang w:val="en-US"/>
         </w:rPr>
         <w:t>Balcons</w:t>
       </w:r>
@@ -7875,6 +8104,27 @@
         <w:jc w:val="both"/>
         <w:rPr>
           <w:rFonts w:ascii="TimesNewRomanPSMT" w:hAnsi="TimesNewRomanPSMT" w:cs="TimesNewRomanPSMT"/>
+          <w:lang w:val="en-US"/>
+        </w:rPr>
+      </w:pPr>
+      <w:r>
+        <w:rPr>
+          <w:rFonts w:ascii="TimesNewRomanPSMT" w:hAnsi="TimesNewRomanPSMT" w:cs="TimesNewRomanPSMT"/>
+          <w:sz w:val="16"/>
+          <w:szCs w:val="16"/>
+          <w:lang w:val="en-US"/>
+        </w:rPr>
+        <w:t xml:space="preserve">{%- endif %} </w:t>
+      </w:r>
+    </w:p>
+    <w:p>
+      <w:pPr>
+        <w:ind w:firstLine="708"/>
+        <w:jc w:val="both"/>
+        <w:rPr>
+          <w:rFonts w:ascii="TimesNewRomanPSMT" w:hAnsi="TimesNewRomanPSMT" w:cs="TimesNewRomanPSMT"/>
+          <w:sz w:val="16"/>
+          <w:szCs w:val="16"/>
         </w:rPr>
       </w:pPr>
       <w:r>
@@ -7899,42 +8149,25 @@
           <w:sz w:val="16"/>
           <w:szCs w:val="16"/>
         </w:rPr>
-        <w:t xml:space="preserve"> endif %} </w:t>
-      </w:r>
-    </w:p>
-    <w:p>
-      <w:pPr>
-        <w:ind w:firstLine="708"/>
-        <w:jc w:val="both"/>
-        <w:rPr>
-          <w:rFonts w:ascii="TimesNewRomanPSMT" w:hAnsi="TimesNewRomanPSMT" w:cs="TimesNewRomanPSMT"/>
-          <w:sz w:val="16"/>
-          <w:szCs w:val="16"/>
-        </w:rPr>
-      </w:pPr>
-      <w:r>
-        <w:rPr>
-          <w:rFonts w:ascii="TimesNewRomanPSMT" w:hAnsi="TimesNewRomanPSMT" w:cs="TimesNewRomanPSMT"/>
-          <w:sz w:val="16"/>
-          <w:szCs w:val="16"/>
-        </w:rPr>
-        <w:t>{%</w:t>
-      </w:r>
-      <w:r>
-        <w:rPr>
-          <w:rFonts w:ascii="TimesNewRomanPSMT" w:hAnsi="TimesNewRomanPSMT" w:cs="TimesNewRomanPSMT"/>
-          <w:sz w:val="16"/>
-          <w:szCs w:val="16"/>
-        </w:rPr>
-        <w:t>-</w:t>
-      </w:r>
-      <w:r>
-        <w:rPr>
-          <w:rFonts w:ascii="TimesNewRomanPSMT" w:hAnsi="TimesNewRomanPSMT" w:cs="TimesNewRomanPSMT"/>
-          <w:sz w:val="16"/>
-          <w:szCs w:val="16"/>
-        </w:rPr>
-        <w:t xml:space="preserve"> if lot.annexe_</w:t>
+        <w:t xml:space="preserve"> if </w:t>
+      </w:r>
+      <w:proofErr w:type="gramStart"/>
+      <w:r>
+        <w:rPr>
+          <w:rFonts w:ascii="TimesNewRomanPSMT" w:hAnsi="TimesNewRomanPSMT" w:cs="TimesNewRomanPSMT"/>
+          <w:sz w:val="16"/>
+          <w:szCs w:val="16"/>
+        </w:rPr>
+        <w:t>lot.annexe</w:t>
+      </w:r>
+      <w:proofErr w:type="gramEnd"/>
+      <w:r>
+        <w:rPr>
+          <w:rFonts w:ascii="TimesNewRomanPSMT" w:hAnsi="TimesNewRomanPSMT" w:cs="TimesNewRomanPSMT"/>
+          <w:sz w:val="16"/>
+          <w:szCs w:val="16"/>
+        </w:rPr>
+        <w:t>_</w:t>
       </w:r>
       <w:r>
         <w:rPr>
@@ -8090,7 +8323,25 @@
           <w:sz w:val="16"/>
           <w:szCs w:val="16"/>
         </w:rPr>
-        <w:t xml:space="preserve"> if lot.annexe_</w:t>
+        <w:t xml:space="preserve"> if </w:t>
+      </w:r>
+      <w:proofErr w:type="gramStart"/>
+      <w:r>
+        <w:rPr>
+          <w:rFonts w:ascii="TimesNewRomanPSMT" w:hAnsi="TimesNewRomanPSMT" w:cs="TimesNewRomanPSMT"/>
+          <w:sz w:val="16"/>
+          <w:szCs w:val="16"/>
+        </w:rPr>
+        <w:t>lot.annexe</w:t>
+      </w:r>
+      <w:proofErr w:type="gramEnd"/>
+      <w:r>
+        <w:rPr>
+          <w:rFonts w:ascii="TimesNewRomanPSMT" w:hAnsi="TimesNewRomanPSMT" w:cs="TimesNewRomanPSMT"/>
+          <w:sz w:val="16"/>
+          <w:szCs w:val="16"/>
+        </w:rPr>
+        <w:t>_</w:t>
       </w:r>
       <w:r>
         <w:rPr>
@@ -8262,11 +8513,19 @@
       </w:r>
       <w:bookmarkStart w:id="45" w:name="SU"/>
       <w:bookmarkEnd w:id="45"/>
-      <w:r>
-        <w:rPr>
-          <w:rFonts w:ascii="TimesNewRomanPSMT" w:hAnsi="TimesNewRomanPSMT" w:cs="TimesNewRomanPSMT"/>
-        </w:rPr>
-        <w:t>{{ su_totale|f }} m</w:t>
+      <w:proofErr w:type="gramStart"/>
+      <w:r>
+        <w:rPr>
+          <w:rFonts w:ascii="TimesNewRomanPSMT" w:hAnsi="TimesNewRomanPSMT" w:cs="TimesNewRomanPSMT"/>
+        </w:rPr>
+        <w:t>{{ su</w:t>
+      </w:r>
+      <w:proofErr w:type="gramEnd"/>
+      <w:r>
+        <w:rPr>
+          <w:rFonts w:ascii="TimesNewRomanPSMT" w:hAnsi="TimesNewRomanPSMT" w:cs="TimesNewRomanPSMT"/>
+        </w:rPr>
+        <w:t>_totale|f }} m</w:t>
       </w:r>
       <w:r>
         <w:rPr>
@@ -8311,22 +8570,40 @@
           <w:sz w:val="20"/>
           <w:lang w:val="en-US"/>
         </w:rPr>
-        <w:t>{% if logements.count() %}</w:t>
-      </w:r>
-    </w:p>
-    <w:p>
-      <w:pPr>
-        <w:jc w:val="both"/>
+        <w:t xml:space="preserve">{% if </w:t>
+      </w:r>
+      <w:proofErr w:type="gramStart"/>
+      <w:r>
         <w:rPr>
           <w:rFonts w:ascii="TimesNewRomanPSMT" w:hAnsi="TimesNewRomanPSMT" w:cs="TimesNewRomanPSMT"/>
           <w:sz w:val="20"/>
           <w:lang w:val="en-US"/>
         </w:rPr>
+        <w:t>logements.count</w:t>
+      </w:r>
+      <w:proofErr w:type="gramEnd"/>
+      <w:r>
+        <w:rPr>
+          <w:rFonts w:ascii="TimesNewRomanPSMT" w:hAnsi="TimesNewRomanPSMT" w:cs="TimesNewRomanPSMT"/>
+          <w:sz w:val="20"/>
+          <w:lang w:val="en-US"/>
+        </w:rPr>
+        <w:t>() %}</w:t>
+      </w:r>
+    </w:p>
+    <w:p>
+      <w:pPr>
+        <w:jc w:val="both"/>
+        <w:rPr>
+          <w:rFonts w:ascii="TimesNewRomanPSMT" w:hAnsi="TimesNewRomanPSMT" w:cs="TimesNewRomanPSMT"/>
+          <w:sz w:val="20"/>
+          <w:lang w:val="en-US"/>
+        </w:rPr>
       </w:pPr>
     </w:p>
     <w:tbl>
       <w:tblPr>
-        <w:tblStyle w:val="Grilledutableau"/>
+        <w:tblStyle w:val="TableGrid"/>
         <w:tblW w:w="0" w:type="auto"/>
         <w:tblLayout w:type="fixed"/>
         <w:tblLook w:val="04A0" w:firstRow="1" w:lastRow="0" w:firstColumn="1" w:lastColumn="0" w:noHBand="0" w:noVBand="1"/>
@@ -8404,6 +8681,7 @@
                 <w:szCs w:val="14"/>
               </w:rPr>
             </w:pPr>
+            <w:proofErr w:type="gramStart"/>
             <w:r>
               <w:rPr>
                 <w:rFonts w:ascii="TimesNewRomanPSMT" w:hAnsi="TimesNewRomanPSMT" w:cs="TimesNewRomanPSMT"/>
@@ -8412,6 +8690,7 @@
               </w:rPr>
               <w:t>habitable</w:t>
             </w:r>
+            <w:proofErr w:type="gramEnd"/>
           </w:p>
           <w:p>
             <w:pPr>
@@ -8428,7 +8707,25 @@
                 <w:sz w:val="14"/>
                 <w:szCs w:val="14"/>
               </w:rPr>
-              <w:t>(art. R. 111-2)</w:t>
+              <w:t>(</w:t>
+            </w:r>
+            <w:proofErr w:type="gramStart"/>
+            <w:r>
+              <w:rPr>
+                <w:rFonts w:ascii="TimesNewRomanPSMT" w:hAnsi="TimesNewRomanPSMT" w:cs="TimesNewRomanPSMT"/>
+                <w:sz w:val="14"/>
+                <w:szCs w:val="14"/>
+              </w:rPr>
+              <w:t>art.</w:t>
+            </w:r>
+            <w:proofErr w:type="gramEnd"/>
+            <w:r>
+              <w:rPr>
+                <w:rFonts w:ascii="TimesNewRomanPSMT" w:hAnsi="TimesNewRomanPSMT" w:cs="TimesNewRomanPSMT"/>
+                <w:sz w:val="14"/>
+                <w:szCs w:val="14"/>
+              </w:rPr>
+              <w:t xml:space="preserve"> R. 111-2)</w:t>
             </w:r>
           </w:p>
         </w:tc>
@@ -8463,13 +8760,23 @@
                 <w:lang w:val="en-US"/>
               </w:rPr>
             </w:pPr>
+            <w:proofErr w:type="gramStart"/>
             <w:r>
               <w:rPr>
                 <w:rFonts w:ascii="TimesNewRomanPSMT" w:hAnsi="TimesNewRomanPSMT" w:cs="TimesNewRomanPSMT"/>
                 <w:sz w:val="14"/>
                 <w:szCs w:val="14"/>
               </w:rPr>
-              <w:t>réelle des annexes</w:t>
+              <w:t>réelle</w:t>
+            </w:r>
+            <w:proofErr w:type="gramEnd"/>
+            <w:r>
+              <w:rPr>
+                <w:rFonts w:ascii="TimesNewRomanPSMT" w:hAnsi="TimesNewRomanPSMT" w:cs="TimesNewRomanPSMT"/>
+                <w:sz w:val="14"/>
+                <w:szCs w:val="14"/>
+              </w:rPr>
+              <w:t xml:space="preserve"> des annexes</w:t>
             </w:r>
           </w:p>
         </w:tc>
@@ -8509,7 +8816,25 @@
                 <w:sz w:val="14"/>
                 <w:szCs w:val="14"/>
               </w:rPr>
-              <w:t>(surface habitable augmentée de 50% de la surface des annexes)</w:t>
+              <w:t>(</w:t>
+            </w:r>
+            <w:proofErr w:type="gramStart"/>
+            <w:r>
+              <w:rPr>
+                <w:rFonts w:ascii="TimesNewRomanPSMT" w:hAnsi="TimesNewRomanPSMT" w:cs="TimesNewRomanPSMT"/>
+                <w:sz w:val="14"/>
+                <w:szCs w:val="14"/>
+              </w:rPr>
+              <w:t>surface</w:t>
+            </w:r>
+            <w:proofErr w:type="gramEnd"/>
+            <w:r>
+              <w:rPr>
+                <w:rFonts w:ascii="TimesNewRomanPSMT" w:hAnsi="TimesNewRomanPSMT" w:cs="TimesNewRomanPSMT"/>
+                <w:sz w:val="14"/>
+                <w:szCs w:val="14"/>
+              </w:rPr>
+              <w:t xml:space="preserve"> habitable augmentée de 50% de la surface des annexes)</w:t>
             </w:r>
           </w:p>
         </w:tc>
@@ -8589,13 +8914,23 @@
                 <w:szCs w:val="14"/>
               </w:rPr>
             </w:pPr>
+            <w:proofErr w:type="gramStart"/>
             <w:r>
               <w:rPr>
                 <w:rFonts w:ascii="TimesNewRomanPSMT" w:hAnsi="TimesNewRomanPSMT" w:cs="TimesNewRomanPSMT"/>
                 <w:sz w:val="14"/>
                 <w:szCs w:val="14"/>
               </w:rPr>
-              <w:t>du logement</w:t>
+              <w:t>du</w:t>
+            </w:r>
+            <w:proofErr w:type="gramEnd"/>
+            <w:r>
+              <w:rPr>
+                <w:rFonts w:ascii="TimesNewRomanPSMT" w:hAnsi="TimesNewRomanPSMT" w:cs="TimesNewRomanPSMT"/>
+                <w:sz w:val="14"/>
+                <w:szCs w:val="14"/>
+              </w:rPr>
+              <w:t xml:space="preserve"> logement</w:t>
             </w:r>
           </w:p>
           <w:p>
@@ -8612,7 +8947,25 @@
                 <w:sz w:val="14"/>
                 <w:szCs w:val="14"/>
               </w:rPr>
-              <w:t xml:space="preserve">(col 4 </w:t>
+              <w:t>(</w:t>
+            </w:r>
+            <w:proofErr w:type="gramStart"/>
+            <w:r>
+              <w:rPr>
+                <w:rFonts w:ascii="TimesNewRomanPSMT" w:hAnsi="TimesNewRomanPSMT" w:cs="TimesNewRomanPSMT"/>
+                <w:sz w:val="14"/>
+                <w:szCs w:val="14"/>
+              </w:rPr>
+              <w:t>col</w:t>
+            </w:r>
+            <w:proofErr w:type="gramEnd"/>
+            <w:r>
+              <w:rPr>
+                <w:rFonts w:ascii="TimesNewRomanPSMT" w:hAnsi="TimesNewRomanPSMT" w:cs="TimesNewRomanPSMT"/>
+                <w:sz w:val="14"/>
+                <w:szCs w:val="14"/>
+              </w:rPr>
+              <w:t xml:space="preserve"> 4 </w:t>
             </w:r>
             <w:r>
               <w:rPr>
@@ -8654,16 +9007,26 @@
                 <w:sz w:val="14"/>
                 <w:szCs w:val="14"/>
               </w:rPr>
-              <w:t xml:space="preserve"> col 6)</w:t>
-            </w:r>
+              <w:t xml:space="preserve"> col </w:t>
+            </w:r>
+            <w:proofErr w:type="gramStart"/>
             <w:r>
               <w:rPr>
                 <w:rFonts w:ascii="TimesNewRomanPSMT" w:hAnsi="TimesNewRomanPSMT" w:cs="TimesNewRomanPSMT"/>
                 <w:sz w:val="14"/>
                 <w:szCs w:val="14"/>
               </w:rPr>
+              <w:t>6)</w:t>
+            </w:r>
+            <w:r>
+              <w:rPr>
+                <w:rFonts w:ascii="TimesNewRomanPSMT" w:hAnsi="TimesNewRomanPSMT" w:cs="TimesNewRomanPSMT"/>
+                <w:sz w:val="14"/>
+                <w:szCs w:val="14"/>
+              </w:rPr>
               <w:t>*</w:t>
             </w:r>
+            <w:proofErr w:type="gramEnd"/>
           </w:p>
         </w:tc>
       </w:tr>
@@ -9120,7 +9483,27 @@
                 <w:szCs w:val="16"/>
                 <w:lang w:val="en-US"/>
               </w:rPr>
-              <w:t>{{l.lpmc|f }}</w:t>
+              <w:t>{{</w:t>
+            </w:r>
+            <w:proofErr w:type="gramStart"/>
+            <w:r>
+              <w:rPr>
+                <w:rFonts w:ascii="TimesNewRomanPSMT" w:hAnsi="TimesNewRomanPSMT" w:cs="TimesNewRomanPSMT"/>
+                <w:sz w:val="16"/>
+                <w:szCs w:val="16"/>
+                <w:lang w:val="en-US"/>
+              </w:rPr>
+              <w:t>l.lpmc</w:t>
+            </w:r>
+            <w:proofErr w:type="gramEnd"/>
+            <w:r>
+              <w:rPr>
+                <w:rFonts w:ascii="TimesNewRomanPSMT" w:hAnsi="TimesNewRomanPSMT" w:cs="TimesNewRomanPSMT"/>
+                <w:sz w:val="16"/>
+                <w:szCs w:val="16"/>
+                <w:lang w:val="en-US"/>
+              </w:rPr>
+              <w:t>|f }}</w:t>
             </w:r>
           </w:p>
         </w:tc>
@@ -9170,7 +9553,27 @@
                 <w:szCs w:val="16"/>
                 <w:lang w:val="en-US"/>
               </w:rPr>
-              <w:t>{{l.l|f}}</w:t>
+              <w:t>{{</w:t>
+            </w:r>
+            <w:proofErr w:type="gramStart"/>
+            <w:r>
+              <w:rPr>
+                <w:rFonts w:ascii="TimesNewRomanPSMT" w:hAnsi="TimesNewRomanPSMT" w:cs="TimesNewRomanPSMT"/>
+                <w:sz w:val="16"/>
+                <w:szCs w:val="16"/>
+                <w:lang w:val="en-US"/>
+              </w:rPr>
+              <w:t>l.l</w:t>
+            </w:r>
+            <w:proofErr w:type="gramEnd"/>
+            <w:r>
+              <w:rPr>
+                <w:rFonts w:ascii="TimesNewRomanPSMT" w:hAnsi="TimesNewRomanPSMT" w:cs="TimesNewRomanPSMT"/>
+                <w:sz w:val="16"/>
+                <w:szCs w:val="16"/>
+                <w:lang w:val="en-US"/>
+              </w:rPr>
+              <w:t>|f}}</w:t>
             </w:r>
           </w:p>
         </w:tc>
@@ -9595,7 +9998,21 @@
         <w:rPr>
           <w:rFonts w:ascii="TimesNewRomanPSMT" w:hAnsi="TimesNewRomanPSMT" w:cs="TimesNewRomanPSMT"/>
         </w:rPr>
-        <w:t>6. Nombre et liste des annexes susceptibles de donner lieu à perception d'un loyer accessoire : {{ liste_des_annexes }}</w:t>
+        <w:t xml:space="preserve">6. Nombre et liste des annexes susceptibles de donner lieu à perception d'un loyer accessoire : </w:t>
+      </w:r>
+      <w:proofErr w:type="gramStart"/>
+      <w:r>
+        <w:rPr>
+          <w:rFonts w:ascii="TimesNewRomanPSMT" w:hAnsi="TimesNewRomanPSMT" w:cs="TimesNewRomanPSMT"/>
+        </w:rPr>
+        <w:t>{{ liste</w:t>
+      </w:r>
+      <w:proofErr w:type="gramEnd"/>
+      <w:r>
+        <w:rPr>
+          <w:rFonts w:ascii="TimesNewRomanPSMT" w:hAnsi="TimesNewRomanPSMT" w:cs="TimesNewRomanPSMT"/>
+        </w:rPr>
+        <w:t>_des_annexes }}</w:t>
       </w:r>
     </w:p>
     <w:p>
@@ -9641,12 +10058,28 @@
           <w:rFonts w:ascii="TimesNewRomanPSMT" w:hAnsi="TimesNewRomanPSMT" w:cs="TimesNewRomanPSMT"/>
           <w:sz w:val="20"/>
         </w:rPr>
-        <w:t>{% if stationnements.count() %}</w:t>
+        <w:t xml:space="preserve">{% if </w:t>
+      </w:r>
+      <w:proofErr w:type="gramStart"/>
+      <w:r>
+        <w:rPr>
+          <w:rFonts w:ascii="TimesNewRomanPSMT" w:hAnsi="TimesNewRomanPSMT" w:cs="TimesNewRomanPSMT"/>
+          <w:sz w:val="20"/>
+        </w:rPr>
+        <w:t>stationnements.count</w:t>
+      </w:r>
+      <w:proofErr w:type="gramEnd"/>
+      <w:r>
+        <w:rPr>
+          <w:rFonts w:ascii="TimesNewRomanPSMT" w:hAnsi="TimesNewRomanPSMT" w:cs="TimesNewRomanPSMT"/>
+          <w:sz w:val="20"/>
+        </w:rPr>
+        <w:t>() %}</w:t>
       </w:r>
     </w:p>
     <w:tbl>
       <w:tblPr>
-        <w:tblStyle w:val="Grilledutableau"/>
+        <w:tblStyle w:val="TableGrid"/>
         <w:tblW w:w="0" w:type="auto"/>
         <w:tblLook w:val="04A0" w:firstRow="1" w:lastRow="0" w:firstColumn="1" w:lastColumn="0" w:noHBand="0" w:noVBand="1"/>
       </w:tblPr>
@@ -9828,47 +10261,28 @@
               <w:rPr>
                 <w:rFonts w:ascii="TimesNewRomanPSMT" w:hAnsi="TimesNewRomanPSMT" w:cs="TimesNewRomanPSMT"/>
                 <w:sz w:val="20"/>
+                <w:lang w:val="en-US"/>
               </w:rPr>
             </w:pPr>
-            <w:r>
-              <w:rPr>
-                <w:rFonts w:ascii="TimesNewRomanPSMT" w:hAnsi="TimesNewRomanPSMT" w:cs="TimesNewRomanPSMT"/>
-                <w:sz w:val="16"/>
-                <w:szCs w:val="16"/>
-              </w:rPr>
-              <w:t xml:space="preserve">{{ s.nb }} </w:t>
-            </w:r>
-            <w:r>
-              <w:rPr>
-                <w:rFonts w:ascii="TimesNewRomanPSMT" w:hAnsi="TimesNewRomanPSMT" w:cs="TimesNewRomanPSMT"/>
-                <w:sz w:val="16"/>
-                <w:szCs w:val="16"/>
-              </w:rPr>
-              <w:t xml:space="preserve">stationnement{{s.nb|pl}} </w:t>
-            </w:r>
-            <w:r>
-              <w:rPr>
-                <w:rFonts w:ascii="TimesNewRomanPSMT" w:hAnsi="TimesNewRomanPSMT" w:cs="TimesNewRomanPSMT"/>
-                <w:sz w:val="16"/>
-                <w:szCs w:val="16"/>
-              </w:rPr>
-              <w:t>de type {{ s.</w:t>
-            </w:r>
-            <w:r>
-              <w:rPr>
-                <w:rFonts w:ascii="TimesNewRomanPSMT" w:hAnsi="TimesNewRomanPSMT" w:cs="TimesNewRomanPSMT"/>
-                <w:sz w:val="16"/>
-                <w:szCs w:val="16"/>
-              </w:rPr>
-              <w:t>t</w:t>
-            </w:r>
-            <w:r>
-              <w:rPr>
-                <w:rFonts w:ascii="TimesNewRomanPSMT" w:hAnsi="TimesNewRomanPSMT" w:cs="TimesNewRomanPSMT"/>
-                <w:sz w:val="16"/>
-                <w:szCs w:val="16"/>
-              </w:rPr>
-              <w:t xml:space="preserve"> }}</w:t>
+            <w:proofErr w:type="gramStart"/>
+            <w:r>
+              <w:rPr>
+                <w:rFonts w:ascii="TimesNewRomanPSMT" w:hAnsi="TimesNewRomanPSMT" w:cs="TimesNewRomanPSMT"/>
+                <w:sz w:val="16"/>
+                <w:szCs w:val="16"/>
+                <w:lang w:val="en-US"/>
+              </w:rPr>
+              <w:t>{{ s</w:t>
+            </w:r>
+            <w:proofErr w:type="gramEnd"/>
+            <w:r>
+              <w:rPr>
+                <w:rFonts w:ascii="TimesNewRomanPSMT" w:hAnsi="TimesNewRomanPSMT" w:cs="TimesNewRomanPSMT"/>
+                <w:sz w:val="16"/>
+                <w:szCs w:val="16"/>
+                <w:lang w:val="en-US"/>
+              </w:rPr>
+              <w:t>.nb }} stationnement{{s.nb|pl}} de type {{ s.t }}</w:t>
             </w:r>
           </w:p>
         </w:tc>
@@ -9891,8 +10305,18 @@
                 <w:sz w:val="16"/>
                 <w:szCs w:val="16"/>
               </w:rPr>
-              <w:t>{{s.l</w:t>
-            </w:r>
+              <w:t>{{</w:t>
+            </w:r>
+            <w:proofErr w:type="gramStart"/>
+            <w:r>
+              <w:rPr>
+                <w:rFonts w:ascii="TimesNewRomanPSMT" w:hAnsi="TimesNewRomanPSMT" w:cs="TimesNewRomanPSMT"/>
+                <w:sz w:val="16"/>
+                <w:szCs w:val="16"/>
+              </w:rPr>
+              <w:t>s.l</w:t>
+            </w:r>
+            <w:proofErr w:type="gramEnd"/>
             <w:r>
               <w:rPr>
                 <w:rFonts w:ascii="TimesNewRomanPSMT" w:hAnsi="TimesNewRomanPSMT" w:cs="TimesNewRomanPSMT"/>
@@ -9983,6 +10407,7 @@
         </w:rPr>
         <w:t xml:space="preserve">{% if </w:t>
       </w:r>
+      <w:proofErr w:type="gramStart"/>
       <w:r>
         <w:rPr>
           <w:rFonts w:ascii="TimesNewRomanPSMT" w:hAnsi="TimesNewRomanPSMT" w:cs="TimesNewRomanPSMT"/>
@@ -9997,12 +10422,21 @@
           <w:sz w:val="20"/>
           <w:lang w:val="en-US"/>
         </w:rPr>
-        <w:t>.count() %}</w:t>
+        <w:t>.count</w:t>
+      </w:r>
+      <w:proofErr w:type="gramEnd"/>
+      <w:r>
+        <w:rPr>
+          <w:rFonts w:ascii="TimesNewRomanPSMT" w:hAnsi="TimesNewRomanPSMT" w:cs="TimesNewRomanPSMT"/>
+          <w:sz w:val="20"/>
+          <w:lang w:val="en-US"/>
+        </w:rPr>
+        <w:t>() %}</w:t>
       </w:r>
     </w:p>
     <w:tbl>
       <w:tblPr>
-        <w:tblStyle w:val="Grilledutableau"/>
+        <w:tblStyle w:val="TableGrid"/>
         <w:tblW w:w="0" w:type="auto"/>
         <w:tblLook w:val="04A0" w:firstRow="1" w:lastRow="0" w:firstColumn="1" w:lastColumn="0" w:noHBand="0" w:noVBand="1"/>
       </w:tblPr>
@@ -10265,7 +10699,27 @@
                 <w:szCs w:val="16"/>
                 <w:lang w:val="en-US"/>
               </w:rPr>
-              <w:t>{{a.lgt.d}}</w:t>
+              <w:t>{{</w:t>
+            </w:r>
+            <w:proofErr w:type="gramStart"/>
+            <w:r>
+              <w:rPr>
+                <w:rFonts w:ascii="TimesNewRomanPSMT" w:hAnsi="TimesNewRomanPSMT" w:cs="TimesNewRomanPSMT"/>
+                <w:sz w:val="16"/>
+                <w:szCs w:val="16"/>
+                <w:lang w:val="en-US"/>
+              </w:rPr>
+              <w:t>a.lgt.d</w:t>
+            </w:r>
+            <w:proofErr w:type="gramEnd"/>
+            <w:r>
+              <w:rPr>
+                <w:rFonts w:ascii="TimesNewRomanPSMT" w:hAnsi="TimesNewRomanPSMT" w:cs="TimesNewRomanPSMT"/>
+                <w:sz w:val="16"/>
+                <w:szCs w:val="16"/>
+                <w:lang w:val="en-US"/>
+              </w:rPr>
+              <w:t>}}</w:t>
             </w:r>
           </w:p>
         </w:tc>
@@ -10333,8 +10787,19 @@
                 <w:szCs w:val="16"/>
                 <w:lang w:val="en-US"/>
               </w:rPr>
-              <w:t>{{a.shsr</w:t>
-            </w:r>
+              <w:t>{{</w:t>
+            </w:r>
+            <w:proofErr w:type="gramStart"/>
+            <w:r>
+              <w:rPr>
+                <w:rFonts w:ascii="TimesNewRomanPSMT" w:hAnsi="TimesNewRomanPSMT" w:cs="TimesNewRomanPSMT"/>
+                <w:sz w:val="16"/>
+                <w:szCs w:val="16"/>
+                <w:lang w:val="en-US"/>
+              </w:rPr>
+              <w:t>a.shsr</w:t>
+            </w:r>
+            <w:proofErr w:type="gramEnd"/>
             <w:r>
               <w:rPr>
                 <w:rFonts w:ascii="TimesNewRomanPSMT" w:hAnsi="TimesNewRomanPSMT" w:cs="TimesNewRomanPSMT"/>
@@ -10376,8 +10841,19 @@
                 <w:szCs w:val="16"/>
                 <w:lang w:val="en-US"/>
               </w:rPr>
-              <w:t>{{a.lpmc</w:t>
-            </w:r>
+              <w:t>{{</w:t>
+            </w:r>
+            <w:proofErr w:type="gramStart"/>
+            <w:r>
+              <w:rPr>
+                <w:rFonts w:ascii="TimesNewRomanPSMT" w:hAnsi="TimesNewRomanPSMT" w:cs="TimesNewRomanPSMT"/>
+                <w:sz w:val="16"/>
+                <w:szCs w:val="16"/>
+                <w:lang w:val="en-US"/>
+              </w:rPr>
+              <w:t>a.lpmc</w:t>
+            </w:r>
+            <w:proofErr w:type="gramEnd"/>
             <w:r>
               <w:rPr>
                 <w:rFonts w:ascii="TimesNewRomanPSMT" w:hAnsi="TimesNewRomanPSMT" w:cs="TimesNewRomanPSMT"/>
@@ -10419,8 +10895,19 @@
                 <w:szCs w:val="16"/>
                 <w:lang w:val="en-US"/>
               </w:rPr>
-              <w:t>{{a.l</w:t>
-            </w:r>
+              <w:t>{{</w:t>
+            </w:r>
+            <w:proofErr w:type="gramStart"/>
+            <w:r>
+              <w:rPr>
+                <w:rFonts w:ascii="TimesNewRomanPSMT" w:hAnsi="TimesNewRomanPSMT" w:cs="TimesNewRomanPSMT"/>
+                <w:sz w:val="16"/>
+                <w:szCs w:val="16"/>
+                <w:lang w:val="en-US"/>
+              </w:rPr>
+              <w:t>a.l</w:t>
+            </w:r>
+            <w:proofErr w:type="gramEnd"/>
             <w:r>
               <w:rPr>
                 <w:rFonts w:ascii="TimesNewRomanPSMT" w:hAnsi="TimesNewRomanPSMT" w:cs="TimesNewRomanPSMT"/>
@@ -10561,7 +11048,14 @@
         <w:rPr>
           <w:rFonts w:ascii="TimesNewRomanPSMT" w:hAnsi="TimesNewRomanPSMT" w:cs="TimesNewRomanPSMT"/>
         </w:rPr>
-        <w:t xml:space="preserve">Locaux commerciaux (nombre) :  </w:t>
+        <w:t xml:space="preserve">Locaux commerciaux (nombre) </w:t>
+      </w:r>
+      <w:proofErr w:type="gramStart"/>
+      <w:r>
+        <w:rPr>
+          <w:rFonts w:ascii="TimesNewRomanPSMT" w:hAnsi="TimesNewRomanPSMT" w:cs="TimesNewRomanPSMT"/>
+        </w:rPr>
+        <w:t xml:space="preserve">:  </w:t>
       </w:r>
       <w:bookmarkStart w:id="51" w:name="Commerce"/>
       <w:bookmarkEnd w:id="51"/>
@@ -10569,7 +11063,14 @@
         <w:rPr>
           <w:rFonts w:ascii="TimesNewRomanPSMT" w:hAnsi="TimesNewRomanPSMT" w:cs="TimesNewRomanPSMT"/>
         </w:rPr>
-        <w:t>{{ programme.nb_locaux_commerciaux or 0 }}</w:t>
+        <w:t>{</w:t>
+      </w:r>
+      <w:proofErr w:type="gramEnd"/>
+      <w:r>
+        <w:rPr>
+          <w:rFonts w:ascii="TimesNewRomanPSMT" w:hAnsi="TimesNewRomanPSMT" w:cs="TimesNewRomanPSMT"/>
+        </w:rPr>
+        <w:t>{ programme.nb_locaux_commerciaux or 0 }}</w:t>
       </w:r>
     </w:p>
     <w:p>
@@ -10592,11 +11093,19 @@
       </w:r>
       <w:bookmarkStart w:id="52" w:name="Bureau"/>
       <w:bookmarkEnd w:id="52"/>
-      <w:r>
-        <w:rPr>
-          <w:rFonts w:ascii="TimesNewRomanPSMT" w:hAnsi="TimesNewRomanPSMT" w:cs="TimesNewRomanPSMT"/>
-        </w:rPr>
-        <w:t>{{ programme.nb_bureaux or 0 }}</w:t>
+      <w:proofErr w:type="gramStart"/>
+      <w:r>
+        <w:rPr>
+          <w:rFonts w:ascii="TimesNewRomanPSMT" w:hAnsi="TimesNewRomanPSMT" w:cs="TimesNewRomanPSMT"/>
+        </w:rPr>
+        <w:t>{{ programme</w:t>
+      </w:r>
+      <w:proofErr w:type="gramEnd"/>
+      <w:r>
+        <w:rPr>
+          <w:rFonts w:ascii="TimesNewRomanPSMT" w:hAnsi="TimesNewRomanPSMT" w:cs="TimesNewRomanPSMT"/>
+        </w:rPr>
+        <w:t>.nb_bureaux or 0 }}</w:t>
       </w:r>
     </w:p>
     <w:p>
@@ -10622,11 +11131,19 @@
       </w:r>
       <w:bookmarkStart w:id="53" w:name="Autre"/>
       <w:bookmarkEnd w:id="53"/>
-      <w:r>
-        <w:rPr>
-          <w:rFonts w:ascii="TimesNewRomanPSMT" w:hAnsi="TimesNewRomanPSMT" w:cs="TimesNewRomanPSMT"/>
-        </w:rPr>
-        <w:t>{{ programme.autre</w:t>
+      <w:proofErr w:type="gramStart"/>
+      <w:r>
+        <w:rPr>
+          <w:rFonts w:ascii="TimesNewRomanPSMT" w:hAnsi="TimesNewRomanPSMT" w:cs="TimesNewRomanPSMT"/>
+        </w:rPr>
+        <w:t>{{ programme</w:t>
+      </w:r>
+      <w:proofErr w:type="gramEnd"/>
+      <w:r>
+        <w:rPr>
+          <w:rFonts w:ascii="TimesNewRomanPSMT" w:hAnsi="TimesNewRomanPSMT" w:cs="TimesNewRomanPSMT"/>
+        </w:rPr>
+        <w:t>.autre</w:t>
       </w:r>
       <w:r>
         <w:rPr>
@@ -10698,11 +11215,19 @@
       </w:r>
       <w:bookmarkStart w:id="54" w:name="Vendeur"/>
       <w:bookmarkEnd w:id="54"/>
-      <w:r>
-        <w:rPr>
-          <w:rFonts w:ascii="TimesNewRomanPSMT" w:hAnsi="TimesNewRomanPSMT" w:cs="TimesNewRomanPSMT"/>
-        </w:rPr>
-        <w:t>{{ programme.vendeur_text()  }}</w:t>
+      <w:proofErr w:type="gramStart"/>
+      <w:r>
+        <w:rPr>
+          <w:rFonts w:ascii="TimesNewRomanPSMT" w:hAnsi="TimesNewRomanPSMT" w:cs="TimesNewRomanPSMT"/>
+        </w:rPr>
+        <w:t>{{ programme</w:t>
+      </w:r>
+      <w:proofErr w:type="gramEnd"/>
+      <w:r>
+        <w:rPr>
+          <w:rFonts w:ascii="TimesNewRomanPSMT" w:hAnsi="TimesNewRomanPSMT" w:cs="TimesNewRomanPSMT"/>
+        </w:rPr>
+        <w:t>.vendeur_text()  }}</w:t>
       </w:r>
     </w:p>
     <w:p>
@@ -10782,11 +11307,19 @@
       </w:r>
       <w:bookmarkStart w:id="55" w:name="Acquereur"/>
       <w:bookmarkEnd w:id="55"/>
-      <w:r>
-        <w:rPr>
-          <w:rFonts w:ascii="TimesNewRomanPSMT" w:hAnsi="TimesNewRomanPSMT" w:cs="TimesNewRomanPSMT"/>
-        </w:rPr>
-        <w:t>{{ programme.acquereur_text() }}</w:t>
+      <w:proofErr w:type="gramStart"/>
+      <w:r>
+        <w:rPr>
+          <w:rFonts w:ascii="TimesNewRomanPSMT" w:hAnsi="TimesNewRomanPSMT" w:cs="TimesNewRomanPSMT"/>
+        </w:rPr>
+        <w:t>{{ programme</w:t>
+      </w:r>
+      <w:proofErr w:type="gramEnd"/>
+      <w:r>
+        <w:rPr>
+          <w:rFonts w:ascii="TimesNewRomanPSMT" w:hAnsi="TimesNewRomanPSMT" w:cs="TimesNewRomanPSMT"/>
+        </w:rPr>
+        <w:t>.acquereur_text() }}</w:t>
       </w:r>
     </w:p>
     <w:p>
@@ -10848,11 +11381,19 @@
       </w:r>
       <w:bookmarkStart w:id="56" w:name="ActeNotaire"/>
       <w:bookmarkEnd w:id="56"/>
-      <w:r>
-        <w:rPr>
-          <w:rFonts w:ascii="TimesNewRomanPSMT" w:hAnsi="TimesNewRomanPSMT" w:cs="TimesNewRomanPSMT"/>
-        </w:rPr>
-        <w:t>{{ programme.date_acte_notarie|d }}</w:t>
+      <w:proofErr w:type="gramStart"/>
+      <w:r>
+        <w:rPr>
+          <w:rFonts w:ascii="TimesNewRomanPSMT" w:hAnsi="TimesNewRomanPSMT" w:cs="TimesNewRomanPSMT"/>
+        </w:rPr>
+        <w:t>{{ programme</w:t>
+      </w:r>
+      <w:proofErr w:type="gramEnd"/>
+      <w:r>
+        <w:rPr>
+          <w:rFonts w:ascii="TimesNewRomanPSMT" w:hAnsi="TimesNewRomanPSMT" w:cs="TimesNewRomanPSMT"/>
+        </w:rPr>
+        <w:t>.date_acte_notarie|d }}</w:t>
       </w:r>
     </w:p>
     <w:p>
@@ -10869,11 +11410,19 @@
       </w:r>
       <w:bookmarkStart w:id="57" w:name="Notaire"/>
       <w:bookmarkEnd w:id="57"/>
-      <w:r>
-        <w:rPr>
-          <w:rFonts w:ascii="TimesNewRomanPSMT" w:hAnsi="TimesNewRomanPSMT" w:cs="TimesNewRomanPSMT"/>
-        </w:rPr>
-        <w:t>{{ programme.reference_notaire</w:t>
+      <w:proofErr w:type="gramStart"/>
+      <w:r>
+        <w:rPr>
+          <w:rFonts w:ascii="TimesNewRomanPSMT" w:hAnsi="TimesNewRomanPSMT" w:cs="TimesNewRomanPSMT"/>
+        </w:rPr>
+        <w:t>{{ programme</w:t>
+      </w:r>
+      <w:proofErr w:type="gramEnd"/>
+      <w:r>
+        <w:rPr>
+          <w:rFonts w:ascii="TimesNewRomanPSMT" w:hAnsi="TimesNewRomanPSMT" w:cs="TimesNewRomanPSMT"/>
+        </w:rPr>
+        <w:t>.reference_notaire</w:t>
       </w:r>
       <w:r>
         <w:rPr>
@@ -10959,11 +11508,19 @@
       </w:r>
       <w:bookmarkStart w:id="58" w:name="Refpublic"/>
       <w:bookmarkEnd w:id="58"/>
-      <w:r>
-        <w:rPr>
-          <w:rFonts w:ascii="TimesNewRomanPSMT" w:hAnsi="TimesNewRomanPSMT" w:cs="TimesNewRomanPSMT"/>
-        </w:rPr>
-        <w:t>{{ programme.reference_publication_acte</w:t>
+      <w:proofErr w:type="gramStart"/>
+      <w:r>
+        <w:rPr>
+          <w:rFonts w:ascii="TimesNewRomanPSMT" w:hAnsi="TimesNewRomanPSMT" w:cs="TimesNewRomanPSMT"/>
+        </w:rPr>
+        <w:t>{{ programme</w:t>
+      </w:r>
+      <w:proofErr w:type="gramEnd"/>
+      <w:r>
+        <w:rPr>
+          <w:rFonts w:ascii="TimesNewRomanPSMT" w:hAnsi="TimesNewRomanPSMT" w:cs="TimesNewRomanPSMT"/>
+        </w:rPr>
+        <w:t>.reference_publication_acte</w:t>
       </w:r>
       <w:r>
         <w:rPr>
@@ -10983,30 +11540,27 @@
         <w:jc w:val="both"/>
         <w:rPr>
           <w:rFonts w:ascii="TimesNewRomanPSMT" w:hAnsi="TimesNewRomanPSMT" w:cs="TimesNewRomanPSMT"/>
-        </w:rPr>
-      </w:pPr>
-      <w:r>
-        <w:rPr>
-          <w:rFonts w:ascii="TimesNewRomanPSMT" w:hAnsi="TimesNewRomanPSMT" w:cs="TimesNewRomanPSMT"/>
-        </w:rPr>
-        <w:t xml:space="preserve">{% for image in </w:t>
-      </w:r>
-      <w:r>
-        <w:rPr>
-          <w:rFonts w:ascii="TimesNewRomanPSMT" w:hAnsi="TimesNewRomanPSMT" w:cs="TimesNewRomanPSMT"/>
-        </w:rPr>
-        <w:t>reference_publication</w:t>
-      </w:r>
-      <w:r>
-        <w:rPr>
-          <w:rFonts w:ascii="TimesNewRomanPSMT" w:hAnsi="TimesNewRomanPSMT" w:cs="TimesNewRomanPSMT"/>
           <w:lang w:val="en-US"/>
         </w:rPr>
+      </w:pPr>
+      <w:r>
+        <w:rPr>
+          <w:rFonts w:ascii="TimesNewRomanPSMT" w:hAnsi="TimesNewRomanPSMT" w:cs="TimesNewRomanPSMT"/>
+          <w:lang w:val="en-US"/>
+        </w:rPr>
+        <w:t>{% for image in reference_publication</w:t>
+      </w:r>
+      <w:r>
+        <w:rPr>
+          <w:rFonts w:ascii="TimesNewRomanPSMT" w:hAnsi="TimesNewRomanPSMT" w:cs="TimesNewRomanPSMT"/>
+          <w:lang w:val="en-US"/>
+        </w:rPr>
         <w:t>_acte</w:t>
       </w:r>
       <w:r>
         <w:rPr>
           <w:rFonts w:ascii="TimesNewRomanPSMT" w:hAnsi="TimesNewRomanPSMT" w:cs="TimesNewRomanPSMT"/>
+          <w:lang w:val="en-US"/>
         </w:rPr>
         <w:t>_images %}</w:t>
       </w:r>
@@ -11081,30 +11635,52 @@
       </w:r>
       <w:bookmarkStart w:id="59" w:name="PC"/>
       <w:bookmarkEnd w:id="59"/>
-      <w:r>
-        <w:rPr>
-          <w:rFonts w:ascii="TimesNewRomanPSMT" w:hAnsi="TimesNewRomanPSMT" w:cs="TimesNewRomanPSMT"/>
-        </w:rPr>
-        <w:t>{{ programme.permis_construire or ‘’ }}</w:t>
-      </w:r>
-    </w:p>
-    <w:p>
-      <w:pPr>
-        <w:jc w:val="both"/>
-        <w:rPr>
-          <w:rFonts w:ascii="TimesNewRomanPSMT" w:hAnsi="TimesNewRomanPSMT" w:cs="TimesNewRomanPSMT"/>
-        </w:rPr>
-      </w:pPr>
-    </w:p>
-    <w:p>
-      <w:pPr>
-        <w:jc w:val="both"/>
-      </w:pPr>
-      <w:r>
-        <w:rPr>
-          <w:rFonts w:ascii="TimesNewRomanPSMT" w:hAnsi="TimesNewRomanPSMT" w:cs="TimesNewRomanPSMT"/>
-        </w:rPr>
-        <w:t>5.2. Date prévisible ou effective d'achèvement des travaux de construction ou d'amélioration : {{ programme.date_achevement_compile|d }}</w:t>
+      <w:proofErr w:type="gramStart"/>
+      <w:r>
+        <w:rPr>
+          <w:rFonts w:ascii="TimesNewRomanPSMT" w:hAnsi="TimesNewRomanPSMT" w:cs="TimesNewRomanPSMT"/>
+        </w:rPr>
+        <w:t>{{ programme</w:t>
+      </w:r>
+      <w:proofErr w:type="gramEnd"/>
+      <w:r>
+        <w:rPr>
+          <w:rFonts w:ascii="TimesNewRomanPSMT" w:hAnsi="TimesNewRomanPSMT" w:cs="TimesNewRomanPSMT"/>
+        </w:rPr>
+        <w:t>.permis_construire or ‘’ }}</w:t>
+      </w:r>
+    </w:p>
+    <w:p>
+      <w:pPr>
+        <w:jc w:val="both"/>
+        <w:rPr>
+          <w:rFonts w:ascii="TimesNewRomanPSMT" w:hAnsi="TimesNewRomanPSMT" w:cs="TimesNewRomanPSMT"/>
+        </w:rPr>
+      </w:pPr>
+    </w:p>
+    <w:p>
+      <w:pPr>
+        <w:jc w:val="both"/>
+      </w:pPr>
+      <w:r>
+        <w:rPr>
+          <w:rFonts w:ascii="TimesNewRomanPSMT" w:hAnsi="TimesNewRomanPSMT" w:cs="TimesNewRomanPSMT"/>
+        </w:rPr>
+        <w:t xml:space="preserve">5.2. Date prévisible ou effective d'achèvement des travaux de construction ou d'amélioration : </w:t>
+      </w:r>
+      <w:proofErr w:type="gramStart"/>
+      <w:r>
+        <w:rPr>
+          <w:rFonts w:ascii="TimesNewRomanPSMT" w:hAnsi="TimesNewRomanPSMT" w:cs="TimesNewRomanPSMT"/>
+        </w:rPr>
+        <w:t>{{ programme</w:t>
+      </w:r>
+      <w:proofErr w:type="gramEnd"/>
+      <w:r>
+        <w:rPr>
+          <w:rFonts w:ascii="TimesNewRomanPSMT" w:hAnsi="TimesNewRomanPSMT" w:cs="TimesNewRomanPSMT"/>
+        </w:rPr>
+        <w:t>.date_achevement_compile|d }}</w:t>
       </w:r>
     </w:p>
     <w:p>
@@ -11127,31 +11703,41 @@
       </w:r>
       <w:bookmarkStart w:id="60" w:name="Achat"/>
       <w:bookmarkEnd w:id="60"/>
-      <w:r>
-        <w:rPr>
-          <w:rFonts w:ascii="TimesNewRomanPSMT" w:hAnsi="TimesNewRomanPSMT" w:cs="TimesNewRomanPSMT"/>
-        </w:rPr>
-        <w:t>{{ programme.date_achat|d }}</w:t>
-      </w:r>
-    </w:p>
-    <w:p>
-      <w:pPr>
-        <w:jc w:val="both"/>
-        <w:rPr>
-          <w:rFonts w:ascii="TimesNewRomanPSMT" w:hAnsi="TimesNewRomanPSMT" w:cs="TimesNewRomanPSMT"/>
-        </w:rPr>
-      </w:pPr>
-    </w:p>
-    <w:p>
-      <w:pPr>
-        <w:jc w:val="both"/>
-        <w:rPr>
-          <w:rFonts w:ascii="TimesNewRomanPSMT" w:hAnsi="TimesNewRomanPSMT" w:cs="TimesNewRomanPSMT"/>
-        </w:rPr>
-      </w:pPr>
-      <w:r>
-        <w:rPr>
-          <w:rFonts w:ascii="TimesNewRomanPSMT" w:hAnsi="TimesNewRomanPSMT" w:cs="TimesNewRomanPSMT"/>
+      <w:proofErr w:type="gramStart"/>
+      <w:r>
+        <w:rPr>
+          <w:rFonts w:ascii="TimesNewRomanPSMT" w:hAnsi="TimesNewRomanPSMT" w:cs="TimesNewRomanPSMT"/>
+        </w:rPr>
+        <w:t>{{ programme</w:t>
+      </w:r>
+      <w:proofErr w:type="gramEnd"/>
+      <w:r>
+        <w:rPr>
+          <w:rFonts w:ascii="TimesNewRomanPSMT" w:hAnsi="TimesNewRomanPSMT" w:cs="TimesNewRomanPSMT"/>
+        </w:rPr>
+        <w:t>.date_achat|d }}</w:t>
+      </w:r>
+    </w:p>
+    <w:p>
+      <w:pPr>
+        <w:jc w:val="both"/>
+        <w:rPr>
+          <w:rFonts w:ascii="TimesNewRomanPSMT" w:hAnsi="TimesNewRomanPSMT" w:cs="TimesNewRomanPSMT"/>
+        </w:rPr>
+      </w:pPr>
+    </w:p>
+    <w:p>
+      <w:pPr>
+        <w:jc w:val="both"/>
+        <w:rPr>
+          <w:rFonts w:ascii="TimesNewRomanPSMT" w:hAnsi="TimesNewRomanPSMT" w:cs="TimesNewRomanPSMT"/>
+          <w:lang w:val="en-US"/>
+        </w:rPr>
+      </w:pPr>
+      <w:r>
+        <w:rPr>
+          <w:rFonts w:ascii="TimesNewRomanPSMT" w:hAnsi="TimesNewRomanPSMT" w:cs="TimesNewRomanPSMT"/>
+          <w:lang w:val="en-US"/>
         </w:rPr>
         <w:t>5.4. Modalités de financement.</w:t>
       </w:r>
@@ -11161,24 +11747,20 @@
         <w:jc w:val="both"/>
         <w:rPr>
           <w:rFonts w:ascii="TimesNewRomanPSMT" w:hAnsi="TimesNewRomanPSMT" w:cs="TimesNewRomanPSMT"/>
-        </w:rPr>
-      </w:pPr>
-      <w:r>
-        <w:rPr>
-          <w:rFonts w:ascii="TimesNewRomanPSMT" w:hAnsi="TimesNewRomanPSMT" w:cs="TimesNewRomanPSMT"/>
-        </w:rPr>
-        <w:t>{% if prets_cdc.count() %}</w:t>
-      </w:r>
-      <w:r>
-        <w:rPr>
-          <w:rFonts w:ascii="TimesNewRomanPSMT" w:hAnsi="TimesNewRomanPSMT" w:cs="TimesNewRomanPSMT"/>
-        </w:rPr>
-        <w:t>{% for p in prets_cdc %}</w:t>
-      </w:r>
-    </w:p>
-    <w:p>
-      <w:pPr>
-        <w:pStyle w:val="Paragraphedeliste"/>
+          <w:lang w:val="en-US"/>
+        </w:rPr>
+      </w:pPr>
+      <w:r>
+        <w:rPr>
+          <w:rFonts w:ascii="TimesNewRomanPSMT" w:hAnsi="TimesNewRomanPSMT" w:cs="TimesNewRomanPSMT"/>
+          <w:lang w:val="en-US"/>
+        </w:rPr>
+        <w:t>{% if prets_cdc.count() %}{% for p in prets_cdc %}</w:t>
+      </w:r>
+    </w:p>
+    <w:p>
+      <w:pPr>
+        <w:pStyle w:val="ListParagraph"/>
         <w:numPr>
           <w:ilvl w:val="0"/>
           <w:numId w:val="3"/>
@@ -11193,12 +11775,26 @@
           <w:rFonts w:ascii="TimesNewRomanPSMT" w:hAnsi="TimesNewRomanPSMT" w:cs="TimesNewRomanPSMT"/>
         </w:rPr>
         <w:lastRenderedPageBreak/>
-        <w:t>Numéro : {{ p.n }}</w:t>
-      </w:r>
-    </w:p>
-    <w:p>
-      <w:pPr>
-        <w:pStyle w:val="Paragraphedeliste"/>
+        <w:t xml:space="preserve">Numéro : </w:t>
+      </w:r>
+      <w:proofErr w:type="gramStart"/>
+      <w:r>
+        <w:rPr>
+          <w:rFonts w:ascii="TimesNewRomanPSMT" w:hAnsi="TimesNewRomanPSMT" w:cs="TimesNewRomanPSMT"/>
+        </w:rPr>
+        <w:t>{{ p.n</w:t>
+      </w:r>
+      <w:proofErr w:type="gramEnd"/>
+      <w:r>
+        <w:rPr>
+          <w:rFonts w:ascii="TimesNewRomanPSMT" w:hAnsi="TimesNewRomanPSMT" w:cs="TimesNewRomanPSMT"/>
+        </w:rPr>
+        <w:t xml:space="preserve"> }}</w:t>
+      </w:r>
+    </w:p>
+    <w:p>
+      <w:pPr>
+        <w:pStyle w:val="ListParagraph"/>
         <w:numPr>
           <w:ilvl w:val="0"/>
           <w:numId w:val="3"/>
@@ -11212,12 +11808,26 @@
         <w:rPr>
           <w:rFonts w:ascii="TimesNewRomanPSMT" w:hAnsi="TimesNewRomanPSMT" w:cs="TimesNewRomanPSMT"/>
         </w:rPr>
-        <w:t>Date d’octroi : {{ p.do|sd }}</w:t>
-      </w:r>
-    </w:p>
-    <w:p>
-      <w:pPr>
-        <w:pStyle w:val="Paragraphedeliste"/>
+        <w:t xml:space="preserve">Date d’octroi : </w:t>
+      </w:r>
+      <w:proofErr w:type="gramStart"/>
+      <w:r>
+        <w:rPr>
+          <w:rFonts w:ascii="TimesNewRomanPSMT" w:hAnsi="TimesNewRomanPSMT" w:cs="TimesNewRomanPSMT"/>
+        </w:rPr>
+        <w:t>{{ p</w:t>
+      </w:r>
+      <w:proofErr w:type="gramEnd"/>
+      <w:r>
+        <w:rPr>
+          <w:rFonts w:ascii="TimesNewRomanPSMT" w:hAnsi="TimesNewRomanPSMT" w:cs="TimesNewRomanPSMT"/>
+        </w:rPr>
+        <w:t>.do|sd }}</w:t>
+      </w:r>
+    </w:p>
+    <w:p>
+      <w:pPr>
+        <w:pStyle w:val="ListParagraph"/>
         <w:numPr>
           <w:ilvl w:val="0"/>
           <w:numId w:val="3"/>
@@ -11227,16 +11837,24 @@
           <w:rFonts w:ascii="TimesNewRomanPSMT" w:hAnsi="TimesNewRomanPSMT" w:cs="TimesNewRomanPSMT"/>
         </w:rPr>
       </w:pPr>
-      <w:r>
-        <w:rPr>
-          <w:rFonts w:ascii="TimesNewRomanPSMT" w:hAnsi="TimesNewRomanPSMT" w:cs="TimesNewRomanPSMT"/>
-        </w:rPr>
-        <w:t>Durée: {{ p.d }} an{{ p.d|pl }}</w:t>
-      </w:r>
-    </w:p>
-    <w:p>
-      <w:pPr>
-        <w:pStyle w:val="Paragraphedeliste"/>
+      <w:proofErr w:type="gramStart"/>
+      <w:r>
+        <w:rPr>
+          <w:rFonts w:ascii="TimesNewRomanPSMT" w:hAnsi="TimesNewRomanPSMT" w:cs="TimesNewRomanPSMT"/>
+        </w:rPr>
+        <w:t>Durée:</w:t>
+      </w:r>
+      <w:proofErr w:type="gramEnd"/>
+      <w:r>
+        <w:rPr>
+          <w:rFonts w:ascii="TimesNewRomanPSMT" w:hAnsi="TimesNewRomanPSMT" w:cs="TimesNewRomanPSMT"/>
+        </w:rPr>
+        <w:t xml:space="preserve"> {{ p.d }} an{{ p.d|pl }}</w:t>
+      </w:r>
+    </w:p>
+    <w:p>
+      <w:pPr>
+        <w:pStyle w:val="ListParagraph"/>
         <w:numPr>
           <w:ilvl w:val="0"/>
           <w:numId w:val="3"/>
@@ -11250,12 +11868,26 @@
         <w:rPr>
           <w:rFonts w:ascii="TimesNewRomanPSMT" w:hAnsi="TimesNewRomanPSMT" w:cs="TimesNewRomanPSMT"/>
         </w:rPr>
-        <w:t>Montant : {{ p.m|f }} €</w:t>
-      </w:r>
-    </w:p>
-    <w:p>
-      <w:pPr>
-        <w:pStyle w:val="Paragraphedeliste"/>
+        <w:t xml:space="preserve">Montant : </w:t>
+      </w:r>
+      <w:proofErr w:type="gramStart"/>
+      <w:r>
+        <w:rPr>
+          <w:rFonts w:ascii="TimesNewRomanPSMT" w:hAnsi="TimesNewRomanPSMT" w:cs="TimesNewRomanPSMT"/>
+        </w:rPr>
+        <w:t>{{ p</w:t>
+      </w:r>
+      <w:proofErr w:type="gramEnd"/>
+      <w:r>
+        <w:rPr>
+          <w:rFonts w:ascii="TimesNewRomanPSMT" w:hAnsi="TimesNewRomanPSMT" w:cs="TimesNewRomanPSMT"/>
+        </w:rPr>
+        <w:t>.m|f }} €</w:t>
+      </w:r>
+    </w:p>
+    <w:p>
+      <w:pPr>
+        <w:pStyle w:val="ListParagraph"/>
         <w:numPr>
           <w:ilvl w:val="0"/>
           <w:numId w:val="3"/>
@@ -11269,7 +11901,21 @@
         <w:rPr>
           <w:rFonts w:ascii="TimesNewRomanPSMT" w:hAnsi="TimesNewRomanPSMT" w:cs="TimesNewRomanPSMT"/>
         </w:rPr>
-        <w:t>Prêteur : {{ p.p_full() }}</w:t>
+        <w:t xml:space="preserve">Prêteur : </w:t>
+      </w:r>
+      <w:proofErr w:type="gramStart"/>
+      <w:r>
+        <w:rPr>
+          <w:rFonts w:ascii="TimesNewRomanPSMT" w:hAnsi="TimesNewRomanPSMT" w:cs="TimesNewRomanPSMT"/>
+        </w:rPr>
+        <w:t>{{ p.p</w:t>
+      </w:r>
+      <w:proofErr w:type="gramEnd"/>
+      <w:r>
+        <w:rPr>
+          <w:rFonts w:ascii="TimesNewRomanPSMT" w:hAnsi="TimesNewRomanPSMT" w:cs="TimesNewRomanPSMT"/>
+        </w:rPr>
+        <w:t>_full() }}</w:t>
       </w:r>
     </w:p>
     <w:p>
@@ -11285,10 +11931,22 @@
           <w:rFonts w:ascii="TimesNewRomanPSMT" w:hAnsi="TimesNewRomanPSMT" w:cs="TimesNewRomanPSMT"/>
           <w:lang w:val="en-US"/>
         </w:rPr>
-        <w:t>{% endfor %}</w:t>
-      </w:r>
-      <w:r>
-        <w:t>{% endif %}</w:t>
+        <w:t xml:space="preserve">{% endfor </w:t>
+      </w:r>
+      <w:proofErr w:type="gramStart"/>
+      <w:r>
+        <w:rPr>
+          <w:rFonts w:ascii="TimesNewRomanPSMT" w:hAnsi="TimesNewRomanPSMT" w:cs="TimesNewRomanPSMT"/>
+          <w:lang w:val="en-US"/>
+        </w:rPr>
+        <w:t>%}</w:t>
+      </w:r>
+      <w:r>
+        <w:t>{</w:t>
+      </w:r>
+      <w:proofErr w:type="gramEnd"/>
+      <w:r>
+        <w:t>% endif %}</w:t>
       </w:r>
     </w:p>
     <w:p>
@@ -11301,7 +11959,21 @@
         <w:rPr>
           <w:rFonts w:ascii="TimesNewRomanPSMT" w:hAnsi="TimesNewRomanPSMT" w:cs="TimesNewRomanPSMT"/>
         </w:rPr>
-        <w:t>{% if autres_prets.count() %}</w:t>
+        <w:t>{% if autres_</w:t>
+      </w:r>
+      <w:proofErr w:type="gramStart"/>
+      <w:r>
+        <w:rPr>
+          <w:rFonts w:ascii="TimesNewRomanPSMT" w:hAnsi="TimesNewRomanPSMT" w:cs="TimesNewRomanPSMT"/>
+        </w:rPr>
+        <w:t>prets.count</w:t>
+      </w:r>
+      <w:proofErr w:type="gramEnd"/>
+      <w:r>
+        <w:rPr>
+          <w:rFonts w:ascii="TimesNewRomanPSMT" w:hAnsi="TimesNewRomanPSMT" w:cs="TimesNewRomanPSMT"/>
+        </w:rPr>
+        <w:t>() %}</w:t>
       </w:r>
       <w:r>
         <w:rPr>
@@ -11327,6 +11999,7 @@
       <w:r>
         <w:rPr>
           <w:rFonts w:ascii="TimesNewRomanPSMT" w:hAnsi="TimesNewRomanPSMT" w:cs="TimesNewRomanPSMT"/>
+          <w:lang w:val="en-US"/>
         </w:rPr>
         <w:t xml:space="preserve">{% for p in </w:t>
       </w:r>
@@ -11347,20 +12020,37 @@
       <w:r>
         <w:rPr>
           <w:rFonts w:ascii="TimesNewRomanPSMT" w:hAnsi="TimesNewRomanPSMT" w:cs="TimesNewRomanPSMT"/>
-        </w:rPr>
-        <w:t>prets %}</w:t>
-      </w:r>
-      <w:r>
-        <w:rPr>
-          <w:rFonts w:ascii="TimesNewRomanPSMT" w:hAnsi="TimesNewRomanPSMT" w:cs="TimesNewRomanPSMT"/>
           <w:lang w:val="en-US"/>
         </w:rPr>
-        <w:t>{% if p.n %}</w:t>
-      </w:r>
-    </w:p>
-    <w:p>
-      <w:pPr>
-        <w:pStyle w:val="Paragraphedeliste"/>
+        <w:t xml:space="preserve">prets </w:t>
+      </w:r>
+      <w:proofErr w:type="gramStart"/>
+      <w:r>
+        <w:rPr>
+          <w:rFonts w:ascii="TimesNewRomanPSMT" w:hAnsi="TimesNewRomanPSMT" w:cs="TimesNewRomanPSMT"/>
+          <w:lang w:val="en-US"/>
+        </w:rPr>
+        <w:t>%}</w:t>
+      </w:r>
+      <w:r>
+        <w:rPr>
+          <w:rFonts w:ascii="TimesNewRomanPSMT" w:hAnsi="TimesNewRomanPSMT" w:cs="TimesNewRomanPSMT"/>
+          <w:lang w:val="en-US"/>
+        </w:rPr>
+        <w:t>{</w:t>
+      </w:r>
+      <w:proofErr w:type="gramEnd"/>
+      <w:r>
+        <w:rPr>
+          <w:rFonts w:ascii="TimesNewRomanPSMT" w:hAnsi="TimesNewRomanPSMT" w:cs="TimesNewRomanPSMT"/>
+          <w:lang w:val="en-US"/>
+        </w:rPr>
+        <w:t>% if p.n %}</w:t>
+      </w:r>
+    </w:p>
+    <w:p>
+      <w:pPr>
+        <w:pStyle w:val="ListParagraph"/>
         <w:numPr>
           <w:ilvl w:val="0"/>
           <w:numId w:val="3"/>
@@ -11371,14 +12061,26 @@
           <w:lang w:val="en-US"/>
         </w:rPr>
       </w:pPr>
+      <w:proofErr w:type="gramStart"/>
       <w:r>
         <w:rPr>
           <w:rFonts w:ascii="TimesNewRomanPSMT" w:hAnsi="TimesNewRomanPSMT" w:cs="TimesNewRomanPSMT"/>
           <w:lang w:val="en-US"/>
         </w:rPr>
-        <w:t>Numéro : {{ p.n }}</w:t>
-      </w:r>
-      <w:r>
+        <w:t>Numéro :</w:t>
+      </w:r>
+      <w:proofErr w:type="gramEnd"/>
+      <w:r>
+        <w:rPr>
+          <w:rFonts w:ascii="TimesNewRomanPSMT" w:hAnsi="TimesNewRomanPSMT" w:cs="TimesNewRomanPSMT"/>
+          <w:lang w:val="en-US"/>
+        </w:rPr>
+        <w:t xml:space="preserve"> {{ p.n }}</w:t>
+      </w:r>
+      <w:r>
+        <w:rPr>
+          <w:lang w:val="en-US"/>
+        </w:rPr>
         <w:t>{% endif %}</w:t>
       </w:r>
       <w:r>
@@ -11405,7 +12107,7 @@
     </w:p>
     <w:p>
       <w:pPr>
-        <w:pStyle w:val="Paragraphedeliste"/>
+        <w:pStyle w:val="ListParagraph"/>
         <w:numPr>
           <w:ilvl w:val="0"/>
           <w:numId w:val="3"/>
@@ -11421,9 +12123,28 @@
           <w:rFonts w:ascii="TimesNewRomanPSMT" w:hAnsi="TimesNewRomanPSMT" w:cs="TimesNewRomanPSMT"/>
           <w:lang w:val="en-US"/>
         </w:rPr>
-        <w:t>Date d’octroi : {{ p.do|sd }}</w:t>
-      </w:r>
-      <w:r>
+        <w:t xml:space="preserve">Date </w:t>
+      </w:r>
+      <w:proofErr w:type="gramStart"/>
+      <w:r>
+        <w:rPr>
+          <w:rFonts w:ascii="TimesNewRomanPSMT" w:hAnsi="TimesNewRomanPSMT" w:cs="TimesNewRomanPSMT"/>
+          <w:lang w:val="en-US"/>
+        </w:rPr>
+        <w:t>d’octroi :</w:t>
+      </w:r>
+      <w:proofErr w:type="gramEnd"/>
+      <w:r>
+        <w:rPr>
+          <w:rFonts w:ascii="TimesNewRomanPSMT" w:hAnsi="TimesNewRomanPSMT" w:cs="TimesNewRomanPSMT"/>
+          <w:lang w:val="en-US"/>
+        </w:rPr>
+        <w:t xml:space="preserve"> {{ p.do|sd }}</w:t>
+      </w:r>
+      <w:r>
+        <w:rPr>
+          <w:lang w:val="en-US"/>
+        </w:rPr>
         <w:t>{% endif %}</w:t>
       </w:r>
       <w:r>
@@ -11450,7 +12171,7 @@
     </w:p>
     <w:p>
       <w:pPr>
-        <w:pStyle w:val="Paragraphedeliste"/>
+        <w:pStyle w:val="ListParagraph"/>
         <w:numPr>
           <w:ilvl w:val="0"/>
           <w:numId w:val="3"/>
@@ -11461,18 +12182,27 @@
           <w:lang w:val="en-US"/>
         </w:rPr>
       </w:pPr>
+      <w:proofErr w:type="gramStart"/>
       <w:r>
         <w:rPr>
           <w:rFonts w:ascii="TimesNewRomanPSMT" w:hAnsi="TimesNewRomanPSMT" w:cs="TimesNewRomanPSMT"/>
           <w:lang w:val="en-US"/>
         </w:rPr>
-        <w:t xml:space="preserve">Durée : {{ p.d }} </w:t>
-      </w:r>
+        <w:t>Durée :</w:t>
+      </w:r>
+      <w:proofErr w:type="gramEnd"/>
       <w:r>
         <w:rPr>
           <w:rFonts w:ascii="TimesNewRomanPSMT" w:hAnsi="TimesNewRomanPSMT" w:cs="TimesNewRomanPSMT"/>
           <w:lang w:val="en-US"/>
         </w:rPr>
+        <w:t xml:space="preserve"> {{ p.d }} </w:t>
+      </w:r>
+      <w:r>
+        <w:rPr>
+          <w:rFonts w:ascii="TimesNewRomanPSMT" w:hAnsi="TimesNewRomanPSMT" w:cs="TimesNewRomanPSMT"/>
+          <w:lang w:val="en-US"/>
+        </w:rPr>
         <w:t>an</w:t>
       </w:r>
       <w:r>
@@ -11483,6 +12213,9 @@
         <w:t>{{ p.d|pl }}</w:t>
       </w:r>
       <w:r>
+        <w:rPr>
+          <w:lang w:val="en-US"/>
+        </w:rPr>
         <w:t>{% endif %}</w:t>
       </w:r>
       <w:r>
@@ -11495,7 +12228,7 @@
     </w:p>
     <w:p>
       <w:pPr>
-        <w:pStyle w:val="Paragraphedeliste"/>
+        <w:pStyle w:val="ListParagraph"/>
         <w:numPr>
           <w:ilvl w:val="0"/>
           <w:numId w:val="3"/>
@@ -11506,21 +12239,33 @@
           <w:lang w:val="en-US"/>
         </w:rPr>
       </w:pPr>
+      <w:proofErr w:type="gramStart"/>
       <w:r>
         <w:rPr>
           <w:rFonts w:ascii="TimesNewRomanPSMT" w:hAnsi="TimesNewRomanPSMT" w:cs="TimesNewRomanPSMT"/>
           <w:lang w:val="en-US"/>
         </w:rPr>
-        <w:t>Montant : {{ p.m|f }}</w:t>
-      </w:r>
+        <w:t>Montant :</w:t>
+      </w:r>
+      <w:proofErr w:type="gramEnd"/>
       <w:r>
         <w:rPr>
           <w:rFonts w:ascii="TimesNewRomanPSMT" w:hAnsi="TimesNewRomanPSMT" w:cs="TimesNewRomanPSMT"/>
           <w:lang w:val="en-US"/>
         </w:rPr>
+        <w:t xml:space="preserve"> {{ p.m|f }}</w:t>
+      </w:r>
+      <w:r>
+        <w:rPr>
+          <w:rFonts w:ascii="TimesNewRomanPSMT" w:hAnsi="TimesNewRomanPSMT" w:cs="TimesNewRomanPSMT"/>
+          <w:lang w:val="en-US"/>
+        </w:rPr>
         <w:t xml:space="preserve"> €</w:t>
       </w:r>
       <w:r>
+        <w:rPr>
+          <w:lang w:val="en-US"/>
+        </w:rPr>
         <w:t>{% endif %}</w:t>
       </w:r>
       <w:r>
@@ -11547,7 +12292,7 @@
     </w:p>
     <w:p>
       <w:pPr>
-        <w:pStyle w:val="Paragraphedeliste"/>
+        <w:pStyle w:val="ListParagraph"/>
         <w:numPr>
           <w:ilvl w:val="0"/>
           <w:numId w:val="3"/>
@@ -11561,7 +12306,21 @@
         <w:rPr>
           <w:rFonts w:ascii="TimesNewRomanPSMT" w:hAnsi="TimesNewRomanPSMT" w:cs="TimesNewRomanPSMT"/>
         </w:rPr>
-        <w:t>Prêteur : {{ p.preteur_display() }}</w:t>
+        <w:t xml:space="preserve">Prêteur : </w:t>
+      </w:r>
+      <w:proofErr w:type="gramStart"/>
+      <w:r>
+        <w:rPr>
+          <w:rFonts w:ascii="TimesNewRomanPSMT" w:hAnsi="TimesNewRomanPSMT" w:cs="TimesNewRomanPSMT"/>
+        </w:rPr>
+        <w:t>{{ p</w:t>
+      </w:r>
+      <w:proofErr w:type="gramEnd"/>
+      <w:r>
+        <w:rPr>
+          <w:rFonts w:ascii="TimesNewRomanPSMT" w:hAnsi="TimesNewRomanPSMT" w:cs="TimesNewRomanPSMT"/>
+        </w:rPr>
+        <w:t>.preteur_display() }}</w:t>
       </w:r>
       <w:r>
         <w:t>{% endif %}</w:t>
@@ -11578,10 +12337,21 @@
         <w:rPr>
           <w:rFonts w:ascii="TimesNewRomanPSMT" w:hAnsi="TimesNewRomanPSMT" w:cs="TimesNewRomanPSMT"/>
         </w:rPr>
-        <w:t>{% endfor %}</w:t>
-      </w:r>
-      <w:r>
-        <w:t>{% endif %}</w:t>
+        <w:t xml:space="preserve">{% endfor </w:t>
+      </w:r>
+      <w:proofErr w:type="gramStart"/>
+      <w:r>
+        <w:rPr>
+          <w:rFonts w:ascii="TimesNewRomanPSMT" w:hAnsi="TimesNewRomanPSMT" w:cs="TimesNewRomanPSMT"/>
+        </w:rPr>
+        <w:t>%}</w:t>
+      </w:r>
+      <w:r>
+        <w:t>{</w:t>
+      </w:r>
+      <w:proofErr w:type="gramEnd"/>
+      <w:r>
+        <w:t>% endif %}</w:t>
       </w:r>
     </w:p>
     <w:p>
@@ -11597,32 +12367,60 @@
         <w:rPr>
           <w:rFonts w:ascii="TimesNewRomanPSMT" w:hAnsi="TimesNewRomanPSMT" w:cs="TimesNewRomanPSMT"/>
         </w:rPr>
-        <w:t>{% if convention.fond_propre %}Fond propre : {{ convention.fond_propre|f }} €</w:t>
-      </w:r>
-    </w:p>
-    <w:p>
-      <w:pPr>
-        <w:jc w:val="both"/>
-        <w:rPr>
-          <w:rFonts w:ascii="TimesNewRomanPSMT" w:hAnsi="TimesNewRomanPSMT" w:cs="TimesNewRomanPSMT"/>
-        </w:rPr>
-      </w:pPr>
-    </w:p>
-    <w:p>
-      <w:pPr>
-        <w:jc w:val="both"/>
-      </w:pPr>
-      <w:r>
-        <w:rPr>
-          <w:rFonts w:ascii="TimesNewRomanPSMT" w:hAnsi="TimesNewRomanPSMT" w:cs="TimesNewRomanPSMT"/>
-        </w:rPr>
-        <w:t>{% endif %}</w:t>
-      </w:r>
-      <w:r>
-        <w:rPr>
-          <w:rFonts w:ascii="TimesNewRomanPSMT" w:hAnsi="TimesNewRomanPSMT" w:cs="TimesNewRomanPSMT"/>
-        </w:rPr>
-        <w:t xml:space="preserve">Date d'achèvement de la construction ou certificat de conformité : </w:t>
+        <w:t xml:space="preserve">{% if </w:t>
+      </w:r>
+      <w:proofErr w:type="gramStart"/>
+      <w:r>
+        <w:rPr>
+          <w:rFonts w:ascii="TimesNewRomanPSMT" w:hAnsi="TimesNewRomanPSMT" w:cs="TimesNewRomanPSMT"/>
+        </w:rPr>
+        <w:t>convention.fond</w:t>
+      </w:r>
+      <w:proofErr w:type="gramEnd"/>
+      <w:r>
+        <w:rPr>
+          <w:rFonts w:ascii="TimesNewRomanPSMT" w:hAnsi="TimesNewRomanPSMT" w:cs="TimesNewRomanPSMT"/>
+        </w:rPr>
+        <w:t>_propre %}Fond propre : {{ convention.fond_propre|f }} €</w:t>
+      </w:r>
+    </w:p>
+    <w:p>
+      <w:pPr>
+        <w:jc w:val="both"/>
+        <w:rPr>
+          <w:rFonts w:ascii="TimesNewRomanPSMT" w:hAnsi="TimesNewRomanPSMT" w:cs="TimesNewRomanPSMT"/>
+        </w:rPr>
+      </w:pPr>
+    </w:p>
+    <w:p>
+      <w:pPr>
+        <w:jc w:val="both"/>
+      </w:pPr>
+      <w:r>
+        <w:rPr>
+          <w:rFonts w:ascii="TimesNewRomanPSMT" w:hAnsi="TimesNewRomanPSMT" w:cs="TimesNewRomanPSMT"/>
+        </w:rPr>
+        <w:t xml:space="preserve">{% endif </w:t>
+      </w:r>
+      <w:proofErr w:type="gramStart"/>
+      <w:r>
+        <w:rPr>
+          <w:rFonts w:ascii="TimesNewRomanPSMT" w:hAnsi="TimesNewRomanPSMT" w:cs="TimesNewRomanPSMT"/>
+        </w:rPr>
+        <w:t>%}</w:t>
+      </w:r>
+      <w:r>
+        <w:rPr>
+          <w:rFonts w:ascii="TimesNewRomanPSMT" w:hAnsi="TimesNewRomanPSMT" w:cs="TimesNewRomanPSMT"/>
+        </w:rPr>
+        <w:t>Date</w:t>
+      </w:r>
+      <w:proofErr w:type="gramEnd"/>
+      <w:r>
+        <w:rPr>
+          <w:rFonts w:ascii="TimesNewRomanPSMT" w:hAnsi="TimesNewRomanPSMT" w:cs="TimesNewRomanPSMT"/>
+        </w:rPr>
+        <w:t xml:space="preserve"> d'achèvement de la construction ou certificat de conformité : </w:t>
       </w:r>
       <w:bookmarkStart w:id="63" w:name="Construc"/>
       <w:bookmarkEnd w:id="63"/>
@@ -11692,7 +12490,25 @@
                               <w:rPr>
                                 <w:rFonts w:ascii="TimesNewRomanPSMT" w:hAnsi="TimesNewRomanPSMT" w:cs="TimesNewRomanPSMT"/>
                               </w:rPr>
-                              <w:t>Fait en trois originaux à {{administration.get_ville_signature_or_empty() }}, le</w:t>
+                              <w:t xml:space="preserve">Fait en </w:t>
+                            </w:r>
+                            <w:r>
+                              <w:rPr>
+                                <w:rFonts w:ascii="TimesNewRomanPSMT" w:hAnsi="TimesNewRomanPSMT" w:cs="TimesNewRomanPSMT"/>
+                              </w:rPr>
+                              <w:t>{{ administration.nb_convention_exemplaires }}</w:t>
+                            </w:r>
+                            <w:r>
+                              <w:rPr>
+                                <w:rFonts w:ascii="TimesNewRomanPSMT" w:hAnsi="TimesNewRomanPSMT" w:cs="TimesNewRomanPSMT"/>
+                              </w:rPr>
+                              <w:t xml:space="preserve"> </w:t>
+                            </w:r>
+                            <w:r>
+                              <w:rPr>
+                                <w:rFonts w:ascii="TimesNewRomanPSMT" w:hAnsi="TimesNewRomanPSMT" w:cs="TimesNewRomanPSMT"/>
+                              </w:rPr>
+                              <w:t>originaux à {{administration.get_ville_signature_or_empty() }}, le</w:t>
                             </w:r>
                           </w:p>
                           <w:p>
@@ -11785,7 +12601,7 @@
           </mc:Choice>
           <mc:Fallback>
             <w:pict>
-              <v:shape w14:anchorId="6A4E3B60" id="Text Box 6" o:spid="_x0000_s1027" type="#_x0000_t202" style="width:411.95pt;height:213.85pt;visibility:visible;mso-wrap-style:square;mso-left-percent:-10001;mso-top-percent:-10001;mso-position-horizontal:absolute;mso-position-horizontal-relative:char;mso-position-vertical:absolute;mso-position-vertical-relative:line;mso-left-percent:-10001;mso-top-percent:-10001;v-text-anchor:top" o:gfxdata="UEsDBBQABgAIAAAAIQC2gziS/gAAAOEBAAATAAAAW0NvbnRlbnRfVHlwZXNdLnhtbJSRQU7DMBBF&#10;90jcwfIWJU67QAgl6YK0S0CoHGBkTxKLZGx5TGhvj5O2G0SRWNoz/78nu9wcxkFMGNg6quQqL6RA&#10;0s5Y6ir5vt9lD1JwBDIwOMJKHpHlpr69KfdHjyxSmriSfYz+USnWPY7AufNIadK6MEJMx9ApD/oD&#10;OlTrorhX2lFEilmcO2RdNtjC5xDF9pCuTyYBB5bi6bQ4syoJ3g9WQ0ymaiLzg5KdCXlKLjvcW893&#10;SUOqXwnz5DrgnHtJTxOsQfEKIT7DmDSUCaxw7Rqn8787ZsmRM9e2VmPeBN4uqYvTtW7jvijg9N/y&#10;JsXecLq0q+WD6m8AAAD//wMAUEsDBBQABgAIAAAAIQA4/SH/1gAAAJQBAAALAAAAX3JlbHMvLnJl&#10;bHOkkMFqwzAMhu+DvYPRfXGawxijTi+j0GvpHsDYimMaW0Yy2fr2M4PBMnrbUb/Q94l/f/hMi1qR&#10;JVI2sOt6UJgd+ZiDgffL8ekFlFSbvV0oo4EbChzGx4f9GRdb25HMsYhqlCwG5lrLq9biZkxWOiqY&#10;22YiTra2kYMu1l1tQD30/bPm3wwYN0x18gb45AdQl1tp5j/sFB2T0FQ7R0nTNEV3j6o9feQzro1i&#10;OWA14Fm+Q8a1a8+Bvu/d/dMb2JY5uiPbhG/ktn4cqGU/er3pcvwCAAD//wMAUEsDBBQABgAIAAAA&#10;IQC6ZqpFJwIAAEwEAAAOAAAAZHJzL2Uyb0RvYy54bWysVFFv2yAQfp+0/4B4X+wkSrZacaosVaZJ&#10;UVspnfpMMMRImGNAYme/fgeOm7bb07QXfHDHd3fffXhx2zWanITzCkxJx6OcEmE4VMocSvrjafPp&#10;CyU+MFMxDUaU9Cw8vV1+/LBobSEmUIOuhCMIYnzR2pLWIdgiyzyvRcP8CKww6JTgGhZw6w5Z5ViL&#10;6I3OJnk+z1pwlXXAhfd4etc76TLhSyl4eJDSi0B0SbG2kFaX1n1cs+WCFQfHbK34pQz2D1U0TBlM&#10;+gJ1xwIjR6f+gGoUd+BBhhGHJgMpFRepB+xmnL/rZlczK1IvSI63LzT5/wfL7087++hI6L5ChwOM&#10;hLTWFx4PYz+ddE38YqUE/Ujh+YU20QXC8XA2mY5vpnNKOPomn8ezm3wWcbLrdet8+CagIdEoqcO5&#10;JLrYaetDHzqExGwetKo2Suu0iVoQa+3IieEUdUhFIvibKG1IW9L5dJYnYAPxeo+sDdZybSpaodt3&#10;RFWvGt5DdUYeHPQS8ZZvFNa6ZT48MoeawNZR5+EBF6kBc8HFoqQG9+tv5zEeR4VeSlrUWEn9zyNz&#10;ghL93eAQoyAHww3GfjDMsVkDNjzGF2R5MvGCC3owpYPmGeW/ilnQxQzHXCUNg7kOvdLx+XCxWqUg&#10;lJ1lYWt2lkfoSHBk/ql7Zs5exhNwsvcwqI8V76bUx8abBlbHAFKlEUZeexYvdKNkkwguzyu+idf7&#10;FHX9CSx/AwAA//8DAFBLAwQUAAYACAAAACEAJV1NQ94AAAAFAQAADwAAAGRycy9kb3ducmV2Lnht&#10;bEyPQUvDQBCF74L/YRnBi9iNsTQxZlNU8CAoYlt6nmbHJHZ3Nma3beqvd/Wil4HHe7z3TTkfrRF7&#10;GnznWMHVJAFBXDvdcaNgtXy8zEH4gKzROCYFR/Iwr05PSiy0O/Ab7RehEbGEfYEK2hD6Qkpft2TR&#10;T1xPHL13N1gMUQ6N1AMeYrk1Mk2SmbTYcVxosaeHlurtYmcV5Mfpy8V6lq0/zOvTffvVfPLzFpU6&#10;PxvvbkEEGsNfGH7wIzpUkWnjdqy9MAriI+H3Ri9Pr29AbBRM0ywDWZXyP331DQAA//8DAFBLAQIt&#10;ABQABgAIAAAAIQC2gziS/gAAAOEBAAATAAAAAAAAAAAAAAAAAAAAAABbQ29udGVudF9UeXBlc10u&#10;eG1sUEsBAi0AFAAGAAgAAAAhADj9If/WAAAAlAEAAAsAAAAAAAAAAAAAAAAALwEAAF9yZWxzLy5y&#10;ZWxzUEsBAi0AFAAGAAgAAAAhALpmqkUnAgAATAQAAA4AAAAAAAAAAAAAAAAALgIAAGRycy9lMm9E&#10;b2MueG1sUEsBAi0AFAAGAAgAAAAhACVdTUPeAAAABQEAAA8AAAAAAAAAAAAAAAAAgQQAAGRycy9k&#10;b3ducmV2LnhtbFBLBQYAAAAABAAEAPMAAACMBQAAAAA=&#10;" fillcolor="white [3201]" stroked="f" strokeweight=".5pt">
+              <v:shape w14:anchorId="6A4E3B60" id="Text Box 6" o:spid="_x0000_s1027" type="#_x0000_t202" style="width:411.95pt;height:213.85pt;visibility:visible;mso-wrap-style:square;mso-left-percent:-10001;mso-top-percent:-10001;mso-position-horizontal:absolute;mso-position-horizontal-relative:char;mso-position-vertical:absolute;mso-position-vertical-relative:line;mso-left-percent:-10001;mso-top-percent:-10001;v-text-anchor:top" o:gfxdata="UEsDBBQABgAIAAAAIQC2gziS/gAAAOEBAAATAAAAW0NvbnRlbnRfVHlwZXNdLnhtbJSRQU7DMBBF&#13;&#10;90jcwfIWJU67QAgl6YK0S0CoHGBkTxKLZGx5TGhvj5O2G0SRWNoz/78nu9wcxkFMGNg6quQqL6RA&#13;&#10;0s5Y6ir5vt9lD1JwBDIwOMJKHpHlpr69KfdHjyxSmriSfYz+USnWPY7AufNIadK6MEJMx9ApD/oD&#13;&#10;OlTrorhX2lFEilmcO2RdNtjC5xDF9pCuTyYBB5bi6bQ4syoJ3g9WQ0ymaiLzg5KdCXlKLjvcW893&#13;&#10;SUOqXwnz5DrgnHtJTxOsQfEKIT7DmDSUCaxw7Rqn8787ZsmRM9e2VmPeBN4uqYvTtW7jvijg9N/y&#13;&#10;JsXecLq0q+WD6m8AAAD//wMAUEsDBBQABgAIAAAAIQA4/SH/1gAAAJQBAAALAAAAX3JlbHMvLnJl&#13;&#10;bHOkkMFqwzAMhu+DvYPRfXGawxijTi+j0GvpHsDYimMaW0Yy2fr2M4PBMnrbUb/Q94l/f/hMi1qR&#13;&#10;JVI2sOt6UJgd+ZiDgffL8ekFlFSbvV0oo4EbChzGx4f9GRdb25HMsYhqlCwG5lrLq9biZkxWOiqY&#13;&#10;22YiTra2kYMu1l1tQD30/bPm3wwYN0x18gb45AdQl1tp5j/sFB2T0FQ7R0nTNEV3j6o9feQzro1i&#13;&#10;OWA14Fm+Q8a1a8+Bvu/d/dMb2JY5uiPbhG/ktn4cqGU/er3pcvwCAAD//wMAUEsDBBQABgAIAAAA&#13;&#10;IQC6ZqpFJwIAAEwEAAAOAAAAZHJzL2Uyb0RvYy54bWysVFFv2yAQfp+0/4B4X+wkSrZacaosVaZJ&#13;&#10;UVspnfpMMMRImGNAYme/fgeOm7bb07QXfHDHd3fffXhx2zWanITzCkxJx6OcEmE4VMocSvrjafPp&#13;&#10;CyU+MFMxDUaU9Cw8vV1+/LBobSEmUIOuhCMIYnzR2pLWIdgiyzyvRcP8CKww6JTgGhZw6w5Z5ViL&#13;&#10;6I3OJnk+z1pwlXXAhfd4etc76TLhSyl4eJDSi0B0SbG2kFaX1n1cs+WCFQfHbK34pQz2D1U0TBlM&#13;&#10;+gJ1xwIjR6f+gGoUd+BBhhGHJgMpFRepB+xmnL/rZlczK1IvSI63LzT5/wfL7087++hI6L5ChwOM&#13;&#10;hLTWFx4PYz+ddE38YqUE/Ujh+YU20QXC8XA2mY5vpnNKOPomn8ezm3wWcbLrdet8+CagIdEoqcO5&#13;&#10;JLrYaetDHzqExGwetKo2Suu0iVoQa+3IieEUdUhFIvibKG1IW9L5dJYnYAPxeo+sDdZybSpaodt3&#13;&#10;RFWvGt5DdUYeHPQS8ZZvFNa6ZT48MoeawNZR5+EBF6kBc8HFoqQG9+tv5zEeR4VeSlrUWEn9zyNz&#13;&#10;ghL93eAQoyAHww3GfjDMsVkDNjzGF2R5MvGCC3owpYPmGeW/ilnQxQzHXCUNg7kOvdLx+XCxWqUg&#13;&#10;lJ1lYWt2lkfoSHBk/ql7Zs5exhNwsvcwqI8V76bUx8abBlbHAFKlEUZeexYvdKNkkwguzyu+idf7&#13;&#10;FHX9CSx/AwAA//8DAFBLAwQUAAYACAAAACEAO93BeOIAAAAKAQAADwAAAGRycy9kb3ducmV2Lnht&#13;&#10;bEyPzU7DMBCE70i8g7VIXBB1CFUT0jgVP+KABEIU1PM2XpJQex1it015egwXuIy0Gs3sfOVitEbs&#13;&#10;aPCdYwUXkwQEce10x42Ct9f78xyED8gajWNScCAPi+r4qMRCuz2/0G4ZGhFL2BeooA2hL6T0dUsW&#13;&#10;/cT1xNF7d4PFEM+hkXrAfSy3RqZJMpMWO44fWuzptqV6s9xaBflh+nS2mmWrD/P8cNN+NZ/8uEGl&#13;&#10;Tk/Gu3mU6zmIQGP4S8APQ9wPVRy2dlvWXhgFkSb8avTy9PIKxFrBNM0ykFUp/yNU3wAAAP//AwBQ&#13;&#10;SwECLQAUAAYACAAAACEAtoM4kv4AAADhAQAAEwAAAAAAAAAAAAAAAAAAAAAAW0NvbnRlbnRfVHlw&#13;&#10;ZXNdLnhtbFBLAQItABQABgAIAAAAIQA4/SH/1gAAAJQBAAALAAAAAAAAAAAAAAAAAC8BAABfcmVs&#13;&#10;cy8ucmVsc1BLAQItABQABgAIAAAAIQC6ZqpFJwIAAEwEAAAOAAAAAAAAAAAAAAAAAC4CAABkcnMv&#13;&#10;ZTJvRG9jLnhtbFBLAQItABQABgAIAAAAIQA73cF44gAAAAoBAAAPAAAAAAAAAAAAAAAAAIEEAABk&#13;&#10;cnMvZG93bnJldi54bWxQSwUGAAAAAAQABADzAAAAkAUAAAAA&#13;&#10;" fillcolor="white [3201]" stroked="f" strokeweight=".5pt">
                 <v:textbox inset="0,0,0,0">
                   <w:txbxContent>
                     <w:p>
@@ -11796,7 +12612,25 @@
                         <w:rPr>
                           <w:rFonts w:ascii="TimesNewRomanPSMT" w:hAnsi="TimesNewRomanPSMT" w:cs="TimesNewRomanPSMT"/>
                         </w:rPr>
-                        <w:t>Fait en trois originaux à {{administration.get_ville_signature_or_empty() }}, le</w:t>
+                        <w:t xml:space="preserve">Fait en </w:t>
+                      </w:r>
+                      <w:r>
+                        <w:rPr>
+                          <w:rFonts w:ascii="TimesNewRomanPSMT" w:hAnsi="TimesNewRomanPSMT" w:cs="TimesNewRomanPSMT"/>
+                        </w:rPr>
+                        <w:t>{{ administration.nb_convention_exemplaires }}</w:t>
+                      </w:r>
+                      <w:r>
+                        <w:rPr>
+                          <w:rFonts w:ascii="TimesNewRomanPSMT" w:hAnsi="TimesNewRomanPSMT" w:cs="TimesNewRomanPSMT"/>
+                        </w:rPr>
+                        <w:t xml:space="preserve"> </w:t>
+                      </w:r>
+                      <w:r>
+                        <w:rPr>
+                          <w:rFonts w:ascii="TimesNewRomanPSMT" w:hAnsi="TimesNewRomanPSMT" w:cs="TimesNewRomanPSMT"/>
+                        </w:rPr>
+                        <w:t>originaux à {{administration.get_ville_signature_or_empty() }}, le</w:t>
                       </w:r>
                     </w:p>
                     <w:p>
@@ -12089,7 +12923,23 @@
           <w:szCs w:val="22"/>
         </w:rPr>
         <w:lastRenderedPageBreak/>
-        <w:t xml:space="preserve">Le Préfet, ou lorsqu'un établissement public de coopération intercommunale ou un département a signé une convention mentionnée aux articles L.301-5-1 et L.301-5-2, le président de l'établissement public de coopération intercommunale ou du conseil général, soussigné certifie la présente copie, établie </w:t>
+        <w:t xml:space="preserve">Le </w:t>
+      </w:r>
+      <w:proofErr w:type="gramStart"/>
+      <w:r>
+        <w:rPr>
+          <w:rFonts w:ascii="TimesNewRomanPSMT" w:hAnsi="TimesNewRomanPSMT" w:cs="TimesNewRomanPSMT"/>
+          <w:szCs w:val="22"/>
+        </w:rPr>
+        <w:t>Préfet</w:t>
+      </w:r>
+      <w:proofErr w:type="gramEnd"/>
+      <w:r>
+        <w:rPr>
+          <w:rFonts w:ascii="TimesNewRomanPSMT" w:hAnsi="TimesNewRomanPSMT" w:cs="TimesNewRomanPSMT"/>
+          <w:szCs w:val="22"/>
+        </w:rPr>
+        <w:t xml:space="preserve">, ou lorsqu'un établissement public de coopération intercommunale ou un département a signé une convention mentionnée aux articles L.301-5-1 et L.301-5-2, le président de l'établissement public de coopération intercommunale ou du conseil général, soussigné certifie la présente copie, établie </w:t>
       </w:r>
       <w:r>
         <w:rPr>
@@ -12188,6 +13038,7 @@
       </w:r>
       <w:bookmarkStart w:id="64" w:name="Siret2"/>
       <w:bookmarkEnd w:id="64"/>
+      <w:proofErr w:type="gramStart"/>
       <w:r>
         <w:rPr>
           <w:rFonts w:ascii="TimesNewRomanPSMT" w:hAnsi="TimesNewRomanPSMT" w:cs="TimesNewRomanPSMT"/>
@@ -12195,7 +13046,17 @@
           <w:szCs w:val="22"/>
           <w:lang w:eastAsia="fr-FR"/>
         </w:rPr>
-        <w:t>{{ bailleur.siret }}</w:t>
+        <w:t>{{ bailleur</w:t>
+      </w:r>
+      <w:proofErr w:type="gramEnd"/>
+      <w:r>
+        <w:rPr>
+          <w:rFonts w:ascii="TimesNewRomanPSMT" w:hAnsi="TimesNewRomanPSMT" w:cs="TimesNewRomanPSMT"/>
+          <w:color w:val="000000"/>
+          <w:szCs w:val="22"/>
+          <w:lang w:eastAsia="fr-FR"/>
+        </w:rPr>
+        <w:t>.siret }}</w:t>
       </w:r>
     </w:p>
     <w:p>
@@ -12262,11 +13123,19 @@
         </w:rPr>
         <w:t xml:space="preserve">A </w:t>
       </w:r>
-      <w:r>
-        <w:rPr>
-          <w:rFonts w:ascii="TimesNewRomanPSMT" w:hAnsi="TimesNewRomanPSMT" w:cs="TimesNewRomanPSMT"/>
-        </w:rPr>
-        <w:t>{{ administration.get_ville_signature_or_empty() }}</w:t>
+      <w:proofErr w:type="gramStart"/>
+      <w:r>
+        <w:rPr>
+          <w:rFonts w:ascii="TimesNewRomanPSMT" w:hAnsi="TimesNewRomanPSMT" w:cs="TimesNewRomanPSMT"/>
+        </w:rPr>
+        <w:t>{{ administration.get</w:t>
+      </w:r>
+      <w:proofErr w:type="gramEnd"/>
+      <w:r>
+        <w:rPr>
+          <w:rFonts w:ascii="TimesNewRomanPSMT" w:hAnsi="TimesNewRomanPSMT" w:cs="TimesNewRomanPSMT"/>
+        </w:rPr>
+        <w:t>_ville_signature_or_empty() }}</w:t>
       </w:r>
       <w:r>
         <w:rPr>
@@ -12324,7 +13193,7 @@
 <w:ftr xmlns:wpc="http://schemas.microsoft.com/office/word/2010/wordprocessingCanvas" xmlns:cx="http://schemas.microsoft.com/office/drawing/2014/chartex" xmlns:cx1="http://schemas.microsoft.com/office/drawing/2015/9/8/chartex" xmlns:cx2="http://schemas.microsoft.com/office/drawing/2015/10/21/chartex" xmlns:cx3="http://schemas.microsoft.com/office/drawing/2016/5/9/chartex" xmlns:cx4="http://schemas.microsoft.com/office/drawing/2016/5/10/chartex" xmlns:cx5="http://schemas.microsoft.com/office/drawing/2016/5/11/chartex" xmlns:cx6="http://schemas.microsoft.com/office/drawing/2016/5/12/chartex" xmlns:cx7="http://schemas.microsoft.com/office/drawing/2016/5/13/chartex" xmlns:cx8="http://schemas.microsoft.com/office/drawing/2016/5/14/chartex" xmlns:mc="http://schemas.openxmlformats.org/markup-compatibility/2006" xmlns:aink="http://schemas.microsoft.com/office/drawing/2016/ink" xmlns:am3d="http://schemas.microsoft.com/office/drawing/2017/model3d" xmlns:o="urn:schemas-microsoft-com:office:office" xmlns:oel="http://schemas.microsoft.com/office/2019/extlst" xmlns:r="http://schemas.openxmlformats.org/officeDocument/2006/relationships" xmlns:m="http://schemas.openxmlformats.org/officeDocument/2006/math" xmlns:v="urn:schemas-microsoft-com:vml" xmlns:wp14="http://schemas.microsoft.com/office/word/2010/wordprocessingDrawing" xmlns:wp="http://schemas.openxmlformats.org/drawingml/2006/wordprocessingDrawing" xmlns:w10="urn:schemas-microsoft-com:office:word" xmlns:w="http://schemas.openxmlformats.org/wordprocessingml/2006/main" xmlns:w14="http://schemas.microsoft.com/office/word/2010/wordml" xmlns:w15="http://schemas.microsoft.com/office/word/2012/wordml" xmlns:w16cex="http://schemas.microsoft.com/office/word/2018/wordml/cex" xmlns:w16cid="http://schemas.microsoft.com/office/word/2016/wordml/cid" xmlns:w16="http://schemas.microsoft.com/office/word/2018/wordml" xmlns:w16sdtdh="http://schemas.microsoft.com/office/word/2020/wordml/sdtdatahash" xmlns:w16se="http://schemas.microsoft.com/office/word/2015/wordml/symex" xmlns:wpg="http://schemas.microsoft.com/office/word/2010/wordprocessingGroup" xmlns:wpi="http://schemas.microsoft.com/office/word/2010/wordprocessingInk" xmlns:wne="http://schemas.microsoft.com/office/word/2006/wordml" xmlns:wps="http://schemas.microsoft.com/office/word/2010/wordprocessingShape" mc:Ignorable="w14 w15 w16se w16cid w16 w16cex w16sdtdh wp14">
   <w:p>
     <w:pPr>
-      <w:pStyle w:val="Pieddepage"/>
+      <w:pStyle w:val="Footer"/>
     </w:pPr>
     <w:r>
       <w:t xml:space="preserve"> </w:t>
@@ -12337,7 +13206,7 @@
 <w:ftr xmlns:wpc="http://schemas.microsoft.com/office/word/2010/wordprocessingCanvas" xmlns:cx="http://schemas.microsoft.com/office/drawing/2014/chartex" xmlns:cx1="http://schemas.microsoft.com/office/drawing/2015/9/8/chartex" xmlns:cx2="http://schemas.microsoft.com/office/drawing/2015/10/21/chartex" xmlns:cx3="http://schemas.microsoft.com/office/drawing/2016/5/9/chartex" xmlns:cx4="http://schemas.microsoft.com/office/drawing/2016/5/10/chartex" xmlns:cx5="http://schemas.microsoft.com/office/drawing/2016/5/11/chartex" xmlns:cx6="http://schemas.microsoft.com/office/drawing/2016/5/12/chartex" xmlns:cx7="http://schemas.microsoft.com/office/drawing/2016/5/13/chartex" xmlns:cx8="http://schemas.microsoft.com/office/drawing/2016/5/14/chartex" xmlns:mc="http://schemas.openxmlformats.org/markup-compatibility/2006" xmlns:aink="http://schemas.microsoft.com/office/drawing/2016/ink" xmlns:am3d="http://schemas.microsoft.com/office/drawing/2017/model3d" xmlns:o="urn:schemas-microsoft-com:office:office" xmlns:oel="http://schemas.microsoft.com/office/2019/extlst" xmlns:r="http://schemas.openxmlformats.org/officeDocument/2006/relationships" xmlns:m="http://schemas.openxmlformats.org/officeDocument/2006/math" xmlns:v="urn:schemas-microsoft-com:vml" xmlns:wp14="http://schemas.microsoft.com/office/word/2010/wordprocessingDrawing" xmlns:wp="http://schemas.openxmlformats.org/drawingml/2006/wordprocessingDrawing" xmlns:w10="urn:schemas-microsoft-com:office:word" xmlns:w="http://schemas.openxmlformats.org/wordprocessingml/2006/main" xmlns:w14="http://schemas.microsoft.com/office/word/2010/wordml" xmlns:w15="http://schemas.microsoft.com/office/word/2012/wordml" xmlns:w16cex="http://schemas.microsoft.com/office/word/2018/wordml/cex" xmlns:w16cid="http://schemas.microsoft.com/office/word/2016/wordml/cid" xmlns:w16="http://schemas.microsoft.com/office/word/2018/wordml" xmlns:w16sdtdh="http://schemas.microsoft.com/office/word/2020/wordml/sdtdatahash" xmlns:w16se="http://schemas.microsoft.com/office/word/2015/wordml/symex" xmlns:wpg="http://schemas.microsoft.com/office/word/2010/wordprocessingGroup" xmlns:wpi="http://schemas.microsoft.com/office/word/2010/wordprocessingInk" xmlns:wne="http://schemas.microsoft.com/office/word/2006/wordml" xmlns:wps="http://schemas.microsoft.com/office/word/2010/wordprocessingShape" mc:Ignorable="w14 w15 w16se w16cid w16 w16cex w16sdtdh wp14">
   <w:p>
     <w:pPr>
-      <w:pStyle w:val="Pieddepage"/>
+      <w:pStyle w:val="Footer"/>
     </w:pPr>
     <w:r>
       <w:t xml:space="preserve"> </w:t>
@@ -12350,7 +13219,7 @@
 <w:ftr xmlns:wpc="http://schemas.microsoft.com/office/word/2010/wordprocessingCanvas" xmlns:cx="http://schemas.microsoft.com/office/drawing/2014/chartex" xmlns:cx1="http://schemas.microsoft.com/office/drawing/2015/9/8/chartex" xmlns:cx2="http://schemas.microsoft.com/office/drawing/2015/10/21/chartex" xmlns:cx3="http://schemas.microsoft.com/office/drawing/2016/5/9/chartex" xmlns:cx4="http://schemas.microsoft.com/office/drawing/2016/5/10/chartex" xmlns:cx5="http://schemas.microsoft.com/office/drawing/2016/5/11/chartex" xmlns:cx6="http://schemas.microsoft.com/office/drawing/2016/5/12/chartex" xmlns:cx7="http://schemas.microsoft.com/office/drawing/2016/5/13/chartex" xmlns:cx8="http://schemas.microsoft.com/office/drawing/2016/5/14/chartex" xmlns:mc="http://schemas.openxmlformats.org/markup-compatibility/2006" xmlns:aink="http://schemas.microsoft.com/office/drawing/2016/ink" xmlns:am3d="http://schemas.microsoft.com/office/drawing/2017/model3d" xmlns:o="urn:schemas-microsoft-com:office:office" xmlns:oel="http://schemas.microsoft.com/office/2019/extlst" xmlns:r="http://schemas.openxmlformats.org/officeDocument/2006/relationships" xmlns:m="http://schemas.openxmlformats.org/officeDocument/2006/math" xmlns:v="urn:schemas-microsoft-com:vml" xmlns:wp14="http://schemas.microsoft.com/office/word/2010/wordprocessingDrawing" xmlns:wp="http://schemas.openxmlformats.org/drawingml/2006/wordprocessingDrawing" xmlns:w10="urn:schemas-microsoft-com:office:word" xmlns:w="http://schemas.openxmlformats.org/wordprocessingml/2006/main" xmlns:w14="http://schemas.microsoft.com/office/word/2010/wordml" xmlns:w15="http://schemas.microsoft.com/office/word/2012/wordml" xmlns:w16cex="http://schemas.microsoft.com/office/word/2018/wordml/cex" xmlns:w16cid="http://schemas.microsoft.com/office/word/2016/wordml/cid" xmlns:w16="http://schemas.microsoft.com/office/word/2018/wordml" xmlns:w16sdtdh="http://schemas.microsoft.com/office/word/2020/wordml/sdtdatahash" xmlns:w16se="http://schemas.microsoft.com/office/word/2015/wordml/symex" xmlns:wpg="http://schemas.microsoft.com/office/word/2010/wordprocessingGroup" xmlns:wpi="http://schemas.microsoft.com/office/word/2010/wordprocessingInk" xmlns:wne="http://schemas.microsoft.com/office/word/2006/wordml" xmlns:wps="http://schemas.microsoft.com/office/word/2010/wordprocessingShape" mc:Ignorable="w14 w15 w16se w16cid w16 w16cex w16sdtdh wp14">
   <w:p>
     <w:pPr>
-      <w:pStyle w:val="Pieddepage"/>
+      <w:pStyle w:val="Footer"/>
     </w:pPr>
     <w:r>
       <w:t xml:space="preserve"> </w:t>
@@ -12382,7 +13251,7 @@
 <w:hdr xmlns:wpc="http://schemas.microsoft.com/office/word/2010/wordprocessingCanvas" xmlns:cx="http://schemas.microsoft.com/office/drawing/2014/chartex" xmlns:cx1="http://schemas.microsoft.com/office/drawing/2015/9/8/chartex" xmlns:cx2="http://schemas.microsoft.com/office/drawing/2015/10/21/chartex" xmlns:cx3="http://schemas.microsoft.com/office/drawing/2016/5/9/chartex" xmlns:cx4="http://schemas.microsoft.com/office/drawing/2016/5/10/chartex" xmlns:cx5="http://schemas.microsoft.com/office/drawing/2016/5/11/chartex" xmlns:cx6="http://schemas.microsoft.com/office/drawing/2016/5/12/chartex" xmlns:cx7="http://schemas.microsoft.com/office/drawing/2016/5/13/chartex" xmlns:cx8="http://schemas.microsoft.com/office/drawing/2016/5/14/chartex" xmlns:mc="http://schemas.openxmlformats.org/markup-compatibility/2006" xmlns:aink="http://schemas.microsoft.com/office/drawing/2016/ink" xmlns:am3d="http://schemas.microsoft.com/office/drawing/2017/model3d" xmlns:o="urn:schemas-microsoft-com:office:office" xmlns:oel="http://schemas.microsoft.com/office/2019/extlst" xmlns:r="http://schemas.openxmlformats.org/officeDocument/2006/relationships" xmlns:m="http://schemas.openxmlformats.org/officeDocument/2006/math" xmlns:v="urn:schemas-microsoft-com:vml" xmlns:wp14="http://schemas.microsoft.com/office/word/2010/wordprocessingDrawing" xmlns:wp="http://schemas.openxmlformats.org/drawingml/2006/wordprocessingDrawing" xmlns:w10="urn:schemas-microsoft-com:office:word" xmlns:w="http://schemas.openxmlformats.org/wordprocessingml/2006/main" xmlns:w14="http://schemas.microsoft.com/office/word/2010/wordml" xmlns:w15="http://schemas.microsoft.com/office/word/2012/wordml" xmlns:w16cex="http://schemas.microsoft.com/office/word/2018/wordml/cex" xmlns:w16cid="http://schemas.microsoft.com/office/word/2016/wordml/cid" xmlns:w16="http://schemas.microsoft.com/office/word/2018/wordml" xmlns:w16sdtdh="http://schemas.microsoft.com/office/word/2020/wordml/sdtdatahash" xmlns:w16se="http://schemas.microsoft.com/office/word/2015/wordml/symex" xmlns:wpg="http://schemas.microsoft.com/office/word/2010/wordprocessingGroup" xmlns:wpi="http://schemas.microsoft.com/office/word/2010/wordprocessingInk" xmlns:wne="http://schemas.microsoft.com/office/word/2006/wordml" xmlns:wps="http://schemas.microsoft.com/office/word/2010/wordprocessingShape" mc:Ignorable="w14 w15 w16se w16cid w16 w16cex w16sdtdh wp14">
   <w:p>
     <w:pPr>
-      <w:pStyle w:val="En-tte"/>
+      <w:pStyle w:val="Header"/>
     </w:pPr>
     <w:r>
       <w:rPr>
@@ -12446,7 +13315,7 @@
                         <w:p>
                           <w:r>
                             <w:rPr>
-                              <w:rStyle w:val="Numrodepage"/>
+                              <w:rStyle w:val="PageNumber"/>
                               <w:sz w:val="22"/>
                               <w:szCs w:val="22"/>
                             </w:rPr>
@@ -12454,7 +13323,7 @@
                           </w:r>
                           <w:r>
                             <w:rPr>
-                              <w:rStyle w:val="Numrodepage"/>
+                              <w:rStyle w:val="PageNumber"/>
                               <w:sz w:val="22"/>
                               <w:szCs w:val="22"/>
                             </w:rPr>
@@ -12462,7 +13331,7 @@
                           </w:r>
                           <w:r>
                             <w:rPr>
-                              <w:rStyle w:val="Numrodepage"/>
+                              <w:rStyle w:val="PageNumber"/>
                               <w:sz w:val="22"/>
                               <w:szCs w:val="22"/>
                             </w:rPr>
@@ -12470,7 +13339,7 @@
                           </w:r>
                           <w:r>
                             <w:rPr>
-                              <w:rStyle w:val="Numrodepage"/>
+                              <w:rStyle w:val="PageNumber"/>
                               <w:sz w:val="22"/>
                               <w:szCs w:val="22"/>
                             </w:rPr>
@@ -12478,7 +13347,7 @@
                           </w:r>
                           <w:r>
                             <w:rPr>
-                              <w:rStyle w:val="Numrodepage"/>
+                              <w:rStyle w:val="PageNumber"/>
                               <w:noProof/>
                               <w:sz w:val="22"/>
                               <w:szCs w:val="22"/>
@@ -12487,7 +13356,7 @@
                           </w:r>
                           <w:r>
                             <w:rPr>
-                              <w:rStyle w:val="Numrodepage"/>
+                              <w:rStyle w:val="PageNumber"/>
                               <w:sz w:val="22"/>
                               <w:szCs w:val="22"/>
                             </w:rPr>
@@ -12495,45 +13364,45 @@
                           </w:r>
                           <w:r>
                             <w:rPr>
-                              <w:rStyle w:val="Numrodepage"/>
+                              <w:rStyle w:val="PageNumber"/>
                             </w:rPr>
                             <w:tab/>
                             <w:t xml:space="preserve">- </w:t>
                           </w:r>
                           <w:r>
                             <w:rPr>
-                              <w:rStyle w:val="Numrodepage"/>
+                              <w:rStyle w:val="PageNumber"/>
                             </w:rPr>
                             <w:fldChar w:fldCharType="begin"/>
                           </w:r>
                           <w:r>
                             <w:rPr>
-                              <w:rStyle w:val="Numrodepage"/>
+                              <w:rStyle w:val="PageNumber"/>
                             </w:rPr>
                             <w:instrText xml:space="preserve"> PAGE </w:instrText>
                           </w:r>
                           <w:r>
                             <w:rPr>
-                              <w:rStyle w:val="Numrodepage"/>
+                              <w:rStyle w:val="PageNumber"/>
                             </w:rPr>
                             <w:fldChar w:fldCharType="separate"/>
                           </w:r>
                           <w:r>
                             <w:rPr>
-                              <w:rStyle w:val="Numrodepage"/>
+                              <w:rStyle w:val="PageNumber"/>
                               <w:noProof/>
                             </w:rPr>
                             <w:t>16</w:t>
                           </w:r>
                           <w:r>
                             <w:rPr>
-                              <w:rStyle w:val="Numrodepage"/>
+                              <w:rStyle w:val="PageNumber"/>
                             </w:rPr>
                             <w:fldChar w:fldCharType="end"/>
                           </w:r>
                           <w:r>
                             <w:rPr>
-                              <w:rStyle w:val="Numrodepage"/>
+                              <w:rStyle w:val="PageNumber"/>
                             </w:rPr>
                             <w:t xml:space="preserve"> -101010 878</w:t>
                           </w:r>
@@ -12698,7 +13567,7 @@
           </v:handles>
           <o:lock v:ext="edit" text="t" shapetype="t"/>
         </v:shapetype>
-        <v:shape id="PowerPlusWaterMarkObject1360048844" o:spid="_x0000_s1027" type="#_x0000_t136" alt="" style="position:absolute;left:0;text-align:left;margin-left:0;margin-top:0;width:559.4pt;height:23.8pt;rotation:315;z-index:-251634688;mso-wrap-edited:f;mso-position-horizontal:center;mso-position-horizontal-relative:margin;mso-position-vertical:center;mso-position-vertical-relative:margin" o:allowincell="f" fillcolor="#7f7f7f [1612]" stroked="f">
+        <v:shape id="PowerPlusWaterMarkObject1360048844" o:spid="_x0000_s1027" type="#_x0000_t136" alt="" style="position:absolute;left:0;text-align:left;margin-left:0;margin-top:0;width:559.4pt;height:23.8pt;rotation:315;z-index:-251634688;mso-wrap-edited:f;mso-width-percent:0;mso-height-percent:0;mso-position-horizontal:center;mso-position-horizontal-relative:margin;mso-position-vertical:center;mso-position-vertical-relative:margin;mso-width-percent:0;mso-height-percent:0" o:allowincell="f" fillcolor="#7f7f7f [1612]" stroked="f">
           <v:textpath style="font-family:&quot;Times New Roman&quot;;font-size:1pt" string="{{ convention.display_not_validated_status() }}"/>
           <w10:wrap anchorx="margin" anchory="margin"/>
         </v:shape>
@@ -12712,7 +13581,7 @@
 <w:hdr xmlns:wpc="http://schemas.microsoft.com/office/word/2010/wordprocessingCanvas" xmlns:cx="http://schemas.microsoft.com/office/drawing/2014/chartex" xmlns:cx1="http://schemas.microsoft.com/office/drawing/2015/9/8/chartex" xmlns:cx2="http://schemas.microsoft.com/office/drawing/2015/10/21/chartex" xmlns:cx3="http://schemas.microsoft.com/office/drawing/2016/5/9/chartex" xmlns:cx4="http://schemas.microsoft.com/office/drawing/2016/5/10/chartex" xmlns:cx5="http://schemas.microsoft.com/office/drawing/2016/5/11/chartex" xmlns:cx6="http://schemas.microsoft.com/office/drawing/2016/5/12/chartex" xmlns:cx7="http://schemas.microsoft.com/office/drawing/2016/5/13/chartex" xmlns:cx8="http://schemas.microsoft.com/office/drawing/2016/5/14/chartex" xmlns:mc="http://schemas.openxmlformats.org/markup-compatibility/2006" xmlns:aink="http://schemas.microsoft.com/office/drawing/2016/ink" xmlns:am3d="http://schemas.microsoft.com/office/drawing/2017/model3d" xmlns:o="urn:schemas-microsoft-com:office:office" xmlns:oel="http://schemas.microsoft.com/office/2019/extlst" xmlns:r="http://schemas.openxmlformats.org/officeDocument/2006/relationships" xmlns:m="http://schemas.openxmlformats.org/officeDocument/2006/math" xmlns:v="urn:schemas-microsoft-com:vml" xmlns:wp14="http://schemas.microsoft.com/office/word/2010/wordprocessingDrawing" xmlns:wp="http://schemas.openxmlformats.org/drawingml/2006/wordprocessingDrawing" xmlns:w10="urn:schemas-microsoft-com:office:word" xmlns:w="http://schemas.openxmlformats.org/wordprocessingml/2006/main" xmlns:w14="http://schemas.microsoft.com/office/word/2010/wordml" xmlns:w15="http://schemas.microsoft.com/office/word/2012/wordml" xmlns:w16cex="http://schemas.microsoft.com/office/word/2018/wordml/cex" xmlns:w16cid="http://schemas.microsoft.com/office/word/2016/wordml/cid" xmlns:w16="http://schemas.microsoft.com/office/word/2018/wordml" xmlns:w16sdtdh="http://schemas.microsoft.com/office/word/2020/wordml/sdtdatahash" xmlns:w16se="http://schemas.microsoft.com/office/word/2015/wordml/symex" xmlns:wpg="http://schemas.microsoft.com/office/word/2010/wordprocessingGroup" xmlns:wpi="http://schemas.microsoft.com/office/word/2010/wordprocessingInk" xmlns:wne="http://schemas.microsoft.com/office/word/2006/wordml" xmlns:wps="http://schemas.microsoft.com/office/word/2010/wordprocessingShape" mc:Ignorable="w14 w15 w16se w16cid w16 w16cex w16sdtdh wp14">
   <w:p>
     <w:pPr>
-      <w:pStyle w:val="En-tte"/>
+      <w:pStyle w:val="Header"/>
       <w:ind w:right="360"/>
     </w:pPr>
     <w:r>
@@ -12744,7 +13613,7 @@
           </v:handles>
           <o:lock v:ext="edit" text="t" shapetype="t"/>
         </v:shapetype>
-        <v:shape id="PowerPlusWaterMarkObject1360048845" o:spid="_x0000_s1026" type="#_x0000_t136" alt="" style="position:absolute;left:0;text-align:left;margin-left:0;margin-top:0;width:559.4pt;height:23.8pt;rotation:315;z-index:-251632640;mso-wrap-edited:f;mso-position-horizontal:center;mso-position-horizontal-relative:margin;mso-position-vertical:center;mso-position-vertical-relative:margin" o:allowincell="f" fillcolor="#7f7f7f [1612]" stroked="f">
+        <v:shape id="PowerPlusWaterMarkObject1360048845" o:spid="_x0000_s1026" type="#_x0000_t136" alt="" style="position:absolute;left:0;text-align:left;margin-left:0;margin-top:0;width:559.4pt;height:23.8pt;rotation:315;z-index:-251632640;mso-wrap-edited:f;mso-width-percent:0;mso-height-percent:0;mso-position-horizontal:center;mso-position-horizontal-relative:margin;mso-position-vertical:center;mso-position-vertical-relative:margin;mso-width-percent:0;mso-height-percent:0" o:allowincell="f" fillcolor="#7f7f7f [1612]" stroked="f">
           <v:textpath style="font-family:&quot;Times New Roman&quot;;font-size:1pt" string="{{ convention.display_not_validated_status() }}"/>
           <w10:wrap anchorx="margin" anchory="margin"/>
         </v:shape>
@@ -12812,7 +13681,7 @@
                         <w:p>
                           <w:r>
                             <w:rPr>
-                              <w:rStyle w:val="Numrodepage"/>
+                              <w:rStyle w:val="PageNumber"/>
                               <w:sz w:val="22"/>
                               <w:szCs w:val="22"/>
                             </w:rPr>
@@ -12820,7 +13689,7 @@
                           </w:r>
                           <w:r>
                             <w:rPr>
-                              <w:rStyle w:val="Numrodepage"/>
+                              <w:rStyle w:val="PageNumber"/>
                               <w:sz w:val="22"/>
                               <w:szCs w:val="22"/>
                             </w:rPr>
@@ -12828,7 +13697,7 @@
                           </w:r>
                           <w:r>
                             <w:rPr>
-                              <w:rStyle w:val="Numrodepage"/>
+                              <w:rStyle w:val="PageNumber"/>
                               <w:sz w:val="22"/>
                               <w:szCs w:val="22"/>
                             </w:rPr>
@@ -12836,7 +13705,7 @@
                           </w:r>
                           <w:r>
                             <w:rPr>
-                              <w:rStyle w:val="Numrodepage"/>
+                              <w:rStyle w:val="PageNumber"/>
                               <w:sz w:val="22"/>
                               <w:szCs w:val="22"/>
                             </w:rPr>
@@ -12844,7 +13713,7 @@
                           </w:r>
                           <w:r>
                             <w:rPr>
-                              <w:rStyle w:val="Numrodepage"/>
+                              <w:rStyle w:val="PageNumber"/>
                               <w:noProof/>
                               <w:sz w:val="22"/>
                               <w:szCs w:val="22"/>
@@ -12853,7 +13722,7 @@
                           </w:r>
                           <w:r>
                             <w:rPr>
-                              <w:rStyle w:val="Numrodepage"/>
+                              <w:rStyle w:val="PageNumber"/>
                               <w:sz w:val="22"/>
                               <w:szCs w:val="22"/>
                             </w:rPr>
@@ -12861,45 +13730,45 @@
                           </w:r>
                           <w:r>
                             <w:rPr>
-                              <w:rStyle w:val="Numrodepage"/>
+                              <w:rStyle w:val="PageNumber"/>
                             </w:rPr>
                             <w:tab/>
                             <w:t xml:space="preserve">- </w:t>
                           </w:r>
                           <w:r>
                             <w:rPr>
-                              <w:rStyle w:val="Numrodepage"/>
+                              <w:rStyle w:val="PageNumber"/>
                             </w:rPr>
                             <w:fldChar w:fldCharType="begin"/>
                           </w:r>
                           <w:r>
                             <w:rPr>
-                              <w:rStyle w:val="Numrodepage"/>
+                              <w:rStyle w:val="PageNumber"/>
                             </w:rPr>
                             <w:instrText xml:space="preserve"> PAGE </w:instrText>
                           </w:r>
                           <w:r>
                             <w:rPr>
-                              <w:rStyle w:val="Numrodepage"/>
+                              <w:rStyle w:val="PageNumber"/>
                             </w:rPr>
                             <w:fldChar w:fldCharType="separate"/>
                           </w:r>
                           <w:r>
                             <w:rPr>
-                              <w:rStyle w:val="Numrodepage"/>
+                              <w:rStyle w:val="PageNumber"/>
                               <w:noProof/>
                             </w:rPr>
                             <w:t>16</w:t>
                           </w:r>
                           <w:r>
                             <w:rPr>
-                              <w:rStyle w:val="Numrodepage"/>
+                              <w:rStyle w:val="PageNumber"/>
                             </w:rPr>
                             <w:fldChar w:fldCharType="end"/>
                           </w:r>
                           <w:r>
                             <w:rPr>
-                              <w:rStyle w:val="Numrodepage"/>
+                              <w:rStyle w:val="PageNumber"/>
                             </w:rPr>
                             <w:t xml:space="preserve"> -101010 878</w:t>
                           </w:r>
@@ -13037,25 +13906,25 @@
     </w:r>
     <w:r>
       <w:rPr>
-        <w:rStyle w:val="Numrodepage"/>
+        <w:rStyle w:val="PageNumber"/>
       </w:rPr>
       <w:t xml:space="preserve"> </w:t>
     </w:r>
     <w:r>
       <w:rPr>
-        <w:rStyle w:val="Numrodepage"/>
+        <w:rStyle w:val="PageNumber"/>
       </w:rPr>
       <w:tab/>
     </w:r>
     <w:r>
       <w:rPr>
-        <w:rStyle w:val="Numrodepage"/>
+        <w:rStyle w:val="PageNumber"/>
       </w:rPr>
       <w:tab/>
     </w:r>
     <w:r>
       <w:rPr>
-        <w:rStyle w:val="Numrodepage"/>
+        <w:rStyle w:val="PageNumber"/>
       </w:rPr>
       <w:tab/>
     </w:r>
@@ -13067,7 +13936,7 @@
 <w:hdr xmlns:wpc="http://schemas.microsoft.com/office/word/2010/wordprocessingCanvas" xmlns:cx="http://schemas.microsoft.com/office/drawing/2014/chartex" xmlns:cx1="http://schemas.microsoft.com/office/drawing/2015/9/8/chartex" xmlns:cx2="http://schemas.microsoft.com/office/drawing/2015/10/21/chartex" xmlns:cx3="http://schemas.microsoft.com/office/drawing/2016/5/9/chartex" xmlns:cx4="http://schemas.microsoft.com/office/drawing/2016/5/10/chartex" xmlns:cx5="http://schemas.microsoft.com/office/drawing/2016/5/11/chartex" xmlns:cx6="http://schemas.microsoft.com/office/drawing/2016/5/12/chartex" xmlns:cx7="http://schemas.microsoft.com/office/drawing/2016/5/13/chartex" xmlns:cx8="http://schemas.microsoft.com/office/drawing/2016/5/14/chartex" xmlns:mc="http://schemas.openxmlformats.org/markup-compatibility/2006" xmlns:aink="http://schemas.microsoft.com/office/drawing/2016/ink" xmlns:am3d="http://schemas.microsoft.com/office/drawing/2017/model3d" xmlns:o="urn:schemas-microsoft-com:office:office" xmlns:oel="http://schemas.microsoft.com/office/2019/extlst" xmlns:r="http://schemas.openxmlformats.org/officeDocument/2006/relationships" xmlns:m="http://schemas.openxmlformats.org/officeDocument/2006/math" xmlns:v="urn:schemas-microsoft-com:vml" xmlns:wp14="http://schemas.microsoft.com/office/word/2010/wordprocessingDrawing" xmlns:wp="http://schemas.openxmlformats.org/drawingml/2006/wordprocessingDrawing" xmlns:w10="urn:schemas-microsoft-com:office:word" xmlns:w="http://schemas.openxmlformats.org/wordprocessingml/2006/main" xmlns:w14="http://schemas.microsoft.com/office/word/2010/wordml" xmlns:w15="http://schemas.microsoft.com/office/word/2012/wordml" xmlns:w16cex="http://schemas.microsoft.com/office/word/2018/wordml/cex" xmlns:w16cid="http://schemas.microsoft.com/office/word/2016/wordml/cid" xmlns:w16="http://schemas.microsoft.com/office/word/2018/wordml" xmlns:w16sdtdh="http://schemas.microsoft.com/office/word/2020/wordml/sdtdatahash" xmlns:w16se="http://schemas.microsoft.com/office/word/2015/wordml/symex" xmlns:wpg="http://schemas.microsoft.com/office/word/2010/wordprocessingGroup" xmlns:wpi="http://schemas.microsoft.com/office/word/2010/wordprocessingInk" xmlns:wne="http://schemas.microsoft.com/office/word/2006/wordml" xmlns:wps="http://schemas.microsoft.com/office/word/2010/wordprocessingShape" mc:Ignorable="w14 w15 w16se w16cid w16 w16cex w16sdtdh wp14">
   <w:tbl>
     <w:tblPr>
-      <w:tblStyle w:val="Grilledutableau"/>
+      <w:tblStyle w:val="TableGrid"/>
       <w:tblW w:w="8460" w:type="dxa"/>
       <w:jc w:val="center"/>
       <w:tblBorders>
@@ -13307,7 +14176,15 @@
             <w:pStyle w:val="Form9"/>
           </w:pPr>
           <w:r>
-            <w:t>(pour l'établissement d'expéditions, copies, extraits d'actes ou décisions judiciaires à publier)</w:t>
+            <w:t>(</w:t>
+          </w:r>
+          <w:proofErr w:type="gramStart"/>
+          <w:r>
+            <w:t>pour</w:t>
+          </w:r>
+          <w:proofErr w:type="gramEnd"/>
+          <w:r>
+            <w:t xml:space="preserve"> l'établissement d'expéditions, copies, extraits d'actes ou décisions judiciaires à publier)</w:t>
           </w:r>
         </w:p>
         <w:p/>
@@ -13489,9 +14366,11 @@
             </w:rPr>
             <w:t xml:space="preserve"> </w:t>
           </w:r>
+          <w:proofErr w:type="gramStart"/>
           <w:r>
             <w:t>TAXES:</w:t>
           </w:r>
+          <w:proofErr w:type="gramEnd"/>
         </w:p>
         <w:p>
           <w:pPr>
@@ -13510,9 +14389,11 @@
           <w:pPr>
             <w:pStyle w:val="Form10J"/>
           </w:pPr>
+          <w:proofErr w:type="gramStart"/>
           <w:r>
             <w:t>CSI:</w:t>
           </w:r>
+          <w:proofErr w:type="gramEnd"/>
         </w:p>
         <w:p>
           <w:pPr>
@@ -13572,7 +14453,7 @@
   </w:tbl>
   <w:p>
     <w:pPr>
-      <w:pStyle w:val="En-tte"/>
+      <w:pStyle w:val="Header"/>
       <w:tabs>
         <w:tab w:val="clear" w:pos="4536"/>
         <w:tab w:val="clear" w:pos="9072"/>
@@ -13607,7 +14488,7 @@
           </v:handles>
           <o:lock v:ext="edit" text="t" shapetype="t"/>
         </v:shapetype>
-        <v:shape id="PowerPlusWaterMarkObject1360048843" o:spid="_x0000_s1025" type="#_x0000_t136" alt="" style="position:absolute;left:0;text-align:left;margin-left:0;margin-top:0;width:559.4pt;height:23.8pt;rotation:315;z-index:-251636736;mso-wrap-edited:f;mso-position-horizontal:center;mso-position-horizontal-relative:margin;mso-position-vertical:center;mso-position-vertical-relative:margin" o:allowincell="f" fillcolor="#7f7f7f [1612]" stroked="f">
+        <v:shape id="PowerPlusWaterMarkObject1360048843" o:spid="_x0000_s1025" type="#_x0000_t136" alt="" style="position:absolute;left:0;text-align:left;margin-left:0;margin-top:0;width:559.4pt;height:23.8pt;rotation:315;z-index:-251636736;mso-wrap-edited:f;mso-width-percent:0;mso-height-percent:0;mso-position-horizontal:center;mso-position-horizontal-relative:margin;mso-position-vertical:center;mso-position-vertical-relative:margin;mso-width-percent:0;mso-height-percent:0" o:allowincell="f" fillcolor="#7f7f7f [1612]" stroked="f">
           <v:textpath style="font-family:&quot;Times New Roman&quot;;font-size:1pt" string="{{ convention.display_not_validated_status() }}"/>
           <w10:wrap anchorx="margin" anchory="margin"/>
         </v:shape>
@@ -13712,11 +14593,11 @@
                                 <v:path o:extrusionok="f" gradientshapeok="t" o:connecttype="rect"/>
                                 <o:lock v:ext="edit" aspectratio="t"/>
                               </v:shapetype>
-                              <v:shape id="_x0000_i1026" type="#_x0000_t75" alt="" style="width:43.5pt;height:28.5pt;mso-width-percent:0;mso-height-percent:0;mso-width-percent:0;mso-height-percent:0" filled="t">
+                              <v:shape id="_x0000_i1025" type="#_x0000_t75" alt="" style="width:43.5pt;height:28.5pt;mso-width-percent:0;mso-height-percent:0;mso-width-percent:0;mso-height-percent:0" filled="t">
                                 <v:fill color2="black"/>
                                 <v:imagedata r:id="rId2" o:title="" croptop="-22f" cropbottom="-22f" cropleft="-25f" cropright="-25f"/>
                               </v:shape>
-                              <o:OLEObject Type="Embed" ProgID="Word.Picture.8" ShapeID="_x0000_i1026" DrawAspect="Content" ObjectID="_1718454082" r:id="rId3"/>
+                              <o:OLEObject Type="Embed" ProgID="Word.Picture.8" ShapeID="_x0000_i1025" DrawAspect="Content" ObjectID="_1719995967" r:id="rId3"/>
                             </w:object>
                           </w:r>
                         </w:p>
@@ -13762,7 +14643,11 @@
         </mc:Choice>
         <mc:Fallback>
           <w:pict>
-            <v:shape w14:anchorId="20DB70F0" id="Text Box 17" o:spid="_x0000_s1031" type="#_x0000_t202" style="position:absolute;left:0;text-align:left;margin-left:37.35pt;margin-top:21.2pt;width:78.5pt;height:49.7pt;z-index:251663360;visibility:visible;mso-wrap-style:square;mso-width-percent:0;mso-height-percent:0;mso-wrap-distance-left:9.05pt;mso-wrap-distance-top:0;mso-wrap-distance-right:9.05pt;mso-wrap-distance-bottom:0;mso-position-horizontal:absolute;mso-position-horizontal-relative:page;mso-position-vertical:absolute;mso-position-vertical-relative:page;mso-width-percent:0;mso-height-percent:0;mso-width-relative:page;mso-height-relative:page;v-text-anchor:top" o:gfxdata="UEsDBBQABgAIAAAAIQC2gziS/gAAAOEBAAATAAAAW0NvbnRlbnRfVHlwZXNdLnhtbJSRQU7DMBBF&#10;90jcwfIWJU67QAgl6YK0S0CoHGBkTxKLZGx5TGhvj5O2G0SRWNoz/78nu9wcxkFMGNg6quQqL6RA&#10;0s5Y6ir5vt9lD1JwBDIwOMJKHpHlpr69KfdHjyxSmriSfYz+USnWPY7AufNIadK6MEJMx9ApD/oD&#10;OlTrorhX2lFEilmcO2RdNtjC5xDF9pCuTyYBB5bi6bQ4syoJ3g9WQ0ymaiLzg5KdCXlKLjvcW893&#10;SUOqXwnz5DrgnHtJTxOsQfEKIT7DmDSUCaxw7Rqn8787ZsmRM9e2VmPeBN4uqYvTtW7jvijg9N/y&#10;JsXecLq0q+WD6m8AAAD//wMAUEsDBBQABgAIAAAAIQA4/SH/1gAAAJQBAAALAAAAX3JlbHMvLnJl&#10;bHOkkMFqwzAMhu+DvYPRfXGawxijTi+j0GvpHsDYimMaW0Yy2fr2M4PBMnrbUb/Q94l/f/hMi1qR&#10;JVI2sOt6UJgd+ZiDgffL8ekFlFSbvV0oo4EbChzGx4f9GRdb25HMsYhqlCwG5lrLq9biZkxWOiqY&#10;22YiTra2kYMu1l1tQD30/bPm3wwYN0x18gb45AdQl1tp5j/sFB2T0FQ7R0nTNEV3j6o9feQzro1i&#10;OWA14Fm+Q8a1a8+Bvu/d/dMb2JY5uiPbhG/ktn4cqGU/er3pcvwCAAD//wMAUEsDBBQABgAIAAAA&#10;IQAFJTfW7gEAANIDAAAOAAAAZHJzL2Uyb0RvYy54bWysU22P0zAM/o7Ef4jynXW70war1p3gTkNI&#10;x4t08AOyNF0j0jjY2drx63HSbTfgG6IfIsd2Hvt57K7uhs6Jg0Gy4Cs5m0ylMF5Dbf2ukt++bl69&#10;kYKi8rVy4E0lj4bk3frli1UfSnMDLbjaoGAQT2UfKtnGGMqiIN2aTtEEgvEcbAA7FfmKu6JG1TN6&#10;54qb6XRR9IB1QNCGiL0PY1CuM37TGB0/Nw2ZKFwlubeYT8znNp3FeqXKHarQWn1qQ/1DF52ynote&#10;oB5UVGKP9i+ozmoEgiZONHQFNI3VJnNgNrPpH2yeWhVM5sLiULjIRP8PVn86PIUvKOLwDgYeYCZB&#10;4RH0d2Jtij5QecpJmlJJKXvbf4Sap6n2EfKLocEu0WdCgmFY6eNFXTNEodm5XC6Wc45oDi1uZ7Nl&#10;Vr9Q5flxQIrvDXQiGZVEHl4GV4dHiqkZVZ5TUi0CZ+uNdS5fcLe9dygOige9yd/41oVWjd5zORpT&#10;M95vGM4nJA8JcyyXPFmCxHrkH4ftIGxdydu0O0mRLdRH1gRhXC7+GdhoAX9K0fNiVZJ+7BUaKdwH&#10;z5Obv57NeRGvbLyyt1e28pphKhmlGM37OG7uPqDdtVxlHJeHtzyHxmaNnjs6tc6Lk6meljxt5vU9&#10;Zz3/iutfAAAA//8DAFBLAwQUAAYACAAAACEAqnudQeEAAAAJAQAADwAAAGRycy9kb3ducmV2Lnht&#10;bEyPwU7DMAyG70i8Q2QkLoilLRWbStNpQiDB4LINIXHLmqytmjhVkrXl7TEnONr/p9+fy/VsDRu1&#10;D51DAekiAaaxdqrDRsDH4fl2BSxEiUoah1rAtw6wri4vSlkoN+FOj/vYMCrBUEgBbYxDwXmoW21l&#10;WLhBI2Un562MNPqGKy8nKreGZ0lyz63skC60ctCPra77/dkK2L68pv1p9/a5Nf3Tu+fj5utwMwlx&#10;fTVvHoBFPcc/GH71SR0qcjq6M6rAjIBlviRSQJ7lwCjP7lJaHAnM0xXwquT/P6h+AAAA//8DAFBL&#10;AQItABQABgAIAAAAIQC2gziS/gAAAOEBAAATAAAAAAAAAAAAAAAAAAAAAABbQ29udGVudF9UeXBl&#10;c10ueG1sUEsBAi0AFAAGAAgAAAAhADj9If/WAAAAlAEAAAsAAAAAAAAAAAAAAAAALwEAAF9yZWxz&#10;Ly5yZWxzUEsBAi0AFAAGAAgAAAAhAAUlN9buAQAA0gMAAA4AAAAAAAAAAAAAAAAALgIAAGRycy9l&#10;Mm9Eb2MueG1sUEsBAi0AFAAGAAgAAAAhAKp7nUHhAAAACQEAAA8AAAAAAAAAAAAAAAAASAQAAGRy&#10;cy9kb3ducmV2LnhtbFBLBQYAAAAABAAEAPMAAABWBQAAAAA=&#10;" stroked="f">
+            <v:shapetype w14:anchorId="20DB70F0" id="_x0000_t202" coordsize="21600,21600" o:spt="202" path="m,l,21600r21600,l21600,xe">
+              <v:stroke joinstyle="miter"/>
+              <v:path gradientshapeok="t" o:connecttype="rect"/>
+            </v:shapetype>
+            <v:shape id="Text Box 17" o:spid="_x0000_s1031" type="#_x0000_t202" style="position:absolute;left:0;text-align:left;margin-left:37.35pt;margin-top:21.2pt;width:78.5pt;height:49.7pt;z-index:251663360;visibility:visible;mso-wrap-style:square;mso-width-percent:0;mso-height-percent:0;mso-wrap-distance-left:9.05pt;mso-wrap-distance-top:0;mso-wrap-distance-right:9.05pt;mso-wrap-distance-bottom:0;mso-position-horizontal:absolute;mso-position-horizontal-relative:page;mso-position-vertical:absolute;mso-position-vertical-relative:page;mso-width-percent:0;mso-height-percent:0;mso-width-relative:page;mso-height-relative:page;v-text-anchor:top" o:gfxdata="UEsDBBQABgAIAAAAIQC2gziS/gAAAOEBAAATAAAAW0NvbnRlbnRfVHlwZXNdLnhtbJSRQU7DMBBF&#13;&#10;90jcwfIWJU67QAgl6YK0S0CoHGBkTxKLZGx5TGhvj5O2G0SRWNoz/78nu9wcxkFMGNg6quQqL6RA&#13;&#10;0s5Y6ir5vt9lD1JwBDIwOMJKHpHlpr69KfdHjyxSmriSfYz+USnWPY7AufNIadK6MEJMx9ApD/oD&#13;&#10;OlTrorhX2lFEilmcO2RdNtjC5xDF9pCuTyYBB5bi6bQ4syoJ3g9WQ0ymaiLzg5KdCXlKLjvcW893&#13;&#10;SUOqXwnz5DrgnHtJTxOsQfEKIT7DmDSUCaxw7Rqn8787ZsmRM9e2VmPeBN4uqYvTtW7jvijg9N/y&#13;&#10;JsXecLq0q+WD6m8AAAD//wMAUEsDBBQABgAIAAAAIQA4/SH/1gAAAJQBAAALAAAAX3JlbHMvLnJl&#13;&#10;bHOkkMFqwzAMhu+DvYPRfXGawxijTi+j0GvpHsDYimMaW0Yy2fr2M4PBMnrbUb/Q94l/f/hMi1qR&#13;&#10;JVI2sOt6UJgd+ZiDgffL8ekFlFSbvV0oo4EbChzGx4f9GRdb25HMsYhqlCwG5lrLq9biZkxWOiqY&#13;&#10;22YiTra2kYMu1l1tQD30/bPm3wwYN0x18gb45AdQl1tp5j/sFB2T0FQ7R0nTNEV3j6o9feQzro1i&#13;&#10;OWA14Fm+Q8a1a8+Bvu/d/dMb2JY5uiPbhG/ktn4cqGU/er3pcvwCAAD//wMAUEsDBBQABgAIAAAA&#13;&#10;IQC8xqUI7AEAANIDAAAOAAAAZHJzL2Uyb0RvYy54bWysU1GP0zAMfkfiP0R5Z90ObbBq3QnuNIR0&#13;&#10;cEgHPyBL0zUijYOdrR2/HifddgPeEH2IHNv57O+zu7odOicOBsmCr+RsMpXCeA219btKfvu6efVW&#13;&#10;CorK18qBN5U8GpK365cvVn0ozQ204GqDgkE8lX2oZBtjKIuCdGs6RRMIxnOwAexU5CvuihpVz+id&#13;&#10;K26m00XRA9YBQRsi9t6PQbnO+E1jdHxsGjJRuEpybzGfmM9tOov1SpU7VKG1+tSG+ocuOmU9F71A&#13;&#10;3auoxB7tX1Cd1QgETZxo6ApoGqtN5sBsZtM/2Dy1KpjMhcWhcJGJ/h+s/nx4Cl9QxOE9DDzATILC&#13;&#10;A+jvxNoUfaDylJM0pZJS9rb/BDVPU+0j5BdDg12iz4QEw7DSx4u6ZohCs3O5XCznHNEcWryezZZZ&#13;&#10;/UKV58cBKX4w0IlkVBJ5eBlcHR4opmZUeU5JtQicrTfWuXzB3fbOoTgoHvQmf+NbF1o1es/laEzN&#13;&#10;eL9hOJ+QPCTMsVzyZAkS65F/HLaDsDVTSLuTFNlCfWRNEMbl4p+BjRbwpxQ9L1Yl6cdeoZHCffQ8&#13;&#10;ufmb2ZwX8crGK3t7ZSuvGaaSUYrRvIvj5u4D2l3LVcZxeXjHc2hs1ui5o1PrvDiZ6mnJ02Ze33PW&#13;&#10;86+4/gUAAP//AwBQSwMEFAAGAAgAAAAhABjliCjkAAAADgEAAA8AAABkcnMvZG93bnJldi54bWxM&#13;&#10;T0tLw0AQvgv+h2UEL2I3icGWNJtSfIBWL31Q8LbNTpOQfYTsNon/3vGkl4GZ75vvka8mo9mAvW+c&#13;&#10;FRDPImBoS6caWwk47F/vF8B8kFZJ7SwK+EYPq+L6KpeZcqPd4rALFSMR6zMpoA6hyzj3ZY1G+pnr&#13;&#10;0BJ2dr2Rgda+4qqXI4kbzZMoeuRGNpYcatnhU41lu7sYAZu397g9bz+OG92+fPZ8WH/t70Yhbm+m&#13;&#10;5yWN9RJYwCn8fcBvB8oPBQU7uYtVnmkB83ROTAFpkgIjPHmI6XAiYhovgBc5/1+j+AEAAP//AwBQ&#13;&#10;SwECLQAUAAYACAAAACEAtoM4kv4AAADhAQAAEwAAAAAAAAAAAAAAAAAAAAAAW0NvbnRlbnRfVHlw&#13;&#10;ZXNdLnhtbFBLAQItABQABgAIAAAAIQA4/SH/1gAAAJQBAAALAAAAAAAAAAAAAAAAAC8BAABfcmVs&#13;&#10;cy8ucmVsc1BLAQItABQABgAIAAAAIQC8xqUI7AEAANIDAAAOAAAAAAAAAAAAAAAAAC4CAABkcnMv&#13;&#10;ZTJvRG9jLnhtbFBLAQItABQABgAIAAAAIQAY5Ygo5AAAAA4BAAAPAAAAAAAAAAAAAAAAAEYEAABk&#13;&#10;cnMvZG93bnJldi54bWxQSwUGAAAAAAQABADzAAAAVwUAAAAA&#13;&#10;" stroked="f">
               <v:fill opacity="0"/>
               <v:path arrowok="t"/>
               <v:textbox inset=".45pt,.45pt,.45pt,.45pt">
@@ -13787,12 +14672,12 @@
                       <w:rPr>
                         <w:noProof/>
                       </w:rPr>
-                      <w:object w:dxaOrig="864" w:dyaOrig="576" w14:anchorId="2CBFC420">
-                        <v:shape id="_x0000_i1026" type="#_x0000_t75" alt="" style="width:43.5pt;height:28.5pt;mso-width-percent:0;mso-height-percent:0;mso-width-percent:0;mso-height-percent:0" filled="t">
+                      <w:object w:dxaOrig="870" w:dyaOrig="570" w14:anchorId="2CBFC420">
+                        <v:shape id="_x0000_i1025" type="#_x0000_t75" alt="" style="width:43.5pt;height:28.5pt;mso-width-percent:0;mso-height-percent:0;mso-width-percent:0;mso-height-percent:0" filled="t">
                           <v:fill color2="black"/>
-                          <v:imagedata r:id="rId4" o:title="" croptop="-22f" cropbottom="-22f" cropleft="-25f" cropright="-25f"/>
+                          <v:imagedata r:id="rId2" o:title="" croptop="-22f" cropbottom="-22f" cropleft="-25f" cropright="-25f"/>
                         </v:shape>
-                        <o:OLEObject Type="Embed" ProgID="Word.Picture.8" ShapeID="_x0000_i1026" DrawAspect="Content" ObjectID="_1716190589" r:id="rId5"/>
+                        <o:OLEObject Type="Embed" ProgID="Word.Picture.8" ShapeID="_x0000_i1025" DrawAspect="Content" ObjectID="_1719995967" r:id="rId4"/>
                       </w:object>
                     </w:r>
                   </w:p>
@@ -14141,7 +15026,7 @@
     <w:lvl w:ilvl="0">
       <w:start w:val="1"/>
       <w:numFmt w:val="none"/>
-      <w:pStyle w:val="Titre1"/>
+      <w:pStyle w:val="Heading1"/>
       <w:suff w:val="nothing"/>
       <w:lvlText w:val=""/>
       <w:lvlJc w:val="left"/>
@@ -14155,7 +15040,7 @@
     <w:lvl w:ilvl="1">
       <w:start w:val="1"/>
       <w:numFmt w:val="none"/>
-      <w:pStyle w:val="Titre2"/>
+      <w:pStyle w:val="Heading2"/>
       <w:suff w:val="nothing"/>
       <w:lvlText w:val=""/>
       <w:lvlJc w:val="left"/>
@@ -14169,7 +15054,7 @@
     <w:lvl w:ilvl="2">
       <w:start w:val="1"/>
       <w:numFmt w:val="none"/>
-      <w:pStyle w:val="Titre3"/>
+      <w:pStyle w:val="Heading3"/>
       <w:suff w:val="nothing"/>
       <w:lvlText w:val=""/>
       <w:lvlJc w:val="left"/>
@@ -14183,7 +15068,7 @@
     <w:lvl w:ilvl="3">
       <w:start w:val="1"/>
       <w:numFmt w:val="none"/>
-      <w:pStyle w:val="Titre4"/>
+      <w:pStyle w:val="Heading4"/>
       <w:suff w:val="nothing"/>
       <w:lvlText w:val=""/>
       <w:lvlJc w:val="left"/>
@@ -14197,7 +15082,7 @@
     <w:lvl w:ilvl="4">
       <w:start w:val="1"/>
       <w:numFmt w:val="none"/>
-      <w:pStyle w:val="Titre5"/>
+      <w:pStyle w:val="Heading5"/>
       <w:suff w:val="nothing"/>
       <w:lvlText w:val=""/>
       <w:lvlJc w:val="left"/>
@@ -14211,7 +15096,7 @@
     <w:lvl w:ilvl="5">
       <w:start w:val="1"/>
       <w:numFmt w:val="none"/>
-      <w:pStyle w:val="Titre6"/>
+      <w:pStyle w:val="Heading6"/>
       <w:suff w:val="nothing"/>
       <w:lvlText w:val=""/>
       <w:lvlJc w:val="left"/>
@@ -14225,7 +15110,7 @@
     <w:lvl w:ilvl="6">
       <w:start w:val="1"/>
       <w:numFmt w:val="none"/>
-      <w:pStyle w:val="Titre7"/>
+      <w:pStyle w:val="Heading7"/>
       <w:suff w:val="nothing"/>
       <w:lvlText w:val=""/>
       <w:lvlJc w:val="left"/>
@@ -14904,7 +15789,7 @@
       <w:szCs w:val="24"/>
     </w:rPr>
   </w:style>
-  <w:style w:type="paragraph" w:styleId="Titre1">
+  <w:style w:type="paragraph" w:styleId="Heading1">
     <w:name w:val="heading 1"/>
     <w:basedOn w:val="Normal"/>
     <w:next w:val="Normal"/>
@@ -14937,7 +15822,7 @@
       <w:lang w:eastAsia="zh-CN"/>
     </w:rPr>
   </w:style>
-  <w:style w:type="paragraph" w:styleId="Titre2">
+  <w:style w:type="paragraph" w:styleId="Heading2">
     <w:name w:val="heading 2"/>
     <w:basedOn w:val="Normal"/>
     <w:next w:val="Normal"/>
@@ -14964,9 +15849,9 @@
       <w:lang w:eastAsia="zh-CN"/>
     </w:rPr>
   </w:style>
-  <w:style w:type="paragraph" w:styleId="Titre3">
+  <w:style w:type="paragraph" w:styleId="Heading3">
     <w:name w:val="heading 3"/>
-    <w:basedOn w:val="Titre2"/>
+    <w:basedOn w:val="Heading2"/>
     <w:next w:val="Normal"/>
     <w:qFormat/>
     <w:pPr>
@@ -14979,7 +15864,7 @@
       <w:color w:val="800080"/>
     </w:rPr>
   </w:style>
-  <w:style w:type="paragraph" w:styleId="Titre4">
+  <w:style w:type="paragraph" w:styleId="Heading4">
     <w:name w:val="heading 4"/>
     <w:basedOn w:val="Normal"/>
     <w:next w:val="Normal"/>
@@ -15003,7 +15888,7 @@
       <w:lang w:eastAsia="zh-CN"/>
     </w:rPr>
   </w:style>
-  <w:style w:type="paragraph" w:styleId="Titre5">
+  <w:style w:type="paragraph" w:styleId="Heading5">
     <w:name w:val="heading 5"/>
     <w:basedOn w:val="Normal"/>
     <w:next w:val="Normal"/>
@@ -15027,7 +15912,7 @@
       <w:lang w:eastAsia="zh-CN"/>
     </w:rPr>
   </w:style>
-  <w:style w:type="paragraph" w:styleId="Titre6">
+  <w:style w:type="paragraph" w:styleId="Heading6">
     <w:name w:val="heading 6"/>
     <w:basedOn w:val="Normal"/>
     <w:next w:val="Normal"/>
@@ -15052,7 +15937,7 @@
       <w:lang w:eastAsia="zh-CN"/>
     </w:rPr>
   </w:style>
-  <w:style w:type="paragraph" w:styleId="Titre7">
+  <w:style w:type="paragraph" w:styleId="Heading7">
     <w:name w:val="heading 7"/>
     <w:basedOn w:val="Normal"/>
     <w:next w:val="Normal"/>
@@ -15078,13 +15963,13 @@
       <w:lang w:eastAsia="zh-CN"/>
     </w:rPr>
   </w:style>
-  <w:style w:type="character" w:default="1" w:styleId="Policepardfaut">
+  <w:style w:type="character" w:default="1" w:styleId="DefaultParagraphFont">
     <w:name w:val="Default Paragraph Font"/>
     <w:uiPriority w:val="1"/>
     <w:semiHidden/>
     <w:unhideWhenUsed/>
   </w:style>
-  <w:style w:type="table" w:default="1" w:styleId="TableauNormal">
+  <w:style w:type="table" w:default="1" w:styleId="TableNormal">
     <w:name w:val="Normal Table"/>
     <w:uiPriority w:val="99"/>
     <w:semiHidden/>
@@ -15099,7 +15984,7 @@
       </w:tblCellMar>
     </w:tblPr>
   </w:style>
-  <w:style w:type="numbering" w:default="1" w:styleId="Aucuneliste">
+  <w:style w:type="numbering" w:default="1" w:styleId="NoList">
     <w:name w:val="No List"/>
     <w:uiPriority w:val="99"/>
     <w:semiHidden/>
@@ -15315,7 +16200,7 @@
   <w:style w:type="character" w:customStyle="1" w:styleId="WW-Policepardfaut">
     <w:name w:val="WW-Police par défaut"/>
   </w:style>
-  <w:style w:type="character" w:styleId="Numrodepage">
+  <w:style w:type="character" w:styleId="PageNumber">
     <w:name w:val="page number"/>
     <w:basedOn w:val="WW-Policepardfaut"/>
   </w:style>
@@ -15377,10 +16262,10 @@
   <w:style w:type="character" w:customStyle="1" w:styleId="Policepardfaut1">
     <w:name w:val="Police par défaut1"/>
   </w:style>
-  <w:style w:type="paragraph" w:customStyle="1" w:styleId="Titre20">
+  <w:style w:type="paragraph" w:customStyle="1" w:styleId="Titre2">
     <w:name w:val="Titre2"/>
     <w:basedOn w:val="Normal"/>
-    <w:next w:val="Corpsdetexte"/>
+    <w:next w:val="BodyText"/>
     <w:pPr>
       <w:keepNext/>
       <w:suppressAutoHyphens/>
@@ -15397,7 +16282,7 @@
       <w:lang w:eastAsia="zh-CN"/>
     </w:rPr>
   </w:style>
-  <w:style w:type="paragraph" w:styleId="Corpsdetexte">
+  <w:style w:type="paragraph" w:styleId="BodyText">
     <w:name w:val="Body Text"/>
     <w:basedOn w:val="Normal"/>
     <w:pPr>
@@ -15413,14 +16298,14 @@
       <w:lang w:eastAsia="zh-CN"/>
     </w:rPr>
   </w:style>
-  <w:style w:type="paragraph" w:styleId="Liste">
+  <w:style w:type="paragraph" w:styleId="List">
     <w:name w:val="List"/>
-    <w:basedOn w:val="Corpsdetexte"/>
+    <w:basedOn w:val="BodyText"/>
     <w:rPr>
       <w:rFonts w:cs="Tahoma"/>
     </w:rPr>
   </w:style>
-  <w:style w:type="paragraph" w:styleId="Lgende">
+  <w:style w:type="paragraph" w:styleId="Caption">
     <w:name w:val="caption"/>
     <w:basedOn w:val="Normal"/>
     <w:qFormat/>
@@ -15474,7 +16359,7 @@
   <w:style w:type="paragraph" w:customStyle="1" w:styleId="WW-Titre">
     <w:name w:val="WW-Titre"/>
     <w:basedOn w:val="Normal"/>
-    <w:next w:val="Corpsdetexte"/>
+    <w:next w:val="BodyText"/>
     <w:pPr>
       <w:keepNext/>
       <w:suppressAutoHyphens/>
@@ -15491,10 +16376,10 @@
       <w:lang w:eastAsia="zh-CN"/>
     </w:rPr>
   </w:style>
-  <w:style w:type="paragraph" w:styleId="Sous-titre">
+  <w:style w:type="paragraph" w:styleId="Subtitle">
     <w:name w:val="Subtitle"/>
-    <w:basedOn w:val="Titre20"/>
-    <w:next w:val="Corpsdetexte"/>
+    <w:basedOn w:val="Titre2"/>
+    <w:next w:val="BodyText"/>
     <w:qFormat/>
     <w:pPr>
       <w:jc w:val="center"/>
@@ -15521,7 +16406,7 @@
       <w:lang w:eastAsia="zh-CN"/>
     </w:rPr>
   </w:style>
-  <w:style w:type="paragraph" w:styleId="En-tte">
+  <w:style w:type="paragraph" w:styleId="Header">
     <w:name w:val="header"/>
     <w:basedOn w:val="Normal"/>
     <w:pPr>
@@ -15540,7 +16425,7 @@
       <w:lang w:eastAsia="zh-CN"/>
     </w:rPr>
   </w:style>
-  <w:style w:type="paragraph" w:styleId="Pieddepage">
+  <w:style w:type="paragraph" w:styleId="Footer">
     <w:name w:val="footer"/>
     <w:basedOn w:val="Normal"/>
     <w:pPr>
@@ -15655,7 +16540,7 @@
       <w:lang w:eastAsia="zh-CN"/>
     </w:rPr>
   </w:style>
-  <w:style w:type="paragraph" w:styleId="Notedebasdepage">
+  <w:style w:type="paragraph" w:styleId="FootnoteText">
     <w:name w:val="footnote text"/>
     <w:basedOn w:val="Normal"/>
     <w:pPr>
@@ -15825,7 +16710,7 @@
   </w:style>
   <w:style w:type="paragraph" w:customStyle="1" w:styleId="Contenudetableau">
     <w:name w:val="Contenu de tableau"/>
-    <w:basedOn w:val="Corpsdetexte"/>
+    <w:basedOn w:val="BodyText"/>
     <w:pPr>
       <w:suppressLineNumbers/>
     </w:pPr>
@@ -15908,7 +16793,7 @@
       <w:iCs/>
     </w:rPr>
   </w:style>
-  <w:style w:type="paragraph" w:customStyle="1" w:styleId="TITRE40">
+  <w:style w:type="paragraph" w:customStyle="1" w:styleId="TITRE4">
     <w:name w:val="TITRE4"/>
     <w:basedOn w:val="Normal"/>
     <w:pPr>
@@ -15925,7 +16810,7 @@
       <w:lang w:eastAsia="zh-CN"/>
     </w:rPr>
   </w:style>
-  <w:style w:type="paragraph" w:customStyle="1" w:styleId="TITRE50">
+  <w:style w:type="paragraph" w:customStyle="1" w:styleId="TITRE5">
     <w:name w:val="TITRE5"/>
     <w:basedOn w:val="Normal"/>
     <w:pPr>
@@ -15977,12 +16862,12 @@
   </w:style>
   <w:style w:type="paragraph" w:customStyle="1" w:styleId="Contenuducadre">
     <w:name w:val="Contenu du cadre"/>
-    <w:basedOn w:val="Corpsdetexte"/>
+    <w:basedOn w:val="BodyText"/>
   </w:style>
-  <w:style w:type="paragraph" w:customStyle="1" w:styleId="Titre10">
+  <w:style w:type="paragraph" w:customStyle="1" w:styleId="Titre1">
     <w:name w:val="Titre1"/>
     <w:basedOn w:val="Normal"/>
-    <w:next w:val="Corpsdetexte"/>
+    <w:next w:val="BodyText"/>
     <w:pPr>
       <w:keepNext/>
       <w:suppressAutoHyphens/>
@@ -16065,9 +16950,9 @@
       <w:lang w:eastAsia="zh-CN"/>
     </w:rPr>
   </w:style>
-  <w:style w:type="table" w:styleId="Grilledutableau">
+  <w:style w:type="table" w:styleId="TableGrid">
     <w:name w:val="Table Grid"/>
-    <w:basedOn w:val="TableauNormal"/>
+    <w:basedOn w:val="TableNormal"/>
     <w:uiPriority w:val="59"/>
     <w:rsid w:val="00ED0284"/>
     <w:tblPr>
@@ -16081,7 +16966,7 @@
       </w:tblBorders>
     </w:tblPr>
   </w:style>
-  <w:style w:type="paragraph" w:styleId="Paragraphedeliste">
+  <w:style w:type="paragraph" w:styleId="ListParagraph">
     <w:name w:val="List Paragraph"/>
     <w:basedOn w:val="Normal"/>
     <w:uiPriority w:val="34"/>

</xml_diff>

<commit_message>
S511 avenants logements (#268)
* init avenants

* update: form new avenant with type

* update: add new templates

* remove some comments

* fix return carrier in html

* update: next buttons

* Manage avenant list

* manage avenant naavigation and refactor a little bit

Co-authored-by: Marjolaine Le Bon <marjolaine@happy-dev.fr>
</commit_message>
<xml_diff>
--- a/documents/SEM-template.docx
+++ b/documents/SEM-template.docx
@@ -25,6 +25,7 @@
         </w:rPr>
         <w:t xml:space="preserve">{% if </w:t>
       </w:r>
+      <w:proofErr w:type="gramStart"/>
       <w:r>
         <w:rPr>
           <w:rFonts w:ascii="TimesNewRomanPS-BoldMT" w:hAnsi="TimesNewRomanPS-BoldMT" w:cs="TimesNewRomanPS-BoldMT"/>
@@ -32,6 +33,7 @@
         </w:rPr>
         <w:t>convention.numero</w:t>
       </w:r>
+      <w:proofErr w:type="gramEnd"/>
       <w:r>
         <w:rPr>
           <w:rFonts w:ascii="TimesNewRomanPSMT" w:hAnsi="TimesNewRomanPSMT" w:cs="TimesNewRomanPSMT"/>
@@ -219,11 +221,19 @@
       </w:r>
       <w:bookmarkStart w:id="0" w:name="NomBailleur1"/>
       <w:bookmarkEnd w:id="0"/>
-      <w:r>
-        <w:rPr>
-          <w:rFonts w:ascii="TimesNewRomanPSMT" w:hAnsi="TimesNewRomanPSMT" w:cs="TimesNewRomanPSMT"/>
-        </w:rPr>
-        <w:t>{{ bailleur.nom|upper }} (1)</w:t>
+      <w:proofErr w:type="gramStart"/>
+      <w:r>
+        <w:rPr>
+          <w:rFonts w:ascii="TimesNewRomanPSMT" w:hAnsi="TimesNewRomanPSMT" w:cs="TimesNewRomanPSMT"/>
+        </w:rPr>
+        <w:t>{{ bailleur.nom</w:t>
+      </w:r>
+      <w:proofErr w:type="gramEnd"/>
+      <w:r>
+        <w:rPr>
+          <w:rFonts w:ascii="TimesNewRomanPSMT" w:hAnsi="TimesNewRomanPSMT" w:cs="TimesNewRomanPSMT"/>
+        </w:rPr>
+        <w:t>|upper }} (1)</w:t>
       </w:r>
       <w:r>
         <w:rPr>
@@ -317,11 +327,19 @@
       <w:pPr>
         <w:jc w:val="both"/>
       </w:pPr>
-      <w:r>
-        <w:rPr>
-          <w:rFonts w:ascii="TimesNewRomanPSMT" w:hAnsi="TimesNewRomanPSMT" w:cs="TimesNewRomanPSMT"/>
-        </w:rPr>
-        <w:t>d'une part,</w:t>
+      <w:proofErr w:type="gramStart"/>
+      <w:r>
+        <w:rPr>
+          <w:rFonts w:ascii="TimesNewRomanPSMT" w:hAnsi="TimesNewRomanPSMT" w:cs="TimesNewRomanPSMT"/>
+        </w:rPr>
+        <w:t>d'une</w:t>
+      </w:r>
+      <w:proofErr w:type="gramEnd"/>
+      <w:r>
+        <w:rPr>
+          <w:rFonts w:ascii="TimesNewRomanPSMT" w:hAnsi="TimesNewRomanPSMT" w:cs="TimesNewRomanPSMT"/>
+        </w:rPr>
+        <w:t xml:space="preserve"> part,</w:t>
       </w:r>
     </w:p>
     <w:p>
@@ -423,30 +441,46 @@
       <w:pPr>
         <w:jc w:val="both"/>
       </w:pPr>
-      <w:r>
-        <w:rPr>
-          <w:rFonts w:ascii="TimesNewRomanPSMT" w:hAnsi="TimesNewRomanPSMT" w:cs="TimesNewRomanPSMT"/>
-        </w:rPr>
-        <w:t>d'autre part,</w:t>
-      </w:r>
-    </w:p>
-    <w:p>
-      <w:pPr>
-        <w:jc w:val="both"/>
-        <w:rPr>
-          <w:rFonts w:ascii="TimesNewRomanPSMT" w:hAnsi="TimesNewRomanPSMT" w:cs="TimesNewRomanPSMT"/>
-        </w:rPr>
-      </w:pPr>
-    </w:p>
-    <w:p>
-      <w:pPr>
-        <w:jc w:val="both"/>
-      </w:pPr>
-      <w:r>
-        <w:rPr>
-          <w:rFonts w:ascii="TimesNewRomanPSMT" w:hAnsi="TimesNewRomanPSMT" w:cs="TimesNewRomanPSMT"/>
-        </w:rPr>
-        <w:t>sont convenus de ce qui suit :</w:t>
+      <w:proofErr w:type="gramStart"/>
+      <w:r>
+        <w:rPr>
+          <w:rFonts w:ascii="TimesNewRomanPSMT" w:hAnsi="TimesNewRomanPSMT" w:cs="TimesNewRomanPSMT"/>
+        </w:rPr>
+        <w:t>d'autre</w:t>
+      </w:r>
+      <w:proofErr w:type="gramEnd"/>
+      <w:r>
+        <w:rPr>
+          <w:rFonts w:ascii="TimesNewRomanPSMT" w:hAnsi="TimesNewRomanPSMT" w:cs="TimesNewRomanPSMT"/>
+        </w:rPr>
+        <w:t xml:space="preserve"> part,</w:t>
+      </w:r>
+    </w:p>
+    <w:p>
+      <w:pPr>
+        <w:jc w:val="both"/>
+        <w:rPr>
+          <w:rFonts w:ascii="TimesNewRomanPSMT" w:hAnsi="TimesNewRomanPSMT" w:cs="TimesNewRomanPSMT"/>
+        </w:rPr>
+      </w:pPr>
+    </w:p>
+    <w:p>
+      <w:pPr>
+        <w:jc w:val="both"/>
+      </w:pPr>
+      <w:proofErr w:type="gramStart"/>
+      <w:r>
+        <w:rPr>
+          <w:rFonts w:ascii="TimesNewRomanPSMT" w:hAnsi="TimesNewRomanPSMT" w:cs="TimesNewRomanPSMT"/>
+        </w:rPr>
+        <w:t>sont</w:t>
+      </w:r>
+      <w:proofErr w:type="gramEnd"/>
+      <w:r>
+        <w:rPr>
+          <w:rFonts w:ascii="TimesNewRomanPSMT" w:hAnsi="TimesNewRomanPSMT" w:cs="TimesNewRomanPSMT"/>
+        </w:rPr>
+        <w:t xml:space="preserve"> convenus de ce qui suit :</w:t>
       </w:r>
     </w:p>
     <w:p>
@@ -596,11 +630,19 @@
       </w:r>
       <w:bookmarkStart w:id="14" w:name="NomProgramme2"/>
       <w:bookmarkEnd w:id="14"/>
-      <w:r>
-        <w:rPr>
-          <w:rFonts w:ascii="TimesNewRomanPSMT" w:hAnsi="TimesNewRomanPSMT" w:cs="TimesNewRomanPSMT"/>
-        </w:rPr>
-        <w:t xml:space="preserve">{{ programme.nom }} de </w:t>
+      <w:proofErr w:type="gramStart"/>
+      <w:r>
+        <w:rPr>
+          <w:rFonts w:ascii="TimesNewRomanPSMT" w:hAnsi="TimesNewRomanPSMT" w:cs="TimesNewRomanPSMT"/>
+        </w:rPr>
+        <w:t>{{ programme.nom</w:t>
+      </w:r>
+      <w:proofErr w:type="gramEnd"/>
+      <w:r>
+        <w:rPr>
+          <w:rFonts w:ascii="TimesNewRomanPSMT" w:hAnsi="TimesNewRomanPSMT" w:cs="TimesNewRomanPSMT"/>
+        </w:rPr>
+        <w:t xml:space="preserve"> }} de </w:t>
       </w:r>
       <w:bookmarkStart w:id="15" w:name="NbLogement2"/>
       <w:bookmarkEnd w:id="15"/>
@@ -781,11 +823,19 @@
       </w:r>
       <w:bookmarkStart w:id="20" w:name="DateExpir1"/>
       <w:bookmarkEnd w:id="20"/>
-      <w:r>
-        <w:rPr>
-          <w:rFonts w:ascii="TimesNewRomanPSMT" w:hAnsi="TimesNewRomanPSMT" w:cs="TimesNewRomanPSMT"/>
-        </w:rPr>
-        <w:t>{{ convention.date_fin_conventionnement|d }}</w:t>
+      <w:proofErr w:type="gramStart"/>
+      <w:r>
+        <w:rPr>
+          <w:rFonts w:ascii="TimesNewRomanPSMT" w:hAnsi="TimesNewRomanPSMT" w:cs="TimesNewRomanPSMT"/>
+        </w:rPr>
+        <w:t>{{ convention</w:t>
+      </w:r>
+      <w:proofErr w:type="gramEnd"/>
+      <w:r>
+        <w:rPr>
+          <w:rFonts w:ascii="TimesNewRomanPSMT" w:hAnsi="TimesNewRomanPSMT" w:cs="TimesNewRomanPSMT"/>
+        </w:rPr>
+        <w:t>.date_fin_conventionnement|d }}</w:t>
       </w:r>
     </w:p>
     <w:p>
@@ -1054,12 +1104,21 @@
       <w:pPr>
         <w:jc w:val="center"/>
       </w:pPr>
+      <w:proofErr w:type="gramStart"/>
       <w:r>
         <w:rPr>
           <w:rFonts w:ascii="TimesNewRomanPS-BoldMT" w:hAnsi="TimesNewRomanPS-BoldMT" w:cs="TimesNewRomanPS-BoldMT"/>
           <w:b/>
         </w:rPr>
-        <w:t>aux conditions de location des logements.</w:t>
+        <w:t>aux</w:t>
+      </w:r>
+      <w:proofErr w:type="gramEnd"/>
+      <w:r>
+        <w:rPr>
+          <w:rFonts w:ascii="TimesNewRomanPS-BoldMT" w:hAnsi="TimesNewRomanPS-BoldMT" w:cs="TimesNewRomanPS-BoldMT"/>
+          <w:b/>
+        </w:rPr>
+        <w:t xml:space="preserve"> conditions de location des logements.</w:t>
       </w:r>
     </w:p>
     <w:p>
@@ -1325,6 +1384,7 @@
       </w:r>
       <w:bookmarkStart w:id="22" w:name="Mix3092"/>
       <w:bookmarkEnd w:id="22"/>
+      <w:proofErr w:type="gramStart"/>
       <w:r>
         <w:rPr>
           <w:rFonts w:ascii="TimesNewRomanPSMT" w:hAnsi="TimesNewRomanPSMT" w:cs="TimesNewRomanPSMT"/>
@@ -1347,6 +1407,7 @@
         </w:rPr>
         <w:t>inf</w:t>
       </w:r>
+      <w:proofErr w:type="gramEnd"/>
       <w:r>
         <w:rPr>
           <w:rFonts w:ascii="TimesNewRomanPSMT" w:hAnsi="TimesNewRomanPSMT" w:cs="TimesNewRomanPSMT"/>
@@ -1527,6 +1588,7 @@
       </w:r>
       <w:bookmarkStart w:id="23" w:name="Mix1091"/>
       <w:bookmarkEnd w:id="23"/>
+      <w:proofErr w:type="gramStart"/>
       <w:r>
         <w:rPr>
           <w:rFonts w:ascii="TimesNewRomanPSMT" w:hAnsi="TimesNewRomanPSMT" w:cs="TimesNewRomanPSMT"/>
@@ -1539,7 +1601,15 @@
           <w:rFonts w:ascii="TimesNewRomanPSMT" w:hAnsi="TimesNewRomanPSMT" w:cs="TimesNewRomanPSMT"/>
           <w:b/>
         </w:rPr>
-        <w:t>mixPLUSinf10_10pc</w:t>
+        <w:t>mixPLUSinf</w:t>
+      </w:r>
+      <w:proofErr w:type="gramEnd"/>
+      <w:r>
+        <w:rPr>
+          <w:rFonts w:ascii="TimesNewRomanPSMT" w:hAnsi="TimesNewRomanPSMT" w:cs="TimesNewRomanPSMT"/>
+          <w:b/>
+        </w:rPr>
+        <w:t>10_10pc</w:t>
       </w:r>
       <w:r>
         <w:rPr>
@@ -1713,12 +1783,21 @@
       </w:r>
       <w:bookmarkStart w:id="24" w:name="Loyer1"/>
       <w:bookmarkEnd w:id="24"/>
+      <w:proofErr w:type="gramStart"/>
       <w:r>
         <w:rPr>
           <w:rFonts w:ascii="TimesNewRomanPSMT" w:hAnsi="TimesNewRomanPSMT" w:cs="TimesNewRomanPSMT"/>
           <w:b/>
         </w:rPr>
-        <w:t>{{ loyer_m2</w:t>
+        <w:t>{{ loyer</w:t>
+      </w:r>
+      <w:proofErr w:type="gramEnd"/>
+      <w:r>
+        <w:rPr>
+          <w:rFonts w:ascii="TimesNewRomanPSMT" w:hAnsi="TimesNewRomanPSMT" w:cs="TimesNewRomanPSMT"/>
+          <w:b/>
+        </w:rPr>
+        <w:t>_m2</w:t>
       </w:r>
       <w:r>
         <w:rPr>
@@ -3018,7 +3097,21 @@
         <w:rPr>
           <w:rFonts w:ascii="TimesNewRomanPSMT" w:hAnsi="TimesNewRomanPSMT" w:cs="TimesNewRomanPSMT"/>
         </w:rPr>
-        <w:t>Les logements peuvent également être loués dans les conditions prévues aux quatrième et cinquième alinéas du I de l’article L. 442-8-1 du code de la construction et de l’habitation.</w:t>
+        <w:t xml:space="preserve">Les logements peuvent également être loués dans les conditions prévues </w:t>
+      </w:r>
+      <w:proofErr w:type="gramStart"/>
+      <w:r>
+        <w:rPr>
+          <w:rFonts w:ascii="TimesNewRomanPSMT" w:hAnsi="TimesNewRomanPSMT" w:cs="TimesNewRomanPSMT"/>
+        </w:rPr>
+        <w:t>aux quatrième et cinquième alinéas</w:t>
+      </w:r>
+      <w:proofErr w:type="gramEnd"/>
+      <w:r>
+        <w:rPr>
+          <w:rFonts w:ascii="TimesNewRomanPSMT" w:hAnsi="TimesNewRomanPSMT" w:cs="TimesNewRomanPSMT"/>
+        </w:rPr>
+        <w:t xml:space="preserve"> du I de l’article L. 442-8-1 du code de la construction et de l’habitation.</w:t>
       </w:r>
     </w:p>
     <w:p>
@@ -3151,7 +3244,21 @@
         <w:rPr>
           <w:rFonts w:ascii="TimesNewRomanPSMT" w:hAnsi="TimesNewRomanPSMT" w:cs="TimesNewRomanPSMT"/>
         </w:rPr>
-        <w:t>Le locataire peut donner congé à tout moment, dans les conditions des treizième à vingt-deuxième alinéas du I de l'article 15 de la loi du 6 juillet 1989 précitée. Il est redevable du loyer et des charges pendant la durée effective du délai de préavis, de jour à jour, sauf si le logement se trouve occupé avant la fin du préavis par un autre locataire en accord avec le bailleur.</w:t>
+        <w:t xml:space="preserve">Le locataire peut donner congé à tout moment, dans les conditions </w:t>
+      </w:r>
+      <w:proofErr w:type="gramStart"/>
+      <w:r>
+        <w:rPr>
+          <w:rFonts w:ascii="TimesNewRomanPSMT" w:hAnsi="TimesNewRomanPSMT" w:cs="TimesNewRomanPSMT"/>
+        </w:rPr>
+        <w:t>des treizième</w:t>
+      </w:r>
+      <w:proofErr w:type="gramEnd"/>
+      <w:r>
+        <w:rPr>
+          <w:rFonts w:ascii="TimesNewRomanPSMT" w:hAnsi="TimesNewRomanPSMT" w:cs="TimesNewRomanPSMT"/>
+        </w:rPr>
+        <w:t xml:space="preserve"> à vingt-deuxième alinéas du I de l'article 15 de la loi du 6 juillet 1989 précitée. Il est redevable du loyer et des charges pendant la durée effective du délai de préavis, de jour à jour, sauf si le logement se trouve occupé avant la fin du préavis par un autre locataire en accord avec le bailleur.</w:t>
       </w:r>
     </w:p>
     <w:p>
@@ -3981,11 +4088,19 @@
       <w:pPr>
         <w:jc w:val="both"/>
       </w:pPr>
-      <w:r>
-        <w:rPr>
-          <w:rFonts w:ascii="TimesNewRomanPSMT" w:hAnsi="TimesNewRomanPSMT" w:cs="TimesNewRomanPSMT"/>
-        </w:rPr>
-        <w:t>paiement de l'APL une copie de la présente convention, de ses avenants éventuels ainsi que l'état prouvant qu'elle (ou ils) a (ont) bien fait l'objet d'une publication au fichier immobilier (ou d'une inscription au livre foncier).</w:t>
+      <w:proofErr w:type="gramStart"/>
+      <w:r>
+        <w:rPr>
+          <w:rFonts w:ascii="TimesNewRomanPSMT" w:hAnsi="TimesNewRomanPSMT" w:cs="TimesNewRomanPSMT"/>
+        </w:rPr>
+        <w:t>paiement</w:t>
+      </w:r>
+      <w:proofErr w:type="gramEnd"/>
+      <w:r>
+        <w:rPr>
+          <w:rFonts w:ascii="TimesNewRomanPSMT" w:hAnsi="TimesNewRomanPSMT" w:cs="TimesNewRomanPSMT"/>
+        </w:rPr>
+        <w:t xml:space="preserve"> de l'APL une copie de la présente convention, de ses avenants éventuels ainsi que l'état prouvant qu'elle (ou ils) a (ont) bien fait l'objet d'une publication au fichier immobilier (ou d'une inscription au livre foncier).</w:t>
       </w:r>
     </w:p>
     <w:p>
@@ -4044,7 +4159,33 @@
                               <w:rPr>
                                 <w:rFonts w:ascii="TimesNewRomanPSMT" w:hAnsi="TimesNewRomanPSMT" w:cs="TimesNewRomanPSMT"/>
                               </w:rPr>
-                              <w:t>Fait en trois originaux à {{administration.get_ville_signature_or_empty() }}, le</w:t>
+                              <w:t xml:space="preserve">Fait en </w:t>
+                            </w:r>
+                            <w:proofErr w:type="gramStart"/>
+                            <w:r>
+                              <w:rPr>
+                                <w:rFonts w:ascii="TimesNewRomanPSMT" w:hAnsi="TimesNewRomanPSMT" w:cs="TimesNewRomanPSMT"/>
+                              </w:rPr>
+                              <w:t>{{ administration</w:t>
+                            </w:r>
+                            <w:proofErr w:type="gramEnd"/>
+                            <w:r>
+                              <w:rPr>
+                                <w:rFonts w:ascii="TimesNewRomanPSMT" w:hAnsi="TimesNewRomanPSMT" w:cs="TimesNewRomanPSMT"/>
+                              </w:rPr>
+                              <w:t>.nb_convention_exemplaires }}</w:t>
+                            </w:r>
+                            <w:r>
+                              <w:rPr>
+                                <w:rFonts w:ascii="TimesNewRomanPSMT" w:hAnsi="TimesNewRomanPSMT" w:cs="TimesNewRomanPSMT"/>
+                              </w:rPr>
+                              <w:t xml:space="preserve"> </w:t>
+                            </w:r>
+                            <w:r>
+                              <w:rPr>
+                                <w:rFonts w:ascii="TimesNewRomanPSMT" w:hAnsi="TimesNewRomanPSMT" w:cs="TimesNewRomanPSMT"/>
+                              </w:rPr>
+                              <w:t>originaux à {{administration.get_ville_signature_or_empty() }}, le</w:t>
                             </w:r>
                           </w:p>
                           <w:p>
@@ -4141,7 +4282,7 @@
                 <v:stroke joinstyle="miter"/>
                 <v:path gradientshapeok="t" o:connecttype="rect"/>
               </v:shapetype>
-              <v:shape id="Text Box 25" o:spid="_x0000_s1026" type="#_x0000_t202" style="width:411.95pt;height:213.85pt;visibility:visible;mso-wrap-style:square;mso-left-percent:-10001;mso-top-percent:-10001;mso-position-horizontal:absolute;mso-position-horizontal-relative:char;mso-position-vertical:absolute;mso-position-vertical-relative:line;mso-left-percent:-10001;mso-top-percent:-10001;v-text-anchor:top" o:gfxdata="UEsDBBQABgAIAAAAIQC2gziS/gAAAOEBAAATAAAAW0NvbnRlbnRfVHlwZXNdLnhtbJSRQU7DMBBF&#10;90jcwfIWJU67QAgl6YK0S0CoHGBkTxKLZGx5TGhvj5O2G0SRWNoz/78nu9wcxkFMGNg6quQqL6RA&#10;0s5Y6ir5vt9lD1JwBDIwOMJKHpHlpr69KfdHjyxSmriSfYz+USnWPY7AufNIadK6MEJMx9ApD/oD&#10;OlTrorhX2lFEilmcO2RdNtjC5xDF9pCuTyYBB5bi6bQ4syoJ3g9WQ0ymaiLzg5KdCXlKLjvcW893&#10;SUOqXwnz5DrgnHtJTxOsQfEKIT7DmDSUCaxw7Rqn8787ZsmRM9e2VmPeBN4uqYvTtW7jvijg9N/y&#10;JsXecLq0q+WD6m8AAAD//wMAUEsDBBQABgAIAAAAIQA4/SH/1gAAAJQBAAALAAAAX3JlbHMvLnJl&#10;bHOkkMFqwzAMhu+DvYPRfXGawxijTi+j0GvpHsDYimMaW0Yy2fr2M4PBMnrbUb/Q94l/f/hMi1qR&#10;JVI2sOt6UJgd+ZiDgffL8ekFlFSbvV0oo4EbChzGx4f9GRdb25HMsYhqlCwG5lrLq9biZkxWOiqY&#10;22YiTra2kYMu1l1tQD30/bPm3wwYN0x18gb45AdQl1tp5j/sFB2T0FQ7R0nTNEV3j6o9feQzro1i&#10;OWA14Fm+Q8a1a8+Bvu/d/dMb2JY5uiPbhG/ktn4cqGU/er3pcvwCAAD//wMAUEsDBBQABgAIAAAA&#10;IQCiLe6IJAIAAEUEAAAOAAAAZHJzL2Uyb0RvYy54bWysU1GP2jAMfp+0/xDlfbSAYLuKcmKcmCah&#10;u5O46Z5DmtJKaZw5gZb9+jkphe22p2kvqRs7n+3Pnxf3XaPZSaGrweR8PEo5U0ZCUZtDzr+9bD58&#10;4sx5YQqhwaicn5Xj98v37xatzdQEKtCFQkYgxmWtzXnlvc2SxMlKNcKNwCpDzhKwEZ5+8ZAUKFpC&#10;b3QySdN50gIWFkEq5+j2oXfyZcQvSyX9U1k65ZnOOdXm44nx3IczWS5EdkBhq1peyhD/UEUjakNJ&#10;r1APwgt2xPoPqKaWCA5KP5LQJFCWtVSxB+pmnL7pZlcJq2IvRI6zV5rc/4OVj6edfUbmu8/Q0QAD&#10;Ia11maPL0E9XYhO+VCkjP1F4vtKmOs8kXc4m0/HddM6ZJN/k43h2l84CTnJ7btH5LwoaFoycI80l&#10;0iVOW+f70CEkZHOg62JTax1/ghbUWiM7CZqi9rFIAv8tShvW5nw+naUR2EB43iNrQ7XcmgqW7/bd&#10;pdM9FGciAKHXhrNyU1ORW+H8s0ASA/VMAvdPdJQaKAlcLM4qwB9/uw/xNCPyctaSuHLuvh8FKs70&#10;V0PTC0ocDByM/WCYY7MG6nRMq2NlNOkBej2YJULzSrpfhSzkEkZSrpz7wVz7XuK0N1KtVjGI9GaF&#10;35qdlQE6MBsof+leBdrLXDyN9BEG2YnszXj62PDSwOrooazj7AKhPYsXnkmrcfqXvQrL8Ot/jLpt&#10;//InAAAA//8DAFBLAwQUAAYACAAAACEAJV1NQ94AAAAFAQAADwAAAGRycy9kb3ducmV2LnhtbEyP&#10;QUvDQBCF74L/YRnBi9iNsTQxZlNU8CAoYlt6nmbHJHZ3Nma3beqvd/Wil4HHe7z3TTkfrRF7Gnzn&#10;WMHVJAFBXDvdcaNgtXy8zEH4gKzROCYFR/Iwr05PSiy0O/Ab7RehEbGEfYEK2hD6Qkpft2TRT1xP&#10;HL13N1gMUQ6N1AMeYrk1Mk2SmbTYcVxosaeHlurtYmcV5Mfpy8V6lq0/zOvTffvVfPLzFpU6Pxvv&#10;bkEEGsNfGH7wIzpUkWnjdqy9MAriI+H3Ri9Pr29AbBRM0ywDWZXyP331DQAA//8DAFBLAQItABQA&#10;BgAIAAAAIQC2gziS/gAAAOEBAAATAAAAAAAAAAAAAAAAAAAAAABbQ29udGVudF9UeXBlc10ueG1s&#10;UEsBAi0AFAAGAAgAAAAhADj9If/WAAAAlAEAAAsAAAAAAAAAAAAAAAAALwEAAF9yZWxzLy5yZWxz&#10;UEsBAi0AFAAGAAgAAAAhAKIt7ogkAgAARQQAAA4AAAAAAAAAAAAAAAAALgIAAGRycy9lMm9Eb2Mu&#10;eG1sUEsBAi0AFAAGAAgAAAAhACVdTUPeAAAABQEAAA8AAAAAAAAAAAAAAAAAfgQAAGRycy9kb3du&#10;cmV2LnhtbFBLBQYAAAAABAAEAPMAAACJBQAAAAA=&#10;" fillcolor="white [3201]" stroked="f" strokeweight=".5pt">
+              <v:shape id="Text Box 25" o:spid="_x0000_s1026" type="#_x0000_t202" style="width:411.95pt;height:213.85pt;visibility:visible;mso-wrap-style:square;mso-left-percent:-10001;mso-top-percent:-10001;mso-position-horizontal:absolute;mso-position-horizontal-relative:char;mso-position-vertical:absolute;mso-position-vertical-relative:line;mso-left-percent:-10001;mso-top-percent:-10001;v-text-anchor:top" o:gfxdata="UEsDBBQABgAIAAAAIQC2gziS/gAAAOEBAAATAAAAW0NvbnRlbnRfVHlwZXNdLnhtbJSRQU7DMBBF&#13;&#10;90jcwfIWJU67QAgl6YK0S0CoHGBkTxKLZGx5TGhvj5O2G0SRWNoz/78nu9wcxkFMGNg6quQqL6RA&#13;&#10;0s5Y6ir5vt9lD1JwBDIwOMJKHpHlpr69KfdHjyxSmriSfYz+USnWPY7AufNIadK6MEJMx9ApD/oD&#13;&#10;OlTrorhX2lFEilmcO2RdNtjC5xDF9pCuTyYBB5bi6bQ4syoJ3g9WQ0ymaiLzg5KdCXlKLjvcW893&#13;&#10;SUOqXwnz5DrgnHtJTxOsQfEKIT7DmDSUCaxw7Rqn8787ZsmRM9e2VmPeBN4uqYvTtW7jvijg9N/y&#13;&#10;JsXecLq0q+WD6m8AAAD//wMAUEsDBBQABgAIAAAAIQA4/SH/1gAAAJQBAAALAAAAX3JlbHMvLnJl&#13;&#10;bHOkkMFqwzAMhu+DvYPRfXGawxijTi+j0GvpHsDYimMaW0Yy2fr2M4PBMnrbUb/Q94l/f/hMi1qR&#13;&#10;JVI2sOt6UJgd+ZiDgffL8ekFlFSbvV0oo4EbChzGx4f9GRdb25HMsYhqlCwG5lrLq9biZkxWOiqY&#13;&#10;22YiTra2kYMu1l1tQD30/bPm3wwYN0x18gb45AdQl1tp5j/sFB2T0FQ7R0nTNEV3j6o9feQzro1i&#13;&#10;OWA14Fm+Q8a1a8+Bvu/d/dMb2JY5uiPbhG/ktn4cqGU/er3pcvwCAAD//wMAUEsDBBQABgAIAAAA&#13;&#10;IQCiLe6IJAIAAEUEAAAOAAAAZHJzL2Uyb0RvYy54bWysU1GP2jAMfp+0/xDlfbSAYLuKcmKcmCah&#13;&#10;u5O46Z5DmtJKaZw5gZb9+jkphe22p2kvqRs7n+3Pnxf3XaPZSaGrweR8PEo5U0ZCUZtDzr+9bD58&#13;&#10;4sx5YQqhwaicn5Xj98v37xatzdQEKtCFQkYgxmWtzXnlvc2SxMlKNcKNwCpDzhKwEZ5+8ZAUKFpC&#13;&#10;b3QySdN50gIWFkEq5+j2oXfyZcQvSyX9U1k65ZnOOdXm44nx3IczWS5EdkBhq1peyhD/UEUjakNJ&#13;&#10;r1APwgt2xPoPqKaWCA5KP5LQJFCWtVSxB+pmnL7pZlcJq2IvRI6zV5rc/4OVj6edfUbmu8/Q0QAD&#13;&#10;Ia11maPL0E9XYhO+VCkjP1F4vtKmOs8kXc4m0/HddM6ZJN/k43h2l84CTnJ7btH5LwoaFoycI80l&#13;&#10;0iVOW+f70CEkZHOg62JTax1/ghbUWiM7CZqi9rFIAv8tShvW5nw+naUR2EB43iNrQ7XcmgqW7/bd&#13;&#10;pdM9FGciAKHXhrNyU1ORW+H8s0ASA/VMAvdPdJQaKAlcLM4qwB9/uw/xNCPyctaSuHLuvh8FKs70&#13;&#10;V0PTC0ocDByM/WCYY7MG6nRMq2NlNOkBej2YJULzSrpfhSzkEkZSrpz7wVz7XuK0N1KtVjGI9GaF&#13;&#10;35qdlQE6MBsof+leBdrLXDyN9BEG2YnszXj62PDSwOrooazj7AKhPYsXnkmrcfqXvQrL8Ot/jLpt&#13;&#10;//InAAAA//8DAFBLAwQUAAYACAAAACEAO93BeOIAAAAKAQAADwAAAGRycy9kb3ducmV2LnhtbEyP&#13;&#10;zU7DMBCE70i8g7VIXBB1CFUT0jgVP+KABEIU1PM2XpJQex1it015egwXuIy0Gs3sfOVitEbsaPCd&#13;&#10;YwUXkwQEce10x42Ct9f78xyED8gajWNScCAPi+r4qMRCuz2/0G4ZGhFL2BeooA2hL6T0dUsW/cT1&#13;&#10;xNF7d4PFEM+hkXrAfSy3RqZJMpMWO44fWuzptqV6s9xaBflh+nS2mmWrD/P8cNN+NZ/8uEGlTk/G&#13;&#10;u3mU6zmIQGP4S8APQ9wPVRy2dlvWXhgFkSb8avTy9PIKxFrBNM0ykFUp/yNU3wAAAP//AwBQSwEC&#13;&#10;LQAUAAYACAAAACEAtoM4kv4AAADhAQAAEwAAAAAAAAAAAAAAAAAAAAAAW0NvbnRlbnRfVHlwZXNd&#13;&#10;LnhtbFBLAQItABQABgAIAAAAIQA4/SH/1gAAAJQBAAALAAAAAAAAAAAAAAAAAC8BAABfcmVscy8u&#13;&#10;cmVsc1BLAQItABQABgAIAAAAIQCiLe6IJAIAAEUEAAAOAAAAAAAAAAAAAAAAAC4CAABkcnMvZTJv&#13;&#10;RG9jLnhtbFBLAQItABQABgAIAAAAIQA73cF44gAAAAoBAAAPAAAAAAAAAAAAAAAAAH4EAABkcnMv&#13;&#10;ZG93bnJldi54bWxQSwUGAAAAAAQABADzAAAAjQUAAAAA&#13;&#10;" fillcolor="white [3201]" stroked="f" strokeweight=".5pt">
                 <v:textbox inset="0,0,0,0">
                   <w:txbxContent>
                     <w:p>
@@ -4152,7 +4293,33 @@
                         <w:rPr>
                           <w:rFonts w:ascii="TimesNewRomanPSMT" w:hAnsi="TimesNewRomanPSMT" w:cs="TimesNewRomanPSMT"/>
                         </w:rPr>
-                        <w:t>Fait en trois originaux à {{administration.get_ville_signature_or_empty() }}, le</w:t>
+                        <w:t xml:space="preserve">Fait en </w:t>
+                      </w:r>
+                      <w:proofErr w:type="gramStart"/>
+                      <w:r>
+                        <w:rPr>
+                          <w:rFonts w:ascii="TimesNewRomanPSMT" w:hAnsi="TimesNewRomanPSMT" w:cs="TimesNewRomanPSMT"/>
+                        </w:rPr>
+                        <w:t>{{ administration</w:t>
+                      </w:r>
+                      <w:proofErr w:type="gramEnd"/>
+                      <w:r>
+                        <w:rPr>
+                          <w:rFonts w:ascii="TimesNewRomanPSMT" w:hAnsi="TimesNewRomanPSMT" w:cs="TimesNewRomanPSMT"/>
+                        </w:rPr>
+                        <w:t>.nb_convention_exemplaires }}</w:t>
+                      </w:r>
+                      <w:r>
+                        <w:rPr>
+                          <w:rFonts w:ascii="TimesNewRomanPSMT" w:hAnsi="TimesNewRomanPSMT" w:cs="TimesNewRomanPSMT"/>
+                        </w:rPr>
+                        <w:t xml:space="preserve"> </w:t>
+                      </w:r>
+                      <w:r>
+                        <w:rPr>
+                          <w:rFonts w:ascii="TimesNewRomanPSMT" w:hAnsi="TimesNewRomanPSMT" w:cs="TimesNewRomanPSMT"/>
+                        </w:rPr>
+                        <w:t>originaux à {{administration.get_ville_signature_or_empty() }}, le</w:t>
                       </w:r>
                     </w:p>
                     <w:p>
@@ -4273,11 +4440,19 @@
       </w:r>
       <w:bookmarkStart w:id="25" w:name="NomProgramme3"/>
       <w:bookmarkEnd w:id="25"/>
-      <w:r>
-        <w:rPr>
-          <w:rFonts w:ascii="TimesNewRomanPSMT" w:hAnsi="TimesNewRomanPSMT" w:cs="TimesNewRomanPSMT"/>
-        </w:rPr>
-        <w:t xml:space="preserve">{{ programme.nom }}, pour </w:t>
+      <w:proofErr w:type="gramStart"/>
+      <w:r>
+        <w:rPr>
+          <w:rFonts w:ascii="TimesNewRomanPSMT" w:hAnsi="TimesNewRomanPSMT" w:cs="TimesNewRomanPSMT"/>
+        </w:rPr>
+        <w:t>{{ programme.nom</w:t>
+      </w:r>
+      <w:proofErr w:type="gramEnd"/>
+      <w:r>
+        <w:rPr>
+          <w:rFonts w:ascii="TimesNewRomanPSMT" w:hAnsi="TimesNewRomanPSMT" w:cs="TimesNewRomanPSMT"/>
+        </w:rPr>
+        <w:t xml:space="preserve"> }}, pour </w:t>
       </w:r>
       <w:bookmarkStart w:id="26" w:name="NbLogement3"/>
       <w:bookmarkEnd w:id="26"/>
@@ -4479,18 +4654,33 @@
           <w:rFonts w:ascii="TimesNewRomanPSMT" w:hAnsi="TimesNewRomanPSMT" w:cs="TimesNewRomanPSMT"/>
           <w:lang w:val="en-US"/>
         </w:rPr>
-        <w:t>{% endfor %}</w:t>
-      </w:r>
-      <w:r>
-        <w:rPr>
-          <w:rFonts w:ascii="TimesNewRomanPSMT" w:hAnsi="TimesNewRomanPSMT" w:cs="TimesNewRomanPSMT"/>
-        </w:rPr>
-        <w:t>{% if references_cadastrales|len %}</w:t>
+        <w:t xml:space="preserve">{% endfor </w:t>
+      </w:r>
+      <w:proofErr w:type="gramStart"/>
+      <w:r>
+        <w:rPr>
+          <w:rFonts w:ascii="TimesNewRomanPSMT" w:hAnsi="TimesNewRomanPSMT" w:cs="TimesNewRomanPSMT"/>
+          <w:lang w:val="en-US"/>
+        </w:rPr>
+        <w:t>%}</w:t>
+      </w:r>
+      <w:r>
+        <w:rPr>
+          <w:rFonts w:ascii="TimesNewRomanPSMT" w:hAnsi="TimesNewRomanPSMT" w:cs="TimesNewRomanPSMT"/>
+        </w:rPr>
+        <w:t>{</w:t>
+      </w:r>
+      <w:proofErr w:type="gramEnd"/>
+      <w:r>
+        <w:rPr>
+          <w:rFonts w:ascii="TimesNewRomanPSMT" w:hAnsi="TimesNewRomanPSMT" w:cs="TimesNewRomanPSMT"/>
+        </w:rPr>
+        <w:t>% if references_cadastrales|len %}</w:t>
       </w:r>
     </w:p>
     <w:tbl>
       <w:tblPr>
-        <w:tblStyle w:val="Grilledutableau"/>
+        <w:tblStyle w:val="TableGrid"/>
         <w:tblW w:w="0" w:type="auto"/>
         <w:tblLook w:val="04A0" w:firstRow="1" w:lastRow="0" w:firstColumn="1" w:lastColumn="0" w:noHBand="0" w:noVBand="1"/>
       </w:tblPr>
@@ -4691,13 +4881,23 @@
                 <w:lang w:val="en-US"/>
               </w:rPr>
             </w:pPr>
-            <w:r>
-              <w:rPr>
-                <w:sz w:val="16"/>
-                <w:szCs w:val="16"/>
-                <w:lang w:val="en-US"/>
-              </w:rPr>
-              <w:t>{{ rc.section }}</w:t>
+            <w:proofErr w:type="gramStart"/>
+            <w:r>
+              <w:rPr>
+                <w:sz w:val="16"/>
+                <w:szCs w:val="16"/>
+                <w:lang w:val="en-US"/>
+              </w:rPr>
+              <w:t>{{ rc</w:t>
+            </w:r>
+            <w:proofErr w:type="gramEnd"/>
+            <w:r>
+              <w:rPr>
+                <w:sz w:val="16"/>
+                <w:szCs w:val="16"/>
+                <w:lang w:val="en-US"/>
+              </w:rPr>
+              <w:t>.section }}</w:t>
             </w:r>
           </w:p>
         </w:tc>
@@ -4714,6 +4914,7 @@
                 <w:lang w:val="en-US"/>
               </w:rPr>
             </w:pPr>
+            <w:proofErr w:type="gramStart"/>
             <w:r>
               <w:rPr>
                 <w:sz w:val="16"/>
@@ -4730,6 +4931,7 @@
               </w:rPr>
               <w:t xml:space="preserve"> rc</w:t>
             </w:r>
+            <w:proofErr w:type="gramEnd"/>
             <w:r>
               <w:rPr>
                 <w:sz w:val="16"/>
@@ -4769,6 +4971,7 @@
                 <w:lang w:val="en-US"/>
               </w:rPr>
             </w:pPr>
+            <w:proofErr w:type="gramStart"/>
             <w:r>
               <w:rPr>
                 <w:sz w:val="16"/>
@@ -4783,7 +4986,16 @@
                 <w:szCs w:val="16"/>
                 <w:lang w:val="en-US"/>
               </w:rPr>
-              <w:t>rc.lieudit</w:t>
+              <w:t>rc</w:t>
+            </w:r>
+            <w:proofErr w:type="gramEnd"/>
+            <w:r>
+              <w:rPr>
+                <w:sz w:val="16"/>
+                <w:szCs w:val="16"/>
+                <w:lang w:val="en-US"/>
+              </w:rPr>
+              <w:t>.lieudit</w:t>
             </w:r>
             <w:r>
               <w:rPr>
@@ -4809,6 +5021,7 @@
                 <w:lang w:val="en-US"/>
               </w:rPr>
             </w:pPr>
+            <w:proofErr w:type="gramStart"/>
             <w:r>
               <w:rPr>
                 <w:rFonts w:ascii="TimesNewRomanPSMT" w:hAnsi="TimesNewRomanPSMT" w:cs="TimesNewRomanPSMT"/>
@@ -4825,7 +5038,17 @@
                 <w:szCs w:val="16"/>
                 <w:lang w:val="en-US"/>
               </w:rPr>
-              <w:t xml:space="preserve">rc.surface </w:t>
+              <w:t>rc</w:t>
+            </w:r>
+            <w:proofErr w:type="gramEnd"/>
+            <w:r>
+              <w:rPr>
+                <w:rFonts w:ascii="TimesNewRomanPSMT" w:hAnsi="TimesNewRomanPSMT" w:cs="TimesNewRomanPSMT"/>
+                <w:sz w:val="16"/>
+                <w:szCs w:val="16"/>
+                <w:lang w:val="en-US"/>
+              </w:rPr>
+              <w:t xml:space="preserve">.surface </w:t>
             </w:r>
             <w:r>
               <w:rPr>
@@ -4879,13 +5102,27 @@
         <w:rPr>
           <w:rFonts w:ascii="TimesNewRomanPSMT" w:hAnsi="TimesNewRomanPSMT" w:cs="TimesNewRomanPSMT"/>
         </w:rPr>
-        <w:t>{% endif %}</w:t>
-      </w:r>
-      <w:r>
-        <w:rPr>
-          <w:rFonts w:ascii="TimesNewRomanPSMT" w:hAnsi="TimesNewRomanPSMT" w:cs="TimesNewRomanPSMT"/>
-        </w:rPr>
-        <w:t>{% for image in effet_relatif_images %}</w:t>
+        <w:t xml:space="preserve">{% endif </w:t>
+      </w:r>
+      <w:proofErr w:type="gramStart"/>
+      <w:r>
+        <w:rPr>
+          <w:rFonts w:ascii="TimesNewRomanPSMT" w:hAnsi="TimesNewRomanPSMT" w:cs="TimesNewRomanPSMT"/>
+        </w:rPr>
+        <w:t>%}</w:t>
+      </w:r>
+      <w:r>
+        <w:rPr>
+          <w:rFonts w:ascii="TimesNewRomanPSMT" w:hAnsi="TimesNewRomanPSMT" w:cs="TimesNewRomanPSMT"/>
+        </w:rPr>
+        <w:t>{</w:t>
+      </w:r>
+      <w:proofErr w:type="gramEnd"/>
+      <w:r>
+        <w:rPr>
+          <w:rFonts w:ascii="TimesNewRomanPSMT" w:hAnsi="TimesNewRomanPSMT" w:cs="TimesNewRomanPSMT"/>
+        </w:rPr>
+        <w:t>% for image in effet_relatif_images %}</w:t>
       </w:r>
     </w:p>
     <w:p>
@@ -4907,77 +5144,68 @@
         <w:jc w:val="both"/>
         <w:rPr>
           <w:rFonts w:ascii="TimesNewRomanPSMT" w:hAnsi="TimesNewRomanPSMT" w:cs="TimesNewRomanPSMT"/>
-        </w:rPr>
-      </w:pPr>
-      <w:r>
-        <w:rPr>
-          <w:rFonts w:ascii="TimesNewRomanPSMT" w:hAnsi="TimesNewRomanPSMT" w:cs="TimesNewRomanPSMT"/>
           <w:lang w:val="en-US"/>
         </w:rPr>
-        <w:t>{% endfor %}</w:t>
-      </w:r>
-      <w:r>
-        <w:rPr>
-          <w:rFonts w:ascii="TimesNewRomanPSMT" w:hAnsi="TimesNewRomanPSMT" w:cs="TimesNewRomanPSMT"/>
-        </w:rPr>
-        <w:t xml:space="preserve">{% if </w:t>
-      </w:r>
+      </w:pPr>
       <w:r>
         <w:rPr>
           <w:rFonts w:ascii="TimesNewRomanPSMT" w:hAnsi="TimesNewRomanPSMT" w:cs="TimesNewRomanPSMT"/>
           <w:lang w:val="en-US"/>
         </w:rPr>
+        <w:t xml:space="preserve">{% endfor </w:t>
+      </w:r>
+      <w:proofErr w:type="gramStart"/>
+      <w:r>
+        <w:rPr>
+          <w:rFonts w:ascii="TimesNewRomanPSMT" w:hAnsi="TimesNewRomanPSMT" w:cs="TimesNewRomanPSMT"/>
+          <w:lang w:val="en-US"/>
+        </w:rPr>
+        <w:t>%}</w:t>
+      </w:r>
+      <w:r>
+        <w:rPr>
+          <w:rFonts w:ascii="TimesNewRomanPSMT" w:hAnsi="TimesNewRomanPSMT" w:cs="TimesNewRomanPSMT"/>
+          <w:lang w:val="en-US"/>
+        </w:rPr>
+        <w:t>{</w:t>
+      </w:r>
+      <w:proofErr w:type="gramEnd"/>
+      <w:r>
+        <w:rPr>
+          <w:rFonts w:ascii="TimesNewRomanPSMT" w:hAnsi="TimesNewRomanPSMT" w:cs="TimesNewRomanPSMT"/>
+          <w:lang w:val="en-US"/>
+        </w:rPr>
+        <w:t xml:space="preserve">% if </w:t>
+      </w:r>
+      <w:r>
+        <w:rPr>
+          <w:rFonts w:ascii="TimesNewRomanPSMT" w:hAnsi="TimesNewRomanPSMT" w:cs="TimesNewRomanPSMT"/>
+          <w:lang w:val="en-US"/>
+        </w:rPr>
         <w:t>lot</w:t>
       </w:r>
       <w:r>
         <w:rPr>
           <w:rFonts w:ascii="TimesNewRomanPSMT" w:hAnsi="TimesNewRomanPSMT" w:cs="TimesNewRomanPSMT"/>
-        </w:rPr>
-        <w:t>.edd_volumetrique</w:t>
-      </w:r>
-      <w:r>
-        <w:rPr>
-          <w:rFonts w:ascii="TimesNewRomanPSMT" w:hAnsi="TimesNewRomanPSMT" w:cs="TimesNewRomanPSMT"/>
-        </w:rPr>
-        <w:t>_text()|len %}</w:t>
-      </w:r>
-    </w:p>
-    <w:p>
-      <w:pPr>
-        <w:jc w:val="both"/>
-        <w:rPr>
-          <w:rFonts w:ascii="TimesNewRomanPSMT" w:hAnsi="TimesNewRomanPSMT" w:cs="TimesNewRomanPSMT"/>
-        </w:rPr>
-      </w:pPr>
-      <w:r>
-        <w:rPr>
-          <w:rFonts w:ascii="TimesNewRomanPSMT" w:hAnsi="TimesNewRomanPSMT" w:cs="TimesNewRomanPSMT"/>
-        </w:rPr>
-        <w:t xml:space="preserve">{{ </w:t>
-      </w:r>
-      <w:r>
-        <w:rPr>
-          <w:rFonts w:ascii="TimesNewRomanPSMT" w:hAnsi="TimesNewRomanPSMT" w:cs="TimesNewRomanPSMT"/>
-        </w:rPr>
-        <w:t>lot</w:t>
-      </w:r>
-      <w:r>
-        <w:rPr>
-          <w:rFonts w:ascii="TimesNewRomanPSMT" w:hAnsi="TimesNewRomanPSMT" w:cs="TimesNewRomanPSMT"/>
-        </w:rPr>
-        <w:t>.edd_volumetrique</w:t>
-      </w:r>
-      <w:r>
-        <w:rPr>
-          <w:rFonts w:ascii="TimesNewRomanPSMT" w:hAnsi="TimesNewRomanPSMT" w:cs="TimesNewRomanPSMT"/>
-        </w:rPr>
-        <w:t>_text()</w:t>
-      </w:r>
-      <w:r>
-        <w:rPr>
-          <w:rFonts w:ascii="TimesNewRomanPSMT" w:hAnsi="TimesNewRomanPSMT" w:cs="TimesNewRomanPSMT"/>
-        </w:rPr>
-        <w:t xml:space="preserve"> }}</w:t>
+          <w:lang w:val="en-US"/>
+        </w:rPr>
+        <w:t>.edd_volumetrique_text()|len %}</w:t>
+      </w:r>
+    </w:p>
+    <w:p>
+      <w:pPr>
+        <w:jc w:val="both"/>
+        <w:rPr>
+          <w:rFonts w:ascii="TimesNewRomanPSMT" w:hAnsi="TimesNewRomanPSMT" w:cs="TimesNewRomanPSMT"/>
+          <w:lang w:val="en-US"/>
+        </w:rPr>
+      </w:pPr>
+      <w:r>
+        <w:rPr>
+          <w:rFonts w:ascii="TimesNewRomanPSMT" w:hAnsi="TimesNewRomanPSMT" w:cs="TimesNewRomanPSMT"/>
+          <w:lang w:val="en-US"/>
+        </w:rPr>
+        <w:t>{{ lot.edd_volumetrique_text() }}</w:t>
       </w:r>
       <w:bookmarkStart w:id="32" w:name="S4"/>
       <w:bookmarkEnd w:id="32"/>
@@ -4987,43 +5215,29 @@
         <w:jc w:val="both"/>
         <w:rPr>
           <w:rFonts w:ascii="TimesNewRomanPSMT" w:hAnsi="TimesNewRomanPSMT" w:cs="TimesNewRomanPSMT"/>
-        </w:rPr>
-      </w:pPr>
-      <w:r>
-        <w:rPr>
-          <w:rFonts w:ascii="TimesNewRomanPSMT" w:hAnsi="TimesNewRomanPSMT" w:cs="TimesNewRomanPSMT"/>
-        </w:rPr>
-        <w:t>{% endif %}</w:t>
-      </w:r>
-      <w:r>
-        <w:rPr>
-          <w:rFonts w:ascii="TimesNewRomanPSMT" w:hAnsi="TimesNewRomanPSMT" w:cs="TimesNewRomanPSMT"/>
-        </w:rPr>
-        <w:t xml:space="preserve">{% for image in </w:t>
-      </w:r>
-      <w:r>
-        <w:rPr>
-          <w:rFonts w:ascii="TimesNewRomanPSMT" w:hAnsi="TimesNewRomanPSMT" w:cs="TimesNewRomanPSMT"/>
-        </w:rPr>
-        <w:t>edd_volumetrique</w:t>
-      </w:r>
-      <w:r>
-        <w:rPr>
-          <w:rFonts w:ascii="TimesNewRomanPSMT" w:hAnsi="TimesNewRomanPSMT" w:cs="TimesNewRomanPSMT"/>
-        </w:rPr>
-        <w:t>_images %}</w:t>
-      </w:r>
-    </w:p>
-    <w:p>
-      <w:pPr>
-        <w:jc w:val="both"/>
-        <w:rPr>
-          <w:rFonts w:ascii="TimesNewRomanPSMT" w:hAnsi="TimesNewRomanPSMT" w:cs="TimesNewRomanPSMT"/>
-        </w:rPr>
-      </w:pPr>
-      <w:r>
-        <w:rPr>
-          <w:rFonts w:ascii="TimesNewRomanPSMT" w:hAnsi="TimesNewRomanPSMT" w:cs="TimesNewRomanPSMT"/>
+          <w:lang w:val="en-US"/>
+        </w:rPr>
+      </w:pPr>
+      <w:r>
+        <w:rPr>
+          <w:rFonts w:ascii="TimesNewRomanPSMT" w:hAnsi="TimesNewRomanPSMT" w:cs="TimesNewRomanPSMT"/>
+          <w:lang w:val="en-US"/>
+        </w:rPr>
+        <w:t>{% endif %}{% for image in edd_volumetrique_images %}</w:t>
+      </w:r>
+    </w:p>
+    <w:p>
+      <w:pPr>
+        <w:jc w:val="both"/>
+        <w:rPr>
+          <w:rFonts w:ascii="TimesNewRomanPSMT" w:hAnsi="TimesNewRomanPSMT" w:cs="TimesNewRomanPSMT"/>
+          <w:lang w:val="en-US"/>
+        </w:rPr>
+      </w:pPr>
+      <w:r>
+        <w:rPr>
+          <w:rFonts w:ascii="TimesNewRomanPSMT" w:hAnsi="TimesNewRomanPSMT" w:cs="TimesNewRomanPSMT"/>
+          <w:lang w:val="en-US"/>
         </w:rPr>
         <w:t>{{image}}</w:t>
       </w:r>
@@ -5033,19 +5247,30 @@
         <w:jc w:val="both"/>
         <w:rPr>
           <w:rFonts w:ascii="TimesNewRomanPSMT" w:hAnsi="TimesNewRomanPSMT" w:cs="TimesNewRomanPSMT"/>
-        </w:rPr>
-      </w:pPr>
-      <w:r>
-        <w:rPr>
-          <w:rFonts w:ascii="TimesNewRomanPSMT" w:hAnsi="TimesNewRomanPSMT" w:cs="TimesNewRomanPSMT"/>
-        </w:rPr>
-        <w:t>{% endfor %}</w:t>
-      </w:r>
-      <w:r>
-        <w:rPr>
-          <w:rFonts w:ascii="TimesNewRomanPSMT" w:hAnsi="TimesNewRomanPSMT" w:cs="TimesNewRomanPSMT"/>
-        </w:rPr>
-        <w:t xml:space="preserve">{% if </w:t>
+          <w:lang w:val="en-US"/>
+        </w:rPr>
+      </w:pPr>
+      <w:r>
+        <w:rPr>
+          <w:rFonts w:ascii="TimesNewRomanPSMT" w:hAnsi="TimesNewRomanPSMT" w:cs="TimesNewRomanPSMT"/>
+          <w:lang w:val="en-US"/>
+        </w:rPr>
+        <w:t>{% endfor %}{% if programme.mention_publication_edd_volumetrique %}</w:t>
+      </w:r>
+    </w:p>
+    <w:p>
+      <w:pPr>
+        <w:jc w:val="both"/>
+        <w:rPr>
+          <w:rFonts w:ascii="TimesNewRomanPSMT" w:hAnsi="TimesNewRomanPSMT" w:cs="TimesNewRomanPSMT"/>
+        </w:rPr>
+      </w:pPr>
+      <w:proofErr w:type="gramStart"/>
+      <w:r>
+        <w:rPr>
+          <w:rFonts w:ascii="TimesNewRomanPSMT" w:hAnsi="TimesNewRomanPSMT" w:cs="TimesNewRomanPSMT"/>
+        </w:rPr>
+        <w:t xml:space="preserve">{{ </w:t>
       </w:r>
       <w:r>
         <w:rPr>
@@ -5053,6 +5278,7 @@
         </w:rPr>
         <w:t>programme</w:t>
       </w:r>
+      <w:proofErr w:type="gramEnd"/>
       <w:r>
         <w:rPr>
           <w:rFonts w:ascii="TimesNewRomanPSMT" w:hAnsi="TimesNewRomanPSMT" w:cs="TimesNewRomanPSMT"/>
@@ -5087,62 +5313,6 @@
         <w:rPr>
           <w:rFonts w:ascii="TimesNewRomanPSMT" w:hAnsi="TimesNewRomanPSMT" w:cs="TimesNewRomanPSMT"/>
         </w:rPr>
-        <w:t xml:space="preserve"> %}</w:t>
-      </w:r>
-    </w:p>
-    <w:p>
-      <w:pPr>
-        <w:jc w:val="both"/>
-        <w:rPr>
-          <w:rFonts w:ascii="TimesNewRomanPSMT" w:hAnsi="TimesNewRomanPSMT" w:cs="TimesNewRomanPSMT"/>
-        </w:rPr>
-      </w:pPr>
-      <w:r>
-        <w:rPr>
-          <w:rFonts w:ascii="TimesNewRomanPSMT" w:hAnsi="TimesNewRomanPSMT" w:cs="TimesNewRomanPSMT"/>
-        </w:rPr>
-        <w:t xml:space="preserve">{{ </w:t>
-      </w:r>
-      <w:r>
-        <w:rPr>
-          <w:rFonts w:ascii="TimesNewRomanPSMT" w:hAnsi="TimesNewRomanPSMT" w:cs="TimesNewRomanPSMT"/>
-        </w:rPr>
-        <w:t>programme</w:t>
-      </w:r>
-      <w:r>
-        <w:rPr>
-          <w:rFonts w:ascii="TimesNewRomanPSMT" w:hAnsi="TimesNewRomanPSMT" w:cs="TimesNewRomanPSMT"/>
-        </w:rPr>
-        <w:t>.</w:t>
-      </w:r>
-      <w:r>
-        <w:rPr>
-          <w:rFonts w:ascii="TimesNewRomanPSMT" w:hAnsi="TimesNewRomanPSMT" w:cs="TimesNewRomanPSMT"/>
-        </w:rPr>
-        <w:t>mention_publication</w:t>
-      </w:r>
-      <w:r>
-        <w:rPr>
-          <w:rFonts w:ascii="TimesNewRomanPSMT" w:hAnsi="TimesNewRomanPSMT" w:cs="TimesNewRomanPSMT"/>
-        </w:rPr>
-        <w:t>_</w:t>
-      </w:r>
-      <w:r>
-        <w:rPr>
-          <w:rFonts w:ascii="TimesNewRomanPSMT" w:hAnsi="TimesNewRomanPSMT" w:cs="TimesNewRomanPSMT"/>
-        </w:rPr>
-        <w:t>edd_</w:t>
-      </w:r>
-      <w:r>
-        <w:rPr>
-          <w:rFonts w:ascii="TimesNewRomanPSMT" w:hAnsi="TimesNewRomanPSMT" w:cs="TimesNewRomanPSMT"/>
-        </w:rPr>
-        <w:t>volumetrique</w:t>
-      </w:r>
-      <w:r>
-        <w:rPr>
-          <w:rFonts w:ascii="TimesNewRomanPSMT" w:hAnsi="TimesNewRomanPSMT" w:cs="TimesNewRomanPSMT"/>
-        </w:rPr>
         <w:t xml:space="preserve"> </w:t>
       </w:r>
       <w:r>
@@ -5157,143 +5327,77 @@
         <w:jc w:val="both"/>
         <w:rPr>
           <w:rFonts w:ascii="TimesNewRomanPSMT" w:hAnsi="TimesNewRomanPSMT" w:cs="TimesNewRomanPSMT"/>
-        </w:rPr>
-      </w:pPr>
-      <w:r>
-        <w:rPr>
-          <w:rFonts w:ascii="TimesNewRomanPSMT" w:hAnsi="TimesNewRomanPSMT" w:cs="TimesNewRomanPSMT"/>
-        </w:rPr>
-        <w:t>{% endif %}</w:t>
-      </w:r>
-      <w:r>
-        <w:rPr>
-          <w:rFonts w:ascii="TimesNewRomanPSMT" w:hAnsi="TimesNewRomanPSMT" w:cs="TimesNewRomanPSMT"/>
-        </w:rPr>
-        <w:t xml:space="preserve">{% if </w:t>
-      </w:r>
-      <w:r>
-        <w:rPr>
-          <w:rFonts w:ascii="TimesNewRomanPSMT" w:hAnsi="TimesNewRomanPSMT" w:cs="TimesNewRomanPSMT"/>
-        </w:rPr>
-        <w:t>lot</w:t>
-      </w:r>
-      <w:r>
-        <w:rPr>
-          <w:rFonts w:ascii="TimesNewRomanPSMT" w:hAnsi="TimesNewRomanPSMT" w:cs="TimesNewRomanPSMT"/>
-        </w:rPr>
-        <w:t>.edd_</w:t>
-      </w:r>
-      <w:r>
-        <w:rPr>
-          <w:rFonts w:ascii="TimesNewRomanPSMT" w:hAnsi="TimesNewRomanPSMT" w:cs="TimesNewRomanPSMT"/>
-        </w:rPr>
-        <w:t>classique</w:t>
-      </w:r>
-      <w:r>
-        <w:rPr>
-          <w:rFonts w:ascii="TimesNewRomanPSMT" w:hAnsi="TimesNewRomanPSMT" w:cs="TimesNewRomanPSMT"/>
-        </w:rPr>
-        <w:t>_text()|len %}</w:t>
-      </w:r>
-    </w:p>
-    <w:p>
-      <w:pPr>
-        <w:jc w:val="both"/>
-        <w:rPr>
-          <w:rFonts w:ascii="TimesNewRomanPSMT" w:hAnsi="TimesNewRomanPSMT" w:cs="TimesNewRomanPSMT"/>
-        </w:rPr>
-      </w:pPr>
-      <w:r>
-        <w:rPr>
-          <w:rFonts w:ascii="TimesNewRomanPSMT" w:hAnsi="TimesNewRomanPSMT" w:cs="TimesNewRomanPSMT"/>
-        </w:rPr>
-        <w:t xml:space="preserve">{{ </w:t>
-      </w:r>
-      <w:r>
-        <w:rPr>
-          <w:rFonts w:ascii="TimesNewRomanPSMT" w:hAnsi="TimesNewRomanPSMT" w:cs="TimesNewRomanPSMT"/>
-        </w:rPr>
-        <w:t>lot</w:t>
-      </w:r>
-      <w:r>
-        <w:rPr>
-          <w:rFonts w:ascii="TimesNewRomanPSMT" w:hAnsi="TimesNewRomanPSMT" w:cs="TimesNewRomanPSMT"/>
-        </w:rPr>
-        <w:t>.edd_</w:t>
-      </w:r>
-      <w:r>
-        <w:rPr>
-          <w:rFonts w:ascii="TimesNewRomanPSMT" w:hAnsi="TimesNewRomanPSMT" w:cs="TimesNewRomanPSMT"/>
-        </w:rPr>
-        <w:t>class</w:t>
-      </w:r>
-      <w:r>
-        <w:rPr>
-          <w:rFonts w:ascii="TimesNewRomanPSMT" w:hAnsi="TimesNewRomanPSMT" w:cs="TimesNewRomanPSMT"/>
-        </w:rPr>
-        <w:t>ique</w:t>
-      </w:r>
-      <w:r>
-        <w:rPr>
-          <w:rFonts w:ascii="TimesNewRomanPSMT" w:hAnsi="TimesNewRomanPSMT" w:cs="TimesNewRomanPSMT"/>
-        </w:rPr>
-        <w:t xml:space="preserve">_text() </w:t>
-      </w:r>
-      <w:r>
-        <w:rPr>
-          <w:rFonts w:ascii="TimesNewRomanPSMT" w:hAnsi="TimesNewRomanPSMT" w:cs="TimesNewRomanPSMT"/>
-        </w:rPr>
-        <w:t>}}</w:t>
-      </w:r>
-    </w:p>
-    <w:p>
-      <w:pPr>
-        <w:jc w:val="both"/>
-        <w:rPr>
-          <w:rFonts w:ascii="TimesNewRomanPSMT" w:hAnsi="TimesNewRomanPSMT" w:cs="TimesNewRomanPSMT"/>
-        </w:rPr>
-      </w:pPr>
-      <w:r>
-        <w:rPr>
-          <w:rFonts w:ascii="TimesNewRomanPSMT" w:hAnsi="TimesNewRomanPSMT" w:cs="TimesNewRomanPSMT"/>
-        </w:rPr>
-        <w:t>{% endif %}</w:t>
-      </w:r>
-      <w:r>
-        <w:rPr>
-          <w:rFonts w:ascii="TimesNewRomanPSMT" w:hAnsi="TimesNewRomanPSMT" w:cs="TimesNewRomanPSMT"/>
-        </w:rPr>
-        <w:t xml:space="preserve">{% for image in </w:t>
-      </w:r>
-      <w:r>
-        <w:rPr>
-          <w:rFonts w:ascii="TimesNewRomanPSMT" w:hAnsi="TimesNewRomanPSMT" w:cs="TimesNewRomanPSMT"/>
-        </w:rPr>
-        <w:t>edd_</w:t>
-      </w:r>
-      <w:r>
-        <w:rPr>
-          <w:rFonts w:ascii="TimesNewRomanPSMT" w:hAnsi="TimesNewRomanPSMT" w:cs="TimesNewRomanPSMT"/>
-        </w:rPr>
-        <w:t>classique</w:t>
-      </w:r>
-      <w:r>
-        <w:rPr>
-          <w:rFonts w:ascii="TimesNewRomanPSMT" w:hAnsi="TimesNewRomanPSMT" w:cs="TimesNewRomanPSMT"/>
-        </w:rPr>
-        <w:t>_images %}</w:t>
-      </w:r>
-    </w:p>
-    <w:p>
-      <w:pPr>
-        <w:jc w:val="both"/>
-        <w:rPr>
-          <w:rFonts w:ascii="TimesNewRomanPSMT" w:hAnsi="TimesNewRomanPSMT" w:cs="TimesNewRomanPSMT"/>
-        </w:rPr>
-      </w:pPr>
-      <w:r>
-        <w:rPr>
-          <w:rFonts w:ascii="TimesNewRomanPSMT" w:hAnsi="TimesNewRomanPSMT" w:cs="TimesNewRomanPSMT"/>
+          <w:lang w:val="en-US"/>
+        </w:rPr>
+      </w:pPr>
+      <w:r>
+        <w:rPr>
+          <w:rFonts w:ascii="TimesNewRomanPSMT" w:hAnsi="TimesNewRomanPSMT" w:cs="TimesNewRomanPSMT"/>
+          <w:lang w:val="en-US"/>
+        </w:rPr>
+        <w:t xml:space="preserve">{% endif </w:t>
+      </w:r>
+      <w:proofErr w:type="gramStart"/>
+      <w:r>
+        <w:rPr>
+          <w:rFonts w:ascii="TimesNewRomanPSMT" w:hAnsi="TimesNewRomanPSMT" w:cs="TimesNewRomanPSMT"/>
+          <w:lang w:val="en-US"/>
+        </w:rPr>
+        <w:t>%}{</w:t>
+      </w:r>
+      <w:proofErr w:type="gramEnd"/>
+      <w:r>
+        <w:rPr>
+          <w:rFonts w:ascii="TimesNewRomanPSMT" w:hAnsi="TimesNewRomanPSMT" w:cs="TimesNewRomanPSMT"/>
+          <w:lang w:val="en-US"/>
+        </w:rPr>
+        <w:t>% if lot.edd_classique_text()|len %}</w:t>
+      </w:r>
+    </w:p>
+    <w:p>
+      <w:pPr>
+        <w:jc w:val="both"/>
+        <w:rPr>
+          <w:rFonts w:ascii="TimesNewRomanPSMT" w:hAnsi="TimesNewRomanPSMT" w:cs="TimesNewRomanPSMT"/>
+          <w:lang w:val="en-US"/>
+        </w:rPr>
+      </w:pPr>
+      <w:r>
+        <w:rPr>
+          <w:rFonts w:ascii="TimesNewRomanPSMT" w:hAnsi="TimesNewRomanPSMT" w:cs="TimesNewRomanPSMT"/>
+          <w:lang w:val="en-US"/>
+        </w:rPr>
+        <w:t>{{ lot.edd_classique_text() }}</w:t>
+      </w:r>
+    </w:p>
+    <w:p>
+      <w:pPr>
+        <w:jc w:val="both"/>
+        <w:rPr>
+          <w:rFonts w:ascii="TimesNewRomanPSMT" w:hAnsi="TimesNewRomanPSMT" w:cs="TimesNewRomanPSMT"/>
+          <w:lang w:val="en-US"/>
+        </w:rPr>
+      </w:pPr>
+      <w:r>
+        <w:rPr>
+          <w:rFonts w:ascii="TimesNewRomanPSMT" w:hAnsi="TimesNewRomanPSMT" w:cs="TimesNewRomanPSMT"/>
+          <w:lang w:val="en-US"/>
+        </w:rPr>
+        <w:t>{% endif %}{% for image in edd_classique_images %}</w:t>
+      </w:r>
+    </w:p>
+    <w:p>
+      <w:pPr>
+        <w:jc w:val="both"/>
+        <w:rPr>
+          <w:rFonts w:ascii="TimesNewRomanPSMT" w:hAnsi="TimesNewRomanPSMT" w:cs="TimesNewRomanPSMT"/>
+          <w:lang w:val="en-US"/>
+        </w:rPr>
+      </w:pPr>
+      <w:r>
+        <w:rPr>
+          <w:rFonts w:ascii="TimesNewRomanPSMT" w:hAnsi="TimesNewRomanPSMT" w:cs="TimesNewRomanPSMT"/>
+          <w:lang w:val="en-US"/>
         </w:rPr>
         <w:t>{{image}}</w:t>
       </w:r>
@@ -5303,155 +5407,72 @@
         <w:jc w:val="both"/>
         <w:rPr>
           <w:rFonts w:ascii="TimesNewRomanPSMT" w:hAnsi="TimesNewRomanPSMT" w:cs="TimesNewRomanPSMT"/>
-        </w:rPr>
-      </w:pPr>
-      <w:r>
-        <w:rPr>
-          <w:rFonts w:ascii="TimesNewRomanPSMT" w:hAnsi="TimesNewRomanPSMT" w:cs="TimesNewRomanPSMT"/>
-        </w:rPr>
-        <w:t>{% endfor %}</w:t>
-      </w:r>
-      <w:r>
-        <w:rPr>
-          <w:rFonts w:ascii="TimesNewRomanPSMT" w:hAnsi="TimesNewRomanPSMT" w:cs="TimesNewRomanPSMT"/>
-        </w:rPr>
-        <w:t xml:space="preserve">{% if </w:t>
-      </w:r>
-      <w:r>
-        <w:rPr>
-          <w:rFonts w:ascii="TimesNewRomanPSMT" w:hAnsi="TimesNewRomanPSMT" w:cs="TimesNewRomanPSMT"/>
-        </w:rPr>
-        <w:t>programme</w:t>
-      </w:r>
-      <w:r>
-        <w:rPr>
-          <w:rFonts w:ascii="TimesNewRomanPSMT" w:hAnsi="TimesNewRomanPSMT" w:cs="TimesNewRomanPSMT"/>
-        </w:rPr>
-        <w:t>.</w:t>
-      </w:r>
-      <w:r>
-        <w:rPr>
-          <w:rFonts w:ascii="TimesNewRomanPSMT" w:hAnsi="TimesNewRomanPSMT" w:cs="TimesNewRomanPSMT"/>
-        </w:rPr>
-        <w:t>mention_publication</w:t>
-      </w:r>
-      <w:r>
-        <w:rPr>
-          <w:rFonts w:ascii="TimesNewRomanPSMT" w:hAnsi="TimesNewRomanPSMT" w:cs="TimesNewRomanPSMT"/>
-        </w:rPr>
-        <w:t>_</w:t>
-      </w:r>
-      <w:r>
-        <w:rPr>
-          <w:rFonts w:ascii="TimesNewRomanPSMT" w:hAnsi="TimesNewRomanPSMT" w:cs="TimesNewRomanPSMT"/>
-        </w:rPr>
-        <w:t>edd_</w:t>
-      </w:r>
-      <w:r>
-        <w:rPr>
-          <w:rFonts w:ascii="TimesNewRomanPSMT" w:hAnsi="TimesNewRomanPSMT" w:cs="TimesNewRomanPSMT"/>
-        </w:rPr>
-        <w:t>classique</w:t>
-      </w:r>
-      <w:r>
-        <w:rPr>
-          <w:rFonts w:ascii="TimesNewRomanPSMT" w:hAnsi="TimesNewRomanPSMT" w:cs="TimesNewRomanPSMT"/>
-        </w:rPr>
-        <w:t xml:space="preserve"> %}</w:t>
-      </w:r>
-    </w:p>
-    <w:p>
-      <w:pPr>
-        <w:jc w:val="both"/>
-        <w:rPr>
-          <w:rFonts w:ascii="TimesNewRomanPSMT" w:hAnsi="TimesNewRomanPSMT" w:cs="TimesNewRomanPSMT"/>
-        </w:rPr>
-      </w:pPr>
-      <w:r>
-        <w:rPr>
-          <w:rFonts w:ascii="TimesNewRomanPSMT" w:hAnsi="TimesNewRomanPSMT" w:cs="TimesNewRomanPSMT"/>
-        </w:rPr>
-        <w:t xml:space="preserve">{{ </w:t>
-      </w:r>
-      <w:r>
-        <w:rPr>
-          <w:rFonts w:ascii="TimesNewRomanPSMT" w:hAnsi="TimesNewRomanPSMT" w:cs="TimesNewRomanPSMT"/>
-        </w:rPr>
-        <w:t>programme</w:t>
-      </w:r>
-      <w:r>
-        <w:rPr>
-          <w:rFonts w:ascii="TimesNewRomanPSMT" w:hAnsi="TimesNewRomanPSMT" w:cs="TimesNewRomanPSMT"/>
-        </w:rPr>
-        <w:t>.</w:t>
-      </w:r>
-      <w:r>
-        <w:rPr>
-          <w:rFonts w:ascii="TimesNewRomanPSMT" w:hAnsi="TimesNewRomanPSMT" w:cs="TimesNewRomanPSMT"/>
-        </w:rPr>
-        <w:t>mention_publication</w:t>
-      </w:r>
-      <w:r>
-        <w:rPr>
-          <w:rFonts w:ascii="TimesNewRomanPSMT" w:hAnsi="TimesNewRomanPSMT" w:cs="TimesNewRomanPSMT"/>
-        </w:rPr>
-        <w:t>_</w:t>
-      </w:r>
-      <w:r>
-        <w:rPr>
-          <w:rFonts w:ascii="TimesNewRomanPSMT" w:hAnsi="TimesNewRomanPSMT" w:cs="TimesNewRomanPSMT"/>
-        </w:rPr>
-        <w:t>edd_</w:t>
-      </w:r>
-      <w:r>
-        <w:rPr>
-          <w:rFonts w:ascii="TimesNewRomanPSMT" w:hAnsi="TimesNewRomanPSMT" w:cs="TimesNewRomanPSMT"/>
-        </w:rPr>
-        <w:t>classique</w:t>
-      </w:r>
-      <w:r>
-        <w:rPr>
-          <w:rFonts w:ascii="TimesNewRomanPSMT" w:hAnsi="TimesNewRomanPSMT" w:cs="TimesNewRomanPSMT"/>
-        </w:rPr>
-        <w:t xml:space="preserve"> </w:t>
-      </w:r>
-      <w:r>
-        <w:rPr>
-          <w:rFonts w:ascii="TimesNewRomanPSMT" w:hAnsi="TimesNewRomanPSMT" w:cs="TimesNewRomanPSMT"/>
-        </w:rPr>
-        <w:t>}}</w:t>
-      </w:r>
-    </w:p>
-    <w:p>
-      <w:pPr>
-        <w:jc w:val="both"/>
-        <w:rPr>
-          <w:rFonts w:ascii="TimesNewRomanPSMT" w:hAnsi="TimesNewRomanPSMT" w:cs="TimesNewRomanPSMT"/>
-        </w:rPr>
-      </w:pPr>
-      <w:r>
-        <w:rPr>
-          <w:rFonts w:ascii="TimesNewRomanPSMT" w:hAnsi="TimesNewRomanPSMT" w:cs="TimesNewRomanPSMT"/>
-        </w:rPr>
-        <w:t>{% endif %}</w:t>
-      </w:r>
-      <w:r>
-        <w:rPr>
-          <w:rFonts w:ascii="TimesNewRomanPSMT" w:hAnsi="TimesNewRomanPSMT" w:cs="TimesNewRomanPSMT"/>
-        </w:rPr>
-        <w:t>{% if logement_edds</w:t>
-      </w:r>
-      <w:r>
-        <w:rPr>
-          <w:rFonts w:ascii="TimesNewRomanPSMT" w:hAnsi="TimesNewRomanPSMT" w:cs="TimesNewRomanPSMT"/>
-        </w:rPr>
-        <w:t>|len</w:t>
-      </w:r>
-      <w:r>
-        <w:rPr>
-          <w:rFonts w:ascii="TimesNewRomanPSMT" w:hAnsi="TimesNewRomanPSMT" w:cs="TimesNewRomanPSMT"/>
-        </w:rPr>
-        <w:t xml:space="preserve"> %}</w:t>
+          <w:lang w:val="en-US"/>
+        </w:rPr>
+      </w:pPr>
+      <w:r>
+        <w:rPr>
+          <w:rFonts w:ascii="TimesNewRomanPSMT" w:hAnsi="TimesNewRomanPSMT" w:cs="TimesNewRomanPSMT"/>
+          <w:lang w:val="en-US"/>
+        </w:rPr>
+        <w:t>{% endfor %}{% if programme.mention_publication_edd_classique %}</w:t>
+      </w:r>
+    </w:p>
+    <w:p>
+      <w:pPr>
+        <w:jc w:val="both"/>
+        <w:rPr>
+          <w:rFonts w:ascii="TimesNewRomanPSMT" w:hAnsi="TimesNewRomanPSMT" w:cs="TimesNewRomanPSMT"/>
+          <w:lang w:val="en-US"/>
+        </w:rPr>
+      </w:pPr>
+      <w:proofErr w:type="gramStart"/>
+      <w:r>
+        <w:rPr>
+          <w:rFonts w:ascii="TimesNewRomanPSMT" w:hAnsi="TimesNewRomanPSMT" w:cs="TimesNewRomanPSMT"/>
+          <w:lang w:val="en-US"/>
+        </w:rPr>
+        <w:t>{{ programme</w:t>
+      </w:r>
+      <w:proofErr w:type="gramEnd"/>
+      <w:r>
+        <w:rPr>
+          <w:rFonts w:ascii="TimesNewRomanPSMT" w:hAnsi="TimesNewRomanPSMT" w:cs="TimesNewRomanPSMT"/>
+          <w:lang w:val="en-US"/>
+        </w:rPr>
+        <w:t>.mention_publication_edd_classique }}</w:t>
+      </w:r>
+    </w:p>
+    <w:p>
+      <w:pPr>
+        <w:jc w:val="both"/>
+        <w:rPr>
+          <w:rFonts w:ascii="TimesNewRomanPSMT" w:hAnsi="TimesNewRomanPSMT" w:cs="TimesNewRomanPSMT"/>
+          <w:lang w:val="en-US"/>
+        </w:rPr>
+      </w:pPr>
+      <w:r>
+        <w:rPr>
+          <w:rFonts w:ascii="TimesNewRomanPSMT" w:hAnsi="TimesNewRomanPSMT" w:cs="TimesNewRomanPSMT"/>
+          <w:lang w:val="en-US"/>
+        </w:rPr>
+        <w:t xml:space="preserve">{% endif </w:t>
+      </w:r>
+      <w:proofErr w:type="gramStart"/>
+      <w:r>
+        <w:rPr>
+          <w:rFonts w:ascii="TimesNewRomanPSMT" w:hAnsi="TimesNewRomanPSMT" w:cs="TimesNewRomanPSMT"/>
+          <w:lang w:val="en-US"/>
+        </w:rPr>
+        <w:t>%}{</w:t>
+      </w:r>
+      <w:proofErr w:type="gramEnd"/>
+      <w:r>
+        <w:rPr>
+          <w:rFonts w:ascii="TimesNewRomanPSMT" w:hAnsi="TimesNewRomanPSMT" w:cs="TimesNewRomanPSMT"/>
+          <w:lang w:val="en-US"/>
+        </w:rPr>
+        <w:t>% if logement_edds|len %}</w:t>
       </w:r>
     </w:p>
     <w:p>
@@ -5484,6 +5505,7 @@
           <w:b/>
         </w:rPr>
       </w:pPr>
+      <w:proofErr w:type="gramStart"/>
       <w:r>
         <w:rPr>
           <w:b/>
@@ -5491,7 +5513,17 @@
           <w:szCs w:val="22"/>
           <w:lang w:eastAsia="fr-FR"/>
         </w:rPr>
-        <w:t>division simplifié afin de désigner les parties objet du conventionnement :</w:t>
+        <w:t>division</w:t>
+      </w:r>
+      <w:proofErr w:type="gramEnd"/>
+      <w:r>
+        <w:rPr>
+          <w:b/>
+          <w:sz w:val="22"/>
+          <w:szCs w:val="22"/>
+          <w:lang w:eastAsia="fr-FR"/>
+        </w:rPr>
+        <w:t xml:space="preserve"> simplifié afin de désigner les parties objet du conventionnement :</w:t>
       </w:r>
     </w:p>
     <w:p>
@@ -5506,7 +5538,7 @@
     </w:p>
     <w:tbl>
       <w:tblPr>
-        <w:tblStyle w:val="Grilledutableau"/>
+        <w:tblStyle w:val="TableGrid"/>
         <w:tblW w:w="0" w:type="auto"/>
         <w:tblLook w:val="04A0" w:firstRow="1" w:lastRow="0" w:firstColumn="1" w:lastColumn="0" w:noHBand="0" w:noVBand="1"/>
       </w:tblPr>
@@ -5609,7 +5641,6 @@
                 <w:bCs/>
                 <w:sz w:val="16"/>
                 <w:szCs w:val="16"/>
-                <w:lang w:val="en-US"/>
               </w:rPr>
             </w:pPr>
             <w:r>
@@ -5618,19 +5649,8 @@
                 <w:bCs/>
                 <w:sz w:val="16"/>
                 <w:szCs w:val="16"/>
-                <w:lang w:val="en-US"/>
-              </w:rPr>
-              <w:t>N</w:t>
-            </w:r>
-            <w:r>
-              <w:rPr>
-                <w:b/>
-                <w:bCs/>
-                <w:sz w:val="16"/>
-                <w:szCs w:val="16"/>
-                <w:lang w:val="en-US"/>
-              </w:rPr>
-              <w:t xml:space="preserve">uméro de lot des logements </w:t>
+              </w:rPr>
+              <w:t xml:space="preserve">Numéro de lot des logements </w:t>
             </w:r>
           </w:p>
           <w:p>
@@ -5640,16 +5660,30 @@
                 <w:bCs/>
                 <w:sz w:val="16"/>
                 <w:szCs w:val="16"/>
-                <w:lang w:val="en-US"/>
               </w:rPr>
             </w:pPr>
             <w:r>
               <w:rPr>
                 <w:sz w:val="16"/>
                 <w:szCs w:val="16"/>
-                <w:lang w:val="en-US"/>
-              </w:rPr>
-              <w:t>(tel que inscrit dans les actes de vente/propriété…)</w:t>
+              </w:rPr>
+              <w:t>(</w:t>
+            </w:r>
+            <w:proofErr w:type="gramStart"/>
+            <w:r>
+              <w:rPr>
+                <w:sz w:val="16"/>
+                <w:szCs w:val="16"/>
+              </w:rPr>
+              <w:t>tel</w:t>
+            </w:r>
+            <w:proofErr w:type="gramEnd"/>
+            <w:r>
+              <w:rPr>
+                <w:sz w:val="16"/>
+                <w:szCs w:val="16"/>
+              </w:rPr>
+              <w:t xml:space="preserve"> que inscrit dans les actes de vente/propriété…)</w:t>
             </w:r>
           </w:p>
         </w:tc>
@@ -5719,13 +5753,23 @@
                 <w:lang w:val="en-US"/>
               </w:rPr>
             </w:pPr>
-            <w:r>
-              <w:rPr>
-                <w:sz w:val="16"/>
-                <w:szCs w:val="16"/>
-                <w:lang w:val="en-US"/>
-              </w:rPr>
-              <w:t>{{ i.financement }}</w:t>
+            <w:proofErr w:type="gramStart"/>
+            <w:r>
+              <w:rPr>
+                <w:sz w:val="16"/>
+                <w:szCs w:val="16"/>
+                <w:lang w:val="en-US"/>
+              </w:rPr>
+              <w:t>{{ i</w:t>
+            </w:r>
+            <w:proofErr w:type="gramEnd"/>
+            <w:r>
+              <w:rPr>
+                <w:sz w:val="16"/>
+                <w:szCs w:val="16"/>
+                <w:lang w:val="en-US"/>
+              </w:rPr>
+              <w:t>.financement }}</w:t>
             </w:r>
           </w:p>
         </w:tc>
@@ -5742,13 +5786,23 @@
                 <w:lang w:val="en-US"/>
               </w:rPr>
             </w:pPr>
-            <w:r>
-              <w:rPr>
-                <w:sz w:val="16"/>
-                <w:szCs w:val="16"/>
-                <w:lang w:val="en-US"/>
-              </w:rPr>
-              <w:t>{{ i.designation }}</w:t>
+            <w:proofErr w:type="gramStart"/>
+            <w:r>
+              <w:rPr>
+                <w:sz w:val="16"/>
+                <w:szCs w:val="16"/>
+                <w:lang w:val="en-US"/>
+              </w:rPr>
+              <w:t>{{ i</w:t>
+            </w:r>
+            <w:proofErr w:type="gramEnd"/>
+            <w:r>
+              <w:rPr>
+                <w:sz w:val="16"/>
+                <w:szCs w:val="16"/>
+                <w:lang w:val="en-US"/>
+              </w:rPr>
+              <w:t>.designation }}</w:t>
             </w:r>
           </w:p>
         </w:tc>
@@ -5766,14 +5820,25 @@
                 <w:lang w:val="en-US"/>
               </w:rPr>
             </w:pPr>
-            <w:r>
-              <w:rPr>
-                <w:rFonts w:ascii="TimesNewRomanPSMT" w:hAnsi="TimesNewRomanPSMT" w:cs="TimesNewRomanPSMT"/>
-                <w:sz w:val="16"/>
-                <w:szCs w:val="16"/>
-                <w:lang w:val="en-US"/>
-              </w:rPr>
-              <w:t>{{ i.numero_lot}}</w:t>
+            <w:proofErr w:type="gramStart"/>
+            <w:r>
+              <w:rPr>
+                <w:rFonts w:ascii="TimesNewRomanPSMT" w:hAnsi="TimesNewRomanPSMT" w:cs="TimesNewRomanPSMT"/>
+                <w:sz w:val="16"/>
+                <w:szCs w:val="16"/>
+                <w:lang w:val="en-US"/>
+              </w:rPr>
+              <w:t>{{ i</w:t>
+            </w:r>
+            <w:proofErr w:type="gramEnd"/>
+            <w:r>
+              <w:rPr>
+                <w:rFonts w:ascii="TimesNewRomanPSMT" w:hAnsi="TimesNewRomanPSMT" w:cs="TimesNewRomanPSMT"/>
+                <w:sz w:val="16"/>
+                <w:szCs w:val="16"/>
+                <w:lang w:val="en-US"/>
+              </w:rPr>
+              <w:t>.numero_lot}}</w:t>
             </w:r>
           </w:p>
         </w:tc>
@@ -5845,7 +5910,23 @@
           <w:rFonts w:ascii="TimesNewRomanPSMT" w:hAnsi="TimesNewRomanPSMT" w:cs="TimesNewRomanPSMT"/>
           <w:b/>
         </w:rPr>
-        <w:t xml:space="preserve"> {{ lot_num }}</w:t>
+        <w:t xml:space="preserve"> </w:t>
+      </w:r>
+      <w:proofErr w:type="gramStart"/>
+      <w:r>
+        <w:rPr>
+          <w:rFonts w:ascii="TimesNewRomanPSMT" w:hAnsi="TimesNewRomanPSMT" w:cs="TimesNewRomanPSMT"/>
+          <w:b/>
+        </w:rPr>
+        <w:t>{{ lot</w:t>
+      </w:r>
+      <w:proofErr w:type="gramEnd"/>
+      <w:r>
+        <w:rPr>
+          <w:rFonts w:ascii="TimesNewRomanPSMT" w:hAnsi="TimesNewRomanPSMT" w:cs="TimesNewRomanPSMT"/>
+          <w:b/>
+        </w:rPr>
+        <w:t>_num }}</w:t>
       </w:r>
     </w:p>
     <w:p>
@@ -5905,8 +5986,13 @@
       <w:bookmarkEnd w:id="35"/>
       <w:bookmarkEnd w:id="36"/>
       <w:bookmarkEnd w:id="37"/>
-      <w:r>
-        <w:t xml:space="preserve">{{ lot.nb_logements }} </w:t>
+      <w:proofErr w:type="gramStart"/>
+      <w:r>
+        <w:t>{{ lot</w:t>
+      </w:r>
+      <w:proofErr w:type="gramEnd"/>
+      <w:r>
+        <w:t xml:space="preserve">.nb_logements }} </w:t>
       </w:r>
       <w:r>
         <w:t>logement</w:t>
@@ -6049,7 +6135,7 @@
     </w:p>
     <w:tbl>
       <w:tblPr>
-        <w:tblStyle w:val="Grilledutableau"/>
+        <w:tblStyle w:val="TableGrid"/>
         <w:tblW w:w="0" w:type="auto"/>
         <w:tblLook w:val="04A0" w:firstRow="1" w:lastRow="0" w:firstColumn="1" w:lastColumn="0" w:noHBand="0" w:noVBand="1"/>
       </w:tblPr>
@@ -6132,7 +6218,25 @@
                 <w:szCs w:val="16"/>
                 <w:lang w:val="en-US"/>
               </w:rPr>
-              <w:t>{%tr for k,v in nb_logements_par_type.items() %}</w:t>
+              <w:t xml:space="preserve">{%tr for </w:t>
+            </w:r>
+            <w:proofErr w:type="gramStart"/>
+            <w:r>
+              <w:rPr>
+                <w:sz w:val="16"/>
+                <w:szCs w:val="16"/>
+                <w:lang w:val="en-US"/>
+              </w:rPr>
+              <w:t>k,v</w:t>
+            </w:r>
+            <w:proofErr w:type="gramEnd"/>
+            <w:r>
+              <w:rPr>
+                <w:sz w:val="16"/>
+                <w:szCs w:val="16"/>
+                <w:lang w:val="en-US"/>
+              </w:rPr>
+              <w:t xml:space="preserve"> in nb_logements_par_type.items() %}</w:t>
             </w:r>
           </w:p>
         </w:tc>
@@ -6263,6 +6367,7 @@
       </w:r>
       <w:bookmarkStart w:id="39" w:name="Mix30111"/>
       <w:bookmarkEnd w:id="39"/>
+      <w:proofErr w:type="gramStart"/>
       <w:r>
         <w:rPr>
           <w:rFonts w:ascii="TimesNewRomanPSMT" w:hAnsi="TimesNewRomanPSMT" w:cs="TimesNewRomanPSMT"/>
@@ -6275,7 +6380,15 @@
           <w:rFonts w:ascii="TimesNewRomanPSMT" w:hAnsi="TimesNewRomanPSMT" w:cs="TimesNewRomanPSMT"/>
           <w:b/>
         </w:rPr>
-        <w:t>mixPLUS_30pc</w:t>
+        <w:t>mixPLUS</w:t>
+      </w:r>
+      <w:proofErr w:type="gramEnd"/>
+      <w:r>
+        <w:rPr>
+          <w:rFonts w:ascii="TimesNewRomanPSMT" w:hAnsi="TimesNewRomanPSMT" w:cs="TimesNewRomanPSMT"/>
+          <w:b/>
+        </w:rPr>
+        <w:t>_30pc</w:t>
       </w:r>
       <w:r>
         <w:rPr>
@@ -6386,6 +6499,7 @@
       </w:r>
       <w:bookmarkStart w:id="41" w:name="Mix1092"/>
       <w:bookmarkEnd w:id="41"/>
+      <w:proofErr w:type="gramStart"/>
       <w:r>
         <w:rPr>
           <w:rFonts w:ascii="TimesNewRomanPSMT" w:hAnsi="TimesNewRomanPSMT" w:cs="TimesNewRomanPSMT"/>
@@ -6402,6 +6516,7 @@
         </w:rPr>
         <w:t>xPLUS</w:t>
       </w:r>
+      <w:proofErr w:type="gramEnd"/>
       <w:r>
         <w:rPr>
           <w:rFonts w:ascii="TimesNewRomanPSMT" w:hAnsi="TimesNewRomanPSMT" w:cs="TimesNewRomanPSMT"/>
@@ -6431,11 +6546,19 @@
       </w:r>
       <w:bookmarkStart w:id="42" w:name="SH"/>
       <w:bookmarkEnd w:id="42"/>
-      <w:r>
-        <w:rPr>
-          <w:rFonts w:ascii="TimesNewRomanPSMT" w:hAnsi="TimesNewRomanPSMT" w:cs="TimesNewRomanPSMT"/>
-        </w:rPr>
-        <w:t>{{ sh_totale|f }} m</w:t>
+      <w:proofErr w:type="gramStart"/>
+      <w:r>
+        <w:rPr>
+          <w:rFonts w:ascii="TimesNewRomanPSMT" w:hAnsi="TimesNewRomanPSMT" w:cs="TimesNewRomanPSMT"/>
+        </w:rPr>
+        <w:t>{{ sh</w:t>
+      </w:r>
+      <w:proofErr w:type="gramEnd"/>
+      <w:r>
+        <w:rPr>
+          <w:rFonts w:ascii="TimesNewRomanPSMT" w:hAnsi="TimesNewRomanPSMT" w:cs="TimesNewRomanPSMT"/>
+        </w:rPr>
+        <w:t>_totale|f }} m</w:t>
       </w:r>
       <w:r>
         <w:rPr>
@@ -6464,11 +6587,19 @@
       </w:r>
       <w:bookmarkStart w:id="43" w:name="SA"/>
       <w:bookmarkEnd w:id="43"/>
-      <w:r>
-        <w:rPr>
-          <w:rFonts w:ascii="TimesNewRomanPSMT" w:hAnsi="TimesNewRomanPSMT" w:cs="TimesNewRomanPSMT"/>
-        </w:rPr>
-        <w:t>{{ sar_totale|f }} m</w:t>
+      <w:proofErr w:type="gramStart"/>
+      <w:r>
+        <w:rPr>
+          <w:rFonts w:ascii="TimesNewRomanPSMT" w:hAnsi="TimesNewRomanPSMT" w:cs="TimesNewRomanPSMT"/>
+        </w:rPr>
+        <w:t>{{ sar</w:t>
+      </w:r>
+      <w:proofErr w:type="gramEnd"/>
+      <w:r>
+        <w:rPr>
+          <w:rFonts w:ascii="TimesNewRomanPSMT" w:hAnsi="TimesNewRomanPSMT" w:cs="TimesNewRomanPSMT"/>
+        </w:rPr>
+        <w:t>_totale|f }} m</w:t>
       </w:r>
       <w:r>
         <w:rPr>
@@ -6515,7 +6646,25 @@
           <w:sz w:val="16"/>
           <w:szCs w:val="16"/>
         </w:rPr>
-        <w:t>{% if lot.annexe_caves %}</w:t>
+        <w:t xml:space="preserve">{% if </w:t>
+      </w:r>
+      <w:proofErr w:type="gramStart"/>
+      <w:r>
+        <w:rPr>
+          <w:rFonts w:ascii="TimesNewRomanPSMT" w:hAnsi="TimesNewRomanPSMT" w:cs="TimesNewRomanPSMT"/>
+          <w:sz w:val="16"/>
+          <w:szCs w:val="16"/>
+        </w:rPr>
+        <w:t>lot.annexe</w:t>
+      </w:r>
+      <w:proofErr w:type="gramEnd"/>
+      <w:r>
+        <w:rPr>
+          <w:rFonts w:ascii="TimesNewRomanPSMT" w:hAnsi="TimesNewRomanPSMT" w:cs="TimesNewRomanPSMT"/>
+          <w:sz w:val="16"/>
+          <w:szCs w:val="16"/>
+        </w:rPr>
+        <w:t>_caves %}</w:t>
       </w:r>
     </w:p>
     <w:p>
@@ -6667,7 +6816,25 @@
           <w:sz w:val="16"/>
           <w:szCs w:val="16"/>
         </w:rPr>
-        <w:t xml:space="preserve"> if lot.annexe_soussols %}</w:t>
+        <w:t xml:space="preserve"> if </w:t>
+      </w:r>
+      <w:proofErr w:type="gramStart"/>
+      <w:r>
+        <w:rPr>
+          <w:rFonts w:ascii="TimesNewRomanPSMT" w:hAnsi="TimesNewRomanPSMT" w:cs="TimesNewRomanPSMT"/>
+          <w:sz w:val="16"/>
+          <w:szCs w:val="16"/>
+        </w:rPr>
+        <w:t>lot.annexe</w:t>
+      </w:r>
+      <w:proofErr w:type="gramEnd"/>
+      <w:r>
+        <w:rPr>
+          <w:rFonts w:ascii="TimesNewRomanPSMT" w:hAnsi="TimesNewRomanPSMT" w:cs="TimesNewRomanPSMT"/>
+          <w:sz w:val="16"/>
+          <w:szCs w:val="16"/>
+        </w:rPr>
+        <w:t>_soussols %}</w:t>
       </w:r>
     </w:p>
     <w:p>
@@ -6756,13 +6923,15 @@
         <w:jc w:val="both"/>
         <w:rPr>
           <w:rFonts w:ascii="TimesNewRomanPSMT" w:hAnsi="TimesNewRomanPSMT" w:cs="TimesNewRomanPSMT"/>
-        </w:rPr>
-      </w:pPr>
-      <w:r>
-        <w:rPr>
-          <w:rFonts w:ascii="TimesNewRomanPSMT" w:hAnsi="TimesNewRomanPSMT" w:cs="TimesNewRomanPSMT"/>
-          <w:sz w:val="16"/>
-          <w:szCs w:val="16"/>
+          <w:lang w:val="en-US"/>
+        </w:rPr>
+      </w:pPr>
+      <w:r>
+        <w:rPr>
+          <w:rFonts w:ascii="TimesNewRomanPSMT" w:hAnsi="TimesNewRomanPSMT" w:cs="TimesNewRomanPSMT"/>
+          <w:sz w:val="16"/>
+          <w:szCs w:val="16"/>
+          <w:lang w:val="en-US"/>
         </w:rPr>
         <w:t>{%</w:t>
       </w:r>
@@ -6780,6 +6949,7 @@
           <w:rFonts w:ascii="TimesNewRomanPSMT" w:hAnsi="TimesNewRomanPSMT" w:cs="TimesNewRomanPSMT"/>
           <w:sz w:val="16"/>
           <w:szCs w:val="16"/>
+          <w:lang w:val="en-US"/>
         </w:rPr>
         <w:t xml:space="preserve"> endif %} </w:t>
       </w:r>
@@ -6792,13 +6962,15 @@
           <w:rFonts w:ascii="TimesNewRomanPSMT" w:hAnsi="TimesNewRomanPSMT" w:cs="TimesNewRomanPSMT"/>
           <w:sz w:val="16"/>
           <w:szCs w:val="16"/>
-        </w:rPr>
-      </w:pPr>
-      <w:r>
-        <w:rPr>
-          <w:rFonts w:ascii="TimesNewRomanPSMT" w:hAnsi="TimesNewRomanPSMT" w:cs="TimesNewRomanPSMT"/>
-          <w:sz w:val="16"/>
-          <w:szCs w:val="16"/>
+          <w:lang w:val="en-US"/>
+        </w:rPr>
+      </w:pPr>
+      <w:r>
+        <w:rPr>
+          <w:rFonts w:ascii="TimesNewRomanPSMT" w:hAnsi="TimesNewRomanPSMT" w:cs="TimesNewRomanPSMT"/>
+          <w:sz w:val="16"/>
+          <w:szCs w:val="16"/>
+          <w:lang w:val="en-US"/>
         </w:rPr>
         <w:t>{%</w:t>
       </w:r>
@@ -6816,16 +6988,37 @@
           <w:rFonts w:ascii="TimesNewRomanPSMT" w:hAnsi="TimesNewRomanPSMT" w:cs="TimesNewRomanPSMT"/>
           <w:sz w:val="16"/>
           <w:szCs w:val="16"/>
-        </w:rPr>
-        <w:t xml:space="preserve"> if lot.annexe_</w:t>
-      </w:r>
-      <w:r>
-        <w:rPr>
-          <w:rFonts w:ascii="TimesNewRomanPSMT" w:hAnsi="TimesNewRomanPSMT" w:cs="TimesNewRomanPSMT"/>
-          <w:sz w:val="16"/>
-          <w:szCs w:val="16"/>
           <w:lang w:val="en-US"/>
         </w:rPr>
+        <w:t xml:space="preserve"> if </w:t>
+      </w:r>
+      <w:proofErr w:type="gramStart"/>
+      <w:r>
+        <w:rPr>
+          <w:rFonts w:ascii="TimesNewRomanPSMT" w:hAnsi="TimesNewRomanPSMT" w:cs="TimesNewRomanPSMT"/>
+          <w:sz w:val="16"/>
+          <w:szCs w:val="16"/>
+          <w:lang w:val="en-US"/>
+        </w:rPr>
+        <w:t>lot.annexe</w:t>
+      </w:r>
+      <w:proofErr w:type="gramEnd"/>
+      <w:r>
+        <w:rPr>
+          <w:rFonts w:ascii="TimesNewRomanPSMT" w:hAnsi="TimesNewRomanPSMT" w:cs="TimesNewRomanPSMT"/>
+          <w:sz w:val="16"/>
+          <w:szCs w:val="16"/>
+          <w:lang w:val="en-US"/>
+        </w:rPr>
+        <w:t>_</w:t>
+      </w:r>
+      <w:r>
+        <w:rPr>
+          <w:rFonts w:ascii="TimesNewRomanPSMT" w:hAnsi="TimesNewRomanPSMT" w:cs="TimesNewRomanPSMT"/>
+          <w:sz w:val="16"/>
+          <w:szCs w:val="16"/>
+          <w:lang w:val="en-US"/>
+        </w:rPr>
         <w:t>remises</w:t>
       </w:r>
       <w:r>
@@ -6833,6 +7026,7 @@
           <w:rFonts w:ascii="TimesNewRomanPSMT" w:hAnsi="TimesNewRomanPSMT" w:cs="TimesNewRomanPSMT"/>
           <w:sz w:val="16"/>
           <w:szCs w:val="16"/>
+          <w:lang w:val="en-US"/>
         </w:rPr>
         <w:t xml:space="preserve"> %}</w:t>
       </w:r>
@@ -6869,6 +7063,7 @@
           <w:rFonts w:ascii="TimesNewRomanPSMT" w:hAnsi="TimesNewRomanPSMT" w:cs="TimesNewRomanPSMT"/>
           <w:sz w:val="16"/>
           <w:szCs w:val="16"/>
+          <w:lang w:val="en-US"/>
         </w:rPr>
         <w:instrText xml:space="preserve"> FORMCHECKBOX </w:instrText>
       </w:r>
@@ -6900,6 +7095,7 @@
           <w:rFonts w:ascii="TimesNewRomanPSMT" w:hAnsi="TimesNewRomanPSMT" w:cs="TimesNewRomanPSMT"/>
           <w:sz w:val="16"/>
           <w:szCs w:val="16"/>
+          <w:lang w:val="en-US"/>
         </w:rPr>
         <w:t xml:space="preserve"> </w:t>
       </w:r>
@@ -6917,13 +7113,15 @@
         <w:jc w:val="both"/>
         <w:rPr>
           <w:rFonts w:ascii="TimesNewRomanPSMT" w:hAnsi="TimesNewRomanPSMT" w:cs="TimesNewRomanPSMT"/>
-        </w:rPr>
-      </w:pPr>
-      <w:r>
-        <w:rPr>
-          <w:rFonts w:ascii="TimesNewRomanPSMT" w:hAnsi="TimesNewRomanPSMT" w:cs="TimesNewRomanPSMT"/>
-          <w:sz w:val="16"/>
-          <w:szCs w:val="16"/>
+          <w:lang w:val="en-US"/>
+        </w:rPr>
+      </w:pPr>
+      <w:r>
+        <w:rPr>
+          <w:rFonts w:ascii="TimesNewRomanPSMT" w:hAnsi="TimesNewRomanPSMT" w:cs="TimesNewRomanPSMT"/>
+          <w:sz w:val="16"/>
+          <w:szCs w:val="16"/>
+          <w:lang w:val="en-US"/>
         </w:rPr>
         <w:t>{%</w:t>
       </w:r>
@@ -6941,6 +7139,7 @@
           <w:rFonts w:ascii="TimesNewRomanPSMT" w:hAnsi="TimesNewRomanPSMT" w:cs="TimesNewRomanPSMT"/>
           <w:sz w:val="16"/>
           <w:szCs w:val="16"/>
+          <w:lang w:val="en-US"/>
         </w:rPr>
         <w:t xml:space="preserve"> endif %} </w:t>
       </w:r>
@@ -6953,47 +7152,17 @@
           <w:rFonts w:ascii="TimesNewRomanPSMT" w:hAnsi="TimesNewRomanPSMT" w:cs="TimesNewRomanPSMT"/>
           <w:sz w:val="16"/>
           <w:szCs w:val="16"/>
-        </w:rPr>
-      </w:pPr>
-      <w:r>
-        <w:rPr>
-          <w:rFonts w:ascii="TimesNewRomanPSMT" w:hAnsi="TimesNewRomanPSMT" w:cs="TimesNewRomanPSMT"/>
-          <w:sz w:val="16"/>
-          <w:szCs w:val="16"/>
-        </w:rPr>
-        <w:t>{%</w:t>
-      </w:r>
-      <w:r>
-        <w:rPr>
-          <w:rFonts w:ascii="TimesNewRomanPSMT" w:hAnsi="TimesNewRomanPSMT" w:cs="TimesNewRomanPSMT"/>
-          <w:sz w:val="16"/>
-          <w:szCs w:val="16"/>
-        </w:rPr>
-        <w:t>-</w:t>
-      </w:r>
-      <w:r>
-        <w:rPr>
-          <w:rFonts w:ascii="TimesNewRomanPSMT" w:hAnsi="TimesNewRomanPSMT" w:cs="TimesNewRomanPSMT"/>
-          <w:sz w:val="16"/>
-          <w:szCs w:val="16"/>
-        </w:rPr>
-        <w:t xml:space="preserve"> if lot.annexe_</w:t>
-      </w:r>
-      <w:r>
-        <w:rPr>
-          <w:rFonts w:ascii="TimesNewRomanPSMT" w:hAnsi="TimesNewRomanPSMT" w:cs="TimesNewRomanPSMT"/>
-          <w:sz w:val="16"/>
-          <w:szCs w:val="16"/>
-        </w:rPr>
-        <w:t>ateliers</w:t>
-      </w:r>
-      <w:r>
-        <w:rPr>
-          <w:rFonts w:ascii="TimesNewRomanPSMT" w:hAnsi="TimesNewRomanPSMT" w:cs="TimesNewRomanPSMT"/>
-          <w:sz w:val="16"/>
-          <w:szCs w:val="16"/>
-        </w:rPr>
-        <w:t xml:space="preserve"> %}</w:t>
+          <w:lang w:val="en-US"/>
+        </w:rPr>
+      </w:pPr>
+      <w:r>
+        <w:rPr>
+          <w:rFonts w:ascii="TimesNewRomanPSMT" w:hAnsi="TimesNewRomanPSMT" w:cs="TimesNewRomanPSMT"/>
+          <w:sz w:val="16"/>
+          <w:szCs w:val="16"/>
+          <w:lang w:val="en-US"/>
+        </w:rPr>
+        <w:t>{%- if lot.annexe_ateliers %}</w:t>
       </w:r>
     </w:p>
     <w:p>
@@ -7133,7 +7302,25 @@
           <w:sz w:val="16"/>
           <w:szCs w:val="16"/>
         </w:rPr>
-        <w:t xml:space="preserve"> if lot.annexe_</w:t>
+        <w:t xml:space="preserve"> if </w:t>
+      </w:r>
+      <w:proofErr w:type="gramStart"/>
+      <w:r>
+        <w:rPr>
+          <w:rFonts w:ascii="TimesNewRomanPSMT" w:hAnsi="TimesNewRomanPSMT" w:cs="TimesNewRomanPSMT"/>
+          <w:sz w:val="16"/>
+          <w:szCs w:val="16"/>
+        </w:rPr>
+        <w:t>lot.annexe</w:t>
+      </w:r>
+      <w:proofErr w:type="gramEnd"/>
+      <w:r>
+        <w:rPr>
+          <w:rFonts w:ascii="TimesNewRomanPSMT" w:hAnsi="TimesNewRomanPSMT" w:cs="TimesNewRomanPSMT"/>
+          <w:sz w:val="16"/>
+          <w:szCs w:val="16"/>
+        </w:rPr>
+        <w:t>_</w:t>
       </w:r>
       <w:r>
         <w:rPr>
@@ -7230,13 +7417,36 @@
         <w:jc w:val="both"/>
         <w:rPr>
           <w:rFonts w:ascii="TimesNewRomanPSMT" w:hAnsi="TimesNewRomanPSMT" w:cs="TimesNewRomanPSMT"/>
-        </w:rPr>
-      </w:pPr>
-      <w:r>
-        <w:rPr>
-          <w:rFonts w:ascii="TimesNewRomanPSMT" w:hAnsi="TimesNewRomanPSMT" w:cs="TimesNewRomanPSMT"/>
-          <w:sz w:val="16"/>
-          <w:szCs w:val="16"/>
+          <w:lang w:val="en-US"/>
+        </w:rPr>
+      </w:pPr>
+      <w:r>
+        <w:rPr>
+          <w:rFonts w:ascii="TimesNewRomanPSMT" w:hAnsi="TimesNewRomanPSMT" w:cs="TimesNewRomanPSMT"/>
+          <w:sz w:val="16"/>
+          <w:szCs w:val="16"/>
+          <w:lang w:val="en-US"/>
+        </w:rPr>
+        <w:t xml:space="preserve">{%- endif %} </w:t>
+      </w:r>
+    </w:p>
+    <w:p>
+      <w:pPr>
+        <w:ind w:firstLine="708"/>
+        <w:jc w:val="both"/>
+        <w:rPr>
+          <w:rFonts w:ascii="TimesNewRomanPSMT" w:hAnsi="TimesNewRomanPSMT" w:cs="TimesNewRomanPSMT"/>
+          <w:sz w:val="16"/>
+          <w:szCs w:val="16"/>
+          <w:lang w:val="en-US"/>
+        </w:rPr>
+      </w:pPr>
+      <w:r>
+        <w:rPr>
+          <w:rFonts w:ascii="TimesNewRomanPSMT" w:hAnsi="TimesNewRomanPSMT" w:cs="TimesNewRomanPSMT"/>
+          <w:sz w:val="16"/>
+          <w:szCs w:val="16"/>
+          <w:lang w:val="en-US"/>
         </w:rPr>
         <w:t>{%</w:t>
       </w:r>
@@ -7245,6 +7455,7 @@
           <w:rFonts w:ascii="TimesNewRomanPSMT" w:hAnsi="TimesNewRomanPSMT" w:cs="TimesNewRomanPSMT"/>
           <w:sz w:val="16"/>
           <w:szCs w:val="16"/>
+          <w:lang w:val="en-US"/>
         </w:rPr>
         <w:t>-</w:t>
       </w:r>
@@ -7253,45 +7464,11 @@
           <w:rFonts w:ascii="TimesNewRomanPSMT" w:hAnsi="TimesNewRomanPSMT" w:cs="TimesNewRomanPSMT"/>
           <w:sz w:val="16"/>
           <w:szCs w:val="16"/>
-        </w:rPr>
-        <w:t xml:space="preserve"> endif %} </w:t>
-      </w:r>
-    </w:p>
-    <w:p>
-      <w:pPr>
-        <w:ind w:firstLine="708"/>
-        <w:jc w:val="both"/>
-        <w:rPr>
-          <w:rFonts w:ascii="TimesNewRomanPSMT" w:hAnsi="TimesNewRomanPSMT" w:cs="TimesNewRomanPSMT"/>
-          <w:sz w:val="16"/>
-          <w:szCs w:val="16"/>
-        </w:rPr>
-      </w:pPr>
-      <w:r>
-        <w:rPr>
-          <w:rFonts w:ascii="TimesNewRomanPSMT" w:hAnsi="TimesNewRomanPSMT" w:cs="TimesNewRomanPSMT"/>
-          <w:sz w:val="16"/>
-          <w:szCs w:val="16"/>
-        </w:rPr>
-        <w:t>{%</w:t>
-      </w:r>
-      <w:r>
-        <w:rPr>
-          <w:rFonts w:ascii="TimesNewRomanPSMT" w:hAnsi="TimesNewRomanPSMT" w:cs="TimesNewRomanPSMT"/>
-          <w:sz w:val="16"/>
-          <w:szCs w:val="16"/>
           <w:lang w:val="en-US"/>
         </w:rPr>
-        <w:t>-</w:t>
-      </w:r>
-      <w:r>
-        <w:rPr>
-          <w:rFonts w:ascii="TimesNewRomanPSMT" w:hAnsi="TimesNewRomanPSMT" w:cs="TimesNewRomanPSMT"/>
-          <w:sz w:val="16"/>
-          <w:szCs w:val="16"/>
-        </w:rPr>
-        <w:t xml:space="preserve"> if lot.annexe_</w:t>
-      </w:r>
+        <w:t xml:space="preserve"> if </w:t>
+      </w:r>
+      <w:proofErr w:type="gramStart"/>
       <w:r>
         <w:rPr>
           <w:rFonts w:ascii="TimesNewRomanPSMT" w:hAnsi="TimesNewRomanPSMT" w:cs="TimesNewRomanPSMT"/>
@@ -7299,6 +7476,25 @@
           <w:szCs w:val="16"/>
           <w:lang w:val="en-US"/>
         </w:rPr>
+        <w:t>lot.annexe</w:t>
+      </w:r>
+      <w:proofErr w:type="gramEnd"/>
+      <w:r>
+        <w:rPr>
+          <w:rFonts w:ascii="TimesNewRomanPSMT" w:hAnsi="TimesNewRomanPSMT" w:cs="TimesNewRomanPSMT"/>
+          <w:sz w:val="16"/>
+          <w:szCs w:val="16"/>
+          <w:lang w:val="en-US"/>
+        </w:rPr>
+        <w:t>_</w:t>
+      </w:r>
+      <w:r>
+        <w:rPr>
+          <w:rFonts w:ascii="TimesNewRomanPSMT" w:hAnsi="TimesNewRomanPSMT" w:cs="TimesNewRomanPSMT"/>
+          <w:sz w:val="16"/>
+          <w:szCs w:val="16"/>
+          <w:lang w:val="en-US"/>
+        </w:rPr>
         <w:t>celliers</w:t>
       </w:r>
       <w:r>
@@ -7306,6 +7502,7 @@
           <w:rFonts w:ascii="TimesNewRomanPSMT" w:hAnsi="TimesNewRomanPSMT" w:cs="TimesNewRomanPSMT"/>
           <w:sz w:val="16"/>
           <w:szCs w:val="16"/>
+          <w:lang w:val="en-US"/>
         </w:rPr>
         <w:t xml:space="preserve"> %}</w:t>
       </w:r>
@@ -7423,13 +7620,15 @@
           <w:rFonts w:ascii="TimesNewRomanPSMT" w:hAnsi="TimesNewRomanPSMT" w:cs="TimesNewRomanPSMT"/>
           <w:sz w:val="16"/>
           <w:szCs w:val="16"/>
-        </w:rPr>
-      </w:pPr>
-      <w:r>
-        <w:rPr>
-          <w:rFonts w:ascii="TimesNewRomanPSMT" w:hAnsi="TimesNewRomanPSMT" w:cs="TimesNewRomanPSMT"/>
-          <w:sz w:val="16"/>
-          <w:szCs w:val="16"/>
+          <w:lang w:val="en-US"/>
+        </w:rPr>
+      </w:pPr>
+      <w:r>
+        <w:rPr>
+          <w:rFonts w:ascii="TimesNewRomanPSMT" w:hAnsi="TimesNewRomanPSMT" w:cs="TimesNewRomanPSMT"/>
+          <w:sz w:val="16"/>
+          <w:szCs w:val="16"/>
+          <w:lang w:val="en-US"/>
         </w:rPr>
         <w:t>{%</w:t>
       </w:r>
@@ -7447,6 +7646,7 @@
           <w:rFonts w:ascii="TimesNewRomanPSMT" w:hAnsi="TimesNewRomanPSMT" w:cs="TimesNewRomanPSMT"/>
           <w:sz w:val="16"/>
           <w:szCs w:val="16"/>
+          <w:lang w:val="en-US"/>
         </w:rPr>
         <w:t xml:space="preserve"> if lot.annexe_</w:t>
       </w:r>
@@ -7473,6 +7673,7 @@
           <w:rFonts w:ascii="TimesNewRomanPSMT" w:hAnsi="TimesNewRomanPSMT" w:cs="TimesNewRomanPSMT"/>
           <w:sz w:val="16"/>
           <w:szCs w:val="16"/>
+          <w:lang w:val="en-US"/>
         </w:rPr>
         <w:t xml:space="preserve"> %}</w:t>
       </w:r>
@@ -7510,6 +7711,7 @@
           <w:rFonts w:ascii="TimesNewRomanPSMT" w:hAnsi="TimesNewRomanPSMT" w:cs="TimesNewRomanPSMT"/>
           <w:sz w:val="16"/>
           <w:szCs w:val="16"/>
+          <w:lang w:val="en-US"/>
         </w:rPr>
         <w:instrText xml:space="preserve"> FORMCHECKBOX </w:instrText>
       </w:r>
@@ -7541,6 +7743,7 @@
           <w:rFonts w:ascii="TimesNewRomanPSMT" w:hAnsi="TimesNewRomanPSMT" w:cs="TimesNewRomanPSMT"/>
           <w:sz w:val="16"/>
           <w:szCs w:val="16"/>
+          <w:lang w:val="en-US"/>
         </w:rPr>
         <w:t xml:space="preserve"> </w:t>
       </w:r>
@@ -7558,13 +7761,15 @@
         <w:jc w:val="both"/>
         <w:rPr>
           <w:rFonts w:ascii="TimesNewRomanPSMT" w:hAnsi="TimesNewRomanPSMT" w:cs="TimesNewRomanPSMT"/>
-        </w:rPr>
-      </w:pPr>
-      <w:r>
-        <w:rPr>
-          <w:rFonts w:ascii="TimesNewRomanPSMT" w:hAnsi="TimesNewRomanPSMT" w:cs="TimesNewRomanPSMT"/>
-          <w:sz w:val="16"/>
-          <w:szCs w:val="16"/>
+          <w:lang w:val="en-US"/>
+        </w:rPr>
+      </w:pPr>
+      <w:r>
+        <w:rPr>
+          <w:rFonts w:ascii="TimesNewRomanPSMT" w:hAnsi="TimesNewRomanPSMT" w:cs="TimesNewRomanPSMT"/>
+          <w:sz w:val="16"/>
+          <w:szCs w:val="16"/>
+          <w:lang w:val="en-US"/>
         </w:rPr>
         <w:t>{%</w:t>
       </w:r>
@@ -7582,6 +7787,7 @@
           <w:rFonts w:ascii="TimesNewRomanPSMT" w:hAnsi="TimesNewRomanPSMT" w:cs="TimesNewRomanPSMT"/>
           <w:sz w:val="16"/>
           <w:szCs w:val="16"/>
+          <w:lang w:val="en-US"/>
         </w:rPr>
         <w:t xml:space="preserve"> endif %} </w:t>
       </w:r>
@@ -7594,13 +7800,15 @@
           <w:rFonts w:ascii="TimesNewRomanPSMT" w:hAnsi="TimesNewRomanPSMT" w:cs="TimesNewRomanPSMT"/>
           <w:sz w:val="16"/>
           <w:szCs w:val="16"/>
-        </w:rPr>
-      </w:pPr>
-      <w:r>
-        <w:rPr>
-          <w:rFonts w:ascii="TimesNewRomanPSMT" w:hAnsi="TimesNewRomanPSMT" w:cs="TimesNewRomanPSMT"/>
-          <w:sz w:val="16"/>
-          <w:szCs w:val="16"/>
+          <w:lang w:val="en-US"/>
+        </w:rPr>
+      </w:pPr>
+      <w:r>
+        <w:rPr>
+          <w:rFonts w:ascii="TimesNewRomanPSMT" w:hAnsi="TimesNewRomanPSMT" w:cs="TimesNewRomanPSMT"/>
+          <w:sz w:val="16"/>
+          <w:szCs w:val="16"/>
+          <w:lang w:val="en-US"/>
         </w:rPr>
         <w:t>{%</w:t>
       </w:r>
@@ -7618,16 +7826,28 @@
           <w:rFonts w:ascii="TimesNewRomanPSMT" w:hAnsi="TimesNewRomanPSMT" w:cs="TimesNewRomanPSMT"/>
           <w:sz w:val="16"/>
           <w:szCs w:val="16"/>
-        </w:rPr>
-        <w:t xml:space="preserve"> if lot.annexe</w:t>
-      </w:r>
-      <w:r>
-        <w:rPr>
-          <w:rFonts w:ascii="TimesNewRomanPSMT" w:hAnsi="TimesNewRomanPSMT" w:cs="TimesNewRomanPSMT"/>
-          <w:sz w:val="16"/>
-          <w:szCs w:val="16"/>
           <w:lang w:val="en-US"/>
         </w:rPr>
+        <w:t xml:space="preserve"> if </w:t>
+      </w:r>
+      <w:proofErr w:type="gramStart"/>
+      <w:r>
+        <w:rPr>
+          <w:rFonts w:ascii="TimesNewRomanPSMT" w:hAnsi="TimesNewRomanPSMT" w:cs="TimesNewRomanPSMT"/>
+          <w:sz w:val="16"/>
+          <w:szCs w:val="16"/>
+          <w:lang w:val="en-US"/>
+        </w:rPr>
+        <w:t>lot.annexe</w:t>
+      </w:r>
+      <w:proofErr w:type="gramEnd"/>
+      <w:r>
+        <w:rPr>
+          <w:rFonts w:ascii="TimesNewRomanPSMT" w:hAnsi="TimesNewRomanPSMT" w:cs="TimesNewRomanPSMT"/>
+          <w:sz w:val="16"/>
+          <w:szCs w:val="16"/>
+          <w:lang w:val="en-US"/>
+        </w:rPr>
         <w:t>_combles</w:t>
       </w:r>
       <w:r>
@@ -7635,6 +7855,7 @@
           <w:rFonts w:ascii="TimesNewRomanPSMT" w:hAnsi="TimesNewRomanPSMT" w:cs="TimesNewRomanPSMT"/>
           <w:sz w:val="16"/>
           <w:szCs w:val="16"/>
+          <w:lang w:val="en-US"/>
         </w:rPr>
         <w:t xml:space="preserve"> %}</w:t>
       </w:r>
@@ -7752,13 +7973,15 @@
           <w:rFonts w:ascii="TimesNewRomanPSMT" w:hAnsi="TimesNewRomanPSMT" w:cs="TimesNewRomanPSMT"/>
           <w:sz w:val="16"/>
           <w:szCs w:val="16"/>
-        </w:rPr>
-      </w:pPr>
-      <w:r>
-        <w:rPr>
-          <w:rFonts w:ascii="TimesNewRomanPSMT" w:hAnsi="TimesNewRomanPSMT" w:cs="TimesNewRomanPSMT"/>
-          <w:sz w:val="16"/>
-          <w:szCs w:val="16"/>
+          <w:lang w:val="en-US"/>
+        </w:rPr>
+      </w:pPr>
+      <w:r>
+        <w:rPr>
+          <w:rFonts w:ascii="TimesNewRomanPSMT" w:hAnsi="TimesNewRomanPSMT" w:cs="TimesNewRomanPSMT"/>
+          <w:sz w:val="16"/>
+          <w:szCs w:val="16"/>
+          <w:lang w:val="en-US"/>
         </w:rPr>
         <w:t>{%</w:t>
       </w:r>
@@ -7776,6 +7999,7 @@
           <w:rFonts w:ascii="TimesNewRomanPSMT" w:hAnsi="TimesNewRomanPSMT" w:cs="TimesNewRomanPSMT"/>
           <w:sz w:val="16"/>
           <w:szCs w:val="16"/>
+          <w:lang w:val="en-US"/>
         </w:rPr>
         <w:t xml:space="preserve"> if lot.annexe_</w:t>
       </w:r>
@@ -7793,6 +8017,7 @@
           <w:rFonts w:ascii="TimesNewRomanPSMT" w:hAnsi="TimesNewRomanPSMT" w:cs="TimesNewRomanPSMT"/>
           <w:sz w:val="16"/>
           <w:szCs w:val="16"/>
+          <w:lang w:val="en-US"/>
         </w:rPr>
         <w:t xml:space="preserve"> %}</w:t>
       </w:r>
@@ -7803,6 +8028,7 @@
         <w:jc w:val="both"/>
         <w:rPr>
           <w:rFonts w:ascii="TimesNewRomanPSMT" w:hAnsi="TimesNewRomanPSMT" w:cs="TimesNewRomanPSMT"/>
+          <w:lang w:val="en-US"/>
         </w:rPr>
       </w:pPr>
       <w:r>
@@ -7828,6 +8054,7 @@
           <w:rFonts w:ascii="TimesNewRomanPSMT" w:hAnsi="TimesNewRomanPSMT" w:cs="TimesNewRomanPSMT"/>
           <w:sz w:val="16"/>
           <w:szCs w:val="16"/>
+          <w:lang w:val="en-US"/>
         </w:rPr>
         <w:instrText xml:space="preserve"> FORMCHECKBOX </w:instrText>
       </w:r>
@@ -7859,12 +8086,14 @@
           <w:rFonts w:ascii="TimesNewRomanPSMT" w:hAnsi="TimesNewRomanPSMT" w:cs="TimesNewRomanPSMT"/>
           <w:sz w:val="16"/>
           <w:szCs w:val="16"/>
+          <w:lang w:val="en-US"/>
         </w:rPr>
         <w:t xml:space="preserve"> </w:t>
       </w:r>
       <w:r>
         <w:rPr>
           <w:rFonts w:ascii="TimesNewRomanPSMT" w:hAnsi="TimesNewRomanPSMT" w:cs="TimesNewRomanPSMT"/>
+          <w:lang w:val="en-US"/>
         </w:rPr>
         <w:t>Balcons</w:t>
       </w:r>
@@ -7875,6 +8104,27 @@
         <w:jc w:val="both"/>
         <w:rPr>
           <w:rFonts w:ascii="TimesNewRomanPSMT" w:hAnsi="TimesNewRomanPSMT" w:cs="TimesNewRomanPSMT"/>
+          <w:lang w:val="en-US"/>
+        </w:rPr>
+      </w:pPr>
+      <w:r>
+        <w:rPr>
+          <w:rFonts w:ascii="TimesNewRomanPSMT" w:hAnsi="TimesNewRomanPSMT" w:cs="TimesNewRomanPSMT"/>
+          <w:sz w:val="16"/>
+          <w:szCs w:val="16"/>
+          <w:lang w:val="en-US"/>
+        </w:rPr>
+        <w:t xml:space="preserve">{%- endif %} </w:t>
+      </w:r>
+    </w:p>
+    <w:p>
+      <w:pPr>
+        <w:ind w:firstLine="708"/>
+        <w:jc w:val="both"/>
+        <w:rPr>
+          <w:rFonts w:ascii="TimesNewRomanPSMT" w:hAnsi="TimesNewRomanPSMT" w:cs="TimesNewRomanPSMT"/>
+          <w:sz w:val="16"/>
+          <w:szCs w:val="16"/>
         </w:rPr>
       </w:pPr>
       <w:r>
@@ -7899,42 +8149,25 @@
           <w:sz w:val="16"/>
           <w:szCs w:val="16"/>
         </w:rPr>
-        <w:t xml:space="preserve"> endif %} </w:t>
-      </w:r>
-    </w:p>
-    <w:p>
-      <w:pPr>
-        <w:ind w:firstLine="708"/>
-        <w:jc w:val="both"/>
-        <w:rPr>
-          <w:rFonts w:ascii="TimesNewRomanPSMT" w:hAnsi="TimesNewRomanPSMT" w:cs="TimesNewRomanPSMT"/>
-          <w:sz w:val="16"/>
-          <w:szCs w:val="16"/>
-        </w:rPr>
-      </w:pPr>
-      <w:r>
-        <w:rPr>
-          <w:rFonts w:ascii="TimesNewRomanPSMT" w:hAnsi="TimesNewRomanPSMT" w:cs="TimesNewRomanPSMT"/>
-          <w:sz w:val="16"/>
-          <w:szCs w:val="16"/>
-        </w:rPr>
-        <w:t>{%</w:t>
-      </w:r>
-      <w:r>
-        <w:rPr>
-          <w:rFonts w:ascii="TimesNewRomanPSMT" w:hAnsi="TimesNewRomanPSMT" w:cs="TimesNewRomanPSMT"/>
-          <w:sz w:val="16"/>
-          <w:szCs w:val="16"/>
-        </w:rPr>
-        <w:t>-</w:t>
-      </w:r>
-      <w:r>
-        <w:rPr>
-          <w:rFonts w:ascii="TimesNewRomanPSMT" w:hAnsi="TimesNewRomanPSMT" w:cs="TimesNewRomanPSMT"/>
-          <w:sz w:val="16"/>
-          <w:szCs w:val="16"/>
-        </w:rPr>
-        <w:t xml:space="preserve"> if lot.annexe_</w:t>
+        <w:t xml:space="preserve"> if </w:t>
+      </w:r>
+      <w:proofErr w:type="gramStart"/>
+      <w:r>
+        <w:rPr>
+          <w:rFonts w:ascii="TimesNewRomanPSMT" w:hAnsi="TimesNewRomanPSMT" w:cs="TimesNewRomanPSMT"/>
+          <w:sz w:val="16"/>
+          <w:szCs w:val="16"/>
+        </w:rPr>
+        <w:t>lot.annexe</w:t>
+      </w:r>
+      <w:proofErr w:type="gramEnd"/>
+      <w:r>
+        <w:rPr>
+          <w:rFonts w:ascii="TimesNewRomanPSMT" w:hAnsi="TimesNewRomanPSMT" w:cs="TimesNewRomanPSMT"/>
+          <w:sz w:val="16"/>
+          <w:szCs w:val="16"/>
+        </w:rPr>
+        <w:t>_</w:t>
       </w:r>
       <w:r>
         <w:rPr>
@@ -8090,7 +8323,25 @@
           <w:sz w:val="16"/>
           <w:szCs w:val="16"/>
         </w:rPr>
-        <w:t xml:space="preserve"> if lot.annexe_</w:t>
+        <w:t xml:space="preserve"> if </w:t>
+      </w:r>
+      <w:proofErr w:type="gramStart"/>
+      <w:r>
+        <w:rPr>
+          <w:rFonts w:ascii="TimesNewRomanPSMT" w:hAnsi="TimesNewRomanPSMT" w:cs="TimesNewRomanPSMT"/>
+          <w:sz w:val="16"/>
+          <w:szCs w:val="16"/>
+        </w:rPr>
+        <w:t>lot.annexe</w:t>
+      </w:r>
+      <w:proofErr w:type="gramEnd"/>
+      <w:r>
+        <w:rPr>
+          <w:rFonts w:ascii="TimesNewRomanPSMT" w:hAnsi="TimesNewRomanPSMT" w:cs="TimesNewRomanPSMT"/>
+          <w:sz w:val="16"/>
+          <w:szCs w:val="16"/>
+        </w:rPr>
+        <w:t>_</w:t>
       </w:r>
       <w:r>
         <w:rPr>
@@ -8262,11 +8513,19 @@
       </w:r>
       <w:bookmarkStart w:id="45" w:name="SU"/>
       <w:bookmarkEnd w:id="45"/>
-      <w:r>
-        <w:rPr>
-          <w:rFonts w:ascii="TimesNewRomanPSMT" w:hAnsi="TimesNewRomanPSMT" w:cs="TimesNewRomanPSMT"/>
-        </w:rPr>
-        <w:t>{{ su_totale|f }} m</w:t>
+      <w:proofErr w:type="gramStart"/>
+      <w:r>
+        <w:rPr>
+          <w:rFonts w:ascii="TimesNewRomanPSMT" w:hAnsi="TimesNewRomanPSMT" w:cs="TimesNewRomanPSMT"/>
+        </w:rPr>
+        <w:t>{{ su</w:t>
+      </w:r>
+      <w:proofErr w:type="gramEnd"/>
+      <w:r>
+        <w:rPr>
+          <w:rFonts w:ascii="TimesNewRomanPSMT" w:hAnsi="TimesNewRomanPSMT" w:cs="TimesNewRomanPSMT"/>
+        </w:rPr>
+        <w:t>_totale|f }} m</w:t>
       </w:r>
       <w:r>
         <w:rPr>
@@ -8311,22 +8570,40 @@
           <w:sz w:val="20"/>
           <w:lang w:val="en-US"/>
         </w:rPr>
-        <w:t>{% if logements.count() %}</w:t>
-      </w:r>
-    </w:p>
-    <w:p>
-      <w:pPr>
-        <w:jc w:val="both"/>
+        <w:t xml:space="preserve">{% if </w:t>
+      </w:r>
+      <w:proofErr w:type="gramStart"/>
+      <w:r>
         <w:rPr>
           <w:rFonts w:ascii="TimesNewRomanPSMT" w:hAnsi="TimesNewRomanPSMT" w:cs="TimesNewRomanPSMT"/>
           <w:sz w:val="20"/>
           <w:lang w:val="en-US"/>
         </w:rPr>
+        <w:t>logements.count</w:t>
+      </w:r>
+      <w:proofErr w:type="gramEnd"/>
+      <w:r>
+        <w:rPr>
+          <w:rFonts w:ascii="TimesNewRomanPSMT" w:hAnsi="TimesNewRomanPSMT" w:cs="TimesNewRomanPSMT"/>
+          <w:sz w:val="20"/>
+          <w:lang w:val="en-US"/>
+        </w:rPr>
+        <w:t>() %}</w:t>
+      </w:r>
+    </w:p>
+    <w:p>
+      <w:pPr>
+        <w:jc w:val="both"/>
+        <w:rPr>
+          <w:rFonts w:ascii="TimesNewRomanPSMT" w:hAnsi="TimesNewRomanPSMT" w:cs="TimesNewRomanPSMT"/>
+          <w:sz w:val="20"/>
+          <w:lang w:val="en-US"/>
+        </w:rPr>
       </w:pPr>
     </w:p>
     <w:tbl>
       <w:tblPr>
-        <w:tblStyle w:val="Grilledutableau"/>
+        <w:tblStyle w:val="TableGrid"/>
         <w:tblW w:w="0" w:type="auto"/>
         <w:tblLayout w:type="fixed"/>
         <w:tblLook w:val="04A0" w:firstRow="1" w:lastRow="0" w:firstColumn="1" w:lastColumn="0" w:noHBand="0" w:noVBand="1"/>
@@ -8404,6 +8681,7 @@
                 <w:szCs w:val="14"/>
               </w:rPr>
             </w:pPr>
+            <w:proofErr w:type="gramStart"/>
             <w:r>
               <w:rPr>
                 <w:rFonts w:ascii="TimesNewRomanPSMT" w:hAnsi="TimesNewRomanPSMT" w:cs="TimesNewRomanPSMT"/>
@@ -8412,6 +8690,7 @@
               </w:rPr>
               <w:t>habitable</w:t>
             </w:r>
+            <w:proofErr w:type="gramEnd"/>
           </w:p>
           <w:p>
             <w:pPr>
@@ -8428,7 +8707,25 @@
                 <w:sz w:val="14"/>
                 <w:szCs w:val="14"/>
               </w:rPr>
-              <w:t>(art. R. 111-2)</w:t>
+              <w:t>(</w:t>
+            </w:r>
+            <w:proofErr w:type="gramStart"/>
+            <w:r>
+              <w:rPr>
+                <w:rFonts w:ascii="TimesNewRomanPSMT" w:hAnsi="TimesNewRomanPSMT" w:cs="TimesNewRomanPSMT"/>
+                <w:sz w:val="14"/>
+                <w:szCs w:val="14"/>
+              </w:rPr>
+              <w:t>art.</w:t>
+            </w:r>
+            <w:proofErr w:type="gramEnd"/>
+            <w:r>
+              <w:rPr>
+                <w:rFonts w:ascii="TimesNewRomanPSMT" w:hAnsi="TimesNewRomanPSMT" w:cs="TimesNewRomanPSMT"/>
+                <w:sz w:val="14"/>
+                <w:szCs w:val="14"/>
+              </w:rPr>
+              <w:t xml:space="preserve"> R. 111-2)</w:t>
             </w:r>
           </w:p>
         </w:tc>
@@ -8463,13 +8760,23 @@
                 <w:lang w:val="en-US"/>
               </w:rPr>
             </w:pPr>
+            <w:proofErr w:type="gramStart"/>
             <w:r>
               <w:rPr>
                 <w:rFonts w:ascii="TimesNewRomanPSMT" w:hAnsi="TimesNewRomanPSMT" w:cs="TimesNewRomanPSMT"/>
                 <w:sz w:val="14"/>
                 <w:szCs w:val="14"/>
               </w:rPr>
-              <w:t>réelle des annexes</w:t>
+              <w:t>réelle</w:t>
+            </w:r>
+            <w:proofErr w:type="gramEnd"/>
+            <w:r>
+              <w:rPr>
+                <w:rFonts w:ascii="TimesNewRomanPSMT" w:hAnsi="TimesNewRomanPSMT" w:cs="TimesNewRomanPSMT"/>
+                <w:sz w:val="14"/>
+                <w:szCs w:val="14"/>
+              </w:rPr>
+              <w:t xml:space="preserve"> des annexes</w:t>
             </w:r>
           </w:p>
         </w:tc>
@@ -8509,7 +8816,25 @@
                 <w:sz w:val="14"/>
                 <w:szCs w:val="14"/>
               </w:rPr>
-              <w:t>(surface habitable augmentée de 50% de la surface des annexes)</w:t>
+              <w:t>(</w:t>
+            </w:r>
+            <w:proofErr w:type="gramStart"/>
+            <w:r>
+              <w:rPr>
+                <w:rFonts w:ascii="TimesNewRomanPSMT" w:hAnsi="TimesNewRomanPSMT" w:cs="TimesNewRomanPSMT"/>
+                <w:sz w:val="14"/>
+                <w:szCs w:val="14"/>
+              </w:rPr>
+              <w:t>surface</w:t>
+            </w:r>
+            <w:proofErr w:type="gramEnd"/>
+            <w:r>
+              <w:rPr>
+                <w:rFonts w:ascii="TimesNewRomanPSMT" w:hAnsi="TimesNewRomanPSMT" w:cs="TimesNewRomanPSMT"/>
+                <w:sz w:val="14"/>
+                <w:szCs w:val="14"/>
+              </w:rPr>
+              <w:t xml:space="preserve"> habitable augmentée de 50% de la surface des annexes)</w:t>
             </w:r>
           </w:p>
         </w:tc>
@@ -8589,13 +8914,23 @@
                 <w:szCs w:val="14"/>
               </w:rPr>
             </w:pPr>
+            <w:proofErr w:type="gramStart"/>
             <w:r>
               <w:rPr>
                 <w:rFonts w:ascii="TimesNewRomanPSMT" w:hAnsi="TimesNewRomanPSMT" w:cs="TimesNewRomanPSMT"/>
                 <w:sz w:val="14"/>
                 <w:szCs w:val="14"/>
               </w:rPr>
-              <w:t>du logement</w:t>
+              <w:t>du</w:t>
+            </w:r>
+            <w:proofErr w:type="gramEnd"/>
+            <w:r>
+              <w:rPr>
+                <w:rFonts w:ascii="TimesNewRomanPSMT" w:hAnsi="TimesNewRomanPSMT" w:cs="TimesNewRomanPSMT"/>
+                <w:sz w:val="14"/>
+                <w:szCs w:val="14"/>
+              </w:rPr>
+              <w:t xml:space="preserve"> logement</w:t>
             </w:r>
           </w:p>
           <w:p>
@@ -8612,7 +8947,25 @@
                 <w:sz w:val="14"/>
                 <w:szCs w:val="14"/>
               </w:rPr>
-              <w:t xml:space="preserve">(col 4 </w:t>
+              <w:t>(</w:t>
+            </w:r>
+            <w:proofErr w:type="gramStart"/>
+            <w:r>
+              <w:rPr>
+                <w:rFonts w:ascii="TimesNewRomanPSMT" w:hAnsi="TimesNewRomanPSMT" w:cs="TimesNewRomanPSMT"/>
+                <w:sz w:val="14"/>
+                <w:szCs w:val="14"/>
+              </w:rPr>
+              <w:t>col</w:t>
+            </w:r>
+            <w:proofErr w:type="gramEnd"/>
+            <w:r>
+              <w:rPr>
+                <w:rFonts w:ascii="TimesNewRomanPSMT" w:hAnsi="TimesNewRomanPSMT" w:cs="TimesNewRomanPSMT"/>
+                <w:sz w:val="14"/>
+                <w:szCs w:val="14"/>
+              </w:rPr>
+              <w:t xml:space="preserve"> 4 </w:t>
             </w:r>
             <w:r>
               <w:rPr>
@@ -8654,16 +9007,26 @@
                 <w:sz w:val="14"/>
                 <w:szCs w:val="14"/>
               </w:rPr>
-              <w:t xml:space="preserve"> col 6)</w:t>
-            </w:r>
+              <w:t xml:space="preserve"> col </w:t>
+            </w:r>
+            <w:proofErr w:type="gramStart"/>
             <w:r>
               <w:rPr>
                 <w:rFonts w:ascii="TimesNewRomanPSMT" w:hAnsi="TimesNewRomanPSMT" w:cs="TimesNewRomanPSMT"/>
                 <w:sz w:val="14"/>
                 <w:szCs w:val="14"/>
               </w:rPr>
+              <w:t>6)</w:t>
+            </w:r>
+            <w:r>
+              <w:rPr>
+                <w:rFonts w:ascii="TimesNewRomanPSMT" w:hAnsi="TimesNewRomanPSMT" w:cs="TimesNewRomanPSMT"/>
+                <w:sz w:val="14"/>
+                <w:szCs w:val="14"/>
+              </w:rPr>
               <w:t>*</w:t>
             </w:r>
+            <w:proofErr w:type="gramEnd"/>
           </w:p>
         </w:tc>
       </w:tr>
@@ -9120,7 +9483,27 @@
                 <w:szCs w:val="16"/>
                 <w:lang w:val="en-US"/>
               </w:rPr>
-              <w:t>{{l.lpmc|f }}</w:t>
+              <w:t>{{</w:t>
+            </w:r>
+            <w:proofErr w:type="gramStart"/>
+            <w:r>
+              <w:rPr>
+                <w:rFonts w:ascii="TimesNewRomanPSMT" w:hAnsi="TimesNewRomanPSMT" w:cs="TimesNewRomanPSMT"/>
+                <w:sz w:val="16"/>
+                <w:szCs w:val="16"/>
+                <w:lang w:val="en-US"/>
+              </w:rPr>
+              <w:t>l.lpmc</w:t>
+            </w:r>
+            <w:proofErr w:type="gramEnd"/>
+            <w:r>
+              <w:rPr>
+                <w:rFonts w:ascii="TimesNewRomanPSMT" w:hAnsi="TimesNewRomanPSMT" w:cs="TimesNewRomanPSMT"/>
+                <w:sz w:val="16"/>
+                <w:szCs w:val="16"/>
+                <w:lang w:val="en-US"/>
+              </w:rPr>
+              <w:t>|f }}</w:t>
             </w:r>
           </w:p>
         </w:tc>
@@ -9170,7 +9553,27 @@
                 <w:szCs w:val="16"/>
                 <w:lang w:val="en-US"/>
               </w:rPr>
-              <w:t>{{l.l|f}}</w:t>
+              <w:t>{{</w:t>
+            </w:r>
+            <w:proofErr w:type="gramStart"/>
+            <w:r>
+              <w:rPr>
+                <w:rFonts w:ascii="TimesNewRomanPSMT" w:hAnsi="TimesNewRomanPSMT" w:cs="TimesNewRomanPSMT"/>
+                <w:sz w:val="16"/>
+                <w:szCs w:val="16"/>
+                <w:lang w:val="en-US"/>
+              </w:rPr>
+              <w:t>l.l</w:t>
+            </w:r>
+            <w:proofErr w:type="gramEnd"/>
+            <w:r>
+              <w:rPr>
+                <w:rFonts w:ascii="TimesNewRomanPSMT" w:hAnsi="TimesNewRomanPSMT" w:cs="TimesNewRomanPSMT"/>
+                <w:sz w:val="16"/>
+                <w:szCs w:val="16"/>
+                <w:lang w:val="en-US"/>
+              </w:rPr>
+              <w:t>|f}}</w:t>
             </w:r>
           </w:p>
         </w:tc>
@@ -9595,7 +9998,21 @@
         <w:rPr>
           <w:rFonts w:ascii="TimesNewRomanPSMT" w:hAnsi="TimesNewRomanPSMT" w:cs="TimesNewRomanPSMT"/>
         </w:rPr>
-        <w:t>6. Nombre et liste des annexes susceptibles de donner lieu à perception d'un loyer accessoire : {{ liste_des_annexes }}</w:t>
+        <w:t xml:space="preserve">6. Nombre et liste des annexes susceptibles de donner lieu à perception d'un loyer accessoire : </w:t>
+      </w:r>
+      <w:proofErr w:type="gramStart"/>
+      <w:r>
+        <w:rPr>
+          <w:rFonts w:ascii="TimesNewRomanPSMT" w:hAnsi="TimesNewRomanPSMT" w:cs="TimesNewRomanPSMT"/>
+        </w:rPr>
+        <w:t>{{ liste</w:t>
+      </w:r>
+      <w:proofErr w:type="gramEnd"/>
+      <w:r>
+        <w:rPr>
+          <w:rFonts w:ascii="TimesNewRomanPSMT" w:hAnsi="TimesNewRomanPSMT" w:cs="TimesNewRomanPSMT"/>
+        </w:rPr>
+        <w:t>_des_annexes }}</w:t>
       </w:r>
     </w:p>
     <w:p>
@@ -9641,12 +10058,28 @@
           <w:rFonts w:ascii="TimesNewRomanPSMT" w:hAnsi="TimesNewRomanPSMT" w:cs="TimesNewRomanPSMT"/>
           <w:sz w:val="20"/>
         </w:rPr>
-        <w:t>{% if stationnements.count() %}</w:t>
+        <w:t xml:space="preserve">{% if </w:t>
+      </w:r>
+      <w:proofErr w:type="gramStart"/>
+      <w:r>
+        <w:rPr>
+          <w:rFonts w:ascii="TimesNewRomanPSMT" w:hAnsi="TimesNewRomanPSMT" w:cs="TimesNewRomanPSMT"/>
+          <w:sz w:val="20"/>
+        </w:rPr>
+        <w:t>stationnements.count</w:t>
+      </w:r>
+      <w:proofErr w:type="gramEnd"/>
+      <w:r>
+        <w:rPr>
+          <w:rFonts w:ascii="TimesNewRomanPSMT" w:hAnsi="TimesNewRomanPSMT" w:cs="TimesNewRomanPSMT"/>
+          <w:sz w:val="20"/>
+        </w:rPr>
+        <w:t>() %}</w:t>
       </w:r>
     </w:p>
     <w:tbl>
       <w:tblPr>
-        <w:tblStyle w:val="Grilledutableau"/>
+        <w:tblStyle w:val="TableGrid"/>
         <w:tblW w:w="0" w:type="auto"/>
         <w:tblLook w:val="04A0" w:firstRow="1" w:lastRow="0" w:firstColumn="1" w:lastColumn="0" w:noHBand="0" w:noVBand="1"/>
       </w:tblPr>
@@ -9828,47 +10261,28 @@
               <w:rPr>
                 <w:rFonts w:ascii="TimesNewRomanPSMT" w:hAnsi="TimesNewRomanPSMT" w:cs="TimesNewRomanPSMT"/>
                 <w:sz w:val="20"/>
+                <w:lang w:val="en-US"/>
               </w:rPr>
             </w:pPr>
-            <w:r>
-              <w:rPr>
-                <w:rFonts w:ascii="TimesNewRomanPSMT" w:hAnsi="TimesNewRomanPSMT" w:cs="TimesNewRomanPSMT"/>
-                <w:sz w:val="16"/>
-                <w:szCs w:val="16"/>
-              </w:rPr>
-              <w:t xml:space="preserve">{{ s.nb }} </w:t>
-            </w:r>
-            <w:r>
-              <w:rPr>
-                <w:rFonts w:ascii="TimesNewRomanPSMT" w:hAnsi="TimesNewRomanPSMT" w:cs="TimesNewRomanPSMT"/>
-                <w:sz w:val="16"/>
-                <w:szCs w:val="16"/>
-              </w:rPr>
-              <w:t xml:space="preserve">stationnement{{s.nb|pl}} </w:t>
-            </w:r>
-            <w:r>
-              <w:rPr>
-                <w:rFonts w:ascii="TimesNewRomanPSMT" w:hAnsi="TimesNewRomanPSMT" w:cs="TimesNewRomanPSMT"/>
-                <w:sz w:val="16"/>
-                <w:szCs w:val="16"/>
-              </w:rPr>
-              <w:t>de type {{ s.</w:t>
-            </w:r>
-            <w:r>
-              <w:rPr>
-                <w:rFonts w:ascii="TimesNewRomanPSMT" w:hAnsi="TimesNewRomanPSMT" w:cs="TimesNewRomanPSMT"/>
-                <w:sz w:val="16"/>
-                <w:szCs w:val="16"/>
-              </w:rPr>
-              <w:t>t</w:t>
-            </w:r>
-            <w:r>
-              <w:rPr>
-                <w:rFonts w:ascii="TimesNewRomanPSMT" w:hAnsi="TimesNewRomanPSMT" w:cs="TimesNewRomanPSMT"/>
-                <w:sz w:val="16"/>
-                <w:szCs w:val="16"/>
-              </w:rPr>
-              <w:t xml:space="preserve"> }}</w:t>
+            <w:proofErr w:type="gramStart"/>
+            <w:r>
+              <w:rPr>
+                <w:rFonts w:ascii="TimesNewRomanPSMT" w:hAnsi="TimesNewRomanPSMT" w:cs="TimesNewRomanPSMT"/>
+                <w:sz w:val="16"/>
+                <w:szCs w:val="16"/>
+                <w:lang w:val="en-US"/>
+              </w:rPr>
+              <w:t>{{ s</w:t>
+            </w:r>
+            <w:proofErr w:type="gramEnd"/>
+            <w:r>
+              <w:rPr>
+                <w:rFonts w:ascii="TimesNewRomanPSMT" w:hAnsi="TimesNewRomanPSMT" w:cs="TimesNewRomanPSMT"/>
+                <w:sz w:val="16"/>
+                <w:szCs w:val="16"/>
+                <w:lang w:val="en-US"/>
+              </w:rPr>
+              <w:t>.nb }} stationnement{{s.nb|pl}} de type {{ s.t }}</w:t>
             </w:r>
           </w:p>
         </w:tc>
@@ -9891,8 +10305,18 @@
                 <w:sz w:val="16"/>
                 <w:szCs w:val="16"/>
               </w:rPr>
-              <w:t>{{s.l</w:t>
-            </w:r>
+              <w:t>{{</w:t>
+            </w:r>
+            <w:proofErr w:type="gramStart"/>
+            <w:r>
+              <w:rPr>
+                <w:rFonts w:ascii="TimesNewRomanPSMT" w:hAnsi="TimesNewRomanPSMT" w:cs="TimesNewRomanPSMT"/>
+                <w:sz w:val="16"/>
+                <w:szCs w:val="16"/>
+              </w:rPr>
+              <w:t>s.l</w:t>
+            </w:r>
+            <w:proofErr w:type="gramEnd"/>
             <w:r>
               <w:rPr>
                 <w:rFonts w:ascii="TimesNewRomanPSMT" w:hAnsi="TimesNewRomanPSMT" w:cs="TimesNewRomanPSMT"/>
@@ -9983,6 +10407,7 @@
         </w:rPr>
         <w:t xml:space="preserve">{% if </w:t>
       </w:r>
+      <w:proofErr w:type="gramStart"/>
       <w:r>
         <w:rPr>
           <w:rFonts w:ascii="TimesNewRomanPSMT" w:hAnsi="TimesNewRomanPSMT" w:cs="TimesNewRomanPSMT"/>
@@ -9997,12 +10422,21 @@
           <w:sz w:val="20"/>
           <w:lang w:val="en-US"/>
         </w:rPr>
-        <w:t>.count() %}</w:t>
+        <w:t>.count</w:t>
+      </w:r>
+      <w:proofErr w:type="gramEnd"/>
+      <w:r>
+        <w:rPr>
+          <w:rFonts w:ascii="TimesNewRomanPSMT" w:hAnsi="TimesNewRomanPSMT" w:cs="TimesNewRomanPSMT"/>
+          <w:sz w:val="20"/>
+          <w:lang w:val="en-US"/>
+        </w:rPr>
+        <w:t>() %}</w:t>
       </w:r>
     </w:p>
     <w:tbl>
       <w:tblPr>
-        <w:tblStyle w:val="Grilledutableau"/>
+        <w:tblStyle w:val="TableGrid"/>
         <w:tblW w:w="0" w:type="auto"/>
         <w:tblLook w:val="04A0" w:firstRow="1" w:lastRow="0" w:firstColumn="1" w:lastColumn="0" w:noHBand="0" w:noVBand="1"/>
       </w:tblPr>
@@ -10265,7 +10699,27 @@
                 <w:szCs w:val="16"/>
                 <w:lang w:val="en-US"/>
               </w:rPr>
-              <w:t>{{a.lgt.d}}</w:t>
+              <w:t>{{</w:t>
+            </w:r>
+            <w:proofErr w:type="gramStart"/>
+            <w:r>
+              <w:rPr>
+                <w:rFonts w:ascii="TimesNewRomanPSMT" w:hAnsi="TimesNewRomanPSMT" w:cs="TimesNewRomanPSMT"/>
+                <w:sz w:val="16"/>
+                <w:szCs w:val="16"/>
+                <w:lang w:val="en-US"/>
+              </w:rPr>
+              <w:t>a.lgt.d</w:t>
+            </w:r>
+            <w:proofErr w:type="gramEnd"/>
+            <w:r>
+              <w:rPr>
+                <w:rFonts w:ascii="TimesNewRomanPSMT" w:hAnsi="TimesNewRomanPSMT" w:cs="TimesNewRomanPSMT"/>
+                <w:sz w:val="16"/>
+                <w:szCs w:val="16"/>
+                <w:lang w:val="en-US"/>
+              </w:rPr>
+              <w:t>}}</w:t>
             </w:r>
           </w:p>
         </w:tc>
@@ -10333,8 +10787,19 @@
                 <w:szCs w:val="16"/>
                 <w:lang w:val="en-US"/>
               </w:rPr>
-              <w:t>{{a.shsr</w:t>
-            </w:r>
+              <w:t>{{</w:t>
+            </w:r>
+            <w:proofErr w:type="gramStart"/>
+            <w:r>
+              <w:rPr>
+                <w:rFonts w:ascii="TimesNewRomanPSMT" w:hAnsi="TimesNewRomanPSMT" w:cs="TimesNewRomanPSMT"/>
+                <w:sz w:val="16"/>
+                <w:szCs w:val="16"/>
+                <w:lang w:val="en-US"/>
+              </w:rPr>
+              <w:t>a.shsr</w:t>
+            </w:r>
+            <w:proofErr w:type="gramEnd"/>
             <w:r>
               <w:rPr>
                 <w:rFonts w:ascii="TimesNewRomanPSMT" w:hAnsi="TimesNewRomanPSMT" w:cs="TimesNewRomanPSMT"/>
@@ -10376,8 +10841,19 @@
                 <w:szCs w:val="16"/>
                 <w:lang w:val="en-US"/>
               </w:rPr>
-              <w:t>{{a.lpmc</w:t>
-            </w:r>
+              <w:t>{{</w:t>
+            </w:r>
+            <w:proofErr w:type="gramStart"/>
+            <w:r>
+              <w:rPr>
+                <w:rFonts w:ascii="TimesNewRomanPSMT" w:hAnsi="TimesNewRomanPSMT" w:cs="TimesNewRomanPSMT"/>
+                <w:sz w:val="16"/>
+                <w:szCs w:val="16"/>
+                <w:lang w:val="en-US"/>
+              </w:rPr>
+              <w:t>a.lpmc</w:t>
+            </w:r>
+            <w:proofErr w:type="gramEnd"/>
             <w:r>
               <w:rPr>
                 <w:rFonts w:ascii="TimesNewRomanPSMT" w:hAnsi="TimesNewRomanPSMT" w:cs="TimesNewRomanPSMT"/>
@@ -10419,8 +10895,19 @@
                 <w:szCs w:val="16"/>
                 <w:lang w:val="en-US"/>
               </w:rPr>
-              <w:t>{{a.l</w:t>
-            </w:r>
+              <w:t>{{</w:t>
+            </w:r>
+            <w:proofErr w:type="gramStart"/>
+            <w:r>
+              <w:rPr>
+                <w:rFonts w:ascii="TimesNewRomanPSMT" w:hAnsi="TimesNewRomanPSMT" w:cs="TimesNewRomanPSMT"/>
+                <w:sz w:val="16"/>
+                <w:szCs w:val="16"/>
+                <w:lang w:val="en-US"/>
+              </w:rPr>
+              <w:t>a.l</w:t>
+            </w:r>
+            <w:proofErr w:type="gramEnd"/>
             <w:r>
               <w:rPr>
                 <w:rFonts w:ascii="TimesNewRomanPSMT" w:hAnsi="TimesNewRomanPSMT" w:cs="TimesNewRomanPSMT"/>
@@ -10561,7 +11048,14 @@
         <w:rPr>
           <w:rFonts w:ascii="TimesNewRomanPSMT" w:hAnsi="TimesNewRomanPSMT" w:cs="TimesNewRomanPSMT"/>
         </w:rPr>
-        <w:t xml:space="preserve">Locaux commerciaux (nombre) :  </w:t>
+        <w:t xml:space="preserve">Locaux commerciaux (nombre) </w:t>
+      </w:r>
+      <w:proofErr w:type="gramStart"/>
+      <w:r>
+        <w:rPr>
+          <w:rFonts w:ascii="TimesNewRomanPSMT" w:hAnsi="TimesNewRomanPSMT" w:cs="TimesNewRomanPSMT"/>
+        </w:rPr>
+        <w:t xml:space="preserve">:  </w:t>
       </w:r>
       <w:bookmarkStart w:id="51" w:name="Commerce"/>
       <w:bookmarkEnd w:id="51"/>
@@ -10569,7 +11063,14 @@
         <w:rPr>
           <w:rFonts w:ascii="TimesNewRomanPSMT" w:hAnsi="TimesNewRomanPSMT" w:cs="TimesNewRomanPSMT"/>
         </w:rPr>
-        <w:t>{{ programme.nb_locaux_commerciaux or 0 }}</w:t>
+        <w:t>{</w:t>
+      </w:r>
+      <w:proofErr w:type="gramEnd"/>
+      <w:r>
+        <w:rPr>
+          <w:rFonts w:ascii="TimesNewRomanPSMT" w:hAnsi="TimesNewRomanPSMT" w:cs="TimesNewRomanPSMT"/>
+        </w:rPr>
+        <w:t>{ programme.nb_locaux_commerciaux or 0 }}</w:t>
       </w:r>
     </w:p>
     <w:p>
@@ -10592,11 +11093,19 @@
       </w:r>
       <w:bookmarkStart w:id="52" w:name="Bureau"/>
       <w:bookmarkEnd w:id="52"/>
-      <w:r>
-        <w:rPr>
-          <w:rFonts w:ascii="TimesNewRomanPSMT" w:hAnsi="TimesNewRomanPSMT" w:cs="TimesNewRomanPSMT"/>
-        </w:rPr>
-        <w:t>{{ programme.nb_bureaux or 0 }}</w:t>
+      <w:proofErr w:type="gramStart"/>
+      <w:r>
+        <w:rPr>
+          <w:rFonts w:ascii="TimesNewRomanPSMT" w:hAnsi="TimesNewRomanPSMT" w:cs="TimesNewRomanPSMT"/>
+        </w:rPr>
+        <w:t>{{ programme</w:t>
+      </w:r>
+      <w:proofErr w:type="gramEnd"/>
+      <w:r>
+        <w:rPr>
+          <w:rFonts w:ascii="TimesNewRomanPSMT" w:hAnsi="TimesNewRomanPSMT" w:cs="TimesNewRomanPSMT"/>
+        </w:rPr>
+        <w:t>.nb_bureaux or 0 }}</w:t>
       </w:r>
     </w:p>
     <w:p>
@@ -10622,11 +11131,19 @@
       </w:r>
       <w:bookmarkStart w:id="53" w:name="Autre"/>
       <w:bookmarkEnd w:id="53"/>
-      <w:r>
-        <w:rPr>
-          <w:rFonts w:ascii="TimesNewRomanPSMT" w:hAnsi="TimesNewRomanPSMT" w:cs="TimesNewRomanPSMT"/>
-        </w:rPr>
-        <w:t>{{ programme.autre</w:t>
+      <w:proofErr w:type="gramStart"/>
+      <w:r>
+        <w:rPr>
+          <w:rFonts w:ascii="TimesNewRomanPSMT" w:hAnsi="TimesNewRomanPSMT" w:cs="TimesNewRomanPSMT"/>
+        </w:rPr>
+        <w:t>{{ programme</w:t>
+      </w:r>
+      <w:proofErr w:type="gramEnd"/>
+      <w:r>
+        <w:rPr>
+          <w:rFonts w:ascii="TimesNewRomanPSMT" w:hAnsi="TimesNewRomanPSMT" w:cs="TimesNewRomanPSMT"/>
+        </w:rPr>
+        <w:t>.autre</w:t>
       </w:r>
       <w:r>
         <w:rPr>
@@ -10698,11 +11215,19 @@
       </w:r>
       <w:bookmarkStart w:id="54" w:name="Vendeur"/>
       <w:bookmarkEnd w:id="54"/>
-      <w:r>
-        <w:rPr>
-          <w:rFonts w:ascii="TimesNewRomanPSMT" w:hAnsi="TimesNewRomanPSMT" w:cs="TimesNewRomanPSMT"/>
-        </w:rPr>
-        <w:t>{{ programme.vendeur_text()  }}</w:t>
+      <w:proofErr w:type="gramStart"/>
+      <w:r>
+        <w:rPr>
+          <w:rFonts w:ascii="TimesNewRomanPSMT" w:hAnsi="TimesNewRomanPSMT" w:cs="TimesNewRomanPSMT"/>
+        </w:rPr>
+        <w:t>{{ programme</w:t>
+      </w:r>
+      <w:proofErr w:type="gramEnd"/>
+      <w:r>
+        <w:rPr>
+          <w:rFonts w:ascii="TimesNewRomanPSMT" w:hAnsi="TimesNewRomanPSMT" w:cs="TimesNewRomanPSMT"/>
+        </w:rPr>
+        <w:t>.vendeur_text()  }}</w:t>
       </w:r>
     </w:p>
     <w:p>
@@ -10782,11 +11307,19 @@
       </w:r>
       <w:bookmarkStart w:id="55" w:name="Acquereur"/>
       <w:bookmarkEnd w:id="55"/>
-      <w:r>
-        <w:rPr>
-          <w:rFonts w:ascii="TimesNewRomanPSMT" w:hAnsi="TimesNewRomanPSMT" w:cs="TimesNewRomanPSMT"/>
-        </w:rPr>
-        <w:t>{{ programme.acquereur_text() }}</w:t>
+      <w:proofErr w:type="gramStart"/>
+      <w:r>
+        <w:rPr>
+          <w:rFonts w:ascii="TimesNewRomanPSMT" w:hAnsi="TimesNewRomanPSMT" w:cs="TimesNewRomanPSMT"/>
+        </w:rPr>
+        <w:t>{{ programme</w:t>
+      </w:r>
+      <w:proofErr w:type="gramEnd"/>
+      <w:r>
+        <w:rPr>
+          <w:rFonts w:ascii="TimesNewRomanPSMT" w:hAnsi="TimesNewRomanPSMT" w:cs="TimesNewRomanPSMT"/>
+        </w:rPr>
+        <w:t>.acquereur_text() }}</w:t>
       </w:r>
     </w:p>
     <w:p>
@@ -10848,11 +11381,19 @@
       </w:r>
       <w:bookmarkStart w:id="56" w:name="ActeNotaire"/>
       <w:bookmarkEnd w:id="56"/>
-      <w:r>
-        <w:rPr>
-          <w:rFonts w:ascii="TimesNewRomanPSMT" w:hAnsi="TimesNewRomanPSMT" w:cs="TimesNewRomanPSMT"/>
-        </w:rPr>
-        <w:t>{{ programme.date_acte_notarie|d }}</w:t>
+      <w:proofErr w:type="gramStart"/>
+      <w:r>
+        <w:rPr>
+          <w:rFonts w:ascii="TimesNewRomanPSMT" w:hAnsi="TimesNewRomanPSMT" w:cs="TimesNewRomanPSMT"/>
+        </w:rPr>
+        <w:t>{{ programme</w:t>
+      </w:r>
+      <w:proofErr w:type="gramEnd"/>
+      <w:r>
+        <w:rPr>
+          <w:rFonts w:ascii="TimesNewRomanPSMT" w:hAnsi="TimesNewRomanPSMT" w:cs="TimesNewRomanPSMT"/>
+        </w:rPr>
+        <w:t>.date_acte_notarie|d }}</w:t>
       </w:r>
     </w:p>
     <w:p>
@@ -10869,11 +11410,19 @@
       </w:r>
       <w:bookmarkStart w:id="57" w:name="Notaire"/>
       <w:bookmarkEnd w:id="57"/>
-      <w:r>
-        <w:rPr>
-          <w:rFonts w:ascii="TimesNewRomanPSMT" w:hAnsi="TimesNewRomanPSMT" w:cs="TimesNewRomanPSMT"/>
-        </w:rPr>
-        <w:t>{{ programme.reference_notaire</w:t>
+      <w:proofErr w:type="gramStart"/>
+      <w:r>
+        <w:rPr>
+          <w:rFonts w:ascii="TimesNewRomanPSMT" w:hAnsi="TimesNewRomanPSMT" w:cs="TimesNewRomanPSMT"/>
+        </w:rPr>
+        <w:t>{{ programme</w:t>
+      </w:r>
+      <w:proofErr w:type="gramEnd"/>
+      <w:r>
+        <w:rPr>
+          <w:rFonts w:ascii="TimesNewRomanPSMT" w:hAnsi="TimesNewRomanPSMT" w:cs="TimesNewRomanPSMT"/>
+        </w:rPr>
+        <w:t>.reference_notaire</w:t>
       </w:r>
       <w:r>
         <w:rPr>
@@ -10959,11 +11508,19 @@
       </w:r>
       <w:bookmarkStart w:id="58" w:name="Refpublic"/>
       <w:bookmarkEnd w:id="58"/>
-      <w:r>
-        <w:rPr>
-          <w:rFonts w:ascii="TimesNewRomanPSMT" w:hAnsi="TimesNewRomanPSMT" w:cs="TimesNewRomanPSMT"/>
-        </w:rPr>
-        <w:t>{{ programme.reference_publication_acte</w:t>
+      <w:proofErr w:type="gramStart"/>
+      <w:r>
+        <w:rPr>
+          <w:rFonts w:ascii="TimesNewRomanPSMT" w:hAnsi="TimesNewRomanPSMT" w:cs="TimesNewRomanPSMT"/>
+        </w:rPr>
+        <w:t>{{ programme</w:t>
+      </w:r>
+      <w:proofErr w:type="gramEnd"/>
+      <w:r>
+        <w:rPr>
+          <w:rFonts w:ascii="TimesNewRomanPSMT" w:hAnsi="TimesNewRomanPSMT" w:cs="TimesNewRomanPSMT"/>
+        </w:rPr>
+        <w:t>.reference_publication_acte</w:t>
       </w:r>
       <w:r>
         <w:rPr>
@@ -10983,30 +11540,27 @@
         <w:jc w:val="both"/>
         <w:rPr>
           <w:rFonts w:ascii="TimesNewRomanPSMT" w:hAnsi="TimesNewRomanPSMT" w:cs="TimesNewRomanPSMT"/>
-        </w:rPr>
-      </w:pPr>
-      <w:r>
-        <w:rPr>
-          <w:rFonts w:ascii="TimesNewRomanPSMT" w:hAnsi="TimesNewRomanPSMT" w:cs="TimesNewRomanPSMT"/>
-        </w:rPr>
-        <w:t xml:space="preserve">{% for image in </w:t>
-      </w:r>
-      <w:r>
-        <w:rPr>
-          <w:rFonts w:ascii="TimesNewRomanPSMT" w:hAnsi="TimesNewRomanPSMT" w:cs="TimesNewRomanPSMT"/>
-        </w:rPr>
-        <w:t>reference_publication</w:t>
-      </w:r>
-      <w:r>
-        <w:rPr>
-          <w:rFonts w:ascii="TimesNewRomanPSMT" w:hAnsi="TimesNewRomanPSMT" w:cs="TimesNewRomanPSMT"/>
           <w:lang w:val="en-US"/>
         </w:rPr>
+      </w:pPr>
+      <w:r>
+        <w:rPr>
+          <w:rFonts w:ascii="TimesNewRomanPSMT" w:hAnsi="TimesNewRomanPSMT" w:cs="TimesNewRomanPSMT"/>
+          <w:lang w:val="en-US"/>
+        </w:rPr>
+        <w:t>{% for image in reference_publication</w:t>
+      </w:r>
+      <w:r>
+        <w:rPr>
+          <w:rFonts w:ascii="TimesNewRomanPSMT" w:hAnsi="TimesNewRomanPSMT" w:cs="TimesNewRomanPSMT"/>
+          <w:lang w:val="en-US"/>
+        </w:rPr>
         <w:t>_acte</w:t>
       </w:r>
       <w:r>
         <w:rPr>
           <w:rFonts w:ascii="TimesNewRomanPSMT" w:hAnsi="TimesNewRomanPSMT" w:cs="TimesNewRomanPSMT"/>
+          <w:lang w:val="en-US"/>
         </w:rPr>
         <w:t>_images %}</w:t>
       </w:r>
@@ -11081,30 +11635,52 @@
       </w:r>
       <w:bookmarkStart w:id="59" w:name="PC"/>
       <w:bookmarkEnd w:id="59"/>
-      <w:r>
-        <w:rPr>
-          <w:rFonts w:ascii="TimesNewRomanPSMT" w:hAnsi="TimesNewRomanPSMT" w:cs="TimesNewRomanPSMT"/>
-        </w:rPr>
-        <w:t>{{ programme.permis_construire or ‘’ }}</w:t>
-      </w:r>
-    </w:p>
-    <w:p>
-      <w:pPr>
-        <w:jc w:val="both"/>
-        <w:rPr>
-          <w:rFonts w:ascii="TimesNewRomanPSMT" w:hAnsi="TimesNewRomanPSMT" w:cs="TimesNewRomanPSMT"/>
-        </w:rPr>
-      </w:pPr>
-    </w:p>
-    <w:p>
-      <w:pPr>
-        <w:jc w:val="both"/>
-      </w:pPr>
-      <w:r>
-        <w:rPr>
-          <w:rFonts w:ascii="TimesNewRomanPSMT" w:hAnsi="TimesNewRomanPSMT" w:cs="TimesNewRomanPSMT"/>
-        </w:rPr>
-        <w:t>5.2. Date prévisible ou effective d'achèvement des travaux de construction ou d'amélioration : {{ programme.date_achevement_compile|d }}</w:t>
+      <w:proofErr w:type="gramStart"/>
+      <w:r>
+        <w:rPr>
+          <w:rFonts w:ascii="TimesNewRomanPSMT" w:hAnsi="TimesNewRomanPSMT" w:cs="TimesNewRomanPSMT"/>
+        </w:rPr>
+        <w:t>{{ programme</w:t>
+      </w:r>
+      <w:proofErr w:type="gramEnd"/>
+      <w:r>
+        <w:rPr>
+          <w:rFonts w:ascii="TimesNewRomanPSMT" w:hAnsi="TimesNewRomanPSMT" w:cs="TimesNewRomanPSMT"/>
+        </w:rPr>
+        <w:t>.permis_construire or ‘’ }}</w:t>
+      </w:r>
+    </w:p>
+    <w:p>
+      <w:pPr>
+        <w:jc w:val="both"/>
+        <w:rPr>
+          <w:rFonts w:ascii="TimesNewRomanPSMT" w:hAnsi="TimesNewRomanPSMT" w:cs="TimesNewRomanPSMT"/>
+        </w:rPr>
+      </w:pPr>
+    </w:p>
+    <w:p>
+      <w:pPr>
+        <w:jc w:val="both"/>
+      </w:pPr>
+      <w:r>
+        <w:rPr>
+          <w:rFonts w:ascii="TimesNewRomanPSMT" w:hAnsi="TimesNewRomanPSMT" w:cs="TimesNewRomanPSMT"/>
+        </w:rPr>
+        <w:t xml:space="preserve">5.2. Date prévisible ou effective d'achèvement des travaux de construction ou d'amélioration : </w:t>
+      </w:r>
+      <w:proofErr w:type="gramStart"/>
+      <w:r>
+        <w:rPr>
+          <w:rFonts w:ascii="TimesNewRomanPSMT" w:hAnsi="TimesNewRomanPSMT" w:cs="TimesNewRomanPSMT"/>
+        </w:rPr>
+        <w:t>{{ programme</w:t>
+      </w:r>
+      <w:proofErr w:type="gramEnd"/>
+      <w:r>
+        <w:rPr>
+          <w:rFonts w:ascii="TimesNewRomanPSMT" w:hAnsi="TimesNewRomanPSMT" w:cs="TimesNewRomanPSMT"/>
+        </w:rPr>
+        <w:t>.date_achevement_compile|d }}</w:t>
       </w:r>
     </w:p>
     <w:p>
@@ -11127,31 +11703,41 @@
       </w:r>
       <w:bookmarkStart w:id="60" w:name="Achat"/>
       <w:bookmarkEnd w:id="60"/>
-      <w:r>
-        <w:rPr>
-          <w:rFonts w:ascii="TimesNewRomanPSMT" w:hAnsi="TimesNewRomanPSMT" w:cs="TimesNewRomanPSMT"/>
-        </w:rPr>
-        <w:t>{{ programme.date_achat|d }}</w:t>
-      </w:r>
-    </w:p>
-    <w:p>
-      <w:pPr>
-        <w:jc w:val="both"/>
-        <w:rPr>
-          <w:rFonts w:ascii="TimesNewRomanPSMT" w:hAnsi="TimesNewRomanPSMT" w:cs="TimesNewRomanPSMT"/>
-        </w:rPr>
-      </w:pPr>
-    </w:p>
-    <w:p>
-      <w:pPr>
-        <w:jc w:val="both"/>
-        <w:rPr>
-          <w:rFonts w:ascii="TimesNewRomanPSMT" w:hAnsi="TimesNewRomanPSMT" w:cs="TimesNewRomanPSMT"/>
-        </w:rPr>
-      </w:pPr>
-      <w:r>
-        <w:rPr>
-          <w:rFonts w:ascii="TimesNewRomanPSMT" w:hAnsi="TimesNewRomanPSMT" w:cs="TimesNewRomanPSMT"/>
+      <w:proofErr w:type="gramStart"/>
+      <w:r>
+        <w:rPr>
+          <w:rFonts w:ascii="TimesNewRomanPSMT" w:hAnsi="TimesNewRomanPSMT" w:cs="TimesNewRomanPSMT"/>
+        </w:rPr>
+        <w:t>{{ programme</w:t>
+      </w:r>
+      <w:proofErr w:type="gramEnd"/>
+      <w:r>
+        <w:rPr>
+          <w:rFonts w:ascii="TimesNewRomanPSMT" w:hAnsi="TimesNewRomanPSMT" w:cs="TimesNewRomanPSMT"/>
+        </w:rPr>
+        <w:t>.date_achat|d }}</w:t>
+      </w:r>
+    </w:p>
+    <w:p>
+      <w:pPr>
+        <w:jc w:val="both"/>
+        <w:rPr>
+          <w:rFonts w:ascii="TimesNewRomanPSMT" w:hAnsi="TimesNewRomanPSMT" w:cs="TimesNewRomanPSMT"/>
+        </w:rPr>
+      </w:pPr>
+    </w:p>
+    <w:p>
+      <w:pPr>
+        <w:jc w:val="both"/>
+        <w:rPr>
+          <w:rFonts w:ascii="TimesNewRomanPSMT" w:hAnsi="TimesNewRomanPSMT" w:cs="TimesNewRomanPSMT"/>
+          <w:lang w:val="en-US"/>
+        </w:rPr>
+      </w:pPr>
+      <w:r>
+        <w:rPr>
+          <w:rFonts w:ascii="TimesNewRomanPSMT" w:hAnsi="TimesNewRomanPSMT" w:cs="TimesNewRomanPSMT"/>
+          <w:lang w:val="en-US"/>
         </w:rPr>
         <w:t>5.4. Modalités de financement.</w:t>
       </w:r>
@@ -11161,24 +11747,20 @@
         <w:jc w:val="both"/>
         <w:rPr>
           <w:rFonts w:ascii="TimesNewRomanPSMT" w:hAnsi="TimesNewRomanPSMT" w:cs="TimesNewRomanPSMT"/>
-        </w:rPr>
-      </w:pPr>
-      <w:r>
-        <w:rPr>
-          <w:rFonts w:ascii="TimesNewRomanPSMT" w:hAnsi="TimesNewRomanPSMT" w:cs="TimesNewRomanPSMT"/>
-        </w:rPr>
-        <w:t>{% if prets_cdc.count() %}</w:t>
-      </w:r>
-      <w:r>
-        <w:rPr>
-          <w:rFonts w:ascii="TimesNewRomanPSMT" w:hAnsi="TimesNewRomanPSMT" w:cs="TimesNewRomanPSMT"/>
-        </w:rPr>
-        <w:t>{% for p in prets_cdc %}</w:t>
-      </w:r>
-    </w:p>
-    <w:p>
-      <w:pPr>
-        <w:pStyle w:val="Paragraphedeliste"/>
+          <w:lang w:val="en-US"/>
+        </w:rPr>
+      </w:pPr>
+      <w:r>
+        <w:rPr>
+          <w:rFonts w:ascii="TimesNewRomanPSMT" w:hAnsi="TimesNewRomanPSMT" w:cs="TimesNewRomanPSMT"/>
+          <w:lang w:val="en-US"/>
+        </w:rPr>
+        <w:t>{% if prets_cdc.count() %}{% for p in prets_cdc %}</w:t>
+      </w:r>
+    </w:p>
+    <w:p>
+      <w:pPr>
+        <w:pStyle w:val="ListParagraph"/>
         <w:numPr>
           <w:ilvl w:val="0"/>
           <w:numId w:val="3"/>
@@ -11193,12 +11775,26 @@
           <w:rFonts w:ascii="TimesNewRomanPSMT" w:hAnsi="TimesNewRomanPSMT" w:cs="TimesNewRomanPSMT"/>
         </w:rPr>
         <w:lastRenderedPageBreak/>
-        <w:t>Numéro : {{ p.n }}</w:t>
-      </w:r>
-    </w:p>
-    <w:p>
-      <w:pPr>
-        <w:pStyle w:val="Paragraphedeliste"/>
+        <w:t xml:space="preserve">Numéro : </w:t>
+      </w:r>
+      <w:proofErr w:type="gramStart"/>
+      <w:r>
+        <w:rPr>
+          <w:rFonts w:ascii="TimesNewRomanPSMT" w:hAnsi="TimesNewRomanPSMT" w:cs="TimesNewRomanPSMT"/>
+        </w:rPr>
+        <w:t>{{ p.n</w:t>
+      </w:r>
+      <w:proofErr w:type="gramEnd"/>
+      <w:r>
+        <w:rPr>
+          <w:rFonts w:ascii="TimesNewRomanPSMT" w:hAnsi="TimesNewRomanPSMT" w:cs="TimesNewRomanPSMT"/>
+        </w:rPr>
+        <w:t xml:space="preserve"> }}</w:t>
+      </w:r>
+    </w:p>
+    <w:p>
+      <w:pPr>
+        <w:pStyle w:val="ListParagraph"/>
         <w:numPr>
           <w:ilvl w:val="0"/>
           <w:numId w:val="3"/>
@@ -11212,12 +11808,26 @@
         <w:rPr>
           <w:rFonts w:ascii="TimesNewRomanPSMT" w:hAnsi="TimesNewRomanPSMT" w:cs="TimesNewRomanPSMT"/>
         </w:rPr>
-        <w:t>Date d’octroi : {{ p.do|sd }}</w:t>
-      </w:r>
-    </w:p>
-    <w:p>
-      <w:pPr>
-        <w:pStyle w:val="Paragraphedeliste"/>
+        <w:t xml:space="preserve">Date d’octroi : </w:t>
+      </w:r>
+      <w:proofErr w:type="gramStart"/>
+      <w:r>
+        <w:rPr>
+          <w:rFonts w:ascii="TimesNewRomanPSMT" w:hAnsi="TimesNewRomanPSMT" w:cs="TimesNewRomanPSMT"/>
+        </w:rPr>
+        <w:t>{{ p</w:t>
+      </w:r>
+      <w:proofErr w:type="gramEnd"/>
+      <w:r>
+        <w:rPr>
+          <w:rFonts w:ascii="TimesNewRomanPSMT" w:hAnsi="TimesNewRomanPSMT" w:cs="TimesNewRomanPSMT"/>
+        </w:rPr>
+        <w:t>.do|sd }}</w:t>
+      </w:r>
+    </w:p>
+    <w:p>
+      <w:pPr>
+        <w:pStyle w:val="ListParagraph"/>
         <w:numPr>
           <w:ilvl w:val="0"/>
           <w:numId w:val="3"/>
@@ -11227,16 +11837,24 @@
           <w:rFonts w:ascii="TimesNewRomanPSMT" w:hAnsi="TimesNewRomanPSMT" w:cs="TimesNewRomanPSMT"/>
         </w:rPr>
       </w:pPr>
-      <w:r>
-        <w:rPr>
-          <w:rFonts w:ascii="TimesNewRomanPSMT" w:hAnsi="TimesNewRomanPSMT" w:cs="TimesNewRomanPSMT"/>
-        </w:rPr>
-        <w:t>Durée: {{ p.d }} an{{ p.d|pl }}</w:t>
-      </w:r>
-    </w:p>
-    <w:p>
-      <w:pPr>
-        <w:pStyle w:val="Paragraphedeliste"/>
+      <w:proofErr w:type="gramStart"/>
+      <w:r>
+        <w:rPr>
+          <w:rFonts w:ascii="TimesNewRomanPSMT" w:hAnsi="TimesNewRomanPSMT" w:cs="TimesNewRomanPSMT"/>
+        </w:rPr>
+        <w:t>Durée:</w:t>
+      </w:r>
+      <w:proofErr w:type="gramEnd"/>
+      <w:r>
+        <w:rPr>
+          <w:rFonts w:ascii="TimesNewRomanPSMT" w:hAnsi="TimesNewRomanPSMT" w:cs="TimesNewRomanPSMT"/>
+        </w:rPr>
+        <w:t xml:space="preserve"> {{ p.d }} an{{ p.d|pl }}</w:t>
+      </w:r>
+    </w:p>
+    <w:p>
+      <w:pPr>
+        <w:pStyle w:val="ListParagraph"/>
         <w:numPr>
           <w:ilvl w:val="0"/>
           <w:numId w:val="3"/>
@@ -11250,12 +11868,26 @@
         <w:rPr>
           <w:rFonts w:ascii="TimesNewRomanPSMT" w:hAnsi="TimesNewRomanPSMT" w:cs="TimesNewRomanPSMT"/>
         </w:rPr>
-        <w:t>Montant : {{ p.m|f }} €</w:t>
-      </w:r>
-    </w:p>
-    <w:p>
-      <w:pPr>
-        <w:pStyle w:val="Paragraphedeliste"/>
+        <w:t xml:space="preserve">Montant : </w:t>
+      </w:r>
+      <w:proofErr w:type="gramStart"/>
+      <w:r>
+        <w:rPr>
+          <w:rFonts w:ascii="TimesNewRomanPSMT" w:hAnsi="TimesNewRomanPSMT" w:cs="TimesNewRomanPSMT"/>
+        </w:rPr>
+        <w:t>{{ p</w:t>
+      </w:r>
+      <w:proofErr w:type="gramEnd"/>
+      <w:r>
+        <w:rPr>
+          <w:rFonts w:ascii="TimesNewRomanPSMT" w:hAnsi="TimesNewRomanPSMT" w:cs="TimesNewRomanPSMT"/>
+        </w:rPr>
+        <w:t>.m|f }} €</w:t>
+      </w:r>
+    </w:p>
+    <w:p>
+      <w:pPr>
+        <w:pStyle w:val="ListParagraph"/>
         <w:numPr>
           <w:ilvl w:val="0"/>
           <w:numId w:val="3"/>
@@ -11269,7 +11901,21 @@
         <w:rPr>
           <w:rFonts w:ascii="TimesNewRomanPSMT" w:hAnsi="TimesNewRomanPSMT" w:cs="TimesNewRomanPSMT"/>
         </w:rPr>
-        <w:t>Prêteur : {{ p.p_full() }}</w:t>
+        <w:t xml:space="preserve">Prêteur : </w:t>
+      </w:r>
+      <w:proofErr w:type="gramStart"/>
+      <w:r>
+        <w:rPr>
+          <w:rFonts w:ascii="TimesNewRomanPSMT" w:hAnsi="TimesNewRomanPSMT" w:cs="TimesNewRomanPSMT"/>
+        </w:rPr>
+        <w:t>{{ p.p</w:t>
+      </w:r>
+      <w:proofErr w:type="gramEnd"/>
+      <w:r>
+        <w:rPr>
+          <w:rFonts w:ascii="TimesNewRomanPSMT" w:hAnsi="TimesNewRomanPSMT" w:cs="TimesNewRomanPSMT"/>
+        </w:rPr>
+        <w:t>_full() }}</w:t>
       </w:r>
     </w:p>
     <w:p>
@@ -11285,10 +11931,22 @@
           <w:rFonts w:ascii="TimesNewRomanPSMT" w:hAnsi="TimesNewRomanPSMT" w:cs="TimesNewRomanPSMT"/>
           <w:lang w:val="en-US"/>
         </w:rPr>
-        <w:t>{% endfor %}</w:t>
-      </w:r>
-      <w:r>
-        <w:t>{% endif %}</w:t>
+        <w:t xml:space="preserve">{% endfor </w:t>
+      </w:r>
+      <w:proofErr w:type="gramStart"/>
+      <w:r>
+        <w:rPr>
+          <w:rFonts w:ascii="TimesNewRomanPSMT" w:hAnsi="TimesNewRomanPSMT" w:cs="TimesNewRomanPSMT"/>
+          <w:lang w:val="en-US"/>
+        </w:rPr>
+        <w:t>%}</w:t>
+      </w:r>
+      <w:r>
+        <w:t>{</w:t>
+      </w:r>
+      <w:proofErr w:type="gramEnd"/>
+      <w:r>
+        <w:t>% endif %}</w:t>
       </w:r>
     </w:p>
     <w:p>
@@ -11301,7 +11959,21 @@
         <w:rPr>
           <w:rFonts w:ascii="TimesNewRomanPSMT" w:hAnsi="TimesNewRomanPSMT" w:cs="TimesNewRomanPSMT"/>
         </w:rPr>
-        <w:t>{% if autres_prets.count() %}</w:t>
+        <w:t>{% if autres_</w:t>
+      </w:r>
+      <w:proofErr w:type="gramStart"/>
+      <w:r>
+        <w:rPr>
+          <w:rFonts w:ascii="TimesNewRomanPSMT" w:hAnsi="TimesNewRomanPSMT" w:cs="TimesNewRomanPSMT"/>
+        </w:rPr>
+        <w:t>prets.count</w:t>
+      </w:r>
+      <w:proofErr w:type="gramEnd"/>
+      <w:r>
+        <w:rPr>
+          <w:rFonts w:ascii="TimesNewRomanPSMT" w:hAnsi="TimesNewRomanPSMT" w:cs="TimesNewRomanPSMT"/>
+        </w:rPr>
+        <w:t>() %}</w:t>
       </w:r>
       <w:r>
         <w:rPr>
@@ -11327,6 +11999,7 @@
       <w:r>
         <w:rPr>
           <w:rFonts w:ascii="TimesNewRomanPSMT" w:hAnsi="TimesNewRomanPSMT" w:cs="TimesNewRomanPSMT"/>
+          <w:lang w:val="en-US"/>
         </w:rPr>
         <w:t xml:space="preserve">{% for p in </w:t>
       </w:r>
@@ -11347,20 +12020,37 @@
       <w:r>
         <w:rPr>
           <w:rFonts w:ascii="TimesNewRomanPSMT" w:hAnsi="TimesNewRomanPSMT" w:cs="TimesNewRomanPSMT"/>
-        </w:rPr>
-        <w:t>prets %}</w:t>
-      </w:r>
-      <w:r>
-        <w:rPr>
-          <w:rFonts w:ascii="TimesNewRomanPSMT" w:hAnsi="TimesNewRomanPSMT" w:cs="TimesNewRomanPSMT"/>
           <w:lang w:val="en-US"/>
         </w:rPr>
-        <w:t>{% if p.n %}</w:t>
-      </w:r>
-    </w:p>
-    <w:p>
-      <w:pPr>
-        <w:pStyle w:val="Paragraphedeliste"/>
+        <w:t xml:space="preserve">prets </w:t>
+      </w:r>
+      <w:proofErr w:type="gramStart"/>
+      <w:r>
+        <w:rPr>
+          <w:rFonts w:ascii="TimesNewRomanPSMT" w:hAnsi="TimesNewRomanPSMT" w:cs="TimesNewRomanPSMT"/>
+          <w:lang w:val="en-US"/>
+        </w:rPr>
+        <w:t>%}</w:t>
+      </w:r>
+      <w:r>
+        <w:rPr>
+          <w:rFonts w:ascii="TimesNewRomanPSMT" w:hAnsi="TimesNewRomanPSMT" w:cs="TimesNewRomanPSMT"/>
+          <w:lang w:val="en-US"/>
+        </w:rPr>
+        <w:t>{</w:t>
+      </w:r>
+      <w:proofErr w:type="gramEnd"/>
+      <w:r>
+        <w:rPr>
+          <w:rFonts w:ascii="TimesNewRomanPSMT" w:hAnsi="TimesNewRomanPSMT" w:cs="TimesNewRomanPSMT"/>
+          <w:lang w:val="en-US"/>
+        </w:rPr>
+        <w:t>% if p.n %}</w:t>
+      </w:r>
+    </w:p>
+    <w:p>
+      <w:pPr>
+        <w:pStyle w:val="ListParagraph"/>
         <w:numPr>
           <w:ilvl w:val="0"/>
           <w:numId w:val="3"/>
@@ -11371,14 +12061,26 @@
           <w:lang w:val="en-US"/>
         </w:rPr>
       </w:pPr>
+      <w:proofErr w:type="gramStart"/>
       <w:r>
         <w:rPr>
           <w:rFonts w:ascii="TimesNewRomanPSMT" w:hAnsi="TimesNewRomanPSMT" w:cs="TimesNewRomanPSMT"/>
           <w:lang w:val="en-US"/>
         </w:rPr>
-        <w:t>Numéro : {{ p.n }}</w:t>
-      </w:r>
-      <w:r>
+        <w:t>Numéro :</w:t>
+      </w:r>
+      <w:proofErr w:type="gramEnd"/>
+      <w:r>
+        <w:rPr>
+          <w:rFonts w:ascii="TimesNewRomanPSMT" w:hAnsi="TimesNewRomanPSMT" w:cs="TimesNewRomanPSMT"/>
+          <w:lang w:val="en-US"/>
+        </w:rPr>
+        <w:t xml:space="preserve"> {{ p.n }}</w:t>
+      </w:r>
+      <w:r>
+        <w:rPr>
+          <w:lang w:val="en-US"/>
+        </w:rPr>
         <w:t>{% endif %}</w:t>
       </w:r>
       <w:r>
@@ -11405,7 +12107,7 @@
     </w:p>
     <w:p>
       <w:pPr>
-        <w:pStyle w:val="Paragraphedeliste"/>
+        <w:pStyle w:val="ListParagraph"/>
         <w:numPr>
           <w:ilvl w:val="0"/>
           <w:numId w:val="3"/>
@@ -11421,9 +12123,28 @@
           <w:rFonts w:ascii="TimesNewRomanPSMT" w:hAnsi="TimesNewRomanPSMT" w:cs="TimesNewRomanPSMT"/>
           <w:lang w:val="en-US"/>
         </w:rPr>
-        <w:t>Date d’octroi : {{ p.do|sd }}</w:t>
-      </w:r>
-      <w:r>
+        <w:t xml:space="preserve">Date </w:t>
+      </w:r>
+      <w:proofErr w:type="gramStart"/>
+      <w:r>
+        <w:rPr>
+          <w:rFonts w:ascii="TimesNewRomanPSMT" w:hAnsi="TimesNewRomanPSMT" w:cs="TimesNewRomanPSMT"/>
+          <w:lang w:val="en-US"/>
+        </w:rPr>
+        <w:t>d’octroi :</w:t>
+      </w:r>
+      <w:proofErr w:type="gramEnd"/>
+      <w:r>
+        <w:rPr>
+          <w:rFonts w:ascii="TimesNewRomanPSMT" w:hAnsi="TimesNewRomanPSMT" w:cs="TimesNewRomanPSMT"/>
+          <w:lang w:val="en-US"/>
+        </w:rPr>
+        <w:t xml:space="preserve"> {{ p.do|sd }}</w:t>
+      </w:r>
+      <w:r>
+        <w:rPr>
+          <w:lang w:val="en-US"/>
+        </w:rPr>
         <w:t>{% endif %}</w:t>
       </w:r>
       <w:r>
@@ -11450,7 +12171,7 @@
     </w:p>
     <w:p>
       <w:pPr>
-        <w:pStyle w:val="Paragraphedeliste"/>
+        <w:pStyle w:val="ListParagraph"/>
         <w:numPr>
           <w:ilvl w:val="0"/>
           <w:numId w:val="3"/>
@@ -11461,18 +12182,27 @@
           <w:lang w:val="en-US"/>
         </w:rPr>
       </w:pPr>
+      <w:proofErr w:type="gramStart"/>
       <w:r>
         <w:rPr>
           <w:rFonts w:ascii="TimesNewRomanPSMT" w:hAnsi="TimesNewRomanPSMT" w:cs="TimesNewRomanPSMT"/>
           <w:lang w:val="en-US"/>
         </w:rPr>
-        <w:t xml:space="preserve">Durée : {{ p.d }} </w:t>
-      </w:r>
+        <w:t>Durée :</w:t>
+      </w:r>
+      <w:proofErr w:type="gramEnd"/>
       <w:r>
         <w:rPr>
           <w:rFonts w:ascii="TimesNewRomanPSMT" w:hAnsi="TimesNewRomanPSMT" w:cs="TimesNewRomanPSMT"/>
           <w:lang w:val="en-US"/>
         </w:rPr>
+        <w:t xml:space="preserve"> {{ p.d }} </w:t>
+      </w:r>
+      <w:r>
+        <w:rPr>
+          <w:rFonts w:ascii="TimesNewRomanPSMT" w:hAnsi="TimesNewRomanPSMT" w:cs="TimesNewRomanPSMT"/>
+          <w:lang w:val="en-US"/>
+        </w:rPr>
         <w:t>an</w:t>
       </w:r>
       <w:r>
@@ -11483,6 +12213,9 @@
         <w:t>{{ p.d|pl }}</w:t>
       </w:r>
       <w:r>
+        <w:rPr>
+          <w:lang w:val="en-US"/>
+        </w:rPr>
         <w:t>{% endif %}</w:t>
       </w:r>
       <w:r>
@@ -11495,7 +12228,7 @@
     </w:p>
     <w:p>
       <w:pPr>
-        <w:pStyle w:val="Paragraphedeliste"/>
+        <w:pStyle w:val="ListParagraph"/>
         <w:numPr>
           <w:ilvl w:val="0"/>
           <w:numId w:val="3"/>
@@ -11506,21 +12239,33 @@
           <w:lang w:val="en-US"/>
         </w:rPr>
       </w:pPr>
+      <w:proofErr w:type="gramStart"/>
       <w:r>
         <w:rPr>
           <w:rFonts w:ascii="TimesNewRomanPSMT" w:hAnsi="TimesNewRomanPSMT" w:cs="TimesNewRomanPSMT"/>
           <w:lang w:val="en-US"/>
         </w:rPr>
-        <w:t>Montant : {{ p.m|f }}</w:t>
-      </w:r>
+        <w:t>Montant :</w:t>
+      </w:r>
+      <w:proofErr w:type="gramEnd"/>
       <w:r>
         <w:rPr>
           <w:rFonts w:ascii="TimesNewRomanPSMT" w:hAnsi="TimesNewRomanPSMT" w:cs="TimesNewRomanPSMT"/>
           <w:lang w:val="en-US"/>
         </w:rPr>
+        <w:t xml:space="preserve"> {{ p.m|f }}</w:t>
+      </w:r>
+      <w:r>
+        <w:rPr>
+          <w:rFonts w:ascii="TimesNewRomanPSMT" w:hAnsi="TimesNewRomanPSMT" w:cs="TimesNewRomanPSMT"/>
+          <w:lang w:val="en-US"/>
+        </w:rPr>
         <w:t xml:space="preserve"> €</w:t>
       </w:r>
       <w:r>
+        <w:rPr>
+          <w:lang w:val="en-US"/>
+        </w:rPr>
         <w:t>{% endif %}</w:t>
       </w:r>
       <w:r>
@@ -11547,7 +12292,7 @@
     </w:p>
     <w:p>
       <w:pPr>
-        <w:pStyle w:val="Paragraphedeliste"/>
+        <w:pStyle w:val="ListParagraph"/>
         <w:numPr>
           <w:ilvl w:val="0"/>
           <w:numId w:val="3"/>
@@ -11561,7 +12306,21 @@
         <w:rPr>
           <w:rFonts w:ascii="TimesNewRomanPSMT" w:hAnsi="TimesNewRomanPSMT" w:cs="TimesNewRomanPSMT"/>
         </w:rPr>
-        <w:t>Prêteur : {{ p.preteur_display() }}</w:t>
+        <w:t xml:space="preserve">Prêteur : </w:t>
+      </w:r>
+      <w:proofErr w:type="gramStart"/>
+      <w:r>
+        <w:rPr>
+          <w:rFonts w:ascii="TimesNewRomanPSMT" w:hAnsi="TimesNewRomanPSMT" w:cs="TimesNewRomanPSMT"/>
+        </w:rPr>
+        <w:t>{{ p</w:t>
+      </w:r>
+      <w:proofErr w:type="gramEnd"/>
+      <w:r>
+        <w:rPr>
+          <w:rFonts w:ascii="TimesNewRomanPSMT" w:hAnsi="TimesNewRomanPSMT" w:cs="TimesNewRomanPSMT"/>
+        </w:rPr>
+        <w:t>.preteur_display() }}</w:t>
       </w:r>
       <w:r>
         <w:t>{% endif %}</w:t>
@@ -11578,10 +12337,21 @@
         <w:rPr>
           <w:rFonts w:ascii="TimesNewRomanPSMT" w:hAnsi="TimesNewRomanPSMT" w:cs="TimesNewRomanPSMT"/>
         </w:rPr>
-        <w:t>{% endfor %}</w:t>
-      </w:r>
-      <w:r>
-        <w:t>{% endif %}</w:t>
+        <w:t xml:space="preserve">{% endfor </w:t>
+      </w:r>
+      <w:proofErr w:type="gramStart"/>
+      <w:r>
+        <w:rPr>
+          <w:rFonts w:ascii="TimesNewRomanPSMT" w:hAnsi="TimesNewRomanPSMT" w:cs="TimesNewRomanPSMT"/>
+        </w:rPr>
+        <w:t>%}</w:t>
+      </w:r>
+      <w:r>
+        <w:t>{</w:t>
+      </w:r>
+      <w:proofErr w:type="gramEnd"/>
+      <w:r>
+        <w:t>% endif %}</w:t>
       </w:r>
     </w:p>
     <w:p>
@@ -11597,32 +12367,60 @@
         <w:rPr>
           <w:rFonts w:ascii="TimesNewRomanPSMT" w:hAnsi="TimesNewRomanPSMT" w:cs="TimesNewRomanPSMT"/>
         </w:rPr>
-        <w:t>{% if convention.fond_propre %}Fond propre : {{ convention.fond_propre|f }} €</w:t>
-      </w:r>
-    </w:p>
-    <w:p>
-      <w:pPr>
-        <w:jc w:val="both"/>
-        <w:rPr>
-          <w:rFonts w:ascii="TimesNewRomanPSMT" w:hAnsi="TimesNewRomanPSMT" w:cs="TimesNewRomanPSMT"/>
-        </w:rPr>
-      </w:pPr>
-    </w:p>
-    <w:p>
-      <w:pPr>
-        <w:jc w:val="both"/>
-      </w:pPr>
-      <w:r>
-        <w:rPr>
-          <w:rFonts w:ascii="TimesNewRomanPSMT" w:hAnsi="TimesNewRomanPSMT" w:cs="TimesNewRomanPSMT"/>
-        </w:rPr>
-        <w:t>{% endif %}</w:t>
-      </w:r>
-      <w:r>
-        <w:rPr>
-          <w:rFonts w:ascii="TimesNewRomanPSMT" w:hAnsi="TimesNewRomanPSMT" w:cs="TimesNewRomanPSMT"/>
-        </w:rPr>
-        <w:t xml:space="preserve">Date d'achèvement de la construction ou certificat de conformité : </w:t>
+        <w:t xml:space="preserve">{% if </w:t>
+      </w:r>
+      <w:proofErr w:type="gramStart"/>
+      <w:r>
+        <w:rPr>
+          <w:rFonts w:ascii="TimesNewRomanPSMT" w:hAnsi="TimesNewRomanPSMT" w:cs="TimesNewRomanPSMT"/>
+        </w:rPr>
+        <w:t>convention.fond</w:t>
+      </w:r>
+      <w:proofErr w:type="gramEnd"/>
+      <w:r>
+        <w:rPr>
+          <w:rFonts w:ascii="TimesNewRomanPSMT" w:hAnsi="TimesNewRomanPSMT" w:cs="TimesNewRomanPSMT"/>
+        </w:rPr>
+        <w:t>_propre %}Fond propre : {{ convention.fond_propre|f }} €</w:t>
+      </w:r>
+    </w:p>
+    <w:p>
+      <w:pPr>
+        <w:jc w:val="both"/>
+        <w:rPr>
+          <w:rFonts w:ascii="TimesNewRomanPSMT" w:hAnsi="TimesNewRomanPSMT" w:cs="TimesNewRomanPSMT"/>
+        </w:rPr>
+      </w:pPr>
+    </w:p>
+    <w:p>
+      <w:pPr>
+        <w:jc w:val="both"/>
+      </w:pPr>
+      <w:r>
+        <w:rPr>
+          <w:rFonts w:ascii="TimesNewRomanPSMT" w:hAnsi="TimesNewRomanPSMT" w:cs="TimesNewRomanPSMT"/>
+        </w:rPr>
+        <w:t xml:space="preserve">{% endif </w:t>
+      </w:r>
+      <w:proofErr w:type="gramStart"/>
+      <w:r>
+        <w:rPr>
+          <w:rFonts w:ascii="TimesNewRomanPSMT" w:hAnsi="TimesNewRomanPSMT" w:cs="TimesNewRomanPSMT"/>
+        </w:rPr>
+        <w:t>%}</w:t>
+      </w:r>
+      <w:r>
+        <w:rPr>
+          <w:rFonts w:ascii="TimesNewRomanPSMT" w:hAnsi="TimesNewRomanPSMT" w:cs="TimesNewRomanPSMT"/>
+        </w:rPr>
+        <w:t>Date</w:t>
+      </w:r>
+      <w:proofErr w:type="gramEnd"/>
+      <w:r>
+        <w:rPr>
+          <w:rFonts w:ascii="TimesNewRomanPSMT" w:hAnsi="TimesNewRomanPSMT" w:cs="TimesNewRomanPSMT"/>
+        </w:rPr>
+        <w:t xml:space="preserve"> d'achèvement de la construction ou certificat de conformité : </w:t>
       </w:r>
       <w:bookmarkStart w:id="63" w:name="Construc"/>
       <w:bookmarkEnd w:id="63"/>
@@ -11692,7 +12490,25 @@
                               <w:rPr>
                                 <w:rFonts w:ascii="TimesNewRomanPSMT" w:hAnsi="TimesNewRomanPSMT" w:cs="TimesNewRomanPSMT"/>
                               </w:rPr>
-                              <w:t>Fait en trois originaux à {{administration.get_ville_signature_or_empty() }}, le</w:t>
+                              <w:t xml:space="preserve">Fait en </w:t>
+                            </w:r>
+                            <w:r>
+                              <w:rPr>
+                                <w:rFonts w:ascii="TimesNewRomanPSMT" w:hAnsi="TimesNewRomanPSMT" w:cs="TimesNewRomanPSMT"/>
+                              </w:rPr>
+                              <w:t>{{ administration.nb_convention_exemplaires }}</w:t>
+                            </w:r>
+                            <w:r>
+                              <w:rPr>
+                                <w:rFonts w:ascii="TimesNewRomanPSMT" w:hAnsi="TimesNewRomanPSMT" w:cs="TimesNewRomanPSMT"/>
+                              </w:rPr>
+                              <w:t xml:space="preserve"> </w:t>
+                            </w:r>
+                            <w:r>
+                              <w:rPr>
+                                <w:rFonts w:ascii="TimesNewRomanPSMT" w:hAnsi="TimesNewRomanPSMT" w:cs="TimesNewRomanPSMT"/>
+                              </w:rPr>
+                              <w:t>originaux à {{administration.get_ville_signature_or_empty() }}, le</w:t>
                             </w:r>
                           </w:p>
                           <w:p>
@@ -11785,7 +12601,7 @@
           </mc:Choice>
           <mc:Fallback>
             <w:pict>
-              <v:shape w14:anchorId="6A4E3B60" id="Text Box 6" o:spid="_x0000_s1027" type="#_x0000_t202" style="width:411.95pt;height:213.85pt;visibility:visible;mso-wrap-style:square;mso-left-percent:-10001;mso-top-percent:-10001;mso-position-horizontal:absolute;mso-position-horizontal-relative:char;mso-position-vertical:absolute;mso-position-vertical-relative:line;mso-left-percent:-10001;mso-top-percent:-10001;v-text-anchor:top" o:gfxdata="UEsDBBQABgAIAAAAIQC2gziS/gAAAOEBAAATAAAAW0NvbnRlbnRfVHlwZXNdLnhtbJSRQU7DMBBF&#10;90jcwfIWJU67QAgl6YK0S0CoHGBkTxKLZGx5TGhvj5O2G0SRWNoz/78nu9wcxkFMGNg6quQqL6RA&#10;0s5Y6ir5vt9lD1JwBDIwOMJKHpHlpr69KfdHjyxSmriSfYz+USnWPY7AufNIadK6MEJMx9ApD/oD&#10;OlTrorhX2lFEilmcO2RdNtjC5xDF9pCuTyYBB5bi6bQ4syoJ3g9WQ0ymaiLzg5KdCXlKLjvcW893&#10;SUOqXwnz5DrgnHtJTxOsQfEKIT7DmDSUCaxw7Rqn8787ZsmRM9e2VmPeBN4uqYvTtW7jvijg9N/y&#10;JsXecLq0q+WD6m8AAAD//wMAUEsDBBQABgAIAAAAIQA4/SH/1gAAAJQBAAALAAAAX3JlbHMvLnJl&#10;bHOkkMFqwzAMhu+DvYPRfXGawxijTi+j0GvpHsDYimMaW0Yy2fr2M4PBMnrbUb/Q94l/f/hMi1qR&#10;JVI2sOt6UJgd+ZiDgffL8ekFlFSbvV0oo4EbChzGx4f9GRdb25HMsYhqlCwG5lrLq9biZkxWOiqY&#10;22YiTra2kYMu1l1tQD30/bPm3wwYN0x18gb45AdQl1tp5j/sFB2T0FQ7R0nTNEV3j6o9feQzro1i&#10;OWA14Fm+Q8a1a8+Bvu/d/dMb2JY5uiPbhG/ktn4cqGU/er3pcvwCAAD//wMAUEsDBBQABgAIAAAA&#10;IQC6ZqpFJwIAAEwEAAAOAAAAZHJzL2Uyb0RvYy54bWysVFFv2yAQfp+0/4B4X+wkSrZacaosVaZJ&#10;UVspnfpMMMRImGNAYme/fgeOm7bb07QXfHDHd3fffXhx2zWanITzCkxJx6OcEmE4VMocSvrjafPp&#10;CyU+MFMxDUaU9Cw8vV1+/LBobSEmUIOuhCMIYnzR2pLWIdgiyzyvRcP8CKww6JTgGhZw6w5Z5ViL&#10;6I3OJnk+z1pwlXXAhfd4etc76TLhSyl4eJDSi0B0SbG2kFaX1n1cs+WCFQfHbK34pQz2D1U0TBlM&#10;+gJ1xwIjR6f+gGoUd+BBhhGHJgMpFRepB+xmnL/rZlczK1IvSI63LzT5/wfL7087++hI6L5ChwOM&#10;hLTWFx4PYz+ddE38YqUE/Ujh+YU20QXC8XA2mY5vpnNKOPomn8ezm3wWcbLrdet8+CagIdEoqcO5&#10;JLrYaetDHzqExGwetKo2Suu0iVoQa+3IieEUdUhFIvibKG1IW9L5dJYnYAPxeo+sDdZybSpaodt3&#10;RFWvGt5DdUYeHPQS8ZZvFNa6ZT48MoeawNZR5+EBF6kBc8HFoqQG9+tv5zEeR4VeSlrUWEn9zyNz&#10;ghL93eAQoyAHww3GfjDMsVkDNjzGF2R5MvGCC3owpYPmGeW/ilnQxQzHXCUNg7kOvdLx+XCxWqUg&#10;lJ1lYWt2lkfoSHBk/ql7Zs5exhNwsvcwqI8V76bUx8abBlbHAFKlEUZeexYvdKNkkwguzyu+idf7&#10;FHX9CSx/AwAA//8DAFBLAwQUAAYACAAAACEAJV1NQ94AAAAFAQAADwAAAGRycy9kb3ducmV2Lnht&#10;bEyPQUvDQBCF74L/YRnBi9iNsTQxZlNU8CAoYlt6nmbHJHZ3Nma3beqvd/Wil4HHe7z3TTkfrRF7&#10;GnznWMHVJAFBXDvdcaNgtXy8zEH4gKzROCYFR/Iwr05PSiy0O/Ab7RehEbGEfYEK2hD6Qkpft2TR&#10;T1xPHL13N1gMUQ6N1AMeYrk1Mk2SmbTYcVxosaeHlurtYmcV5Mfpy8V6lq0/zOvTffvVfPLzFpU6&#10;PxvvbkEEGsNfGH7wIzpUkWnjdqy9MAriI+H3Ri9Pr29AbBRM0ywDWZXyP331DQAA//8DAFBLAQIt&#10;ABQABgAIAAAAIQC2gziS/gAAAOEBAAATAAAAAAAAAAAAAAAAAAAAAABbQ29udGVudF9UeXBlc10u&#10;eG1sUEsBAi0AFAAGAAgAAAAhADj9If/WAAAAlAEAAAsAAAAAAAAAAAAAAAAALwEAAF9yZWxzLy5y&#10;ZWxzUEsBAi0AFAAGAAgAAAAhALpmqkUnAgAATAQAAA4AAAAAAAAAAAAAAAAALgIAAGRycy9lMm9E&#10;b2MueG1sUEsBAi0AFAAGAAgAAAAhACVdTUPeAAAABQEAAA8AAAAAAAAAAAAAAAAAgQQAAGRycy9k&#10;b3ducmV2LnhtbFBLBQYAAAAABAAEAPMAAACMBQAAAAA=&#10;" fillcolor="white [3201]" stroked="f" strokeweight=".5pt">
+              <v:shape w14:anchorId="6A4E3B60" id="Text Box 6" o:spid="_x0000_s1027" type="#_x0000_t202" style="width:411.95pt;height:213.85pt;visibility:visible;mso-wrap-style:square;mso-left-percent:-10001;mso-top-percent:-10001;mso-position-horizontal:absolute;mso-position-horizontal-relative:char;mso-position-vertical:absolute;mso-position-vertical-relative:line;mso-left-percent:-10001;mso-top-percent:-10001;v-text-anchor:top" o:gfxdata="UEsDBBQABgAIAAAAIQC2gziS/gAAAOEBAAATAAAAW0NvbnRlbnRfVHlwZXNdLnhtbJSRQU7DMBBF&#13;&#10;90jcwfIWJU67QAgl6YK0S0CoHGBkTxKLZGx5TGhvj5O2G0SRWNoz/78nu9wcxkFMGNg6quQqL6RA&#13;&#10;0s5Y6ir5vt9lD1JwBDIwOMJKHpHlpr69KfdHjyxSmriSfYz+USnWPY7AufNIadK6MEJMx9ApD/oD&#13;&#10;OlTrorhX2lFEilmcO2RdNtjC5xDF9pCuTyYBB5bi6bQ4syoJ3g9WQ0ymaiLzg5KdCXlKLjvcW893&#13;&#10;SUOqXwnz5DrgnHtJTxOsQfEKIT7DmDSUCaxw7Rqn8787ZsmRM9e2VmPeBN4uqYvTtW7jvijg9N/y&#13;&#10;JsXecLq0q+WD6m8AAAD//wMAUEsDBBQABgAIAAAAIQA4/SH/1gAAAJQBAAALAAAAX3JlbHMvLnJl&#13;&#10;bHOkkMFqwzAMhu+DvYPRfXGawxijTi+j0GvpHsDYimMaW0Yy2fr2M4PBMnrbUb/Q94l/f/hMi1qR&#13;&#10;JVI2sOt6UJgd+ZiDgffL8ekFlFSbvV0oo4EbChzGx4f9GRdb25HMsYhqlCwG5lrLq9biZkxWOiqY&#13;&#10;22YiTra2kYMu1l1tQD30/bPm3wwYN0x18gb45AdQl1tp5j/sFB2T0FQ7R0nTNEV3j6o9feQzro1i&#13;&#10;OWA14Fm+Q8a1a8+Bvu/d/dMb2JY5uiPbhG/ktn4cqGU/er3pcvwCAAD//wMAUEsDBBQABgAIAAAA&#13;&#10;IQC6ZqpFJwIAAEwEAAAOAAAAZHJzL2Uyb0RvYy54bWysVFFv2yAQfp+0/4B4X+wkSrZacaosVaZJ&#13;&#10;UVspnfpMMMRImGNAYme/fgeOm7bb07QXfHDHd3fffXhx2zWanITzCkxJx6OcEmE4VMocSvrjafPp&#13;&#10;CyU+MFMxDUaU9Cw8vV1+/LBobSEmUIOuhCMIYnzR2pLWIdgiyzyvRcP8CKww6JTgGhZw6w5Z5ViL&#13;&#10;6I3OJnk+z1pwlXXAhfd4etc76TLhSyl4eJDSi0B0SbG2kFaX1n1cs+WCFQfHbK34pQz2D1U0TBlM&#13;&#10;+gJ1xwIjR6f+gGoUd+BBhhGHJgMpFRepB+xmnL/rZlczK1IvSI63LzT5/wfL7087++hI6L5ChwOM&#13;&#10;hLTWFx4PYz+ddE38YqUE/Ujh+YU20QXC8XA2mY5vpnNKOPomn8ezm3wWcbLrdet8+CagIdEoqcO5&#13;&#10;JLrYaetDHzqExGwetKo2Suu0iVoQa+3IieEUdUhFIvibKG1IW9L5dJYnYAPxeo+sDdZybSpaodt3&#13;&#10;RFWvGt5DdUYeHPQS8ZZvFNa6ZT48MoeawNZR5+EBF6kBc8HFoqQG9+tv5zEeR4VeSlrUWEn9zyNz&#13;&#10;ghL93eAQoyAHww3GfjDMsVkDNjzGF2R5MvGCC3owpYPmGeW/ilnQxQzHXCUNg7kOvdLx+XCxWqUg&#13;&#10;lJ1lYWt2lkfoSHBk/ql7Zs5exhNwsvcwqI8V76bUx8abBlbHAFKlEUZeexYvdKNkkwguzyu+idf7&#13;&#10;FHX9CSx/AwAA//8DAFBLAwQUAAYACAAAACEAO93BeOIAAAAKAQAADwAAAGRycy9kb3ducmV2Lnht&#13;&#10;bEyPzU7DMBCE70i8g7VIXBB1CFUT0jgVP+KABEIU1PM2XpJQex1it015egwXuIy0Gs3sfOVitEbs&#13;&#10;aPCdYwUXkwQEce10x42Ct9f78xyED8gajWNScCAPi+r4qMRCuz2/0G4ZGhFL2BeooA2hL6T0dUsW&#13;&#10;/cT1xNF7d4PFEM+hkXrAfSy3RqZJMpMWO44fWuzptqV6s9xaBflh+nS2mmWrD/P8cNN+NZ/8uEGl&#13;&#10;Tk/Gu3mU6zmIQGP4S8APQ9wPVRy2dlvWXhgFkSb8avTy9PIKxFrBNM0ykFUp/yNU3wAAAP//AwBQ&#13;&#10;SwECLQAUAAYACAAAACEAtoM4kv4AAADhAQAAEwAAAAAAAAAAAAAAAAAAAAAAW0NvbnRlbnRfVHlw&#13;&#10;ZXNdLnhtbFBLAQItABQABgAIAAAAIQA4/SH/1gAAAJQBAAALAAAAAAAAAAAAAAAAAC8BAABfcmVs&#13;&#10;cy8ucmVsc1BLAQItABQABgAIAAAAIQC6ZqpFJwIAAEwEAAAOAAAAAAAAAAAAAAAAAC4CAABkcnMv&#13;&#10;ZTJvRG9jLnhtbFBLAQItABQABgAIAAAAIQA73cF44gAAAAoBAAAPAAAAAAAAAAAAAAAAAIEEAABk&#13;&#10;cnMvZG93bnJldi54bWxQSwUGAAAAAAQABADzAAAAkAUAAAAA&#13;&#10;" fillcolor="white [3201]" stroked="f" strokeweight=".5pt">
                 <v:textbox inset="0,0,0,0">
                   <w:txbxContent>
                     <w:p>
@@ -11796,7 +12612,25 @@
                         <w:rPr>
                           <w:rFonts w:ascii="TimesNewRomanPSMT" w:hAnsi="TimesNewRomanPSMT" w:cs="TimesNewRomanPSMT"/>
                         </w:rPr>
-                        <w:t>Fait en trois originaux à {{administration.get_ville_signature_or_empty() }}, le</w:t>
+                        <w:t xml:space="preserve">Fait en </w:t>
+                      </w:r>
+                      <w:r>
+                        <w:rPr>
+                          <w:rFonts w:ascii="TimesNewRomanPSMT" w:hAnsi="TimesNewRomanPSMT" w:cs="TimesNewRomanPSMT"/>
+                        </w:rPr>
+                        <w:t>{{ administration.nb_convention_exemplaires }}</w:t>
+                      </w:r>
+                      <w:r>
+                        <w:rPr>
+                          <w:rFonts w:ascii="TimesNewRomanPSMT" w:hAnsi="TimesNewRomanPSMT" w:cs="TimesNewRomanPSMT"/>
+                        </w:rPr>
+                        <w:t xml:space="preserve"> </w:t>
+                      </w:r>
+                      <w:r>
+                        <w:rPr>
+                          <w:rFonts w:ascii="TimesNewRomanPSMT" w:hAnsi="TimesNewRomanPSMT" w:cs="TimesNewRomanPSMT"/>
+                        </w:rPr>
+                        <w:t>originaux à {{administration.get_ville_signature_or_empty() }}, le</w:t>
                       </w:r>
                     </w:p>
                     <w:p>
@@ -12089,7 +12923,23 @@
           <w:szCs w:val="22"/>
         </w:rPr>
         <w:lastRenderedPageBreak/>
-        <w:t xml:space="preserve">Le Préfet, ou lorsqu'un établissement public de coopération intercommunale ou un département a signé une convention mentionnée aux articles L.301-5-1 et L.301-5-2, le président de l'établissement public de coopération intercommunale ou du conseil général, soussigné certifie la présente copie, établie </w:t>
+        <w:t xml:space="preserve">Le </w:t>
+      </w:r>
+      <w:proofErr w:type="gramStart"/>
+      <w:r>
+        <w:rPr>
+          <w:rFonts w:ascii="TimesNewRomanPSMT" w:hAnsi="TimesNewRomanPSMT" w:cs="TimesNewRomanPSMT"/>
+          <w:szCs w:val="22"/>
+        </w:rPr>
+        <w:t>Préfet</w:t>
+      </w:r>
+      <w:proofErr w:type="gramEnd"/>
+      <w:r>
+        <w:rPr>
+          <w:rFonts w:ascii="TimesNewRomanPSMT" w:hAnsi="TimesNewRomanPSMT" w:cs="TimesNewRomanPSMT"/>
+          <w:szCs w:val="22"/>
+        </w:rPr>
+        <w:t xml:space="preserve">, ou lorsqu'un établissement public de coopération intercommunale ou un département a signé une convention mentionnée aux articles L.301-5-1 et L.301-5-2, le président de l'établissement public de coopération intercommunale ou du conseil général, soussigné certifie la présente copie, établie </w:t>
       </w:r>
       <w:r>
         <w:rPr>
@@ -12188,6 +13038,7 @@
       </w:r>
       <w:bookmarkStart w:id="64" w:name="Siret2"/>
       <w:bookmarkEnd w:id="64"/>
+      <w:proofErr w:type="gramStart"/>
       <w:r>
         <w:rPr>
           <w:rFonts w:ascii="TimesNewRomanPSMT" w:hAnsi="TimesNewRomanPSMT" w:cs="TimesNewRomanPSMT"/>
@@ -12195,7 +13046,17 @@
           <w:szCs w:val="22"/>
           <w:lang w:eastAsia="fr-FR"/>
         </w:rPr>
-        <w:t>{{ bailleur.siret }}</w:t>
+        <w:t>{{ bailleur</w:t>
+      </w:r>
+      <w:proofErr w:type="gramEnd"/>
+      <w:r>
+        <w:rPr>
+          <w:rFonts w:ascii="TimesNewRomanPSMT" w:hAnsi="TimesNewRomanPSMT" w:cs="TimesNewRomanPSMT"/>
+          <w:color w:val="000000"/>
+          <w:szCs w:val="22"/>
+          <w:lang w:eastAsia="fr-FR"/>
+        </w:rPr>
+        <w:t>.siret }}</w:t>
       </w:r>
     </w:p>
     <w:p>
@@ -12262,11 +13123,19 @@
         </w:rPr>
         <w:t xml:space="preserve">A </w:t>
       </w:r>
-      <w:r>
-        <w:rPr>
-          <w:rFonts w:ascii="TimesNewRomanPSMT" w:hAnsi="TimesNewRomanPSMT" w:cs="TimesNewRomanPSMT"/>
-        </w:rPr>
-        <w:t>{{ administration.get_ville_signature_or_empty() }}</w:t>
+      <w:proofErr w:type="gramStart"/>
+      <w:r>
+        <w:rPr>
+          <w:rFonts w:ascii="TimesNewRomanPSMT" w:hAnsi="TimesNewRomanPSMT" w:cs="TimesNewRomanPSMT"/>
+        </w:rPr>
+        <w:t>{{ administration.get</w:t>
+      </w:r>
+      <w:proofErr w:type="gramEnd"/>
+      <w:r>
+        <w:rPr>
+          <w:rFonts w:ascii="TimesNewRomanPSMT" w:hAnsi="TimesNewRomanPSMT" w:cs="TimesNewRomanPSMT"/>
+        </w:rPr>
+        <w:t>_ville_signature_or_empty() }}</w:t>
       </w:r>
       <w:r>
         <w:rPr>
@@ -12324,7 +13193,7 @@
 <w:ftr xmlns:wpc="http://schemas.microsoft.com/office/word/2010/wordprocessingCanvas" xmlns:cx="http://schemas.microsoft.com/office/drawing/2014/chartex" xmlns:cx1="http://schemas.microsoft.com/office/drawing/2015/9/8/chartex" xmlns:cx2="http://schemas.microsoft.com/office/drawing/2015/10/21/chartex" xmlns:cx3="http://schemas.microsoft.com/office/drawing/2016/5/9/chartex" xmlns:cx4="http://schemas.microsoft.com/office/drawing/2016/5/10/chartex" xmlns:cx5="http://schemas.microsoft.com/office/drawing/2016/5/11/chartex" xmlns:cx6="http://schemas.microsoft.com/office/drawing/2016/5/12/chartex" xmlns:cx7="http://schemas.microsoft.com/office/drawing/2016/5/13/chartex" xmlns:cx8="http://schemas.microsoft.com/office/drawing/2016/5/14/chartex" xmlns:mc="http://schemas.openxmlformats.org/markup-compatibility/2006" xmlns:aink="http://schemas.microsoft.com/office/drawing/2016/ink" xmlns:am3d="http://schemas.microsoft.com/office/drawing/2017/model3d" xmlns:o="urn:schemas-microsoft-com:office:office" xmlns:oel="http://schemas.microsoft.com/office/2019/extlst" xmlns:r="http://schemas.openxmlformats.org/officeDocument/2006/relationships" xmlns:m="http://schemas.openxmlformats.org/officeDocument/2006/math" xmlns:v="urn:schemas-microsoft-com:vml" xmlns:wp14="http://schemas.microsoft.com/office/word/2010/wordprocessingDrawing" xmlns:wp="http://schemas.openxmlformats.org/drawingml/2006/wordprocessingDrawing" xmlns:w10="urn:schemas-microsoft-com:office:word" xmlns:w="http://schemas.openxmlformats.org/wordprocessingml/2006/main" xmlns:w14="http://schemas.microsoft.com/office/word/2010/wordml" xmlns:w15="http://schemas.microsoft.com/office/word/2012/wordml" xmlns:w16cex="http://schemas.microsoft.com/office/word/2018/wordml/cex" xmlns:w16cid="http://schemas.microsoft.com/office/word/2016/wordml/cid" xmlns:w16="http://schemas.microsoft.com/office/word/2018/wordml" xmlns:w16sdtdh="http://schemas.microsoft.com/office/word/2020/wordml/sdtdatahash" xmlns:w16se="http://schemas.microsoft.com/office/word/2015/wordml/symex" xmlns:wpg="http://schemas.microsoft.com/office/word/2010/wordprocessingGroup" xmlns:wpi="http://schemas.microsoft.com/office/word/2010/wordprocessingInk" xmlns:wne="http://schemas.microsoft.com/office/word/2006/wordml" xmlns:wps="http://schemas.microsoft.com/office/word/2010/wordprocessingShape" mc:Ignorable="w14 w15 w16se w16cid w16 w16cex w16sdtdh wp14">
   <w:p>
     <w:pPr>
-      <w:pStyle w:val="Pieddepage"/>
+      <w:pStyle w:val="Footer"/>
     </w:pPr>
     <w:r>
       <w:t xml:space="preserve"> </w:t>
@@ -12337,7 +13206,7 @@
 <w:ftr xmlns:wpc="http://schemas.microsoft.com/office/word/2010/wordprocessingCanvas" xmlns:cx="http://schemas.microsoft.com/office/drawing/2014/chartex" xmlns:cx1="http://schemas.microsoft.com/office/drawing/2015/9/8/chartex" xmlns:cx2="http://schemas.microsoft.com/office/drawing/2015/10/21/chartex" xmlns:cx3="http://schemas.microsoft.com/office/drawing/2016/5/9/chartex" xmlns:cx4="http://schemas.microsoft.com/office/drawing/2016/5/10/chartex" xmlns:cx5="http://schemas.microsoft.com/office/drawing/2016/5/11/chartex" xmlns:cx6="http://schemas.microsoft.com/office/drawing/2016/5/12/chartex" xmlns:cx7="http://schemas.microsoft.com/office/drawing/2016/5/13/chartex" xmlns:cx8="http://schemas.microsoft.com/office/drawing/2016/5/14/chartex" xmlns:mc="http://schemas.openxmlformats.org/markup-compatibility/2006" xmlns:aink="http://schemas.microsoft.com/office/drawing/2016/ink" xmlns:am3d="http://schemas.microsoft.com/office/drawing/2017/model3d" xmlns:o="urn:schemas-microsoft-com:office:office" xmlns:oel="http://schemas.microsoft.com/office/2019/extlst" xmlns:r="http://schemas.openxmlformats.org/officeDocument/2006/relationships" xmlns:m="http://schemas.openxmlformats.org/officeDocument/2006/math" xmlns:v="urn:schemas-microsoft-com:vml" xmlns:wp14="http://schemas.microsoft.com/office/word/2010/wordprocessingDrawing" xmlns:wp="http://schemas.openxmlformats.org/drawingml/2006/wordprocessingDrawing" xmlns:w10="urn:schemas-microsoft-com:office:word" xmlns:w="http://schemas.openxmlformats.org/wordprocessingml/2006/main" xmlns:w14="http://schemas.microsoft.com/office/word/2010/wordml" xmlns:w15="http://schemas.microsoft.com/office/word/2012/wordml" xmlns:w16cex="http://schemas.microsoft.com/office/word/2018/wordml/cex" xmlns:w16cid="http://schemas.microsoft.com/office/word/2016/wordml/cid" xmlns:w16="http://schemas.microsoft.com/office/word/2018/wordml" xmlns:w16sdtdh="http://schemas.microsoft.com/office/word/2020/wordml/sdtdatahash" xmlns:w16se="http://schemas.microsoft.com/office/word/2015/wordml/symex" xmlns:wpg="http://schemas.microsoft.com/office/word/2010/wordprocessingGroup" xmlns:wpi="http://schemas.microsoft.com/office/word/2010/wordprocessingInk" xmlns:wne="http://schemas.microsoft.com/office/word/2006/wordml" xmlns:wps="http://schemas.microsoft.com/office/word/2010/wordprocessingShape" mc:Ignorable="w14 w15 w16se w16cid w16 w16cex w16sdtdh wp14">
   <w:p>
     <w:pPr>
-      <w:pStyle w:val="Pieddepage"/>
+      <w:pStyle w:val="Footer"/>
     </w:pPr>
     <w:r>
       <w:t xml:space="preserve"> </w:t>
@@ -12350,7 +13219,7 @@
 <w:ftr xmlns:wpc="http://schemas.microsoft.com/office/word/2010/wordprocessingCanvas" xmlns:cx="http://schemas.microsoft.com/office/drawing/2014/chartex" xmlns:cx1="http://schemas.microsoft.com/office/drawing/2015/9/8/chartex" xmlns:cx2="http://schemas.microsoft.com/office/drawing/2015/10/21/chartex" xmlns:cx3="http://schemas.microsoft.com/office/drawing/2016/5/9/chartex" xmlns:cx4="http://schemas.microsoft.com/office/drawing/2016/5/10/chartex" xmlns:cx5="http://schemas.microsoft.com/office/drawing/2016/5/11/chartex" xmlns:cx6="http://schemas.microsoft.com/office/drawing/2016/5/12/chartex" xmlns:cx7="http://schemas.microsoft.com/office/drawing/2016/5/13/chartex" xmlns:cx8="http://schemas.microsoft.com/office/drawing/2016/5/14/chartex" xmlns:mc="http://schemas.openxmlformats.org/markup-compatibility/2006" xmlns:aink="http://schemas.microsoft.com/office/drawing/2016/ink" xmlns:am3d="http://schemas.microsoft.com/office/drawing/2017/model3d" xmlns:o="urn:schemas-microsoft-com:office:office" xmlns:oel="http://schemas.microsoft.com/office/2019/extlst" xmlns:r="http://schemas.openxmlformats.org/officeDocument/2006/relationships" xmlns:m="http://schemas.openxmlformats.org/officeDocument/2006/math" xmlns:v="urn:schemas-microsoft-com:vml" xmlns:wp14="http://schemas.microsoft.com/office/word/2010/wordprocessingDrawing" xmlns:wp="http://schemas.openxmlformats.org/drawingml/2006/wordprocessingDrawing" xmlns:w10="urn:schemas-microsoft-com:office:word" xmlns:w="http://schemas.openxmlformats.org/wordprocessingml/2006/main" xmlns:w14="http://schemas.microsoft.com/office/word/2010/wordml" xmlns:w15="http://schemas.microsoft.com/office/word/2012/wordml" xmlns:w16cex="http://schemas.microsoft.com/office/word/2018/wordml/cex" xmlns:w16cid="http://schemas.microsoft.com/office/word/2016/wordml/cid" xmlns:w16="http://schemas.microsoft.com/office/word/2018/wordml" xmlns:w16sdtdh="http://schemas.microsoft.com/office/word/2020/wordml/sdtdatahash" xmlns:w16se="http://schemas.microsoft.com/office/word/2015/wordml/symex" xmlns:wpg="http://schemas.microsoft.com/office/word/2010/wordprocessingGroup" xmlns:wpi="http://schemas.microsoft.com/office/word/2010/wordprocessingInk" xmlns:wne="http://schemas.microsoft.com/office/word/2006/wordml" xmlns:wps="http://schemas.microsoft.com/office/word/2010/wordprocessingShape" mc:Ignorable="w14 w15 w16se w16cid w16 w16cex w16sdtdh wp14">
   <w:p>
     <w:pPr>
-      <w:pStyle w:val="Pieddepage"/>
+      <w:pStyle w:val="Footer"/>
     </w:pPr>
     <w:r>
       <w:t xml:space="preserve"> </w:t>
@@ -12382,7 +13251,7 @@
 <w:hdr xmlns:wpc="http://schemas.microsoft.com/office/word/2010/wordprocessingCanvas" xmlns:cx="http://schemas.microsoft.com/office/drawing/2014/chartex" xmlns:cx1="http://schemas.microsoft.com/office/drawing/2015/9/8/chartex" xmlns:cx2="http://schemas.microsoft.com/office/drawing/2015/10/21/chartex" xmlns:cx3="http://schemas.microsoft.com/office/drawing/2016/5/9/chartex" xmlns:cx4="http://schemas.microsoft.com/office/drawing/2016/5/10/chartex" xmlns:cx5="http://schemas.microsoft.com/office/drawing/2016/5/11/chartex" xmlns:cx6="http://schemas.microsoft.com/office/drawing/2016/5/12/chartex" xmlns:cx7="http://schemas.microsoft.com/office/drawing/2016/5/13/chartex" xmlns:cx8="http://schemas.microsoft.com/office/drawing/2016/5/14/chartex" xmlns:mc="http://schemas.openxmlformats.org/markup-compatibility/2006" xmlns:aink="http://schemas.microsoft.com/office/drawing/2016/ink" xmlns:am3d="http://schemas.microsoft.com/office/drawing/2017/model3d" xmlns:o="urn:schemas-microsoft-com:office:office" xmlns:oel="http://schemas.microsoft.com/office/2019/extlst" xmlns:r="http://schemas.openxmlformats.org/officeDocument/2006/relationships" xmlns:m="http://schemas.openxmlformats.org/officeDocument/2006/math" xmlns:v="urn:schemas-microsoft-com:vml" xmlns:wp14="http://schemas.microsoft.com/office/word/2010/wordprocessingDrawing" xmlns:wp="http://schemas.openxmlformats.org/drawingml/2006/wordprocessingDrawing" xmlns:w10="urn:schemas-microsoft-com:office:word" xmlns:w="http://schemas.openxmlformats.org/wordprocessingml/2006/main" xmlns:w14="http://schemas.microsoft.com/office/word/2010/wordml" xmlns:w15="http://schemas.microsoft.com/office/word/2012/wordml" xmlns:w16cex="http://schemas.microsoft.com/office/word/2018/wordml/cex" xmlns:w16cid="http://schemas.microsoft.com/office/word/2016/wordml/cid" xmlns:w16="http://schemas.microsoft.com/office/word/2018/wordml" xmlns:w16sdtdh="http://schemas.microsoft.com/office/word/2020/wordml/sdtdatahash" xmlns:w16se="http://schemas.microsoft.com/office/word/2015/wordml/symex" xmlns:wpg="http://schemas.microsoft.com/office/word/2010/wordprocessingGroup" xmlns:wpi="http://schemas.microsoft.com/office/word/2010/wordprocessingInk" xmlns:wne="http://schemas.microsoft.com/office/word/2006/wordml" xmlns:wps="http://schemas.microsoft.com/office/word/2010/wordprocessingShape" mc:Ignorable="w14 w15 w16se w16cid w16 w16cex w16sdtdh wp14">
   <w:p>
     <w:pPr>
-      <w:pStyle w:val="En-tte"/>
+      <w:pStyle w:val="Header"/>
     </w:pPr>
     <w:r>
       <w:rPr>
@@ -12446,7 +13315,7 @@
                         <w:p>
                           <w:r>
                             <w:rPr>
-                              <w:rStyle w:val="Numrodepage"/>
+                              <w:rStyle w:val="PageNumber"/>
                               <w:sz w:val="22"/>
                               <w:szCs w:val="22"/>
                             </w:rPr>
@@ -12454,7 +13323,7 @@
                           </w:r>
                           <w:r>
                             <w:rPr>
-                              <w:rStyle w:val="Numrodepage"/>
+                              <w:rStyle w:val="PageNumber"/>
                               <w:sz w:val="22"/>
                               <w:szCs w:val="22"/>
                             </w:rPr>
@@ -12462,7 +13331,7 @@
                           </w:r>
                           <w:r>
                             <w:rPr>
-                              <w:rStyle w:val="Numrodepage"/>
+                              <w:rStyle w:val="PageNumber"/>
                               <w:sz w:val="22"/>
                               <w:szCs w:val="22"/>
                             </w:rPr>
@@ -12470,7 +13339,7 @@
                           </w:r>
                           <w:r>
                             <w:rPr>
-                              <w:rStyle w:val="Numrodepage"/>
+                              <w:rStyle w:val="PageNumber"/>
                               <w:sz w:val="22"/>
                               <w:szCs w:val="22"/>
                             </w:rPr>
@@ -12478,7 +13347,7 @@
                           </w:r>
                           <w:r>
                             <w:rPr>
-                              <w:rStyle w:val="Numrodepage"/>
+                              <w:rStyle w:val="PageNumber"/>
                               <w:noProof/>
                               <w:sz w:val="22"/>
                               <w:szCs w:val="22"/>
@@ -12487,7 +13356,7 @@
                           </w:r>
                           <w:r>
                             <w:rPr>
-                              <w:rStyle w:val="Numrodepage"/>
+                              <w:rStyle w:val="PageNumber"/>
                               <w:sz w:val="22"/>
                               <w:szCs w:val="22"/>
                             </w:rPr>
@@ -12495,45 +13364,45 @@
                           </w:r>
                           <w:r>
                             <w:rPr>
-                              <w:rStyle w:val="Numrodepage"/>
+                              <w:rStyle w:val="PageNumber"/>
                             </w:rPr>
                             <w:tab/>
                             <w:t xml:space="preserve">- </w:t>
                           </w:r>
                           <w:r>
                             <w:rPr>
-                              <w:rStyle w:val="Numrodepage"/>
+                              <w:rStyle w:val="PageNumber"/>
                             </w:rPr>
                             <w:fldChar w:fldCharType="begin"/>
                           </w:r>
                           <w:r>
                             <w:rPr>
-                              <w:rStyle w:val="Numrodepage"/>
+                              <w:rStyle w:val="PageNumber"/>
                             </w:rPr>
                             <w:instrText xml:space="preserve"> PAGE </w:instrText>
                           </w:r>
                           <w:r>
                             <w:rPr>
-                              <w:rStyle w:val="Numrodepage"/>
+                              <w:rStyle w:val="PageNumber"/>
                             </w:rPr>
                             <w:fldChar w:fldCharType="separate"/>
                           </w:r>
                           <w:r>
                             <w:rPr>
-                              <w:rStyle w:val="Numrodepage"/>
+                              <w:rStyle w:val="PageNumber"/>
                               <w:noProof/>
                             </w:rPr>
                             <w:t>16</w:t>
                           </w:r>
                           <w:r>
                             <w:rPr>
-                              <w:rStyle w:val="Numrodepage"/>
+                              <w:rStyle w:val="PageNumber"/>
                             </w:rPr>
                             <w:fldChar w:fldCharType="end"/>
                           </w:r>
                           <w:r>
                             <w:rPr>
-                              <w:rStyle w:val="Numrodepage"/>
+                              <w:rStyle w:val="PageNumber"/>
                             </w:rPr>
                             <w:t xml:space="preserve"> -101010 878</w:t>
                           </w:r>
@@ -12698,7 +13567,7 @@
           </v:handles>
           <o:lock v:ext="edit" text="t" shapetype="t"/>
         </v:shapetype>
-        <v:shape id="PowerPlusWaterMarkObject1360048844" o:spid="_x0000_s1027" type="#_x0000_t136" alt="" style="position:absolute;left:0;text-align:left;margin-left:0;margin-top:0;width:559.4pt;height:23.8pt;rotation:315;z-index:-251634688;mso-wrap-edited:f;mso-position-horizontal:center;mso-position-horizontal-relative:margin;mso-position-vertical:center;mso-position-vertical-relative:margin" o:allowincell="f" fillcolor="#7f7f7f [1612]" stroked="f">
+        <v:shape id="PowerPlusWaterMarkObject1360048844" o:spid="_x0000_s1027" type="#_x0000_t136" alt="" style="position:absolute;left:0;text-align:left;margin-left:0;margin-top:0;width:559.4pt;height:23.8pt;rotation:315;z-index:-251634688;mso-wrap-edited:f;mso-width-percent:0;mso-height-percent:0;mso-position-horizontal:center;mso-position-horizontal-relative:margin;mso-position-vertical:center;mso-position-vertical-relative:margin;mso-width-percent:0;mso-height-percent:0" o:allowincell="f" fillcolor="#7f7f7f [1612]" stroked="f">
           <v:textpath style="font-family:&quot;Times New Roman&quot;;font-size:1pt" string="{{ convention.display_not_validated_status() }}"/>
           <w10:wrap anchorx="margin" anchory="margin"/>
         </v:shape>
@@ -12712,7 +13581,7 @@
 <w:hdr xmlns:wpc="http://schemas.microsoft.com/office/word/2010/wordprocessingCanvas" xmlns:cx="http://schemas.microsoft.com/office/drawing/2014/chartex" xmlns:cx1="http://schemas.microsoft.com/office/drawing/2015/9/8/chartex" xmlns:cx2="http://schemas.microsoft.com/office/drawing/2015/10/21/chartex" xmlns:cx3="http://schemas.microsoft.com/office/drawing/2016/5/9/chartex" xmlns:cx4="http://schemas.microsoft.com/office/drawing/2016/5/10/chartex" xmlns:cx5="http://schemas.microsoft.com/office/drawing/2016/5/11/chartex" xmlns:cx6="http://schemas.microsoft.com/office/drawing/2016/5/12/chartex" xmlns:cx7="http://schemas.microsoft.com/office/drawing/2016/5/13/chartex" xmlns:cx8="http://schemas.microsoft.com/office/drawing/2016/5/14/chartex" xmlns:mc="http://schemas.openxmlformats.org/markup-compatibility/2006" xmlns:aink="http://schemas.microsoft.com/office/drawing/2016/ink" xmlns:am3d="http://schemas.microsoft.com/office/drawing/2017/model3d" xmlns:o="urn:schemas-microsoft-com:office:office" xmlns:oel="http://schemas.microsoft.com/office/2019/extlst" xmlns:r="http://schemas.openxmlformats.org/officeDocument/2006/relationships" xmlns:m="http://schemas.openxmlformats.org/officeDocument/2006/math" xmlns:v="urn:schemas-microsoft-com:vml" xmlns:wp14="http://schemas.microsoft.com/office/word/2010/wordprocessingDrawing" xmlns:wp="http://schemas.openxmlformats.org/drawingml/2006/wordprocessingDrawing" xmlns:w10="urn:schemas-microsoft-com:office:word" xmlns:w="http://schemas.openxmlformats.org/wordprocessingml/2006/main" xmlns:w14="http://schemas.microsoft.com/office/word/2010/wordml" xmlns:w15="http://schemas.microsoft.com/office/word/2012/wordml" xmlns:w16cex="http://schemas.microsoft.com/office/word/2018/wordml/cex" xmlns:w16cid="http://schemas.microsoft.com/office/word/2016/wordml/cid" xmlns:w16="http://schemas.microsoft.com/office/word/2018/wordml" xmlns:w16sdtdh="http://schemas.microsoft.com/office/word/2020/wordml/sdtdatahash" xmlns:w16se="http://schemas.microsoft.com/office/word/2015/wordml/symex" xmlns:wpg="http://schemas.microsoft.com/office/word/2010/wordprocessingGroup" xmlns:wpi="http://schemas.microsoft.com/office/word/2010/wordprocessingInk" xmlns:wne="http://schemas.microsoft.com/office/word/2006/wordml" xmlns:wps="http://schemas.microsoft.com/office/word/2010/wordprocessingShape" mc:Ignorable="w14 w15 w16se w16cid w16 w16cex w16sdtdh wp14">
   <w:p>
     <w:pPr>
-      <w:pStyle w:val="En-tte"/>
+      <w:pStyle w:val="Header"/>
       <w:ind w:right="360"/>
     </w:pPr>
     <w:r>
@@ -12744,7 +13613,7 @@
           </v:handles>
           <o:lock v:ext="edit" text="t" shapetype="t"/>
         </v:shapetype>
-        <v:shape id="PowerPlusWaterMarkObject1360048845" o:spid="_x0000_s1026" type="#_x0000_t136" alt="" style="position:absolute;left:0;text-align:left;margin-left:0;margin-top:0;width:559.4pt;height:23.8pt;rotation:315;z-index:-251632640;mso-wrap-edited:f;mso-position-horizontal:center;mso-position-horizontal-relative:margin;mso-position-vertical:center;mso-position-vertical-relative:margin" o:allowincell="f" fillcolor="#7f7f7f [1612]" stroked="f">
+        <v:shape id="PowerPlusWaterMarkObject1360048845" o:spid="_x0000_s1026" type="#_x0000_t136" alt="" style="position:absolute;left:0;text-align:left;margin-left:0;margin-top:0;width:559.4pt;height:23.8pt;rotation:315;z-index:-251632640;mso-wrap-edited:f;mso-width-percent:0;mso-height-percent:0;mso-position-horizontal:center;mso-position-horizontal-relative:margin;mso-position-vertical:center;mso-position-vertical-relative:margin;mso-width-percent:0;mso-height-percent:0" o:allowincell="f" fillcolor="#7f7f7f [1612]" stroked="f">
           <v:textpath style="font-family:&quot;Times New Roman&quot;;font-size:1pt" string="{{ convention.display_not_validated_status() }}"/>
           <w10:wrap anchorx="margin" anchory="margin"/>
         </v:shape>
@@ -12812,7 +13681,7 @@
                         <w:p>
                           <w:r>
                             <w:rPr>
-                              <w:rStyle w:val="Numrodepage"/>
+                              <w:rStyle w:val="PageNumber"/>
                               <w:sz w:val="22"/>
                               <w:szCs w:val="22"/>
                             </w:rPr>
@@ -12820,7 +13689,7 @@
                           </w:r>
                           <w:r>
                             <w:rPr>
-                              <w:rStyle w:val="Numrodepage"/>
+                              <w:rStyle w:val="PageNumber"/>
                               <w:sz w:val="22"/>
                               <w:szCs w:val="22"/>
                             </w:rPr>
@@ -12828,7 +13697,7 @@
                           </w:r>
                           <w:r>
                             <w:rPr>
-                              <w:rStyle w:val="Numrodepage"/>
+                              <w:rStyle w:val="PageNumber"/>
                               <w:sz w:val="22"/>
                               <w:szCs w:val="22"/>
                             </w:rPr>
@@ -12836,7 +13705,7 @@
                           </w:r>
                           <w:r>
                             <w:rPr>
-                              <w:rStyle w:val="Numrodepage"/>
+                              <w:rStyle w:val="PageNumber"/>
                               <w:sz w:val="22"/>
                               <w:szCs w:val="22"/>
                             </w:rPr>
@@ -12844,7 +13713,7 @@
                           </w:r>
                           <w:r>
                             <w:rPr>
-                              <w:rStyle w:val="Numrodepage"/>
+                              <w:rStyle w:val="PageNumber"/>
                               <w:noProof/>
                               <w:sz w:val="22"/>
                               <w:szCs w:val="22"/>
@@ -12853,7 +13722,7 @@
                           </w:r>
                           <w:r>
                             <w:rPr>
-                              <w:rStyle w:val="Numrodepage"/>
+                              <w:rStyle w:val="PageNumber"/>
                               <w:sz w:val="22"/>
                               <w:szCs w:val="22"/>
                             </w:rPr>
@@ -12861,45 +13730,45 @@
                           </w:r>
                           <w:r>
                             <w:rPr>
-                              <w:rStyle w:val="Numrodepage"/>
+                              <w:rStyle w:val="PageNumber"/>
                             </w:rPr>
                             <w:tab/>
                             <w:t xml:space="preserve">- </w:t>
                           </w:r>
                           <w:r>
                             <w:rPr>
-                              <w:rStyle w:val="Numrodepage"/>
+                              <w:rStyle w:val="PageNumber"/>
                             </w:rPr>
                             <w:fldChar w:fldCharType="begin"/>
                           </w:r>
                           <w:r>
                             <w:rPr>
-                              <w:rStyle w:val="Numrodepage"/>
+                              <w:rStyle w:val="PageNumber"/>
                             </w:rPr>
                             <w:instrText xml:space="preserve"> PAGE </w:instrText>
                           </w:r>
                           <w:r>
                             <w:rPr>
-                              <w:rStyle w:val="Numrodepage"/>
+                              <w:rStyle w:val="PageNumber"/>
                             </w:rPr>
                             <w:fldChar w:fldCharType="separate"/>
                           </w:r>
                           <w:r>
                             <w:rPr>
-                              <w:rStyle w:val="Numrodepage"/>
+                              <w:rStyle w:val="PageNumber"/>
                               <w:noProof/>
                             </w:rPr>
                             <w:t>16</w:t>
                           </w:r>
                           <w:r>
                             <w:rPr>
-                              <w:rStyle w:val="Numrodepage"/>
+                              <w:rStyle w:val="PageNumber"/>
                             </w:rPr>
                             <w:fldChar w:fldCharType="end"/>
                           </w:r>
                           <w:r>
                             <w:rPr>
-                              <w:rStyle w:val="Numrodepage"/>
+                              <w:rStyle w:val="PageNumber"/>
                             </w:rPr>
                             <w:t xml:space="preserve"> -101010 878</w:t>
                           </w:r>
@@ -13037,25 +13906,25 @@
     </w:r>
     <w:r>
       <w:rPr>
-        <w:rStyle w:val="Numrodepage"/>
+        <w:rStyle w:val="PageNumber"/>
       </w:rPr>
       <w:t xml:space="preserve"> </w:t>
     </w:r>
     <w:r>
       <w:rPr>
-        <w:rStyle w:val="Numrodepage"/>
+        <w:rStyle w:val="PageNumber"/>
       </w:rPr>
       <w:tab/>
     </w:r>
     <w:r>
       <w:rPr>
-        <w:rStyle w:val="Numrodepage"/>
+        <w:rStyle w:val="PageNumber"/>
       </w:rPr>
       <w:tab/>
     </w:r>
     <w:r>
       <w:rPr>
-        <w:rStyle w:val="Numrodepage"/>
+        <w:rStyle w:val="PageNumber"/>
       </w:rPr>
       <w:tab/>
     </w:r>
@@ -13067,7 +13936,7 @@
 <w:hdr xmlns:wpc="http://schemas.microsoft.com/office/word/2010/wordprocessingCanvas" xmlns:cx="http://schemas.microsoft.com/office/drawing/2014/chartex" xmlns:cx1="http://schemas.microsoft.com/office/drawing/2015/9/8/chartex" xmlns:cx2="http://schemas.microsoft.com/office/drawing/2015/10/21/chartex" xmlns:cx3="http://schemas.microsoft.com/office/drawing/2016/5/9/chartex" xmlns:cx4="http://schemas.microsoft.com/office/drawing/2016/5/10/chartex" xmlns:cx5="http://schemas.microsoft.com/office/drawing/2016/5/11/chartex" xmlns:cx6="http://schemas.microsoft.com/office/drawing/2016/5/12/chartex" xmlns:cx7="http://schemas.microsoft.com/office/drawing/2016/5/13/chartex" xmlns:cx8="http://schemas.microsoft.com/office/drawing/2016/5/14/chartex" xmlns:mc="http://schemas.openxmlformats.org/markup-compatibility/2006" xmlns:aink="http://schemas.microsoft.com/office/drawing/2016/ink" xmlns:am3d="http://schemas.microsoft.com/office/drawing/2017/model3d" xmlns:o="urn:schemas-microsoft-com:office:office" xmlns:oel="http://schemas.microsoft.com/office/2019/extlst" xmlns:r="http://schemas.openxmlformats.org/officeDocument/2006/relationships" xmlns:m="http://schemas.openxmlformats.org/officeDocument/2006/math" xmlns:v="urn:schemas-microsoft-com:vml" xmlns:wp14="http://schemas.microsoft.com/office/word/2010/wordprocessingDrawing" xmlns:wp="http://schemas.openxmlformats.org/drawingml/2006/wordprocessingDrawing" xmlns:w10="urn:schemas-microsoft-com:office:word" xmlns:w="http://schemas.openxmlformats.org/wordprocessingml/2006/main" xmlns:w14="http://schemas.microsoft.com/office/word/2010/wordml" xmlns:w15="http://schemas.microsoft.com/office/word/2012/wordml" xmlns:w16cex="http://schemas.microsoft.com/office/word/2018/wordml/cex" xmlns:w16cid="http://schemas.microsoft.com/office/word/2016/wordml/cid" xmlns:w16="http://schemas.microsoft.com/office/word/2018/wordml" xmlns:w16sdtdh="http://schemas.microsoft.com/office/word/2020/wordml/sdtdatahash" xmlns:w16se="http://schemas.microsoft.com/office/word/2015/wordml/symex" xmlns:wpg="http://schemas.microsoft.com/office/word/2010/wordprocessingGroup" xmlns:wpi="http://schemas.microsoft.com/office/word/2010/wordprocessingInk" xmlns:wne="http://schemas.microsoft.com/office/word/2006/wordml" xmlns:wps="http://schemas.microsoft.com/office/word/2010/wordprocessingShape" mc:Ignorable="w14 w15 w16se w16cid w16 w16cex w16sdtdh wp14">
   <w:tbl>
     <w:tblPr>
-      <w:tblStyle w:val="Grilledutableau"/>
+      <w:tblStyle w:val="TableGrid"/>
       <w:tblW w:w="8460" w:type="dxa"/>
       <w:jc w:val="center"/>
       <w:tblBorders>
@@ -13307,7 +14176,15 @@
             <w:pStyle w:val="Form9"/>
           </w:pPr>
           <w:r>
-            <w:t>(pour l'établissement d'expéditions, copies, extraits d'actes ou décisions judiciaires à publier)</w:t>
+            <w:t>(</w:t>
+          </w:r>
+          <w:proofErr w:type="gramStart"/>
+          <w:r>
+            <w:t>pour</w:t>
+          </w:r>
+          <w:proofErr w:type="gramEnd"/>
+          <w:r>
+            <w:t xml:space="preserve"> l'établissement d'expéditions, copies, extraits d'actes ou décisions judiciaires à publier)</w:t>
           </w:r>
         </w:p>
         <w:p/>
@@ -13489,9 +14366,11 @@
             </w:rPr>
             <w:t xml:space="preserve"> </w:t>
           </w:r>
+          <w:proofErr w:type="gramStart"/>
           <w:r>
             <w:t>TAXES:</w:t>
           </w:r>
+          <w:proofErr w:type="gramEnd"/>
         </w:p>
         <w:p>
           <w:pPr>
@@ -13510,9 +14389,11 @@
           <w:pPr>
             <w:pStyle w:val="Form10J"/>
           </w:pPr>
+          <w:proofErr w:type="gramStart"/>
           <w:r>
             <w:t>CSI:</w:t>
           </w:r>
+          <w:proofErr w:type="gramEnd"/>
         </w:p>
         <w:p>
           <w:pPr>
@@ -13572,7 +14453,7 @@
   </w:tbl>
   <w:p>
     <w:pPr>
-      <w:pStyle w:val="En-tte"/>
+      <w:pStyle w:val="Header"/>
       <w:tabs>
         <w:tab w:val="clear" w:pos="4536"/>
         <w:tab w:val="clear" w:pos="9072"/>
@@ -13607,7 +14488,7 @@
           </v:handles>
           <o:lock v:ext="edit" text="t" shapetype="t"/>
         </v:shapetype>
-        <v:shape id="PowerPlusWaterMarkObject1360048843" o:spid="_x0000_s1025" type="#_x0000_t136" alt="" style="position:absolute;left:0;text-align:left;margin-left:0;margin-top:0;width:559.4pt;height:23.8pt;rotation:315;z-index:-251636736;mso-wrap-edited:f;mso-position-horizontal:center;mso-position-horizontal-relative:margin;mso-position-vertical:center;mso-position-vertical-relative:margin" o:allowincell="f" fillcolor="#7f7f7f [1612]" stroked="f">
+        <v:shape id="PowerPlusWaterMarkObject1360048843" o:spid="_x0000_s1025" type="#_x0000_t136" alt="" style="position:absolute;left:0;text-align:left;margin-left:0;margin-top:0;width:559.4pt;height:23.8pt;rotation:315;z-index:-251636736;mso-wrap-edited:f;mso-width-percent:0;mso-height-percent:0;mso-position-horizontal:center;mso-position-horizontal-relative:margin;mso-position-vertical:center;mso-position-vertical-relative:margin;mso-width-percent:0;mso-height-percent:0" o:allowincell="f" fillcolor="#7f7f7f [1612]" stroked="f">
           <v:textpath style="font-family:&quot;Times New Roman&quot;;font-size:1pt" string="{{ convention.display_not_validated_status() }}"/>
           <w10:wrap anchorx="margin" anchory="margin"/>
         </v:shape>
@@ -13712,11 +14593,11 @@
                                 <v:path o:extrusionok="f" gradientshapeok="t" o:connecttype="rect"/>
                                 <o:lock v:ext="edit" aspectratio="t"/>
                               </v:shapetype>
-                              <v:shape id="_x0000_i1026" type="#_x0000_t75" alt="" style="width:43.5pt;height:28.5pt;mso-width-percent:0;mso-height-percent:0;mso-width-percent:0;mso-height-percent:0" filled="t">
+                              <v:shape id="_x0000_i1025" type="#_x0000_t75" alt="" style="width:43.5pt;height:28.5pt;mso-width-percent:0;mso-height-percent:0;mso-width-percent:0;mso-height-percent:0" filled="t">
                                 <v:fill color2="black"/>
                                 <v:imagedata r:id="rId2" o:title="" croptop="-22f" cropbottom="-22f" cropleft="-25f" cropright="-25f"/>
                               </v:shape>
-                              <o:OLEObject Type="Embed" ProgID="Word.Picture.8" ShapeID="_x0000_i1026" DrawAspect="Content" ObjectID="_1718454082" r:id="rId3"/>
+                              <o:OLEObject Type="Embed" ProgID="Word.Picture.8" ShapeID="_x0000_i1025" DrawAspect="Content" ObjectID="_1719995967" r:id="rId3"/>
                             </w:object>
                           </w:r>
                         </w:p>
@@ -13762,7 +14643,11 @@
         </mc:Choice>
         <mc:Fallback>
           <w:pict>
-            <v:shape w14:anchorId="20DB70F0" id="Text Box 17" o:spid="_x0000_s1031" type="#_x0000_t202" style="position:absolute;left:0;text-align:left;margin-left:37.35pt;margin-top:21.2pt;width:78.5pt;height:49.7pt;z-index:251663360;visibility:visible;mso-wrap-style:square;mso-width-percent:0;mso-height-percent:0;mso-wrap-distance-left:9.05pt;mso-wrap-distance-top:0;mso-wrap-distance-right:9.05pt;mso-wrap-distance-bottom:0;mso-position-horizontal:absolute;mso-position-horizontal-relative:page;mso-position-vertical:absolute;mso-position-vertical-relative:page;mso-width-percent:0;mso-height-percent:0;mso-width-relative:page;mso-height-relative:page;v-text-anchor:top" o:gfxdata="UEsDBBQABgAIAAAAIQC2gziS/gAAAOEBAAATAAAAW0NvbnRlbnRfVHlwZXNdLnhtbJSRQU7DMBBF&#10;90jcwfIWJU67QAgl6YK0S0CoHGBkTxKLZGx5TGhvj5O2G0SRWNoz/78nu9wcxkFMGNg6quQqL6RA&#10;0s5Y6ir5vt9lD1JwBDIwOMJKHpHlpr69KfdHjyxSmriSfYz+USnWPY7AufNIadK6MEJMx9ApD/oD&#10;OlTrorhX2lFEilmcO2RdNtjC5xDF9pCuTyYBB5bi6bQ4syoJ3g9WQ0ymaiLzg5KdCXlKLjvcW893&#10;SUOqXwnz5DrgnHtJTxOsQfEKIT7DmDSUCaxw7Rqn8787ZsmRM9e2VmPeBN4uqYvTtW7jvijg9N/y&#10;JsXecLq0q+WD6m8AAAD//wMAUEsDBBQABgAIAAAAIQA4/SH/1gAAAJQBAAALAAAAX3JlbHMvLnJl&#10;bHOkkMFqwzAMhu+DvYPRfXGawxijTi+j0GvpHsDYimMaW0Yy2fr2M4PBMnrbUb/Q94l/f/hMi1qR&#10;JVI2sOt6UJgd+ZiDgffL8ekFlFSbvV0oo4EbChzGx4f9GRdb25HMsYhqlCwG5lrLq9biZkxWOiqY&#10;22YiTra2kYMu1l1tQD30/bPm3wwYN0x18gb45AdQl1tp5j/sFB2T0FQ7R0nTNEV3j6o9feQzro1i&#10;OWA14Fm+Q8a1a8+Bvu/d/dMb2JY5uiPbhG/ktn4cqGU/er3pcvwCAAD//wMAUEsDBBQABgAIAAAA&#10;IQAFJTfW7gEAANIDAAAOAAAAZHJzL2Uyb0RvYy54bWysU22P0zAM/o7Ef4jynXW70war1p3gTkNI&#10;x4t08AOyNF0j0jjY2drx63HSbTfgG6IfIsd2Hvt57K7uhs6Jg0Gy4Cs5m0ylMF5Dbf2ukt++bl69&#10;kYKi8rVy4E0lj4bk3frli1UfSnMDLbjaoGAQT2UfKtnGGMqiIN2aTtEEgvEcbAA7FfmKu6JG1TN6&#10;54qb6XRR9IB1QNCGiL0PY1CuM37TGB0/Nw2ZKFwlubeYT8znNp3FeqXKHarQWn1qQ/1DF52ynote&#10;oB5UVGKP9i+ozmoEgiZONHQFNI3VJnNgNrPpH2yeWhVM5sLiULjIRP8PVn86PIUvKOLwDgYeYCZB&#10;4RH0d2Jtij5QecpJmlJJKXvbf4Sap6n2EfKLocEu0WdCgmFY6eNFXTNEodm5XC6Wc45oDi1uZ7Nl&#10;Vr9Q5flxQIrvDXQiGZVEHl4GV4dHiqkZVZ5TUi0CZ+uNdS5fcLe9dygOige9yd/41oVWjd5zORpT&#10;M95vGM4nJA8JcyyXPFmCxHrkH4ftIGxdydu0O0mRLdRH1gRhXC7+GdhoAX9K0fNiVZJ+7BUaKdwH&#10;z5Obv57NeRGvbLyyt1e28pphKhmlGM37OG7uPqDdtVxlHJeHtzyHxmaNnjs6tc6Lk6meljxt5vU9&#10;Zz3/iutfAAAA//8DAFBLAwQUAAYACAAAACEAqnudQeEAAAAJAQAADwAAAGRycy9kb3ducmV2Lnht&#10;bEyPwU7DMAyG70i8Q2QkLoilLRWbStNpQiDB4LINIXHLmqytmjhVkrXl7TEnONr/p9+fy/VsDRu1&#10;D51DAekiAaaxdqrDRsDH4fl2BSxEiUoah1rAtw6wri4vSlkoN+FOj/vYMCrBUEgBbYxDwXmoW21l&#10;WLhBI2Un562MNPqGKy8nKreGZ0lyz63skC60ctCPra77/dkK2L68pv1p9/a5Nf3Tu+fj5utwMwlx&#10;fTVvHoBFPcc/GH71SR0qcjq6M6rAjIBlviRSQJ7lwCjP7lJaHAnM0xXwquT/P6h+AAAA//8DAFBL&#10;AQItABQABgAIAAAAIQC2gziS/gAAAOEBAAATAAAAAAAAAAAAAAAAAAAAAABbQ29udGVudF9UeXBl&#10;c10ueG1sUEsBAi0AFAAGAAgAAAAhADj9If/WAAAAlAEAAAsAAAAAAAAAAAAAAAAALwEAAF9yZWxz&#10;Ly5yZWxzUEsBAi0AFAAGAAgAAAAhAAUlN9buAQAA0gMAAA4AAAAAAAAAAAAAAAAALgIAAGRycy9l&#10;Mm9Eb2MueG1sUEsBAi0AFAAGAAgAAAAhAKp7nUHhAAAACQEAAA8AAAAAAAAAAAAAAAAASAQAAGRy&#10;cy9kb3ducmV2LnhtbFBLBQYAAAAABAAEAPMAAABWBQAAAAA=&#10;" stroked="f">
+            <v:shapetype w14:anchorId="20DB70F0" id="_x0000_t202" coordsize="21600,21600" o:spt="202" path="m,l,21600r21600,l21600,xe">
+              <v:stroke joinstyle="miter"/>
+              <v:path gradientshapeok="t" o:connecttype="rect"/>
+            </v:shapetype>
+            <v:shape id="Text Box 17" o:spid="_x0000_s1031" type="#_x0000_t202" style="position:absolute;left:0;text-align:left;margin-left:37.35pt;margin-top:21.2pt;width:78.5pt;height:49.7pt;z-index:251663360;visibility:visible;mso-wrap-style:square;mso-width-percent:0;mso-height-percent:0;mso-wrap-distance-left:9.05pt;mso-wrap-distance-top:0;mso-wrap-distance-right:9.05pt;mso-wrap-distance-bottom:0;mso-position-horizontal:absolute;mso-position-horizontal-relative:page;mso-position-vertical:absolute;mso-position-vertical-relative:page;mso-width-percent:0;mso-height-percent:0;mso-width-relative:page;mso-height-relative:page;v-text-anchor:top" o:gfxdata="UEsDBBQABgAIAAAAIQC2gziS/gAAAOEBAAATAAAAW0NvbnRlbnRfVHlwZXNdLnhtbJSRQU7DMBBF&#13;&#10;90jcwfIWJU67QAgl6YK0S0CoHGBkTxKLZGx5TGhvj5O2G0SRWNoz/78nu9wcxkFMGNg6quQqL6RA&#13;&#10;0s5Y6ir5vt9lD1JwBDIwOMJKHpHlpr69KfdHjyxSmriSfYz+USnWPY7AufNIadK6MEJMx9ApD/oD&#13;&#10;OlTrorhX2lFEilmcO2RdNtjC5xDF9pCuTyYBB5bi6bQ4syoJ3g9WQ0ymaiLzg5KdCXlKLjvcW893&#13;&#10;SUOqXwnz5DrgnHtJTxOsQfEKIT7DmDSUCaxw7Rqn8787ZsmRM9e2VmPeBN4uqYvTtW7jvijg9N/y&#13;&#10;JsXecLq0q+WD6m8AAAD//wMAUEsDBBQABgAIAAAAIQA4/SH/1gAAAJQBAAALAAAAX3JlbHMvLnJl&#13;&#10;bHOkkMFqwzAMhu+DvYPRfXGawxijTi+j0GvpHsDYimMaW0Yy2fr2M4PBMnrbUb/Q94l/f/hMi1qR&#13;&#10;JVI2sOt6UJgd+ZiDgffL8ekFlFSbvV0oo4EbChzGx4f9GRdb25HMsYhqlCwG5lrLq9biZkxWOiqY&#13;&#10;22YiTra2kYMu1l1tQD30/bPm3wwYN0x18gb45AdQl1tp5j/sFB2T0FQ7R0nTNEV3j6o9feQzro1i&#13;&#10;OWA14Fm+Q8a1a8+Bvu/d/dMb2JY5uiPbhG/ktn4cqGU/er3pcvwCAAD//wMAUEsDBBQABgAIAAAA&#13;&#10;IQC8xqUI7AEAANIDAAAOAAAAZHJzL2Uyb0RvYy54bWysU1GP0zAMfkfiP0R5Z90ObbBq3QnuNIR0&#13;&#10;cEgHPyBL0zUijYOdrR2/HifddgPeEH2IHNv57O+zu7odOicOBsmCr+RsMpXCeA219btKfvu6efVW&#13;&#10;CorK18qBN5U8GpK365cvVn0ozQ204GqDgkE8lX2oZBtjKIuCdGs6RRMIxnOwAexU5CvuihpVz+id&#13;&#10;K26m00XRA9YBQRsi9t6PQbnO+E1jdHxsGjJRuEpybzGfmM9tOov1SpU7VKG1+tSG+ocuOmU9F71A&#13;&#10;3auoxB7tX1Cd1QgETZxo6ApoGqtN5sBsZtM/2Dy1KpjMhcWhcJGJ/h+s/nx4Cl9QxOE9DDzATILC&#13;&#10;A+jvxNoUfaDylJM0pZJS9rb/BDVPU+0j5BdDg12iz4QEw7DSx4u6ZohCs3O5XCznHNEcWryezZZZ&#13;&#10;/UKV58cBKX4w0IlkVBJ5eBlcHR4opmZUeU5JtQicrTfWuXzB3fbOoTgoHvQmf+NbF1o1es/laEzN&#13;&#10;eL9hOJ+QPCTMsVzyZAkS65F/HLaDsDVTSLuTFNlCfWRNEMbl4p+BjRbwpxQ9L1Yl6cdeoZHCffQ8&#13;&#10;ufmb2ZwX8crGK3t7ZSuvGaaSUYrRvIvj5u4D2l3LVcZxeXjHc2hs1ui5o1PrvDiZ6mnJ02Ze33PW&#13;&#10;86+4/gUAAP//AwBQSwMEFAAGAAgAAAAhABjliCjkAAAADgEAAA8AAABkcnMvZG93bnJldi54bWxM&#13;&#10;T0tLw0AQvgv+h2UEL2I3icGWNJtSfIBWL31Q8LbNTpOQfYTsNon/3vGkl4GZ75vvka8mo9mAvW+c&#13;&#10;FRDPImBoS6caWwk47F/vF8B8kFZJ7SwK+EYPq+L6KpeZcqPd4rALFSMR6zMpoA6hyzj3ZY1G+pnr&#13;&#10;0BJ2dr2Rgda+4qqXI4kbzZMoeuRGNpYcatnhU41lu7sYAZu397g9bz+OG92+fPZ8WH/t70Yhbm+m&#13;&#10;5yWN9RJYwCn8fcBvB8oPBQU7uYtVnmkB83ROTAFpkgIjPHmI6XAiYhovgBc5/1+j+AEAAP//AwBQ&#13;&#10;SwECLQAUAAYACAAAACEAtoM4kv4AAADhAQAAEwAAAAAAAAAAAAAAAAAAAAAAW0NvbnRlbnRfVHlw&#13;&#10;ZXNdLnhtbFBLAQItABQABgAIAAAAIQA4/SH/1gAAAJQBAAALAAAAAAAAAAAAAAAAAC8BAABfcmVs&#13;&#10;cy8ucmVsc1BLAQItABQABgAIAAAAIQC8xqUI7AEAANIDAAAOAAAAAAAAAAAAAAAAAC4CAABkcnMv&#13;&#10;ZTJvRG9jLnhtbFBLAQItABQABgAIAAAAIQAY5Ygo5AAAAA4BAAAPAAAAAAAAAAAAAAAAAEYEAABk&#13;&#10;cnMvZG93bnJldi54bWxQSwUGAAAAAAQABADzAAAAVwUAAAAA&#13;&#10;" stroked="f">
               <v:fill opacity="0"/>
               <v:path arrowok="t"/>
               <v:textbox inset=".45pt,.45pt,.45pt,.45pt">
@@ -13787,12 +14672,12 @@
                       <w:rPr>
                         <w:noProof/>
                       </w:rPr>
-                      <w:object w:dxaOrig="864" w:dyaOrig="576" w14:anchorId="2CBFC420">
-                        <v:shape id="_x0000_i1026" type="#_x0000_t75" alt="" style="width:43.5pt;height:28.5pt;mso-width-percent:0;mso-height-percent:0;mso-width-percent:0;mso-height-percent:0" filled="t">
+                      <w:object w:dxaOrig="870" w:dyaOrig="570" w14:anchorId="2CBFC420">
+                        <v:shape id="_x0000_i1025" type="#_x0000_t75" alt="" style="width:43.5pt;height:28.5pt;mso-width-percent:0;mso-height-percent:0;mso-width-percent:0;mso-height-percent:0" filled="t">
                           <v:fill color2="black"/>
-                          <v:imagedata r:id="rId4" o:title="" croptop="-22f" cropbottom="-22f" cropleft="-25f" cropright="-25f"/>
+                          <v:imagedata r:id="rId2" o:title="" croptop="-22f" cropbottom="-22f" cropleft="-25f" cropright="-25f"/>
                         </v:shape>
-                        <o:OLEObject Type="Embed" ProgID="Word.Picture.8" ShapeID="_x0000_i1026" DrawAspect="Content" ObjectID="_1716190589" r:id="rId5"/>
+                        <o:OLEObject Type="Embed" ProgID="Word.Picture.8" ShapeID="_x0000_i1025" DrawAspect="Content" ObjectID="_1719995967" r:id="rId4"/>
                       </w:object>
                     </w:r>
                   </w:p>
@@ -14141,7 +15026,7 @@
     <w:lvl w:ilvl="0">
       <w:start w:val="1"/>
       <w:numFmt w:val="none"/>
-      <w:pStyle w:val="Titre1"/>
+      <w:pStyle w:val="Heading1"/>
       <w:suff w:val="nothing"/>
       <w:lvlText w:val=""/>
       <w:lvlJc w:val="left"/>
@@ -14155,7 +15040,7 @@
     <w:lvl w:ilvl="1">
       <w:start w:val="1"/>
       <w:numFmt w:val="none"/>
-      <w:pStyle w:val="Titre2"/>
+      <w:pStyle w:val="Heading2"/>
       <w:suff w:val="nothing"/>
       <w:lvlText w:val=""/>
       <w:lvlJc w:val="left"/>
@@ -14169,7 +15054,7 @@
     <w:lvl w:ilvl="2">
       <w:start w:val="1"/>
       <w:numFmt w:val="none"/>
-      <w:pStyle w:val="Titre3"/>
+      <w:pStyle w:val="Heading3"/>
       <w:suff w:val="nothing"/>
       <w:lvlText w:val=""/>
       <w:lvlJc w:val="left"/>
@@ -14183,7 +15068,7 @@
     <w:lvl w:ilvl="3">
       <w:start w:val="1"/>
       <w:numFmt w:val="none"/>
-      <w:pStyle w:val="Titre4"/>
+      <w:pStyle w:val="Heading4"/>
       <w:suff w:val="nothing"/>
       <w:lvlText w:val=""/>
       <w:lvlJc w:val="left"/>
@@ -14197,7 +15082,7 @@
     <w:lvl w:ilvl="4">
       <w:start w:val="1"/>
       <w:numFmt w:val="none"/>
-      <w:pStyle w:val="Titre5"/>
+      <w:pStyle w:val="Heading5"/>
       <w:suff w:val="nothing"/>
       <w:lvlText w:val=""/>
       <w:lvlJc w:val="left"/>
@@ -14211,7 +15096,7 @@
     <w:lvl w:ilvl="5">
       <w:start w:val="1"/>
       <w:numFmt w:val="none"/>
-      <w:pStyle w:val="Titre6"/>
+      <w:pStyle w:val="Heading6"/>
       <w:suff w:val="nothing"/>
       <w:lvlText w:val=""/>
       <w:lvlJc w:val="left"/>
@@ -14225,7 +15110,7 @@
     <w:lvl w:ilvl="6">
       <w:start w:val="1"/>
       <w:numFmt w:val="none"/>
-      <w:pStyle w:val="Titre7"/>
+      <w:pStyle w:val="Heading7"/>
       <w:suff w:val="nothing"/>
       <w:lvlText w:val=""/>
       <w:lvlJc w:val="left"/>
@@ -14904,7 +15789,7 @@
       <w:szCs w:val="24"/>
     </w:rPr>
   </w:style>
-  <w:style w:type="paragraph" w:styleId="Titre1">
+  <w:style w:type="paragraph" w:styleId="Heading1">
     <w:name w:val="heading 1"/>
     <w:basedOn w:val="Normal"/>
     <w:next w:val="Normal"/>
@@ -14937,7 +15822,7 @@
       <w:lang w:eastAsia="zh-CN"/>
     </w:rPr>
   </w:style>
-  <w:style w:type="paragraph" w:styleId="Titre2">
+  <w:style w:type="paragraph" w:styleId="Heading2">
     <w:name w:val="heading 2"/>
     <w:basedOn w:val="Normal"/>
     <w:next w:val="Normal"/>
@@ -14964,9 +15849,9 @@
       <w:lang w:eastAsia="zh-CN"/>
     </w:rPr>
   </w:style>
-  <w:style w:type="paragraph" w:styleId="Titre3">
+  <w:style w:type="paragraph" w:styleId="Heading3">
     <w:name w:val="heading 3"/>
-    <w:basedOn w:val="Titre2"/>
+    <w:basedOn w:val="Heading2"/>
     <w:next w:val="Normal"/>
     <w:qFormat/>
     <w:pPr>
@@ -14979,7 +15864,7 @@
       <w:color w:val="800080"/>
     </w:rPr>
   </w:style>
-  <w:style w:type="paragraph" w:styleId="Titre4">
+  <w:style w:type="paragraph" w:styleId="Heading4">
     <w:name w:val="heading 4"/>
     <w:basedOn w:val="Normal"/>
     <w:next w:val="Normal"/>
@@ -15003,7 +15888,7 @@
       <w:lang w:eastAsia="zh-CN"/>
     </w:rPr>
   </w:style>
-  <w:style w:type="paragraph" w:styleId="Titre5">
+  <w:style w:type="paragraph" w:styleId="Heading5">
     <w:name w:val="heading 5"/>
     <w:basedOn w:val="Normal"/>
     <w:next w:val="Normal"/>
@@ -15027,7 +15912,7 @@
       <w:lang w:eastAsia="zh-CN"/>
     </w:rPr>
   </w:style>
-  <w:style w:type="paragraph" w:styleId="Titre6">
+  <w:style w:type="paragraph" w:styleId="Heading6">
     <w:name w:val="heading 6"/>
     <w:basedOn w:val="Normal"/>
     <w:next w:val="Normal"/>
@@ -15052,7 +15937,7 @@
       <w:lang w:eastAsia="zh-CN"/>
     </w:rPr>
   </w:style>
-  <w:style w:type="paragraph" w:styleId="Titre7">
+  <w:style w:type="paragraph" w:styleId="Heading7">
     <w:name w:val="heading 7"/>
     <w:basedOn w:val="Normal"/>
     <w:next w:val="Normal"/>
@@ -15078,13 +15963,13 @@
       <w:lang w:eastAsia="zh-CN"/>
     </w:rPr>
   </w:style>
-  <w:style w:type="character" w:default="1" w:styleId="Policepardfaut">
+  <w:style w:type="character" w:default="1" w:styleId="DefaultParagraphFont">
     <w:name w:val="Default Paragraph Font"/>
     <w:uiPriority w:val="1"/>
     <w:semiHidden/>
     <w:unhideWhenUsed/>
   </w:style>
-  <w:style w:type="table" w:default="1" w:styleId="TableauNormal">
+  <w:style w:type="table" w:default="1" w:styleId="TableNormal">
     <w:name w:val="Normal Table"/>
     <w:uiPriority w:val="99"/>
     <w:semiHidden/>
@@ -15099,7 +15984,7 @@
       </w:tblCellMar>
     </w:tblPr>
   </w:style>
-  <w:style w:type="numbering" w:default="1" w:styleId="Aucuneliste">
+  <w:style w:type="numbering" w:default="1" w:styleId="NoList">
     <w:name w:val="No List"/>
     <w:uiPriority w:val="99"/>
     <w:semiHidden/>
@@ -15315,7 +16200,7 @@
   <w:style w:type="character" w:customStyle="1" w:styleId="WW-Policepardfaut">
     <w:name w:val="WW-Police par défaut"/>
   </w:style>
-  <w:style w:type="character" w:styleId="Numrodepage">
+  <w:style w:type="character" w:styleId="PageNumber">
     <w:name w:val="page number"/>
     <w:basedOn w:val="WW-Policepardfaut"/>
   </w:style>
@@ -15377,10 +16262,10 @@
   <w:style w:type="character" w:customStyle="1" w:styleId="Policepardfaut1">
     <w:name w:val="Police par défaut1"/>
   </w:style>
-  <w:style w:type="paragraph" w:customStyle="1" w:styleId="Titre20">
+  <w:style w:type="paragraph" w:customStyle="1" w:styleId="Titre2">
     <w:name w:val="Titre2"/>
     <w:basedOn w:val="Normal"/>
-    <w:next w:val="Corpsdetexte"/>
+    <w:next w:val="BodyText"/>
     <w:pPr>
       <w:keepNext/>
       <w:suppressAutoHyphens/>
@@ -15397,7 +16282,7 @@
       <w:lang w:eastAsia="zh-CN"/>
     </w:rPr>
   </w:style>
-  <w:style w:type="paragraph" w:styleId="Corpsdetexte">
+  <w:style w:type="paragraph" w:styleId="BodyText">
     <w:name w:val="Body Text"/>
     <w:basedOn w:val="Normal"/>
     <w:pPr>
@@ -15413,14 +16298,14 @@
       <w:lang w:eastAsia="zh-CN"/>
     </w:rPr>
   </w:style>
-  <w:style w:type="paragraph" w:styleId="Liste">
+  <w:style w:type="paragraph" w:styleId="List">
     <w:name w:val="List"/>
-    <w:basedOn w:val="Corpsdetexte"/>
+    <w:basedOn w:val="BodyText"/>
     <w:rPr>
       <w:rFonts w:cs="Tahoma"/>
     </w:rPr>
   </w:style>
-  <w:style w:type="paragraph" w:styleId="Lgende">
+  <w:style w:type="paragraph" w:styleId="Caption">
     <w:name w:val="caption"/>
     <w:basedOn w:val="Normal"/>
     <w:qFormat/>
@@ -15474,7 +16359,7 @@
   <w:style w:type="paragraph" w:customStyle="1" w:styleId="WW-Titre">
     <w:name w:val="WW-Titre"/>
     <w:basedOn w:val="Normal"/>
-    <w:next w:val="Corpsdetexte"/>
+    <w:next w:val="BodyText"/>
     <w:pPr>
       <w:keepNext/>
       <w:suppressAutoHyphens/>
@@ -15491,10 +16376,10 @@
       <w:lang w:eastAsia="zh-CN"/>
     </w:rPr>
   </w:style>
-  <w:style w:type="paragraph" w:styleId="Sous-titre">
+  <w:style w:type="paragraph" w:styleId="Subtitle">
     <w:name w:val="Subtitle"/>
-    <w:basedOn w:val="Titre20"/>
-    <w:next w:val="Corpsdetexte"/>
+    <w:basedOn w:val="Titre2"/>
+    <w:next w:val="BodyText"/>
     <w:qFormat/>
     <w:pPr>
       <w:jc w:val="center"/>
@@ -15521,7 +16406,7 @@
       <w:lang w:eastAsia="zh-CN"/>
     </w:rPr>
   </w:style>
-  <w:style w:type="paragraph" w:styleId="En-tte">
+  <w:style w:type="paragraph" w:styleId="Header">
     <w:name w:val="header"/>
     <w:basedOn w:val="Normal"/>
     <w:pPr>
@@ -15540,7 +16425,7 @@
       <w:lang w:eastAsia="zh-CN"/>
     </w:rPr>
   </w:style>
-  <w:style w:type="paragraph" w:styleId="Pieddepage">
+  <w:style w:type="paragraph" w:styleId="Footer">
     <w:name w:val="footer"/>
     <w:basedOn w:val="Normal"/>
     <w:pPr>
@@ -15655,7 +16540,7 @@
       <w:lang w:eastAsia="zh-CN"/>
     </w:rPr>
   </w:style>
-  <w:style w:type="paragraph" w:styleId="Notedebasdepage">
+  <w:style w:type="paragraph" w:styleId="FootnoteText">
     <w:name w:val="footnote text"/>
     <w:basedOn w:val="Normal"/>
     <w:pPr>
@@ -15825,7 +16710,7 @@
   </w:style>
   <w:style w:type="paragraph" w:customStyle="1" w:styleId="Contenudetableau">
     <w:name w:val="Contenu de tableau"/>
-    <w:basedOn w:val="Corpsdetexte"/>
+    <w:basedOn w:val="BodyText"/>
     <w:pPr>
       <w:suppressLineNumbers/>
     </w:pPr>
@@ -15908,7 +16793,7 @@
       <w:iCs/>
     </w:rPr>
   </w:style>
-  <w:style w:type="paragraph" w:customStyle="1" w:styleId="TITRE40">
+  <w:style w:type="paragraph" w:customStyle="1" w:styleId="TITRE4">
     <w:name w:val="TITRE4"/>
     <w:basedOn w:val="Normal"/>
     <w:pPr>
@@ -15925,7 +16810,7 @@
       <w:lang w:eastAsia="zh-CN"/>
     </w:rPr>
   </w:style>
-  <w:style w:type="paragraph" w:customStyle="1" w:styleId="TITRE50">
+  <w:style w:type="paragraph" w:customStyle="1" w:styleId="TITRE5">
     <w:name w:val="TITRE5"/>
     <w:basedOn w:val="Normal"/>
     <w:pPr>
@@ -15977,12 +16862,12 @@
   </w:style>
   <w:style w:type="paragraph" w:customStyle="1" w:styleId="Contenuducadre">
     <w:name w:val="Contenu du cadre"/>
-    <w:basedOn w:val="Corpsdetexte"/>
+    <w:basedOn w:val="BodyText"/>
   </w:style>
-  <w:style w:type="paragraph" w:customStyle="1" w:styleId="Titre10">
+  <w:style w:type="paragraph" w:customStyle="1" w:styleId="Titre1">
     <w:name w:val="Titre1"/>
     <w:basedOn w:val="Normal"/>
-    <w:next w:val="Corpsdetexte"/>
+    <w:next w:val="BodyText"/>
     <w:pPr>
       <w:keepNext/>
       <w:suppressAutoHyphens/>
@@ -16065,9 +16950,9 @@
       <w:lang w:eastAsia="zh-CN"/>
     </w:rPr>
   </w:style>
-  <w:style w:type="table" w:styleId="Grilledutableau">
+  <w:style w:type="table" w:styleId="TableGrid">
     <w:name w:val="Table Grid"/>
-    <w:basedOn w:val="TableauNormal"/>
+    <w:basedOn w:val="TableNormal"/>
     <w:uiPriority w:val="59"/>
     <w:rsid w:val="00ED0284"/>
     <w:tblPr>
@@ -16081,7 +16966,7 @@
       </w:tblBorders>
     </w:tblPr>
   </w:style>
-  <w:style w:type="paragraph" w:styleId="Paragraphedeliste">
+  <w:style w:type="paragraph" w:styleId="ListParagraph">
     <w:name w:val="List Paragraph"/>
     <w:basedOn w:val="Normal"/>
     <w:uiPriority w:val="34"/>

</xml_diff>

<commit_message>
update: conseil départemental à la place de général + ajout du bloc s… (#526)
* update: conseil départemental à la place de général + ajout du bloc signature personnalisable instructeur avant les annexes

* ajout du bloc de signature administration au certificat de conformité
</commit_message>
<xml_diff>
--- a/documents/SEM-template.docx
+++ b/documents/SEM-template.docx
@@ -4152,6 +4152,38 @@
                               </w:rPr>
                               <w:t>Le préfet, le président de l'établissement public de coopération intercommunale, du conseil départemental, de la métropole de Lyon ou du conseil exécutif de Corse,</w:t>
                             </w:r>
+                            <w:r>
+                              <w:rPr>
+                                <w:rFonts w:ascii="TimesNewRomanPSMT" w:hAnsi="TimesNewRomanPSMT" w:cs="TimesNewRomanPSMT"/>
+                              </w:rPr>
+                              <w:t xml:space="preserve"> </w:t>
+                            </w:r>
+                            <w:r>
+                              <w:t xml:space="preserve">{{ </w:t>
+                            </w:r>
+                            <w:r>
+                              <w:rPr>
+                                <w:rFonts w:ascii="TimesNewRomanPSMT" w:hAnsi="TimesNewRomanPSMT" w:cs="TimesNewRomanPSMT"/>
+                              </w:rPr>
+                              <w:t>administration</w:t>
+                            </w:r>
+                            <w:r>
+                              <w:t>.signature_label</w:t>
+                            </w:r>
+                            <w:r>
+                              <w:t>_extra</w:t>
+                            </w:r>
+                            <w:r>
+                              <w:t xml:space="preserve"> }}</w:t>
+                            </w:r>
+                          </w:p>
+                          <w:p>
+                            <w:pPr>
+                              <w:jc w:val="both"/>
+                              <w:rPr>
+                                <w:rFonts w:ascii="TimesNewRomanPSMT" w:hAnsi="TimesNewRomanPSMT" w:cs="TimesNewRomanPSMT"/>
+                              </w:rPr>
+                            </w:pPr>
                           </w:p>
                           <w:p>
                             <w:pPr>
@@ -4189,7 +4221,7 @@
                 <v:stroke joinstyle="miter"/>
                 <v:path gradientshapeok="t" o:connecttype="rect"/>
               </v:shapetype>
-              <v:shape id="Text Box 25" o:spid="_x0000_s1026" type="#_x0000_t202" style="width:411.95pt;height:213.85pt;visibility:visible;mso-wrap-style:square;mso-left-percent:-10001;mso-top-percent:-10001;mso-position-horizontal:absolute;mso-position-horizontal-relative:char;mso-position-vertical:absolute;mso-position-vertical-relative:line;mso-left-percent:-10001;mso-top-percent:-10001;v-text-anchor:top" o:gfxdata="UEsDBBQABgAIAAAAIQC2gziS/gAAAOEBAAATAAAAW0NvbnRlbnRfVHlwZXNdLnhtbJSRQU7DMBBF&#13;&#10;90jcwfIWJU67QAgl6YK0S0CoHGBkTxKLZGx5TGhvj5O2G0SRWNoz/78nu9wcxkFMGNg6quQqL6RA&#13;&#10;0s5Y6ir5vt9lD1JwBDIwOMJKHpHlpr69KfdHjyxSmriSfYz+USnWPY7AufNIadK6MEJMx9ApD/oD&#13;&#10;OlTrorhX2lFEilmcO2RdNtjC5xDF9pCuTyYBB5bi6bQ4syoJ3g9WQ0ymaiLzg5KdCXlKLjvcW893&#13;&#10;SUOqXwnz5DrgnHtJTxOsQfEKIT7DmDSUCaxw7Rqn8787ZsmRM9e2VmPeBN4uqYvTtW7jvijg9N/y&#13;&#10;JsXecLq0q+WD6m8AAAD//wMAUEsDBBQABgAIAAAAIQA4/SH/1gAAAJQBAAALAAAAX3JlbHMvLnJl&#13;&#10;bHOkkMFqwzAMhu+DvYPRfXGawxijTi+j0GvpHsDYimMaW0Yy2fr2M4PBMnrbUb/Q94l/f/hMi1qR&#13;&#10;JVI2sOt6UJgd+ZiDgffL8ekFlFSbvV0oo4EbChzGx4f9GRdb25HMsYhqlCwG5lrLq9biZkxWOiqY&#13;&#10;22YiTra2kYMu1l1tQD30/bPm3wwYN0x18gb45AdQl1tp5j/sFB2T0FQ7R0nTNEV3j6o9feQzro1i&#13;&#10;OWA14Fm+Q8a1a8+Bvu/d/dMb2JY5uiPbhG/ktn4cqGU/er3pcvwCAAD//wMAUEsDBBQABgAIAAAA&#13;&#10;IQCiLe6IJAIAAEUEAAAOAAAAZHJzL2Uyb0RvYy54bWysU1GP2jAMfp+0/xDlfbSAYLuKcmKcmCah&#13;&#10;u5O46Z5DmtJKaZw5gZb9+jkphe22p2kvqRs7n+3Pnxf3XaPZSaGrweR8PEo5U0ZCUZtDzr+9bD58&#13;&#10;4sx5YQqhwaicn5Xj98v37xatzdQEKtCFQkYgxmWtzXnlvc2SxMlKNcKNwCpDzhKwEZ5+8ZAUKFpC&#13;&#10;b3QySdN50gIWFkEq5+j2oXfyZcQvSyX9U1k65ZnOOdXm44nx3IczWS5EdkBhq1peyhD/UEUjakNJ&#13;&#10;r1APwgt2xPoPqKaWCA5KP5LQJFCWtVSxB+pmnL7pZlcJq2IvRI6zV5rc/4OVj6edfUbmu8/Q0QAD&#13;&#10;Ia11maPL0E9XYhO+VCkjP1F4vtKmOs8kXc4m0/HddM6ZJN/k43h2l84CTnJ7btH5LwoaFoycI80l&#13;&#10;0iVOW+f70CEkZHOg62JTax1/ghbUWiM7CZqi9rFIAv8tShvW5nw+naUR2EB43iNrQ7XcmgqW7/bd&#13;&#10;pdM9FGciAKHXhrNyU1ORW+H8s0ASA/VMAvdPdJQaKAlcLM4qwB9/uw/xNCPyctaSuHLuvh8FKs70&#13;&#10;V0PTC0ocDByM/WCYY7MG6nRMq2NlNOkBej2YJULzSrpfhSzkEkZSrpz7wVz7XuK0N1KtVjGI9GaF&#13;&#10;35qdlQE6MBsof+leBdrLXDyN9BEG2YnszXj62PDSwOrooazj7AKhPYsXnkmrcfqXvQrL8Ot/jLpt&#13;&#10;//InAAAA//8DAFBLAwQUAAYACAAAACEAO93BeOIAAAAKAQAADwAAAGRycy9kb3ducmV2LnhtbEyP&#13;&#10;zU7DMBCE70i8g7VIXBB1CFUT0jgVP+KABEIU1PM2XpJQex1it015egwXuIy0Gs3sfOVitEbsaPCd&#13;&#10;YwUXkwQEce10x42Ct9f78xyED8gajWNScCAPi+r4qMRCuz2/0G4ZGhFL2BeooA2hL6T0dUsW/cT1&#13;&#10;xNF7d4PFEM+hkXrAfSy3RqZJMpMWO44fWuzptqV6s9xaBflh+nS2mmWrD/P8cNN+NZ/8uEGlTk/G&#13;&#10;u3mU6zmIQGP4S8APQ9wPVRy2dlvWXhgFkSb8avTy9PIKxFrBNM0ykFUp/yNU3wAAAP//AwBQSwEC&#13;&#10;LQAUAAYACAAAACEAtoM4kv4AAADhAQAAEwAAAAAAAAAAAAAAAAAAAAAAW0NvbnRlbnRfVHlwZXNd&#13;&#10;LnhtbFBLAQItABQABgAIAAAAIQA4/SH/1gAAAJQBAAALAAAAAAAAAAAAAAAAAC8BAABfcmVscy8u&#13;&#10;cmVsc1BLAQItABQABgAIAAAAIQCiLe6IJAIAAEUEAAAOAAAAAAAAAAAAAAAAAC4CAABkcnMvZTJv&#13;&#10;RG9jLnhtbFBLAQItABQABgAIAAAAIQA73cF44gAAAAoBAAAPAAAAAAAAAAAAAAAAAH4EAABkcnMv&#13;&#10;ZG93bnJldi54bWxQSwUGAAAAAAQABADzAAAAjQUAAAAA&#13;&#10;" fillcolor="white [3201]" stroked="f" strokeweight=".5pt">
+              <v:shape id="Text Box 25" o:spid="_x0000_s1026" type="#_x0000_t202" style="width:411.95pt;height:213.85pt;visibility:visible;mso-wrap-style:square;mso-left-percent:-10001;mso-top-percent:-10001;mso-position-horizontal:absolute;mso-position-horizontal-relative:char;mso-position-vertical:absolute;mso-position-vertical-relative:line;mso-left-percent:-10001;mso-top-percent:-10001;v-text-anchor:top" o:gfxdata="UEsDBBQABgAIAAAAIQC2gziS/gAAAOEBAAATAAAAW0NvbnRlbnRfVHlwZXNdLnhtbJSRQU7DMBBF&#10;90jcwfIWJU67QAgl6YK0S0CoHGBkTxKLZGx5TGhvj5O2G0SRWNoz/78nu9wcxkFMGNg6quQqL6RA&#10;0s5Y6ir5vt9lD1JwBDIwOMJKHpHlpr69KfdHjyxSmriSfYz+USnWPY7AufNIadK6MEJMx9ApD/oD&#10;OlTrorhX2lFEilmcO2RdNtjC5xDF9pCuTyYBB5bi6bQ4syoJ3g9WQ0ymaiLzg5KdCXlKLjvcW893&#10;SUOqXwnz5DrgnHtJTxOsQfEKIT7DmDSUCaxw7Rqn8787ZsmRM9e2VmPeBN4uqYvTtW7jvijg9N/y&#10;JsXecLq0q+WD6m8AAAD//wMAUEsDBBQABgAIAAAAIQA4/SH/1gAAAJQBAAALAAAAX3JlbHMvLnJl&#10;bHOkkMFqwzAMhu+DvYPRfXGawxijTi+j0GvpHsDYimMaW0Yy2fr2M4PBMnrbUb/Q94l/f/hMi1qR&#10;JVI2sOt6UJgd+ZiDgffL8ekFlFSbvV0oo4EbChzGx4f9GRdb25HMsYhqlCwG5lrLq9biZkxWOiqY&#10;22YiTra2kYMu1l1tQD30/bPm3wwYN0x18gb45AdQl1tp5j/sFB2T0FQ7R0nTNEV3j6o9feQzro1i&#10;OWA14Fm+Q8a1a8+Bvu/d/dMb2JY5uiPbhG/ktn4cqGU/er3pcvwCAAD//wMAUEsDBBQABgAIAAAA&#10;IQCiLe6IJAIAAEUEAAAOAAAAZHJzL2Uyb0RvYy54bWysU1GP2jAMfp+0/xDlfbSAYLuKcmKcmCah&#10;u5O46Z5DmtJKaZw5gZb9+jkphe22p2kvqRs7n+3Pnxf3XaPZSaGrweR8PEo5U0ZCUZtDzr+9bD58&#10;4sx5YQqhwaicn5Xj98v37xatzdQEKtCFQkYgxmWtzXnlvc2SxMlKNcKNwCpDzhKwEZ5+8ZAUKFpC&#10;b3QySdN50gIWFkEq5+j2oXfyZcQvSyX9U1k65ZnOOdXm44nx3IczWS5EdkBhq1peyhD/UEUjakNJ&#10;r1APwgt2xPoPqKaWCA5KP5LQJFCWtVSxB+pmnL7pZlcJq2IvRI6zV5rc/4OVj6edfUbmu8/Q0QAD&#10;Ia11maPL0E9XYhO+VCkjP1F4vtKmOs8kXc4m0/HddM6ZJN/k43h2l84CTnJ7btH5LwoaFoycI80l&#10;0iVOW+f70CEkZHOg62JTax1/ghbUWiM7CZqi9rFIAv8tShvW5nw+naUR2EB43iNrQ7XcmgqW7/bd&#10;pdM9FGciAKHXhrNyU1ORW+H8s0ASA/VMAvdPdJQaKAlcLM4qwB9/uw/xNCPyctaSuHLuvh8FKs70&#10;V0PTC0ocDByM/WCYY7MG6nRMq2NlNOkBej2YJULzSrpfhSzkEkZSrpz7wVz7XuK0N1KtVjGI9GaF&#10;35qdlQE6MBsof+leBdrLXDyN9BEG2YnszXj62PDSwOrooazj7AKhPYsXnkmrcfqXvQrL8Ot/jLpt&#10;//InAAAA//8DAFBLAwQUAAYACAAAACEAJV1NQ94AAAAFAQAADwAAAGRycy9kb3ducmV2LnhtbEyP&#10;QUvDQBCF74L/YRnBi9iNsTQxZlNU8CAoYlt6nmbHJHZ3Nma3beqvd/Wil4HHe7z3TTkfrRF7Gnzn&#10;WMHVJAFBXDvdcaNgtXy8zEH4gKzROCYFR/Iwr05PSiy0O/Ab7RehEbGEfYEK2hD6Qkpft2TRT1xP&#10;HL13N1gMUQ6N1AMeYrk1Mk2SmbTYcVxosaeHlurtYmcV5Mfpy8V6lq0/zOvTffvVfPLzFpU6Pxvv&#10;bkEEGsNfGH7wIzpUkWnjdqy9MAriI+H3Ri9Pr29AbBRM0ywDWZXyP331DQAA//8DAFBLAQItABQA&#10;BgAIAAAAIQC2gziS/gAAAOEBAAATAAAAAAAAAAAAAAAAAAAAAABbQ29udGVudF9UeXBlc10ueG1s&#10;UEsBAi0AFAAGAAgAAAAhADj9If/WAAAAlAEAAAsAAAAAAAAAAAAAAAAALwEAAF9yZWxzLy5yZWxz&#10;UEsBAi0AFAAGAAgAAAAhAKIt7ogkAgAARQQAAA4AAAAAAAAAAAAAAAAALgIAAGRycy9lMm9Eb2Mu&#10;eG1sUEsBAi0AFAAGAAgAAAAhACVdTUPeAAAABQEAAA8AAAAAAAAAAAAAAAAAfgQAAGRycy9kb3du&#10;cmV2LnhtbFBLBQYAAAAABAAEAPMAAACJBQAAAAA=&#10;" fillcolor="white [3201]" stroked="f" strokeweight=".5pt">
                 <v:textbox inset="0,0,0,0">
                   <w:txbxContent>
                     <w:p>
@@ -4206,13 +4238,41 @@
                         <w:rPr>
                           <w:rFonts w:ascii="TimesNewRomanPSMT" w:hAnsi="TimesNewRomanPSMT" w:cs="TimesNewRomanPSMT"/>
                         </w:rPr>
-                        <w:t xml:space="preserve">{{ administration.nb_convention_exemplaires }} </w:t>
+                        <w:t xml:space="preserve">{{ </w:t>
+                      </w:r>
+                      <w:proofErr w:type="spellStart"/>
+                      <w:r>
+                        <w:rPr>
+                          <w:rFonts w:ascii="TimesNewRomanPSMT" w:hAnsi="TimesNewRomanPSMT" w:cs="TimesNewRomanPSMT"/>
+                        </w:rPr>
+                        <w:t>administration.nb_convention_exemplaires</w:t>
+                      </w:r>
+                      <w:proofErr w:type="spellEnd"/>
+                      <w:r>
+                        <w:rPr>
+                          <w:rFonts w:ascii="TimesNewRomanPSMT" w:hAnsi="TimesNewRomanPSMT" w:cs="TimesNewRomanPSMT"/>
+                        </w:rPr>
+                        <w:t xml:space="preserve"> }} </w:t>
                       </w:r>
                       <w:r>
                         <w:rPr>
                           <w:rFonts w:ascii="TimesNewRomanPSMT" w:hAnsi="TimesNewRomanPSMT" w:cs="TimesNewRomanPSMT"/>
                         </w:rPr>
-                        <w:t>originaux à {{administration.get_ville_signature_or_empty() }}, le</w:t>
+                        <w:t>originaux à {{</w:t>
+                      </w:r>
+                      <w:proofErr w:type="spellStart"/>
+                      <w:r>
+                        <w:rPr>
+                          <w:rFonts w:ascii="TimesNewRomanPSMT" w:hAnsi="TimesNewRomanPSMT" w:cs="TimesNewRomanPSMT"/>
+                        </w:rPr>
+                        <w:t>administration.get_ville_signature_or_empty</w:t>
+                      </w:r>
+                      <w:proofErr w:type="spellEnd"/>
+                      <w:r>
+                        <w:rPr>
+                          <w:rFonts w:ascii="TimesNewRomanPSMT" w:hAnsi="TimesNewRomanPSMT" w:cs="TimesNewRomanPSMT"/>
+                        </w:rPr>
+                        <w:t>() }}, le</w:t>
                       </w:r>
                     </w:p>
                     <w:p>
@@ -4272,6 +4332,40 @@
                         </w:rPr>
                         <w:t>Le préfet, le président de l'établissement public de coopération intercommunale, du conseil départemental, de la métropole de Lyon ou du conseil exécutif de Corse,</w:t>
                       </w:r>
+                      <w:r>
+                        <w:rPr>
+                          <w:rFonts w:ascii="TimesNewRomanPSMT" w:hAnsi="TimesNewRomanPSMT" w:cs="TimesNewRomanPSMT"/>
+                        </w:rPr>
+                        <w:t xml:space="preserve"> </w:t>
+                      </w:r>
+                      <w:r>
+                        <w:t xml:space="preserve">{{ </w:t>
+                      </w:r>
+                      <w:proofErr w:type="spellStart"/>
+                      <w:r>
+                        <w:rPr>
+                          <w:rFonts w:ascii="TimesNewRomanPSMT" w:hAnsi="TimesNewRomanPSMT" w:cs="TimesNewRomanPSMT"/>
+                        </w:rPr>
+                        <w:t>administration</w:t>
+                      </w:r>
+                      <w:r>
+                        <w:t>.signature_label</w:t>
+                      </w:r>
+                      <w:r>
+                        <w:t>_extra</w:t>
+                      </w:r>
+                      <w:proofErr w:type="spellEnd"/>
+                      <w:r>
+                        <w:t xml:space="preserve"> }}</w:t>
+                      </w:r>
+                    </w:p>
+                    <w:p>
+                      <w:pPr>
+                        <w:jc w:val="both"/>
+                        <w:rPr>
+                          <w:rFonts w:ascii="TimesNewRomanPSMT" w:hAnsi="TimesNewRomanPSMT" w:cs="TimesNewRomanPSMT"/>
+                        </w:rPr>
+                      </w:pPr>
                     </w:p>
                     <w:p>
                       <w:pPr>
@@ -11413,11 +11507,7 @@
           </mc:Choice>
           <mc:Fallback>
             <w:pict>
-              <v:shapetype w14:anchorId="6A4E3B60" id="_x0000_t202" coordsize="21600,21600" o:spt="202" path="m,l,21600r21600,l21600,xe">
-                <v:stroke joinstyle="miter"/>
-                <v:path gradientshapeok="t" o:connecttype="rect"/>
-              </v:shapetype>
-              <v:shape id="Text Box 6" o:spid="_x0000_s1027" type="#_x0000_t202" style="width:411.95pt;height:213.85pt;visibility:visible;mso-wrap-style:square;mso-left-percent:-10001;mso-top-percent:-10001;mso-position-horizontal:absolute;mso-position-horizontal-relative:char;mso-position-vertical:absolute;mso-position-vertical-relative:line;mso-left-percent:-10001;mso-top-percent:-10001;v-text-anchor:top" o:gfxdata="UEsDBBQABgAIAAAAIQC2gziS/gAAAOEBAAATAAAAW0NvbnRlbnRfVHlwZXNdLnhtbJSRQU7DMBBF&#13;&#10;90jcwfIWJU67QAgl6YK0S0CoHGBkTxKLZGx5TGhvj5O2G0SRWNoz/78nu9wcxkFMGNg6quQqL6RA&#13;&#10;0s5Y6ir5vt9lD1JwBDIwOMJKHpHlpr69KfdHjyxSmriSfYz+USnWPY7AufNIadK6MEJMx9ApD/oD&#13;&#10;OlTrorhX2lFEilmcO2RdNtjC5xDF9pCuTyYBB5bi6bQ4syoJ3g9WQ0ymaiLzg5KdCXlKLjvcW893&#13;&#10;SUOqXwnz5DrgnHtJTxOsQfEKIT7DmDSUCaxw7Rqn8787ZsmRM9e2VmPeBN4uqYvTtW7jvijg9N/y&#13;&#10;JsXecLq0q+WD6m8AAAD//wMAUEsDBBQABgAIAAAAIQA4/SH/1gAAAJQBAAALAAAAX3JlbHMvLnJl&#13;&#10;bHOkkMFqwzAMhu+DvYPRfXGawxijTi+j0GvpHsDYimMaW0Yy2fr2M4PBMnrbUb/Q94l/f/hMi1qR&#13;&#10;JVI2sOt6UJgd+ZiDgffL8ekFlFSbvV0oo4EbChzGx4f9GRdb25HMsYhqlCwG5lrLq9biZkxWOiqY&#13;&#10;22YiTra2kYMu1l1tQD30/bPm3wwYN0x18gb45AdQl1tp5j/sFB2T0FQ7R0nTNEV3j6o9feQzro1i&#13;&#10;OWA14Fm+Q8a1a8+Bvu/d/dMb2JY5uiPbhG/ktn4cqGU/er3pcvwCAAD//wMAUEsDBBQABgAIAAAA&#13;&#10;IQC6ZqpFJwIAAEwEAAAOAAAAZHJzL2Uyb0RvYy54bWysVFFv2yAQfp+0/4B4X+wkSrZacaosVaZJ&#13;&#10;UVspnfpMMMRImGNAYme/fgeOm7bb07QXfHDHd3fffXhx2zWanITzCkxJx6OcEmE4VMocSvrjafPp&#13;&#10;CyU+MFMxDUaU9Cw8vV1+/LBobSEmUIOuhCMIYnzR2pLWIdgiyzyvRcP8CKww6JTgGhZw6w5Z5ViL&#13;&#10;6I3OJnk+z1pwlXXAhfd4etc76TLhSyl4eJDSi0B0SbG2kFaX1n1cs+WCFQfHbK34pQz2D1U0TBlM&#13;&#10;+gJ1xwIjR6f+gGoUd+BBhhGHJgMpFRepB+xmnL/rZlczK1IvSI63LzT5/wfL7087++hI6L5ChwOM&#13;&#10;hLTWFx4PYz+ddE38YqUE/Ujh+YU20QXC8XA2mY5vpnNKOPomn8ezm3wWcbLrdet8+CagIdEoqcO5&#13;&#10;JLrYaetDHzqExGwetKo2Suu0iVoQa+3IieEUdUhFIvibKG1IW9L5dJYnYAPxeo+sDdZybSpaodt3&#13;&#10;RFWvGt5DdUYeHPQS8ZZvFNa6ZT48MoeawNZR5+EBF6kBc8HFoqQG9+tv5zEeR4VeSlrUWEn9zyNz&#13;&#10;ghL93eAQoyAHww3GfjDMsVkDNjzGF2R5MvGCC3owpYPmGeW/ilnQxQzHXCUNg7kOvdLx+XCxWqUg&#13;&#10;lJ1lYWt2lkfoSHBk/ql7Zs5exhNwsvcwqI8V76bUx8abBlbHAFKlEUZeexYvdKNkkwguzyu+idf7&#13;&#10;FHX9CSx/AwAA//8DAFBLAwQUAAYACAAAACEAO93BeOIAAAAKAQAADwAAAGRycy9kb3ducmV2Lnht&#13;&#10;bEyPzU7DMBCE70i8g7VIXBB1CFUT0jgVP+KABEIU1PM2XpJQex1it015egwXuIy0Gs3sfOVitEbs&#13;&#10;aPCdYwUXkwQEce10x42Ct9f78xyED8gajWNScCAPi+r4qMRCuz2/0G4ZGhFL2BeooA2hL6T0dUsW&#13;&#10;/cT1xNF7d4PFEM+hkXrAfSy3RqZJMpMWO44fWuzptqV6s9xaBflh+nS2mmWrD/P8cNN+NZ/8uEGl&#13;&#10;Tk/Gu3mU6zmIQGP4S8APQ9wPVRy2dlvWXhgFkSb8avTy9PIKxFrBNM0ykFUp/yNU3wAAAP//AwBQ&#13;&#10;SwECLQAUAAYACAAAACEAtoM4kv4AAADhAQAAEwAAAAAAAAAAAAAAAAAAAAAAW0NvbnRlbnRfVHlw&#13;&#10;ZXNdLnhtbFBLAQItABQABgAIAAAAIQA4/SH/1gAAAJQBAAALAAAAAAAAAAAAAAAAAC8BAABfcmVs&#13;&#10;cy8ucmVsc1BLAQItABQABgAIAAAAIQC6ZqpFJwIAAEwEAAAOAAAAAAAAAAAAAAAAAC4CAABkcnMv&#13;&#10;ZTJvRG9jLnhtbFBLAQItABQABgAIAAAAIQA73cF44gAAAAoBAAAPAAAAAAAAAAAAAAAAAIEEAABk&#13;&#10;cnMvZG93bnJldi54bWxQSwUGAAAAAAQABADzAAAAkAUAAAAA&#13;&#10;" fillcolor="white [3201]" stroked="f" strokeweight=".5pt">
+              <v:shape w14:anchorId="6A4E3B60" id="Text Box 6" o:spid="_x0000_s1027" type="#_x0000_t202" style="width:411.95pt;height:213.85pt;visibility:visible;mso-wrap-style:square;mso-left-percent:-10001;mso-top-percent:-10001;mso-position-horizontal:absolute;mso-position-horizontal-relative:char;mso-position-vertical:absolute;mso-position-vertical-relative:line;mso-left-percent:-10001;mso-top-percent:-10001;v-text-anchor:top" o:gfxdata="UEsDBBQABgAIAAAAIQC2gziS/gAAAOEBAAATAAAAW0NvbnRlbnRfVHlwZXNdLnhtbJSRQU7DMBBF&#10;90jcwfIWJU67QAgl6YK0S0CoHGBkTxKLZGx5TGhvj5O2G0SRWNoz/78nu9wcxkFMGNg6quQqL6RA&#10;0s5Y6ir5vt9lD1JwBDIwOMJKHpHlpr69KfdHjyxSmriSfYz+USnWPY7AufNIadK6MEJMx9ApD/oD&#10;OlTrorhX2lFEilmcO2RdNtjC5xDF9pCuTyYBB5bi6bQ4syoJ3g9WQ0ymaiLzg5KdCXlKLjvcW893&#10;SUOqXwnz5DrgnHtJTxOsQfEKIT7DmDSUCaxw7Rqn8787ZsmRM9e2VmPeBN4uqYvTtW7jvijg9N/y&#10;JsXecLq0q+WD6m8AAAD//wMAUEsDBBQABgAIAAAAIQA4/SH/1gAAAJQBAAALAAAAX3JlbHMvLnJl&#10;bHOkkMFqwzAMhu+DvYPRfXGawxijTi+j0GvpHsDYimMaW0Yy2fr2M4PBMnrbUb/Q94l/f/hMi1qR&#10;JVI2sOt6UJgd+ZiDgffL8ekFlFSbvV0oo4EbChzGx4f9GRdb25HMsYhqlCwG5lrLq9biZkxWOiqY&#10;22YiTra2kYMu1l1tQD30/bPm3wwYN0x18gb45AdQl1tp5j/sFB2T0FQ7R0nTNEV3j6o9feQzro1i&#10;OWA14Fm+Q8a1a8+Bvu/d/dMb2JY5uiPbhG/ktn4cqGU/er3pcvwCAAD//wMAUEsDBBQABgAIAAAA&#10;IQC6ZqpFJwIAAEwEAAAOAAAAZHJzL2Uyb0RvYy54bWysVFFv2yAQfp+0/4B4X+wkSrZacaosVaZJ&#10;UVspnfpMMMRImGNAYme/fgeOm7bb07QXfHDHd3fffXhx2zWanITzCkxJx6OcEmE4VMocSvrjafPp&#10;CyU+MFMxDUaU9Cw8vV1+/LBobSEmUIOuhCMIYnzR2pLWIdgiyzyvRcP8CKww6JTgGhZw6w5Z5ViL&#10;6I3OJnk+z1pwlXXAhfd4etc76TLhSyl4eJDSi0B0SbG2kFaX1n1cs+WCFQfHbK34pQz2D1U0TBlM&#10;+gJ1xwIjR6f+gGoUd+BBhhGHJgMpFRepB+xmnL/rZlczK1IvSI63LzT5/wfL7087++hI6L5ChwOM&#10;hLTWFx4PYz+ddE38YqUE/Ujh+YU20QXC8XA2mY5vpnNKOPomn8ezm3wWcbLrdet8+CagIdEoqcO5&#10;JLrYaetDHzqExGwetKo2Suu0iVoQa+3IieEUdUhFIvibKG1IW9L5dJYnYAPxeo+sDdZybSpaodt3&#10;RFWvGt5DdUYeHPQS8ZZvFNa6ZT48MoeawNZR5+EBF6kBc8HFoqQG9+tv5zEeR4VeSlrUWEn9zyNz&#10;ghL93eAQoyAHww3GfjDMsVkDNjzGF2R5MvGCC3owpYPmGeW/ilnQxQzHXCUNg7kOvdLx+XCxWqUg&#10;lJ1lYWt2lkfoSHBk/ql7Zs5exhNwsvcwqI8V76bUx8abBlbHAFKlEUZeexYvdKNkkwguzyu+idf7&#10;FHX9CSx/AwAA//8DAFBLAwQUAAYACAAAACEAJV1NQ94AAAAFAQAADwAAAGRycy9kb3ducmV2Lnht&#10;bEyPQUvDQBCF74L/YRnBi9iNsTQxZlNU8CAoYlt6nmbHJHZ3Nma3beqvd/Wil4HHe7z3TTkfrRF7&#10;GnznWMHVJAFBXDvdcaNgtXy8zEH4gKzROCYFR/Iwr05PSiy0O/Ab7RehEbGEfYEK2hD6Qkpft2TR&#10;T1xPHL13N1gMUQ6N1AMeYrk1Mk2SmbTYcVxosaeHlurtYmcV5Mfpy8V6lq0/zOvTffvVfPLzFpU6&#10;PxvvbkEEGsNfGH7wIzpUkWnjdqy9MAriI+H3Ri9Pr29AbBRM0ywDWZXyP331DQAA//8DAFBLAQIt&#10;ABQABgAIAAAAIQC2gziS/gAAAOEBAAATAAAAAAAAAAAAAAAAAAAAAABbQ29udGVudF9UeXBlc10u&#10;eG1sUEsBAi0AFAAGAAgAAAAhADj9If/WAAAAlAEAAAsAAAAAAAAAAAAAAAAALwEAAF9yZWxzLy5y&#10;ZWxzUEsBAi0AFAAGAAgAAAAhALpmqkUnAgAATAQAAA4AAAAAAAAAAAAAAAAALgIAAGRycy9lMm9E&#10;b2MueG1sUEsBAi0AFAAGAAgAAAAhACVdTUPeAAAABQEAAA8AAAAAAAAAAAAAAAAAgQQAAGRycy9k&#10;b3ducmV2LnhtbFBLBQYAAAAABAAEAPMAAACMBQAAAAA=&#10;" fillcolor="white [3201]" stroked="f" strokeweight=".5pt">
                 <v:textbox inset="0,0,0,0">
                   <w:txbxContent>
                     <w:p>
@@ -11434,13 +11524,41 @@
                         <w:rPr>
                           <w:rFonts w:ascii="TimesNewRomanPSMT" w:hAnsi="TimesNewRomanPSMT" w:cs="TimesNewRomanPSMT"/>
                         </w:rPr>
-                        <w:t xml:space="preserve">{{ administration.nb_convention_exemplaires }} </w:t>
+                        <w:t xml:space="preserve">{{ </w:t>
+                      </w:r>
+                      <w:proofErr w:type="spellStart"/>
+                      <w:r>
+                        <w:rPr>
+                          <w:rFonts w:ascii="TimesNewRomanPSMT" w:hAnsi="TimesNewRomanPSMT" w:cs="TimesNewRomanPSMT"/>
+                        </w:rPr>
+                        <w:t>administration.nb_convention_exemplaires</w:t>
+                      </w:r>
+                      <w:proofErr w:type="spellEnd"/>
+                      <w:r>
+                        <w:rPr>
+                          <w:rFonts w:ascii="TimesNewRomanPSMT" w:hAnsi="TimesNewRomanPSMT" w:cs="TimesNewRomanPSMT"/>
+                        </w:rPr>
+                        <w:t xml:space="preserve"> }} </w:t>
                       </w:r>
                       <w:r>
                         <w:rPr>
                           <w:rFonts w:ascii="TimesNewRomanPSMT" w:hAnsi="TimesNewRomanPSMT" w:cs="TimesNewRomanPSMT"/>
                         </w:rPr>
-                        <w:t>originaux à {{administration.get_ville_signature_or_empty() }}, le</w:t>
+                        <w:t>originaux à {{</w:t>
+                      </w:r>
+                      <w:proofErr w:type="spellStart"/>
+                      <w:r>
+                        <w:rPr>
+                          <w:rFonts w:ascii="TimesNewRomanPSMT" w:hAnsi="TimesNewRomanPSMT" w:cs="TimesNewRomanPSMT"/>
+                        </w:rPr>
+                        <w:t>administration.get_ville_signature_or_empty</w:t>
+                      </w:r>
+                      <w:proofErr w:type="spellEnd"/>
+                      <w:r>
+                        <w:rPr>
+                          <w:rFonts w:ascii="TimesNewRomanPSMT" w:hAnsi="TimesNewRomanPSMT" w:cs="TimesNewRomanPSMT"/>
+                        </w:rPr>
+                        <w:t>() }}, le</w:t>
                       </w:r>
                     </w:p>
                     <w:p>
@@ -11509,6 +11627,7 @@
                       <w:r>
                         <w:t xml:space="preserve">{{ </w:t>
                       </w:r>
+                      <w:proofErr w:type="spellStart"/>
                       <w:r>
                         <w:rPr>
                           <w:rFonts w:ascii="TimesNewRomanPSMT" w:hAnsi="TimesNewRomanPSMT" w:cs="TimesNewRomanPSMT"/>
@@ -11521,6 +11640,7 @@
                       <w:r>
                         <w:t>_extra</w:t>
                       </w:r>
+                      <w:proofErr w:type="spellEnd"/>
                       <w:r>
                         <w:t xml:space="preserve"> }}</w:t>
                       </w:r>
@@ -11757,7 +11877,21 @@
           <w:szCs w:val="22"/>
         </w:rPr>
         <w:lastRenderedPageBreak/>
-        <w:t xml:space="preserve">Le Préfet, ou lorsqu'un établissement public de coopération intercommunale ou un département a signé une convention mentionnée aux articles L.301-5-1 et L.301-5-2, le président de l'établissement public de coopération intercommunale ou du conseil général, soussigné certifie la présente copie, établie </w:t>
+        <w:t xml:space="preserve">Le Préfet, ou lorsqu'un établissement public de coopération intercommunale ou un département a signé une convention mentionnée aux articles L.301-5-1 et L.301-5-2, le président de l'établissement public de coopération intercommunale ou du conseil </w:t>
+      </w:r>
+      <w:r>
+        <w:rPr>
+          <w:rFonts w:ascii="TimesNewRomanPSMT" w:hAnsi="TimesNewRomanPSMT" w:cs="TimesNewRomanPSMT"/>
+          <w:szCs w:val="22"/>
+        </w:rPr>
+        <w:t>départemental</w:t>
+      </w:r>
+      <w:r>
+        <w:rPr>
+          <w:rFonts w:ascii="TimesNewRomanPSMT" w:hAnsi="TimesNewRomanPSMT" w:cs="TimesNewRomanPSMT"/>
+          <w:szCs w:val="22"/>
+        </w:rPr>
+        <w:t xml:space="preserve">, soussigné certifie la présente copie, établie </w:t>
       </w:r>
       <w:r>
         <w:rPr>
@@ -11921,29 +12055,97 @@
         </w:tabs>
         <w:ind w:right="283"/>
         <w:jc w:val="both"/>
-      </w:pPr>
-      <w:r>
         <w:rPr>
           <w:rFonts w:ascii="TimesNewRomanPSMT" w:hAnsi="TimesNewRomanPSMT" w:cs="TimesNewRomanPSMT"/>
           <w:color w:val="000000"/>
           <w:szCs w:val="22"/>
         </w:rPr>
-        <w:t xml:space="preserve">A </w:t>
-      </w:r>
-      <w:r>
-        <w:rPr>
-          <w:rFonts w:ascii="TimesNewRomanPSMT" w:hAnsi="TimesNewRomanPSMT" w:cs="TimesNewRomanPSMT"/>
-        </w:rPr>
-        <w:t>{{ administration.get_ville_signature_or_empty() }}</w:t>
-      </w:r>
+      </w:pPr>
       <w:r>
         <w:rPr>
           <w:rFonts w:ascii="TimesNewRomanPSMT" w:hAnsi="TimesNewRomanPSMT" w:cs="TimesNewRomanPSMT"/>
           <w:color w:val="000000"/>
           <w:szCs w:val="22"/>
         </w:rPr>
+        <w:t xml:space="preserve">A </w:t>
+      </w:r>
+      <w:r>
+        <w:rPr>
+          <w:rFonts w:ascii="TimesNewRomanPSMT" w:hAnsi="TimesNewRomanPSMT" w:cs="TimesNewRomanPSMT"/>
+        </w:rPr>
+        <w:t>{{ administration.get_ville_signature_or_empty() }}</w:t>
+      </w:r>
+      <w:r>
+        <w:rPr>
+          <w:rFonts w:ascii="TimesNewRomanPSMT" w:hAnsi="TimesNewRomanPSMT" w:cs="TimesNewRomanPSMT"/>
+          <w:color w:val="000000"/>
+          <w:szCs w:val="22"/>
+        </w:rPr>
         <w:t>, le</w:t>
       </w:r>
+    </w:p>
+    <w:p>
+      <w:pPr>
+        <w:keepLines/>
+        <w:tabs>
+          <w:tab w:val="left" w:pos="9069"/>
+        </w:tabs>
+        <w:ind w:right="283"/>
+        <w:jc w:val="both"/>
+        <w:rPr>
+          <w:rFonts w:ascii="TimesNewRomanPSMT" w:hAnsi="TimesNewRomanPSMT" w:cs="TimesNewRomanPSMT"/>
+          <w:color w:val="000000"/>
+          <w:szCs w:val="22"/>
+        </w:rPr>
+      </w:pPr>
+    </w:p>
+    <w:p>
+      <w:pPr>
+        <w:jc w:val="both"/>
+        <w:rPr>
+          <w:rFonts w:ascii="TimesNewRomanPSMT" w:hAnsi="TimesNewRomanPSMT" w:cs="TimesNewRomanPSMT"/>
+        </w:rPr>
+      </w:pPr>
+      <w:r>
+        <w:rPr>
+          <w:rFonts w:ascii="TimesNewRomanPSMT" w:hAnsi="TimesNewRomanPSMT" w:cs="TimesNewRomanPSMT"/>
+        </w:rPr>
+        <w:t>Le préfet, le président de l'établissement public de coopération intercommunale, du conseil départemental, de la métropole de Lyon ou du conseil exécutif de Corse,</w:t>
+      </w:r>
+      <w:r>
+        <w:rPr>
+          <w:rFonts w:ascii="TimesNewRomanPSMT" w:hAnsi="TimesNewRomanPSMT" w:cs="TimesNewRomanPSMT"/>
+        </w:rPr>
+        <w:t xml:space="preserve"> </w:t>
+      </w:r>
+      <w:r>
+        <w:t xml:space="preserve">{{ </w:t>
+      </w:r>
+      <w:r>
+        <w:rPr>
+          <w:rFonts w:ascii="TimesNewRomanPSMT" w:hAnsi="TimesNewRomanPSMT" w:cs="TimesNewRomanPSMT"/>
+        </w:rPr>
+        <w:t>administration</w:t>
+      </w:r>
+      <w:r>
+        <w:t>.signature_label</w:t>
+      </w:r>
+      <w:r>
+        <w:t>_extra</w:t>
+      </w:r>
+      <w:r>
+        <w:t xml:space="preserve"> }}</w:t>
+      </w:r>
+    </w:p>
+    <w:p>
+      <w:pPr>
+        <w:keepLines/>
+        <w:tabs>
+          <w:tab w:val="left" w:pos="9069"/>
+        </w:tabs>
+        <w:ind w:right="283"/>
+        <w:jc w:val="both"/>
+      </w:pPr>
     </w:p>
     <w:p/>
     <w:sectPr>
@@ -12229,7 +12431,7 @@
               <v:stroke joinstyle="miter"/>
               <v:path gradientshapeok="t" o:connecttype="rect"/>
             </v:shapetype>
-            <v:shape id="Text Box 2" o:spid="_x0000_s1028" type="#_x0000_t202" style="position:absolute;left:0;text-align:left;margin-left:426.85pt;margin-top:19.85pt;width:20.8pt;height:12.85pt;z-index:251665408;visibility:visible;mso-wrap-style:square;mso-width-percent:0;mso-height-percent:0;mso-wrap-distance-left:0;mso-wrap-distance-top:0;mso-wrap-distance-right:0;mso-wrap-distance-bottom:0;mso-position-horizontal:absolute;mso-position-horizontal-relative:page;mso-position-vertical:absolute;mso-position-vertical-relative:page;mso-width-percent:0;mso-height-percent:0;mso-width-relative:page;mso-height-relative:page;v-text-anchor:top" o:gfxdata="UEsDBBQABgAIAAAAIQC2gziS/gAAAOEBAAATAAAAW0NvbnRlbnRfVHlwZXNdLnhtbJSRQU7DMBBF&#13;&#10;90jcwfIWJU67QAgl6YK0S0CoHGBkTxKLZGx5TGhvj5O2G0SRWNoz/78nu9wcxkFMGNg6quQqL6RA&#13;&#10;0s5Y6ir5vt9lD1JwBDIwOMJKHpHlpr69KfdHjyxSmriSfYz+USnWPY7AufNIadK6MEJMx9ApD/oD&#13;&#10;OlTrorhX2lFEilmcO2RdNtjC5xDF9pCuTyYBB5bi6bQ4syoJ3g9WQ0ymaiLzg5KdCXlKLjvcW893&#13;&#10;SUOqXwnz5DrgnHtJTxOsQfEKIT7DmDSUCaxw7Rqn8787ZsmRM9e2VmPeBN4uqYvTtW7jvijg9N/y&#13;&#10;JsXecLq0q+WD6m8AAAD//wMAUEsDBBQABgAIAAAAIQA4/SH/1gAAAJQBAAALAAAAX3JlbHMvLnJl&#13;&#10;bHOkkMFqwzAMhu+DvYPRfXGawxijTi+j0GvpHsDYimMaW0Yy2fr2M4PBMnrbUb/Q94l/f/hMi1qR&#13;&#10;JVI2sOt6UJgd+ZiDgffL8ekFlFSbvV0oo4EbChzGx4f9GRdb25HMsYhqlCwG5lrLq9biZkxWOiqY&#13;&#10;22YiTra2kYMu1l1tQD30/bPm3wwYN0x18gb45AdQl1tp5j/sFB2T0FQ7R0nTNEV3j6o9feQzro1i&#13;&#10;OWA14Fm+Q8a1a8+Bvu/d/dMb2JY5uiPbhG/ktn4cqGU/er3pcvwCAAD//wMAUEsDBBQABgAIAAAA&#13;&#10;IQB+sRkB6QEAAMsDAAAOAAAAZHJzL2Uyb0RvYy54bWysU1GP0zAMfkfiP0R5Z10HG1CtO8GdhpCO&#13;&#10;A+mOH5Cm6RqRxiHO1o5fj5PsdoN7Q/Qhcmzns7/P7vpqGgw7KI8abM3L2ZwzZSW02u5q/v1h++od&#13;&#10;ZxiEbYUBq2p+VMivNi9frEdXqQX0YFrlGYFYrEZX8z4EVxUFyl4NAmfglKVgB34Qga5+V7RejIQ+&#13;&#10;mGIxn6+KEXzrPEiFSN6bHOSbhN91SoavXYcqMFNz6i2k06eziWexWYtq54XrtTy1If6hi0FoS0XP&#13;&#10;UDciCLb3+hnUoKUHhC7MJAwFdJ2WKnEgNuX8Lzb3vXAqcSFx0J1lwv8HK+8O9+6bZ2H6CBMNMJFA&#13;&#10;dwvyB5I2xeiwOuVETbHCmN2MX6ClaYp9gPRi6vwQ6RMhRjCk9PGsrpoCk+RcrN6UK4pICpWr1+X7&#13;&#10;ZVS/ENXjY+cxfFIwsGjU3NPwErg43GLIqY8psRaC0e1WG5MuftdcG88Ogga9TV9+a1wvsjcNm8ph&#13;&#10;Tk2l/8AwNiJZiJi5XPQkCSLrzD9MzUTBKEUD7ZHE8JC3iv4CMnrwvzgbaaNqjj/3wivOzGdLI1u+&#13;&#10;LZe0gRe2v7CbC1tYSTA1D5xl8zrkld07r3c9VclzsvCBBtDpJM5TR6eeaWMSx9N2x5W8vKesp39w&#13;&#10;8xsAAP//AwBQSwMEFAAGAAgAAAAhAJrhpKfmAAAADgEAAA8AAABkcnMvZG93bnJldi54bWxMT8lO&#13;&#10;wzAQvSPxD9YgcUGtU0JKmsapKhaptFzaIiRubuwmUbxEtpuEv2c4wWVGo/fmLflq1Ir00vnGGgaz&#13;&#10;aQREmtKKxlQMPo6vkxSID9wIrqyRDL6lh1VxfZXzTNjB7GV/CBVBEeMzzqAOocso9WUtNfdT20mD&#13;&#10;2Nk6zQOerqLC8QHFtaL3UTSnmjcGHWreyadalu3hohlsN2+z9rzffW5V+/LuaL/+Ot4NjN3ejM9L&#13;&#10;HOslkCDH8PcBvx0wPxQY7GQvRniiGKRJ/IhUBvECNxLSRRIDOTGYJw9Ai5z+r1H8AAAA//8DAFBL&#13;&#10;AQItABQABgAIAAAAIQC2gziS/gAAAOEBAAATAAAAAAAAAAAAAAAAAAAAAABbQ29udGVudF9UeXBl&#13;&#10;c10ueG1sUEsBAi0AFAAGAAgAAAAhADj9If/WAAAAlAEAAAsAAAAAAAAAAAAAAAAALwEAAF9yZWxz&#13;&#10;Ly5yZWxzUEsBAi0AFAAGAAgAAAAhAH6xGQHpAQAAywMAAA4AAAAAAAAAAAAAAAAALgIAAGRycy9l&#13;&#10;Mm9Eb2MueG1sUEsBAi0AFAAGAAgAAAAhAJrhpKfmAAAADgEAAA8AAAAAAAAAAAAAAAAAQwQAAGRy&#13;&#10;cy9kb3ducmV2LnhtbFBLBQYAAAAABAAEAPMAAABWBQAAAAA=&#13;&#10;" stroked="f">
+            <v:shape id="Text Box 2" o:spid="_x0000_s1028" type="#_x0000_t202" style="position:absolute;left:0;text-align:left;margin-left:426.85pt;margin-top:19.85pt;width:20.8pt;height:12.85pt;z-index:251665408;visibility:visible;mso-wrap-style:square;mso-width-percent:0;mso-height-percent:0;mso-wrap-distance-left:0;mso-wrap-distance-top:0;mso-wrap-distance-right:0;mso-wrap-distance-bottom:0;mso-position-horizontal:absolute;mso-position-horizontal-relative:page;mso-position-vertical:absolute;mso-position-vertical-relative:page;mso-width-percent:0;mso-height-percent:0;mso-width-relative:page;mso-height-relative:page;v-text-anchor:top" o:gfxdata="UEsDBBQABgAIAAAAIQC2gziS/gAAAOEBAAATAAAAW0NvbnRlbnRfVHlwZXNdLnhtbJSRQU7DMBBF&#10;90jcwfIWJU67QAgl6YK0S0CoHGBkTxKLZGx5TGhvj5O2G0SRWNoz/78nu9wcxkFMGNg6quQqL6RA&#10;0s5Y6ir5vt9lD1JwBDIwOMJKHpHlpr69KfdHjyxSmriSfYz+USnWPY7AufNIadK6MEJMx9ApD/oD&#10;OlTrorhX2lFEilmcO2RdNtjC5xDF9pCuTyYBB5bi6bQ4syoJ3g9WQ0ymaiLzg5KdCXlKLjvcW893&#10;SUOqXwnz5DrgnHtJTxOsQfEKIT7DmDSUCaxw7Rqn8787ZsmRM9e2VmPeBN4uqYvTtW7jvijg9N/y&#10;JsXecLq0q+WD6m8AAAD//wMAUEsDBBQABgAIAAAAIQA4/SH/1gAAAJQBAAALAAAAX3JlbHMvLnJl&#10;bHOkkMFqwzAMhu+DvYPRfXGawxijTi+j0GvpHsDYimMaW0Yy2fr2M4PBMnrbUb/Q94l/f/hMi1qR&#10;JVI2sOt6UJgd+ZiDgffL8ekFlFSbvV0oo4EbChzGx4f9GRdb25HMsYhqlCwG5lrLq9biZkxWOiqY&#10;22YiTra2kYMu1l1tQD30/bPm3wwYN0x18gb45AdQl1tp5j/sFB2T0FQ7R0nTNEV3j6o9feQzro1i&#10;OWA14Fm+Q8a1a8+Bvu/d/dMb2JY5uiPbhG/ktn4cqGU/er3pcvwCAAD//wMAUEsDBBQABgAIAAAA&#10;IQB+sRkB6QEAAMsDAAAOAAAAZHJzL2Uyb0RvYy54bWysU1GP0zAMfkfiP0R5Z10HG1CtO8GdhpCO&#10;A+mOH5Cm6RqRxiHO1o5fj5PsdoN7Q/Qhcmzns7/P7vpqGgw7KI8abM3L2ZwzZSW02u5q/v1h++od&#10;ZxiEbYUBq2p+VMivNi9frEdXqQX0YFrlGYFYrEZX8z4EVxUFyl4NAmfglKVgB34Qga5+V7RejIQ+&#10;mGIxn6+KEXzrPEiFSN6bHOSbhN91SoavXYcqMFNz6i2k06eziWexWYtq54XrtTy1If6hi0FoS0XP&#10;UDciCLb3+hnUoKUHhC7MJAwFdJ2WKnEgNuX8Lzb3vXAqcSFx0J1lwv8HK+8O9+6bZ2H6CBMNMJFA&#10;dwvyB5I2xeiwOuVETbHCmN2MX6ClaYp9gPRi6vwQ6RMhRjCk9PGsrpoCk+RcrN6UK4pICpWr1+X7&#10;ZVS/ENXjY+cxfFIwsGjU3NPwErg43GLIqY8psRaC0e1WG5MuftdcG88Ogga9TV9+a1wvsjcNm8ph&#10;Tk2l/8AwNiJZiJi5XPQkCSLrzD9MzUTBKEUD7ZHE8JC3iv4CMnrwvzgbaaNqjj/3wivOzGdLI1u+&#10;LZe0gRe2v7CbC1tYSTA1D5xl8zrkld07r3c9VclzsvCBBtDpJM5TR6eeaWMSx9N2x5W8vKesp39w&#10;8xsAAP//AwBQSwMEFAAGAAgAAAAhACh/sc7jAAAACQEAAA8AAABkcnMvZG93bnJldi54bWxMj01L&#10;w0AQhu+C/2EZwYvYTY2pacymFFGw1UtbEbxts9MkZD9CdpvEf+940tMwzMM7z5uvJqPZgL1vnBUw&#10;n0XA0JZONbYS8HF4uU2B+SCtktpZFPCNHlbF5UUuM+VGu8NhHypGIdZnUkAdQpdx7ssajfQz16Gl&#10;28n1RgZa+4qrXo4UbjS/i6IFN7Kx9KGWHT7VWLb7sxGwfd3M29Pu7XOr2+f3ng/rr8PNKMT11bR+&#10;BBZwCn8w/OqTOhTkdHRnqzzTAtIkfiBUQLykSUC6TGJgRwGL5B54kfP/DYofAAAA//8DAFBLAQIt&#10;ABQABgAIAAAAIQC2gziS/gAAAOEBAAATAAAAAAAAAAAAAAAAAAAAAABbQ29udGVudF9UeXBlc10u&#10;eG1sUEsBAi0AFAAGAAgAAAAhADj9If/WAAAAlAEAAAsAAAAAAAAAAAAAAAAALwEAAF9yZWxzLy5y&#10;ZWxzUEsBAi0AFAAGAAgAAAAhAH6xGQHpAQAAywMAAA4AAAAAAAAAAAAAAAAALgIAAGRycy9lMm9E&#10;b2MueG1sUEsBAi0AFAAGAAgAAAAhACh/sc7jAAAACQEAAA8AAAAAAAAAAAAAAAAAQwQAAGRycy9k&#10;b3ducmV2LnhtbFBLBQYAAAAABAAEAPMAAABTBQAAAAA=&#10;" stroked="f">
               <v:fill opacity="0"/>
               <v:path arrowok="t"/>
               <v:textbox inset=".45pt,.45pt,.45pt,.45pt">
@@ -12237,7 +12439,7 @@
                   <w:p>
                     <w:r>
                       <w:rPr>
-                        <w:rStyle w:val="PageNumber"/>
+                        <w:rStyle w:val="Numrodepage"/>
                         <w:sz w:val="22"/>
                         <w:szCs w:val="22"/>
                       </w:rPr>
@@ -12245,7 +12447,7 @@
                     </w:r>
                     <w:r>
                       <w:rPr>
-                        <w:rStyle w:val="PageNumber"/>
+                        <w:rStyle w:val="Numrodepage"/>
                         <w:sz w:val="22"/>
                         <w:szCs w:val="22"/>
                       </w:rPr>
@@ -12253,7 +12455,7 @@
                     </w:r>
                     <w:r>
                       <w:rPr>
-                        <w:rStyle w:val="PageNumber"/>
+                        <w:rStyle w:val="Numrodepage"/>
                         <w:sz w:val="22"/>
                         <w:szCs w:val="22"/>
                       </w:rPr>
@@ -12261,7 +12463,7 @@
                     </w:r>
                     <w:r>
                       <w:rPr>
-                        <w:rStyle w:val="PageNumber"/>
+                        <w:rStyle w:val="Numrodepage"/>
                         <w:sz w:val="22"/>
                         <w:szCs w:val="22"/>
                       </w:rPr>
@@ -12269,7 +12471,7 @@
                     </w:r>
                     <w:r>
                       <w:rPr>
-                        <w:rStyle w:val="PageNumber"/>
+                        <w:rStyle w:val="Numrodepage"/>
                         <w:noProof/>
                         <w:sz w:val="22"/>
                         <w:szCs w:val="22"/>
@@ -12278,7 +12480,7 @@
                     </w:r>
                     <w:r>
                       <w:rPr>
-                        <w:rStyle w:val="PageNumber"/>
+                        <w:rStyle w:val="Numrodepage"/>
                         <w:sz w:val="22"/>
                         <w:szCs w:val="22"/>
                       </w:rPr>
@@ -12286,45 +12488,45 @@
                     </w:r>
                     <w:r>
                       <w:rPr>
-                        <w:rStyle w:val="PageNumber"/>
+                        <w:rStyle w:val="Numrodepage"/>
                       </w:rPr>
                       <w:tab/>
                       <w:t xml:space="preserve">- </w:t>
                     </w:r>
                     <w:r>
                       <w:rPr>
-                        <w:rStyle w:val="PageNumber"/>
+                        <w:rStyle w:val="Numrodepage"/>
                       </w:rPr>
                       <w:fldChar w:fldCharType="begin"/>
                     </w:r>
                     <w:r>
                       <w:rPr>
-                        <w:rStyle w:val="PageNumber"/>
+                        <w:rStyle w:val="Numrodepage"/>
                       </w:rPr>
                       <w:instrText xml:space="preserve"> PAGE </w:instrText>
                     </w:r>
                     <w:r>
                       <w:rPr>
-                        <w:rStyle w:val="PageNumber"/>
+                        <w:rStyle w:val="Numrodepage"/>
                       </w:rPr>
                       <w:fldChar w:fldCharType="separate"/>
                     </w:r>
                     <w:r>
                       <w:rPr>
-                        <w:rStyle w:val="PageNumber"/>
+                        <w:rStyle w:val="Numrodepage"/>
                         <w:noProof/>
                       </w:rPr>
                       <w:t>16</w:t>
                     </w:r>
                     <w:r>
                       <w:rPr>
-                        <w:rStyle w:val="PageNumber"/>
+                        <w:rStyle w:val="Numrodepage"/>
                       </w:rPr>
                       <w:fldChar w:fldCharType="end"/>
                     </w:r>
                     <w:r>
                       <w:rPr>
-                        <w:rStyle w:val="PageNumber"/>
+                        <w:rStyle w:val="Numrodepage"/>
                       </w:rPr>
                       <w:t xml:space="preserve"> -101010 878</w:t>
                     </w:r>
@@ -12595,7 +12797,7 @@
               <v:stroke joinstyle="miter"/>
               <v:path gradientshapeok="t" o:connecttype="rect"/>
             </v:shapetype>
-            <v:shape id="_x0000_s1029" type="#_x0000_t202" style="position:absolute;left:0;text-align:left;margin-left:538.7pt;margin-top:19.8pt;width:20.8pt;height:12.85pt;z-index:251650048;visibility:visible;mso-wrap-style:square;mso-width-percent:0;mso-height-percent:0;mso-wrap-distance-left:0;mso-wrap-distance-top:0;mso-wrap-distance-right:0;mso-wrap-distance-bottom:0;mso-position-horizontal:absolute;mso-position-horizontal-relative:page;mso-position-vertical:absolute;mso-position-vertical-relative:page;mso-width-percent:0;mso-height-percent:0;mso-width-relative:page;mso-height-relative:page;v-text-anchor:top" o:gfxdata="UEsDBBQABgAIAAAAIQC2gziS/gAAAOEBAAATAAAAW0NvbnRlbnRfVHlwZXNdLnhtbJSRQU7DMBBF&#13;&#10;90jcwfIWJU67QAgl6YK0S0CoHGBkTxKLZGx5TGhvj5O2G0SRWNoz/78nu9wcxkFMGNg6quQqL6RA&#13;&#10;0s5Y6ir5vt9lD1JwBDIwOMJKHpHlpr69KfdHjyxSmriSfYz+USnWPY7AufNIadK6MEJMx9ApD/oD&#13;&#10;OlTrorhX2lFEilmcO2RdNtjC5xDF9pCuTyYBB5bi6bQ4syoJ3g9WQ0ymaiLzg5KdCXlKLjvcW893&#13;&#10;SUOqXwnz5DrgnHtJTxOsQfEKIT7DmDSUCaxw7Rqn8787ZsmRM9e2VmPeBN4uqYvTtW7jvijg9N/y&#13;&#10;JsXecLq0q+WD6m8AAAD//wMAUEsDBBQABgAIAAAAIQA4/SH/1gAAAJQBAAALAAAAX3JlbHMvLnJl&#13;&#10;bHOkkMFqwzAMhu+DvYPRfXGawxijTi+j0GvpHsDYimMaW0Yy2fr2M4PBMnrbUb/Q94l/f/hMi1qR&#13;&#10;JVI2sOt6UJgd+ZiDgffL8ekFlFSbvV0oo4EbChzGx4f9GRdb25HMsYhqlCwG5lrLq9biZkxWOiqY&#13;&#10;22YiTra2kYMu1l1tQD30/bPm3wwYN0x18gb45AdQl1tp5j/sFB2T0FQ7R0nTNEV3j6o9feQzro1i&#13;&#10;OWA14Fm+Q8a1a8+Bvu/d/dMb2JY5uiPbhG/ktn4cqGU/er3pcvwCAAD//wMAUEsDBBQABgAIAAAA&#13;&#10;IQA8we1F7wEAANIDAAAOAAAAZHJzL2Uyb0RvYy54bWysU9tu2zAMfR+wfxD0vjhOl2wz4hRbiwwD&#13;&#10;ugvQ9QNkWY6FyaJGKbGzrx8lpWm2vg3zg0CR1CHPIb2+ngbDDgq9BlvzcjbnTFkJrba7mj983756&#13;&#10;y5kPwrbCgFU1PyrPrzcvX6xHV6kF9GBahYxArK9GV/M+BFcVhZe9GoSfgVOWgh3gIAJdcVe0KEZC&#13;&#10;H0yxmM9XxQjYOgSpvCfvbQ7yTcLvOiXD167zKjBTc+otpBPT2cSz2KxFtUPhei1PbYh/6GIQ2lLR&#13;&#10;M9StCILtUT+DGrRE8NCFmYShgK7TUiUOxKac/8XmvhdOJS4kjndnmfz/g5VfDvfuG7IwfYCJBphI&#13;&#10;eHcH8ocnbYrR+eqUEzX1lY/ZzfgZWpqm2AdIL6YOh0ifCDGCIaWPZ3XVFJgk52L1ulxRRFKoXF2V&#13;&#10;75ZR/UJUj48d+vBRwcCiUXOk4SVwcbjzIac+psRaHoxut9qYdMFdc2OQHQQNepu+/Na4XmRvGjaV&#13;&#10;8zk1lf4Dw9iIZCFi5nLRkySIrDP/MDUT023Nr2L3UZEG2iNpgpCXi34GMnrAX5yNtFg19z/3AhVn&#13;&#10;5pOlyS3flEtaxAsbL+zmwhZWEkzNA2fZvAl5c/cO9a6nKnlcFt7THDqdNHrq6NQ6LU6ielryuJmX&#13;&#10;95T19CtufgMAAP//AwBQSwMEFAAGAAgAAAAhACGHOZDoAAAAEAEAAA8AAABkcnMvZG93bnJldi54&#13;&#10;bWxMj81OwzAQhO9IvIO1SFwQdUIhpWmcquJHKoVLW4TEzY3dJIq9jmI3CW/P9gSXlUY7Oztfthyt&#13;&#10;Yb3ufO1QQDyJgGksnKqxFPC5f719BOaDRCWNQy3gR3tY5pcXmUyVG3Cr+10oGYWgT6WAKoQ25dwX&#13;&#10;lbbST1yrkXZH11kZSHYlV50cKNwafhdFCbeyRvpQyVY/VbpodicrYLN+i5vj9v1rY5qXj473q+/9&#13;&#10;zSDE9dX4vKCxWgALegx/F3BmoP6QU7GDO6HyzJCOZrN78gqYzhNgZ0ccz4nxICB5mALPM/4fJP8F&#13;&#10;AAD//wMAUEsBAi0AFAAGAAgAAAAhALaDOJL+AAAA4QEAABMAAAAAAAAAAAAAAAAAAAAAAFtDb250&#13;&#10;ZW50X1R5cGVzXS54bWxQSwECLQAUAAYACAAAACEAOP0h/9YAAACUAQAACwAAAAAAAAAAAAAAAAAv&#13;&#10;AQAAX3JlbHMvLnJlbHNQSwECLQAUAAYACAAAACEAPMHtRe8BAADSAwAADgAAAAAAAAAAAAAAAAAu&#13;&#10;AgAAZHJzL2Uyb0RvYy54bWxQSwECLQAUAAYACAAAACEAIYc5kOgAAAAQAQAADwAAAAAAAAAAAAAA&#13;&#10;AABJBAAAZHJzL2Rvd25yZXYueG1sUEsFBgAAAAAEAAQA8wAAAF4FAAAAAA==&#13;&#10;" stroked="f">
+            <v:shape id="_x0000_s1029" type="#_x0000_t202" style="position:absolute;left:0;text-align:left;margin-left:538.7pt;margin-top:19.8pt;width:20.8pt;height:12.85pt;z-index:251650048;visibility:visible;mso-wrap-style:square;mso-width-percent:0;mso-height-percent:0;mso-wrap-distance-left:0;mso-wrap-distance-top:0;mso-wrap-distance-right:0;mso-wrap-distance-bottom:0;mso-position-horizontal:absolute;mso-position-horizontal-relative:page;mso-position-vertical:absolute;mso-position-vertical-relative:page;mso-width-percent:0;mso-height-percent:0;mso-width-relative:page;mso-height-relative:page;v-text-anchor:top" o:gfxdata="UEsDBBQABgAIAAAAIQC2gziS/gAAAOEBAAATAAAAW0NvbnRlbnRfVHlwZXNdLnhtbJSRQU7DMBBF&#10;90jcwfIWJU67QAgl6YK0S0CoHGBkTxKLZGx5TGhvj5O2G0SRWNoz/78nu9wcxkFMGNg6quQqL6RA&#10;0s5Y6ir5vt9lD1JwBDIwOMJKHpHlpr69KfdHjyxSmriSfYz+USnWPY7AufNIadK6MEJMx9ApD/oD&#10;OlTrorhX2lFEilmcO2RdNtjC5xDF9pCuTyYBB5bi6bQ4syoJ3g9WQ0ymaiLzg5KdCXlKLjvcW893&#10;SUOqXwnz5DrgnHtJTxOsQfEKIT7DmDSUCaxw7Rqn8787ZsmRM9e2VmPeBN4uqYvTtW7jvijg9N/y&#10;JsXecLq0q+WD6m8AAAD//wMAUEsDBBQABgAIAAAAIQA4/SH/1gAAAJQBAAALAAAAX3JlbHMvLnJl&#10;bHOkkMFqwzAMhu+DvYPRfXGawxijTi+j0GvpHsDYimMaW0Yy2fr2M4PBMnrbUb/Q94l/f/hMi1qR&#10;JVI2sOt6UJgd+ZiDgffL8ekFlFSbvV0oo4EbChzGx4f9GRdb25HMsYhqlCwG5lrLq9biZkxWOiqY&#10;22YiTra2kYMu1l1tQD30/bPm3wwYN0x18gb45AdQl1tp5j/sFB2T0FQ7R0nTNEV3j6o9feQzro1i&#10;OWA14Fm+Q8a1a8+Bvu/d/dMb2JY5uiPbhG/ktn4cqGU/er3pcvwCAAD//wMAUEsDBBQABgAIAAAA&#10;IQAMVizt7QEAANIDAAAOAAAAZHJzL2Uyb0RvYy54bWysU1GP0zAMfkfiP0R5Z10HG1CtO8GdhpCO&#10;A+mOH5Cm6RqRxiHO1o5fj5PsdoN7Q/Qhcmzns7/P7vpqGgw7KI8abM3L2ZwzZSW02u5q/v1h++od&#10;ZxiEbYUBq2p+VMivNi9frEdXqQX0YFrlGYFYrEZX8z4EVxUFyl4NAmfglKVgB34Qga5+V7RejIQ+&#10;mGIxn6+KEXzrPEiFSN6bHOSbhN91SoavXYcqMFNz6i2k06eziWexWYtq54XrtTy1If6hi0FoS0XP&#10;UDciCLb3+hnUoKUHhC7MJAwFdJ2WKnEgNuX8Lzb3vXAqcSFx0J1lwv8HK+8O9+6bZ2H6CBMNMJFA&#10;dwvyB5I2xeiwOuVETbHCmN2MX6ClaYp9gPRi6vwQ6RMhRjCk9PGsrpoCk+RcrN6UK4pICpWr1+X7&#10;ZVS/ENXjY+cxfFIwsGjU3NPwErg43GLIqY8psRaC0e1WG5MuftdcG88Ogga9TV9+a1wvsjcNm8ph&#10;Tk2l/8AwNiJZiJi5XPQkCSLrzD9MzcR0G6WinKhIA+2RNPGQl4t+BjJ68L84G2mxao4/98Irzsxn&#10;S5Nbvi2XtIgXtr+wmwtbWEkwNQ+cZfM65M3dO693PVXJ47LwgebQ6aTRU0en1mlxEtXTksfNvLyn&#10;rKdfcfMbAAD//wMAUEsDBBQABgAIAAAAIQBNnH1R4wAAAAsBAAAPAAAAZHJzL2Rvd25yZXYueG1s&#10;TI9LS8NAFIX3gv9huIIbsZNYTduYSSmiYKubPhDcTTO3Scg8QmaaxH/v7UqXh/tx7ney5Wg067Hz&#10;tbMC4kkEDG3hVG1LAYf92/0cmA/SKqmdRQE/6GGZX19lMlVusFvsd6FkVGJ9KgVUIbQp576o0Eg/&#10;cS1aup1cZ2Sg2JVcdXKgcqP5QxQl3Mja0odKtvhSYdHszkbA5n0dN6ftx9dGN6+fHe9X3/u7QYjb&#10;m3H1DCzgGP5guOiTOuTkdHRnqzzTlKPZ7JFYAdNFAuxCxPGC5h0FJE9T4HnG/2/IfwEAAP//AwBQ&#10;SwECLQAUAAYACAAAACEAtoM4kv4AAADhAQAAEwAAAAAAAAAAAAAAAAAAAAAAW0NvbnRlbnRfVHlw&#10;ZXNdLnhtbFBLAQItABQABgAIAAAAIQA4/SH/1gAAAJQBAAALAAAAAAAAAAAAAAAAAC8BAABfcmVs&#10;cy8ucmVsc1BLAQItABQABgAIAAAAIQAMVizt7QEAANIDAAAOAAAAAAAAAAAAAAAAAC4CAABkcnMv&#10;ZTJvRG9jLnhtbFBLAQItABQABgAIAAAAIQBNnH1R4wAAAAsBAAAPAAAAAAAAAAAAAAAAAEcEAABk&#10;cnMvZG93bnJldi54bWxQSwUGAAAAAAQABADzAAAAVwUAAAAA&#10;" stroked="f">
               <v:fill opacity="0"/>
               <v:path arrowok="t"/>
               <v:textbox inset=".45pt,.45pt,.45pt,.45pt">
@@ -12603,7 +12805,7 @@
                   <w:p>
                     <w:r>
                       <w:rPr>
-                        <w:rStyle w:val="PageNumber"/>
+                        <w:rStyle w:val="Numrodepage"/>
                         <w:sz w:val="22"/>
                         <w:szCs w:val="22"/>
                       </w:rPr>
@@ -12611,7 +12813,7 @@
                     </w:r>
                     <w:r>
                       <w:rPr>
-                        <w:rStyle w:val="PageNumber"/>
+                        <w:rStyle w:val="Numrodepage"/>
                         <w:sz w:val="22"/>
                         <w:szCs w:val="22"/>
                       </w:rPr>
@@ -12619,7 +12821,7 @@
                     </w:r>
                     <w:r>
                       <w:rPr>
-                        <w:rStyle w:val="PageNumber"/>
+                        <w:rStyle w:val="Numrodepage"/>
                         <w:sz w:val="22"/>
                         <w:szCs w:val="22"/>
                       </w:rPr>
@@ -12627,7 +12829,7 @@
                     </w:r>
                     <w:r>
                       <w:rPr>
-                        <w:rStyle w:val="PageNumber"/>
+                        <w:rStyle w:val="Numrodepage"/>
                         <w:sz w:val="22"/>
                         <w:szCs w:val="22"/>
                       </w:rPr>
@@ -12635,7 +12837,7 @@
                     </w:r>
                     <w:r>
                       <w:rPr>
-                        <w:rStyle w:val="PageNumber"/>
+                        <w:rStyle w:val="Numrodepage"/>
                         <w:noProof/>
                         <w:sz w:val="22"/>
                         <w:szCs w:val="22"/>
@@ -12644,7 +12846,7 @@
                     </w:r>
                     <w:r>
                       <w:rPr>
-                        <w:rStyle w:val="PageNumber"/>
+                        <w:rStyle w:val="Numrodepage"/>
                         <w:sz w:val="22"/>
                         <w:szCs w:val="22"/>
                       </w:rPr>
@@ -12652,45 +12854,45 @@
                     </w:r>
                     <w:r>
                       <w:rPr>
-                        <w:rStyle w:val="PageNumber"/>
+                        <w:rStyle w:val="Numrodepage"/>
                       </w:rPr>
                       <w:tab/>
                       <w:t xml:space="preserve">- </w:t>
                     </w:r>
                     <w:r>
                       <w:rPr>
-                        <w:rStyle w:val="PageNumber"/>
+                        <w:rStyle w:val="Numrodepage"/>
                       </w:rPr>
                       <w:fldChar w:fldCharType="begin"/>
                     </w:r>
                     <w:r>
                       <w:rPr>
-                        <w:rStyle w:val="PageNumber"/>
+                        <w:rStyle w:val="Numrodepage"/>
                       </w:rPr>
                       <w:instrText xml:space="preserve"> PAGE </w:instrText>
                     </w:r>
                     <w:r>
                       <w:rPr>
-                        <w:rStyle w:val="PageNumber"/>
+                        <w:rStyle w:val="Numrodepage"/>
                       </w:rPr>
                       <w:fldChar w:fldCharType="separate"/>
                     </w:r>
                     <w:r>
                       <w:rPr>
-                        <w:rStyle w:val="PageNumber"/>
+                        <w:rStyle w:val="Numrodepage"/>
                         <w:noProof/>
                       </w:rPr>
                       <w:t>16</w:t>
                     </w:r>
                     <w:r>
                       <w:rPr>
-                        <w:rStyle w:val="PageNumber"/>
+                        <w:rStyle w:val="Numrodepage"/>
                       </w:rPr>
                       <w:fldChar w:fldCharType="end"/>
                     </w:r>
                     <w:r>
                       <w:rPr>
-                        <w:rStyle w:val="PageNumber"/>
+                        <w:rStyle w:val="Numrodepage"/>
                       </w:rPr>
                       <w:t xml:space="preserve"> -101010 878</w:t>
                     </w:r>
@@ -12873,7 +13075,7 @@
                     <v:stroke joinstyle="miter"/>
                     <v:path gradientshapeok="t" o:connecttype="rect"/>
                   </v:shapetype>
-                  <v:shape id="Text Box 18" o:spid="_x0000_s1030" type="#_x0000_t202" style="position:absolute;left:0;text-align:left;margin-left:322.25pt;margin-top:14.6pt;width:62.9pt;height:24.15pt;z-index:251659264;visibility:visible;mso-wrap-style:square;mso-width-percent:0;mso-height-percent:0;mso-wrap-distance-left:9.05pt;mso-wrap-distance-top:0;mso-wrap-distance-right:9.05pt;mso-wrap-distance-bottom:0;mso-position-horizontal:absolute;mso-position-horizontal-relative:page;mso-position-vertical:absolute;mso-position-vertical-relative:page;mso-width-percent:0;mso-height-percent:0;mso-width-relative:page;mso-height-relative:page;v-text-anchor:top" o:gfxdata="UEsDBBQABgAIAAAAIQC2gziS/gAAAOEBAAATAAAAW0NvbnRlbnRfVHlwZXNdLnhtbJSRQU7DMBBF&#13;&#10;90jcwfIWJU67QAgl6YK0S0CoHGBkTxKLZGx5TGhvj5O2G0SRWNoz/78nu9wcxkFMGNg6quQqL6RA&#13;&#10;0s5Y6ir5vt9lD1JwBDIwOMJKHpHlpr69KfdHjyxSmriSfYz+USnWPY7AufNIadK6MEJMx9ApD/oD&#13;&#10;OlTrorhX2lFEilmcO2RdNtjC5xDF9pCuTyYBB5bi6bQ4syoJ3g9WQ0ymaiLzg5KdCXlKLjvcW893&#13;&#10;SUOqXwnz5DrgnHtJTxOsQfEKIT7DmDSUCaxw7Rqn8787ZsmRM9e2VmPeBN4uqYvTtW7jvijg9N/y&#13;&#10;JsXecLq0q+WD6m8AAAD//wMAUEsDBBQABgAIAAAAIQA4/SH/1gAAAJQBAAALAAAAX3JlbHMvLnJl&#13;&#10;bHOkkMFqwzAMhu+DvYPRfXGawxijTi+j0GvpHsDYimMaW0Yy2fr2M4PBMnrbUb/Q94l/f/hMi1qR&#13;&#10;JVI2sOt6UJgd+ZiDgffL8ekFlFSbvV0oo4EbChzGx4f9GRdb25HMsYhqlCwG5lrLq9biZkxWOiqY&#13;&#10;22YiTra2kYMu1l1tQD30/bPm3wwYN0x18gb45AdQl1tp5j/sFB2T0FQ7R0nTNEV3j6o9feQzro1i&#13;&#10;OWA14Fm+Q8a1a8+Bvu/d/dMb2JY5uiPbhG/ktn4cqGU/er3pcvwCAAD//wMAUEsDBBQABgAIAAAA&#13;&#10;IQDy18m47wEAANIDAAAOAAAAZHJzL2Uyb0RvYy54bWysU9tu2zAMfR+wfxD0vthplyYz4hRbiwwD&#13;&#10;ugvQ7QNkWY6FyaJGKbGzrx8lpWm2vQ3zg0CR1CHPIb2+nQbDDgq9Blvz+azkTFkJrba7mn/7un21&#13;&#10;4swHYVthwKqaH5Xnt5uXL9ajq9QV9GBahYxArK9GV/M+BFcVhZe9GoSfgVOWgh3gIAJdcVe0KEZC&#13;&#10;H0xxVZY3xQjYOgSpvCfvfQ7yTcLvOiXD567zKjBTc+otpBPT2cSz2KxFtUPhei1PbYh/6GIQ2lLR&#13;&#10;M9S9CILtUf8FNWiJ4KELMwlDAV2npUociM28/IPNYy+cSlxIHO/OMvn/Bys/HR7dF2RhegcTDTCR&#13;&#10;8O4B5HdP2hSj89UpJ2rqKx+zm/EjtDRNsQ+QXkwdDpE+EWIEQ0ofz+qqKTBJzuWb1eqaIpJC1+XN&#13;&#10;slxE9QtRPT126MN7BQOLRs2RhpfAxeHBh5z6lBJreTC63Wpj0gV3zZ1BdhA06G368lvjepG9adhU&#13;&#10;zufUVPo3DGMjkoWImctFT5Igss78w9RMTLc1fx27j4o00B5JE4S8XPQzkNED/uRspMWquf+xF6g4&#13;&#10;Mx8sTW6xnC9oES9svLCbC1tYSTA1D5xl8y7kzd071LuequRxWXhLc+h00ui5o1PrtDiJ6mnJ42Ze&#13;&#10;3lPW86+4+QUAAP//AwBQSwMEFAAGAAgAAAAhAN8apRblAAAADgEAAA8AAABkcnMvZG93bnJldi54&#13;&#10;bWxMT8lOwzAQvSPxD9YgcUGt09AF0jhVxSJB6aUtQuLmxtMkipcodpPw90xPcBnN6L15S7oajGYd&#13;&#10;tr5yVsBkHAFDmztV2ULA5+F19ADMB2mV1M6igB/0sMqur1KZKNfbHXb7UDASsT6RAsoQmoRzn5do&#13;&#10;pB+7Bi1hJ9caGehsC65a2ZO40TyOojk3srLkUMoGn0rM6/3ZCNi8vU/q0+7ja6Prl23Lu/X34a4X&#13;&#10;4vZmeF7SWC+BBRzC3wdcOlB+yCjY0Z2t8kwLmE+nM6IKiB9jYERYLKJ7YMfLMgOepfx/jewXAAD/&#13;&#10;/wMAUEsBAi0AFAAGAAgAAAAhALaDOJL+AAAA4QEAABMAAAAAAAAAAAAAAAAAAAAAAFtDb250ZW50&#13;&#10;X1R5cGVzXS54bWxQSwECLQAUAAYACAAAACEAOP0h/9YAAACUAQAACwAAAAAAAAAAAAAAAAAvAQAA&#13;&#10;X3JlbHMvLnJlbHNQSwECLQAUAAYACAAAACEA8tfJuO8BAADSAwAADgAAAAAAAAAAAAAAAAAuAgAA&#13;&#10;ZHJzL2Uyb0RvYy54bWxQSwECLQAUAAYACAAAACEA3xqlFuUAAAAOAQAADwAAAAAAAAAAAAAAAABJ&#13;&#10;BAAAZHJzL2Rvd25yZXYueG1sUEsFBgAAAAAEAAQA8wAAAFsFAAAAAA==&#13;&#10;" stroked="f">
+                  <v:shape id="Text Box 18" o:spid="_x0000_s1030" type="#_x0000_t202" style="position:absolute;left:0;text-align:left;margin-left:322.25pt;margin-top:14.6pt;width:62.9pt;height:24.15pt;z-index:251659264;visibility:visible;mso-wrap-style:square;mso-width-percent:0;mso-height-percent:0;mso-wrap-distance-left:9.05pt;mso-wrap-distance-top:0;mso-wrap-distance-right:9.05pt;mso-wrap-distance-bottom:0;mso-position-horizontal:absolute;mso-position-horizontal-relative:page;mso-position-vertical:absolute;mso-position-vertical-relative:page;mso-width-percent:0;mso-height-percent:0;mso-width-relative:page;mso-height-relative:page;v-text-anchor:top" o:gfxdata="UEsDBBQABgAIAAAAIQC2gziS/gAAAOEBAAATAAAAW0NvbnRlbnRfVHlwZXNdLnhtbJSRQU7DMBBF&#10;90jcwfIWJU67QAgl6YK0S0CoHGBkTxKLZGx5TGhvj5O2G0SRWNoz/78nu9wcxkFMGNg6quQqL6RA&#10;0s5Y6ir5vt9lD1JwBDIwOMJKHpHlpr69KfdHjyxSmriSfYz+USnWPY7AufNIadK6MEJMx9ApD/oD&#10;OlTrorhX2lFEilmcO2RdNtjC5xDF9pCuTyYBB5bi6bQ4syoJ3g9WQ0ymaiLzg5KdCXlKLjvcW893&#10;SUOqXwnz5DrgnHtJTxOsQfEKIT7DmDSUCaxw7Rqn8787ZsmRM9e2VmPeBN4uqYvTtW7jvijg9N/y&#10;JsXecLq0q+WD6m8AAAD//wMAUEsDBBQABgAIAAAAIQA4/SH/1gAAAJQBAAALAAAAX3JlbHMvLnJl&#10;bHOkkMFqwzAMhu+DvYPRfXGawxijTi+j0GvpHsDYimMaW0Yy2fr2M4PBMnrbUb/Q94l/f/hMi1qR&#10;JVI2sOt6UJgd+ZiDgffL8ekFlFSbvV0oo4EbChzGx4f9GRdb25HMsYhqlCwG5lrLq9biZkxWOiqY&#10;22YiTra2kYMu1l1tQD30/bPm3wwYN0x18gb45AdQl1tp5j/sFB2T0FQ7R0nTNEV3j6o9feQzro1i&#10;OWA14Fm+Q8a1a8+Bvu/d/dMb2JY5uiPbhG/ktn4cqGU/er3pcvwCAAD//wMAUEsDBBQABgAIAAAA&#10;IQDjaPqa7wEAANIDAAAOAAAAZHJzL2Uyb0RvYy54bWysU1Fv0zAQfkfiP1h+p0k7dR1R0wk2FSEN&#10;hjT4AY7jNBaOz/jcJuXXc7a7rsAbIg/W+e783X3fXda302DYQXnUYGs+n5WcKSuh1XZX829ft29u&#10;OMMgbCsMWFXzo0J+u3n9aj26Si2gB9MqzwjEYjW6mvchuKooUPZqEDgDpywFO/CDCHT1u6L1YiT0&#10;wRSLsrwuRvCt8yAVInnvc5BvEn7XKRkeuw5VYKbm1FtIp09nE89isxbVzgvXa3lqQ/xDF4PQloqe&#10;oe5FEGzv9V9Qg5YeELowkzAU0HVaqsSB2MzLP9g89cKpxIXEQXeWCf8frPx8eHJfPAvTe5hogIkE&#10;ugeQ35G0KUaH1SknaooVxuxm/AQtTVPsA6QXU+eHSJ8IMYIhpY9nddUUmCTn6u3NzRVFJIWuyutV&#10;uYzqF6J6fuw8hg8KBhaNmnsaXgIXhwcMOfU5JdZCMLrdamPSxe+aO+PZQdCgt+nLb43rRfamYVM5&#10;zKmp9G8YxkYkCxEzl4ueJEFknfmHqZmYbmu+iN1HRRpoj6SJh7xc9DOQ0YP/ydlIi1Vz/LEXXnFm&#10;Plqa3HI1X9IiXtj+wm4ubGElwdQ8cJbNu5A3d++83vVUJY/LwjuaQ6eTRi8dnVqnxUlUT0seN/Py&#10;nrJefsXNLwAAAP//AwBQSwMEFAAGAAgAAAAhAG2EsH/iAAAACQEAAA8AAABkcnMvZG93bnJldi54&#10;bWxMj8tOwzAQRfdI/IM1SGwQdRr6gBCnqhBIUNi0RUjs3HiaRLHHke0m4e9xV7Cb0RzdOTdfjUaz&#10;Hp1vLAmYThJgSKVVDVUCPvcvt/fAfJCkpLaEAn7Qw6q4vMhlpuxAW+x3oWIxhHwmBdQhdBnnvqzR&#10;SD+xHVK8Ha0zMsTVVVw5OcRwo3maJAtuZEPxQy07fKqxbHcnI2Dz+jZtj9v3r41unz8c79ff+5tB&#10;iOurcf0ILOAY/mA460d1KKLTwZ5IeaYFLGazeUQFpA8psAgsl8kdsMN5mAMvcv6/QfELAAD//wMA&#10;UEsBAi0AFAAGAAgAAAAhALaDOJL+AAAA4QEAABMAAAAAAAAAAAAAAAAAAAAAAFtDb250ZW50X1R5&#10;cGVzXS54bWxQSwECLQAUAAYACAAAACEAOP0h/9YAAACUAQAACwAAAAAAAAAAAAAAAAAvAQAAX3Jl&#10;bHMvLnJlbHNQSwECLQAUAAYACAAAACEA42j6mu8BAADSAwAADgAAAAAAAAAAAAAAAAAuAgAAZHJz&#10;L2Uyb0RvYy54bWxQSwECLQAUAAYACAAAACEAbYSwf+IAAAAJAQAADwAAAAAAAAAAAAAAAABJBAAA&#10;ZHJzL2Rvd25yZXYueG1sUEsFBgAAAAAEAAQA8wAAAFgFAAAAAA==&#10;" stroked="f">
                     <v:fill opacity="0"/>
                     <v:path arrowok="t"/>
                     <v:textbox inset=".45pt,.45pt,.45pt,.45pt">
@@ -13360,7 +13562,7 @@
                             <w:rPr>
                               <w:noProof/>
                             </w:rPr>
-                            <w:object w:dxaOrig="873" w:dyaOrig="567" w14:anchorId="2CBFC420">
+                            <w:object w:dxaOrig="885" w:dyaOrig="570" w14:anchorId="2CBFC420">
                               <v:shapetype id="_x0000_t75" coordsize="21600,21600" o:spt="75" o:preferrelative="t" path="m@4@5l@4@11@9@11@9@5xe" filled="f" stroked="f">
                                 <v:stroke joinstyle="miter"/>
                                 <v:formulas>
@@ -13380,11 +13582,11 @@
                                 <v:path o:extrusionok="f" gradientshapeok="t" o:connecttype="rect"/>
                                 <o:lock v:ext="edit" aspectratio="t"/>
                               </v:shapetype>
-                              <v:shape id="_x0000_i1025" type="#_x0000_t75" alt="" style="width:44.1pt;height:28.8pt;mso-width-percent:0;mso-height-percent:0;mso-width-percent:0;mso-height-percent:0" filled="t">
+                              <v:shape id="_x0000_i1026" type="#_x0000_t75" alt="" style="width:43.2pt;height:28.8pt;mso-width-percent:0;mso-height-percent:0;mso-width-percent:0;mso-height-percent:0" filled="t">
                                 <v:fill color2="black"/>
                                 <v:imagedata r:id="rId2" o:title="" croptop="-22f" cropbottom="-22f" cropleft="-25f" cropright="-25f"/>
                               </v:shape>
-                              <o:OLEObject Type="Embed" ProgID="Word.Picture.8" ShapeID="_x0000_i1025" DrawAspect="Content" ObjectID="_1734358524" r:id="rId3"/>
+                              <o:OLEObject Type="Embed" ProgID="Word.Picture.8" ShapeID="_x0000_i1026" DrawAspect="Content" ObjectID="_1737358763" r:id="rId3"/>
                             </w:object>
                           </w:r>
                         </w:p>
@@ -13430,11 +13632,7 @@
         </mc:Choice>
         <mc:Fallback>
           <w:pict>
-            <v:shapetype w14:anchorId="20DB70F0" id="_x0000_t202" coordsize="21600,21600" o:spt="202" path="m,l,21600r21600,l21600,xe">
-              <v:stroke joinstyle="miter"/>
-              <v:path gradientshapeok="t" o:connecttype="rect"/>
-            </v:shapetype>
-            <v:shape id="Text Box 17" o:spid="_x0000_s1031" type="#_x0000_t202" style="position:absolute;left:0;text-align:left;margin-left:37.35pt;margin-top:21.2pt;width:78.5pt;height:49.7pt;z-index:251663360;visibility:visible;mso-wrap-style:square;mso-width-percent:0;mso-height-percent:0;mso-wrap-distance-left:9.05pt;mso-wrap-distance-top:0;mso-wrap-distance-right:9.05pt;mso-wrap-distance-bottom:0;mso-position-horizontal:absolute;mso-position-horizontal-relative:page;mso-position-vertical:absolute;mso-position-vertical-relative:page;mso-width-percent:0;mso-height-percent:0;mso-width-relative:page;mso-height-relative:page;v-text-anchor:top" o:gfxdata="UEsDBBQABgAIAAAAIQC2gziS/gAAAOEBAAATAAAAW0NvbnRlbnRfVHlwZXNdLnhtbJSRQU7DMBBF&#13;&#10;90jcwfIWJU67QAgl6YK0S0CoHGBkTxKLZGx5TGhvj5O2G0SRWNoz/78nu9wcxkFMGNg6quQqL6RA&#13;&#10;0s5Y6ir5vt9lD1JwBDIwOMJKHpHlpr69KfdHjyxSmriSfYz+USnWPY7AufNIadK6MEJMx9ApD/oD&#13;&#10;OlTrorhX2lFEilmcO2RdNtjC5xDF9pCuTyYBB5bi6bQ4syoJ3g9WQ0ymaiLzg5KdCXlKLjvcW893&#13;&#10;SUOqXwnz5DrgnHtJTxOsQfEKIT7DmDSUCaxw7Rqn8787ZsmRM9e2VmPeBN4uqYvTtW7jvijg9N/y&#13;&#10;JsXecLq0q+WD6m8AAAD//wMAUEsDBBQABgAIAAAAIQA4/SH/1gAAAJQBAAALAAAAX3JlbHMvLnJl&#13;&#10;bHOkkMFqwzAMhu+DvYPRfXGawxijTi+j0GvpHsDYimMaW0Yy2fr2M4PBMnrbUb/Q94l/f/hMi1qR&#13;&#10;JVI2sOt6UJgd+ZiDgffL8ekFlFSbvV0oo4EbChzGx4f9GRdb25HMsYhqlCwG5lrLq9biZkxWOiqY&#13;&#10;22YiTra2kYMu1l1tQD30/bPm3wwYN0x18gb45AdQl1tp5j/sFB2T0FQ7R0nTNEV3j6o9feQzro1i&#13;&#10;OWA14Fm+Q8a1a8+Bvu/d/dMb2JY5uiPbhG/ktn4cqGU/er3pcvwCAAD//wMAUEsDBBQABgAIAAAA&#13;&#10;IQC8xqUI7AEAANIDAAAOAAAAZHJzL2Uyb0RvYy54bWysU1GP0zAMfkfiP0R5Z90ObbBq3QnuNIR0&#13;&#10;cEgHPyBL0zUijYOdrR2/HifddgPeEH2IHNv57O+zu7odOicOBsmCr+RsMpXCeA219btKfvu6efVW&#13;&#10;CorK18qBN5U8GpK365cvVn0ozQ204GqDgkE8lX2oZBtjKIuCdGs6RRMIxnOwAexU5CvuihpVz+id&#13;&#10;K26m00XRA9YBQRsi9t6PQbnO+E1jdHxsGjJRuEpybzGfmM9tOov1SpU7VKG1+tSG+ocuOmU9F71A&#13;&#10;3auoxB7tX1Cd1QgETZxo6ApoGqtN5sBsZtM/2Dy1KpjMhcWhcJGJ/h+s/nx4Cl9QxOE9DDzATILC&#13;&#10;A+jvxNoUfaDylJM0pZJS9rb/BDVPU+0j5BdDg12iz4QEw7DSx4u6ZohCs3O5XCznHNEcWryezZZZ&#13;&#10;/UKV58cBKX4w0IlkVBJ5eBlcHR4opmZUeU5JtQicrTfWuXzB3fbOoTgoHvQmf+NbF1o1es/laEzN&#13;&#10;eL9hOJ+QPCTMsVzyZAkS65F/HLaDsDVTSLuTFNlCfWRNEMbl4p+BjRbwpxQ9L1Yl6cdeoZHCffQ8&#13;&#10;ufmb2ZwX8crGK3t7ZSuvGaaSUYrRvIvj5u4D2l3LVcZxeXjHc2hs1ui5o1PrvDiZ6mnJ02Ze33PW&#13;&#10;86+4/gUAAP//AwBQSwMEFAAGAAgAAAAhABjliCjkAAAADgEAAA8AAABkcnMvZG93bnJldi54bWxM&#13;&#10;T0tLw0AQvgv+h2UEL2I3icGWNJtSfIBWL31Q8LbNTpOQfYTsNon/3vGkl4GZ75vvka8mo9mAvW+c&#13;&#10;FRDPImBoS6caWwk47F/vF8B8kFZJ7SwK+EYPq+L6KpeZcqPd4rALFSMR6zMpoA6hyzj3ZY1G+pnr&#13;&#10;0BJ2dr2Rgda+4qqXI4kbzZMoeuRGNpYcatnhU41lu7sYAZu397g9bz+OG92+fPZ8WH/t70Yhbm+m&#13;&#10;5yWN9RJYwCn8fcBvB8oPBQU7uYtVnmkB83ROTAFpkgIjPHmI6XAiYhovgBc5/1+j+AEAAP//AwBQ&#13;&#10;SwECLQAUAAYACAAAACEAtoM4kv4AAADhAQAAEwAAAAAAAAAAAAAAAAAAAAAAW0NvbnRlbnRfVHlw&#13;&#10;ZXNdLnhtbFBLAQItABQABgAIAAAAIQA4/SH/1gAAAJQBAAALAAAAAAAAAAAAAAAAAC8BAABfcmVs&#13;&#10;cy8ucmVsc1BLAQItABQABgAIAAAAIQC8xqUI7AEAANIDAAAOAAAAAAAAAAAAAAAAAC4CAABkcnMv&#13;&#10;ZTJvRG9jLnhtbFBLAQItABQABgAIAAAAIQAY5Ygo5AAAAA4BAAAPAAAAAAAAAAAAAAAAAEYEAABk&#13;&#10;cnMvZG93bnJldi54bWxQSwUGAAAAAAQABADzAAAAVwUAAAAA&#13;&#10;" stroked="f">
+            <v:shape w14:anchorId="20DB70F0" id="Text Box 17" o:spid="_x0000_s1031" type="#_x0000_t202" style="position:absolute;left:0;text-align:left;margin-left:37.35pt;margin-top:21.2pt;width:78.5pt;height:49.7pt;z-index:251663360;visibility:visible;mso-wrap-style:square;mso-width-percent:0;mso-height-percent:0;mso-wrap-distance-left:9.05pt;mso-wrap-distance-top:0;mso-wrap-distance-right:9.05pt;mso-wrap-distance-bottom:0;mso-position-horizontal:absolute;mso-position-horizontal-relative:page;mso-position-vertical:absolute;mso-position-vertical-relative:page;mso-width-percent:0;mso-height-percent:0;mso-width-relative:page;mso-height-relative:page;v-text-anchor:top" o:gfxdata="UEsDBBQABgAIAAAAIQC2gziS/gAAAOEBAAATAAAAW0NvbnRlbnRfVHlwZXNdLnhtbJSRQU7DMBBF&#10;90jcwfIWJU67QAgl6YK0S0CoHGBkTxKLZGx5TGhvj5O2G0SRWNoz/78nu9wcxkFMGNg6quQqL6RA&#10;0s5Y6ir5vt9lD1JwBDIwOMJKHpHlpr69KfdHjyxSmriSfYz+USnWPY7AufNIadK6MEJMx9ApD/oD&#10;OlTrorhX2lFEilmcO2RdNtjC5xDF9pCuTyYBB5bi6bQ4syoJ3g9WQ0ymaiLzg5KdCXlKLjvcW893&#10;SUOqXwnz5DrgnHtJTxOsQfEKIT7DmDSUCaxw7Rqn8787ZsmRM9e2VmPeBN4uqYvTtW7jvijg9N/y&#10;JsXecLq0q+WD6m8AAAD//wMAUEsDBBQABgAIAAAAIQA4/SH/1gAAAJQBAAALAAAAX3JlbHMvLnJl&#10;bHOkkMFqwzAMhu+DvYPRfXGawxijTi+j0GvpHsDYimMaW0Yy2fr2M4PBMnrbUb/Q94l/f/hMi1qR&#10;JVI2sOt6UJgd+ZiDgffL8ekFlFSbvV0oo4EbChzGx4f9GRdb25HMsYhqlCwG5lrLq9biZkxWOiqY&#10;22YiTra2kYMu1l1tQD30/bPm3wwYN0x18gb45AdQl1tp5j/sFB2T0FQ7R0nTNEV3j6o9feQzro1i&#10;OWA14Fm+Q8a1a8+Bvu/d/dMb2JY5uiPbhG/ktn4cqGU/er3pcvwCAAD//wMAUEsDBBQABgAIAAAA&#10;IQAFJTfW7gEAANIDAAAOAAAAZHJzL2Uyb0RvYy54bWysU22P0zAM/o7Ef4jynXW70war1p3gTkNI&#10;x4t08AOyNF0j0jjY2drx63HSbTfgG6IfIsd2Hvt57K7uhs6Jg0Gy4Cs5m0ylMF5Dbf2ukt++bl69&#10;kYKi8rVy4E0lj4bk3frli1UfSnMDLbjaoGAQT2UfKtnGGMqiIN2aTtEEgvEcbAA7FfmKu6JG1TN6&#10;54qb6XRR9IB1QNCGiL0PY1CuM37TGB0/Nw2ZKFwlubeYT8znNp3FeqXKHarQWn1qQ/1DF52ynote&#10;oB5UVGKP9i+ozmoEgiZONHQFNI3VJnNgNrPpH2yeWhVM5sLiULjIRP8PVn86PIUvKOLwDgYeYCZB&#10;4RH0d2Jtij5QecpJmlJJKXvbf4Sap6n2EfKLocEu0WdCgmFY6eNFXTNEodm5XC6Wc45oDi1uZ7Nl&#10;Vr9Q5flxQIrvDXQiGZVEHl4GV4dHiqkZVZ5TUi0CZ+uNdS5fcLe9dygOige9yd/41oVWjd5zORpT&#10;M95vGM4nJA8JcyyXPFmCxHrkH4ftIGxdydu0O0mRLdRH1gRhXC7+GdhoAX9K0fNiVZJ+7BUaKdwH&#10;z5Obv57NeRGvbLyyt1e28pphKhmlGM37OG7uPqDdtVxlHJeHtzyHxmaNnjs6tc6Lk6meljxt5vU9&#10;Zz3/iutfAAAA//8DAFBLAwQUAAYACAAAACEAqnudQeEAAAAJAQAADwAAAGRycy9kb3ducmV2Lnht&#10;bEyPwU7DMAyG70i8Q2QkLoilLRWbStNpQiDB4LINIXHLmqytmjhVkrXl7TEnONr/p9+fy/VsDRu1&#10;D51DAekiAaaxdqrDRsDH4fl2BSxEiUoah1rAtw6wri4vSlkoN+FOj/vYMCrBUEgBbYxDwXmoW21l&#10;WLhBI2Un562MNPqGKy8nKreGZ0lyz63skC60ctCPra77/dkK2L68pv1p9/a5Nf3Tu+fj5utwMwlx&#10;fTVvHoBFPcc/GH71SR0qcjq6M6rAjIBlviRSQJ7lwCjP7lJaHAnM0xXwquT/P6h+AAAA//8DAFBL&#10;AQItABQABgAIAAAAIQC2gziS/gAAAOEBAAATAAAAAAAAAAAAAAAAAAAAAABbQ29udGVudF9UeXBl&#10;c10ueG1sUEsBAi0AFAAGAAgAAAAhADj9If/WAAAAlAEAAAsAAAAAAAAAAAAAAAAALwEAAF9yZWxz&#10;Ly5yZWxzUEsBAi0AFAAGAAgAAAAhAAUlN9buAQAA0gMAAA4AAAAAAAAAAAAAAAAALgIAAGRycy9l&#10;Mm9Eb2MueG1sUEsBAi0AFAAGAAgAAAAhAKp7nUHhAAAACQEAAA8AAAAAAAAAAAAAAAAASAQAAGRy&#10;cy9kb3ducmV2LnhtbFBLBQYAAAAABAAEAPMAAABWBQAAAAA=&#10;" stroked="f">
               <v:fill opacity="0"/>
               <v:path arrowok="t"/>
               <v:textbox inset=".45pt,.45pt,.45pt,.45pt">
@@ -13459,12 +13657,12 @@
                       <w:rPr>
                         <w:noProof/>
                       </w:rPr>
-                      <w:object w:dxaOrig="873" w:dyaOrig="567" w14:anchorId="2CBFC420">
-                        <v:shape id="_x0000_i1025" type="#_x0000_t75" alt="" style="width:44.1pt;height:28.8pt;mso-width-percent:0;mso-height-percent:0;mso-width-percent:0;mso-height-percent:0" filled="t">
+                      <w:object w:dxaOrig="882" w:dyaOrig="576" w14:anchorId="2CBFC420">
+                        <v:shape id="_x0000_i1026" type="#_x0000_t75" alt="" style="width:44.25pt;height:28.5pt;mso-width-percent:0;mso-height-percent:0;mso-width-percent:0;mso-height-percent:0" filled="t">
                           <v:fill color2="black"/>
-                          <v:imagedata r:id="rId2" o:title="" croptop="-22f" cropbottom="-22f" cropleft="-25f" cropright="-25f"/>
+                          <v:imagedata r:id="rId4" o:title="" croptop="-22f" cropbottom="-22f" cropleft="-25f" cropright="-25f"/>
                         </v:shape>
-                        <o:OLEObject Type="Embed" ProgID="Word.Picture.8" ShapeID="_x0000_i1025" DrawAspect="Content" ObjectID="_1734358524" r:id="rId4"/>
+                        <o:OLEObject Type="Embed" ProgID="Word.Picture.8" ShapeID="_x0000_i1026" DrawAspect="Content" ObjectID="_1737300725" r:id="rId5"/>
                       </w:object>
                     </w:r>
                   </w:p>
@@ -13672,11 +13870,11 @@
         </mc:Choice>
         <mc:Fallback>
           <w:pict>
-            <v:group w14:anchorId="0664A23D" id="Group 14" o:spid="_x0000_s1032" style="position:absolute;left:0;text-align:left;margin-left:542.05pt;margin-top:15.45pt;width:21.4pt;height:14.2pt;z-index:251661312;mso-wrap-distance-left:0;mso-wrap-distance-right:0;mso-position-horizontal-relative:page;mso-position-vertical-relative:page" coordorigin="10800,432" coordsize="428,284" o:gfxdata="UEsDBBQABgAIAAAAIQC2gziS/gAAAOEBAAATAAAAW0NvbnRlbnRfVHlwZXNdLnhtbJSRQU7DMBBF&#13;&#10;90jcwfIWJU67QAgl6YK0S0CoHGBkTxKLZGx5TGhvj5O2G0SRWNoz/78nu9wcxkFMGNg6quQqL6RA&#13;&#10;0s5Y6ir5vt9lD1JwBDIwOMJKHpHlpr69KfdHjyxSmriSfYz+USnWPY7AufNIadK6MEJMx9ApD/oD&#13;&#10;OlTrorhX2lFEilmcO2RdNtjC5xDF9pCuTyYBB5bi6bQ4syoJ3g9WQ0ymaiLzg5KdCXlKLjvcW893&#13;&#10;SUOqXwnz5DrgnHtJTxOsQfEKIT7DmDSUCaxw7Rqn8787ZsmRM9e2VmPeBN4uqYvTtW7jvijg9N/y&#13;&#10;JsXecLq0q+WD6m8AAAD//wMAUEsDBBQABgAIAAAAIQA4/SH/1gAAAJQBAAALAAAAX3JlbHMvLnJl&#13;&#10;bHOkkMFqwzAMhu+DvYPRfXGawxijTi+j0GvpHsDYimMaW0Yy2fr2M4PBMnrbUb/Q94l/f/hMi1qR&#13;&#10;JVI2sOt6UJgd+ZiDgffL8ekFlFSbvV0oo4EbChzGx4f9GRdb25HMsYhqlCwG5lrLq9biZkxWOiqY&#13;&#10;22YiTra2kYMu1l1tQD30/bPm3wwYN0x18gb45AdQl1tp5j/sFB2T0FQ7R0nTNEV3j6o9feQzro1i&#13;&#10;OWA14Fm+Q8a1a8+Bvu/d/dMb2JY5uiPbhG/ktn4cqGU/er3pcvwCAAD//wMAUEsDBBQABgAIAAAA&#13;&#10;IQC8kk70sQIAAD0HAAAOAAAAZHJzL2Uyb0RvYy54bWy8lW1v0zAQx98j8R0sv2d5WNZ20dIJGJuQ&#13;&#10;BkxsfADXcR4gsY3tNhmfnvNDu3QIVSoTb6Kczznf/e5/zsXl2Hdow5RuBS9wchJjxDgVZcvrAn97&#13;&#10;uH6zwEgbwkvSCc4K/Mg0vly+fnUxyJylohFdyRSCIFzngyxwY4zMo0jThvVEnwjJODgroXpiwFR1&#13;&#10;VCoyQPS+i9I4nkWDUKVUgjKtYfXKO/HSxa8qRs2XqtLMoK7AkJtxT+WeK/uMlhckrxWRTUtDGuSI&#13;&#10;LHrScjh0F+qKGILWqv0jVN9SJbSozAkVfSSqqqXM1QDVJPGzam6UWEtXS50PtdxhArTPOB0dln7e&#13;&#10;3Ch5L++Uzx5ebwX9oYFLNMg6n/qtXfvNaDV8EiX0k6yNcIWPleptCCgJjY7v444vGw2isJjOk/kC&#13;&#10;ukDBlSzi0yzwpw00yX6VxIsY/ODOTlPfG9p8CF9nKWjJfpouMuuLSO4PdYmGxGzjQUn6CZb+N1j3&#13;&#10;DZHM9UBbGHcKtSUkeo4RJz0AeAsA3B6UnNms7PGwb0tUT3FOPHabBuoHQVok84Dk3CPZ4szSwDKd&#13;&#10;z/aAkFwqbW6Y6JF9KTDoiJdfYRhcq8jmVhvX7jIUQcrvGFV9B9LfkA4ls9lsHiKGzQB7G9N+ycV1&#13;&#10;23VueDq+twAb/Qpz0wcneSn5cj2flSgfoXQl/DjC9QEvjVC/MBpgFAvM4a7AqPvIoXnnSQY6QcYZ&#13;&#10;2dncFq2mntXUQziFQAWmRmHkjffGz/taqrZu4KTEUeDCtq5qd/n5rJzunYL+k5RsPV5KD7ax78QI&#13;&#10;/J8pCZkR1reZv4im4NTpmB2hqT05+Xl8OYmYcTW6SXM6tNNyUDT655qonWySdGavEi+bYHjZBMPL&#13;&#10;Jhh/l40X90GpuDsI7mh3LYX/if0JTG0nrae/3vI3AAAA//8DAFBLAwQUAAYACAAAACEAH30abuQA&#13;&#10;AAAQAQAADwAAAGRycy9kb3ducmV2LnhtbExPy27CMBC8V+o/WFupt2KbFAQhDkL0cUKVCpWq3ky8&#13;&#10;JBGxHcUmCX/f5dReVjva2Xlk69E2rMcu1N4pkBMBDF3hTe1KBV+Ht6cFsBC1M7rxDhVcMcA6v7/L&#13;&#10;dGr84D6x38eSkYgLqVZQxdimnIeiQqvDxLfo6HbyndWRYFdy0+mBxG3Dp0LMudW1I4dKt7itsDjv&#13;&#10;L1bB+6CHTSJf+935tL3+HGYf3zuJSj0+jC8rGpsVsIhj/PuAWwfKDzkFO/qLM4E1hMXiWRJXQSKW&#13;&#10;wG4MOZ3TdlQwWybA84z/L5L/AgAA//8DAFBLAQItABQABgAIAAAAIQC2gziS/gAAAOEBAAATAAAA&#13;&#10;AAAAAAAAAAAAAAAAAABbQ29udGVudF9UeXBlc10ueG1sUEsBAi0AFAAGAAgAAAAhADj9If/WAAAA&#13;&#10;lAEAAAsAAAAAAAAAAAAAAAAALwEAAF9yZWxzLy5yZWxzUEsBAi0AFAAGAAgAAAAhALySTvSxAgAA&#13;&#10;PQcAAA4AAAAAAAAAAAAAAAAALgIAAGRycy9lMm9Eb2MueG1sUEsBAi0AFAAGAAgAAAAhAB99Gm7k&#13;&#10;AAAAEAEAAA8AAAAAAAAAAAAAAAAACwUAAGRycy9kb3ducmV2LnhtbFBLBQYAAAAABAAEAPMAAAAc&#13;&#10;BgAAAAA=&#13;&#10;">
-              <v:roundrect id="AutoShape 15" o:spid="_x0000_s1033" style="position:absolute;left:10807;top:439;width:420;height:276;visibility:visible;mso-wrap-style:none;v-text-anchor:middle" arcsize="10923f" o:gfxdata="UEsDBBQABgAIAAAAIQDb4fbL7gAAAIUBAAATAAAAW0NvbnRlbnRfVHlwZXNdLnhtbHyQz07DMAyH&#13;&#10;70i8Q+QralM4IITa7kDhCAiNB7ASt43WOlEcyvb2pNu4IODoPz9/n1xv9vOkForiPDdwXVagiI23&#13;&#10;jocG3rdPxR0oScgWJ8/UwIEENu3lRb09BBKV0ywNjCmFe63FjDSjlD4Q50nv44wpl3HQAc0OB9I3&#13;&#10;VXWrjedEnIq03oC27qjHjympx31un0wiTQLq4bS4shrAECZnMGVTvbD9QSnOhDInjzsyuiBXWQP0&#13;&#10;r4R18jfgnHvJr4nOknrFmJ5xzhraRtHWf3Kkpfz/yGo5S+H73hkquyhdjr3R8m2lj09svwAAAP//&#13;&#10;AwBQSwMEFAAGAAgAAAAhAFr0LFu/AAAAFQEAAAsAAABfcmVscy8ucmVsc2zPwWrDMAwG4Ptg72B0&#13;&#10;X5TuUMaI01uh19I+gLGVxCy2jGSy9e1nemrHjpL4P0nD4SetZiPRyNnCruvBUPYcYp4tXC/Htw8w&#13;&#10;Wl0ObuVMFm6kcBhfX4Yzra62kC6xqGlKVgtLreUTUf1CyWnHhXKbTCzJ1VbKjMX5LzcTvvf9HuXR&#13;&#10;gPHJNKdgQU5hB+ZyK23zHztFL6w81c5zQp6m6P9TMfB3PtPWFCczVQtB9N4U2rp2HOA44NMz4y8A&#13;&#10;AAD//wMAUEsDBBQABgAIAAAAIQADYVz4yAAAAOAAAAAPAAAAZHJzL2Rvd25yZXYueG1sRI/BasJA&#13;&#10;EIbvBd9hGaGXopv2IDW6iigFJaeqiN7G7JgNZmdDdo1pn75bELwMM/z83/BN552tREuNLx0reB8m&#13;&#10;IIhzp0suFOx3X4NPED4ga6wck4If8jCf9V6mmGp3529qt6EQEcI+RQUmhDqV0ueGLPqhq4ljdnGN&#13;&#10;xRDPppC6wXuE20p+JMlIWiw5fjBY09JQft3erALfHn5HZ3PCTb077nWWnd8240yp1363msSxmIAI&#13;&#10;1IVn44FY6+gwhn+huICc/QEAAP//AwBQSwECLQAUAAYACAAAACEA2+H2y+4AAACFAQAAEwAAAAAA&#13;&#10;AAAAAAAAAAAAAAAAW0NvbnRlbnRfVHlwZXNdLnhtbFBLAQItABQABgAIAAAAIQBa9CxbvwAAABUB&#13;&#10;AAALAAAAAAAAAAAAAAAAAB8BAABfcmVscy8ucmVsc1BLAQItABQABgAIAAAAIQADYVz4yAAAAOAA&#13;&#10;AAAPAAAAAAAAAAAAAAAAAAcCAABkcnMvZG93bnJldi54bWxQSwUGAAAAAAMAAwC3AAAA/AIAAAAA&#13;&#10;" filled="f" stroked="f" strokecolor="#3465a4">
+            <v:group w14:anchorId="0664A23D" id="Group 14" o:spid="_x0000_s1032" style="position:absolute;left:0;text-align:left;margin-left:542.05pt;margin-top:15.45pt;width:21.4pt;height:14.2pt;z-index:251661312;mso-wrap-distance-left:0;mso-wrap-distance-right:0;mso-position-horizontal-relative:page;mso-position-vertical-relative:page" coordorigin="10800,432" coordsize="428,284" o:gfxdata="UEsDBBQABgAIAAAAIQC2gziS/gAAAOEBAAATAAAAW0NvbnRlbnRfVHlwZXNdLnhtbJSRQU7DMBBF&#10;90jcwfIWJU67QAgl6YK0S0CoHGBkTxKLZGx5TGhvj5O2G0SRWNoz/78nu9wcxkFMGNg6quQqL6RA&#10;0s5Y6ir5vt9lD1JwBDIwOMJKHpHlpr69KfdHjyxSmriSfYz+USnWPY7AufNIadK6MEJMx9ApD/oD&#10;OlTrorhX2lFEilmcO2RdNtjC5xDF9pCuTyYBB5bi6bQ4syoJ3g9WQ0ymaiLzg5KdCXlKLjvcW893&#10;SUOqXwnz5DrgnHtJTxOsQfEKIT7DmDSUCaxw7Rqn8787ZsmRM9e2VmPeBN4uqYvTtW7jvijg9N/y&#10;JsXecLq0q+WD6m8AAAD//wMAUEsDBBQABgAIAAAAIQA4/SH/1gAAAJQBAAALAAAAX3JlbHMvLnJl&#10;bHOkkMFqwzAMhu+DvYPRfXGawxijTi+j0GvpHsDYimMaW0Yy2fr2M4PBMnrbUb/Q94l/f/hMi1qR&#10;JVI2sOt6UJgd+ZiDgffL8ekFlFSbvV0oo4EbChzGx4f9GRdb25HMsYhqlCwG5lrLq9biZkxWOiqY&#10;22YiTra2kYMu1l1tQD30/bPm3wwYN0x18gb45AdQl1tp5j/sFB2T0FQ7R0nTNEV3j6o9feQzro1i&#10;OWA14Fm+Q8a1a8+Bvu/d/dMb2JY5uiPbhG/ktn4cqGU/er3pcvwCAAD//wMAUEsDBBQABgAIAAAA&#10;IQAdRyAasQIAAD0HAAAOAAAAZHJzL2Uyb0RvYy54bWy8lW1v0zAQx98j8R0sv2d5WNZ20dIJGJuQ&#10;BkxsfADXcR4gsY3tNhmfnvNDu3QIVSoTb6Kczznf/e5/zsXl2Hdow5RuBS9wchJjxDgVZcvrAn97&#10;uH6zwEgbwkvSCc4K/Mg0vly+fnUxyJylohFdyRSCIFzngyxwY4zMo0jThvVEnwjJODgroXpiwFR1&#10;VCoyQPS+i9I4nkWDUKVUgjKtYfXKO/HSxa8qRs2XqtLMoK7AkJtxT+WeK/uMlhckrxWRTUtDGuSI&#10;LHrScjh0F+qKGILWqv0jVN9SJbSozAkVfSSqqqXM1QDVJPGzam6UWEtXS50PtdxhArTPOB0dln7e&#10;3Ch5L++Uzx5ebwX9oYFLNMg6n/qtXfvNaDV8EiX0k6yNcIWPleptCCgJjY7v444vGw2isJjOk/kC&#10;ukDBlSzi0yzwpw00yX6VxIsY/ODOTlPfG9p8CF9nKWjJfpouMuuLSO4PdYmGxGzjQUn6CZb+N1j3&#10;DZHM9UBbGHcKtSUkeo4RJz0AeAsA3B6UnNms7PGwb0tUT3FOPHabBuoHQVok84Dk3CPZ4szSwDKd&#10;z/aAkFwqbW6Y6JF9KTDoiJdfYRhcq8jmVhvX7jIUQcrvGFV9B9LfkA4ls9lsHiKGzQB7G9N+ycV1&#10;23VueDq+twAb/Qpz0wcneSn5cj2flSgfoXQl/DjC9QEvjVC/MBpgFAvM4a7AqPvIoXnnSQY6QcYZ&#10;2dncFq2mntXUQziFQAWmRmHkjffGz/taqrZu4KTEUeDCtq5qd/n5rJzunYL+k5RsPV5KD7ax78QI&#10;/J8pCZkR1reZv4im4NTpmB2hqT05+Xl8OYmYcTW6SXOjbqfloGj0zzVRO9kk6cxeJV42wfCyCYaX&#10;TTD+Lhsv7oNScXcQ3NHuWgr/E/sTmNpOWk9/veVvAAAA//8DAFBLAwQUAAYACAAAACEAbyOuN+EA&#10;AAALAQAADwAAAGRycy9kb3ducmV2LnhtbEyPwW7CMAyG75P2DpEn7TaS0IGgNEUIbTuhSYNJE7fQ&#10;mLaiSaomtOXtZ07bzb/86ffnbD3ahvXYhdo7BXIigKErvKldqeD78P6yABaidkY33qGCGwZY548P&#10;mU6NH9wX9vtYMipxIdUKqhjblPNQVGh1mPgWHe3OvrM6UuxKbjo9ULlt+FSIObe6dnSh0i1uKywu&#10;+6tV8DHoYZPIt353OW9vx8Ps82cnUannp3GzAhZxjH8w3PVJHXJyOvmrM4E1lMXiVRKrIBFLYHdC&#10;Tuc0nRTMlgnwPOP/f8h/AQAA//8DAFBLAQItABQABgAIAAAAIQC2gziS/gAAAOEBAAATAAAAAAAA&#10;AAAAAAAAAAAAAABbQ29udGVudF9UeXBlc10ueG1sUEsBAi0AFAAGAAgAAAAhADj9If/WAAAAlAEA&#10;AAsAAAAAAAAAAAAAAAAALwEAAF9yZWxzLy5yZWxzUEsBAi0AFAAGAAgAAAAhAB1HIBqxAgAAPQcA&#10;AA4AAAAAAAAAAAAAAAAALgIAAGRycy9lMm9Eb2MueG1sUEsBAi0AFAAGAAgAAAAhAG8jrjfhAAAA&#10;CwEAAA8AAAAAAAAAAAAAAAAACwUAAGRycy9kb3ducmV2LnhtbFBLBQYAAAAABAAEAPMAAAAZBgAA&#10;AAA=&#10;">
+              <v:roundrect id="AutoShape 15" o:spid="_x0000_s1033" style="position:absolute;left:10807;top:439;width:420;height:276;visibility:visible;mso-wrap-style:none;v-text-anchor:middle" arcsize="10923f" o:gfxdata="UEsDBBQABgAIAAAAIQDb4fbL7gAAAIUBAAATAAAAW0NvbnRlbnRfVHlwZXNdLnhtbHyQz07DMAyH&#10;70i8Q+QralM4IITa7kDhCAiNB7ASt43WOlEcyvb2pNu4IODoPz9/n1xv9vOkForiPDdwXVagiI23&#10;jocG3rdPxR0oScgWJ8/UwIEENu3lRb09BBKV0ywNjCmFe63FjDSjlD4Q50nv44wpl3HQAc0OB9I3&#10;VXWrjedEnIq03oC27qjHjympx31un0wiTQLq4bS4shrAECZnMGVTvbD9QSnOhDInjzsyuiBXWQP0&#10;r4R18jfgnHvJr4nOknrFmJ5xzhraRtHWf3Kkpfz/yGo5S+H73hkquyhdjr3R8m2lj09svwAAAP//&#10;AwBQSwMEFAAGAAgAAAAhAFr0LFu/AAAAFQEAAAsAAABfcmVscy8ucmVsc2zPwWrDMAwG4Ptg72B0&#10;X5TuUMaI01uh19I+gLGVxCy2jGSy9e1nemrHjpL4P0nD4SetZiPRyNnCruvBUPYcYp4tXC/Htw8w&#10;Wl0ObuVMFm6kcBhfX4Yzra62kC6xqGlKVgtLreUTUf1CyWnHhXKbTCzJ1VbKjMX5LzcTvvf9HuXR&#10;gPHJNKdgQU5hB+ZyK23zHztFL6w81c5zQp6m6P9TMfB3PtPWFCczVQtB9N4U2rp2HOA44NMz4y8A&#10;AAD//wMAUEsDBBQABgAIAAAAIQArcXoowwAAANsAAAAPAAAAZHJzL2Rvd25yZXYueG1sRE9La8JA&#10;EL4L/odlhF6kbtqDaJqNSKFQyckHYm9jdpoNZmdDdhtTf323IHibj+852Wqwjeip87VjBS+zBARx&#10;6XTNlYLD/uN5AcIHZI2NY1LwSx5W+XiUYardlbfU70IlYgj7FBWYENpUSl8asuhnriWO3LfrLIYI&#10;u0rqDq8x3DbyNUnm0mLNscFgS++Gysvuxyrw/fE2P5sv3LT700EXxXm6WRZKPU2G9RuIQEN4iO/u&#10;Tx3nL+H/l3iAzP8AAAD//wMAUEsBAi0AFAAGAAgAAAAhANvh9svuAAAAhQEAABMAAAAAAAAAAAAA&#10;AAAAAAAAAFtDb250ZW50X1R5cGVzXS54bWxQSwECLQAUAAYACAAAACEAWvQsW78AAAAVAQAACwAA&#10;AAAAAAAAAAAAAAAfAQAAX3JlbHMvLnJlbHNQSwECLQAUAAYACAAAACEAK3F6KMMAAADbAAAADwAA&#10;AAAAAAAAAAAAAAAHAgAAZHJzL2Rvd25yZXYueG1sUEsFBgAAAAADAAMAtwAAAPcCAAAAAA==&#10;" filled="f" stroked="f" strokecolor="#3465a4">
                 <v:path arrowok="t"/>
               </v:roundrect>
-              <v:shape id="Text Box 16" o:spid="_x0000_s1034" type="#_x0000_t202" style="position:absolute;left:10800;top:432;width:420;height:276;visibility:visible;mso-wrap-style:square;v-text-anchor:middle" o:gfxdata="UEsDBBQABgAIAAAAIQDb4fbL7gAAAIUBAAATAAAAW0NvbnRlbnRfVHlwZXNdLnhtbHyQz07DMAyH&#13;&#10;70i8Q+QralM4IITa7kDhCAiNB7ASt43WOlEcyvb2pNu4IODoPz9/n1xv9vOkForiPDdwXVagiI23&#13;&#10;jocG3rdPxR0oScgWJ8/UwIEENu3lRb09BBKV0ywNjCmFe63FjDSjlD4Q50nv44wpl3HQAc0OB9I3&#13;&#10;VXWrjedEnIq03oC27qjHjympx31un0wiTQLq4bS4shrAECZnMGVTvbD9QSnOhDInjzsyuiBXWQP0&#13;&#10;r4R18jfgnHvJr4nOknrFmJ5xzhraRtHWf3Kkpfz/yGo5S+H73hkquyhdjr3R8m2lj09svwAAAP//&#13;&#10;AwBQSwMEFAAGAAgAAAAhAFr0LFu/AAAAFQEAAAsAAABfcmVscy8ucmVsc2zPwWrDMAwG4Ptg72B0&#13;&#10;X5TuUMaI01uh19I+gLGVxCy2jGSy9e1nemrHjpL4P0nD4SetZiPRyNnCruvBUPYcYp4tXC/Htw8w&#13;&#10;Wl0ObuVMFm6kcBhfX4Yzra62kC6xqGlKVgtLreUTUf1CyWnHhXKbTCzJ1VbKjMX5LzcTvvf9HuXR&#13;&#10;gPHJNKdgQU5hB+ZyK23zHztFL6w81c5zQp6m6P9TMfB3PtPWFCczVQtB9N4U2rp2HOA44NMz4y8A&#13;&#10;AAD//wMAUEsDBBQABgAIAAAAIQA/sTWJyAAAAOAAAAAPAAAAZHJzL2Rvd25yZXYueG1sRI/LasMw&#13;&#10;EEX3hf6DmEI3pZHjQglOlBDygHTXxoF2OVhTycQaGUtNnL/vLArdDFyGey5nsRpDpy40pDaygemk&#13;&#10;AEXcRNuyM3Cq988zUCkjW+wik4EbJVgt7+8WWNl45Q+6HLNTAuFUoQGfc19pnRpPAdMk9sTy+45D&#13;&#10;wCxxcNoOeBV46HRZFK86YMuy4LGnjafmfPwJBva+/pzZnXt7edoW7fpr817WZ2fM48O4nctZz0Fl&#13;&#10;GvN/4w9xsAZKURAhkQG9/AUAAP//AwBQSwECLQAUAAYACAAAACEA2+H2y+4AAACFAQAAEwAAAAAA&#13;&#10;AAAAAAAAAAAAAAAAW0NvbnRlbnRfVHlwZXNdLnhtbFBLAQItABQABgAIAAAAIQBa9CxbvwAAABUB&#13;&#10;AAALAAAAAAAAAAAAAAAAAB8BAABfcmVscy8ucmVsc1BLAQItABQABgAIAAAAIQA/sTWJyAAAAOAA&#13;&#10;AAAPAAAAAAAAAAAAAAAAAAcCAABkcnMvZG93bnJldi54bWxQSwUGAAAAAAMAAwC3AAAA/AIAAAAA&#13;&#10;" filled="f" stroked="f" strokecolor="#3465a4">
+              <v:shape id="Text Box 16" o:spid="_x0000_s1034" type="#_x0000_t202" style="position:absolute;left:10800;top:432;width:420;height:276;visibility:visible;mso-wrap-style:square;v-text-anchor:middle" o:gfxdata="UEsDBBQABgAIAAAAIQDb4fbL7gAAAIUBAAATAAAAW0NvbnRlbnRfVHlwZXNdLnhtbHyQz07DMAyH&#10;70i8Q+QralM4IITa7kDhCAiNB7ASt43WOlEcyvb2pNu4IODoPz9/n1xv9vOkForiPDdwXVagiI23&#10;jocG3rdPxR0oScgWJ8/UwIEENu3lRb09BBKV0ywNjCmFe63FjDSjlD4Q50nv44wpl3HQAc0OB9I3&#10;VXWrjedEnIq03oC27qjHjympx31un0wiTQLq4bS4shrAECZnMGVTvbD9QSnOhDInjzsyuiBXWQP0&#10;r4R18jfgnHvJr4nOknrFmJ5xzhraRtHWf3Kkpfz/yGo5S+H73hkquyhdjr3R8m2lj09svwAAAP//&#10;AwBQSwMEFAAGAAgAAAAhAFr0LFu/AAAAFQEAAAsAAABfcmVscy8ucmVsc2zPwWrDMAwG4Ptg72B0&#10;X5TuUMaI01uh19I+gLGVxCy2jGSy9e1nemrHjpL4P0nD4SetZiPRyNnCruvBUPYcYp4tXC/Htw8w&#10;Wl0ObuVMFm6kcBhfX4Yzra62kC6xqGlKVgtLreUTUf1CyWnHhXKbTCzJ1VbKjMX5LzcTvvf9HuXR&#10;gPHJNKdgQU5hB+ZyK23zHztFL6w81c5zQp6m6P9TMfB3PtPWFCczVQtB9N4U2rp2HOA44NMz4y8A&#10;AAD//wMAUEsDBBQABgAIAAAAIQAURDnnwAAAANsAAAAPAAAAZHJzL2Rvd25yZXYueG1sRE/Pa8Iw&#10;FL4P/B/CE7wMTVdhSDWK6AR326ygx0fzTIrNS2mi1v9+OQg7fny/F6veNeJOXag9K/iYZCCIK69r&#10;NgqO5W48AxEissbGMyl4UoDVcvC2wEL7B//S/RCNSCEcClRgY2wLKUNlyWGY+JY4cRffOYwJdkbq&#10;Dh8p3DUyz7JP6bDm1GCxpY2l6nq4OQU7W55m+st8T9+3Wb0+b37y8mqUGg379RxEpD7+i1/uvVaQ&#10;p/XpS/oBcvkHAAD//wMAUEsBAi0AFAAGAAgAAAAhANvh9svuAAAAhQEAABMAAAAAAAAAAAAAAAAA&#10;AAAAAFtDb250ZW50X1R5cGVzXS54bWxQSwECLQAUAAYACAAAACEAWvQsW78AAAAVAQAACwAAAAAA&#10;AAAAAAAAAAAfAQAAX3JlbHMvLnJlbHNQSwECLQAUAAYACAAAACEAFEQ558AAAADbAAAADwAAAAAA&#10;AAAAAAAAAAAHAgAAZHJzL2Rvd25yZXYueG1sUEsFBgAAAAADAAMAtwAAAPQCAAAAAA==&#10;" filled="f" stroked="f" strokecolor="#3465a4">
                 <v:stroke joinstyle="round"/>
                 <v:path arrowok="t"/>
                 <v:textbox inset=".35mm,.35mm,.35mm,.35mm">

</xml_diff>

<commit_message>
ajout des autres templates de convention
</commit_message>
<xml_diff>
--- a/documents/SEM-template.docx
+++ b/documents/SEM-template.docx
@@ -4263,7 +4263,7 @@
                 <v:stroke joinstyle="miter"/>
                 <v:path gradientshapeok="t" o:connecttype="rect"/>
               </v:shapetype>
-              <v:shape id="Text Box 25" o:spid="_x0000_s1026" type="#_x0000_t202" style="width:411.95pt;height:213.85pt;visibility:visible;mso-wrap-style:square;mso-left-percent:-10001;mso-top-percent:-10001;mso-position-horizontal:absolute;mso-position-horizontal-relative:char;mso-position-vertical:absolute;mso-position-vertical-relative:line;mso-left-percent:-10001;mso-top-percent:-10001;v-text-anchor:top" o:gfxdata="UEsDBBQABgAIAAAAIQC2gziS/gAAAOEBAAATAAAAW0NvbnRlbnRfVHlwZXNdLnhtbJSRQU7DMBBF&#13;&#10;90jcwfIWJU67QAgl6YK0S0CoHGBkTxKLZGx5TGhvj5O2G0SRWNoz/78nu9wcxkFMGNg6quQqL6RA&#13;&#10;0s5Y6ir5vt9lD1JwBDIwOMJKHpHlpr69KfdHjyxSmriSfYz+USnWPY7AufNIadK6MEJMx9ApD/oD&#13;&#10;OlTrorhX2lFEilmcO2RdNtjC5xDF9pCuTyYBB5bi6bQ4syoJ3g9WQ0ymaiLzg5KdCXlKLjvcW893&#13;&#10;SUOqXwnz5DrgnHtJTxOsQfEKIT7DmDSUCaxw7Rqn8787ZsmRM9e2VmPeBN4uqYvTtW7jvijg9N/y&#13;&#10;JsXecLq0q+WD6m8AAAD//wMAUEsDBBQABgAIAAAAIQA4/SH/1gAAAJQBAAALAAAAX3JlbHMvLnJl&#13;&#10;bHOkkMFqwzAMhu+DvYPRfXGawxijTi+j0GvpHsDYimMaW0Yy2fr2M4PBMnrbUb/Q94l/f/hMi1qR&#13;&#10;JVI2sOt6UJgd+ZiDgffL8ekFlFSbvV0oo4EbChzGx4f9GRdb25HMsYhqlCwG5lrLq9biZkxWOiqY&#13;&#10;22YiTra2kYMu1l1tQD30/bPm3wwYN0x18gb45AdQl1tp5j/sFB2T0FQ7R0nTNEV3j6o9feQzro1i&#13;&#10;OWA14Fm+Q8a1a8+Bvu/d/dMb2JY5uiPbhG/ktn4cqGU/er3pcvwCAAD//wMAUEsDBBQABgAIAAAA&#13;&#10;IQCiLe6IJAIAAEUEAAAOAAAAZHJzL2Uyb0RvYy54bWysU1GP2jAMfp+0/xDlfbSAYLuKcmKcmCah&#13;&#10;u5O46Z5DmtJKaZw5gZb9+jkphe22p2kvqRs7n+3Pnxf3XaPZSaGrweR8PEo5U0ZCUZtDzr+9bD58&#13;&#10;4sx5YQqhwaicn5Xj98v37xatzdQEKtCFQkYgxmWtzXnlvc2SxMlKNcKNwCpDzhKwEZ5+8ZAUKFpC&#13;&#10;b3QySdN50gIWFkEq5+j2oXfyZcQvSyX9U1k65ZnOOdXm44nx3IczWS5EdkBhq1peyhD/UEUjakNJ&#13;&#10;r1APwgt2xPoPqKaWCA5KP5LQJFCWtVSxB+pmnL7pZlcJq2IvRI6zV5rc/4OVj6edfUbmu8/Q0QAD&#13;&#10;Ia11maPL0E9XYhO+VCkjP1F4vtKmOs8kXc4m0/HddM6ZJN/k43h2l84CTnJ7btH5LwoaFoycI80l&#13;&#10;0iVOW+f70CEkZHOg62JTax1/ghbUWiM7CZqi9rFIAv8tShvW5nw+naUR2EB43iNrQ7XcmgqW7/bd&#13;&#10;pdM9FGciAKHXhrNyU1ORW+H8s0ASA/VMAvdPdJQaKAlcLM4qwB9/uw/xNCPyctaSuHLuvh8FKs70&#13;&#10;V0PTC0ocDByM/WCYY7MG6nRMq2NlNOkBej2YJULzSrpfhSzkEkZSrpz7wVz7XuK0N1KtVjGI9GaF&#13;&#10;35qdlQE6MBsof+leBdrLXDyN9BEG2YnszXj62PDSwOrooazj7AKhPYsXnkmrcfqXvQrL8Ot/jLpt&#13;&#10;//InAAAA//8DAFBLAwQUAAYACAAAACEAO93BeOIAAAAKAQAADwAAAGRycy9kb3ducmV2LnhtbEyP&#13;&#10;zU7DMBCE70i8g7VIXBB1CFUT0jgVP+KABEIU1PM2XpJQex1it015egwXuIy0Gs3sfOVitEbsaPCd&#13;&#10;YwUXkwQEce10x42Ct9f78xyED8gajWNScCAPi+r4qMRCuz2/0G4ZGhFL2BeooA2hL6T0dUsW/cT1&#13;&#10;xNF7d4PFEM+hkXrAfSy3RqZJMpMWO44fWuzptqV6s9xaBflh+nS2mmWrD/P8cNN+NZ/8uEGlTk/G&#13;&#10;u3mU6zmIQGP4S8APQ9wPVRy2dlvWXhgFkSb8avTy9PIKxFrBNM0ykFUp/yNU3wAAAP//AwBQSwEC&#13;&#10;LQAUAAYACAAAACEAtoM4kv4AAADhAQAAEwAAAAAAAAAAAAAAAAAAAAAAW0NvbnRlbnRfVHlwZXNd&#13;&#10;LnhtbFBLAQItABQABgAIAAAAIQA4/SH/1gAAAJQBAAALAAAAAAAAAAAAAAAAAC8BAABfcmVscy8u&#13;&#10;cmVsc1BLAQItABQABgAIAAAAIQCiLe6IJAIAAEUEAAAOAAAAAAAAAAAAAAAAAC4CAABkcnMvZTJv&#13;&#10;RG9jLnhtbFBLAQItABQABgAIAAAAIQA73cF44gAAAAoBAAAPAAAAAAAAAAAAAAAAAH4EAABkcnMv&#13;&#10;ZG93bnJldi54bWxQSwUGAAAAAAQABADzAAAAjQUAAAAA&#13;&#10;" fillcolor="white [3201]" stroked="f" strokeweight=".5pt">
+              <v:shape id="Text Box 25" o:spid="_x0000_s1026" type="#_x0000_t202" style="width:411.95pt;height:213.85pt;visibility:visible;mso-wrap-style:square;mso-left-percent:-10001;mso-top-percent:-10001;mso-position-horizontal:absolute;mso-position-horizontal-relative:char;mso-position-vertical:absolute;mso-position-vertical-relative:line;mso-left-percent:-10001;mso-top-percent:-10001;v-text-anchor:top" o:gfxdata="UEsDBBQABgAIAAAAIQC2gziS/gAAAOEBAAATAAAAW0NvbnRlbnRfVHlwZXNdLnhtbJSRQU7DMBBF&#10;90jcwfIWJU67QAgl6YK0S0CoHGBkTxKLZGx5TGhvj5O2G0SRWNoz/78nu9wcxkFMGNg6quQqL6RA&#10;0s5Y6ir5vt9lD1JwBDIwOMJKHpHlpr69KfdHjyxSmriSfYz+USnWPY7AufNIadK6MEJMx9ApD/oD&#10;OlTrorhX2lFEilmcO2RdNtjC5xDF9pCuTyYBB5bi6bQ4syoJ3g9WQ0ymaiLzg5KdCXlKLjvcW893&#10;SUOqXwnz5DrgnHtJTxOsQfEKIT7DmDSUCaxw7Rqn8787ZsmRM9e2VmPeBN4uqYvTtW7jvijg9N/y&#10;JsXecLq0q+WD6m8AAAD//wMAUEsDBBQABgAIAAAAIQA4/SH/1gAAAJQBAAALAAAAX3JlbHMvLnJl&#10;bHOkkMFqwzAMhu+DvYPRfXGawxijTi+j0GvpHsDYimMaW0Yy2fr2M4PBMnrbUb/Q94l/f/hMi1qR&#10;JVI2sOt6UJgd+ZiDgffL8ekFlFSbvV0oo4EbChzGx4f9GRdb25HMsYhqlCwG5lrLq9biZkxWOiqY&#10;22YiTra2kYMu1l1tQD30/bPm3wwYN0x18gb45AdQl1tp5j/sFB2T0FQ7R0nTNEV3j6o9feQzro1i&#10;OWA14Fm+Q8a1a8+Bvu/d/dMb2JY5uiPbhG/ktn4cqGU/er3pcvwCAAD//wMAUEsDBBQABgAIAAAA&#10;IQCiLe6IJAIAAEUEAAAOAAAAZHJzL2Uyb0RvYy54bWysU1GP2jAMfp+0/xDlfbSAYLuKcmKcmCah&#10;u5O46Z5DmtJKaZw5gZb9+jkphe22p2kvqRs7n+3Pnxf3XaPZSaGrweR8PEo5U0ZCUZtDzr+9bD58&#10;4sx5YQqhwaicn5Xj98v37xatzdQEKtCFQkYgxmWtzXnlvc2SxMlKNcKNwCpDzhKwEZ5+8ZAUKFpC&#10;b3QySdN50gIWFkEq5+j2oXfyZcQvSyX9U1k65ZnOOdXm44nx3IczWS5EdkBhq1peyhD/UEUjakNJ&#10;r1APwgt2xPoPqKaWCA5KP5LQJFCWtVSxB+pmnL7pZlcJq2IvRI6zV5rc/4OVj6edfUbmu8/Q0QAD&#10;Ia11maPL0E9XYhO+VCkjP1F4vtKmOs8kXc4m0/HddM6ZJN/k43h2l84CTnJ7btH5LwoaFoycI80l&#10;0iVOW+f70CEkZHOg62JTax1/ghbUWiM7CZqi9rFIAv8tShvW5nw+naUR2EB43iNrQ7XcmgqW7/bd&#10;pdM9FGciAKHXhrNyU1ORW+H8s0ASA/VMAvdPdJQaKAlcLM4qwB9/uw/xNCPyctaSuHLuvh8FKs70&#10;V0PTC0ocDByM/WCYY7MG6nRMq2NlNOkBej2YJULzSrpfhSzkEkZSrpz7wVz7XuK0N1KtVjGI9GaF&#10;35qdlQE6MBsof+leBdrLXDyN9BEG2YnszXj62PDSwOrooazj7AKhPYsXnkmrcfqXvQrL8Ot/jLpt&#10;//InAAAA//8DAFBLAwQUAAYACAAAACEAO93BeOIAAAAKAQAADwAAAGRycy9kb3ducmV2LnhtbEyP&#10;zU7DMBCE70i8g7VIXBB1CFUT0jgVP+KABEIU1PM2XpJQex1it015egwXuIy0Gs3sfOVitEbsaPCd&#10;YwUXkwQEce10x42Ct9f78xyED8gajWNScCAPi+r4qMRCuz2/0G4ZGhFL2BeooA2hL6T0dUsW/cT1&#10;xNF7d4PFEM+hkXrAfSy3RqZJMpMWO44fWuzptqV6s9xaBflh+nS2mmWrD/P8cNN+NZ/8uEGlTk/G&#10;u3mU6zmIQGP4S8APQ9wPVRy2dlvWXhgFkSb8avTy9PIKxFrBNM0ykFUp/yNU3wAAAP//AwBQSwEC&#10;LQAUAAYACAAAACEAtoM4kv4AAADhAQAAEwAAAAAAAAAAAAAAAAAAAAAAW0NvbnRlbnRfVHlwZXNd&#10;LnhtbFBLAQItABQABgAIAAAAIQA4/SH/1gAAAJQBAAALAAAAAAAAAAAAAAAAAC8BAABfcmVscy8u&#10;cmVsc1BLAQItABQABgAIAAAAIQCiLe6IJAIAAEUEAAAOAAAAAAAAAAAAAAAAAC4CAABkcnMvZTJv&#10;RG9jLnhtbFBLAQItABQABgAIAAAAIQA73cF44gAAAAoBAAAPAAAAAAAAAAAAAAAAAH4EAABkcnMv&#10;ZG93bnJldi54bWxQSwUGAAAAAAQABADzAAAAjQUAAAAA&#10;" fillcolor="white [3201]" stroked="f" strokeweight=".5pt">
                 <v:textbox inset="0,0,0,0">
                   <w:txbxContent>
                     <w:p>
@@ -4699,7 +4699,7 @@
     </w:p>
     <w:tbl>
       <w:tblPr>
-        <w:tblStyle w:val="TableGrid"/>
+        <w:tblStyle w:val="Grilledutableau"/>
         <w:tblW w:w="0" w:type="auto"/>
         <w:tblLook w:val="04A0" w:firstRow="1" w:lastRow="0" w:firstColumn="1" w:lastColumn="0" w:noHBand="0" w:noVBand="1"/>
       </w:tblPr>
@@ -5440,7 +5440,7 @@
     </w:p>
     <w:tbl>
       <w:tblPr>
-        <w:tblStyle w:val="TableGrid"/>
+        <w:tblStyle w:val="Grilledutableau"/>
         <w:tblW w:w="0" w:type="auto"/>
         <w:tblLook w:val="04A0" w:firstRow="1" w:lastRow="0" w:firstColumn="1" w:lastColumn="0" w:noHBand="0" w:noVBand="1"/>
       </w:tblPr>
@@ -5969,7 +5969,7 @@
     </w:p>
     <w:tbl>
       <w:tblPr>
-        <w:tblStyle w:val="TableGrid"/>
+        <w:tblStyle w:val="Grilledutableau"/>
         <w:tblW w:w="0" w:type="auto"/>
         <w:tblLook w:val="04A0" w:firstRow="1" w:lastRow="0" w:firstColumn="1" w:lastColumn="0" w:noHBand="0" w:noVBand="1"/>
       </w:tblPr>
@@ -7984,7 +7984,19 @@
         <w:rPr>
           <w:rFonts w:ascii="TimesNewRomanPSMT" w:hAnsi="TimesNewRomanPSMT" w:cs="TimesNewRomanPSMT"/>
         </w:rPr>
-        <w:t>3 ter. Surface des locaux collectifs résidentiels :</w:t>
+        <w:t>3 ter. Surface des locaux collectifs résidentiels : {{ lot.</w:t>
+      </w:r>
+      <w:r>
+        <w:rPr>
+          <w:rFonts w:ascii="TimesNewRomanPSMT" w:hAnsi="TimesNewRomanPSMT" w:cs="TimesNewRomanPSMT"/>
+        </w:rPr>
+        <w:t>surface_locaux_collectifs_residentiels</w:t>
+      </w:r>
+      <w:r>
+        <w:rPr>
+          <w:rFonts w:ascii="TimesNewRomanPSMT" w:hAnsi="TimesNewRomanPSMT" w:cs="TimesNewRomanPSMT"/>
+        </w:rPr>
+        <w:t xml:space="preserve"> }}</w:t>
       </w:r>
     </w:p>
     <w:p>
@@ -8071,7 +8083,7 @@
     </w:p>
     <w:tbl>
       <w:tblPr>
-        <w:tblStyle w:val="TableGrid"/>
+        <w:tblStyle w:val="Grilledutableau"/>
         <w:tblW w:w="0" w:type="auto"/>
         <w:tblLayout w:type="fixed"/>
         <w:tblLook w:val="04A0" w:firstRow="1" w:lastRow="0" w:firstColumn="1" w:lastColumn="0" w:noHBand="0" w:noVBand="1"/>
@@ -9391,7 +9403,7 @@
     </w:p>
     <w:tbl>
       <w:tblPr>
-        <w:tblStyle w:val="TableGrid"/>
+        <w:tblStyle w:val="Grilledutableau"/>
         <w:tblW w:w="0" w:type="auto"/>
         <w:tblLook w:val="04A0" w:firstRow="1" w:lastRow="0" w:firstColumn="1" w:lastColumn="0" w:noHBand="0" w:noVBand="1"/>
       </w:tblPr>
@@ -9737,7 +9749,7 @@
     </w:p>
     <w:tbl>
       <w:tblPr>
-        <w:tblStyle w:val="TableGrid"/>
+        <w:tblStyle w:val="Grilledutableau"/>
         <w:tblW w:w="0" w:type="auto"/>
         <w:tblLook w:val="04A0" w:firstRow="1" w:lastRow="0" w:firstColumn="1" w:lastColumn="0" w:noHBand="0" w:noVBand="1"/>
       </w:tblPr>
@@ -10908,7 +10920,7 @@
     </w:p>
     <w:p>
       <w:pPr>
-        <w:pStyle w:val="ListParagraph"/>
+        <w:pStyle w:val="Paragraphedeliste"/>
         <w:numPr>
           <w:ilvl w:val="0"/>
           <w:numId w:val="3"/>
@@ -10928,7 +10940,7 @@
     </w:p>
     <w:p>
       <w:pPr>
-        <w:pStyle w:val="ListParagraph"/>
+        <w:pStyle w:val="Paragraphedeliste"/>
         <w:numPr>
           <w:ilvl w:val="0"/>
           <w:numId w:val="3"/>
@@ -10947,7 +10959,7 @@
     </w:p>
     <w:p>
       <w:pPr>
-        <w:pStyle w:val="ListParagraph"/>
+        <w:pStyle w:val="Paragraphedeliste"/>
         <w:numPr>
           <w:ilvl w:val="0"/>
           <w:numId w:val="3"/>
@@ -10966,7 +10978,7 @@
     </w:p>
     <w:p>
       <w:pPr>
-        <w:pStyle w:val="ListParagraph"/>
+        <w:pStyle w:val="Paragraphedeliste"/>
         <w:numPr>
           <w:ilvl w:val="0"/>
           <w:numId w:val="3"/>
@@ -10985,7 +10997,7 @@
     </w:p>
     <w:p>
       <w:pPr>
-        <w:pStyle w:val="ListParagraph"/>
+        <w:pStyle w:val="Paragraphedeliste"/>
         <w:numPr>
           <w:ilvl w:val="0"/>
           <w:numId w:val="3"/>
@@ -11092,7 +11104,7 @@
     </w:p>
     <w:p>
       <w:pPr>
-        <w:pStyle w:val="ListParagraph"/>
+        <w:pStyle w:val="Paragraphedeliste"/>
         <w:numPr>
           <w:ilvl w:val="0"/>
           <w:numId w:val="3"/>
@@ -11140,7 +11152,7 @@
     </w:p>
     <w:p>
       <w:pPr>
-        <w:pStyle w:val="ListParagraph"/>
+        <w:pStyle w:val="Paragraphedeliste"/>
         <w:numPr>
           <w:ilvl w:val="0"/>
           <w:numId w:val="3"/>
@@ -11188,7 +11200,7 @@
     </w:p>
     <w:p>
       <w:pPr>
-        <w:pStyle w:val="ListParagraph"/>
+        <w:pStyle w:val="Paragraphedeliste"/>
         <w:numPr>
           <w:ilvl w:val="0"/>
           <w:numId w:val="3"/>
@@ -11236,7 +11248,7 @@
     </w:p>
     <w:p>
       <w:pPr>
-        <w:pStyle w:val="ListParagraph"/>
+        <w:pStyle w:val="Paragraphedeliste"/>
         <w:numPr>
           <w:ilvl w:val="0"/>
           <w:numId w:val="3"/>
@@ -11291,7 +11303,7 @@
     </w:p>
     <w:p>
       <w:pPr>
-        <w:pStyle w:val="ListParagraph"/>
+        <w:pStyle w:val="Paragraphedeliste"/>
         <w:numPr>
           <w:ilvl w:val="0"/>
           <w:numId w:val="3"/>
@@ -11607,7 +11619,7 @@
           </mc:Choice>
           <mc:Fallback>
             <w:pict>
-              <v:shape w14:anchorId="6A4E3B60" id="Text Box 6" o:spid="_x0000_s1027" type="#_x0000_t202" style="width:411.95pt;height:213.85pt;visibility:visible;mso-wrap-style:square;mso-left-percent:-10001;mso-top-percent:-10001;mso-position-horizontal:absolute;mso-position-horizontal-relative:char;mso-position-vertical:absolute;mso-position-vertical-relative:line;mso-left-percent:-10001;mso-top-percent:-10001;v-text-anchor:top" o:gfxdata="UEsDBBQABgAIAAAAIQC2gziS/gAAAOEBAAATAAAAW0NvbnRlbnRfVHlwZXNdLnhtbJSRQU7DMBBF&#13;&#10;90jcwfIWJU67QAgl6YK0S0CoHGBkTxKLZGx5TGhvj5O2G0SRWNoz/78nu9wcxkFMGNg6quQqL6RA&#13;&#10;0s5Y6ir5vt9lD1JwBDIwOMJKHpHlpr69KfdHjyxSmriSfYz+USnWPY7AufNIadK6MEJMx9ApD/oD&#13;&#10;OlTrorhX2lFEilmcO2RdNtjC5xDF9pCuTyYBB5bi6bQ4syoJ3g9WQ0ymaiLzg5KdCXlKLjvcW893&#13;&#10;SUOqXwnz5DrgnHtJTxOsQfEKIT7DmDSUCaxw7Rqn8787ZsmRM9e2VmPeBN4uqYvTtW7jvijg9N/y&#13;&#10;JsXecLq0q+WD6m8AAAD//wMAUEsDBBQABgAIAAAAIQA4/SH/1gAAAJQBAAALAAAAX3JlbHMvLnJl&#13;&#10;bHOkkMFqwzAMhu+DvYPRfXGawxijTi+j0GvpHsDYimMaW0Yy2fr2M4PBMnrbUb/Q94l/f/hMi1qR&#13;&#10;JVI2sOt6UJgd+ZiDgffL8ekFlFSbvV0oo4EbChzGx4f9GRdb25HMsYhqlCwG5lrLq9biZkxWOiqY&#13;&#10;22YiTra2kYMu1l1tQD30/bPm3wwYN0x18gb45AdQl1tp5j/sFB2T0FQ7R0nTNEV3j6o9feQzro1i&#13;&#10;OWA14Fm+Q8a1a8+Bvu/d/dMb2JY5uiPbhG/ktn4cqGU/er3pcvwCAAD//wMAUEsDBBQABgAIAAAA&#13;&#10;IQC6ZqpFJwIAAEwEAAAOAAAAZHJzL2Uyb0RvYy54bWysVFFv2yAQfp+0/4B4X+wkSrZacaosVaZJ&#13;&#10;UVspnfpMMMRImGNAYme/fgeOm7bb07QXfHDHd3fffXhx2zWanITzCkxJx6OcEmE4VMocSvrjafPp&#13;&#10;CyU+MFMxDUaU9Cw8vV1+/LBobSEmUIOuhCMIYnzR2pLWIdgiyzyvRcP8CKww6JTgGhZw6w5Z5ViL&#13;&#10;6I3OJnk+z1pwlXXAhfd4etc76TLhSyl4eJDSi0B0SbG2kFaX1n1cs+WCFQfHbK34pQz2D1U0TBlM&#13;&#10;+gJ1xwIjR6f+gGoUd+BBhhGHJgMpFRepB+xmnL/rZlczK1IvSI63LzT5/wfL7087++hI6L5ChwOM&#13;&#10;hLTWFx4PYz+ddE38YqUE/Ujh+YU20QXC8XA2mY5vpnNKOPomn8ezm3wWcbLrdet8+CagIdEoqcO5&#13;&#10;JLrYaetDHzqExGwetKo2Suu0iVoQa+3IieEUdUhFIvibKG1IW9L5dJYnYAPxeo+sDdZybSpaodt3&#13;&#10;RFWvGt5DdUYeHPQS8ZZvFNa6ZT48MoeawNZR5+EBF6kBc8HFoqQG9+tv5zEeR4VeSlrUWEn9zyNz&#13;&#10;ghL93eAQoyAHww3GfjDMsVkDNjzGF2R5MvGCC3owpYPmGeW/ilnQxQzHXCUNg7kOvdLx+XCxWqUg&#13;&#10;lJ1lYWt2lkfoSHBk/ql7Zs5exhNwsvcwqI8V76bUx8abBlbHAFKlEUZeexYvdKNkkwguzyu+idf7&#13;&#10;FHX9CSx/AwAA//8DAFBLAwQUAAYACAAAACEAO93BeOIAAAAKAQAADwAAAGRycy9kb3ducmV2Lnht&#13;&#10;bEyPzU7DMBCE70i8g7VIXBB1CFUT0jgVP+KABEIU1PM2XpJQex1it015egwXuIy0Gs3sfOVitEbs&#13;&#10;aPCdYwUXkwQEce10x42Ct9f78xyED8gajWNScCAPi+r4qMRCuz2/0G4ZGhFL2BeooA2hL6T0dUsW&#13;&#10;/cT1xNF7d4PFEM+hkXrAfSy3RqZJMpMWO44fWuzptqV6s9xaBflh+nS2mmWrD/P8cNN+NZ/8uEGl&#13;&#10;Tk/Gu3mU6zmIQGP4S8APQ9wPVRy2dlvWXhgFkSb8avTy9PIKxFrBNM0ykFUp/yNU3wAAAP//AwBQ&#13;&#10;SwECLQAUAAYACAAAACEAtoM4kv4AAADhAQAAEwAAAAAAAAAAAAAAAAAAAAAAW0NvbnRlbnRfVHlw&#13;&#10;ZXNdLnhtbFBLAQItABQABgAIAAAAIQA4/SH/1gAAAJQBAAALAAAAAAAAAAAAAAAAAC8BAABfcmVs&#13;&#10;cy8ucmVsc1BLAQItABQABgAIAAAAIQC6ZqpFJwIAAEwEAAAOAAAAAAAAAAAAAAAAAC4CAABkcnMv&#13;&#10;ZTJvRG9jLnhtbFBLAQItABQABgAIAAAAIQA73cF44gAAAAoBAAAPAAAAAAAAAAAAAAAAAIEEAABk&#13;&#10;cnMvZG93bnJldi54bWxQSwUGAAAAAAQABADzAAAAkAUAAAAA&#13;&#10;" fillcolor="white [3201]" stroked="f" strokeweight=".5pt">
+              <v:shape w14:anchorId="6A4E3B60" id="Text Box 6" o:spid="_x0000_s1027" type="#_x0000_t202" style="width:411.95pt;height:213.85pt;visibility:visible;mso-wrap-style:square;mso-left-percent:-10001;mso-top-percent:-10001;mso-position-horizontal:absolute;mso-position-horizontal-relative:char;mso-position-vertical:absolute;mso-position-vertical-relative:line;mso-left-percent:-10001;mso-top-percent:-10001;v-text-anchor:top" o:gfxdata="UEsDBBQABgAIAAAAIQC2gziS/gAAAOEBAAATAAAAW0NvbnRlbnRfVHlwZXNdLnhtbJSRQU7DMBBF&#10;90jcwfIWJU67QAgl6YK0S0CoHGBkTxKLZGx5TGhvj5O2G0SRWNoz/78nu9wcxkFMGNg6quQqL6RA&#10;0s5Y6ir5vt9lD1JwBDIwOMJKHpHlpr69KfdHjyxSmriSfYz+USnWPY7AufNIadK6MEJMx9ApD/oD&#10;OlTrorhX2lFEilmcO2RdNtjC5xDF9pCuTyYBB5bi6bQ4syoJ3g9WQ0ymaiLzg5KdCXlKLjvcW893&#10;SUOqXwnz5DrgnHtJTxOsQfEKIT7DmDSUCaxw7Rqn8787ZsmRM9e2VmPeBN4uqYvTtW7jvijg9N/y&#10;JsXecLq0q+WD6m8AAAD//wMAUEsDBBQABgAIAAAAIQA4/SH/1gAAAJQBAAALAAAAX3JlbHMvLnJl&#10;bHOkkMFqwzAMhu+DvYPRfXGawxijTi+j0GvpHsDYimMaW0Yy2fr2M4PBMnrbUb/Q94l/f/hMi1qR&#10;JVI2sOt6UJgd+ZiDgffL8ekFlFSbvV0oo4EbChzGx4f9GRdb25HMsYhqlCwG5lrLq9biZkxWOiqY&#10;22YiTra2kYMu1l1tQD30/bPm3wwYN0x18gb45AdQl1tp5j/sFB2T0FQ7R0nTNEV3j6o9feQzro1i&#10;OWA14Fm+Q8a1a8+Bvu/d/dMb2JY5uiPbhG/ktn4cqGU/er3pcvwCAAD//wMAUEsDBBQABgAIAAAA&#10;IQC6ZqpFJwIAAEwEAAAOAAAAZHJzL2Uyb0RvYy54bWysVFFv2yAQfp+0/4B4X+wkSrZacaosVaZJ&#10;UVspnfpMMMRImGNAYme/fgeOm7bb07QXfHDHd3fffXhx2zWanITzCkxJx6OcEmE4VMocSvrjafPp&#10;CyU+MFMxDUaU9Cw8vV1+/LBobSEmUIOuhCMIYnzR2pLWIdgiyzyvRcP8CKww6JTgGhZw6w5Z5ViL&#10;6I3OJnk+z1pwlXXAhfd4etc76TLhSyl4eJDSi0B0SbG2kFaX1n1cs+WCFQfHbK34pQz2D1U0TBlM&#10;+gJ1xwIjR6f+gGoUd+BBhhGHJgMpFRepB+xmnL/rZlczK1IvSI63LzT5/wfL7087++hI6L5ChwOM&#10;hLTWFx4PYz+ddE38YqUE/Ujh+YU20QXC8XA2mY5vpnNKOPomn8ezm3wWcbLrdet8+CagIdEoqcO5&#10;JLrYaetDHzqExGwetKo2Suu0iVoQa+3IieEUdUhFIvibKG1IW9L5dJYnYAPxeo+sDdZybSpaodt3&#10;RFWvGt5DdUYeHPQS8ZZvFNa6ZT48MoeawNZR5+EBF6kBc8HFoqQG9+tv5zEeR4VeSlrUWEn9zyNz&#10;ghL93eAQoyAHww3GfjDMsVkDNjzGF2R5MvGCC3owpYPmGeW/ilnQxQzHXCUNg7kOvdLx+XCxWqUg&#10;lJ1lYWt2lkfoSHBk/ql7Zs5exhNwsvcwqI8V76bUx8abBlbHAFKlEUZeexYvdKNkkwguzyu+idf7&#10;FHX9CSx/AwAA//8DAFBLAwQUAAYACAAAACEAO93BeOIAAAAKAQAADwAAAGRycy9kb3ducmV2Lnht&#10;bEyPzU7DMBCE70i8g7VIXBB1CFUT0jgVP+KABEIU1PM2XpJQex1it015egwXuIy0Gs3sfOVitEbs&#10;aPCdYwUXkwQEce10x42Ct9f78xyED8gajWNScCAPi+r4qMRCuz2/0G4ZGhFL2BeooA2hL6T0dUsW&#10;/cT1xNF7d4PFEM+hkXrAfSy3RqZJMpMWO44fWuzptqV6s9xaBflh+nS2mmWrD/P8cNN+NZ/8uEGl&#10;Tk/Gu3mU6zmIQGP4S8APQ9wPVRy2dlvWXhgFkSb8avTy9PIKxFrBNM0ykFUp/yNU3wAAAP//AwBQ&#10;SwECLQAUAAYACAAAACEAtoM4kv4AAADhAQAAEwAAAAAAAAAAAAAAAAAAAAAAW0NvbnRlbnRfVHlw&#10;ZXNdLnhtbFBLAQItABQABgAIAAAAIQA4/SH/1gAAAJQBAAALAAAAAAAAAAAAAAAAAC8BAABfcmVs&#10;cy8ucmVsc1BLAQItABQABgAIAAAAIQC6ZqpFJwIAAEwEAAAOAAAAAAAAAAAAAAAAAC4CAABkcnMv&#10;ZTJvRG9jLnhtbFBLAQItABQABgAIAAAAIQA73cF44gAAAAoBAAAPAAAAAAAAAAAAAAAAAIEEAABk&#10;cnMvZG93bnJldi54bWxQSwUGAAAAAAQABADzAAAAkAUAAAAA&#10;" fillcolor="white [3201]" stroked="f" strokeweight=".5pt">
                 <v:textbox inset="0,0,0,0">
                   <w:txbxContent>
                     <w:p>
@@ -12315,7 +12327,7 @@
 <w:ftr xmlns:wpc="http://schemas.microsoft.com/office/word/2010/wordprocessingCanvas" xmlns:cx="http://schemas.microsoft.com/office/drawing/2014/chartex" xmlns:cx1="http://schemas.microsoft.com/office/drawing/2015/9/8/chartex" xmlns:cx2="http://schemas.microsoft.com/office/drawing/2015/10/21/chartex" xmlns:cx3="http://schemas.microsoft.com/office/drawing/2016/5/9/chartex" xmlns:cx4="http://schemas.microsoft.com/office/drawing/2016/5/10/chartex" xmlns:cx5="http://schemas.microsoft.com/office/drawing/2016/5/11/chartex" xmlns:cx6="http://schemas.microsoft.com/office/drawing/2016/5/12/chartex" xmlns:cx7="http://schemas.microsoft.com/office/drawing/2016/5/13/chartex" xmlns:cx8="http://schemas.microsoft.com/office/drawing/2016/5/14/chartex" xmlns:mc="http://schemas.openxmlformats.org/markup-compatibility/2006" xmlns:aink="http://schemas.microsoft.com/office/drawing/2016/ink" xmlns:am3d="http://schemas.microsoft.com/office/drawing/2017/model3d" xmlns:o="urn:schemas-microsoft-com:office:office" xmlns:oel="http://schemas.microsoft.com/office/2019/extlst" xmlns:r="http://schemas.openxmlformats.org/officeDocument/2006/relationships" xmlns:m="http://schemas.openxmlformats.org/officeDocument/2006/math" xmlns:v="urn:schemas-microsoft-com:vml" xmlns:wp14="http://schemas.microsoft.com/office/word/2010/wordprocessingDrawing" xmlns:wp="http://schemas.openxmlformats.org/drawingml/2006/wordprocessingDrawing" xmlns:w10="urn:schemas-microsoft-com:office:word" xmlns:w="http://schemas.openxmlformats.org/wordprocessingml/2006/main" xmlns:w14="http://schemas.microsoft.com/office/word/2010/wordml" xmlns:w15="http://schemas.microsoft.com/office/word/2012/wordml" xmlns:w16cex="http://schemas.microsoft.com/office/word/2018/wordml/cex" xmlns:w16cid="http://schemas.microsoft.com/office/word/2016/wordml/cid" xmlns:w16="http://schemas.microsoft.com/office/word/2018/wordml" xmlns:w16sdtdh="http://schemas.microsoft.com/office/word/2020/wordml/sdtdatahash" xmlns:w16se="http://schemas.microsoft.com/office/word/2015/wordml/symex" xmlns:wpg="http://schemas.microsoft.com/office/word/2010/wordprocessingGroup" xmlns:wpi="http://schemas.microsoft.com/office/word/2010/wordprocessingInk" xmlns:wne="http://schemas.microsoft.com/office/word/2006/wordml" xmlns:wps="http://schemas.microsoft.com/office/word/2010/wordprocessingShape" mc:Ignorable="w14 w15 w16se w16cid w16 w16cex w16sdtdh wp14">
   <w:p>
     <w:pPr>
-      <w:pStyle w:val="Footer"/>
+      <w:pStyle w:val="Pieddepage"/>
     </w:pPr>
     <w:r>
       <w:t xml:space="preserve"> </w:t>
@@ -12328,7 +12340,7 @@
 <w:ftr xmlns:wpc="http://schemas.microsoft.com/office/word/2010/wordprocessingCanvas" xmlns:cx="http://schemas.microsoft.com/office/drawing/2014/chartex" xmlns:cx1="http://schemas.microsoft.com/office/drawing/2015/9/8/chartex" xmlns:cx2="http://schemas.microsoft.com/office/drawing/2015/10/21/chartex" xmlns:cx3="http://schemas.microsoft.com/office/drawing/2016/5/9/chartex" xmlns:cx4="http://schemas.microsoft.com/office/drawing/2016/5/10/chartex" xmlns:cx5="http://schemas.microsoft.com/office/drawing/2016/5/11/chartex" xmlns:cx6="http://schemas.microsoft.com/office/drawing/2016/5/12/chartex" xmlns:cx7="http://schemas.microsoft.com/office/drawing/2016/5/13/chartex" xmlns:cx8="http://schemas.microsoft.com/office/drawing/2016/5/14/chartex" xmlns:mc="http://schemas.openxmlformats.org/markup-compatibility/2006" xmlns:aink="http://schemas.microsoft.com/office/drawing/2016/ink" xmlns:am3d="http://schemas.microsoft.com/office/drawing/2017/model3d" xmlns:o="urn:schemas-microsoft-com:office:office" xmlns:oel="http://schemas.microsoft.com/office/2019/extlst" xmlns:r="http://schemas.openxmlformats.org/officeDocument/2006/relationships" xmlns:m="http://schemas.openxmlformats.org/officeDocument/2006/math" xmlns:v="urn:schemas-microsoft-com:vml" xmlns:wp14="http://schemas.microsoft.com/office/word/2010/wordprocessingDrawing" xmlns:wp="http://schemas.openxmlformats.org/drawingml/2006/wordprocessingDrawing" xmlns:w10="urn:schemas-microsoft-com:office:word" xmlns:w="http://schemas.openxmlformats.org/wordprocessingml/2006/main" xmlns:w14="http://schemas.microsoft.com/office/word/2010/wordml" xmlns:w15="http://schemas.microsoft.com/office/word/2012/wordml" xmlns:w16cex="http://schemas.microsoft.com/office/word/2018/wordml/cex" xmlns:w16cid="http://schemas.microsoft.com/office/word/2016/wordml/cid" xmlns:w16="http://schemas.microsoft.com/office/word/2018/wordml" xmlns:w16sdtdh="http://schemas.microsoft.com/office/word/2020/wordml/sdtdatahash" xmlns:w16se="http://schemas.microsoft.com/office/word/2015/wordml/symex" xmlns:wpg="http://schemas.microsoft.com/office/word/2010/wordprocessingGroup" xmlns:wpi="http://schemas.microsoft.com/office/word/2010/wordprocessingInk" xmlns:wne="http://schemas.microsoft.com/office/word/2006/wordml" xmlns:wps="http://schemas.microsoft.com/office/word/2010/wordprocessingShape" mc:Ignorable="w14 w15 w16se w16cid w16 w16cex w16sdtdh wp14">
   <w:p>
     <w:pPr>
-      <w:pStyle w:val="Footer"/>
+      <w:pStyle w:val="Pieddepage"/>
     </w:pPr>
     <w:r>
       <w:t xml:space="preserve"> </w:t>
@@ -12341,7 +12353,7 @@
 <w:ftr xmlns:wpc="http://schemas.microsoft.com/office/word/2010/wordprocessingCanvas" xmlns:cx="http://schemas.microsoft.com/office/drawing/2014/chartex" xmlns:cx1="http://schemas.microsoft.com/office/drawing/2015/9/8/chartex" xmlns:cx2="http://schemas.microsoft.com/office/drawing/2015/10/21/chartex" xmlns:cx3="http://schemas.microsoft.com/office/drawing/2016/5/9/chartex" xmlns:cx4="http://schemas.microsoft.com/office/drawing/2016/5/10/chartex" xmlns:cx5="http://schemas.microsoft.com/office/drawing/2016/5/11/chartex" xmlns:cx6="http://schemas.microsoft.com/office/drawing/2016/5/12/chartex" xmlns:cx7="http://schemas.microsoft.com/office/drawing/2016/5/13/chartex" xmlns:cx8="http://schemas.microsoft.com/office/drawing/2016/5/14/chartex" xmlns:mc="http://schemas.openxmlformats.org/markup-compatibility/2006" xmlns:aink="http://schemas.microsoft.com/office/drawing/2016/ink" xmlns:am3d="http://schemas.microsoft.com/office/drawing/2017/model3d" xmlns:o="urn:schemas-microsoft-com:office:office" xmlns:oel="http://schemas.microsoft.com/office/2019/extlst" xmlns:r="http://schemas.openxmlformats.org/officeDocument/2006/relationships" xmlns:m="http://schemas.openxmlformats.org/officeDocument/2006/math" xmlns:v="urn:schemas-microsoft-com:vml" xmlns:wp14="http://schemas.microsoft.com/office/word/2010/wordprocessingDrawing" xmlns:wp="http://schemas.openxmlformats.org/drawingml/2006/wordprocessingDrawing" xmlns:w10="urn:schemas-microsoft-com:office:word" xmlns:w="http://schemas.openxmlformats.org/wordprocessingml/2006/main" xmlns:w14="http://schemas.microsoft.com/office/word/2010/wordml" xmlns:w15="http://schemas.microsoft.com/office/word/2012/wordml" xmlns:w16cex="http://schemas.microsoft.com/office/word/2018/wordml/cex" xmlns:w16cid="http://schemas.microsoft.com/office/word/2016/wordml/cid" xmlns:w16="http://schemas.microsoft.com/office/word/2018/wordml" xmlns:w16sdtdh="http://schemas.microsoft.com/office/word/2020/wordml/sdtdatahash" xmlns:w16se="http://schemas.microsoft.com/office/word/2015/wordml/symex" xmlns:wpg="http://schemas.microsoft.com/office/word/2010/wordprocessingGroup" xmlns:wpi="http://schemas.microsoft.com/office/word/2010/wordprocessingInk" xmlns:wne="http://schemas.microsoft.com/office/word/2006/wordml" xmlns:wps="http://schemas.microsoft.com/office/word/2010/wordprocessingShape" mc:Ignorable="w14 w15 w16se w16cid w16 w16cex w16sdtdh wp14">
   <w:p>
     <w:pPr>
-      <w:pStyle w:val="Footer"/>
+      <w:pStyle w:val="Pieddepage"/>
     </w:pPr>
     <w:r>
       <w:t xml:space="preserve"> </w:t>
@@ -12373,7 +12385,7 @@
 <w:hdr xmlns:wpc="http://schemas.microsoft.com/office/word/2010/wordprocessingCanvas" xmlns:cx="http://schemas.microsoft.com/office/drawing/2014/chartex" xmlns:cx1="http://schemas.microsoft.com/office/drawing/2015/9/8/chartex" xmlns:cx2="http://schemas.microsoft.com/office/drawing/2015/10/21/chartex" xmlns:cx3="http://schemas.microsoft.com/office/drawing/2016/5/9/chartex" xmlns:cx4="http://schemas.microsoft.com/office/drawing/2016/5/10/chartex" xmlns:cx5="http://schemas.microsoft.com/office/drawing/2016/5/11/chartex" xmlns:cx6="http://schemas.microsoft.com/office/drawing/2016/5/12/chartex" xmlns:cx7="http://schemas.microsoft.com/office/drawing/2016/5/13/chartex" xmlns:cx8="http://schemas.microsoft.com/office/drawing/2016/5/14/chartex" xmlns:mc="http://schemas.openxmlformats.org/markup-compatibility/2006" xmlns:aink="http://schemas.microsoft.com/office/drawing/2016/ink" xmlns:am3d="http://schemas.microsoft.com/office/drawing/2017/model3d" xmlns:o="urn:schemas-microsoft-com:office:office" xmlns:oel="http://schemas.microsoft.com/office/2019/extlst" xmlns:r="http://schemas.openxmlformats.org/officeDocument/2006/relationships" xmlns:m="http://schemas.openxmlformats.org/officeDocument/2006/math" xmlns:v="urn:schemas-microsoft-com:vml" xmlns:wp14="http://schemas.microsoft.com/office/word/2010/wordprocessingDrawing" xmlns:wp="http://schemas.openxmlformats.org/drawingml/2006/wordprocessingDrawing" xmlns:w10="urn:schemas-microsoft-com:office:word" xmlns:w="http://schemas.openxmlformats.org/wordprocessingml/2006/main" xmlns:w14="http://schemas.microsoft.com/office/word/2010/wordml" xmlns:w15="http://schemas.microsoft.com/office/word/2012/wordml" xmlns:w16cex="http://schemas.microsoft.com/office/word/2018/wordml/cex" xmlns:w16cid="http://schemas.microsoft.com/office/word/2016/wordml/cid" xmlns:w16="http://schemas.microsoft.com/office/word/2018/wordml" xmlns:w16sdtdh="http://schemas.microsoft.com/office/word/2020/wordml/sdtdatahash" xmlns:w16se="http://schemas.microsoft.com/office/word/2015/wordml/symex" xmlns:wpg="http://schemas.microsoft.com/office/word/2010/wordprocessingGroup" xmlns:wpi="http://schemas.microsoft.com/office/word/2010/wordprocessingInk" xmlns:wne="http://schemas.microsoft.com/office/word/2006/wordml" xmlns:wps="http://schemas.microsoft.com/office/word/2010/wordprocessingShape" mc:Ignorable="w14 w15 w16se w16cid w16 w16cex w16sdtdh wp14">
   <w:p>
     <w:pPr>
-      <w:pStyle w:val="Header"/>
+      <w:pStyle w:val="En-tte"/>
     </w:pPr>
     <w:r>
       <w:rPr>
@@ -12437,7 +12449,7 @@
                         <w:p>
                           <w:r>
                             <w:rPr>
-                              <w:rStyle w:val="PageNumber"/>
+                              <w:rStyle w:val="Numrodepage"/>
                               <w:sz w:val="22"/>
                               <w:szCs w:val="22"/>
                             </w:rPr>
@@ -12445,7 +12457,7 @@
                           </w:r>
                           <w:r>
                             <w:rPr>
-                              <w:rStyle w:val="PageNumber"/>
+                              <w:rStyle w:val="Numrodepage"/>
                               <w:sz w:val="22"/>
                               <w:szCs w:val="22"/>
                             </w:rPr>
@@ -12453,7 +12465,7 @@
                           </w:r>
                           <w:r>
                             <w:rPr>
-                              <w:rStyle w:val="PageNumber"/>
+                              <w:rStyle w:val="Numrodepage"/>
                               <w:sz w:val="22"/>
                               <w:szCs w:val="22"/>
                             </w:rPr>
@@ -12461,7 +12473,7 @@
                           </w:r>
                           <w:r>
                             <w:rPr>
-                              <w:rStyle w:val="PageNumber"/>
+                              <w:rStyle w:val="Numrodepage"/>
                               <w:sz w:val="22"/>
                               <w:szCs w:val="22"/>
                             </w:rPr>
@@ -12469,7 +12481,7 @@
                           </w:r>
                           <w:r>
                             <w:rPr>
-                              <w:rStyle w:val="PageNumber"/>
+                              <w:rStyle w:val="Numrodepage"/>
                               <w:noProof/>
                               <w:sz w:val="22"/>
                               <w:szCs w:val="22"/>
@@ -12478,7 +12490,7 @@
                           </w:r>
                           <w:r>
                             <w:rPr>
-                              <w:rStyle w:val="PageNumber"/>
+                              <w:rStyle w:val="Numrodepage"/>
                               <w:sz w:val="22"/>
                               <w:szCs w:val="22"/>
                             </w:rPr>
@@ -12486,45 +12498,45 @@
                           </w:r>
                           <w:r>
                             <w:rPr>
-                              <w:rStyle w:val="PageNumber"/>
+                              <w:rStyle w:val="Numrodepage"/>
                             </w:rPr>
                             <w:tab/>
                             <w:t xml:space="preserve">- </w:t>
                           </w:r>
                           <w:r>
                             <w:rPr>
-                              <w:rStyle w:val="PageNumber"/>
+                              <w:rStyle w:val="Numrodepage"/>
                             </w:rPr>
                             <w:fldChar w:fldCharType="begin"/>
                           </w:r>
                           <w:r>
                             <w:rPr>
-                              <w:rStyle w:val="PageNumber"/>
+                              <w:rStyle w:val="Numrodepage"/>
                             </w:rPr>
                             <w:instrText xml:space="preserve"> PAGE </w:instrText>
                           </w:r>
                           <w:r>
                             <w:rPr>
-                              <w:rStyle w:val="PageNumber"/>
+                              <w:rStyle w:val="Numrodepage"/>
                             </w:rPr>
                             <w:fldChar w:fldCharType="separate"/>
                           </w:r>
                           <w:r>
                             <w:rPr>
-                              <w:rStyle w:val="PageNumber"/>
+                              <w:rStyle w:val="Numrodepage"/>
                               <w:noProof/>
                             </w:rPr>
                             <w:t>16</w:t>
                           </w:r>
                           <w:r>
                             <w:rPr>
-                              <w:rStyle w:val="PageNumber"/>
+                              <w:rStyle w:val="Numrodepage"/>
                             </w:rPr>
                             <w:fldChar w:fldCharType="end"/>
                           </w:r>
                           <w:r>
                             <w:rPr>
-                              <w:rStyle w:val="PageNumber"/>
+                              <w:rStyle w:val="Numrodepage"/>
                             </w:rPr>
                             <w:t xml:space="preserve"> -101010 878</w:t>
                           </w:r>
@@ -12703,7 +12715,7 @@
 <w:hdr xmlns:wpc="http://schemas.microsoft.com/office/word/2010/wordprocessingCanvas" xmlns:cx="http://schemas.microsoft.com/office/drawing/2014/chartex" xmlns:cx1="http://schemas.microsoft.com/office/drawing/2015/9/8/chartex" xmlns:cx2="http://schemas.microsoft.com/office/drawing/2015/10/21/chartex" xmlns:cx3="http://schemas.microsoft.com/office/drawing/2016/5/9/chartex" xmlns:cx4="http://schemas.microsoft.com/office/drawing/2016/5/10/chartex" xmlns:cx5="http://schemas.microsoft.com/office/drawing/2016/5/11/chartex" xmlns:cx6="http://schemas.microsoft.com/office/drawing/2016/5/12/chartex" xmlns:cx7="http://schemas.microsoft.com/office/drawing/2016/5/13/chartex" xmlns:cx8="http://schemas.microsoft.com/office/drawing/2016/5/14/chartex" xmlns:mc="http://schemas.openxmlformats.org/markup-compatibility/2006" xmlns:aink="http://schemas.microsoft.com/office/drawing/2016/ink" xmlns:am3d="http://schemas.microsoft.com/office/drawing/2017/model3d" xmlns:o="urn:schemas-microsoft-com:office:office" xmlns:oel="http://schemas.microsoft.com/office/2019/extlst" xmlns:r="http://schemas.openxmlformats.org/officeDocument/2006/relationships" xmlns:m="http://schemas.openxmlformats.org/officeDocument/2006/math" xmlns:v="urn:schemas-microsoft-com:vml" xmlns:wp14="http://schemas.microsoft.com/office/word/2010/wordprocessingDrawing" xmlns:wp="http://schemas.openxmlformats.org/drawingml/2006/wordprocessingDrawing" xmlns:w10="urn:schemas-microsoft-com:office:word" xmlns:w="http://schemas.openxmlformats.org/wordprocessingml/2006/main" xmlns:w14="http://schemas.microsoft.com/office/word/2010/wordml" xmlns:w15="http://schemas.microsoft.com/office/word/2012/wordml" xmlns:w16cex="http://schemas.microsoft.com/office/word/2018/wordml/cex" xmlns:w16cid="http://schemas.microsoft.com/office/word/2016/wordml/cid" xmlns:w16="http://schemas.microsoft.com/office/word/2018/wordml" xmlns:w16sdtdh="http://schemas.microsoft.com/office/word/2020/wordml/sdtdatahash" xmlns:w16se="http://schemas.microsoft.com/office/word/2015/wordml/symex" xmlns:wpg="http://schemas.microsoft.com/office/word/2010/wordprocessingGroup" xmlns:wpi="http://schemas.microsoft.com/office/word/2010/wordprocessingInk" xmlns:wne="http://schemas.microsoft.com/office/word/2006/wordml" xmlns:wps="http://schemas.microsoft.com/office/word/2010/wordprocessingShape" mc:Ignorable="w14 w15 w16se w16cid w16 w16cex w16sdtdh wp14">
   <w:p>
     <w:pPr>
-      <w:pStyle w:val="Header"/>
+      <w:pStyle w:val="En-tte"/>
       <w:ind w:right="360"/>
     </w:pPr>
     <w:r>
@@ -12803,7 +12815,7 @@
                         <w:p>
                           <w:r>
                             <w:rPr>
-                              <w:rStyle w:val="PageNumber"/>
+                              <w:rStyle w:val="Numrodepage"/>
                               <w:sz w:val="22"/>
                               <w:szCs w:val="22"/>
                             </w:rPr>
@@ -12811,7 +12823,7 @@
                           </w:r>
                           <w:r>
                             <w:rPr>
-                              <w:rStyle w:val="PageNumber"/>
+                              <w:rStyle w:val="Numrodepage"/>
                               <w:sz w:val="22"/>
                               <w:szCs w:val="22"/>
                             </w:rPr>
@@ -12819,7 +12831,7 @@
                           </w:r>
                           <w:r>
                             <w:rPr>
-                              <w:rStyle w:val="PageNumber"/>
+                              <w:rStyle w:val="Numrodepage"/>
                               <w:sz w:val="22"/>
                               <w:szCs w:val="22"/>
                             </w:rPr>
@@ -12827,7 +12839,7 @@
                           </w:r>
                           <w:r>
                             <w:rPr>
-                              <w:rStyle w:val="PageNumber"/>
+                              <w:rStyle w:val="Numrodepage"/>
                               <w:sz w:val="22"/>
                               <w:szCs w:val="22"/>
                             </w:rPr>
@@ -12835,7 +12847,7 @@
                           </w:r>
                           <w:r>
                             <w:rPr>
-                              <w:rStyle w:val="PageNumber"/>
+                              <w:rStyle w:val="Numrodepage"/>
                               <w:noProof/>
                               <w:sz w:val="22"/>
                               <w:szCs w:val="22"/>
@@ -12844,7 +12856,7 @@
                           </w:r>
                           <w:r>
                             <w:rPr>
-                              <w:rStyle w:val="PageNumber"/>
+                              <w:rStyle w:val="Numrodepage"/>
                               <w:sz w:val="22"/>
                               <w:szCs w:val="22"/>
                             </w:rPr>
@@ -12852,45 +12864,45 @@
                           </w:r>
                           <w:r>
                             <w:rPr>
-                              <w:rStyle w:val="PageNumber"/>
+                              <w:rStyle w:val="Numrodepage"/>
                             </w:rPr>
                             <w:tab/>
                             <w:t xml:space="preserve">- </w:t>
                           </w:r>
                           <w:r>
                             <w:rPr>
-                              <w:rStyle w:val="PageNumber"/>
+                              <w:rStyle w:val="Numrodepage"/>
                             </w:rPr>
                             <w:fldChar w:fldCharType="begin"/>
                           </w:r>
                           <w:r>
                             <w:rPr>
-                              <w:rStyle w:val="PageNumber"/>
+                              <w:rStyle w:val="Numrodepage"/>
                             </w:rPr>
                             <w:instrText xml:space="preserve"> PAGE </w:instrText>
                           </w:r>
                           <w:r>
                             <w:rPr>
-                              <w:rStyle w:val="PageNumber"/>
+                              <w:rStyle w:val="Numrodepage"/>
                             </w:rPr>
                             <w:fldChar w:fldCharType="separate"/>
                           </w:r>
                           <w:r>
                             <w:rPr>
-                              <w:rStyle w:val="PageNumber"/>
+                              <w:rStyle w:val="Numrodepage"/>
                               <w:noProof/>
                             </w:rPr>
                             <w:t>16</w:t>
                           </w:r>
                           <w:r>
                             <w:rPr>
-                              <w:rStyle w:val="PageNumber"/>
+                              <w:rStyle w:val="Numrodepage"/>
                             </w:rPr>
                             <w:fldChar w:fldCharType="end"/>
                           </w:r>
                           <w:r>
                             <w:rPr>
-                              <w:rStyle w:val="PageNumber"/>
+                              <w:rStyle w:val="Numrodepage"/>
                             </w:rPr>
                             <w:t xml:space="preserve"> -101010 878</w:t>
                           </w:r>
@@ -13028,25 +13040,25 @@
     </w:r>
     <w:r>
       <w:rPr>
-        <w:rStyle w:val="PageNumber"/>
+        <w:rStyle w:val="Numrodepage"/>
       </w:rPr>
       <w:t xml:space="preserve"> </w:t>
     </w:r>
     <w:r>
       <w:rPr>
-        <w:rStyle w:val="PageNumber"/>
+        <w:rStyle w:val="Numrodepage"/>
       </w:rPr>
       <w:tab/>
     </w:r>
     <w:r>
       <w:rPr>
-        <w:rStyle w:val="PageNumber"/>
+        <w:rStyle w:val="Numrodepage"/>
       </w:rPr>
       <w:tab/>
     </w:r>
     <w:r>
       <w:rPr>
-        <w:rStyle w:val="PageNumber"/>
+        <w:rStyle w:val="Numrodepage"/>
       </w:rPr>
       <w:tab/>
     </w:r>
@@ -13058,7 +13070,7 @@
 <w:hdr xmlns:wpc="http://schemas.microsoft.com/office/word/2010/wordprocessingCanvas" xmlns:cx="http://schemas.microsoft.com/office/drawing/2014/chartex" xmlns:cx1="http://schemas.microsoft.com/office/drawing/2015/9/8/chartex" xmlns:cx2="http://schemas.microsoft.com/office/drawing/2015/10/21/chartex" xmlns:cx3="http://schemas.microsoft.com/office/drawing/2016/5/9/chartex" xmlns:cx4="http://schemas.microsoft.com/office/drawing/2016/5/10/chartex" xmlns:cx5="http://schemas.microsoft.com/office/drawing/2016/5/11/chartex" xmlns:cx6="http://schemas.microsoft.com/office/drawing/2016/5/12/chartex" xmlns:cx7="http://schemas.microsoft.com/office/drawing/2016/5/13/chartex" xmlns:cx8="http://schemas.microsoft.com/office/drawing/2016/5/14/chartex" xmlns:mc="http://schemas.openxmlformats.org/markup-compatibility/2006" xmlns:aink="http://schemas.microsoft.com/office/drawing/2016/ink" xmlns:am3d="http://schemas.microsoft.com/office/drawing/2017/model3d" xmlns:o="urn:schemas-microsoft-com:office:office" xmlns:oel="http://schemas.microsoft.com/office/2019/extlst" xmlns:r="http://schemas.openxmlformats.org/officeDocument/2006/relationships" xmlns:m="http://schemas.openxmlformats.org/officeDocument/2006/math" xmlns:v="urn:schemas-microsoft-com:vml" xmlns:wp14="http://schemas.microsoft.com/office/word/2010/wordprocessingDrawing" xmlns:wp="http://schemas.openxmlformats.org/drawingml/2006/wordprocessingDrawing" xmlns:w10="urn:schemas-microsoft-com:office:word" xmlns:w="http://schemas.openxmlformats.org/wordprocessingml/2006/main" xmlns:w14="http://schemas.microsoft.com/office/word/2010/wordml" xmlns:w15="http://schemas.microsoft.com/office/word/2012/wordml" xmlns:w16cex="http://schemas.microsoft.com/office/word/2018/wordml/cex" xmlns:w16cid="http://schemas.microsoft.com/office/word/2016/wordml/cid" xmlns:w16="http://schemas.microsoft.com/office/word/2018/wordml" xmlns:w16sdtdh="http://schemas.microsoft.com/office/word/2020/wordml/sdtdatahash" xmlns:w16se="http://schemas.microsoft.com/office/word/2015/wordml/symex" xmlns:wpg="http://schemas.microsoft.com/office/word/2010/wordprocessingGroup" xmlns:wpi="http://schemas.microsoft.com/office/word/2010/wordprocessingInk" xmlns:wne="http://schemas.microsoft.com/office/word/2006/wordml" xmlns:wps="http://schemas.microsoft.com/office/word/2010/wordprocessingShape" mc:Ignorable="w14 w15 w16se w16cid w16 w16cex w16sdtdh wp14">
   <w:tbl>
     <w:tblPr>
-      <w:tblStyle w:val="TableGrid"/>
+      <w:tblStyle w:val="Grilledutableau"/>
       <w:tblW w:w="8460" w:type="dxa"/>
       <w:jc w:val="center"/>
       <w:tblBorders>
@@ -13563,7 +13575,7 @@
   </w:tbl>
   <w:p>
     <w:pPr>
-      <w:pStyle w:val="Header"/>
+      <w:pStyle w:val="En-tte"/>
       <w:tabs>
         <w:tab w:val="clear" w:pos="4536"/>
         <w:tab w:val="clear" w:pos="9072"/>
@@ -13683,7 +13695,7 @@
                             <w:rPr>
                               <w:noProof/>
                             </w:rPr>
-                            <w:object w:dxaOrig="867" w:dyaOrig="573" w14:anchorId="2CBFC420">
+                            <w:object w:dxaOrig="860" w:dyaOrig="580" w14:anchorId="2CBFC420">
                               <v:shapetype id="_x0000_t75" coordsize="21600,21600" o:spt="75" o:preferrelative="t" path="m@4@5l@4@11@9@11@9@5xe" filled="f" stroked="f">
                                 <v:stroke joinstyle="miter"/>
                                 <v:formulas>
@@ -13703,11 +13715,11 @@
                                 <v:path o:extrusionok="f" gradientshapeok="t" o:connecttype="rect"/>
                                 <o:lock v:ext="edit" aspectratio="t"/>
                               </v:shapetype>
-                              <v:shape id="_x0000_i1025" type="#_x0000_t75" alt="" style="width:43pt;height:29pt;mso-width-percent:0;mso-height-percent:0;mso-width-percent:0;mso-height-percent:0" filled="t">
+                              <v:shape id="_x0000_i1026" type="#_x0000_t75" alt="" style="width:42.75pt;height:29.25pt;mso-width-percent:0;mso-height-percent:0;mso-width-percent:0;mso-height-percent:0" filled="t">
                                 <v:fill color2="black"/>
                                 <v:imagedata r:id="rId2" o:title="" croptop="-22f" cropbottom="-22f" cropleft="-25f" cropright="-25f"/>
                               </v:shape>
-                              <o:OLEObject Type="Embed" ProgID="Word.Picture.8" ShapeID="_x0000_i1025" DrawAspect="Content" ObjectID="_1737612726" r:id="rId3"/>
+                              <o:OLEObject Type="Embed" ProgID="Word.Picture.8" ShapeID="_x0000_i1026" DrawAspect="Content" ObjectID="_1741011662" r:id="rId3"/>
                             </w:object>
                           </w:r>
                         </w:p>
@@ -13757,7 +13769,7 @@
               <v:stroke joinstyle="miter"/>
               <v:path gradientshapeok="t" o:connecttype="rect"/>
             </v:shapetype>
-            <v:shape id="Text Box 17" o:spid="_x0000_s1031" type="#_x0000_t202" style="position:absolute;left:0;text-align:left;margin-left:37.35pt;margin-top:21.2pt;width:78.5pt;height:49.7pt;z-index:251663360;visibility:visible;mso-wrap-style:square;mso-width-percent:0;mso-height-percent:0;mso-wrap-distance-left:9.05pt;mso-wrap-distance-top:0;mso-wrap-distance-right:9.05pt;mso-wrap-distance-bottom:0;mso-position-horizontal:absolute;mso-position-horizontal-relative:page;mso-position-vertical:absolute;mso-position-vertical-relative:page;mso-width-percent:0;mso-height-percent:0;mso-width-relative:page;mso-height-relative:page;v-text-anchor:top" o:gfxdata="UEsDBBQABgAIAAAAIQC2gziS/gAAAOEBAAATAAAAW0NvbnRlbnRfVHlwZXNdLnhtbJSRQU7DMBBF&#13;&#10;90jcwfIWJU67QAgl6YK0S0CoHGBkTxKLZGx5TGhvj5O2G0SRWNoz/78nu9wcxkFMGNg6quQqL6RA&#13;&#10;0s5Y6ir5vt9lD1JwBDIwOMJKHpHlpr69KfdHjyxSmriSfYz+USnWPY7AufNIadK6MEJMx9ApD/oD&#13;&#10;OlTrorhX2lFEilmcO2RdNtjC5xDF9pCuTyYBB5bi6bQ4syoJ3g9WQ0ymaiLzg5KdCXlKLjvcW893&#13;&#10;SUOqXwnz5DrgnHtJTxOsQfEKIT7DmDSUCaxw7Rqn8787ZsmRM9e2VmPeBN4uqYvTtW7jvijg9N/y&#13;&#10;JsXecLq0q+WD6m8AAAD//wMAUEsDBBQABgAIAAAAIQA4/SH/1gAAAJQBAAALAAAAX3JlbHMvLnJl&#13;&#10;bHOkkMFqwzAMhu+DvYPRfXGawxijTi+j0GvpHsDYimMaW0Yy2fr2M4PBMnrbUb/Q94l/f/hMi1qR&#13;&#10;JVI2sOt6UJgd+ZiDgffL8ekFlFSbvV0oo4EbChzGx4f9GRdb25HMsYhqlCwG5lrLq9biZkxWOiqY&#13;&#10;22YiTra2kYMu1l1tQD30/bPm3wwYN0x18gb45AdQl1tp5j/sFB2T0FQ7R0nTNEV3j6o9feQzro1i&#13;&#10;OWA14Fm+Q8a1a8+Bvu/d/dMb2JY5uiPbhG/ktn4cqGU/er3pcvwCAAD//wMAUEsDBBQABgAIAAAA&#13;&#10;IQC8xqUI7AEAANIDAAAOAAAAZHJzL2Uyb0RvYy54bWysU1GP0zAMfkfiP0R5Z90ObbBq3QnuNIR0&#13;&#10;cEgHPyBL0zUijYOdrR2/HifddgPeEH2IHNv57O+zu7odOicOBsmCr+RsMpXCeA219btKfvu6efVW&#13;&#10;CorK18qBN5U8GpK365cvVn0ozQ204GqDgkE8lX2oZBtjKIuCdGs6RRMIxnOwAexU5CvuihpVz+id&#13;&#10;K26m00XRA9YBQRsi9t6PQbnO+E1jdHxsGjJRuEpybzGfmM9tOov1SpU7VKG1+tSG+ocuOmU9F71A&#13;&#10;3auoxB7tX1Cd1QgETZxo6ApoGqtN5sBsZtM/2Dy1KpjMhcWhcJGJ/h+s/nx4Cl9QxOE9DDzATILC&#13;&#10;A+jvxNoUfaDylJM0pZJS9rb/BDVPU+0j5BdDg12iz4QEw7DSx4u6ZohCs3O5XCznHNEcWryezZZZ&#13;&#10;/UKV58cBKX4w0IlkVBJ5eBlcHR4opmZUeU5JtQicrTfWuXzB3fbOoTgoHvQmf+NbF1o1es/laEzN&#13;&#10;eL9hOJ+QPCTMsVzyZAkS65F/HLaDsDVTSLuTFNlCfWRNEMbl4p+BjRbwpxQ9L1Yl6cdeoZHCffQ8&#13;&#10;ufmb2ZwX8crGK3t7ZSuvGaaSUYrRvIvj5u4D2l3LVcZxeXjHc2hs1ui5o1PrvDiZ6mnJ02Ze33PW&#13;&#10;86+4/gUAAP//AwBQSwMEFAAGAAgAAAAhABjliCjkAAAADgEAAA8AAABkcnMvZG93bnJldi54bWxM&#13;&#10;T0tLw0AQvgv+h2UEL2I3icGWNJtSfIBWL31Q8LbNTpOQfYTsNon/3vGkl4GZ75vvka8mo9mAvW+c&#13;&#10;FRDPImBoS6caWwk47F/vF8B8kFZJ7SwK+EYPq+L6KpeZcqPd4rALFSMR6zMpoA6hyzj3ZY1G+pnr&#13;&#10;0BJ2dr2Rgda+4qqXI4kbzZMoeuRGNpYcatnhU41lu7sYAZu397g9bz+OG92+fPZ8WH/t70Yhbm+m&#13;&#10;5yWN9RJYwCn8fcBvB8oPBQU7uYtVnmkB83ROTAFpkgIjPHmI6XAiYhovgBc5/1+j+AEAAP//AwBQ&#13;&#10;SwECLQAUAAYACAAAACEAtoM4kv4AAADhAQAAEwAAAAAAAAAAAAAAAAAAAAAAW0NvbnRlbnRfVHlw&#13;&#10;ZXNdLnhtbFBLAQItABQABgAIAAAAIQA4/SH/1gAAAJQBAAALAAAAAAAAAAAAAAAAAC8BAABfcmVs&#13;&#10;cy8ucmVsc1BLAQItABQABgAIAAAAIQC8xqUI7AEAANIDAAAOAAAAAAAAAAAAAAAAAC4CAABkcnMv&#13;&#10;ZTJvRG9jLnhtbFBLAQItABQABgAIAAAAIQAY5Ygo5AAAAA4BAAAPAAAAAAAAAAAAAAAAAEYEAABk&#13;&#10;cnMvZG93bnJldi54bWxQSwUGAAAAAAQABADzAAAAVwUAAAAA&#13;&#10;" stroked="f">
+            <v:shape id="Text Box 17" o:spid="_x0000_s1031" type="#_x0000_t202" style="position:absolute;left:0;text-align:left;margin-left:37.35pt;margin-top:21.2pt;width:78.5pt;height:49.7pt;z-index:251663360;visibility:visible;mso-wrap-style:square;mso-width-percent:0;mso-height-percent:0;mso-wrap-distance-left:9.05pt;mso-wrap-distance-top:0;mso-wrap-distance-right:9.05pt;mso-wrap-distance-bottom:0;mso-position-horizontal:absolute;mso-position-horizontal-relative:page;mso-position-vertical:absolute;mso-position-vertical-relative:page;mso-width-percent:0;mso-height-percent:0;mso-width-relative:page;mso-height-relative:page;v-text-anchor:top" o:gfxdata="UEsDBBQABgAIAAAAIQC2gziS/gAAAOEBAAATAAAAW0NvbnRlbnRfVHlwZXNdLnhtbJSRQU7DMBBF&#10;90jcwfIWJU67QAgl6YK0S0CoHGBkTxKLZGx5TGhvj5O2G0SRWNoz/78nu9wcxkFMGNg6quQqL6RA&#10;0s5Y6ir5vt9lD1JwBDIwOMJKHpHlpr69KfdHjyxSmriSfYz+USnWPY7AufNIadK6MEJMx9ApD/oD&#10;OlTrorhX2lFEilmcO2RdNtjC5xDF9pCuTyYBB5bi6bQ4syoJ3g9WQ0ymaiLzg5KdCXlKLjvcW893&#10;SUOqXwnz5DrgnHtJTxOsQfEKIT7DmDSUCaxw7Rqn8787ZsmRM9e2VmPeBN4uqYvTtW7jvijg9N/y&#10;JsXecLq0q+WD6m8AAAD//wMAUEsDBBQABgAIAAAAIQA4/SH/1gAAAJQBAAALAAAAX3JlbHMvLnJl&#10;bHOkkMFqwzAMhu+DvYPRfXGawxijTi+j0GvpHsDYimMaW0Yy2fr2M4PBMnrbUb/Q94l/f/hMi1qR&#10;JVI2sOt6UJgd+ZiDgffL8ekFlFSbvV0oo4EbChzGx4f9GRdb25HMsYhqlCwG5lrLq9biZkxWOiqY&#10;22YiTra2kYMu1l1tQD30/bPm3wwYN0x18gb45AdQl1tp5j/sFB2T0FQ7R0nTNEV3j6o9feQzro1i&#10;OWA14Fm+Q8a1a8+Bvu/d/dMb2JY5uiPbhG/ktn4cqGU/er3pcvwCAAD//wMAUEsDBBQABgAIAAAA&#10;IQC8xqUI7AEAANIDAAAOAAAAZHJzL2Uyb0RvYy54bWysU1GP0zAMfkfiP0R5Z90ObbBq3QnuNIR0&#10;cEgHPyBL0zUijYOdrR2/HifddgPeEH2IHNv57O+zu7odOicOBsmCr+RsMpXCeA219btKfvu6efVW&#10;CorK18qBN5U8GpK365cvVn0ozQ204GqDgkE8lX2oZBtjKIuCdGs6RRMIxnOwAexU5CvuihpVz+id&#10;K26m00XRA9YBQRsi9t6PQbnO+E1jdHxsGjJRuEpybzGfmM9tOov1SpU7VKG1+tSG+ocuOmU9F71A&#10;3auoxB7tX1Cd1QgETZxo6ApoGqtN5sBsZtM/2Dy1KpjMhcWhcJGJ/h+s/nx4Cl9QxOE9DDzATILC&#10;A+jvxNoUfaDylJM0pZJS9rb/BDVPU+0j5BdDg12iz4QEw7DSx4u6ZohCs3O5XCznHNEcWryezZZZ&#10;/UKV58cBKX4w0IlkVBJ5eBlcHR4opmZUeU5JtQicrTfWuXzB3fbOoTgoHvQmf+NbF1o1es/laEzN&#10;eL9hOJ+QPCTMsVzyZAkS65F/HLaDsDVTSLuTFNlCfWRNEMbl4p+BjRbwpxQ9L1Yl6cdeoZHCffQ8&#10;ufmb2ZwX8crGK3t7ZSuvGaaSUYrRvIvj5u4D2l3LVcZxeXjHc2hs1ui5o1PrvDiZ6mnJ02Ze33PW&#10;86+4/gUAAP//AwBQSwMEFAAGAAgAAAAhABjliCjkAAAADgEAAA8AAABkcnMvZG93bnJldi54bWxM&#10;T0tLw0AQvgv+h2UEL2I3icGWNJtSfIBWL31Q8LbNTpOQfYTsNon/3vGkl4GZ75vvka8mo9mAvW+c&#10;FRDPImBoS6caWwk47F/vF8B8kFZJ7SwK+EYPq+L6KpeZcqPd4rALFSMR6zMpoA6hyzj3ZY1G+pnr&#10;0BJ2dr2Rgda+4qqXI4kbzZMoeuRGNpYcatnhU41lu7sYAZu397g9bz+OG92+fPZ8WH/t70Yhbm+m&#10;5yWN9RJYwCn8fcBvB8oPBQU7uYtVnmkB83ROTAFpkgIjPHmI6XAiYhovgBc5/1+j+AEAAP//AwBQ&#10;SwECLQAUAAYACAAAACEAtoM4kv4AAADhAQAAEwAAAAAAAAAAAAAAAAAAAAAAW0NvbnRlbnRfVHlw&#10;ZXNdLnhtbFBLAQItABQABgAIAAAAIQA4/SH/1gAAAJQBAAALAAAAAAAAAAAAAAAAAC8BAABfcmVs&#10;cy8ucmVsc1BLAQItABQABgAIAAAAIQC8xqUI7AEAANIDAAAOAAAAAAAAAAAAAAAAAC4CAABkcnMv&#10;ZTJvRG9jLnhtbFBLAQItABQABgAIAAAAIQAY5Ygo5AAAAA4BAAAPAAAAAAAAAAAAAAAAAEYEAABk&#10;cnMvZG93bnJldi54bWxQSwUGAAAAAAQABADzAAAAVwUAAAAA&#10;" stroked="f">
               <v:fill opacity="0"/>
               <v:path arrowok="t"/>
               <v:textbox inset=".45pt,.45pt,.45pt,.45pt">
@@ -13785,9 +13797,9 @@
                       <w:object w:dxaOrig="867" w:dyaOrig="573" w14:anchorId="2CBFC420">
                         <v:shape id="_x0000_i1025" type="#_x0000_t75" alt="" style="width:43pt;height:29pt;mso-width-percent:0;mso-height-percent:0;mso-width-percent:0;mso-height-percent:0" filled="t">
                           <v:fill color2="black"/>
-                          <v:imagedata r:id="rId2" o:title="" croptop="-22f" cropbottom="-22f" cropleft="-25f" cropright="-25f"/>
+                          <v:imagedata r:id="rId4" o:title="" croptop="-22f" cropbottom="-22f" cropleft="-25f" cropright="-25f"/>
                         </v:shape>
-                        <o:OLEObject Type="Embed" ProgID="Word.Picture.8" ShapeID="_x0000_i1025" DrawAspect="Content" ObjectID="_1737612726" r:id="rId4"/>
+                        <o:OLEObject Type="Embed" ProgID="Word.Picture.8" ShapeID="_x0000_i1025" DrawAspect="Content" ObjectID="_1737612726" r:id="rId5"/>
                       </w:object>
                     </w:r>
                   </w:p>
@@ -14136,7 +14148,7 @@
     <w:lvl w:ilvl="0">
       <w:start w:val="1"/>
       <w:numFmt w:val="none"/>
-      <w:pStyle w:val="Heading1"/>
+      <w:pStyle w:val="Titre1"/>
       <w:suff w:val="nothing"/>
       <w:lvlText w:val=""/>
       <w:lvlJc w:val="left"/>
@@ -14150,7 +14162,7 @@
     <w:lvl w:ilvl="1">
       <w:start w:val="1"/>
       <w:numFmt w:val="none"/>
-      <w:pStyle w:val="Heading2"/>
+      <w:pStyle w:val="Titre2"/>
       <w:suff w:val="nothing"/>
       <w:lvlText w:val=""/>
       <w:lvlJc w:val="left"/>
@@ -14164,7 +14176,7 @@
     <w:lvl w:ilvl="2">
       <w:start w:val="1"/>
       <w:numFmt w:val="none"/>
-      <w:pStyle w:val="Heading3"/>
+      <w:pStyle w:val="Titre3"/>
       <w:suff w:val="nothing"/>
       <w:lvlText w:val=""/>
       <w:lvlJc w:val="left"/>
@@ -14178,7 +14190,7 @@
     <w:lvl w:ilvl="3">
       <w:start w:val="1"/>
       <w:numFmt w:val="none"/>
-      <w:pStyle w:val="Heading4"/>
+      <w:pStyle w:val="Titre4"/>
       <w:suff w:val="nothing"/>
       <w:lvlText w:val=""/>
       <w:lvlJc w:val="left"/>
@@ -14192,7 +14204,7 @@
     <w:lvl w:ilvl="4">
       <w:start w:val="1"/>
       <w:numFmt w:val="none"/>
-      <w:pStyle w:val="Heading5"/>
+      <w:pStyle w:val="Titre5"/>
       <w:suff w:val="nothing"/>
       <w:lvlText w:val=""/>
       <w:lvlJc w:val="left"/>
@@ -14206,7 +14218,7 @@
     <w:lvl w:ilvl="5">
       <w:start w:val="1"/>
       <w:numFmt w:val="none"/>
-      <w:pStyle w:val="Heading6"/>
+      <w:pStyle w:val="Titre6"/>
       <w:suff w:val="nothing"/>
       <w:lvlText w:val=""/>
       <w:lvlJc w:val="left"/>
@@ -14220,7 +14232,7 @@
     <w:lvl w:ilvl="6">
       <w:start w:val="1"/>
       <w:numFmt w:val="none"/>
-      <w:pStyle w:val="Heading7"/>
+      <w:pStyle w:val="Titre7"/>
       <w:suff w:val="nothing"/>
       <w:lvlText w:val=""/>
       <w:lvlJc w:val="left"/>
@@ -14899,7 +14911,7 @@
       <w:szCs w:val="24"/>
     </w:rPr>
   </w:style>
-  <w:style w:type="paragraph" w:styleId="Heading1">
+  <w:style w:type="paragraph" w:styleId="Titre1">
     <w:name w:val="heading 1"/>
     <w:basedOn w:val="Normal"/>
     <w:next w:val="Normal"/>
@@ -14932,7 +14944,7 @@
       <w:lang w:eastAsia="zh-CN"/>
     </w:rPr>
   </w:style>
-  <w:style w:type="paragraph" w:styleId="Heading2">
+  <w:style w:type="paragraph" w:styleId="Titre2">
     <w:name w:val="heading 2"/>
     <w:basedOn w:val="Normal"/>
     <w:next w:val="Normal"/>
@@ -14959,9 +14971,9 @@
       <w:lang w:eastAsia="zh-CN"/>
     </w:rPr>
   </w:style>
-  <w:style w:type="paragraph" w:styleId="Heading3">
+  <w:style w:type="paragraph" w:styleId="Titre3">
     <w:name w:val="heading 3"/>
-    <w:basedOn w:val="Heading2"/>
+    <w:basedOn w:val="Titre2"/>
     <w:next w:val="Normal"/>
     <w:qFormat/>
     <w:pPr>
@@ -14974,7 +14986,7 @@
       <w:color w:val="800080"/>
     </w:rPr>
   </w:style>
-  <w:style w:type="paragraph" w:styleId="Heading4">
+  <w:style w:type="paragraph" w:styleId="Titre4">
     <w:name w:val="heading 4"/>
     <w:basedOn w:val="Normal"/>
     <w:next w:val="Normal"/>
@@ -14998,7 +15010,7 @@
       <w:lang w:eastAsia="zh-CN"/>
     </w:rPr>
   </w:style>
-  <w:style w:type="paragraph" w:styleId="Heading5">
+  <w:style w:type="paragraph" w:styleId="Titre5">
     <w:name w:val="heading 5"/>
     <w:basedOn w:val="Normal"/>
     <w:next w:val="Normal"/>
@@ -15022,7 +15034,7 @@
       <w:lang w:eastAsia="zh-CN"/>
     </w:rPr>
   </w:style>
-  <w:style w:type="paragraph" w:styleId="Heading6">
+  <w:style w:type="paragraph" w:styleId="Titre6">
     <w:name w:val="heading 6"/>
     <w:basedOn w:val="Normal"/>
     <w:next w:val="Normal"/>
@@ -15047,7 +15059,7 @@
       <w:lang w:eastAsia="zh-CN"/>
     </w:rPr>
   </w:style>
-  <w:style w:type="paragraph" w:styleId="Heading7">
+  <w:style w:type="paragraph" w:styleId="Titre7">
     <w:name w:val="heading 7"/>
     <w:basedOn w:val="Normal"/>
     <w:next w:val="Normal"/>
@@ -15073,13 +15085,13 @@
       <w:lang w:eastAsia="zh-CN"/>
     </w:rPr>
   </w:style>
-  <w:style w:type="character" w:default="1" w:styleId="DefaultParagraphFont">
+  <w:style w:type="character" w:default="1" w:styleId="Policepardfaut">
     <w:name w:val="Default Paragraph Font"/>
     <w:uiPriority w:val="1"/>
     <w:semiHidden/>
     <w:unhideWhenUsed/>
   </w:style>
-  <w:style w:type="table" w:default="1" w:styleId="TableNormal">
+  <w:style w:type="table" w:default="1" w:styleId="TableauNormal">
     <w:name w:val="Normal Table"/>
     <w:uiPriority w:val="99"/>
     <w:semiHidden/>
@@ -15094,7 +15106,7 @@
       </w:tblCellMar>
     </w:tblPr>
   </w:style>
-  <w:style w:type="numbering" w:default="1" w:styleId="NoList">
+  <w:style w:type="numbering" w:default="1" w:styleId="Aucuneliste">
     <w:name w:val="No List"/>
     <w:uiPriority w:val="99"/>
     <w:semiHidden/>
@@ -15310,7 +15322,7 @@
   <w:style w:type="character" w:customStyle="1" w:styleId="WW-Policepardfaut">
     <w:name w:val="WW-Police par défaut"/>
   </w:style>
-  <w:style w:type="character" w:styleId="PageNumber">
+  <w:style w:type="character" w:styleId="Numrodepage">
     <w:name w:val="page number"/>
     <w:basedOn w:val="WW-Policepardfaut"/>
   </w:style>
@@ -15372,10 +15384,10 @@
   <w:style w:type="character" w:customStyle="1" w:styleId="Policepardfaut1">
     <w:name w:val="Police par défaut1"/>
   </w:style>
-  <w:style w:type="paragraph" w:customStyle="1" w:styleId="Titre2">
+  <w:style w:type="paragraph" w:customStyle="1" w:styleId="Titre20">
     <w:name w:val="Titre2"/>
     <w:basedOn w:val="Normal"/>
-    <w:next w:val="BodyText"/>
+    <w:next w:val="Corpsdetexte"/>
     <w:pPr>
       <w:keepNext/>
       <w:suppressAutoHyphens/>
@@ -15392,7 +15404,7 @@
       <w:lang w:eastAsia="zh-CN"/>
     </w:rPr>
   </w:style>
-  <w:style w:type="paragraph" w:styleId="BodyText">
+  <w:style w:type="paragraph" w:styleId="Corpsdetexte">
     <w:name w:val="Body Text"/>
     <w:basedOn w:val="Normal"/>
     <w:pPr>
@@ -15408,14 +15420,14 @@
       <w:lang w:eastAsia="zh-CN"/>
     </w:rPr>
   </w:style>
-  <w:style w:type="paragraph" w:styleId="List">
+  <w:style w:type="paragraph" w:styleId="Liste">
     <w:name w:val="List"/>
-    <w:basedOn w:val="BodyText"/>
+    <w:basedOn w:val="Corpsdetexte"/>
     <w:rPr>
       <w:rFonts w:cs="Tahoma"/>
     </w:rPr>
   </w:style>
-  <w:style w:type="paragraph" w:styleId="Caption">
+  <w:style w:type="paragraph" w:styleId="Lgende">
     <w:name w:val="caption"/>
     <w:basedOn w:val="Normal"/>
     <w:qFormat/>
@@ -15469,7 +15481,7 @@
   <w:style w:type="paragraph" w:customStyle="1" w:styleId="WW-Titre">
     <w:name w:val="WW-Titre"/>
     <w:basedOn w:val="Normal"/>
-    <w:next w:val="BodyText"/>
+    <w:next w:val="Corpsdetexte"/>
     <w:pPr>
       <w:keepNext/>
       <w:suppressAutoHyphens/>
@@ -15486,10 +15498,10 @@
       <w:lang w:eastAsia="zh-CN"/>
     </w:rPr>
   </w:style>
-  <w:style w:type="paragraph" w:styleId="Subtitle">
+  <w:style w:type="paragraph" w:styleId="Sous-titre">
     <w:name w:val="Subtitle"/>
-    <w:basedOn w:val="Titre2"/>
-    <w:next w:val="BodyText"/>
+    <w:basedOn w:val="Titre20"/>
+    <w:next w:val="Corpsdetexte"/>
     <w:qFormat/>
     <w:pPr>
       <w:jc w:val="center"/>
@@ -15516,7 +15528,7 @@
       <w:lang w:eastAsia="zh-CN"/>
     </w:rPr>
   </w:style>
-  <w:style w:type="paragraph" w:styleId="Header">
+  <w:style w:type="paragraph" w:styleId="En-tte">
     <w:name w:val="header"/>
     <w:basedOn w:val="Normal"/>
     <w:pPr>
@@ -15535,7 +15547,7 @@
       <w:lang w:eastAsia="zh-CN"/>
     </w:rPr>
   </w:style>
-  <w:style w:type="paragraph" w:styleId="Footer">
+  <w:style w:type="paragraph" w:styleId="Pieddepage">
     <w:name w:val="footer"/>
     <w:basedOn w:val="Normal"/>
     <w:pPr>
@@ -15650,7 +15662,7 @@
       <w:lang w:eastAsia="zh-CN"/>
     </w:rPr>
   </w:style>
-  <w:style w:type="paragraph" w:styleId="FootnoteText">
+  <w:style w:type="paragraph" w:styleId="Notedebasdepage">
     <w:name w:val="footnote text"/>
     <w:basedOn w:val="Normal"/>
     <w:pPr>
@@ -15820,7 +15832,7 @@
   </w:style>
   <w:style w:type="paragraph" w:customStyle="1" w:styleId="Contenudetableau">
     <w:name w:val="Contenu de tableau"/>
-    <w:basedOn w:val="BodyText"/>
+    <w:basedOn w:val="Corpsdetexte"/>
     <w:pPr>
       <w:suppressLineNumbers/>
     </w:pPr>
@@ -15903,7 +15915,7 @@
       <w:iCs/>
     </w:rPr>
   </w:style>
-  <w:style w:type="paragraph" w:customStyle="1" w:styleId="TITRE4">
+  <w:style w:type="paragraph" w:customStyle="1" w:styleId="TITRE40">
     <w:name w:val="TITRE4"/>
     <w:basedOn w:val="Normal"/>
     <w:pPr>
@@ -15920,7 +15932,7 @@
       <w:lang w:eastAsia="zh-CN"/>
     </w:rPr>
   </w:style>
-  <w:style w:type="paragraph" w:customStyle="1" w:styleId="TITRE5">
+  <w:style w:type="paragraph" w:customStyle="1" w:styleId="TITRE50">
     <w:name w:val="TITRE5"/>
     <w:basedOn w:val="Normal"/>
     <w:pPr>
@@ -15972,12 +15984,12 @@
   </w:style>
   <w:style w:type="paragraph" w:customStyle="1" w:styleId="Contenuducadre">
     <w:name w:val="Contenu du cadre"/>
-    <w:basedOn w:val="BodyText"/>
+    <w:basedOn w:val="Corpsdetexte"/>
   </w:style>
-  <w:style w:type="paragraph" w:customStyle="1" w:styleId="Titre1">
+  <w:style w:type="paragraph" w:customStyle="1" w:styleId="Titre10">
     <w:name w:val="Titre1"/>
     <w:basedOn w:val="Normal"/>
-    <w:next w:val="BodyText"/>
+    <w:next w:val="Corpsdetexte"/>
     <w:pPr>
       <w:keepNext/>
       <w:suppressAutoHyphens/>
@@ -16060,9 +16072,9 @@
       <w:lang w:eastAsia="zh-CN"/>
     </w:rPr>
   </w:style>
-  <w:style w:type="table" w:styleId="TableGrid">
+  <w:style w:type="table" w:styleId="Grilledutableau">
     <w:name w:val="Table Grid"/>
-    <w:basedOn w:val="TableNormal"/>
+    <w:basedOn w:val="TableauNormal"/>
     <w:uiPriority w:val="59"/>
     <w:rsid w:val="00ED0284"/>
     <w:tblPr>
@@ -16076,7 +16088,7 @@
       </w:tblBorders>
     </w:tblPr>
   </w:style>
-  <w:style w:type="paragraph" w:styleId="ListParagraph">
+  <w:style w:type="paragraph" w:styleId="Paragraphedeliste">
     <w:name w:val="List Paragraph"/>
     <w:basedOn w:val="Normal"/>
     <w:uiPriority w:val="34"/>

</xml_diff>

<commit_message>
Ajout de la surface des locaux collectifs résidentiels  (#671)
* Ajout de la surface des locaux collectifs résidentiels dans les model/form/services/tests/templates/docx

* ajout des autres templates de convention

* rollback pre-commit config

* corrections suite review Nico
</commit_message>
<xml_diff>
--- a/documents/SEM-template.docx
+++ b/documents/SEM-template.docx
@@ -4263,7 +4263,7 @@
                 <v:stroke joinstyle="miter"/>
                 <v:path gradientshapeok="t" o:connecttype="rect"/>
               </v:shapetype>
-              <v:shape id="Text Box 25" o:spid="_x0000_s1026" type="#_x0000_t202" style="width:411.95pt;height:213.85pt;visibility:visible;mso-wrap-style:square;mso-left-percent:-10001;mso-top-percent:-10001;mso-position-horizontal:absolute;mso-position-horizontal-relative:char;mso-position-vertical:absolute;mso-position-vertical-relative:line;mso-left-percent:-10001;mso-top-percent:-10001;v-text-anchor:top" o:gfxdata="UEsDBBQABgAIAAAAIQC2gziS/gAAAOEBAAATAAAAW0NvbnRlbnRfVHlwZXNdLnhtbJSRQU7DMBBF&#13;&#10;90jcwfIWJU67QAgl6YK0S0CoHGBkTxKLZGx5TGhvj5O2G0SRWNoz/78nu9wcxkFMGNg6quQqL6RA&#13;&#10;0s5Y6ir5vt9lD1JwBDIwOMJKHpHlpr69KfdHjyxSmriSfYz+USnWPY7AufNIadK6MEJMx9ApD/oD&#13;&#10;OlTrorhX2lFEilmcO2RdNtjC5xDF9pCuTyYBB5bi6bQ4syoJ3g9WQ0ymaiLzg5KdCXlKLjvcW893&#13;&#10;SUOqXwnz5DrgnHtJTxOsQfEKIT7DmDSUCaxw7Rqn8787ZsmRM9e2VmPeBN4uqYvTtW7jvijg9N/y&#13;&#10;JsXecLq0q+WD6m8AAAD//wMAUEsDBBQABgAIAAAAIQA4/SH/1gAAAJQBAAALAAAAX3JlbHMvLnJl&#13;&#10;bHOkkMFqwzAMhu+DvYPRfXGawxijTi+j0GvpHsDYimMaW0Yy2fr2M4PBMnrbUb/Q94l/f/hMi1qR&#13;&#10;JVI2sOt6UJgd+ZiDgffL8ekFlFSbvV0oo4EbChzGx4f9GRdb25HMsYhqlCwG5lrLq9biZkxWOiqY&#13;&#10;22YiTra2kYMu1l1tQD30/bPm3wwYN0x18gb45AdQl1tp5j/sFB2T0FQ7R0nTNEV3j6o9feQzro1i&#13;&#10;OWA14Fm+Q8a1a8+Bvu/d/dMb2JY5uiPbhG/ktn4cqGU/er3pcvwCAAD//wMAUEsDBBQABgAIAAAA&#13;&#10;IQCiLe6IJAIAAEUEAAAOAAAAZHJzL2Uyb0RvYy54bWysU1GP2jAMfp+0/xDlfbSAYLuKcmKcmCah&#13;&#10;u5O46Z5DmtJKaZw5gZb9+jkphe22p2kvqRs7n+3Pnxf3XaPZSaGrweR8PEo5U0ZCUZtDzr+9bD58&#13;&#10;4sx5YQqhwaicn5Xj98v37xatzdQEKtCFQkYgxmWtzXnlvc2SxMlKNcKNwCpDzhKwEZ5+8ZAUKFpC&#13;&#10;b3QySdN50gIWFkEq5+j2oXfyZcQvSyX9U1k65ZnOOdXm44nx3IczWS5EdkBhq1peyhD/UEUjakNJ&#13;&#10;r1APwgt2xPoPqKaWCA5KP5LQJFCWtVSxB+pmnL7pZlcJq2IvRI6zV5rc/4OVj6edfUbmu8/Q0QAD&#13;&#10;Ia11maPL0E9XYhO+VCkjP1F4vtKmOs8kXc4m0/HddM6ZJN/k43h2l84CTnJ7btH5LwoaFoycI80l&#13;&#10;0iVOW+f70CEkZHOg62JTax1/ghbUWiM7CZqi9rFIAv8tShvW5nw+naUR2EB43iNrQ7XcmgqW7/bd&#13;&#10;pdM9FGciAKHXhrNyU1ORW+H8s0ASA/VMAvdPdJQaKAlcLM4qwB9/uw/xNCPyctaSuHLuvh8FKs70&#13;&#10;V0PTC0ocDByM/WCYY7MG6nRMq2NlNOkBej2YJULzSrpfhSzkEkZSrpz7wVz7XuK0N1KtVjGI9GaF&#13;&#10;35qdlQE6MBsof+leBdrLXDyN9BEG2YnszXj62PDSwOrooazj7AKhPYsXnkmrcfqXvQrL8Ot/jLpt&#13;&#10;//InAAAA//8DAFBLAwQUAAYACAAAACEAO93BeOIAAAAKAQAADwAAAGRycy9kb3ducmV2LnhtbEyP&#13;&#10;zU7DMBCE70i8g7VIXBB1CFUT0jgVP+KABEIU1PM2XpJQex1it015egwXuIy0Gs3sfOVitEbsaPCd&#13;&#10;YwUXkwQEce10x42Ct9f78xyED8gajWNScCAPi+r4qMRCuz2/0G4ZGhFL2BeooA2hL6T0dUsW/cT1&#13;&#10;xNF7d4PFEM+hkXrAfSy3RqZJMpMWO44fWuzptqV6s9xaBflh+nS2mmWrD/P8cNN+NZ/8uEGlTk/G&#13;&#10;u3mU6zmIQGP4S8APQ9wPVRy2dlvWXhgFkSb8avTy9PIKxFrBNM0ykFUp/yNU3wAAAP//AwBQSwEC&#13;&#10;LQAUAAYACAAAACEAtoM4kv4AAADhAQAAEwAAAAAAAAAAAAAAAAAAAAAAW0NvbnRlbnRfVHlwZXNd&#13;&#10;LnhtbFBLAQItABQABgAIAAAAIQA4/SH/1gAAAJQBAAALAAAAAAAAAAAAAAAAAC8BAABfcmVscy8u&#13;&#10;cmVsc1BLAQItABQABgAIAAAAIQCiLe6IJAIAAEUEAAAOAAAAAAAAAAAAAAAAAC4CAABkcnMvZTJv&#13;&#10;RG9jLnhtbFBLAQItABQABgAIAAAAIQA73cF44gAAAAoBAAAPAAAAAAAAAAAAAAAAAH4EAABkcnMv&#13;&#10;ZG93bnJldi54bWxQSwUGAAAAAAQABADzAAAAjQUAAAAA&#13;&#10;" fillcolor="white [3201]" stroked="f" strokeweight=".5pt">
+              <v:shape id="Text Box 25" o:spid="_x0000_s1026" type="#_x0000_t202" style="width:411.95pt;height:213.85pt;visibility:visible;mso-wrap-style:square;mso-left-percent:-10001;mso-top-percent:-10001;mso-position-horizontal:absolute;mso-position-horizontal-relative:char;mso-position-vertical:absolute;mso-position-vertical-relative:line;mso-left-percent:-10001;mso-top-percent:-10001;v-text-anchor:top" o:gfxdata="UEsDBBQABgAIAAAAIQC2gziS/gAAAOEBAAATAAAAW0NvbnRlbnRfVHlwZXNdLnhtbJSRQU7DMBBF&#10;90jcwfIWJU67QAgl6YK0S0CoHGBkTxKLZGx5TGhvj5O2G0SRWNoz/78nu9wcxkFMGNg6quQqL6RA&#10;0s5Y6ir5vt9lD1JwBDIwOMJKHpHlpr69KfdHjyxSmriSfYz+USnWPY7AufNIadK6MEJMx9ApD/oD&#10;OlTrorhX2lFEilmcO2RdNtjC5xDF9pCuTyYBB5bi6bQ4syoJ3g9WQ0ymaiLzg5KdCXlKLjvcW893&#10;SUOqXwnz5DrgnHtJTxOsQfEKIT7DmDSUCaxw7Rqn8787ZsmRM9e2VmPeBN4uqYvTtW7jvijg9N/y&#10;JsXecLq0q+WD6m8AAAD//wMAUEsDBBQABgAIAAAAIQA4/SH/1gAAAJQBAAALAAAAX3JlbHMvLnJl&#10;bHOkkMFqwzAMhu+DvYPRfXGawxijTi+j0GvpHsDYimMaW0Yy2fr2M4PBMnrbUb/Q94l/f/hMi1qR&#10;JVI2sOt6UJgd+ZiDgffL8ekFlFSbvV0oo4EbChzGx4f9GRdb25HMsYhqlCwG5lrLq9biZkxWOiqY&#10;22YiTra2kYMu1l1tQD30/bPm3wwYN0x18gb45AdQl1tp5j/sFB2T0FQ7R0nTNEV3j6o9feQzro1i&#10;OWA14Fm+Q8a1a8+Bvu/d/dMb2JY5uiPbhG/ktn4cqGU/er3pcvwCAAD//wMAUEsDBBQABgAIAAAA&#10;IQCiLe6IJAIAAEUEAAAOAAAAZHJzL2Uyb0RvYy54bWysU1GP2jAMfp+0/xDlfbSAYLuKcmKcmCah&#10;u5O46Z5DmtJKaZw5gZb9+jkphe22p2kvqRs7n+3Pnxf3XaPZSaGrweR8PEo5U0ZCUZtDzr+9bD58&#10;4sx5YQqhwaicn5Xj98v37xatzdQEKtCFQkYgxmWtzXnlvc2SxMlKNcKNwCpDzhKwEZ5+8ZAUKFpC&#10;b3QySdN50gIWFkEq5+j2oXfyZcQvSyX9U1k65ZnOOdXm44nx3IczWS5EdkBhq1peyhD/UEUjakNJ&#10;r1APwgt2xPoPqKaWCA5KP5LQJFCWtVSxB+pmnL7pZlcJq2IvRI6zV5rc/4OVj6edfUbmu8/Q0QAD&#10;Ia11maPL0E9XYhO+VCkjP1F4vtKmOs8kXc4m0/HddM6ZJN/k43h2l84CTnJ7btH5LwoaFoycI80l&#10;0iVOW+f70CEkZHOg62JTax1/ghbUWiM7CZqi9rFIAv8tShvW5nw+naUR2EB43iNrQ7XcmgqW7/bd&#10;pdM9FGciAKHXhrNyU1ORW+H8s0ASA/VMAvdPdJQaKAlcLM4qwB9/uw/xNCPyctaSuHLuvh8FKs70&#10;V0PTC0ocDByM/WCYY7MG6nRMq2NlNOkBej2YJULzSrpfhSzkEkZSrpz7wVz7XuK0N1KtVjGI9GaF&#10;35qdlQE6MBsof+leBdrLXDyN9BEG2YnszXj62PDSwOrooazj7AKhPYsXnkmrcfqXvQrL8Ot/jLpt&#10;//InAAAA//8DAFBLAwQUAAYACAAAACEAO93BeOIAAAAKAQAADwAAAGRycy9kb3ducmV2LnhtbEyP&#10;zU7DMBCE70i8g7VIXBB1CFUT0jgVP+KABEIU1PM2XpJQex1it015egwXuIy0Gs3sfOVitEbsaPCd&#10;YwUXkwQEce10x42Ct9f78xyED8gajWNScCAPi+r4qMRCuz2/0G4ZGhFL2BeooA2hL6T0dUsW/cT1&#10;xNF7d4PFEM+hkXrAfSy3RqZJMpMWO44fWuzptqV6s9xaBflh+nS2mmWrD/P8cNN+NZ/8uEGlTk/G&#10;u3mU6zmIQGP4S8APQ9wPVRy2dlvWXhgFkSb8avTy9PIKxFrBNM0ykFUp/yNU3wAAAP//AwBQSwEC&#10;LQAUAAYACAAAACEAtoM4kv4AAADhAQAAEwAAAAAAAAAAAAAAAAAAAAAAW0NvbnRlbnRfVHlwZXNd&#10;LnhtbFBLAQItABQABgAIAAAAIQA4/SH/1gAAAJQBAAALAAAAAAAAAAAAAAAAAC8BAABfcmVscy8u&#10;cmVsc1BLAQItABQABgAIAAAAIQCiLe6IJAIAAEUEAAAOAAAAAAAAAAAAAAAAAC4CAABkcnMvZTJv&#10;RG9jLnhtbFBLAQItABQABgAIAAAAIQA73cF44gAAAAoBAAAPAAAAAAAAAAAAAAAAAH4EAABkcnMv&#10;ZG93bnJldi54bWxQSwUGAAAAAAQABADzAAAAjQUAAAAA&#10;" fillcolor="white [3201]" stroked="f" strokeweight=".5pt">
                 <v:textbox inset="0,0,0,0">
                   <w:txbxContent>
                     <w:p>
@@ -4699,7 +4699,7 @@
     </w:p>
     <w:tbl>
       <w:tblPr>
-        <w:tblStyle w:val="TableGrid"/>
+        <w:tblStyle w:val="Grilledutableau"/>
         <w:tblW w:w="0" w:type="auto"/>
         <w:tblLook w:val="04A0" w:firstRow="1" w:lastRow="0" w:firstColumn="1" w:lastColumn="0" w:noHBand="0" w:noVBand="1"/>
       </w:tblPr>
@@ -5440,7 +5440,7 @@
     </w:p>
     <w:tbl>
       <w:tblPr>
-        <w:tblStyle w:val="TableGrid"/>
+        <w:tblStyle w:val="Grilledutableau"/>
         <w:tblW w:w="0" w:type="auto"/>
         <w:tblLook w:val="04A0" w:firstRow="1" w:lastRow="0" w:firstColumn="1" w:lastColumn="0" w:noHBand="0" w:noVBand="1"/>
       </w:tblPr>
@@ -5969,7 +5969,7 @@
     </w:p>
     <w:tbl>
       <w:tblPr>
-        <w:tblStyle w:val="TableGrid"/>
+        <w:tblStyle w:val="Grilledutableau"/>
         <w:tblW w:w="0" w:type="auto"/>
         <w:tblLook w:val="04A0" w:firstRow="1" w:lastRow="0" w:firstColumn="1" w:lastColumn="0" w:noHBand="0" w:noVBand="1"/>
       </w:tblPr>
@@ -7984,7 +7984,19 @@
         <w:rPr>
           <w:rFonts w:ascii="TimesNewRomanPSMT" w:hAnsi="TimesNewRomanPSMT" w:cs="TimesNewRomanPSMT"/>
         </w:rPr>
-        <w:t>3 ter. Surface des locaux collectifs résidentiels :</w:t>
+        <w:t>3 ter. Surface des locaux collectifs résidentiels : {{ lot.</w:t>
+      </w:r>
+      <w:r>
+        <w:rPr>
+          <w:rFonts w:ascii="TimesNewRomanPSMT" w:hAnsi="TimesNewRomanPSMT" w:cs="TimesNewRomanPSMT"/>
+        </w:rPr>
+        <w:t>surface_locaux_collectifs_residentiels</w:t>
+      </w:r>
+      <w:r>
+        <w:rPr>
+          <w:rFonts w:ascii="TimesNewRomanPSMT" w:hAnsi="TimesNewRomanPSMT" w:cs="TimesNewRomanPSMT"/>
+        </w:rPr>
+        <w:t xml:space="preserve"> }}</w:t>
       </w:r>
     </w:p>
     <w:p>
@@ -8071,7 +8083,7 @@
     </w:p>
     <w:tbl>
       <w:tblPr>
-        <w:tblStyle w:val="TableGrid"/>
+        <w:tblStyle w:val="Grilledutableau"/>
         <w:tblW w:w="0" w:type="auto"/>
         <w:tblLayout w:type="fixed"/>
         <w:tblLook w:val="04A0" w:firstRow="1" w:lastRow="0" w:firstColumn="1" w:lastColumn="0" w:noHBand="0" w:noVBand="1"/>
@@ -9391,7 +9403,7 @@
     </w:p>
     <w:tbl>
       <w:tblPr>
-        <w:tblStyle w:val="TableGrid"/>
+        <w:tblStyle w:val="Grilledutableau"/>
         <w:tblW w:w="0" w:type="auto"/>
         <w:tblLook w:val="04A0" w:firstRow="1" w:lastRow="0" w:firstColumn="1" w:lastColumn="0" w:noHBand="0" w:noVBand="1"/>
       </w:tblPr>
@@ -9737,7 +9749,7 @@
     </w:p>
     <w:tbl>
       <w:tblPr>
-        <w:tblStyle w:val="TableGrid"/>
+        <w:tblStyle w:val="Grilledutableau"/>
         <w:tblW w:w="0" w:type="auto"/>
         <w:tblLook w:val="04A0" w:firstRow="1" w:lastRow="0" w:firstColumn="1" w:lastColumn="0" w:noHBand="0" w:noVBand="1"/>
       </w:tblPr>
@@ -10908,7 +10920,7 @@
     </w:p>
     <w:p>
       <w:pPr>
-        <w:pStyle w:val="ListParagraph"/>
+        <w:pStyle w:val="Paragraphedeliste"/>
         <w:numPr>
           <w:ilvl w:val="0"/>
           <w:numId w:val="3"/>
@@ -10928,7 +10940,7 @@
     </w:p>
     <w:p>
       <w:pPr>
-        <w:pStyle w:val="ListParagraph"/>
+        <w:pStyle w:val="Paragraphedeliste"/>
         <w:numPr>
           <w:ilvl w:val="0"/>
           <w:numId w:val="3"/>
@@ -10947,7 +10959,7 @@
     </w:p>
     <w:p>
       <w:pPr>
-        <w:pStyle w:val="ListParagraph"/>
+        <w:pStyle w:val="Paragraphedeliste"/>
         <w:numPr>
           <w:ilvl w:val="0"/>
           <w:numId w:val="3"/>
@@ -10966,7 +10978,7 @@
     </w:p>
     <w:p>
       <w:pPr>
-        <w:pStyle w:val="ListParagraph"/>
+        <w:pStyle w:val="Paragraphedeliste"/>
         <w:numPr>
           <w:ilvl w:val="0"/>
           <w:numId w:val="3"/>
@@ -10985,7 +10997,7 @@
     </w:p>
     <w:p>
       <w:pPr>
-        <w:pStyle w:val="ListParagraph"/>
+        <w:pStyle w:val="Paragraphedeliste"/>
         <w:numPr>
           <w:ilvl w:val="0"/>
           <w:numId w:val="3"/>
@@ -11092,7 +11104,7 @@
     </w:p>
     <w:p>
       <w:pPr>
-        <w:pStyle w:val="ListParagraph"/>
+        <w:pStyle w:val="Paragraphedeliste"/>
         <w:numPr>
           <w:ilvl w:val="0"/>
           <w:numId w:val="3"/>
@@ -11140,7 +11152,7 @@
     </w:p>
     <w:p>
       <w:pPr>
-        <w:pStyle w:val="ListParagraph"/>
+        <w:pStyle w:val="Paragraphedeliste"/>
         <w:numPr>
           <w:ilvl w:val="0"/>
           <w:numId w:val="3"/>
@@ -11188,7 +11200,7 @@
     </w:p>
     <w:p>
       <w:pPr>
-        <w:pStyle w:val="ListParagraph"/>
+        <w:pStyle w:val="Paragraphedeliste"/>
         <w:numPr>
           <w:ilvl w:val="0"/>
           <w:numId w:val="3"/>
@@ -11236,7 +11248,7 @@
     </w:p>
     <w:p>
       <w:pPr>
-        <w:pStyle w:val="ListParagraph"/>
+        <w:pStyle w:val="Paragraphedeliste"/>
         <w:numPr>
           <w:ilvl w:val="0"/>
           <w:numId w:val="3"/>
@@ -11291,7 +11303,7 @@
     </w:p>
     <w:p>
       <w:pPr>
-        <w:pStyle w:val="ListParagraph"/>
+        <w:pStyle w:val="Paragraphedeliste"/>
         <w:numPr>
           <w:ilvl w:val="0"/>
           <w:numId w:val="3"/>
@@ -11607,7 +11619,7 @@
           </mc:Choice>
           <mc:Fallback>
             <w:pict>
-              <v:shape w14:anchorId="6A4E3B60" id="Text Box 6" o:spid="_x0000_s1027" type="#_x0000_t202" style="width:411.95pt;height:213.85pt;visibility:visible;mso-wrap-style:square;mso-left-percent:-10001;mso-top-percent:-10001;mso-position-horizontal:absolute;mso-position-horizontal-relative:char;mso-position-vertical:absolute;mso-position-vertical-relative:line;mso-left-percent:-10001;mso-top-percent:-10001;v-text-anchor:top" o:gfxdata="UEsDBBQABgAIAAAAIQC2gziS/gAAAOEBAAATAAAAW0NvbnRlbnRfVHlwZXNdLnhtbJSRQU7DMBBF&#13;&#10;90jcwfIWJU67QAgl6YK0S0CoHGBkTxKLZGx5TGhvj5O2G0SRWNoz/78nu9wcxkFMGNg6quQqL6RA&#13;&#10;0s5Y6ir5vt9lD1JwBDIwOMJKHpHlpr69KfdHjyxSmriSfYz+USnWPY7AufNIadK6MEJMx9ApD/oD&#13;&#10;OlTrorhX2lFEilmcO2RdNtjC5xDF9pCuTyYBB5bi6bQ4syoJ3g9WQ0ymaiLzg5KdCXlKLjvcW893&#13;&#10;SUOqXwnz5DrgnHtJTxOsQfEKIT7DmDSUCaxw7Rqn8787ZsmRM9e2VmPeBN4uqYvTtW7jvijg9N/y&#13;&#10;JsXecLq0q+WD6m8AAAD//wMAUEsDBBQABgAIAAAAIQA4/SH/1gAAAJQBAAALAAAAX3JlbHMvLnJl&#13;&#10;bHOkkMFqwzAMhu+DvYPRfXGawxijTi+j0GvpHsDYimMaW0Yy2fr2M4PBMnrbUb/Q94l/f/hMi1qR&#13;&#10;JVI2sOt6UJgd+ZiDgffL8ekFlFSbvV0oo4EbChzGx4f9GRdb25HMsYhqlCwG5lrLq9biZkxWOiqY&#13;&#10;22YiTra2kYMu1l1tQD30/bPm3wwYN0x18gb45AdQl1tp5j/sFB2T0FQ7R0nTNEV3j6o9feQzro1i&#13;&#10;OWA14Fm+Q8a1a8+Bvu/d/dMb2JY5uiPbhG/ktn4cqGU/er3pcvwCAAD//wMAUEsDBBQABgAIAAAA&#13;&#10;IQC6ZqpFJwIAAEwEAAAOAAAAZHJzL2Uyb0RvYy54bWysVFFv2yAQfp+0/4B4X+wkSrZacaosVaZJ&#13;&#10;UVspnfpMMMRImGNAYme/fgeOm7bb07QXfHDHd3fffXhx2zWanITzCkxJx6OcEmE4VMocSvrjafPp&#13;&#10;CyU+MFMxDUaU9Cw8vV1+/LBobSEmUIOuhCMIYnzR2pLWIdgiyzyvRcP8CKww6JTgGhZw6w5Z5ViL&#13;&#10;6I3OJnk+z1pwlXXAhfd4etc76TLhSyl4eJDSi0B0SbG2kFaX1n1cs+WCFQfHbK34pQz2D1U0TBlM&#13;&#10;+gJ1xwIjR6f+gGoUd+BBhhGHJgMpFRepB+xmnL/rZlczK1IvSI63LzT5/wfL7087++hI6L5ChwOM&#13;&#10;hLTWFx4PYz+ddE38YqUE/Ujh+YU20QXC8XA2mY5vpnNKOPomn8ezm3wWcbLrdet8+CagIdEoqcO5&#13;&#10;JLrYaetDHzqExGwetKo2Suu0iVoQa+3IieEUdUhFIvibKG1IW9L5dJYnYAPxeo+sDdZybSpaodt3&#13;&#10;RFWvGt5DdUYeHPQS8ZZvFNa6ZT48MoeawNZR5+EBF6kBc8HFoqQG9+tv5zEeR4VeSlrUWEn9zyNz&#13;&#10;ghL93eAQoyAHww3GfjDMsVkDNjzGF2R5MvGCC3owpYPmGeW/ilnQxQzHXCUNg7kOvdLx+XCxWqUg&#13;&#10;lJ1lYWt2lkfoSHBk/ql7Zs5exhNwsvcwqI8V76bUx8abBlbHAFKlEUZeexYvdKNkkwguzyu+idf7&#13;&#10;FHX9CSx/AwAA//8DAFBLAwQUAAYACAAAACEAO93BeOIAAAAKAQAADwAAAGRycy9kb3ducmV2Lnht&#13;&#10;bEyPzU7DMBCE70i8g7VIXBB1CFUT0jgVP+KABEIU1PM2XpJQex1it015egwXuIy0Gs3sfOVitEbs&#13;&#10;aPCdYwUXkwQEce10x42Ct9f78xyED8gajWNScCAPi+r4qMRCuz2/0G4ZGhFL2BeooA2hL6T0dUsW&#13;&#10;/cT1xNF7d4PFEM+hkXrAfSy3RqZJMpMWO44fWuzptqV6s9xaBflh+nS2mmWrD/P8cNN+NZ/8uEGl&#13;&#10;Tk/Gu3mU6zmIQGP4S8APQ9wPVRy2dlvWXhgFkSb8avTy9PIKxFrBNM0ykFUp/yNU3wAAAP//AwBQ&#13;&#10;SwECLQAUAAYACAAAACEAtoM4kv4AAADhAQAAEwAAAAAAAAAAAAAAAAAAAAAAW0NvbnRlbnRfVHlw&#13;&#10;ZXNdLnhtbFBLAQItABQABgAIAAAAIQA4/SH/1gAAAJQBAAALAAAAAAAAAAAAAAAAAC8BAABfcmVs&#13;&#10;cy8ucmVsc1BLAQItABQABgAIAAAAIQC6ZqpFJwIAAEwEAAAOAAAAAAAAAAAAAAAAAC4CAABkcnMv&#13;&#10;ZTJvRG9jLnhtbFBLAQItABQABgAIAAAAIQA73cF44gAAAAoBAAAPAAAAAAAAAAAAAAAAAIEEAABk&#13;&#10;cnMvZG93bnJldi54bWxQSwUGAAAAAAQABADzAAAAkAUAAAAA&#13;&#10;" fillcolor="white [3201]" stroked="f" strokeweight=".5pt">
+              <v:shape w14:anchorId="6A4E3B60" id="Text Box 6" o:spid="_x0000_s1027" type="#_x0000_t202" style="width:411.95pt;height:213.85pt;visibility:visible;mso-wrap-style:square;mso-left-percent:-10001;mso-top-percent:-10001;mso-position-horizontal:absolute;mso-position-horizontal-relative:char;mso-position-vertical:absolute;mso-position-vertical-relative:line;mso-left-percent:-10001;mso-top-percent:-10001;v-text-anchor:top" o:gfxdata="UEsDBBQABgAIAAAAIQC2gziS/gAAAOEBAAATAAAAW0NvbnRlbnRfVHlwZXNdLnhtbJSRQU7DMBBF&#10;90jcwfIWJU67QAgl6YK0S0CoHGBkTxKLZGx5TGhvj5O2G0SRWNoz/78nu9wcxkFMGNg6quQqL6RA&#10;0s5Y6ir5vt9lD1JwBDIwOMJKHpHlpr69KfdHjyxSmriSfYz+USnWPY7AufNIadK6MEJMx9ApD/oD&#10;OlTrorhX2lFEilmcO2RdNtjC5xDF9pCuTyYBB5bi6bQ4syoJ3g9WQ0ymaiLzg5KdCXlKLjvcW893&#10;SUOqXwnz5DrgnHtJTxOsQfEKIT7DmDSUCaxw7Rqn8787ZsmRM9e2VmPeBN4uqYvTtW7jvijg9N/y&#10;JsXecLq0q+WD6m8AAAD//wMAUEsDBBQABgAIAAAAIQA4/SH/1gAAAJQBAAALAAAAX3JlbHMvLnJl&#10;bHOkkMFqwzAMhu+DvYPRfXGawxijTi+j0GvpHsDYimMaW0Yy2fr2M4PBMnrbUb/Q94l/f/hMi1qR&#10;JVI2sOt6UJgd+ZiDgffL8ekFlFSbvV0oo4EbChzGx4f9GRdb25HMsYhqlCwG5lrLq9biZkxWOiqY&#10;22YiTra2kYMu1l1tQD30/bPm3wwYN0x18gb45AdQl1tp5j/sFB2T0FQ7R0nTNEV3j6o9feQzro1i&#10;OWA14Fm+Q8a1a8+Bvu/d/dMb2JY5uiPbhG/ktn4cqGU/er3pcvwCAAD//wMAUEsDBBQABgAIAAAA&#10;IQC6ZqpFJwIAAEwEAAAOAAAAZHJzL2Uyb0RvYy54bWysVFFv2yAQfp+0/4B4X+wkSrZacaosVaZJ&#10;UVspnfpMMMRImGNAYme/fgeOm7bb07QXfHDHd3fffXhx2zWanITzCkxJx6OcEmE4VMocSvrjafPp&#10;CyU+MFMxDUaU9Cw8vV1+/LBobSEmUIOuhCMIYnzR2pLWIdgiyzyvRcP8CKww6JTgGhZw6w5Z5ViL&#10;6I3OJnk+z1pwlXXAhfd4etc76TLhSyl4eJDSi0B0SbG2kFaX1n1cs+WCFQfHbK34pQz2D1U0TBlM&#10;+gJ1xwIjR6f+gGoUd+BBhhGHJgMpFRepB+xmnL/rZlczK1IvSI63LzT5/wfL7087++hI6L5ChwOM&#10;hLTWFx4PYz+ddE38YqUE/Ujh+YU20QXC8XA2mY5vpnNKOPomn8ezm3wWcbLrdet8+CagIdEoqcO5&#10;JLrYaetDHzqExGwetKo2Suu0iVoQa+3IieEUdUhFIvibKG1IW9L5dJYnYAPxeo+sDdZybSpaodt3&#10;RFWvGt5DdUYeHPQS8ZZvFNa6ZT48MoeawNZR5+EBF6kBc8HFoqQG9+tv5zEeR4VeSlrUWEn9zyNz&#10;ghL93eAQoyAHww3GfjDMsVkDNjzGF2R5MvGCC3owpYPmGeW/ilnQxQzHXCUNg7kOvdLx+XCxWqUg&#10;lJ1lYWt2lkfoSHBk/ql7Zs5exhNwsvcwqI8V76bUx8abBlbHAFKlEUZeexYvdKNkkwguzyu+idf7&#10;FHX9CSx/AwAA//8DAFBLAwQUAAYACAAAACEAO93BeOIAAAAKAQAADwAAAGRycy9kb3ducmV2Lnht&#10;bEyPzU7DMBCE70i8g7VIXBB1CFUT0jgVP+KABEIU1PM2XpJQex1it015egwXuIy0Gs3sfOVitEbs&#10;aPCdYwUXkwQEce10x42Ct9f78xyED8gajWNScCAPi+r4qMRCuz2/0G4ZGhFL2BeooA2hL6T0dUsW&#10;/cT1xNF7d4PFEM+hkXrAfSy3RqZJMpMWO44fWuzptqV6s9xaBflh+nS2mmWrD/P8cNN+NZ/8uEGl&#10;Tk/Gu3mU6zmIQGP4S8APQ9wPVRy2dlvWXhgFkSb8avTy9PIKxFrBNM0ykFUp/yNU3wAAAP//AwBQ&#10;SwECLQAUAAYACAAAACEAtoM4kv4AAADhAQAAEwAAAAAAAAAAAAAAAAAAAAAAW0NvbnRlbnRfVHlw&#10;ZXNdLnhtbFBLAQItABQABgAIAAAAIQA4/SH/1gAAAJQBAAALAAAAAAAAAAAAAAAAAC8BAABfcmVs&#10;cy8ucmVsc1BLAQItABQABgAIAAAAIQC6ZqpFJwIAAEwEAAAOAAAAAAAAAAAAAAAAAC4CAABkcnMv&#10;ZTJvRG9jLnhtbFBLAQItABQABgAIAAAAIQA73cF44gAAAAoBAAAPAAAAAAAAAAAAAAAAAIEEAABk&#10;cnMvZG93bnJldi54bWxQSwUGAAAAAAQABADzAAAAkAUAAAAA&#10;" fillcolor="white [3201]" stroked="f" strokeweight=".5pt">
                 <v:textbox inset="0,0,0,0">
                   <w:txbxContent>
                     <w:p>
@@ -12315,7 +12327,7 @@
 <w:ftr xmlns:wpc="http://schemas.microsoft.com/office/word/2010/wordprocessingCanvas" xmlns:cx="http://schemas.microsoft.com/office/drawing/2014/chartex" xmlns:cx1="http://schemas.microsoft.com/office/drawing/2015/9/8/chartex" xmlns:cx2="http://schemas.microsoft.com/office/drawing/2015/10/21/chartex" xmlns:cx3="http://schemas.microsoft.com/office/drawing/2016/5/9/chartex" xmlns:cx4="http://schemas.microsoft.com/office/drawing/2016/5/10/chartex" xmlns:cx5="http://schemas.microsoft.com/office/drawing/2016/5/11/chartex" xmlns:cx6="http://schemas.microsoft.com/office/drawing/2016/5/12/chartex" xmlns:cx7="http://schemas.microsoft.com/office/drawing/2016/5/13/chartex" xmlns:cx8="http://schemas.microsoft.com/office/drawing/2016/5/14/chartex" xmlns:mc="http://schemas.openxmlformats.org/markup-compatibility/2006" xmlns:aink="http://schemas.microsoft.com/office/drawing/2016/ink" xmlns:am3d="http://schemas.microsoft.com/office/drawing/2017/model3d" xmlns:o="urn:schemas-microsoft-com:office:office" xmlns:oel="http://schemas.microsoft.com/office/2019/extlst" xmlns:r="http://schemas.openxmlformats.org/officeDocument/2006/relationships" xmlns:m="http://schemas.openxmlformats.org/officeDocument/2006/math" xmlns:v="urn:schemas-microsoft-com:vml" xmlns:wp14="http://schemas.microsoft.com/office/word/2010/wordprocessingDrawing" xmlns:wp="http://schemas.openxmlformats.org/drawingml/2006/wordprocessingDrawing" xmlns:w10="urn:schemas-microsoft-com:office:word" xmlns:w="http://schemas.openxmlformats.org/wordprocessingml/2006/main" xmlns:w14="http://schemas.microsoft.com/office/word/2010/wordml" xmlns:w15="http://schemas.microsoft.com/office/word/2012/wordml" xmlns:w16cex="http://schemas.microsoft.com/office/word/2018/wordml/cex" xmlns:w16cid="http://schemas.microsoft.com/office/word/2016/wordml/cid" xmlns:w16="http://schemas.microsoft.com/office/word/2018/wordml" xmlns:w16sdtdh="http://schemas.microsoft.com/office/word/2020/wordml/sdtdatahash" xmlns:w16se="http://schemas.microsoft.com/office/word/2015/wordml/symex" xmlns:wpg="http://schemas.microsoft.com/office/word/2010/wordprocessingGroup" xmlns:wpi="http://schemas.microsoft.com/office/word/2010/wordprocessingInk" xmlns:wne="http://schemas.microsoft.com/office/word/2006/wordml" xmlns:wps="http://schemas.microsoft.com/office/word/2010/wordprocessingShape" mc:Ignorable="w14 w15 w16se w16cid w16 w16cex w16sdtdh wp14">
   <w:p>
     <w:pPr>
-      <w:pStyle w:val="Footer"/>
+      <w:pStyle w:val="Pieddepage"/>
     </w:pPr>
     <w:r>
       <w:t xml:space="preserve"> </w:t>
@@ -12328,7 +12340,7 @@
 <w:ftr xmlns:wpc="http://schemas.microsoft.com/office/word/2010/wordprocessingCanvas" xmlns:cx="http://schemas.microsoft.com/office/drawing/2014/chartex" xmlns:cx1="http://schemas.microsoft.com/office/drawing/2015/9/8/chartex" xmlns:cx2="http://schemas.microsoft.com/office/drawing/2015/10/21/chartex" xmlns:cx3="http://schemas.microsoft.com/office/drawing/2016/5/9/chartex" xmlns:cx4="http://schemas.microsoft.com/office/drawing/2016/5/10/chartex" xmlns:cx5="http://schemas.microsoft.com/office/drawing/2016/5/11/chartex" xmlns:cx6="http://schemas.microsoft.com/office/drawing/2016/5/12/chartex" xmlns:cx7="http://schemas.microsoft.com/office/drawing/2016/5/13/chartex" xmlns:cx8="http://schemas.microsoft.com/office/drawing/2016/5/14/chartex" xmlns:mc="http://schemas.openxmlformats.org/markup-compatibility/2006" xmlns:aink="http://schemas.microsoft.com/office/drawing/2016/ink" xmlns:am3d="http://schemas.microsoft.com/office/drawing/2017/model3d" xmlns:o="urn:schemas-microsoft-com:office:office" xmlns:oel="http://schemas.microsoft.com/office/2019/extlst" xmlns:r="http://schemas.openxmlformats.org/officeDocument/2006/relationships" xmlns:m="http://schemas.openxmlformats.org/officeDocument/2006/math" xmlns:v="urn:schemas-microsoft-com:vml" xmlns:wp14="http://schemas.microsoft.com/office/word/2010/wordprocessingDrawing" xmlns:wp="http://schemas.openxmlformats.org/drawingml/2006/wordprocessingDrawing" xmlns:w10="urn:schemas-microsoft-com:office:word" xmlns:w="http://schemas.openxmlformats.org/wordprocessingml/2006/main" xmlns:w14="http://schemas.microsoft.com/office/word/2010/wordml" xmlns:w15="http://schemas.microsoft.com/office/word/2012/wordml" xmlns:w16cex="http://schemas.microsoft.com/office/word/2018/wordml/cex" xmlns:w16cid="http://schemas.microsoft.com/office/word/2016/wordml/cid" xmlns:w16="http://schemas.microsoft.com/office/word/2018/wordml" xmlns:w16sdtdh="http://schemas.microsoft.com/office/word/2020/wordml/sdtdatahash" xmlns:w16se="http://schemas.microsoft.com/office/word/2015/wordml/symex" xmlns:wpg="http://schemas.microsoft.com/office/word/2010/wordprocessingGroup" xmlns:wpi="http://schemas.microsoft.com/office/word/2010/wordprocessingInk" xmlns:wne="http://schemas.microsoft.com/office/word/2006/wordml" xmlns:wps="http://schemas.microsoft.com/office/word/2010/wordprocessingShape" mc:Ignorable="w14 w15 w16se w16cid w16 w16cex w16sdtdh wp14">
   <w:p>
     <w:pPr>
-      <w:pStyle w:val="Footer"/>
+      <w:pStyle w:val="Pieddepage"/>
     </w:pPr>
     <w:r>
       <w:t xml:space="preserve"> </w:t>
@@ -12341,7 +12353,7 @@
 <w:ftr xmlns:wpc="http://schemas.microsoft.com/office/word/2010/wordprocessingCanvas" xmlns:cx="http://schemas.microsoft.com/office/drawing/2014/chartex" xmlns:cx1="http://schemas.microsoft.com/office/drawing/2015/9/8/chartex" xmlns:cx2="http://schemas.microsoft.com/office/drawing/2015/10/21/chartex" xmlns:cx3="http://schemas.microsoft.com/office/drawing/2016/5/9/chartex" xmlns:cx4="http://schemas.microsoft.com/office/drawing/2016/5/10/chartex" xmlns:cx5="http://schemas.microsoft.com/office/drawing/2016/5/11/chartex" xmlns:cx6="http://schemas.microsoft.com/office/drawing/2016/5/12/chartex" xmlns:cx7="http://schemas.microsoft.com/office/drawing/2016/5/13/chartex" xmlns:cx8="http://schemas.microsoft.com/office/drawing/2016/5/14/chartex" xmlns:mc="http://schemas.openxmlformats.org/markup-compatibility/2006" xmlns:aink="http://schemas.microsoft.com/office/drawing/2016/ink" xmlns:am3d="http://schemas.microsoft.com/office/drawing/2017/model3d" xmlns:o="urn:schemas-microsoft-com:office:office" xmlns:oel="http://schemas.microsoft.com/office/2019/extlst" xmlns:r="http://schemas.openxmlformats.org/officeDocument/2006/relationships" xmlns:m="http://schemas.openxmlformats.org/officeDocument/2006/math" xmlns:v="urn:schemas-microsoft-com:vml" xmlns:wp14="http://schemas.microsoft.com/office/word/2010/wordprocessingDrawing" xmlns:wp="http://schemas.openxmlformats.org/drawingml/2006/wordprocessingDrawing" xmlns:w10="urn:schemas-microsoft-com:office:word" xmlns:w="http://schemas.openxmlformats.org/wordprocessingml/2006/main" xmlns:w14="http://schemas.microsoft.com/office/word/2010/wordml" xmlns:w15="http://schemas.microsoft.com/office/word/2012/wordml" xmlns:w16cex="http://schemas.microsoft.com/office/word/2018/wordml/cex" xmlns:w16cid="http://schemas.microsoft.com/office/word/2016/wordml/cid" xmlns:w16="http://schemas.microsoft.com/office/word/2018/wordml" xmlns:w16sdtdh="http://schemas.microsoft.com/office/word/2020/wordml/sdtdatahash" xmlns:w16se="http://schemas.microsoft.com/office/word/2015/wordml/symex" xmlns:wpg="http://schemas.microsoft.com/office/word/2010/wordprocessingGroup" xmlns:wpi="http://schemas.microsoft.com/office/word/2010/wordprocessingInk" xmlns:wne="http://schemas.microsoft.com/office/word/2006/wordml" xmlns:wps="http://schemas.microsoft.com/office/word/2010/wordprocessingShape" mc:Ignorable="w14 w15 w16se w16cid w16 w16cex w16sdtdh wp14">
   <w:p>
     <w:pPr>
-      <w:pStyle w:val="Footer"/>
+      <w:pStyle w:val="Pieddepage"/>
     </w:pPr>
     <w:r>
       <w:t xml:space="preserve"> </w:t>
@@ -12373,7 +12385,7 @@
 <w:hdr xmlns:wpc="http://schemas.microsoft.com/office/word/2010/wordprocessingCanvas" xmlns:cx="http://schemas.microsoft.com/office/drawing/2014/chartex" xmlns:cx1="http://schemas.microsoft.com/office/drawing/2015/9/8/chartex" xmlns:cx2="http://schemas.microsoft.com/office/drawing/2015/10/21/chartex" xmlns:cx3="http://schemas.microsoft.com/office/drawing/2016/5/9/chartex" xmlns:cx4="http://schemas.microsoft.com/office/drawing/2016/5/10/chartex" xmlns:cx5="http://schemas.microsoft.com/office/drawing/2016/5/11/chartex" xmlns:cx6="http://schemas.microsoft.com/office/drawing/2016/5/12/chartex" xmlns:cx7="http://schemas.microsoft.com/office/drawing/2016/5/13/chartex" xmlns:cx8="http://schemas.microsoft.com/office/drawing/2016/5/14/chartex" xmlns:mc="http://schemas.openxmlformats.org/markup-compatibility/2006" xmlns:aink="http://schemas.microsoft.com/office/drawing/2016/ink" xmlns:am3d="http://schemas.microsoft.com/office/drawing/2017/model3d" xmlns:o="urn:schemas-microsoft-com:office:office" xmlns:oel="http://schemas.microsoft.com/office/2019/extlst" xmlns:r="http://schemas.openxmlformats.org/officeDocument/2006/relationships" xmlns:m="http://schemas.openxmlformats.org/officeDocument/2006/math" xmlns:v="urn:schemas-microsoft-com:vml" xmlns:wp14="http://schemas.microsoft.com/office/word/2010/wordprocessingDrawing" xmlns:wp="http://schemas.openxmlformats.org/drawingml/2006/wordprocessingDrawing" xmlns:w10="urn:schemas-microsoft-com:office:word" xmlns:w="http://schemas.openxmlformats.org/wordprocessingml/2006/main" xmlns:w14="http://schemas.microsoft.com/office/word/2010/wordml" xmlns:w15="http://schemas.microsoft.com/office/word/2012/wordml" xmlns:w16cex="http://schemas.microsoft.com/office/word/2018/wordml/cex" xmlns:w16cid="http://schemas.microsoft.com/office/word/2016/wordml/cid" xmlns:w16="http://schemas.microsoft.com/office/word/2018/wordml" xmlns:w16sdtdh="http://schemas.microsoft.com/office/word/2020/wordml/sdtdatahash" xmlns:w16se="http://schemas.microsoft.com/office/word/2015/wordml/symex" xmlns:wpg="http://schemas.microsoft.com/office/word/2010/wordprocessingGroup" xmlns:wpi="http://schemas.microsoft.com/office/word/2010/wordprocessingInk" xmlns:wne="http://schemas.microsoft.com/office/word/2006/wordml" xmlns:wps="http://schemas.microsoft.com/office/word/2010/wordprocessingShape" mc:Ignorable="w14 w15 w16se w16cid w16 w16cex w16sdtdh wp14">
   <w:p>
     <w:pPr>
-      <w:pStyle w:val="Header"/>
+      <w:pStyle w:val="En-tte"/>
     </w:pPr>
     <w:r>
       <w:rPr>
@@ -12437,7 +12449,7 @@
                         <w:p>
                           <w:r>
                             <w:rPr>
-                              <w:rStyle w:val="PageNumber"/>
+                              <w:rStyle w:val="Numrodepage"/>
                               <w:sz w:val="22"/>
                               <w:szCs w:val="22"/>
                             </w:rPr>
@@ -12445,7 +12457,7 @@
                           </w:r>
                           <w:r>
                             <w:rPr>
-                              <w:rStyle w:val="PageNumber"/>
+                              <w:rStyle w:val="Numrodepage"/>
                               <w:sz w:val="22"/>
                               <w:szCs w:val="22"/>
                             </w:rPr>
@@ -12453,7 +12465,7 @@
                           </w:r>
                           <w:r>
                             <w:rPr>
-                              <w:rStyle w:val="PageNumber"/>
+                              <w:rStyle w:val="Numrodepage"/>
                               <w:sz w:val="22"/>
                               <w:szCs w:val="22"/>
                             </w:rPr>
@@ -12461,7 +12473,7 @@
                           </w:r>
                           <w:r>
                             <w:rPr>
-                              <w:rStyle w:val="PageNumber"/>
+                              <w:rStyle w:val="Numrodepage"/>
                               <w:sz w:val="22"/>
                               <w:szCs w:val="22"/>
                             </w:rPr>
@@ -12469,7 +12481,7 @@
                           </w:r>
                           <w:r>
                             <w:rPr>
-                              <w:rStyle w:val="PageNumber"/>
+                              <w:rStyle w:val="Numrodepage"/>
                               <w:noProof/>
                               <w:sz w:val="22"/>
                               <w:szCs w:val="22"/>
@@ -12478,7 +12490,7 @@
                           </w:r>
                           <w:r>
                             <w:rPr>
-                              <w:rStyle w:val="PageNumber"/>
+                              <w:rStyle w:val="Numrodepage"/>
                               <w:sz w:val="22"/>
                               <w:szCs w:val="22"/>
                             </w:rPr>
@@ -12486,45 +12498,45 @@
                           </w:r>
                           <w:r>
                             <w:rPr>
-                              <w:rStyle w:val="PageNumber"/>
+                              <w:rStyle w:val="Numrodepage"/>
                             </w:rPr>
                             <w:tab/>
                             <w:t xml:space="preserve">- </w:t>
                           </w:r>
                           <w:r>
                             <w:rPr>
-                              <w:rStyle w:val="PageNumber"/>
+                              <w:rStyle w:val="Numrodepage"/>
                             </w:rPr>
                             <w:fldChar w:fldCharType="begin"/>
                           </w:r>
                           <w:r>
                             <w:rPr>
-                              <w:rStyle w:val="PageNumber"/>
+                              <w:rStyle w:val="Numrodepage"/>
                             </w:rPr>
                             <w:instrText xml:space="preserve"> PAGE </w:instrText>
                           </w:r>
                           <w:r>
                             <w:rPr>
-                              <w:rStyle w:val="PageNumber"/>
+                              <w:rStyle w:val="Numrodepage"/>
                             </w:rPr>
                             <w:fldChar w:fldCharType="separate"/>
                           </w:r>
                           <w:r>
                             <w:rPr>
-                              <w:rStyle w:val="PageNumber"/>
+                              <w:rStyle w:val="Numrodepage"/>
                               <w:noProof/>
                             </w:rPr>
                             <w:t>16</w:t>
                           </w:r>
                           <w:r>
                             <w:rPr>
-                              <w:rStyle w:val="PageNumber"/>
+                              <w:rStyle w:val="Numrodepage"/>
                             </w:rPr>
                             <w:fldChar w:fldCharType="end"/>
                           </w:r>
                           <w:r>
                             <w:rPr>
-                              <w:rStyle w:val="PageNumber"/>
+                              <w:rStyle w:val="Numrodepage"/>
                             </w:rPr>
                             <w:t xml:space="preserve"> -101010 878</w:t>
                           </w:r>
@@ -12703,7 +12715,7 @@
 <w:hdr xmlns:wpc="http://schemas.microsoft.com/office/word/2010/wordprocessingCanvas" xmlns:cx="http://schemas.microsoft.com/office/drawing/2014/chartex" xmlns:cx1="http://schemas.microsoft.com/office/drawing/2015/9/8/chartex" xmlns:cx2="http://schemas.microsoft.com/office/drawing/2015/10/21/chartex" xmlns:cx3="http://schemas.microsoft.com/office/drawing/2016/5/9/chartex" xmlns:cx4="http://schemas.microsoft.com/office/drawing/2016/5/10/chartex" xmlns:cx5="http://schemas.microsoft.com/office/drawing/2016/5/11/chartex" xmlns:cx6="http://schemas.microsoft.com/office/drawing/2016/5/12/chartex" xmlns:cx7="http://schemas.microsoft.com/office/drawing/2016/5/13/chartex" xmlns:cx8="http://schemas.microsoft.com/office/drawing/2016/5/14/chartex" xmlns:mc="http://schemas.openxmlformats.org/markup-compatibility/2006" xmlns:aink="http://schemas.microsoft.com/office/drawing/2016/ink" xmlns:am3d="http://schemas.microsoft.com/office/drawing/2017/model3d" xmlns:o="urn:schemas-microsoft-com:office:office" xmlns:oel="http://schemas.microsoft.com/office/2019/extlst" xmlns:r="http://schemas.openxmlformats.org/officeDocument/2006/relationships" xmlns:m="http://schemas.openxmlformats.org/officeDocument/2006/math" xmlns:v="urn:schemas-microsoft-com:vml" xmlns:wp14="http://schemas.microsoft.com/office/word/2010/wordprocessingDrawing" xmlns:wp="http://schemas.openxmlformats.org/drawingml/2006/wordprocessingDrawing" xmlns:w10="urn:schemas-microsoft-com:office:word" xmlns:w="http://schemas.openxmlformats.org/wordprocessingml/2006/main" xmlns:w14="http://schemas.microsoft.com/office/word/2010/wordml" xmlns:w15="http://schemas.microsoft.com/office/word/2012/wordml" xmlns:w16cex="http://schemas.microsoft.com/office/word/2018/wordml/cex" xmlns:w16cid="http://schemas.microsoft.com/office/word/2016/wordml/cid" xmlns:w16="http://schemas.microsoft.com/office/word/2018/wordml" xmlns:w16sdtdh="http://schemas.microsoft.com/office/word/2020/wordml/sdtdatahash" xmlns:w16se="http://schemas.microsoft.com/office/word/2015/wordml/symex" xmlns:wpg="http://schemas.microsoft.com/office/word/2010/wordprocessingGroup" xmlns:wpi="http://schemas.microsoft.com/office/word/2010/wordprocessingInk" xmlns:wne="http://schemas.microsoft.com/office/word/2006/wordml" xmlns:wps="http://schemas.microsoft.com/office/word/2010/wordprocessingShape" mc:Ignorable="w14 w15 w16se w16cid w16 w16cex w16sdtdh wp14">
   <w:p>
     <w:pPr>
-      <w:pStyle w:val="Header"/>
+      <w:pStyle w:val="En-tte"/>
       <w:ind w:right="360"/>
     </w:pPr>
     <w:r>
@@ -12803,7 +12815,7 @@
                         <w:p>
                           <w:r>
                             <w:rPr>
-                              <w:rStyle w:val="PageNumber"/>
+                              <w:rStyle w:val="Numrodepage"/>
                               <w:sz w:val="22"/>
                               <w:szCs w:val="22"/>
                             </w:rPr>
@@ -12811,7 +12823,7 @@
                           </w:r>
                           <w:r>
                             <w:rPr>
-                              <w:rStyle w:val="PageNumber"/>
+                              <w:rStyle w:val="Numrodepage"/>
                               <w:sz w:val="22"/>
                               <w:szCs w:val="22"/>
                             </w:rPr>
@@ -12819,7 +12831,7 @@
                           </w:r>
                           <w:r>
                             <w:rPr>
-                              <w:rStyle w:val="PageNumber"/>
+                              <w:rStyle w:val="Numrodepage"/>
                               <w:sz w:val="22"/>
                               <w:szCs w:val="22"/>
                             </w:rPr>
@@ -12827,7 +12839,7 @@
                           </w:r>
                           <w:r>
                             <w:rPr>
-                              <w:rStyle w:val="PageNumber"/>
+                              <w:rStyle w:val="Numrodepage"/>
                               <w:sz w:val="22"/>
                               <w:szCs w:val="22"/>
                             </w:rPr>
@@ -12835,7 +12847,7 @@
                           </w:r>
                           <w:r>
                             <w:rPr>
-                              <w:rStyle w:val="PageNumber"/>
+                              <w:rStyle w:val="Numrodepage"/>
                               <w:noProof/>
                               <w:sz w:val="22"/>
                               <w:szCs w:val="22"/>
@@ -12844,7 +12856,7 @@
                           </w:r>
                           <w:r>
                             <w:rPr>
-                              <w:rStyle w:val="PageNumber"/>
+                              <w:rStyle w:val="Numrodepage"/>
                               <w:sz w:val="22"/>
                               <w:szCs w:val="22"/>
                             </w:rPr>
@@ -12852,45 +12864,45 @@
                           </w:r>
                           <w:r>
                             <w:rPr>
-                              <w:rStyle w:val="PageNumber"/>
+                              <w:rStyle w:val="Numrodepage"/>
                             </w:rPr>
                             <w:tab/>
                             <w:t xml:space="preserve">- </w:t>
                           </w:r>
                           <w:r>
                             <w:rPr>
-                              <w:rStyle w:val="PageNumber"/>
+                              <w:rStyle w:val="Numrodepage"/>
                             </w:rPr>
                             <w:fldChar w:fldCharType="begin"/>
                           </w:r>
                           <w:r>
                             <w:rPr>
-                              <w:rStyle w:val="PageNumber"/>
+                              <w:rStyle w:val="Numrodepage"/>
                             </w:rPr>
                             <w:instrText xml:space="preserve"> PAGE </w:instrText>
                           </w:r>
                           <w:r>
                             <w:rPr>
-                              <w:rStyle w:val="PageNumber"/>
+                              <w:rStyle w:val="Numrodepage"/>
                             </w:rPr>
                             <w:fldChar w:fldCharType="separate"/>
                           </w:r>
                           <w:r>
                             <w:rPr>
-                              <w:rStyle w:val="PageNumber"/>
+                              <w:rStyle w:val="Numrodepage"/>
                               <w:noProof/>
                             </w:rPr>
                             <w:t>16</w:t>
                           </w:r>
                           <w:r>
                             <w:rPr>
-                              <w:rStyle w:val="PageNumber"/>
+                              <w:rStyle w:val="Numrodepage"/>
                             </w:rPr>
                             <w:fldChar w:fldCharType="end"/>
                           </w:r>
                           <w:r>
                             <w:rPr>
-                              <w:rStyle w:val="PageNumber"/>
+                              <w:rStyle w:val="Numrodepage"/>
                             </w:rPr>
                             <w:t xml:space="preserve"> -101010 878</w:t>
                           </w:r>
@@ -13028,25 +13040,25 @@
     </w:r>
     <w:r>
       <w:rPr>
-        <w:rStyle w:val="PageNumber"/>
+        <w:rStyle w:val="Numrodepage"/>
       </w:rPr>
       <w:t xml:space="preserve"> </w:t>
     </w:r>
     <w:r>
       <w:rPr>
-        <w:rStyle w:val="PageNumber"/>
+        <w:rStyle w:val="Numrodepage"/>
       </w:rPr>
       <w:tab/>
     </w:r>
     <w:r>
       <w:rPr>
-        <w:rStyle w:val="PageNumber"/>
+        <w:rStyle w:val="Numrodepage"/>
       </w:rPr>
       <w:tab/>
     </w:r>
     <w:r>
       <w:rPr>
-        <w:rStyle w:val="PageNumber"/>
+        <w:rStyle w:val="Numrodepage"/>
       </w:rPr>
       <w:tab/>
     </w:r>
@@ -13058,7 +13070,7 @@
 <w:hdr xmlns:wpc="http://schemas.microsoft.com/office/word/2010/wordprocessingCanvas" xmlns:cx="http://schemas.microsoft.com/office/drawing/2014/chartex" xmlns:cx1="http://schemas.microsoft.com/office/drawing/2015/9/8/chartex" xmlns:cx2="http://schemas.microsoft.com/office/drawing/2015/10/21/chartex" xmlns:cx3="http://schemas.microsoft.com/office/drawing/2016/5/9/chartex" xmlns:cx4="http://schemas.microsoft.com/office/drawing/2016/5/10/chartex" xmlns:cx5="http://schemas.microsoft.com/office/drawing/2016/5/11/chartex" xmlns:cx6="http://schemas.microsoft.com/office/drawing/2016/5/12/chartex" xmlns:cx7="http://schemas.microsoft.com/office/drawing/2016/5/13/chartex" xmlns:cx8="http://schemas.microsoft.com/office/drawing/2016/5/14/chartex" xmlns:mc="http://schemas.openxmlformats.org/markup-compatibility/2006" xmlns:aink="http://schemas.microsoft.com/office/drawing/2016/ink" xmlns:am3d="http://schemas.microsoft.com/office/drawing/2017/model3d" xmlns:o="urn:schemas-microsoft-com:office:office" xmlns:oel="http://schemas.microsoft.com/office/2019/extlst" xmlns:r="http://schemas.openxmlformats.org/officeDocument/2006/relationships" xmlns:m="http://schemas.openxmlformats.org/officeDocument/2006/math" xmlns:v="urn:schemas-microsoft-com:vml" xmlns:wp14="http://schemas.microsoft.com/office/word/2010/wordprocessingDrawing" xmlns:wp="http://schemas.openxmlformats.org/drawingml/2006/wordprocessingDrawing" xmlns:w10="urn:schemas-microsoft-com:office:word" xmlns:w="http://schemas.openxmlformats.org/wordprocessingml/2006/main" xmlns:w14="http://schemas.microsoft.com/office/word/2010/wordml" xmlns:w15="http://schemas.microsoft.com/office/word/2012/wordml" xmlns:w16cex="http://schemas.microsoft.com/office/word/2018/wordml/cex" xmlns:w16cid="http://schemas.microsoft.com/office/word/2016/wordml/cid" xmlns:w16="http://schemas.microsoft.com/office/word/2018/wordml" xmlns:w16sdtdh="http://schemas.microsoft.com/office/word/2020/wordml/sdtdatahash" xmlns:w16se="http://schemas.microsoft.com/office/word/2015/wordml/symex" xmlns:wpg="http://schemas.microsoft.com/office/word/2010/wordprocessingGroup" xmlns:wpi="http://schemas.microsoft.com/office/word/2010/wordprocessingInk" xmlns:wne="http://schemas.microsoft.com/office/word/2006/wordml" xmlns:wps="http://schemas.microsoft.com/office/word/2010/wordprocessingShape" mc:Ignorable="w14 w15 w16se w16cid w16 w16cex w16sdtdh wp14">
   <w:tbl>
     <w:tblPr>
-      <w:tblStyle w:val="TableGrid"/>
+      <w:tblStyle w:val="Grilledutableau"/>
       <w:tblW w:w="8460" w:type="dxa"/>
       <w:jc w:val="center"/>
       <w:tblBorders>
@@ -13563,7 +13575,7 @@
   </w:tbl>
   <w:p>
     <w:pPr>
-      <w:pStyle w:val="Header"/>
+      <w:pStyle w:val="En-tte"/>
       <w:tabs>
         <w:tab w:val="clear" w:pos="4536"/>
         <w:tab w:val="clear" w:pos="9072"/>
@@ -13683,7 +13695,7 @@
                             <w:rPr>
                               <w:noProof/>
                             </w:rPr>
-                            <w:object w:dxaOrig="867" w:dyaOrig="573" w14:anchorId="2CBFC420">
+                            <w:object w:dxaOrig="860" w:dyaOrig="580" w14:anchorId="2CBFC420">
                               <v:shapetype id="_x0000_t75" coordsize="21600,21600" o:spt="75" o:preferrelative="t" path="m@4@5l@4@11@9@11@9@5xe" filled="f" stroked="f">
                                 <v:stroke joinstyle="miter"/>
                                 <v:formulas>
@@ -13703,11 +13715,11 @@
                                 <v:path o:extrusionok="f" gradientshapeok="t" o:connecttype="rect"/>
                                 <o:lock v:ext="edit" aspectratio="t"/>
                               </v:shapetype>
-                              <v:shape id="_x0000_i1025" type="#_x0000_t75" alt="" style="width:43pt;height:29pt;mso-width-percent:0;mso-height-percent:0;mso-width-percent:0;mso-height-percent:0" filled="t">
+                              <v:shape id="_x0000_i1026" type="#_x0000_t75" alt="" style="width:42.75pt;height:29.25pt;mso-width-percent:0;mso-height-percent:0;mso-width-percent:0;mso-height-percent:0" filled="t">
                                 <v:fill color2="black"/>
                                 <v:imagedata r:id="rId2" o:title="" croptop="-22f" cropbottom="-22f" cropleft="-25f" cropright="-25f"/>
                               </v:shape>
-                              <o:OLEObject Type="Embed" ProgID="Word.Picture.8" ShapeID="_x0000_i1025" DrawAspect="Content" ObjectID="_1737612726" r:id="rId3"/>
+                              <o:OLEObject Type="Embed" ProgID="Word.Picture.8" ShapeID="_x0000_i1026" DrawAspect="Content" ObjectID="_1741011662" r:id="rId3"/>
                             </w:object>
                           </w:r>
                         </w:p>
@@ -13757,7 +13769,7 @@
               <v:stroke joinstyle="miter"/>
               <v:path gradientshapeok="t" o:connecttype="rect"/>
             </v:shapetype>
-            <v:shape id="Text Box 17" o:spid="_x0000_s1031" type="#_x0000_t202" style="position:absolute;left:0;text-align:left;margin-left:37.35pt;margin-top:21.2pt;width:78.5pt;height:49.7pt;z-index:251663360;visibility:visible;mso-wrap-style:square;mso-width-percent:0;mso-height-percent:0;mso-wrap-distance-left:9.05pt;mso-wrap-distance-top:0;mso-wrap-distance-right:9.05pt;mso-wrap-distance-bottom:0;mso-position-horizontal:absolute;mso-position-horizontal-relative:page;mso-position-vertical:absolute;mso-position-vertical-relative:page;mso-width-percent:0;mso-height-percent:0;mso-width-relative:page;mso-height-relative:page;v-text-anchor:top" o:gfxdata="UEsDBBQABgAIAAAAIQC2gziS/gAAAOEBAAATAAAAW0NvbnRlbnRfVHlwZXNdLnhtbJSRQU7DMBBF&#13;&#10;90jcwfIWJU67QAgl6YK0S0CoHGBkTxKLZGx5TGhvj5O2G0SRWNoz/78nu9wcxkFMGNg6quQqL6RA&#13;&#10;0s5Y6ir5vt9lD1JwBDIwOMJKHpHlpr69KfdHjyxSmriSfYz+USnWPY7AufNIadK6MEJMx9ApD/oD&#13;&#10;OlTrorhX2lFEilmcO2RdNtjC5xDF9pCuTyYBB5bi6bQ4syoJ3g9WQ0ymaiLzg5KdCXlKLjvcW893&#13;&#10;SUOqXwnz5DrgnHtJTxOsQfEKIT7DmDSUCaxw7Rqn8787ZsmRM9e2VmPeBN4uqYvTtW7jvijg9N/y&#13;&#10;JsXecLq0q+WD6m8AAAD//wMAUEsDBBQABgAIAAAAIQA4/SH/1gAAAJQBAAALAAAAX3JlbHMvLnJl&#13;&#10;bHOkkMFqwzAMhu+DvYPRfXGawxijTi+j0GvpHsDYimMaW0Yy2fr2M4PBMnrbUb/Q94l/f/hMi1qR&#13;&#10;JVI2sOt6UJgd+ZiDgffL8ekFlFSbvV0oo4EbChzGx4f9GRdb25HMsYhqlCwG5lrLq9biZkxWOiqY&#13;&#10;22YiTra2kYMu1l1tQD30/bPm3wwYN0x18gb45AdQl1tp5j/sFB2T0FQ7R0nTNEV3j6o9feQzro1i&#13;&#10;OWA14Fm+Q8a1a8+Bvu/d/dMb2JY5uiPbhG/ktn4cqGU/er3pcvwCAAD//wMAUEsDBBQABgAIAAAA&#13;&#10;IQC8xqUI7AEAANIDAAAOAAAAZHJzL2Uyb0RvYy54bWysU1GP0zAMfkfiP0R5Z90ObbBq3QnuNIR0&#13;&#10;cEgHPyBL0zUijYOdrR2/HifddgPeEH2IHNv57O+zu7odOicOBsmCr+RsMpXCeA219btKfvu6efVW&#13;&#10;CorK18qBN5U8GpK365cvVn0ozQ204GqDgkE8lX2oZBtjKIuCdGs6RRMIxnOwAexU5CvuihpVz+id&#13;&#10;K26m00XRA9YBQRsi9t6PQbnO+E1jdHxsGjJRuEpybzGfmM9tOov1SpU7VKG1+tSG+ocuOmU9F71A&#13;&#10;3auoxB7tX1Cd1QgETZxo6ApoGqtN5sBsZtM/2Dy1KpjMhcWhcJGJ/h+s/nx4Cl9QxOE9DDzATILC&#13;&#10;A+jvxNoUfaDylJM0pZJS9rb/BDVPU+0j5BdDg12iz4QEw7DSx4u6ZohCs3O5XCznHNEcWryezZZZ&#13;&#10;/UKV58cBKX4w0IlkVBJ5eBlcHR4opmZUeU5JtQicrTfWuXzB3fbOoTgoHvQmf+NbF1o1es/laEzN&#13;&#10;eL9hOJ+QPCTMsVzyZAkS65F/HLaDsDVTSLuTFNlCfWRNEMbl4p+BjRbwpxQ9L1Yl6cdeoZHCffQ8&#13;&#10;ufmb2ZwX8crGK3t7ZSuvGaaSUYrRvIvj5u4D2l3LVcZxeXjHc2hs1ui5o1PrvDiZ6mnJ02Ze33PW&#13;&#10;86+4/gUAAP//AwBQSwMEFAAGAAgAAAAhABjliCjkAAAADgEAAA8AAABkcnMvZG93bnJldi54bWxM&#13;&#10;T0tLw0AQvgv+h2UEL2I3icGWNJtSfIBWL31Q8LbNTpOQfYTsNon/3vGkl4GZ75vvka8mo9mAvW+c&#13;&#10;FRDPImBoS6caWwk47F/vF8B8kFZJ7SwK+EYPq+L6KpeZcqPd4rALFSMR6zMpoA6hyzj3ZY1G+pnr&#13;&#10;0BJ2dr2Rgda+4qqXI4kbzZMoeuRGNpYcatnhU41lu7sYAZu397g9bz+OG92+fPZ8WH/t70Yhbm+m&#13;&#10;5yWN9RJYwCn8fcBvB8oPBQU7uYtVnmkB83ROTAFpkgIjPHmI6XAiYhovgBc5/1+j+AEAAP//AwBQ&#13;&#10;SwECLQAUAAYACAAAACEAtoM4kv4AAADhAQAAEwAAAAAAAAAAAAAAAAAAAAAAW0NvbnRlbnRfVHlw&#13;&#10;ZXNdLnhtbFBLAQItABQABgAIAAAAIQA4/SH/1gAAAJQBAAALAAAAAAAAAAAAAAAAAC8BAABfcmVs&#13;&#10;cy8ucmVsc1BLAQItABQABgAIAAAAIQC8xqUI7AEAANIDAAAOAAAAAAAAAAAAAAAAAC4CAABkcnMv&#13;&#10;ZTJvRG9jLnhtbFBLAQItABQABgAIAAAAIQAY5Ygo5AAAAA4BAAAPAAAAAAAAAAAAAAAAAEYEAABk&#13;&#10;cnMvZG93bnJldi54bWxQSwUGAAAAAAQABADzAAAAVwUAAAAA&#13;&#10;" stroked="f">
+            <v:shape id="Text Box 17" o:spid="_x0000_s1031" type="#_x0000_t202" style="position:absolute;left:0;text-align:left;margin-left:37.35pt;margin-top:21.2pt;width:78.5pt;height:49.7pt;z-index:251663360;visibility:visible;mso-wrap-style:square;mso-width-percent:0;mso-height-percent:0;mso-wrap-distance-left:9.05pt;mso-wrap-distance-top:0;mso-wrap-distance-right:9.05pt;mso-wrap-distance-bottom:0;mso-position-horizontal:absolute;mso-position-horizontal-relative:page;mso-position-vertical:absolute;mso-position-vertical-relative:page;mso-width-percent:0;mso-height-percent:0;mso-width-relative:page;mso-height-relative:page;v-text-anchor:top" o:gfxdata="UEsDBBQABgAIAAAAIQC2gziS/gAAAOEBAAATAAAAW0NvbnRlbnRfVHlwZXNdLnhtbJSRQU7DMBBF&#10;90jcwfIWJU67QAgl6YK0S0CoHGBkTxKLZGx5TGhvj5O2G0SRWNoz/78nu9wcxkFMGNg6quQqL6RA&#10;0s5Y6ir5vt9lD1JwBDIwOMJKHpHlpr69KfdHjyxSmriSfYz+USnWPY7AufNIadK6MEJMx9ApD/oD&#10;OlTrorhX2lFEilmcO2RdNtjC5xDF9pCuTyYBB5bi6bQ4syoJ3g9WQ0ymaiLzg5KdCXlKLjvcW893&#10;SUOqXwnz5DrgnHtJTxOsQfEKIT7DmDSUCaxw7Rqn8787ZsmRM9e2VmPeBN4uqYvTtW7jvijg9N/y&#10;JsXecLq0q+WD6m8AAAD//wMAUEsDBBQABgAIAAAAIQA4/SH/1gAAAJQBAAALAAAAX3JlbHMvLnJl&#10;bHOkkMFqwzAMhu+DvYPRfXGawxijTi+j0GvpHsDYimMaW0Yy2fr2M4PBMnrbUb/Q94l/f/hMi1qR&#10;JVI2sOt6UJgd+ZiDgffL8ekFlFSbvV0oo4EbChzGx4f9GRdb25HMsYhqlCwG5lrLq9biZkxWOiqY&#10;22YiTra2kYMu1l1tQD30/bPm3wwYN0x18gb45AdQl1tp5j/sFB2T0FQ7R0nTNEV3j6o9feQzro1i&#10;OWA14Fm+Q8a1a8+Bvu/d/dMb2JY5uiPbhG/ktn4cqGU/er3pcvwCAAD//wMAUEsDBBQABgAIAAAA&#10;IQC8xqUI7AEAANIDAAAOAAAAZHJzL2Uyb0RvYy54bWysU1GP0zAMfkfiP0R5Z90ObbBq3QnuNIR0&#10;cEgHPyBL0zUijYOdrR2/HifddgPeEH2IHNv57O+zu7odOicOBsmCr+RsMpXCeA219btKfvu6efVW&#10;CorK18qBN5U8GpK365cvVn0ozQ204GqDgkE8lX2oZBtjKIuCdGs6RRMIxnOwAexU5CvuihpVz+id&#10;K26m00XRA9YBQRsi9t6PQbnO+E1jdHxsGjJRuEpybzGfmM9tOov1SpU7VKG1+tSG+ocuOmU9F71A&#10;3auoxB7tX1Cd1QgETZxo6ApoGqtN5sBsZtM/2Dy1KpjMhcWhcJGJ/h+s/nx4Cl9QxOE9DDzATILC&#10;A+jvxNoUfaDylJM0pZJS9rb/BDVPU+0j5BdDg12iz4QEw7DSx4u6ZohCs3O5XCznHNEcWryezZZZ&#10;/UKV58cBKX4w0IlkVBJ5eBlcHR4opmZUeU5JtQicrTfWuXzB3fbOoTgoHvQmf+NbF1o1es/laEzN&#10;eL9hOJ+QPCTMsVzyZAkS65F/HLaDsDVTSLuTFNlCfWRNEMbl4p+BjRbwpxQ9L1Yl6cdeoZHCffQ8&#10;ufmb2ZwX8crGK3t7ZSuvGaaSUYrRvIvj5u4D2l3LVcZxeXjHc2hs1ui5o1PrvDiZ6mnJ02Ze33PW&#10;86+4/gUAAP//AwBQSwMEFAAGAAgAAAAhABjliCjkAAAADgEAAA8AAABkcnMvZG93bnJldi54bWxM&#10;T0tLw0AQvgv+h2UEL2I3icGWNJtSfIBWL31Q8LbNTpOQfYTsNon/3vGkl4GZ75vvka8mo9mAvW+c&#10;FRDPImBoS6caWwk47F/vF8B8kFZJ7SwK+EYPq+L6KpeZcqPd4rALFSMR6zMpoA6hyzj3ZY1G+pnr&#10;0BJ2dr2Rgda+4qqXI4kbzZMoeuRGNpYcatnhU41lu7sYAZu397g9bz+OG92+fPZ8WH/t70Yhbm+m&#10;5yWN9RJYwCn8fcBvB8oPBQU7uYtVnmkB83ROTAFpkgIjPHmI6XAiYhovgBc5/1+j+AEAAP//AwBQ&#10;SwECLQAUAAYACAAAACEAtoM4kv4AAADhAQAAEwAAAAAAAAAAAAAAAAAAAAAAW0NvbnRlbnRfVHlw&#10;ZXNdLnhtbFBLAQItABQABgAIAAAAIQA4/SH/1gAAAJQBAAALAAAAAAAAAAAAAAAAAC8BAABfcmVs&#10;cy8ucmVsc1BLAQItABQABgAIAAAAIQC8xqUI7AEAANIDAAAOAAAAAAAAAAAAAAAAAC4CAABkcnMv&#10;ZTJvRG9jLnhtbFBLAQItABQABgAIAAAAIQAY5Ygo5AAAAA4BAAAPAAAAAAAAAAAAAAAAAEYEAABk&#10;cnMvZG93bnJldi54bWxQSwUGAAAAAAQABADzAAAAVwUAAAAA&#10;" stroked="f">
               <v:fill opacity="0"/>
               <v:path arrowok="t"/>
               <v:textbox inset=".45pt,.45pt,.45pt,.45pt">
@@ -13785,9 +13797,9 @@
                       <w:object w:dxaOrig="867" w:dyaOrig="573" w14:anchorId="2CBFC420">
                         <v:shape id="_x0000_i1025" type="#_x0000_t75" alt="" style="width:43pt;height:29pt;mso-width-percent:0;mso-height-percent:0;mso-width-percent:0;mso-height-percent:0" filled="t">
                           <v:fill color2="black"/>
-                          <v:imagedata r:id="rId2" o:title="" croptop="-22f" cropbottom="-22f" cropleft="-25f" cropright="-25f"/>
+                          <v:imagedata r:id="rId4" o:title="" croptop="-22f" cropbottom="-22f" cropleft="-25f" cropright="-25f"/>
                         </v:shape>
-                        <o:OLEObject Type="Embed" ProgID="Word.Picture.8" ShapeID="_x0000_i1025" DrawAspect="Content" ObjectID="_1737612726" r:id="rId4"/>
+                        <o:OLEObject Type="Embed" ProgID="Word.Picture.8" ShapeID="_x0000_i1025" DrawAspect="Content" ObjectID="_1737612726" r:id="rId5"/>
                       </w:object>
                     </w:r>
                   </w:p>
@@ -14136,7 +14148,7 @@
     <w:lvl w:ilvl="0">
       <w:start w:val="1"/>
       <w:numFmt w:val="none"/>
-      <w:pStyle w:val="Heading1"/>
+      <w:pStyle w:val="Titre1"/>
       <w:suff w:val="nothing"/>
       <w:lvlText w:val=""/>
       <w:lvlJc w:val="left"/>
@@ -14150,7 +14162,7 @@
     <w:lvl w:ilvl="1">
       <w:start w:val="1"/>
       <w:numFmt w:val="none"/>
-      <w:pStyle w:val="Heading2"/>
+      <w:pStyle w:val="Titre2"/>
       <w:suff w:val="nothing"/>
       <w:lvlText w:val=""/>
       <w:lvlJc w:val="left"/>
@@ -14164,7 +14176,7 @@
     <w:lvl w:ilvl="2">
       <w:start w:val="1"/>
       <w:numFmt w:val="none"/>
-      <w:pStyle w:val="Heading3"/>
+      <w:pStyle w:val="Titre3"/>
       <w:suff w:val="nothing"/>
       <w:lvlText w:val=""/>
       <w:lvlJc w:val="left"/>
@@ -14178,7 +14190,7 @@
     <w:lvl w:ilvl="3">
       <w:start w:val="1"/>
       <w:numFmt w:val="none"/>
-      <w:pStyle w:val="Heading4"/>
+      <w:pStyle w:val="Titre4"/>
       <w:suff w:val="nothing"/>
       <w:lvlText w:val=""/>
       <w:lvlJc w:val="left"/>
@@ -14192,7 +14204,7 @@
     <w:lvl w:ilvl="4">
       <w:start w:val="1"/>
       <w:numFmt w:val="none"/>
-      <w:pStyle w:val="Heading5"/>
+      <w:pStyle w:val="Titre5"/>
       <w:suff w:val="nothing"/>
       <w:lvlText w:val=""/>
       <w:lvlJc w:val="left"/>
@@ -14206,7 +14218,7 @@
     <w:lvl w:ilvl="5">
       <w:start w:val="1"/>
       <w:numFmt w:val="none"/>
-      <w:pStyle w:val="Heading6"/>
+      <w:pStyle w:val="Titre6"/>
       <w:suff w:val="nothing"/>
       <w:lvlText w:val=""/>
       <w:lvlJc w:val="left"/>
@@ -14220,7 +14232,7 @@
     <w:lvl w:ilvl="6">
       <w:start w:val="1"/>
       <w:numFmt w:val="none"/>
-      <w:pStyle w:val="Heading7"/>
+      <w:pStyle w:val="Titre7"/>
       <w:suff w:val="nothing"/>
       <w:lvlText w:val=""/>
       <w:lvlJc w:val="left"/>
@@ -14899,7 +14911,7 @@
       <w:szCs w:val="24"/>
     </w:rPr>
   </w:style>
-  <w:style w:type="paragraph" w:styleId="Heading1">
+  <w:style w:type="paragraph" w:styleId="Titre1">
     <w:name w:val="heading 1"/>
     <w:basedOn w:val="Normal"/>
     <w:next w:val="Normal"/>
@@ -14932,7 +14944,7 @@
       <w:lang w:eastAsia="zh-CN"/>
     </w:rPr>
   </w:style>
-  <w:style w:type="paragraph" w:styleId="Heading2">
+  <w:style w:type="paragraph" w:styleId="Titre2">
     <w:name w:val="heading 2"/>
     <w:basedOn w:val="Normal"/>
     <w:next w:val="Normal"/>
@@ -14959,9 +14971,9 @@
       <w:lang w:eastAsia="zh-CN"/>
     </w:rPr>
   </w:style>
-  <w:style w:type="paragraph" w:styleId="Heading3">
+  <w:style w:type="paragraph" w:styleId="Titre3">
     <w:name w:val="heading 3"/>
-    <w:basedOn w:val="Heading2"/>
+    <w:basedOn w:val="Titre2"/>
     <w:next w:val="Normal"/>
     <w:qFormat/>
     <w:pPr>
@@ -14974,7 +14986,7 @@
       <w:color w:val="800080"/>
     </w:rPr>
   </w:style>
-  <w:style w:type="paragraph" w:styleId="Heading4">
+  <w:style w:type="paragraph" w:styleId="Titre4">
     <w:name w:val="heading 4"/>
     <w:basedOn w:val="Normal"/>
     <w:next w:val="Normal"/>
@@ -14998,7 +15010,7 @@
       <w:lang w:eastAsia="zh-CN"/>
     </w:rPr>
   </w:style>
-  <w:style w:type="paragraph" w:styleId="Heading5">
+  <w:style w:type="paragraph" w:styleId="Titre5">
     <w:name w:val="heading 5"/>
     <w:basedOn w:val="Normal"/>
     <w:next w:val="Normal"/>
@@ -15022,7 +15034,7 @@
       <w:lang w:eastAsia="zh-CN"/>
     </w:rPr>
   </w:style>
-  <w:style w:type="paragraph" w:styleId="Heading6">
+  <w:style w:type="paragraph" w:styleId="Titre6">
     <w:name w:val="heading 6"/>
     <w:basedOn w:val="Normal"/>
     <w:next w:val="Normal"/>
@@ -15047,7 +15059,7 @@
       <w:lang w:eastAsia="zh-CN"/>
     </w:rPr>
   </w:style>
-  <w:style w:type="paragraph" w:styleId="Heading7">
+  <w:style w:type="paragraph" w:styleId="Titre7">
     <w:name w:val="heading 7"/>
     <w:basedOn w:val="Normal"/>
     <w:next w:val="Normal"/>
@@ -15073,13 +15085,13 @@
       <w:lang w:eastAsia="zh-CN"/>
     </w:rPr>
   </w:style>
-  <w:style w:type="character" w:default="1" w:styleId="DefaultParagraphFont">
+  <w:style w:type="character" w:default="1" w:styleId="Policepardfaut">
     <w:name w:val="Default Paragraph Font"/>
     <w:uiPriority w:val="1"/>
     <w:semiHidden/>
     <w:unhideWhenUsed/>
   </w:style>
-  <w:style w:type="table" w:default="1" w:styleId="TableNormal">
+  <w:style w:type="table" w:default="1" w:styleId="TableauNormal">
     <w:name w:val="Normal Table"/>
     <w:uiPriority w:val="99"/>
     <w:semiHidden/>
@@ -15094,7 +15106,7 @@
       </w:tblCellMar>
     </w:tblPr>
   </w:style>
-  <w:style w:type="numbering" w:default="1" w:styleId="NoList">
+  <w:style w:type="numbering" w:default="1" w:styleId="Aucuneliste">
     <w:name w:val="No List"/>
     <w:uiPriority w:val="99"/>
     <w:semiHidden/>
@@ -15310,7 +15322,7 @@
   <w:style w:type="character" w:customStyle="1" w:styleId="WW-Policepardfaut">
     <w:name w:val="WW-Police par défaut"/>
   </w:style>
-  <w:style w:type="character" w:styleId="PageNumber">
+  <w:style w:type="character" w:styleId="Numrodepage">
     <w:name w:val="page number"/>
     <w:basedOn w:val="WW-Policepardfaut"/>
   </w:style>
@@ -15372,10 +15384,10 @@
   <w:style w:type="character" w:customStyle="1" w:styleId="Policepardfaut1">
     <w:name w:val="Police par défaut1"/>
   </w:style>
-  <w:style w:type="paragraph" w:customStyle="1" w:styleId="Titre2">
+  <w:style w:type="paragraph" w:customStyle="1" w:styleId="Titre20">
     <w:name w:val="Titre2"/>
     <w:basedOn w:val="Normal"/>
-    <w:next w:val="BodyText"/>
+    <w:next w:val="Corpsdetexte"/>
     <w:pPr>
       <w:keepNext/>
       <w:suppressAutoHyphens/>
@@ -15392,7 +15404,7 @@
       <w:lang w:eastAsia="zh-CN"/>
     </w:rPr>
   </w:style>
-  <w:style w:type="paragraph" w:styleId="BodyText">
+  <w:style w:type="paragraph" w:styleId="Corpsdetexte">
     <w:name w:val="Body Text"/>
     <w:basedOn w:val="Normal"/>
     <w:pPr>
@@ -15408,14 +15420,14 @@
       <w:lang w:eastAsia="zh-CN"/>
     </w:rPr>
   </w:style>
-  <w:style w:type="paragraph" w:styleId="List">
+  <w:style w:type="paragraph" w:styleId="Liste">
     <w:name w:val="List"/>
-    <w:basedOn w:val="BodyText"/>
+    <w:basedOn w:val="Corpsdetexte"/>
     <w:rPr>
       <w:rFonts w:cs="Tahoma"/>
     </w:rPr>
   </w:style>
-  <w:style w:type="paragraph" w:styleId="Caption">
+  <w:style w:type="paragraph" w:styleId="Lgende">
     <w:name w:val="caption"/>
     <w:basedOn w:val="Normal"/>
     <w:qFormat/>
@@ -15469,7 +15481,7 @@
   <w:style w:type="paragraph" w:customStyle="1" w:styleId="WW-Titre">
     <w:name w:val="WW-Titre"/>
     <w:basedOn w:val="Normal"/>
-    <w:next w:val="BodyText"/>
+    <w:next w:val="Corpsdetexte"/>
     <w:pPr>
       <w:keepNext/>
       <w:suppressAutoHyphens/>
@@ -15486,10 +15498,10 @@
       <w:lang w:eastAsia="zh-CN"/>
     </w:rPr>
   </w:style>
-  <w:style w:type="paragraph" w:styleId="Subtitle">
+  <w:style w:type="paragraph" w:styleId="Sous-titre">
     <w:name w:val="Subtitle"/>
-    <w:basedOn w:val="Titre2"/>
-    <w:next w:val="BodyText"/>
+    <w:basedOn w:val="Titre20"/>
+    <w:next w:val="Corpsdetexte"/>
     <w:qFormat/>
     <w:pPr>
       <w:jc w:val="center"/>
@@ -15516,7 +15528,7 @@
       <w:lang w:eastAsia="zh-CN"/>
     </w:rPr>
   </w:style>
-  <w:style w:type="paragraph" w:styleId="Header">
+  <w:style w:type="paragraph" w:styleId="En-tte">
     <w:name w:val="header"/>
     <w:basedOn w:val="Normal"/>
     <w:pPr>
@@ -15535,7 +15547,7 @@
       <w:lang w:eastAsia="zh-CN"/>
     </w:rPr>
   </w:style>
-  <w:style w:type="paragraph" w:styleId="Footer">
+  <w:style w:type="paragraph" w:styleId="Pieddepage">
     <w:name w:val="footer"/>
     <w:basedOn w:val="Normal"/>
     <w:pPr>
@@ -15650,7 +15662,7 @@
       <w:lang w:eastAsia="zh-CN"/>
     </w:rPr>
   </w:style>
-  <w:style w:type="paragraph" w:styleId="FootnoteText">
+  <w:style w:type="paragraph" w:styleId="Notedebasdepage">
     <w:name w:val="footnote text"/>
     <w:basedOn w:val="Normal"/>
     <w:pPr>
@@ -15820,7 +15832,7 @@
   </w:style>
   <w:style w:type="paragraph" w:customStyle="1" w:styleId="Contenudetableau">
     <w:name w:val="Contenu de tableau"/>
-    <w:basedOn w:val="BodyText"/>
+    <w:basedOn w:val="Corpsdetexte"/>
     <w:pPr>
       <w:suppressLineNumbers/>
     </w:pPr>
@@ -15903,7 +15915,7 @@
       <w:iCs/>
     </w:rPr>
   </w:style>
-  <w:style w:type="paragraph" w:customStyle="1" w:styleId="TITRE4">
+  <w:style w:type="paragraph" w:customStyle="1" w:styleId="TITRE40">
     <w:name w:val="TITRE4"/>
     <w:basedOn w:val="Normal"/>
     <w:pPr>
@@ -15920,7 +15932,7 @@
       <w:lang w:eastAsia="zh-CN"/>
     </w:rPr>
   </w:style>
-  <w:style w:type="paragraph" w:customStyle="1" w:styleId="TITRE5">
+  <w:style w:type="paragraph" w:customStyle="1" w:styleId="TITRE50">
     <w:name w:val="TITRE5"/>
     <w:basedOn w:val="Normal"/>
     <w:pPr>
@@ -15972,12 +15984,12 @@
   </w:style>
   <w:style w:type="paragraph" w:customStyle="1" w:styleId="Contenuducadre">
     <w:name w:val="Contenu du cadre"/>
-    <w:basedOn w:val="BodyText"/>
+    <w:basedOn w:val="Corpsdetexte"/>
   </w:style>
-  <w:style w:type="paragraph" w:customStyle="1" w:styleId="Titre1">
+  <w:style w:type="paragraph" w:customStyle="1" w:styleId="Titre10">
     <w:name w:val="Titre1"/>
     <w:basedOn w:val="Normal"/>
-    <w:next w:val="BodyText"/>
+    <w:next w:val="Corpsdetexte"/>
     <w:pPr>
       <w:keepNext/>
       <w:suppressAutoHyphens/>
@@ -16060,9 +16072,9 @@
       <w:lang w:eastAsia="zh-CN"/>
     </w:rPr>
   </w:style>
-  <w:style w:type="table" w:styleId="TableGrid">
+  <w:style w:type="table" w:styleId="Grilledutableau">
     <w:name w:val="Table Grid"/>
-    <w:basedOn w:val="TableNormal"/>
+    <w:basedOn w:val="TableauNormal"/>
     <w:uiPriority w:val="59"/>
     <w:rsid w:val="00ED0284"/>
     <w:tblPr>
@@ -16076,7 +16088,7 @@
       </w:tblBorders>
     </w:tblPr>
   </w:style>
-  <w:style w:type="paragraph" w:styleId="ListParagraph">
+  <w:style w:type="paragraph" w:styleId="Paragraphedeliste">
     <w:name w:val="List Paragraph"/>
     <w:basedOn w:val="Normal"/>
     <w:uiPriority w:val="34"/>

</xml_diff>

<commit_message>
modif template HLM and SEM
</commit_message>
<xml_diff>
--- a/documents/SEM-template.docx
+++ b/documents/SEM-template.docx
@@ -211,9 +211,6 @@
     <w:p>
       <w:pPr>
         <w:pStyle w:val="Titre1"/>
-        <w:rPr>
-          <w:rFonts w:hint="eastAsia"/>
-        </w:rPr>
       </w:pPr>
       <w:r>
         <w:t>Convention type conclue en application des articles L. 353-1 et L. 831-1</w:t>
@@ -2174,7 +2171,7 @@
         <w:rPr>
           <w:rFonts w:cs="TimesNewRomanPSMT"/>
         </w:rPr>
-        <w:t xml:space="preserve">Lorsque la superficie est exprimée en surface corrigée ou lorsque l’opération a bénéficié d’un des prêts locatifs aidés ou n’a pas bénéficié d’un de ces prêts, </w:t>
+        <w:t xml:space="preserve">Lorsque l’opération a bénéficié d’un des prêts locatifs aidés ou n’a pas bénéficié d’un de ces prêts, </w:t>
       </w:r>
       <w:r>
         <w:rPr>
@@ -2598,14 +2595,14 @@
               <w:rPr>
                 <w:rFonts w:cs="TimesNewRomanPSMT"/>
               </w:rPr>
-              <w:t>get_lot_with_financement(‘PLUS’)%}{{co</w:t>
+              <w:t>get_lot_with_financement(‘PLUS’)%}{{convention.get_lot_with_financement(‘PLUS’</w:t>
             </w:r>
             <w:r>
               <w:rPr>
                 <w:rFonts w:cs="TimesNewRomanPSMT"/>
               </w:rPr>
               <w:lastRenderedPageBreak/>
-              <w:t>nvention.get_lot_with_financement(‘PLUS’).</w:t>
+              <w:t>).</w:t>
             </w:r>
             <w:r>
               <w:t>_</w:t>
@@ -3828,7 +3825,7 @@
         <w:rPr>
           <w:rFonts w:cs="TimesNewRomanPSMT"/>
         </w:rPr>
-        <w:t>Le bailleur est tenu de remettre à chaque locataire un décompte de surface corrigée ou de surface utile établi d'après le modèle type annexé à l'article D. 353-19 du code de la construction et de l’habitation. Dans l'hypothèse où cette surface serait modifiée, le bailleur est tenu de communiquer au locataire un nouveau décompte dans les deux mois précédant son application.</w:t>
+        <w:t>Le bailleur est tenu de remettre à chaque locataire un décompte de surface utile établi d'après le modèle type annexé à l'article D. 353-19 du code de la construction et de l’habitation. Dans l'hypothèse où cette surface serait modifiée, le bailleur est tenu de communiquer au locataire un nouveau décompte dans les deux mois précédant son application.</w:t>
       </w:r>
     </w:p>
     <w:p>
@@ -14463,6 +14460,16 @@
                 <w:sz w:val="16"/>
                 <w:szCs w:val="16"/>
               </w:rPr>
+              <w:t>PLAI_</w:t>
+            </w:r>
+            <w:r>
+              <w:rPr>
+                <w:rFonts w:ascii="TimesNewRomanPSMT" w:hAnsi="TimesNewRomanPSMT" w:cs="TimesNewRomanPSMT"/>
+                <w:b/>
+                <w:bCs/>
+                <w:sz w:val="16"/>
+                <w:szCs w:val="16"/>
+              </w:rPr>
               <w:t>sh_totale|f</w:t>
             </w:r>
             <w:proofErr w:type="spellEnd"/>
@@ -14511,6 +14518,16 @@
                 <w:sz w:val="16"/>
                 <w:szCs w:val="16"/>
               </w:rPr>
+              <w:t>PLAI_</w:t>
+            </w:r>
+            <w:r>
+              <w:rPr>
+                <w:rFonts w:ascii="TimesNewRomanPSMT" w:hAnsi="TimesNewRomanPSMT" w:cs="TimesNewRomanPSMT"/>
+                <w:b/>
+                <w:bCs/>
+                <w:sz w:val="16"/>
+                <w:szCs w:val="16"/>
+              </w:rPr>
               <w:t>sa_totale|f</w:t>
             </w:r>
             <w:proofErr w:type="spellEnd"/>
@@ -14551,6 +14568,16 @@
               <w:t>{{</w:t>
             </w:r>
             <w:proofErr w:type="spellStart"/>
+            <w:r>
+              <w:rPr>
+                <w:rFonts w:ascii="TimesNewRomanPSMT" w:hAnsi="TimesNewRomanPSMT" w:cs="TimesNewRomanPSMT"/>
+                <w:b/>
+                <w:bCs/>
+                <w:sz w:val="16"/>
+                <w:szCs w:val="16"/>
+              </w:rPr>
+              <w:t>PLAI_</w:t>
+            </w:r>
             <w:r>
               <w:rPr>
                 <w:rFonts w:ascii="TimesNewRomanPSMT" w:hAnsi="TimesNewRomanPSMT" w:cs="TimesNewRomanPSMT"/>
@@ -14631,6 +14658,16 @@
               <w:t>{{</w:t>
             </w:r>
             <w:proofErr w:type="spellStart"/>
+            <w:r>
+              <w:rPr>
+                <w:rFonts w:ascii="TimesNewRomanPSMT" w:hAnsi="TimesNewRomanPSMT" w:cs="TimesNewRomanPSMT"/>
+                <w:b/>
+                <w:bCs/>
+                <w:sz w:val="16"/>
+                <w:szCs w:val="16"/>
+              </w:rPr>
+              <w:t>PLAI_</w:t>
+            </w:r>
             <w:r>
               <w:rPr>
                 <w:rFonts w:ascii="TimesNewRomanPSMT" w:hAnsi="TimesNewRomanPSMT" w:cs="TimesNewRomanPSMT"/>
@@ -15771,6 +15808,16 @@
                 <w:sz w:val="16"/>
                 <w:szCs w:val="16"/>
               </w:rPr>
+              <w:t>PLUS_</w:t>
+            </w:r>
+            <w:r>
+              <w:rPr>
+                <w:rFonts w:ascii="TimesNewRomanPSMT" w:hAnsi="TimesNewRomanPSMT" w:cs="TimesNewRomanPSMT"/>
+                <w:b/>
+                <w:bCs/>
+                <w:sz w:val="16"/>
+                <w:szCs w:val="16"/>
+              </w:rPr>
               <w:t>sh_totale|f</w:t>
             </w:r>
             <w:proofErr w:type="spellEnd"/>
@@ -15819,6 +15866,16 @@
                 <w:sz w:val="16"/>
                 <w:szCs w:val="16"/>
               </w:rPr>
+              <w:t>PLUS_</w:t>
+            </w:r>
+            <w:r>
+              <w:rPr>
+                <w:rFonts w:ascii="TimesNewRomanPSMT" w:hAnsi="TimesNewRomanPSMT" w:cs="TimesNewRomanPSMT"/>
+                <w:b/>
+                <w:bCs/>
+                <w:sz w:val="16"/>
+                <w:szCs w:val="16"/>
+              </w:rPr>
               <w:t>sa_totale|f</w:t>
             </w:r>
             <w:proofErr w:type="spellEnd"/>
@@ -15859,6 +15916,16 @@
               <w:t>{{</w:t>
             </w:r>
             <w:proofErr w:type="spellStart"/>
+            <w:r>
+              <w:rPr>
+                <w:rFonts w:ascii="TimesNewRomanPSMT" w:hAnsi="TimesNewRomanPSMT" w:cs="TimesNewRomanPSMT"/>
+                <w:b/>
+                <w:bCs/>
+                <w:sz w:val="16"/>
+                <w:szCs w:val="16"/>
+              </w:rPr>
+              <w:t>PLUS_</w:t>
+            </w:r>
             <w:r>
               <w:rPr>
                 <w:rFonts w:ascii="TimesNewRomanPSMT" w:hAnsi="TimesNewRomanPSMT" w:cs="TimesNewRomanPSMT"/>
@@ -15939,6 +16006,16 @@
               <w:t>{{</w:t>
             </w:r>
             <w:proofErr w:type="spellStart"/>
+            <w:r>
+              <w:rPr>
+                <w:rFonts w:ascii="TimesNewRomanPSMT" w:hAnsi="TimesNewRomanPSMT" w:cs="TimesNewRomanPSMT"/>
+                <w:b/>
+                <w:bCs/>
+                <w:sz w:val="16"/>
+                <w:szCs w:val="16"/>
+              </w:rPr>
+              <w:t>PLUS_</w:t>
+            </w:r>
             <w:r>
               <w:rPr>
                 <w:rFonts w:ascii="TimesNewRomanPSMT" w:hAnsi="TimesNewRomanPSMT" w:cs="TimesNewRomanPSMT"/>
@@ -17081,6 +17158,16 @@
                 <w:sz w:val="16"/>
                 <w:szCs w:val="16"/>
               </w:rPr>
+              <w:t>PLS_</w:t>
+            </w:r>
+            <w:r>
+              <w:rPr>
+                <w:rFonts w:ascii="TimesNewRomanPSMT" w:hAnsi="TimesNewRomanPSMT" w:cs="TimesNewRomanPSMT"/>
+                <w:b/>
+                <w:bCs/>
+                <w:sz w:val="16"/>
+                <w:szCs w:val="16"/>
+              </w:rPr>
               <w:t>sh_totale|f</w:t>
             </w:r>
             <w:proofErr w:type="spellEnd"/>
@@ -17129,6 +17216,16 @@
                 <w:sz w:val="16"/>
                 <w:szCs w:val="16"/>
               </w:rPr>
+              <w:t>PLS_</w:t>
+            </w:r>
+            <w:r>
+              <w:rPr>
+                <w:rFonts w:ascii="TimesNewRomanPSMT" w:hAnsi="TimesNewRomanPSMT" w:cs="TimesNewRomanPSMT"/>
+                <w:b/>
+                <w:bCs/>
+                <w:sz w:val="16"/>
+                <w:szCs w:val="16"/>
+              </w:rPr>
               <w:t>sa_totale|f</w:t>
             </w:r>
             <w:proofErr w:type="spellEnd"/>
@@ -17169,6 +17266,16 @@
               <w:t>{{</w:t>
             </w:r>
             <w:proofErr w:type="spellStart"/>
+            <w:r>
+              <w:rPr>
+                <w:rFonts w:ascii="TimesNewRomanPSMT" w:hAnsi="TimesNewRomanPSMT" w:cs="TimesNewRomanPSMT"/>
+                <w:b/>
+                <w:bCs/>
+                <w:sz w:val="16"/>
+                <w:szCs w:val="16"/>
+              </w:rPr>
+              <w:t>PLS_</w:t>
+            </w:r>
             <w:r>
               <w:rPr>
                 <w:rFonts w:ascii="TimesNewRomanPSMT" w:hAnsi="TimesNewRomanPSMT" w:cs="TimesNewRomanPSMT"/>
@@ -17249,6 +17356,16 @@
               <w:t>{{</w:t>
             </w:r>
             <w:proofErr w:type="spellStart"/>
+            <w:r>
+              <w:rPr>
+                <w:rFonts w:ascii="TimesNewRomanPSMT" w:hAnsi="TimesNewRomanPSMT" w:cs="TimesNewRomanPSMT"/>
+                <w:b/>
+                <w:bCs/>
+                <w:sz w:val="16"/>
+                <w:szCs w:val="16"/>
+              </w:rPr>
+              <w:t>PLS_</w:t>
+            </w:r>
             <w:r>
               <w:rPr>
                 <w:rFonts w:ascii="TimesNewRomanPSMT" w:hAnsi="TimesNewRomanPSMT" w:cs="TimesNewRomanPSMT"/>
@@ -18397,7 +18514,6 @@
         <w:rPr>
           <w:rFonts w:cs="TimesNewRomanPSMT"/>
         </w:rPr>
-        <w:lastRenderedPageBreak/>
         <w:t>B.-Locaux auxquels ne s'applique pas la présente convention.</w:t>
       </w:r>
     </w:p>
@@ -19437,6 +19553,7 @@
         <w:rPr>
           <w:rFonts w:cs="TimesNewRomanPSMT"/>
         </w:rPr>
+        <w:lastRenderedPageBreak/>
         <w:t xml:space="preserve">{% if </w:t>
       </w:r>
       <w:proofErr w:type="spellStart"/>
@@ -19466,7 +19583,6 @@
           <w:rFonts w:cs="TimesNewRomanPSMT"/>
           <w:lang w:val="en-US"/>
         </w:rPr>
-        <w:lastRenderedPageBreak/>
         <w:t xml:space="preserve">{% for p in </w:t>
       </w:r>
       <w:proofErr w:type="spellStart"/>
@@ -22750,7 +22866,7 @@
                                   </pic:cNvPicPr>
                                 </pic:nvPicPr>
                                 <pic:blipFill>
-                                  <a:blip r:embed="rId2"/>
+                                  <a:blip r:embed="rId3"/>
                                   <a:stretch>
                                     <a:fillRect/>
                                   </a:stretch>

</xml_diff>

<commit_message>
modification des templates HLM, SEM et type 2 (#2118)
* modif template HLM and SEM

* correction test

---------

Co-authored-by: adrien.abescat <adrien.abescat@sullly-group.fr>
</commit_message>
<xml_diff>
--- a/documents/SEM-template.docx
+++ b/documents/SEM-template.docx
@@ -211,9 +211,6 @@
     <w:p>
       <w:pPr>
         <w:pStyle w:val="Titre1"/>
-        <w:rPr>
-          <w:rFonts w:hint="eastAsia"/>
-        </w:rPr>
       </w:pPr>
       <w:r>
         <w:t>Convention type conclue en application des articles L. 353-1 et L. 831-1</w:t>
@@ -2174,7 +2171,7 @@
         <w:rPr>
           <w:rFonts w:cs="TimesNewRomanPSMT"/>
         </w:rPr>
-        <w:t xml:space="preserve">Lorsque la superficie est exprimée en surface corrigée ou lorsque l’opération a bénéficié d’un des prêts locatifs aidés ou n’a pas bénéficié d’un de ces prêts, </w:t>
+        <w:t xml:space="preserve">Lorsque l’opération a bénéficié d’un des prêts locatifs aidés ou n’a pas bénéficié d’un de ces prêts, </w:t>
       </w:r>
       <w:r>
         <w:rPr>
@@ -2598,14 +2595,14 @@
               <w:rPr>
                 <w:rFonts w:cs="TimesNewRomanPSMT"/>
               </w:rPr>
-              <w:t>get_lot_with_financement(‘PLUS’)%}{{co</w:t>
+              <w:t>get_lot_with_financement(‘PLUS’)%}{{convention.get_lot_with_financement(‘PLUS’</w:t>
             </w:r>
             <w:r>
               <w:rPr>
                 <w:rFonts w:cs="TimesNewRomanPSMT"/>
               </w:rPr>
               <w:lastRenderedPageBreak/>
-              <w:t>nvention.get_lot_with_financement(‘PLUS’).</w:t>
+              <w:t>).</w:t>
             </w:r>
             <w:r>
               <w:t>_</w:t>
@@ -3828,7 +3825,7 @@
         <w:rPr>
           <w:rFonts w:cs="TimesNewRomanPSMT"/>
         </w:rPr>
-        <w:t>Le bailleur est tenu de remettre à chaque locataire un décompte de surface corrigée ou de surface utile établi d'après le modèle type annexé à l'article D. 353-19 du code de la construction et de l’habitation. Dans l'hypothèse où cette surface serait modifiée, le bailleur est tenu de communiquer au locataire un nouveau décompte dans les deux mois précédant son application.</w:t>
+        <w:t>Le bailleur est tenu de remettre à chaque locataire un décompte de surface utile établi d'après le modèle type annexé à l'article D. 353-19 du code de la construction et de l’habitation. Dans l'hypothèse où cette surface serait modifiée, le bailleur est tenu de communiquer au locataire un nouveau décompte dans les deux mois précédant son application.</w:t>
       </w:r>
     </w:p>
     <w:p>
@@ -14463,6 +14460,16 @@
                 <w:sz w:val="16"/>
                 <w:szCs w:val="16"/>
               </w:rPr>
+              <w:t>PLAI_</w:t>
+            </w:r>
+            <w:r>
+              <w:rPr>
+                <w:rFonts w:ascii="TimesNewRomanPSMT" w:hAnsi="TimesNewRomanPSMT" w:cs="TimesNewRomanPSMT"/>
+                <w:b/>
+                <w:bCs/>
+                <w:sz w:val="16"/>
+                <w:szCs w:val="16"/>
+              </w:rPr>
               <w:t>sh_totale|f</w:t>
             </w:r>
             <w:proofErr w:type="spellEnd"/>
@@ -14511,6 +14518,16 @@
                 <w:sz w:val="16"/>
                 <w:szCs w:val="16"/>
               </w:rPr>
+              <w:t>PLAI_</w:t>
+            </w:r>
+            <w:r>
+              <w:rPr>
+                <w:rFonts w:ascii="TimesNewRomanPSMT" w:hAnsi="TimesNewRomanPSMT" w:cs="TimesNewRomanPSMT"/>
+                <w:b/>
+                <w:bCs/>
+                <w:sz w:val="16"/>
+                <w:szCs w:val="16"/>
+              </w:rPr>
               <w:t>sa_totale|f</w:t>
             </w:r>
             <w:proofErr w:type="spellEnd"/>
@@ -14551,6 +14568,16 @@
               <w:t>{{</w:t>
             </w:r>
             <w:proofErr w:type="spellStart"/>
+            <w:r>
+              <w:rPr>
+                <w:rFonts w:ascii="TimesNewRomanPSMT" w:hAnsi="TimesNewRomanPSMT" w:cs="TimesNewRomanPSMT"/>
+                <w:b/>
+                <w:bCs/>
+                <w:sz w:val="16"/>
+                <w:szCs w:val="16"/>
+              </w:rPr>
+              <w:t>PLAI_</w:t>
+            </w:r>
             <w:r>
               <w:rPr>
                 <w:rFonts w:ascii="TimesNewRomanPSMT" w:hAnsi="TimesNewRomanPSMT" w:cs="TimesNewRomanPSMT"/>
@@ -14631,6 +14658,16 @@
               <w:t>{{</w:t>
             </w:r>
             <w:proofErr w:type="spellStart"/>
+            <w:r>
+              <w:rPr>
+                <w:rFonts w:ascii="TimesNewRomanPSMT" w:hAnsi="TimesNewRomanPSMT" w:cs="TimesNewRomanPSMT"/>
+                <w:b/>
+                <w:bCs/>
+                <w:sz w:val="16"/>
+                <w:szCs w:val="16"/>
+              </w:rPr>
+              <w:t>PLAI_</w:t>
+            </w:r>
             <w:r>
               <w:rPr>
                 <w:rFonts w:ascii="TimesNewRomanPSMT" w:hAnsi="TimesNewRomanPSMT" w:cs="TimesNewRomanPSMT"/>
@@ -15771,6 +15808,16 @@
                 <w:sz w:val="16"/>
                 <w:szCs w:val="16"/>
               </w:rPr>
+              <w:t>PLUS_</w:t>
+            </w:r>
+            <w:r>
+              <w:rPr>
+                <w:rFonts w:ascii="TimesNewRomanPSMT" w:hAnsi="TimesNewRomanPSMT" w:cs="TimesNewRomanPSMT"/>
+                <w:b/>
+                <w:bCs/>
+                <w:sz w:val="16"/>
+                <w:szCs w:val="16"/>
+              </w:rPr>
               <w:t>sh_totale|f</w:t>
             </w:r>
             <w:proofErr w:type="spellEnd"/>
@@ -15819,6 +15866,16 @@
                 <w:sz w:val="16"/>
                 <w:szCs w:val="16"/>
               </w:rPr>
+              <w:t>PLUS_</w:t>
+            </w:r>
+            <w:r>
+              <w:rPr>
+                <w:rFonts w:ascii="TimesNewRomanPSMT" w:hAnsi="TimesNewRomanPSMT" w:cs="TimesNewRomanPSMT"/>
+                <w:b/>
+                <w:bCs/>
+                <w:sz w:val="16"/>
+                <w:szCs w:val="16"/>
+              </w:rPr>
               <w:t>sa_totale|f</w:t>
             </w:r>
             <w:proofErr w:type="spellEnd"/>
@@ -15859,6 +15916,16 @@
               <w:t>{{</w:t>
             </w:r>
             <w:proofErr w:type="spellStart"/>
+            <w:r>
+              <w:rPr>
+                <w:rFonts w:ascii="TimesNewRomanPSMT" w:hAnsi="TimesNewRomanPSMT" w:cs="TimesNewRomanPSMT"/>
+                <w:b/>
+                <w:bCs/>
+                <w:sz w:val="16"/>
+                <w:szCs w:val="16"/>
+              </w:rPr>
+              <w:t>PLUS_</w:t>
+            </w:r>
             <w:r>
               <w:rPr>
                 <w:rFonts w:ascii="TimesNewRomanPSMT" w:hAnsi="TimesNewRomanPSMT" w:cs="TimesNewRomanPSMT"/>
@@ -15939,6 +16006,16 @@
               <w:t>{{</w:t>
             </w:r>
             <w:proofErr w:type="spellStart"/>
+            <w:r>
+              <w:rPr>
+                <w:rFonts w:ascii="TimesNewRomanPSMT" w:hAnsi="TimesNewRomanPSMT" w:cs="TimesNewRomanPSMT"/>
+                <w:b/>
+                <w:bCs/>
+                <w:sz w:val="16"/>
+                <w:szCs w:val="16"/>
+              </w:rPr>
+              <w:t>PLUS_</w:t>
+            </w:r>
             <w:r>
               <w:rPr>
                 <w:rFonts w:ascii="TimesNewRomanPSMT" w:hAnsi="TimesNewRomanPSMT" w:cs="TimesNewRomanPSMT"/>
@@ -17081,6 +17158,16 @@
                 <w:sz w:val="16"/>
                 <w:szCs w:val="16"/>
               </w:rPr>
+              <w:t>PLS_</w:t>
+            </w:r>
+            <w:r>
+              <w:rPr>
+                <w:rFonts w:ascii="TimesNewRomanPSMT" w:hAnsi="TimesNewRomanPSMT" w:cs="TimesNewRomanPSMT"/>
+                <w:b/>
+                <w:bCs/>
+                <w:sz w:val="16"/>
+                <w:szCs w:val="16"/>
+              </w:rPr>
               <w:t>sh_totale|f</w:t>
             </w:r>
             <w:proofErr w:type="spellEnd"/>
@@ -17129,6 +17216,16 @@
                 <w:sz w:val="16"/>
                 <w:szCs w:val="16"/>
               </w:rPr>
+              <w:t>PLS_</w:t>
+            </w:r>
+            <w:r>
+              <w:rPr>
+                <w:rFonts w:ascii="TimesNewRomanPSMT" w:hAnsi="TimesNewRomanPSMT" w:cs="TimesNewRomanPSMT"/>
+                <w:b/>
+                <w:bCs/>
+                <w:sz w:val="16"/>
+                <w:szCs w:val="16"/>
+              </w:rPr>
               <w:t>sa_totale|f</w:t>
             </w:r>
             <w:proofErr w:type="spellEnd"/>
@@ -17169,6 +17266,16 @@
               <w:t>{{</w:t>
             </w:r>
             <w:proofErr w:type="spellStart"/>
+            <w:r>
+              <w:rPr>
+                <w:rFonts w:ascii="TimesNewRomanPSMT" w:hAnsi="TimesNewRomanPSMT" w:cs="TimesNewRomanPSMT"/>
+                <w:b/>
+                <w:bCs/>
+                <w:sz w:val="16"/>
+                <w:szCs w:val="16"/>
+              </w:rPr>
+              <w:t>PLS_</w:t>
+            </w:r>
             <w:r>
               <w:rPr>
                 <w:rFonts w:ascii="TimesNewRomanPSMT" w:hAnsi="TimesNewRomanPSMT" w:cs="TimesNewRomanPSMT"/>
@@ -17249,6 +17356,16 @@
               <w:t>{{</w:t>
             </w:r>
             <w:proofErr w:type="spellStart"/>
+            <w:r>
+              <w:rPr>
+                <w:rFonts w:ascii="TimesNewRomanPSMT" w:hAnsi="TimesNewRomanPSMT" w:cs="TimesNewRomanPSMT"/>
+                <w:b/>
+                <w:bCs/>
+                <w:sz w:val="16"/>
+                <w:szCs w:val="16"/>
+              </w:rPr>
+              <w:t>PLS_</w:t>
+            </w:r>
             <w:r>
               <w:rPr>
                 <w:rFonts w:ascii="TimesNewRomanPSMT" w:hAnsi="TimesNewRomanPSMT" w:cs="TimesNewRomanPSMT"/>
@@ -18397,7 +18514,6 @@
         <w:rPr>
           <w:rFonts w:cs="TimesNewRomanPSMT"/>
         </w:rPr>
-        <w:lastRenderedPageBreak/>
         <w:t>B.-Locaux auxquels ne s'applique pas la présente convention.</w:t>
       </w:r>
     </w:p>
@@ -19437,6 +19553,7 @@
         <w:rPr>
           <w:rFonts w:cs="TimesNewRomanPSMT"/>
         </w:rPr>
+        <w:lastRenderedPageBreak/>
         <w:t xml:space="preserve">{% if </w:t>
       </w:r>
       <w:proofErr w:type="spellStart"/>
@@ -19466,7 +19583,6 @@
           <w:rFonts w:cs="TimesNewRomanPSMT"/>
           <w:lang w:val="en-US"/>
         </w:rPr>
-        <w:lastRenderedPageBreak/>
         <w:t xml:space="preserve">{% for p in </w:t>
       </w:r>
       <w:proofErr w:type="spellStart"/>
@@ -22750,7 +22866,7 @@
                                   </pic:cNvPicPr>
                                 </pic:nvPicPr>
                                 <pic:blipFill>
-                                  <a:blip r:embed="rId2"/>
+                                  <a:blip r:embed="rId3"/>
                                   <a:stretch>
                                     <a:fillRect/>
                                   </a:stretch>

</xml_diff>